<commit_message>
Machine Abstractions first draft
- Wrote first draft for Machine and Abstractions
- Added and completed numerous wiring diagrams
</commit_message>
<xml_diff>
--- a/docs/project/Report.docx
+++ b/docs/project/Report.docx
@@ -125,7 +125,7 @@
       </w:r>
       <w:bookmarkStart w:id="0" w:name="_Toc154920729"/>
       <w:bookmarkStart w:id="1" w:name="_Ref157502811"/>
-      <w:bookmarkStart w:id="2" w:name="_Toc157609173"/>
+      <w:bookmarkStart w:id="2" w:name="_Toc157955239"/>
       <w:r>
         <w:rPr>
           <w:lang w:val="en-GB"/>
@@ -204,7 +204,7 @@
         </w:rPr>
         <w:fldChar w:fldCharType="separate"/>
       </w:r>
-      <w:hyperlink w:anchor="_Toc157609173" w:history="1">
+      <w:hyperlink w:anchor="_Toc157955239" w:history="1">
         <w:r>
           <w:rPr>
             <w:rStyle w:val="Hyperlink"/>
@@ -248,7 +248,7 @@
             <w:noProof/>
             <w:webHidden/>
           </w:rPr>
-          <w:instrText xml:space="preserve"> PAGEREF _Toc157609173 \h </w:instrText>
+          <w:instrText xml:space="preserve"> PAGEREF _Toc157955239 \h </w:instrText>
         </w:r>
         <w:r>
           <w:rPr>
@@ -294,7 +294,7 @@
           <w:lang w:eastAsia="en-GB"/>
         </w:rPr>
       </w:pPr>
-      <w:hyperlink w:anchor="_Toc157609174" w:history="1">
+      <w:hyperlink w:anchor="_Toc157955240" w:history="1">
         <w:r>
           <w:rPr>
             <w:rStyle w:val="Hyperlink"/>
@@ -338,7 +338,7 @@
             <w:noProof/>
             <w:webHidden/>
           </w:rPr>
-          <w:instrText xml:space="preserve"> PAGEREF _Toc157609174 \h </w:instrText>
+          <w:instrText xml:space="preserve"> PAGEREF _Toc157955240 \h </w:instrText>
         </w:r>
         <w:r>
           <w:rPr>
@@ -358,7 +358,7 @@
             <w:noProof/>
             <w:webHidden/>
           </w:rPr>
-          <w:t>5</w:t>
+          <w:t>4</w:t>
         </w:r>
         <w:r>
           <w:rPr>
@@ -383,7 +383,7 @@
           <w:lang w:eastAsia="en-GB"/>
         </w:rPr>
       </w:pPr>
-      <w:hyperlink w:anchor="_Toc157609175" w:history="1">
+      <w:hyperlink w:anchor="_Toc157955241" w:history="1">
         <w:r>
           <w:rPr>
             <w:rStyle w:val="Hyperlink"/>
@@ -426,7 +426,7 @@
             <w:noProof/>
             <w:webHidden/>
           </w:rPr>
-          <w:instrText xml:space="preserve"> PAGEREF _Toc157609175 \h </w:instrText>
+          <w:instrText xml:space="preserve"> PAGEREF _Toc157955241 \h </w:instrText>
         </w:r>
         <w:r>
           <w:rPr>
@@ -446,7 +446,7 @@
             <w:noProof/>
             <w:webHidden/>
           </w:rPr>
-          <w:t>5</w:t>
+          <w:t>4</w:t>
         </w:r>
         <w:r>
           <w:rPr>
@@ -472,7 +472,7 @@
           <w:lang w:eastAsia="en-GB"/>
         </w:rPr>
       </w:pPr>
-      <w:hyperlink w:anchor="_Toc157609176" w:history="1">
+      <w:hyperlink w:anchor="_Toc157955242" w:history="1">
         <w:r>
           <w:rPr>
             <w:rStyle w:val="Hyperlink"/>
@@ -516,7 +516,7 @@
             <w:noProof/>
             <w:webHidden/>
           </w:rPr>
-          <w:instrText xml:space="preserve"> PAGEREF _Toc157609176 \h </w:instrText>
+          <w:instrText xml:space="preserve"> PAGEREF _Toc157955242 \h </w:instrText>
         </w:r>
         <w:r>
           <w:rPr>
@@ -536,7 +536,7 @@
             <w:noProof/>
             <w:webHidden/>
           </w:rPr>
-          <w:t>6</w:t>
+          <w:t>5</w:t>
         </w:r>
         <w:r>
           <w:rPr>
@@ -561,7 +561,7 @@
           <w:lang w:eastAsia="en-GB"/>
         </w:rPr>
       </w:pPr>
-      <w:hyperlink w:anchor="_Toc157609177" w:history="1">
+      <w:hyperlink w:anchor="_Toc157955243" w:history="1">
         <w:r>
           <w:rPr>
             <w:rStyle w:val="Hyperlink"/>
@@ -604,7 +604,7 @@
             <w:noProof/>
             <w:webHidden/>
           </w:rPr>
-          <w:instrText xml:space="preserve"> PAGEREF _Toc157609177 \h </w:instrText>
+          <w:instrText xml:space="preserve"> PAGEREF _Toc157955243 \h </w:instrText>
         </w:r>
         <w:r>
           <w:rPr>
@@ -624,7 +624,7 @@
             <w:noProof/>
             <w:webHidden/>
           </w:rPr>
-          <w:t>6</w:t>
+          <w:t>5</w:t>
         </w:r>
         <w:r>
           <w:rPr>
@@ -649,7 +649,7 @@
           <w:lang w:eastAsia="en-GB"/>
         </w:rPr>
       </w:pPr>
-      <w:hyperlink w:anchor="_Toc157609178" w:history="1">
+      <w:hyperlink w:anchor="_Toc157955244" w:history="1">
         <w:r>
           <w:rPr>
             <w:rStyle w:val="Hyperlink"/>
@@ -692,7 +692,7 @@
             <w:noProof/>
             <w:webHidden/>
           </w:rPr>
-          <w:instrText xml:space="preserve"> PAGEREF _Toc157609178 \h </w:instrText>
+          <w:instrText xml:space="preserve"> PAGEREF _Toc157955244 \h </w:instrText>
         </w:r>
         <w:r>
           <w:rPr>
@@ -712,7 +712,7 @@
             <w:noProof/>
             <w:webHidden/>
           </w:rPr>
-          <w:t>6</w:t>
+          <w:t>5</w:t>
         </w:r>
         <w:r>
           <w:rPr>
@@ -737,7 +737,7 @@
           <w:lang w:eastAsia="en-GB"/>
         </w:rPr>
       </w:pPr>
-      <w:hyperlink w:anchor="_Toc157609179" w:history="1">
+      <w:hyperlink w:anchor="_Toc157955245" w:history="1">
         <w:r>
           <w:rPr>
             <w:rStyle w:val="Hyperlink"/>
@@ -780,7 +780,7 @@
             <w:noProof/>
             <w:webHidden/>
           </w:rPr>
-          <w:instrText xml:space="preserve"> PAGEREF _Toc157609179 \h </w:instrText>
+          <w:instrText xml:space="preserve"> PAGEREF _Toc157955245 \h </w:instrText>
         </w:r>
         <w:r>
           <w:rPr>
@@ -800,7 +800,7 @@
             <w:noProof/>
             <w:webHidden/>
           </w:rPr>
-          <w:t>6</w:t>
+          <w:t>5</w:t>
         </w:r>
         <w:r>
           <w:rPr>
@@ -825,7 +825,7 @@
           <w:lang w:eastAsia="en-GB"/>
         </w:rPr>
       </w:pPr>
-      <w:hyperlink w:anchor="_Toc157609180" w:history="1">
+      <w:hyperlink w:anchor="_Toc157955246" w:history="1">
         <w:r>
           <w:rPr>
             <w:rStyle w:val="Hyperlink"/>
@@ -868,7 +868,7 @@
             <w:noProof/>
             <w:webHidden/>
           </w:rPr>
-          <w:instrText xml:space="preserve"> PAGEREF _Toc157609180 \h </w:instrText>
+          <w:instrText xml:space="preserve"> PAGEREF _Toc157955246 \h </w:instrText>
         </w:r>
         <w:r>
           <w:rPr>
@@ -888,7 +888,7 @@
             <w:noProof/>
             <w:webHidden/>
           </w:rPr>
-          <w:t>6</w:t>
+          <w:t>5</w:t>
         </w:r>
         <w:r>
           <w:rPr>
@@ -913,7 +913,7 @@
           <w:lang w:eastAsia="en-GB"/>
         </w:rPr>
       </w:pPr>
-      <w:hyperlink w:anchor="_Toc157609181" w:history="1">
+      <w:hyperlink w:anchor="_Toc157955247" w:history="1">
         <w:r>
           <w:rPr>
             <w:rStyle w:val="Hyperlink"/>
@@ -956,7 +956,7 @@
             <w:noProof/>
             <w:webHidden/>
           </w:rPr>
-          <w:instrText xml:space="preserve"> PAGEREF _Toc157609181 \h </w:instrText>
+          <w:instrText xml:space="preserve"> PAGEREF _Toc157955247 \h </w:instrText>
         </w:r>
         <w:r>
           <w:rPr>
@@ -976,7 +976,7 @@
             <w:noProof/>
             <w:webHidden/>
           </w:rPr>
-          <w:t>7</w:t>
+          <w:t>6</w:t>
         </w:r>
         <w:r>
           <w:rPr>
@@ -1001,7 +1001,7 @@
           <w:lang w:eastAsia="en-GB"/>
         </w:rPr>
       </w:pPr>
-      <w:hyperlink w:anchor="_Toc157609182" w:history="1">
+      <w:hyperlink w:anchor="_Toc157955248" w:history="1">
         <w:r>
           <w:rPr>
             <w:rStyle w:val="Hyperlink"/>
@@ -1044,7 +1044,7 @@
             <w:noProof/>
             <w:webHidden/>
           </w:rPr>
-          <w:instrText xml:space="preserve"> PAGEREF _Toc157609182 \h </w:instrText>
+          <w:instrText xml:space="preserve"> PAGEREF _Toc157955248 \h </w:instrText>
         </w:r>
         <w:r>
           <w:rPr>
@@ -1064,7 +1064,7 @@
             <w:noProof/>
             <w:webHidden/>
           </w:rPr>
-          <w:t>8</w:t>
+          <w:t>7</w:t>
         </w:r>
         <w:r>
           <w:rPr>
@@ -1089,7 +1089,7 @@
           <w:lang w:eastAsia="en-GB"/>
         </w:rPr>
       </w:pPr>
-      <w:hyperlink w:anchor="_Toc157609183" w:history="1">
+      <w:hyperlink w:anchor="_Toc157955249" w:history="1">
         <w:r>
           <w:rPr>
             <w:rStyle w:val="Hyperlink"/>
@@ -1132,7 +1132,7 @@
             <w:noProof/>
             <w:webHidden/>
           </w:rPr>
-          <w:instrText xml:space="preserve"> PAGEREF _Toc157609183 \h </w:instrText>
+          <w:instrText xml:space="preserve"> PAGEREF _Toc157955249 \h </w:instrText>
         </w:r>
         <w:r>
           <w:rPr>
@@ -1152,7 +1152,7 @@
             <w:noProof/>
             <w:webHidden/>
           </w:rPr>
-          <w:t>8</w:t>
+          <w:t>7</w:t>
         </w:r>
         <w:r>
           <w:rPr>
@@ -1177,7 +1177,7 @@
           <w:lang w:eastAsia="en-GB"/>
         </w:rPr>
       </w:pPr>
-      <w:hyperlink w:anchor="_Toc157609184" w:history="1">
+      <w:hyperlink w:anchor="_Toc157955250" w:history="1">
         <w:r>
           <w:rPr>
             <w:rStyle w:val="Hyperlink"/>
@@ -1220,7 +1220,7 @@
             <w:noProof/>
             <w:webHidden/>
           </w:rPr>
-          <w:instrText xml:space="preserve"> PAGEREF _Toc157609184 \h </w:instrText>
+          <w:instrText xml:space="preserve"> PAGEREF _Toc157955250 \h </w:instrText>
         </w:r>
         <w:r>
           <w:rPr>
@@ -1240,7 +1240,7 @@
             <w:noProof/>
             <w:webHidden/>
           </w:rPr>
-          <w:t>8</w:t>
+          <w:t>10</w:t>
         </w:r>
         <w:r>
           <w:rPr>
@@ -1265,7 +1265,7 @@
           <w:lang w:eastAsia="en-GB"/>
         </w:rPr>
       </w:pPr>
-      <w:hyperlink w:anchor="_Toc157609185" w:history="1">
+      <w:hyperlink w:anchor="_Toc157955251" w:history="1">
         <w:r>
           <w:rPr>
             <w:rStyle w:val="Hyperlink"/>
@@ -1308,7 +1308,7 @@
             <w:noProof/>
             <w:webHidden/>
           </w:rPr>
-          <w:instrText xml:space="preserve"> PAGEREF _Toc157609185 \h </w:instrText>
+          <w:instrText xml:space="preserve"> PAGEREF _Toc157955251 \h </w:instrText>
         </w:r>
         <w:r>
           <w:rPr>
@@ -1328,7 +1328,7 @@
             <w:noProof/>
             <w:webHidden/>
           </w:rPr>
-          <w:t>8</w:t>
+          <w:t>10</w:t>
         </w:r>
         <w:r>
           <w:rPr>
@@ -1353,7 +1353,7 @@
           <w:lang w:eastAsia="en-GB"/>
         </w:rPr>
       </w:pPr>
-      <w:hyperlink w:anchor="_Toc157609186" w:history="1">
+      <w:hyperlink w:anchor="_Toc157955252" w:history="1">
         <w:r>
           <w:rPr>
             <w:rStyle w:val="Hyperlink"/>
@@ -1396,7 +1396,7 @@
             <w:noProof/>
             <w:webHidden/>
           </w:rPr>
-          <w:instrText xml:space="preserve"> PAGEREF _Toc157609186 \h </w:instrText>
+          <w:instrText xml:space="preserve"> PAGEREF _Toc157955252 \h </w:instrText>
         </w:r>
         <w:r>
           <w:rPr>
@@ -1416,7 +1416,7 @@
             <w:noProof/>
             <w:webHidden/>
           </w:rPr>
-          <w:t>8</w:t>
+          <w:t>10</w:t>
         </w:r>
         <w:r>
           <w:rPr>
@@ -1442,7 +1442,7 @@
           <w:lang w:eastAsia="en-GB"/>
         </w:rPr>
       </w:pPr>
-      <w:hyperlink w:anchor="_Toc157609187" w:history="1">
+      <w:hyperlink w:anchor="_Toc157955253" w:history="1">
         <w:r>
           <w:rPr>
             <w:rStyle w:val="Hyperlink"/>
@@ -1486,7 +1486,7 @@
             <w:noProof/>
             <w:webHidden/>
           </w:rPr>
-          <w:instrText xml:space="preserve"> PAGEREF _Toc157609187 \h </w:instrText>
+          <w:instrText xml:space="preserve"> PAGEREF _Toc157955253 \h </w:instrText>
         </w:r>
         <w:r>
           <w:rPr>
@@ -1506,7 +1506,7 @@
             <w:noProof/>
             <w:webHidden/>
           </w:rPr>
-          <w:t>8</w:t>
+          <w:t>10</w:t>
         </w:r>
         <w:r>
           <w:rPr>
@@ -1531,7 +1531,7 @@
           <w:lang w:eastAsia="en-GB"/>
         </w:rPr>
       </w:pPr>
-      <w:hyperlink w:anchor="_Toc157609188" w:history="1">
+      <w:hyperlink w:anchor="_Toc157955254" w:history="1">
         <w:r>
           <w:rPr>
             <w:rStyle w:val="Hyperlink"/>
@@ -1574,7 +1574,7 @@
             <w:noProof/>
             <w:webHidden/>
           </w:rPr>
-          <w:instrText xml:space="preserve"> PAGEREF _Toc157609188 \h </w:instrText>
+          <w:instrText xml:space="preserve"> PAGEREF _Toc157955254 \h </w:instrText>
         </w:r>
         <w:r>
           <w:rPr>
@@ -1594,7 +1594,7 @@
             <w:noProof/>
             <w:webHidden/>
           </w:rPr>
-          <w:t>8</w:t>
+          <w:t>10</w:t>
         </w:r>
         <w:r>
           <w:rPr>
@@ -1619,7 +1619,7 @@
           <w:lang w:eastAsia="en-GB"/>
         </w:rPr>
       </w:pPr>
-      <w:hyperlink w:anchor="_Toc157609189" w:history="1">
+      <w:hyperlink w:anchor="_Toc157955255" w:history="1">
         <w:r>
           <w:rPr>
             <w:rStyle w:val="Hyperlink"/>
@@ -1662,7 +1662,7 @@
             <w:noProof/>
             <w:webHidden/>
           </w:rPr>
-          <w:instrText xml:space="preserve"> PAGEREF _Toc157609189 \h </w:instrText>
+          <w:instrText xml:space="preserve"> PAGEREF _Toc157955255 \h </w:instrText>
         </w:r>
         <w:r>
           <w:rPr>
@@ -1682,7 +1682,7 @@
             <w:noProof/>
             <w:webHidden/>
           </w:rPr>
-          <w:t>8</w:t>
+          <w:t>10</w:t>
         </w:r>
         <w:r>
           <w:rPr>
@@ -1707,7 +1707,7 @@
           <w:lang w:eastAsia="en-GB"/>
         </w:rPr>
       </w:pPr>
-      <w:hyperlink w:anchor="_Toc157609190" w:history="1">
+      <w:hyperlink w:anchor="_Toc157955256" w:history="1">
         <w:r>
           <w:rPr>
             <w:rStyle w:val="Hyperlink"/>
@@ -1750,7 +1750,7 @@
             <w:noProof/>
             <w:webHidden/>
           </w:rPr>
-          <w:instrText xml:space="preserve"> PAGEREF _Toc157609190 \h </w:instrText>
+          <w:instrText xml:space="preserve"> PAGEREF _Toc157955256 \h </w:instrText>
         </w:r>
         <w:r>
           <w:rPr>
@@ -1770,7 +1770,7 @@
             <w:noProof/>
             <w:webHidden/>
           </w:rPr>
-          <w:t>9</w:t>
+          <w:t>10</w:t>
         </w:r>
         <w:r>
           <w:rPr>
@@ -1795,7 +1795,7 @@
           <w:lang w:eastAsia="en-GB"/>
         </w:rPr>
       </w:pPr>
-      <w:hyperlink w:anchor="_Toc157609191" w:history="1">
+      <w:hyperlink w:anchor="_Toc157955257" w:history="1">
         <w:r>
           <w:rPr>
             <w:rStyle w:val="Hyperlink"/>
@@ -1838,7 +1838,7 @@
             <w:noProof/>
             <w:webHidden/>
           </w:rPr>
-          <w:instrText xml:space="preserve"> PAGEREF _Toc157609191 \h </w:instrText>
+          <w:instrText xml:space="preserve"> PAGEREF _Toc157955257 \h </w:instrText>
         </w:r>
         <w:r>
           <w:rPr>
@@ -1858,7 +1858,7 @@
             <w:noProof/>
             <w:webHidden/>
           </w:rPr>
-          <w:t>9</w:t>
+          <w:t>10</w:t>
         </w:r>
         <w:r>
           <w:rPr>
@@ -1883,7 +1883,7 @@
           <w:lang w:eastAsia="en-GB"/>
         </w:rPr>
       </w:pPr>
-      <w:hyperlink w:anchor="_Toc157609192" w:history="1">
+      <w:hyperlink w:anchor="_Toc157955258" w:history="1">
         <w:r>
           <w:rPr>
             <w:rStyle w:val="Hyperlink"/>
@@ -1926,7 +1926,7 @@
             <w:noProof/>
             <w:webHidden/>
           </w:rPr>
-          <w:instrText xml:space="preserve"> PAGEREF _Toc157609192 \h </w:instrText>
+          <w:instrText xml:space="preserve"> PAGEREF _Toc157955258 \h </w:instrText>
         </w:r>
         <w:r>
           <w:rPr>
@@ -1946,7 +1946,7 @@
             <w:noProof/>
             <w:webHidden/>
           </w:rPr>
-          <w:t>9</w:t>
+          <w:t>10</w:t>
         </w:r>
         <w:r>
           <w:rPr>
@@ -1971,7 +1971,7 @@
           <w:lang w:eastAsia="en-GB"/>
         </w:rPr>
       </w:pPr>
-      <w:hyperlink w:anchor="_Toc157609193" w:history="1">
+      <w:hyperlink w:anchor="_Toc157955259" w:history="1">
         <w:r>
           <w:rPr>
             <w:rStyle w:val="Hyperlink"/>
@@ -2014,7 +2014,7 @@
             <w:noProof/>
             <w:webHidden/>
           </w:rPr>
-          <w:instrText xml:space="preserve"> PAGEREF _Toc157609193 \h </w:instrText>
+          <w:instrText xml:space="preserve"> PAGEREF _Toc157955259 \h </w:instrText>
         </w:r>
         <w:r>
           <w:rPr>
@@ -2034,7 +2034,7 @@
             <w:noProof/>
             <w:webHidden/>
           </w:rPr>
-          <w:t>9</w:t>
+          <w:t>10</w:t>
         </w:r>
         <w:r>
           <w:rPr>
@@ -2059,7 +2059,7 @@
           <w:lang w:eastAsia="en-GB"/>
         </w:rPr>
       </w:pPr>
-      <w:hyperlink w:anchor="_Toc157609194" w:history="1">
+      <w:hyperlink w:anchor="_Toc157955260" w:history="1">
         <w:r>
           <w:rPr>
             <w:rStyle w:val="Hyperlink"/>
@@ -2102,7 +2102,7 @@
             <w:noProof/>
             <w:webHidden/>
           </w:rPr>
-          <w:instrText xml:space="preserve"> PAGEREF _Toc157609194 \h </w:instrText>
+          <w:instrText xml:space="preserve"> PAGEREF _Toc157955260 \h </w:instrText>
         </w:r>
         <w:r>
           <w:rPr>
@@ -2122,7 +2122,7 @@
             <w:noProof/>
             <w:webHidden/>
           </w:rPr>
-          <w:t>9</w:t>
+          <w:t>10</w:t>
         </w:r>
         <w:r>
           <w:rPr>
@@ -2147,7 +2147,7 @@
           <w:lang w:eastAsia="en-GB"/>
         </w:rPr>
       </w:pPr>
-      <w:hyperlink w:anchor="_Toc157609195" w:history="1">
+      <w:hyperlink w:anchor="_Toc157955261" w:history="1">
         <w:r>
           <w:rPr>
             <w:rStyle w:val="Hyperlink"/>
@@ -2190,7 +2190,7 @@
             <w:noProof/>
             <w:webHidden/>
           </w:rPr>
-          <w:instrText xml:space="preserve"> PAGEREF _Toc157609195 \h </w:instrText>
+          <w:instrText xml:space="preserve"> PAGEREF _Toc157955261 \h </w:instrText>
         </w:r>
         <w:r>
           <w:rPr>
@@ -2210,7 +2210,7 @@
             <w:noProof/>
             <w:webHidden/>
           </w:rPr>
-          <w:t>9</w:t>
+          <w:t>10</w:t>
         </w:r>
         <w:r>
           <w:rPr>
@@ -2235,7 +2235,7 @@
           <w:lang w:eastAsia="en-GB"/>
         </w:rPr>
       </w:pPr>
-      <w:hyperlink w:anchor="_Toc157609196" w:history="1">
+      <w:hyperlink w:anchor="_Toc157955262" w:history="1">
         <w:r>
           <w:rPr>
             <w:rStyle w:val="Hyperlink"/>
@@ -2278,7 +2278,7 @@
             <w:noProof/>
             <w:webHidden/>
           </w:rPr>
-          <w:instrText xml:space="preserve"> PAGEREF _Toc157609196 \h </w:instrText>
+          <w:instrText xml:space="preserve"> PAGEREF _Toc157955262 \h </w:instrText>
         </w:r>
         <w:r>
           <w:rPr>
@@ -2298,7 +2298,7 @@
             <w:noProof/>
             <w:webHidden/>
           </w:rPr>
-          <w:t>9</w:t>
+          <w:t>10</w:t>
         </w:r>
         <w:r>
           <w:rPr>
@@ -2323,7 +2323,7 @@
           <w:lang w:eastAsia="en-GB"/>
         </w:rPr>
       </w:pPr>
-      <w:hyperlink w:anchor="_Toc157609197" w:history="1">
+      <w:hyperlink w:anchor="_Toc157955263" w:history="1">
         <w:r>
           <w:rPr>
             <w:rStyle w:val="Hyperlink"/>
@@ -2366,7 +2366,7 @@
             <w:noProof/>
             <w:webHidden/>
           </w:rPr>
-          <w:instrText xml:space="preserve"> PAGEREF _Toc157609197 \h </w:instrText>
+          <w:instrText xml:space="preserve"> PAGEREF _Toc157955263 \h </w:instrText>
         </w:r>
         <w:r>
           <w:rPr>
@@ -2386,7 +2386,7 @@
             <w:noProof/>
             <w:webHidden/>
           </w:rPr>
-          <w:t>9</w:t>
+          <w:t>10</w:t>
         </w:r>
         <w:r>
           <w:rPr>
@@ -2412,7 +2412,7 @@
           <w:lang w:eastAsia="en-GB"/>
         </w:rPr>
       </w:pPr>
-      <w:hyperlink w:anchor="_Toc157609198" w:history="1">
+      <w:hyperlink w:anchor="_Toc157955264" w:history="1">
         <w:r>
           <w:rPr>
             <w:rStyle w:val="Hyperlink"/>
@@ -2456,7 +2456,7 @@
             <w:noProof/>
             <w:webHidden/>
           </w:rPr>
-          <w:instrText xml:space="preserve"> PAGEREF _Toc157609198 \h </w:instrText>
+          <w:instrText xml:space="preserve"> PAGEREF _Toc157955264 \h </w:instrText>
         </w:r>
         <w:r>
           <w:rPr>
@@ -2476,7 +2476,7 @@
             <w:noProof/>
             <w:webHidden/>
           </w:rPr>
-          <w:t>9</w:t>
+          <w:t>11</w:t>
         </w:r>
         <w:r>
           <w:rPr>
@@ -2502,7 +2502,7 @@
           <w:lang w:eastAsia="en-GB"/>
         </w:rPr>
       </w:pPr>
-      <w:hyperlink w:anchor="_Toc157609199" w:history="1">
+      <w:hyperlink w:anchor="_Toc157955265" w:history="1">
         <w:r>
           <w:rPr>
             <w:rStyle w:val="Hyperlink"/>
@@ -2546,7 +2546,7 @@
             <w:noProof/>
             <w:webHidden/>
           </w:rPr>
-          <w:instrText xml:space="preserve"> PAGEREF _Toc157609199 \h </w:instrText>
+          <w:instrText xml:space="preserve"> PAGEREF _Toc157955265 \h </w:instrText>
         </w:r>
         <w:r>
           <w:rPr>
@@ -2566,7 +2566,7 @@
             <w:noProof/>
             <w:webHidden/>
           </w:rPr>
-          <w:t>9</w:t>
+          <w:t>11</w:t>
         </w:r>
         <w:r>
           <w:rPr>
@@ -2591,7 +2591,7 @@
           <w:lang w:eastAsia="en-GB"/>
         </w:rPr>
       </w:pPr>
-      <w:hyperlink w:anchor="_Toc157609200" w:history="1">
+      <w:hyperlink w:anchor="_Toc157955266" w:history="1">
         <w:r>
           <w:rPr>
             <w:rStyle w:val="Hyperlink"/>
@@ -2634,7 +2634,7 @@
             <w:noProof/>
             <w:webHidden/>
           </w:rPr>
-          <w:instrText xml:space="preserve"> PAGEREF _Toc157609200 \h </w:instrText>
+          <w:instrText xml:space="preserve"> PAGEREF _Toc157955266 \h </w:instrText>
         </w:r>
         <w:r>
           <w:rPr>
@@ -2654,7 +2654,7 @@
             <w:noProof/>
             <w:webHidden/>
           </w:rPr>
-          <w:t>9</w:t>
+          <w:t>11</w:t>
         </w:r>
         <w:r>
           <w:rPr>
@@ -2679,7 +2679,7 @@
           <w:lang w:eastAsia="en-GB"/>
         </w:rPr>
       </w:pPr>
-      <w:hyperlink w:anchor="_Toc157609201" w:history="1">
+      <w:hyperlink w:anchor="_Toc157955267" w:history="1">
         <w:r>
           <w:rPr>
             <w:rStyle w:val="Hyperlink"/>
@@ -2722,7 +2722,7 @@
             <w:noProof/>
             <w:webHidden/>
           </w:rPr>
-          <w:instrText xml:space="preserve"> PAGEREF _Toc157609201 \h </w:instrText>
+          <w:instrText xml:space="preserve"> PAGEREF _Toc157955267 \h </w:instrText>
         </w:r>
         <w:r>
           <w:rPr>
@@ -2742,7 +2742,7 @@
             <w:noProof/>
             <w:webHidden/>
           </w:rPr>
-          <w:t>9</w:t>
+          <w:t>11</w:t>
         </w:r>
         <w:r>
           <w:rPr>
@@ -2768,7 +2768,7 @@
           <w:lang w:eastAsia="en-GB"/>
         </w:rPr>
       </w:pPr>
-      <w:hyperlink w:anchor="_Toc157609202" w:history="1">
+      <w:hyperlink w:anchor="_Toc157955268" w:history="1">
         <w:r>
           <w:rPr>
             <w:rStyle w:val="Hyperlink"/>
@@ -2812,7 +2812,7 @@
             <w:noProof/>
             <w:webHidden/>
           </w:rPr>
-          <w:instrText xml:space="preserve"> PAGEREF _Toc157609202 \h </w:instrText>
+          <w:instrText xml:space="preserve"> PAGEREF _Toc157955268 \h </w:instrText>
         </w:r>
         <w:r>
           <w:rPr>
@@ -2832,7 +2832,7 @@
             <w:noProof/>
             <w:webHidden/>
           </w:rPr>
-          <w:t>9</w:t>
+          <w:t>11</w:t>
         </w:r>
         <w:r>
           <w:rPr>
@@ -2858,7 +2858,7 @@
           <w:lang w:eastAsia="en-GB"/>
         </w:rPr>
       </w:pPr>
-      <w:hyperlink w:anchor="_Toc157609203" w:history="1">
+      <w:hyperlink w:anchor="_Toc157955269" w:history="1">
         <w:r>
           <w:rPr>
             <w:rStyle w:val="Hyperlink"/>
@@ -2902,7 +2902,7 @@
             <w:noProof/>
             <w:webHidden/>
           </w:rPr>
-          <w:instrText xml:space="preserve"> PAGEREF _Toc157609203 \h </w:instrText>
+          <w:instrText xml:space="preserve"> PAGEREF _Toc157955269 \h </w:instrText>
         </w:r>
         <w:r>
           <w:rPr>
@@ -2922,7 +2922,7 @@
             <w:noProof/>
             <w:webHidden/>
           </w:rPr>
-          <w:t>9</w:t>
+          <w:t>11</w:t>
         </w:r>
         <w:r>
           <w:rPr>
@@ -2948,7 +2948,7 @@
           <w:lang w:eastAsia="en-GB"/>
         </w:rPr>
       </w:pPr>
-      <w:hyperlink w:anchor="_Toc157609204" w:history="1">
+      <w:hyperlink w:anchor="_Toc157955270" w:history="1">
         <w:r>
           <w:rPr>
             <w:rStyle w:val="Hyperlink"/>
@@ -2992,7 +2992,7 @@
             <w:noProof/>
             <w:webHidden/>
           </w:rPr>
-          <w:instrText xml:space="preserve"> PAGEREF _Toc157609204 \h </w:instrText>
+          <w:instrText xml:space="preserve"> PAGEREF _Toc157955270 \h </w:instrText>
         </w:r>
         <w:r>
           <w:rPr>
@@ -3012,7 +3012,271 @@
             <w:noProof/>
             <w:webHidden/>
           </w:rPr>
-          <w:t>10</w:t>
+          <w:t>11</w:t>
+        </w:r>
+        <w:r>
+          <w:rPr>
+            <w:noProof/>
+            <w:webHidden/>
+          </w:rPr>
+          <w:fldChar w:fldCharType="end"/>
+        </w:r>
+      </w:hyperlink>
+    </w:p>
+    <w:p>
+      <w:pPr>
+        <w:pStyle w:val="TOC2"/>
+        <w:tabs>
+          <w:tab w:val="left" w:pos="880"/>
+          <w:tab w:val="right" w:pos="9016"/>
+        </w:tabs>
+        <w:rPr>
+          <w:rFonts w:asciiTheme="minorHAnsi" w:eastAsiaTheme="minorEastAsia" w:hAnsiTheme="minorHAnsi"/>
+          <w:noProof/>
+          <w:sz w:val="22"/>
+          <w:lang w:eastAsia="en-GB"/>
+        </w:rPr>
+      </w:pPr>
+      <w:hyperlink w:anchor="_Toc157955271" w:history="1">
+        <w:r>
+          <w:rPr>
+            <w:rStyle w:val="Hyperlink"/>
+            <w:noProof/>
+          </w:rPr>
+          <w:t>9.1</w:t>
+        </w:r>
+        <w:r>
+          <w:rPr>
+            <w:rFonts w:asciiTheme="minorHAnsi" w:eastAsiaTheme="minorEastAsia" w:hAnsiTheme="minorHAnsi"/>
+            <w:noProof/>
+            <w:sz w:val="22"/>
+            <w:lang w:eastAsia="en-GB"/>
+          </w:rPr>
+          <w:tab/>
+        </w:r>
+        <w:r>
+          <w:rPr>
+            <w:rStyle w:val="Hyperlink"/>
+            <w:noProof/>
+          </w:rPr>
+          <w:t>Figures</w:t>
+        </w:r>
+        <w:r>
+          <w:rPr>
+            <w:noProof/>
+            <w:webHidden/>
+          </w:rPr>
+          <w:tab/>
+        </w:r>
+        <w:r>
+          <w:rPr>
+            <w:noProof/>
+            <w:webHidden/>
+          </w:rPr>
+          <w:fldChar w:fldCharType="begin"/>
+        </w:r>
+        <w:r>
+          <w:rPr>
+            <w:noProof/>
+            <w:webHidden/>
+          </w:rPr>
+          <w:instrText xml:space="preserve"> PAGEREF _Toc157955271 \h </w:instrText>
+        </w:r>
+        <w:r>
+          <w:rPr>
+            <w:noProof/>
+            <w:webHidden/>
+          </w:rPr>
+        </w:r>
+        <w:r>
+          <w:rPr>
+            <w:noProof/>
+            <w:webHidden/>
+          </w:rPr>
+          <w:fldChar w:fldCharType="separate"/>
+        </w:r>
+        <w:r>
+          <w:rPr>
+            <w:noProof/>
+            <w:webHidden/>
+          </w:rPr>
+          <w:t>11</w:t>
+        </w:r>
+        <w:r>
+          <w:rPr>
+            <w:noProof/>
+            <w:webHidden/>
+          </w:rPr>
+          <w:fldChar w:fldCharType="end"/>
+        </w:r>
+      </w:hyperlink>
+    </w:p>
+    <w:p>
+      <w:pPr>
+        <w:pStyle w:val="TOC2"/>
+        <w:tabs>
+          <w:tab w:val="left" w:pos="880"/>
+          <w:tab w:val="right" w:pos="9016"/>
+        </w:tabs>
+        <w:rPr>
+          <w:rFonts w:asciiTheme="minorHAnsi" w:eastAsiaTheme="minorEastAsia" w:hAnsiTheme="minorHAnsi"/>
+          <w:noProof/>
+          <w:sz w:val="22"/>
+          <w:lang w:eastAsia="en-GB"/>
+        </w:rPr>
+      </w:pPr>
+      <w:hyperlink w:anchor="_Toc157955272" w:history="1">
+        <w:r>
+          <w:rPr>
+            <w:rStyle w:val="Hyperlink"/>
+            <w:noProof/>
+          </w:rPr>
+          <w:t>9.2</w:t>
+        </w:r>
+        <w:r>
+          <w:rPr>
+            <w:rFonts w:asciiTheme="minorHAnsi" w:eastAsiaTheme="minorEastAsia" w:hAnsiTheme="minorHAnsi"/>
+            <w:noProof/>
+            <w:sz w:val="22"/>
+            <w:lang w:eastAsia="en-GB"/>
+          </w:rPr>
+          <w:tab/>
+        </w:r>
+        <w:r>
+          <w:rPr>
+            <w:rStyle w:val="Hyperlink"/>
+            <w:noProof/>
+          </w:rPr>
+          <w:t>Tables</w:t>
+        </w:r>
+        <w:r>
+          <w:rPr>
+            <w:noProof/>
+            <w:webHidden/>
+          </w:rPr>
+          <w:tab/>
+        </w:r>
+        <w:r>
+          <w:rPr>
+            <w:noProof/>
+            <w:webHidden/>
+          </w:rPr>
+          <w:fldChar w:fldCharType="begin"/>
+        </w:r>
+        <w:r>
+          <w:rPr>
+            <w:noProof/>
+            <w:webHidden/>
+          </w:rPr>
+          <w:instrText xml:space="preserve"> PAGEREF _Toc157955272 \h </w:instrText>
+        </w:r>
+        <w:r>
+          <w:rPr>
+            <w:noProof/>
+            <w:webHidden/>
+          </w:rPr>
+        </w:r>
+        <w:r>
+          <w:rPr>
+            <w:noProof/>
+            <w:webHidden/>
+          </w:rPr>
+          <w:fldChar w:fldCharType="separate"/>
+        </w:r>
+        <w:r>
+          <w:rPr>
+            <w:noProof/>
+            <w:webHidden/>
+          </w:rPr>
+          <w:t>12</w:t>
+        </w:r>
+        <w:r>
+          <w:rPr>
+            <w:noProof/>
+            <w:webHidden/>
+          </w:rPr>
+          <w:fldChar w:fldCharType="end"/>
+        </w:r>
+      </w:hyperlink>
+    </w:p>
+    <w:p>
+      <w:pPr>
+        <w:pStyle w:val="TOC2"/>
+        <w:tabs>
+          <w:tab w:val="left" w:pos="880"/>
+          <w:tab w:val="right" w:pos="9016"/>
+        </w:tabs>
+        <w:rPr>
+          <w:rFonts w:asciiTheme="minorHAnsi" w:eastAsiaTheme="minorEastAsia" w:hAnsiTheme="minorHAnsi"/>
+          <w:noProof/>
+          <w:sz w:val="22"/>
+          <w:lang w:eastAsia="en-GB"/>
+        </w:rPr>
+      </w:pPr>
+      <w:hyperlink w:anchor="_Toc157955273" w:history="1">
+        <w:r>
+          <w:rPr>
+            <w:rStyle w:val="Hyperlink"/>
+            <w:noProof/>
+          </w:rPr>
+          <w:t>9.3</w:t>
+        </w:r>
+        <w:r>
+          <w:rPr>
+            <w:rFonts w:asciiTheme="minorHAnsi" w:eastAsiaTheme="minorEastAsia" w:hAnsiTheme="minorHAnsi"/>
+            <w:noProof/>
+            <w:sz w:val="22"/>
+            <w:lang w:eastAsia="en-GB"/>
+          </w:rPr>
+          <w:tab/>
+        </w:r>
+        <w:r>
+          <w:rPr>
+            <w:rStyle w:val="Hyperlink"/>
+            <w:noProof/>
+          </w:rPr>
+          <w:t>Equations</w:t>
+        </w:r>
+        <w:r>
+          <w:rPr>
+            <w:noProof/>
+            <w:webHidden/>
+          </w:rPr>
+          <w:tab/>
+        </w:r>
+        <w:r>
+          <w:rPr>
+            <w:noProof/>
+            <w:webHidden/>
+          </w:rPr>
+          <w:fldChar w:fldCharType="begin"/>
+        </w:r>
+        <w:r>
+          <w:rPr>
+            <w:noProof/>
+            <w:webHidden/>
+          </w:rPr>
+          <w:instrText xml:space="preserve"> PAGEREF _Toc157955273 \h </w:instrText>
+        </w:r>
+        <w:r>
+          <w:rPr>
+            <w:noProof/>
+            <w:webHidden/>
+          </w:rPr>
+        </w:r>
+        <w:r>
+          <w:rPr>
+            <w:noProof/>
+            <w:webHidden/>
+          </w:rPr>
+          <w:fldChar w:fldCharType="separate"/>
+        </w:r>
+        <w:r>
+          <w:rPr>
+            <w:noProof/>
+            <w:webHidden/>
+          </w:rPr>
+          <w:t>12</w:t>
         </w:r>
         <w:r>
           <w:rPr>
@@ -3046,12 +3310,11 @@
         </w:rPr>
       </w:pPr>
       <w:bookmarkStart w:id="3" w:name="_Toc154920730"/>
-      <w:bookmarkStart w:id="4" w:name="_Toc157609174"/>
+      <w:bookmarkStart w:id="4" w:name="_Toc157955240"/>
       <w:r>
         <w:rPr>
           <w:lang w:val="en-GB"/>
         </w:rPr>
-        <w:lastRenderedPageBreak/>
         <w:t>Introduction</w:t>
       </w:r>
       <w:bookmarkEnd w:id="3"/>
@@ -3079,104 +3342,13 @@
         <w:rPr>
           <w:rFonts w:cs="Times New Roman"/>
         </w:rPr>
-        <w:t xml:space="preserve"> Machine is most well-known for its usage and eventual breaking, during World War 2 (WW2). The machine uses several rotors </w:t>
-      </w:r>
-      <w:r>
-        <w:rPr>
-          <w:rFonts w:cs="Times New Roman"/>
-        </w:rPr>
-        <w:t xml:space="preserve">amongst other components to redirect electrical signals, scrambling </w:t>
-      </w:r>
-      <w:r>
-        <w:rPr>
-          <w:rFonts w:cs="Times New Roman"/>
-        </w:rPr>
-        <w:t>a</w:t>
-      </w:r>
-      <w:r>
-        <w:rPr>
-          <w:rFonts w:cs="Times New Roman"/>
-        </w:rPr>
-        <w:t xml:space="preserve"> plaintext message into cyphertext. Whilst most have heard of the machine, either from cryptography or through history, many do not understand how the machine functions and its significance in cryptography. By creating a visual tool to demonstrate the inner workings of the Enigma, I aimed to offer a deeper insight into </w:t>
-      </w:r>
-      <w:r>
-        <w:rPr>
-          <w:rFonts w:cs="Times New Roman"/>
-        </w:rPr>
-        <w:t xml:space="preserve">the functionality, </w:t>
-      </w:r>
-      <w:r>
-        <w:rPr>
-          <w:rFonts w:cs="Times New Roman"/>
-        </w:rPr>
-        <w:t>significance,</w:t>
-      </w:r>
-      <w:r>
-        <w:rPr>
-          <w:rFonts w:cs="Times New Roman"/>
-        </w:rPr>
-        <w:t xml:space="preserve"> and weaknesses of the machine.</w:t>
-      </w:r>
-    </w:p>
-    <w:p>
-      <w:pPr>
-        <w:rPr>
-          <w:rFonts w:cs="Times New Roman"/>
-        </w:rPr>
-      </w:pPr>
-      <w:r>
-        <w:rPr>
-          <w:rFonts w:cs="Times New Roman"/>
-        </w:rPr>
-        <w:t xml:space="preserve">There already exists a </w:t>
-      </w:r>
-      <w:r>
-        <w:rPr>
-          <w:rFonts w:cs="Times New Roman"/>
-        </w:rPr>
-        <w:t>handful</w:t>
-      </w:r>
-      <w:r>
-        <w:rPr>
-          <w:rFonts w:cs="Times New Roman"/>
-        </w:rPr>
-        <w:t xml:space="preserve"> </w:t>
-      </w:r>
-      <w:r>
-        <w:rPr>
-          <w:rFonts w:cs="Times New Roman"/>
-        </w:rPr>
-        <w:t xml:space="preserve">of </w:t>
-      </w:r>
-      <w:r>
-        <w:rPr>
-          <w:rFonts w:cs="Times New Roman"/>
-        </w:rPr>
-        <w:t xml:space="preserve">examples of Enigma simulations which tend to offer a skeuomorphic approach to </w:t>
-      </w:r>
-      <w:r>
-        <w:rPr>
-          <w:rFonts w:cs="Times New Roman"/>
-        </w:rPr>
-        <w:t>modelling</w:t>
-      </w:r>
-      <w:r>
-        <w:rPr>
-          <w:rFonts w:cs="Times New Roman"/>
-        </w:rPr>
-        <w:t xml:space="preserve"> the machine. The challenge I wanted to overcome</w:t>
-      </w:r>
-      <w:r>
-        <w:rPr>
-          <w:rFonts w:cs="Times New Roman"/>
-        </w:rPr>
-        <w:t xml:space="preserve"> was to create a tool that aims to teach the user how the machine functions logically</w:t>
-      </w:r>
-      <w:r>
-        <w:rPr>
-          <w:rFonts w:cs="Times New Roman"/>
-        </w:rPr>
-        <w:t xml:space="preserve">. I began my project by thoroughly researching </w:t>
+        <w:t xml:space="preserve"> Machine</w:t>
+      </w:r>
+      <w:r>
+        <w:rPr>
+          <w:rFonts w:cs="Times New Roman"/>
+        </w:rPr>
+        <w:t xml:space="preserve"> (</w:t>
       </w:r>
       <w:r>
         <w:rPr>
@@ -3184,13 +3356,184 @@
           <w:i/>
           <w:iCs/>
         </w:rPr>
+        <w:t>Enigma I)</w:t>
+      </w:r>
+      <w:r>
+        <w:rPr>
+          <w:rFonts w:cs="Times New Roman"/>
+        </w:rPr>
+        <w:t xml:space="preserve"> is most well-known for its usage and eventual breaking, during World War 2 (WW2). The machine use</w:t>
+      </w:r>
+      <w:r>
+        <w:rPr>
+          <w:rFonts w:cs="Times New Roman"/>
+        </w:rPr>
+        <w:t xml:space="preserve">d several mechanical rotors, a reflect and a plugboard </w:t>
+      </w:r>
+      <w:r>
+        <w:rPr>
+          <w:rFonts w:cs="Times New Roman"/>
+        </w:rPr>
+        <w:t xml:space="preserve">to redirect electrical signals, scrambling </w:t>
+      </w:r>
+      <w:r>
+        <w:rPr>
+          <w:rFonts w:cs="Times New Roman"/>
+        </w:rPr>
+        <w:t>a</w:t>
+      </w:r>
+      <w:r>
+        <w:rPr>
+          <w:rFonts w:cs="Times New Roman"/>
+        </w:rPr>
+        <w:t xml:space="preserve"> plaintext message into cyphertext. Whilst most have heard of the machine, either from </w:t>
+      </w:r>
+      <w:r>
+        <w:rPr>
+          <w:rFonts w:cs="Times New Roman"/>
+        </w:rPr>
+        <w:t xml:space="preserve">a study of </w:t>
+      </w:r>
+      <w:r>
+        <w:rPr>
+          <w:rFonts w:cs="Times New Roman"/>
+        </w:rPr>
+        <w:t xml:space="preserve">cryptography or through history, many do not understand how the machine functions and its significance in cryptography. By creating a visual tool to demonstrate the inner workings of the Enigma, </w:t>
+      </w:r>
+      <w:r>
+        <w:rPr>
+          <w:rFonts w:cs="Times New Roman"/>
+        </w:rPr>
+        <w:t xml:space="preserve">the aim of the project was to </w:t>
+      </w:r>
+      <w:r>
+        <w:rPr>
+          <w:rFonts w:cs="Times New Roman"/>
+        </w:rPr>
+        <w:t xml:space="preserve">offer a deeper insight into </w:t>
+      </w:r>
+      <w:r>
+        <w:rPr>
+          <w:rFonts w:cs="Times New Roman"/>
+        </w:rPr>
+        <w:t xml:space="preserve">the functionality, </w:t>
+      </w:r>
+      <w:r>
+        <w:rPr>
+          <w:rFonts w:cs="Times New Roman"/>
+        </w:rPr>
+        <w:t>significance,</w:t>
+      </w:r>
+      <w:r>
+        <w:rPr>
+          <w:rFonts w:cs="Times New Roman"/>
+        </w:rPr>
+        <w:t xml:space="preserve"> </w:t>
+      </w:r>
+      <w:r>
+        <w:rPr>
+          <w:rFonts w:cs="Times New Roman"/>
+        </w:rPr>
+        <w:t>but also the weaknesses of the machine.</w:t>
+      </w:r>
+    </w:p>
+    <w:p>
+      <w:pPr>
+        <w:rPr>
+          <w:rFonts w:cs="Times New Roman"/>
+        </w:rPr>
+      </w:pPr>
+      <w:r>
+        <w:rPr>
+          <w:rFonts w:cs="Times New Roman"/>
+        </w:rPr>
+        <w:t xml:space="preserve">There already exists a </w:t>
+      </w:r>
+      <w:r>
+        <w:rPr>
+          <w:rFonts w:cs="Times New Roman"/>
+        </w:rPr>
+        <w:t>handful</w:t>
+      </w:r>
+      <w:r>
+        <w:rPr>
+          <w:rFonts w:cs="Times New Roman"/>
+        </w:rPr>
+        <w:t xml:space="preserve"> </w:t>
+      </w:r>
+      <w:r>
+        <w:rPr>
+          <w:rFonts w:cs="Times New Roman"/>
+        </w:rPr>
+        <w:t xml:space="preserve">of </w:t>
+      </w:r>
+      <w:r>
+        <w:rPr>
+          <w:rFonts w:cs="Times New Roman"/>
+        </w:rPr>
+        <w:t xml:space="preserve">examples of Enigma simulations which tend to offer a skeuomorphic approach to </w:t>
+      </w:r>
+      <w:r>
+        <w:rPr>
+          <w:rFonts w:cs="Times New Roman"/>
+        </w:rPr>
+        <w:t>modelling</w:t>
+      </w:r>
+      <w:r>
+        <w:rPr>
+          <w:rFonts w:cs="Times New Roman"/>
+        </w:rPr>
+        <w:t xml:space="preserve"> the machine. The challenge I wanted to overcome</w:t>
+      </w:r>
+      <w:r>
+        <w:rPr>
+          <w:rFonts w:cs="Times New Roman"/>
+        </w:rPr>
+        <w:t xml:space="preserve"> was to create a tool that </w:t>
+      </w:r>
+      <w:r>
+        <w:rPr>
+          <w:rFonts w:cs="Times New Roman"/>
+        </w:rPr>
+        <w:t xml:space="preserve">teaches </w:t>
+      </w:r>
+      <w:r>
+        <w:rPr>
+          <w:rFonts w:cs="Times New Roman"/>
+        </w:rPr>
+        <w:t>the user how the machine functions logically</w:t>
+      </w:r>
+      <w:r>
+        <w:rPr>
+          <w:rFonts w:cs="Times New Roman"/>
+        </w:rPr>
+        <w:t xml:space="preserve">. I began my project by thoroughly researching </w:t>
+      </w:r>
+      <w:r>
+        <w:rPr>
+          <w:rFonts w:cs="Times New Roman"/>
+          <w:i/>
+          <w:iCs/>
+        </w:rPr>
         <w:t>Enigma I</w:t>
       </w:r>
       <w:r>
         <w:rPr>
           <w:rFonts w:cs="Times New Roman"/>
         </w:rPr>
-        <w:t xml:space="preserve"> to gain an understanding and proceeded to </w:t>
+        <w:t xml:space="preserve"> to </w:t>
+      </w:r>
+      <w:r>
+        <w:rPr>
+          <w:rFonts w:cs="Times New Roman"/>
+        </w:rPr>
+        <w:t xml:space="preserve">understand the inner workings of the machine and </w:t>
+      </w:r>
+      <w:r>
+        <w:rPr>
+          <w:rFonts w:cs="Times New Roman"/>
+        </w:rPr>
+        <w:t xml:space="preserve">to </w:t>
       </w:r>
       <w:r>
         <w:rPr>
@@ -3369,7 +3712,7 @@
         </w:rPr>
       </w:pPr>
       <w:bookmarkStart w:id="5" w:name="_Toc154920731"/>
-      <w:bookmarkStart w:id="6" w:name="_Toc157609175"/>
+      <w:bookmarkStart w:id="6" w:name="_Toc157955241"/>
       <w:r>
         <w:rPr>
           <w:lang w:val="en-GB"/>
@@ -3389,7 +3732,19 @@
         <w:rPr>
           <w:rFonts w:cs="Times New Roman"/>
         </w:rPr>
-        <w:t>The following list mostly taken from the original project description, however there are some additional objectives I have included myself. For each task I set my own criteria to assess the success of each task’s implementation.</w:t>
+        <w:t xml:space="preserve">The following list </w:t>
+      </w:r>
+      <w:r>
+        <w:rPr>
+          <w:rFonts w:cs="Times New Roman"/>
+        </w:rPr>
+        <w:t xml:space="preserve">adapted </w:t>
+      </w:r>
+      <w:r>
+        <w:rPr>
+          <w:rFonts w:cs="Times New Roman"/>
+        </w:rPr>
+        <w:t>from the original project description, however there are some additional objectives I have included myself. For each task I set my own criteria to assess the success of each task’s implementation.</w:t>
       </w:r>
     </w:p>
     <w:tbl>
@@ -3480,7 +3835,31 @@
               <w:rPr>
                 <w:rFonts w:cs="Times New Roman"/>
               </w:rPr>
-              <w:t>The package should contain only the Enigma machine and should be fully interactable. It should also produce the correct output for a given input. The package should allow the Enigma Machine to be fully configurable as the ‘Enigma I’</w:t>
+              <w:t xml:space="preserve">The package should </w:t>
+            </w:r>
+            <w:r>
+              <w:rPr>
+                <w:rFonts w:cs="Times New Roman"/>
+              </w:rPr>
+              <w:t>simulate</w:t>
+            </w:r>
+            <w:r>
+              <w:rPr>
+                <w:rFonts w:cs="Times New Roman"/>
+              </w:rPr>
+              <w:t xml:space="preserve"> only the Enigma machine and should be</w:t>
+            </w:r>
+            <w:r>
+              <w:rPr>
+                <w:rFonts w:cs="Times New Roman"/>
+              </w:rPr>
+              <w:t xml:space="preserve"> able to be used in different applications</w:t>
+            </w:r>
+            <w:r>
+              <w:rPr>
+                <w:rFonts w:cs="Times New Roman"/>
+              </w:rPr>
+              <w:t>. It should also produce the correct output for a given input. The package should allow the Enigma Machine to be fully configurable as the ‘Enigma I’</w:t>
             </w:r>
           </w:p>
         </w:tc>
@@ -3617,7 +3996,19 @@
               <w:rPr>
                 <w:rFonts w:cs="Times New Roman"/>
               </w:rPr>
-              <w:t>Create a GUI with visualisation tool</w:t>
+              <w:t xml:space="preserve">Create a GUI with </w:t>
+            </w:r>
+            <w:r>
+              <w:rPr>
+                <w:rFonts w:cs="Times New Roman"/>
+              </w:rPr>
+              <w:t xml:space="preserve">a </w:t>
+            </w:r>
+            <w:r>
+              <w:rPr>
+                <w:rFonts w:cs="Times New Roman"/>
+              </w:rPr>
+              <w:t>visualisation tool</w:t>
             </w:r>
           </w:p>
         </w:tc>
@@ -3729,12 +4120,11 @@
         </w:rPr>
       </w:pPr>
       <w:bookmarkStart w:id="7" w:name="_Toc154920732"/>
-      <w:bookmarkStart w:id="8" w:name="_Toc157609176"/>
+      <w:bookmarkStart w:id="8" w:name="_Toc157955242"/>
       <w:r>
         <w:rPr>
           <w:lang w:val="en-GB"/>
         </w:rPr>
-        <w:lastRenderedPageBreak/>
         <w:t>History &amp; Background</w:t>
       </w:r>
       <w:bookmarkEnd w:id="7"/>
@@ -3748,7 +4138,7 @@
         </w:rPr>
       </w:pPr>
       <w:bookmarkStart w:id="9" w:name="_Toc154920733"/>
-      <w:bookmarkStart w:id="10" w:name="_Toc157609177"/>
+      <w:bookmarkStart w:id="10" w:name="_Toc157955243"/>
       <w:r>
         <w:rPr>
           <w:lang w:val="en-GB"/>
@@ -3796,7 +4186,7 @@
               <w:rFonts w:cs="Times New Roman"/>
               <w:lang w:val="en-US"/>
             </w:rPr>
-            <w:instrText xml:space="preserve"> CITATION Cry24 \l 1033 </w:instrText>
+            <w:instrText xml:space="preserve">CITATION Cry24 \l 1033 </w:instrText>
           </w:r>
           <w:r>
             <w:rPr>
@@ -3842,7 +4232,13 @@
         <w:rPr>
           <w:rFonts w:cs="Times New Roman"/>
         </w:rPr>
-        <w:t>securer</w:t>
+        <w:t xml:space="preserve">more </w:t>
+      </w:r>
+      <w:r>
+        <w:rPr>
+          <w:rFonts w:cs="Times New Roman"/>
+        </w:rPr>
+        <w:t>secure</w:t>
       </w:r>
       <w:r>
         <w:rPr>
@@ -3876,7 +4272,7 @@
               <w:rFonts w:cs="Times New Roman"/>
               <w:lang w:val="en-US"/>
             </w:rPr>
-            <w:instrText xml:space="preserve"> CITATION Cry24 \l 1033 </w:instrText>
+            <w:instrText xml:space="preserve">CITATION Cry24 \l 1033 </w:instrText>
           </w:r>
           <w:r>
             <w:rPr>
@@ -4005,7 +4401,7 @@
         </w:rPr>
       </w:pPr>
       <w:bookmarkStart w:id="11" w:name="_Toc154920734"/>
-      <w:bookmarkStart w:id="12" w:name="_Toc157609178"/>
+      <w:bookmarkStart w:id="12" w:name="_Toc157955244"/>
       <w:r>
         <w:rPr>
           <w:lang w:val="en-GB"/>
@@ -4188,7 +4584,43 @@
         <w:rPr>
           <w:rFonts w:cs="Times New Roman"/>
         </w:rPr>
-        <w:t>The use of the machine was a simple process, a user would receive a message along with a key denoting the choice of rotors and their respective settings, plugboard settings</w:t>
+        <w:t>The use of the machine was a simple process</w:t>
+      </w:r>
+      <w:r>
+        <w:rPr>
+          <w:rFonts w:cs="Times New Roman"/>
+        </w:rPr>
+        <w:t>.</w:t>
+      </w:r>
+      <w:r>
+        <w:rPr>
+          <w:rFonts w:cs="Times New Roman"/>
+        </w:rPr>
+        <w:t xml:space="preserve"> </w:t>
+      </w:r>
+      <w:r>
+        <w:rPr>
+          <w:rFonts w:cs="Times New Roman"/>
+        </w:rPr>
+        <w:t>A</w:t>
+      </w:r>
+      <w:r>
+        <w:rPr>
+          <w:rFonts w:cs="Times New Roman"/>
+        </w:rPr>
+        <w:t xml:space="preserve"> user would receive a message along with a key denoting the choice of rotors and their respective settings, </w:t>
+      </w:r>
+      <w:r>
+        <w:rPr>
+          <w:rFonts w:cs="Times New Roman"/>
+        </w:rPr>
+        <w:t xml:space="preserve">the </w:t>
+      </w:r>
+      <w:r>
+        <w:rPr>
+          <w:rFonts w:cs="Times New Roman"/>
+        </w:rPr>
+        <w:t>plugboard settings</w:t>
       </w:r>
       <w:r>
         <w:rPr>
@@ -4316,7 +4748,31 @@
         <w:rPr>
           <w:rFonts w:cs="Times New Roman"/>
         </w:rPr>
-        <w:t xml:space="preserve"> this design choice was overlooked and worsened the Enigma’s security (See 3.3)</w:t>
+        <w:t xml:space="preserve"> this design choice was overlooked and </w:t>
+      </w:r>
+      <w:r>
+        <w:rPr>
+          <w:rFonts w:cs="Times New Roman"/>
+        </w:rPr>
+        <w:t>compromised</w:t>
+      </w:r>
+      <w:r>
+        <w:rPr>
+          <w:rFonts w:cs="Times New Roman"/>
+        </w:rPr>
+        <w:t xml:space="preserve"> the Enigma’s security (See 3.</w:t>
+      </w:r>
+      <w:r>
+        <w:rPr>
+          <w:rFonts w:cs="Times New Roman"/>
+        </w:rPr>
+        <w:t>4</w:t>
+      </w:r>
+      <w:r>
+        <w:rPr>
+          <w:rFonts w:cs="Times New Roman"/>
+        </w:rPr>
+        <w:t>)</w:t>
       </w:r>
       <w:r>
         <w:rPr>
@@ -4422,7 +4878,7 @@
         </w:rPr>
       </w:pPr>
       <w:bookmarkStart w:id="13" w:name="_Toc154920735"/>
-      <w:bookmarkStart w:id="14" w:name="_Toc157609179"/>
+      <w:bookmarkStart w:id="14" w:name="_Toc157955245"/>
       <w:r>
         <w:rPr>
           <w:lang w:val="en-GB"/>
@@ -4442,7 +4898,7 @@
         <w:rPr>
           <w:rFonts w:cs="Times New Roman"/>
         </w:rPr>
-        <w:t xml:space="preserve">The keyboard and lampboard were the interface that which the user could encode/decode messages. The former was comprised of the </w:t>
+        <w:t xml:space="preserve">The keyboard and lampboard were the interface which the user could encode/decode messages. The former was comprised of the </w:t>
       </w:r>
       <w:r>
         <w:rPr>
@@ -4532,7 +4988,7 @@
           <w:lang w:val="en-GB"/>
         </w:rPr>
       </w:pPr>
-      <w:bookmarkStart w:id="15" w:name="_Toc157609180"/>
+      <w:bookmarkStart w:id="15" w:name="_Toc157955246"/>
       <w:r>
         <w:rPr>
           <w:lang w:val="en-GB"/>
@@ -4655,31 +5111,13 @@
         <w:rPr>
           <w:rFonts w:cs="Times New Roman"/>
         </w:rPr>
-        <w:t xml:space="preserve">which directed the current from one contact to another. The placement of these wires allowed the rotors to redirect current to a </w:t>
-      </w:r>
-      <w:r>
-        <w:rPr>
-          <w:rFonts w:cs="Times New Roman"/>
-        </w:rPr>
-        <w:t>different position from where it originated</w:t>
-      </w:r>
-      <w:r>
-        <w:rPr>
-          <w:rFonts w:cs="Times New Roman"/>
-        </w:rPr>
-        <w:t>.</w:t>
-      </w:r>
-      <w:r>
-        <w:rPr>
-          <w:rFonts w:cs="Times New Roman"/>
-        </w:rPr>
-        <w:t xml:space="preserve"> This in effect, allowed the rotor to act as a substitution cypher</w:t>
-      </w:r>
-      <w:r>
-        <w:rPr>
-          <w:rFonts w:cs="Times New Roman"/>
-        </w:rPr>
-        <w:t>.</w:t>
+        <w:t>which directed the current from one contact to another</w:t>
+      </w:r>
+      <w:r>
+        <w:rPr>
+          <w:rFonts w:cs="Times New Roman"/>
+        </w:rPr>
+        <w:t>, encoding the input.</w:t>
       </w:r>
     </w:p>
     <w:p>
@@ -4909,42 +5347,31 @@
         <w:rPr>
           <w:rFonts w:cs="Times New Roman"/>
         </w:rPr>
-        <w:fldChar w:fldCharType="begin"/>
-      </w:r>
-      <w:r>
-        <w:rPr>
-          <w:rFonts w:cs="Times New Roman"/>
-        </w:rPr>
-        <w:instrText xml:space="preserve"> REF _Ref157502866 \r \h </w:instrText>
-      </w:r>
-      <w:r>
-        <w:rPr>
-          <w:rFonts w:cs="Times New Roman"/>
-        </w:rPr>
-      </w:r>
-      <w:r>
-        <w:rPr>
-          <w:rFonts w:cs="Times New Roman"/>
-        </w:rPr>
-        <w:fldChar w:fldCharType="separate"/>
-      </w:r>
-      <w:r>
-        <w:rPr>
-          <w:rFonts w:cs="Times New Roman"/>
-        </w:rPr>
-        <w:t>3.3</w:t>
-      </w:r>
-      <w:r>
-        <w:rPr>
-          <w:rFonts w:cs="Times New Roman"/>
-        </w:rPr>
-        <w:fldChar w:fldCharType="end"/>
-      </w:r>
-      <w:r>
-        <w:rPr>
-          <w:rFonts w:cs="Times New Roman"/>
-        </w:rPr>
-        <w:t>)) and the rightmost rotor would step with a period of 26</w:t>
+        <w:t xml:space="preserve">3.4 </w:t>
+      </w:r>
+      <w:r>
+        <w:rPr>
+          <w:rFonts w:cs="Times New Roman"/>
+        </w:rPr>
+        <w:t>for further explanation</w:t>
+      </w:r>
+      <w:r>
+        <w:rPr>
+          <w:rFonts w:cs="Times New Roman"/>
+        </w:rPr>
+        <w:t>))</w:t>
+      </w:r>
+      <w:r>
+        <w:rPr>
+          <w:rFonts w:cs="Times New Roman"/>
+        </w:rPr>
+        <w:t>. T</w:t>
+      </w:r>
+      <w:r>
+        <w:rPr>
+          <w:rFonts w:cs="Times New Roman"/>
+        </w:rPr>
+        <w:t>he rightmost rotor would step with a period of 26</w:t>
       </w:r>
       <w:r>
         <w:rPr>
@@ -4986,7 +5413,23 @@
     </w:p>
     <w:p>
       <w:r>
-        <w:t>The Enigma rotors could be swapped around and placed in any order in the three slots available. Usually, users were given a box containing 5 different rotors (although later models had more and could place them in a choice of 4 slots), the choice of which ones to use formed part of the Enigma’s key.</w:t>
+        <w:t>The Enigma rotors could be swapped around and placed in any order in the three slots available. Usually, users were given a box containing 5 different rotors (although later models had more and could place them in a choice of 4 slots),</w:t>
+      </w:r>
+      <w:r>
+        <w:t xml:space="preserve"> [CITE]</w:t>
+      </w:r>
+      <w:r>
+        <w:t xml:space="preserve"> the choice of which to use formed part of the Enigma’s key.</w:t>
+      </w:r>
+    </w:p>
+    <w:p>
+      <w:proofErr w:type="gramStart"/>
+      <w:r>
+        <w:t>TODO :</w:t>
+      </w:r>
+      <w:proofErr w:type="gramEnd"/>
+      <w:r>
+        <w:t xml:space="preserve"> Give background of the below table</w:t>
       </w:r>
     </w:p>
     <w:tbl>
@@ -5549,7 +5992,7 @@
           <w:rFonts w:cs="Times New Roman"/>
         </w:rPr>
       </w:pPr>
-      <w:bookmarkStart w:id="16" w:name="_Toc157609237"/>
+      <w:bookmarkStart w:id="16" w:name="_Toc157955113"/>
       <w:r>
         <w:rPr>
           <w:rFonts w:cs="Times New Roman"/>
@@ -5619,7 +6062,7 @@
               <w:rFonts w:cs="Times New Roman"/>
               <w:lang w:val="en-US"/>
             </w:rPr>
-            <w:instrText xml:space="preserve"> CITATION Cry24 \l 1033 </w:instrText>
+            <w:instrText xml:space="preserve">CITATION Cry24 \l 1033 </w:instrText>
           </w:r>
           <w:r>
             <w:rPr>
@@ -5664,7 +6107,13 @@
         <w:t>was</w:t>
       </w:r>
       <w:r>
-        <w:t xml:space="preserve"> owed to these rotors. Alone, with an </w:t>
+        <w:t xml:space="preserve"> </w:t>
+      </w:r>
+      <w:r>
+        <w:t>due</w:t>
+      </w:r>
+      <w:r>
+        <w:t xml:space="preserve"> to these rotors. Alone, with an </w:t>
       </w:r>
       <w:r>
         <w:rPr>
@@ -5833,32 +6282,45 @@
           <w:i w:val="0"/>
         </w:rPr>
       </w:pPr>
-      <w:bookmarkStart w:id="17" w:name="_Ref157507076"/>
-      <w:bookmarkStart w:id="18" w:name="_Toc157507019"/>
-      <w:bookmarkStart w:id="19" w:name="_Toc157609207"/>
+      <w:bookmarkStart w:id="17" w:name="_Toc157507019"/>
+      <w:bookmarkStart w:id="18" w:name="_Toc157955121"/>
+      <w:bookmarkStart w:id="19" w:name="_Ref157507076"/>
       <w:r>
         <w:t xml:space="preserve">Equation </w:t>
       </w:r>
-      <w:fldSimple w:instr=" SEQ Equation \* ARABIC ">
-        <w:r>
-          <w:rPr>
-            <w:noProof/>
-          </w:rPr>
-          <w:t>1</w:t>
-        </w:r>
-      </w:fldSimple>
+      <w:r>
+        <w:fldChar w:fldCharType="begin"/>
+      </w:r>
+      <w:r>
+        <w:instrText xml:space="preserve"> SEQ Equation \* ARABIC </w:instrText>
+      </w:r>
+      <w:r>
+        <w:fldChar w:fldCharType="separate"/>
+      </w:r>
+      <w:r>
+        <w:rPr>
+          <w:noProof/>
+        </w:rPr>
+        <w:t>1</w:t>
+      </w:r>
+      <w:r>
+        <w:rPr>
+          <w:noProof/>
+        </w:rPr>
+        <w:fldChar w:fldCharType="end"/>
+      </w:r>
+      <w:bookmarkEnd w:id="19"/>
+      <w:r>
+        <w:t xml:space="preserve"> </w:t>
+      </w:r>
+      <w:r>
+        <w:t>P</w:t>
+      </w:r>
+      <w:r>
+        <w:t>ermutations for rotors (excluding ring setting)</w:t>
+      </w:r>
       <w:bookmarkEnd w:id="17"/>
-      <w:r>
-        <w:t xml:space="preserve"> </w:t>
-      </w:r>
-      <w:r>
-        <w:t>P</w:t>
-      </w:r>
-      <w:r>
-        <w:t>ermutations for rotors (excluding ring setting)</w:t>
-      </w:r>
       <w:bookmarkEnd w:id="18"/>
-      <w:bookmarkEnd w:id="19"/>
     </w:p>
     <w:p>
       <w:pPr>
@@ -5867,7 +6329,7 @@
           <w:lang w:val="en-GB"/>
         </w:rPr>
       </w:pPr>
-      <w:bookmarkStart w:id="20" w:name="_Toc157609181"/>
+      <w:bookmarkStart w:id="20" w:name="_Toc157955247"/>
       <w:r>
         <w:rPr>
           <w:lang w:val="en-GB"/>
@@ -5890,7 +6352,13 @@
         <w:t>rotate,</w:t>
       </w:r>
       <w:r>
-        <w:t xml:space="preserve"> and the current does not pass through the rotor but rather is ‘reflected’ and travels back in the opposite direction. This reflection allows the reflector to act as a similar substitution cypher akin to the rotors.</w:t>
+        <w:t xml:space="preserve"> and the current does not pass through but rather is ‘reflected’</w:t>
+      </w:r>
+      <w:r>
+        <w:t xml:space="preserve">, travelling </w:t>
+      </w:r>
+      <w:r>
+        <w:t>back in the opposite direction. This reflection allows the reflector to act as a similar substitution cypher akin to the rotors.</w:t>
       </w:r>
     </w:p>
     <w:p>
@@ -5956,6 +6424,16 @@
       </w:r>
       <w:r>
         <w:t>.</w:t>
+      </w:r>
+    </w:p>
+    <w:p>
+      <w:proofErr w:type="gramStart"/>
+      <w:r>
+        <w:t>TODO :</w:t>
+      </w:r>
+      <w:proofErr w:type="gramEnd"/>
+      <w:r>
+        <w:t xml:space="preserve"> Give background of below table</w:t>
       </w:r>
     </w:p>
     <w:p/>
@@ -5992,7 +6470,6 @@
               <w:rPr>
                 <w:rFonts w:cs="Times New Roman"/>
               </w:rPr>
-              <w:lastRenderedPageBreak/>
               <w:t>Reflector</w:t>
             </w:r>
           </w:p>
@@ -6177,18 +6654,31 @@
       <w:pPr>
         <w:pStyle w:val="Caption"/>
       </w:pPr>
-      <w:bookmarkStart w:id="21" w:name="_Toc157609238"/>
+      <w:bookmarkStart w:id="21" w:name="_Toc157955114"/>
       <w:r>
         <w:t xml:space="preserve">Table </w:t>
       </w:r>
-      <w:fldSimple w:instr=" SEQ Table \* ARABIC ">
-        <w:r>
-          <w:rPr>
-            <w:noProof/>
-          </w:rPr>
-          <w:t>2</w:t>
-        </w:r>
-      </w:fldSimple>
+      <w:r>
+        <w:fldChar w:fldCharType="begin"/>
+      </w:r>
+      <w:r>
+        <w:instrText xml:space="preserve"> SEQ Table \* ARABIC </w:instrText>
+      </w:r>
+      <w:r>
+        <w:fldChar w:fldCharType="separate"/>
+      </w:r>
+      <w:r>
+        <w:rPr>
+          <w:noProof/>
+        </w:rPr>
+        <w:t>2</w:t>
+      </w:r>
+      <w:r>
+        <w:rPr>
+          <w:noProof/>
+        </w:rPr>
+        <w:fldChar w:fldCharType="end"/>
+      </w:r>
       <w:r>
         <w:t xml:space="preserve"> "Enigma I" reflector encodings </w:t>
       </w:r>
@@ -6205,7 +6695,7 @@
             <w:rPr>
               <w:lang w:val="en-US"/>
             </w:rPr>
-            <w:instrText xml:space="preserve"> CITATION Cry24 \l 1033 </w:instrText>
+            <w:instrText xml:space="preserve">CITATION Cry24 \l 1033 </w:instrText>
           </w:r>
           <w:r>
             <w:fldChar w:fldCharType="separate"/>
@@ -6228,7 +6718,7 @@
       <w:pPr>
         <w:pStyle w:val="Heading3"/>
       </w:pPr>
-      <w:bookmarkStart w:id="22" w:name="_Toc157609182"/>
+      <w:bookmarkStart w:id="22" w:name="_Toc157955248"/>
       <w:r>
         <w:t>Plugboard</w:t>
       </w:r>
@@ -6312,171 +6802,1344 @@
     </w:p>
     <w:p>
       <w:pPr>
+        <w:pStyle w:val="Heading2"/>
+      </w:pPr>
+      <w:bookmarkStart w:id="23" w:name="_Toc154920738"/>
+      <w:bookmarkStart w:id="24" w:name="_Toc157955249"/>
+      <w:r>
+        <w:t xml:space="preserve">Enigma </w:t>
+      </w:r>
+      <w:r>
+        <w:t>Machine</w:t>
+      </w:r>
+      <w:bookmarkEnd w:id="23"/>
+      <w:r>
+        <w:t xml:space="preserve"> and Abstraction</w:t>
+      </w:r>
+      <w:bookmarkEnd w:id="24"/>
+    </w:p>
+    <w:p>
+      <w:pPr>
         <w:pStyle w:val="Heading3"/>
+      </w:pPr>
+      <w:r>
+        <w:t>Enigma’s Encryption</w:t>
+      </w:r>
+    </w:p>
+    <w:p>
+      <w:pPr>
+        <w:rPr>
+          <w:rFonts w:cs="Times New Roman"/>
+        </w:rPr>
+      </w:pPr>
+      <w:r>
+        <w:rPr>
+          <w:rFonts w:cs="Times New Roman"/>
+        </w:rPr>
+        <w:t xml:space="preserve">Often the best way to understand the mechanisms of the machine is to focus on a single letter’s encryption. </w:t>
+      </w:r>
+      <w:r>
+        <w:rPr>
+          <w:rFonts w:cs="Times New Roman"/>
+        </w:rPr>
+        <w:t xml:space="preserve">As mentioned in 3.2, the user begins with defining the machines key. Upon a </w:t>
+      </w:r>
+      <w:r>
+        <w:rPr>
+          <w:rFonts w:cs="Times New Roman"/>
+        </w:rPr>
+        <w:t>keypress</w:t>
+      </w:r>
+      <w:r>
+        <w:rPr>
+          <w:rFonts w:cs="Times New Roman"/>
+        </w:rPr>
+        <w:t xml:space="preserve"> on the keyboard, the first notable event is that the rightmost rotor will rotate. Depending on the key, potentially the other rotors will rotate as well but only ever by one position. Once this step has completed, an electrical signal will be induced passing through the plugboard towards the rotors. This input to the rotors will either be the same as the original key press or a different letter due to the plugboard. This electrical signal then passes through rotors right-to-left with the signal being redirected at each rotor. The result of these three redirections is then transmitted to the reflector where the signal is reflected at a different contact. The signal then passes through all three rotors for a final time, this time from left-to-right, before being redirected by the plugboard again. Finally, the signal is transmitted to the lampboard where the cyphertext is displayed. Any plaintext letter can be scrambled up to 9 times before displaying the cyphertext.</w:t>
+      </w:r>
+    </w:p>
+    <w:p>
+      <w:pPr>
+        <w:rPr>
+          <w:rFonts w:eastAsiaTheme="minorEastAsia" w:cs="Times New Roman"/>
+        </w:rPr>
+      </w:pPr>
+      <w:r>
+        <w:rPr>
+          <w:rFonts w:cs="Times New Roman"/>
+        </w:rPr>
+        <w:t xml:space="preserve">By representing each of the components of the Enigma as a transformation, such that </w:t>
+      </w:r>
+      <m:oMath>
+        <m:r>
+          <w:rPr>
+            <w:rFonts w:ascii="Cambria Math" w:hAnsi="Cambria Math" w:cs="Times New Roman"/>
+          </w:rPr>
+          <m:t>P</m:t>
+        </m:r>
+      </m:oMath>
+      <w:r>
+        <w:rPr>
+          <w:rFonts w:cs="Times New Roman"/>
+        </w:rPr>
+        <w:t xml:space="preserve"> represents the plugboard, </w:t>
+      </w:r>
+      <m:oMath>
+        <m:sSub>
+          <m:sSubPr>
+            <m:ctrlPr>
+              <w:rPr>
+                <w:rFonts w:ascii="Cambria Math" w:hAnsi="Cambria Math" w:cs="Times New Roman"/>
+                <w:i/>
+              </w:rPr>
+            </m:ctrlPr>
+          </m:sSubPr>
+          <m:e>
+            <m:r>
+              <w:rPr>
+                <w:rFonts w:ascii="Cambria Math" w:hAnsi="Cambria Math" w:cs="Times New Roman"/>
+              </w:rPr>
+              <m:t>R</m:t>
+            </m:r>
+          </m:e>
+          <m:sub>
+            <m:r>
+              <w:rPr>
+                <w:rFonts w:ascii="Cambria Math" w:hAnsi="Cambria Math" w:cs="Times New Roman"/>
+              </w:rPr>
+              <m:t>i</m:t>
+            </m:r>
+          </m:sub>
+        </m:sSub>
+      </m:oMath>
+      <w:r>
+        <w:rPr>
+          <w:rFonts w:cs="Times New Roman"/>
+        </w:rPr>
+        <w:t xml:space="preserve"> represents the rotor in the left, middle or right position and </w:t>
+      </w:r>
+      <m:oMath>
+        <m:r>
+          <w:rPr>
+            <w:rFonts w:ascii="Cambria Math" w:hAnsi="Cambria Math" w:cs="Times New Roman"/>
+          </w:rPr>
+          <m:t>O</m:t>
+        </m:r>
+      </m:oMath>
+      <w:r>
+        <w:rPr>
+          <w:rFonts w:eastAsiaTheme="minorEastAsia" w:cs="Times New Roman"/>
+        </w:rPr>
+        <w:t xml:space="preserve"> </w:t>
+      </w:r>
+      <w:r>
+        <w:rPr>
+          <w:rFonts w:cs="Times New Roman"/>
+        </w:rPr>
+        <w:t xml:space="preserve">represents the reflector. An equation such as Equation 2 can be formulated to describe Enigma’s </w:t>
+      </w:r>
+      <w:r>
+        <w:rPr>
+          <w:rFonts w:cs="Times New Roman"/>
+        </w:rPr>
+        <w:t xml:space="preserve">encryption steps. It is important to note that due to the plugboard’s symmetry, </w:t>
+      </w:r>
+      <m:oMath>
+        <m:r>
+          <w:rPr>
+            <w:rFonts w:ascii="Cambria Math" w:hAnsi="Cambria Math" w:cs="Times New Roman"/>
+          </w:rPr>
+          <m:t>P=</m:t>
+        </m:r>
+        <m:sSup>
+          <m:sSupPr>
+            <m:ctrlPr>
+              <w:rPr>
+                <w:rFonts w:ascii="Cambria Math" w:hAnsi="Cambria Math" w:cs="Times New Roman"/>
+                <w:i/>
+              </w:rPr>
+            </m:ctrlPr>
+          </m:sSupPr>
+          <m:e>
+            <m:r>
+              <w:rPr>
+                <w:rFonts w:ascii="Cambria Math" w:hAnsi="Cambria Math" w:cs="Times New Roman"/>
+              </w:rPr>
+              <m:t>P</m:t>
+            </m:r>
+          </m:e>
+          <m:sup>
+            <m:r>
+              <w:rPr>
+                <w:rFonts w:ascii="Cambria Math" w:hAnsi="Cambria Math" w:cs="Times New Roman"/>
+              </w:rPr>
+              <m:t>-1</m:t>
+            </m:r>
+          </m:sup>
+        </m:sSup>
+      </m:oMath>
+      <w:r>
+        <w:rPr>
+          <w:rFonts w:eastAsiaTheme="minorEastAsia" w:cs="Times New Roman"/>
+        </w:rPr>
+        <w:t>.</w:t>
+      </w:r>
+    </w:p>
+    <w:p>
+      <w:pPr>
+        <w:rPr>
+          <w:rFonts w:eastAsiaTheme="minorEastAsia" w:cs="Times New Roman"/>
+        </w:rPr>
+      </w:pPr>
+      <m:oMathPara>
+        <m:oMath>
+          <m:r>
+            <w:rPr>
+              <w:rFonts w:ascii="Cambria Math" w:hAnsi="Cambria Math" w:cs="Times New Roman"/>
+            </w:rPr>
+            <m:t>E=P</m:t>
+          </m:r>
+          <m:sSub>
+            <m:sSubPr>
+              <m:ctrlPr>
+                <w:rPr>
+                  <w:rFonts w:ascii="Cambria Math" w:hAnsi="Cambria Math" w:cs="Times New Roman"/>
+                  <w:i/>
+                </w:rPr>
+              </m:ctrlPr>
+            </m:sSubPr>
+            <m:e>
+              <m:r>
+                <w:rPr>
+                  <w:rFonts w:ascii="Cambria Math" w:hAnsi="Cambria Math" w:cs="Times New Roman"/>
+                </w:rPr>
+                <m:t>R</m:t>
+              </m:r>
+            </m:e>
+            <m:sub>
+              <m:r>
+                <w:rPr>
+                  <w:rFonts w:ascii="Cambria Math" w:hAnsi="Cambria Math" w:cs="Times New Roman"/>
+                </w:rPr>
+                <m:t>R</m:t>
+              </m:r>
+            </m:sub>
+          </m:sSub>
+          <m:sSub>
+            <m:sSubPr>
+              <m:ctrlPr>
+                <w:rPr>
+                  <w:rFonts w:ascii="Cambria Math" w:hAnsi="Cambria Math" w:cs="Times New Roman"/>
+                  <w:i/>
+                </w:rPr>
+              </m:ctrlPr>
+            </m:sSubPr>
+            <m:e>
+              <m:r>
+                <w:rPr>
+                  <w:rFonts w:ascii="Cambria Math" w:hAnsi="Cambria Math" w:cs="Times New Roman"/>
+                </w:rPr>
+                <m:t>R</m:t>
+              </m:r>
+            </m:e>
+            <m:sub>
+              <m:r>
+                <w:rPr>
+                  <w:rFonts w:ascii="Cambria Math" w:hAnsi="Cambria Math" w:cs="Times New Roman"/>
+                </w:rPr>
+                <m:t>M</m:t>
+              </m:r>
+            </m:sub>
+          </m:sSub>
+          <m:sSub>
+            <m:sSubPr>
+              <m:ctrlPr>
+                <w:rPr>
+                  <w:rFonts w:ascii="Cambria Math" w:hAnsi="Cambria Math" w:cs="Times New Roman"/>
+                  <w:i/>
+                </w:rPr>
+              </m:ctrlPr>
+            </m:sSubPr>
+            <m:e>
+              <m:r>
+                <w:rPr>
+                  <w:rFonts w:ascii="Cambria Math" w:hAnsi="Cambria Math" w:cs="Times New Roman"/>
+                </w:rPr>
+                <m:t>R</m:t>
+              </m:r>
+            </m:e>
+            <m:sub>
+              <m:r>
+                <w:rPr>
+                  <w:rFonts w:ascii="Cambria Math" w:hAnsi="Cambria Math" w:cs="Times New Roman"/>
+                </w:rPr>
+                <m:t>L</m:t>
+              </m:r>
+            </m:sub>
+          </m:sSub>
+          <m:r>
+            <w:rPr>
+              <w:rFonts w:ascii="Cambria Math" w:hAnsi="Cambria Math" w:cs="Times New Roman"/>
+            </w:rPr>
+            <m:t>O</m:t>
+          </m:r>
+          <m:sSubSup>
+            <m:sSubSupPr>
+              <m:ctrlPr>
+                <w:rPr>
+                  <w:rFonts w:ascii="Cambria Math" w:hAnsi="Cambria Math" w:cs="Times New Roman"/>
+                  <w:i/>
+                </w:rPr>
+              </m:ctrlPr>
+            </m:sSubSupPr>
+            <m:e>
+              <m:r>
+                <w:rPr>
+                  <w:rFonts w:ascii="Cambria Math" w:hAnsi="Cambria Math" w:cs="Times New Roman"/>
+                </w:rPr>
+                <m:t>R</m:t>
+              </m:r>
+            </m:e>
+            <m:sub>
+              <m:r>
+                <w:rPr>
+                  <w:rFonts w:ascii="Cambria Math" w:hAnsi="Cambria Math" w:cs="Times New Roman"/>
+                </w:rPr>
+                <m:t>L</m:t>
+              </m:r>
+            </m:sub>
+            <m:sup>
+              <m:r>
+                <w:rPr>
+                  <w:rFonts w:ascii="Cambria Math" w:hAnsi="Cambria Math" w:cs="Times New Roman"/>
+                </w:rPr>
+                <m:t>-1</m:t>
+              </m:r>
+            </m:sup>
+          </m:sSubSup>
+          <m:sSubSup>
+            <m:sSubSupPr>
+              <m:ctrlPr>
+                <w:rPr>
+                  <w:rFonts w:ascii="Cambria Math" w:hAnsi="Cambria Math" w:cs="Times New Roman"/>
+                  <w:i/>
+                </w:rPr>
+              </m:ctrlPr>
+            </m:sSubSupPr>
+            <m:e>
+              <m:r>
+                <w:rPr>
+                  <w:rFonts w:ascii="Cambria Math" w:hAnsi="Cambria Math" w:cs="Times New Roman"/>
+                </w:rPr>
+                <m:t>R</m:t>
+              </m:r>
+            </m:e>
+            <m:sub>
+              <m:r>
+                <w:rPr>
+                  <w:rFonts w:ascii="Cambria Math" w:hAnsi="Cambria Math" w:cs="Times New Roman"/>
+                </w:rPr>
+                <m:t>M</m:t>
+              </m:r>
+            </m:sub>
+            <m:sup>
+              <m:r>
+                <w:rPr>
+                  <w:rFonts w:ascii="Cambria Math" w:hAnsi="Cambria Math" w:cs="Times New Roman"/>
+                </w:rPr>
+                <m:t>-1</m:t>
+              </m:r>
+            </m:sup>
+          </m:sSubSup>
+          <m:sSubSup>
+            <m:sSubSupPr>
+              <m:ctrlPr>
+                <w:rPr>
+                  <w:rFonts w:ascii="Cambria Math" w:hAnsi="Cambria Math" w:cs="Times New Roman"/>
+                  <w:i/>
+                </w:rPr>
+              </m:ctrlPr>
+            </m:sSubSupPr>
+            <m:e>
+              <m:r>
+                <w:rPr>
+                  <w:rFonts w:ascii="Cambria Math" w:hAnsi="Cambria Math" w:cs="Times New Roman"/>
+                </w:rPr>
+                <m:t>R</m:t>
+              </m:r>
+            </m:e>
+            <m:sub>
+              <m:r>
+                <w:rPr>
+                  <w:rFonts w:ascii="Cambria Math" w:hAnsi="Cambria Math" w:cs="Times New Roman"/>
+                </w:rPr>
+                <m:t>R</m:t>
+              </m:r>
+            </m:sub>
+            <m:sup>
+              <m:r>
+                <w:rPr>
+                  <w:rFonts w:ascii="Cambria Math" w:hAnsi="Cambria Math" w:cs="Times New Roman"/>
+                </w:rPr>
+                <m:t>-1</m:t>
+              </m:r>
+            </m:sup>
+          </m:sSubSup>
+          <m:sSup>
+            <m:sSupPr>
+              <m:ctrlPr>
+                <w:rPr>
+                  <w:rFonts w:ascii="Cambria Math" w:hAnsi="Cambria Math" w:cs="Times New Roman"/>
+                  <w:i/>
+                </w:rPr>
+              </m:ctrlPr>
+            </m:sSupPr>
+            <m:e>
+              <m:r>
+                <w:rPr>
+                  <w:rFonts w:ascii="Cambria Math" w:hAnsi="Cambria Math" w:cs="Times New Roman"/>
+                </w:rPr>
+                <m:t>P</m:t>
+              </m:r>
+            </m:e>
+            <m:sup>
+              <m:r>
+                <w:rPr>
+                  <w:rFonts w:ascii="Cambria Math" w:hAnsi="Cambria Math" w:cs="Times New Roman"/>
+                </w:rPr>
+                <m:t>-1</m:t>
+              </m:r>
+            </m:sup>
+          </m:sSup>
+        </m:oMath>
+      </m:oMathPara>
+    </w:p>
+    <w:p>
+      <w:pPr>
+        <w:pStyle w:val="Caption"/>
+        <w:rPr>
+          <w:rFonts w:eastAsiaTheme="minorEastAsia" w:cs="Times New Roman"/>
+          <w:i w:val="0"/>
+        </w:rPr>
+      </w:pPr>
+      <w:r>
+        <w:t xml:space="preserve">Equation </w:t>
+      </w:r>
+      <w:r>
+        <w:fldChar w:fldCharType="begin"/>
+      </w:r>
+      <w:r>
+        <w:instrText xml:space="preserve"> SEQ Equation \* ARABIC </w:instrText>
+      </w:r>
+      <w:r>
+        <w:fldChar w:fldCharType="separate"/>
+      </w:r>
+      <w:r>
+        <w:rPr>
+          <w:noProof/>
+        </w:rPr>
+        <w:t>2</w:t>
+      </w:r>
+      <w:r>
+        <w:fldChar w:fldCharType="end"/>
+      </w:r>
+      <w:r>
+        <w:t xml:space="preserve"> The encryption steps of Enigma I</w:t>
+      </w:r>
+    </w:p>
+    <w:p>
+      <w:pPr>
+        <w:pStyle w:val="Heading3"/>
+      </w:pPr>
+      <w:r>
+        <w:t>Abstractions</w:t>
+      </w:r>
+    </w:p>
+    <w:p>
+      <w:pPr>
+        <w:rPr>
+          <w:lang w:val="en-US"/>
+        </w:rPr>
+      </w:pPr>
+      <w:r>
+        <w:rPr>
+          <w:highlight w:val="yellow"/>
+          <w:lang w:val="en-US"/>
+        </w:rPr>
+        <w:t xml:space="preserve">By abstracting the machine into a logical model, its </w:t>
+      </w:r>
+      <w:r>
+        <w:rPr>
+          <w:highlight w:val="yellow"/>
+        </w:rPr>
+        <w:t>behaviour</w:t>
+      </w:r>
+      <w:r>
+        <w:rPr>
+          <w:highlight w:val="yellow"/>
+          <w:lang w:val="en-US"/>
+        </w:rPr>
+        <w:t xml:space="preserve"> and potentially its weaknesses become clearer.</w:t>
+      </w:r>
+    </w:p>
+    <w:p>
+      <w:pPr>
+        <w:rPr>
+          <w:rFonts w:cs="Times New Roman"/>
+        </w:rPr>
+      </w:pPr>
+      <w:r>
+        <w:rPr>
+          <w:rFonts w:cs="Times New Roman"/>
+        </w:rPr>
+        <w:t>The plugboard act</w:t>
+      </w:r>
+      <w:r>
+        <w:rPr>
+          <w:rFonts w:cs="Times New Roman"/>
+        </w:rPr>
+        <w:t>s</w:t>
+      </w:r>
+      <w:r>
+        <w:rPr>
+          <w:rFonts w:cs="Times New Roman"/>
+        </w:rPr>
+        <w:t xml:space="preserve"> as a simple cypher that aims to swap two letters such that </w:t>
+      </w:r>
+      <w:r>
+        <w:rPr>
+          <w:rFonts w:cs="Times New Roman"/>
+        </w:rPr>
+        <w:t>letters connected by a cable on the physical machine are encoded to each other, otherwise no letter scrambling takes place.</w:t>
+      </w:r>
+    </w:p>
+    <w:p>
+      <w:pPr>
+        <w:keepNext/>
+        <w:jc w:val="center"/>
+      </w:pPr>
+      <w:r>
+        <w:rPr>
+          <w:rFonts w:cs="Times New Roman"/>
+        </w:rPr>
+        <w:lastRenderedPageBreak/>
+        <w:t xml:space="preserve"> </w:t>
+      </w:r>
+      <w:r>
+        <w:rPr>
+          <w:rFonts w:cs="Times New Roman"/>
+        </w:rPr>
+        <w:drawing>
+          <wp:inline distT="0" distB="0" distL="0" distR="0" wp14:anchorId="767FD9F9" wp14:editId="4FC34506">
+            <wp:extent cx="2540684" cy="3297115"/>
+            <wp:effectExtent l="0" t="0" r="0" b="0"/>
+            <wp:docPr id="1307935081" name="Picture 1" descr="A diagram of lines and dots&#10;&#10;Description automatically generated"/>
+            <wp:cNvGraphicFramePr>
+              <a:graphicFrameLocks xmlns:a="http://schemas.openxmlformats.org/drawingml/2006/main" noChangeAspect="1"/>
+            </wp:cNvGraphicFramePr>
+            <a:graphic xmlns:a="http://schemas.openxmlformats.org/drawingml/2006/main">
+              <a:graphicData uri="http://schemas.openxmlformats.org/drawingml/2006/picture">
+                <pic:pic xmlns:pic="http://schemas.openxmlformats.org/drawingml/2006/picture">
+                  <pic:nvPicPr>
+                    <pic:cNvPr id="1307935081" name="Picture 1" descr="A diagram of lines and dots&#10;&#10;Description automatically generated"/>
+                    <pic:cNvPicPr/>
+                  </pic:nvPicPr>
+                  <pic:blipFill>
+                    <a:blip r:embed="rId8"/>
+                    <a:stretch>
+                      <a:fillRect/>
+                    </a:stretch>
+                  </pic:blipFill>
+                  <pic:spPr>
+                    <a:xfrm>
+                      <a:off x="0" y="0"/>
+                      <a:ext cx="2551384" cy="3311001"/>
+                    </a:xfrm>
+                    <a:prstGeom prst="rect">
+                      <a:avLst/>
+                    </a:prstGeom>
+                  </pic:spPr>
+                </pic:pic>
+              </a:graphicData>
+            </a:graphic>
+          </wp:inline>
+        </w:drawing>
+      </w:r>
+    </w:p>
+    <w:p>
+      <w:pPr>
+        <w:pStyle w:val="Caption"/>
+      </w:pPr>
+      <w:bookmarkStart w:id="25" w:name="_Toc157955103"/>
+      <w:r>
+        <w:t xml:space="preserve">Figure </w:t>
+      </w:r>
+      <w:r>
+        <w:fldChar w:fldCharType="begin"/>
+      </w:r>
+      <w:r>
+        <w:instrText xml:space="preserve"> SEQ Figure \* ARABIC </w:instrText>
+      </w:r>
+      <w:r>
+        <w:fldChar w:fldCharType="separate"/>
+      </w:r>
+      <w:r>
+        <w:rPr>
+          <w:noProof/>
+        </w:rPr>
+        <w:t>1</w:t>
+      </w:r>
+      <w:r>
+        <w:fldChar w:fldCharType="end"/>
+      </w:r>
+      <w:r>
+        <w:t xml:space="preserve"> </w:t>
+      </w:r>
+      <w:r>
+        <w:t>Wiring diagram to show a plugboard's potential encoding</w:t>
+      </w:r>
+      <w:r>
+        <w:t xml:space="preserve"> for a reduced alphabet size</w:t>
+      </w:r>
+      <w:r>
+        <w:t xml:space="preserve"> e.g. A encodes to D and vice versa</w:t>
+      </w:r>
+      <w:r>
+        <w:t>.</w:t>
+      </w:r>
+      <w:r>
+        <w:t xml:space="preserve"> Notice the plugboard wiring diagrams tend to create X shapes.</w:t>
+      </w:r>
+      <w:bookmarkEnd w:id="25"/>
+    </w:p>
+    <w:p>
+      <w:r>
+        <w:t>The reflector acts as a substitution cypher with some additional constraints being self-coding and reciprocal coding. Like other components this can be drawn using a wiring diagram that shows the input and output from the same side</w:t>
+      </w:r>
+      <w:r>
+        <w:t>.</w:t>
+      </w:r>
+    </w:p>
+    <w:p>
+      <w:pPr>
+        <w:keepNext/>
+        <w:jc w:val="center"/>
+      </w:pPr>
+      <w:r>
+        <w:drawing>
+          <wp:inline distT="0" distB="0" distL="0" distR="0" wp14:anchorId="6BDC7A11" wp14:editId="56A280E0">
+            <wp:extent cx="1748055" cy="3427681"/>
+            <wp:effectExtent l="0" t="0" r="5080" b="1905"/>
+            <wp:docPr id="1710996922" name="Picture 1" descr="A diagram of a diagram&#10;&#10;Description automatically generated"/>
+            <wp:cNvGraphicFramePr>
+              <a:graphicFrameLocks xmlns:a="http://schemas.openxmlformats.org/drawingml/2006/main" noChangeAspect="1"/>
+            </wp:cNvGraphicFramePr>
+            <a:graphic xmlns:a="http://schemas.openxmlformats.org/drawingml/2006/main">
+              <a:graphicData uri="http://schemas.openxmlformats.org/drawingml/2006/picture">
+                <pic:pic xmlns:pic="http://schemas.openxmlformats.org/drawingml/2006/picture">
+                  <pic:nvPicPr>
+                    <pic:cNvPr id="1710996922" name="Picture 1" descr="A diagram of a diagram&#10;&#10;Description automatically generated"/>
+                    <pic:cNvPicPr/>
+                  </pic:nvPicPr>
+                  <pic:blipFill>
+                    <a:blip r:embed="rId9"/>
+                    <a:stretch>
+                      <a:fillRect/>
+                    </a:stretch>
+                  </pic:blipFill>
+                  <pic:spPr>
+                    <a:xfrm>
+                      <a:off x="0" y="0"/>
+                      <a:ext cx="1756051" cy="3443361"/>
+                    </a:xfrm>
+                    <a:prstGeom prst="rect">
+                      <a:avLst/>
+                    </a:prstGeom>
+                  </pic:spPr>
+                </pic:pic>
+              </a:graphicData>
+            </a:graphic>
+          </wp:inline>
+        </w:drawing>
+      </w:r>
+    </w:p>
+    <w:p>
+      <w:pPr>
+        <w:pStyle w:val="Caption"/>
+      </w:pPr>
+      <w:bookmarkStart w:id="26" w:name="_Toc157955104"/>
+      <w:r>
+        <w:t xml:space="preserve">Figure </w:t>
+      </w:r>
+      <w:r>
+        <w:fldChar w:fldCharType="begin"/>
+      </w:r>
+      <w:r>
+        <w:instrText xml:space="preserve"> SEQ Figure \* ARABIC </w:instrText>
+      </w:r>
+      <w:r>
+        <w:fldChar w:fldCharType="separate"/>
+      </w:r>
+      <w:r>
+        <w:rPr>
+          <w:noProof/>
+        </w:rPr>
+        <w:t>2</w:t>
+      </w:r>
+      <w:r>
+        <w:fldChar w:fldCharType="end"/>
+      </w:r>
+      <w:r>
+        <w:t xml:space="preserve"> Wiring diagram to show an example reflector encoding for a reduced alphabet size e.g. A encodes to F and vice versa.</w:t>
+      </w:r>
+      <w:bookmarkEnd w:id="26"/>
+    </w:p>
+    <w:p>
+      <w:r>
+        <w:lastRenderedPageBreak/>
+        <w:t>The rotors of the machine are substitution cyphers with no additional constraints. They take an input letter and produce either the same or a completely different letter. In addition, the behaviour of the rotor can be described as a function</w:t>
+      </w:r>
+      <w:r>
+        <w:t>.</w:t>
+      </w:r>
+    </w:p>
+    <w:p>
+      <w:proofErr w:type="gramStart"/>
+      <w:r>
+        <w:t>TODO :</w:t>
+      </w:r>
+      <w:proofErr w:type="gramEnd"/>
+      <w:r>
+        <w:t xml:space="preserve"> Check this formula with tutor, maybe make it more descriptive?</w:t>
+      </w:r>
+    </w:p>
+    <w:p>
+      <w:pPr>
+        <w:rPr>
+          <w:rFonts w:eastAsiaTheme="minorEastAsia"/>
+        </w:rPr>
+      </w:pPr>
+      <m:oMathPara>
+        <m:oMath>
+          <m:r>
+            <w:rPr>
+              <w:rFonts w:ascii="Cambria Math" w:hAnsi="Cambria Math"/>
+            </w:rPr>
+            <m:t>f</m:t>
+          </m:r>
+          <m:d>
+            <m:dPr>
+              <m:ctrlPr>
+                <w:rPr>
+                  <w:rFonts w:ascii="Cambria Math" w:hAnsi="Cambria Math"/>
+                  <w:i/>
+                </w:rPr>
+              </m:ctrlPr>
+            </m:dPr>
+            <m:e>
+              <m:r>
+                <w:rPr>
+                  <w:rFonts w:ascii="Cambria Math" w:hAnsi="Cambria Math"/>
+                </w:rPr>
+                <m:t>x,</m:t>
+              </m:r>
+              <m:r>
+                <m:rPr>
+                  <m:sty m:val="p"/>
+                </m:rPr>
+                <w:rPr>
+                  <w:rFonts w:ascii="Cambria Math" w:hAnsi="Cambria Math"/>
+                </w:rPr>
+                <m:t>σ</m:t>
+              </m:r>
+            </m:e>
+          </m:d>
+          <m:r>
+            <w:rPr>
+              <w:rFonts w:ascii="Cambria Math" w:hAnsi="Cambria Math"/>
+            </w:rPr>
+            <m:t>=x`</m:t>
+          </m:r>
+        </m:oMath>
+      </m:oMathPara>
+    </w:p>
+    <w:p>
+      <w:pPr>
+        <w:rPr>
+          <w:rFonts w:eastAsiaTheme="minorEastAsia"/>
+        </w:rPr>
+      </w:pPr>
+      <m:oMathPara>
+        <m:oMath>
+          <m:sSup>
+            <m:sSupPr>
+              <m:ctrlPr>
+                <w:rPr>
+                  <w:rFonts w:ascii="Cambria Math" w:eastAsiaTheme="minorEastAsia" w:hAnsi="Cambria Math"/>
+                  <w:i/>
+                </w:rPr>
+              </m:ctrlPr>
+            </m:sSupPr>
+            <m:e>
+              <m:r>
+                <w:rPr>
+                  <w:rFonts w:ascii="Cambria Math" w:eastAsiaTheme="minorEastAsia" w:hAnsi="Cambria Math"/>
+                </w:rPr>
+                <m:t>f</m:t>
+              </m:r>
+            </m:e>
+            <m:sup>
+              <m:r>
+                <w:rPr>
+                  <w:rFonts w:ascii="Cambria Math" w:eastAsiaTheme="minorEastAsia" w:hAnsi="Cambria Math"/>
+                </w:rPr>
+                <m:t>-1</m:t>
+              </m:r>
+            </m:sup>
+          </m:sSup>
+          <m:d>
+            <m:dPr>
+              <m:ctrlPr>
+                <w:rPr>
+                  <w:rFonts w:ascii="Cambria Math" w:eastAsiaTheme="minorEastAsia" w:hAnsi="Cambria Math"/>
+                  <w:i/>
+                </w:rPr>
+              </m:ctrlPr>
+            </m:dPr>
+            <m:e>
+              <m:r>
+                <w:rPr>
+                  <w:rFonts w:ascii="Cambria Math" w:eastAsiaTheme="minorEastAsia" w:hAnsi="Cambria Math"/>
+                </w:rPr>
+                <m:t>x`,</m:t>
+              </m:r>
+              <m:r>
+                <m:rPr>
+                  <m:sty m:val="p"/>
+                </m:rPr>
+                <w:rPr>
+                  <w:rFonts w:ascii="Cambria Math" w:eastAsiaTheme="minorEastAsia" w:hAnsi="Cambria Math"/>
+                </w:rPr>
+                <m:t>σ</m:t>
+              </m:r>
+            </m:e>
+          </m:d>
+          <m:r>
+            <w:rPr>
+              <w:rFonts w:ascii="Cambria Math" w:eastAsiaTheme="minorEastAsia" w:hAnsi="Cambria Math"/>
+            </w:rPr>
+            <m:t>=x</m:t>
+          </m:r>
+        </m:oMath>
+      </m:oMathPara>
+    </w:p>
+    <w:p>
+      <w:pPr>
+        <w:pStyle w:val="Caption"/>
+        <w:rPr>
+          <w:rFonts w:eastAsiaTheme="minorEastAsia"/>
+        </w:rPr>
+      </w:pPr>
+      <w:bookmarkStart w:id="27" w:name="_Toc157955122"/>
+      <w:r>
+        <w:t xml:space="preserve">Equation </w:t>
+      </w:r>
+      <w:r>
+        <w:fldChar w:fldCharType="begin"/>
+      </w:r>
+      <w:r>
+        <w:instrText xml:space="preserve"> SEQ Equation \* ARABIC </w:instrText>
+      </w:r>
+      <w:r>
+        <w:fldChar w:fldCharType="separate"/>
+      </w:r>
+      <w:r>
+        <w:rPr>
+          <w:noProof/>
+        </w:rPr>
+        <w:t>3</w:t>
+      </w:r>
+      <w:r>
+        <w:fldChar w:fldCharType="end"/>
+      </w:r>
+      <w:r>
+        <w:t xml:space="preserve"> A function to represent the encoding behaviour of the rotor where x and x` </w:t>
+      </w:r>
+      <w:r>
+        <w:rPr>
+          <w:rFonts w:eastAsiaTheme="minorEastAsia"/>
+        </w:rPr>
+        <w:t xml:space="preserve">are letters and </w:t>
+      </w:r>
+      <m:oMath>
+        <m:r>
+          <m:rPr>
+            <m:sty m:val="bi"/>
+          </m:rPr>
+          <w:rPr>
+            <w:rFonts w:ascii="Cambria Math" w:eastAsiaTheme="minorEastAsia" w:hAnsi="Cambria Math"/>
+          </w:rPr>
+          <m:t>σ</m:t>
+        </m:r>
+      </m:oMath>
+      <w:r>
+        <w:rPr>
+          <w:rFonts w:eastAsiaTheme="minorEastAsia"/>
+        </w:rPr>
+        <w:t xml:space="preserve"> represents the rotor’s ring setting and rotation.</w:t>
+      </w:r>
+      <w:bookmarkEnd w:id="27"/>
+    </w:p>
+    <w:p>
+      <w:r>
+        <w:t>A rotor can be described using a wiring diagram, but multiple diagrams are needed to convey the effect of the rotor stepping as each time this rotation takes place, the encodings will be shifted.</w:t>
+      </w:r>
+    </w:p>
+    <w:p>
+      <w:pPr>
+        <w:keepNext/>
+        <w:jc w:val="center"/>
+      </w:pPr>
+      <w:r>
+        <w:drawing>
+          <wp:inline distT="0" distB="0" distL="0" distR="0" wp14:anchorId="2C73972E" wp14:editId="5E419887">
+            <wp:extent cx="2150347" cy="3332442"/>
+            <wp:effectExtent l="0" t="0" r="2540" b="1905"/>
+            <wp:docPr id="1881236570" name="Picture 1" descr="A diagram of lines and dots&#10;&#10;Description automatically generated"/>
+            <wp:cNvGraphicFramePr>
+              <a:graphicFrameLocks xmlns:a="http://schemas.openxmlformats.org/drawingml/2006/main" noChangeAspect="1"/>
+            </wp:cNvGraphicFramePr>
+            <a:graphic xmlns:a="http://schemas.openxmlformats.org/drawingml/2006/main">
+              <a:graphicData uri="http://schemas.openxmlformats.org/drawingml/2006/picture">
+                <pic:pic xmlns:pic="http://schemas.openxmlformats.org/drawingml/2006/picture">
+                  <pic:nvPicPr>
+                    <pic:cNvPr id="1881236570" name="Picture 1" descr="A diagram of lines and dots&#10;&#10;Description automatically generated"/>
+                    <pic:cNvPicPr/>
+                  </pic:nvPicPr>
+                  <pic:blipFill>
+                    <a:blip r:embed="rId10"/>
+                    <a:stretch>
+                      <a:fillRect/>
+                    </a:stretch>
+                  </pic:blipFill>
+                  <pic:spPr>
+                    <a:xfrm>
+                      <a:off x="0" y="0"/>
+                      <a:ext cx="2159840" cy="3347154"/>
+                    </a:xfrm>
+                    <a:prstGeom prst="rect">
+                      <a:avLst/>
+                    </a:prstGeom>
+                  </pic:spPr>
+                </pic:pic>
+              </a:graphicData>
+            </a:graphic>
+          </wp:inline>
+        </w:drawing>
+      </w:r>
+      <w:r>
+        <w:drawing>
+          <wp:inline distT="0" distB="0" distL="0" distR="0" wp14:anchorId="233315F5" wp14:editId="3B0C621F">
+            <wp:extent cx="2150402" cy="3332529"/>
+            <wp:effectExtent l="0" t="0" r="2540" b="1270"/>
+            <wp:docPr id="484343283" name="Picture 1" descr="A diagram of lines and dots&#10;&#10;Description automatically generated"/>
+            <wp:cNvGraphicFramePr>
+              <a:graphicFrameLocks xmlns:a="http://schemas.openxmlformats.org/drawingml/2006/main" noChangeAspect="1"/>
+            </wp:cNvGraphicFramePr>
+            <a:graphic xmlns:a="http://schemas.openxmlformats.org/drawingml/2006/main">
+              <a:graphicData uri="http://schemas.openxmlformats.org/drawingml/2006/picture">
+                <pic:pic xmlns:pic="http://schemas.openxmlformats.org/drawingml/2006/picture">
+                  <pic:nvPicPr>
+                    <pic:cNvPr id="484343283" name="Picture 1" descr="A diagram of lines and dots&#10;&#10;Description automatically generated"/>
+                    <pic:cNvPicPr/>
+                  </pic:nvPicPr>
+                  <pic:blipFill>
+                    <a:blip r:embed="rId11"/>
+                    <a:stretch>
+                      <a:fillRect/>
+                    </a:stretch>
+                  </pic:blipFill>
+                  <pic:spPr>
+                    <a:xfrm>
+                      <a:off x="0" y="0"/>
+                      <a:ext cx="2170394" cy="3363511"/>
+                    </a:xfrm>
+                    <a:prstGeom prst="rect">
+                      <a:avLst/>
+                    </a:prstGeom>
+                  </pic:spPr>
+                </pic:pic>
+              </a:graphicData>
+            </a:graphic>
+          </wp:inline>
+        </w:drawing>
+      </w:r>
+    </w:p>
+    <w:p>
+      <w:pPr>
+        <w:pStyle w:val="Caption"/>
+      </w:pPr>
+      <w:bookmarkStart w:id="28" w:name="_Toc157955105"/>
+      <w:r>
+        <w:t xml:space="preserve">Figure </w:t>
+      </w:r>
+      <w:r>
+        <w:fldChar w:fldCharType="begin"/>
+      </w:r>
+      <w:r>
+        <w:instrText xml:space="preserve"> SEQ Figure \* ARABIC </w:instrText>
+      </w:r>
+      <w:r>
+        <w:fldChar w:fldCharType="separate"/>
+      </w:r>
+      <w:r>
+        <w:rPr>
+          <w:noProof/>
+        </w:rPr>
+        <w:t>3</w:t>
+      </w:r>
+      <w:r>
+        <w:fldChar w:fldCharType="end"/>
+      </w:r>
+      <w:r>
+        <w:t xml:space="preserve"> </w:t>
+      </w:r>
+      <w:r>
+        <w:t xml:space="preserve"> Two </w:t>
+      </w:r>
+      <w:r>
+        <w:t>Wiring diagram</w:t>
+      </w:r>
+      <w:r>
+        <w:t>s</w:t>
+      </w:r>
+      <w:r>
+        <w:t xml:space="preserve"> to show an example rotor encoding</w:t>
+      </w:r>
+      <w:r>
+        <w:t>. The diagram on the right shows the same rotor as on the left, but with a rotation of 1. The left diagram shows F encoded to F and the diagram on the right shows E encoded to E. The “wire” is still the same, but the rotation of the rotor will lead to an F input/output being interpreted as E input/output.</w:t>
+      </w:r>
+      <w:bookmarkEnd w:id="28"/>
+    </w:p>
+    <w:p>
+      <w:r>
+        <w:t xml:space="preserve">By abstracting </w:t>
+      </w:r>
+      <w:r>
+        <w:t>all</w:t>
+      </w:r>
+      <w:r>
+        <w:t xml:space="preserve"> the electrical and mechanical features of the machine, </w:t>
+      </w:r>
+      <w:r>
+        <w:t xml:space="preserve">logical diagrams </w:t>
+      </w:r>
+      <w:r>
+        <w:t>demonstrating the letter scrambling that takes place in the Enigma machine</w:t>
+      </w:r>
+      <w:r>
+        <w:t xml:space="preserve"> can be created with much more ease</w:t>
+      </w:r>
+      <w:r>
+        <w:t>.</w:t>
+      </w:r>
+      <w:r>
+        <w:t xml:space="preserve"> Similar diagrams can be seen in work by Smart </w:t>
+      </w:r>
+      <w:sdt>
+        <w:sdtPr>
+          <w:id w:val="-1188669103"/>
+          <w:citation/>
+        </w:sdtPr>
+        <w:sdtContent>
+          <w:r>
+            <w:fldChar w:fldCharType="begin"/>
+          </w:r>
+          <w:r>
+            <w:rPr>
+              <w:lang w:val="en-US"/>
+            </w:rPr>
+            <w:instrText xml:space="preserve"> CITATION Sma16 \l 1033 </w:instrText>
+          </w:r>
+          <w:r>
+            <w:fldChar w:fldCharType="separate"/>
+          </w:r>
+          <w:r>
+            <w:rPr>
+              <w:noProof/>
+              <w:lang w:val="en-US"/>
+            </w:rPr>
+            <w:t>(Smart 2016)</w:t>
+          </w:r>
+          <w:r>
+            <w:fldChar w:fldCharType="end"/>
+          </w:r>
+        </w:sdtContent>
+      </w:sdt>
+      <w:r>
+        <w:t xml:space="preserve"> and </w:t>
+      </w:r>
+      <w:r>
+        <w:rPr>
+          <w:noProof/>
+          <w:lang w:val="en-US"/>
+        </w:rPr>
+        <w:t>Thimbleby</w:t>
+      </w:r>
+      <w:r>
+        <w:t xml:space="preserve"> </w:t>
+      </w:r>
+      <w:sdt>
+        <w:sdtPr>
+          <w:id w:val="1340278630"/>
+          <w:citation/>
+        </w:sdtPr>
+        <w:sdtContent>
+          <w:r>
+            <w:fldChar w:fldCharType="begin"/>
+          </w:r>
+          <w:r>
+            <w:rPr>
+              <w:lang w:val="en-US"/>
+            </w:rPr>
+            <w:instrText xml:space="preserve"> CITATION Thi16 \l 1033 </w:instrText>
+          </w:r>
+          <w:r>
+            <w:fldChar w:fldCharType="separate"/>
+          </w:r>
+          <w:r>
+            <w:rPr>
+              <w:noProof/>
+              <w:lang w:val="en-US"/>
+            </w:rPr>
+            <w:t>(Thimbleby 2016)</w:t>
+          </w:r>
+          <w:r>
+            <w:fldChar w:fldCharType="end"/>
+          </w:r>
+        </w:sdtContent>
+      </w:sdt>
+      <w:r>
+        <w:t>.</w:t>
+      </w:r>
+      <w:r>
+        <w:t xml:space="preserve"> </w:t>
+      </w:r>
+      <w:r>
+        <w:t>The diagrams from Figures 1, 2 and 3 represent each component of the machine and can be combined to create a representation of the entire Enigma machine (See Figure 4).</w:t>
+      </w:r>
+    </w:p>
+    <w:p>
+      <w:pPr>
+        <w:keepNext/>
+        <w:jc w:val="center"/>
+      </w:pPr>
+      <w:r>
+        <w:lastRenderedPageBreak/>
+        <w:drawing>
+          <wp:inline distT="0" distB="0" distL="0" distR="0" wp14:anchorId="2E870DCC" wp14:editId="6A2F6801">
+            <wp:extent cx="5731510" cy="2127250"/>
+            <wp:effectExtent l="0" t="0" r="2540" b="6350"/>
+            <wp:docPr id="1973614901" name="Picture 1" descr="A diagram of a network&#10;&#10;Description automatically generated"/>
+            <wp:cNvGraphicFramePr>
+              <a:graphicFrameLocks xmlns:a="http://schemas.openxmlformats.org/drawingml/2006/main" noChangeAspect="1"/>
+            </wp:cNvGraphicFramePr>
+            <a:graphic xmlns:a="http://schemas.openxmlformats.org/drawingml/2006/main">
+              <a:graphicData uri="http://schemas.openxmlformats.org/drawingml/2006/picture">
+                <pic:pic xmlns:pic="http://schemas.openxmlformats.org/drawingml/2006/picture">
+                  <pic:nvPicPr>
+                    <pic:cNvPr id="1973614901" name="Picture 1" descr="A diagram of a network&#10;&#10;Description automatically generated"/>
+                    <pic:cNvPicPr/>
+                  </pic:nvPicPr>
+                  <pic:blipFill>
+                    <a:blip r:embed="rId12"/>
+                    <a:stretch>
+                      <a:fillRect/>
+                    </a:stretch>
+                  </pic:blipFill>
+                  <pic:spPr>
+                    <a:xfrm>
+                      <a:off x="0" y="0"/>
+                      <a:ext cx="5731510" cy="2127250"/>
+                    </a:xfrm>
+                    <a:prstGeom prst="rect">
+                      <a:avLst/>
+                    </a:prstGeom>
+                  </pic:spPr>
+                </pic:pic>
+              </a:graphicData>
+            </a:graphic>
+          </wp:inline>
+        </w:drawing>
+      </w:r>
+    </w:p>
+    <w:p>
+      <w:pPr>
+        <w:pStyle w:val="Caption"/>
+      </w:pPr>
+      <w:bookmarkStart w:id="29" w:name="_Toc157955106"/>
+      <w:r>
+        <w:t xml:space="preserve">Figure </w:t>
+      </w:r>
+      <w:r>
+        <w:fldChar w:fldCharType="begin"/>
+      </w:r>
+      <w:r>
+        <w:instrText xml:space="preserve"> SEQ Figure \* ARABIC </w:instrText>
+      </w:r>
+      <w:r>
+        <w:fldChar w:fldCharType="separate"/>
+      </w:r>
+      <w:r>
+        <w:rPr>
+          <w:noProof/>
+        </w:rPr>
+        <w:t>4</w:t>
+      </w:r>
+      <w:r>
+        <w:fldChar w:fldCharType="end"/>
+      </w:r>
+      <w:r>
+        <w:t xml:space="preserve"> A wiring diagram representing a single state of an Enigma I machine. Input is received on the right-hand side before being scrambled by components in the following order: plugboard, rotor III, rotor II, rotor I, reflector UKW-B, rotor I, rotor II, rotor III, plugboard. The electrical signal received back from the plugboard represents the encoded letter.</w:t>
+      </w:r>
+      <w:bookmarkEnd w:id="29"/>
+      <w:r>
+        <w:t xml:space="preserve"> The names of each rotor/reflector do not match the encodings but are given as an example.</w:t>
+      </w:r>
+    </w:p>
+    <w:p/>
+    <w:p/>
+    <w:p>
+      <w:pPr>
+        <w:keepNext/>
+      </w:pPr>
+      <w:r>
+        <w:drawing>
+          <wp:inline distT="0" distB="0" distL="0" distR="0" wp14:anchorId="1ACEBEA9" wp14:editId="72745AD9">
+            <wp:extent cx="5731510" cy="2141220"/>
+            <wp:effectExtent l="0" t="0" r="2540" b="0"/>
+            <wp:docPr id="951006555" name="Picture 1" descr="A diagram of a network&#10;&#10;Description automatically generated"/>
+            <wp:cNvGraphicFramePr>
+              <a:graphicFrameLocks xmlns:a="http://schemas.openxmlformats.org/drawingml/2006/main" noChangeAspect="1"/>
+            </wp:cNvGraphicFramePr>
+            <a:graphic xmlns:a="http://schemas.openxmlformats.org/drawingml/2006/main">
+              <a:graphicData uri="http://schemas.openxmlformats.org/drawingml/2006/picture">
+                <pic:pic xmlns:pic="http://schemas.openxmlformats.org/drawingml/2006/picture">
+                  <pic:nvPicPr>
+                    <pic:cNvPr id="951006555" name="Picture 1" descr="A diagram of a network&#10;&#10;Description automatically generated"/>
+                    <pic:cNvPicPr/>
+                  </pic:nvPicPr>
+                  <pic:blipFill>
+                    <a:blip r:embed="rId13"/>
+                    <a:stretch>
+                      <a:fillRect/>
+                    </a:stretch>
+                  </pic:blipFill>
+                  <pic:spPr>
+                    <a:xfrm>
+                      <a:off x="0" y="0"/>
+                      <a:ext cx="5731510" cy="2141220"/>
+                    </a:xfrm>
+                    <a:prstGeom prst="rect">
+                      <a:avLst/>
+                    </a:prstGeom>
+                  </pic:spPr>
+                </pic:pic>
+              </a:graphicData>
+            </a:graphic>
+          </wp:inline>
+        </w:drawing>
+      </w:r>
+    </w:p>
+    <w:p>
+      <w:pPr>
+        <w:pStyle w:val="Caption"/>
+      </w:pPr>
+      <w:r>
+        <w:t xml:space="preserve">Figure </w:t>
+      </w:r>
+      <w:r>
+        <w:fldChar w:fldCharType="begin"/>
+      </w:r>
+      <w:r>
+        <w:instrText xml:space="preserve"> SEQ Figure \* ARABIC </w:instrText>
+      </w:r>
+      <w:r>
+        <w:fldChar w:fldCharType="separate"/>
+      </w:r>
+      <w:r>
+        <w:rPr>
+          <w:noProof/>
+        </w:rPr>
+        <w:t>5</w:t>
+      </w:r>
+      <w:r>
+        <w:fldChar w:fldCharType="end"/>
+      </w:r>
+      <w:r>
+        <w:t xml:space="preserve"> An example of an encryption/decryption taking place in an Enigma I machine. In this case A has been encoded to C.</w:t>
+      </w:r>
+    </w:p>
+    <w:p>
+      <w:pPr>
+        <w:pStyle w:val="Heading2"/>
         <w:rPr>
           <w:lang w:val="en-GB"/>
         </w:rPr>
       </w:pPr>
-      <w:bookmarkStart w:id="23" w:name="_Toc154920738"/>
-      <w:bookmarkStart w:id="24" w:name="_Toc157609183"/>
+      <w:bookmarkStart w:id="30" w:name="_Toc154920739"/>
+      <w:bookmarkStart w:id="31" w:name="_Ref157502754"/>
+      <w:bookmarkStart w:id="32" w:name="_Ref157502803"/>
+      <w:bookmarkStart w:id="33" w:name="_Ref157502856"/>
+      <w:bookmarkStart w:id="34" w:name="_Ref157502866"/>
+      <w:bookmarkStart w:id="35" w:name="_Toc157955250"/>
       <w:r>
         <w:rPr>
           <w:lang w:val="en-GB"/>
         </w:rPr>
-        <w:t xml:space="preserve">Enigma </w:t>
-      </w:r>
-      <w:r>
-        <w:rPr>
-          <w:lang w:val="en-GB"/>
-        </w:rPr>
-        <w:t>Machine</w:t>
-      </w:r>
-      <w:bookmarkEnd w:id="23"/>
-      <w:r>
-        <w:rPr>
-          <w:lang w:val="en-GB"/>
-        </w:rPr>
-        <w:t xml:space="preserve"> and Abstraction</w:t>
-      </w:r>
-      <w:bookmarkEnd w:id="24"/>
-    </w:p>
-    <w:p>
-      <w:pPr>
-        <w:rPr>
-          <w:rFonts w:cs="Times New Roman"/>
-        </w:rPr>
-      </w:pPr>
-      <w:r>
-        <w:rPr>
-          <w:rFonts w:cs="Times New Roman"/>
-        </w:rPr>
-        <w:t>Bring all the components together into the machine and talk about how these all work together. Give examples of encryptions and show wiring diagrams.</w:t>
-      </w:r>
-    </w:p>
-    <w:p>
-      <w:pPr>
-        <w:rPr>
-          <w:rFonts w:cs="Times New Roman"/>
-        </w:rPr>
-      </w:pPr>
-      <w:proofErr w:type="gramStart"/>
-      <w:r>
-        <w:rPr>
-          <w:rFonts w:cs="Times New Roman"/>
-        </w:rPr>
-        <w:t>TODO :</w:t>
-      </w:r>
-      <w:proofErr w:type="gramEnd"/>
-      <w:r>
-        <w:rPr>
-          <w:rFonts w:cs="Times New Roman"/>
-        </w:rPr>
-        <w:t xml:space="preserve"> Abstract the machine</w:t>
-      </w:r>
-    </w:p>
-    <w:p>
-      <w:pPr>
-        <w:rPr>
-          <w:rFonts w:cs="Times New Roman"/>
-        </w:rPr>
-      </w:pPr>
-      <w:proofErr w:type="gramStart"/>
-      <w:r>
-        <w:rPr>
-          <w:rFonts w:cs="Times New Roman"/>
-        </w:rPr>
-        <w:t>TODO :</w:t>
-      </w:r>
-      <w:proofErr w:type="gramEnd"/>
-      <w:r>
-        <w:rPr>
-          <w:rFonts w:cs="Times New Roman"/>
-        </w:rPr>
-        <w:t xml:space="preserve"> Include Figures of wiring diagrams</w:t>
-      </w:r>
-    </w:p>
-    <w:p>
-      <w:pPr>
-        <w:rPr>
-          <w:rFonts w:cs="Times New Roman"/>
-        </w:rPr>
-      </w:pPr>
-      <w:proofErr w:type="gramStart"/>
-      <w:r>
-        <w:rPr>
-          <w:rFonts w:cs="Times New Roman"/>
-        </w:rPr>
-        <w:t>TODO :</w:t>
-      </w:r>
-      <w:proofErr w:type="gramEnd"/>
-      <w:r>
-        <w:rPr>
-          <w:rFonts w:cs="Times New Roman"/>
-        </w:rPr>
-        <w:t xml:space="preserve"> Introduce each part bit by bit and form an abstraction</w:t>
-      </w:r>
-    </w:p>
-    <w:p>
-      <w:pPr>
-        <w:pStyle w:val="Heading2"/>
-        <w:rPr>
-          <w:lang w:val="en-GB"/>
-        </w:rPr>
-      </w:pPr>
-      <w:bookmarkStart w:id="25" w:name="_Toc154920739"/>
-      <w:bookmarkStart w:id="26" w:name="_Ref157502754"/>
-      <w:bookmarkStart w:id="27" w:name="_Ref157502803"/>
-      <w:bookmarkStart w:id="28" w:name="_Ref157502856"/>
-      <w:bookmarkStart w:id="29" w:name="_Ref157502866"/>
-      <w:bookmarkStart w:id="30" w:name="_Toc157609184"/>
-      <w:r>
-        <w:rPr>
-          <w:lang w:val="en-GB"/>
-        </w:rPr>
         <w:t>Design Flaws</w:t>
       </w:r>
-      <w:bookmarkEnd w:id="25"/>
-      <w:bookmarkEnd w:id="26"/>
-      <w:bookmarkEnd w:id="27"/>
-      <w:bookmarkEnd w:id="28"/>
-      <w:bookmarkEnd w:id="29"/>
       <w:bookmarkEnd w:id="30"/>
-    </w:p>
-    <w:p>
-      <w:pPr>
-        <w:pStyle w:val="Heading2"/>
-        <w:rPr>
-          <w:lang w:val="en-GB"/>
-        </w:rPr>
-      </w:pPr>
-      <w:bookmarkStart w:id="31" w:name="_Toc154920740"/>
-      <w:bookmarkStart w:id="32" w:name="_Toc157609185"/>
-      <w:r>
-        <w:rPr>
-          <w:lang w:val="en-GB"/>
-        </w:rPr>
-        <w:t>Possible Solutions</w:t>
-      </w:r>
       <w:bookmarkEnd w:id="31"/>
       <w:bookmarkEnd w:id="32"/>
-    </w:p>
-    <w:p>
-      <w:pPr>
-        <w:pStyle w:val="Heading2"/>
-        <w:rPr>
-          <w:lang w:val="en-GB"/>
-        </w:rPr>
-      </w:pPr>
-      <w:bookmarkStart w:id="33" w:name="_Toc154920741"/>
-      <w:bookmarkStart w:id="34" w:name="_Toc157609186"/>
-      <w:r>
-        <w:rPr>
-          <w:lang w:val="en-GB"/>
-        </w:rPr>
-        <w:t>Similar Products</w:t>
-      </w:r>
       <w:bookmarkEnd w:id="33"/>
       <w:bookmarkEnd w:id="34"/>
+      <w:bookmarkEnd w:id="35"/>
+    </w:p>
+    <w:p>
+      <w:pPr>
+        <w:pStyle w:val="Heading2"/>
+        <w:rPr>
+          <w:lang w:val="en-GB"/>
+        </w:rPr>
+      </w:pPr>
+      <w:bookmarkStart w:id="36" w:name="_Toc154920740"/>
+      <w:bookmarkStart w:id="37" w:name="_Toc157955251"/>
+      <w:r>
+        <w:rPr>
+          <w:lang w:val="en-GB"/>
+        </w:rPr>
+        <w:t>Possible Solutions</w:t>
+      </w:r>
+      <w:bookmarkEnd w:id="36"/>
+      <w:bookmarkEnd w:id="37"/>
+    </w:p>
+    <w:p>
+      <w:pPr>
+        <w:pStyle w:val="Heading2"/>
+        <w:rPr>
+          <w:lang w:val="en-GB"/>
+        </w:rPr>
+      </w:pPr>
+      <w:bookmarkStart w:id="38" w:name="_Toc154920741"/>
+      <w:bookmarkStart w:id="39" w:name="_Toc157955252"/>
+      <w:r>
+        <w:rPr>
+          <w:lang w:val="en-GB"/>
+        </w:rPr>
+        <w:t>Similar Products</w:t>
+      </w:r>
+      <w:bookmarkEnd w:id="38"/>
+      <w:bookmarkEnd w:id="39"/>
     </w:p>
     <w:p>
       <w:pPr>
@@ -6498,16 +8161,16 @@
           <w:lang w:val="en-GB"/>
         </w:rPr>
       </w:pPr>
-      <w:bookmarkStart w:id="35" w:name="_Toc154920742"/>
-      <w:bookmarkStart w:id="36" w:name="_Toc157609187"/>
+      <w:bookmarkStart w:id="40" w:name="_Toc154920742"/>
+      <w:bookmarkStart w:id="41" w:name="_Toc157955253"/>
       <w:r>
         <w:rPr>
           <w:lang w:val="en-GB"/>
         </w:rPr>
         <w:t>Design &amp; Implementation</w:t>
       </w:r>
-      <w:bookmarkEnd w:id="35"/>
-      <w:bookmarkEnd w:id="36"/>
+      <w:bookmarkEnd w:id="40"/>
+      <w:bookmarkEnd w:id="41"/>
     </w:p>
     <w:p>
       <w:pPr>
@@ -6516,16 +8179,16 @@
           <w:lang w:val="en-GB"/>
         </w:rPr>
       </w:pPr>
-      <w:bookmarkStart w:id="37" w:name="_Toc154920743"/>
-      <w:bookmarkStart w:id="38" w:name="_Toc157609188"/>
+      <w:bookmarkStart w:id="42" w:name="_Toc154920743"/>
+      <w:bookmarkStart w:id="43" w:name="_Toc157955254"/>
       <w:r>
         <w:rPr>
           <w:lang w:val="en-GB"/>
         </w:rPr>
         <w:t>Tools and Technologies</w:t>
       </w:r>
-      <w:bookmarkEnd w:id="37"/>
-      <w:bookmarkEnd w:id="38"/>
+      <w:bookmarkEnd w:id="42"/>
+      <w:bookmarkEnd w:id="43"/>
     </w:p>
     <w:p>
       <w:pPr>
@@ -6609,6 +8272,7 @@
         <w:rPr>
           <w:rFonts w:cs="Times New Roman"/>
         </w:rPr>
+        <w:lastRenderedPageBreak/>
         <w:t>Maven – build project across multiple platforms.</w:t>
       </w:r>
     </w:p>
@@ -6661,16 +8325,16 @@
           <w:lang w:val="en-GB"/>
         </w:rPr>
       </w:pPr>
-      <w:bookmarkStart w:id="39" w:name="_Toc154920744"/>
-      <w:bookmarkStart w:id="40" w:name="_Toc157609189"/>
+      <w:bookmarkStart w:id="44" w:name="_Toc154920744"/>
+      <w:bookmarkStart w:id="45" w:name="_Toc157955255"/>
       <w:r>
         <w:rPr>
           <w:lang w:val="en-GB"/>
         </w:rPr>
         <w:t>Enigma Model Design</w:t>
       </w:r>
-      <w:bookmarkEnd w:id="39"/>
-      <w:bookmarkEnd w:id="40"/>
+      <w:bookmarkEnd w:id="44"/>
+      <w:bookmarkEnd w:id="45"/>
     </w:p>
     <w:p>
       <w:pPr>
@@ -6698,17 +8362,16 @@
           <w:lang w:val="en-GB"/>
         </w:rPr>
       </w:pPr>
-      <w:bookmarkStart w:id="41" w:name="_Toc154920745"/>
-      <w:bookmarkStart w:id="42" w:name="_Toc157609190"/>
+      <w:bookmarkStart w:id="46" w:name="_Toc154920745"/>
+      <w:bookmarkStart w:id="47" w:name="_Toc157955256"/>
       <w:r>
         <w:rPr>
           <w:lang w:val="en-GB"/>
         </w:rPr>
-        <w:lastRenderedPageBreak/>
         <w:t>Keyboard &amp; Lamp board</w:t>
       </w:r>
-      <w:bookmarkEnd w:id="41"/>
-      <w:bookmarkEnd w:id="42"/>
+      <w:bookmarkEnd w:id="46"/>
+      <w:bookmarkEnd w:id="47"/>
     </w:p>
     <w:p>
       <w:pPr>
@@ -6730,16 +8393,16 @@
           <w:lang w:val="en-GB"/>
         </w:rPr>
       </w:pPr>
-      <w:bookmarkStart w:id="43" w:name="_Toc154920746"/>
-      <w:bookmarkStart w:id="44" w:name="_Toc157609191"/>
+      <w:bookmarkStart w:id="48" w:name="_Toc154920746"/>
+      <w:bookmarkStart w:id="49" w:name="_Toc157955257"/>
       <w:r>
         <w:rPr>
           <w:lang w:val="en-GB"/>
         </w:rPr>
         <w:t>Reflector</w:t>
       </w:r>
-      <w:bookmarkEnd w:id="43"/>
-      <w:bookmarkEnd w:id="44"/>
+      <w:bookmarkEnd w:id="48"/>
+      <w:bookmarkEnd w:id="49"/>
     </w:p>
     <w:p>
       <w:pPr>
@@ -6761,16 +8424,16 @@
           <w:lang w:val="en-GB"/>
         </w:rPr>
       </w:pPr>
-      <w:bookmarkStart w:id="45" w:name="_Toc154920747"/>
-      <w:bookmarkStart w:id="46" w:name="_Toc157609192"/>
+      <w:bookmarkStart w:id="50" w:name="_Toc154920747"/>
+      <w:bookmarkStart w:id="51" w:name="_Toc157955258"/>
       <w:r>
         <w:rPr>
           <w:lang w:val="en-GB"/>
         </w:rPr>
         <w:t>Rotors</w:t>
       </w:r>
-      <w:bookmarkEnd w:id="45"/>
-      <w:bookmarkEnd w:id="46"/>
+      <w:bookmarkEnd w:id="50"/>
+      <w:bookmarkEnd w:id="51"/>
     </w:p>
     <w:p>
       <w:pPr>
@@ -6792,16 +8455,16 @@
           <w:lang w:val="en-GB"/>
         </w:rPr>
       </w:pPr>
-      <w:bookmarkStart w:id="47" w:name="_Toc154920748"/>
-      <w:bookmarkStart w:id="48" w:name="_Toc157609193"/>
+      <w:bookmarkStart w:id="52" w:name="_Toc154920748"/>
+      <w:bookmarkStart w:id="53" w:name="_Toc157955259"/>
       <w:r>
         <w:rPr>
           <w:lang w:val="en-GB"/>
         </w:rPr>
         <w:t>Enigma</w:t>
       </w:r>
-      <w:bookmarkEnd w:id="47"/>
-      <w:bookmarkEnd w:id="48"/>
+      <w:bookmarkEnd w:id="52"/>
+      <w:bookmarkEnd w:id="53"/>
     </w:p>
     <w:p>
       <w:pPr>
@@ -6823,16 +8486,16 @@
           <w:lang w:val="en-GB"/>
         </w:rPr>
       </w:pPr>
-      <w:bookmarkStart w:id="49" w:name="_Toc154920749"/>
-      <w:bookmarkStart w:id="50" w:name="_Toc157609194"/>
+      <w:bookmarkStart w:id="54" w:name="_Toc154920749"/>
+      <w:bookmarkStart w:id="55" w:name="_Toc157955260"/>
       <w:r>
         <w:rPr>
           <w:lang w:val="en-GB"/>
         </w:rPr>
         <w:t>Design of the Application</w:t>
       </w:r>
-      <w:bookmarkEnd w:id="49"/>
-      <w:bookmarkEnd w:id="50"/>
+      <w:bookmarkEnd w:id="54"/>
+      <w:bookmarkEnd w:id="55"/>
     </w:p>
     <w:p>
       <w:pPr>
@@ -6874,16 +8537,16 @@
           <w:lang w:val="en-GB"/>
         </w:rPr>
       </w:pPr>
-      <w:bookmarkStart w:id="51" w:name="_Toc154920750"/>
-      <w:bookmarkStart w:id="52" w:name="_Toc157609195"/>
+      <w:bookmarkStart w:id="56" w:name="_Toc154920750"/>
+      <w:bookmarkStart w:id="57" w:name="_Toc157955261"/>
       <w:r>
         <w:rPr>
           <w:lang w:val="en-GB"/>
         </w:rPr>
         <w:t>Command Line Interface</w:t>
       </w:r>
-      <w:bookmarkEnd w:id="51"/>
-      <w:bookmarkEnd w:id="52"/>
+      <w:bookmarkEnd w:id="56"/>
+      <w:bookmarkEnd w:id="57"/>
     </w:p>
     <w:p>
       <w:pPr>
@@ -6931,16 +8594,16 @@
           <w:lang w:val="en-GB"/>
         </w:rPr>
       </w:pPr>
-      <w:bookmarkStart w:id="53" w:name="_Toc154920751"/>
-      <w:bookmarkStart w:id="54" w:name="_Toc157609196"/>
+      <w:bookmarkStart w:id="58" w:name="_Toc154920751"/>
+      <w:bookmarkStart w:id="59" w:name="_Toc157955262"/>
       <w:r>
         <w:rPr>
           <w:lang w:val="en-GB"/>
         </w:rPr>
         <w:t>GUI</w:t>
       </w:r>
-      <w:bookmarkEnd w:id="53"/>
-      <w:bookmarkEnd w:id="54"/>
+      <w:bookmarkEnd w:id="58"/>
+      <w:bookmarkEnd w:id="59"/>
     </w:p>
     <w:p>
       <w:pPr>
@@ -6980,16 +8643,16 @@
           <w:lang w:val="en-GB"/>
         </w:rPr>
       </w:pPr>
-      <w:bookmarkStart w:id="55" w:name="_Toc154920752"/>
-      <w:bookmarkStart w:id="56" w:name="_Toc157609197"/>
+      <w:bookmarkStart w:id="60" w:name="_Toc154920752"/>
+      <w:bookmarkStart w:id="61" w:name="_Toc157955263"/>
       <w:r>
         <w:rPr>
           <w:lang w:val="en-GB"/>
         </w:rPr>
         <w:t>Visualization</w:t>
       </w:r>
-      <w:bookmarkEnd w:id="55"/>
-      <w:bookmarkEnd w:id="56"/>
+      <w:bookmarkEnd w:id="60"/>
+      <w:bookmarkEnd w:id="61"/>
     </w:p>
     <w:p>
       <w:pPr>
@@ -7017,16 +8680,16 @@
           <w:lang w:val="en-GB"/>
         </w:rPr>
       </w:pPr>
-      <w:bookmarkStart w:id="57" w:name="_Toc154920753"/>
-      <w:bookmarkStart w:id="58" w:name="_Toc157609198"/>
+      <w:bookmarkStart w:id="62" w:name="_Toc154920753"/>
+      <w:bookmarkStart w:id="63" w:name="_Toc157955264"/>
       <w:r>
         <w:rPr>
           <w:lang w:val="en-GB"/>
         </w:rPr>
         <w:t>Results</w:t>
       </w:r>
-      <w:bookmarkEnd w:id="57"/>
-      <w:bookmarkEnd w:id="58"/>
+      <w:bookmarkEnd w:id="62"/>
+      <w:bookmarkEnd w:id="63"/>
     </w:p>
     <w:p>
       <w:pPr>
@@ -7035,16 +8698,16 @@
           <w:lang w:val="en-GB"/>
         </w:rPr>
       </w:pPr>
-      <w:bookmarkStart w:id="59" w:name="_Toc154920754"/>
-      <w:bookmarkStart w:id="60" w:name="_Toc157609199"/>
+      <w:bookmarkStart w:id="64" w:name="_Toc154920754"/>
+      <w:bookmarkStart w:id="65" w:name="_Toc157955265"/>
       <w:r>
         <w:rPr>
           <w:lang w:val="en-GB"/>
         </w:rPr>
         <w:t>Evaluation</w:t>
       </w:r>
-      <w:bookmarkEnd w:id="59"/>
-      <w:bookmarkEnd w:id="60"/>
+      <w:bookmarkEnd w:id="64"/>
+      <w:bookmarkEnd w:id="65"/>
     </w:p>
     <w:p>
       <w:pPr>
@@ -7053,8 +8716,8 @@
           <w:lang w:val="en-GB"/>
         </w:rPr>
       </w:pPr>
-      <w:bookmarkStart w:id="61" w:name="_Toc154920755"/>
-      <w:bookmarkStart w:id="62" w:name="_Toc157609200"/>
+      <w:bookmarkStart w:id="66" w:name="_Toc154920755"/>
+      <w:bookmarkStart w:id="67" w:name="_Toc157955266"/>
       <w:r>
         <w:rPr>
           <w:lang w:val="en-GB"/>
@@ -7067,8 +8730,8 @@
         </w:rPr>
         <w:t>s</w:t>
       </w:r>
-      <w:bookmarkEnd w:id="61"/>
-      <w:bookmarkEnd w:id="62"/>
+      <w:bookmarkEnd w:id="66"/>
+      <w:bookmarkEnd w:id="67"/>
     </w:p>
     <w:p>
       <w:pPr>
@@ -7143,16 +8806,16 @@
           <w:lang w:val="en-GB"/>
         </w:rPr>
       </w:pPr>
-      <w:bookmarkStart w:id="63" w:name="_Toc154920756"/>
-      <w:bookmarkStart w:id="64" w:name="_Toc157609201"/>
+      <w:bookmarkStart w:id="68" w:name="_Toc154920756"/>
+      <w:bookmarkStart w:id="69" w:name="_Toc157955267"/>
       <w:r>
         <w:rPr>
           <w:lang w:val="en-GB"/>
         </w:rPr>
         <w:t>GUI Evaluation</w:t>
       </w:r>
-      <w:bookmarkEnd w:id="63"/>
-      <w:bookmarkEnd w:id="64"/>
+      <w:bookmarkEnd w:id="68"/>
+      <w:bookmarkEnd w:id="69"/>
     </w:p>
     <w:p>
       <w:pPr>
@@ -7197,18 +8860,19 @@
           <w:lang w:val="en-GB"/>
         </w:rPr>
       </w:pPr>
-      <w:bookmarkStart w:id="65" w:name="_Toc154920757"/>
-      <w:bookmarkStart w:id="66" w:name="_Toc157609202"/>
+      <w:bookmarkStart w:id="70" w:name="_Toc154920757"/>
+      <w:bookmarkStart w:id="71" w:name="_Toc157955268"/>
       <w:r>
         <w:rPr>
           <w:lang w:val="en-GB"/>
         </w:rPr>
+        <w:lastRenderedPageBreak/>
         <w:t>Conclusion</w:t>
       </w:r>
-      <w:bookmarkEnd w:id="65"/>
-      <w:bookmarkEnd w:id="66"/>
-    </w:p>
-    <w:bookmarkStart w:id="67" w:name="_Toc157609203" w:displacedByCustomXml="next"/>
+      <w:bookmarkEnd w:id="70"/>
+      <w:bookmarkEnd w:id="71"/>
+    </w:p>
+    <w:bookmarkStart w:id="72" w:name="_Toc157955269" w:displacedByCustomXml="next"/>
     <w:sdt>
       <w:sdtPr>
         <w:rPr>
@@ -7231,7 +8895,7 @@
           <w:r>
             <w:t>References</w:t>
           </w:r>
-          <w:bookmarkEnd w:id="67"/>
+          <w:bookmarkEnd w:id="72"/>
         </w:p>
         <w:sdt>
           <w:sdtPr>
@@ -7294,7 +8958,7 @@
                   <w:noProof/>
                   <w:lang w:val="en-US"/>
                 </w:rPr>
-                <w:t xml:space="preserve"> Accessed 2024. https://www.cryptomuseum.com/crypto/enigma/wiring.htm#10.</w:t>
+                <w:t xml:space="preserve"> Accessed 2024. https://www.cryptomuseum.com/index.htm.</w:t>
               </w:r>
             </w:p>
             <w:p>
@@ -7394,7 +9058,6 @@
                   <w:noProof/>
                   <w:lang w:val="en-US"/>
                 </w:rPr>
-                <w:lastRenderedPageBreak/>
                 <w:t xml:space="preserve">Smart, Nigel P. 2016. "The enigma machine." </w:t>
               </w:r>
               <w:r>
@@ -7504,77 +9167,21 @@
       <w:pPr>
         <w:pStyle w:val="Heading1"/>
       </w:pPr>
-      <w:bookmarkStart w:id="68" w:name="_Toc157609204"/>
+      <w:bookmarkStart w:id="73" w:name="_Toc157955270"/>
       <w:r>
         <w:t>Table of Figures</w:t>
       </w:r>
-      <w:bookmarkEnd w:id="68"/>
+      <w:bookmarkEnd w:id="73"/>
     </w:p>
     <w:p>
       <w:pPr>
         <w:pStyle w:val="Heading2"/>
       </w:pPr>
+      <w:bookmarkStart w:id="74" w:name="_Toc157955271"/>
       <w:r>
         <w:t>Figures</w:t>
       </w:r>
-    </w:p>
-    <w:p>
-      <w:pPr>
-        <w:pStyle w:val="TableofFigures"/>
-        <w:tabs>
-          <w:tab w:val="right" w:leader="dot" w:pos="9016"/>
-        </w:tabs>
-        <w:rPr>
-          <w:rFonts w:cs="Times New Roman"/>
-          <w:lang w:val="en-US"/>
-        </w:rPr>
-      </w:pPr>
-      <w:r>
-        <w:rPr>
-          <w:rFonts w:cs="Times New Roman"/>
-          <w:lang w:val="en-US"/>
-        </w:rPr>
-        <w:fldChar w:fldCharType="begin"/>
-      </w:r>
-      <w:r>
-        <w:rPr>
-          <w:rFonts w:cs="Times New Roman"/>
-          <w:lang w:val="en-US"/>
-        </w:rPr>
-        <w:instrText xml:space="preserve"> TOC \h \z \c "Figure" </w:instrText>
-      </w:r>
-      <w:r>
-        <w:rPr>
-          <w:rFonts w:cs="Times New Roman"/>
-          <w:lang w:val="en-US"/>
-        </w:rPr>
-        <w:fldChar w:fldCharType="separate"/>
-      </w:r>
-      <w:r>
-        <w:rPr>
-          <w:rFonts w:cs="Times New Roman"/>
-          <w:b/>
-          <w:bCs/>
-          <w:noProof/>
-          <w:lang w:val="en-US"/>
-        </w:rPr>
-        <w:t>No table of figures entries found.</w:t>
-      </w:r>
-      <w:r>
-        <w:rPr>
-          <w:rFonts w:cs="Times New Roman"/>
-          <w:lang w:val="en-US"/>
-        </w:rPr>
-        <w:fldChar w:fldCharType="end"/>
-      </w:r>
-    </w:p>
-    <w:p>
-      <w:pPr>
-        <w:pStyle w:val="Heading2"/>
-      </w:pPr>
-      <w:r>
-        <w:t>Tables</w:t>
-      </w:r>
+      <w:bookmarkEnd w:id="74"/>
     </w:p>
     <w:p>
       <w:pPr>
@@ -7594,7 +9201,6 @@
       <w:r>
         <w:rPr>
           <w:rFonts w:cs="Times New Roman"/>
-          <w:smallCaps/>
           <w:lang w:val="en-US"/>
         </w:rPr>
         <w:fldChar w:fldCharType="begin"/>
@@ -7602,36 +9208,24 @@
       <w:r>
         <w:rPr>
           <w:rFonts w:cs="Times New Roman"/>
-          <w:smallCaps/>
           <w:lang w:val="en-US"/>
         </w:rPr>
-        <w:instrText xml:space="preserve"> TOC \h \z \c "Table" </w:instrText>
-      </w:r>
-      <w:r>
-        <w:rPr>
-          <w:rFonts w:cs="Times New Roman"/>
-          <w:smallCaps/>
+        <w:instrText xml:space="preserve"> TOC \h \z \c "Figure" </w:instrText>
+      </w:r>
+      <w:r>
+        <w:rPr>
+          <w:rFonts w:cs="Times New Roman"/>
           <w:lang w:val="en-US"/>
         </w:rPr>
         <w:fldChar w:fldCharType="separate"/>
       </w:r>
-      <w:hyperlink w:anchor="_Toc157609237" w:history="1">
+      <w:hyperlink w:anchor="_Toc157955103" w:history="1">
         <w:r>
           <w:rPr>
             <w:rStyle w:val="Hyperlink"/>
-            <w:rFonts w:cs="Times New Roman"/>
-            <w:noProof/>
-          </w:rPr>
-          <w:t xml:space="preserve">Table 1 "Enigma I" rotor encodings </w:t>
-        </w:r>
-        <w:r>
-          <w:rPr>
-            <w:rStyle w:val="Hyperlink"/>
-            <w:rFonts w:cs="Times New Roman"/>
-            <w:noProof/>
-            <w:lang w:val="en-US"/>
-          </w:rPr>
-          <w:t>(Crypto museum n.d.)</w:t>
+            <w:noProof/>
+          </w:rPr>
+          <w:t>Figure 1 Wiring diagram to show a plugboard's potential encoding for a reduced alphabet size e.g. A encodes to D and vice versa. Notice the plugboard wiring diagrams tend to create X shapes.</w:t>
         </w:r>
         <w:r>
           <w:rPr>
@@ -7652,7 +9246,7 @@
             <w:noProof/>
             <w:webHidden/>
           </w:rPr>
-          <w:instrText xml:space="preserve"> PAGEREF _Toc157609237 \h </w:instrText>
+          <w:instrText xml:space="preserve"> PAGEREF _Toc157955103 \h </w:instrText>
         </w:r>
         <w:r>
           <w:rPr>
@@ -7698,21 +9292,86 @@
           <w:lang w:eastAsia="en-GB"/>
         </w:rPr>
       </w:pPr>
-      <w:hyperlink w:anchor="_Toc157609238" w:history="1">
+      <w:hyperlink w:anchor="_Toc157955104" w:history="1">
         <w:r>
           <w:rPr>
             <w:rStyle w:val="Hyperlink"/>
             <w:noProof/>
           </w:rPr>
-          <w:t xml:space="preserve">Table 2 "Enigma I" reflector encodings </w:t>
-        </w:r>
+          <w:t>Figure 2 Wiring diagram to show an example reflector encoding for a reduced alphabet size e.g. A encodes to F and vice versa.</w:t>
+        </w:r>
+        <w:r>
+          <w:rPr>
+            <w:noProof/>
+            <w:webHidden/>
+          </w:rPr>
+          <w:tab/>
+        </w:r>
+        <w:r>
+          <w:rPr>
+            <w:noProof/>
+            <w:webHidden/>
+          </w:rPr>
+          <w:fldChar w:fldCharType="begin"/>
+        </w:r>
+        <w:r>
+          <w:rPr>
+            <w:noProof/>
+            <w:webHidden/>
+          </w:rPr>
+          <w:instrText xml:space="preserve"> PAGEREF _Toc157955104 \h </w:instrText>
+        </w:r>
+        <w:r>
+          <w:rPr>
+            <w:noProof/>
+            <w:webHidden/>
+          </w:rPr>
+        </w:r>
+        <w:r>
+          <w:rPr>
+            <w:noProof/>
+            <w:webHidden/>
+          </w:rPr>
+          <w:fldChar w:fldCharType="separate"/>
+        </w:r>
+        <w:r>
+          <w:rPr>
+            <w:noProof/>
+            <w:webHidden/>
+          </w:rPr>
+          <w:t>8</w:t>
+        </w:r>
+        <w:r>
+          <w:rPr>
+            <w:noProof/>
+            <w:webHidden/>
+          </w:rPr>
+          <w:fldChar w:fldCharType="end"/>
+        </w:r>
+      </w:hyperlink>
+    </w:p>
+    <w:p>
+      <w:pPr>
+        <w:pStyle w:val="TableofFigures"/>
+        <w:tabs>
+          <w:tab w:val="right" w:pos="9016"/>
+        </w:tabs>
+        <w:rPr>
+          <w:rFonts w:eastAsiaTheme="minorEastAsia" w:cstheme="minorBidi"/>
+          <w:caps w:val="0"/>
+          <w:noProof/>
+          <w:sz w:val="22"/>
+          <w:szCs w:val="22"/>
+          <w:lang w:eastAsia="en-GB"/>
+        </w:rPr>
+      </w:pPr>
+      <w:hyperlink w:anchor="_Toc157955105" w:history="1">
         <w:r>
           <w:rPr>
             <w:rStyle w:val="Hyperlink"/>
             <w:noProof/>
-            <w:lang w:val="en-US"/>
-          </w:rPr>
-          <w:t>(Crypto museum n.d.)</w:t>
+          </w:rPr>
+          <w:t>Figure 3  Two Wiring diagrams to show an example rotor encoding. The diagram on the right shows the same rotor as on the left, but with a rotation of 1. The left diagram shows F encoded to F and the diagram on the right shows E encoded to E. The “wire” is still the same, but the rotation of the rotor will lead to an F input/output being interpreted as E input/output.</w:t>
         </w:r>
         <w:r>
           <w:rPr>
@@ -7733,7 +9392,7 @@
             <w:noProof/>
             <w:webHidden/>
           </w:rPr>
-          <w:instrText xml:space="preserve"> PAGEREF _Toc157609238 \h </w:instrText>
+          <w:instrText xml:space="preserve"> PAGEREF _Toc157955105 \h </w:instrText>
         </w:r>
         <w:r>
           <w:rPr>
@@ -7753,7 +9412,7 @@
             <w:noProof/>
             <w:webHidden/>
           </w:rPr>
-          <w:t>8</w:t>
+          <w:t>9</w:t>
         </w:r>
         <w:r>
           <w:rPr>
@@ -7766,32 +9425,76 @@
     </w:p>
     <w:p>
       <w:pPr>
-        <w:pStyle w:val="Heading2"/>
-        <w:rPr>
+        <w:pStyle w:val="TableofFigures"/>
+        <w:tabs>
+          <w:tab w:val="right" w:pos="9016"/>
+        </w:tabs>
+        <w:rPr>
+          <w:rFonts w:eastAsiaTheme="minorEastAsia" w:cstheme="minorBidi"/>
+          <w:caps w:val="0"/>
           <w:noProof/>
-        </w:rPr>
-      </w:pPr>
-      <w:r>
-        <w:rPr>
-          <w:smallCaps/>
-        </w:rPr>
-        <w:fldChar w:fldCharType="end"/>
-      </w:r>
-      <w:r>
-        <w:t>Equations</w:t>
-      </w:r>
-      <w:r>
-        <w:t xml:space="preserve"> </w:t>
-      </w:r>
-      <w:r>
-        <w:fldChar w:fldCharType="begin"/>
-      </w:r>
-      <w:r>
-        <w:instrText xml:space="preserve"> TOC \h \z \c "Equation" </w:instrText>
-      </w:r>
-      <w:r>
-        <w:fldChar w:fldCharType="separate"/>
-      </w:r>
+          <w:sz w:val="22"/>
+          <w:szCs w:val="22"/>
+          <w:lang w:eastAsia="en-GB"/>
+        </w:rPr>
+      </w:pPr>
+      <w:hyperlink w:anchor="_Toc157955106" w:history="1">
+        <w:r>
+          <w:rPr>
+            <w:rStyle w:val="Hyperlink"/>
+            <w:noProof/>
+          </w:rPr>
+          <w:t>Figure 4 A wiring diagram representing a single state of an Enigma I machine. Input is received on the right-hand side before being scrambled by components in the following order: plugboard, rotor III, rotor II, rotor I, reflector UKW-B, rotor I, rotor II, rotor III, plugboard. The electrical signal received back from the plugboard represents the encoded letter.</w:t>
+        </w:r>
+        <w:r>
+          <w:rPr>
+            <w:noProof/>
+            <w:webHidden/>
+          </w:rPr>
+          <w:tab/>
+        </w:r>
+        <w:r>
+          <w:rPr>
+            <w:noProof/>
+            <w:webHidden/>
+          </w:rPr>
+          <w:fldChar w:fldCharType="begin"/>
+        </w:r>
+        <w:r>
+          <w:rPr>
+            <w:noProof/>
+            <w:webHidden/>
+          </w:rPr>
+          <w:instrText xml:space="preserve"> PAGEREF _Toc157955106 \h </w:instrText>
+        </w:r>
+        <w:r>
+          <w:rPr>
+            <w:noProof/>
+            <w:webHidden/>
+          </w:rPr>
+        </w:r>
+        <w:r>
+          <w:rPr>
+            <w:noProof/>
+            <w:webHidden/>
+          </w:rPr>
+          <w:fldChar w:fldCharType="separate"/>
+        </w:r>
+        <w:r>
+          <w:rPr>
+            <w:noProof/>
+            <w:webHidden/>
+          </w:rPr>
+          <w:t>9</w:t>
+        </w:r>
+        <w:r>
+          <w:rPr>
+            <w:noProof/>
+            <w:webHidden/>
+          </w:rPr>
+          <w:fldChar w:fldCharType="end"/>
+        </w:r>
+      </w:hyperlink>
     </w:p>
     <w:p>
       <w:pPr>
@@ -7800,21 +9503,81 @@
           <w:tab w:val="right" w:leader="dot" w:pos="9016"/>
         </w:tabs>
         <w:rPr>
+          <w:rFonts w:cs="Times New Roman"/>
+          <w:lang w:val="en-US"/>
+        </w:rPr>
+      </w:pPr>
+      <w:r>
+        <w:rPr>
+          <w:rFonts w:cs="Times New Roman"/>
+          <w:lang w:val="en-US"/>
+        </w:rPr>
+        <w:fldChar w:fldCharType="end"/>
+      </w:r>
+    </w:p>
+    <w:p>
+      <w:pPr>
+        <w:pStyle w:val="Heading2"/>
+      </w:pPr>
+      <w:bookmarkStart w:id="75" w:name="_Toc157955272"/>
+      <w:r>
+        <w:t>Tables</w:t>
+      </w:r>
+      <w:bookmarkEnd w:id="75"/>
+    </w:p>
+    <w:p>
+      <w:pPr>
+        <w:pStyle w:val="TableofFigures"/>
+        <w:tabs>
+          <w:tab w:val="right" w:pos="9016"/>
+        </w:tabs>
+        <w:rPr>
           <w:rFonts w:eastAsiaTheme="minorEastAsia" w:cstheme="minorBidi"/>
-          <w:smallCaps/>
+          <w:caps w:val="0"/>
           <w:noProof/>
           <w:sz w:val="22"/>
           <w:szCs w:val="22"/>
           <w:lang w:eastAsia="en-GB"/>
         </w:rPr>
       </w:pPr>
-      <w:hyperlink w:anchor="_Toc157609207" w:history="1">
+      <w:r>
+        <w:rPr>
+          <w:caps w:val="0"/>
+          <w:smallCaps/>
+        </w:rPr>
+        <w:fldChar w:fldCharType="begin"/>
+      </w:r>
+      <w:r>
+        <w:rPr>
+          <w:caps w:val="0"/>
+          <w:smallCaps/>
+        </w:rPr>
+        <w:instrText xml:space="preserve"> TOC \h \z \c "Table" </w:instrText>
+      </w:r>
+      <w:r>
+        <w:rPr>
+          <w:caps w:val="0"/>
+          <w:smallCaps/>
+        </w:rPr>
+        <w:fldChar w:fldCharType="separate"/>
+      </w:r>
+      <w:hyperlink w:anchor="_Toc157955113" w:history="1">
         <w:r>
           <w:rPr>
             <w:rStyle w:val="Hyperlink"/>
-            <w:noProof/>
-          </w:rPr>
-          <w:t>Equation 1 Number of permutations for rotors (excluding ring setting). A choice of 3 rotors from a set of 5 each of which with 26 different starting positions</w:t>
+            <w:rFonts w:cs="Times New Roman"/>
+            <w:noProof/>
+          </w:rPr>
+          <w:t xml:space="preserve">Table 1 "Enigma I" rotor encodings </w:t>
+        </w:r>
+        <w:r>
+          <w:rPr>
+            <w:rStyle w:val="Hyperlink"/>
+            <w:rFonts w:cs="Times New Roman"/>
+            <w:noProof/>
+            <w:lang w:val="en-US"/>
+          </w:rPr>
+          <w:t>(Crypto museum n.d.)</w:t>
         </w:r>
         <w:r>
           <w:rPr>
@@ -7835,7 +9598,7 @@
             <w:noProof/>
             <w:webHidden/>
           </w:rPr>
-          <w:instrText xml:space="preserve"> PAGEREF _Toc157609207 \h </w:instrText>
+          <w:instrText xml:space="preserve"> PAGEREF _Toc157955113 \h </w:instrText>
         </w:r>
         <w:r>
           <w:rPr>
@@ -7855,7 +9618,286 @@
             <w:noProof/>
             <w:webHidden/>
           </w:rPr>
+          <w:t>6</w:t>
+        </w:r>
+        <w:r>
+          <w:rPr>
+            <w:noProof/>
+            <w:webHidden/>
+          </w:rPr>
+          <w:fldChar w:fldCharType="end"/>
+        </w:r>
+      </w:hyperlink>
+    </w:p>
+    <w:p>
+      <w:pPr>
+        <w:pStyle w:val="TableofFigures"/>
+        <w:tabs>
+          <w:tab w:val="right" w:pos="9016"/>
+        </w:tabs>
+        <w:rPr>
+          <w:rFonts w:eastAsiaTheme="minorEastAsia" w:cstheme="minorBidi"/>
+          <w:caps w:val="0"/>
+          <w:noProof/>
+          <w:sz w:val="22"/>
+          <w:szCs w:val="22"/>
+          <w:lang w:eastAsia="en-GB"/>
+        </w:rPr>
+      </w:pPr>
+      <w:hyperlink w:anchor="_Toc157955114" w:history="1">
+        <w:r>
+          <w:rPr>
+            <w:rStyle w:val="Hyperlink"/>
+            <w:noProof/>
+          </w:rPr>
+          <w:t xml:space="preserve">Table 2 "Enigma I" reflector encodings </w:t>
+        </w:r>
+        <w:r>
+          <w:rPr>
+            <w:rStyle w:val="Hyperlink"/>
+            <w:noProof/>
+            <w:lang w:val="en-US"/>
+          </w:rPr>
+          <w:t>(Crypto museum n.d.)</w:t>
+        </w:r>
+        <w:r>
+          <w:rPr>
+            <w:noProof/>
+            <w:webHidden/>
+          </w:rPr>
+          <w:tab/>
+        </w:r>
+        <w:r>
+          <w:rPr>
+            <w:noProof/>
+            <w:webHidden/>
+          </w:rPr>
+          <w:fldChar w:fldCharType="begin"/>
+        </w:r>
+        <w:r>
+          <w:rPr>
+            <w:noProof/>
+            <w:webHidden/>
+          </w:rPr>
+          <w:instrText xml:space="preserve"> PAGEREF _Toc157955114 \h </w:instrText>
+        </w:r>
+        <w:r>
+          <w:rPr>
+            <w:noProof/>
+            <w:webHidden/>
+          </w:rPr>
+        </w:r>
+        <w:r>
+          <w:rPr>
+            <w:noProof/>
+            <w:webHidden/>
+          </w:rPr>
+          <w:fldChar w:fldCharType="separate"/>
+        </w:r>
+        <w:r>
+          <w:rPr>
+            <w:noProof/>
+            <w:webHidden/>
+          </w:rPr>
           <w:t>7</w:t>
+        </w:r>
+        <w:r>
+          <w:rPr>
+            <w:noProof/>
+            <w:webHidden/>
+          </w:rPr>
+          <w:fldChar w:fldCharType="end"/>
+        </w:r>
+      </w:hyperlink>
+    </w:p>
+    <w:p>
+      <w:pPr>
+        <w:pStyle w:val="Heading2"/>
+        <w:rPr>
+          <w:noProof/>
+        </w:rPr>
+      </w:pPr>
+      <w:r>
+        <w:rPr>
+          <w:rFonts w:asciiTheme="minorHAnsi" w:eastAsiaTheme="minorHAnsi" w:hAnsiTheme="minorHAnsi"/>
+          <w:caps/>
+          <w:smallCaps/>
+          <w:sz w:val="20"/>
+          <w:szCs w:val="20"/>
+        </w:rPr>
+        <w:fldChar w:fldCharType="end"/>
+      </w:r>
+      <w:bookmarkStart w:id="76" w:name="_Toc157955273"/>
+      <w:r>
+        <w:t>Equations</w:t>
+      </w:r>
+      <w:bookmarkEnd w:id="76"/>
+      <w:r>
+        <w:t xml:space="preserve"> </w:t>
+      </w:r>
+      <w:r>
+        <w:fldChar w:fldCharType="begin"/>
+      </w:r>
+      <w:r>
+        <w:instrText xml:space="preserve"> TOC \h \z \c "Equation" </w:instrText>
+      </w:r>
+      <w:r>
+        <w:fldChar w:fldCharType="separate"/>
+      </w:r>
+    </w:p>
+    <w:p>
+      <w:pPr>
+        <w:pStyle w:val="TableofFigures"/>
+        <w:tabs>
+          <w:tab w:val="right" w:pos="9016"/>
+        </w:tabs>
+        <w:rPr>
+          <w:rFonts w:eastAsiaTheme="minorEastAsia" w:cstheme="minorBidi"/>
+          <w:caps w:val="0"/>
+          <w:noProof/>
+          <w:sz w:val="22"/>
+          <w:szCs w:val="22"/>
+          <w:lang w:eastAsia="en-GB"/>
+        </w:rPr>
+      </w:pPr>
+      <w:hyperlink w:anchor="_Toc157955121" w:history="1">
+        <w:r>
+          <w:rPr>
+            <w:rStyle w:val="Hyperlink"/>
+            <w:noProof/>
+          </w:rPr>
+          <w:t>Equation 1 Permutations for rotors (excluding ring setting)</w:t>
+        </w:r>
+        <w:r>
+          <w:rPr>
+            <w:noProof/>
+            <w:webHidden/>
+          </w:rPr>
+          <w:tab/>
+        </w:r>
+        <w:r>
+          <w:rPr>
+            <w:noProof/>
+            <w:webHidden/>
+          </w:rPr>
+          <w:fldChar w:fldCharType="begin"/>
+        </w:r>
+        <w:r>
+          <w:rPr>
+            <w:noProof/>
+            <w:webHidden/>
+          </w:rPr>
+          <w:instrText xml:space="preserve"> PAGEREF _Toc157955121 \h </w:instrText>
+        </w:r>
+        <w:r>
+          <w:rPr>
+            <w:noProof/>
+            <w:webHidden/>
+          </w:rPr>
+        </w:r>
+        <w:r>
+          <w:rPr>
+            <w:noProof/>
+            <w:webHidden/>
+          </w:rPr>
+          <w:fldChar w:fldCharType="separate"/>
+        </w:r>
+        <w:r>
+          <w:rPr>
+            <w:noProof/>
+            <w:webHidden/>
+          </w:rPr>
+          <w:t>6</w:t>
+        </w:r>
+        <w:r>
+          <w:rPr>
+            <w:noProof/>
+            <w:webHidden/>
+          </w:rPr>
+          <w:fldChar w:fldCharType="end"/>
+        </w:r>
+      </w:hyperlink>
+    </w:p>
+    <w:p>
+      <w:pPr>
+        <w:pStyle w:val="TableofFigures"/>
+        <w:tabs>
+          <w:tab w:val="right" w:pos="9016"/>
+        </w:tabs>
+        <w:rPr>
+          <w:rFonts w:eastAsiaTheme="minorEastAsia" w:cstheme="minorBidi"/>
+          <w:caps w:val="0"/>
+          <w:noProof/>
+          <w:sz w:val="22"/>
+          <w:szCs w:val="22"/>
+          <w:lang w:eastAsia="en-GB"/>
+        </w:rPr>
+      </w:pPr>
+      <w:hyperlink w:anchor="_Toc157955122" w:history="1">
+        <w:r>
+          <w:rPr>
+            <w:rStyle w:val="Hyperlink"/>
+            <w:noProof/>
+          </w:rPr>
+          <w:t xml:space="preserve">Equation 2 A function to represent the encoding behaviour of the rotor where x and x` are letters and </w:t>
+        </w:r>
+        <m:oMath>
+          <m:r>
+            <w:rPr>
+              <w:rStyle w:val="Hyperlink"/>
+              <w:rFonts w:ascii="Cambria Math" w:hAnsi="Cambria Math"/>
+              <w:noProof/>
+            </w:rPr>
+            <m:t>σ</m:t>
+          </m:r>
+        </m:oMath>
+        <w:r>
+          <w:rPr>
+            <w:rStyle w:val="Hyperlink"/>
+            <w:noProof/>
+          </w:rPr>
+          <w:t xml:space="preserve"> represents the rotor’s ring setting and rotation.</w:t>
+        </w:r>
+        <w:r>
+          <w:rPr>
+            <w:noProof/>
+            <w:webHidden/>
+          </w:rPr>
+          <w:tab/>
+        </w:r>
+        <w:r>
+          <w:rPr>
+            <w:noProof/>
+            <w:webHidden/>
+          </w:rPr>
+          <w:fldChar w:fldCharType="begin"/>
+        </w:r>
+        <w:r>
+          <w:rPr>
+            <w:noProof/>
+            <w:webHidden/>
+          </w:rPr>
+          <w:instrText xml:space="preserve"> PAGEREF _Toc157955122 \h </w:instrText>
+        </w:r>
+        <w:r>
+          <w:rPr>
+            <w:noProof/>
+            <w:webHidden/>
+          </w:rPr>
+        </w:r>
+        <w:r>
+          <w:rPr>
+            <w:noProof/>
+            <w:webHidden/>
+          </w:rPr>
+          <w:fldChar w:fldCharType="separate"/>
+        </w:r>
+        <w:r>
+          <w:rPr>
+            <w:noProof/>
+            <w:webHidden/>
+          </w:rPr>
+          <w:t>8</w:t>
         </w:r>
         <w:r>
           <w:rPr>
@@ -7875,17 +9917,11 @@
         </w:numPr>
       </w:pPr>
       <w:r>
-        <w:rPr>
-          <w:rFonts w:asciiTheme="minorHAnsi" w:hAnsiTheme="minorHAnsi"/>
-          <w:caps/>
-          <w:sz w:val="20"/>
-          <w:szCs w:val="20"/>
-        </w:rPr>
         <w:fldChar w:fldCharType="end"/>
       </w:r>
     </w:p>
     <w:sectPr>
-      <w:footerReference w:type="default" r:id="rId8"/>
+      <w:footerReference w:type="default" r:id="rId14"/>
       <w:pgSz w:w="11906" w:h="16838"/>
       <w:pgMar w:top="1440" w:right="1440" w:bottom="1440" w:left="1440" w:header="708" w:footer="708" w:gutter="0"/>
       <w:cols w:space="708"/>
@@ -10371,15 +12407,6 @@
     <b:RefOrder>3</b:RefOrder>
   </b:Source>
   <b:Source>
-    <b:Tag>Cry24</b:Tag>
-    <b:SourceType>InternetSite</b:SourceType>
-    <b:Guid>{BA1684B2-28BA-463A-9783-3A509D5859E6}</b:Guid>
-    <b:Title>Crypto museum</b:Title>
-    <b:YearAccessed>2024</b:YearAccessed>
-    <b:URL>https://www.cryptomuseum.com/crypto/enigma/wiring.htm#10</b:URL>
-    <b:RefOrder>1</b:RefOrder>
-  </b:Source>
-  <b:Source>
     <b:Tag>JGr13</b:Tag>
     <b:SourceType>JournalArticle</b:SourceType>
     <b:Guid>{C26D0A0A-DAC4-4818-A139-83CB8424856F}</b:Guid>
@@ -10397,11 +12424,20 @@
     </b:Author>
     <b:RefOrder>6</b:RefOrder>
   </b:Source>
+  <b:Source>
+    <b:Tag>Cry24</b:Tag>
+    <b:SourceType>InternetSite</b:SourceType>
+    <b:Guid>{E5017EFD-E35D-4C74-8E14-4A9E9C534898}</b:Guid>
+    <b:Title>Crypto museum</b:Title>
+    <b:YearAccessed>2024</b:YearAccessed>
+    <b:URL>https://www.cryptomuseum.com/index.htm</b:URL>
+    <b:RefOrder>1</b:RefOrder>
+  </b:Source>
 </b:Sources>
 </file>
 
 <file path=customXml/itemProps1.xml><?xml version="1.0" encoding="utf-8"?>
-<ds:datastoreItem xmlns:ds="http://schemas.openxmlformats.org/officeDocument/2006/customXml" ds:itemID="{38902886-28C8-44CC-9F1B-455D09EB881E}">
+<ds:datastoreItem xmlns:ds="http://schemas.openxmlformats.org/officeDocument/2006/customXml" ds:itemID="{ADE23BE1-3AA7-47BB-8261-DCA3338E925B}">
   <ds:schemaRefs>
     <ds:schemaRef ds:uri="http://schemas.openxmlformats.org/officeDocument/2006/bibliography"/>
   </ds:schemaRefs>

</xml_diff>

<commit_message>
Added new citations and planned next section
</commit_message>
<xml_diff>
--- a/docs/project/Report.docx
+++ b/docs/project/Report.docx
@@ -4487,19 +4487,11 @@
           <w:rFonts w:cs="Times New Roman"/>
         </w:rPr>
       </w:pPr>
-      <w:proofErr w:type="gramStart"/>
-      <w:r>
-        <w:rPr>
-          <w:rFonts w:cs="Times New Roman"/>
-        </w:rPr>
-        <w:t>TODO :</w:t>
-      </w:r>
-      <w:proofErr w:type="gramEnd"/>
-      <w:r>
-        <w:rPr>
-          <w:rFonts w:cs="Times New Roman"/>
-        </w:rPr>
-        <w:t xml:space="preserve"> Add more history here </w:t>
+      <w:r>
+        <w:rPr>
+          <w:rFonts w:cs="Times New Roman"/>
+        </w:rPr>
+        <w:t xml:space="preserve">TODO : Add more history here </w:t>
       </w:r>
     </w:p>
     <w:p>
@@ -5023,15 +5015,7 @@
         <w:fldChar w:fldCharType="end"/>
       </w:r>
       <w:r>
-        <w:t xml:space="preserve"> A photo of Enigma I </w:t>
-      </w:r>
-      <w:proofErr w:type="gramStart"/>
-      <w:r>
-        <w:t>showing</w:t>
-      </w:r>
-      <w:proofErr w:type="gramEnd"/>
-      <w:r>
-        <w:t xml:space="preserve"> the plugboard, keyboard and lampboard. Only a small portion of the rotors are </w:t>
+        <w:t xml:space="preserve"> A photo of Enigma I showing the plugboard, keyboard and lampboard. Only a small portion of the rotors are </w:t>
       </w:r>
       <w:r>
         <w:t>visible,</w:t>
@@ -5336,6 +5320,25 @@
         <w:rPr>
           <w:rFonts w:cs="Times New Roman"/>
         </w:rPr>
+        <w:t>TODO : Notch is fixed to the rotor but not to the ring. Changing the ring setting changes location of the notch RELATIVE to the alphabet ring?</w:t>
+      </w:r>
+      <w:r>
+        <w:rPr>
+          <w:rFonts w:cs="Times New Roman"/>
+        </w:rPr>
+        <w:t xml:space="preserve"> [CITE]</w:t>
+      </w:r>
+    </w:p>
+    <w:p>
+      <w:pPr>
+        <w:rPr>
+          <w:rFonts w:cs="Times New Roman"/>
+        </w:rPr>
+      </w:pPr>
+      <w:r>
+        <w:rPr>
+          <w:rFonts w:cs="Times New Roman"/>
+        </w:rPr>
         <w:t>Rotors also exhibited another property; each rotor had a notch at a fixed position which would allow the levers (pawls)</w:t>
       </w:r>
       <w:r>
@@ -5665,15 +5668,7 @@
         <w:t>Enigma I</w:t>
       </w:r>
       <w:r>
-        <w:t xml:space="preserve"> </w:t>
-      </w:r>
-      <w:proofErr w:type="gramStart"/>
-      <w:r>
-        <w:t>demonstrating</w:t>
-      </w:r>
-      <w:proofErr w:type="gramEnd"/>
-      <w:r>
-        <w:t xml:space="preserve"> their internal wiring as well as the location of the notch. For example, rotor I will map A to E and B to K provided the rotor is in rest position (Position A and Ring setting A).</w:t>
+        <w:t xml:space="preserve"> demonstrating their internal wiring as well as the location of the notch. For example, rotor I will map A to E and B to K provided the rotor is in rest position (Position A and Ring setting A).</w:t>
       </w:r>
     </w:p>
     <w:tbl>
@@ -6590,6 +6585,7 @@
         <w:rPr>
           <w:lang w:val="en-GB"/>
         </w:rPr>
+        <w:lastRenderedPageBreak/>
         <w:t>Reflector</w:t>
       </w:r>
       <w:bookmarkEnd w:id="24"/>
@@ -6608,11 +6604,7 @@
         <w:t>rotate,</w:t>
       </w:r>
       <w:r>
-        <w:t xml:space="preserve"> </w:t>
-      </w:r>
-      <w:r>
-        <w:lastRenderedPageBreak/>
-        <w:t>and the current does not pass through but rather is ‘reflected’</w:t>
+        <w:t xml:space="preserve"> and the current does not pass through but rather is ‘reflected’</w:t>
       </w:r>
       <w:r>
         <w:t xml:space="preserve">, travelling </w:t>
@@ -7280,7 +7272,14 @@
         <w:rPr>
           <w:rFonts w:cs="Times New Roman"/>
         </w:rPr>
-        <w:t xml:space="preserve"> completed, an electrical signal will be induced passing through the plugboard towards the rotors.</w:t>
+        <w:t xml:space="preserve"> completed, an </w:t>
+      </w:r>
+      <w:r>
+        <w:rPr>
+          <w:rFonts w:cs="Times New Roman"/>
+        </w:rPr>
+        <w:lastRenderedPageBreak/>
+        <w:t>electrical signal will be induced passing through the plugboard towards the rotors.</w:t>
       </w:r>
       <w:r>
         <w:rPr>
@@ -7316,7 +7315,6 @@
         <w:rPr>
           <w:rFonts w:cs="Times New Roman"/>
         </w:rPr>
-        <w:lastRenderedPageBreak/>
         <w:t>redirections is then transmitted to the reflector where the signal</w:t>
       </w:r>
       <w:r>
@@ -7835,6 +7833,9 @@
         <w:t xml:space="preserve"> The encryption steps of Enigma I</w:t>
       </w:r>
       <w:bookmarkEnd w:id="32"/>
+      <w:r>
+        <w:t xml:space="preserve"> [CITE]</w:t>
+      </w:r>
     </w:p>
     <w:p>
       <w:pPr>
@@ -8058,13 +8059,8 @@
       </w:r>
       <w:bookmarkEnd w:id="34"/>
       <w:r>
-        <w:t xml:space="preserve">A wiring diagram to show a plugboards potential </w:t>
-      </w:r>
-      <w:proofErr w:type="gramStart"/>
-      <w:r>
-        <w:t>encoding</w:t>
-      </w:r>
-      <w:proofErr w:type="gramEnd"/>
+        <w:t>A wiring diagram to show a plugboards potential encoding</w:t>
+      </w:r>
     </w:p>
     <w:p/>
     <w:p/>
@@ -8094,6 +8090,19 @@
       </w:r>
       <w:r>
         <w:t>such as Figure 4 which demonstrates an example of a reflector. In the diagram, A is shown to be connected to F and vice versa such that any input into the reflector will output the letter at the connected node.</w:t>
+      </w:r>
+    </w:p>
+    <w:p>
+      <w:pPr>
+        <w:rPr>
+          <w:rFonts w:eastAsiaTheme="minorEastAsia"/>
+        </w:rPr>
+      </w:pPr>
+      <w:r>
+        <w:rPr>
+          <w:rFonts w:eastAsiaTheme="minorEastAsia"/>
+        </w:rPr>
+        <w:t>TODO : Check this function</w:t>
       </w:r>
     </w:p>
     <w:p>
@@ -8379,13 +8388,8 @@
       </w:r>
       <w:bookmarkEnd w:id="36"/>
       <w:r>
-        <w:t xml:space="preserve">A wiring diagram to show a potential encoding for a </w:t>
-      </w:r>
-      <w:proofErr w:type="gramStart"/>
-      <w:r>
-        <w:t>reflector</w:t>
-      </w:r>
-      <w:proofErr w:type="gramEnd"/>
+        <w:t>A wiring diagram to show a potential encoding for a reflector</w:t>
+      </w:r>
     </w:p>
     <w:p/>
     <w:p>
@@ -8466,7 +8470,14 @@
         <w:rPr>
           <w:rFonts w:eastAsiaTheme="minorEastAsia"/>
         </w:rPr>
-        <w:t xml:space="preserve"> will be mapped to the input letter </w:t>
+        <w:t xml:space="preserve"> will be </w:t>
+      </w:r>
+      <w:r>
+        <w:rPr>
+          <w:rFonts w:eastAsiaTheme="minorEastAsia"/>
+        </w:rPr>
+        <w:lastRenderedPageBreak/>
+        <w:t xml:space="preserve">mapped to the input letter </w:t>
       </w:r>
       <m:oMath>
         <m:r>
@@ -8705,6 +8716,12 @@
           <w:rFonts w:eastAsiaTheme="minorEastAsia"/>
         </w:rPr>
       </w:pPr>
+      <w:r>
+        <w:rPr>
+          <w:rFonts w:eastAsiaTheme="minorEastAsia"/>
+        </w:rPr>
+        <w:t>TODO : Check this function, is it well defined? Define map(x)?</w:t>
+      </w:r>
     </w:p>
     <w:p>
       <w:pPr>
@@ -9348,12 +9365,10 @@
       <w:r>
         <w:t xml:space="preserve">. The diagram on the right shows the same rotor as on the left, but with a rotation of </w:t>
       </w:r>
-      <w:proofErr w:type="gramStart"/>
       <w:r>
         <w:t>one</w:t>
       </w:r>
       <w:bookmarkEnd w:id="40"/>
-      <w:proofErr w:type="gramEnd"/>
     </w:p>
     <w:p/>
     <w:p>
@@ -9617,6 +9632,26 @@
       <w:bookmarkEnd w:id="48"/>
     </w:p>
     <w:p>
+      <w:r>
+        <w:t>TODO : Demonstrate the size of the Enigma’s key (and mention the theoretical key)</w:t>
+      </w:r>
+    </w:p>
+    <w:p>
+      <w:r>
+        <w:t>TODO : Give formula about the permutations</w:t>
+      </w:r>
+    </w:p>
+    <w:p>
+      <w:r>
+        <w:t>TODO : Encryption strength is not just about the key</w:t>
+      </w:r>
+    </w:p>
+    <w:p>
+      <w:r>
+        <w:t>Use new citations properly.</w:t>
+      </w:r>
+    </w:p>
+    <w:p>
       <w:pPr>
         <w:pStyle w:val="Heading2"/>
         <w:rPr>
@@ -9765,6 +9800,7 @@
         <w:rPr>
           <w:rFonts w:cs="Times New Roman"/>
         </w:rPr>
+        <w:lastRenderedPageBreak/>
         <w:t>GitHub – version control and development tasks</w:t>
       </w:r>
     </w:p>
@@ -9841,7 +9877,6 @@
         <w:rPr>
           <w:lang w:val="en-GB"/>
         </w:rPr>
-        <w:lastRenderedPageBreak/>
         <w:t>Enigma Model Design</w:t>
       </w:r>
       <w:bookmarkEnd w:id="57"/>
@@ -10055,27 +10090,13 @@
         <w:rPr>
           <w:rFonts w:cs="Times New Roman"/>
         </w:rPr>
-        <w:t xml:space="preserve">A </w:t>
-      </w:r>
-      <w:proofErr w:type="gramStart"/>
-      <w:r>
-        <w:rPr>
-          <w:rFonts w:cs="Times New Roman"/>
-        </w:rPr>
-        <w:t>fairly</w:t>
-      </w:r>
-      <w:r>
-        <w:rPr>
-          <w:rFonts w:cs="Times New Roman"/>
-        </w:rPr>
-        <w:t xml:space="preserve"> short</w:t>
-      </w:r>
-      <w:proofErr w:type="gramEnd"/>
-      <w:r>
-        <w:rPr>
-          <w:rFonts w:cs="Times New Roman"/>
-        </w:rPr>
-        <w:t xml:space="preserve"> section, just explain how the interface works and what information will be </w:t>
+        <w:t>A fairly</w:t>
+      </w:r>
+      <w:r>
+        <w:rPr>
+          <w:rFonts w:cs="Times New Roman"/>
+        </w:rPr>
+        <w:t xml:space="preserve"> short section, just explain how the interface works and what information will be </w:t>
       </w:r>
       <w:r>
         <w:rPr>
@@ -10363,6 +10384,7 @@
         <w:rPr>
           <w:lang w:val="en-GB"/>
         </w:rPr>
+        <w:lastRenderedPageBreak/>
         <w:t>Conclusion</w:t>
       </w:r>
       <w:bookmarkEnd w:id="83"/>
@@ -10471,7 +10493,6 @@
                 <w:rPr>
                   <w:noProof/>
                 </w:rPr>
-                <w:lastRenderedPageBreak/>
                 <w:t xml:space="preserve">n.d. “Enigma wiring.” </w:t>
               </w:r>
               <w:r>
@@ -11428,6 +11449,7 @@
           <w:sz w:val="20"/>
           <w:szCs w:val="20"/>
         </w:rPr>
+        <w:lastRenderedPageBreak/>
         <w:fldChar w:fldCharType="end"/>
       </w:r>
       <w:r>
@@ -14332,11 +14354,75 @@
     <b:URL>https://www.cryptomuseum.com/crypto/enigma/wiring.htm</b:URL>
     <b:RefOrder>8</b:RefOrder>
   </b:Source>
+  <b:Source>
+    <b:Tag>Ost23</b:Tag>
+    <b:SourceType>JournalArticle</b:SourceType>
+    <b:Guid>{F11AFB5D-FE08-4C06-A8A5-DF77C235180D}</b:Guid>
+    <b:Title>Cryptographic design flaws of early Enigma</b:Title>
+    <b:Year>2023</b:Year>
+    <b:Author>
+      <b:Author>
+        <b:NameList>
+          <b:Person>
+            <b:Last>Ostwald</b:Last>
+            <b:First>Olaf</b:First>
+          </b:Person>
+        </b:NameList>
+      </b:Author>
+    </b:Author>
+    <b:RefOrder>9</b:RefOrder>
+  </b:Source>
+  <b:Source>
+    <b:Tag>Rej80</b:Tag>
+    <b:SourceType>JournalArticle</b:SourceType>
+    <b:Guid>{CCC98911-B590-4171-895D-3B9DF6F5476C}</b:Guid>
+    <b:Title>An application of the theory of permutations in breaking the Enigma cipher</b:Title>
+    <b:JournalName>Applicationes Mathematicae. 16, No. 4,</b:JournalName>
+    <b:Year>1980</b:Year>
+    <b:Pages>543-559</b:Pages>
+    <b:Author>
+      <b:Author>
+        <b:NameList>
+          <b:Person>
+            <b:Last>Rejewski</b:Last>
+            <b:First>Marian</b:First>
+          </b:Person>
+        </b:NameList>
+      </b:Author>
+    </b:Author>
+    <b:RefOrder>10</b:RefOrder>
+  </b:Source>
+  <b:Source>
+    <b:Tag>Tan18</b:Tag>
+    <b:SourceType>JournalArticle</b:SourceType>
+    <b:Guid>{601D25A4-CF12-49BA-BACE-8E54262CA2AA}</b:Guid>
+    <b:Title>Breaking Enigma</b:Title>
+    <b:Year>2018</b:Year>
+    <b:Author>
+      <b:Author>
+        <b:NameList>
+          <b:Person>
+            <b:Last>Tang</b:Last>
+            <b:First>Lynda</b:First>
+          </b:Person>
+          <b:Person>
+            <b:Last>Nayoung</b:Last>
+            <b:First>Lee</b:First>
+          </b:Person>
+          <b:Person>
+            <b:Last>Russo</b:Last>
+            <b:First>Sophie</b:First>
+          </b:Person>
+        </b:NameList>
+      </b:Author>
+    </b:Author>
+    <b:RefOrder>11</b:RefOrder>
+  </b:Source>
 </b:Sources>
 </file>
 
 <file path=customXml/itemProps1.xml><?xml version="1.0" encoding="utf-8"?>
-<ds:datastoreItem xmlns:ds="http://schemas.openxmlformats.org/officeDocument/2006/customXml" ds:itemID="{A261D4E1-74D7-467C-BB72-744189123F6D}">
+<ds:datastoreItem xmlns:ds="http://schemas.openxmlformats.org/officeDocument/2006/customXml" ds:itemID="{CA4160C1-FBAC-4590-A08E-AA1F278D00D5}">
   <ds:schemaRefs>
     <ds:schemaRef ds:uri="http://schemas.openxmlformats.org/officeDocument/2006/bibliography"/>
   </ds:schemaRefs>

</xml_diff>

<commit_message>
First draft of Design flaws
- Added some new equations
</commit_message>
<xml_diff>
--- a/docs/project/Report.docx
+++ b/docs/project/Report.docx
@@ -4487,11 +4487,19 @@
           <w:rFonts w:cs="Times New Roman"/>
         </w:rPr>
       </w:pPr>
-      <w:r>
-        <w:rPr>
-          <w:rFonts w:cs="Times New Roman"/>
-        </w:rPr>
-        <w:t xml:space="preserve">TODO : Add more history here </w:t>
+      <w:proofErr w:type="gramStart"/>
+      <w:r>
+        <w:rPr>
+          <w:rFonts w:cs="Times New Roman"/>
+        </w:rPr>
+        <w:t>TODO :</w:t>
+      </w:r>
+      <w:proofErr w:type="gramEnd"/>
+      <w:r>
+        <w:rPr>
+          <w:rFonts w:cs="Times New Roman"/>
+        </w:rPr>
+        <w:t xml:space="preserve"> Add more history here </w:t>
       </w:r>
     </w:p>
     <w:p>
@@ -4503,6 +4511,7 @@
       </w:pPr>
       <w:bookmarkStart w:id="11" w:name="_Toc154920734"/>
       <w:bookmarkStart w:id="12" w:name="_Toc158033961"/>
+      <w:bookmarkStart w:id="13" w:name="_Ref158209254"/>
       <w:r>
         <w:rPr>
           <w:lang w:val="en-GB"/>
@@ -4511,6 +4520,7 @@
       </w:r>
       <w:bookmarkEnd w:id="11"/>
       <w:bookmarkEnd w:id="12"/>
+      <w:bookmarkEnd w:id="13"/>
     </w:p>
     <w:p>
       <w:pPr>
@@ -4616,7 +4626,57 @@
         <w:rPr>
           <w:rFonts w:cs="Times New Roman"/>
         </w:rPr>
-        <w:t xml:space="preserve"> as well as generating a large key-length of roughly 67 bits (nearly 159 quintillion different settings)</w:t>
+        <w:t xml:space="preserve"> as well as generating a large key-length of roughly 67 bits (nearly 159 quintillion different settings</w:t>
+      </w:r>
+      <w:r>
+        <w:rPr>
+          <w:rFonts w:cs="Times New Roman"/>
+        </w:rPr>
+        <w:t xml:space="preserve"> see </w:t>
+      </w:r>
+      <w:r>
+        <w:rPr>
+          <w:rFonts w:cs="Times New Roman"/>
+        </w:rPr>
+        <w:fldChar w:fldCharType="begin"/>
+      </w:r>
+      <w:r>
+        <w:rPr>
+          <w:rFonts w:cs="Times New Roman"/>
+        </w:rPr>
+        <w:instrText xml:space="preserve"> REF _Ref158211604 \h </w:instrText>
+      </w:r>
+      <w:r>
+        <w:rPr>
+          <w:rFonts w:cs="Times New Roman"/>
+        </w:rPr>
+      </w:r>
+      <w:r>
+        <w:rPr>
+          <w:rFonts w:cs="Times New Roman"/>
+        </w:rPr>
+        <w:fldChar w:fldCharType="separate"/>
+      </w:r>
+      <w:r>
+        <w:t xml:space="preserve">Equation </w:t>
+      </w:r>
+      <w:r>
+        <w:rPr>
+          <w:noProof/>
+        </w:rPr>
+        <w:t>6</w:t>
+      </w:r>
+      <w:r>
+        <w:rPr>
+          <w:rFonts w:cs="Times New Roman"/>
+        </w:rPr>
+        <w:fldChar w:fldCharType="end"/>
+      </w:r>
+      <w:r>
+        <w:rPr>
+          <w:rFonts w:cs="Times New Roman"/>
+        </w:rPr>
+        <w:t>)</w:t>
       </w:r>
       <w:r>
         <w:rPr>
@@ -4925,7 +4985,7 @@
         </w:rPr>
         <w:t>.</w:t>
       </w:r>
-      <w:bookmarkStart w:id="13" w:name="_Toc154920735"/>
+      <w:bookmarkStart w:id="14" w:name="_Toc154920735"/>
     </w:p>
     <w:p>
       <w:pPr>
@@ -4989,7 +5049,7 @@
       <w:pPr>
         <w:pStyle w:val="Caption"/>
       </w:pPr>
-      <w:bookmarkStart w:id="14" w:name="_Toc158033854"/>
+      <w:bookmarkStart w:id="15" w:name="_Toc158033854"/>
       <w:r>
         <w:t xml:space="preserve">Figure </w:t>
       </w:r>
@@ -5015,7 +5075,15 @@
         <w:fldChar w:fldCharType="end"/>
       </w:r>
       <w:r>
-        <w:t xml:space="preserve"> A photo of Enigma I showing the plugboard, keyboard and lampboard. Only a small portion of the rotors are </w:t>
+        <w:t xml:space="preserve"> A photo of Enigma I </w:t>
+      </w:r>
+      <w:proofErr w:type="gramStart"/>
+      <w:r>
+        <w:t>showing</w:t>
+      </w:r>
+      <w:proofErr w:type="gramEnd"/>
+      <w:r>
+        <w:t xml:space="preserve"> the plugboard, keyboard and lampboard. Only a small portion of the rotors are </w:t>
       </w:r>
       <w:r>
         <w:t>visible,</w:t>
@@ -5052,24 +5120,24 @@
       <w:r>
         <w:t>.</w:t>
       </w:r>
+      <w:bookmarkEnd w:id="15"/>
+    </w:p>
+    <w:p>
+      <w:pPr>
+        <w:pStyle w:val="Heading3"/>
+        <w:rPr>
+          <w:lang w:val="en-GB"/>
+        </w:rPr>
+      </w:pPr>
+      <w:bookmarkStart w:id="16" w:name="_Toc158033962"/>
+      <w:r>
+        <w:rPr>
+          <w:lang w:val="en-GB"/>
+        </w:rPr>
+        <w:t>Keyboard &amp; Lampboard</w:t>
+      </w:r>
       <w:bookmarkEnd w:id="14"/>
-    </w:p>
-    <w:p>
-      <w:pPr>
-        <w:pStyle w:val="Heading3"/>
-        <w:rPr>
-          <w:lang w:val="en-GB"/>
-        </w:rPr>
-      </w:pPr>
-      <w:bookmarkStart w:id="15" w:name="_Toc158033962"/>
-      <w:r>
-        <w:rPr>
-          <w:lang w:val="en-GB"/>
-        </w:rPr>
-        <w:t>Keyboard &amp; Lampboard</w:t>
-      </w:r>
-      <w:bookmarkEnd w:id="13"/>
-      <w:bookmarkEnd w:id="15"/>
+      <w:bookmarkEnd w:id="16"/>
     </w:p>
     <w:p>
       <w:pPr>
@@ -5176,18 +5244,18 @@
           <w:lang w:val="en-GB"/>
         </w:rPr>
       </w:pPr>
-      <w:bookmarkStart w:id="16" w:name="_Toc158033963"/>
-      <w:bookmarkStart w:id="17" w:name="_Ref158106440"/>
-      <w:bookmarkStart w:id="18" w:name="_Ref158106444"/>
+      <w:bookmarkStart w:id="17" w:name="_Toc158033963"/>
+      <w:bookmarkStart w:id="18" w:name="_Ref158106440"/>
+      <w:bookmarkStart w:id="19" w:name="_Ref158106444"/>
       <w:r>
         <w:rPr>
           <w:lang w:val="en-GB"/>
         </w:rPr>
         <w:t>Rotors</w:t>
       </w:r>
-      <w:bookmarkEnd w:id="16"/>
       <w:bookmarkEnd w:id="17"/>
       <w:bookmarkEnd w:id="18"/>
+      <w:bookmarkEnd w:id="19"/>
     </w:p>
     <w:p>
       <w:pPr>
@@ -5320,26 +5388,19 @@
         <w:rPr>
           <w:rFonts w:cs="Times New Roman"/>
         </w:rPr>
-        <w:t>TODO : Notch is fixed to the rotor but not to the ring. Changing the ring setting changes location of the notch RELATIVE to the alphabet ring?</w:t>
-      </w:r>
-      <w:r>
-        <w:rPr>
-          <w:rFonts w:cs="Times New Roman"/>
-        </w:rPr>
-        <w:t xml:space="preserve"> [CITE]</w:t>
-      </w:r>
-    </w:p>
-    <w:p>
-      <w:pPr>
-        <w:rPr>
-          <w:rFonts w:cs="Times New Roman"/>
-        </w:rPr>
-      </w:pPr>
-      <w:r>
-        <w:rPr>
-          <w:rFonts w:cs="Times New Roman"/>
-        </w:rPr>
-        <w:t>Rotors also exhibited another property; each rotor had a notch at a fixed position which would allow the levers (pawls)</w:t>
+        <w:t xml:space="preserve">Rotors also exhibited another property; each rotor had a notch at a fixed position </w:t>
+      </w:r>
+      <w:r>
+        <w:rPr>
+          <w:rFonts w:cs="Times New Roman"/>
+        </w:rPr>
+        <w:t xml:space="preserve">on the ratchet </w:t>
+      </w:r>
+      <w:r>
+        <w:rPr>
+          <w:rFonts w:cs="Times New Roman"/>
+        </w:rPr>
+        <w:t>which would allow the levers (pawls)</w:t>
       </w:r>
       <w:r>
         <w:rPr>
@@ -5543,37 +5604,37 @@
         <w:rPr>
           <w:rFonts w:cs="Times New Roman"/>
         </w:rPr>
-        <w:t xml:space="preserve">(one might expect 26, however due to a quirk of the machine known as double stepping, the middle rotor could step twice in a row (See </w:t>
-      </w:r>
-      <w:r>
-        <w:rPr>
-          <w:rFonts w:cs="Times New Roman"/>
-        </w:rPr>
-        <w:t xml:space="preserve">3.4 </w:t>
-      </w:r>
-      <w:r>
-        <w:rPr>
-          <w:rFonts w:cs="Times New Roman"/>
-        </w:rPr>
-        <w:t>for further explanation</w:t>
-      </w:r>
-      <w:r>
-        <w:rPr>
-          <w:rFonts w:cs="Times New Roman"/>
-        </w:rPr>
-        <w:t>))</w:t>
-      </w:r>
-      <w:r>
-        <w:rPr>
-          <w:rFonts w:cs="Times New Roman"/>
-        </w:rPr>
-        <w:t>. T</w:t>
-      </w:r>
-      <w:r>
-        <w:rPr>
-          <w:rFonts w:cs="Times New Roman"/>
-        </w:rPr>
-        <w:t>he rightmost rotor would step with a period of 26</w:t>
+        <w:t>(one might expect 26, however due to a quirk of the machine known as double stepping, the middle rotor could step twice in a row</w:t>
+      </w:r>
+      <w:r>
+        <w:rPr>
+          <w:rFonts w:cs="Times New Roman"/>
+        </w:rPr>
+        <w:t xml:space="preserve">). </w:t>
+      </w:r>
+      <w:r>
+        <w:rPr>
+          <w:rFonts w:cs="Times New Roman"/>
+        </w:rPr>
+        <w:t>T</w:t>
+      </w:r>
+      <w:r>
+        <w:rPr>
+          <w:rFonts w:cs="Times New Roman"/>
+        </w:rPr>
+        <w:t xml:space="preserve">he </w:t>
+      </w:r>
+      <w:r>
+        <w:rPr>
+          <w:rFonts w:cs="Times New Roman"/>
+        </w:rPr>
+        <w:t>left-most</w:t>
+      </w:r>
+      <w:r>
+        <w:rPr>
+          <w:rFonts w:cs="Times New Roman"/>
+        </w:rPr>
+        <w:t xml:space="preserve"> rotor would step with a period of 26</w:t>
       </w:r>
       <w:r>
         <w:rPr>
@@ -5668,7 +5729,15 @@
         <w:t>Enigma I</w:t>
       </w:r>
       <w:r>
-        <w:t xml:space="preserve"> demonstrating their internal wiring as well as the location of the notch. For example, rotor I will map A to E and B to K provided the rotor is in rest position (Position A and Ring setting A).</w:t>
+        <w:t xml:space="preserve"> </w:t>
+      </w:r>
+      <w:proofErr w:type="gramStart"/>
+      <w:r>
+        <w:t>demonstrating</w:t>
+      </w:r>
+      <w:proofErr w:type="gramEnd"/>
+      <w:r>
+        <w:t xml:space="preserve"> their internal wiring as well as the location of the notch. For example, rotor I will map A to E and B to K provided the rotor is in rest position (Position A and Ring setting A).</w:t>
       </w:r>
     </w:p>
     <w:tbl>
@@ -6231,8 +6300,8 @@
           <w:rFonts w:cs="Times New Roman"/>
         </w:rPr>
       </w:pPr>
-      <w:bookmarkStart w:id="19" w:name="_Ref158107752"/>
-      <w:bookmarkStart w:id="20" w:name="_Toc158033861"/>
+      <w:bookmarkStart w:id="20" w:name="_Ref158107752"/>
+      <w:bookmarkStart w:id="21" w:name="_Toc158033861"/>
       <w:r>
         <w:rPr>
           <w:rFonts w:cs="Times New Roman"/>
@@ -6270,7 +6339,7 @@
         </w:rPr>
         <w:fldChar w:fldCharType="end"/>
       </w:r>
-      <w:bookmarkEnd w:id="19"/>
+      <w:bookmarkEnd w:id="20"/>
       <w:r>
         <w:rPr>
           <w:rFonts w:cs="Times New Roman"/>
@@ -6325,29 +6394,41 @@
           </w:r>
         </w:sdtContent>
       </w:sdt>
-      <w:bookmarkEnd w:id="20"/>
-    </w:p>
-    <w:p>
-      <w:r>
-        <w:t>Finally, the rotors had an additional setting known as the ring setting. This allowed the internal wires to be shifted independently from the letter indicators.</w:t>
+      <w:bookmarkEnd w:id="21"/>
+    </w:p>
+    <w:p>
+      <w:r>
+        <w:t xml:space="preserve">Finally, the rotors had an additional setting known as the ring setting. This allowed the internal wires </w:t>
+      </w:r>
+      <w:r>
+        <w:t xml:space="preserve">and ratchet </w:t>
+      </w:r>
+      <w:r>
+        <w:t>to be shifted independently from the</w:t>
+      </w:r>
+      <w:r>
+        <w:t xml:space="preserve"> letter ring</w:t>
+      </w:r>
+      <w:r>
+        <w:t>.</w:t>
       </w:r>
       <w:r>
         <w:t xml:space="preserve"> </w:t>
       </w:r>
       <w:r>
-        <w:t xml:space="preserve">This created </w:t>
-      </w:r>
-      <w:r>
-        <w:t>the</w:t>
-      </w:r>
-      <w:r>
-        <w:t xml:space="preserve"> same effect in the as the rotation but in the opposite direction. </w:t>
-      </w:r>
-      <w:r>
-        <w:t xml:space="preserve">Whilst generally, the ring setting formed part of the key, it is important to note that the effect of the ring setting did not play much of a part in making the machine more complex as cryptanalytically it has the same effect as the </w:t>
-      </w:r>
-      <w:r>
-        <w:t>rotation.</w:t>
+        <w:t>This</w:t>
+      </w:r>
+      <w:r>
+        <w:t xml:space="preserve"> allowed the notch position to move relative to the letter ring</w:t>
+      </w:r>
+      <w:r>
+        <w:t xml:space="preserve">. </w:t>
+      </w:r>
+      <w:r>
+        <w:t xml:space="preserve">Whilst generally, the ring setting formed part of the key, it is important to note that the effect of the ring setting did not </w:t>
+      </w:r>
+      <w:r>
+        <w:t>contribute much to the strength of the cypher [CITE].</w:t>
       </w:r>
     </w:p>
     <w:p>
@@ -6533,9 +6614,9 @@
           <w:i w:val="0"/>
         </w:rPr>
       </w:pPr>
-      <w:bookmarkStart w:id="21" w:name="_Ref157507076"/>
-      <w:bookmarkStart w:id="22" w:name="_Toc157507019"/>
-      <w:bookmarkStart w:id="23" w:name="_Toc158033863"/>
+      <w:bookmarkStart w:id="22" w:name="_Ref157507076"/>
+      <w:bookmarkStart w:id="23" w:name="_Toc157507019"/>
+      <w:bookmarkStart w:id="24" w:name="_Toc158213184"/>
       <w:r>
         <w:t xml:space="preserve">Equation </w:t>
       </w:r>
@@ -6560,7 +6641,7 @@
         </w:rPr>
         <w:fldChar w:fldCharType="end"/>
       </w:r>
-      <w:bookmarkEnd w:id="21"/>
+      <w:bookmarkEnd w:id="22"/>
       <w:r>
         <w:t xml:space="preserve"> </w:t>
       </w:r>
@@ -6570,8 +6651,8 @@
       <w:r>
         <w:t>ermutations for rotors (excluding ring setting)</w:t>
       </w:r>
-      <w:bookmarkEnd w:id="22"/>
       <w:bookmarkEnd w:id="23"/>
+      <w:bookmarkEnd w:id="24"/>
     </w:p>
     <w:p>
       <w:pPr>
@@ -6580,31 +6661,34 @@
           <w:lang w:val="en-GB"/>
         </w:rPr>
       </w:pPr>
-      <w:bookmarkStart w:id="24" w:name="_Toc158033964"/>
+      <w:bookmarkStart w:id="25" w:name="_Toc158033964"/>
       <w:r>
         <w:rPr>
           <w:lang w:val="en-GB"/>
         </w:rPr>
+        <w:t>Reflector</w:t>
+      </w:r>
+      <w:bookmarkEnd w:id="25"/>
+    </w:p>
+    <w:p>
+      <w:r>
+        <w:t>The reflector was a similar component to that of the rotors and</w:t>
+      </w:r>
+      <w:r>
+        <w:t xml:space="preserve"> together formed the subsystem that does most of the scrambling. </w:t>
+      </w:r>
+      <w:r>
+        <w:t xml:space="preserve">The main differences regarding the reflector are that it does not </w:t>
+      </w:r>
+      <w:r>
+        <w:t>rotate,</w:t>
+      </w:r>
+      <w:r>
+        <w:t xml:space="preserve"> </w:t>
+      </w:r>
+      <w:r>
         <w:lastRenderedPageBreak/>
-        <w:t>Reflector</w:t>
-      </w:r>
-      <w:bookmarkEnd w:id="24"/>
-    </w:p>
-    <w:p>
-      <w:r>
-        <w:t>The reflector was a similar component to that of the rotors and</w:t>
-      </w:r>
-      <w:r>
-        <w:t xml:space="preserve"> together formed the subsystem that does most of the scrambling. </w:t>
-      </w:r>
-      <w:r>
-        <w:t xml:space="preserve">The main differences regarding the reflector are that it does not </w:t>
-      </w:r>
-      <w:r>
-        <w:t>rotate,</w:t>
-      </w:r>
-      <w:r>
-        <w:t xml:space="preserve"> and the current does not pass through but rather is ‘reflected’</w:t>
+        <w:t>and the current does not pass through but rather is ‘reflected’</w:t>
       </w:r>
       <w:r>
         <w:t xml:space="preserve">, travelling </w:t>
@@ -6615,7 +6699,7 @@
     </w:p>
     <w:p>
       <w:r>
-        <w:t xml:space="preserve">The design of the reflector was to enable whole machine to be self-reciprocal, </w:t>
+        <w:t xml:space="preserve">The design of the reflector was to enable whole machine to be reciprocal, </w:t>
       </w:r>
       <w:r>
         <w:t>combining</w:t>
@@ -6929,8 +7013,8 @@
       <w:pPr>
         <w:pStyle w:val="Caption"/>
       </w:pPr>
-      <w:bookmarkStart w:id="25" w:name="_Ref158107755"/>
-      <w:bookmarkStart w:id="26" w:name="_Toc158033862"/>
+      <w:bookmarkStart w:id="26" w:name="_Ref158107755"/>
+      <w:bookmarkStart w:id="27" w:name="_Toc158033862"/>
       <w:r>
         <w:t xml:space="preserve">Table </w:t>
       </w:r>
@@ -6955,7 +7039,7 @@
         </w:rPr>
         <w:fldChar w:fldCharType="end"/>
       </w:r>
-      <w:bookmarkEnd w:id="25"/>
+      <w:bookmarkEnd w:id="26"/>
       <w:r>
         <w:t xml:space="preserve"> "Enigma I" reflector encodings </w:t>
       </w:r>
@@ -6985,7 +7069,7 @@
           </w:r>
         </w:sdtContent>
       </w:sdt>
-      <w:bookmarkEnd w:id="26"/>
+      <w:bookmarkEnd w:id="27"/>
     </w:p>
     <w:p>
       <w:pPr>
@@ -6994,14 +7078,14 @@
           <w:lang w:val="en-GB"/>
         </w:rPr>
       </w:pPr>
-      <w:bookmarkStart w:id="27" w:name="_Toc158033965"/>
+      <w:bookmarkStart w:id="28" w:name="_Toc158033965"/>
       <w:r>
         <w:rPr>
           <w:lang w:val="en-GB"/>
         </w:rPr>
         <w:t>Plugboard</w:t>
       </w:r>
-      <w:bookmarkEnd w:id="27"/>
+      <w:bookmarkEnd w:id="28"/>
     </w:p>
     <w:p>
       <w:r>
@@ -7092,7 +7176,7 @@
       <w:pPr>
         <w:pStyle w:val="Caption"/>
       </w:pPr>
-      <w:bookmarkStart w:id="28" w:name="_Toc158033855"/>
+      <w:bookmarkStart w:id="29" w:name="_Toc158033855"/>
       <w:r>
         <w:t xml:space="preserve">Figure </w:t>
       </w:r>
@@ -7146,7 +7230,7 @@
           </w:r>
         </w:sdtContent>
       </w:sdt>
-      <w:bookmarkEnd w:id="28"/>
+      <w:bookmarkEnd w:id="29"/>
     </w:p>
     <w:p>
       <w:pPr>
@@ -7155,8 +7239,8 @@
           <w:lang w:val="en-GB"/>
         </w:rPr>
       </w:pPr>
-      <w:bookmarkStart w:id="29" w:name="_Toc154920738"/>
-      <w:bookmarkStart w:id="30" w:name="_Toc158033966"/>
+      <w:bookmarkStart w:id="30" w:name="_Toc154920738"/>
+      <w:bookmarkStart w:id="31" w:name="_Toc158033966"/>
       <w:r>
         <w:rPr>
           <w:lang w:val="en-GB"/>
@@ -7169,14 +7253,14 @@
         </w:rPr>
         <w:t>Machine</w:t>
       </w:r>
-      <w:bookmarkEnd w:id="29"/>
+      <w:bookmarkEnd w:id="30"/>
       <w:r>
         <w:rPr>
           <w:lang w:val="en-GB"/>
         </w:rPr>
         <w:t xml:space="preserve"> and Abstraction</w:t>
       </w:r>
-      <w:bookmarkEnd w:id="30"/>
+      <w:bookmarkEnd w:id="31"/>
     </w:p>
     <w:p>
       <w:pPr>
@@ -7185,14 +7269,14 @@
           <w:lang w:val="en-GB"/>
         </w:rPr>
       </w:pPr>
-      <w:bookmarkStart w:id="31" w:name="_Toc158033967"/>
+      <w:bookmarkStart w:id="32" w:name="_Toc158033967"/>
       <w:r>
         <w:rPr>
           <w:lang w:val="en-GB"/>
         </w:rPr>
         <w:t>Enigma’s Encryption</w:t>
       </w:r>
-      <w:bookmarkEnd w:id="31"/>
+      <w:bookmarkEnd w:id="32"/>
     </w:p>
     <w:p>
       <w:pPr>
@@ -7272,49 +7356,43 @@
         <w:rPr>
           <w:rFonts w:cs="Times New Roman"/>
         </w:rPr>
-        <w:t xml:space="preserve"> completed, an </w:t>
+        <w:t xml:space="preserve"> completed, an electrical signal will be induced passing through the plugboard towards the rotors.</w:t>
+      </w:r>
+      <w:r>
+        <w:rPr>
+          <w:rFonts w:cs="Times New Roman"/>
+        </w:rPr>
+        <w:t xml:space="preserve"> Depending on the plugboard settings, this input signal may be scrambled</w:t>
+      </w:r>
+      <w:r>
+        <w:rPr>
+          <w:rFonts w:cs="Times New Roman"/>
+        </w:rPr>
+        <w:t xml:space="preserve">. This electrical signal then passes through rotors right-to-left with the signal being redirected at each rotor. The </w:t>
+      </w:r>
+      <w:r>
+        <w:rPr>
+          <w:rFonts w:cs="Times New Roman"/>
+        </w:rPr>
+        <w:t>output</w:t>
+      </w:r>
+      <w:r>
+        <w:rPr>
+          <w:rFonts w:cs="Times New Roman"/>
+        </w:rPr>
+        <w:t xml:space="preserve"> of </w:t>
+      </w:r>
+      <w:r>
+        <w:rPr>
+          <w:rFonts w:cs="Times New Roman"/>
+        </w:rPr>
+        <w:t xml:space="preserve">the three rotor </w:t>
       </w:r>
       <w:r>
         <w:rPr>
           <w:rFonts w:cs="Times New Roman"/>
         </w:rPr>
         <w:lastRenderedPageBreak/>
-        <w:t>electrical signal will be induced passing through the plugboard towards the rotors.</w:t>
-      </w:r>
-      <w:r>
-        <w:rPr>
-          <w:rFonts w:cs="Times New Roman"/>
-        </w:rPr>
-        <w:t xml:space="preserve"> Depending on the plugboard settings, this input signal may be scrambled</w:t>
-      </w:r>
-      <w:r>
-        <w:rPr>
-          <w:rFonts w:cs="Times New Roman"/>
-        </w:rPr>
-        <w:t xml:space="preserve">. This electrical signal then passes through rotors right-to-left with the signal being redirected at each rotor. The </w:t>
-      </w:r>
-      <w:r>
-        <w:rPr>
-          <w:rFonts w:cs="Times New Roman"/>
-        </w:rPr>
-        <w:t>output</w:t>
-      </w:r>
-      <w:r>
-        <w:rPr>
-          <w:rFonts w:cs="Times New Roman"/>
-        </w:rPr>
-        <w:t xml:space="preserve"> of </w:t>
-      </w:r>
-      <w:r>
-        <w:rPr>
-          <w:rFonts w:cs="Times New Roman"/>
-        </w:rPr>
-        <w:t xml:space="preserve">the three rotor </w:t>
-      </w:r>
-      <w:r>
-        <w:rPr>
-          <w:rFonts w:cs="Times New Roman"/>
-        </w:rPr>
         <w:t>redirections is then transmitted to the reflector where the signal</w:t>
       </w:r>
       <w:r>
@@ -7418,7 +7496,63 @@
         <w:rPr>
           <w:rFonts w:cs="Times New Roman"/>
         </w:rPr>
-        <w:t xml:space="preserve">By representing each of the components of the Enigma as a transformation, such that </w:t>
+        <w:t>By representing each of the components of the Enigma as a transformation</w:t>
+      </w:r>
+      <w:r>
+        <w:rPr>
+          <w:rFonts w:cs="Times New Roman"/>
+        </w:rPr>
+        <w:t xml:space="preserve"> as demonstrated by Rejewski </w:t>
+      </w:r>
+      <w:sdt>
+        <w:sdtPr>
+          <w:rPr>
+            <w:rFonts w:cs="Times New Roman"/>
+          </w:rPr>
+          <w:id w:val="916134622"/>
+          <w:citation/>
+        </w:sdtPr>
+        <w:sdtContent>
+          <w:r>
+            <w:rPr>
+              <w:rFonts w:cs="Times New Roman"/>
+            </w:rPr>
+            <w:fldChar w:fldCharType="begin"/>
+          </w:r>
+          <w:r>
+            <w:rPr>
+              <w:rFonts w:cs="Times New Roman"/>
+              <w:lang w:val="en-US"/>
+            </w:rPr>
+            <w:instrText xml:space="preserve"> CITATION Rej80 \l 1033 </w:instrText>
+          </w:r>
+          <w:r>
+            <w:rPr>
+              <w:rFonts w:cs="Times New Roman"/>
+            </w:rPr>
+            <w:fldChar w:fldCharType="separate"/>
+          </w:r>
+          <w:r>
+            <w:rPr>
+              <w:rFonts w:cs="Times New Roman"/>
+              <w:noProof/>
+              <w:lang w:val="en-US"/>
+            </w:rPr>
+            <w:t>(Rejewski 1980)</w:t>
+          </w:r>
+          <w:r>
+            <w:rPr>
+              <w:rFonts w:cs="Times New Roman"/>
+            </w:rPr>
+            <w:fldChar w:fldCharType="end"/>
+          </w:r>
+        </w:sdtContent>
+      </w:sdt>
+      <w:r>
+        <w:rPr>
+          <w:rFonts w:cs="Times New Roman"/>
+        </w:rPr>
+        <w:t xml:space="preserve">, such that </w:t>
       </w:r>
       <m:oMath>
         <m:r>
@@ -7804,7 +7938,7 @@
       <w:pPr>
         <w:pStyle w:val="Caption"/>
       </w:pPr>
-      <w:bookmarkStart w:id="32" w:name="_Toc158033864"/>
+      <w:bookmarkStart w:id="33" w:name="_Toc158213185"/>
       <w:r>
         <w:t xml:space="preserve">Equation </w:t>
       </w:r>
@@ -7832,10 +7966,7 @@
       <w:r>
         <w:t xml:space="preserve"> The encryption steps of Enigma I</w:t>
       </w:r>
-      <w:bookmarkEnd w:id="32"/>
-      <w:r>
-        <w:t xml:space="preserve"> [CITE]</w:t>
-      </w:r>
+      <w:bookmarkEnd w:id="33"/>
     </w:p>
     <w:p>
       <w:pPr>
@@ -7844,14 +7975,14 @@
           <w:lang w:val="en-GB"/>
         </w:rPr>
       </w:pPr>
-      <w:bookmarkStart w:id="33" w:name="_Toc158033968"/>
+      <w:bookmarkStart w:id="34" w:name="_Toc158033968"/>
       <w:r>
         <w:rPr>
           <w:lang w:val="en-GB"/>
         </w:rPr>
         <w:t>Abstractions</w:t>
       </w:r>
-      <w:bookmarkEnd w:id="33"/>
+      <w:bookmarkEnd w:id="34"/>
     </w:p>
     <w:p>
       <w:r>
@@ -8029,7 +8160,7 @@
       <w:pPr>
         <w:pStyle w:val="Caption"/>
       </w:pPr>
-      <w:bookmarkStart w:id="34" w:name="_Toc158033856"/>
+      <w:bookmarkStart w:id="35" w:name="_Toc158033856"/>
       <w:r>
         <w:t xml:space="preserve">Figure </w:t>
       </w:r>
@@ -8057,10 +8188,15 @@
       <w:r>
         <w:t xml:space="preserve"> </w:t>
       </w:r>
-      <w:bookmarkEnd w:id="34"/>
-      <w:r>
-        <w:t>A wiring diagram to show a plugboards potential encoding</w:t>
-      </w:r>
+      <w:bookmarkEnd w:id="35"/>
+      <w:r>
+        <w:t xml:space="preserve">A wiring diagram to show a plugboards potential </w:t>
+      </w:r>
+      <w:proofErr w:type="gramStart"/>
+      <w:r>
+        <w:t>encoding</w:t>
+      </w:r>
+      <w:proofErr w:type="gramEnd"/>
     </w:p>
     <w:p/>
     <w:p/>
@@ -8098,11 +8234,19 @@
           <w:rFonts w:eastAsiaTheme="minorEastAsia"/>
         </w:rPr>
       </w:pPr>
+      <w:proofErr w:type="gramStart"/>
       <w:r>
         <w:rPr>
           <w:rFonts w:eastAsiaTheme="minorEastAsia"/>
         </w:rPr>
-        <w:t>TODO : Check this function</w:t>
+        <w:t>TODO :</w:t>
+      </w:r>
+      <w:proofErr w:type="gramEnd"/>
+      <w:r>
+        <w:rPr>
+          <w:rFonts w:eastAsiaTheme="minorEastAsia"/>
+        </w:rPr>
+        <w:t xml:space="preserve"> Check this function</w:t>
       </w:r>
     </w:p>
     <w:p>
@@ -8279,7 +8423,8 @@
           <w:i w:val="0"/>
         </w:rPr>
       </w:pPr>
-      <w:bookmarkStart w:id="35" w:name="_Toc158033865"/>
+      <w:bookmarkStart w:id="36" w:name="_Ref158212623"/>
+      <w:bookmarkStart w:id="37" w:name="_Toc158213186"/>
       <w:r>
         <w:t xml:space="preserve">Equation </w:t>
       </w:r>
@@ -8304,10 +8449,11 @@
         </w:rPr>
         <w:fldChar w:fldCharType="end"/>
       </w:r>
+      <w:bookmarkEnd w:id="36"/>
       <w:r>
         <w:t xml:space="preserve"> An equation and additional constraints to describe the behaviour of an Enigma Reflector</w:t>
       </w:r>
-      <w:bookmarkEnd w:id="35"/>
+      <w:bookmarkEnd w:id="37"/>
     </w:p>
     <w:p>
       <w:pPr>
@@ -8358,7 +8504,7 @@
       <w:pPr>
         <w:pStyle w:val="Caption"/>
       </w:pPr>
-      <w:bookmarkStart w:id="36" w:name="_Toc158033857"/>
+      <w:bookmarkStart w:id="38" w:name="_Toc158033857"/>
       <w:r>
         <w:t xml:space="preserve">Figure </w:t>
       </w:r>
@@ -8386,10 +8532,15 @@
       <w:r>
         <w:t xml:space="preserve"> </w:t>
       </w:r>
-      <w:bookmarkEnd w:id="36"/>
-      <w:r>
-        <w:t>A wiring diagram to show a potential encoding for a reflector</w:t>
-      </w:r>
+      <w:bookmarkEnd w:id="38"/>
+      <w:r>
+        <w:t xml:space="preserve">A wiring diagram to show a potential encoding for a </w:t>
+      </w:r>
+      <w:proofErr w:type="gramStart"/>
+      <w:r>
+        <w:t>reflector</w:t>
+      </w:r>
+      <w:proofErr w:type="gramEnd"/>
     </w:p>
     <w:p/>
     <w:p>
@@ -8470,14 +8621,7 @@
         <w:rPr>
           <w:rFonts w:eastAsiaTheme="minorEastAsia"/>
         </w:rPr>
-        <w:t xml:space="preserve"> will be </w:t>
-      </w:r>
-      <w:r>
-        <w:rPr>
-          <w:rFonts w:eastAsiaTheme="minorEastAsia"/>
-        </w:rPr>
-        <w:lastRenderedPageBreak/>
-        <w:t xml:space="preserve">mapped to the input letter </w:t>
+        <w:t xml:space="preserve"> will be mapped to the input letter </w:t>
       </w:r>
       <m:oMath>
         <m:r>
@@ -8572,6 +8716,7 @@
           <w:rPr>
             <w:rFonts w:ascii="Cambria Math" w:eastAsiaTheme="minorEastAsia" w:hAnsi="Cambria Math"/>
           </w:rPr>
+          <w:lastRenderedPageBreak/>
           <m:t>-</m:t>
         </m:r>
         <m:r>
@@ -8709,18 +8854,19 @@
           <w:rFonts w:eastAsiaTheme="minorEastAsia"/>
         </w:rPr>
       </w:pPr>
-    </w:p>
-    <w:p>
-      <w:pPr>
+      <w:proofErr w:type="gramStart"/>
+      <w:r>
         <w:rPr>
           <w:rFonts w:eastAsiaTheme="minorEastAsia"/>
         </w:rPr>
-      </w:pPr>
+        <w:t>TODO :</w:t>
+      </w:r>
+      <w:proofErr w:type="gramEnd"/>
       <w:r>
         <w:rPr>
           <w:rFonts w:eastAsiaTheme="minorEastAsia"/>
         </w:rPr>
-        <w:t>TODO : Check this function, is it well defined? Define map(x)?</w:t>
+        <w:t xml:space="preserve"> Check this function, is it well defined? Define map(x)?</w:t>
       </w:r>
     </w:p>
     <w:p>
@@ -9035,8 +9181,8 @@
           <w:rFonts w:eastAsiaTheme="minorEastAsia"/>
         </w:rPr>
       </w:pPr>
-      <w:bookmarkStart w:id="37" w:name="_Ref158106899"/>
-      <w:bookmarkStart w:id="38" w:name="_Toc158033866"/>
+      <w:bookmarkStart w:id="39" w:name="_Ref158106899"/>
+      <w:bookmarkStart w:id="40" w:name="_Toc158213187"/>
       <w:r>
         <w:t xml:space="preserve">Equation </w:t>
       </w:r>
@@ -9061,7 +9207,7 @@
         </w:rPr>
         <w:fldChar w:fldCharType="end"/>
       </w:r>
-      <w:bookmarkEnd w:id="37"/>
+      <w:bookmarkEnd w:id="39"/>
       <w:r>
         <w:t xml:space="preserve"> A function to represent the encoding behaviour of the rotor where x and x` </w:t>
       </w:r>
@@ -9117,7 +9263,6 @@
         </w:rPr>
         <w:t xml:space="preserve"> represents the ring setting.</w:t>
       </w:r>
-      <w:bookmarkEnd w:id="38"/>
       <w:r>
         <w:rPr>
           <w:rFonts w:eastAsiaTheme="minorEastAsia"/>
@@ -9220,6 +9365,7 @@
           <m:t>=B</m:t>
         </m:r>
       </m:oMath>
+      <w:bookmarkEnd w:id="40"/>
     </w:p>
     <w:p>
       <w:pPr>
@@ -9311,8 +9457,8 @@
       <w:pPr>
         <w:pStyle w:val="Caption"/>
       </w:pPr>
-      <w:bookmarkStart w:id="39" w:name="_Ref158106695"/>
-      <w:bookmarkStart w:id="40" w:name="_Toc158033858"/>
+      <w:bookmarkStart w:id="41" w:name="_Ref158106695"/>
+      <w:bookmarkStart w:id="42" w:name="_Toc158033858"/>
       <w:r>
         <w:t xml:space="preserve">Figure </w:t>
       </w:r>
@@ -9337,7 +9483,7 @@
         </w:rPr>
         <w:fldChar w:fldCharType="end"/>
       </w:r>
-      <w:bookmarkEnd w:id="39"/>
+      <w:bookmarkEnd w:id="41"/>
       <w:r>
         <w:t xml:space="preserve"> </w:t>
       </w:r>
@@ -9365,10 +9511,12 @@
       <w:r>
         <w:t xml:space="preserve">. The diagram on the right shows the same rotor as on the left, but with a rotation of </w:t>
       </w:r>
+      <w:proofErr w:type="gramStart"/>
       <w:r>
         <w:t>one</w:t>
       </w:r>
-      <w:bookmarkEnd w:id="40"/>
+      <w:bookmarkEnd w:id="42"/>
+      <w:proofErr w:type="gramEnd"/>
     </w:p>
     <w:p/>
     <w:p>
@@ -9481,7 +9629,7 @@
       <w:pPr>
         <w:pStyle w:val="Caption"/>
       </w:pPr>
-      <w:bookmarkStart w:id="41" w:name="_Toc158033859"/>
+      <w:bookmarkStart w:id="43" w:name="_Toc158033859"/>
       <w:r>
         <w:t xml:space="preserve">Figure </w:t>
       </w:r>
@@ -9518,7 +9666,7 @@
       <w:r>
         <w:t xml:space="preserve"> The names of each rotor/reflector do not match the encodings but are given as an example.</w:t>
       </w:r>
-      <w:bookmarkEnd w:id="41"/>
+      <w:bookmarkEnd w:id="43"/>
     </w:p>
     <w:p>
       <w:pPr>
@@ -9569,7 +9717,7 @@
       <w:pPr>
         <w:pStyle w:val="Caption"/>
       </w:pPr>
-      <w:bookmarkStart w:id="42" w:name="_Toc158033860"/>
+      <w:bookmarkStart w:id="44" w:name="_Toc158033860"/>
       <w:r>
         <w:t xml:space="preserve">Figure </w:t>
       </w:r>
@@ -9603,7 +9751,7 @@
       <w:r>
         <w:t>to C.</w:t>
       </w:r>
-      <w:bookmarkEnd w:id="42"/>
+      <w:bookmarkEnd w:id="44"/>
     </w:p>
     <w:p>
       <w:pPr>
@@ -9612,129 +9760,1420 @@
           <w:lang w:val="en-GB"/>
         </w:rPr>
       </w:pPr>
-      <w:bookmarkStart w:id="43" w:name="_Toc154920739"/>
-      <w:bookmarkStart w:id="44" w:name="_Ref157502754"/>
-      <w:bookmarkStart w:id="45" w:name="_Ref157502803"/>
-      <w:bookmarkStart w:id="46" w:name="_Ref157502856"/>
-      <w:bookmarkStart w:id="47" w:name="_Ref157502866"/>
-      <w:bookmarkStart w:id="48" w:name="_Toc158033969"/>
+      <w:bookmarkStart w:id="45" w:name="_Toc154920739"/>
+      <w:bookmarkStart w:id="46" w:name="_Ref157502754"/>
+      <w:bookmarkStart w:id="47" w:name="_Ref157502803"/>
+      <w:bookmarkStart w:id="48" w:name="_Ref157502856"/>
+      <w:bookmarkStart w:id="49" w:name="_Ref157502866"/>
+      <w:bookmarkStart w:id="50" w:name="_Toc158033969"/>
       <w:r>
         <w:rPr>
           <w:lang w:val="en-GB"/>
         </w:rPr>
         <w:t>Design Flaws</w:t>
       </w:r>
-      <w:bookmarkEnd w:id="43"/>
-      <w:bookmarkEnd w:id="44"/>
       <w:bookmarkEnd w:id="45"/>
       <w:bookmarkEnd w:id="46"/>
       <w:bookmarkEnd w:id="47"/>
       <w:bookmarkEnd w:id="48"/>
-    </w:p>
-    <w:p>
-      <w:r>
-        <w:t>TODO : Demonstrate the size of the Enigma’s key (and mention the theoretical key)</w:t>
-      </w:r>
-    </w:p>
-    <w:p>
-      <w:r>
-        <w:t>TODO : Give formula about the permutations</w:t>
-      </w:r>
-    </w:p>
-    <w:p>
-      <w:r>
-        <w:t>TODO : Encryption strength is not just about the key</w:t>
-      </w:r>
-    </w:p>
-    <w:p>
-      <w:r>
-        <w:t>Use new citations properly.</w:t>
-      </w:r>
-    </w:p>
-    <w:p>
-      <w:pPr>
-        <w:pStyle w:val="Heading2"/>
-        <w:rPr>
-          <w:lang w:val="en-GB"/>
-        </w:rPr>
-      </w:pPr>
-      <w:bookmarkStart w:id="49" w:name="_Toc154920740"/>
-      <w:bookmarkStart w:id="50" w:name="_Toc158033970"/>
-      <w:r>
-        <w:rPr>
-          <w:lang w:val="en-GB"/>
-        </w:rPr>
-        <w:t>Possible Solutions</w:t>
-      </w:r>
       <w:bookmarkEnd w:id="49"/>
       <w:bookmarkEnd w:id="50"/>
     </w:p>
     <w:p>
+      <w:r>
+        <w:t xml:space="preserve">At a first glance, it may seem like the Enigma machine is unbreakable and </w:t>
+      </w:r>
+      <w:r>
+        <w:t xml:space="preserve">indeed the Germans shared this over-confidence </w:t>
+      </w:r>
+      <w:sdt>
+        <w:sdtPr>
+          <w:id w:val="-431827023"/>
+          <w:citation/>
+        </w:sdtPr>
+        <w:sdtContent>
+          <w:r>
+            <w:fldChar w:fldCharType="begin"/>
+          </w:r>
+          <w:r>
+            <w:rPr>
+              <w:lang w:val="en-US"/>
+            </w:rPr>
+            <w:instrText xml:space="preserve"> CITATION Thi16 \l 1033 </w:instrText>
+          </w:r>
+          <w:r>
+            <w:fldChar w:fldCharType="separate"/>
+          </w:r>
+          <w:r>
+            <w:rPr>
+              <w:noProof/>
+              <w:lang w:val="en-US"/>
+            </w:rPr>
+            <w:t>(Thimbleby 2016)</w:t>
+          </w:r>
+          <w:r>
+            <w:fldChar w:fldCharType="end"/>
+          </w:r>
+        </w:sdtContent>
+      </w:sdt>
+      <w:r>
+        <w:t xml:space="preserve">. The Germans were lazy when </w:t>
+      </w:r>
+      <w:r>
+        <w:t>operating</w:t>
+      </w:r>
+      <w:r>
+        <w:t xml:space="preserve"> the machine often opting to use the same 3 rotors and neglecting to use more than one reflector </w:t>
+      </w:r>
+      <w:sdt>
+        <w:sdtPr>
+          <w:id w:val="-1121613356"/>
+          <w:citation/>
+        </w:sdtPr>
+        <w:sdtContent>
+          <w:r>
+            <w:fldChar w:fldCharType="begin"/>
+          </w:r>
+          <w:r>
+            <w:rPr>
+              <w:lang w:val="en-US"/>
+            </w:rPr>
+            <w:instrText xml:space="preserve">CITATION Tan18 \l 1033 </w:instrText>
+          </w:r>
+          <w:r>
+            <w:fldChar w:fldCharType="separate"/>
+          </w:r>
+          <w:r>
+            <w:rPr>
+              <w:noProof/>
+              <w:lang w:val="en-US"/>
+            </w:rPr>
+            <w:t>(Tang, Lee and Russo 2018)</w:t>
+          </w:r>
+          <w:r>
+            <w:fldChar w:fldCharType="end"/>
+          </w:r>
+        </w:sdtContent>
+      </w:sdt>
+      <w:r>
+        <w:t xml:space="preserve">. This led to a to a large reduction in the security of communication amongst the Germans due to factors that could have been largely avoided </w:t>
+      </w:r>
+      <w:sdt>
+        <w:sdtPr>
+          <w:id w:val="928396163"/>
+          <w:citation/>
+        </w:sdtPr>
+        <w:sdtContent>
+          <w:r>
+            <w:fldChar w:fldCharType="begin"/>
+          </w:r>
+          <w:r>
+            <w:rPr>
+              <w:lang w:val="en-US"/>
+            </w:rPr>
+            <w:instrText xml:space="preserve"> CITATION Thi16 \l 1033 </w:instrText>
+          </w:r>
+          <w:r>
+            <w:fldChar w:fldCharType="separate"/>
+          </w:r>
+          <w:r>
+            <w:rPr>
+              <w:noProof/>
+              <w:lang w:val="en-US"/>
+            </w:rPr>
+            <w:t>(Thimbleby 2016)</w:t>
+          </w:r>
+          <w:r>
+            <w:fldChar w:fldCharType="end"/>
+          </w:r>
+        </w:sdtContent>
+      </w:sdt>
+      <w:r>
+        <w:t>.</w:t>
+      </w:r>
+    </w:p>
+    <w:p>
+      <w:pPr>
+        <w:rPr>
+          <w:rFonts w:eastAsiaTheme="minorEastAsia"/>
+        </w:rPr>
+      </w:pPr>
+      <w:r>
+        <w:t>Whilst the Enigma machine had a large key space (</w:t>
+      </w:r>
+      <w:r>
+        <w:t>s</w:t>
+      </w:r>
+      <w:r>
+        <w:t>ee</w:t>
+      </w:r>
+      <w:r>
+        <w:t xml:space="preserve"> </w:t>
+      </w:r>
+      <w:r>
+        <w:fldChar w:fldCharType="begin"/>
+      </w:r>
+      <w:r>
+        <w:instrText xml:space="preserve"> REF _Ref158211604 \h </w:instrText>
+      </w:r>
+      <w:r>
+        <w:fldChar w:fldCharType="separate"/>
+      </w:r>
+      <w:r>
+        <w:t xml:space="preserve">Equation </w:t>
+      </w:r>
+      <w:r>
+        <w:rPr>
+          <w:noProof/>
+        </w:rPr>
+        <w:t>6</w:t>
+      </w:r>
+      <w:r>
+        <w:fldChar w:fldCharType="end"/>
+      </w:r>
+      <w:r>
+        <w:t>), it is not the only factor that contributes to a cypher’s strength</w:t>
+      </w:r>
+      <w:r>
+        <w:t xml:space="preserve"> </w:t>
+      </w:r>
+      <w:sdt>
+        <w:sdtPr>
+          <w:id w:val="1407959872"/>
+          <w:citation/>
+        </w:sdtPr>
+        <w:sdtContent>
+          <w:r>
+            <w:fldChar w:fldCharType="begin"/>
+          </w:r>
+          <w:r>
+            <w:rPr>
+              <w:lang w:val="en-US"/>
+            </w:rPr>
+            <w:instrText xml:space="preserve"> CITATION htt24 \l 1033 </w:instrText>
+          </w:r>
+          <w:r>
+            <w:fldChar w:fldCharType="separate"/>
+          </w:r>
+          <w:r>
+            <w:rPr>
+              <w:noProof/>
+              <w:lang w:val="en-US"/>
+            </w:rPr>
+            <w:t>(How does the Enigma machine work? n.d.)</w:t>
+          </w:r>
+          <w:r>
+            <w:fldChar w:fldCharType="end"/>
+          </w:r>
+        </w:sdtContent>
+      </w:sdt>
+      <w:r>
+        <w:t xml:space="preserve">. In fact, work from Tang, </w:t>
+      </w:r>
+      <w:proofErr w:type="gramStart"/>
+      <w:r>
+        <w:t>Lee</w:t>
+      </w:r>
+      <w:proofErr w:type="gramEnd"/>
+      <w:r>
+        <w:t xml:space="preserve"> and Russo </w:t>
+      </w:r>
+      <w:sdt>
+        <w:sdtPr>
+          <w:id w:val="2028144652"/>
+          <w:citation/>
+        </w:sdtPr>
+        <w:sdtContent>
+          <w:r>
+            <w:fldChar w:fldCharType="begin"/>
+          </w:r>
+          <w:r>
+            <w:rPr>
+              <w:lang w:val="en-US"/>
+            </w:rPr>
+            <w:instrText xml:space="preserve">CITATION Tan18 \l 1033 </w:instrText>
+          </w:r>
+          <w:r>
+            <w:fldChar w:fldCharType="separate"/>
+          </w:r>
+          <w:r>
+            <w:rPr>
+              <w:noProof/>
+              <w:lang w:val="en-US"/>
+            </w:rPr>
+            <w:t>(Tang, Lee and Russo 2018)</w:t>
+          </w:r>
+          <w:r>
+            <w:fldChar w:fldCharType="end"/>
+          </w:r>
+        </w:sdtContent>
+      </w:sdt>
+      <w:r>
+        <w:t xml:space="preserve"> suggests that the </w:t>
+      </w:r>
+      <w:r>
+        <w:t xml:space="preserve">Enigma had a </w:t>
+      </w:r>
+      <w:r>
+        <w:t xml:space="preserve">theoretical </w:t>
+      </w:r>
+      <w:r>
+        <w:t>key space</w:t>
+      </w:r>
+      <w:r>
+        <w:t xml:space="preserve"> of </w:t>
+      </w:r>
+      <m:oMath>
+        <m:r>
+          <w:rPr>
+            <w:rFonts w:ascii="Cambria Math" w:hAnsi="Cambria Math"/>
+          </w:rPr>
+          <m:t>3</m:t>
+        </m:r>
+        <m:r>
+          <m:rPr>
+            <m:sty m:val="p"/>
+          </m:rPr>
+          <w:rPr>
+            <w:rFonts w:ascii="Cambria Math" w:hAnsi="Cambria Math"/>
+          </w:rPr>
+          <m:t>×</m:t>
+        </m:r>
+        <m:sSup>
+          <m:sSupPr>
+            <m:ctrlPr>
+              <w:rPr>
+                <w:rFonts w:ascii="Cambria Math" w:hAnsi="Cambria Math"/>
+                <w:i/>
+              </w:rPr>
+            </m:ctrlPr>
+          </m:sSupPr>
+          <m:e>
+            <m:r>
+              <w:rPr>
+                <w:rFonts w:ascii="Cambria Math" w:hAnsi="Cambria Math"/>
+              </w:rPr>
+              <m:t>10</m:t>
+            </m:r>
+            <m:ctrlPr>
+              <w:rPr>
+                <w:rFonts w:ascii="Cambria Math" w:hAnsi="Cambria Math"/>
+              </w:rPr>
+            </m:ctrlPr>
+          </m:e>
+          <m:sup>
+            <m:r>
+              <w:rPr>
+                <w:rFonts w:ascii="Cambria Math" w:hAnsi="Cambria Math"/>
+              </w:rPr>
+              <m:t>114</m:t>
+            </m:r>
+          </m:sup>
+        </m:sSup>
+      </m:oMath>
+      <w:r>
+        <w:rPr>
+          <w:rFonts w:eastAsiaTheme="minorEastAsia"/>
+        </w:rPr>
+        <w:t xml:space="preserve">. As suggested by Thimbleby </w:t>
+      </w:r>
+      <w:sdt>
+        <w:sdtPr>
+          <w:rPr>
+            <w:rFonts w:eastAsiaTheme="minorEastAsia"/>
+          </w:rPr>
+          <w:id w:val="1016815520"/>
+          <w:citation/>
+        </w:sdtPr>
+        <w:sdtContent>
+          <w:r>
+            <w:rPr>
+              <w:rFonts w:eastAsiaTheme="minorEastAsia"/>
+            </w:rPr>
+            <w:fldChar w:fldCharType="begin"/>
+          </w:r>
+          <w:r>
+            <w:rPr>
+              <w:rFonts w:eastAsiaTheme="minorEastAsia"/>
+              <w:lang w:val="en-US"/>
+            </w:rPr>
+            <w:instrText xml:space="preserve"> CITATION Thi16 \l 1033 </w:instrText>
+          </w:r>
+          <w:r>
+            <w:rPr>
+              <w:rFonts w:eastAsiaTheme="minorEastAsia"/>
+            </w:rPr>
+            <w:fldChar w:fldCharType="separate"/>
+          </w:r>
+          <w:r>
+            <w:rPr>
+              <w:rFonts w:eastAsiaTheme="minorEastAsia"/>
+              <w:noProof/>
+              <w:lang w:val="en-US"/>
+            </w:rPr>
+            <w:t>(Thimbleby 2016)</w:t>
+          </w:r>
+          <w:r>
+            <w:rPr>
+              <w:rFonts w:eastAsiaTheme="minorEastAsia"/>
+            </w:rPr>
+            <w:fldChar w:fldCharType="end"/>
+          </w:r>
+        </w:sdtContent>
+      </w:sdt>
+      <w:r>
+        <w:rPr>
+          <w:rFonts w:eastAsiaTheme="minorEastAsia"/>
+        </w:rPr>
+        <w:t xml:space="preserve">, by imagining the Enigma machine without its internal components, it can be viewed a substitution cypher with </w:t>
+      </w:r>
+      <m:oMath>
+        <m:r>
+          <w:rPr>
+            <w:rFonts w:ascii="Cambria Math" w:eastAsiaTheme="minorEastAsia" w:hAnsi="Cambria Math"/>
+          </w:rPr>
+          <m:t>26!≈4</m:t>
+        </m:r>
+        <m:r>
+          <m:rPr>
+            <m:sty m:val="p"/>
+          </m:rPr>
+          <w:rPr>
+            <w:rFonts w:ascii="Cambria Math" w:eastAsiaTheme="minorEastAsia" w:hAnsi="Cambria Math"/>
+          </w:rPr>
+          <m:t>×</m:t>
+        </m:r>
+        <m:sSup>
+          <m:sSupPr>
+            <m:ctrlPr>
+              <w:rPr>
+                <w:rFonts w:ascii="Cambria Math" w:eastAsiaTheme="minorEastAsia" w:hAnsi="Cambria Math"/>
+                <w:i/>
+              </w:rPr>
+            </m:ctrlPr>
+          </m:sSupPr>
+          <m:e>
+            <m:r>
+              <w:rPr>
+                <w:rFonts w:ascii="Cambria Math" w:eastAsiaTheme="minorEastAsia" w:hAnsi="Cambria Math"/>
+              </w:rPr>
+              <m:t>10</m:t>
+            </m:r>
+            <m:ctrlPr>
+              <w:rPr>
+                <w:rFonts w:ascii="Cambria Math" w:eastAsiaTheme="minorEastAsia" w:hAnsi="Cambria Math"/>
+              </w:rPr>
+            </m:ctrlPr>
+          </m:e>
+          <m:sup>
+            <m:r>
+              <w:rPr>
+                <w:rFonts w:ascii="Cambria Math" w:eastAsiaTheme="minorEastAsia" w:hAnsi="Cambria Math"/>
+              </w:rPr>
+              <m:t>26</m:t>
+            </m:r>
+          </m:sup>
+        </m:sSup>
+        <m:r>
+          <w:rPr>
+            <w:rFonts w:ascii="Cambria Math" w:eastAsiaTheme="minorEastAsia" w:hAnsi="Cambria Math"/>
+          </w:rPr>
+          <m:t xml:space="preserve"> </m:t>
+        </m:r>
+      </m:oMath>
+      <w:r>
+        <w:rPr>
+          <w:rFonts w:eastAsiaTheme="minorEastAsia"/>
+        </w:rPr>
+        <w:t xml:space="preserve">different mappings from keyboard to lamp board. However, this assumes that there are no restrictions with how the mappings can be wired. As mentioned earlier in </w:t>
+      </w:r>
+      <w:r>
+        <w:rPr>
+          <w:rFonts w:eastAsiaTheme="minorEastAsia"/>
+        </w:rPr>
+        <w:fldChar w:fldCharType="begin"/>
+      </w:r>
+      <w:r>
+        <w:rPr>
+          <w:rFonts w:eastAsiaTheme="minorEastAsia"/>
+        </w:rPr>
+        <w:instrText xml:space="preserve"> REF _Ref158209254 \r \h </w:instrText>
+      </w:r>
+      <w:r>
+        <w:rPr>
+          <w:rFonts w:eastAsiaTheme="minorEastAsia"/>
+        </w:rPr>
+      </w:r>
+      <w:r>
+        <w:rPr>
+          <w:rFonts w:eastAsiaTheme="minorEastAsia"/>
+        </w:rPr>
+        <w:fldChar w:fldCharType="separate"/>
+      </w:r>
+      <w:r>
+        <w:rPr>
+          <w:rFonts w:eastAsiaTheme="minorEastAsia"/>
+        </w:rPr>
+        <w:t>3.2</w:t>
+      </w:r>
+      <w:r>
+        <w:rPr>
+          <w:rFonts w:eastAsiaTheme="minorEastAsia"/>
+        </w:rPr>
+        <w:fldChar w:fldCharType="end"/>
+      </w:r>
+      <w:r>
+        <w:rPr>
+          <w:rFonts w:eastAsiaTheme="minorEastAsia"/>
+        </w:rPr>
+        <w:t xml:space="preserve">, this was not the case for </w:t>
+      </w:r>
+      <w:r>
+        <w:rPr>
+          <w:rFonts w:eastAsiaTheme="minorEastAsia"/>
+          <w:i/>
+          <w:iCs/>
+        </w:rPr>
+        <w:t>Enigma I</w:t>
+      </w:r>
+      <w:r>
+        <w:rPr>
+          <w:rFonts w:eastAsiaTheme="minorEastAsia"/>
+        </w:rPr>
+        <w:t>. The actual number of permutations</w:t>
+      </w:r>
+      <w:r>
+        <w:rPr>
+          <w:rFonts w:eastAsiaTheme="minorEastAsia"/>
+        </w:rPr>
+        <w:t xml:space="preserve"> for the Enigma machine was </w:t>
+      </w:r>
+      <m:oMath>
+        <m:r>
+          <w:rPr>
+            <w:rFonts w:ascii="Cambria Math" w:eastAsiaTheme="minorEastAsia" w:hAnsi="Cambria Math"/>
+          </w:rPr>
+          <m:t>25‼≈</m:t>
+        </m:r>
+        <m:r>
+          <w:rPr>
+            <w:rFonts w:ascii="Cambria Math" w:eastAsiaTheme="minorEastAsia" w:hAnsi="Cambria Math"/>
+          </w:rPr>
+          <m:t>8</m:t>
+        </m:r>
+        <m:r>
+          <m:rPr>
+            <m:sty m:val="p"/>
+          </m:rPr>
+          <w:rPr>
+            <w:rFonts w:ascii="Cambria Math" w:eastAsiaTheme="minorEastAsia" w:hAnsi="Cambria Math"/>
+          </w:rPr>
+          <m:t>×</m:t>
+        </m:r>
+        <m:sSup>
+          <m:sSupPr>
+            <m:ctrlPr>
+              <w:rPr>
+                <w:rFonts w:ascii="Cambria Math" w:eastAsiaTheme="minorEastAsia" w:hAnsi="Cambria Math"/>
+                <w:i/>
+              </w:rPr>
+            </m:ctrlPr>
+          </m:sSupPr>
+          <m:e>
+            <m:r>
+              <w:rPr>
+                <w:rFonts w:ascii="Cambria Math" w:eastAsiaTheme="minorEastAsia" w:hAnsi="Cambria Math"/>
+              </w:rPr>
+              <m:t>10</m:t>
+            </m:r>
+            <m:ctrlPr>
+              <w:rPr>
+                <w:rFonts w:ascii="Cambria Math" w:eastAsiaTheme="minorEastAsia" w:hAnsi="Cambria Math"/>
+              </w:rPr>
+            </m:ctrlPr>
+          </m:e>
+          <m:sup>
+            <m:r>
+              <w:rPr>
+                <w:rFonts w:ascii="Cambria Math" w:eastAsiaTheme="minorEastAsia" w:hAnsi="Cambria Math"/>
+              </w:rPr>
+              <m:t>12</m:t>
+            </m:r>
+          </m:sup>
+        </m:sSup>
+      </m:oMath>
+      <w:r>
+        <w:rPr>
+          <w:rFonts w:eastAsiaTheme="minorEastAsia"/>
+        </w:rPr>
+        <w:t xml:space="preserve"> (See </w:t>
+      </w:r>
+      <w:r>
+        <w:rPr>
+          <w:rFonts w:eastAsiaTheme="minorEastAsia"/>
+        </w:rPr>
+        <w:fldChar w:fldCharType="begin"/>
+      </w:r>
+      <w:r>
+        <w:rPr>
+          <w:rFonts w:eastAsiaTheme="minorEastAsia"/>
+        </w:rPr>
+        <w:instrText xml:space="preserve"> REF _Ref158212021 \h </w:instrText>
+      </w:r>
+      <w:r>
+        <w:rPr>
+          <w:rFonts w:eastAsiaTheme="minorEastAsia"/>
+        </w:rPr>
+      </w:r>
+      <w:r>
+        <w:rPr>
+          <w:rFonts w:eastAsiaTheme="minorEastAsia"/>
+        </w:rPr>
+        <w:fldChar w:fldCharType="separate"/>
+      </w:r>
+      <w:r>
+        <w:t xml:space="preserve">Equation </w:t>
+      </w:r>
+      <w:r>
+        <w:rPr>
+          <w:noProof/>
+        </w:rPr>
+        <w:t>5</w:t>
+      </w:r>
+      <w:r>
+        <w:rPr>
+          <w:rFonts w:eastAsiaTheme="minorEastAsia"/>
+        </w:rPr>
+        <w:fldChar w:fldCharType="end"/>
+      </w:r>
+      <w:r>
+        <w:rPr>
+          <w:rFonts w:eastAsiaTheme="minorEastAsia"/>
+        </w:rPr>
+        <w:t>).</w:t>
+      </w:r>
+      <w:r>
+        <w:rPr>
+          <w:rFonts w:eastAsiaTheme="minorEastAsia"/>
+        </w:rPr>
+        <w:t xml:space="preserve"> The reduction in permutations by a factor of roughly </w:t>
+      </w:r>
+      <m:oMath>
+        <m:r>
+          <w:rPr>
+            <w:rFonts w:ascii="Cambria Math" w:eastAsiaTheme="minorEastAsia" w:hAnsi="Cambria Math"/>
+          </w:rPr>
+          <m:t>5</m:t>
+        </m:r>
+        <m:r>
+          <m:rPr>
+            <m:sty m:val="p"/>
+          </m:rPr>
+          <w:rPr>
+            <w:rFonts w:ascii="Cambria Math" w:eastAsiaTheme="minorEastAsia" w:hAnsi="Cambria Math"/>
+          </w:rPr>
+          <m:t>×</m:t>
+        </m:r>
+        <m:sSup>
+          <m:sSupPr>
+            <m:ctrlPr>
+              <w:rPr>
+                <w:rFonts w:ascii="Cambria Math" w:eastAsiaTheme="minorEastAsia" w:hAnsi="Cambria Math"/>
+                <w:i/>
+              </w:rPr>
+            </m:ctrlPr>
+          </m:sSupPr>
+          <m:e>
+            <m:r>
+              <w:rPr>
+                <w:rFonts w:ascii="Cambria Math" w:eastAsiaTheme="minorEastAsia" w:hAnsi="Cambria Math"/>
+              </w:rPr>
+              <m:t>10</m:t>
+            </m:r>
+            <m:ctrlPr>
+              <w:rPr>
+                <w:rFonts w:ascii="Cambria Math" w:eastAsiaTheme="minorEastAsia" w:hAnsi="Cambria Math"/>
+              </w:rPr>
+            </m:ctrlPr>
+          </m:e>
+          <m:sup>
+            <m:r>
+              <w:rPr>
+                <w:rFonts w:ascii="Cambria Math" w:eastAsiaTheme="minorEastAsia" w:hAnsi="Cambria Math"/>
+              </w:rPr>
+              <m:t>13</m:t>
+            </m:r>
+          </m:sup>
+        </m:sSup>
+      </m:oMath>
+      <w:r>
+        <w:rPr>
+          <w:rFonts w:eastAsiaTheme="minorEastAsia"/>
+        </w:rPr>
+        <w:t xml:space="preserve"> is due to two features of the machine being self-coding and reciprocal coding (see </w:t>
+      </w:r>
+      <w:r>
+        <w:rPr>
+          <w:rFonts w:eastAsiaTheme="minorEastAsia"/>
+        </w:rPr>
+        <w:fldChar w:fldCharType="begin"/>
+      </w:r>
+      <w:r>
+        <w:rPr>
+          <w:rFonts w:eastAsiaTheme="minorEastAsia"/>
+        </w:rPr>
+        <w:instrText xml:space="preserve"> REF _Ref158212623 \h </w:instrText>
+      </w:r>
+      <w:r>
+        <w:rPr>
+          <w:rFonts w:eastAsiaTheme="minorEastAsia"/>
+        </w:rPr>
+      </w:r>
+      <w:r>
+        <w:rPr>
+          <w:rFonts w:eastAsiaTheme="minorEastAsia"/>
+        </w:rPr>
+        <w:fldChar w:fldCharType="separate"/>
+      </w:r>
+      <w:r>
+        <w:t xml:space="preserve">Equation </w:t>
+      </w:r>
+      <w:r>
+        <w:rPr>
+          <w:noProof/>
+        </w:rPr>
+        <w:t>3</w:t>
+      </w:r>
+      <w:r>
+        <w:rPr>
+          <w:rFonts w:eastAsiaTheme="minorEastAsia"/>
+        </w:rPr>
+        <w:fldChar w:fldCharType="end"/>
+      </w:r>
+      <w:r>
+        <w:rPr>
+          <w:rFonts w:eastAsiaTheme="minorEastAsia"/>
+        </w:rPr>
+        <w:t xml:space="preserve">) </w:t>
+      </w:r>
+      <w:sdt>
+        <w:sdtPr>
+          <w:rPr>
+            <w:rFonts w:eastAsiaTheme="minorEastAsia"/>
+          </w:rPr>
+          <w:id w:val="-1421020417"/>
+          <w:citation/>
+        </w:sdtPr>
+        <w:sdtContent>
+          <w:r>
+            <w:rPr>
+              <w:rFonts w:eastAsiaTheme="minorEastAsia"/>
+            </w:rPr>
+            <w:fldChar w:fldCharType="begin"/>
+          </w:r>
+          <w:r>
+            <w:rPr>
+              <w:rFonts w:eastAsiaTheme="minorEastAsia"/>
+              <w:lang w:val="en-US"/>
+            </w:rPr>
+            <w:instrText xml:space="preserve"> CITATION Ost23 \l 1033 </w:instrText>
+          </w:r>
+          <w:r>
+            <w:rPr>
+              <w:rFonts w:eastAsiaTheme="minorEastAsia"/>
+            </w:rPr>
+            <w:fldChar w:fldCharType="separate"/>
+          </w:r>
+          <w:r>
+            <w:rPr>
+              <w:rFonts w:eastAsiaTheme="minorEastAsia"/>
+              <w:noProof/>
+              <w:lang w:val="en-US"/>
+            </w:rPr>
+            <w:t>(Ostwald 2023)</w:t>
+          </w:r>
+          <w:r>
+            <w:rPr>
+              <w:rFonts w:eastAsiaTheme="minorEastAsia"/>
+            </w:rPr>
+            <w:fldChar w:fldCharType="end"/>
+          </w:r>
+        </w:sdtContent>
+      </w:sdt>
+      <w:sdt>
+        <w:sdtPr>
+          <w:rPr>
+            <w:rFonts w:eastAsiaTheme="minorEastAsia"/>
+          </w:rPr>
+          <w:id w:val="-1847932845"/>
+          <w:citation/>
+        </w:sdtPr>
+        <w:sdtContent>
+          <w:r>
+            <w:rPr>
+              <w:rFonts w:eastAsiaTheme="minorEastAsia"/>
+            </w:rPr>
+            <w:fldChar w:fldCharType="begin"/>
+          </w:r>
+          <w:r>
+            <w:rPr>
+              <w:rFonts w:eastAsiaTheme="minorEastAsia"/>
+              <w:lang w:val="en-US"/>
+            </w:rPr>
+            <w:instrText xml:space="preserve"> CITATION Thi16 \l 1033 </w:instrText>
+          </w:r>
+          <w:r>
+            <w:rPr>
+              <w:rFonts w:eastAsiaTheme="minorEastAsia"/>
+            </w:rPr>
+            <w:fldChar w:fldCharType="separate"/>
+          </w:r>
+          <w:r>
+            <w:rPr>
+              <w:rFonts w:eastAsiaTheme="minorEastAsia"/>
+              <w:noProof/>
+              <w:lang w:val="en-US"/>
+            </w:rPr>
+            <w:t xml:space="preserve"> </w:t>
+          </w:r>
+          <w:r>
+            <w:rPr>
+              <w:rFonts w:eastAsiaTheme="minorEastAsia"/>
+              <w:noProof/>
+              <w:lang w:val="en-US"/>
+            </w:rPr>
+            <w:t>(Thimbleby 2016)</w:t>
+          </w:r>
+          <w:r>
+            <w:rPr>
+              <w:rFonts w:eastAsiaTheme="minorEastAsia"/>
+            </w:rPr>
+            <w:fldChar w:fldCharType="end"/>
+          </w:r>
+        </w:sdtContent>
+      </w:sdt>
+      <w:r>
+        <w:rPr>
+          <w:rFonts w:eastAsiaTheme="minorEastAsia"/>
+        </w:rPr>
+        <w:t>.</w:t>
+      </w:r>
+    </w:p>
+    <w:p>
+      <w:pPr>
+        <w:rPr>
+          <w:rFonts w:eastAsiaTheme="minorEastAsia"/>
+        </w:rPr>
+      </w:pPr>
+      <m:oMathPara>
+        <m:oMath>
+          <m:r>
+            <w:rPr>
+              <w:rFonts w:ascii="Cambria Math" w:eastAsiaTheme="minorEastAsia" w:hAnsi="Cambria Math"/>
+            </w:rPr>
+            <w:lastRenderedPageBreak/>
+            <m:t>n‼=</m:t>
+          </m:r>
+          <m:nary>
+            <m:naryPr>
+              <m:chr m:val="∏"/>
+              <m:ctrlPr>
+                <w:rPr>
+                  <w:rFonts w:ascii="Cambria Math" w:eastAsiaTheme="minorEastAsia" w:hAnsi="Cambria Math"/>
+                </w:rPr>
+              </m:ctrlPr>
+            </m:naryPr>
+            <m:sub>
+              <m:r>
+                <w:rPr>
+                  <w:rFonts w:ascii="Cambria Math" w:eastAsiaTheme="minorEastAsia" w:hAnsi="Cambria Math"/>
+                </w:rPr>
+                <m:t>k=0</m:t>
+              </m:r>
+              <m:ctrlPr>
+                <w:rPr>
+                  <w:rFonts w:ascii="Cambria Math" w:eastAsiaTheme="minorEastAsia" w:hAnsi="Cambria Math"/>
+                  <w:i/>
+                </w:rPr>
+              </m:ctrlPr>
+            </m:sub>
+            <m:sup>
+              <m:d>
+                <m:dPr>
+                  <m:begChr m:val="⌈"/>
+                  <m:endChr m:val="⌉"/>
+                  <m:ctrlPr>
+                    <w:rPr>
+                      <w:rFonts w:ascii="Cambria Math" w:eastAsiaTheme="minorEastAsia" w:hAnsi="Cambria Math"/>
+                      <w:i/>
+                    </w:rPr>
+                  </m:ctrlPr>
+                </m:dPr>
+                <m:e>
+                  <m:f>
+                    <m:fPr>
+                      <m:ctrlPr>
+                        <w:rPr>
+                          <w:rFonts w:ascii="Cambria Math" w:eastAsiaTheme="minorEastAsia" w:hAnsi="Cambria Math"/>
+                        </w:rPr>
+                      </m:ctrlPr>
+                    </m:fPr>
+                    <m:num>
+                      <m:r>
+                        <w:rPr>
+                          <w:rFonts w:ascii="Cambria Math" w:eastAsiaTheme="minorEastAsia" w:hAnsi="Cambria Math"/>
+                        </w:rPr>
+                        <m:t>n</m:t>
+                      </m:r>
+                      <m:ctrlPr>
+                        <w:rPr>
+                          <w:rFonts w:ascii="Cambria Math" w:eastAsiaTheme="minorEastAsia" w:hAnsi="Cambria Math"/>
+                          <w:i/>
+                        </w:rPr>
+                      </m:ctrlPr>
+                    </m:num>
+                    <m:den>
+                      <m:r>
+                        <w:rPr>
+                          <w:rFonts w:ascii="Cambria Math" w:eastAsiaTheme="minorEastAsia" w:hAnsi="Cambria Math"/>
+                        </w:rPr>
+                        <m:t>2</m:t>
+                      </m:r>
+                      <m:ctrlPr>
+                        <w:rPr>
+                          <w:rFonts w:ascii="Cambria Math" w:eastAsiaTheme="minorEastAsia" w:hAnsi="Cambria Math"/>
+                          <w:i/>
+                        </w:rPr>
+                      </m:ctrlPr>
+                    </m:den>
+                  </m:f>
+                </m:e>
+              </m:d>
+              <m:r>
+                <w:rPr>
+                  <w:rFonts w:ascii="Cambria Math" w:eastAsiaTheme="minorEastAsia" w:hAnsi="Cambria Math"/>
+                </w:rPr>
+                <m:t>-1</m:t>
+              </m:r>
+              <m:ctrlPr>
+                <w:rPr>
+                  <w:rFonts w:ascii="Cambria Math" w:eastAsiaTheme="minorEastAsia" w:hAnsi="Cambria Math"/>
+                  <w:i/>
+                </w:rPr>
+              </m:ctrlPr>
+            </m:sup>
+            <m:e>
+              <m:d>
+                <m:dPr>
+                  <m:ctrlPr>
+                    <w:rPr>
+                      <w:rFonts w:ascii="Cambria Math" w:eastAsiaTheme="minorEastAsia" w:hAnsi="Cambria Math"/>
+                      <w:i/>
+                    </w:rPr>
+                  </m:ctrlPr>
+                </m:dPr>
+                <m:e>
+                  <m:r>
+                    <w:rPr>
+                      <w:rFonts w:ascii="Cambria Math" w:eastAsiaTheme="minorEastAsia" w:hAnsi="Cambria Math"/>
+                    </w:rPr>
+                    <m:t>n-2k</m:t>
+                  </m:r>
+                </m:e>
+              </m:d>
+            </m:e>
+          </m:nary>
+        </m:oMath>
+      </m:oMathPara>
+    </w:p>
+    <w:p>
+      <w:pPr>
+        <w:rPr>
+          <w:rFonts w:eastAsiaTheme="minorEastAsia"/>
+        </w:rPr>
+      </w:pPr>
+      <m:oMathPara>
+        <m:oMath>
+          <m:r>
+            <w:rPr>
+              <w:rFonts w:ascii="Cambria Math" w:eastAsiaTheme="minorEastAsia" w:hAnsi="Cambria Math"/>
+            </w:rPr>
+            <m:t>0‼ = 1‼ =1</m:t>
+          </m:r>
+        </m:oMath>
+      </m:oMathPara>
+    </w:p>
+    <w:p>
+      <w:pPr>
+        <w:pStyle w:val="Caption"/>
+      </w:pPr>
+      <w:bookmarkStart w:id="51" w:name="_Ref158212021"/>
+      <w:bookmarkStart w:id="52" w:name="_Toc158213188"/>
+      <w:r>
+        <w:t xml:space="preserve">Equation </w:t>
+      </w:r>
+      <w:r>
+        <w:fldChar w:fldCharType="begin"/>
+      </w:r>
+      <w:r>
+        <w:instrText xml:space="preserve"> SEQ Equation \* ARABIC </w:instrText>
+      </w:r>
+      <w:r>
+        <w:fldChar w:fldCharType="separate"/>
+      </w:r>
+      <w:r>
+        <w:rPr>
+          <w:noProof/>
+        </w:rPr>
+        <w:t>5</w:t>
+      </w:r>
+      <w:r>
+        <w:fldChar w:fldCharType="end"/>
+      </w:r>
+      <w:bookmarkEnd w:id="51"/>
+      <w:r>
+        <w:t xml:space="preserve"> Definition of double factorial</w:t>
+      </w:r>
+      <w:r>
+        <w:t xml:space="preserve"> [CITE]</w:t>
+      </w:r>
+      <w:bookmarkEnd w:id="52"/>
+    </w:p>
+    <w:p>
+      <w:pPr>
+        <w:rPr>
+          <w:rFonts w:eastAsiaTheme="minorEastAsia"/>
+        </w:rPr>
+      </w:pPr>
+      <m:oMathPara>
+        <m:oMath>
+          <m:r>
+            <w:rPr>
+              <w:rFonts w:ascii="Cambria Math" w:eastAsiaTheme="minorEastAsia" w:hAnsi="Cambria Math"/>
+            </w:rPr>
+            <m:t>5</m:t>
+          </m:r>
+          <m:r>
+            <m:rPr>
+              <m:sty m:val="p"/>
+            </m:rPr>
+            <w:rPr>
+              <w:rFonts w:ascii="Cambria Math" w:eastAsiaTheme="minorEastAsia" w:hAnsi="Cambria Math"/>
+            </w:rPr>
+            <m:t>×</m:t>
+          </m:r>
+          <m:r>
+            <w:rPr>
+              <w:rFonts w:ascii="Cambria Math" w:eastAsiaTheme="minorEastAsia" w:hAnsi="Cambria Math"/>
+            </w:rPr>
+            <m:t>4</m:t>
+          </m:r>
+          <m:r>
+            <m:rPr>
+              <m:sty m:val="p"/>
+            </m:rPr>
+            <w:rPr>
+              <w:rFonts w:ascii="Cambria Math" w:eastAsiaTheme="minorEastAsia" w:hAnsi="Cambria Math"/>
+            </w:rPr>
+            <m:t>×</m:t>
+          </m:r>
+          <m:r>
+            <w:rPr>
+              <w:rFonts w:ascii="Cambria Math" w:eastAsiaTheme="minorEastAsia" w:hAnsi="Cambria Math"/>
+            </w:rPr>
+            <m:t>3</m:t>
+          </m:r>
+          <m:r>
+            <m:rPr>
+              <m:sty m:val="p"/>
+            </m:rPr>
+            <w:rPr>
+              <w:rFonts w:ascii="Cambria Math" w:eastAsiaTheme="minorEastAsia" w:hAnsi="Cambria Math"/>
+            </w:rPr>
+            <m:t>×</m:t>
+          </m:r>
+          <m:sSup>
+            <m:sSupPr>
+              <m:ctrlPr>
+                <w:rPr>
+                  <w:rFonts w:ascii="Cambria Math" w:eastAsiaTheme="minorEastAsia" w:hAnsi="Cambria Math"/>
+                  <w:i/>
+                </w:rPr>
+              </m:ctrlPr>
+            </m:sSupPr>
+            <m:e>
+              <m:r>
+                <w:rPr>
+                  <w:rFonts w:ascii="Cambria Math" w:eastAsiaTheme="minorEastAsia" w:hAnsi="Cambria Math"/>
+                </w:rPr>
+                <m:t>26</m:t>
+              </m:r>
+            </m:e>
+            <m:sup>
+              <m:r>
+                <w:rPr>
+                  <w:rFonts w:ascii="Cambria Math" w:eastAsiaTheme="minorEastAsia" w:hAnsi="Cambria Math"/>
+                </w:rPr>
+                <m:t>3</m:t>
+              </m:r>
+            </m:sup>
+          </m:sSup>
+          <m:r>
+            <m:rPr>
+              <m:sty m:val="p"/>
+            </m:rPr>
+            <w:rPr>
+              <w:rFonts w:ascii="Cambria Math" w:eastAsiaTheme="minorEastAsia" w:hAnsi="Cambria Math"/>
+            </w:rPr>
+            <m:t>×</m:t>
+          </m:r>
+          <m:d>
+            <m:dPr>
+              <m:ctrlPr>
+                <w:rPr>
+                  <w:rFonts w:ascii="Cambria Math" w:eastAsia="MS Gothic" w:hAnsi="Cambria Math" w:cs="MS Gothic"/>
+                </w:rPr>
+              </m:ctrlPr>
+            </m:dPr>
+            <m:e>
+              <m:f>
+                <m:fPr>
+                  <m:type m:val="noBar"/>
+                  <m:ctrlPr>
+                    <w:rPr>
+                      <w:rFonts w:ascii="Cambria Math" w:eastAsia="MS Gothic" w:hAnsi="Cambria Math" w:cs="MS Gothic"/>
+                    </w:rPr>
+                  </m:ctrlPr>
+                </m:fPr>
+                <m:num>
+                  <m:r>
+                    <w:rPr>
+                      <w:rFonts w:ascii="Cambria Math" w:eastAsiaTheme="minorEastAsia" w:hAnsi="Cambria Math"/>
+                    </w:rPr>
+                    <m:t>26</m:t>
+                  </m:r>
+                  <m:ctrlPr>
+                    <w:rPr>
+                      <w:rFonts w:ascii="Cambria Math" w:eastAsiaTheme="minorEastAsia" w:hAnsi="Cambria Math"/>
+                      <w:i/>
+                    </w:rPr>
+                  </m:ctrlPr>
+                </m:num>
+                <m:den>
+                  <m:r>
+                    <w:rPr>
+                      <w:rFonts w:ascii="Cambria Math" w:eastAsiaTheme="minorEastAsia" w:hAnsi="Cambria Math"/>
+                    </w:rPr>
+                    <m:t>2</m:t>
+                  </m:r>
+                  <m:d>
+                    <m:dPr>
+                      <m:ctrlPr>
+                        <w:rPr>
+                          <w:rFonts w:ascii="Cambria Math" w:eastAsiaTheme="minorEastAsia" w:hAnsi="Cambria Math"/>
+                          <w:i/>
+                        </w:rPr>
+                      </m:ctrlPr>
+                    </m:dPr>
+                    <m:e>
+                      <m:r>
+                        <w:rPr>
+                          <w:rFonts w:ascii="Cambria Math" w:eastAsiaTheme="minorEastAsia" w:hAnsi="Cambria Math"/>
+                        </w:rPr>
+                        <m:t>10</m:t>
+                      </m:r>
+                    </m:e>
+                  </m:d>
+                  <m:ctrlPr>
+                    <w:rPr>
+                      <w:rFonts w:ascii="Cambria Math" w:eastAsiaTheme="minorEastAsia" w:hAnsi="Cambria Math"/>
+                      <w:i/>
+                    </w:rPr>
+                  </m:ctrlPr>
+                </m:den>
+              </m:f>
+              <m:ctrlPr>
+                <w:rPr>
+                  <w:rFonts w:ascii="Cambria Math" w:eastAsiaTheme="minorEastAsia" w:hAnsi="Cambria Math"/>
+                  <w:i/>
+                </w:rPr>
+              </m:ctrlPr>
+            </m:e>
+          </m:d>
+          <m:r>
+            <m:rPr>
+              <m:sty m:val="p"/>
+            </m:rPr>
+            <w:rPr>
+              <w:rFonts w:ascii="Cambria Math" w:eastAsiaTheme="minorEastAsia" w:hAnsi="Cambria Math"/>
+            </w:rPr>
+            <m:t>×</m:t>
+          </m:r>
+          <m:d>
+            <m:dPr>
+              <m:ctrlPr>
+                <w:rPr>
+                  <w:rFonts w:ascii="Cambria Math" w:eastAsiaTheme="minorEastAsia" w:hAnsi="Cambria Math"/>
+                  <w:i/>
+                </w:rPr>
+              </m:ctrlPr>
+            </m:dPr>
+            <m:e>
+              <m:r>
+                <w:rPr>
+                  <w:rFonts w:ascii="Cambria Math" w:eastAsiaTheme="minorEastAsia" w:hAnsi="Cambria Math"/>
+                </w:rPr>
+                <m:t>2</m:t>
+              </m:r>
+              <m:d>
+                <m:dPr>
+                  <m:ctrlPr>
+                    <w:rPr>
+                      <w:rFonts w:ascii="Cambria Math" w:eastAsiaTheme="minorEastAsia" w:hAnsi="Cambria Math"/>
+                      <w:i/>
+                    </w:rPr>
+                  </m:ctrlPr>
+                </m:dPr>
+                <m:e>
+                  <m:r>
+                    <w:rPr>
+                      <w:rFonts w:ascii="Cambria Math" w:eastAsiaTheme="minorEastAsia" w:hAnsi="Cambria Math"/>
+                    </w:rPr>
+                    <m:t>10</m:t>
+                  </m:r>
+                </m:e>
+              </m:d>
+              <m:r>
+                <w:rPr>
+                  <w:rFonts w:ascii="Cambria Math" w:eastAsiaTheme="minorEastAsia" w:hAnsi="Cambria Math"/>
+                </w:rPr>
+                <m:t>-1</m:t>
+              </m:r>
+            </m:e>
+          </m:d>
+          <m:r>
+            <w:rPr>
+              <w:rFonts w:ascii="Cambria Math" w:eastAsiaTheme="minorEastAsia" w:hAnsi="Cambria Math"/>
+            </w:rPr>
+            <m:t>‼=1.59</m:t>
+          </m:r>
+          <m:r>
+            <m:rPr>
+              <m:sty m:val="p"/>
+            </m:rPr>
+            <w:rPr>
+              <w:rFonts w:ascii="Cambria Math" w:eastAsiaTheme="minorEastAsia" w:hAnsi="Cambria Math"/>
+            </w:rPr>
+            <m:t>×</m:t>
+          </m:r>
+          <m:sSup>
+            <m:sSupPr>
+              <m:ctrlPr>
+                <w:rPr>
+                  <w:rFonts w:ascii="Cambria Math" w:eastAsiaTheme="minorEastAsia" w:hAnsi="Cambria Math"/>
+                  <w:i/>
+                </w:rPr>
+              </m:ctrlPr>
+            </m:sSupPr>
+            <m:e>
+              <m:r>
+                <w:rPr>
+                  <w:rFonts w:ascii="Cambria Math" w:eastAsiaTheme="minorEastAsia" w:hAnsi="Cambria Math"/>
+                </w:rPr>
+                <m:t>10</m:t>
+              </m:r>
+              <m:ctrlPr>
+                <w:rPr>
+                  <w:rFonts w:ascii="Cambria Math" w:eastAsiaTheme="minorEastAsia" w:hAnsi="Cambria Math"/>
+                </w:rPr>
+              </m:ctrlPr>
+            </m:e>
+            <m:sup>
+              <m:r>
+                <w:rPr>
+                  <w:rFonts w:ascii="Cambria Math" w:eastAsiaTheme="minorEastAsia" w:hAnsi="Cambria Math"/>
+                </w:rPr>
+                <m:t>20</m:t>
+              </m:r>
+            </m:sup>
+          </m:sSup>
+        </m:oMath>
+      </m:oMathPara>
+    </w:p>
+    <w:p>
+      <w:pPr>
+        <w:pStyle w:val="Caption"/>
+        <w:rPr>
+          <w:rFonts w:eastAsiaTheme="minorEastAsia"/>
+          <w:i w:val="0"/>
+        </w:rPr>
+      </w:pPr>
+      <w:bookmarkStart w:id="53" w:name="_Ref158211604"/>
+      <w:bookmarkStart w:id="54" w:name="_Toc158213189"/>
+      <w:r>
+        <w:t xml:space="preserve">Equation </w:t>
+      </w:r>
+      <w:r>
+        <w:fldChar w:fldCharType="begin"/>
+      </w:r>
+      <w:r>
+        <w:instrText xml:space="preserve"> SEQ Equation \* ARABIC </w:instrText>
+      </w:r>
+      <w:r>
+        <w:fldChar w:fldCharType="separate"/>
+      </w:r>
+      <w:r>
+        <w:rPr>
+          <w:noProof/>
+        </w:rPr>
+        <w:t>6</w:t>
+      </w:r>
+      <w:r>
+        <w:fldChar w:fldCharType="end"/>
+      </w:r>
+      <w:bookmarkEnd w:id="53"/>
+      <w:r>
+        <w:t xml:space="preserve"> The number of settings (key space) of Enigma I assuming 10</w:t>
+      </w:r>
+      <w:r>
+        <w:t xml:space="preserve"> plugboard</w:t>
+      </w:r>
+      <w:r>
+        <w:t xml:space="preserve"> cables are used. Ring setting is omitted as it was not changed by the Germans. Based on work from </w:t>
+      </w:r>
+      <w:r>
+        <w:t xml:space="preserve">Tang, </w:t>
+      </w:r>
+      <w:proofErr w:type="gramStart"/>
+      <w:r>
+        <w:t>Lee</w:t>
+      </w:r>
+      <w:proofErr w:type="gramEnd"/>
+      <w:r>
+        <w:t xml:space="preserve"> and Russo</w:t>
+      </w:r>
+      <w:r>
+        <w:t xml:space="preserve"> </w:t>
+      </w:r>
+      <w:sdt>
+        <w:sdtPr>
+          <w:id w:val="5102624"/>
+          <w:citation/>
+        </w:sdtPr>
+        <w:sdtContent>
+          <w:r>
+            <w:fldChar w:fldCharType="begin"/>
+          </w:r>
+          <w:r>
+            <w:rPr>
+              <w:lang w:val="en-US"/>
+            </w:rPr>
+            <w:instrText xml:space="preserve"> CITATION Tan18 \l 1033 </w:instrText>
+          </w:r>
+          <w:r>
+            <w:fldChar w:fldCharType="separate"/>
+          </w:r>
+          <w:r>
+            <w:rPr>
+              <w:noProof/>
+              <w:lang w:val="en-US"/>
+            </w:rPr>
+            <w:t>(Tang, Lee and Russo 2018)</w:t>
+          </w:r>
+          <w:r>
+            <w:fldChar w:fldCharType="end"/>
+          </w:r>
+        </w:sdtContent>
+      </w:sdt>
+      <w:r>
+        <w:t>.</w:t>
+      </w:r>
+      <w:bookmarkEnd w:id="54"/>
+    </w:p>
+    <w:p>
       <w:pPr>
         <w:pStyle w:val="Heading2"/>
         <w:rPr>
           <w:lang w:val="en-GB"/>
         </w:rPr>
       </w:pPr>
-      <w:bookmarkStart w:id="51" w:name="_Toc154920741"/>
-      <w:bookmarkStart w:id="52" w:name="_Toc158033971"/>
+      <w:bookmarkStart w:id="55" w:name="_Toc154920740"/>
+      <w:bookmarkStart w:id="56" w:name="_Toc158033970"/>
       <w:r>
         <w:rPr>
           <w:lang w:val="en-GB"/>
         </w:rPr>
-        <w:t>Similar Products</w:t>
-      </w:r>
-      <w:bookmarkEnd w:id="51"/>
-      <w:bookmarkEnd w:id="52"/>
-    </w:p>
-    <w:p>
-      <w:pPr>
-        <w:rPr>
-          <w:rFonts w:cs="Times New Roman"/>
-        </w:rPr>
-      </w:pPr>
-      <w:r>
-        <w:rPr>
-          <w:rFonts w:cs="Times New Roman"/>
-        </w:rPr>
-        <w:t>A section to show the other types of enigma simulators that can be found on the internet which form the inspiration for my project. Explain how I would like to take this further.</w:t>
-      </w:r>
-    </w:p>
-    <w:p>
-      <w:pPr>
-        <w:pStyle w:val="Heading1"/>
-        <w:rPr>
-          <w:lang w:val="en-GB"/>
-        </w:rPr>
-      </w:pPr>
-      <w:bookmarkStart w:id="53" w:name="_Toc154920742"/>
-      <w:bookmarkStart w:id="54" w:name="_Toc158033972"/>
-      <w:r>
-        <w:rPr>
-          <w:lang w:val="en-GB"/>
-        </w:rPr>
-        <w:t>Design &amp; Implementation</w:t>
-      </w:r>
-      <w:bookmarkEnd w:id="53"/>
-      <w:bookmarkEnd w:id="54"/>
-    </w:p>
-    <w:p>
-      <w:pPr>
-        <w:pStyle w:val="Heading2"/>
-        <w:rPr>
-          <w:lang w:val="en-GB"/>
-        </w:rPr>
-      </w:pPr>
-      <w:bookmarkStart w:id="55" w:name="_Toc154920743"/>
-      <w:bookmarkStart w:id="56" w:name="_Toc158033973"/>
-      <w:r>
-        <w:rPr>
-          <w:lang w:val="en-GB"/>
-        </w:rPr>
-        <w:t>Tools and Technologies</w:t>
+        <w:t>Possible Solutions</w:t>
       </w:r>
       <w:bookmarkEnd w:id="55"/>
       <w:bookmarkEnd w:id="56"/>
+    </w:p>
+    <w:p>
+      <w:pPr>
+        <w:pStyle w:val="Heading2"/>
+        <w:rPr>
+          <w:lang w:val="en-GB"/>
+        </w:rPr>
+      </w:pPr>
+      <w:bookmarkStart w:id="57" w:name="_Toc154920741"/>
+      <w:bookmarkStart w:id="58" w:name="_Toc158033971"/>
+      <w:r>
+        <w:rPr>
+          <w:lang w:val="en-GB"/>
+        </w:rPr>
+        <w:t>Similar Products</w:t>
+      </w:r>
+      <w:bookmarkEnd w:id="57"/>
+      <w:bookmarkEnd w:id="58"/>
+    </w:p>
+    <w:p>
+      <w:pPr>
+        <w:rPr>
+          <w:rFonts w:cs="Times New Roman"/>
+        </w:rPr>
+      </w:pPr>
+      <w:r>
+        <w:rPr>
+          <w:rFonts w:cs="Times New Roman"/>
+        </w:rPr>
+        <w:t>A section to show the other types of enigma simulators that can be found on the internet which form the inspiration for my project. Explain how I would like to take this further.</w:t>
+      </w:r>
+    </w:p>
+    <w:p>
+      <w:pPr>
+        <w:pStyle w:val="Heading1"/>
+        <w:rPr>
+          <w:lang w:val="en-GB"/>
+        </w:rPr>
+      </w:pPr>
+      <w:bookmarkStart w:id="59" w:name="_Toc154920742"/>
+      <w:bookmarkStart w:id="60" w:name="_Toc158033972"/>
+      <w:r>
+        <w:rPr>
+          <w:lang w:val="en-GB"/>
+        </w:rPr>
+        <w:t>Design &amp; Implementation</w:t>
+      </w:r>
+      <w:bookmarkEnd w:id="59"/>
+      <w:bookmarkEnd w:id="60"/>
+    </w:p>
+    <w:p>
+      <w:pPr>
+        <w:pStyle w:val="Heading2"/>
+        <w:rPr>
+          <w:lang w:val="en-GB"/>
+        </w:rPr>
+      </w:pPr>
+      <w:bookmarkStart w:id="61" w:name="_Toc154920743"/>
+      <w:bookmarkStart w:id="62" w:name="_Toc158033973"/>
+      <w:r>
+        <w:rPr>
+          <w:lang w:val="en-GB"/>
+        </w:rPr>
+        <w:t>Tools and Technologies</w:t>
+      </w:r>
+      <w:bookmarkEnd w:id="61"/>
+      <w:bookmarkEnd w:id="62"/>
     </w:p>
     <w:p>
       <w:pPr>
@@ -9800,7 +11239,6 @@
         <w:rPr>
           <w:rFonts w:cs="Times New Roman"/>
         </w:rPr>
-        <w:lastRenderedPageBreak/>
         <w:t>GitHub – version control and development tasks</w:t>
       </w:r>
     </w:p>
@@ -9871,112 +11309,13 @@
           <w:lang w:val="en-GB"/>
         </w:rPr>
       </w:pPr>
-      <w:bookmarkStart w:id="57" w:name="_Toc154920744"/>
-      <w:bookmarkStart w:id="58" w:name="_Toc158033974"/>
+      <w:bookmarkStart w:id="63" w:name="_Toc154920744"/>
+      <w:bookmarkStart w:id="64" w:name="_Toc158033974"/>
       <w:r>
         <w:rPr>
           <w:lang w:val="en-GB"/>
         </w:rPr>
         <w:t>Enigma Model Design</w:t>
-      </w:r>
-      <w:bookmarkEnd w:id="57"/>
-      <w:bookmarkEnd w:id="58"/>
-    </w:p>
-    <w:p>
-      <w:pPr>
-        <w:rPr>
-          <w:rFonts w:cs="Times New Roman"/>
-        </w:rPr>
-      </w:pPr>
-      <w:r>
-        <w:rPr>
-          <w:rFonts w:cs="Times New Roman"/>
-        </w:rPr>
-        <w:t xml:space="preserve">Talk about the idea of the package, this would be a good place for UML diagrams and a description of how this model is going to </w:t>
-      </w:r>
-      <w:r>
-        <w:rPr>
-          <w:rFonts w:cs="Times New Roman"/>
-        </w:rPr>
-        <w:t>work.</w:t>
-      </w:r>
-    </w:p>
-    <w:p>
-      <w:pPr>
-        <w:pStyle w:val="Heading3"/>
-        <w:rPr>
-          <w:lang w:val="en-GB"/>
-        </w:rPr>
-      </w:pPr>
-      <w:bookmarkStart w:id="59" w:name="_Toc154920745"/>
-      <w:bookmarkStart w:id="60" w:name="_Toc158033975"/>
-      <w:r>
-        <w:rPr>
-          <w:lang w:val="en-GB"/>
-        </w:rPr>
-        <w:t>Keyboard &amp; Lamp board</w:t>
-      </w:r>
-      <w:bookmarkEnd w:id="59"/>
-      <w:bookmarkEnd w:id="60"/>
-    </w:p>
-    <w:p>
-      <w:pPr>
-        <w:rPr>
-          <w:rFonts w:cs="Times New Roman"/>
-        </w:rPr>
-      </w:pPr>
-      <w:r>
-        <w:rPr>
-          <w:rFonts w:cs="Times New Roman"/>
-        </w:rPr>
-        <w:t>Explanation of how this part does not really need to be modelled, and instead can be represented as input and output.</w:t>
-      </w:r>
-    </w:p>
-    <w:p>
-      <w:pPr>
-        <w:pStyle w:val="Heading3"/>
-        <w:rPr>
-          <w:lang w:val="en-GB"/>
-        </w:rPr>
-      </w:pPr>
-      <w:bookmarkStart w:id="61" w:name="_Toc154920746"/>
-      <w:bookmarkStart w:id="62" w:name="_Toc158033976"/>
-      <w:r>
-        <w:rPr>
-          <w:lang w:val="en-GB"/>
-        </w:rPr>
-        <w:t>Reflector</w:t>
-      </w:r>
-      <w:bookmarkEnd w:id="61"/>
-      <w:bookmarkEnd w:id="62"/>
-    </w:p>
-    <w:p>
-      <w:pPr>
-        <w:rPr>
-          <w:rFonts w:cs="Times New Roman"/>
-        </w:rPr>
-      </w:pPr>
-      <w:r>
-        <w:rPr>
-          <w:rFonts w:cs="Times New Roman"/>
-        </w:rPr>
-        <w:t>Description of how this will be modelled.</w:t>
-      </w:r>
-    </w:p>
-    <w:p>
-      <w:pPr>
-        <w:pStyle w:val="Heading3"/>
-        <w:rPr>
-          <w:lang w:val="en-GB"/>
-        </w:rPr>
-      </w:pPr>
-      <w:bookmarkStart w:id="63" w:name="_Toc154920747"/>
-      <w:bookmarkStart w:id="64" w:name="_Toc158033977"/>
-      <w:r>
-        <w:rPr>
-          <w:lang w:val="en-GB"/>
-        </w:rPr>
-        <w:t>Rotors</w:t>
       </w:r>
       <w:bookmarkEnd w:id="63"/>
       <w:bookmarkEnd w:id="64"/>
@@ -9991,7 +11330,13 @@
         <w:rPr>
           <w:rFonts w:cs="Times New Roman"/>
         </w:rPr>
-        <w:t>Description of how this will be modelled.</w:t>
+        <w:t xml:space="preserve">Talk about the idea of the package, this would be a good place for UML diagrams and a description of how this model is going to </w:t>
+      </w:r>
+      <w:r>
+        <w:rPr>
+          <w:rFonts w:cs="Times New Roman"/>
+        </w:rPr>
+        <w:t>work.</w:t>
       </w:r>
     </w:p>
     <w:p>
@@ -10001,13 +11346,13 @@
           <w:lang w:val="en-GB"/>
         </w:rPr>
       </w:pPr>
-      <w:bookmarkStart w:id="65" w:name="_Toc154920748"/>
-      <w:bookmarkStart w:id="66" w:name="_Toc158033978"/>
+      <w:bookmarkStart w:id="65" w:name="_Toc154920745"/>
+      <w:bookmarkStart w:id="66" w:name="_Toc158033975"/>
       <w:r>
         <w:rPr>
           <w:lang w:val="en-GB"/>
         </w:rPr>
-        <w:t>Enigma</w:t>
+        <w:t>Keyboard &amp; Lamp board</w:t>
       </w:r>
       <w:bookmarkEnd w:id="65"/>
       <w:bookmarkEnd w:id="66"/>
@@ -10022,23 +11367,23 @@
         <w:rPr>
           <w:rFonts w:cs="Times New Roman"/>
         </w:rPr>
-        <w:t>Description of how this will be modelled.</w:t>
-      </w:r>
-    </w:p>
-    <w:p>
-      <w:pPr>
-        <w:pStyle w:val="Heading2"/>
+        <w:t>Explanation of how this part does not really need to be modelled, and instead can be represented as input and output.</w:t>
+      </w:r>
+    </w:p>
+    <w:p>
+      <w:pPr>
+        <w:pStyle w:val="Heading3"/>
         <w:rPr>
           <w:lang w:val="en-GB"/>
         </w:rPr>
       </w:pPr>
-      <w:bookmarkStart w:id="67" w:name="_Toc154920749"/>
-      <w:bookmarkStart w:id="68" w:name="_Toc158033979"/>
+      <w:bookmarkStart w:id="67" w:name="_Toc154920746"/>
+      <w:bookmarkStart w:id="68" w:name="_Toc158033976"/>
       <w:r>
         <w:rPr>
           <w:lang w:val="en-GB"/>
         </w:rPr>
-        <w:t>Design of the Application</w:t>
+        <w:t>Reflector</w:t>
       </w:r>
       <w:bookmarkEnd w:id="67"/>
       <w:bookmarkEnd w:id="68"/>
@@ -10053,13 +11398,7 @@
         <w:rPr>
           <w:rFonts w:cs="Times New Roman"/>
         </w:rPr>
-        <w:t xml:space="preserve">Explain how the application will work, show diagrams in order to show how the interfaces will interact with the </w:t>
-      </w:r>
-      <w:r>
-        <w:rPr>
-          <w:rFonts w:cs="Times New Roman"/>
-        </w:rPr>
-        <w:t>model.</w:t>
+        <w:t>Description of how this will be modelled.</w:t>
       </w:r>
     </w:p>
     <w:p>
@@ -10069,13 +11408,13 @@
           <w:lang w:val="en-GB"/>
         </w:rPr>
       </w:pPr>
-      <w:bookmarkStart w:id="69" w:name="_Toc154920750"/>
-      <w:bookmarkStart w:id="70" w:name="_Toc158033980"/>
+      <w:bookmarkStart w:id="69" w:name="_Toc154920747"/>
+      <w:bookmarkStart w:id="70" w:name="_Toc158033977"/>
       <w:r>
         <w:rPr>
           <w:lang w:val="en-GB"/>
         </w:rPr>
-        <w:t>Command Line Interface</w:t>
+        <w:t>Rotors</w:t>
       </w:r>
       <w:bookmarkEnd w:id="69"/>
       <w:bookmarkEnd w:id="70"/>
@@ -10090,19 +11429,7 @@
         <w:rPr>
           <w:rFonts w:cs="Times New Roman"/>
         </w:rPr>
-        <w:t>A fairly</w:t>
-      </w:r>
-      <w:r>
-        <w:rPr>
-          <w:rFonts w:cs="Times New Roman"/>
-        </w:rPr>
-        <w:t xml:space="preserve"> short section, just explain how the interface works and what information will be </w:t>
-      </w:r>
-      <w:r>
-        <w:rPr>
-          <w:rFonts w:cs="Times New Roman"/>
-        </w:rPr>
-        <w:t>shown.</w:t>
+        <w:t>Description of how this will be modelled.</w:t>
       </w:r>
     </w:p>
     <w:p>
@@ -10112,13 +11439,13 @@
           <w:lang w:val="en-GB"/>
         </w:rPr>
       </w:pPr>
-      <w:bookmarkStart w:id="71" w:name="_Toc154920751"/>
-      <w:bookmarkStart w:id="72" w:name="_Toc158033981"/>
+      <w:bookmarkStart w:id="71" w:name="_Toc154920748"/>
+      <w:bookmarkStart w:id="72" w:name="_Toc158033978"/>
       <w:r>
         <w:rPr>
           <w:lang w:val="en-GB"/>
         </w:rPr>
-        <w:t>GUI</w:t>
+        <w:t>Enigma</w:t>
       </w:r>
       <w:bookmarkEnd w:id="71"/>
       <w:bookmarkEnd w:id="72"/>
@@ -10133,41 +11460,23 @@
         <w:rPr>
           <w:rFonts w:cs="Times New Roman"/>
         </w:rPr>
-        <w:t xml:space="preserve">Larger section explaining the various design stages of the GUI, </w:t>
-      </w:r>
-      <w:r>
-        <w:rPr>
-          <w:rFonts w:cs="Times New Roman"/>
-        </w:rPr>
-        <w:t>as well</w:t>
-      </w:r>
-      <w:r>
-        <w:rPr>
-          <w:rFonts w:cs="Times New Roman"/>
-        </w:rPr>
-        <w:t xml:space="preserve"> as explaining the MVC implementation. Important to talk about design choices in this section as this is the bulk of the </w:t>
-      </w:r>
-      <w:r>
-        <w:rPr>
-          <w:rFonts w:cs="Times New Roman"/>
-        </w:rPr>
-        <w:t>project.</w:t>
-      </w:r>
-    </w:p>
-    <w:p>
-      <w:pPr>
-        <w:pStyle w:val="Heading3"/>
+        <w:t>Description of how this will be modelled.</w:t>
+      </w:r>
+    </w:p>
+    <w:p>
+      <w:pPr>
+        <w:pStyle w:val="Heading2"/>
         <w:rPr>
           <w:lang w:val="en-GB"/>
         </w:rPr>
       </w:pPr>
-      <w:bookmarkStart w:id="73" w:name="_Toc154920752"/>
-      <w:bookmarkStart w:id="74" w:name="_Toc158033982"/>
+      <w:bookmarkStart w:id="73" w:name="_Toc154920749"/>
+      <w:bookmarkStart w:id="74" w:name="_Toc158033979"/>
       <w:r>
         <w:rPr>
           <w:lang w:val="en-GB"/>
         </w:rPr>
-        <w:t>Visualization</w:t>
+        <w:t>Design of the Application</w:t>
       </w:r>
       <w:bookmarkEnd w:id="73"/>
       <w:bookmarkEnd w:id="74"/>
@@ -10182,74 +11491,232 @@
         <w:rPr>
           <w:rFonts w:cs="Times New Roman"/>
         </w:rPr>
-        <w:t xml:space="preserve">A second part to the GUI, explain the design choices and </w:t>
-      </w:r>
-      <w:r>
-        <w:rPr>
-          <w:rFonts w:cs="Times New Roman"/>
-        </w:rPr>
-        <w:t>implementation as well as a section “interpreting the diagram.”</w:t>
-      </w:r>
-    </w:p>
-    <w:p>
-      <w:pPr>
-        <w:pStyle w:val="Heading1"/>
+        <w:t xml:space="preserve">Explain how the application will work, show diagrams </w:t>
+      </w:r>
+      <w:proofErr w:type="gramStart"/>
+      <w:r>
+        <w:rPr>
+          <w:rFonts w:cs="Times New Roman"/>
+        </w:rPr>
+        <w:t>in order to</w:t>
+      </w:r>
+      <w:proofErr w:type="gramEnd"/>
+      <w:r>
+        <w:rPr>
+          <w:rFonts w:cs="Times New Roman"/>
+        </w:rPr>
+        <w:t xml:space="preserve"> show how the interfaces will interact with the </w:t>
+      </w:r>
+      <w:r>
+        <w:rPr>
+          <w:rFonts w:cs="Times New Roman"/>
+        </w:rPr>
+        <w:t>model.</w:t>
+      </w:r>
+    </w:p>
+    <w:p>
+      <w:pPr>
+        <w:pStyle w:val="Heading3"/>
         <w:rPr>
           <w:lang w:val="en-GB"/>
         </w:rPr>
       </w:pPr>
-      <w:bookmarkStart w:id="75" w:name="_Toc154920753"/>
-      <w:bookmarkStart w:id="76" w:name="_Toc158033983"/>
+      <w:bookmarkStart w:id="75" w:name="_Toc154920750"/>
+      <w:bookmarkStart w:id="76" w:name="_Toc158033980"/>
       <w:r>
         <w:rPr>
           <w:lang w:val="en-GB"/>
         </w:rPr>
-        <w:t>Results</w:t>
+        <w:t>Command Line Interface</w:t>
       </w:r>
       <w:bookmarkEnd w:id="75"/>
       <w:bookmarkEnd w:id="76"/>
     </w:p>
     <w:p>
       <w:pPr>
-        <w:pStyle w:val="Heading1"/>
+        <w:rPr>
+          <w:rFonts w:cs="Times New Roman"/>
+        </w:rPr>
+      </w:pPr>
+      <w:r>
+        <w:rPr>
+          <w:rFonts w:cs="Times New Roman"/>
+        </w:rPr>
+        <w:t xml:space="preserve">A </w:t>
+      </w:r>
+      <w:proofErr w:type="gramStart"/>
+      <w:r>
+        <w:rPr>
+          <w:rFonts w:cs="Times New Roman"/>
+        </w:rPr>
+        <w:t>fairly</w:t>
+      </w:r>
+      <w:r>
+        <w:rPr>
+          <w:rFonts w:cs="Times New Roman"/>
+        </w:rPr>
+        <w:t xml:space="preserve"> short</w:t>
+      </w:r>
+      <w:proofErr w:type="gramEnd"/>
+      <w:r>
+        <w:rPr>
+          <w:rFonts w:cs="Times New Roman"/>
+        </w:rPr>
+        <w:t xml:space="preserve"> section, just explain how the interface works and what information will be </w:t>
+      </w:r>
+      <w:r>
+        <w:rPr>
+          <w:rFonts w:cs="Times New Roman"/>
+        </w:rPr>
+        <w:t>shown.</w:t>
+      </w:r>
+    </w:p>
+    <w:p>
+      <w:pPr>
+        <w:pStyle w:val="Heading3"/>
         <w:rPr>
           <w:lang w:val="en-GB"/>
         </w:rPr>
       </w:pPr>
-      <w:bookmarkStart w:id="77" w:name="_Toc154920754"/>
-      <w:bookmarkStart w:id="78" w:name="_Toc158033984"/>
+      <w:bookmarkStart w:id="77" w:name="_Toc154920751"/>
+      <w:bookmarkStart w:id="78" w:name="_Toc158033981"/>
       <w:r>
         <w:rPr>
           <w:lang w:val="en-GB"/>
         </w:rPr>
-        <w:t>Evaluation</w:t>
+        <w:lastRenderedPageBreak/>
+        <w:t>GUI</w:t>
       </w:r>
       <w:bookmarkEnd w:id="77"/>
       <w:bookmarkEnd w:id="78"/>
     </w:p>
     <w:p>
       <w:pPr>
-        <w:pStyle w:val="Heading2"/>
+        <w:rPr>
+          <w:rFonts w:cs="Times New Roman"/>
+        </w:rPr>
+      </w:pPr>
+      <w:r>
+        <w:rPr>
+          <w:rFonts w:cs="Times New Roman"/>
+        </w:rPr>
+        <w:t xml:space="preserve">Larger section explaining the various design stages of the GUI, </w:t>
+      </w:r>
+      <w:r>
+        <w:rPr>
+          <w:rFonts w:cs="Times New Roman"/>
+        </w:rPr>
+        <w:t>as well</w:t>
+      </w:r>
+      <w:r>
+        <w:rPr>
+          <w:rFonts w:cs="Times New Roman"/>
+        </w:rPr>
+        <w:t xml:space="preserve"> as explaining the MVC implementation. Important to talk about design choices in this section as this is the bulk of the </w:t>
+      </w:r>
+      <w:r>
+        <w:rPr>
+          <w:rFonts w:cs="Times New Roman"/>
+        </w:rPr>
+        <w:t>project.</w:t>
+      </w:r>
+    </w:p>
+    <w:p>
+      <w:pPr>
+        <w:pStyle w:val="Heading3"/>
         <w:rPr>
           <w:lang w:val="en-GB"/>
         </w:rPr>
       </w:pPr>
-      <w:bookmarkStart w:id="79" w:name="_Toc154920755"/>
-      <w:bookmarkStart w:id="80" w:name="_Toc158033985"/>
+      <w:bookmarkStart w:id="79" w:name="_Toc154920752"/>
+      <w:bookmarkStart w:id="80" w:name="_Toc158033982"/>
       <w:r>
         <w:rPr>
           <w:lang w:val="en-GB"/>
         </w:rPr>
-        <w:t>Model Evaluation</w:t>
-      </w:r>
-      <w:r>
-        <w:rPr>
-          <w:lang w:val="en-GB"/>
-        </w:rPr>
-        <w:t>s</w:t>
+        <w:t>Visualization</w:t>
       </w:r>
       <w:bookmarkEnd w:id="79"/>
       <w:bookmarkEnd w:id="80"/>
+    </w:p>
+    <w:p>
+      <w:pPr>
+        <w:rPr>
+          <w:rFonts w:cs="Times New Roman"/>
+        </w:rPr>
+      </w:pPr>
+      <w:r>
+        <w:rPr>
+          <w:rFonts w:cs="Times New Roman"/>
+        </w:rPr>
+        <w:t xml:space="preserve">A second part to the GUI, explain the design choices and </w:t>
+      </w:r>
+      <w:r>
+        <w:rPr>
+          <w:rFonts w:cs="Times New Roman"/>
+        </w:rPr>
+        <w:t>implementation as well as a section “interpreting the diagram.”</w:t>
+      </w:r>
+    </w:p>
+    <w:p>
+      <w:pPr>
+        <w:pStyle w:val="Heading1"/>
+        <w:rPr>
+          <w:lang w:val="en-GB"/>
+        </w:rPr>
+      </w:pPr>
+      <w:bookmarkStart w:id="81" w:name="_Toc154920753"/>
+      <w:bookmarkStart w:id="82" w:name="_Toc158033983"/>
+      <w:r>
+        <w:rPr>
+          <w:lang w:val="en-GB"/>
+        </w:rPr>
+        <w:t>Results</w:t>
+      </w:r>
+      <w:bookmarkEnd w:id="81"/>
+      <w:bookmarkEnd w:id="82"/>
+    </w:p>
+    <w:p>
+      <w:pPr>
+        <w:pStyle w:val="Heading1"/>
+        <w:rPr>
+          <w:lang w:val="en-GB"/>
+        </w:rPr>
+      </w:pPr>
+      <w:bookmarkStart w:id="83" w:name="_Toc154920754"/>
+      <w:bookmarkStart w:id="84" w:name="_Toc158033984"/>
+      <w:r>
+        <w:rPr>
+          <w:lang w:val="en-GB"/>
+        </w:rPr>
+        <w:t>Evaluation</w:t>
+      </w:r>
+      <w:bookmarkEnd w:id="83"/>
+      <w:bookmarkEnd w:id="84"/>
+    </w:p>
+    <w:p>
+      <w:pPr>
+        <w:pStyle w:val="Heading2"/>
+        <w:rPr>
+          <w:lang w:val="en-GB"/>
+        </w:rPr>
+      </w:pPr>
+      <w:bookmarkStart w:id="85" w:name="_Toc154920755"/>
+      <w:bookmarkStart w:id="86" w:name="_Toc158033985"/>
+      <w:r>
+        <w:rPr>
+          <w:lang w:val="en-GB"/>
+        </w:rPr>
+        <w:t>Model Evaluation</w:t>
+      </w:r>
+      <w:r>
+        <w:rPr>
+          <w:lang w:val="en-GB"/>
+        </w:rPr>
+        <w:t>s</w:t>
+      </w:r>
+      <w:bookmarkEnd w:id="85"/>
+      <w:bookmarkEnd w:id="86"/>
     </w:p>
     <w:p>
       <w:pPr>
@@ -10324,16 +11791,16 @@
           <w:lang w:val="en-GB"/>
         </w:rPr>
       </w:pPr>
-      <w:bookmarkStart w:id="81" w:name="_Toc154920756"/>
-      <w:bookmarkStart w:id="82" w:name="_Toc158033986"/>
+      <w:bookmarkStart w:id="87" w:name="_Toc154920756"/>
+      <w:bookmarkStart w:id="88" w:name="_Toc158033986"/>
       <w:r>
         <w:rPr>
           <w:lang w:val="en-GB"/>
         </w:rPr>
         <w:t>GUI Evaluation</w:t>
       </w:r>
-      <w:bookmarkEnd w:id="81"/>
-      <w:bookmarkEnd w:id="82"/>
+      <w:bookmarkEnd w:id="87"/>
+      <w:bookmarkEnd w:id="88"/>
     </w:p>
     <w:p>
       <w:pPr>
@@ -10378,19 +11845,18 @@
           <w:lang w:val="en-GB"/>
         </w:rPr>
       </w:pPr>
-      <w:bookmarkStart w:id="83" w:name="_Toc154920757"/>
-      <w:bookmarkStart w:id="84" w:name="_Toc158033987"/>
+      <w:bookmarkStart w:id="89" w:name="_Toc154920757"/>
+      <w:bookmarkStart w:id="90" w:name="_Toc158033987"/>
       <w:r>
         <w:rPr>
           <w:lang w:val="en-GB"/>
         </w:rPr>
-        <w:lastRenderedPageBreak/>
         <w:t>Conclusion</w:t>
       </w:r>
-      <w:bookmarkEnd w:id="83"/>
-      <w:bookmarkEnd w:id="84"/>
-    </w:p>
-    <w:bookmarkStart w:id="85" w:name="_Toc158033988" w:displacedByCustomXml="next"/>
+      <w:bookmarkEnd w:id="89"/>
+      <w:bookmarkEnd w:id="90"/>
+    </w:p>
+    <w:bookmarkStart w:id="91" w:name="_Toc158033988" w:displacedByCustomXml="next"/>
     <w:sdt>
       <w:sdtPr>
         <w:rPr>
@@ -10419,7 +11885,7 @@
             </w:rPr>
             <w:t>References</w:t>
           </w:r>
-          <w:bookmarkEnd w:id="85"/>
+          <w:bookmarkEnd w:id="91"/>
         </w:p>
         <w:sdt>
           <w:sdtPr>
@@ -10566,6 +12032,50 @@
                 <w:rPr>
                   <w:noProof/>
                 </w:rPr>
+                <w:t xml:space="preserve">n.d. “How does the Enigma machine work?” </w:t>
+              </w:r>
+              <w:r>
+                <w:rPr>
+                  <w:i/>
+                  <w:iCs/>
+                  <w:noProof/>
+                </w:rPr>
+                <w:t>Crypto Museum.</w:t>
+              </w:r>
+              <w:r>
+                <w:rPr>
+                  <w:noProof/>
+                </w:rPr>
+                <w:t xml:space="preserve"> Accessed 2024. https://www.cryptomuseum.com/crypto/enigma/working.htm.</w:t>
+              </w:r>
+            </w:p>
+            <w:p>
+              <w:pPr>
+                <w:pStyle w:val="Bibliography"/>
+                <w:ind w:left="720" w:hanging="720"/>
+                <w:rPr>
+                  <w:noProof/>
+                </w:rPr>
+              </w:pPr>
+              <w:r>
+                <w:rPr>
+                  <w:noProof/>
+                </w:rPr>
+                <w:t>Ostwald, Olaf. 2023. “Cryptographic design flaws of early Enigma.”</w:t>
+              </w:r>
+            </w:p>
+            <w:p>
+              <w:pPr>
+                <w:pStyle w:val="Bibliography"/>
+                <w:ind w:left="720" w:hanging="720"/>
+                <w:rPr>
+                  <w:noProof/>
+                </w:rPr>
+              </w:pPr>
+              <w:r>
+                <w:rPr>
+                  <w:noProof/>
+                </w:rPr>
                 <w:t xml:space="preserve">Owen, Jaren. 2021. “How did the Enigma Machine work?” </w:t>
               </w:r>
               <w:r>
@@ -10595,6 +12105,35 @@
                 <w:rPr>
                   <w:noProof/>
                 </w:rPr>
+                <w:t xml:space="preserve">Rejewski, Marian. 1980. “An application of the theory of permutations in breaking the Enigma cipher.” </w:t>
+              </w:r>
+              <w:r>
+                <w:rPr>
+                  <w:i/>
+                  <w:iCs/>
+                  <w:noProof/>
+                </w:rPr>
+                <w:t>Applicationes Mathematicae. 16, No. 4,</w:t>
+              </w:r>
+              <w:r>
+                <w:rPr>
+                  <w:noProof/>
+                </w:rPr>
+                <w:t xml:space="preserve"> 543-559.</w:t>
+              </w:r>
+            </w:p>
+            <w:p>
+              <w:pPr>
+                <w:pStyle w:val="Bibliography"/>
+                <w:ind w:left="720" w:hanging="720"/>
+                <w:rPr>
+                  <w:noProof/>
+                </w:rPr>
+              </w:pPr>
+              <w:r>
+                <w:rPr>
+                  <w:noProof/>
+                </w:rPr>
                 <w:t xml:space="preserve">Smart, Nigel P. 2016. “The enigma machine.” </w:t>
               </w:r>
               <w:r>
@@ -10610,6 +12149,21 @@
                   <w:noProof/>
                 </w:rPr>
                 <w:t xml:space="preserve"> 133-161.</w:t>
+              </w:r>
+            </w:p>
+            <w:p>
+              <w:pPr>
+                <w:pStyle w:val="Bibliography"/>
+                <w:ind w:left="720" w:hanging="720"/>
+                <w:rPr>
+                  <w:noProof/>
+                </w:rPr>
+              </w:pPr>
+              <w:r>
+                <w:rPr>
+                  <w:noProof/>
+                </w:rPr>
+                <w:t>Tang, Lynda, Nayoung Lee, and Sophie Russo. 2018. “Breaking Enigma.”</w:t>
               </w:r>
             </w:p>
             <w:p>
@@ -10683,6 +12237,7 @@
                   <w:bCs/>
                   <w:noProof/>
                 </w:rPr>
+                <w:lastRenderedPageBreak/>
                 <w:fldChar w:fldCharType="end"/>
               </w:r>
             </w:p>
@@ -10697,14 +12252,14 @@
           <w:lang w:val="en-GB"/>
         </w:rPr>
       </w:pPr>
-      <w:bookmarkStart w:id="86" w:name="_Toc158033989"/>
+      <w:bookmarkStart w:id="92" w:name="_Toc158033989"/>
       <w:r>
         <w:rPr>
           <w:lang w:val="en-GB"/>
         </w:rPr>
         <w:t>Table of Figures</w:t>
       </w:r>
-      <w:bookmarkEnd w:id="86"/>
+      <w:bookmarkEnd w:id="92"/>
     </w:p>
     <w:p>
       <w:pPr>
@@ -11260,11 +12815,11 @@
       <w:r>
         <w:t xml:space="preserve">  </w:t>
       </w:r>
-      <w:bookmarkStart w:id="87" w:name="_Toc158033990"/>
+      <w:bookmarkStart w:id="93" w:name="_Toc158033990"/>
       <w:r>
         <w:t>Tables of Tables</w:t>
       </w:r>
-      <w:bookmarkEnd w:id="87"/>
+      <w:bookmarkEnd w:id="93"/>
     </w:p>
     <w:p>
       <w:pPr>
@@ -11449,7 +13004,6 @@
           <w:sz w:val="20"/>
           <w:szCs w:val="20"/>
         </w:rPr>
-        <w:lastRenderedPageBreak/>
         <w:fldChar w:fldCharType="end"/>
       </w:r>
       <w:r>
@@ -11462,11 +13016,11 @@
         </w:rPr>
         <w:t xml:space="preserve">    </w:t>
       </w:r>
-      <w:bookmarkStart w:id="88" w:name="_Toc158033991"/>
+      <w:bookmarkStart w:id="94" w:name="_Toc158033991"/>
       <w:r>
         <w:t>Table of Equations</w:t>
       </w:r>
-      <w:bookmarkEnd w:id="88"/>
+      <w:bookmarkEnd w:id="94"/>
       <w:r>
         <w:t xml:space="preserve"> </w:t>
       </w:r>
@@ -11484,18 +13038,18 @@
       <w:pPr>
         <w:pStyle w:val="TableofFigures"/>
         <w:tabs>
-          <w:tab w:val="right" w:leader="dot" w:pos="9016"/>
+          <w:tab w:val="right" w:pos="9016"/>
         </w:tabs>
         <w:rPr>
           <w:rFonts w:eastAsiaTheme="minorEastAsia" w:cstheme="minorBidi"/>
           <w:caps w:val="0"/>
           <w:noProof/>
-          <w:sz w:val="22"/>
-          <w:szCs w:val="22"/>
+          <w:sz w:val="24"/>
+          <w:szCs w:val="24"/>
           <w:lang w:eastAsia="en-GB"/>
         </w:rPr>
       </w:pPr>
-      <w:hyperlink w:anchor="_Toc158033863" w:history="1">
+      <w:hyperlink w:anchor="_Toc158213184" w:history="1">
         <w:r>
           <w:rPr>
             <w:rStyle w:val="Hyperlink"/>
@@ -11522,7 +13076,7 @@
             <w:noProof/>
             <w:webHidden/>
           </w:rPr>
-          <w:instrText xml:space="preserve"> PAGEREF _Toc158033863 \h </w:instrText>
+          <w:instrText xml:space="preserve"> PAGEREF _Toc158213184 \h </w:instrText>
         </w:r>
         <w:r>
           <w:rPr>
@@ -11542,7 +13096,7 @@
             <w:noProof/>
             <w:webHidden/>
           </w:rPr>
-          <w:t>6</w:t>
+          <w:t>7</w:t>
         </w:r>
         <w:r>
           <w:rPr>
@@ -11557,18 +13111,18 @@
       <w:pPr>
         <w:pStyle w:val="TableofFigures"/>
         <w:tabs>
-          <w:tab w:val="right" w:leader="dot" w:pos="9016"/>
+          <w:tab w:val="right" w:pos="9016"/>
         </w:tabs>
         <w:rPr>
           <w:rFonts w:eastAsiaTheme="minorEastAsia" w:cstheme="minorBidi"/>
           <w:caps w:val="0"/>
           <w:noProof/>
-          <w:sz w:val="22"/>
-          <w:szCs w:val="22"/>
+          <w:sz w:val="24"/>
+          <w:szCs w:val="24"/>
           <w:lang w:eastAsia="en-GB"/>
         </w:rPr>
       </w:pPr>
-      <w:hyperlink w:anchor="_Toc158033864" w:history="1">
+      <w:hyperlink w:anchor="_Toc158213185" w:history="1">
         <w:r>
           <w:rPr>
             <w:rStyle w:val="Hyperlink"/>
@@ -11595,7 +13149,7 @@
             <w:noProof/>
             <w:webHidden/>
           </w:rPr>
-          <w:instrText xml:space="preserve"> PAGEREF _Toc158033864 \h </w:instrText>
+          <w:instrText xml:space="preserve"> PAGEREF _Toc158213185 \h </w:instrText>
         </w:r>
         <w:r>
           <w:rPr>
@@ -11615,7 +13169,7 @@
             <w:noProof/>
             <w:webHidden/>
           </w:rPr>
-          <w:t>8</w:t>
+          <w:t>9</w:t>
         </w:r>
         <w:r>
           <w:rPr>
@@ -11630,18 +13184,18 @@
       <w:pPr>
         <w:pStyle w:val="TableofFigures"/>
         <w:tabs>
-          <w:tab w:val="right" w:leader="dot" w:pos="9016"/>
+          <w:tab w:val="right" w:pos="9016"/>
         </w:tabs>
         <w:rPr>
           <w:rFonts w:eastAsiaTheme="minorEastAsia" w:cstheme="minorBidi"/>
           <w:caps w:val="0"/>
           <w:noProof/>
-          <w:sz w:val="22"/>
-          <w:szCs w:val="22"/>
+          <w:sz w:val="24"/>
+          <w:szCs w:val="24"/>
           <w:lang w:eastAsia="en-GB"/>
         </w:rPr>
       </w:pPr>
-      <w:hyperlink w:anchor="_Toc158033865" w:history="1">
+      <w:hyperlink w:anchor="_Toc158213186" w:history="1">
         <w:r>
           <w:rPr>
             <w:rStyle w:val="Hyperlink"/>
@@ -11668,7 +13222,7 @@
             <w:noProof/>
             <w:webHidden/>
           </w:rPr>
-          <w:instrText xml:space="preserve"> PAGEREF _Toc158033865 \h </w:instrText>
+          <w:instrText xml:space="preserve"> PAGEREF _Toc158213186 \h </w:instrText>
         </w:r>
         <w:r>
           <w:rPr>
@@ -11688,7 +13242,7 @@
             <w:noProof/>
             <w:webHidden/>
           </w:rPr>
-          <w:t>9</w:t>
+          <w:t>10</w:t>
         </w:r>
         <w:r>
           <w:rPr>
@@ -11703,18 +13257,18 @@
       <w:pPr>
         <w:pStyle w:val="TableofFigures"/>
         <w:tabs>
-          <w:tab w:val="right" w:leader="dot" w:pos="9016"/>
+          <w:tab w:val="right" w:pos="9016"/>
         </w:tabs>
         <w:rPr>
           <w:rFonts w:eastAsiaTheme="minorEastAsia" w:cstheme="minorBidi"/>
           <w:caps w:val="0"/>
           <w:noProof/>
-          <w:sz w:val="22"/>
-          <w:szCs w:val="22"/>
+          <w:sz w:val="24"/>
+          <w:szCs w:val="24"/>
           <w:lang w:eastAsia="en-GB"/>
         </w:rPr>
       </w:pPr>
-      <w:hyperlink w:anchor="_Toc158033866" w:history="1">
+      <w:hyperlink w:anchor="_Toc158213187" w:history="1">
         <w:r>
           <w:rPr>
             <w:rStyle w:val="Hyperlink"/>
@@ -11760,8 +13314,43 @@
             <w:rStyle w:val="Hyperlink"/>
             <w:noProof/>
           </w:rPr>
-          <w:t xml:space="preserve"> represents the ring setting.</w:t>
-        </w:r>
+          <w:t xml:space="preserve"> represents the ring setting. The map function returns the input letter’s mapping as if no rotational effects have taken place e.g. in Figure 5, </w:t>
+        </w:r>
+        <m:oMath>
+          <m:r>
+            <m:rPr>
+              <m:sty m:val="bi"/>
+            </m:rPr>
+            <w:rPr>
+              <w:rStyle w:val="Hyperlink"/>
+              <w:rFonts w:ascii="Cambria Math" w:hAnsi="Cambria Math"/>
+              <w:noProof/>
+            </w:rPr>
+            <m:t>mapA</m:t>
+          </m:r>
+          <m:r>
+            <m:rPr>
+              <m:sty m:val="p"/>
+            </m:rPr>
+            <w:rPr>
+              <w:rStyle w:val="Hyperlink"/>
+              <w:rFonts w:ascii="Cambria Math" w:hAnsi="Cambria Math"/>
+              <w:noProof/>
+            </w:rPr>
+            <m:t>=</m:t>
+          </m:r>
+          <m:r>
+            <m:rPr>
+              <m:sty m:val="bi"/>
+            </m:rPr>
+            <w:rPr>
+              <w:rStyle w:val="Hyperlink"/>
+              <w:rFonts w:ascii="Cambria Math" w:hAnsi="Cambria Math"/>
+              <w:noProof/>
+            </w:rPr>
+            <m:t>B</m:t>
+          </m:r>
+        </m:oMath>
         <w:r>
           <w:rPr>
             <w:noProof/>
@@ -11781,7 +13370,7 @@
             <w:noProof/>
             <w:webHidden/>
           </w:rPr>
-          <w:instrText xml:space="preserve"> PAGEREF _Toc158033866 \h </w:instrText>
+          <w:instrText xml:space="preserve"> PAGEREF _Toc158213187 \h </w:instrText>
         </w:r>
         <w:r>
           <w:rPr>
@@ -11801,7 +13390,7 @@
             <w:noProof/>
             <w:webHidden/>
           </w:rPr>
-          <w:t>10</w:t>
+          <w:t>11</w:t>
         </w:r>
         <w:r>
           <w:rPr>
@@ -11814,19 +13403,167 @@
     </w:p>
     <w:p>
       <w:pPr>
-        <w:pStyle w:val="Heading2"/>
-        <w:numPr>
-          <w:ilvl w:val="0"/>
-          <w:numId w:val="0"/>
-        </w:numPr>
-        <w:rPr>
-          <w:lang w:val="en-GB"/>
-        </w:rPr>
-      </w:pPr>
-      <w:r>
-        <w:rPr>
-          <w:lang w:val="en-GB"/>
-        </w:rPr>
+        <w:pStyle w:val="TableofFigures"/>
+        <w:tabs>
+          <w:tab w:val="right" w:pos="9016"/>
+        </w:tabs>
+        <w:rPr>
+          <w:rFonts w:eastAsiaTheme="minorEastAsia" w:cstheme="minorBidi"/>
+          <w:caps w:val="0"/>
+          <w:noProof/>
+          <w:sz w:val="24"/>
+          <w:szCs w:val="24"/>
+          <w:lang w:eastAsia="en-GB"/>
+        </w:rPr>
+      </w:pPr>
+      <w:hyperlink w:anchor="_Toc158213188" w:history="1">
+        <w:r>
+          <w:rPr>
+            <w:rStyle w:val="Hyperlink"/>
+            <w:noProof/>
+          </w:rPr>
+          <w:t>Equation 5 Definition of double factorial [CITE]</w:t>
+        </w:r>
+        <w:r>
+          <w:rPr>
+            <w:noProof/>
+            <w:webHidden/>
+          </w:rPr>
+          <w:tab/>
+        </w:r>
+        <w:r>
+          <w:rPr>
+            <w:noProof/>
+            <w:webHidden/>
+          </w:rPr>
+          <w:fldChar w:fldCharType="begin"/>
+        </w:r>
+        <w:r>
+          <w:rPr>
+            <w:noProof/>
+            <w:webHidden/>
+          </w:rPr>
+          <w:instrText xml:space="preserve"> PAGEREF _Toc158213188 \h </w:instrText>
+        </w:r>
+        <w:r>
+          <w:rPr>
+            <w:noProof/>
+            <w:webHidden/>
+          </w:rPr>
+        </w:r>
+        <w:r>
+          <w:rPr>
+            <w:noProof/>
+            <w:webHidden/>
+          </w:rPr>
+          <w:fldChar w:fldCharType="separate"/>
+        </w:r>
+        <w:r>
+          <w:rPr>
+            <w:noProof/>
+            <w:webHidden/>
+          </w:rPr>
+          <w:t>13</w:t>
+        </w:r>
+        <w:r>
+          <w:rPr>
+            <w:noProof/>
+            <w:webHidden/>
+          </w:rPr>
+          <w:fldChar w:fldCharType="end"/>
+        </w:r>
+      </w:hyperlink>
+    </w:p>
+    <w:p>
+      <w:pPr>
+        <w:pStyle w:val="TableofFigures"/>
+        <w:tabs>
+          <w:tab w:val="right" w:pos="9016"/>
+        </w:tabs>
+        <w:rPr>
+          <w:rFonts w:eastAsiaTheme="minorEastAsia" w:cstheme="minorBidi"/>
+          <w:caps w:val="0"/>
+          <w:noProof/>
+          <w:sz w:val="24"/>
+          <w:szCs w:val="24"/>
+          <w:lang w:eastAsia="en-GB"/>
+        </w:rPr>
+      </w:pPr>
+      <w:hyperlink w:anchor="_Toc158213189" w:history="1">
+        <w:r>
+          <w:rPr>
+            <w:rStyle w:val="Hyperlink"/>
+            <w:noProof/>
+          </w:rPr>
+          <w:t xml:space="preserve">Equation 6 The number of settings (key space) of Enigma I assuming 10 plugboard cables are used. Ring setting is omitted as it was not changed by the Germans. Based on work from Tang, Lee and Russo </w:t>
+        </w:r>
+        <w:r>
+          <w:rPr>
+            <w:rStyle w:val="Hyperlink"/>
+            <w:noProof/>
+            <w:lang w:val="en-US"/>
+          </w:rPr>
+          <w:t>(Tang, Lee and Russo 2018)</w:t>
+        </w:r>
+        <w:r>
+          <w:rPr>
+            <w:rStyle w:val="Hyperlink"/>
+            <w:noProof/>
+          </w:rPr>
+          <w:t>.</w:t>
+        </w:r>
+        <w:r>
+          <w:rPr>
+            <w:noProof/>
+            <w:webHidden/>
+          </w:rPr>
+          <w:tab/>
+        </w:r>
+        <w:r>
+          <w:rPr>
+            <w:noProof/>
+            <w:webHidden/>
+          </w:rPr>
+          <w:fldChar w:fldCharType="begin"/>
+        </w:r>
+        <w:r>
+          <w:rPr>
+            <w:noProof/>
+            <w:webHidden/>
+          </w:rPr>
+          <w:instrText xml:space="preserve"> PAGEREF _Toc158213189 \h </w:instrText>
+        </w:r>
+        <w:r>
+          <w:rPr>
+            <w:noProof/>
+            <w:webHidden/>
+          </w:rPr>
+        </w:r>
+        <w:r>
+          <w:rPr>
+            <w:noProof/>
+            <w:webHidden/>
+          </w:rPr>
+          <w:fldChar w:fldCharType="separate"/>
+        </w:r>
+        <w:r>
+          <w:rPr>
+            <w:noProof/>
+            <w:webHidden/>
+          </w:rPr>
+          <w:t>13</w:t>
+        </w:r>
+        <w:r>
+          <w:rPr>
+            <w:noProof/>
+            <w:webHidden/>
+          </w:rPr>
+          <w:fldChar w:fldCharType="end"/>
+        </w:r>
+      </w:hyperlink>
+    </w:p>
+    <w:p>
+      <w:r>
         <w:fldChar w:fldCharType="end"/>
       </w:r>
     </w:p>
@@ -14370,7 +16107,7 @@
         </b:NameList>
       </b:Author>
     </b:Author>
-    <b:RefOrder>9</b:RefOrder>
+    <b:RefOrder>12</b:RefOrder>
   </b:Source>
   <b:Source>
     <b:Tag>Rej80</b:Tag>
@@ -14390,12 +16127,22 @@
         </b:NameList>
       </b:Author>
     </b:Author>
-    <b:RefOrder>10</b:RefOrder>
+    <b:RefOrder>9</b:RefOrder>
+  </b:Source>
+  <b:Source>
+    <b:Tag>htt24</b:Tag>
+    <b:SourceType>DocumentFromInternetSite</b:SourceType>
+    <b:Guid>{AAFE3DA3-4246-43B4-A1C9-1C544E8E4A1F}</b:Guid>
+    <b:Title>How does the Enigma machine work?</b:Title>
+    <b:InternetSiteTitle>Crypto Museum</b:InternetSiteTitle>
+    <b:YearAccessed>2024</b:YearAccessed>
+    <b:URL>https://www.cryptomuseum.com/crypto/enigma/working.htm</b:URL>
+    <b:RefOrder>11</b:RefOrder>
   </b:Source>
   <b:Source>
     <b:Tag>Tan18</b:Tag>
     <b:SourceType>JournalArticle</b:SourceType>
-    <b:Guid>{601D25A4-CF12-49BA-BACE-8E54262CA2AA}</b:Guid>
+    <b:Guid>{E552B5AA-903A-446F-805C-D9A84653F724}</b:Guid>
     <b:Title>Breaking Enigma</b:Title>
     <b:Year>2018</b:Year>
     <b:Author>
@@ -14406,8 +16153,8 @@
             <b:First>Lynda</b:First>
           </b:Person>
           <b:Person>
-            <b:Last>Nayoung</b:Last>
-            <b:First>Lee</b:First>
+            <b:Last>Lee</b:Last>
+            <b:First>Nayoung</b:First>
           </b:Person>
           <b:Person>
             <b:Last>Russo</b:Last>
@@ -14416,13 +16163,13 @@
         </b:NameList>
       </b:Author>
     </b:Author>
-    <b:RefOrder>11</b:RefOrder>
+    <b:RefOrder>10</b:RefOrder>
   </b:Source>
 </b:Sources>
 </file>
 
 <file path=customXml/itemProps1.xml><?xml version="1.0" encoding="utf-8"?>
-<ds:datastoreItem xmlns:ds="http://schemas.openxmlformats.org/officeDocument/2006/customXml" ds:itemID="{CA4160C1-FBAC-4590-A08E-AA1F278D00D5}">
+<ds:datastoreItem xmlns:ds="http://schemas.openxmlformats.org/officeDocument/2006/customXml" ds:itemID="{0FD065C2-17C1-46C0-B10D-25C06A099FEC}">
   <ds:schemaRefs>
     <ds:schemaRef ds:uri="http://schemas.openxmlformats.org/officeDocument/2006/bibliography"/>
   </ds:schemaRefs>

</xml_diff>

<commit_message>
Wrote possible solutions section
</commit_message>
<xml_diff>
--- a/docs/project/Report.docx
+++ b/docs/project/Report.docx
@@ -1,6 +1,6 @@
 
 <file path=word/document.xml><?xml version="1.0" encoding="utf-8"?>
-<w:document xmlns:wpc="http://schemas.microsoft.com/office/word/2010/wordprocessingCanvas" xmlns:cx="http://schemas.microsoft.com/office/drawing/2014/chartex" xmlns:cx1="http://schemas.microsoft.com/office/drawing/2015/9/8/chartex" xmlns:cx2="http://schemas.microsoft.com/office/drawing/2015/10/21/chartex" xmlns:cx3="http://schemas.microsoft.com/office/drawing/2016/5/9/chartex" xmlns:cx4="http://schemas.microsoft.com/office/drawing/2016/5/10/chartex" xmlns:cx5="http://schemas.microsoft.com/office/drawing/2016/5/11/chartex" xmlns:cx6="http://schemas.microsoft.com/office/drawing/2016/5/12/chartex" xmlns:cx7="http://schemas.microsoft.com/office/drawing/2016/5/13/chartex" xmlns:cx8="http://schemas.microsoft.com/office/drawing/2016/5/14/chartex" xmlns:mc="http://schemas.openxmlformats.org/markup-compatibility/2006" xmlns:aink="http://schemas.microsoft.com/office/drawing/2016/ink" xmlns:am3d="http://schemas.microsoft.com/office/drawing/2017/model3d" xmlns:o="urn:schemas-microsoft-com:office:office" xmlns:oel="http://schemas.microsoft.com/office/2019/extlst" xmlns:r="http://schemas.openxmlformats.org/officeDocument/2006/relationships" xmlns:m="http://schemas.openxmlformats.org/officeDocument/2006/math" xmlns:v="urn:schemas-microsoft-com:vml" xmlns:wp14="http://schemas.microsoft.com/office/word/2010/wordprocessingDrawing" xmlns:wp="http://schemas.openxmlformats.org/drawingml/2006/wordprocessingDrawing" xmlns:w10="urn:schemas-microsoft-com:office:word" xmlns:w="http://schemas.openxmlformats.org/wordprocessingml/2006/main" xmlns:w14="http://schemas.microsoft.com/office/word/2010/wordml" xmlns:w15="http://schemas.microsoft.com/office/word/2012/wordml" xmlns:w16cex="http://schemas.microsoft.com/office/word/2018/wordml/cex" xmlns:w16cid="http://schemas.microsoft.com/office/word/2016/wordml/cid" xmlns:w16="http://schemas.microsoft.com/office/word/2018/wordml" xmlns:w16sdtdh="http://schemas.microsoft.com/office/word/2020/wordml/sdtdatahash" xmlns:w16se="http://schemas.microsoft.com/office/word/2015/wordml/symex" xmlns:wpg="http://schemas.microsoft.com/office/word/2010/wordprocessingGroup" xmlns:wpi="http://schemas.microsoft.com/office/word/2010/wordprocessingInk" xmlns:wne="http://schemas.microsoft.com/office/word/2006/wordml" xmlns:wps="http://schemas.microsoft.com/office/word/2010/wordprocessingShape" mc:Ignorable="w14 w15 w16se w16cid w16 w16cex w16sdtdh wp14">
+<w:document xmlns:wpc="http://schemas.microsoft.com/office/word/2010/wordprocessingCanvas" xmlns:cx="http://schemas.microsoft.com/office/drawing/2014/chartex" xmlns:cx1="http://schemas.microsoft.com/office/drawing/2015/9/8/chartex" xmlns:cx2="http://schemas.microsoft.com/office/drawing/2015/10/21/chartex" xmlns:cx3="http://schemas.microsoft.com/office/drawing/2016/5/9/chartex" xmlns:cx4="http://schemas.microsoft.com/office/drawing/2016/5/10/chartex" xmlns:cx5="http://schemas.microsoft.com/office/drawing/2016/5/11/chartex" xmlns:cx6="http://schemas.microsoft.com/office/drawing/2016/5/12/chartex" xmlns:cx7="http://schemas.microsoft.com/office/drawing/2016/5/13/chartex" xmlns:cx8="http://schemas.microsoft.com/office/drawing/2016/5/14/chartex" xmlns:mc="http://schemas.openxmlformats.org/markup-compatibility/2006" xmlns:aink="http://schemas.microsoft.com/office/drawing/2016/ink" xmlns:am3d="http://schemas.microsoft.com/office/drawing/2017/model3d" xmlns:o="urn:schemas-microsoft-com:office:office" xmlns:oel="http://schemas.microsoft.com/office/2019/extlst" xmlns:r="http://schemas.openxmlformats.org/officeDocument/2006/relationships" xmlns:m="http://schemas.openxmlformats.org/officeDocument/2006/math" xmlns:v="urn:schemas-microsoft-com:vml" xmlns:wp14="http://schemas.microsoft.com/office/word/2010/wordprocessingDrawing" xmlns:wp="http://schemas.openxmlformats.org/drawingml/2006/wordprocessingDrawing" xmlns:w10="urn:schemas-microsoft-com:office:word" xmlns:w="http://schemas.openxmlformats.org/wordprocessingml/2006/main" xmlns:w14="http://schemas.microsoft.com/office/word/2010/wordml" xmlns:w15="http://schemas.microsoft.com/office/word/2012/wordml" xmlns:w16cex="http://schemas.microsoft.com/office/word/2018/wordml/cex" xmlns:w16cid="http://schemas.microsoft.com/office/word/2016/wordml/cid" xmlns:w16="http://schemas.microsoft.com/office/word/2018/wordml" xmlns:w16du="http://schemas.microsoft.com/office/word/2023/wordml/word16du" xmlns:w16sdtdh="http://schemas.microsoft.com/office/word/2020/wordml/sdtdatahash" xmlns:w16se="http://schemas.microsoft.com/office/word/2015/wordml/symex" xmlns:wpg="http://schemas.microsoft.com/office/word/2010/wordprocessingGroup" xmlns:wpi="http://schemas.microsoft.com/office/word/2010/wordprocessingInk" xmlns:wne="http://schemas.microsoft.com/office/word/2006/wordml" xmlns:wps="http://schemas.microsoft.com/office/word/2010/wordprocessingShape" mc:Ignorable="w14 w15 w16se w16cid w16 w16cex w16sdtdh w16du wp14">
   <w:body>
     <w:p>
       <w:pPr>
@@ -3998,13 +3998,41 @@
               <w:rPr>
                 <w:rFonts w:cs="Times New Roman"/>
               </w:rPr>
-              <w:t xml:space="preserve">“Enhanced Enigma” machine </w:t>
+              <w:t>“</w:t>
+            </w:r>
+            <w:proofErr w:type="spellStart"/>
+            <w:r>
+              <w:rPr>
+                <w:rFonts w:cs="Times New Roman"/>
+              </w:rPr>
+              <w:t>EnigmaPlus</w:t>
+            </w:r>
+            <w:proofErr w:type="spellEnd"/>
+            <w:r>
+              <w:rPr>
+                <w:rFonts w:cs="Times New Roman"/>
+              </w:rPr>
+              <w:t xml:space="preserve">” machine </w:t>
             </w:r>
             <w:r>
               <w:rPr>
                 <w:rFonts w:cs="Times New Roman"/>
               </w:rPr>
               <w:t>with an aim of fixing cryptographic weaknesses</w:t>
+            </w:r>
+            <w:r>
+              <w:rPr>
+                <w:rFonts w:cs="Times New Roman"/>
+              </w:rPr>
+              <w:t xml:space="preserve"> of </w:t>
+            </w:r>
+            <w:r>
+              <w:rPr>
+                <w:rFonts w:cs="Times New Roman"/>
+                <w:i/>
+                <w:iCs/>
+              </w:rPr>
+              <w:t>Enigma I</w:t>
             </w:r>
           </w:p>
         </w:tc>
@@ -5682,13 +5710,7 @@
         </w:rPr>
       </w:pPr>
       <w:r>
-        <w:t>The Enigma rotors could be swapped around and placed in any order in the three slots available. Usually, users were given a box containing 5 different rotors (although later models had more and could place them in a choice of 4 slots),</w:t>
-      </w:r>
-      <w:r>
-        <w:t xml:space="preserve"> [CITE]</w:t>
-      </w:r>
-      <w:r>
-        <w:t xml:space="preserve"> the choice of which to use formed part of the Enigma’s key.</w:t>
+        <w:t>The Enigma rotors could be swapped around and placed in any order in the three slots available. Usually, users were given a box containing 5 different rotors the choice of which to use formed part of the Enigma’s key.</w:t>
       </w:r>
       <w:r>
         <w:t xml:space="preserve"> </w:t>
@@ -6410,25 +6432,52 @@
         <w:t xml:space="preserve"> letter ring</w:t>
       </w:r>
       <w:r>
+        <w:t xml:space="preserve">, allowing </w:t>
+      </w:r>
+      <w:r>
+        <w:t>the notch position to move relative to the letter ring</w:t>
+      </w:r>
+      <w:r>
+        <w:t xml:space="preserve">. </w:t>
+      </w:r>
+      <w:r>
+        <w:t xml:space="preserve">Whilst generally, the ring setting formed part of the key, it </w:t>
+      </w:r>
+      <w:r>
+        <w:t xml:space="preserve">is important to note that it had marginal strength on the strength of the cypher, only affecting the turnover position of the adjacent rotor </w:t>
+      </w:r>
+      <w:sdt>
+        <w:sdtPr>
+          <w:id w:val="-465816468"/>
+          <w:citation/>
+        </w:sdtPr>
+        <w:sdtContent>
+          <w:r>
+            <w:fldChar w:fldCharType="begin"/>
+          </w:r>
+          <w:r>
+            <w:rPr>
+              <w:lang w:val="en-US"/>
+            </w:rPr>
+            <w:instrText xml:space="preserve"> CITATION htt24 \l 1033 </w:instrText>
+          </w:r>
+          <w:r>
+            <w:fldChar w:fldCharType="separate"/>
+          </w:r>
+          <w:r>
+            <w:rPr>
+              <w:noProof/>
+              <w:lang w:val="en-US"/>
+            </w:rPr>
+            <w:t>(How does the Enigma machine work? n.d.)</w:t>
+          </w:r>
+          <w:r>
+            <w:fldChar w:fldCharType="end"/>
+          </w:r>
+        </w:sdtContent>
+      </w:sdt>
+      <w:r>
         <w:t>.</w:t>
-      </w:r>
-      <w:r>
-        <w:t xml:space="preserve"> </w:t>
-      </w:r>
-      <w:r>
-        <w:t>This</w:t>
-      </w:r>
-      <w:r>
-        <w:t xml:space="preserve"> allowed the notch position to move relative to the letter ring</w:t>
-      </w:r>
-      <w:r>
-        <w:t xml:space="preserve">. </w:t>
-      </w:r>
-      <w:r>
-        <w:t xml:space="preserve">Whilst generally, the ring setting formed part of the key, it is important to note that the effect of the ring setting did not </w:t>
-      </w:r>
-      <w:r>
-        <w:t>contribute much to the strength of the cypher [CITE].</w:t>
       </w:r>
     </w:p>
     <w:p>
@@ -8100,7 +8149,19 @@
         <w:rPr>
           <w:rFonts w:cs="Times New Roman"/>
         </w:rPr>
-        <w:t>As shown in Figure 3, sockets on the machine that connected are represented with a connection between nodes such as A and D. Due to the plugboard symmetry, these such diagrams exhibit this ‘X’ shapes.</w:t>
+        <w:t>As shown in Figure 3, sockets on the machine that connected are represented with a connection between nodes such as A and D. Due to the plugboard symmetry, these</w:t>
+      </w:r>
+      <w:r>
+        <w:rPr>
+          <w:rFonts w:cs="Times New Roman"/>
+        </w:rPr>
+        <w:t xml:space="preserve"> </w:t>
+      </w:r>
+      <w:r>
+        <w:rPr>
+          <w:rFonts w:cs="Times New Roman"/>
+        </w:rPr>
+        <w:t>diagrams exhibit this ‘X’ shapes.</w:t>
       </w:r>
     </w:p>
     <w:p>
@@ -9536,7 +9597,13 @@
         <w:t>demonstrating the letter scrambling that takes place in the Enigma machine</w:t>
       </w:r>
       <w:r>
-        <w:t xml:space="preserve"> can be created with more ease</w:t>
+        <w:t xml:space="preserve"> can be created with </w:t>
+      </w:r>
+      <w:r>
+        <w:t>greater</w:t>
+      </w:r>
+      <w:r>
+        <w:t xml:space="preserve"> ease</w:t>
       </w:r>
       <w:r>
         <w:t>.</w:t>
@@ -9778,6 +9845,22 @@
       <w:bookmarkEnd w:id="48"/>
       <w:bookmarkEnd w:id="49"/>
       <w:bookmarkEnd w:id="50"/>
+      <w:r>
+        <w:rPr>
+          <w:lang w:val="en-GB"/>
+        </w:rPr>
+        <w:t xml:space="preserve"> &amp; Remedies</w:t>
+      </w:r>
+    </w:p>
+    <w:p>
+      <w:pPr>
+        <w:pStyle w:val="Heading3"/>
+      </w:pPr>
+      <w:bookmarkStart w:id="51" w:name="_Ref158720154"/>
+      <w:r>
+        <w:t>Cypher Strength</w:t>
+      </w:r>
+      <w:bookmarkEnd w:id="51"/>
     </w:p>
     <w:p>
       <w:r>
@@ -9817,7 +9900,13 @@
         </w:sdtContent>
       </w:sdt>
       <w:r>
-        <w:t xml:space="preserve">. The Germans were lazy when </w:t>
+        <w:t xml:space="preserve">. The Germans </w:t>
+      </w:r>
+      <w:r>
+        <w:t xml:space="preserve">became complacent </w:t>
+      </w:r>
+      <w:r>
+        <w:t xml:space="preserve">when </w:t>
       </w:r>
       <w:r>
         <w:t>operating</w:t>
@@ -9856,7 +9945,13 @@
         </w:sdtContent>
       </w:sdt>
       <w:r>
-        <w:t xml:space="preserve">. This led to a to a large reduction in the security of communication amongst the Germans due to factors that could have been largely avoided </w:t>
+        <w:t xml:space="preserve">. This led to a to a large reduction in the security of communication </w:t>
+      </w:r>
+      <w:r>
+        <w:t xml:space="preserve">between operators </w:t>
+      </w:r>
+      <w:r>
+        <w:t xml:space="preserve">due to factors that could have been largely avoided </w:t>
       </w:r>
       <w:sdt>
         <w:sdtPr>
@@ -10253,13 +10348,7 @@
           <w:rPr>
             <w:rFonts w:ascii="Cambria Math" w:eastAsiaTheme="minorEastAsia" w:hAnsi="Cambria Math"/>
           </w:rPr>
-          <m:t>25‼≈</m:t>
-        </m:r>
-        <m:r>
-          <w:rPr>
-            <w:rFonts w:ascii="Cambria Math" w:eastAsiaTheme="minorEastAsia" w:hAnsi="Cambria Math"/>
-          </w:rPr>
-          <m:t>8</m:t>
+          <m:t>25‼≈8</m:t>
         </m:r>
         <m:r>
           <m:rPr>
@@ -10356,7 +10445,13 @@
         <w:rPr>
           <w:rFonts w:eastAsiaTheme="minorEastAsia"/>
         </w:rPr>
-        <w:t xml:space="preserve"> The reduction in permutations by a factor of roughly </w:t>
+        <w:t xml:space="preserve"> The reduction in permutations by a factor </w:t>
+      </w:r>
+      <w:r>
+        <w:rPr>
+          <w:rFonts w:eastAsiaTheme="minorEastAsia"/>
+        </w:rPr>
+        <w:t xml:space="preserve">of approximately </w:t>
       </w:r>
       <m:oMath>
         <m:r>
@@ -10707,8 +10802,8 @@
       <w:pPr>
         <w:pStyle w:val="Caption"/>
       </w:pPr>
-      <w:bookmarkStart w:id="51" w:name="_Ref158212021"/>
-      <w:bookmarkStart w:id="52" w:name="_Toc158213188"/>
+      <w:bookmarkStart w:id="52" w:name="_Ref158212021"/>
+      <w:bookmarkStart w:id="53" w:name="_Toc158213188"/>
       <w:r>
         <w:t xml:space="preserve">Equation </w:t>
       </w:r>
@@ -10730,14 +10825,14 @@
       <w:r>
         <w:fldChar w:fldCharType="end"/>
       </w:r>
-      <w:bookmarkEnd w:id="51"/>
+      <w:bookmarkEnd w:id="52"/>
       <w:r>
         <w:t xml:space="preserve"> Definition of double factorial</w:t>
       </w:r>
       <w:r>
         <w:t xml:space="preserve"> [CITE]</w:t>
       </w:r>
-      <w:bookmarkEnd w:id="52"/>
+      <w:bookmarkEnd w:id="53"/>
     </w:p>
     <w:p>
       <w:pPr>
@@ -11008,8 +11103,8 @@
           <w:i w:val="0"/>
         </w:rPr>
       </w:pPr>
-      <w:bookmarkStart w:id="53" w:name="_Ref158211604"/>
-      <w:bookmarkStart w:id="54" w:name="_Toc158213189"/>
+      <w:bookmarkStart w:id="54" w:name="_Ref158211604"/>
+      <w:bookmarkStart w:id="55" w:name="_Toc158213189"/>
       <w:r>
         <w:t xml:space="preserve">Equation </w:t>
       </w:r>
@@ -11031,7 +11126,7 @@
       <w:r>
         <w:fldChar w:fldCharType="end"/>
       </w:r>
-      <w:bookmarkEnd w:id="53"/>
+      <w:bookmarkEnd w:id="54"/>
       <w:r>
         <w:t xml:space="preserve"> The number of settings (key space) of Enigma I assuming 10</w:t>
       </w:r>
@@ -11039,10 +11134,7 @@
         <w:t xml:space="preserve"> plugboard</w:t>
       </w:r>
       <w:r>
-        <w:t xml:space="preserve"> cables are used. Ring setting is omitted as it was not changed by the Germans. Based on work from </w:t>
-      </w:r>
-      <w:r>
-        <w:t xml:space="preserve">Tang, </w:t>
+        <w:t xml:space="preserve"> cables are used. Ring setting is omitted as it was not changed by the Germans. Based on work from Tang, </w:t>
       </w:r>
       <w:proofErr w:type="gramStart"/>
       <w:r>
@@ -11050,10 +11142,7 @@
       </w:r>
       <w:proofErr w:type="gramEnd"/>
       <w:r>
-        <w:t xml:space="preserve"> and Russo</w:t>
-      </w:r>
-      <w:r>
-        <w:t xml:space="preserve"> </w:t>
+        <w:t xml:space="preserve"> and Russo </w:t>
       </w:r>
       <w:sdt>
         <w:sdtPr>
@@ -11088,25 +11177,371 @@
       <w:r>
         <w:t>.</w:t>
       </w:r>
-      <w:bookmarkEnd w:id="54"/>
+      <w:bookmarkEnd w:id="55"/>
+    </w:p>
+    <w:p>
+      <w:pPr>
+        <w:pStyle w:val="Heading3"/>
+      </w:pPr>
+      <w:r>
+        <w:t>Improving the Machine</w:t>
+      </w:r>
+    </w:p>
+    <w:p>
+      <w:pPr>
+        <w:tabs>
+          <w:tab w:val="left" w:pos="2556"/>
+        </w:tabs>
+      </w:pPr>
+      <w:r>
+        <w:t>Clearly,</w:t>
+      </w:r>
+      <w:r>
+        <w:t xml:space="preserve"> the most obvious</w:t>
+      </w:r>
+      <w:r>
+        <w:t xml:space="preserve"> solution</w:t>
+      </w:r>
+      <w:r>
+        <w:t xml:space="preserve"> to</w:t>
+      </w:r>
+      <w:r>
+        <w:t xml:space="preserve"> improve the </w:t>
+      </w:r>
+      <w:r>
+        <w:rPr>
+          <w:i/>
+          <w:iCs/>
+        </w:rPr>
+        <w:t>Enigma I</w:t>
+      </w:r>
+      <w:r>
+        <w:t xml:space="preserve"> is to increase its key space by using more rotors. This can be done by adding an additional slot to the machine to allow for 4 or more rotors to be in use at one time, or even using the usual 3 rotor slots but having a larger collection to choose from. In </w:t>
+      </w:r>
+      <w:r>
+        <w:t>fact,</w:t>
+      </w:r>
+      <w:r>
+        <w:t xml:space="preserve"> rotor IV and V were introduced later in</w:t>
+      </w:r>
+      <w:r>
+        <w:t xml:space="preserve"> 1932 </w:t>
+      </w:r>
+      <w:sdt>
+        <w:sdtPr>
+          <w:id w:val="-1946687059"/>
+          <w:citation/>
+        </w:sdtPr>
+        <w:sdtContent>
+          <w:r>
+            <w:fldChar w:fldCharType="begin"/>
+          </w:r>
+          <w:r>
+            <w:rPr>
+              <w:lang w:val="en-US"/>
+            </w:rPr>
+            <w:instrText xml:space="preserve"> CITATION Ost23 \l 1033 </w:instrText>
+          </w:r>
+          <w:r>
+            <w:fldChar w:fldCharType="separate"/>
+          </w:r>
+          <w:r>
+            <w:rPr>
+              <w:noProof/>
+              <w:lang w:val="en-US"/>
+            </w:rPr>
+            <w:t>(Ostwald 2023)</w:t>
+          </w:r>
+          <w:r>
+            <w:fldChar w:fldCharType="end"/>
+          </w:r>
+        </w:sdtContent>
+      </w:sdt>
+      <w:r>
+        <w:t xml:space="preserve"> </w:t>
+      </w:r>
+      <w:proofErr w:type="gramStart"/>
+      <w:r>
+        <w:t>in order to</w:t>
+      </w:r>
+      <w:proofErr w:type="gramEnd"/>
+      <w:r>
+        <w:t xml:space="preserve"> increase the key space. Other </w:t>
+      </w:r>
+      <w:r>
+        <w:t>machines that were inspired by Enigma</w:t>
+      </w:r>
+      <w:r>
+        <w:t>,</w:t>
+      </w:r>
+      <w:r>
+        <w:t xml:space="preserve"> such as the British Typex</w:t>
+      </w:r>
+      <w:r>
+        <w:t>,</w:t>
+      </w:r>
+      <w:r>
+        <w:t xml:space="preserve"> w</w:t>
+      </w:r>
+      <w:r>
+        <w:t xml:space="preserve">ere </w:t>
+      </w:r>
+      <w:r>
+        <w:t>developed to utilise more than 3 rotors at a time,</w:t>
+      </w:r>
+      <w:r>
+        <w:t xml:space="preserve"> thus</w:t>
+      </w:r>
+      <w:r>
+        <w:t xml:space="preserve"> increasing combinatorial complexity</w:t>
+      </w:r>
+      <w:r>
+        <w:t xml:space="preserve"> </w:t>
+      </w:r>
+      <w:sdt>
+        <w:sdtPr>
+          <w:id w:val="887917050"/>
+          <w:citation/>
+        </w:sdtPr>
+        <w:sdtContent>
+          <w:r>
+            <w:fldChar w:fldCharType="begin"/>
+          </w:r>
+          <w:r>
+            <w:rPr>
+              <w:lang w:val="en-US"/>
+            </w:rPr>
+            <w:instrText xml:space="preserve"> CITATION Ost23 \l 1033 </w:instrText>
+          </w:r>
+          <w:r>
+            <w:fldChar w:fldCharType="separate"/>
+          </w:r>
+          <w:r>
+            <w:rPr>
+              <w:noProof/>
+              <w:lang w:val="en-US"/>
+            </w:rPr>
+            <w:t>(Ostwald 2023)</w:t>
+          </w:r>
+          <w:r>
+            <w:fldChar w:fldCharType="end"/>
+          </w:r>
+        </w:sdtContent>
+      </w:sdt>
+      <w:r>
+        <w:t>.</w:t>
+      </w:r>
+      <w:r>
+        <w:t xml:space="preserve"> Ostwald’s study </w:t>
+      </w:r>
+      <w:sdt>
+        <w:sdtPr>
+          <w:id w:val="747614775"/>
+          <w:citation/>
+        </w:sdtPr>
+        <w:sdtContent>
+          <w:r>
+            <w:fldChar w:fldCharType="begin"/>
+          </w:r>
+          <w:r>
+            <w:rPr>
+              <w:lang w:val="en-US"/>
+            </w:rPr>
+            <w:instrText xml:space="preserve"> CITATION Ost23 \l 1033 </w:instrText>
+          </w:r>
+          <w:r>
+            <w:fldChar w:fldCharType="separate"/>
+          </w:r>
+          <w:r>
+            <w:rPr>
+              <w:noProof/>
+              <w:lang w:val="en-US"/>
+            </w:rPr>
+            <w:t>(Ostwald 2023)</w:t>
+          </w:r>
+          <w:r>
+            <w:fldChar w:fldCharType="end"/>
+          </w:r>
+        </w:sdtContent>
+      </w:sdt>
+      <w:r>
+        <w:t xml:space="preserve"> shows numerous additional </w:t>
+      </w:r>
+      <w:r>
+        <w:t>improvements</w:t>
+      </w:r>
+      <w:r>
+        <w:t xml:space="preserve"> that either were implemented or could have been implemented to improve the cypher key space.</w:t>
+      </w:r>
+    </w:p>
+    <w:p>
+      <w:pPr>
+        <w:tabs>
+          <w:tab w:val="left" w:pos="2556"/>
+        </w:tabs>
+      </w:pPr>
+      <w:r>
+        <w:t xml:space="preserve">Thimbleby </w:t>
+      </w:r>
+      <w:sdt>
+        <w:sdtPr>
+          <w:id w:val="578720450"/>
+          <w:citation/>
+        </w:sdtPr>
+        <w:sdtContent>
+          <w:r>
+            <w:fldChar w:fldCharType="begin"/>
+          </w:r>
+          <w:r>
+            <w:rPr>
+              <w:lang w:val="en-US"/>
+            </w:rPr>
+            <w:instrText xml:space="preserve"> CITATION Thi16 \l 1033 </w:instrText>
+          </w:r>
+          <w:r>
+            <w:fldChar w:fldCharType="separate"/>
+          </w:r>
+          <w:r>
+            <w:rPr>
+              <w:noProof/>
+              <w:lang w:val="en-US"/>
+            </w:rPr>
+            <w:t>(Thimbleby 2016)</w:t>
+          </w:r>
+          <w:r>
+            <w:fldChar w:fldCharType="end"/>
+          </w:r>
+        </w:sdtContent>
+      </w:sdt>
+      <w:r>
+        <w:t xml:space="preserve"> gives examples of multiple circuits that aimed to fix the Enigma’s </w:t>
+      </w:r>
+      <w:r>
+        <w:t xml:space="preserve">two </w:t>
+      </w:r>
+      <w:r>
+        <w:t xml:space="preserve">main weaknesses mentioned in </w:t>
+      </w:r>
+      <w:r>
+        <w:fldChar w:fldCharType="begin"/>
+      </w:r>
+      <w:r>
+        <w:instrText xml:space="preserve"> REF _Ref158720154 \r \h </w:instrText>
+      </w:r>
+      <w:r>
+        <w:fldChar w:fldCharType="separate"/>
+      </w:r>
+      <w:r>
+        <w:t>3.4.1</w:t>
+      </w:r>
+      <w:r>
+        <w:fldChar w:fldCharType="end"/>
+      </w:r>
+      <w:r>
+        <w:t xml:space="preserve"> demonstrating that the technology at the time period was capable of creating a </w:t>
+      </w:r>
+      <w:r>
+        <w:t xml:space="preserve">much stronger cypher. In particular, [FIGURE 6 OF THE PAPER] demonstrates a circuit that only uses 3 rotors omitting both the reflector and the plugboard. By removing these two components, it avoids both self-coding and reciprocal coding by separating encoding and decoding into two distinct functions. For encoding, the current would pass from right to left, and vice versa for decoding. Whilst this model does not include the plugboard, by only applying the plugboard once in the encryption, </w:t>
+      </w:r>
+      <w:bookmarkStart w:id="56" w:name="_Toc154920741"/>
+      <w:bookmarkStart w:id="57" w:name="_Toc158033971"/>
+      <w:r>
+        <w:t xml:space="preserve">both weaknesses can still be avoided. The removal of the reflector does reduce the key </w:t>
+      </w:r>
+      <w:r>
+        <w:t>space;</w:t>
+      </w:r>
+      <w:r>
+        <w:t xml:space="preserve"> however</w:t>
+      </w:r>
+      <w:r>
+        <w:t>,</w:t>
+      </w:r>
+      <w:r>
+        <w:t xml:space="preserve"> this can be mitigated by </w:t>
+      </w:r>
+      <w:r>
+        <w:t>simpl</w:t>
+      </w:r>
+      <w:r>
+        <w:t>y</w:t>
+      </w:r>
+      <w:r>
+        <w:t xml:space="preserve"> adding another rotor.</w:t>
+      </w:r>
+    </w:p>
+    <w:p>
+      <w:pPr>
+        <w:tabs>
+          <w:tab w:val="left" w:pos="2556"/>
+        </w:tabs>
+      </w:pPr>
+      <w:r>
+        <w:t>The design in [FIGURE 6 OF THE PAPER] was the focus of this project and “</w:t>
+      </w:r>
+      <w:proofErr w:type="spellStart"/>
+      <w:r>
+        <w:t>EnigmaPlus</w:t>
+      </w:r>
+      <w:proofErr w:type="spellEnd"/>
+      <w:r>
+        <w:t xml:space="preserve">” as it corrects both weaknesses without being too different from the original </w:t>
+      </w:r>
+      <w:r>
+        <w:rPr>
+          <w:i/>
+          <w:iCs/>
+        </w:rPr>
+        <w:t>Enigma I</w:t>
+      </w:r>
+      <w:r>
+        <w:rPr>
+          <w:i/>
+          <w:iCs/>
+        </w:rPr>
+        <w:t>.</w:t>
+      </w:r>
     </w:p>
     <w:p>
       <w:pPr>
         <w:pStyle w:val="Heading2"/>
+      </w:pPr>
+      <w:r>
+        <w:t>Similar Products</w:t>
+      </w:r>
+      <w:bookmarkEnd w:id="56"/>
+      <w:bookmarkEnd w:id="57"/>
+    </w:p>
+    <w:p>
+      <w:pPr>
+        <w:rPr>
+          <w:rFonts w:cs="Times New Roman"/>
+        </w:rPr>
+      </w:pPr>
+      <w:r>
+        <w:rPr>
+          <w:rFonts w:cs="Times New Roman"/>
+        </w:rPr>
+        <w:t>A section to show the other types of enigma simulators that can be found on the internet which form the inspiration for my project. Explain how I would like to take this further.</w:t>
+      </w:r>
+    </w:p>
+    <w:p>
+      <w:pPr>
+        <w:pStyle w:val="Heading1"/>
         <w:rPr>
           <w:lang w:val="en-GB"/>
         </w:rPr>
       </w:pPr>
-      <w:bookmarkStart w:id="55" w:name="_Toc154920740"/>
-      <w:bookmarkStart w:id="56" w:name="_Toc158033970"/>
+      <w:bookmarkStart w:id="58" w:name="_Toc154920742"/>
+      <w:bookmarkStart w:id="59" w:name="_Toc158033972"/>
       <w:r>
         <w:rPr>
           <w:lang w:val="en-GB"/>
         </w:rPr>
-        <w:t>Possible Solutions</w:t>
-      </w:r>
-      <w:bookmarkEnd w:id="55"/>
-      <w:bookmarkEnd w:id="56"/>
+        <w:t>Design &amp; Implementation</w:t>
+      </w:r>
+      <w:bookmarkEnd w:id="58"/>
+      <w:bookmarkEnd w:id="59"/>
     </w:p>
     <w:p>
       <w:pPr>
@@ -11115,65 +11550,16 @@
           <w:lang w:val="en-GB"/>
         </w:rPr>
       </w:pPr>
-      <w:bookmarkStart w:id="57" w:name="_Toc154920741"/>
-      <w:bookmarkStart w:id="58" w:name="_Toc158033971"/>
+      <w:bookmarkStart w:id="60" w:name="_Toc154920743"/>
+      <w:bookmarkStart w:id="61" w:name="_Toc158033973"/>
       <w:r>
         <w:rPr>
           <w:lang w:val="en-GB"/>
         </w:rPr>
-        <w:t>Similar Products</w:t>
-      </w:r>
-      <w:bookmarkEnd w:id="57"/>
-      <w:bookmarkEnd w:id="58"/>
-    </w:p>
-    <w:p>
-      <w:pPr>
-        <w:rPr>
-          <w:rFonts w:cs="Times New Roman"/>
-        </w:rPr>
-      </w:pPr>
-      <w:r>
-        <w:rPr>
-          <w:rFonts w:cs="Times New Roman"/>
-        </w:rPr>
-        <w:t>A section to show the other types of enigma simulators that can be found on the internet which form the inspiration for my project. Explain how I would like to take this further.</w:t>
-      </w:r>
-    </w:p>
-    <w:p>
-      <w:pPr>
-        <w:pStyle w:val="Heading1"/>
-        <w:rPr>
-          <w:lang w:val="en-GB"/>
-        </w:rPr>
-      </w:pPr>
-      <w:bookmarkStart w:id="59" w:name="_Toc154920742"/>
-      <w:bookmarkStart w:id="60" w:name="_Toc158033972"/>
-      <w:r>
-        <w:rPr>
-          <w:lang w:val="en-GB"/>
-        </w:rPr>
-        <w:t>Design &amp; Implementation</w:t>
-      </w:r>
-      <w:bookmarkEnd w:id="59"/>
+        <w:t>Tools and Technologies</w:t>
+      </w:r>
       <w:bookmarkEnd w:id="60"/>
-    </w:p>
-    <w:p>
-      <w:pPr>
-        <w:pStyle w:val="Heading2"/>
-        <w:rPr>
-          <w:lang w:val="en-GB"/>
-        </w:rPr>
-      </w:pPr>
-      <w:bookmarkStart w:id="61" w:name="_Toc154920743"/>
-      <w:bookmarkStart w:id="62" w:name="_Toc158033973"/>
-      <w:r>
-        <w:rPr>
-          <w:lang w:val="en-GB"/>
-        </w:rPr>
-        <w:t>Tools and Technologies</w:t>
-      </w:r>
       <w:bookmarkEnd w:id="61"/>
-      <w:bookmarkEnd w:id="62"/>
     </w:p>
     <w:p>
       <w:pPr>
@@ -11309,34 +11695,66 @@
           <w:lang w:val="en-GB"/>
         </w:rPr>
       </w:pPr>
-      <w:bookmarkStart w:id="63" w:name="_Toc154920744"/>
-      <w:bookmarkStart w:id="64" w:name="_Toc158033974"/>
+      <w:bookmarkStart w:id="62" w:name="_Toc154920744"/>
+      <w:bookmarkStart w:id="63" w:name="_Toc158033974"/>
       <w:r>
         <w:rPr>
           <w:lang w:val="en-GB"/>
         </w:rPr>
+        <w:lastRenderedPageBreak/>
         <w:t>Enigma Model Design</w:t>
       </w:r>
+      <w:bookmarkEnd w:id="62"/>
       <w:bookmarkEnd w:id="63"/>
+    </w:p>
+    <w:p>
+      <w:pPr>
+        <w:rPr>
+          <w:rFonts w:cs="Times New Roman"/>
+        </w:rPr>
+      </w:pPr>
+      <w:r>
+        <w:rPr>
+          <w:rFonts w:cs="Times New Roman"/>
+        </w:rPr>
+        <w:t xml:space="preserve">Talk about the idea of the package, this would be a good place for UML diagrams and a description of how this model is going to </w:t>
+      </w:r>
+      <w:r>
+        <w:rPr>
+          <w:rFonts w:cs="Times New Roman"/>
+        </w:rPr>
+        <w:t>work.</w:t>
+      </w:r>
+    </w:p>
+    <w:p>
+      <w:pPr>
+        <w:pStyle w:val="Heading3"/>
+        <w:rPr>
+          <w:lang w:val="en-GB"/>
+        </w:rPr>
+      </w:pPr>
+      <w:bookmarkStart w:id="64" w:name="_Toc154920745"/>
+      <w:bookmarkStart w:id="65" w:name="_Toc158033975"/>
+      <w:r>
+        <w:rPr>
+          <w:lang w:val="en-GB"/>
+        </w:rPr>
+        <w:t>Keyboard &amp; Lamp board</w:t>
+      </w:r>
       <w:bookmarkEnd w:id="64"/>
-    </w:p>
-    <w:p>
-      <w:pPr>
-        <w:rPr>
-          <w:rFonts w:cs="Times New Roman"/>
-        </w:rPr>
-      </w:pPr>
-      <w:r>
-        <w:rPr>
-          <w:rFonts w:cs="Times New Roman"/>
-        </w:rPr>
-        <w:t xml:space="preserve">Talk about the idea of the package, this would be a good place for UML diagrams and a description of how this model is going to </w:t>
-      </w:r>
-      <w:r>
-        <w:rPr>
-          <w:rFonts w:cs="Times New Roman"/>
-        </w:rPr>
-        <w:t>work.</w:t>
+      <w:bookmarkEnd w:id="65"/>
+    </w:p>
+    <w:p>
+      <w:pPr>
+        <w:rPr>
+          <w:rFonts w:cs="Times New Roman"/>
+        </w:rPr>
+      </w:pPr>
+      <w:r>
+        <w:rPr>
+          <w:rFonts w:cs="Times New Roman"/>
+        </w:rPr>
+        <w:t>Explanation of how this part does not really need to be modelled, and instead can be represented as input and output.</w:t>
       </w:r>
     </w:p>
     <w:p>
@@ -11346,28 +11764,28 @@
           <w:lang w:val="en-GB"/>
         </w:rPr>
       </w:pPr>
-      <w:bookmarkStart w:id="65" w:name="_Toc154920745"/>
-      <w:bookmarkStart w:id="66" w:name="_Toc158033975"/>
+      <w:bookmarkStart w:id="66" w:name="_Toc154920746"/>
+      <w:bookmarkStart w:id="67" w:name="_Toc158033976"/>
       <w:r>
         <w:rPr>
           <w:lang w:val="en-GB"/>
         </w:rPr>
-        <w:t>Keyboard &amp; Lamp board</w:t>
-      </w:r>
-      <w:bookmarkEnd w:id="65"/>
+        <w:t>Reflector</w:t>
+      </w:r>
       <w:bookmarkEnd w:id="66"/>
-    </w:p>
-    <w:p>
-      <w:pPr>
-        <w:rPr>
-          <w:rFonts w:cs="Times New Roman"/>
-        </w:rPr>
-      </w:pPr>
-      <w:r>
-        <w:rPr>
-          <w:rFonts w:cs="Times New Roman"/>
-        </w:rPr>
-        <w:t>Explanation of how this part does not really need to be modelled, and instead can be represented as input and output.</w:t>
+      <w:bookmarkEnd w:id="67"/>
+    </w:p>
+    <w:p>
+      <w:pPr>
+        <w:rPr>
+          <w:rFonts w:cs="Times New Roman"/>
+        </w:rPr>
+      </w:pPr>
+      <w:r>
+        <w:rPr>
+          <w:rFonts w:cs="Times New Roman"/>
+        </w:rPr>
+        <w:t>Description of how this will be modelled.</w:t>
       </w:r>
     </w:p>
     <w:p>
@@ -11377,16 +11795,16 @@
           <w:lang w:val="en-GB"/>
         </w:rPr>
       </w:pPr>
-      <w:bookmarkStart w:id="67" w:name="_Toc154920746"/>
-      <w:bookmarkStart w:id="68" w:name="_Toc158033976"/>
+      <w:bookmarkStart w:id="68" w:name="_Toc154920747"/>
+      <w:bookmarkStart w:id="69" w:name="_Toc158033977"/>
       <w:r>
         <w:rPr>
           <w:lang w:val="en-GB"/>
         </w:rPr>
-        <w:t>Reflector</w:t>
-      </w:r>
-      <w:bookmarkEnd w:id="67"/>
+        <w:t>Rotors</w:t>
+      </w:r>
       <w:bookmarkEnd w:id="68"/>
+      <w:bookmarkEnd w:id="69"/>
     </w:p>
     <w:p>
       <w:pPr>
@@ -11408,16 +11826,16 @@
           <w:lang w:val="en-GB"/>
         </w:rPr>
       </w:pPr>
-      <w:bookmarkStart w:id="69" w:name="_Toc154920747"/>
-      <w:bookmarkStart w:id="70" w:name="_Toc158033977"/>
+      <w:bookmarkStart w:id="70" w:name="_Toc154920748"/>
+      <w:bookmarkStart w:id="71" w:name="_Toc158033978"/>
       <w:r>
         <w:rPr>
           <w:lang w:val="en-GB"/>
         </w:rPr>
-        <w:t>Rotors</w:t>
-      </w:r>
-      <w:bookmarkEnd w:id="69"/>
+        <w:t>Enigma</w:t>
+      </w:r>
       <w:bookmarkEnd w:id="70"/>
+      <w:bookmarkEnd w:id="71"/>
     </w:p>
     <w:p>
       <w:pPr>
@@ -11434,34 +11852,233 @@
     </w:p>
     <w:p>
       <w:pPr>
+        <w:pStyle w:val="Heading2"/>
+        <w:rPr>
+          <w:lang w:val="en-GB"/>
+        </w:rPr>
+      </w:pPr>
+      <w:bookmarkStart w:id="72" w:name="_Toc154920749"/>
+      <w:bookmarkStart w:id="73" w:name="_Toc158033979"/>
+      <w:r>
+        <w:rPr>
+          <w:lang w:val="en-GB"/>
+        </w:rPr>
+        <w:t>Design of the Application</w:t>
+      </w:r>
+      <w:bookmarkEnd w:id="72"/>
+      <w:bookmarkEnd w:id="73"/>
+    </w:p>
+    <w:p>
+      <w:pPr>
+        <w:rPr>
+          <w:rFonts w:cs="Times New Roman"/>
+        </w:rPr>
+      </w:pPr>
+      <w:r>
+        <w:rPr>
+          <w:rFonts w:cs="Times New Roman"/>
+        </w:rPr>
+        <w:t xml:space="preserve">Explain how the application will work, show diagrams </w:t>
+      </w:r>
+      <w:proofErr w:type="gramStart"/>
+      <w:r>
+        <w:rPr>
+          <w:rFonts w:cs="Times New Roman"/>
+        </w:rPr>
+        <w:t>in order to</w:t>
+      </w:r>
+      <w:proofErr w:type="gramEnd"/>
+      <w:r>
+        <w:rPr>
+          <w:rFonts w:cs="Times New Roman"/>
+        </w:rPr>
+        <w:t xml:space="preserve"> show how the interfaces will interact with the </w:t>
+      </w:r>
+      <w:r>
+        <w:rPr>
+          <w:rFonts w:cs="Times New Roman"/>
+        </w:rPr>
+        <w:t>model.</w:t>
+      </w:r>
+    </w:p>
+    <w:p>
+      <w:pPr>
         <w:pStyle w:val="Heading3"/>
         <w:rPr>
           <w:lang w:val="en-GB"/>
         </w:rPr>
       </w:pPr>
-      <w:bookmarkStart w:id="71" w:name="_Toc154920748"/>
-      <w:bookmarkStart w:id="72" w:name="_Toc158033978"/>
+      <w:bookmarkStart w:id="74" w:name="_Toc154920750"/>
+      <w:bookmarkStart w:id="75" w:name="_Toc158033980"/>
       <w:r>
         <w:rPr>
           <w:lang w:val="en-GB"/>
         </w:rPr>
-        <w:t>Enigma</w:t>
-      </w:r>
-      <w:bookmarkEnd w:id="71"/>
-      <w:bookmarkEnd w:id="72"/>
-    </w:p>
-    <w:p>
-      <w:pPr>
-        <w:rPr>
-          <w:rFonts w:cs="Times New Roman"/>
-        </w:rPr>
-      </w:pPr>
-      <w:r>
-        <w:rPr>
-          <w:rFonts w:cs="Times New Roman"/>
-        </w:rPr>
-        <w:t>Description of how this will be modelled.</w:t>
-      </w:r>
+        <w:t>Command Line Interface</w:t>
+      </w:r>
+      <w:bookmarkEnd w:id="74"/>
+      <w:bookmarkEnd w:id="75"/>
+    </w:p>
+    <w:p>
+      <w:pPr>
+        <w:rPr>
+          <w:rFonts w:cs="Times New Roman"/>
+        </w:rPr>
+      </w:pPr>
+      <w:r>
+        <w:rPr>
+          <w:rFonts w:cs="Times New Roman"/>
+        </w:rPr>
+        <w:t xml:space="preserve">A </w:t>
+      </w:r>
+      <w:proofErr w:type="gramStart"/>
+      <w:r>
+        <w:rPr>
+          <w:rFonts w:cs="Times New Roman"/>
+        </w:rPr>
+        <w:t>fairly</w:t>
+      </w:r>
+      <w:r>
+        <w:rPr>
+          <w:rFonts w:cs="Times New Roman"/>
+        </w:rPr>
+        <w:t xml:space="preserve"> short</w:t>
+      </w:r>
+      <w:proofErr w:type="gramEnd"/>
+      <w:r>
+        <w:rPr>
+          <w:rFonts w:cs="Times New Roman"/>
+        </w:rPr>
+        <w:t xml:space="preserve"> section, just explain how the interface works and what information will be </w:t>
+      </w:r>
+      <w:r>
+        <w:rPr>
+          <w:rFonts w:cs="Times New Roman"/>
+        </w:rPr>
+        <w:t>shown.</w:t>
+      </w:r>
+    </w:p>
+    <w:p>
+      <w:pPr>
+        <w:pStyle w:val="Heading3"/>
+        <w:rPr>
+          <w:lang w:val="en-GB"/>
+        </w:rPr>
+      </w:pPr>
+      <w:bookmarkStart w:id="76" w:name="_Toc154920751"/>
+      <w:bookmarkStart w:id="77" w:name="_Toc158033981"/>
+      <w:r>
+        <w:rPr>
+          <w:lang w:val="en-GB"/>
+        </w:rPr>
+        <w:t>GUI</w:t>
+      </w:r>
+      <w:bookmarkEnd w:id="76"/>
+      <w:bookmarkEnd w:id="77"/>
+    </w:p>
+    <w:p>
+      <w:pPr>
+        <w:rPr>
+          <w:rFonts w:cs="Times New Roman"/>
+        </w:rPr>
+      </w:pPr>
+      <w:r>
+        <w:rPr>
+          <w:rFonts w:cs="Times New Roman"/>
+        </w:rPr>
+        <w:t xml:space="preserve">Larger section explaining the various design stages of the GUI, </w:t>
+      </w:r>
+      <w:r>
+        <w:rPr>
+          <w:rFonts w:cs="Times New Roman"/>
+        </w:rPr>
+        <w:t>as well</w:t>
+      </w:r>
+      <w:r>
+        <w:rPr>
+          <w:rFonts w:cs="Times New Roman"/>
+        </w:rPr>
+        <w:t xml:space="preserve"> as explaining the MVC implementation. Important to talk about design choices in this section as this is the bulk of the </w:t>
+      </w:r>
+      <w:r>
+        <w:rPr>
+          <w:rFonts w:cs="Times New Roman"/>
+        </w:rPr>
+        <w:t>project.</w:t>
+      </w:r>
+    </w:p>
+    <w:p>
+      <w:pPr>
+        <w:pStyle w:val="Heading3"/>
+        <w:rPr>
+          <w:lang w:val="en-GB"/>
+        </w:rPr>
+      </w:pPr>
+      <w:bookmarkStart w:id="78" w:name="_Toc154920752"/>
+      <w:bookmarkStart w:id="79" w:name="_Toc158033982"/>
+      <w:r>
+        <w:rPr>
+          <w:lang w:val="en-GB"/>
+        </w:rPr>
+        <w:t>Visualization</w:t>
+      </w:r>
+      <w:bookmarkEnd w:id="78"/>
+      <w:bookmarkEnd w:id="79"/>
+    </w:p>
+    <w:p>
+      <w:pPr>
+        <w:rPr>
+          <w:rFonts w:cs="Times New Roman"/>
+        </w:rPr>
+      </w:pPr>
+      <w:r>
+        <w:rPr>
+          <w:rFonts w:cs="Times New Roman"/>
+        </w:rPr>
+        <w:t xml:space="preserve">A second part to the GUI, explain the design choices and </w:t>
+      </w:r>
+      <w:r>
+        <w:rPr>
+          <w:rFonts w:cs="Times New Roman"/>
+        </w:rPr>
+        <w:t>implementation as well as a section “interpreting the diagram.”</w:t>
+      </w:r>
+    </w:p>
+    <w:p>
+      <w:pPr>
+        <w:pStyle w:val="Heading1"/>
+        <w:rPr>
+          <w:lang w:val="en-GB"/>
+        </w:rPr>
+      </w:pPr>
+      <w:bookmarkStart w:id="80" w:name="_Toc154920753"/>
+      <w:bookmarkStart w:id="81" w:name="_Toc158033983"/>
+      <w:r>
+        <w:rPr>
+          <w:lang w:val="en-GB"/>
+        </w:rPr>
+        <w:t>Results</w:t>
+      </w:r>
+      <w:bookmarkEnd w:id="80"/>
+      <w:bookmarkEnd w:id="81"/>
+    </w:p>
+    <w:p>
+      <w:pPr>
+        <w:pStyle w:val="Heading1"/>
+        <w:rPr>
+          <w:lang w:val="en-GB"/>
+        </w:rPr>
+      </w:pPr>
+      <w:bookmarkStart w:id="82" w:name="_Toc154920754"/>
+      <w:bookmarkStart w:id="83" w:name="_Toc158033984"/>
+      <w:r>
+        <w:rPr>
+          <w:lang w:val="en-GB"/>
+        </w:rPr>
+        <w:t>Evaluation</w:t>
+      </w:r>
+      <w:bookmarkEnd w:id="82"/>
+      <w:bookmarkEnd w:id="83"/>
     </w:p>
     <w:p>
       <w:pPr>
@@ -11470,253 +12087,22 @@
           <w:lang w:val="en-GB"/>
         </w:rPr>
       </w:pPr>
-      <w:bookmarkStart w:id="73" w:name="_Toc154920749"/>
-      <w:bookmarkStart w:id="74" w:name="_Toc158033979"/>
+      <w:bookmarkStart w:id="84" w:name="_Toc154920755"/>
+      <w:bookmarkStart w:id="85" w:name="_Toc158033985"/>
       <w:r>
         <w:rPr>
           <w:lang w:val="en-GB"/>
         </w:rPr>
-        <w:t>Design of the Application</w:t>
-      </w:r>
-      <w:bookmarkEnd w:id="73"/>
-      <w:bookmarkEnd w:id="74"/>
-    </w:p>
-    <w:p>
-      <w:pPr>
-        <w:rPr>
-          <w:rFonts w:cs="Times New Roman"/>
-        </w:rPr>
-      </w:pPr>
-      <w:r>
-        <w:rPr>
-          <w:rFonts w:cs="Times New Roman"/>
-        </w:rPr>
-        <w:t xml:space="preserve">Explain how the application will work, show diagrams </w:t>
-      </w:r>
-      <w:proofErr w:type="gramStart"/>
-      <w:r>
-        <w:rPr>
-          <w:rFonts w:cs="Times New Roman"/>
-        </w:rPr>
-        <w:t>in order to</w:t>
-      </w:r>
-      <w:proofErr w:type="gramEnd"/>
-      <w:r>
-        <w:rPr>
-          <w:rFonts w:cs="Times New Roman"/>
-        </w:rPr>
-        <w:t xml:space="preserve"> show how the interfaces will interact with the </w:t>
-      </w:r>
-      <w:r>
-        <w:rPr>
-          <w:rFonts w:cs="Times New Roman"/>
-        </w:rPr>
-        <w:t>model.</w:t>
-      </w:r>
-    </w:p>
-    <w:p>
-      <w:pPr>
-        <w:pStyle w:val="Heading3"/>
+        <w:t>Model Evaluation</w:t>
+      </w:r>
+      <w:r>
         <w:rPr>
           <w:lang w:val="en-GB"/>
         </w:rPr>
-      </w:pPr>
-      <w:bookmarkStart w:id="75" w:name="_Toc154920750"/>
-      <w:bookmarkStart w:id="76" w:name="_Toc158033980"/>
-      <w:r>
-        <w:rPr>
-          <w:lang w:val="en-GB"/>
-        </w:rPr>
-        <w:t>Command Line Interface</w:t>
-      </w:r>
-      <w:bookmarkEnd w:id="75"/>
-      <w:bookmarkEnd w:id="76"/>
-    </w:p>
-    <w:p>
-      <w:pPr>
-        <w:rPr>
-          <w:rFonts w:cs="Times New Roman"/>
-        </w:rPr>
-      </w:pPr>
-      <w:r>
-        <w:rPr>
-          <w:rFonts w:cs="Times New Roman"/>
-        </w:rPr>
-        <w:t xml:space="preserve">A </w:t>
-      </w:r>
-      <w:proofErr w:type="gramStart"/>
-      <w:r>
-        <w:rPr>
-          <w:rFonts w:cs="Times New Roman"/>
-        </w:rPr>
-        <w:t>fairly</w:t>
-      </w:r>
-      <w:r>
-        <w:rPr>
-          <w:rFonts w:cs="Times New Roman"/>
-        </w:rPr>
-        <w:t xml:space="preserve"> short</w:t>
-      </w:r>
-      <w:proofErr w:type="gramEnd"/>
-      <w:r>
-        <w:rPr>
-          <w:rFonts w:cs="Times New Roman"/>
-        </w:rPr>
-        <w:t xml:space="preserve"> section, just explain how the interface works and what information will be </w:t>
-      </w:r>
-      <w:r>
-        <w:rPr>
-          <w:rFonts w:cs="Times New Roman"/>
-        </w:rPr>
-        <w:t>shown.</w:t>
-      </w:r>
-    </w:p>
-    <w:p>
-      <w:pPr>
-        <w:pStyle w:val="Heading3"/>
-        <w:rPr>
-          <w:lang w:val="en-GB"/>
-        </w:rPr>
-      </w:pPr>
-      <w:bookmarkStart w:id="77" w:name="_Toc154920751"/>
-      <w:bookmarkStart w:id="78" w:name="_Toc158033981"/>
-      <w:r>
-        <w:rPr>
-          <w:lang w:val="en-GB"/>
-        </w:rPr>
-        <w:lastRenderedPageBreak/>
-        <w:t>GUI</w:t>
-      </w:r>
-      <w:bookmarkEnd w:id="77"/>
-      <w:bookmarkEnd w:id="78"/>
-    </w:p>
-    <w:p>
-      <w:pPr>
-        <w:rPr>
-          <w:rFonts w:cs="Times New Roman"/>
-        </w:rPr>
-      </w:pPr>
-      <w:r>
-        <w:rPr>
-          <w:rFonts w:cs="Times New Roman"/>
-        </w:rPr>
-        <w:t xml:space="preserve">Larger section explaining the various design stages of the GUI, </w:t>
-      </w:r>
-      <w:r>
-        <w:rPr>
-          <w:rFonts w:cs="Times New Roman"/>
-        </w:rPr>
-        <w:t>as well</w:t>
-      </w:r>
-      <w:r>
-        <w:rPr>
-          <w:rFonts w:cs="Times New Roman"/>
-        </w:rPr>
-        <w:t xml:space="preserve"> as explaining the MVC implementation. Important to talk about design choices in this section as this is the bulk of the </w:t>
-      </w:r>
-      <w:r>
-        <w:rPr>
-          <w:rFonts w:cs="Times New Roman"/>
-        </w:rPr>
-        <w:t>project.</w:t>
-      </w:r>
-    </w:p>
-    <w:p>
-      <w:pPr>
-        <w:pStyle w:val="Heading3"/>
-        <w:rPr>
-          <w:lang w:val="en-GB"/>
-        </w:rPr>
-      </w:pPr>
-      <w:bookmarkStart w:id="79" w:name="_Toc154920752"/>
-      <w:bookmarkStart w:id="80" w:name="_Toc158033982"/>
-      <w:r>
-        <w:rPr>
-          <w:lang w:val="en-GB"/>
-        </w:rPr>
-        <w:t>Visualization</w:t>
-      </w:r>
-      <w:bookmarkEnd w:id="79"/>
-      <w:bookmarkEnd w:id="80"/>
-    </w:p>
-    <w:p>
-      <w:pPr>
-        <w:rPr>
-          <w:rFonts w:cs="Times New Roman"/>
-        </w:rPr>
-      </w:pPr>
-      <w:r>
-        <w:rPr>
-          <w:rFonts w:cs="Times New Roman"/>
-        </w:rPr>
-        <w:t xml:space="preserve">A second part to the GUI, explain the design choices and </w:t>
-      </w:r>
-      <w:r>
-        <w:rPr>
-          <w:rFonts w:cs="Times New Roman"/>
-        </w:rPr>
-        <w:t>implementation as well as a section “interpreting the diagram.”</w:t>
-      </w:r>
-    </w:p>
-    <w:p>
-      <w:pPr>
-        <w:pStyle w:val="Heading1"/>
-        <w:rPr>
-          <w:lang w:val="en-GB"/>
-        </w:rPr>
-      </w:pPr>
-      <w:bookmarkStart w:id="81" w:name="_Toc154920753"/>
-      <w:bookmarkStart w:id="82" w:name="_Toc158033983"/>
-      <w:r>
-        <w:rPr>
-          <w:lang w:val="en-GB"/>
-        </w:rPr>
-        <w:t>Results</w:t>
-      </w:r>
-      <w:bookmarkEnd w:id="81"/>
-      <w:bookmarkEnd w:id="82"/>
-    </w:p>
-    <w:p>
-      <w:pPr>
-        <w:pStyle w:val="Heading1"/>
-        <w:rPr>
-          <w:lang w:val="en-GB"/>
-        </w:rPr>
-      </w:pPr>
-      <w:bookmarkStart w:id="83" w:name="_Toc154920754"/>
-      <w:bookmarkStart w:id="84" w:name="_Toc158033984"/>
-      <w:r>
-        <w:rPr>
-          <w:lang w:val="en-GB"/>
-        </w:rPr>
-        <w:t>Evaluation</w:t>
-      </w:r>
-      <w:bookmarkEnd w:id="83"/>
+        <w:t>s</w:t>
+      </w:r>
       <w:bookmarkEnd w:id="84"/>
-    </w:p>
-    <w:p>
-      <w:pPr>
-        <w:pStyle w:val="Heading2"/>
-        <w:rPr>
-          <w:lang w:val="en-GB"/>
-        </w:rPr>
-      </w:pPr>
-      <w:bookmarkStart w:id="85" w:name="_Toc154920755"/>
-      <w:bookmarkStart w:id="86" w:name="_Toc158033985"/>
-      <w:r>
-        <w:rPr>
-          <w:lang w:val="en-GB"/>
-        </w:rPr>
-        <w:t>Model Evaluation</w:t>
-      </w:r>
-      <w:r>
-        <w:rPr>
-          <w:lang w:val="en-GB"/>
-        </w:rPr>
-        <w:t>s</w:t>
-      </w:r>
       <w:bookmarkEnd w:id="85"/>
-      <w:bookmarkEnd w:id="86"/>
     </w:p>
     <w:p>
       <w:pPr>
@@ -11791,16 +12177,16 @@
           <w:lang w:val="en-GB"/>
         </w:rPr>
       </w:pPr>
-      <w:bookmarkStart w:id="87" w:name="_Toc154920756"/>
-      <w:bookmarkStart w:id="88" w:name="_Toc158033986"/>
+      <w:bookmarkStart w:id="86" w:name="_Toc154920756"/>
+      <w:bookmarkStart w:id="87" w:name="_Toc158033986"/>
       <w:r>
         <w:rPr>
           <w:lang w:val="en-GB"/>
         </w:rPr>
         <w:t>GUI Evaluation</w:t>
       </w:r>
+      <w:bookmarkEnd w:id="86"/>
       <w:bookmarkEnd w:id="87"/>
-      <w:bookmarkEnd w:id="88"/>
     </w:p>
     <w:p>
       <w:pPr>
@@ -11845,18 +12231,18 @@
           <w:lang w:val="en-GB"/>
         </w:rPr>
       </w:pPr>
-      <w:bookmarkStart w:id="89" w:name="_Toc154920757"/>
-      <w:bookmarkStart w:id="90" w:name="_Toc158033987"/>
+      <w:bookmarkStart w:id="88" w:name="_Toc154920757"/>
+      <w:bookmarkStart w:id="89" w:name="_Toc158033987"/>
       <w:r>
         <w:rPr>
           <w:lang w:val="en-GB"/>
         </w:rPr>
         <w:t>Conclusion</w:t>
       </w:r>
+      <w:bookmarkEnd w:id="88"/>
       <w:bookmarkEnd w:id="89"/>
-      <w:bookmarkEnd w:id="90"/>
-    </w:p>
-    <w:bookmarkStart w:id="91" w:name="_Toc158033988" w:displacedByCustomXml="next"/>
+    </w:p>
+    <w:bookmarkStart w:id="90" w:name="_Toc158033988" w:displacedByCustomXml="next"/>
     <w:sdt>
       <w:sdtPr>
         <w:rPr>
@@ -11885,7 +12271,7 @@
             </w:rPr>
             <w:t>References</w:t>
           </w:r>
-          <w:bookmarkEnd w:id="91"/>
+          <w:bookmarkEnd w:id="90"/>
         </w:p>
         <w:sdt>
           <w:sdtPr>
@@ -11959,6 +12345,7 @@
                 <w:rPr>
                   <w:noProof/>
                 </w:rPr>
+                <w:lastRenderedPageBreak/>
                 <w:t xml:space="preserve">n.d. “Enigma wiring.” </w:t>
               </w:r>
               <w:r>
@@ -12237,7 +12624,6 @@
                   <w:bCs/>
                   <w:noProof/>
                 </w:rPr>
-                <w:lastRenderedPageBreak/>
                 <w:fldChar w:fldCharType="end"/>
               </w:r>
             </w:p>
@@ -12252,14 +12638,14 @@
           <w:lang w:val="en-GB"/>
         </w:rPr>
       </w:pPr>
-      <w:bookmarkStart w:id="92" w:name="_Toc158033989"/>
+      <w:bookmarkStart w:id="91" w:name="_Toc158033989"/>
       <w:r>
         <w:rPr>
           <w:lang w:val="en-GB"/>
         </w:rPr>
         <w:t>Table of Figures</w:t>
       </w:r>
-      <w:bookmarkEnd w:id="92"/>
+      <w:bookmarkEnd w:id="91"/>
     </w:p>
     <w:p>
       <w:pPr>
@@ -12813,13 +13199,14 @@
         <w:pStyle w:val="Heading1"/>
       </w:pPr>
       <w:r>
+        <w:lastRenderedPageBreak/>
         <w:t xml:space="preserve">  </w:t>
       </w:r>
-      <w:bookmarkStart w:id="93" w:name="_Toc158033990"/>
+      <w:bookmarkStart w:id="92" w:name="_Toc158033990"/>
       <w:r>
         <w:t>Tables of Tables</w:t>
       </w:r>
-      <w:bookmarkEnd w:id="93"/>
+      <w:bookmarkEnd w:id="92"/>
     </w:p>
     <w:p>
       <w:pPr>
@@ -13016,11 +13403,11 @@
         </w:rPr>
         <w:t xml:space="preserve">    </w:t>
       </w:r>
-      <w:bookmarkStart w:id="94" w:name="_Toc158033991"/>
+      <w:bookmarkStart w:id="93" w:name="_Toc158033991"/>
       <w:r>
         <w:t>Table of Equations</w:t>
       </w:r>
-      <w:bookmarkEnd w:id="94"/>
+      <w:bookmarkEnd w:id="93"/>
       <w:r>
         <w:t xml:space="preserve"> </w:t>
       </w:r>
@@ -13579,7 +13966,7 @@
 </file>
 
 <file path=word/endnotes.xml><?xml version="1.0" encoding="utf-8"?>
-<w:endnotes xmlns:wpc="http://schemas.microsoft.com/office/word/2010/wordprocessingCanvas" xmlns:cx="http://schemas.microsoft.com/office/drawing/2014/chartex" xmlns:cx1="http://schemas.microsoft.com/office/drawing/2015/9/8/chartex" xmlns:cx2="http://schemas.microsoft.com/office/drawing/2015/10/21/chartex" xmlns:cx3="http://schemas.microsoft.com/office/drawing/2016/5/9/chartex" xmlns:cx4="http://schemas.microsoft.com/office/drawing/2016/5/10/chartex" xmlns:cx5="http://schemas.microsoft.com/office/drawing/2016/5/11/chartex" xmlns:cx6="http://schemas.microsoft.com/office/drawing/2016/5/12/chartex" xmlns:cx7="http://schemas.microsoft.com/office/drawing/2016/5/13/chartex" xmlns:cx8="http://schemas.microsoft.com/office/drawing/2016/5/14/chartex" xmlns:mc="http://schemas.openxmlformats.org/markup-compatibility/2006" xmlns:aink="http://schemas.microsoft.com/office/drawing/2016/ink" xmlns:am3d="http://schemas.microsoft.com/office/drawing/2017/model3d" xmlns:o="urn:schemas-microsoft-com:office:office" xmlns:oel="http://schemas.microsoft.com/office/2019/extlst" xmlns:r="http://schemas.openxmlformats.org/officeDocument/2006/relationships" xmlns:m="http://schemas.openxmlformats.org/officeDocument/2006/math" xmlns:v="urn:schemas-microsoft-com:vml" xmlns:wp14="http://schemas.microsoft.com/office/word/2010/wordprocessingDrawing" xmlns:wp="http://schemas.openxmlformats.org/drawingml/2006/wordprocessingDrawing" xmlns:w10="urn:schemas-microsoft-com:office:word" xmlns:w="http://schemas.openxmlformats.org/wordprocessingml/2006/main" xmlns:w14="http://schemas.microsoft.com/office/word/2010/wordml" xmlns:w15="http://schemas.microsoft.com/office/word/2012/wordml" xmlns:w16cex="http://schemas.microsoft.com/office/word/2018/wordml/cex" xmlns:w16cid="http://schemas.microsoft.com/office/word/2016/wordml/cid" xmlns:w16="http://schemas.microsoft.com/office/word/2018/wordml" xmlns:w16sdtdh="http://schemas.microsoft.com/office/word/2020/wordml/sdtdatahash" xmlns:w16se="http://schemas.microsoft.com/office/word/2015/wordml/symex" xmlns:wpg="http://schemas.microsoft.com/office/word/2010/wordprocessingGroup" xmlns:wpi="http://schemas.microsoft.com/office/word/2010/wordprocessingInk" xmlns:wne="http://schemas.microsoft.com/office/word/2006/wordml" xmlns:wps="http://schemas.microsoft.com/office/word/2010/wordprocessingShape" mc:Ignorable="w14 w15 w16se w16cid w16 w16cex w16sdtdh wp14">
+<w:endnotes xmlns:wpc="http://schemas.microsoft.com/office/word/2010/wordprocessingCanvas" xmlns:cx="http://schemas.microsoft.com/office/drawing/2014/chartex" xmlns:cx1="http://schemas.microsoft.com/office/drawing/2015/9/8/chartex" xmlns:cx2="http://schemas.microsoft.com/office/drawing/2015/10/21/chartex" xmlns:cx3="http://schemas.microsoft.com/office/drawing/2016/5/9/chartex" xmlns:cx4="http://schemas.microsoft.com/office/drawing/2016/5/10/chartex" xmlns:cx5="http://schemas.microsoft.com/office/drawing/2016/5/11/chartex" xmlns:cx6="http://schemas.microsoft.com/office/drawing/2016/5/12/chartex" xmlns:cx7="http://schemas.microsoft.com/office/drawing/2016/5/13/chartex" xmlns:cx8="http://schemas.microsoft.com/office/drawing/2016/5/14/chartex" xmlns:mc="http://schemas.openxmlformats.org/markup-compatibility/2006" xmlns:aink="http://schemas.microsoft.com/office/drawing/2016/ink" xmlns:am3d="http://schemas.microsoft.com/office/drawing/2017/model3d" xmlns:o="urn:schemas-microsoft-com:office:office" xmlns:oel="http://schemas.microsoft.com/office/2019/extlst" xmlns:r="http://schemas.openxmlformats.org/officeDocument/2006/relationships" xmlns:m="http://schemas.openxmlformats.org/officeDocument/2006/math" xmlns:v="urn:schemas-microsoft-com:vml" xmlns:wp14="http://schemas.microsoft.com/office/word/2010/wordprocessingDrawing" xmlns:wp="http://schemas.openxmlformats.org/drawingml/2006/wordprocessingDrawing" xmlns:w10="urn:schemas-microsoft-com:office:word" xmlns:w="http://schemas.openxmlformats.org/wordprocessingml/2006/main" xmlns:w14="http://schemas.microsoft.com/office/word/2010/wordml" xmlns:w15="http://schemas.microsoft.com/office/word/2012/wordml" xmlns:w16cex="http://schemas.microsoft.com/office/word/2018/wordml/cex" xmlns:w16cid="http://schemas.microsoft.com/office/word/2016/wordml/cid" xmlns:w16="http://schemas.microsoft.com/office/word/2018/wordml" xmlns:w16du="http://schemas.microsoft.com/office/word/2023/wordml/word16du" xmlns:w16sdtdh="http://schemas.microsoft.com/office/word/2020/wordml/sdtdatahash" xmlns:w16se="http://schemas.microsoft.com/office/word/2015/wordml/symex" xmlns:wpg="http://schemas.microsoft.com/office/word/2010/wordprocessingGroup" xmlns:wpi="http://schemas.microsoft.com/office/word/2010/wordprocessingInk" xmlns:wne="http://schemas.microsoft.com/office/word/2006/wordml" xmlns:wps="http://schemas.microsoft.com/office/word/2010/wordprocessingShape" mc:Ignorable="w14 w15 w16se w16cid w16 w16cex w16sdtdh w16du wp14">
   <w:endnote w:type="separator" w:id="-1">
     <w:p>
       <w:pPr>
@@ -13604,7 +13991,7 @@
 </file>
 
 <file path=word/footer1.xml><?xml version="1.0" encoding="utf-8"?>
-<w:ftr xmlns:wpc="http://schemas.microsoft.com/office/word/2010/wordprocessingCanvas" xmlns:cx="http://schemas.microsoft.com/office/drawing/2014/chartex" xmlns:cx1="http://schemas.microsoft.com/office/drawing/2015/9/8/chartex" xmlns:cx2="http://schemas.microsoft.com/office/drawing/2015/10/21/chartex" xmlns:cx3="http://schemas.microsoft.com/office/drawing/2016/5/9/chartex" xmlns:cx4="http://schemas.microsoft.com/office/drawing/2016/5/10/chartex" xmlns:cx5="http://schemas.microsoft.com/office/drawing/2016/5/11/chartex" xmlns:cx6="http://schemas.microsoft.com/office/drawing/2016/5/12/chartex" xmlns:cx7="http://schemas.microsoft.com/office/drawing/2016/5/13/chartex" xmlns:cx8="http://schemas.microsoft.com/office/drawing/2016/5/14/chartex" xmlns:mc="http://schemas.openxmlformats.org/markup-compatibility/2006" xmlns:aink="http://schemas.microsoft.com/office/drawing/2016/ink" xmlns:am3d="http://schemas.microsoft.com/office/drawing/2017/model3d" xmlns:o="urn:schemas-microsoft-com:office:office" xmlns:oel="http://schemas.microsoft.com/office/2019/extlst" xmlns:r="http://schemas.openxmlformats.org/officeDocument/2006/relationships" xmlns:m="http://schemas.openxmlformats.org/officeDocument/2006/math" xmlns:v="urn:schemas-microsoft-com:vml" xmlns:wp14="http://schemas.microsoft.com/office/word/2010/wordprocessingDrawing" xmlns:wp="http://schemas.openxmlformats.org/drawingml/2006/wordprocessingDrawing" xmlns:w10="urn:schemas-microsoft-com:office:word" xmlns:w="http://schemas.openxmlformats.org/wordprocessingml/2006/main" xmlns:w14="http://schemas.microsoft.com/office/word/2010/wordml" xmlns:w15="http://schemas.microsoft.com/office/word/2012/wordml" xmlns:w16cex="http://schemas.microsoft.com/office/word/2018/wordml/cex" xmlns:w16cid="http://schemas.microsoft.com/office/word/2016/wordml/cid" xmlns:w16="http://schemas.microsoft.com/office/word/2018/wordml" xmlns:w16sdtdh="http://schemas.microsoft.com/office/word/2020/wordml/sdtdatahash" xmlns:w16se="http://schemas.microsoft.com/office/word/2015/wordml/symex" xmlns:wpg="http://schemas.microsoft.com/office/word/2010/wordprocessingGroup" xmlns:wpi="http://schemas.microsoft.com/office/word/2010/wordprocessingInk" xmlns:wne="http://schemas.microsoft.com/office/word/2006/wordml" xmlns:wps="http://schemas.microsoft.com/office/word/2010/wordprocessingShape" mc:Ignorable="w14 w15 w16se w16cid w16 w16cex w16sdtdh wp14">
+<w:ftr xmlns:wpc="http://schemas.microsoft.com/office/word/2010/wordprocessingCanvas" xmlns:cx="http://schemas.microsoft.com/office/drawing/2014/chartex" xmlns:cx1="http://schemas.microsoft.com/office/drawing/2015/9/8/chartex" xmlns:cx2="http://schemas.microsoft.com/office/drawing/2015/10/21/chartex" xmlns:cx3="http://schemas.microsoft.com/office/drawing/2016/5/9/chartex" xmlns:cx4="http://schemas.microsoft.com/office/drawing/2016/5/10/chartex" xmlns:cx5="http://schemas.microsoft.com/office/drawing/2016/5/11/chartex" xmlns:cx6="http://schemas.microsoft.com/office/drawing/2016/5/12/chartex" xmlns:cx7="http://schemas.microsoft.com/office/drawing/2016/5/13/chartex" xmlns:cx8="http://schemas.microsoft.com/office/drawing/2016/5/14/chartex" xmlns:mc="http://schemas.openxmlformats.org/markup-compatibility/2006" xmlns:aink="http://schemas.microsoft.com/office/drawing/2016/ink" xmlns:am3d="http://schemas.microsoft.com/office/drawing/2017/model3d" xmlns:o="urn:schemas-microsoft-com:office:office" xmlns:oel="http://schemas.microsoft.com/office/2019/extlst" xmlns:r="http://schemas.openxmlformats.org/officeDocument/2006/relationships" xmlns:m="http://schemas.openxmlformats.org/officeDocument/2006/math" xmlns:v="urn:schemas-microsoft-com:vml" xmlns:wp14="http://schemas.microsoft.com/office/word/2010/wordprocessingDrawing" xmlns:wp="http://schemas.openxmlformats.org/drawingml/2006/wordprocessingDrawing" xmlns:w10="urn:schemas-microsoft-com:office:word" xmlns:w="http://schemas.openxmlformats.org/wordprocessingml/2006/main" xmlns:w14="http://schemas.microsoft.com/office/word/2010/wordml" xmlns:w15="http://schemas.microsoft.com/office/word/2012/wordml" xmlns:w16cex="http://schemas.microsoft.com/office/word/2018/wordml/cex" xmlns:w16cid="http://schemas.microsoft.com/office/word/2016/wordml/cid" xmlns:w16="http://schemas.microsoft.com/office/word/2018/wordml" xmlns:w16du="http://schemas.microsoft.com/office/word/2023/wordml/word16du" xmlns:w16sdtdh="http://schemas.microsoft.com/office/word/2020/wordml/sdtdatahash" xmlns:w16se="http://schemas.microsoft.com/office/word/2015/wordml/symex" xmlns:wpg="http://schemas.microsoft.com/office/word/2010/wordprocessingGroup" xmlns:wpi="http://schemas.microsoft.com/office/word/2010/wordprocessingInk" xmlns:wne="http://schemas.microsoft.com/office/word/2006/wordml" xmlns:wps="http://schemas.microsoft.com/office/word/2010/wordprocessingShape" mc:Ignorable="w14 w15 w16se w16cid w16 w16cex w16sdtdh w16du wp14">
   <w:sdt>
     <w:sdtPr>
       <w:id w:val="-933811812"/>
@@ -13657,7 +14044,7 @@
 </file>
 
 <file path=word/footnotes.xml><?xml version="1.0" encoding="utf-8"?>
-<w:footnotes xmlns:wpc="http://schemas.microsoft.com/office/word/2010/wordprocessingCanvas" xmlns:cx="http://schemas.microsoft.com/office/drawing/2014/chartex" xmlns:cx1="http://schemas.microsoft.com/office/drawing/2015/9/8/chartex" xmlns:cx2="http://schemas.microsoft.com/office/drawing/2015/10/21/chartex" xmlns:cx3="http://schemas.microsoft.com/office/drawing/2016/5/9/chartex" xmlns:cx4="http://schemas.microsoft.com/office/drawing/2016/5/10/chartex" xmlns:cx5="http://schemas.microsoft.com/office/drawing/2016/5/11/chartex" xmlns:cx6="http://schemas.microsoft.com/office/drawing/2016/5/12/chartex" xmlns:cx7="http://schemas.microsoft.com/office/drawing/2016/5/13/chartex" xmlns:cx8="http://schemas.microsoft.com/office/drawing/2016/5/14/chartex" xmlns:mc="http://schemas.openxmlformats.org/markup-compatibility/2006" xmlns:aink="http://schemas.microsoft.com/office/drawing/2016/ink" xmlns:am3d="http://schemas.microsoft.com/office/drawing/2017/model3d" xmlns:o="urn:schemas-microsoft-com:office:office" xmlns:oel="http://schemas.microsoft.com/office/2019/extlst" xmlns:r="http://schemas.openxmlformats.org/officeDocument/2006/relationships" xmlns:m="http://schemas.openxmlformats.org/officeDocument/2006/math" xmlns:v="urn:schemas-microsoft-com:vml" xmlns:wp14="http://schemas.microsoft.com/office/word/2010/wordprocessingDrawing" xmlns:wp="http://schemas.openxmlformats.org/drawingml/2006/wordprocessingDrawing" xmlns:w10="urn:schemas-microsoft-com:office:word" xmlns:w="http://schemas.openxmlformats.org/wordprocessingml/2006/main" xmlns:w14="http://schemas.microsoft.com/office/word/2010/wordml" xmlns:w15="http://schemas.microsoft.com/office/word/2012/wordml" xmlns:w16cex="http://schemas.microsoft.com/office/word/2018/wordml/cex" xmlns:w16cid="http://schemas.microsoft.com/office/word/2016/wordml/cid" xmlns:w16="http://schemas.microsoft.com/office/word/2018/wordml" xmlns:w16sdtdh="http://schemas.microsoft.com/office/word/2020/wordml/sdtdatahash" xmlns:w16se="http://schemas.microsoft.com/office/word/2015/wordml/symex" xmlns:wpg="http://schemas.microsoft.com/office/word/2010/wordprocessingGroup" xmlns:wpi="http://schemas.microsoft.com/office/word/2010/wordprocessingInk" xmlns:wne="http://schemas.microsoft.com/office/word/2006/wordml" xmlns:wps="http://schemas.microsoft.com/office/word/2010/wordprocessingShape" mc:Ignorable="w14 w15 w16se w16cid w16 w16cex w16sdtdh wp14">
+<w:footnotes xmlns:wpc="http://schemas.microsoft.com/office/word/2010/wordprocessingCanvas" xmlns:cx="http://schemas.microsoft.com/office/drawing/2014/chartex" xmlns:cx1="http://schemas.microsoft.com/office/drawing/2015/9/8/chartex" xmlns:cx2="http://schemas.microsoft.com/office/drawing/2015/10/21/chartex" xmlns:cx3="http://schemas.microsoft.com/office/drawing/2016/5/9/chartex" xmlns:cx4="http://schemas.microsoft.com/office/drawing/2016/5/10/chartex" xmlns:cx5="http://schemas.microsoft.com/office/drawing/2016/5/11/chartex" xmlns:cx6="http://schemas.microsoft.com/office/drawing/2016/5/12/chartex" xmlns:cx7="http://schemas.microsoft.com/office/drawing/2016/5/13/chartex" xmlns:cx8="http://schemas.microsoft.com/office/drawing/2016/5/14/chartex" xmlns:mc="http://schemas.openxmlformats.org/markup-compatibility/2006" xmlns:aink="http://schemas.microsoft.com/office/drawing/2016/ink" xmlns:am3d="http://schemas.microsoft.com/office/drawing/2017/model3d" xmlns:o="urn:schemas-microsoft-com:office:office" xmlns:oel="http://schemas.microsoft.com/office/2019/extlst" xmlns:r="http://schemas.openxmlformats.org/officeDocument/2006/relationships" xmlns:m="http://schemas.openxmlformats.org/officeDocument/2006/math" xmlns:v="urn:schemas-microsoft-com:vml" xmlns:wp14="http://schemas.microsoft.com/office/word/2010/wordprocessingDrawing" xmlns:wp="http://schemas.openxmlformats.org/drawingml/2006/wordprocessingDrawing" xmlns:w10="urn:schemas-microsoft-com:office:word" xmlns:w="http://schemas.openxmlformats.org/wordprocessingml/2006/main" xmlns:w14="http://schemas.microsoft.com/office/word/2010/wordml" xmlns:w15="http://schemas.microsoft.com/office/word/2012/wordml" xmlns:w16cex="http://schemas.microsoft.com/office/word/2018/wordml/cex" xmlns:w16cid="http://schemas.microsoft.com/office/word/2016/wordml/cid" xmlns:w16="http://schemas.microsoft.com/office/word/2018/wordml" xmlns:w16du="http://schemas.microsoft.com/office/word/2023/wordml/word16du" xmlns:w16sdtdh="http://schemas.microsoft.com/office/word/2020/wordml/sdtdatahash" xmlns:w16se="http://schemas.microsoft.com/office/word/2015/wordml/symex" xmlns:wpg="http://schemas.microsoft.com/office/word/2010/wordprocessingGroup" xmlns:wpi="http://schemas.microsoft.com/office/word/2010/wordprocessingInk" xmlns:wne="http://schemas.microsoft.com/office/word/2006/wordml" xmlns:wps="http://schemas.microsoft.com/office/word/2010/wordprocessingShape" mc:Ignorable="w14 w15 w16se w16cid w16 w16cex w16sdtdh w16du wp14">
   <w:footnote w:type="separator" w:id="-1">
     <w:p>
       <w:pPr>
@@ -13682,7 +14069,7 @@
 </file>
 
 <file path=word/numbering.xml><?xml version="1.0" encoding="utf-8"?>
-<w:numbering xmlns:wpc="http://schemas.microsoft.com/office/word/2010/wordprocessingCanvas" xmlns:cx="http://schemas.microsoft.com/office/drawing/2014/chartex" xmlns:cx1="http://schemas.microsoft.com/office/drawing/2015/9/8/chartex" xmlns:cx2="http://schemas.microsoft.com/office/drawing/2015/10/21/chartex" xmlns:cx3="http://schemas.microsoft.com/office/drawing/2016/5/9/chartex" xmlns:cx4="http://schemas.microsoft.com/office/drawing/2016/5/10/chartex" xmlns:cx5="http://schemas.microsoft.com/office/drawing/2016/5/11/chartex" xmlns:cx6="http://schemas.microsoft.com/office/drawing/2016/5/12/chartex" xmlns:cx7="http://schemas.microsoft.com/office/drawing/2016/5/13/chartex" xmlns:cx8="http://schemas.microsoft.com/office/drawing/2016/5/14/chartex" xmlns:mc="http://schemas.openxmlformats.org/markup-compatibility/2006" xmlns:aink="http://schemas.microsoft.com/office/drawing/2016/ink" xmlns:am3d="http://schemas.microsoft.com/office/drawing/2017/model3d" xmlns:o="urn:schemas-microsoft-com:office:office" xmlns:oel="http://schemas.microsoft.com/office/2019/extlst" xmlns:r="http://schemas.openxmlformats.org/officeDocument/2006/relationships" xmlns:m="http://schemas.openxmlformats.org/officeDocument/2006/math" xmlns:v="urn:schemas-microsoft-com:vml" xmlns:wp14="http://schemas.microsoft.com/office/word/2010/wordprocessingDrawing" xmlns:wp="http://schemas.openxmlformats.org/drawingml/2006/wordprocessingDrawing" xmlns:w10="urn:schemas-microsoft-com:office:word" xmlns:w="http://schemas.openxmlformats.org/wordprocessingml/2006/main" xmlns:w14="http://schemas.microsoft.com/office/word/2010/wordml" xmlns:w15="http://schemas.microsoft.com/office/word/2012/wordml" xmlns:w16cex="http://schemas.microsoft.com/office/word/2018/wordml/cex" xmlns:w16cid="http://schemas.microsoft.com/office/word/2016/wordml/cid" xmlns:w16="http://schemas.microsoft.com/office/word/2018/wordml" xmlns:w16sdtdh="http://schemas.microsoft.com/office/word/2020/wordml/sdtdatahash" xmlns:w16se="http://schemas.microsoft.com/office/word/2015/wordml/symex" xmlns:wpg="http://schemas.microsoft.com/office/word/2010/wordprocessingGroup" xmlns:wpi="http://schemas.microsoft.com/office/word/2010/wordprocessingInk" xmlns:wne="http://schemas.microsoft.com/office/word/2006/wordml" xmlns:wps="http://schemas.microsoft.com/office/word/2010/wordprocessingShape" mc:Ignorable="w14 w15 w16se w16cid w16 w16cex w16sdtdh wp14">
+<w:numbering xmlns:wpc="http://schemas.microsoft.com/office/word/2010/wordprocessingCanvas" xmlns:cx="http://schemas.microsoft.com/office/drawing/2014/chartex" xmlns:cx1="http://schemas.microsoft.com/office/drawing/2015/9/8/chartex" xmlns:cx2="http://schemas.microsoft.com/office/drawing/2015/10/21/chartex" xmlns:cx3="http://schemas.microsoft.com/office/drawing/2016/5/9/chartex" xmlns:cx4="http://schemas.microsoft.com/office/drawing/2016/5/10/chartex" xmlns:cx5="http://schemas.microsoft.com/office/drawing/2016/5/11/chartex" xmlns:cx6="http://schemas.microsoft.com/office/drawing/2016/5/12/chartex" xmlns:cx7="http://schemas.microsoft.com/office/drawing/2016/5/13/chartex" xmlns:cx8="http://schemas.microsoft.com/office/drawing/2016/5/14/chartex" xmlns:mc="http://schemas.openxmlformats.org/markup-compatibility/2006" xmlns:aink="http://schemas.microsoft.com/office/drawing/2016/ink" xmlns:am3d="http://schemas.microsoft.com/office/drawing/2017/model3d" xmlns:o="urn:schemas-microsoft-com:office:office" xmlns:oel="http://schemas.microsoft.com/office/2019/extlst" xmlns:r="http://schemas.openxmlformats.org/officeDocument/2006/relationships" xmlns:m="http://schemas.openxmlformats.org/officeDocument/2006/math" xmlns:v="urn:schemas-microsoft-com:vml" xmlns:wp14="http://schemas.microsoft.com/office/word/2010/wordprocessingDrawing" xmlns:wp="http://schemas.openxmlformats.org/drawingml/2006/wordprocessingDrawing" xmlns:w10="urn:schemas-microsoft-com:office:word" xmlns:w="http://schemas.openxmlformats.org/wordprocessingml/2006/main" xmlns:w14="http://schemas.microsoft.com/office/word/2010/wordml" xmlns:w15="http://schemas.microsoft.com/office/word/2012/wordml" xmlns:w16cex="http://schemas.microsoft.com/office/word/2018/wordml/cex" xmlns:w16cid="http://schemas.microsoft.com/office/word/2016/wordml/cid" xmlns:w16="http://schemas.microsoft.com/office/word/2018/wordml" xmlns:w16du="http://schemas.microsoft.com/office/word/2023/wordml/word16du" xmlns:w16sdtdh="http://schemas.microsoft.com/office/word/2020/wordml/sdtdatahash" xmlns:w16se="http://schemas.microsoft.com/office/word/2015/wordml/symex" xmlns:wpg="http://schemas.microsoft.com/office/word/2010/wordprocessingGroup" xmlns:wpi="http://schemas.microsoft.com/office/word/2010/wordprocessingInk" xmlns:wne="http://schemas.microsoft.com/office/word/2006/wordml" xmlns:wps="http://schemas.microsoft.com/office/word/2010/wordprocessingShape" mc:Ignorable="w14 w15 w16se w16cid w16 w16cex w16sdtdh w16du wp14">
   <w:abstractNum w:abstractNumId="0" w15:restartNumberingAfterBreak="0">
     <w:nsid w:val="2D8E4C28"/>
     <w:multiLevelType w:val="hybridMultilevel"/>
@@ -14374,7 +14761,7 @@
 </file>
 
 <file path=word/styles.xml><?xml version="1.0" encoding="utf-8"?>
-<w:styles xmlns:mc="http://schemas.openxmlformats.org/markup-compatibility/2006" xmlns:r="http://schemas.openxmlformats.org/officeDocument/2006/relationships" xmlns:w="http://schemas.openxmlformats.org/wordprocessingml/2006/main" xmlns:w14="http://schemas.microsoft.com/office/word/2010/wordml" xmlns:w15="http://schemas.microsoft.com/office/word/2012/wordml" xmlns:w16cex="http://schemas.microsoft.com/office/word/2018/wordml/cex" xmlns:w16cid="http://schemas.microsoft.com/office/word/2016/wordml/cid" xmlns:w16="http://schemas.microsoft.com/office/word/2018/wordml" xmlns:w16sdtdh="http://schemas.microsoft.com/office/word/2020/wordml/sdtdatahash" xmlns:w16se="http://schemas.microsoft.com/office/word/2015/wordml/symex" mc:Ignorable="w14 w15 w16se w16cid w16 w16cex w16sdtdh">
+<w:styles xmlns:mc="http://schemas.openxmlformats.org/markup-compatibility/2006" xmlns:r="http://schemas.openxmlformats.org/officeDocument/2006/relationships" xmlns:w="http://schemas.openxmlformats.org/wordprocessingml/2006/main" xmlns:w14="http://schemas.microsoft.com/office/word/2010/wordml" xmlns:w15="http://schemas.microsoft.com/office/word/2012/wordml" xmlns:w16cex="http://schemas.microsoft.com/office/word/2018/wordml/cex" xmlns:w16cid="http://schemas.microsoft.com/office/word/2016/wordml/cid" xmlns:w16="http://schemas.microsoft.com/office/word/2018/wordml" xmlns:w16du="http://schemas.microsoft.com/office/word/2023/wordml/word16du" xmlns:w16sdtdh="http://schemas.microsoft.com/office/word/2020/wordml/sdtdatahash" xmlns:w16se="http://schemas.microsoft.com/office/word/2015/wordml/symex" mc:Ignorable="w14 w15 w16se w16cid w16 w16cex w16sdtdh w16du">
   <w:docDefaults>
     <w:rPrDefault>
       <w:rPr>
@@ -16127,7 +16514,7 @@
         </b:NameList>
       </b:Author>
     </b:Author>
-    <b:RefOrder>9</b:RefOrder>
+    <b:RefOrder>10</b:RefOrder>
   </b:Source>
   <b:Source>
     <b:Tag>htt24</b:Tag>
@@ -16137,7 +16524,7 @@
     <b:InternetSiteTitle>Crypto Museum</b:InternetSiteTitle>
     <b:YearAccessed>2024</b:YearAccessed>
     <b:URL>https://www.cryptomuseum.com/crypto/enigma/working.htm</b:URL>
-    <b:RefOrder>11</b:RefOrder>
+    <b:RefOrder>9</b:RefOrder>
   </b:Source>
   <b:Source>
     <b:Tag>Tan18</b:Tag>
@@ -16163,13 +16550,13 @@
         </b:NameList>
       </b:Author>
     </b:Author>
-    <b:RefOrder>10</b:RefOrder>
+    <b:RefOrder>11</b:RefOrder>
   </b:Source>
 </b:Sources>
 </file>
 
 <file path=customXml/itemProps1.xml><?xml version="1.0" encoding="utf-8"?>
-<ds:datastoreItem xmlns:ds="http://schemas.openxmlformats.org/officeDocument/2006/customXml" ds:itemID="{0FD065C2-17C1-46C0-B10D-25C06A099FEC}">
+<ds:datastoreItem xmlns:ds="http://schemas.openxmlformats.org/officeDocument/2006/customXml" ds:itemID="{144791DF-21D0-47DB-AB08-8977FB0A3898}">
   <ds:schemaRefs>
     <ds:schemaRef ds:uri="http://schemas.openxmlformats.org/officeDocument/2006/bibliography"/>
   </ds:schemaRefs>

</xml_diff>

<commit_message>
Minor Adjustments to Equations
</commit_message>
<xml_diff>
--- a/docs/project/Report.docx
+++ b/docs/project/Report.docx
@@ -1,6 +1,6 @@
 
 <file path=word/document.xml><?xml version="1.0" encoding="utf-8"?>
-<w:document xmlns:wpc="http://schemas.microsoft.com/office/word/2010/wordprocessingCanvas" xmlns:cx="http://schemas.microsoft.com/office/drawing/2014/chartex" xmlns:cx1="http://schemas.microsoft.com/office/drawing/2015/9/8/chartex" xmlns:cx2="http://schemas.microsoft.com/office/drawing/2015/10/21/chartex" xmlns:cx3="http://schemas.microsoft.com/office/drawing/2016/5/9/chartex" xmlns:cx4="http://schemas.microsoft.com/office/drawing/2016/5/10/chartex" xmlns:cx5="http://schemas.microsoft.com/office/drawing/2016/5/11/chartex" xmlns:cx6="http://schemas.microsoft.com/office/drawing/2016/5/12/chartex" xmlns:cx7="http://schemas.microsoft.com/office/drawing/2016/5/13/chartex" xmlns:cx8="http://schemas.microsoft.com/office/drawing/2016/5/14/chartex" xmlns:mc="http://schemas.openxmlformats.org/markup-compatibility/2006" xmlns:aink="http://schemas.microsoft.com/office/drawing/2016/ink" xmlns:am3d="http://schemas.microsoft.com/office/drawing/2017/model3d" xmlns:o="urn:schemas-microsoft-com:office:office" xmlns:oel="http://schemas.microsoft.com/office/2019/extlst" xmlns:r="http://schemas.openxmlformats.org/officeDocument/2006/relationships" xmlns:m="http://schemas.openxmlformats.org/officeDocument/2006/math" xmlns:v="urn:schemas-microsoft-com:vml" xmlns:wp14="http://schemas.microsoft.com/office/word/2010/wordprocessingDrawing" xmlns:wp="http://schemas.openxmlformats.org/drawingml/2006/wordprocessingDrawing" xmlns:w10="urn:schemas-microsoft-com:office:word" xmlns:w="http://schemas.openxmlformats.org/wordprocessingml/2006/main" xmlns:w14="http://schemas.microsoft.com/office/word/2010/wordml" xmlns:w15="http://schemas.microsoft.com/office/word/2012/wordml" xmlns:w16cex="http://schemas.microsoft.com/office/word/2018/wordml/cex" xmlns:w16cid="http://schemas.microsoft.com/office/word/2016/wordml/cid" xmlns:w16="http://schemas.microsoft.com/office/word/2018/wordml" xmlns:w16du="http://schemas.microsoft.com/office/word/2023/wordml/word16du" xmlns:w16sdtdh="http://schemas.microsoft.com/office/word/2020/wordml/sdtdatahash" xmlns:w16se="http://schemas.microsoft.com/office/word/2015/wordml/symex" xmlns:wpg="http://schemas.microsoft.com/office/word/2010/wordprocessingGroup" xmlns:wpi="http://schemas.microsoft.com/office/word/2010/wordprocessingInk" xmlns:wne="http://schemas.microsoft.com/office/word/2006/wordml" xmlns:wps="http://schemas.microsoft.com/office/word/2010/wordprocessingShape" mc:Ignorable="w14 w15 w16se w16cid w16 w16cex w16sdtdh w16du wp14">
+<w:document xmlns:wpc="http://schemas.microsoft.com/office/word/2010/wordprocessingCanvas" xmlns:cx="http://schemas.microsoft.com/office/drawing/2014/chartex" xmlns:cx1="http://schemas.microsoft.com/office/drawing/2015/9/8/chartex" xmlns:cx2="http://schemas.microsoft.com/office/drawing/2015/10/21/chartex" xmlns:cx3="http://schemas.microsoft.com/office/drawing/2016/5/9/chartex" xmlns:cx4="http://schemas.microsoft.com/office/drawing/2016/5/10/chartex" xmlns:cx5="http://schemas.microsoft.com/office/drawing/2016/5/11/chartex" xmlns:cx6="http://schemas.microsoft.com/office/drawing/2016/5/12/chartex" xmlns:cx7="http://schemas.microsoft.com/office/drawing/2016/5/13/chartex" xmlns:cx8="http://schemas.microsoft.com/office/drawing/2016/5/14/chartex" xmlns:mc="http://schemas.openxmlformats.org/markup-compatibility/2006" xmlns:aink="http://schemas.microsoft.com/office/drawing/2016/ink" xmlns:am3d="http://schemas.microsoft.com/office/drawing/2017/model3d" xmlns:o="urn:schemas-microsoft-com:office:office" xmlns:oel="http://schemas.microsoft.com/office/2019/extlst" xmlns:r="http://schemas.openxmlformats.org/officeDocument/2006/relationships" xmlns:m="http://schemas.openxmlformats.org/officeDocument/2006/math" xmlns:v="urn:schemas-microsoft-com:vml" xmlns:wp14="http://schemas.microsoft.com/office/word/2010/wordprocessingDrawing" xmlns:wp="http://schemas.openxmlformats.org/drawingml/2006/wordprocessingDrawing" xmlns:w10="urn:schemas-microsoft-com:office:word" xmlns:w="http://schemas.openxmlformats.org/wordprocessingml/2006/main" xmlns:w14="http://schemas.microsoft.com/office/word/2010/wordml" xmlns:w15="http://schemas.microsoft.com/office/word/2012/wordml" xmlns:w16cex="http://schemas.microsoft.com/office/word/2018/wordml/cex" xmlns:w16cid="http://schemas.microsoft.com/office/word/2016/wordml/cid" xmlns:w16="http://schemas.microsoft.com/office/word/2018/wordml" xmlns:w16sdtdh="http://schemas.microsoft.com/office/word/2020/wordml/sdtdatahash" xmlns:w16se="http://schemas.microsoft.com/office/word/2015/wordml/symex" xmlns:wpg="http://schemas.microsoft.com/office/word/2010/wordprocessingGroup" xmlns:wpi="http://schemas.microsoft.com/office/word/2010/wordprocessingInk" xmlns:wne="http://schemas.microsoft.com/office/word/2006/wordml" xmlns:wps="http://schemas.microsoft.com/office/word/2010/wordprocessingShape" mc:Ignorable="w14 w15 w16se w16cid w16 w16cex w16sdtdh wp14">
   <w:body>
     <w:p>
       <w:pPr>
@@ -5081,27 +5081,14 @@
       <w:r>
         <w:t xml:space="preserve">Figure </w:t>
       </w:r>
-      <w:r>
-        <w:fldChar w:fldCharType="begin"/>
-      </w:r>
-      <w:r>
-        <w:instrText xml:space="preserve"> SEQ Figure \* ARABIC </w:instrText>
-      </w:r>
-      <w:r>
-        <w:fldChar w:fldCharType="separate"/>
-      </w:r>
-      <w:r>
-        <w:rPr>
-          <w:noProof/>
-        </w:rPr>
-        <w:t>1</w:t>
-      </w:r>
-      <w:r>
-        <w:rPr>
-          <w:noProof/>
-        </w:rPr>
-        <w:fldChar w:fldCharType="end"/>
-      </w:r>
+      <w:fldSimple w:instr=" SEQ Figure \* ARABIC ">
+        <w:r>
+          <w:rPr>
+            <w:noProof/>
+          </w:rPr>
+          <w:t>1</w:t>
+        </w:r>
+      </w:fldSimple>
       <w:r>
         <w:t xml:space="preserve"> A photo of Enigma I </w:t>
       </w:r>
@@ -6669,27 +6656,14 @@
       <w:r>
         <w:t xml:space="preserve">Equation </w:t>
       </w:r>
-      <w:r>
-        <w:fldChar w:fldCharType="begin"/>
-      </w:r>
-      <w:r>
-        <w:instrText xml:space="preserve"> SEQ Equation \* ARABIC </w:instrText>
-      </w:r>
-      <w:r>
-        <w:fldChar w:fldCharType="separate"/>
-      </w:r>
-      <w:r>
-        <w:rPr>
-          <w:noProof/>
-        </w:rPr>
-        <w:t>1</w:t>
-      </w:r>
-      <w:r>
-        <w:rPr>
-          <w:noProof/>
-        </w:rPr>
-        <w:fldChar w:fldCharType="end"/>
-      </w:r>
+      <w:fldSimple w:instr=" SEQ Equation \* ARABIC ">
+        <w:r>
+          <w:rPr>
+            <w:noProof/>
+          </w:rPr>
+          <w:t>1</w:t>
+        </w:r>
+      </w:fldSimple>
       <w:bookmarkEnd w:id="22"/>
       <w:r>
         <w:t xml:space="preserve"> </w:t>
@@ -7067,27 +7041,14 @@
       <w:r>
         <w:t xml:space="preserve">Table </w:t>
       </w:r>
-      <w:r>
-        <w:fldChar w:fldCharType="begin"/>
-      </w:r>
-      <w:r>
-        <w:instrText xml:space="preserve"> SEQ Table \* ARABIC </w:instrText>
-      </w:r>
-      <w:r>
-        <w:fldChar w:fldCharType="separate"/>
-      </w:r>
-      <w:r>
-        <w:rPr>
-          <w:noProof/>
-        </w:rPr>
-        <w:t>2</w:t>
-      </w:r>
-      <w:r>
-        <w:rPr>
-          <w:noProof/>
-        </w:rPr>
-        <w:fldChar w:fldCharType="end"/>
-      </w:r>
+      <w:fldSimple w:instr=" SEQ Table \* ARABIC ">
+        <w:r>
+          <w:rPr>
+            <w:noProof/>
+          </w:rPr>
+          <w:t>2</w:t>
+        </w:r>
+      </w:fldSimple>
       <w:bookmarkEnd w:id="26"/>
       <w:r>
         <w:t xml:space="preserve"> "Enigma I" reflector encodings </w:t>
@@ -7229,27 +7190,14 @@
       <w:r>
         <w:t xml:space="preserve">Figure </w:t>
       </w:r>
-      <w:r>
-        <w:fldChar w:fldCharType="begin"/>
-      </w:r>
-      <w:r>
-        <w:instrText xml:space="preserve"> SEQ Figure \* ARABIC </w:instrText>
-      </w:r>
-      <w:r>
-        <w:fldChar w:fldCharType="separate"/>
-      </w:r>
-      <w:r>
-        <w:rPr>
-          <w:noProof/>
-        </w:rPr>
-        <w:t>2</w:t>
-      </w:r>
-      <w:r>
-        <w:rPr>
-          <w:noProof/>
-        </w:rPr>
-        <w:fldChar w:fldCharType="end"/>
-      </w:r>
+      <w:fldSimple w:instr=" SEQ Figure \* ARABIC ">
+        <w:r>
+          <w:rPr>
+            <w:noProof/>
+          </w:rPr>
+          <w:t>2</w:t>
+        </w:r>
+      </w:fldSimple>
       <w:r>
         <w:t xml:space="preserve"> A front-facing photo of the Enigma I plugboard with cables in place </w:t>
       </w:r>
@@ -7991,27 +7939,14 @@
       <w:r>
         <w:t xml:space="preserve">Equation </w:t>
       </w:r>
-      <w:r>
-        <w:fldChar w:fldCharType="begin"/>
-      </w:r>
-      <w:r>
-        <w:instrText xml:space="preserve"> SEQ Equation \* ARABIC </w:instrText>
-      </w:r>
-      <w:r>
-        <w:fldChar w:fldCharType="separate"/>
-      </w:r>
-      <w:r>
-        <w:rPr>
-          <w:noProof/>
-        </w:rPr>
-        <w:t>2</w:t>
-      </w:r>
-      <w:r>
-        <w:rPr>
-          <w:noProof/>
-        </w:rPr>
-        <w:fldChar w:fldCharType="end"/>
-      </w:r>
+      <w:fldSimple w:instr=" SEQ Equation \* ARABIC ">
+        <w:r>
+          <w:rPr>
+            <w:noProof/>
+          </w:rPr>
+          <w:t>2</w:t>
+        </w:r>
+      </w:fldSimple>
       <w:r>
         <w:t xml:space="preserve"> The encryption steps of Enigma I</w:t>
       </w:r>
@@ -8225,39 +8160,21 @@
       <w:r>
         <w:t xml:space="preserve">Figure </w:t>
       </w:r>
-      <w:r>
-        <w:fldChar w:fldCharType="begin"/>
-      </w:r>
-      <w:r>
-        <w:instrText xml:space="preserve"> SEQ Figure \* ARABIC </w:instrText>
-      </w:r>
-      <w:r>
-        <w:fldChar w:fldCharType="separate"/>
-      </w:r>
-      <w:r>
-        <w:rPr>
-          <w:noProof/>
-        </w:rPr>
-        <w:t>3</w:t>
-      </w:r>
-      <w:r>
-        <w:rPr>
-          <w:noProof/>
-        </w:rPr>
-        <w:fldChar w:fldCharType="end"/>
-      </w:r>
+      <w:fldSimple w:instr=" SEQ Figure \* ARABIC ">
+        <w:r>
+          <w:rPr>
+            <w:noProof/>
+          </w:rPr>
+          <w:t>3</w:t>
+        </w:r>
+      </w:fldSimple>
       <w:r>
         <w:t xml:space="preserve"> </w:t>
       </w:r>
       <w:bookmarkEnd w:id="35"/>
       <w:r>
-        <w:t xml:space="preserve">A wiring diagram to show a plugboards potential </w:t>
-      </w:r>
-      <w:proofErr w:type="gramStart"/>
-      <w:r>
-        <w:t>encoding</w:t>
-      </w:r>
-      <w:proofErr w:type="gramEnd"/>
+        <w:t>A wiring diagram to show a plugboards potential encoding</w:t>
+      </w:r>
     </w:p>
     <w:p/>
     <w:p/>
@@ -8307,7 +8224,19 @@
         <w:rPr>
           <w:rFonts w:eastAsiaTheme="minorEastAsia"/>
         </w:rPr>
-        <w:t xml:space="preserve"> Check this function</w:t>
+        <w:t xml:space="preserve"> </w:t>
+      </w:r>
+      <w:r>
+        <w:rPr>
+          <w:rFonts w:eastAsiaTheme="minorEastAsia"/>
+        </w:rPr>
+        <w:t>Define map(x), explain function</w:t>
+      </w:r>
+      <w:r>
+        <w:rPr>
+          <w:rFonts w:eastAsiaTheme="minorEastAsia"/>
+        </w:rPr>
+        <w:t>s and direction of diagrams</w:t>
       </w:r>
     </w:p>
     <w:p>
@@ -8346,7 +8275,49 @@
             <w:rPr>
               <w:rFonts w:ascii="Cambria Math" w:hAnsi="Cambria Math"/>
             </w:rPr>
-            <m:t>=x`</m:t>
+            <m:t>=</m:t>
+          </m:r>
+          <m:r>
+            <w:rPr>
+              <w:rFonts w:ascii="Cambria Math" w:hAnsi="Cambria Math"/>
+            </w:rPr>
+            <m:t>map</m:t>
+          </m:r>
+          <m:d>
+            <m:dPr>
+              <m:ctrlPr>
+                <w:rPr>
+                  <w:rFonts w:ascii="Cambria Math" w:hAnsi="Cambria Math"/>
+                  <w:i/>
+                </w:rPr>
+              </m:ctrlPr>
+            </m:dPr>
+            <m:e>
+              <m:r>
+                <w:rPr>
+                  <w:rFonts w:ascii="Cambria Math" w:hAnsi="Cambria Math"/>
+                </w:rPr>
+                <m:t>x</m:t>
+              </m:r>
+            </m:e>
+          </m:d>
+          <m:r>
+            <w:rPr>
+              <w:rFonts w:ascii="Cambria Math" w:hAnsi="Cambria Math"/>
+            </w:rPr>
+            <m:t>=</m:t>
+          </m:r>
+          <m:r>
+            <w:rPr>
+              <w:rFonts w:ascii="Cambria Math" w:hAnsi="Cambria Math"/>
+            </w:rPr>
+            <m:t>x</m:t>
+          </m:r>
+          <m:r>
+            <w:rPr>
+              <w:rFonts w:ascii="Cambria Math" w:hAnsi="Cambria Math"/>
+            </w:rPr>
+            <m:t>'</m:t>
           </m:r>
         </m:oMath>
       </m:oMathPara>
@@ -8365,17 +8336,12 @@
             </w:rPr>
             <m:t>where</m:t>
           </m:r>
-        </m:oMath>
-      </m:oMathPara>
-    </w:p>
-    <w:p>
-      <w:pPr>
-        <w:rPr>
-          <w:rFonts w:eastAsiaTheme="minorEastAsia"/>
-        </w:rPr>
-      </w:pPr>
-      <m:oMathPara>
-        <m:oMath>
+          <m:r>
+            <w:rPr>
+              <w:rFonts w:ascii="Cambria Math" w:eastAsiaTheme="minorEastAsia" w:hAnsi="Cambria Math"/>
+            </w:rPr>
+            <m:t xml:space="preserve"> </m:t>
+          </m:r>
           <m:r>
             <w:rPr>
               <w:rFonts w:ascii="Cambria Math" w:eastAsiaTheme="minorEastAsia" w:hAnsi="Cambria Math"/>
@@ -8454,24 +8420,51 @@
             <w:rPr>
               <w:rFonts w:ascii="Cambria Math" w:eastAsiaTheme="minorEastAsia" w:hAnsi="Cambria Math"/>
             </w:rPr>
-            <m:t>=x`</m:t>
+            <m:t>=</m:t>
           </m:r>
-        </m:oMath>
-      </m:oMathPara>
-    </w:p>
-    <w:p>
-      <w:pPr>
-        <w:rPr>
-          <w:rFonts w:eastAsiaTheme="minorEastAsia"/>
-        </w:rPr>
-      </w:pPr>
-      <m:oMathPara>
-        <m:oMath>
+          <m:sSup>
+            <m:sSupPr>
+              <m:ctrlPr>
+                <w:rPr>
+                  <w:rFonts w:ascii="Cambria Math" w:eastAsiaTheme="minorEastAsia" w:hAnsi="Cambria Math"/>
+                  <w:i/>
+                </w:rPr>
+              </m:ctrlPr>
+            </m:sSupPr>
+            <m:e>
+              <m:r>
+                <w:rPr>
+                  <w:rFonts w:ascii="Cambria Math" w:eastAsiaTheme="minorEastAsia" w:hAnsi="Cambria Math"/>
+                </w:rPr>
+                <m:t>x</m:t>
+              </m:r>
+            </m:e>
+            <m:sup>
+              <m:r>
+                <w:rPr>
+                  <w:rFonts w:ascii="Cambria Math" w:eastAsiaTheme="minorEastAsia" w:hAnsi="Cambria Math"/>
+                </w:rPr>
+                <m:t>'</m:t>
+              </m:r>
+            </m:sup>
+          </m:sSup>
           <m:r>
             <w:rPr>
               <w:rFonts w:ascii="Cambria Math" w:eastAsiaTheme="minorEastAsia" w:hAnsi="Cambria Math"/>
             </w:rPr>
-            <m:t>x ≠x`</m:t>
+            <m:t xml:space="preserve">and </m:t>
+          </m:r>
+          <m:r>
+            <w:rPr>
+              <w:rFonts w:ascii="Cambria Math" w:eastAsiaTheme="minorEastAsia" w:hAnsi="Cambria Math"/>
+            </w:rPr>
+            <m:t>x ≠x</m:t>
+          </m:r>
+          <m:r>
+            <w:rPr>
+              <w:rFonts w:ascii="Cambria Math" w:eastAsiaTheme="minorEastAsia" w:hAnsi="Cambria Math"/>
+            </w:rPr>
+            <m:t>'</m:t>
           </m:r>
         </m:oMath>
       </m:oMathPara>
@@ -8489,27 +8482,14 @@
       <w:r>
         <w:t xml:space="preserve">Equation </w:t>
       </w:r>
-      <w:r>
-        <w:fldChar w:fldCharType="begin"/>
-      </w:r>
-      <w:r>
-        <w:instrText xml:space="preserve"> SEQ Equation \* ARABIC </w:instrText>
-      </w:r>
-      <w:r>
-        <w:fldChar w:fldCharType="separate"/>
-      </w:r>
-      <w:r>
-        <w:rPr>
-          <w:noProof/>
-        </w:rPr>
-        <w:t>3</w:t>
-      </w:r>
-      <w:r>
-        <w:rPr>
-          <w:noProof/>
-        </w:rPr>
-        <w:fldChar w:fldCharType="end"/>
-      </w:r>
+      <w:fldSimple w:instr=" SEQ Equation \* ARABIC ">
+        <w:r>
+          <w:rPr>
+            <w:noProof/>
+          </w:rPr>
+          <w:t>3</w:t>
+        </w:r>
+      </w:fldSimple>
       <w:bookmarkEnd w:id="36"/>
       <w:r>
         <w:t xml:space="preserve"> An equation and additional constraints to describe the behaviour of an Enigma Reflector</w:t>
@@ -8569,39 +8549,21 @@
       <w:r>
         <w:t xml:space="preserve">Figure </w:t>
       </w:r>
-      <w:r>
-        <w:fldChar w:fldCharType="begin"/>
-      </w:r>
-      <w:r>
-        <w:instrText xml:space="preserve"> SEQ Figure \* ARABIC </w:instrText>
-      </w:r>
-      <w:r>
-        <w:fldChar w:fldCharType="separate"/>
-      </w:r>
-      <w:r>
-        <w:rPr>
-          <w:noProof/>
-        </w:rPr>
-        <w:t>4</w:t>
-      </w:r>
-      <w:r>
-        <w:rPr>
-          <w:noProof/>
-        </w:rPr>
-        <w:fldChar w:fldCharType="end"/>
-      </w:r>
+      <w:fldSimple w:instr=" SEQ Figure \* ARABIC ">
+        <w:r>
+          <w:rPr>
+            <w:noProof/>
+          </w:rPr>
+          <w:t>4</w:t>
+        </w:r>
+      </w:fldSimple>
       <w:r>
         <w:t xml:space="preserve"> </w:t>
       </w:r>
       <w:bookmarkEnd w:id="38"/>
       <w:r>
-        <w:t xml:space="preserve">A wiring diagram to show a potential encoding for a </w:t>
-      </w:r>
-      <w:proofErr w:type="gramStart"/>
-      <w:r>
-        <w:t>reflector</w:t>
-      </w:r>
-      <w:proofErr w:type="gramEnd"/>
+        <w:t>A wiring diagram to show a potential encoding for a reflector</w:t>
+      </w:r>
     </w:p>
     <w:p/>
     <w:p>
@@ -8675,7 +8637,7 @@
           <w:rPr>
             <w:rFonts w:ascii="Cambria Math" w:hAnsi="Cambria Math"/>
           </w:rPr>
-          <m:t>n</m:t>
+          <m:t>x</m:t>
         </m:r>
       </m:oMath>
       <w:r>
@@ -8689,7 +8651,13 @@
           <w:rPr>
             <w:rFonts w:ascii="Cambria Math" w:eastAsiaTheme="minorEastAsia" w:hAnsi="Cambria Math"/>
           </w:rPr>
-          <m:t>n+</m:t>
+          <m:t>x</m:t>
+        </m:r>
+        <m:r>
+          <w:rPr>
+            <w:rFonts w:ascii="Cambria Math" w:eastAsiaTheme="minorEastAsia" w:hAnsi="Cambria Math"/>
+          </w:rPr>
+          <m:t>+</m:t>
         </m:r>
         <m:r>
           <m:rPr>
@@ -8739,7 +8707,13 @@
           <w:rPr>
             <w:rFonts w:ascii="Cambria Math" w:eastAsiaTheme="minorEastAsia" w:hAnsi="Cambria Math"/>
           </w:rPr>
-          <m:t>n+</m:t>
+          <m:t>x</m:t>
+        </m:r>
+        <m:r>
+          <w:rPr>
+            <w:rFonts w:ascii="Cambria Math" w:eastAsiaTheme="minorEastAsia" w:hAnsi="Cambria Math"/>
+          </w:rPr>
+          <m:t>+</m:t>
         </m:r>
         <m:r>
           <m:rPr>
@@ -8777,7 +8751,6 @@
           <w:rPr>
             <w:rFonts w:ascii="Cambria Math" w:eastAsiaTheme="minorEastAsia" w:hAnsi="Cambria Math"/>
           </w:rPr>
-          <w:lastRenderedPageBreak/>
           <m:t>-</m:t>
         </m:r>
         <m:r>
@@ -8915,19 +8888,11 @@
           <w:rFonts w:eastAsiaTheme="minorEastAsia"/>
         </w:rPr>
       </w:pPr>
-      <w:proofErr w:type="gramStart"/>
       <w:r>
         <w:rPr>
           <w:rFonts w:eastAsiaTheme="minorEastAsia"/>
         </w:rPr>
-        <w:t>TODO :</w:t>
-      </w:r>
-      <w:proofErr w:type="gramEnd"/>
-      <w:r>
-        <w:rPr>
-          <w:rFonts w:eastAsiaTheme="minorEastAsia"/>
-        </w:rPr>
-        <w:t xml:space="preserve"> Check this function, is it well defined? Define map(x)?</w:t>
+        <w:t>TODO : Check this function</w:t>
       </w:r>
     </w:p>
     <w:p>
@@ -8942,6 +8907,7 @@
             <w:rPr>
               <w:rFonts w:ascii="Cambria Math" w:eastAsiaTheme="minorEastAsia" w:hAnsi="Cambria Math"/>
             </w:rPr>
+            <w:lastRenderedPageBreak/>
             <m:t>f</m:t>
           </m:r>
           <m:d>
@@ -8990,7 +8956,19 @@
             <w:rPr>
               <w:rFonts w:ascii="Cambria Math" w:eastAsiaTheme="minorEastAsia" w:hAnsi="Cambria Math"/>
             </w:rPr>
-            <m:t>=x`=map</m:t>
+            <m:t>=x</m:t>
+          </m:r>
+          <m:r>
+            <w:rPr>
+              <w:rFonts w:ascii="Cambria Math" w:eastAsiaTheme="minorEastAsia" w:hAnsi="Cambria Math"/>
+            </w:rPr>
+            <m:t>'</m:t>
+          </m:r>
+          <m:r>
+            <w:rPr>
+              <w:rFonts w:ascii="Cambria Math" w:eastAsiaTheme="minorEastAsia" w:hAnsi="Cambria Math"/>
+            </w:rPr>
+            <m:t>=map</m:t>
           </m:r>
           <m:d>
             <m:dPr>
@@ -9115,7 +9093,19 @@
                 <w:rPr>
                   <w:rFonts w:ascii="Cambria Math" w:eastAsiaTheme="minorEastAsia" w:hAnsi="Cambria Math"/>
                 </w:rPr>
-                <m:t>x`,</m:t>
+                <m:t>x</m:t>
+              </m:r>
+              <m:r>
+                <w:rPr>
+                  <w:rFonts w:ascii="Cambria Math" w:eastAsiaTheme="minorEastAsia" w:hAnsi="Cambria Math"/>
+                </w:rPr>
+                <m:t>'</m:t>
+              </m:r>
+              <m:r>
+                <w:rPr>
+                  <w:rFonts w:ascii="Cambria Math" w:eastAsiaTheme="minorEastAsia" w:hAnsi="Cambria Math"/>
+                </w:rPr>
+                <m:t>,</m:t>
               </m:r>
               <m:r>
                 <m:rPr>
@@ -9174,7 +9164,19 @@
                 <w:rPr>
                   <w:rFonts w:ascii="Cambria Math" w:eastAsiaTheme="minorEastAsia" w:hAnsi="Cambria Math"/>
                 </w:rPr>
-                <m:t>x`+</m:t>
+                <m:t>x</m:t>
+              </m:r>
+              <m:r>
+                <w:rPr>
+                  <w:rFonts w:ascii="Cambria Math" w:eastAsiaTheme="minorEastAsia" w:hAnsi="Cambria Math"/>
+                </w:rPr>
+                <m:t>'</m:t>
+              </m:r>
+              <m:r>
+                <w:rPr>
+                  <w:rFonts w:ascii="Cambria Math" w:eastAsiaTheme="minorEastAsia" w:hAnsi="Cambria Math"/>
+                </w:rPr>
+                <m:t>+</m:t>
               </m:r>
               <m:r>
                 <m:rPr>
@@ -9238,50 +9240,22 @@
     <w:p>
       <w:pPr>
         <w:pStyle w:val="Caption"/>
-        <w:rPr>
-          <w:rFonts w:eastAsiaTheme="minorEastAsia"/>
-        </w:rPr>
       </w:pPr>
       <w:bookmarkStart w:id="39" w:name="_Ref158106899"/>
       <w:bookmarkStart w:id="40" w:name="_Toc158213187"/>
       <w:r>
         <w:t xml:space="preserve">Equation </w:t>
       </w:r>
-      <w:r>
-        <w:fldChar w:fldCharType="begin"/>
-      </w:r>
-      <w:r>
-        <w:instrText xml:space="preserve"> SEQ Equation \* ARABIC </w:instrText>
-      </w:r>
-      <w:r>
-        <w:fldChar w:fldCharType="separate"/>
-      </w:r>
-      <w:r>
-        <w:rPr>
-          <w:noProof/>
-        </w:rPr>
-        <w:t>4</w:t>
-      </w:r>
-      <w:r>
-        <w:rPr>
-          <w:noProof/>
-        </w:rPr>
-        <w:fldChar w:fldCharType="end"/>
-      </w:r>
+      <w:fldSimple w:instr=" SEQ Equation \* ARABIC ">
+        <w:r>
+          <w:t>4</w:t>
+        </w:r>
+      </w:fldSimple>
       <w:bookmarkEnd w:id="39"/>
       <w:r>
-        <w:t xml:space="preserve"> A function to represent the encoding behaviour of the rotor where x and x` </w:t>
-      </w:r>
-      <w:r>
-        <w:rPr>
-          <w:rFonts w:eastAsiaTheme="minorEastAsia"/>
-        </w:rPr>
-        <w:t>are letters</w:t>
-      </w:r>
-      <w:r>
-        <w:rPr>
-          <w:rFonts w:eastAsiaTheme="minorEastAsia"/>
-        </w:rPr>
+        <w:t xml:space="preserve"> A function to represent the encoding behaviour of the rotor where x and x` are letters</w:t>
+      </w:r>
+      <w:r>
         <w:t xml:space="preserve">, </w:t>
       </w:r>
       <m:oMath>
@@ -9290,21 +9264,15 @@
             <m:sty m:val="bi"/>
           </m:rPr>
           <w:rPr>
-            <w:rFonts w:ascii="Cambria Math" w:eastAsiaTheme="minorEastAsia" w:hAnsi="Cambria Math"/>
+            <w:rFonts w:ascii="Cambria Math" w:hAnsi="Cambria Math"/>
           </w:rPr>
           <m:t>σ</m:t>
         </m:r>
       </m:oMath>
       <w:r>
-        <w:rPr>
-          <w:rFonts w:eastAsiaTheme="minorEastAsia"/>
-        </w:rPr>
         <w:t xml:space="preserve"> represents the rotor’s </w:t>
       </w:r>
       <w:r>
-        <w:rPr>
-          <w:rFonts w:eastAsiaTheme="minorEastAsia"/>
-        </w:rPr>
         <w:t xml:space="preserve">rotation and </w:t>
       </w:r>
       <m:oMath>
@@ -9313,77 +9281,47 @@
             <m:sty m:val="bi"/>
           </m:rPr>
           <w:rPr>
-            <w:rFonts w:ascii="Cambria Math" w:eastAsiaTheme="minorEastAsia" w:hAnsi="Cambria Math"/>
+            <w:rFonts w:ascii="Cambria Math" w:hAnsi="Cambria Math"/>
           </w:rPr>
           <m:t>γ</m:t>
         </m:r>
       </m:oMath>
       <w:r>
-        <w:rPr>
-          <w:rFonts w:eastAsiaTheme="minorEastAsia"/>
-        </w:rPr>
         <w:t xml:space="preserve"> represents the ring setting.</w:t>
       </w:r>
       <w:r>
-        <w:rPr>
-          <w:rFonts w:eastAsiaTheme="minorEastAsia"/>
-        </w:rPr>
         <w:t xml:space="preserve"> The map function returns the</w:t>
       </w:r>
       <w:r>
-        <w:rPr>
-          <w:rFonts w:eastAsiaTheme="minorEastAsia"/>
-        </w:rPr>
         <w:t xml:space="preserve"> input letter’s mapping as if no rotational effects have taken place</w:t>
       </w:r>
       <w:r>
-        <w:rPr>
-          <w:rFonts w:eastAsiaTheme="minorEastAsia"/>
-        </w:rPr>
-        <w:t xml:space="preserve"> e.g. in </w:t>
-      </w:r>
-      <w:r>
-        <w:rPr>
-          <w:rFonts w:eastAsiaTheme="minorEastAsia"/>
-        </w:rPr>
+        <w:t xml:space="preserve"> </w:t>
+      </w:r>
+      <w:proofErr w:type="gramStart"/>
+      <w:r>
+        <w:t>e.g.</w:t>
+      </w:r>
+      <w:proofErr w:type="gramEnd"/>
+      <w:r>
+        <w:t xml:space="preserve"> in </w:t>
+      </w:r>
+      <w:r>
         <w:fldChar w:fldCharType="begin"/>
       </w:r>
       <w:r>
-        <w:rPr>
-          <w:rFonts w:eastAsiaTheme="minorEastAsia"/>
-        </w:rPr>
         <w:instrText xml:space="preserve"> REF _Ref158106695 \h  \* MERGEFORMAT </w:instrText>
       </w:r>
       <w:r>
-        <w:rPr>
-          <w:rFonts w:eastAsiaTheme="minorEastAsia"/>
-        </w:rPr>
-      </w:r>
-      <w:r>
-        <w:rPr>
-          <w:rFonts w:eastAsiaTheme="minorEastAsia"/>
-        </w:rPr>
         <w:fldChar w:fldCharType="separate"/>
       </w:r>
       <w:r>
-        <w:t xml:space="preserve">Figure </w:t>
-      </w:r>
-      <w:r>
-        <w:rPr>
-          <w:noProof/>
-        </w:rPr>
-        <w:t>5</w:t>
-      </w:r>
-      <w:r>
-        <w:rPr>
-          <w:rFonts w:eastAsiaTheme="minorEastAsia"/>
-        </w:rPr>
+        <w:t>Figure 5</w:t>
+      </w:r>
+      <w:r>
         <w:fldChar w:fldCharType="end"/>
       </w:r>
       <w:r>
-        <w:rPr>
-          <w:rFonts w:eastAsiaTheme="minorEastAsia"/>
-        </w:rPr>
         <w:t xml:space="preserve">, </w:t>
       </w:r>
       <m:oMath>
@@ -9392,7 +9330,7 @@
             <m:sty m:val="bi"/>
           </m:rPr>
           <w:rPr>
-            <w:rFonts w:ascii="Cambria Math" w:eastAsiaTheme="minorEastAsia" w:hAnsi="Cambria Math"/>
+            <w:rFonts w:ascii="Cambria Math" w:hAnsi="Cambria Math"/>
           </w:rPr>
           <m:t>map</m:t>
         </m:r>
@@ -9400,7 +9338,7 @@
           <m:dPr>
             <m:ctrlPr>
               <w:rPr>
-                <w:rFonts w:ascii="Cambria Math" w:eastAsiaTheme="minorEastAsia" w:hAnsi="Cambria Math"/>
+                <w:rFonts w:ascii="Cambria Math" w:hAnsi="Cambria Math"/>
               </w:rPr>
             </m:ctrlPr>
           </m:dPr>
@@ -9410,7 +9348,7 @@
                 <m:sty m:val="bi"/>
               </m:rPr>
               <w:rPr>
-                <w:rFonts w:ascii="Cambria Math" w:eastAsiaTheme="minorEastAsia" w:hAnsi="Cambria Math"/>
+                <w:rFonts w:ascii="Cambria Math" w:hAnsi="Cambria Math"/>
               </w:rPr>
               <m:t>A</m:t>
             </m:r>
@@ -9421,7 +9359,7 @@
             <m:sty m:val="bi"/>
           </m:rPr>
           <w:rPr>
-            <w:rFonts w:ascii="Cambria Math" w:eastAsiaTheme="minorEastAsia" w:hAnsi="Cambria Math"/>
+            <w:rFonts w:ascii="Cambria Math" w:hAnsi="Cambria Math"/>
           </w:rPr>
           <m:t>=B</m:t>
         </m:r>
@@ -9523,27 +9461,14 @@
       <w:r>
         <w:t xml:space="preserve">Figure </w:t>
       </w:r>
-      <w:r>
-        <w:fldChar w:fldCharType="begin"/>
-      </w:r>
-      <w:r>
-        <w:instrText xml:space="preserve"> SEQ Figure \* ARABIC </w:instrText>
-      </w:r>
-      <w:r>
-        <w:fldChar w:fldCharType="separate"/>
-      </w:r>
-      <w:r>
-        <w:rPr>
-          <w:noProof/>
-        </w:rPr>
-        <w:t>5</w:t>
-      </w:r>
-      <w:r>
-        <w:rPr>
-          <w:noProof/>
-        </w:rPr>
-        <w:fldChar w:fldCharType="end"/>
-      </w:r>
+      <w:fldSimple w:instr=" SEQ Figure \* ARABIC ">
+        <w:r>
+          <w:rPr>
+            <w:noProof/>
+          </w:rPr>
+          <w:t>5</w:t>
+        </w:r>
+      </w:fldSimple>
       <w:bookmarkEnd w:id="41"/>
       <w:r>
         <w:t xml:space="preserve"> </w:t>
@@ -9572,12 +9497,10 @@
       <w:r>
         <w:t xml:space="preserve">. The diagram on the right shows the same rotor as on the left, but with a rotation of </w:t>
       </w:r>
-      <w:proofErr w:type="gramStart"/>
       <w:r>
         <w:t>one</w:t>
       </w:r>
       <w:bookmarkEnd w:id="42"/>
-      <w:proofErr w:type="gramEnd"/>
     </w:p>
     <w:p/>
     <w:p>
@@ -9654,7 +9577,6 @@
         <w:rPr>
           <w:noProof/>
         </w:rPr>
-        <w:lastRenderedPageBreak/>
         <w:drawing>
           <wp:inline distT="0" distB="0" distL="0" distR="0" wp14:anchorId="2E870DCC" wp14:editId="6A2F6801">
             <wp:extent cx="5731510" cy="2127250"/>
@@ -9700,49 +9622,37 @@
       <w:r>
         <w:t xml:space="preserve">Figure </w:t>
       </w:r>
-      <w:r>
-        <w:fldChar w:fldCharType="begin"/>
-      </w:r>
-      <w:r>
-        <w:instrText xml:space="preserve"> SEQ Figure \* ARABIC </w:instrText>
-      </w:r>
-      <w:r>
-        <w:fldChar w:fldCharType="separate"/>
-      </w:r>
+      <w:fldSimple w:instr=" SEQ Figure \* ARABIC ">
+        <w:r>
+          <w:rPr>
+            <w:noProof/>
+          </w:rPr>
+          <w:t>6</w:t>
+        </w:r>
+      </w:fldSimple>
+      <w:r>
+        <w:t xml:space="preserve"> A wiring diagram representing a single state of an Enigma I machine. Input is received on the right-hand side before being scrambled by components </w:t>
+      </w:r>
+      <w:r>
+        <w:t xml:space="preserve">performing a loop. </w:t>
+      </w:r>
+      <w:r>
+        <w:t>The electrical signal received back from the plugboard represents the encoded letter.</w:t>
+      </w:r>
+      <w:r>
+        <w:t xml:space="preserve"> The names of each rotor/reflector do not match the encodings but are given as an example.</w:t>
+      </w:r>
+      <w:bookmarkEnd w:id="43"/>
+    </w:p>
+    <w:p>
+      <w:pPr>
+        <w:keepNext/>
+      </w:pPr>
       <w:r>
         <w:rPr>
           <w:noProof/>
         </w:rPr>
-        <w:t>6</w:t>
-      </w:r>
-      <w:r>
-        <w:rPr>
-          <w:noProof/>
-        </w:rPr>
-        <w:fldChar w:fldCharType="end"/>
-      </w:r>
-      <w:r>
-        <w:t xml:space="preserve"> A wiring diagram representing a single state of an Enigma I machine. Input is received on the right-hand side before being scrambled by components </w:t>
-      </w:r>
-      <w:r>
-        <w:t xml:space="preserve">performing a loop. </w:t>
-      </w:r>
-      <w:r>
-        <w:t>The electrical signal received back from the plugboard represents the encoded letter.</w:t>
-      </w:r>
-      <w:r>
-        <w:t xml:space="preserve"> The names of each rotor/reflector do not match the encodings but are given as an example.</w:t>
-      </w:r>
-      <w:bookmarkEnd w:id="43"/>
-    </w:p>
-    <w:p>
-      <w:pPr>
-        <w:keepNext/>
-      </w:pPr>
-      <w:r>
-        <w:rPr>
-          <w:noProof/>
-        </w:rPr>
+        <w:lastRenderedPageBreak/>
         <w:drawing>
           <wp:inline distT="0" distB="0" distL="0" distR="0" wp14:anchorId="1ACEBEA9" wp14:editId="72745AD9">
             <wp:extent cx="5731510" cy="2141220"/>
@@ -9788,27 +9698,14 @@
       <w:r>
         <w:t xml:space="preserve">Figure </w:t>
       </w:r>
-      <w:r>
-        <w:fldChar w:fldCharType="begin"/>
-      </w:r>
-      <w:r>
-        <w:instrText xml:space="preserve"> SEQ Figure \* ARABIC </w:instrText>
-      </w:r>
-      <w:r>
-        <w:fldChar w:fldCharType="separate"/>
-      </w:r>
-      <w:r>
-        <w:rPr>
-          <w:noProof/>
-        </w:rPr>
-        <w:t>7</w:t>
-      </w:r>
-      <w:r>
-        <w:rPr>
-          <w:noProof/>
-        </w:rPr>
-        <w:fldChar w:fldCharType="end"/>
-      </w:r>
+      <w:fldSimple w:instr=" SEQ Figure \* ARABIC ">
+        <w:r>
+          <w:rPr>
+            <w:noProof/>
+          </w:rPr>
+          <w:t>7</w:t>
+        </w:r>
+      </w:fldSimple>
       <w:r>
         <w:t xml:space="preserve"> An example of an encryption/decryption taking place in an Enigma I machine. In this case A </w:t>
       </w:r>
@@ -10063,15 +9960,7 @@
         </w:sdtContent>
       </w:sdt>
       <w:r>
-        <w:t xml:space="preserve">. In fact, work from Tang, </w:t>
-      </w:r>
-      <w:proofErr w:type="gramStart"/>
-      <w:r>
-        <w:t>Lee</w:t>
-      </w:r>
-      <w:proofErr w:type="gramEnd"/>
-      <w:r>
-        <w:t xml:space="preserve"> and Russo </w:t>
+        <w:t xml:space="preserve">. In fact, work from Tang, Lee and Russo </w:t>
       </w:r>
       <w:sdt>
         <w:sdtPr>
@@ -10666,7 +10555,6 @@
             <w:rPr>
               <w:rFonts w:ascii="Cambria Math" w:eastAsiaTheme="minorEastAsia" w:hAnsi="Cambria Math"/>
             </w:rPr>
-            <w:lastRenderedPageBreak/>
             <m:t>n‼=</m:t>
           </m:r>
           <m:nary>
@@ -10807,24 +10695,14 @@
       <w:r>
         <w:t xml:space="preserve">Equation </w:t>
       </w:r>
-      <w:r>
-        <w:fldChar w:fldCharType="begin"/>
-      </w:r>
-      <w:r>
-        <w:instrText xml:space="preserve"> SEQ Equation \* ARABIC </w:instrText>
-      </w:r>
-      <w:r>
-        <w:fldChar w:fldCharType="separate"/>
-      </w:r>
-      <w:r>
-        <w:rPr>
-          <w:noProof/>
-        </w:rPr>
-        <w:t>5</w:t>
-      </w:r>
-      <w:r>
-        <w:fldChar w:fldCharType="end"/>
-      </w:r>
+      <w:fldSimple w:instr=" SEQ Equation \* ARABIC ">
+        <w:r>
+          <w:rPr>
+            <w:noProof/>
+          </w:rPr>
+          <w:t>5</w:t>
+        </w:r>
+      </w:fldSimple>
       <w:bookmarkEnd w:id="52"/>
       <w:r>
         <w:t xml:space="preserve"> Definition of double factorial</w:t>
@@ -11108,24 +10986,14 @@
       <w:r>
         <w:t xml:space="preserve">Equation </w:t>
       </w:r>
-      <w:r>
-        <w:fldChar w:fldCharType="begin"/>
-      </w:r>
-      <w:r>
-        <w:instrText xml:space="preserve"> SEQ Equation \* ARABIC </w:instrText>
-      </w:r>
-      <w:r>
-        <w:fldChar w:fldCharType="separate"/>
-      </w:r>
-      <w:r>
-        <w:rPr>
-          <w:noProof/>
-        </w:rPr>
-        <w:t>6</w:t>
-      </w:r>
-      <w:r>
-        <w:fldChar w:fldCharType="end"/>
-      </w:r>
+      <w:fldSimple w:instr=" SEQ Equation \* ARABIC ">
+        <w:r>
+          <w:rPr>
+            <w:noProof/>
+          </w:rPr>
+          <w:t>6</w:t>
+        </w:r>
+      </w:fldSimple>
       <w:bookmarkEnd w:id="54"/>
       <w:r>
         <w:t xml:space="preserve"> The number of settings (key space) of Enigma I assuming 10</w:t>
@@ -11134,15 +11002,7 @@
         <w:t xml:space="preserve"> plugboard</w:t>
       </w:r>
       <w:r>
-        <w:t xml:space="preserve"> cables are used. Ring setting is omitted as it was not changed by the Germans. Based on work from Tang, </w:t>
-      </w:r>
-      <w:proofErr w:type="gramStart"/>
-      <w:r>
-        <w:t>Lee</w:t>
-      </w:r>
-      <w:proofErr w:type="gramEnd"/>
-      <w:r>
-        <w:t xml:space="preserve"> and Russo </w:t>
+        <w:t xml:space="preserve"> cables are used. Ring setting is omitted as it was not changed by the Germans. Based on work from Tang, Lee and Russo </w:t>
       </w:r>
       <w:sdt>
         <w:sdtPr>
@@ -11216,7 +11076,11 @@
         <w:t>Enigma I</w:t>
       </w:r>
       <w:r>
-        <w:t xml:space="preserve"> is to increase its key space by using more rotors. This can be done by adding an additional slot to the machine to allow for 4 or more rotors to be in use at one time, or even using the usual 3 rotor slots but having a larger collection to choose from. In </w:t>
+        <w:t xml:space="preserve"> is to increase its key space by using more rotors. This can be done by adding an additional slot to the machine to allow for 4 or more rotors to be in use at one time, or even using the usual 3 rotor slots but having a larger collection to choose from. </w:t>
+      </w:r>
+      <w:r>
+        <w:lastRenderedPageBreak/>
+        <w:t xml:space="preserve">In </w:t>
       </w:r>
       <w:r>
         <w:t>fact,</w:t>
@@ -11258,15 +11122,7 @@
         </w:sdtContent>
       </w:sdt>
       <w:r>
-        <w:t xml:space="preserve"> </w:t>
-      </w:r>
-      <w:proofErr w:type="gramStart"/>
-      <w:r>
-        <w:t>in order to</w:t>
-      </w:r>
-      <w:proofErr w:type="gramEnd"/>
-      <w:r>
-        <w:t xml:space="preserve"> increase the key space. Other </w:t>
+        <w:t xml:space="preserve"> in order to increase the key space. Other </w:t>
       </w:r>
       <w:r>
         <w:t>machines that were inspired by Enigma</w:t>
@@ -11438,7 +11294,15 @@
         <w:fldChar w:fldCharType="end"/>
       </w:r>
       <w:r>
-        <w:t xml:space="preserve"> demonstrating that the technology at the time period was capable of creating a </w:t>
+        <w:t xml:space="preserve"> demonstrating that the technology at the time period </w:t>
+      </w:r>
+      <w:proofErr w:type="gramStart"/>
+      <w:r>
+        <w:t>was capable of creating</w:t>
+      </w:r>
+      <w:proofErr w:type="gramEnd"/>
+      <w:r>
+        <w:t xml:space="preserve"> a </w:t>
       </w:r>
       <w:r>
         <w:t xml:space="preserve">much stronger cypher. In particular, [FIGURE 6 OF THE PAPER] demonstrates a circuit that only uses 3 rotors omitting both the reflector and the plugboard. By removing these two components, it avoids both self-coding and reciprocal coding by separating encoding and decoding into two distinct functions. For encoding, the current would pass from right to left, and vice versa for decoding. Whilst this model does not include the plugboard, by only applying the plugboard once in the encryption, </w:t>
@@ -11701,7 +11565,6 @@
         <w:rPr>
           <w:lang w:val="en-GB"/>
         </w:rPr>
-        <w:lastRenderedPageBreak/>
         <w:t>Enigma Model Design</w:t>
       </w:r>
       <w:bookmarkEnd w:id="62"/>
@@ -11863,6 +11726,7 @@
         <w:rPr>
           <w:lang w:val="en-GB"/>
         </w:rPr>
+        <w:lastRenderedPageBreak/>
         <w:t>Design of the Application</w:t>
       </w:r>
       <w:bookmarkEnd w:id="72"/>
@@ -11878,21 +11742,7 @@
         <w:rPr>
           <w:rFonts w:cs="Times New Roman"/>
         </w:rPr>
-        <w:t xml:space="preserve">Explain how the application will work, show diagrams </w:t>
-      </w:r>
-      <w:proofErr w:type="gramStart"/>
-      <w:r>
-        <w:rPr>
-          <w:rFonts w:cs="Times New Roman"/>
-        </w:rPr>
-        <w:t>in order to</w:t>
-      </w:r>
-      <w:proofErr w:type="gramEnd"/>
-      <w:r>
-        <w:rPr>
-          <w:rFonts w:cs="Times New Roman"/>
-        </w:rPr>
-        <w:t xml:space="preserve"> show how the interfaces will interact with the </w:t>
+        <w:t xml:space="preserve">Explain how the application will work, show diagrams in order to show how the interfaces will interact with the </w:t>
       </w:r>
       <w:r>
         <w:rPr>
@@ -12205,6 +12055,12 @@
         </w:rPr>
         <w:t>Usability</w:t>
       </w:r>
+      <w:r>
+        <w:rPr>
+          <w:rFonts w:cs="Times New Roman"/>
+        </w:rPr>
+        <w:t>?</w:t>
+      </w:r>
     </w:p>
     <w:p>
       <w:pPr>
@@ -12222,6 +12078,12 @@
           <w:rFonts w:cs="Times New Roman"/>
         </w:rPr>
         <w:t>Cross-platform</w:t>
+      </w:r>
+      <w:r>
+        <w:rPr>
+          <w:rFonts w:cs="Times New Roman"/>
+        </w:rPr>
+        <w:t>?</w:t>
       </w:r>
     </w:p>
     <w:p>
@@ -12288,10 +12150,8 @@
                 <w:ind w:left="720" w:hanging="720"/>
                 <w:rPr>
                   <w:noProof/>
-                  <w:kern w:val="0"/>
                   <w:sz w:val="24"/>
                   <w:szCs w:val="24"/>
-                  <w14:ligatures w14:val="none"/>
                 </w:rPr>
               </w:pPr>
               <w:r>
@@ -12345,7 +12205,6 @@
                 <w:rPr>
                   <w:noProof/>
                 </w:rPr>
-                <w:lastRenderedPageBreak/>
                 <w:t xml:space="preserve">n.d. “Enigma wiring.” </w:t>
               </w:r>
               <w:r>
@@ -12550,6 +12409,7 @@
                 <w:rPr>
                   <w:noProof/>
                 </w:rPr>
+                <w:lastRenderedPageBreak/>
                 <w:t>Tang, Lynda, Nayoung Lee, and Sophie Russo. 2018. “Breaking Enigma.”</w:t>
               </w:r>
             </w:p>
@@ -13199,7 +13059,6 @@
         <w:pStyle w:val="Heading1"/>
       </w:pPr>
       <w:r>
-        <w:lastRenderedPageBreak/>
         <w:t xml:space="preserve">  </w:t>
       </w:r>
       <w:bookmarkStart w:id="92" w:name="_Toc158033990"/>
@@ -13951,6 +13810,7 @@
     </w:p>
     <w:p>
       <w:r>
+        <w:lastRenderedPageBreak/>
         <w:fldChar w:fldCharType="end"/>
       </w:r>
     </w:p>
@@ -13966,7 +13826,7 @@
 </file>
 
 <file path=word/endnotes.xml><?xml version="1.0" encoding="utf-8"?>
-<w:endnotes xmlns:wpc="http://schemas.microsoft.com/office/word/2010/wordprocessingCanvas" xmlns:cx="http://schemas.microsoft.com/office/drawing/2014/chartex" xmlns:cx1="http://schemas.microsoft.com/office/drawing/2015/9/8/chartex" xmlns:cx2="http://schemas.microsoft.com/office/drawing/2015/10/21/chartex" xmlns:cx3="http://schemas.microsoft.com/office/drawing/2016/5/9/chartex" xmlns:cx4="http://schemas.microsoft.com/office/drawing/2016/5/10/chartex" xmlns:cx5="http://schemas.microsoft.com/office/drawing/2016/5/11/chartex" xmlns:cx6="http://schemas.microsoft.com/office/drawing/2016/5/12/chartex" xmlns:cx7="http://schemas.microsoft.com/office/drawing/2016/5/13/chartex" xmlns:cx8="http://schemas.microsoft.com/office/drawing/2016/5/14/chartex" xmlns:mc="http://schemas.openxmlformats.org/markup-compatibility/2006" xmlns:aink="http://schemas.microsoft.com/office/drawing/2016/ink" xmlns:am3d="http://schemas.microsoft.com/office/drawing/2017/model3d" xmlns:o="urn:schemas-microsoft-com:office:office" xmlns:oel="http://schemas.microsoft.com/office/2019/extlst" xmlns:r="http://schemas.openxmlformats.org/officeDocument/2006/relationships" xmlns:m="http://schemas.openxmlformats.org/officeDocument/2006/math" xmlns:v="urn:schemas-microsoft-com:vml" xmlns:wp14="http://schemas.microsoft.com/office/word/2010/wordprocessingDrawing" xmlns:wp="http://schemas.openxmlformats.org/drawingml/2006/wordprocessingDrawing" xmlns:w10="urn:schemas-microsoft-com:office:word" xmlns:w="http://schemas.openxmlformats.org/wordprocessingml/2006/main" xmlns:w14="http://schemas.microsoft.com/office/word/2010/wordml" xmlns:w15="http://schemas.microsoft.com/office/word/2012/wordml" xmlns:w16cex="http://schemas.microsoft.com/office/word/2018/wordml/cex" xmlns:w16cid="http://schemas.microsoft.com/office/word/2016/wordml/cid" xmlns:w16="http://schemas.microsoft.com/office/word/2018/wordml" xmlns:w16du="http://schemas.microsoft.com/office/word/2023/wordml/word16du" xmlns:w16sdtdh="http://schemas.microsoft.com/office/word/2020/wordml/sdtdatahash" xmlns:w16se="http://schemas.microsoft.com/office/word/2015/wordml/symex" xmlns:wpg="http://schemas.microsoft.com/office/word/2010/wordprocessingGroup" xmlns:wpi="http://schemas.microsoft.com/office/word/2010/wordprocessingInk" xmlns:wne="http://schemas.microsoft.com/office/word/2006/wordml" xmlns:wps="http://schemas.microsoft.com/office/word/2010/wordprocessingShape" mc:Ignorable="w14 w15 w16se w16cid w16 w16cex w16sdtdh w16du wp14">
+<w:endnotes xmlns:wpc="http://schemas.microsoft.com/office/word/2010/wordprocessingCanvas" xmlns:cx="http://schemas.microsoft.com/office/drawing/2014/chartex" xmlns:cx1="http://schemas.microsoft.com/office/drawing/2015/9/8/chartex" xmlns:cx2="http://schemas.microsoft.com/office/drawing/2015/10/21/chartex" xmlns:cx3="http://schemas.microsoft.com/office/drawing/2016/5/9/chartex" xmlns:cx4="http://schemas.microsoft.com/office/drawing/2016/5/10/chartex" xmlns:cx5="http://schemas.microsoft.com/office/drawing/2016/5/11/chartex" xmlns:cx6="http://schemas.microsoft.com/office/drawing/2016/5/12/chartex" xmlns:cx7="http://schemas.microsoft.com/office/drawing/2016/5/13/chartex" xmlns:cx8="http://schemas.microsoft.com/office/drawing/2016/5/14/chartex" xmlns:mc="http://schemas.openxmlformats.org/markup-compatibility/2006" xmlns:aink="http://schemas.microsoft.com/office/drawing/2016/ink" xmlns:am3d="http://schemas.microsoft.com/office/drawing/2017/model3d" xmlns:o="urn:schemas-microsoft-com:office:office" xmlns:oel="http://schemas.microsoft.com/office/2019/extlst" xmlns:r="http://schemas.openxmlformats.org/officeDocument/2006/relationships" xmlns:m="http://schemas.openxmlformats.org/officeDocument/2006/math" xmlns:v="urn:schemas-microsoft-com:vml" xmlns:wp14="http://schemas.microsoft.com/office/word/2010/wordprocessingDrawing" xmlns:wp="http://schemas.openxmlformats.org/drawingml/2006/wordprocessingDrawing" xmlns:w10="urn:schemas-microsoft-com:office:word" xmlns:w="http://schemas.openxmlformats.org/wordprocessingml/2006/main" xmlns:w14="http://schemas.microsoft.com/office/word/2010/wordml" xmlns:w15="http://schemas.microsoft.com/office/word/2012/wordml" xmlns:w16cex="http://schemas.microsoft.com/office/word/2018/wordml/cex" xmlns:w16cid="http://schemas.microsoft.com/office/word/2016/wordml/cid" xmlns:w16="http://schemas.microsoft.com/office/word/2018/wordml" xmlns:w16sdtdh="http://schemas.microsoft.com/office/word/2020/wordml/sdtdatahash" xmlns:w16se="http://schemas.microsoft.com/office/word/2015/wordml/symex" xmlns:wpg="http://schemas.microsoft.com/office/word/2010/wordprocessingGroup" xmlns:wpi="http://schemas.microsoft.com/office/word/2010/wordprocessingInk" xmlns:wne="http://schemas.microsoft.com/office/word/2006/wordml" xmlns:wps="http://schemas.microsoft.com/office/word/2010/wordprocessingShape" mc:Ignorable="w14 w15 w16se w16cid w16 w16cex w16sdtdh wp14">
   <w:endnote w:type="separator" w:id="-1">
     <w:p>
       <w:pPr>
@@ -13991,7 +13851,7 @@
 </file>
 
 <file path=word/footer1.xml><?xml version="1.0" encoding="utf-8"?>
-<w:ftr xmlns:wpc="http://schemas.microsoft.com/office/word/2010/wordprocessingCanvas" xmlns:cx="http://schemas.microsoft.com/office/drawing/2014/chartex" xmlns:cx1="http://schemas.microsoft.com/office/drawing/2015/9/8/chartex" xmlns:cx2="http://schemas.microsoft.com/office/drawing/2015/10/21/chartex" xmlns:cx3="http://schemas.microsoft.com/office/drawing/2016/5/9/chartex" xmlns:cx4="http://schemas.microsoft.com/office/drawing/2016/5/10/chartex" xmlns:cx5="http://schemas.microsoft.com/office/drawing/2016/5/11/chartex" xmlns:cx6="http://schemas.microsoft.com/office/drawing/2016/5/12/chartex" xmlns:cx7="http://schemas.microsoft.com/office/drawing/2016/5/13/chartex" xmlns:cx8="http://schemas.microsoft.com/office/drawing/2016/5/14/chartex" xmlns:mc="http://schemas.openxmlformats.org/markup-compatibility/2006" xmlns:aink="http://schemas.microsoft.com/office/drawing/2016/ink" xmlns:am3d="http://schemas.microsoft.com/office/drawing/2017/model3d" xmlns:o="urn:schemas-microsoft-com:office:office" xmlns:oel="http://schemas.microsoft.com/office/2019/extlst" xmlns:r="http://schemas.openxmlformats.org/officeDocument/2006/relationships" xmlns:m="http://schemas.openxmlformats.org/officeDocument/2006/math" xmlns:v="urn:schemas-microsoft-com:vml" xmlns:wp14="http://schemas.microsoft.com/office/word/2010/wordprocessingDrawing" xmlns:wp="http://schemas.openxmlformats.org/drawingml/2006/wordprocessingDrawing" xmlns:w10="urn:schemas-microsoft-com:office:word" xmlns:w="http://schemas.openxmlformats.org/wordprocessingml/2006/main" xmlns:w14="http://schemas.microsoft.com/office/word/2010/wordml" xmlns:w15="http://schemas.microsoft.com/office/word/2012/wordml" xmlns:w16cex="http://schemas.microsoft.com/office/word/2018/wordml/cex" xmlns:w16cid="http://schemas.microsoft.com/office/word/2016/wordml/cid" xmlns:w16="http://schemas.microsoft.com/office/word/2018/wordml" xmlns:w16du="http://schemas.microsoft.com/office/word/2023/wordml/word16du" xmlns:w16sdtdh="http://schemas.microsoft.com/office/word/2020/wordml/sdtdatahash" xmlns:w16se="http://schemas.microsoft.com/office/word/2015/wordml/symex" xmlns:wpg="http://schemas.microsoft.com/office/word/2010/wordprocessingGroup" xmlns:wpi="http://schemas.microsoft.com/office/word/2010/wordprocessingInk" xmlns:wne="http://schemas.microsoft.com/office/word/2006/wordml" xmlns:wps="http://schemas.microsoft.com/office/word/2010/wordprocessingShape" mc:Ignorable="w14 w15 w16se w16cid w16 w16cex w16sdtdh w16du wp14">
+<w:ftr xmlns:wpc="http://schemas.microsoft.com/office/word/2010/wordprocessingCanvas" xmlns:cx="http://schemas.microsoft.com/office/drawing/2014/chartex" xmlns:cx1="http://schemas.microsoft.com/office/drawing/2015/9/8/chartex" xmlns:cx2="http://schemas.microsoft.com/office/drawing/2015/10/21/chartex" xmlns:cx3="http://schemas.microsoft.com/office/drawing/2016/5/9/chartex" xmlns:cx4="http://schemas.microsoft.com/office/drawing/2016/5/10/chartex" xmlns:cx5="http://schemas.microsoft.com/office/drawing/2016/5/11/chartex" xmlns:cx6="http://schemas.microsoft.com/office/drawing/2016/5/12/chartex" xmlns:cx7="http://schemas.microsoft.com/office/drawing/2016/5/13/chartex" xmlns:cx8="http://schemas.microsoft.com/office/drawing/2016/5/14/chartex" xmlns:mc="http://schemas.openxmlformats.org/markup-compatibility/2006" xmlns:aink="http://schemas.microsoft.com/office/drawing/2016/ink" xmlns:am3d="http://schemas.microsoft.com/office/drawing/2017/model3d" xmlns:o="urn:schemas-microsoft-com:office:office" xmlns:oel="http://schemas.microsoft.com/office/2019/extlst" xmlns:r="http://schemas.openxmlformats.org/officeDocument/2006/relationships" xmlns:m="http://schemas.openxmlformats.org/officeDocument/2006/math" xmlns:v="urn:schemas-microsoft-com:vml" xmlns:wp14="http://schemas.microsoft.com/office/word/2010/wordprocessingDrawing" xmlns:wp="http://schemas.openxmlformats.org/drawingml/2006/wordprocessingDrawing" xmlns:w10="urn:schemas-microsoft-com:office:word" xmlns:w="http://schemas.openxmlformats.org/wordprocessingml/2006/main" xmlns:w14="http://schemas.microsoft.com/office/word/2010/wordml" xmlns:w15="http://schemas.microsoft.com/office/word/2012/wordml" xmlns:w16cex="http://schemas.microsoft.com/office/word/2018/wordml/cex" xmlns:w16cid="http://schemas.microsoft.com/office/word/2016/wordml/cid" xmlns:w16="http://schemas.microsoft.com/office/word/2018/wordml" xmlns:w16sdtdh="http://schemas.microsoft.com/office/word/2020/wordml/sdtdatahash" xmlns:w16se="http://schemas.microsoft.com/office/word/2015/wordml/symex" xmlns:wpg="http://schemas.microsoft.com/office/word/2010/wordprocessingGroup" xmlns:wpi="http://schemas.microsoft.com/office/word/2010/wordprocessingInk" xmlns:wne="http://schemas.microsoft.com/office/word/2006/wordml" xmlns:wps="http://schemas.microsoft.com/office/word/2010/wordprocessingShape" mc:Ignorable="w14 w15 w16se w16cid w16 w16cex w16sdtdh wp14">
   <w:sdt>
     <w:sdtPr>
       <w:id w:val="-933811812"/>
@@ -14044,7 +13904,7 @@
 </file>
 
 <file path=word/footnotes.xml><?xml version="1.0" encoding="utf-8"?>
-<w:footnotes xmlns:wpc="http://schemas.microsoft.com/office/word/2010/wordprocessingCanvas" xmlns:cx="http://schemas.microsoft.com/office/drawing/2014/chartex" xmlns:cx1="http://schemas.microsoft.com/office/drawing/2015/9/8/chartex" xmlns:cx2="http://schemas.microsoft.com/office/drawing/2015/10/21/chartex" xmlns:cx3="http://schemas.microsoft.com/office/drawing/2016/5/9/chartex" xmlns:cx4="http://schemas.microsoft.com/office/drawing/2016/5/10/chartex" xmlns:cx5="http://schemas.microsoft.com/office/drawing/2016/5/11/chartex" xmlns:cx6="http://schemas.microsoft.com/office/drawing/2016/5/12/chartex" xmlns:cx7="http://schemas.microsoft.com/office/drawing/2016/5/13/chartex" xmlns:cx8="http://schemas.microsoft.com/office/drawing/2016/5/14/chartex" xmlns:mc="http://schemas.openxmlformats.org/markup-compatibility/2006" xmlns:aink="http://schemas.microsoft.com/office/drawing/2016/ink" xmlns:am3d="http://schemas.microsoft.com/office/drawing/2017/model3d" xmlns:o="urn:schemas-microsoft-com:office:office" xmlns:oel="http://schemas.microsoft.com/office/2019/extlst" xmlns:r="http://schemas.openxmlformats.org/officeDocument/2006/relationships" xmlns:m="http://schemas.openxmlformats.org/officeDocument/2006/math" xmlns:v="urn:schemas-microsoft-com:vml" xmlns:wp14="http://schemas.microsoft.com/office/word/2010/wordprocessingDrawing" xmlns:wp="http://schemas.openxmlformats.org/drawingml/2006/wordprocessingDrawing" xmlns:w10="urn:schemas-microsoft-com:office:word" xmlns:w="http://schemas.openxmlformats.org/wordprocessingml/2006/main" xmlns:w14="http://schemas.microsoft.com/office/word/2010/wordml" xmlns:w15="http://schemas.microsoft.com/office/word/2012/wordml" xmlns:w16cex="http://schemas.microsoft.com/office/word/2018/wordml/cex" xmlns:w16cid="http://schemas.microsoft.com/office/word/2016/wordml/cid" xmlns:w16="http://schemas.microsoft.com/office/word/2018/wordml" xmlns:w16du="http://schemas.microsoft.com/office/word/2023/wordml/word16du" xmlns:w16sdtdh="http://schemas.microsoft.com/office/word/2020/wordml/sdtdatahash" xmlns:w16se="http://schemas.microsoft.com/office/word/2015/wordml/symex" xmlns:wpg="http://schemas.microsoft.com/office/word/2010/wordprocessingGroup" xmlns:wpi="http://schemas.microsoft.com/office/word/2010/wordprocessingInk" xmlns:wne="http://schemas.microsoft.com/office/word/2006/wordml" xmlns:wps="http://schemas.microsoft.com/office/word/2010/wordprocessingShape" mc:Ignorable="w14 w15 w16se w16cid w16 w16cex w16sdtdh w16du wp14">
+<w:footnotes xmlns:wpc="http://schemas.microsoft.com/office/word/2010/wordprocessingCanvas" xmlns:cx="http://schemas.microsoft.com/office/drawing/2014/chartex" xmlns:cx1="http://schemas.microsoft.com/office/drawing/2015/9/8/chartex" xmlns:cx2="http://schemas.microsoft.com/office/drawing/2015/10/21/chartex" xmlns:cx3="http://schemas.microsoft.com/office/drawing/2016/5/9/chartex" xmlns:cx4="http://schemas.microsoft.com/office/drawing/2016/5/10/chartex" xmlns:cx5="http://schemas.microsoft.com/office/drawing/2016/5/11/chartex" xmlns:cx6="http://schemas.microsoft.com/office/drawing/2016/5/12/chartex" xmlns:cx7="http://schemas.microsoft.com/office/drawing/2016/5/13/chartex" xmlns:cx8="http://schemas.microsoft.com/office/drawing/2016/5/14/chartex" xmlns:mc="http://schemas.openxmlformats.org/markup-compatibility/2006" xmlns:aink="http://schemas.microsoft.com/office/drawing/2016/ink" xmlns:am3d="http://schemas.microsoft.com/office/drawing/2017/model3d" xmlns:o="urn:schemas-microsoft-com:office:office" xmlns:oel="http://schemas.microsoft.com/office/2019/extlst" xmlns:r="http://schemas.openxmlformats.org/officeDocument/2006/relationships" xmlns:m="http://schemas.openxmlformats.org/officeDocument/2006/math" xmlns:v="urn:schemas-microsoft-com:vml" xmlns:wp14="http://schemas.microsoft.com/office/word/2010/wordprocessingDrawing" xmlns:wp="http://schemas.openxmlformats.org/drawingml/2006/wordprocessingDrawing" xmlns:w10="urn:schemas-microsoft-com:office:word" xmlns:w="http://schemas.openxmlformats.org/wordprocessingml/2006/main" xmlns:w14="http://schemas.microsoft.com/office/word/2010/wordml" xmlns:w15="http://schemas.microsoft.com/office/word/2012/wordml" xmlns:w16cex="http://schemas.microsoft.com/office/word/2018/wordml/cex" xmlns:w16cid="http://schemas.microsoft.com/office/word/2016/wordml/cid" xmlns:w16="http://schemas.microsoft.com/office/word/2018/wordml" xmlns:w16sdtdh="http://schemas.microsoft.com/office/word/2020/wordml/sdtdatahash" xmlns:w16se="http://schemas.microsoft.com/office/word/2015/wordml/symex" xmlns:wpg="http://schemas.microsoft.com/office/word/2010/wordprocessingGroup" xmlns:wpi="http://schemas.microsoft.com/office/word/2010/wordprocessingInk" xmlns:wne="http://schemas.microsoft.com/office/word/2006/wordml" xmlns:wps="http://schemas.microsoft.com/office/word/2010/wordprocessingShape" mc:Ignorable="w14 w15 w16se w16cid w16 w16cex w16sdtdh wp14">
   <w:footnote w:type="separator" w:id="-1">
     <w:p>
       <w:pPr>
@@ -14069,7 +13929,7 @@
 </file>
 
 <file path=word/numbering.xml><?xml version="1.0" encoding="utf-8"?>
-<w:numbering xmlns:wpc="http://schemas.microsoft.com/office/word/2010/wordprocessingCanvas" xmlns:cx="http://schemas.microsoft.com/office/drawing/2014/chartex" xmlns:cx1="http://schemas.microsoft.com/office/drawing/2015/9/8/chartex" xmlns:cx2="http://schemas.microsoft.com/office/drawing/2015/10/21/chartex" xmlns:cx3="http://schemas.microsoft.com/office/drawing/2016/5/9/chartex" xmlns:cx4="http://schemas.microsoft.com/office/drawing/2016/5/10/chartex" xmlns:cx5="http://schemas.microsoft.com/office/drawing/2016/5/11/chartex" xmlns:cx6="http://schemas.microsoft.com/office/drawing/2016/5/12/chartex" xmlns:cx7="http://schemas.microsoft.com/office/drawing/2016/5/13/chartex" xmlns:cx8="http://schemas.microsoft.com/office/drawing/2016/5/14/chartex" xmlns:mc="http://schemas.openxmlformats.org/markup-compatibility/2006" xmlns:aink="http://schemas.microsoft.com/office/drawing/2016/ink" xmlns:am3d="http://schemas.microsoft.com/office/drawing/2017/model3d" xmlns:o="urn:schemas-microsoft-com:office:office" xmlns:oel="http://schemas.microsoft.com/office/2019/extlst" xmlns:r="http://schemas.openxmlformats.org/officeDocument/2006/relationships" xmlns:m="http://schemas.openxmlformats.org/officeDocument/2006/math" xmlns:v="urn:schemas-microsoft-com:vml" xmlns:wp14="http://schemas.microsoft.com/office/word/2010/wordprocessingDrawing" xmlns:wp="http://schemas.openxmlformats.org/drawingml/2006/wordprocessingDrawing" xmlns:w10="urn:schemas-microsoft-com:office:word" xmlns:w="http://schemas.openxmlformats.org/wordprocessingml/2006/main" xmlns:w14="http://schemas.microsoft.com/office/word/2010/wordml" xmlns:w15="http://schemas.microsoft.com/office/word/2012/wordml" xmlns:w16cex="http://schemas.microsoft.com/office/word/2018/wordml/cex" xmlns:w16cid="http://schemas.microsoft.com/office/word/2016/wordml/cid" xmlns:w16="http://schemas.microsoft.com/office/word/2018/wordml" xmlns:w16du="http://schemas.microsoft.com/office/word/2023/wordml/word16du" xmlns:w16sdtdh="http://schemas.microsoft.com/office/word/2020/wordml/sdtdatahash" xmlns:w16se="http://schemas.microsoft.com/office/word/2015/wordml/symex" xmlns:wpg="http://schemas.microsoft.com/office/word/2010/wordprocessingGroup" xmlns:wpi="http://schemas.microsoft.com/office/word/2010/wordprocessingInk" xmlns:wne="http://schemas.microsoft.com/office/word/2006/wordml" xmlns:wps="http://schemas.microsoft.com/office/word/2010/wordprocessingShape" mc:Ignorable="w14 w15 w16se w16cid w16 w16cex w16sdtdh w16du wp14">
+<w:numbering xmlns:wpc="http://schemas.microsoft.com/office/word/2010/wordprocessingCanvas" xmlns:cx="http://schemas.microsoft.com/office/drawing/2014/chartex" xmlns:cx1="http://schemas.microsoft.com/office/drawing/2015/9/8/chartex" xmlns:cx2="http://schemas.microsoft.com/office/drawing/2015/10/21/chartex" xmlns:cx3="http://schemas.microsoft.com/office/drawing/2016/5/9/chartex" xmlns:cx4="http://schemas.microsoft.com/office/drawing/2016/5/10/chartex" xmlns:cx5="http://schemas.microsoft.com/office/drawing/2016/5/11/chartex" xmlns:cx6="http://schemas.microsoft.com/office/drawing/2016/5/12/chartex" xmlns:cx7="http://schemas.microsoft.com/office/drawing/2016/5/13/chartex" xmlns:cx8="http://schemas.microsoft.com/office/drawing/2016/5/14/chartex" xmlns:mc="http://schemas.openxmlformats.org/markup-compatibility/2006" xmlns:aink="http://schemas.microsoft.com/office/drawing/2016/ink" xmlns:am3d="http://schemas.microsoft.com/office/drawing/2017/model3d" xmlns:o="urn:schemas-microsoft-com:office:office" xmlns:oel="http://schemas.microsoft.com/office/2019/extlst" xmlns:r="http://schemas.openxmlformats.org/officeDocument/2006/relationships" xmlns:m="http://schemas.openxmlformats.org/officeDocument/2006/math" xmlns:v="urn:schemas-microsoft-com:vml" xmlns:wp14="http://schemas.microsoft.com/office/word/2010/wordprocessingDrawing" xmlns:wp="http://schemas.openxmlformats.org/drawingml/2006/wordprocessingDrawing" xmlns:w10="urn:schemas-microsoft-com:office:word" xmlns:w="http://schemas.openxmlformats.org/wordprocessingml/2006/main" xmlns:w14="http://schemas.microsoft.com/office/word/2010/wordml" xmlns:w15="http://schemas.microsoft.com/office/word/2012/wordml" xmlns:w16cex="http://schemas.microsoft.com/office/word/2018/wordml/cex" xmlns:w16cid="http://schemas.microsoft.com/office/word/2016/wordml/cid" xmlns:w16="http://schemas.microsoft.com/office/word/2018/wordml" xmlns:w16sdtdh="http://schemas.microsoft.com/office/word/2020/wordml/sdtdatahash" xmlns:w16se="http://schemas.microsoft.com/office/word/2015/wordml/symex" xmlns:wpg="http://schemas.microsoft.com/office/word/2010/wordprocessingGroup" xmlns:wpi="http://schemas.microsoft.com/office/word/2010/wordprocessingInk" xmlns:wne="http://schemas.microsoft.com/office/word/2006/wordml" xmlns:wps="http://schemas.microsoft.com/office/word/2010/wordprocessingShape" mc:Ignorable="w14 w15 w16se w16cid w16 w16cex w16sdtdh wp14">
   <w:abstractNum w:abstractNumId="0" w15:restartNumberingAfterBreak="0">
     <w:nsid w:val="2D8E4C28"/>
     <w:multiLevelType w:val="hybridMultilevel"/>
@@ -14761,7 +14621,7 @@
 </file>
 
 <file path=word/styles.xml><?xml version="1.0" encoding="utf-8"?>
-<w:styles xmlns:mc="http://schemas.openxmlformats.org/markup-compatibility/2006" xmlns:r="http://schemas.openxmlformats.org/officeDocument/2006/relationships" xmlns:w="http://schemas.openxmlformats.org/wordprocessingml/2006/main" xmlns:w14="http://schemas.microsoft.com/office/word/2010/wordml" xmlns:w15="http://schemas.microsoft.com/office/word/2012/wordml" xmlns:w16cex="http://schemas.microsoft.com/office/word/2018/wordml/cex" xmlns:w16cid="http://schemas.microsoft.com/office/word/2016/wordml/cid" xmlns:w16="http://schemas.microsoft.com/office/word/2018/wordml" xmlns:w16du="http://schemas.microsoft.com/office/word/2023/wordml/word16du" xmlns:w16sdtdh="http://schemas.microsoft.com/office/word/2020/wordml/sdtdatahash" xmlns:w16se="http://schemas.microsoft.com/office/word/2015/wordml/symex" mc:Ignorable="w14 w15 w16se w16cid w16 w16cex w16sdtdh w16du">
+<w:styles xmlns:mc="http://schemas.openxmlformats.org/markup-compatibility/2006" xmlns:r="http://schemas.openxmlformats.org/officeDocument/2006/relationships" xmlns:w="http://schemas.openxmlformats.org/wordprocessingml/2006/main" xmlns:w14="http://schemas.microsoft.com/office/word/2010/wordml" xmlns:w15="http://schemas.microsoft.com/office/word/2012/wordml" xmlns:w16cex="http://schemas.microsoft.com/office/word/2018/wordml/cex" xmlns:w16cid="http://schemas.microsoft.com/office/word/2016/wordml/cid" xmlns:w16="http://schemas.microsoft.com/office/word/2018/wordml" xmlns:w16sdtdh="http://schemas.microsoft.com/office/word/2020/wordml/sdtdatahash" xmlns:w16se="http://schemas.microsoft.com/office/word/2015/wordml/symex" mc:Ignorable="w14 w15 w16se w16cid w16 w16cex w16sdtdh">
   <w:docDefaults>
     <w:rPrDefault>
       <w:rPr>
@@ -16332,7 +16192,7 @@
 </file>
 
 <file path=customXml/item1.xml><?xml version="1.0" encoding="utf-8"?>
-<b:Sources xmlns:b="http://schemas.openxmlformats.org/officeDocument/2006/bibliography" xmlns="http://schemas.openxmlformats.org/officeDocument/2006/bibliography" SelectedStyle="\CHICAGO.XSL" StyleName="Chicago" Version="16">
+<b:Sources xmlns:b="http://schemas.openxmlformats.org/officeDocument/2006/bibliography" xmlns="http://schemas.openxmlformats.org/officeDocument/2006/bibliography" SelectedStyle="/CHICAGO.XSL" StyleName="Chicago" Version="16">
   <b:Source>
     <b:Tag>Dav10</b:Tag>
     <b:SourceType>JournalArticle</b:SourceType>
@@ -16556,7 +16416,7 @@
 </file>
 
 <file path=customXml/itemProps1.xml><?xml version="1.0" encoding="utf-8"?>
-<ds:datastoreItem xmlns:ds="http://schemas.openxmlformats.org/officeDocument/2006/customXml" ds:itemID="{144791DF-21D0-47DB-AB08-8977FB0A3898}">
+<ds:datastoreItem xmlns:ds="http://schemas.openxmlformats.org/officeDocument/2006/customXml" ds:itemID="{3B126468-2B1C-B848-B8A8-0E5965A18E6B}">
   <ds:schemaRefs>
     <ds:schemaRef ds:uri="http://schemas.openxmlformats.org/officeDocument/2006/bibliography"/>
   </ds:schemaRefs>

</xml_diff>

<commit_message>
Background & History Improvements
- Added description of map() function and explanation fo diagrams
- Added first draft of "Improvements" section
</commit_message>
<xml_diff>
--- a/docs/project/Report.docx
+++ b/docs/project/Report.docx
@@ -1,6 +1,6 @@
 
 <file path=word/document.xml><?xml version="1.0" encoding="utf-8"?>
-<w:document xmlns:wpc="http://schemas.microsoft.com/office/word/2010/wordprocessingCanvas" xmlns:cx="http://schemas.microsoft.com/office/drawing/2014/chartex" xmlns:cx1="http://schemas.microsoft.com/office/drawing/2015/9/8/chartex" xmlns:cx2="http://schemas.microsoft.com/office/drawing/2015/10/21/chartex" xmlns:cx3="http://schemas.microsoft.com/office/drawing/2016/5/9/chartex" xmlns:cx4="http://schemas.microsoft.com/office/drawing/2016/5/10/chartex" xmlns:cx5="http://schemas.microsoft.com/office/drawing/2016/5/11/chartex" xmlns:cx6="http://schemas.microsoft.com/office/drawing/2016/5/12/chartex" xmlns:cx7="http://schemas.microsoft.com/office/drawing/2016/5/13/chartex" xmlns:cx8="http://schemas.microsoft.com/office/drawing/2016/5/14/chartex" xmlns:mc="http://schemas.openxmlformats.org/markup-compatibility/2006" xmlns:aink="http://schemas.microsoft.com/office/drawing/2016/ink" xmlns:am3d="http://schemas.microsoft.com/office/drawing/2017/model3d" xmlns:o="urn:schemas-microsoft-com:office:office" xmlns:oel="http://schemas.microsoft.com/office/2019/extlst" xmlns:r="http://schemas.openxmlformats.org/officeDocument/2006/relationships" xmlns:m="http://schemas.openxmlformats.org/officeDocument/2006/math" xmlns:v="urn:schemas-microsoft-com:vml" xmlns:wp14="http://schemas.microsoft.com/office/word/2010/wordprocessingDrawing" xmlns:wp="http://schemas.openxmlformats.org/drawingml/2006/wordprocessingDrawing" xmlns:w10="urn:schemas-microsoft-com:office:word" xmlns:w="http://schemas.openxmlformats.org/wordprocessingml/2006/main" xmlns:w14="http://schemas.microsoft.com/office/word/2010/wordml" xmlns:w15="http://schemas.microsoft.com/office/word/2012/wordml" xmlns:w16cex="http://schemas.microsoft.com/office/word/2018/wordml/cex" xmlns:w16cid="http://schemas.microsoft.com/office/word/2016/wordml/cid" xmlns:w16="http://schemas.microsoft.com/office/word/2018/wordml" xmlns:w16sdtdh="http://schemas.microsoft.com/office/word/2020/wordml/sdtdatahash" xmlns:w16se="http://schemas.microsoft.com/office/word/2015/wordml/symex" xmlns:wpg="http://schemas.microsoft.com/office/word/2010/wordprocessingGroup" xmlns:wpi="http://schemas.microsoft.com/office/word/2010/wordprocessingInk" xmlns:wne="http://schemas.microsoft.com/office/word/2006/wordml" xmlns:wps="http://schemas.microsoft.com/office/word/2010/wordprocessingShape" mc:Ignorable="w14 w15 w16se w16cid w16 w16cex w16sdtdh wp14">
+<w:document xmlns:wpc="http://schemas.microsoft.com/office/word/2010/wordprocessingCanvas" xmlns:cx="http://schemas.microsoft.com/office/drawing/2014/chartex" xmlns:cx1="http://schemas.microsoft.com/office/drawing/2015/9/8/chartex" xmlns:cx2="http://schemas.microsoft.com/office/drawing/2015/10/21/chartex" xmlns:cx3="http://schemas.microsoft.com/office/drawing/2016/5/9/chartex" xmlns:cx4="http://schemas.microsoft.com/office/drawing/2016/5/10/chartex" xmlns:cx5="http://schemas.microsoft.com/office/drawing/2016/5/11/chartex" xmlns:cx6="http://schemas.microsoft.com/office/drawing/2016/5/12/chartex" xmlns:cx7="http://schemas.microsoft.com/office/drawing/2016/5/13/chartex" xmlns:cx8="http://schemas.microsoft.com/office/drawing/2016/5/14/chartex" xmlns:mc="http://schemas.openxmlformats.org/markup-compatibility/2006" xmlns:aink="http://schemas.microsoft.com/office/drawing/2016/ink" xmlns:am3d="http://schemas.microsoft.com/office/drawing/2017/model3d" xmlns:o="urn:schemas-microsoft-com:office:office" xmlns:oel="http://schemas.microsoft.com/office/2019/extlst" xmlns:r="http://schemas.openxmlformats.org/officeDocument/2006/relationships" xmlns:m="http://schemas.openxmlformats.org/officeDocument/2006/math" xmlns:v="urn:schemas-microsoft-com:vml" xmlns:wp14="http://schemas.microsoft.com/office/word/2010/wordprocessingDrawing" xmlns:wp="http://schemas.openxmlformats.org/drawingml/2006/wordprocessingDrawing" xmlns:w10="urn:schemas-microsoft-com:office:word" xmlns:w="http://schemas.openxmlformats.org/wordprocessingml/2006/main" xmlns:w14="http://schemas.microsoft.com/office/word/2010/wordml" xmlns:w15="http://schemas.microsoft.com/office/word/2012/wordml" xmlns:w16cex="http://schemas.microsoft.com/office/word/2018/wordml/cex" xmlns:w16cid="http://schemas.microsoft.com/office/word/2016/wordml/cid" xmlns:w16="http://schemas.microsoft.com/office/word/2018/wordml" xmlns:w16du="http://schemas.microsoft.com/office/word/2023/wordml/word16du" xmlns:w16sdtdh="http://schemas.microsoft.com/office/word/2020/wordml/sdtdatahash" xmlns:w16se="http://schemas.microsoft.com/office/word/2015/wordml/symex" xmlns:wpg="http://schemas.microsoft.com/office/word/2010/wordprocessingGroup" xmlns:wpi="http://schemas.microsoft.com/office/word/2010/wordprocessingInk" xmlns:wne="http://schemas.microsoft.com/office/word/2006/wordml" xmlns:wps="http://schemas.microsoft.com/office/word/2010/wordprocessingShape" mc:Ignorable="w14 w15 w16se w16cid w16 w16cex w16sdtdh w16du wp14">
   <w:body>
     <w:p>
       <w:pPr>
@@ -3928,7 +3928,15 @@
               <w:rPr>
                 <w:rFonts w:cs="Times New Roman"/>
               </w:rPr>
-              <w:t>Create a standalone package that simulates the Enigma Machine</w:t>
+              <w:t xml:space="preserve">Create a standalone package that simulates </w:t>
+            </w:r>
+            <w:r>
+              <w:rPr>
+                <w:rFonts w:cs="Times New Roman"/>
+                <w:i/>
+                <w:iCs/>
+              </w:rPr>
+              <w:t>Enigma I</w:t>
             </w:r>
           </w:p>
         </w:tc>
@@ -4000,14 +4008,12 @@
               </w:rPr>
               <w:t>“</w:t>
             </w:r>
-            <w:proofErr w:type="spellStart"/>
             <w:r>
               <w:rPr>
                 <w:rFonts w:cs="Times New Roman"/>
               </w:rPr>
               <w:t>EnigmaPlus</w:t>
             </w:r>
-            <w:proofErr w:type="spellEnd"/>
             <w:r>
               <w:rPr>
                 <w:rFonts w:cs="Times New Roman"/>
@@ -4051,7 +4057,19 @@
               <w:rPr>
                 <w:rFonts w:cs="Times New Roman"/>
               </w:rPr>
-              <w:t>The enhanced machine should function similarly to the original Enigma and should be more secure cryptographically</w:t>
+              <w:t xml:space="preserve">The </w:t>
+            </w:r>
+            <w:r>
+              <w:rPr>
+                <w:rFonts w:cs="Times New Roman"/>
+              </w:rPr>
+              <w:t xml:space="preserve">“EnigmaPlus” </w:t>
+            </w:r>
+            <w:r>
+              <w:rPr>
+                <w:rFonts w:cs="Times New Roman"/>
+              </w:rPr>
+              <w:t>machine should function similarly to the original Enigma and should be more secure cryptographically</w:t>
             </w:r>
           </w:p>
         </w:tc>
@@ -5081,14 +5099,27 @@
       <w:r>
         <w:t xml:space="preserve">Figure </w:t>
       </w:r>
-      <w:fldSimple w:instr=" SEQ Figure \* ARABIC ">
-        <w:r>
-          <w:rPr>
-            <w:noProof/>
-          </w:rPr>
-          <w:t>1</w:t>
-        </w:r>
-      </w:fldSimple>
+      <w:r>
+        <w:fldChar w:fldCharType="begin"/>
+      </w:r>
+      <w:r>
+        <w:instrText xml:space="preserve"> SEQ Figure \* ARABIC </w:instrText>
+      </w:r>
+      <w:r>
+        <w:fldChar w:fldCharType="separate"/>
+      </w:r>
+      <w:r>
+        <w:rPr>
+          <w:noProof/>
+        </w:rPr>
+        <w:t>1</w:t>
+      </w:r>
+      <w:r>
+        <w:rPr>
+          <w:noProof/>
+        </w:rPr>
+        <w:fldChar w:fldCharType="end"/>
+      </w:r>
       <w:r>
         <w:t xml:space="preserve"> A photo of Enigma I </w:t>
       </w:r>
@@ -6656,14 +6687,27 @@
       <w:r>
         <w:t xml:space="preserve">Equation </w:t>
       </w:r>
-      <w:fldSimple w:instr=" SEQ Equation \* ARABIC ">
-        <w:r>
-          <w:rPr>
-            <w:noProof/>
-          </w:rPr>
-          <w:t>1</w:t>
-        </w:r>
-      </w:fldSimple>
+      <w:r>
+        <w:fldChar w:fldCharType="begin"/>
+      </w:r>
+      <w:r>
+        <w:instrText xml:space="preserve"> SEQ Equation \* ARABIC </w:instrText>
+      </w:r>
+      <w:r>
+        <w:fldChar w:fldCharType="separate"/>
+      </w:r>
+      <w:r>
+        <w:rPr>
+          <w:noProof/>
+        </w:rPr>
+        <w:t>1</w:t>
+      </w:r>
+      <w:r>
+        <w:rPr>
+          <w:noProof/>
+        </w:rPr>
+        <w:fldChar w:fldCharType="end"/>
+      </w:r>
       <w:bookmarkEnd w:id="22"/>
       <w:r>
         <w:t xml:space="preserve"> </w:t>
@@ -7041,14 +7085,27 @@
       <w:r>
         <w:t xml:space="preserve">Table </w:t>
       </w:r>
-      <w:fldSimple w:instr=" SEQ Table \* ARABIC ">
-        <w:r>
-          <w:rPr>
-            <w:noProof/>
-          </w:rPr>
-          <w:t>2</w:t>
-        </w:r>
-      </w:fldSimple>
+      <w:r>
+        <w:fldChar w:fldCharType="begin"/>
+      </w:r>
+      <w:r>
+        <w:instrText xml:space="preserve"> SEQ Table \* ARABIC </w:instrText>
+      </w:r>
+      <w:r>
+        <w:fldChar w:fldCharType="separate"/>
+      </w:r>
+      <w:r>
+        <w:rPr>
+          <w:noProof/>
+        </w:rPr>
+        <w:t>2</w:t>
+      </w:r>
+      <w:r>
+        <w:rPr>
+          <w:noProof/>
+        </w:rPr>
+        <w:fldChar w:fldCharType="end"/>
+      </w:r>
       <w:bookmarkEnd w:id="26"/>
       <w:r>
         <w:t xml:space="preserve"> "Enigma I" reflector encodings </w:t>
@@ -7111,7 +7168,13 @@
         <w:t xml:space="preserve"> result in the plugboard having no </w:t>
       </w:r>
       <w:r>
-        <w:t>effect. The</w:t>
+        <w:t>effect</w:t>
+      </w:r>
+      <w:r>
+        <w:t xml:space="preserve"> for that letter</w:t>
+      </w:r>
+      <w:r>
+        <w:t>. The</w:t>
       </w:r>
       <w:r>
         <w:t xml:space="preserve"> plugboards letter swapping effect only occurred twice </w:t>
@@ -7133,9 +7196,9 @@
           <w:noProof/>
         </w:rPr>
         <w:drawing>
-          <wp:inline distT="0" distB="0" distL="0" distR="0" wp14:anchorId="24158133" wp14:editId="162FA7F7">
-            <wp:extent cx="2462317" cy="1637907"/>
-            <wp:effectExtent l="0" t="0" r="0" b="635"/>
+          <wp:inline distT="0" distB="0" distL="0" distR="0" wp14:anchorId="24158133" wp14:editId="3C4B6203">
+            <wp:extent cx="1921264" cy="1278005"/>
+            <wp:effectExtent l="0" t="0" r="3175" b="0"/>
             <wp:docPr id="595359584" name="Picture 2" descr="View at the plug board (Steckerbrett)"/>
             <wp:cNvGraphicFramePr>
               <a:graphicFrameLocks xmlns:a="http://schemas.openxmlformats.org/drawingml/2006/main" noChangeAspect="1"/>
@@ -7165,7 +7228,7 @@
                   <pic:spPr bwMode="auto">
                     <a:xfrm>
                       <a:off x="0" y="0"/>
-                      <a:ext cx="2487739" cy="1654818"/>
+                      <a:ext cx="1954916" cy="1300390"/>
                     </a:xfrm>
                     <a:prstGeom prst="rect">
                       <a:avLst/>
@@ -7190,14 +7253,27 @@
       <w:r>
         <w:t xml:space="preserve">Figure </w:t>
       </w:r>
-      <w:fldSimple w:instr=" SEQ Figure \* ARABIC ">
-        <w:r>
-          <w:rPr>
-            <w:noProof/>
-          </w:rPr>
-          <w:t>2</w:t>
-        </w:r>
-      </w:fldSimple>
+      <w:r>
+        <w:fldChar w:fldCharType="begin"/>
+      </w:r>
+      <w:r>
+        <w:instrText xml:space="preserve"> SEQ Figure \* ARABIC </w:instrText>
+      </w:r>
+      <w:r>
+        <w:fldChar w:fldCharType="separate"/>
+      </w:r>
+      <w:r>
+        <w:rPr>
+          <w:noProof/>
+        </w:rPr>
+        <w:t>2</w:t>
+      </w:r>
+      <w:r>
+        <w:rPr>
+          <w:noProof/>
+        </w:rPr>
+        <w:fldChar w:fldCharType="end"/>
+      </w:r>
       <w:r>
         <w:t xml:space="preserve"> A front-facing photo of the Enigma I plugboard with cables in place </w:t>
       </w:r>
@@ -7389,62 +7465,68 @@
         <w:rPr>
           <w:rFonts w:cs="Times New Roman"/>
         </w:rPr>
+        <w:t>redirections is then transmitted to the reflector where the signal</w:t>
+      </w:r>
+      <w:r>
+        <w:rPr>
+          <w:rFonts w:cs="Times New Roman"/>
+        </w:rPr>
+        <w:t>’s direction</w:t>
+      </w:r>
+      <w:r>
+        <w:rPr>
+          <w:rFonts w:cs="Times New Roman"/>
+        </w:rPr>
+        <w:t xml:space="preserve"> is </w:t>
+      </w:r>
+      <w:r>
+        <w:rPr>
+          <w:rFonts w:cs="Times New Roman"/>
+        </w:rPr>
+        <w:t>reversed and redirected</w:t>
+      </w:r>
+      <w:r>
+        <w:rPr>
+          <w:rFonts w:cs="Times New Roman"/>
+        </w:rPr>
+        <w:t xml:space="preserve"> </w:t>
+      </w:r>
+      <w:r>
+        <w:rPr>
+          <w:rFonts w:cs="Times New Roman"/>
+        </w:rPr>
+        <w:t xml:space="preserve">to </w:t>
+      </w:r>
+      <w:r>
+        <w:rPr>
+          <w:rFonts w:cs="Times New Roman"/>
+        </w:rPr>
+        <w:t xml:space="preserve">a </w:t>
+      </w:r>
+      <w:r>
+        <w:rPr>
+          <w:rFonts w:cs="Times New Roman"/>
+        </w:rPr>
+        <w:t xml:space="preserve">different </w:t>
+      </w:r>
+      <w:r>
+        <w:rPr>
+          <w:rFonts w:cs="Times New Roman"/>
+        </w:rPr>
+        <w:t>letter’s contact</w:t>
+      </w:r>
+      <w:r>
+        <w:rPr>
+          <w:rFonts w:cs="Times New Roman"/>
+        </w:rPr>
+        <w:t xml:space="preserve">. The signal then passes through all three rotors for a final time, this time </w:t>
+      </w:r>
+      <w:r>
+        <w:rPr>
+          <w:rFonts w:cs="Times New Roman"/>
+        </w:rPr>
         <w:lastRenderedPageBreak/>
-        <w:t>redirections is then transmitted to the reflector where the signal</w:t>
-      </w:r>
-      <w:r>
-        <w:rPr>
-          <w:rFonts w:cs="Times New Roman"/>
-        </w:rPr>
-        <w:t>’s direction</w:t>
-      </w:r>
-      <w:r>
-        <w:rPr>
-          <w:rFonts w:cs="Times New Roman"/>
-        </w:rPr>
-        <w:t xml:space="preserve"> is </w:t>
-      </w:r>
-      <w:r>
-        <w:rPr>
-          <w:rFonts w:cs="Times New Roman"/>
-        </w:rPr>
-        <w:t>reversed and redirected</w:t>
-      </w:r>
-      <w:r>
-        <w:rPr>
-          <w:rFonts w:cs="Times New Roman"/>
-        </w:rPr>
-        <w:t xml:space="preserve"> </w:t>
-      </w:r>
-      <w:r>
-        <w:rPr>
-          <w:rFonts w:cs="Times New Roman"/>
-        </w:rPr>
-        <w:t xml:space="preserve">to </w:t>
-      </w:r>
-      <w:r>
-        <w:rPr>
-          <w:rFonts w:cs="Times New Roman"/>
-        </w:rPr>
-        <w:t xml:space="preserve">a </w:t>
-      </w:r>
-      <w:r>
-        <w:rPr>
-          <w:rFonts w:cs="Times New Roman"/>
-        </w:rPr>
-        <w:t xml:space="preserve">different </w:t>
-      </w:r>
-      <w:r>
-        <w:rPr>
-          <w:rFonts w:cs="Times New Roman"/>
-        </w:rPr>
-        <w:t>letter’s contact</w:t>
-      </w:r>
-      <w:r>
-        <w:rPr>
-          <w:rFonts w:cs="Times New Roman"/>
-        </w:rPr>
-        <w:t xml:space="preserve">. The signal then passes through all three rotors for a final time, this time from left-to-right, before </w:t>
+        <w:t xml:space="preserve">from left-to-right, before </w:t>
       </w:r>
       <w:r>
         <w:rPr>
@@ -7939,14 +8021,27 @@
       <w:r>
         <w:t xml:space="preserve">Equation </w:t>
       </w:r>
-      <w:fldSimple w:instr=" SEQ Equation \* ARABIC ">
-        <w:r>
-          <w:rPr>
-            <w:noProof/>
-          </w:rPr>
-          <w:t>2</w:t>
-        </w:r>
-      </w:fldSimple>
+      <w:r>
+        <w:fldChar w:fldCharType="begin"/>
+      </w:r>
+      <w:r>
+        <w:instrText xml:space="preserve"> SEQ Equation \* ARABIC </w:instrText>
+      </w:r>
+      <w:r>
+        <w:fldChar w:fldCharType="separate"/>
+      </w:r>
+      <w:r>
+        <w:rPr>
+          <w:noProof/>
+        </w:rPr>
+        <w:t>2</w:t>
+      </w:r>
+      <w:r>
+        <w:rPr>
+          <w:noProof/>
+        </w:rPr>
+        <w:fldChar w:fldCharType="end"/>
+      </w:r>
       <w:r>
         <w:t xml:space="preserve"> The encryption steps of Enigma I</w:t>
       </w:r>
@@ -8002,8 +8097,24 @@
       <w:r>
         <w:t xml:space="preserve"> difficult to predict the outcome of an encryption. This section aims to abstract each component into a logical model to help demonstrate the behaviour and weaknesses of the machine.</w:t>
       </w:r>
-      <w:r>
-        <w:t xml:space="preserve"> The diagrams provided are inspired by work from Smart </w:t>
+    </w:p>
+    <w:p>
+      <w:pPr>
+        <w:rPr>
+          <w:rFonts w:eastAsiaTheme="minorEastAsia"/>
+        </w:rPr>
+      </w:pPr>
+      <w:r>
+        <w:t xml:space="preserve">Firstly, </w:t>
+      </w:r>
+      <w:r>
+        <w:t>The diagrams provided</w:t>
+      </w:r>
+      <w:r>
+        <w:t xml:space="preserve"> (Figures 3-7)</w:t>
+      </w:r>
+      <w:r>
+        <w:t xml:space="preserve"> are inspired by work from Smart </w:t>
       </w:r>
       <w:sdt>
         <w:sdtPr>
@@ -8070,7 +8181,231 @@
         </w:sdtContent>
       </w:sdt>
       <w:r>
+        <w:t xml:space="preserve"> and depict rectangles with nodes on each side to represent each letter. The connection</w:t>
+      </w:r>
+      <w:r>
+        <w:t>s</w:t>
+      </w:r>
+      <w:r>
+        <w:t xml:space="preserve"> between these nodes </w:t>
+      </w:r>
+      <w:r>
+        <w:t xml:space="preserve">represent </w:t>
+      </w:r>
+      <w:r>
+        <w:t xml:space="preserve">the internal wiring of each component or, in a more logical sense, the </w:t>
+      </w:r>
+      <w:r>
+        <w:t xml:space="preserve">letter-to-letter </w:t>
+      </w:r>
+      <w:r>
+        <w:t xml:space="preserve">mappings of each component. These diagrams are designed such that the any letter </w:t>
+      </w:r>
+      <m:oMath>
+        <m:r>
+          <w:rPr>
+            <w:rFonts w:ascii="Cambria Math" w:hAnsi="Cambria Math"/>
+          </w:rPr>
+          <m:t>x</m:t>
+        </m:r>
+      </m:oMath>
+      <w:r>
+        <w:rPr>
+          <w:rFonts w:eastAsiaTheme="minorEastAsia"/>
+        </w:rPr>
+        <w:t xml:space="preserve"> is </w:t>
+      </w:r>
+      <w:r>
+        <w:rPr>
+          <w:rFonts w:eastAsiaTheme="minorEastAsia"/>
+          <w:b/>
+          <w:bCs/>
+        </w:rPr>
+        <w:t>input on the right</w:t>
+      </w:r>
+      <w:r>
+        <w:rPr>
+          <w:rFonts w:eastAsiaTheme="minorEastAsia"/>
+        </w:rPr>
+        <w:t xml:space="preserve"> and the </w:t>
+      </w:r>
+      <w:r>
+        <w:rPr>
+          <w:rFonts w:eastAsiaTheme="minorEastAsia"/>
+          <w:b/>
+          <w:bCs/>
+        </w:rPr>
+        <w:t xml:space="preserve">output </w:t>
+      </w:r>
+      <w:r>
+        <w:rPr>
+          <w:rFonts w:eastAsiaTheme="minorEastAsia"/>
+          <w:b/>
+          <w:bCs/>
+        </w:rPr>
+        <w:t>on the left</w:t>
+      </w:r>
+      <w:r>
+        <w:rPr>
+          <w:rFonts w:eastAsiaTheme="minorEastAsia"/>
+        </w:rPr>
+        <w:t xml:space="preserve"> is map(x). Consequently, the left can also represent </w:t>
+      </w:r>
+      <m:oMath>
+        <m:sSup>
+          <m:sSupPr>
+            <m:ctrlPr>
+              <w:rPr>
+                <w:rFonts w:ascii="Cambria Math" w:eastAsiaTheme="minorEastAsia" w:hAnsi="Cambria Math"/>
+                <w:i/>
+              </w:rPr>
+            </m:ctrlPr>
+          </m:sSupPr>
+          <m:e>
+            <m:r>
+              <w:rPr>
+                <w:rFonts w:ascii="Cambria Math" w:eastAsiaTheme="minorEastAsia" w:hAnsi="Cambria Math"/>
+              </w:rPr>
+              <m:t>x</m:t>
+            </m:r>
+          </m:e>
+          <m:sup>
+            <m:r>
+              <w:rPr>
+                <w:rFonts w:ascii="Cambria Math" w:eastAsiaTheme="minorEastAsia" w:hAnsi="Cambria Math"/>
+              </w:rPr>
+              <m:t>'</m:t>
+            </m:r>
+          </m:sup>
+        </m:sSup>
+      </m:oMath>
+      <w:r>
+        <w:rPr>
+          <w:rFonts w:eastAsiaTheme="minorEastAsia"/>
+        </w:rPr>
+        <w:t xml:space="preserve"> and the right-hand side represents </w:t>
+      </w:r>
+      <m:oMath>
+        <m:r>
+          <w:rPr>
+            <w:rFonts w:ascii="Cambria Math" w:eastAsiaTheme="minorEastAsia" w:hAnsi="Cambria Math"/>
+          </w:rPr>
+          <m:t>ma</m:t>
+        </m:r>
+        <m:sSup>
+          <m:sSupPr>
+            <m:ctrlPr>
+              <w:rPr>
+                <w:rFonts w:ascii="Cambria Math" w:eastAsiaTheme="minorEastAsia" w:hAnsi="Cambria Math"/>
+                <w:i/>
+              </w:rPr>
+            </m:ctrlPr>
+          </m:sSupPr>
+          <m:e>
+            <m:r>
+              <w:rPr>
+                <w:rFonts w:ascii="Cambria Math" w:eastAsiaTheme="minorEastAsia" w:hAnsi="Cambria Math"/>
+              </w:rPr>
+              <m:t>p</m:t>
+            </m:r>
+          </m:e>
+          <m:sup>
+            <m:r>
+              <w:rPr>
+                <w:rFonts w:ascii="Cambria Math" w:eastAsiaTheme="minorEastAsia" w:hAnsi="Cambria Math"/>
+              </w:rPr>
+              <m:t>-1</m:t>
+            </m:r>
+          </m:sup>
+        </m:sSup>
+        <m:d>
+          <m:dPr>
+            <m:ctrlPr>
+              <w:rPr>
+                <w:rFonts w:ascii="Cambria Math" w:eastAsiaTheme="minorEastAsia" w:hAnsi="Cambria Math"/>
+                <w:i/>
+              </w:rPr>
+            </m:ctrlPr>
+          </m:dPr>
+          <m:e>
+            <m:sSup>
+              <m:sSupPr>
+                <m:ctrlPr>
+                  <w:rPr>
+                    <w:rFonts w:ascii="Cambria Math" w:eastAsiaTheme="minorEastAsia" w:hAnsi="Cambria Math"/>
+                    <w:i/>
+                  </w:rPr>
+                </m:ctrlPr>
+              </m:sSupPr>
+              <m:e>
+                <m:r>
+                  <w:rPr>
+                    <w:rFonts w:ascii="Cambria Math" w:eastAsiaTheme="minorEastAsia" w:hAnsi="Cambria Math"/>
+                  </w:rPr>
+                  <m:t>x</m:t>
+                </m:r>
+              </m:e>
+              <m:sup>
+                <m:r>
+                  <w:rPr>
+                    <w:rFonts w:ascii="Cambria Math" w:eastAsiaTheme="minorEastAsia" w:hAnsi="Cambria Math"/>
+                  </w:rPr>
+                  <m:t>'</m:t>
+                </m:r>
+              </m:sup>
+            </m:sSup>
+          </m:e>
+        </m:d>
+      </m:oMath>
+      <w:r>
+        <w:rPr>
+          <w:rFonts w:eastAsiaTheme="minorEastAsia"/>
+        </w:rPr>
         <w:t>.</w:t>
+      </w:r>
+      <w:r>
+        <w:rPr>
+          <w:rFonts w:eastAsiaTheme="minorEastAsia"/>
+        </w:rPr>
+        <w:t xml:space="preserve"> For example, Figure 3 shows the plugboard in which if the input on the right is “A” then the output will be map(“A”) which is “D”.</w:t>
+      </w:r>
+      <w:r>
+        <w:rPr>
+          <w:rFonts w:eastAsiaTheme="minorEastAsia"/>
+        </w:rPr>
+        <w:t xml:space="preserve"> The reason for representing input on the right-hand side is to better reflect the workings of the Enigma machine. It is important to note that, in the case </w:t>
+      </w:r>
+      <w:r>
+        <w:rPr>
+          <w:rFonts w:eastAsiaTheme="minorEastAsia"/>
+        </w:rPr>
+        <w:t>of</w:t>
+      </w:r>
+      <w:r>
+        <w:rPr>
+          <w:rFonts w:eastAsiaTheme="minorEastAsia"/>
+        </w:rPr>
+        <w:t xml:space="preserve"> rotors, the </w:t>
+      </w:r>
+      <m:oMath>
+        <m:r>
+          <w:rPr>
+            <w:rFonts w:ascii="Cambria Math" w:eastAsiaTheme="minorEastAsia" w:hAnsi="Cambria Math"/>
+          </w:rPr>
+          <m:t>map</m:t>
+        </m:r>
+      </m:oMath>
+      <w:r>
+        <w:rPr>
+          <w:rFonts w:eastAsiaTheme="minorEastAsia"/>
+        </w:rPr>
+        <w:t xml:space="preserve"> function refers</w:t>
+      </w:r>
+      <w:r>
+        <w:rPr>
+          <w:rFonts w:eastAsiaTheme="minorEastAsia"/>
+        </w:rPr>
+        <w:t xml:space="preserve"> to the component with no rotational effects.</w:t>
       </w:r>
     </w:p>
     <w:p>
@@ -8116,9 +8451,9 @@
           <w:noProof/>
         </w:rPr>
         <w:drawing>
-          <wp:inline distT="0" distB="0" distL="0" distR="0" wp14:anchorId="767FD9F9" wp14:editId="4FC34506">
-            <wp:extent cx="2540684" cy="3297115"/>
-            <wp:effectExtent l="0" t="0" r="0" b="0"/>
+          <wp:inline distT="0" distB="0" distL="0" distR="0" wp14:anchorId="767FD9F9" wp14:editId="0D0078A0">
+            <wp:extent cx="2052131" cy="2663107"/>
+            <wp:effectExtent l="0" t="0" r="5715" b="4445"/>
             <wp:docPr id="1307935081" name="Picture 1" descr="A diagram of lines and dots&#10;&#10;Description automatically generated"/>
             <wp:cNvGraphicFramePr>
               <a:graphicFrameLocks xmlns:a="http://schemas.openxmlformats.org/drawingml/2006/main" noChangeAspect="1"/>
@@ -8139,7 +8474,7 @@
                   <pic:spPr>
                     <a:xfrm>
                       <a:off x="0" y="0"/>
-                      <a:ext cx="2551384" cy="3311001"/>
+                      <a:ext cx="2087310" cy="2708759"/>
                     </a:xfrm>
                     <a:prstGeom prst="rect">
                       <a:avLst/>
@@ -8160,28 +8495,43 @@
       <w:r>
         <w:t xml:space="preserve">Figure </w:t>
       </w:r>
-      <w:fldSimple w:instr=" SEQ Figure \* ARABIC ">
-        <w:r>
-          <w:rPr>
-            <w:noProof/>
-          </w:rPr>
-          <w:t>3</w:t>
-        </w:r>
-      </w:fldSimple>
+      <w:r>
+        <w:fldChar w:fldCharType="begin"/>
+      </w:r>
+      <w:r>
+        <w:instrText xml:space="preserve"> SEQ Figure \* ARABIC </w:instrText>
+      </w:r>
+      <w:r>
+        <w:fldChar w:fldCharType="separate"/>
+      </w:r>
+      <w:r>
+        <w:rPr>
+          <w:noProof/>
+        </w:rPr>
+        <w:t>3</w:t>
+      </w:r>
+      <w:r>
+        <w:rPr>
+          <w:noProof/>
+        </w:rPr>
+        <w:fldChar w:fldCharType="end"/>
+      </w:r>
       <w:r>
         <w:t xml:space="preserve"> </w:t>
       </w:r>
       <w:bookmarkEnd w:id="35"/>
       <w:r>
-        <w:t>A wiring diagram to show a plugboards potential encoding</w:t>
-      </w:r>
-    </w:p>
-    <w:p/>
-    <w:p/>
-    <w:p/>
-    <w:p/>
-    <w:p>
-      <w:r>
+        <w:t xml:space="preserve">A wiring diagram to show a plugboards potential </w:t>
+      </w:r>
+      <w:proofErr w:type="gramStart"/>
+      <w:r>
+        <w:t>encoding</w:t>
+      </w:r>
+      <w:proofErr w:type="gramEnd"/>
+    </w:p>
+    <w:p>
+      <w:r>
+        <w:lastRenderedPageBreak/>
         <w:t>The reflector acts as a substitution cypher with additional constraints being self-coding and reciprocal coding</w:t>
       </w:r>
       <w:r>
@@ -8204,39 +8554,6 @@
       </w:r>
       <w:r>
         <w:t>such as Figure 4 which demonstrates an example of a reflector. In the diagram, A is shown to be connected to F and vice versa such that any input into the reflector will output the letter at the connected node.</w:t>
-      </w:r>
-    </w:p>
-    <w:p>
-      <w:pPr>
-        <w:rPr>
-          <w:rFonts w:eastAsiaTheme="minorEastAsia"/>
-        </w:rPr>
-      </w:pPr>
-      <w:proofErr w:type="gramStart"/>
-      <w:r>
-        <w:rPr>
-          <w:rFonts w:eastAsiaTheme="minorEastAsia"/>
-        </w:rPr>
-        <w:t>TODO :</w:t>
-      </w:r>
-      <w:proofErr w:type="gramEnd"/>
-      <w:r>
-        <w:rPr>
-          <w:rFonts w:eastAsiaTheme="minorEastAsia"/>
-        </w:rPr>
-        <w:t xml:space="preserve"> </w:t>
-      </w:r>
-      <w:r>
-        <w:rPr>
-          <w:rFonts w:eastAsiaTheme="minorEastAsia"/>
-        </w:rPr>
-        <w:t>Define map(x), explain function</w:t>
-      </w:r>
-      <w:r>
-        <w:rPr>
-          <w:rFonts w:eastAsiaTheme="minorEastAsia"/>
-        </w:rPr>
-        <w:t>s and direction of diagrams</w:t>
       </w:r>
     </w:p>
     <w:p>
@@ -8275,13 +8592,7 @@
             <w:rPr>
               <w:rFonts w:ascii="Cambria Math" w:hAnsi="Cambria Math"/>
             </w:rPr>
-            <m:t>=</m:t>
-          </m:r>
-          <m:r>
-            <w:rPr>
-              <w:rFonts w:ascii="Cambria Math" w:hAnsi="Cambria Math"/>
-            </w:rPr>
-            <m:t>map</m:t>
+            <m:t>=map</m:t>
           </m:r>
           <m:d>
             <m:dPr>
@@ -8305,19 +8616,7 @@
             <w:rPr>
               <w:rFonts w:ascii="Cambria Math" w:hAnsi="Cambria Math"/>
             </w:rPr>
-            <m:t>=</m:t>
-          </m:r>
-          <m:r>
-            <w:rPr>
-              <w:rFonts w:ascii="Cambria Math" w:hAnsi="Cambria Math"/>
-            </w:rPr>
-            <m:t>x</m:t>
-          </m:r>
-          <m:r>
-            <w:rPr>
-              <w:rFonts w:ascii="Cambria Math" w:hAnsi="Cambria Math"/>
-            </w:rPr>
-            <m:t>'</m:t>
+            <m:t>=x'</m:t>
           </m:r>
         </m:oMath>
       </m:oMathPara>
@@ -8334,19 +8633,7 @@
             <w:rPr>
               <w:rFonts w:ascii="Cambria Math" w:eastAsiaTheme="minorEastAsia" w:hAnsi="Cambria Math"/>
             </w:rPr>
-            <m:t>where</m:t>
-          </m:r>
-          <m:r>
-            <w:rPr>
-              <w:rFonts w:ascii="Cambria Math" w:eastAsiaTheme="minorEastAsia" w:hAnsi="Cambria Math"/>
-            </w:rPr>
-            <m:t xml:space="preserve"> </m:t>
-          </m:r>
-          <m:r>
-            <w:rPr>
-              <w:rFonts w:ascii="Cambria Math" w:eastAsiaTheme="minorEastAsia" w:hAnsi="Cambria Math"/>
-            </w:rPr>
-            <m:t>f</m:t>
+            <m:t>where f</m:t>
           </m:r>
           <m:d>
             <m:dPr>
@@ -8420,51 +8707,7 @@
             <w:rPr>
               <w:rFonts w:ascii="Cambria Math" w:eastAsiaTheme="minorEastAsia" w:hAnsi="Cambria Math"/>
             </w:rPr>
-            <m:t>=</m:t>
-          </m:r>
-          <m:sSup>
-            <m:sSupPr>
-              <m:ctrlPr>
-                <w:rPr>
-                  <w:rFonts w:ascii="Cambria Math" w:eastAsiaTheme="minorEastAsia" w:hAnsi="Cambria Math"/>
-                  <w:i/>
-                </w:rPr>
-              </m:ctrlPr>
-            </m:sSupPr>
-            <m:e>
-              <m:r>
-                <w:rPr>
-                  <w:rFonts w:ascii="Cambria Math" w:eastAsiaTheme="minorEastAsia" w:hAnsi="Cambria Math"/>
-                </w:rPr>
-                <m:t>x</m:t>
-              </m:r>
-            </m:e>
-            <m:sup>
-              <m:r>
-                <w:rPr>
-                  <w:rFonts w:ascii="Cambria Math" w:eastAsiaTheme="minorEastAsia" w:hAnsi="Cambria Math"/>
-                </w:rPr>
-                <m:t>'</m:t>
-              </m:r>
-            </m:sup>
-          </m:sSup>
-          <m:r>
-            <w:rPr>
-              <w:rFonts w:ascii="Cambria Math" w:eastAsiaTheme="minorEastAsia" w:hAnsi="Cambria Math"/>
-            </w:rPr>
-            <m:t xml:space="preserve">and </m:t>
-          </m:r>
-          <m:r>
-            <w:rPr>
-              <w:rFonts w:ascii="Cambria Math" w:eastAsiaTheme="minorEastAsia" w:hAnsi="Cambria Math"/>
-            </w:rPr>
-            <m:t>x ≠x</m:t>
-          </m:r>
-          <m:r>
-            <w:rPr>
-              <w:rFonts w:ascii="Cambria Math" w:eastAsiaTheme="minorEastAsia" w:hAnsi="Cambria Math"/>
-            </w:rPr>
-            <m:t>'</m:t>
+            <m:t xml:space="preserve"> and x≠x'</m:t>
           </m:r>
         </m:oMath>
       </m:oMathPara>
@@ -8482,14 +8725,27 @@
       <w:r>
         <w:t xml:space="preserve">Equation </w:t>
       </w:r>
-      <w:fldSimple w:instr=" SEQ Equation \* ARABIC ">
-        <w:r>
-          <w:rPr>
-            <w:noProof/>
-          </w:rPr>
-          <w:t>3</w:t>
-        </w:r>
-      </w:fldSimple>
+      <w:r>
+        <w:fldChar w:fldCharType="begin"/>
+      </w:r>
+      <w:r>
+        <w:instrText xml:space="preserve"> SEQ Equation \* ARABIC </w:instrText>
+      </w:r>
+      <w:r>
+        <w:fldChar w:fldCharType="separate"/>
+      </w:r>
+      <w:r>
+        <w:rPr>
+          <w:noProof/>
+        </w:rPr>
+        <w:t>3</w:t>
+      </w:r>
+      <w:r>
+        <w:rPr>
+          <w:noProof/>
+        </w:rPr>
+        <w:fldChar w:fldCharType="end"/>
+      </w:r>
       <w:bookmarkEnd w:id="36"/>
       <w:r>
         <w:t xml:space="preserve"> An equation and additional constraints to describe the behaviour of an Enigma Reflector</w:t>
@@ -8505,9 +8761,9 @@
           <w:noProof/>
         </w:rPr>
         <w:drawing>
-          <wp:inline distT="0" distB="0" distL="0" distR="0" wp14:anchorId="6BDC7A11" wp14:editId="56A280E0">
-            <wp:extent cx="1748055" cy="3427681"/>
-            <wp:effectExtent l="0" t="0" r="5080" b="1905"/>
+          <wp:inline distT="0" distB="0" distL="0" distR="0" wp14:anchorId="6BDC7A11" wp14:editId="6DBC60D4">
+            <wp:extent cx="1410837" cy="2766448"/>
+            <wp:effectExtent l="0" t="0" r="0" b="0"/>
             <wp:docPr id="1710996922" name="Picture 1" descr="A diagram of a diagram&#10;&#10;Description automatically generated"/>
             <wp:cNvGraphicFramePr>
               <a:graphicFrameLocks xmlns:a="http://schemas.openxmlformats.org/drawingml/2006/main" noChangeAspect="1"/>
@@ -8528,7 +8784,7 @@
                   <pic:spPr>
                     <a:xfrm>
                       <a:off x="0" y="0"/>
-                      <a:ext cx="1756051" cy="3443361"/>
+                      <a:ext cx="1441377" cy="2826332"/>
                     </a:xfrm>
                     <a:prstGeom prst="rect">
                       <a:avLst/>
@@ -8549,23 +8805,40 @@
       <w:r>
         <w:t xml:space="preserve">Figure </w:t>
       </w:r>
-      <w:fldSimple w:instr=" SEQ Figure \* ARABIC ">
-        <w:r>
-          <w:rPr>
-            <w:noProof/>
-          </w:rPr>
-          <w:t>4</w:t>
-        </w:r>
-      </w:fldSimple>
+      <w:r>
+        <w:fldChar w:fldCharType="begin"/>
+      </w:r>
+      <w:r>
+        <w:instrText xml:space="preserve"> SEQ Figure \* ARABIC </w:instrText>
+      </w:r>
+      <w:r>
+        <w:fldChar w:fldCharType="separate"/>
+      </w:r>
+      <w:r>
+        <w:rPr>
+          <w:noProof/>
+        </w:rPr>
+        <w:t>4</w:t>
+      </w:r>
+      <w:r>
+        <w:rPr>
+          <w:noProof/>
+        </w:rPr>
+        <w:fldChar w:fldCharType="end"/>
+      </w:r>
       <w:r>
         <w:t xml:space="preserve"> </w:t>
       </w:r>
       <w:bookmarkEnd w:id="38"/>
       <w:r>
-        <w:t>A wiring diagram to show a potential encoding for a reflector</w:t>
-      </w:r>
-    </w:p>
-    <w:p/>
+        <w:t xml:space="preserve">A wiring diagram to show a potential encoding for a </w:t>
+      </w:r>
+      <w:proofErr w:type="gramStart"/>
+      <w:r>
+        <w:t>reflector</w:t>
+      </w:r>
+      <w:proofErr w:type="gramEnd"/>
+    </w:p>
     <w:p>
       <w:pPr>
         <w:rPr>
@@ -8624,7 +8897,13 @@
         <w:t>. This effect is easily seen with the horizontal connection between F</w:t>
       </w:r>
       <w:r>
+        <w:t xml:space="preserve"> on the left image</w:t>
+      </w:r>
+      <w:r>
         <w:t>. Once the rotor is rotated the same connection is moved upwards in the diagram to become a horizontal connection between E</w:t>
+      </w:r>
+      <w:r>
+        <w:t xml:space="preserve"> as shown by the image on the right</w:t>
       </w:r>
       <w:r>
         <w:t xml:space="preserve">. </w:t>
@@ -8651,13 +8930,7 @@
           <w:rPr>
             <w:rFonts w:ascii="Cambria Math" w:eastAsiaTheme="minorEastAsia" w:hAnsi="Cambria Math"/>
           </w:rPr>
-          <m:t>x</m:t>
-        </m:r>
-        <m:r>
-          <w:rPr>
-            <w:rFonts w:ascii="Cambria Math" w:eastAsiaTheme="minorEastAsia" w:hAnsi="Cambria Math"/>
-          </w:rPr>
-          <m:t>+</m:t>
+          <m:t>x+</m:t>
         </m:r>
         <m:r>
           <m:rPr>
@@ -8707,13 +8980,7 @@
           <w:rPr>
             <w:rFonts w:ascii="Cambria Math" w:eastAsiaTheme="minorEastAsia" w:hAnsi="Cambria Math"/>
           </w:rPr>
-          <m:t>x</m:t>
-        </m:r>
-        <m:r>
-          <w:rPr>
-            <w:rFonts w:ascii="Cambria Math" w:eastAsiaTheme="minorEastAsia" w:hAnsi="Cambria Math"/>
-          </w:rPr>
-          <m:t>+</m:t>
+          <m:t>x+</m:t>
         </m:r>
         <m:r>
           <m:rPr>
@@ -8888,26 +9155,12 @@
           <w:rFonts w:eastAsiaTheme="minorEastAsia"/>
         </w:rPr>
       </w:pPr>
-      <w:r>
-        <w:rPr>
-          <w:rFonts w:eastAsiaTheme="minorEastAsia"/>
-        </w:rPr>
-        <w:t>TODO : Check this function</w:t>
-      </w:r>
-    </w:p>
-    <w:p>
-      <w:pPr>
-        <w:rPr>
-          <w:rFonts w:eastAsiaTheme="minorEastAsia"/>
-        </w:rPr>
-      </w:pPr>
       <m:oMathPara>
         <m:oMath>
           <m:r>
             <w:rPr>
               <w:rFonts w:ascii="Cambria Math" w:eastAsiaTheme="minorEastAsia" w:hAnsi="Cambria Math"/>
             </w:rPr>
-            <w:lastRenderedPageBreak/>
             <m:t>f</m:t>
           </m:r>
           <m:d>
@@ -8956,19 +9209,7 @@
             <w:rPr>
               <w:rFonts w:ascii="Cambria Math" w:eastAsiaTheme="minorEastAsia" w:hAnsi="Cambria Math"/>
             </w:rPr>
-            <m:t>=x</m:t>
-          </m:r>
-          <m:r>
-            <w:rPr>
-              <w:rFonts w:ascii="Cambria Math" w:eastAsiaTheme="minorEastAsia" w:hAnsi="Cambria Math"/>
-            </w:rPr>
-            <m:t>'</m:t>
-          </m:r>
-          <m:r>
-            <w:rPr>
-              <w:rFonts w:ascii="Cambria Math" w:eastAsiaTheme="minorEastAsia" w:hAnsi="Cambria Math"/>
-            </w:rPr>
-            <m:t>=map</m:t>
+            <m:t>=x'=map</m:t>
           </m:r>
           <m:d>
             <m:dPr>
@@ -9093,19 +9334,7 @@
                 <w:rPr>
                   <w:rFonts w:ascii="Cambria Math" w:eastAsiaTheme="minorEastAsia" w:hAnsi="Cambria Math"/>
                 </w:rPr>
-                <m:t>x</m:t>
-              </m:r>
-              <m:r>
-                <w:rPr>
-                  <w:rFonts w:ascii="Cambria Math" w:eastAsiaTheme="minorEastAsia" w:hAnsi="Cambria Math"/>
-                </w:rPr>
-                <m:t>'</m:t>
-              </m:r>
-              <m:r>
-                <w:rPr>
-                  <w:rFonts w:ascii="Cambria Math" w:eastAsiaTheme="minorEastAsia" w:hAnsi="Cambria Math"/>
-                </w:rPr>
-                <m:t>,</m:t>
+                <m:t>x',</m:t>
               </m:r>
               <m:r>
                 <m:rPr>
@@ -9164,19 +9393,7 @@
                 <w:rPr>
                   <w:rFonts w:ascii="Cambria Math" w:eastAsiaTheme="minorEastAsia" w:hAnsi="Cambria Math"/>
                 </w:rPr>
-                <m:t>x</m:t>
-              </m:r>
-              <m:r>
-                <w:rPr>
-                  <w:rFonts w:ascii="Cambria Math" w:eastAsiaTheme="minorEastAsia" w:hAnsi="Cambria Math"/>
-                </w:rPr>
-                <m:t>'</m:t>
-              </m:r>
-              <m:r>
-                <w:rPr>
-                  <w:rFonts w:ascii="Cambria Math" w:eastAsiaTheme="minorEastAsia" w:hAnsi="Cambria Math"/>
-                </w:rPr>
-                <m:t>+</m:t>
+                <m:t>x'+</m:t>
               </m:r>
               <m:r>
                 <m:rPr>
@@ -9246,11 +9463,21 @@
       <w:r>
         <w:t xml:space="preserve">Equation </w:t>
       </w:r>
-      <w:fldSimple w:instr=" SEQ Equation \* ARABIC ">
-        <w:r>
-          <w:t>4</w:t>
-        </w:r>
-      </w:fldSimple>
+      <w:r>
+        <w:fldChar w:fldCharType="begin"/>
+      </w:r>
+      <w:r>
+        <w:instrText xml:space="preserve"> SEQ Equation \* ARABIC </w:instrText>
+      </w:r>
+      <w:r>
+        <w:fldChar w:fldCharType="separate"/>
+      </w:r>
+      <w:r>
+        <w:t>4</w:t>
+      </w:r>
+      <w:r>
+        <w:fldChar w:fldCharType="end"/>
+      </w:r>
       <w:bookmarkEnd w:id="39"/>
       <w:r>
         <w:t xml:space="preserve"> A function to represent the encoding behaviour of the rotor where x and x` are letters</w:t>
@@ -9289,81 +9516,6 @@
       <w:r>
         <w:t xml:space="preserve"> represents the ring setting.</w:t>
       </w:r>
-      <w:r>
-        <w:t xml:space="preserve"> The map function returns the</w:t>
-      </w:r>
-      <w:r>
-        <w:t xml:space="preserve"> input letter’s mapping as if no rotational effects have taken place</w:t>
-      </w:r>
-      <w:r>
-        <w:t xml:space="preserve"> </w:t>
-      </w:r>
-      <w:proofErr w:type="gramStart"/>
-      <w:r>
-        <w:t>e.g.</w:t>
-      </w:r>
-      <w:proofErr w:type="gramEnd"/>
-      <w:r>
-        <w:t xml:space="preserve"> in </w:t>
-      </w:r>
-      <w:r>
-        <w:fldChar w:fldCharType="begin"/>
-      </w:r>
-      <w:r>
-        <w:instrText xml:space="preserve"> REF _Ref158106695 \h  \* MERGEFORMAT </w:instrText>
-      </w:r>
-      <w:r>
-        <w:fldChar w:fldCharType="separate"/>
-      </w:r>
-      <w:r>
-        <w:t>Figure 5</w:t>
-      </w:r>
-      <w:r>
-        <w:fldChar w:fldCharType="end"/>
-      </w:r>
-      <w:r>
-        <w:t xml:space="preserve">, </w:t>
-      </w:r>
-      <m:oMath>
-        <m:r>
-          <m:rPr>
-            <m:sty m:val="bi"/>
-          </m:rPr>
-          <w:rPr>
-            <w:rFonts w:ascii="Cambria Math" w:hAnsi="Cambria Math"/>
-          </w:rPr>
-          <m:t>map</m:t>
-        </m:r>
-        <m:d>
-          <m:dPr>
-            <m:ctrlPr>
-              <w:rPr>
-                <w:rFonts w:ascii="Cambria Math" w:hAnsi="Cambria Math"/>
-              </w:rPr>
-            </m:ctrlPr>
-          </m:dPr>
-          <m:e>
-            <m:r>
-              <m:rPr>
-                <m:sty m:val="bi"/>
-              </m:rPr>
-              <w:rPr>
-                <w:rFonts w:ascii="Cambria Math" w:hAnsi="Cambria Math"/>
-              </w:rPr>
-              <m:t>A</m:t>
-            </m:r>
-          </m:e>
-        </m:d>
-        <m:r>
-          <m:rPr>
-            <m:sty m:val="bi"/>
-          </m:rPr>
-          <w:rPr>
-            <w:rFonts w:ascii="Cambria Math" w:hAnsi="Cambria Math"/>
-          </w:rPr>
-          <m:t>=B</m:t>
-        </m:r>
-      </m:oMath>
       <w:bookmarkEnd w:id="40"/>
     </w:p>
     <w:p>
@@ -9375,6 +9527,7 @@
         <w:rPr>
           <w:noProof/>
         </w:rPr>
+        <w:lastRenderedPageBreak/>
         <w:drawing>
           <wp:inline distT="0" distB="0" distL="0" distR="0" wp14:anchorId="2C73972E" wp14:editId="069EF413">
             <wp:extent cx="1941266" cy="3008425"/>
@@ -9461,14 +9614,27 @@
       <w:r>
         <w:t xml:space="preserve">Figure </w:t>
       </w:r>
-      <w:fldSimple w:instr=" SEQ Figure \* ARABIC ">
-        <w:r>
-          <w:rPr>
-            <w:noProof/>
-          </w:rPr>
-          <w:t>5</w:t>
-        </w:r>
-      </w:fldSimple>
+      <w:r>
+        <w:fldChar w:fldCharType="begin"/>
+      </w:r>
+      <w:r>
+        <w:instrText xml:space="preserve"> SEQ Figure \* ARABIC </w:instrText>
+      </w:r>
+      <w:r>
+        <w:fldChar w:fldCharType="separate"/>
+      </w:r>
+      <w:r>
+        <w:rPr>
+          <w:noProof/>
+        </w:rPr>
+        <w:t>5</w:t>
+      </w:r>
+      <w:r>
+        <w:rPr>
+          <w:noProof/>
+        </w:rPr>
+        <w:fldChar w:fldCharType="end"/>
+      </w:r>
       <w:bookmarkEnd w:id="41"/>
       <w:r>
         <w:t xml:space="preserve"> </w:t>
@@ -9497,12 +9663,13 @@
       <w:r>
         <w:t xml:space="preserve">. The diagram on the right shows the same rotor as on the left, but with a rotation of </w:t>
       </w:r>
+      <w:proofErr w:type="gramStart"/>
       <w:r>
         <w:t>one</w:t>
       </w:r>
       <w:bookmarkEnd w:id="42"/>
-    </w:p>
-    <w:p/>
+      <w:proofErr w:type="gramEnd"/>
+    </w:p>
     <w:p>
       <w:r>
         <w:t xml:space="preserve">By abstracting </w:t>
@@ -9622,14 +9789,27 @@
       <w:r>
         <w:t xml:space="preserve">Figure </w:t>
       </w:r>
-      <w:fldSimple w:instr=" SEQ Figure \* ARABIC ">
-        <w:r>
-          <w:rPr>
-            <w:noProof/>
-          </w:rPr>
-          <w:t>6</w:t>
-        </w:r>
-      </w:fldSimple>
+      <w:r>
+        <w:fldChar w:fldCharType="begin"/>
+      </w:r>
+      <w:r>
+        <w:instrText xml:space="preserve"> SEQ Figure \* ARABIC </w:instrText>
+      </w:r>
+      <w:r>
+        <w:fldChar w:fldCharType="separate"/>
+      </w:r>
+      <w:r>
+        <w:rPr>
+          <w:noProof/>
+        </w:rPr>
+        <w:t>6</w:t>
+      </w:r>
+      <w:r>
+        <w:rPr>
+          <w:noProof/>
+        </w:rPr>
+        <w:fldChar w:fldCharType="end"/>
+      </w:r>
       <w:r>
         <w:t xml:space="preserve"> A wiring diagram representing a single state of an Enigma I machine. Input is received on the right-hand side before being scrambled by components </w:t>
       </w:r>
@@ -9698,14 +9878,27 @@
       <w:r>
         <w:t xml:space="preserve">Figure </w:t>
       </w:r>
-      <w:fldSimple w:instr=" SEQ Figure \* ARABIC ">
-        <w:r>
-          <w:rPr>
-            <w:noProof/>
-          </w:rPr>
-          <w:t>7</w:t>
-        </w:r>
-      </w:fldSimple>
+      <w:r>
+        <w:fldChar w:fldCharType="begin"/>
+      </w:r>
+      <w:r>
+        <w:instrText xml:space="preserve"> SEQ Figure \* ARABIC </w:instrText>
+      </w:r>
+      <w:r>
+        <w:fldChar w:fldCharType="separate"/>
+      </w:r>
+      <w:r>
+        <w:rPr>
+          <w:noProof/>
+        </w:rPr>
+        <w:t>7</w:t>
+      </w:r>
+      <w:r>
+        <w:rPr>
+          <w:noProof/>
+        </w:rPr>
+        <w:fldChar w:fldCharType="end"/>
+      </w:r>
       <w:r>
         <w:t xml:space="preserve"> An example of an encryption/decryption taking place in an Enigma I machine. In this case A </w:t>
       </w:r>
@@ -9891,7 +10084,13 @@
         </w:rPr>
       </w:pPr>
       <w:r>
-        <w:t>Whilst the Enigma machine had a large key space (</w:t>
+        <w:t xml:space="preserve">Whilst the Enigma machine had a large </w:t>
+      </w:r>
+      <w:r>
+        <w:t xml:space="preserve">key space </w:t>
+      </w:r>
+      <w:r>
+        <w:t>(</w:t>
       </w:r>
       <w:r>
         <w:t>s</w:t>
@@ -9960,7 +10159,15 @@
         </w:sdtContent>
       </w:sdt>
       <w:r>
-        <w:t xml:space="preserve">. In fact, work from Tang, Lee and Russo </w:t>
+        <w:t xml:space="preserve">. In fact, work from Tang, </w:t>
+      </w:r>
+      <w:proofErr w:type="gramStart"/>
+      <w:r>
+        <w:t>Lee</w:t>
+      </w:r>
+      <w:proofErr w:type="gramEnd"/>
+      <w:r>
+        <w:t xml:space="preserve"> and Russo </w:t>
       </w:r>
       <w:sdt>
         <w:sdtPr>
@@ -10059,7 +10266,19 @@
         <w:rPr>
           <w:rFonts w:eastAsiaTheme="minorEastAsia"/>
         </w:rPr>
-        <w:t xml:space="preserve">. As suggested by Thimbleby </w:t>
+        <w:t>.</w:t>
+      </w:r>
+      <w:r>
+        <w:rPr>
+          <w:rFonts w:eastAsiaTheme="minorEastAsia"/>
+        </w:rPr>
+        <w:t xml:space="preserve"> </w:t>
+      </w:r>
+      <w:r>
+        <w:rPr>
+          <w:rFonts w:eastAsiaTheme="minorEastAsia"/>
+        </w:rPr>
+        <w:t xml:space="preserve">As suggested by Thimbleby </w:t>
       </w:r>
       <w:sdt>
         <w:sdtPr>
@@ -10695,14 +10914,27 @@
       <w:r>
         <w:t xml:space="preserve">Equation </w:t>
       </w:r>
-      <w:fldSimple w:instr=" SEQ Equation \* ARABIC ">
-        <w:r>
-          <w:rPr>
-            <w:noProof/>
-          </w:rPr>
-          <w:t>5</w:t>
-        </w:r>
-      </w:fldSimple>
+      <w:r>
+        <w:fldChar w:fldCharType="begin"/>
+      </w:r>
+      <w:r>
+        <w:instrText xml:space="preserve"> SEQ Equation \* ARABIC </w:instrText>
+      </w:r>
+      <w:r>
+        <w:fldChar w:fldCharType="separate"/>
+      </w:r>
+      <w:r>
+        <w:rPr>
+          <w:noProof/>
+        </w:rPr>
+        <w:t>5</w:t>
+      </w:r>
+      <w:r>
+        <w:rPr>
+          <w:noProof/>
+        </w:rPr>
+        <w:fldChar w:fldCharType="end"/>
+      </w:r>
       <w:bookmarkEnd w:id="52"/>
       <w:r>
         <w:t xml:space="preserve"> Definition of double factorial</w:t>
@@ -10986,14 +11218,27 @@
       <w:r>
         <w:t xml:space="preserve">Equation </w:t>
       </w:r>
-      <w:fldSimple w:instr=" SEQ Equation \* ARABIC ">
-        <w:r>
-          <w:rPr>
-            <w:noProof/>
-          </w:rPr>
-          <w:t>6</w:t>
-        </w:r>
-      </w:fldSimple>
+      <w:r>
+        <w:fldChar w:fldCharType="begin"/>
+      </w:r>
+      <w:r>
+        <w:instrText xml:space="preserve"> SEQ Equation \* ARABIC </w:instrText>
+      </w:r>
+      <w:r>
+        <w:fldChar w:fldCharType="separate"/>
+      </w:r>
+      <w:r>
+        <w:rPr>
+          <w:noProof/>
+        </w:rPr>
+        <w:t>6</w:t>
+      </w:r>
+      <w:r>
+        <w:rPr>
+          <w:noProof/>
+        </w:rPr>
+        <w:fldChar w:fldCharType="end"/>
+      </w:r>
       <w:bookmarkEnd w:id="54"/>
       <w:r>
         <w:t xml:space="preserve"> The number of settings (key space) of Enigma I assuming 10</w:t>
@@ -11002,7 +11247,15 @@
         <w:t xml:space="preserve"> plugboard</w:t>
       </w:r>
       <w:r>
-        <w:t xml:space="preserve"> cables are used. Ring setting is omitted as it was not changed by the Germans. Based on work from Tang, Lee and Russo </w:t>
+        <w:t xml:space="preserve"> cables are used. Ring setting is omitted as it was not changed by the Germans. Based on work from Tang, </w:t>
+      </w:r>
+      <w:proofErr w:type="gramStart"/>
+      <w:r>
+        <w:t>Lee</w:t>
+      </w:r>
+      <w:proofErr w:type="gramEnd"/>
+      <w:r>
+        <w:t xml:space="preserve"> and Russo </w:t>
       </w:r>
       <w:sdt>
         <w:sdtPr>
@@ -11076,7 +11329,13 @@
         <w:t>Enigma I</w:t>
       </w:r>
       <w:r>
-        <w:t xml:space="preserve"> is to increase its key space by using more rotors. This can be done by adding an additional slot to the machine to allow for 4 or more rotors to be in use at one time, or even using the usual 3 rotor slots but having a larger collection to choose from. </w:t>
+        <w:t xml:space="preserve"> is to increase its key space </w:t>
+      </w:r>
+      <w:r>
+        <w:t xml:space="preserve">with </w:t>
+      </w:r>
+      <w:r>
+        <w:t xml:space="preserve">more rotors. This can be done by adding an additional slot to the machine to allow for 4 or more rotors to be in use at one time, or even using the usual 3 rotor slots but having a larger collection to choose from. </w:t>
       </w:r>
       <w:r>
         <w:lastRenderedPageBreak/>
@@ -11122,7 +11381,15 @@
         </w:sdtContent>
       </w:sdt>
       <w:r>
-        <w:t xml:space="preserve"> in order to increase the key space. Other </w:t>
+        <w:t xml:space="preserve"> </w:t>
+      </w:r>
+      <w:proofErr w:type="gramStart"/>
+      <w:r>
+        <w:t>in order to</w:t>
+      </w:r>
+      <w:proofErr w:type="gramEnd"/>
+      <w:r>
+        <w:t xml:space="preserve"> increase the key space. Other </w:t>
       </w:r>
       <w:r>
         <w:t>machines that were inspired by Enigma</w:t>
@@ -11294,26 +11561,38 @@
         <w:fldChar w:fldCharType="end"/>
       </w:r>
       <w:r>
-        <w:t xml:space="preserve"> demonstrating that the technology at the time period </w:t>
-      </w:r>
-      <w:proofErr w:type="gramStart"/>
-      <w:r>
-        <w:t>was capable of creating</w:t>
-      </w:r>
-      <w:proofErr w:type="gramEnd"/>
-      <w:r>
-        <w:t xml:space="preserve"> a </w:t>
-      </w:r>
-      <w:r>
-        <w:t xml:space="preserve">much stronger cypher. In particular, [FIGURE 6 OF THE PAPER] demonstrates a circuit that only uses 3 rotors omitting both the reflector and the plugboard. By removing these two components, it avoids both self-coding and reciprocal coding by separating encoding and decoding into two distinct functions. For encoding, the current would pass from right to left, and vice versa for decoding. Whilst this model does not include the plugboard, by only applying the plugboard once in the encryption, </w:t>
+        <w:t xml:space="preserve"> demonstrating that the technology at the time period was capable of creating a </w:t>
+      </w:r>
+      <w:r>
+        <w:t>much stronger cypher. In particular, [FIGURE 6 OF THE PAPER] demonstrates a circuit that only uses 3 rotors omitting both the reflector and the plugboard. By removing these two components, it avoids both self-coding and reciprocal coding by separating encoding and decoding into two distinct functions. For encoding, the current would pass from right to left, and vice versa for decoding. Whilst this model does not include the plugboar</w:t>
       </w:r>
       <w:bookmarkStart w:id="56" w:name="_Toc154920741"/>
       <w:bookmarkStart w:id="57" w:name="_Toc158033971"/>
       <w:r>
-        <w:t xml:space="preserve">both weaknesses can still be avoided. The removal of the reflector does reduce the key </w:t>
-      </w:r>
-      <w:r>
-        <w:t>space;</w:t>
+        <w:t xml:space="preserve">d, so long as it is only applied once in an encryption, it can still be </w:t>
+      </w:r>
+      <w:proofErr w:type="gramStart"/>
+      <w:r>
+        <w:t>included</w:t>
+      </w:r>
+      <w:proofErr w:type="gramEnd"/>
+      <w:r>
+        <w:t xml:space="preserve"> </w:t>
+      </w:r>
+      <w:r>
+        <w:t xml:space="preserve">and both </w:t>
+      </w:r>
+      <w:r>
+        <w:t xml:space="preserve">of the </w:t>
+      </w:r>
+      <w:r>
+        <w:t>weaknesses avoided</w:t>
+      </w:r>
+      <w:r>
+        <w:t xml:space="preserve">. The removal of the reflector does reduce the key </w:t>
+      </w:r>
+      <w:r>
+        <w:t>space</w:t>
       </w:r>
       <w:r>
         <w:t xml:space="preserve"> however</w:t>
@@ -11341,15 +11620,10 @@
         </w:tabs>
       </w:pPr>
       <w:r>
-        <w:t>The design in [FIGURE 6 OF THE PAPER] was the focus of this project and “</w:t>
-      </w:r>
-      <w:proofErr w:type="spellStart"/>
-      <w:r>
-        <w:t>EnigmaPlus</w:t>
-      </w:r>
-      <w:proofErr w:type="spellEnd"/>
-      <w:r>
-        <w:t xml:space="preserve">” as it corrects both weaknesses without being too different from the original </w:t>
+        <w:t xml:space="preserve">The design in [FIGURE 6 OF THE PAPER] was the focus of this project and “EnigmaPlus” as it corrects both weaknesses </w:t>
+      </w:r>
+      <w:r>
+        <w:t xml:space="preserve">whilst also exhibiting a similar behaviour to that of </w:t>
       </w:r>
       <w:r>
         <w:rPr>
@@ -11359,11 +11633,22 @@
         <w:t>Enigma I</w:t>
       </w:r>
       <w:r>
-        <w:rPr>
-          <w:i/>
-          <w:iCs/>
-        </w:rPr>
-        <w:t>.</w:t>
+        <w:t xml:space="preserve">. </w:t>
+      </w:r>
+    </w:p>
+    <w:p>
+      <w:pPr>
+        <w:tabs>
+          <w:tab w:val="left" w:pos="2556"/>
+        </w:tabs>
+      </w:pPr>
+      <w:proofErr w:type="gramStart"/>
+      <w:r>
+        <w:t>TODO :</w:t>
+      </w:r>
+      <w:proofErr w:type="gramEnd"/>
+      <w:r>
+        <w:t xml:space="preserve"> Expand this section – Include logical figure of “EnigmaPlus”</w:t>
       </w:r>
     </w:p>
     <w:p>
@@ -11379,14 +11664,64 @@
     <w:p>
       <w:pPr>
         <w:rPr>
-          <w:rFonts w:cs="Times New Roman"/>
-        </w:rPr>
-      </w:pPr>
-      <w:r>
-        <w:rPr>
-          <w:rFonts w:cs="Times New Roman"/>
-        </w:rPr>
-        <w:t>A section to show the other types of enigma simulators that can be found on the internet which form the inspiration for my project. Explain how I would like to take this further.</w:t>
+          <w:lang w:val="en-US"/>
+        </w:rPr>
+      </w:pPr>
+      <w:proofErr w:type="gramStart"/>
+      <w:r>
+        <w:rPr>
+          <w:lang w:val="en-US"/>
+        </w:rPr>
+        <w:t>TODO :</w:t>
+      </w:r>
+      <w:proofErr w:type="gramEnd"/>
+      <w:r>
+        <w:rPr>
+          <w:lang w:val="en-US"/>
+        </w:rPr>
+        <w:t xml:space="preserve"> Cite and show web apps of enigma simulators</w:t>
+      </w:r>
+    </w:p>
+    <w:p>
+      <w:pPr>
+        <w:rPr>
+          <w:lang w:val="en-US"/>
+        </w:rPr>
+      </w:pPr>
+      <w:proofErr w:type="gramStart"/>
+      <w:r>
+        <w:rPr>
+          <w:lang w:val="en-US"/>
+        </w:rPr>
+        <w:t>TODO :</w:t>
+      </w:r>
+      <w:proofErr w:type="gramEnd"/>
+      <w:r>
+        <w:rPr>
+          <w:lang w:val="en-US"/>
+        </w:rPr>
+        <w:t xml:space="preserve"> Explain benefits of each</w:t>
+      </w:r>
+    </w:p>
+    <w:p>
+      <w:pPr>
+        <w:rPr>
+          <w:lang w:val="en-US"/>
+        </w:rPr>
+      </w:pPr>
+      <w:proofErr w:type="gramStart"/>
+      <w:r>
+        <w:rPr>
+          <w:lang w:val="en-US"/>
+        </w:rPr>
+        <w:t>TODO :</w:t>
+      </w:r>
+      <w:proofErr w:type="gramEnd"/>
+      <w:r>
+        <w:rPr>
+          <w:lang w:val="en-US"/>
+        </w:rPr>
+        <w:t xml:space="preserve"> Explanation of how to take this further</w:t>
       </w:r>
     </w:p>
     <w:p>
@@ -11695,6 +12030,7 @@
         <w:rPr>
           <w:lang w:val="en-GB"/>
         </w:rPr>
+        <w:lastRenderedPageBreak/>
         <w:t>Enigma</w:t>
       </w:r>
       <w:bookmarkEnd w:id="70"/>
@@ -11726,7 +12062,6 @@
         <w:rPr>
           <w:lang w:val="en-GB"/>
         </w:rPr>
-        <w:lastRenderedPageBreak/>
         <w:t>Design of the Application</w:t>
       </w:r>
       <w:bookmarkEnd w:id="72"/>
@@ -11742,7 +12077,21 @@
         <w:rPr>
           <w:rFonts w:cs="Times New Roman"/>
         </w:rPr>
-        <w:t xml:space="preserve">Explain how the application will work, show diagrams in order to show how the interfaces will interact with the </w:t>
+        <w:t xml:space="preserve">Explain how the application will work, show diagrams </w:t>
+      </w:r>
+      <w:proofErr w:type="gramStart"/>
+      <w:r>
+        <w:rPr>
+          <w:rFonts w:cs="Times New Roman"/>
+        </w:rPr>
+        <w:t>in order to</w:t>
+      </w:r>
+      <w:proofErr w:type="gramEnd"/>
+      <w:r>
+        <w:rPr>
+          <w:rFonts w:cs="Times New Roman"/>
+        </w:rPr>
+        <w:t xml:space="preserve"> show how the interfaces will interact with the </w:t>
       </w:r>
       <w:r>
         <w:rPr>
@@ -12351,6 +12700,7 @@
                 <w:rPr>
                   <w:noProof/>
                 </w:rPr>
+                <w:lastRenderedPageBreak/>
                 <w:t xml:space="preserve">Rejewski, Marian. 1980. “An application of the theory of permutations in breaking the Enigma cipher.” </w:t>
               </w:r>
               <w:r>
@@ -12409,7 +12759,6 @@
                 <w:rPr>
                   <w:noProof/>
                 </w:rPr>
-                <w:lastRenderedPageBreak/>
                 <w:t>Tang, Lynda, Nayoung Lee, and Sophie Russo. 2018. “Breaking Enigma.”</w:t>
               </w:r>
             </w:p>
@@ -13810,7 +14159,6 @@
     </w:p>
     <w:p>
       <w:r>
-        <w:lastRenderedPageBreak/>
         <w:fldChar w:fldCharType="end"/>
       </w:r>
     </w:p>
@@ -13826,7 +14174,7 @@
 </file>
 
 <file path=word/endnotes.xml><?xml version="1.0" encoding="utf-8"?>
-<w:endnotes xmlns:wpc="http://schemas.microsoft.com/office/word/2010/wordprocessingCanvas" xmlns:cx="http://schemas.microsoft.com/office/drawing/2014/chartex" xmlns:cx1="http://schemas.microsoft.com/office/drawing/2015/9/8/chartex" xmlns:cx2="http://schemas.microsoft.com/office/drawing/2015/10/21/chartex" xmlns:cx3="http://schemas.microsoft.com/office/drawing/2016/5/9/chartex" xmlns:cx4="http://schemas.microsoft.com/office/drawing/2016/5/10/chartex" xmlns:cx5="http://schemas.microsoft.com/office/drawing/2016/5/11/chartex" xmlns:cx6="http://schemas.microsoft.com/office/drawing/2016/5/12/chartex" xmlns:cx7="http://schemas.microsoft.com/office/drawing/2016/5/13/chartex" xmlns:cx8="http://schemas.microsoft.com/office/drawing/2016/5/14/chartex" xmlns:mc="http://schemas.openxmlformats.org/markup-compatibility/2006" xmlns:aink="http://schemas.microsoft.com/office/drawing/2016/ink" xmlns:am3d="http://schemas.microsoft.com/office/drawing/2017/model3d" xmlns:o="urn:schemas-microsoft-com:office:office" xmlns:oel="http://schemas.microsoft.com/office/2019/extlst" xmlns:r="http://schemas.openxmlformats.org/officeDocument/2006/relationships" xmlns:m="http://schemas.openxmlformats.org/officeDocument/2006/math" xmlns:v="urn:schemas-microsoft-com:vml" xmlns:wp14="http://schemas.microsoft.com/office/word/2010/wordprocessingDrawing" xmlns:wp="http://schemas.openxmlformats.org/drawingml/2006/wordprocessingDrawing" xmlns:w10="urn:schemas-microsoft-com:office:word" xmlns:w="http://schemas.openxmlformats.org/wordprocessingml/2006/main" xmlns:w14="http://schemas.microsoft.com/office/word/2010/wordml" xmlns:w15="http://schemas.microsoft.com/office/word/2012/wordml" xmlns:w16cex="http://schemas.microsoft.com/office/word/2018/wordml/cex" xmlns:w16cid="http://schemas.microsoft.com/office/word/2016/wordml/cid" xmlns:w16="http://schemas.microsoft.com/office/word/2018/wordml" xmlns:w16sdtdh="http://schemas.microsoft.com/office/word/2020/wordml/sdtdatahash" xmlns:w16se="http://schemas.microsoft.com/office/word/2015/wordml/symex" xmlns:wpg="http://schemas.microsoft.com/office/word/2010/wordprocessingGroup" xmlns:wpi="http://schemas.microsoft.com/office/word/2010/wordprocessingInk" xmlns:wne="http://schemas.microsoft.com/office/word/2006/wordml" xmlns:wps="http://schemas.microsoft.com/office/word/2010/wordprocessingShape" mc:Ignorable="w14 w15 w16se w16cid w16 w16cex w16sdtdh wp14">
+<w:endnotes xmlns:wpc="http://schemas.microsoft.com/office/word/2010/wordprocessingCanvas" xmlns:cx="http://schemas.microsoft.com/office/drawing/2014/chartex" xmlns:cx1="http://schemas.microsoft.com/office/drawing/2015/9/8/chartex" xmlns:cx2="http://schemas.microsoft.com/office/drawing/2015/10/21/chartex" xmlns:cx3="http://schemas.microsoft.com/office/drawing/2016/5/9/chartex" xmlns:cx4="http://schemas.microsoft.com/office/drawing/2016/5/10/chartex" xmlns:cx5="http://schemas.microsoft.com/office/drawing/2016/5/11/chartex" xmlns:cx6="http://schemas.microsoft.com/office/drawing/2016/5/12/chartex" xmlns:cx7="http://schemas.microsoft.com/office/drawing/2016/5/13/chartex" xmlns:cx8="http://schemas.microsoft.com/office/drawing/2016/5/14/chartex" xmlns:mc="http://schemas.openxmlformats.org/markup-compatibility/2006" xmlns:aink="http://schemas.microsoft.com/office/drawing/2016/ink" xmlns:am3d="http://schemas.microsoft.com/office/drawing/2017/model3d" xmlns:o="urn:schemas-microsoft-com:office:office" xmlns:oel="http://schemas.microsoft.com/office/2019/extlst" xmlns:r="http://schemas.openxmlformats.org/officeDocument/2006/relationships" xmlns:m="http://schemas.openxmlformats.org/officeDocument/2006/math" xmlns:v="urn:schemas-microsoft-com:vml" xmlns:wp14="http://schemas.microsoft.com/office/word/2010/wordprocessingDrawing" xmlns:wp="http://schemas.openxmlformats.org/drawingml/2006/wordprocessingDrawing" xmlns:w10="urn:schemas-microsoft-com:office:word" xmlns:w="http://schemas.openxmlformats.org/wordprocessingml/2006/main" xmlns:w14="http://schemas.microsoft.com/office/word/2010/wordml" xmlns:w15="http://schemas.microsoft.com/office/word/2012/wordml" xmlns:w16cex="http://schemas.microsoft.com/office/word/2018/wordml/cex" xmlns:w16cid="http://schemas.microsoft.com/office/word/2016/wordml/cid" xmlns:w16="http://schemas.microsoft.com/office/word/2018/wordml" xmlns:w16du="http://schemas.microsoft.com/office/word/2023/wordml/word16du" xmlns:w16sdtdh="http://schemas.microsoft.com/office/word/2020/wordml/sdtdatahash" xmlns:w16se="http://schemas.microsoft.com/office/word/2015/wordml/symex" xmlns:wpg="http://schemas.microsoft.com/office/word/2010/wordprocessingGroup" xmlns:wpi="http://schemas.microsoft.com/office/word/2010/wordprocessingInk" xmlns:wne="http://schemas.microsoft.com/office/word/2006/wordml" xmlns:wps="http://schemas.microsoft.com/office/word/2010/wordprocessingShape" mc:Ignorable="w14 w15 w16se w16cid w16 w16cex w16sdtdh w16du wp14">
   <w:endnote w:type="separator" w:id="-1">
     <w:p>
       <w:pPr>
@@ -13851,7 +14199,7 @@
 </file>
 
 <file path=word/footer1.xml><?xml version="1.0" encoding="utf-8"?>
-<w:ftr xmlns:wpc="http://schemas.microsoft.com/office/word/2010/wordprocessingCanvas" xmlns:cx="http://schemas.microsoft.com/office/drawing/2014/chartex" xmlns:cx1="http://schemas.microsoft.com/office/drawing/2015/9/8/chartex" xmlns:cx2="http://schemas.microsoft.com/office/drawing/2015/10/21/chartex" xmlns:cx3="http://schemas.microsoft.com/office/drawing/2016/5/9/chartex" xmlns:cx4="http://schemas.microsoft.com/office/drawing/2016/5/10/chartex" xmlns:cx5="http://schemas.microsoft.com/office/drawing/2016/5/11/chartex" xmlns:cx6="http://schemas.microsoft.com/office/drawing/2016/5/12/chartex" xmlns:cx7="http://schemas.microsoft.com/office/drawing/2016/5/13/chartex" xmlns:cx8="http://schemas.microsoft.com/office/drawing/2016/5/14/chartex" xmlns:mc="http://schemas.openxmlformats.org/markup-compatibility/2006" xmlns:aink="http://schemas.microsoft.com/office/drawing/2016/ink" xmlns:am3d="http://schemas.microsoft.com/office/drawing/2017/model3d" xmlns:o="urn:schemas-microsoft-com:office:office" xmlns:oel="http://schemas.microsoft.com/office/2019/extlst" xmlns:r="http://schemas.openxmlformats.org/officeDocument/2006/relationships" xmlns:m="http://schemas.openxmlformats.org/officeDocument/2006/math" xmlns:v="urn:schemas-microsoft-com:vml" xmlns:wp14="http://schemas.microsoft.com/office/word/2010/wordprocessingDrawing" xmlns:wp="http://schemas.openxmlformats.org/drawingml/2006/wordprocessingDrawing" xmlns:w10="urn:schemas-microsoft-com:office:word" xmlns:w="http://schemas.openxmlformats.org/wordprocessingml/2006/main" xmlns:w14="http://schemas.microsoft.com/office/word/2010/wordml" xmlns:w15="http://schemas.microsoft.com/office/word/2012/wordml" xmlns:w16cex="http://schemas.microsoft.com/office/word/2018/wordml/cex" xmlns:w16cid="http://schemas.microsoft.com/office/word/2016/wordml/cid" xmlns:w16="http://schemas.microsoft.com/office/word/2018/wordml" xmlns:w16sdtdh="http://schemas.microsoft.com/office/word/2020/wordml/sdtdatahash" xmlns:w16se="http://schemas.microsoft.com/office/word/2015/wordml/symex" xmlns:wpg="http://schemas.microsoft.com/office/word/2010/wordprocessingGroup" xmlns:wpi="http://schemas.microsoft.com/office/word/2010/wordprocessingInk" xmlns:wne="http://schemas.microsoft.com/office/word/2006/wordml" xmlns:wps="http://schemas.microsoft.com/office/word/2010/wordprocessingShape" mc:Ignorable="w14 w15 w16se w16cid w16 w16cex w16sdtdh wp14">
+<w:ftr xmlns:wpc="http://schemas.microsoft.com/office/word/2010/wordprocessingCanvas" xmlns:cx="http://schemas.microsoft.com/office/drawing/2014/chartex" xmlns:cx1="http://schemas.microsoft.com/office/drawing/2015/9/8/chartex" xmlns:cx2="http://schemas.microsoft.com/office/drawing/2015/10/21/chartex" xmlns:cx3="http://schemas.microsoft.com/office/drawing/2016/5/9/chartex" xmlns:cx4="http://schemas.microsoft.com/office/drawing/2016/5/10/chartex" xmlns:cx5="http://schemas.microsoft.com/office/drawing/2016/5/11/chartex" xmlns:cx6="http://schemas.microsoft.com/office/drawing/2016/5/12/chartex" xmlns:cx7="http://schemas.microsoft.com/office/drawing/2016/5/13/chartex" xmlns:cx8="http://schemas.microsoft.com/office/drawing/2016/5/14/chartex" xmlns:mc="http://schemas.openxmlformats.org/markup-compatibility/2006" xmlns:aink="http://schemas.microsoft.com/office/drawing/2016/ink" xmlns:am3d="http://schemas.microsoft.com/office/drawing/2017/model3d" xmlns:o="urn:schemas-microsoft-com:office:office" xmlns:oel="http://schemas.microsoft.com/office/2019/extlst" xmlns:r="http://schemas.openxmlformats.org/officeDocument/2006/relationships" xmlns:m="http://schemas.openxmlformats.org/officeDocument/2006/math" xmlns:v="urn:schemas-microsoft-com:vml" xmlns:wp14="http://schemas.microsoft.com/office/word/2010/wordprocessingDrawing" xmlns:wp="http://schemas.openxmlformats.org/drawingml/2006/wordprocessingDrawing" xmlns:w10="urn:schemas-microsoft-com:office:word" xmlns:w="http://schemas.openxmlformats.org/wordprocessingml/2006/main" xmlns:w14="http://schemas.microsoft.com/office/word/2010/wordml" xmlns:w15="http://schemas.microsoft.com/office/word/2012/wordml" xmlns:w16cex="http://schemas.microsoft.com/office/word/2018/wordml/cex" xmlns:w16cid="http://schemas.microsoft.com/office/word/2016/wordml/cid" xmlns:w16="http://schemas.microsoft.com/office/word/2018/wordml" xmlns:w16du="http://schemas.microsoft.com/office/word/2023/wordml/word16du" xmlns:w16sdtdh="http://schemas.microsoft.com/office/word/2020/wordml/sdtdatahash" xmlns:w16se="http://schemas.microsoft.com/office/word/2015/wordml/symex" xmlns:wpg="http://schemas.microsoft.com/office/word/2010/wordprocessingGroup" xmlns:wpi="http://schemas.microsoft.com/office/word/2010/wordprocessingInk" xmlns:wne="http://schemas.microsoft.com/office/word/2006/wordml" xmlns:wps="http://schemas.microsoft.com/office/word/2010/wordprocessingShape" mc:Ignorable="w14 w15 w16se w16cid w16 w16cex w16sdtdh w16du wp14">
   <w:sdt>
     <w:sdtPr>
       <w:id w:val="-933811812"/>
@@ -13904,7 +14252,7 @@
 </file>
 
 <file path=word/footnotes.xml><?xml version="1.0" encoding="utf-8"?>
-<w:footnotes xmlns:wpc="http://schemas.microsoft.com/office/word/2010/wordprocessingCanvas" xmlns:cx="http://schemas.microsoft.com/office/drawing/2014/chartex" xmlns:cx1="http://schemas.microsoft.com/office/drawing/2015/9/8/chartex" xmlns:cx2="http://schemas.microsoft.com/office/drawing/2015/10/21/chartex" xmlns:cx3="http://schemas.microsoft.com/office/drawing/2016/5/9/chartex" xmlns:cx4="http://schemas.microsoft.com/office/drawing/2016/5/10/chartex" xmlns:cx5="http://schemas.microsoft.com/office/drawing/2016/5/11/chartex" xmlns:cx6="http://schemas.microsoft.com/office/drawing/2016/5/12/chartex" xmlns:cx7="http://schemas.microsoft.com/office/drawing/2016/5/13/chartex" xmlns:cx8="http://schemas.microsoft.com/office/drawing/2016/5/14/chartex" xmlns:mc="http://schemas.openxmlformats.org/markup-compatibility/2006" xmlns:aink="http://schemas.microsoft.com/office/drawing/2016/ink" xmlns:am3d="http://schemas.microsoft.com/office/drawing/2017/model3d" xmlns:o="urn:schemas-microsoft-com:office:office" xmlns:oel="http://schemas.microsoft.com/office/2019/extlst" xmlns:r="http://schemas.openxmlformats.org/officeDocument/2006/relationships" xmlns:m="http://schemas.openxmlformats.org/officeDocument/2006/math" xmlns:v="urn:schemas-microsoft-com:vml" xmlns:wp14="http://schemas.microsoft.com/office/word/2010/wordprocessingDrawing" xmlns:wp="http://schemas.openxmlformats.org/drawingml/2006/wordprocessingDrawing" xmlns:w10="urn:schemas-microsoft-com:office:word" xmlns:w="http://schemas.openxmlformats.org/wordprocessingml/2006/main" xmlns:w14="http://schemas.microsoft.com/office/word/2010/wordml" xmlns:w15="http://schemas.microsoft.com/office/word/2012/wordml" xmlns:w16cex="http://schemas.microsoft.com/office/word/2018/wordml/cex" xmlns:w16cid="http://schemas.microsoft.com/office/word/2016/wordml/cid" xmlns:w16="http://schemas.microsoft.com/office/word/2018/wordml" xmlns:w16sdtdh="http://schemas.microsoft.com/office/word/2020/wordml/sdtdatahash" xmlns:w16se="http://schemas.microsoft.com/office/word/2015/wordml/symex" xmlns:wpg="http://schemas.microsoft.com/office/word/2010/wordprocessingGroup" xmlns:wpi="http://schemas.microsoft.com/office/word/2010/wordprocessingInk" xmlns:wne="http://schemas.microsoft.com/office/word/2006/wordml" xmlns:wps="http://schemas.microsoft.com/office/word/2010/wordprocessingShape" mc:Ignorable="w14 w15 w16se w16cid w16 w16cex w16sdtdh wp14">
+<w:footnotes xmlns:wpc="http://schemas.microsoft.com/office/word/2010/wordprocessingCanvas" xmlns:cx="http://schemas.microsoft.com/office/drawing/2014/chartex" xmlns:cx1="http://schemas.microsoft.com/office/drawing/2015/9/8/chartex" xmlns:cx2="http://schemas.microsoft.com/office/drawing/2015/10/21/chartex" xmlns:cx3="http://schemas.microsoft.com/office/drawing/2016/5/9/chartex" xmlns:cx4="http://schemas.microsoft.com/office/drawing/2016/5/10/chartex" xmlns:cx5="http://schemas.microsoft.com/office/drawing/2016/5/11/chartex" xmlns:cx6="http://schemas.microsoft.com/office/drawing/2016/5/12/chartex" xmlns:cx7="http://schemas.microsoft.com/office/drawing/2016/5/13/chartex" xmlns:cx8="http://schemas.microsoft.com/office/drawing/2016/5/14/chartex" xmlns:mc="http://schemas.openxmlformats.org/markup-compatibility/2006" xmlns:aink="http://schemas.microsoft.com/office/drawing/2016/ink" xmlns:am3d="http://schemas.microsoft.com/office/drawing/2017/model3d" xmlns:o="urn:schemas-microsoft-com:office:office" xmlns:oel="http://schemas.microsoft.com/office/2019/extlst" xmlns:r="http://schemas.openxmlformats.org/officeDocument/2006/relationships" xmlns:m="http://schemas.openxmlformats.org/officeDocument/2006/math" xmlns:v="urn:schemas-microsoft-com:vml" xmlns:wp14="http://schemas.microsoft.com/office/word/2010/wordprocessingDrawing" xmlns:wp="http://schemas.openxmlformats.org/drawingml/2006/wordprocessingDrawing" xmlns:w10="urn:schemas-microsoft-com:office:word" xmlns:w="http://schemas.openxmlformats.org/wordprocessingml/2006/main" xmlns:w14="http://schemas.microsoft.com/office/word/2010/wordml" xmlns:w15="http://schemas.microsoft.com/office/word/2012/wordml" xmlns:w16cex="http://schemas.microsoft.com/office/word/2018/wordml/cex" xmlns:w16cid="http://schemas.microsoft.com/office/word/2016/wordml/cid" xmlns:w16="http://schemas.microsoft.com/office/word/2018/wordml" xmlns:w16du="http://schemas.microsoft.com/office/word/2023/wordml/word16du" xmlns:w16sdtdh="http://schemas.microsoft.com/office/word/2020/wordml/sdtdatahash" xmlns:w16se="http://schemas.microsoft.com/office/word/2015/wordml/symex" xmlns:wpg="http://schemas.microsoft.com/office/word/2010/wordprocessingGroup" xmlns:wpi="http://schemas.microsoft.com/office/word/2010/wordprocessingInk" xmlns:wne="http://schemas.microsoft.com/office/word/2006/wordml" xmlns:wps="http://schemas.microsoft.com/office/word/2010/wordprocessingShape" mc:Ignorable="w14 w15 w16se w16cid w16 w16cex w16sdtdh w16du wp14">
   <w:footnote w:type="separator" w:id="-1">
     <w:p>
       <w:pPr>
@@ -13929,7 +14277,7 @@
 </file>
 
 <file path=word/numbering.xml><?xml version="1.0" encoding="utf-8"?>
-<w:numbering xmlns:wpc="http://schemas.microsoft.com/office/word/2010/wordprocessingCanvas" xmlns:cx="http://schemas.microsoft.com/office/drawing/2014/chartex" xmlns:cx1="http://schemas.microsoft.com/office/drawing/2015/9/8/chartex" xmlns:cx2="http://schemas.microsoft.com/office/drawing/2015/10/21/chartex" xmlns:cx3="http://schemas.microsoft.com/office/drawing/2016/5/9/chartex" xmlns:cx4="http://schemas.microsoft.com/office/drawing/2016/5/10/chartex" xmlns:cx5="http://schemas.microsoft.com/office/drawing/2016/5/11/chartex" xmlns:cx6="http://schemas.microsoft.com/office/drawing/2016/5/12/chartex" xmlns:cx7="http://schemas.microsoft.com/office/drawing/2016/5/13/chartex" xmlns:cx8="http://schemas.microsoft.com/office/drawing/2016/5/14/chartex" xmlns:mc="http://schemas.openxmlformats.org/markup-compatibility/2006" xmlns:aink="http://schemas.microsoft.com/office/drawing/2016/ink" xmlns:am3d="http://schemas.microsoft.com/office/drawing/2017/model3d" xmlns:o="urn:schemas-microsoft-com:office:office" xmlns:oel="http://schemas.microsoft.com/office/2019/extlst" xmlns:r="http://schemas.openxmlformats.org/officeDocument/2006/relationships" xmlns:m="http://schemas.openxmlformats.org/officeDocument/2006/math" xmlns:v="urn:schemas-microsoft-com:vml" xmlns:wp14="http://schemas.microsoft.com/office/word/2010/wordprocessingDrawing" xmlns:wp="http://schemas.openxmlformats.org/drawingml/2006/wordprocessingDrawing" xmlns:w10="urn:schemas-microsoft-com:office:word" xmlns:w="http://schemas.openxmlformats.org/wordprocessingml/2006/main" xmlns:w14="http://schemas.microsoft.com/office/word/2010/wordml" xmlns:w15="http://schemas.microsoft.com/office/word/2012/wordml" xmlns:w16cex="http://schemas.microsoft.com/office/word/2018/wordml/cex" xmlns:w16cid="http://schemas.microsoft.com/office/word/2016/wordml/cid" xmlns:w16="http://schemas.microsoft.com/office/word/2018/wordml" xmlns:w16sdtdh="http://schemas.microsoft.com/office/word/2020/wordml/sdtdatahash" xmlns:w16se="http://schemas.microsoft.com/office/word/2015/wordml/symex" xmlns:wpg="http://schemas.microsoft.com/office/word/2010/wordprocessingGroup" xmlns:wpi="http://schemas.microsoft.com/office/word/2010/wordprocessingInk" xmlns:wne="http://schemas.microsoft.com/office/word/2006/wordml" xmlns:wps="http://schemas.microsoft.com/office/word/2010/wordprocessingShape" mc:Ignorable="w14 w15 w16se w16cid w16 w16cex w16sdtdh wp14">
+<w:numbering xmlns:wpc="http://schemas.microsoft.com/office/word/2010/wordprocessingCanvas" xmlns:cx="http://schemas.microsoft.com/office/drawing/2014/chartex" xmlns:cx1="http://schemas.microsoft.com/office/drawing/2015/9/8/chartex" xmlns:cx2="http://schemas.microsoft.com/office/drawing/2015/10/21/chartex" xmlns:cx3="http://schemas.microsoft.com/office/drawing/2016/5/9/chartex" xmlns:cx4="http://schemas.microsoft.com/office/drawing/2016/5/10/chartex" xmlns:cx5="http://schemas.microsoft.com/office/drawing/2016/5/11/chartex" xmlns:cx6="http://schemas.microsoft.com/office/drawing/2016/5/12/chartex" xmlns:cx7="http://schemas.microsoft.com/office/drawing/2016/5/13/chartex" xmlns:cx8="http://schemas.microsoft.com/office/drawing/2016/5/14/chartex" xmlns:mc="http://schemas.openxmlformats.org/markup-compatibility/2006" xmlns:aink="http://schemas.microsoft.com/office/drawing/2016/ink" xmlns:am3d="http://schemas.microsoft.com/office/drawing/2017/model3d" xmlns:o="urn:schemas-microsoft-com:office:office" xmlns:oel="http://schemas.microsoft.com/office/2019/extlst" xmlns:r="http://schemas.openxmlformats.org/officeDocument/2006/relationships" xmlns:m="http://schemas.openxmlformats.org/officeDocument/2006/math" xmlns:v="urn:schemas-microsoft-com:vml" xmlns:wp14="http://schemas.microsoft.com/office/word/2010/wordprocessingDrawing" xmlns:wp="http://schemas.openxmlformats.org/drawingml/2006/wordprocessingDrawing" xmlns:w10="urn:schemas-microsoft-com:office:word" xmlns:w="http://schemas.openxmlformats.org/wordprocessingml/2006/main" xmlns:w14="http://schemas.microsoft.com/office/word/2010/wordml" xmlns:w15="http://schemas.microsoft.com/office/word/2012/wordml" xmlns:w16cex="http://schemas.microsoft.com/office/word/2018/wordml/cex" xmlns:w16cid="http://schemas.microsoft.com/office/word/2016/wordml/cid" xmlns:w16="http://schemas.microsoft.com/office/word/2018/wordml" xmlns:w16du="http://schemas.microsoft.com/office/word/2023/wordml/word16du" xmlns:w16sdtdh="http://schemas.microsoft.com/office/word/2020/wordml/sdtdatahash" xmlns:w16se="http://schemas.microsoft.com/office/word/2015/wordml/symex" xmlns:wpg="http://schemas.microsoft.com/office/word/2010/wordprocessingGroup" xmlns:wpi="http://schemas.microsoft.com/office/word/2010/wordprocessingInk" xmlns:wne="http://schemas.microsoft.com/office/word/2006/wordml" xmlns:wps="http://schemas.microsoft.com/office/word/2010/wordprocessingShape" mc:Ignorable="w14 w15 w16se w16cid w16 w16cex w16sdtdh w16du wp14">
   <w:abstractNum w:abstractNumId="0" w15:restartNumberingAfterBreak="0">
     <w:nsid w:val="2D8E4C28"/>
     <w:multiLevelType w:val="hybridMultilevel"/>
@@ -14621,7 +14969,7 @@
 </file>
 
 <file path=word/styles.xml><?xml version="1.0" encoding="utf-8"?>
-<w:styles xmlns:mc="http://schemas.openxmlformats.org/markup-compatibility/2006" xmlns:r="http://schemas.openxmlformats.org/officeDocument/2006/relationships" xmlns:w="http://schemas.openxmlformats.org/wordprocessingml/2006/main" xmlns:w14="http://schemas.microsoft.com/office/word/2010/wordml" xmlns:w15="http://schemas.microsoft.com/office/word/2012/wordml" xmlns:w16cex="http://schemas.microsoft.com/office/word/2018/wordml/cex" xmlns:w16cid="http://schemas.microsoft.com/office/word/2016/wordml/cid" xmlns:w16="http://schemas.microsoft.com/office/word/2018/wordml" xmlns:w16sdtdh="http://schemas.microsoft.com/office/word/2020/wordml/sdtdatahash" xmlns:w16se="http://schemas.microsoft.com/office/word/2015/wordml/symex" mc:Ignorable="w14 w15 w16se w16cid w16 w16cex w16sdtdh">
+<w:styles xmlns:mc="http://schemas.openxmlformats.org/markup-compatibility/2006" xmlns:r="http://schemas.openxmlformats.org/officeDocument/2006/relationships" xmlns:w="http://schemas.openxmlformats.org/wordprocessingml/2006/main" xmlns:w14="http://schemas.microsoft.com/office/word/2010/wordml" xmlns:w15="http://schemas.microsoft.com/office/word/2012/wordml" xmlns:w16cex="http://schemas.microsoft.com/office/word/2018/wordml/cex" xmlns:w16cid="http://schemas.microsoft.com/office/word/2016/wordml/cid" xmlns:w16="http://schemas.microsoft.com/office/word/2018/wordml" xmlns:w16du="http://schemas.microsoft.com/office/word/2023/wordml/word16du" xmlns:w16sdtdh="http://schemas.microsoft.com/office/word/2020/wordml/sdtdatahash" xmlns:w16se="http://schemas.microsoft.com/office/word/2015/wordml/symex" mc:Ignorable="w14 w15 w16se w16cid w16 w16cex w16sdtdh w16du">
   <w:docDefaults>
     <w:rPrDefault>
       <w:rPr>

</xml_diff>

<commit_message>
First draft of final section in B&H
- More citations needed
- Moving focus to Design and Implementation
</commit_message>
<xml_diff>
--- a/docs/project/Report.docx
+++ b/docs/project/Report.docx
@@ -1,6 +1,6 @@
 
 <file path=word/document.xml><?xml version="1.0" encoding="utf-8"?>
-<w:document xmlns:wpc="http://schemas.microsoft.com/office/word/2010/wordprocessingCanvas" xmlns:cx="http://schemas.microsoft.com/office/drawing/2014/chartex" xmlns:cx1="http://schemas.microsoft.com/office/drawing/2015/9/8/chartex" xmlns:cx2="http://schemas.microsoft.com/office/drawing/2015/10/21/chartex" xmlns:cx3="http://schemas.microsoft.com/office/drawing/2016/5/9/chartex" xmlns:cx4="http://schemas.microsoft.com/office/drawing/2016/5/10/chartex" xmlns:cx5="http://schemas.microsoft.com/office/drawing/2016/5/11/chartex" xmlns:cx6="http://schemas.microsoft.com/office/drawing/2016/5/12/chartex" xmlns:cx7="http://schemas.microsoft.com/office/drawing/2016/5/13/chartex" xmlns:cx8="http://schemas.microsoft.com/office/drawing/2016/5/14/chartex" xmlns:mc="http://schemas.openxmlformats.org/markup-compatibility/2006" xmlns:aink="http://schemas.microsoft.com/office/drawing/2016/ink" xmlns:am3d="http://schemas.microsoft.com/office/drawing/2017/model3d" xmlns:o="urn:schemas-microsoft-com:office:office" xmlns:oel="http://schemas.microsoft.com/office/2019/extlst" xmlns:r="http://schemas.openxmlformats.org/officeDocument/2006/relationships" xmlns:m="http://schemas.openxmlformats.org/officeDocument/2006/math" xmlns:v="urn:schemas-microsoft-com:vml" xmlns:wp14="http://schemas.microsoft.com/office/word/2010/wordprocessingDrawing" xmlns:wp="http://schemas.openxmlformats.org/drawingml/2006/wordprocessingDrawing" xmlns:w10="urn:schemas-microsoft-com:office:word" xmlns:w="http://schemas.openxmlformats.org/wordprocessingml/2006/main" xmlns:w14="http://schemas.microsoft.com/office/word/2010/wordml" xmlns:w15="http://schemas.microsoft.com/office/word/2012/wordml" xmlns:w16cex="http://schemas.microsoft.com/office/word/2018/wordml/cex" xmlns:w16cid="http://schemas.microsoft.com/office/word/2016/wordml/cid" xmlns:w16="http://schemas.microsoft.com/office/word/2018/wordml" xmlns:w16du="http://schemas.microsoft.com/office/word/2023/wordml/word16du" xmlns:w16sdtdh="http://schemas.microsoft.com/office/word/2020/wordml/sdtdatahash" xmlns:w16se="http://schemas.microsoft.com/office/word/2015/wordml/symex" xmlns:wpg="http://schemas.microsoft.com/office/word/2010/wordprocessingGroup" xmlns:wpi="http://schemas.microsoft.com/office/word/2010/wordprocessingInk" xmlns:wne="http://schemas.microsoft.com/office/word/2006/wordml" xmlns:wps="http://schemas.microsoft.com/office/word/2010/wordprocessingShape" mc:Ignorable="w14 w15 w16se w16cid w16 w16cex w16sdtdh w16du wp14">
+<w:document xmlns:wpc="http://schemas.microsoft.com/office/word/2010/wordprocessingCanvas" xmlns:cx="http://schemas.microsoft.com/office/drawing/2014/chartex" xmlns:cx1="http://schemas.microsoft.com/office/drawing/2015/9/8/chartex" xmlns:cx2="http://schemas.microsoft.com/office/drawing/2015/10/21/chartex" xmlns:cx3="http://schemas.microsoft.com/office/drawing/2016/5/9/chartex" xmlns:cx4="http://schemas.microsoft.com/office/drawing/2016/5/10/chartex" xmlns:cx5="http://schemas.microsoft.com/office/drawing/2016/5/11/chartex" xmlns:cx6="http://schemas.microsoft.com/office/drawing/2016/5/12/chartex" xmlns:cx7="http://schemas.microsoft.com/office/drawing/2016/5/13/chartex" xmlns:cx8="http://schemas.microsoft.com/office/drawing/2016/5/14/chartex" xmlns:mc="http://schemas.openxmlformats.org/markup-compatibility/2006" xmlns:aink="http://schemas.microsoft.com/office/drawing/2016/ink" xmlns:am3d="http://schemas.microsoft.com/office/drawing/2017/model3d" xmlns:o="urn:schemas-microsoft-com:office:office" xmlns:oel="http://schemas.microsoft.com/office/2019/extlst" xmlns:r="http://schemas.openxmlformats.org/officeDocument/2006/relationships" xmlns:m="http://schemas.openxmlformats.org/officeDocument/2006/math" xmlns:v="urn:schemas-microsoft-com:vml" xmlns:wp14="http://schemas.microsoft.com/office/word/2010/wordprocessingDrawing" xmlns:wp="http://schemas.openxmlformats.org/drawingml/2006/wordprocessingDrawing" xmlns:w10="urn:schemas-microsoft-com:office:word" xmlns:w="http://schemas.openxmlformats.org/wordprocessingml/2006/main" xmlns:w14="http://schemas.microsoft.com/office/word/2010/wordml" xmlns:w15="http://schemas.microsoft.com/office/word/2012/wordml" xmlns:w16cex="http://schemas.microsoft.com/office/word/2018/wordml/cex" xmlns:w16cid="http://schemas.microsoft.com/office/word/2016/wordml/cid" xmlns:w16="http://schemas.microsoft.com/office/word/2018/wordml" xmlns:w16sdtdh="http://schemas.microsoft.com/office/word/2020/wordml/sdtdatahash" xmlns:w16se="http://schemas.microsoft.com/office/word/2015/wordml/symex" xmlns:wpg="http://schemas.microsoft.com/office/word/2010/wordprocessingGroup" xmlns:wpi="http://schemas.microsoft.com/office/word/2010/wordprocessingInk" xmlns:wne="http://schemas.microsoft.com/office/word/2006/wordml" xmlns:wps="http://schemas.microsoft.com/office/word/2010/wordprocessingShape" mc:Ignorable="w14 w15 w16se w16cid w16 w16cex w16sdtdh wp14">
   <w:body>
     <w:p>
       <w:pPr>
@@ -3777,7 +3777,21 @@
         <w:rPr>
           <w:rFonts w:cs="Times New Roman"/>
         </w:rPr>
-        <w:t xml:space="preserve">, I developed a second “Enhanced Enigma” model which </w:t>
+        <w:t>, I developed a second “</w:t>
+      </w:r>
+      <w:proofErr w:type="spellStart"/>
+      <w:r>
+        <w:rPr>
+          <w:rFonts w:cs="Times New Roman"/>
+        </w:rPr>
+        <w:t>EnimgaPlus</w:t>
+      </w:r>
+      <w:proofErr w:type="spellEnd"/>
+      <w:r>
+        <w:rPr>
+          <w:rFonts w:cs="Times New Roman"/>
+        </w:rPr>
+        <w:t xml:space="preserve">” model which </w:t>
       </w:r>
       <w:r>
         <w:rPr>
@@ -5099,27 +5113,14 @@
       <w:r>
         <w:t xml:space="preserve">Figure </w:t>
       </w:r>
-      <w:r>
-        <w:fldChar w:fldCharType="begin"/>
-      </w:r>
-      <w:r>
-        <w:instrText xml:space="preserve"> SEQ Figure \* ARABIC </w:instrText>
-      </w:r>
-      <w:r>
-        <w:fldChar w:fldCharType="separate"/>
-      </w:r>
-      <w:r>
-        <w:rPr>
-          <w:noProof/>
-        </w:rPr>
-        <w:t>1</w:t>
-      </w:r>
-      <w:r>
-        <w:rPr>
-          <w:noProof/>
-        </w:rPr>
-        <w:fldChar w:fldCharType="end"/>
-      </w:r>
+      <w:fldSimple w:instr=" SEQ Figure \* ARABIC ">
+        <w:r>
+          <w:rPr>
+            <w:noProof/>
+          </w:rPr>
+          <w:t>1</w:t>
+        </w:r>
+      </w:fldSimple>
       <w:r>
         <w:t xml:space="preserve"> A photo of Enigma I </w:t>
       </w:r>
@@ -6687,27 +6688,14 @@
       <w:r>
         <w:t xml:space="preserve">Equation </w:t>
       </w:r>
-      <w:r>
-        <w:fldChar w:fldCharType="begin"/>
-      </w:r>
-      <w:r>
-        <w:instrText xml:space="preserve"> SEQ Equation \* ARABIC </w:instrText>
-      </w:r>
-      <w:r>
-        <w:fldChar w:fldCharType="separate"/>
-      </w:r>
-      <w:r>
-        <w:rPr>
-          <w:noProof/>
-        </w:rPr>
-        <w:t>1</w:t>
-      </w:r>
-      <w:r>
-        <w:rPr>
-          <w:noProof/>
-        </w:rPr>
-        <w:fldChar w:fldCharType="end"/>
-      </w:r>
+      <w:fldSimple w:instr=" SEQ Equation \* ARABIC ">
+        <w:r>
+          <w:rPr>
+            <w:noProof/>
+          </w:rPr>
+          <w:t>1</w:t>
+        </w:r>
+      </w:fldSimple>
       <w:bookmarkEnd w:id="22"/>
       <w:r>
         <w:t xml:space="preserve"> </w:t>
@@ -7085,27 +7073,14 @@
       <w:r>
         <w:t xml:space="preserve">Table </w:t>
       </w:r>
-      <w:r>
-        <w:fldChar w:fldCharType="begin"/>
-      </w:r>
-      <w:r>
-        <w:instrText xml:space="preserve"> SEQ Table \* ARABIC </w:instrText>
-      </w:r>
-      <w:r>
-        <w:fldChar w:fldCharType="separate"/>
-      </w:r>
-      <w:r>
-        <w:rPr>
-          <w:noProof/>
-        </w:rPr>
-        <w:t>2</w:t>
-      </w:r>
-      <w:r>
-        <w:rPr>
-          <w:noProof/>
-        </w:rPr>
-        <w:fldChar w:fldCharType="end"/>
-      </w:r>
+      <w:fldSimple w:instr=" SEQ Table \* ARABIC ">
+        <w:r>
+          <w:rPr>
+            <w:noProof/>
+          </w:rPr>
+          <w:t>2</w:t>
+        </w:r>
+      </w:fldSimple>
       <w:bookmarkEnd w:id="26"/>
       <w:r>
         <w:t xml:space="preserve"> "Enigma I" reflector encodings </w:t>
@@ -7253,27 +7228,14 @@
       <w:r>
         <w:t xml:space="preserve">Figure </w:t>
       </w:r>
-      <w:r>
-        <w:fldChar w:fldCharType="begin"/>
-      </w:r>
-      <w:r>
-        <w:instrText xml:space="preserve"> SEQ Figure \* ARABIC </w:instrText>
-      </w:r>
-      <w:r>
-        <w:fldChar w:fldCharType="separate"/>
-      </w:r>
-      <w:r>
-        <w:rPr>
-          <w:noProof/>
-        </w:rPr>
-        <w:t>2</w:t>
-      </w:r>
-      <w:r>
-        <w:rPr>
-          <w:noProof/>
-        </w:rPr>
-        <w:fldChar w:fldCharType="end"/>
-      </w:r>
+      <w:fldSimple w:instr=" SEQ Figure \* ARABIC ">
+        <w:r>
+          <w:rPr>
+            <w:noProof/>
+          </w:rPr>
+          <w:t>2</w:t>
+        </w:r>
+      </w:fldSimple>
       <w:r>
         <w:t xml:space="preserve"> A front-facing photo of the Enigma I plugboard with cables in place </w:t>
       </w:r>
@@ -8021,27 +7983,14 @@
       <w:r>
         <w:t xml:space="preserve">Equation </w:t>
       </w:r>
-      <w:r>
-        <w:fldChar w:fldCharType="begin"/>
-      </w:r>
-      <w:r>
-        <w:instrText xml:space="preserve"> SEQ Equation \* ARABIC </w:instrText>
-      </w:r>
-      <w:r>
-        <w:fldChar w:fldCharType="separate"/>
-      </w:r>
-      <w:r>
-        <w:rPr>
-          <w:noProof/>
-        </w:rPr>
-        <w:t>2</w:t>
-      </w:r>
-      <w:r>
-        <w:rPr>
-          <w:noProof/>
-        </w:rPr>
-        <w:fldChar w:fldCharType="end"/>
-      </w:r>
+      <w:fldSimple w:instr=" SEQ Equation \* ARABIC ">
+        <w:r>
+          <w:rPr>
+            <w:noProof/>
+          </w:rPr>
+          <w:t>2</w:t>
+        </w:r>
+      </w:fldSimple>
       <w:r>
         <w:t xml:space="preserve"> The encryption steps of Enigma I</w:t>
       </w:r>
@@ -8495,39 +8444,21 @@
       <w:r>
         <w:t xml:space="preserve">Figure </w:t>
       </w:r>
-      <w:r>
-        <w:fldChar w:fldCharType="begin"/>
-      </w:r>
-      <w:r>
-        <w:instrText xml:space="preserve"> SEQ Figure \* ARABIC </w:instrText>
-      </w:r>
-      <w:r>
-        <w:fldChar w:fldCharType="separate"/>
-      </w:r>
-      <w:r>
-        <w:rPr>
-          <w:noProof/>
-        </w:rPr>
-        <w:t>3</w:t>
-      </w:r>
-      <w:r>
-        <w:rPr>
-          <w:noProof/>
-        </w:rPr>
-        <w:fldChar w:fldCharType="end"/>
-      </w:r>
+      <w:fldSimple w:instr=" SEQ Figure \* ARABIC ">
+        <w:r>
+          <w:rPr>
+            <w:noProof/>
+          </w:rPr>
+          <w:t>3</w:t>
+        </w:r>
+      </w:fldSimple>
       <w:r>
         <w:t xml:space="preserve"> </w:t>
       </w:r>
       <w:bookmarkEnd w:id="35"/>
       <w:r>
-        <w:t xml:space="preserve">A wiring diagram to show a plugboards potential </w:t>
-      </w:r>
-      <w:proofErr w:type="gramStart"/>
-      <w:r>
-        <w:t>encoding</w:t>
-      </w:r>
-      <w:proofErr w:type="gramEnd"/>
+        <w:t>A wiring diagram to show a plugboards potential encoding</w:t>
+      </w:r>
     </w:p>
     <w:p>
       <w:r>
@@ -8725,27 +8656,14 @@
       <w:r>
         <w:t xml:space="preserve">Equation </w:t>
       </w:r>
-      <w:r>
-        <w:fldChar w:fldCharType="begin"/>
-      </w:r>
-      <w:r>
-        <w:instrText xml:space="preserve"> SEQ Equation \* ARABIC </w:instrText>
-      </w:r>
-      <w:r>
-        <w:fldChar w:fldCharType="separate"/>
-      </w:r>
-      <w:r>
-        <w:rPr>
-          <w:noProof/>
-        </w:rPr>
-        <w:t>3</w:t>
-      </w:r>
-      <w:r>
-        <w:rPr>
-          <w:noProof/>
-        </w:rPr>
-        <w:fldChar w:fldCharType="end"/>
-      </w:r>
+      <w:fldSimple w:instr=" SEQ Equation \* ARABIC ">
+        <w:r>
+          <w:rPr>
+            <w:noProof/>
+          </w:rPr>
+          <w:t>3</w:t>
+        </w:r>
+      </w:fldSimple>
       <w:bookmarkEnd w:id="36"/>
       <w:r>
         <w:t xml:space="preserve"> An equation and additional constraints to describe the behaviour of an Enigma Reflector</w:t>
@@ -8805,39 +8723,21 @@
       <w:r>
         <w:t xml:space="preserve">Figure </w:t>
       </w:r>
-      <w:r>
-        <w:fldChar w:fldCharType="begin"/>
-      </w:r>
-      <w:r>
-        <w:instrText xml:space="preserve"> SEQ Figure \* ARABIC </w:instrText>
-      </w:r>
-      <w:r>
-        <w:fldChar w:fldCharType="separate"/>
-      </w:r>
-      <w:r>
-        <w:rPr>
-          <w:noProof/>
-        </w:rPr>
-        <w:t>4</w:t>
-      </w:r>
-      <w:r>
-        <w:rPr>
-          <w:noProof/>
-        </w:rPr>
-        <w:fldChar w:fldCharType="end"/>
-      </w:r>
+      <w:fldSimple w:instr=" SEQ Figure \* ARABIC ">
+        <w:r>
+          <w:rPr>
+            <w:noProof/>
+          </w:rPr>
+          <w:t>4</w:t>
+        </w:r>
+      </w:fldSimple>
       <w:r>
         <w:t xml:space="preserve"> </w:t>
       </w:r>
       <w:bookmarkEnd w:id="38"/>
       <w:r>
-        <w:t xml:space="preserve">A wiring diagram to show a potential encoding for a </w:t>
-      </w:r>
-      <w:proofErr w:type="gramStart"/>
-      <w:r>
-        <w:t>reflector</w:t>
-      </w:r>
-      <w:proofErr w:type="gramEnd"/>
+        <w:t>A wiring diagram to show a potential encoding for a reflector</w:t>
+      </w:r>
     </w:p>
     <w:p>
       <w:pPr>
@@ -9463,21 +9363,11 @@
       <w:r>
         <w:t xml:space="preserve">Equation </w:t>
       </w:r>
-      <w:r>
-        <w:fldChar w:fldCharType="begin"/>
-      </w:r>
-      <w:r>
-        <w:instrText xml:space="preserve"> SEQ Equation \* ARABIC </w:instrText>
-      </w:r>
-      <w:r>
-        <w:fldChar w:fldCharType="separate"/>
-      </w:r>
-      <w:r>
-        <w:t>4</w:t>
-      </w:r>
-      <w:r>
-        <w:fldChar w:fldCharType="end"/>
-      </w:r>
+      <w:fldSimple w:instr=" SEQ Equation \* ARABIC ">
+        <w:r>
+          <w:t>4</w:t>
+        </w:r>
+      </w:fldSimple>
       <w:bookmarkEnd w:id="39"/>
       <w:r>
         <w:t xml:space="preserve"> A function to represent the encoding behaviour of the rotor where x and x` are letters</w:t>
@@ -9614,27 +9504,14 @@
       <w:r>
         <w:t xml:space="preserve">Figure </w:t>
       </w:r>
-      <w:r>
-        <w:fldChar w:fldCharType="begin"/>
-      </w:r>
-      <w:r>
-        <w:instrText xml:space="preserve"> SEQ Figure \* ARABIC </w:instrText>
-      </w:r>
-      <w:r>
-        <w:fldChar w:fldCharType="separate"/>
-      </w:r>
-      <w:r>
-        <w:rPr>
-          <w:noProof/>
-        </w:rPr>
-        <w:t>5</w:t>
-      </w:r>
-      <w:r>
-        <w:rPr>
-          <w:noProof/>
-        </w:rPr>
-        <w:fldChar w:fldCharType="end"/>
-      </w:r>
+      <w:fldSimple w:instr=" SEQ Figure \* ARABIC ">
+        <w:r>
+          <w:rPr>
+            <w:noProof/>
+          </w:rPr>
+          <w:t>5</w:t>
+        </w:r>
+      </w:fldSimple>
       <w:bookmarkEnd w:id="41"/>
       <w:r>
         <w:t xml:space="preserve"> </w:t>
@@ -9663,12 +9540,10 @@
       <w:r>
         <w:t xml:space="preserve">. The diagram on the right shows the same rotor as on the left, but with a rotation of </w:t>
       </w:r>
-      <w:proofErr w:type="gramStart"/>
       <w:r>
         <w:t>one</w:t>
       </w:r>
       <w:bookmarkEnd w:id="42"/>
-      <w:proofErr w:type="gramEnd"/>
     </w:p>
     <w:p>
       <w:r>
@@ -9789,27 +9664,14 @@
       <w:r>
         <w:t xml:space="preserve">Figure </w:t>
       </w:r>
-      <w:r>
-        <w:fldChar w:fldCharType="begin"/>
-      </w:r>
-      <w:r>
-        <w:instrText xml:space="preserve"> SEQ Figure \* ARABIC </w:instrText>
-      </w:r>
-      <w:r>
-        <w:fldChar w:fldCharType="separate"/>
-      </w:r>
-      <w:r>
-        <w:rPr>
-          <w:noProof/>
-        </w:rPr>
-        <w:t>6</w:t>
-      </w:r>
-      <w:r>
-        <w:rPr>
-          <w:noProof/>
-        </w:rPr>
-        <w:fldChar w:fldCharType="end"/>
-      </w:r>
+      <w:fldSimple w:instr=" SEQ Figure \* ARABIC ">
+        <w:r>
+          <w:rPr>
+            <w:noProof/>
+          </w:rPr>
+          <w:t>6</w:t>
+        </w:r>
+      </w:fldSimple>
       <w:r>
         <w:t xml:space="preserve"> A wiring diagram representing a single state of an Enigma I machine. Input is received on the right-hand side before being scrambled by components </w:t>
       </w:r>
@@ -9878,27 +9740,14 @@
       <w:r>
         <w:t xml:space="preserve">Figure </w:t>
       </w:r>
-      <w:r>
-        <w:fldChar w:fldCharType="begin"/>
-      </w:r>
-      <w:r>
-        <w:instrText xml:space="preserve"> SEQ Figure \* ARABIC </w:instrText>
-      </w:r>
-      <w:r>
-        <w:fldChar w:fldCharType="separate"/>
-      </w:r>
-      <w:r>
-        <w:rPr>
-          <w:noProof/>
-        </w:rPr>
-        <w:t>7</w:t>
-      </w:r>
-      <w:r>
-        <w:rPr>
-          <w:noProof/>
-        </w:rPr>
-        <w:fldChar w:fldCharType="end"/>
-      </w:r>
+      <w:fldSimple w:instr=" SEQ Figure \* ARABIC ">
+        <w:r>
+          <w:rPr>
+            <w:noProof/>
+          </w:rPr>
+          <w:t>7</w:t>
+        </w:r>
+      </w:fldSimple>
       <w:r>
         <w:t xml:space="preserve"> An example of an encryption/decryption taking place in an Enigma I machine. In this case A </w:t>
       </w:r>
@@ -10159,15 +10008,7 @@
         </w:sdtContent>
       </w:sdt>
       <w:r>
-        <w:t xml:space="preserve">. In fact, work from Tang, </w:t>
-      </w:r>
-      <w:proofErr w:type="gramStart"/>
-      <w:r>
-        <w:t>Lee</w:t>
-      </w:r>
-      <w:proofErr w:type="gramEnd"/>
-      <w:r>
-        <w:t xml:space="preserve"> and Russo </w:t>
+        <w:t xml:space="preserve">. In fact, work from Tang, Lee and Russo </w:t>
       </w:r>
       <w:sdt>
         <w:sdtPr>
@@ -10914,27 +10755,14 @@
       <w:r>
         <w:t xml:space="preserve">Equation </w:t>
       </w:r>
-      <w:r>
-        <w:fldChar w:fldCharType="begin"/>
-      </w:r>
-      <w:r>
-        <w:instrText xml:space="preserve"> SEQ Equation \* ARABIC </w:instrText>
-      </w:r>
-      <w:r>
-        <w:fldChar w:fldCharType="separate"/>
-      </w:r>
-      <w:r>
-        <w:rPr>
-          <w:noProof/>
-        </w:rPr>
-        <w:t>5</w:t>
-      </w:r>
-      <w:r>
-        <w:rPr>
-          <w:noProof/>
-        </w:rPr>
-        <w:fldChar w:fldCharType="end"/>
-      </w:r>
+      <w:fldSimple w:instr=" SEQ Equation \* ARABIC ">
+        <w:r>
+          <w:rPr>
+            <w:noProof/>
+          </w:rPr>
+          <w:t>5</w:t>
+        </w:r>
+      </w:fldSimple>
       <w:bookmarkEnd w:id="52"/>
       <w:r>
         <w:t xml:space="preserve"> Definition of double factorial</w:t>
@@ -11218,27 +11046,14 @@
       <w:r>
         <w:t xml:space="preserve">Equation </w:t>
       </w:r>
-      <w:r>
-        <w:fldChar w:fldCharType="begin"/>
-      </w:r>
-      <w:r>
-        <w:instrText xml:space="preserve"> SEQ Equation \* ARABIC </w:instrText>
-      </w:r>
-      <w:r>
-        <w:fldChar w:fldCharType="separate"/>
-      </w:r>
-      <w:r>
-        <w:rPr>
-          <w:noProof/>
-        </w:rPr>
-        <w:t>6</w:t>
-      </w:r>
-      <w:r>
-        <w:rPr>
-          <w:noProof/>
-        </w:rPr>
-        <w:fldChar w:fldCharType="end"/>
-      </w:r>
+      <w:fldSimple w:instr=" SEQ Equation \* ARABIC ">
+        <w:r>
+          <w:rPr>
+            <w:noProof/>
+          </w:rPr>
+          <w:t>6</w:t>
+        </w:r>
+      </w:fldSimple>
       <w:bookmarkEnd w:id="54"/>
       <w:r>
         <w:t xml:space="preserve"> The number of settings (key space) of Enigma I assuming 10</w:t>
@@ -11247,15 +11062,7 @@
         <w:t xml:space="preserve"> plugboard</w:t>
       </w:r>
       <w:r>
-        <w:t xml:space="preserve"> cables are used. Ring setting is omitted as it was not changed by the Germans. Based on work from Tang, </w:t>
-      </w:r>
-      <w:proofErr w:type="gramStart"/>
-      <w:r>
-        <w:t>Lee</w:t>
-      </w:r>
-      <w:proofErr w:type="gramEnd"/>
-      <w:r>
-        <w:t xml:space="preserve"> and Russo </w:t>
+        <w:t xml:space="preserve"> cables are used. Ring setting is omitted as it was not changed by the Germans. Based on work from Tang, Lee and Russo </w:t>
       </w:r>
       <w:sdt>
         <w:sdtPr>
@@ -11381,15 +11188,7 @@
         </w:sdtContent>
       </w:sdt>
       <w:r>
-        <w:t xml:space="preserve"> </w:t>
-      </w:r>
-      <w:proofErr w:type="gramStart"/>
-      <w:r>
-        <w:t>in order to</w:t>
-      </w:r>
-      <w:proofErr w:type="gramEnd"/>
-      <w:r>
-        <w:t xml:space="preserve"> increase the key space. Other </w:t>
+        <w:t xml:space="preserve"> in order to increase the key space. Other </w:t>
       </w:r>
       <w:r>
         <w:t>machines that were inspired by Enigma</w:t>
@@ -11561,7 +11360,15 @@
         <w:fldChar w:fldCharType="end"/>
       </w:r>
       <w:r>
-        <w:t xml:space="preserve"> demonstrating that the technology at the time period was capable of creating a </w:t>
+        <w:t xml:space="preserve"> demonstrating that the technology at the time period </w:t>
+      </w:r>
+      <w:proofErr w:type="gramStart"/>
+      <w:r>
+        <w:t>was capable of creating</w:t>
+      </w:r>
+      <w:proofErr w:type="gramEnd"/>
+      <w:r>
+        <w:t xml:space="preserve"> a </w:t>
       </w:r>
       <w:r>
         <w:t>much stronger cypher. In particular, [FIGURE 6 OF THE PAPER] demonstrates a circuit that only uses 3 rotors omitting both the reflector and the plugboard. By removing these two components, it avoids both self-coding and reciprocal coding by separating encoding and decoding into two distinct functions. For encoding, the current would pass from right to left, and vice versa for decoding. Whilst this model does not include the plugboar</w:t>
@@ -11651,15 +11458,15 @@
         <w:t xml:space="preserve"> Expand this section – Include logical figure of “EnigmaPlus”</w:t>
       </w:r>
     </w:p>
+    <w:bookmarkEnd w:id="56"/>
+    <w:bookmarkEnd w:id="57"/>
     <w:p>
       <w:pPr>
         <w:pStyle w:val="Heading2"/>
       </w:pPr>
       <w:r>
-        <w:t>Similar Products</w:t>
-      </w:r>
-      <w:bookmarkEnd w:id="56"/>
-      <w:bookmarkEnd w:id="57"/>
+        <w:t>Related work</w:t>
+      </w:r>
     </w:p>
     <w:p>
       <w:pPr>
@@ -11667,19 +11474,166 @@
           <w:lang w:val="en-US"/>
         </w:rPr>
       </w:pPr>
+      <w:r>
+        <w:rPr>
+          <w:lang w:val="en-US"/>
+        </w:rPr>
+        <w:t xml:space="preserve">Before conducting the research to this product, several similar products were found that simulated the Enigma machine. This project and much of the work done around </w:t>
+      </w:r>
+      <w:r>
+        <w:rPr>
+          <w:i/>
+          <w:iCs/>
+          <w:lang w:val="en-US"/>
+        </w:rPr>
+        <w:t>Enigma I</w:t>
+      </w:r>
+      <w:r>
+        <w:rPr>
+          <w:b/>
+          <w:bCs/>
+          <w:i/>
+          <w:iCs/>
+          <w:lang w:val="en-US"/>
+        </w:rPr>
+        <w:t xml:space="preserve"> </w:t>
+      </w:r>
+      <w:r>
+        <w:rPr>
+          <w:lang w:val="en-US"/>
+        </w:rPr>
+        <w:t xml:space="preserve">were inspired by the similar products. In addition to this, the paper written by </w:t>
+      </w:r>
+      <w:proofErr w:type="spellStart"/>
+      <w:r>
+        <w:rPr>
+          <w:lang w:val="en-US"/>
+        </w:rPr>
+        <w:t>Thimbleby</w:t>
+      </w:r>
+      <w:proofErr w:type="spellEnd"/>
+      <w:r>
+        <w:rPr>
+          <w:lang w:val="en-US"/>
+        </w:rPr>
+        <w:t xml:space="preserve"> </w:t>
+      </w:r>
+      <w:sdt>
+        <w:sdtPr>
+          <w:rPr>
+            <w:lang w:val="en-US"/>
+          </w:rPr>
+          <w:id w:val="1187643680"/>
+          <w:citation/>
+        </w:sdtPr>
+        <w:sdtContent>
+          <w:r>
+            <w:rPr>
+              <w:lang w:val="en-US"/>
+            </w:rPr>
+            <w:fldChar w:fldCharType="begin"/>
+          </w:r>
+          <w:r>
+            <w:instrText xml:space="preserve"> CITATION Thi16 \l 2057 </w:instrText>
+          </w:r>
+          <w:r>
+            <w:rPr>
+              <w:lang w:val="en-US"/>
+            </w:rPr>
+            <w:fldChar w:fldCharType="separate"/>
+          </w:r>
+          <w:r>
+            <w:rPr>
+              <w:noProof/>
+            </w:rPr>
+            <w:t>(Thimbleby 2016)</w:t>
+          </w:r>
+          <w:r>
+            <w:rPr>
+              <w:lang w:val="en-US"/>
+            </w:rPr>
+            <w:fldChar w:fldCharType="end"/>
+          </w:r>
+        </w:sdtContent>
+      </w:sdt>
+      <w:r>
+        <w:rPr>
+          <w:lang w:val="en-US"/>
+        </w:rPr>
+        <w:t xml:space="preserve"> gave direct inspiration into the creation of “</w:t>
+      </w:r>
+      <w:proofErr w:type="spellStart"/>
+      <w:r>
+        <w:rPr>
+          <w:lang w:val="en-US"/>
+        </w:rPr>
+        <w:t>EnigmaPlus</w:t>
+      </w:r>
+      <w:proofErr w:type="spellEnd"/>
+      <w:r>
+        <w:rPr>
+          <w:lang w:val="en-US"/>
+        </w:rPr>
+        <w:t>”.</w:t>
+      </w:r>
+    </w:p>
+    <w:p>
+      <w:pPr>
+        <w:rPr>
+          <w:lang w:val="en-US"/>
+        </w:rPr>
+      </w:pPr>
+      <w:r>
+        <w:rPr>
+          <w:lang w:val="en-US"/>
+        </w:rPr>
+        <w:t>“Enigma Machine Emulator” [CITE] is a webpage consisting of a short description about the Enigma machine as well as offering an interactive emulator for the Enigma machine. The emulator follows a skeuomorphic design aiming to present a flat image that resembles the real machine.</w:t>
+      </w:r>
+    </w:p>
+    <w:p>
+      <w:pPr>
+        <w:rPr>
+          <w:lang w:val="en-US"/>
+        </w:rPr>
+      </w:pPr>
+      <w:r>
+        <w:rPr>
+          <w:lang w:val="en-US"/>
+        </w:rPr>
+        <w:t>“</w:t>
+      </w:r>
+      <w:r>
+        <w:rPr>
+          <w:lang w:val="en-US"/>
+        </w:rPr>
+        <w:t>The Enigma Machine” [CITE] presents a sleeker UI allowing the user to configure the machine as well as encode/decode their messages. The design of this webpage strays from the original look and feel of the machine, offering a new and simpler way to interact with it. Much of the design points for my project were inspired by this page.</w:t>
+      </w:r>
+    </w:p>
+    <w:p>
+      <w:pPr>
+        <w:rPr>
+          <w:lang w:val="en-US"/>
+        </w:rPr>
+      </w:pPr>
+      <w:r>
+        <w:rPr>
+          <w:lang w:val="en-US"/>
+        </w:rPr>
+        <w:t xml:space="preserve">“Virtual Enigma” [CITE] offers extremely interactive 3D simulation of the Enigma machine. This simulation allows full control of the machine down to each minute detail. Users can open different parts of the machine with their mouse and drag and drop rotors into place on a virtual model of the machine. The level of detail in this simulation offers an authentic experience for the user and is highly recommended for those who would like to experience the </w:t>
+      </w:r>
       <w:proofErr w:type="gramStart"/>
       <w:r>
         <w:rPr>
           <w:lang w:val="en-US"/>
         </w:rPr>
-        <w:t>TODO :</w:t>
+        <w:t>machine as a whole</w:t>
       </w:r>
       <w:proofErr w:type="gramEnd"/>
       <w:r>
         <w:rPr>
           <w:lang w:val="en-US"/>
         </w:rPr>
-        <w:t xml:space="preserve"> Cite and show web apps of enigma simulators</w:t>
+        <w:t>.</w:t>
       </w:r>
     </w:p>
     <w:p>
@@ -11688,40 +11642,59 @@
           <w:lang w:val="en-US"/>
         </w:rPr>
       </w:pPr>
+      <w:r>
+        <w:rPr>
+          <w:lang w:val="en-US"/>
+        </w:rPr>
+        <w:t>“</w:t>
+      </w:r>
+      <w:r>
+        <w:rPr>
+          <w:lang w:val="en-US"/>
+        </w:rPr>
+        <w:t xml:space="preserve">The Enigma Machine” [CITE] is the only similar product that I came across that offers a form of visualization to the inner workings of the machine. It represents the Enigma’s encodings as a circular wiring diagram </w:t>
+      </w:r>
       <w:proofErr w:type="gramStart"/>
       <w:r>
         <w:rPr>
           <w:lang w:val="en-US"/>
         </w:rPr>
-        <w:t>TODO :</w:t>
+        <w:t>similar to</w:t>
       </w:r>
       <w:proofErr w:type="gramEnd"/>
       <w:r>
         <w:rPr>
           <w:lang w:val="en-US"/>
         </w:rPr>
-        <w:t xml:space="preserve"> Explain benefits of each</w:t>
-      </w:r>
-    </w:p>
-    <w:p>
-      <w:pPr>
+        <w:t xml:space="preserve"> the ones shown in previous sections (Figure 3-7). This </w:t>
+      </w:r>
+      <w:proofErr w:type="gramStart"/>
+      <w:r>
         <w:rPr>
           <w:lang w:val="en-US"/>
         </w:rPr>
-      </w:pPr>
-      <w:proofErr w:type="gramStart"/>
+        <w:t>particular page</w:t>
+      </w:r>
+      <w:proofErr w:type="gramEnd"/>
       <w:r>
         <w:rPr>
           <w:lang w:val="en-US"/>
         </w:rPr>
-        <w:t>TODO :</w:t>
-      </w:r>
-      <w:proofErr w:type="gramEnd"/>
+        <w:t xml:space="preserve"> was the inspiration of the creation of my </w:t>
+      </w:r>
+      <w:proofErr w:type="spellStart"/>
       <w:r>
         <w:rPr>
           <w:lang w:val="en-US"/>
         </w:rPr>
-        <w:t xml:space="preserve"> Explanation of how to take this further</w:t>
+        <w:t>visualiser</w:t>
+      </w:r>
+      <w:proofErr w:type="spellEnd"/>
+      <w:r>
+        <w:rPr>
+          <w:lang w:val="en-US"/>
+        </w:rPr>
+        <w:t xml:space="preserve"> to provide more insight into the machine.</w:t>
       </w:r>
     </w:p>
     <w:p>
@@ -11824,6 +11797,7 @@
         <w:rPr>
           <w:rFonts w:cs="Times New Roman"/>
         </w:rPr>
+        <w:lastRenderedPageBreak/>
         <w:t>GitHub – version control and development tasks</w:t>
       </w:r>
     </w:p>
@@ -12030,7 +12004,6 @@
         <w:rPr>
           <w:lang w:val="en-GB"/>
         </w:rPr>
-        <w:lastRenderedPageBreak/>
         <w:t>Enigma</w:t>
       </w:r>
       <w:bookmarkEnd w:id="70"/>
@@ -12077,21 +12050,7 @@
         <w:rPr>
           <w:rFonts w:cs="Times New Roman"/>
         </w:rPr>
-        <w:t xml:space="preserve">Explain how the application will work, show diagrams </w:t>
-      </w:r>
-      <w:proofErr w:type="gramStart"/>
-      <w:r>
-        <w:rPr>
-          <w:rFonts w:cs="Times New Roman"/>
-        </w:rPr>
-        <w:t>in order to</w:t>
-      </w:r>
-      <w:proofErr w:type="gramEnd"/>
-      <w:r>
-        <w:rPr>
-          <w:rFonts w:cs="Times New Roman"/>
-        </w:rPr>
-        <w:t xml:space="preserve"> show how the interfaces will interact with the </w:t>
+        <w:t xml:space="preserve">Explain how the application will work, show diagrams in order to show how the interfaces will interact with the </w:t>
       </w:r>
       <w:r>
         <w:rPr>
@@ -12448,6 +12407,7 @@
         <w:rPr>
           <w:lang w:val="en-GB"/>
         </w:rPr>
+        <w:lastRenderedPageBreak/>
         <w:t>Conclusion</w:t>
       </w:r>
       <w:bookmarkEnd w:id="88"/>
@@ -12700,7 +12660,6 @@
                 <w:rPr>
                   <w:noProof/>
                 </w:rPr>
-                <w:lastRenderedPageBreak/>
                 <w:t xml:space="preserve">Rejewski, Marian. 1980. “An application of the theory of permutations in breaking the Enigma cipher.” </w:t>
               </w:r>
               <w:r>
@@ -13260,7 +13219,15 @@
             <w:rStyle w:val="Hyperlink"/>
             <w:noProof/>
           </w:rPr>
-          <w:t>Figure 6 A wiring diagram representing a single state of an Enigma I machine. Input is received on the right-hand side before being scrambled by components in the following order: plugboard, rotor III, rotor II, rotor I, reflector UKW-B, rotor I, rotor II, rotor III, plugboard. The electrical signal received back from the plugboard represents the encoded letter. The names of each rotor/reflector do not match the encodings but are given as an example.</w:t>
+          <w:t xml:space="preserve">Figure 6 A wiring diagram representing a single state of an Enigma I machine. Input is received on the right-hand side before being scrambled by components in the following order: plugboard, rotor III, rotor II, rotor I, reflector UKW-B, rotor I, rotor II, rotor III, plugboard. The electrical signal received back from the plugboard represents the </w:t>
+        </w:r>
+        <w:r>
+          <w:rPr>
+            <w:rStyle w:val="Hyperlink"/>
+            <w:noProof/>
+          </w:rPr>
+          <w:lastRenderedPageBreak/>
+          <w:t>encoded letter. The names of each rotor/reflector do not match the encodings but are given as an example.</w:t>
         </w:r>
         <w:r>
           <w:rPr>
@@ -14174,7 +14141,7 @@
 </file>
 
 <file path=word/endnotes.xml><?xml version="1.0" encoding="utf-8"?>
-<w:endnotes xmlns:wpc="http://schemas.microsoft.com/office/word/2010/wordprocessingCanvas" xmlns:cx="http://schemas.microsoft.com/office/drawing/2014/chartex" xmlns:cx1="http://schemas.microsoft.com/office/drawing/2015/9/8/chartex" xmlns:cx2="http://schemas.microsoft.com/office/drawing/2015/10/21/chartex" xmlns:cx3="http://schemas.microsoft.com/office/drawing/2016/5/9/chartex" xmlns:cx4="http://schemas.microsoft.com/office/drawing/2016/5/10/chartex" xmlns:cx5="http://schemas.microsoft.com/office/drawing/2016/5/11/chartex" xmlns:cx6="http://schemas.microsoft.com/office/drawing/2016/5/12/chartex" xmlns:cx7="http://schemas.microsoft.com/office/drawing/2016/5/13/chartex" xmlns:cx8="http://schemas.microsoft.com/office/drawing/2016/5/14/chartex" xmlns:mc="http://schemas.openxmlformats.org/markup-compatibility/2006" xmlns:aink="http://schemas.microsoft.com/office/drawing/2016/ink" xmlns:am3d="http://schemas.microsoft.com/office/drawing/2017/model3d" xmlns:o="urn:schemas-microsoft-com:office:office" xmlns:oel="http://schemas.microsoft.com/office/2019/extlst" xmlns:r="http://schemas.openxmlformats.org/officeDocument/2006/relationships" xmlns:m="http://schemas.openxmlformats.org/officeDocument/2006/math" xmlns:v="urn:schemas-microsoft-com:vml" xmlns:wp14="http://schemas.microsoft.com/office/word/2010/wordprocessingDrawing" xmlns:wp="http://schemas.openxmlformats.org/drawingml/2006/wordprocessingDrawing" xmlns:w10="urn:schemas-microsoft-com:office:word" xmlns:w="http://schemas.openxmlformats.org/wordprocessingml/2006/main" xmlns:w14="http://schemas.microsoft.com/office/word/2010/wordml" xmlns:w15="http://schemas.microsoft.com/office/word/2012/wordml" xmlns:w16cex="http://schemas.microsoft.com/office/word/2018/wordml/cex" xmlns:w16cid="http://schemas.microsoft.com/office/word/2016/wordml/cid" xmlns:w16="http://schemas.microsoft.com/office/word/2018/wordml" xmlns:w16du="http://schemas.microsoft.com/office/word/2023/wordml/word16du" xmlns:w16sdtdh="http://schemas.microsoft.com/office/word/2020/wordml/sdtdatahash" xmlns:w16se="http://schemas.microsoft.com/office/word/2015/wordml/symex" xmlns:wpg="http://schemas.microsoft.com/office/word/2010/wordprocessingGroup" xmlns:wpi="http://schemas.microsoft.com/office/word/2010/wordprocessingInk" xmlns:wne="http://schemas.microsoft.com/office/word/2006/wordml" xmlns:wps="http://schemas.microsoft.com/office/word/2010/wordprocessingShape" mc:Ignorable="w14 w15 w16se w16cid w16 w16cex w16sdtdh w16du wp14">
+<w:endnotes xmlns:wpc="http://schemas.microsoft.com/office/word/2010/wordprocessingCanvas" xmlns:cx="http://schemas.microsoft.com/office/drawing/2014/chartex" xmlns:cx1="http://schemas.microsoft.com/office/drawing/2015/9/8/chartex" xmlns:cx2="http://schemas.microsoft.com/office/drawing/2015/10/21/chartex" xmlns:cx3="http://schemas.microsoft.com/office/drawing/2016/5/9/chartex" xmlns:cx4="http://schemas.microsoft.com/office/drawing/2016/5/10/chartex" xmlns:cx5="http://schemas.microsoft.com/office/drawing/2016/5/11/chartex" xmlns:cx6="http://schemas.microsoft.com/office/drawing/2016/5/12/chartex" xmlns:cx7="http://schemas.microsoft.com/office/drawing/2016/5/13/chartex" xmlns:cx8="http://schemas.microsoft.com/office/drawing/2016/5/14/chartex" xmlns:mc="http://schemas.openxmlformats.org/markup-compatibility/2006" xmlns:aink="http://schemas.microsoft.com/office/drawing/2016/ink" xmlns:am3d="http://schemas.microsoft.com/office/drawing/2017/model3d" xmlns:o="urn:schemas-microsoft-com:office:office" xmlns:oel="http://schemas.microsoft.com/office/2019/extlst" xmlns:r="http://schemas.openxmlformats.org/officeDocument/2006/relationships" xmlns:m="http://schemas.openxmlformats.org/officeDocument/2006/math" xmlns:v="urn:schemas-microsoft-com:vml" xmlns:wp14="http://schemas.microsoft.com/office/word/2010/wordprocessingDrawing" xmlns:wp="http://schemas.openxmlformats.org/drawingml/2006/wordprocessingDrawing" xmlns:w10="urn:schemas-microsoft-com:office:word" xmlns:w="http://schemas.openxmlformats.org/wordprocessingml/2006/main" xmlns:w14="http://schemas.microsoft.com/office/word/2010/wordml" xmlns:w15="http://schemas.microsoft.com/office/word/2012/wordml" xmlns:w16cex="http://schemas.microsoft.com/office/word/2018/wordml/cex" xmlns:w16cid="http://schemas.microsoft.com/office/word/2016/wordml/cid" xmlns:w16="http://schemas.microsoft.com/office/word/2018/wordml" xmlns:w16sdtdh="http://schemas.microsoft.com/office/word/2020/wordml/sdtdatahash" xmlns:w16se="http://schemas.microsoft.com/office/word/2015/wordml/symex" xmlns:wpg="http://schemas.microsoft.com/office/word/2010/wordprocessingGroup" xmlns:wpi="http://schemas.microsoft.com/office/word/2010/wordprocessingInk" xmlns:wne="http://schemas.microsoft.com/office/word/2006/wordml" xmlns:wps="http://schemas.microsoft.com/office/word/2010/wordprocessingShape" mc:Ignorable="w14 w15 w16se w16cid w16 w16cex w16sdtdh wp14">
   <w:endnote w:type="separator" w:id="-1">
     <w:p>
       <w:pPr>
@@ -14199,7 +14166,7 @@
 </file>
 
 <file path=word/footer1.xml><?xml version="1.0" encoding="utf-8"?>
-<w:ftr xmlns:wpc="http://schemas.microsoft.com/office/word/2010/wordprocessingCanvas" xmlns:cx="http://schemas.microsoft.com/office/drawing/2014/chartex" xmlns:cx1="http://schemas.microsoft.com/office/drawing/2015/9/8/chartex" xmlns:cx2="http://schemas.microsoft.com/office/drawing/2015/10/21/chartex" xmlns:cx3="http://schemas.microsoft.com/office/drawing/2016/5/9/chartex" xmlns:cx4="http://schemas.microsoft.com/office/drawing/2016/5/10/chartex" xmlns:cx5="http://schemas.microsoft.com/office/drawing/2016/5/11/chartex" xmlns:cx6="http://schemas.microsoft.com/office/drawing/2016/5/12/chartex" xmlns:cx7="http://schemas.microsoft.com/office/drawing/2016/5/13/chartex" xmlns:cx8="http://schemas.microsoft.com/office/drawing/2016/5/14/chartex" xmlns:mc="http://schemas.openxmlformats.org/markup-compatibility/2006" xmlns:aink="http://schemas.microsoft.com/office/drawing/2016/ink" xmlns:am3d="http://schemas.microsoft.com/office/drawing/2017/model3d" xmlns:o="urn:schemas-microsoft-com:office:office" xmlns:oel="http://schemas.microsoft.com/office/2019/extlst" xmlns:r="http://schemas.openxmlformats.org/officeDocument/2006/relationships" xmlns:m="http://schemas.openxmlformats.org/officeDocument/2006/math" xmlns:v="urn:schemas-microsoft-com:vml" xmlns:wp14="http://schemas.microsoft.com/office/word/2010/wordprocessingDrawing" xmlns:wp="http://schemas.openxmlformats.org/drawingml/2006/wordprocessingDrawing" xmlns:w10="urn:schemas-microsoft-com:office:word" xmlns:w="http://schemas.openxmlformats.org/wordprocessingml/2006/main" xmlns:w14="http://schemas.microsoft.com/office/word/2010/wordml" xmlns:w15="http://schemas.microsoft.com/office/word/2012/wordml" xmlns:w16cex="http://schemas.microsoft.com/office/word/2018/wordml/cex" xmlns:w16cid="http://schemas.microsoft.com/office/word/2016/wordml/cid" xmlns:w16="http://schemas.microsoft.com/office/word/2018/wordml" xmlns:w16du="http://schemas.microsoft.com/office/word/2023/wordml/word16du" xmlns:w16sdtdh="http://schemas.microsoft.com/office/word/2020/wordml/sdtdatahash" xmlns:w16se="http://schemas.microsoft.com/office/word/2015/wordml/symex" xmlns:wpg="http://schemas.microsoft.com/office/word/2010/wordprocessingGroup" xmlns:wpi="http://schemas.microsoft.com/office/word/2010/wordprocessingInk" xmlns:wne="http://schemas.microsoft.com/office/word/2006/wordml" xmlns:wps="http://schemas.microsoft.com/office/word/2010/wordprocessingShape" mc:Ignorable="w14 w15 w16se w16cid w16 w16cex w16sdtdh w16du wp14">
+<w:ftr xmlns:wpc="http://schemas.microsoft.com/office/word/2010/wordprocessingCanvas" xmlns:cx="http://schemas.microsoft.com/office/drawing/2014/chartex" xmlns:cx1="http://schemas.microsoft.com/office/drawing/2015/9/8/chartex" xmlns:cx2="http://schemas.microsoft.com/office/drawing/2015/10/21/chartex" xmlns:cx3="http://schemas.microsoft.com/office/drawing/2016/5/9/chartex" xmlns:cx4="http://schemas.microsoft.com/office/drawing/2016/5/10/chartex" xmlns:cx5="http://schemas.microsoft.com/office/drawing/2016/5/11/chartex" xmlns:cx6="http://schemas.microsoft.com/office/drawing/2016/5/12/chartex" xmlns:cx7="http://schemas.microsoft.com/office/drawing/2016/5/13/chartex" xmlns:cx8="http://schemas.microsoft.com/office/drawing/2016/5/14/chartex" xmlns:mc="http://schemas.openxmlformats.org/markup-compatibility/2006" xmlns:aink="http://schemas.microsoft.com/office/drawing/2016/ink" xmlns:am3d="http://schemas.microsoft.com/office/drawing/2017/model3d" xmlns:o="urn:schemas-microsoft-com:office:office" xmlns:oel="http://schemas.microsoft.com/office/2019/extlst" xmlns:r="http://schemas.openxmlformats.org/officeDocument/2006/relationships" xmlns:m="http://schemas.openxmlformats.org/officeDocument/2006/math" xmlns:v="urn:schemas-microsoft-com:vml" xmlns:wp14="http://schemas.microsoft.com/office/word/2010/wordprocessingDrawing" xmlns:wp="http://schemas.openxmlformats.org/drawingml/2006/wordprocessingDrawing" xmlns:w10="urn:schemas-microsoft-com:office:word" xmlns:w="http://schemas.openxmlformats.org/wordprocessingml/2006/main" xmlns:w14="http://schemas.microsoft.com/office/word/2010/wordml" xmlns:w15="http://schemas.microsoft.com/office/word/2012/wordml" xmlns:w16cex="http://schemas.microsoft.com/office/word/2018/wordml/cex" xmlns:w16cid="http://schemas.microsoft.com/office/word/2016/wordml/cid" xmlns:w16="http://schemas.microsoft.com/office/word/2018/wordml" xmlns:w16sdtdh="http://schemas.microsoft.com/office/word/2020/wordml/sdtdatahash" xmlns:w16se="http://schemas.microsoft.com/office/word/2015/wordml/symex" xmlns:wpg="http://schemas.microsoft.com/office/word/2010/wordprocessingGroup" xmlns:wpi="http://schemas.microsoft.com/office/word/2010/wordprocessingInk" xmlns:wne="http://schemas.microsoft.com/office/word/2006/wordml" xmlns:wps="http://schemas.microsoft.com/office/word/2010/wordprocessingShape" mc:Ignorable="w14 w15 w16se w16cid w16 w16cex w16sdtdh wp14">
   <w:sdt>
     <w:sdtPr>
       <w:id w:val="-933811812"/>
@@ -14252,7 +14219,7 @@
 </file>
 
 <file path=word/footnotes.xml><?xml version="1.0" encoding="utf-8"?>
-<w:footnotes xmlns:wpc="http://schemas.microsoft.com/office/word/2010/wordprocessingCanvas" xmlns:cx="http://schemas.microsoft.com/office/drawing/2014/chartex" xmlns:cx1="http://schemas.microsoft.com/office/drawing/2015/9/8/chartex" xmlns:cx2="http://schemas.microsoft.com/office/drawing/2015/10/21/chartex" xmlns:cx3="http://schemas.microsoft.com/office/drawing/2016/5/9/chartex" xmlns:cx4="http://schemas.microsoft.com/office/drawing/2016/5/10/chartex" xmlns:cx5="http://schemas.microsoft.com/office/drawing/2016/5/11/chartex" xmlns:cx6="http://schemas.microsoft.com/office/drawing/2016/5/12/chartex" xmlns:cx7="http://schemas.microsoft.com/office/drawing/2016/5/13/chartex" xmlns:cx8="http://schemas.microsoft.com/office/drawing/2016/5/14/chartex" xmlns:mc="http://schemas.openxmlformats.org/markup-compatibility/2006" xmlns:aink="http://schemas.microsoft.com/office/drawing/2016/ink" xmlns:am3d="http://schemas.microsoft.com/office/drawing/2017/model3d" xmlns:o="urn:schemas-microsoft-com:office:office" xmlns:oel="http://schemas.microsoft.com/office/2019/extlst" xmlns:r="http://schemas.openxmlformats.org/officeDocument/2006/relationships" xmlns:m="http://schemas.openxmlformats.org/officeDocument/2006/math" xmlns:v="urn:schemas-microsoft-com:vml" xmlns:wp14="http://schemas.microsoft.com/office/word/2010/wordprocessingDrawing" xmlns:wp="http://schemas.openxmlformats.org/drawingml/2006/wordprocessingDrawing" xmlns:w10="urn:schemas-microsoft-com:office:word" xmlns:w="http://schemas.openxmlformats.org/wordprocessingml/2006/main" xmlns:w14="http://schemas.microsoft.com/office/word/2010/wordml" xmlns:w15="http://schemas.microsoft.com/office/word/2012/wordml" xmlns:w16cex="http://schemas.microsoft.com/office/word/2018/wordml/cex" xmlns:w16cid="http://schemas.microsoft.com/office/word/2016/wordml/cid" xmlns:w16="http://schemas.microsoft.com/office/word/2018/wordml" xmlns:w16du="http://schemas.microsoft.com/office/word/2023/wordml/word16du" xmlns:w16sdtdh="http://schemas.microsoft.com/office/word/2020/wordml/sdtdatahash" xmlns:w16se="http://schemas.microsoft.com/office/word/2015/wordml/symex" xmlns:wpg="http://schemas.microsoft.com/office/word/2010/wordprocessingGroup" xmlns:wpi="http://schemas.microsoft.com/office/word/2010/wordprocessingInk" xmlns:wne="http://schemas.microsoft.com/office/word/2006/wordml" xmlns:wps="http://schemas.microsoft.com/office/word/2010/wordprocessingShape" mc:Ignorable="w14 w15 w16se w16cid w16 w16cex w16sdtdh w16du wp14">
+<w:footnotes xmlns:wpc="http://schemas.microsoft.com/office/word/2010/wordprocessingCanvas" xmlns:cx="http://schemas.microsoft.com/office/drawing/2014/chartex" xmlns:cx1="http://schemas.microsoft.com/office/drawing/2015/9/8/chartex" xmlns:cx2="http://schemas.microsoft.com/office/drawing/2015/10/21/chartex" xmlns:cx3="http://schemas.microsoft.com/office/drawing/2016/5/9/chartex" xmlns:cx4="http://schemas.microsoft.com/office/drawing/2016/5/10/chartex" xmlns:cx5="http://schemas.microsoft.com/office/drawing/2016/5/11/chartex" xmlns:cx6="http://schemas.microsoft.com/office/drawing/2016/5/12/chartex" xmlns:cx7="http://schemas.microsoft.com/office/drawing/2016/5/13/chartex" xmlns:cx8="http://schemas.microsoft.com/office/drawing/2016/5/14/chartex" xmlns:mc="http://schemas.openxmlformats.org/markup-compatibility/2006" xmlns:aink="http://schemas.microsoft.com/office/drawing/2016/ink" xmlns:am3d="http://schemas.microsoft.com/office/drawing/2017/model3d" xmlns:o="urn:schemas-microsoft-com:office:office" xmlns:oel="http://schemas.microsoft.com/office/2019/extlst" xmlns:r="http://schemas.openxmlformats.org/officeDocument/2006/relationships" xmlns:m="http://schemas.openxmlformats.org/officeDocument/2006/math" xmlns:v="urn:schemas-microsoft-com:vml" xmlns:wp14="http://schemas.microsoft.com/office/word/2010/wordprocessingDrawing" xmlns:wp="http://schemas.openxmlformats.org/drawingml/2006/wordprocessingDrawing" xmlns:w10="urn:schemas-microsoft-com:office:word" xmlns:w="http://schemas.openxmlformats.org/wordprocessingml/2006/main" xmlns:w14="http://schemas.microsoft.com/office/word/2010/wordml" xmlns:w15="http://schemas.microsoft.com/office/word/2012/wordml" xmlns:w16cex="http://schemas.microsoft.com/office/word/2018/wordml/cex" xmlns:w16cid="http://schemas.microsoft.com/office/word/2016/wordml/cid" xmlns:w16="http://schemas.microsoft.com/office/word/2018/wordml" xmlns:w16sdtdh="http://schemas.microsoft.com/office/word/2020/wordml/sdtdatahash" xmlns:w16se="http://schemas.microsoft.com/office/word/2015/wordml/symex" xmlns:wpg="http://schemas.microsoft.com/office/word/2010/wordprocessingGroup" xmlns:wpi="http://schemas.microsoft.com/office/word/2010/wordprocessingInk" xmlns:wne="http://schemas.microsoft.com/office/word/2006/wordml" xmlns:wps="http://schemas.microsoft.com/office/word/2010/wordprocessingShape" mc:Ignorable="w14 w15 w16se w16cid w16 w16cex w16sdtdh wp14">
   <w:footnote w:type="separator" w:id="-1">
     <w:p>
       <w:pPr>
@@ -14277,7 +14244,7 @@
 </file>
 
 <file path=word/numbering.xml><?xml version="1.0" encoding="utf-8"?>
-<w:numbering xmlns:wpc="http://schemas.microsoft.com/office/word/2010/wordprocessingCanvas" xmlns:cx="http://schemas.microsoft.com/office/drawing/2014/chartex" xmlns:cx1="http://schemas.microsoft.com/office/drawing/2015/9/8/chartex" xmlns:cx2="http://schemas.microsoft.com/office/drawing/2015/10/21/chartex" xmlns:cx3="http://schemas.microsoft.com/office/drawing/2016/5/9/chartex" xmlns:cx4="http://schemas.microsoft.com/office/drawing/2016/5/10/chartex" xmlns:cx5="http://schemas.microsoft.com/office/drawing/2016/5/11/chartex" xmlns:cx6="http://schemas.microsoft.com/office/drawing/2016/5/12/chartex" xmlns:cx7="http://schemas.microsoft.com/office/drawing/2016/5/13/chartex" xmlns:cx8="http://schemas.microsoft.com/office/drawing/2016/5/14/chartex" xmlns:mc="http://schemas.openxmlformats.org/markup-compatibility/2006" xmlns:aink="http://schemas.microsoft.com/office/drawing/2016/ink" xmlns:am3d="http://schemas.microsoft.com/office/drawing/2017/model3d" xmlns:o="urn:schemas-microsoft-com:office:office" xmlns:oel="http://schemas.microsoft.com/office/2019/extlst" xmlns:r="http://schemas.openxmlformats.org/officeDocument/2006/relationships" xmlns:m="http://schemas.openxmlformats.org/officeDocument/2006/math" xmlns:v="urn:schemas-microsoft-com:vml" xmlns:wp14="http://schemas.microsoft.com/office/word/2010/wordprocessingDrawing" xmlns:wp="http://schemas.openxmlformats.org/drawingml/2006/wordprocessingDrawing" xmlns:w10="urn:schemas-microsoft-com:office:word" xmlns:w="http://schemas.openxmlformats.org/wordprocessingml/2006/main" xmlns:w14="http://schemas.microsoft.com/office/word/2010/wordml" xmlns:w15="http://schemas.microsoft.com/office/word/2012/wordml" xmlns:w16cex="http://schemas.microsoft.com/office/word/2018/wordml/cex" xmlns:w16cid="http://schemas.microsoft.com/office/word/2016/wordml/cid" xmlns:w16="http://schemas.microsoft.com/office/word/2018/wordml" xmlns:w16du="http://schemas.microsoft.com/office/word/2023/wordml/word16du" xmlns:w16sdtdh="http://schemas.microsoft.com/office/word/2020/wordml/sdtdatahash" xmlns:w16se="http://schemas.microsoft.com/office/word/2015/wordml/symex" xmlns:wpg="http://schemas.microsoft.com/office/word/2010/wordprocessingGroup" xmlns:wpi="http://schemas.microsoft.com/office/word/2010/wordprocessingInk" xmlns:wne="http://schemas.microsoft.com/office/word/2006/wordml" xmlns:wps="http://schemas.microsoft.com/office/word/2010/wordprocessingShape" mc:Ignorable="w14 w15 w16se w16cid w16 w16cex w16sdtdh w16du wp14">
+<w:numbering xmlns:wpc="http://schemas.microsoft.com/office/word/2010/wordprocessingCanvas" xmlns:cx="http://schemas.microsoft.com/office/drawing/2014/chartex" xmlns:cx1="http://schemas.microsoft.com/office/drawing/2015/9/8/chartex" xmlns:cx2="http://schemas.microsoft.com/office/drawing/2015/10/21/chartex" xmlns:cx3="http://schemas.microsoft.com/office/drawing/2016/5/9/chartex" xmlns:cx4="http://schemas.microsoft.com/office/drawing/2016/5/10/chartex" xmlns:cx5="http://schemas.microsoft.com/office/drawing/2016/5/11/chartex" xmlns:cx6="http://schemas.microsoft.com/office/drawing/2016/5/12/chartex" xmlns:cx7="http://schemas.microsoft.com/office/drawing/2016/5/13/chartex" xmlns:cx8="http://schemas.microsoft.com/office/drawing/2016/5/14/chartex" xmlns:mc="http://schemas.openxmlformats.org/markup-compatibility/2006" xmlns:aink="http://schemas.microsoft.com/office/drawing/2016/ink" xmlns:am3d="http://schemas.microsoft.com/office/drawing/2017/model3d" xmlns:o="urn:schemas-microsoft-com:office:office" xmlns:oel="http://schemas.microsoft.com/office/2019/extlst" xmlns:r="http://schemas.openxmlformats.org/officeDocument/2006/relationships" xmlns:m="http://schemas.openxmlformats.org/officeDocument/2006/math" xmlns:v="urn:schemas-microsoft-com:vml" xmlns:wp14="http://schemas.microsoft.com/office/word/2010/wordprocessingDrawing" xmlns:wp="http://schemas.openxmlformats.org/drawingml/2006/wordprocessingDrawing" xmlns:w10="urn:schemas-microsoft-com:office:word" xmlns:w="http://schemas.openxmlformats.org/wordprocessingml/2006/main" xmlns:w14="http://schemas.microsoft.com/office/word/2010/wordml" xmlns:w15="http://schemas.microsoft.com/office/word/2012/wordml" xmlns:w16cex="http://schemas.microsoft.com/office/word/2018/wordml/cex" xmlns:w16cid="http://schemas.microsoft.com/office/word/2016/wordml/cid" xmlns:w16="http://schemas.microsoft.com/office/word/2018/wordml" xmlns:w16sdtdh="http://schemas.microsoft.com/office/word/2020/wordml/sdtdatahash" xmlns:w16se="http://schemas.microsoft.com/office/word/2015/wordml/symex" xmlns:wpg="http://schemas.microsoft.com/office/word/2010/wordprocessingGroup" xmlns:wpi="http://schemas.microsoft.com/office/word/2010/wordprocessingInk" xmlns:wne="http://schemas.microsoft.com/office/word/2006/wordml" xmlns:wps="http://schemas.microsoft.com/office/word/2010/wordprocessingShape" mc:Ignorable="w14 w15 w16se w16cid w16 w16cex w16sdtdh wp14">
   <w:abstractNum w:abstractNumId="0" w15:restartNumberingAfterBreak="0">
     <w:nsid w:val="2D8E4C28"/>
     <w:multiLevelType w:val="hybridMultilevel"/>
@@ -14969,7 +14936,7 @@
 </file>
 
 <file path=word/styles.xml><?xml version="1.0" encoding="utf-8"?>
-<w:styles xmlns:mc="http://schemas.openxmlformats.org/markup-compatibility/2006" xmlns:r="http://schemas.openxmlformats.org/officeDocument/2006/relationships" xmlns:w="http://schemas.openxmlformats.org/wordprocessingml/2006/main" xmlns:w14="http://schemas.microsoft.com/office/word/2010/wordml" xmlns:w15="http://schemas.microsoft.com/office/word/2012/wordml" xmlns:w16cex="http://schemas.microsoft.com/office/word/2018/wordml/cex" xmlns:w16cid="http://schemas.microsoft.com/office/word/2016/wordml/cid" xmlns:w16="http://schemas.microsoft.com/office/word/2018/wordml" xmlns:w16du="http://schemas.microsoft.com/office/word/2023/wordml/word16du" xmlns:w16sdtdh="http://schemas.microsoft.com/office/word/2020/wordml/sdtdatahash" xmlns:w16se="http://schemas.microsoft.com/office/word/2015/wordml/symex" mc:Ignorable="w14 w15 w16se w16cid w16 w16cex w16sdtdh w16du">
+<w:styles xmlns:mc="http://schemas.openxmlformats.org/markup-compatibility/2006" xmlns:r="http://schemas.openxmlformats.org/officeDocument/2006/relationships" xmlns:w="http://schemas.openxmlformats.org/wordprocessingml/2006/main" xmlns:w14="http://schemas.microsoft.com/office/word/2010/wordml" xmlns:w15="http://schemas.microsoft.com/office/word/2012/wordml" xmlns:w16cex="http://schemas.microsoft.com/office/word/2018/wordml/cex" xmlns:w16cid="http://schemas.microsoft.com/office/word/2016/wordml/cid" xmlns:w16="http://schemas.microsoft.com/office/word/2018/wordml" xmlns:w16sdtdh="http://schemas.microsoft.com/office/word/2020/wordml/sdtdatahash" xmlns:w16se="http://schemas.microsoft.com/office/word/2015/wordml/symex" mc:Ignorable="w14 w15 w16se w16cid w16 w16cex w16sdtdh">
   <w:docDefaults>
     <w:rPrDefault>
       <w:rPr>

</xml_diff>

<commit_message>
Tidied up Background & History
</commit_message>
<xml_diff>
--- a/docs/project/Report.docx
+++ b/docs/project/Report.docx
@@ -1,6 +1,6 @@
 
 <file path=word/document.xml><?xml version="1.0" encoding="utf-8"?>
-<w:document xmlns:wpc="http://schemas.microsoft.com/office/word/2010/wordprocessingCanvas" xmlns:cx="http://schemas.microsoft.com/office/drawing/2014/chartex" xmlns:cx1="http://schemas.microsoft.com/office/drawing/2015/9/8/chartex" xmlns:cx2="http://schemas.microsoft.com/office/drawing/2015/10/21/chartex" xmlns:cx3="http://schemas.microsoft.com/office/drawing/2016/5/9/chartex" xmlns:cx4="http://schemas.microsoft.com/office/drawing/2016/5/10/chartex" xmlns:cx5="http://schemas.microsoft.com/office/drawing/2016/5/11/chartex" xmlns:cx6="http://schemas.microsoft.com/office/drawing/2016/5/12/chartex" xmlns:cx7="http://schemas.microsoft.com/office/drawing/2016/5/13/chartex" xmlns:cx8="http://schemas.microsoft.com/office/drawing/2016/5/14/chartex" xmlns:mc="http://schemas.openxmlformats.org/markup-compatibility/2006" xmlns:aink="http://schemas.microsoft.com/office/drawing/2016/ink" xmlns:am3d="http://schemas.microsoft.com/office/drawing/2017/model3d" xmlns:o="urn:schemas-microsoft-com:office:office" xmlns:oel="http://schemas.microsoft.com/office/2019/extlst" xmlns:r="http://schemas.openxmlformats.org/officeDocument/2006/relationships" xmlns:m="http://schemas.openxmlformats.org/officeDocument/2006/math" xmlns:v="urn:schemas-microsoft-com:vml" xmlns:wp14="http://schemas.microsoft.com/office/word/2010/wordprocessingDrawing" xmlns:wp="http://schemas.openxmlformats.org/drawingml/2006/wordprocessingDrawing" xmlns:w10="urn:schemas-microsoft-com:office:word" xmlns:w="http://schemas.openxmlformats.org/wordprocessingml/2006/main" xmlns:w14="http://schemas.microsoft.com/office/word/2010/wordml" xmlns:w15="http://schemas.microsoft.com/office/word/2012/wordml" xmlns:w16cex="http://schemas.microsoft.com/office/word/2018/wordml/cex" xmlns:w16cid="http://schemas.microsoft.com/office/word/2016/wordml/cid" xmlns:w16="http://schemas.microsoft.com/office/word/2018/wordml" xmlns:w16sdtdh="http://schemas.microsoft.com/office/word/2020/wordml/sdtdatahash" xmlns:w16se="http://schemas.microsoft.com/office/word/2015/wordml/symex" xmlns:wpg="http://schemas.microsoft.com/office/word/2010/wordprocessingGroup" xmlns:wpi="http://schemas.microsoft.com/office/word/2010/wordprocessingInk" xmlns:wne="http://schemas.microsoft.com/office/word/2006/wordml" xmlns:wps="http://schemas.microsoft.com/office/word/2010/wordprocessingShape" mc:Ignorable="w14 w15 w16se w16cid w16 w16cex w16sdtdh wp14">
+<w:document xmlns:wpc="http://schemas.microsoft.com/office/word/2010/wordprocessingCanvas" xmlns:cx="http://schemas.microsoft.com/office/drawing/2014/chartex" xmlns:cx1="http://schemas.microsoft.com/office/drawing/2015/9/8/chartex" xmlns:cx2="http://schemas.microsoft.com/office/drawing/2015/10/21/chartex" xmlns:cx3="http://schemas.microsoft.com/office/drawing/2016/5/9/chartex" xmlns:cx4="http://schemas.microsoft.com/office/drawing/2016/5/10/chartex" xmlns:cx5="http://schemas.microsoft.com/office/drawing/2016/5/11/chartex" xmlns:cx6="http://schemas.microsoft.com/office/drawing/2016/5/12/chartex" xmlns:cx7="http://schemas.microsoft.com/office/drawing/2016/5/13/chartex" xmlns:cx8="http://schemas.microsoft.com/office/drawing/2016/5/14/chartex" xmlns:mc="http://schemas.openxmlformats.org/markup-compatibility/2006" xmlns:aink="http://schemas.microsoft.com/office/drawing/2016/ink" xmlns:am3d="http://schemas.microsoft.com/office/drawing/2017/model3d" xmlns:o="urn:schemas-microsoft-com:office:office" xmlns:oel="http://schemas.microsoft.com/office/2019/extlst" xmlns:r="http://schemas.openxmlformats.org/officeDocument/2006/relationships" xmlns:m="http://schemas.openxmlformats.org/officeDocument/2006/math" xmlns:v="urn:schemas-microsoft-com:vml" xmlns:wp14="http://schemas.microsoft.com/office/word/2010/wordprocessingDrawing" xmlns:wp="http://schemas.openxmlformats.org/drawingml/2006/wordprocessingDrawing" xmlns:w10="urn:schemas-microsoft-com:office:word" xmlns:w="http://schemas.openxmlformats.org/wordprocessingml/2006/main" xmlns:w14="http://schemas.microsoft.com/office/word/2010/wordml" xmlns:w15="http://schemas.microsoft.com/office/word/2012/wordml" xmlns:w16cex="http://schemas.microsoft.com/office/word/2018/wordml/cex" xmlns:w16cid="http://schemas.microsoft.com/office/word/2016/wordml/cid" xmlns:w16="http://schemas.microsoft.com/office/word/2018/wordml" xmlns:w16du="http://schemas.microsoft.com/office/word/2023/wordml/word16du" xmlns:w16sdtdh="http://schemas.microsoft.com/office/word/2020/wordml/sdtdatahash" xmlns:w16se="http://schemas.microsoft.com/office/word/2015/wordml/symex" xmlns:wpg="http://schemas.microsoft.com/office/word/2010/wordprocessingGroup" xmlns:wpi="http://schemas.microsoft.com/office/word/2010/wordprocessingInk" xmlns:wne="http://schemas.microsoft.com/office/word/2006/wordml" xmlns:wps="http://schemas.microsoft.com/office/word/2010/wordprocessingShape" mc:Ignorable="w14 w15 w16se w16cid w16 w16cex w16sdtdh w16du wp14">
   <w:body>
     <w:p>
       <w:pPr>
@@ -3779,14 +3779,12 @@
         </w:rPr>
         <w:t>, I developed a second “</w:t>
       </w:r>
-      <w:proofErr w:type="spellStart"/>
       <w:r>
         <w:rPr>
           <w:rFonts w:cs="Times New Roman"/>
         </w:rPr>
         <w:t>EnimgaPlus</w:t>
       </w:r>
-      <w:proofErr w:type="spellEnd"/>
       <w:r>
         <w:rPr>
           <w:rFonts w:cs="Times New Roman"/>
@@ -5113,14 +5111,27 @@
       <w:r>
         <w:t xml:space="preserve">Figure </w:t>
       </w:r>
-      <w:fldSimple w:instr=" SEQ Figure \* ARABIC ">
-        <w:r>
-          <w:rPr>
-            <w:noProof/>
-          </w:rPr>
-          <w:t>1</w:t>
-        </w:r>
-      </w:fldSimple>
+      <w:r>
+        <w:fldChar w:fldCharType="begin"/>
+      </w:r>
+      <w:r>
+        <w:instrText xml:space="preserve"> SEQ Figure \* ARABIC </w:instrText>
+      </w:r>
+      <w:r>
+        <w:fldChar w:fldCharType="separate"/>
+      </w:r>
+      <w:r>
+        <w:rPr>
+          <w:noProof/>
+        </w:rPr>
+        <w:t>1</w:t>
+      </w:r>
+      <w:r>
+        <w:rPr>
+          <w:noProof/>
+        </w:rPr>
+        <w:fldChar w:fldCharType="end"/>
+      </w:r>
       <w:r>
         <w:t xml:space="preserve"> A photo of Enigma I </w:t>
       </w:r>
@@ -6475,9 +6486,6 @@
             <w:fldChar w:fldCharType="begin"/>
           </w:r>
           <w:r>
-            <w:rPr>
-              <w:lang w:val="en-US"/>
-            </w:rPr>
             <w:instrText xml:space="preserve"> CITATION htt24 \l 1033 </w:instrText>
           </w:r>
           <w:r>
@@ -6486,7 +6494,6 @@
           <w:r>
             <w:rPr>
               <w:noProof/>
-              <w:lang w:val="en-US"/>
             </w:rPr>
             <w:t>(How does the Enigma machine work? n.d.)</w:t>
           </w:r>
@@ -6688,14 +6695,27 @@
       <w:r>
         <w:t xml:space="preserve">Equation </w:t>
       </w:r>
-      <w:fldSimple w:instr=" SEQ Equation \* ARABIC ">
-        <w:r>
-          <w:rPr>
-            <w:noProof/>
-          </w:rPr>
-          <w:t>1</w:t>
-        </w:r>
-      </w:fldSimple>
+      <w:r>
+        <w:fldChar w:fldCharType="begin"/>
+      </w:r>
+      <w:r>
+        <w:instrText xml:space="preserve"> SEQ Equation \* ARABIC </w:instrText>
+      </w:r>
+      <w:r>
+        <w:fldChar w:fldCharType="separate"/>
+      </w:r>
+      <w:r>
+        <w:rPr>
+          <w:noProof/>
+        </w:rPr>
+        <w:t>1</w:t>
+      </w:r>
+      <w:r>
+        <w:rPr>
+          <w:noProof/>
+        </w:rPr>
+        <w:fldChar w:fldCharType="end"/>
+      </w:r>
       <w:bookmarkEnd w:id="22"/>
       <w:r>
         <w:t xml:space="preserve"> </w:t>
@@ -7073,14 +7093,27 @@
       <w:r>
         <w:t xml:space="preserve">Table </w:t>
       </w:r>
-      <w:fldSimple w:instr=" SEQ Table \* ARABIC ">
-        <w:r>
-          <w:rPr>
-            <w:noProof/>
-          </w:rPr>
-          <w:t>2</w:t>
-        </w:r>
-      </w:fldSimple>
+      <w:r>
+        <w:fldChar w:fldCharType="begin"/>
+      </w:r>
+      <w:r>
+        <w:instrText xml:space="preserve"> SEQ Table \* ARABIC </w:instrText>
+      </w:r>
+      <w:r>
+        <w:fldChar w:fldCharType="separate"/>
+      </w:r>
+      <w:r>
+        <w:rPr>
+          <w:noProof/>
+        </w:rPr>
+        <w:t>2</w:t>
+      </w:r>
+      <w:r>
+        <w:rPr>
+          <w:noProof/>
+        </w:rPr>
+        <w:fldChar w:fldCharType="end"/>
+      </w:r>
       <w:bookmarkEnd w:id="26"/>
       <w:r>
         <w:t xml:space="preserve"> "Enigma I" reflector encodings </w:t>
@@ -7228,14 +7261,27 @@
       <w:r>
         <w:t xml:space="preserve">Figure </w:t>
       </w:r>
-      <w:fldSimple w:instr=" SEQ Figure \* ARABIC ">
-        <w:r>
-          <w:rPr>
-            <w:noProof/>
-          </w:rPr>
-          <w:t>2</w:t>
-        </w:r>
-      </w:fldSimple>
+      <w:r>
+        <w:fldChar w:fldCharType="begin"/>
+      </w:r>
+      <w:r>
+        <w:instrText xml:space="preserve"> SEQ Figure \* ARABIC </w:instrText>
+      </w:r>
+      <w:r>
+        <w:fldChar w:fldCharType="separate"/>
+      </w:r>
+      <w:r>
+        <w:rPr>
+          <w:noProof/>
+        </w:rPr>
+        <w:t>2</w:t>
+      </w:r>
+      <w:r>
+        <w:rPr>
+          <w:noProof/>
+        </w:rPr>
+        <w:fldChar w:fldCharType="end"/>
+      </w:r>
       <w:r>
         <w:t xml:space="preserve"> A front-facing photo of the Enigma I plugboard with cables in place </w:t>
       </w:r>
@@ -7563,7 +7609,6 @@
           <w:r>
             <w:rPr>
               <w:rFonts w:cs="Times New Roman"/>
-              <w:lang w:val="en-US"/>
             </w:rPr>
             <w:instrText xml:space="preserve"> CITATION Rej80 \l 1033 </w:instrText>
           </w:r>
@@ -7577,7 +7622,6 @@
             <w:rPr>
               <w:rFonts w:cs="Times New Roman"/>
               <w:noProof/>
-              <w:lang w:val="en-US"/>
             </w:rPr>
             <w:t>(Rejewski 1980)</w:t>
           </w:r>
@@ -7983,14 +8027,27 @@
       <w:r>
         <w:t xml:space="preserve">Equation </w:t>
       </w:r>
-      <w:fldSimple w:instr=" SEQ Equation \* ARABIC ">
-        <w:r>
-          <w:rPr>
-            <w:noProof/>
-          </w:rPr>
-          <w:t>2</w:t>
-        </w:r>
-      </w:fldSimple>
+      <w:r>
+        <w:fldChar w:fldCharType="begin"/>
+      </w:r>
+      <w:r>
+        <w:instrText xml:space="preserve"> SEQ Equation \* ARABIC </w:instrText>
+      </w:r>
+      <w:r>
+        <w:fldChar w:fldCharType="separate"/>
+      </w:r>
+      <w:r>
+        <w:rPr>
+          <w:noProof/>
+        </w:rPr>
+        <w:t>2</w:t>
+      </w:r>
+      <w:r>
+        <w:rPr>
+          <w:noProof/>
+        </w:rPr>
+        <w:fldChar w:fldCharType="end"/>
+      </w:r>
       <w:r>
         <w:t xml:space="preserve"> The encryption steps of Enigma I</w:t>
       </w:r>
@@ -8444,21 +8501,39 @@
       <w:r>
         <w:t xml:space="preserve">Figure </w:t>
       </w:r>
-      <w:fldSimple w:instr=" SEQ Figure \* ARABIC ">
-        <w:r>
-          <w:rPr>
-            <w:noProof/>
-          </w:rPr>
-          <w:t>3</w:t>
-        </w:r>
-      </w:fldSimple>
+      <w:r>
+        <w:fldChar w:fldCharType="begin"/>
+      </w:r>
+      <w:r>
+        <w:instrText xml:space="preserve"> SEQ Figure \* ARABIC </w:instrText>
+      </w:r>
+      <w:r>
+        <w:fldChar w:fldCharType="separate"/>
+      </w:r>
+      <w:r>
+        <w:rPr>
+          <w:noProof/>
+        </w:rPr>
+        <w:t>3</w:t>
+      </w:r>
+      <w:r>
+        <w:rPr>
+          <w:noProof/>
+        </w:rPr>
+        <w:fldChar w:fldCharType="end"/>
+      </w:r>
       <w:r>
         <w:t xml:space="preserve"> </w:t>
       </w:r>
       <w:bookmarkEnd w:id="35"/>
       <w:r>
-        <w:t>A wiring diagram to show a plugboards potential encoding</w:t>
-      </w:r>
+        <w:t xml:space="preserve">A wiring diagram to show a plugboards potential </w:t>
+      </w:r>
+      <w:proofErr w:type="gramStart"/>
+      <w:r>
+        <w:t>encoding</w:t>
+      </w:r>
+      <w:proofErr w:type="gramEnd"/>
     </w:p>
     <w:p>
       <w:r>
@@ -8466,10 +8541,7 @@
         <w:t>The reflector acts as a substitution cypher with additional constraints being self-coding and reciprocal coding</w:t>
       </w:r>
       <w:r>
-        <w:t xml:space="preserve"> </w:t>
-      </w:r>
-      <w:r>
-        <w:t>(See Equation 3</w:t>
+        <w:t xml:space="preserve"> (See Equation 3</w:t>
       </w:r>
       <w:r>
         <w:t xml:space="preserve">). </w:t>
@@ -8656,19 +8728,40 @@
       <w:r>
         <w:t xml:space="preserve">Equation </w:t>
       </w:r>
-      <w:fldSimple w:instr=" SEQ Equation \* ARABIC ">
-        <w:r>
-          <w:rPr>
-            <w:noProof/>
-          </w:rPr>
-          <w:t>3</w:t>
-        </w:r>
-      </w:fldSimple>
+      <w:r>
+        <w:fldChar w:fldCharType="begin"/>
+      </w:r>
+      <w:r>
+        <w:instrText xml:space="preserve"> SEQ Equation \* ARABIC </w:instrText>
+      </w:r>
+      <w:r>
+        <w:fldChar w:fldCharType="separate"/>
+      </w:r>
+      <w:r>
+        <w:rPr>
+          <w:noProof/>
+        </w:rPr>
+        <w:t>3</w:t>
+      </w:r>
+      <w:r>
+        <w:rPr>
+          <w:noProof/>
+        </w:rPr>
+        <w:fldChar w:fldCharType="end"/>
+      </w:r>
       <w:bookmarkEnd w:id="36"/>
       <w:r>
-        <w:t xml:space="preserve"> An equation and additional constraints to describe the behaviour of an Enigma Reflector</w:t>
+        <w:t xml:space="preserve"> An equation and additional constraints to describe the behaviour of an Enigma </w:t>
+      </w:r>
+      <w:proofErr w:type="gramStart"/>
+      <w:r>
+        <w:t>r</w:t>
+      </w:r>
+      <w:r>
+        <w:t>eflector</w:t>
       </w:r>
       <w:bookmarkEnd w:id="37"/>
+      <w:proofErr w:type="gramEnd"/>
     </w:p>
     <w:p>
       <w:pPr>
@@ -8723,21 +8816,39 @@
       <w:r>
         <w:t xml:space="preserve">Figure </w:t>
       </w:r>
-      <w:fldSimple w:instr=" SEQ Figure \* ARABIC ">
-        <w:r>
-          <w:rPr>
-            <w:noProof/>
-          </w:rPr>
-          <w:t>4</w:t>
-        </w:r>
-      </w:fldSimple>
+      <w:r>
+        <w:fldChar w:fldCharType="begin"/>
+      </w:r>
+      <w:r>
+        <w:instrText xml:space="preserve"> SEQ Figure \* ARABIC </w:instrText>
+      </w:r>
+      <w:r>
+        <w:fldChar w:fldCharType="separate"/>
+      </w:r>
+      <w:r>
+        <w:rPr>
+          <w:noProof/>
+        </w:rPr>
+        <w:t>4</w:t>
+      </w:r>
+      <w:r>
+        <w:rPr>
+          <w:noProof/>
+        </w:rPr>
+        <w:fldChar w:fldCharType="end"/>
+      </w:r>
       <w:r>
         <w:t xml:space="preserve"> </w:t>
       </w:r>
       <w:bookmarkEnd w:id="38"/>
       <w:r>
-        <w:t>A wiring diagram to show a potential encoding for a reflector</w:t>
-      </w:r>
+        <w:t xml:space="preserve">A wiring diagram to show a potential encoding for a </w:t>
+      </w:r>
+      <w:proofErr w:type="gramStart"/>
+      <w:r>
+        <w:t>reflector</w:t>
+      </w:r>
+      <w:proofErr w:type="gramEnd"/>
     </w:p>
     <w:p>
       <w:pPr>
@@ -8752,13 +8863,7 @@
         <w:t>.</w:t>
       </w:r>
       <w:r>
-        <w:t xml:space="preserve"> </w:t>
-      </w:r>
-      <w:r>
-        <w:t>A rotor can be represented using a wiring diagram</w:t>
-      </w:r>
-      <w:r>
-        <w:t>, however multiple diagrams are needed to convey the rotor’s rotational effects. As demonstrated in</w:t>
+        <w:t xml:space="preserve"> A rotor can be represented using a wiring diagram, however multiple diagrams are needed to convey the rotor’s rotational effects. As demonstrated in</w:t>
       </w:r>
       <w:r>
         <w:t xml:space="preserve"> </w:t>
@@ -9005,7 +9110,19 @@
         <w:rPr>
           <w:rFonts w:eastAsiaTheme="minorEastAsia"/>
         </w:rPr>
-        <w:t xml:space="preserve"> It is clear from these generalisations that if the rotation setting was ten and the ring setting was 10, then there would be no effect on a letter’s encryption as mentioned in </w:t>
+        <w:t xml:space="preserve"> It is clear from these generalisations that if the rotation setting was ten and the ring setting was </w:t>
+      </w:r>
+      <w:r>
+        <w:rPr>
+          <w:rFonts w:eastAsiaTheme="minorEastAsia"/>
+        </w:rPr>
+        <w:t>ten</w:t>
+      </w:r>
+      <w:r>
+        <w:rPr>
+          <w:rFonts w:eastAsiaTheme="minorEastAsia"/>
+        </w:rPr>
+        <w:t xml:space="preserve">, then there would be no effect on a letter’s encryption as mentioned in </w:t>
       </w:r>
       <w:r>
         <w:rPr>
@@ -9363,11 +9480,21 @@
       <w:r>
         <w:t xml:space="preserve">Equation </w:t>
       </w:r>
-      <w:fldSimple w:instr=" SEQ Equation \* ARABIC ">
-        <w:r>
-          <w:t>4</w:t>
-        </w:r>
-      </w:fldSimple>
+      <w:r>
+        <w:fldChar w:fldCharType="begin"/>
+      </w:r>
+      <w:r>
+        <w:instrText xml:space="preserve"> SEQ Equation \* ARABIC </w:instrText>
+      </w:r>
+      <w:r>
+        <w:fldChar w:fldCharType="separate"/>
+      </w:r>
+      <w:r>
+        <w:t>4</w:t>
+      </w:r>
+      <w:r>
+        <w:fldChar w:fldCharType="end"/>
+      </w:r>
       <w:bookmarkEnd w:id="39"/>
       <w:r>
         <w:t xml:space="preserve"> A function to represent the encoding behaviour of the rotor where x and x` are letters</w:t>
@@ -9404,9 +9531,14 @@
         </m:r>
       </m:oMath>
       <w:r>
-        <w:t xml:space="preserve"> represents the ring setting.</w:t>
+        <w:t xml:space="preserve"> represents the ring </w:t>
+      </w:r>
+      <w:proofErr w:type="gramStart"/>
+      <w:r>
+        <w:t>setting</w:t>
       </w:r>
       <w:bookmarkEnd w:id="40"/>
+      <w:proofErr w:type="gramEnd"/>
     </w:p>
     <w:p>
       <w:pPr>
@@ -9504,14 +9636,27 @@
       <w:r>
         <w:t xml:space="preserve">Figure </w:t>
       </w:r>
-      <w:fldSimple w:instr=" SEQ Figure \* ARABIC ">
-        <w:r>
-          <w:rPr>
-            <w:noProof/>
-          </w:rPr>
-          <w:t>5</w:t>
-        </w:r>
-      </w:fldSimple>
+      <w:r>
+        <w:fldChar w:fldCharType="begin"/>
+      </w:r>
+      <w:r>
+        <w:instrText xml:space="preserve"> SEQ Figure \* ARABIC </w:instrText>
+      </w:r>
+      <w:r>
+        <w:fldChar w:fldCharType="separate"/>
+      </w:r>
+      <w:r>
+        <w:rPr>
+          <w:noProof/>
+        </w:rPr>
+        <w:t>5</w:t>
+      </w:r>
+      <w:r>
+        <w:rPr>
+          <w:noProof/>
+        </w:rPr>
+        <w:fldChar w:fldCharType="end"/>
+      </w:r>
       <w:bookmarkEnd w:id="41"/>
       <w:r>
         <w:t xml:space="preserve"> </w:t>
@@ -9540,10 +9685,12 @@
       <w:r>
         <w:t xml:space="preserve">. The diagram on the right shows the same rotor as on the left, but with a rotation of </w:t>
       </w:r>
+      <w:proofErr w:type="gramStart"/>
       <w:r>
         <w:t>one</w:t>
       </w:r>
       <w:bookmarkEnd w:id="42"/>
+      <w:proofErr w:type="gramEnd"/>
     </w:p>
     <w:p>
       <w:r>
@@ -9664,14 +9811,27 @@
       <w:r>
         <w:t xml:space="preserve">Figure </w:t>
       </w:r>
-      <w:fldSimple w:instr=" SEQ Figure \* ARABIC ">
-        <w:r>
-          <w:rPr>
-            <w:noProof/>
-          </w:rPr>
-          <w:t>6</w:t>
-        </w:r>
-      </w:fldSimple>
+      <w:r>
+        <w:fldChar w:fldCharType="begin"/>
+      </w:r>
+      <w:r>
+        <w:instrText xml:space="preserve"> SEQ Figure \* ARABIC </w:instrText>
+      </w:r>
+      <w:r>
+        <w:fldChar w:fldCharType="separate"/>
+      </w:r>
+      <w:r>
+        <w:rPr>
+          <w:noProof/>
+        </w:rPr>
+        <w:t>6</w:t>
+      </w:r>
+      <w:r>
+        <w:rPr>
+          <w:noProof/>
+        </w:rPr>
+        <w:fldChar w:fldCharType="end"/>
+      </w:r>
       <w:r>
         <w:t xml:space="preserve"> A wiring diagram representing a single state of an Enigma I machine. Input is received on the right-hand side before being scrambled by components </w:t>
       </w:r>
@@ -9740,14 +9900,27 @@
       <w:r>
         <w:t xml:space="preserve">Figure </w:t>
       </w:r>
-      <w:fldSimple w:instr=" SEQ Figure \* ARABIC ">
-        <w:r>
-          <w:rPr>
-            <w:noProof/>
-          </w:rPr>
-          <w:t>7</w:t>
-        </w:r>
-      </w:fldSimple>
+      <w:r>
+        <w:fldChar w:fldCharType="begin"/>
+      </w:r>
+      <w:r>
+        <w:instrText xml:space="preserve"> SEQ Figure \* ARABIC </w:instrText>
+      </w:r>
+      <w:r>
+        <w:fldChar w:fldCharType="separate"/>
+      </w:r>
+      <w:r>
+        <w:rPr>
+          <w:noProof/>
+        </w:rPr>
+        <w:t>7</w:t>
+      </w:r>
+      <w:r>
+        <w:rPr>
+          <w:noProof/>
+        </w:rPr>
+        <w:fldChar w:fldCharType="end"/>
+      </w:r>
       <w:r>
         <w:t xml:space="preserve"> An example of an encryption/decryption taking place in an Enigma I machine. In this case A </w:t>
       </w:r>
@@ -9794,9 +9967,15 @@
     <w:p>
       <w:pPr>
         <w:pStyle w:val="Heading3"/>
+        <w:rPr>
+          <w:lang w:val="en-GB"/>
+        </w:rPr>
       </w:pPr>
       <w:bookmarkStart w:id="51" w:name="_Ref158720154"/>
       <w:r>
+        <w:rPr>
+          <w:lang w:val="en-GB"/>
+        </w:rPr>
         <w:t>Cypher Strength</w:t>
       </w:r>
       <w:bookmarkEnd w:id="51"/>
@@ -9818,9 +9997,6 @@
             <w:fldChar w:fldCharType="begin"/>
           </w:r>
           <w:r>
-            <w:rPr>
-              <w:lang w:val="en-US"/>
-            </w:rPr>
             <w:instrText xml:space="preserve"> CITATION Thi16 \l 1033 </w:instrText>
           </w:r>
           <w:r>
@@ -9829,7 +10005,6 @@
           <w:r>
             <w:rPr>
               <w:noProof/>
-              <w:lang w:val="en-US"/>
             </w:rPr>
             <w:t>(Thimbleby 2016)</w:t>
           </w:r>
@@ -9863,9 +10038,6 @@
             <w:fldChar w:fldCharType="begin"/>
           </w:r>
           <w:r>
-            <w:rPr>
-              <w:lang w:val="en-US"/>
-            </w:rPr>
             <w:instrText xml:space="preserve">CITATION Tan18 \l 1033 </w:instrText>
           </w:r>
           <w:r>
@@ -9874,7 +10046,6 @@
           <w:r>
             <w:rPr>
               <w:noProof/>
-              <w:lang w:val="en-US"/>
             </w:rPr>
             <w:t>(Tang, Lee and Russo 2018)</w:t>
           </w:r>
@@ -9902,9 +10073,6 @@
             <w:fldChar w:fldCharType="begin"/>
           </w:r>
           <w:r>
-            <w:rPr>
-              <w:lang w:val="en-US"/>
-            </w:rPr>
             <w:instrText xml:space="preserve"> CITATION Thi16 \l 1033 </w:instrText>
           </w:r>
           <w:r>
@@ -9913,7 +10081,6 @@
           <w:r>
             <w:rPr>
               <w:noProof/>
-              <w:lang w:val="en-US"/>
             </w:rPr>
             <w:t>(Thimbleby 2016)</w:t>
           </w:r>
@@ -9987,9 +10154,6 @@
             <w:fldChar w:fldCharType="begin"/>
           </w:r>
           <w:r>
-            <w:rPr>
-              <w:lang w:val="en-US"/>
-            </w:rPr>
             <w:instrText xml:space="preserve"> CITATION htt24 \l 1033 </w:instrText>
           </w:r>
           <w:r>
@@ -9998,7 +10162,6 @@
           <w:r>
             <w:rPr>
               <w:noProof/>
-              <w:lang w:val="en-US"/>
             </w:rPr>
             <w:t>(How does the Enigma machine work? n.d.)</w:t>
           </w:r>
@@ -10008,7 +10171,15 @@
         </w:sdtContent>
       </w:sdt>
       <w:r>
-        <w:t xml:space="preserve">. In fact, work from Tang, Lee and Russo </w:t>
+        <w:t xml:space="preserve">. In fact, work from Tang, </w:t>
+      </w:r>
+      <w:proofErr w:type="gramStart"/>
+      <w:r>
+        <w:t>Lee</w:t>
+      </w:r>
+      <w:proofErr w:type="gramEnd"/>
+      <w:r>
+        <w:t xml:space="preserve"> and Russo </w:t>
       </w:r>
       <w:sdt>
         <w:sdtPr>
@@ -10020,9 +10191,6 @@
             <w:fldChar w:fldCharType="begin"/>
           </w:r>
           <w:r>
-            <w:rPr>
-              <w:lang w:val="en-US"/>
-            </w:rPr>
             <w:instrText xml:space="preserve">CITATION Tan18 \l 1033 </w:instrText>
           </w:r>
           <w:r>
@@ -10031,7 +10199,6 @@
           <w:r>
             <w:rPr>
               <w:noProof/>
-              <w:lang w:val="en-US"/>
             </w:rPr>
             <w:t>(Tang, Lee and Russo 2018)</w:t>
           </w:r>
@@ -10139,7 +10306,6 @@
           <w:r>
             <w:rPr>
               <w:rFonts w:eastAsiaTheme="minorEastAsia"/>
-              <w:lang w:val="en-US"/>
             </w:rPr>
             <w:instrText xml:space="preserve"> CITATION Thi16 \l 1033 </w:instrText>
           </w:r>
@@ -10153,7 +10319,6 @@
             <w:rPr>
               <w:rFonts w:eastAsiaTheme="minorEastAsia"/>
               <w:noProof/>
-              <w:lang w:val="en-US"/>
             </w:rPr>
             <w:t>(Thimbleby 2016)</w:t>
           </w:r>
@@ -10518,7 +10683,6 @@
           <w:r>
             <w:rPr>
               <w:rFonts w:eastAsiaTheme="minorEastAsia"/>
-              <w:lang w:val="en-US"/>
             </w:rPr>
             <w:instrText xml:space="preserve"> CITATION Ost23 \l 1033 </w:instrText>
           </w:r>
@@ -10532,7 +10696,6 @@
             <w:rPr>
               <w:rFonts w:eastAsiaTheme="minorEastAsia"/>
               <w:noProof/>
-              <w:lang w:val="en-US"/>
             </w:rPr>
             <w:t>(Ostwald 2023)</w:t>
           </w:r>
@@ -10562,7 +10725,6 @@
           <w:r>
             <w:rPr>
               <w:rFonts w:eastAsiaTheme="minorEastAsia"/>
-              <w:lang w:val="en-US"/>
             </w:rPr>
             <w:instrText xml:space="preserve"> CITATION Thi16 \l 1033 </w:instrText>
           </w:r>
@@ -10576,17 +10738,8 @@
             <w:rPr>
               <w:rFonts w:eastAsiaTheme="minorEastAsia"/>
               <w:noProof/>
-              <w:lang w:val="en-US"/>
             </w:rPr>
-            <w:t xml:space="preserve"> </w:t>
-          </w:r>
-          <w:r>
-            <w:rPr>
-              <w:rFonts w:eastAsiaTheme="minorEastAsia"/>
-              <w:noProof/>
-              <w:lang w:val="en-US"/>
-            </w:rPr>
-            <w:t>(Thimbleby 2016)</w:t>
+            <w:t xml:space="preserve"> (Thimbleby 2016)</w:t>
           </w:r>
           <w:r>
             <w:rPr>
@@ -10755,14 +10908,27 @@
       <w:r>
         <w:t xml:space="preserve">Equation </w:t>
       </w:r>
-      <w:fldSimple w:instr=" SEQ Equation \* ARABIC ">
-        <w:r>
-          <w:rPr>
-            <w:noProof/>
-          </w:rPr>
-          <w:t>5</w:t>
-        </w:r>
-      </w:fldSimple>
+      <w:r>
+        <w:fldChar w:fldCharType="begin"/>
+      </w:r>
+      <w:r>
+        <w:instrText xml:space="preserve"> SEQ Equation \* ARABIC </w:instrText>
+      </w:r>
+      <w:r>
+        <w:fldChar w:fldCharType="separate"/>
+      </w:r>
+      <w:r>
+        <w:rPr>
+          <w:noProof/>
+        </w:rPr>
+        <w:t>5</w:t>
+      </w:r>
+      <w:r>
+        <w:rPr>
+          <w:noProof/>
+        </w:rPr>
+        <w:fldChar w:fldCharType="end"/>
+      </w:r>
       <w:bookmarkEnd w:id="52"/>
       <w:r>
         <w:t xml:space="preserve"> Definition of double factorial</w:t>
@@ -11046,14 +11212,27 @@
       <w:r>
         <w:t xml:space="preserve">Equation </w:t>
       </w:r>
-      <w:fldSimple w:instr=" SEQ Equation \* ARABIC ">
-        <w:r>
-          <w:rPr>
-            <w:noProof/>
-          </w:rPr>
-          <w:t>6</w:t>
-        </w:r>
-      </w:fldSimple>
+      <w:r>
+        <w:fldChar w:fldCharType="begin"/>
+      </w:r>
+      <w:r>
+        <w:instrText xml:space="preserve"> SEQ Equation \* ARABIC </w:instrText>
+      </w:r>
+      <w:r>
+        <w:fldChar w:fldCharType="separate"/>
+      </w:r>
+      <w:r>
+        <w:rPr>
+          <w:noProof/>
+        </w:rPr>
+        <w:t>6</w:t>
+      </w:r>
+      <w:r>
+        <w:rPr>
+          <w:noProof/>
+        </w:rPr>
+        <w:fldChar w:fldCharType="end"/>
+      </w:r>
       <w:bookmarkEnd w:id="54"/>
       <w:r>
         <w:t xml:space="preserve"> The number of settings (key space) of Enigma I assuming 10</w:t>
@@ -11062,7 +11241,15 @@
         <w:t xml:space="preserve"> plugboard</w:t>
       </w:r>
       <w:r>
-        <w:t xml:space="preserve"> cables are used. Ring setting is omitted as it was not changed by the Germans. Based on work from Tang, Lee and Russo </w:t>
+        <w:t xml:space="preserve"> cables are used. Ring setting is omitted as it was not changed by the Germans. Based on work from Tang, </w:t>
+      </w:r>
+      <w:proofErr w:type="gramStart"/>
+      <w:r>
+        <w:t>Lee</w:t>
+      </w:r>
+      <w:proofErr w:type="gramEnd"/>
+      <w:r>
+        <w:t xml:space="preserve"> and Russo </w:t>
       </w:r>
       <w:sdt>
         <w:sdtPr>
@@ -11074,9 +11261,6 @@
             <w:fldChar w:fldCharType="begin"/>
           </w:r>
           <w:r>
-            <w:rPr>
-              <w:lang w:val="en-US"/>
-            </w:rPr>
             <w:instrText xml:space="preserve"> CITATION Tan18 \l 1033 </w:instrText>
           </w:r>
           <w:r>
@@ -11085,7 +11269,6 @@
           <w:r>
             <w:rPr>
               <w:noProof/>
-              <w:lang w:val="en-US"/>
             </w:rPr>
             <w:t>(Tang, Lee and Russo 2018)</w:t>
           </w:r>
@@ -11102,8 +11285,14 @@
     <w:p>
       <w:pPr>
         <w:pStyle w:val="Heading3"/>
-      </w:pPr>
-      <w:r>
+        <w:rPr>
+          <w:lang w:val="en-GB"/>
+        </w:rPr>
+      </w:pPr>
+      <w:r>
+        <w:rPr>
+          <w:lang w:val="en-GB"/>
+        </w:rPr>
         <w:t>Improving the Machine</w:t>
       </w:r>
     </w:p>
@@ -11123,10 +11312,7 @@
         <w:t xml:space="preserve"> solution</w:t>
       </w:r>
       <w:r>
-        <w:t xml:space="preserve"> to</w:t>
-      </w:r>
-      <w:r>
-        <w:t xml:space="preserve"> improve the </w:t>
+        <w:t xml:space="preserve"> to improve the </w:t>
       </w:r>
       <w:r>
         <w:rPr>
@@ -11167,9 +11353,6 @@
             <w:fldChar w:fldCharType="begin"/>
           </w:r>
           <w:r>
-            <w:rPr>
-              <w:lang w:val="en-US"/>
-            </w:rPr>
             <w:instrText xml:space="preserve"> CITATION Ost23 \l 1033 </w:instrText>
           </w:r>
           <w:r>
@@ -11178,7 +11361,6 @@
           <w:r>
             <w:rPr>
               <w:noProof/>
-              <w:lang w:val="en-US"/>
             </w:rPr>
             <w:t>(Ostwald 2023)</w:t>
           </w:r>
@@ -11188,10 +11370,15 @@
         </w:sdtContent>
       </w:sdt>
       <w:r>
-        <w:t xml:space="preserve"> in order to increase the key space. Other </w:t>
-      </w:r>
-      <w:r>
-        <w:t>machines that were inspired by Enigma</w:t>
+        <w:t xml:space="preserve"> </w:t>
+      </w:r>
+      <w:proofErr w:type="gramStart"/>
+      <w:r>
+        <w:t>in order to</w:t>
+      </w:r>
+      <w:proofErr w:type="gramEnd"/>
+      <w:r>
+        <w:t xml:space="preserve"> increase the key space. Other machines that were inspired by Enigma</w:t>
       </w:r>
       <w:r>
         <w:t>,</w:t>
@@ -11215,10 +11402,7 @@
         <w:t xml:space="preserve"> thus</w:t>
       </w:r>
       <w:r>
-        <w:t xml:space="preserve"> increasing combinatorial complexity</w:t>
-      </w:r>
-      <w:r>
-        <w:t xml:space="preserve"> </w:t>
+        <w:t xml:space="preserve"> increasing combinatorial complexity </w:t>
       </w:r>
       <w:sdt>
         <w:sdtPr>
@@ -11230,9 +11414,6 @@
             <w:fldChar w:fldCharType="begin"/>
           </w:r>
           <w:r>
-            <w:rPr>
-              <w:lang w:val="en-US"/>
-            </w:rPr>
             <w:instrText xml:space="preserve"> CITATION Ost23 \l 1033 </w:instrText>
           </w:r>
           <w:r>
@@ -11241,7 +11422,6 @@
           <w:r>
             <w:rPr>
               <w:noProof/>
-              <w:lang w:val="en-US"/>
             </w:rPr>
             <w:t>(Ostwald 2023)</w:t>
           </w:r>
@@ -11266,9 +11446,6 @@
             <w:fldChar w:fldCharType="begin"/>
           </w:r>
           <w:r>
-            <w:rPr>
-              <w:lang w:val="en-US"/>
-            </w:rPr>
             <w:instrText xml:space="preserve"> CITATION Ost23 \l 1033 </w:instrText>
           </w:r>
           <w:r>
@@ -11277,7 +11454,6 @@
           <w:r>
             <w:rPr>
               <w:noProof/>
-              <w:lang w:val="en-US"/>
             </w:rPr>
             <w:t>(Ostwald 2023)</w:t>
           </w:r>
@@ -11315,9 +11491,6 @@
             <w:fldChar w:fldCharType="begin"/>
           </w:r>
           <w:r>
-            <w:rPr>
-              <w:lang w:val="en-US"/>
-            </w:rPr>
             <w:instrText xml:space="preserve"> CITATION Thi16 \l 1033 </w:instrText>
           </w:r>
           <w:r>
@@ -11326,7 +11499,6 @@
           <w:r>
             <w:rPr>
               <w:noProof/>
-              <w:lang w:val="en-US"/>
             </w:rPr>
             <w:t>(Thimbleby 2016)</w:t>
           </w:r>
@@ -11360,40 +11532,48 @@
         <w:fldChar w:fldCharType="end"/>
       </w:r>
       <w:r>
-        <w:t xml:space="preserve"> demonstrating that the technology at the time period </w:t>
-      </w:r>
-      <w:proofErr w:type="gramStart"/>
-      <w:r>
-        <w:t>was capable of creating</w:t>
-      </w:r>
-      <w:proofErr w:type="gramEnd"/>
-      <w:r>
-        <w:t xml:space="preserve"> a </w:t>
-      </w:r>
-      <w:r>
-        <w:t>much stronger cypher. In particular, [FIGURE 6 OF THE PAPER] demonstrates a circuit that only uses 3 rotors omitting both the reflector and the plugboard. By removing these two components, it avoids both self-coding and reciprocal coding by separating encoding and decoding into two distinct functions. For encoding, the current would pass from right to left, and vice versa for decoding. Whilst this model does not include the plugboar</w:t>
+        <w:t xml:space="preserve"> demonstrating that the technology at the time period was capable of creating a </w:t>
+      </w:r>
+      <w:r>
+        <w:t xml:space="preserve">much stronger cypher. In particular, </w:t>
+      </w:r>
+      <w:r>
+        <w:fldChar w:fldCharType="begin"/>
+      </w:r>
+      <w:r>
+        <w:instrText xml:space="preserve"> REF _Ref159153964 \h </w:instrText>
+      </w:r>
+      <w:r>
+        <w:fldChar w:fldCharType="separate"/>
+      </w:r>
+      <w:r>
+        <w:t xml:space="preserve">Figure </w:t>
+      </w:r>
+      <w:r>
+        <w:rPr>
+          <w:noProof/>
+        </w:rPr>
+        <w:t>8</w:t>
+      </w:r>
+      <w:r>
+        <w:fldChar w:fldCharType="end"/>
+      </w:r>
+      <w:r>
+        <w:t xml:space="preserve"> </w:t>
+      </w:r>
+      <w:r>
+        <w:t>demonstrates a circuit that only uses 3 rotors omitting both the reflector and the plugboard. By removing these two components, it avoids both self-coding and reciprocal coding by separating encoding and decoding into two distinct functions. For encoding, the current would pass from right to left, and vice versa for decoding. Whilst this model does not include the plugboar</w:t>
       </w:r>
       <w:bookmarkStart w:id="56" w:name="_Toc154920741"/>
       <w:bookmarkStart w:id="57" w:name="_Toc158033971"/>
       <w:r>
         <w:t xml:space="preserve">d, so long as it is only applied once in an encryption, it can still be </w:t>
       </w:r>
-      <w:proofErr w:type="gramStart"/>
-      <w:r>
-        <w:t>included</w:t>
-      </w:r>
-      <w:proofErr w:type="gramEnd"/>
-      <w:r>
-        <w:t xml:space="preserve"> </w:t>
-      </w:r>
-      <w:r>
-        <w:t xml:space="preserve">and both </w:t>
-      </w:r>
-      <w:r>
-        <w:t xml:space="preserve">of the </w:t>
-      </w:r>
-      <w:r>
-        <w:t>weaknesses avoided</w:t>
+      <w:r>
+        <w:t xml:space="preserve">included </w:t>
+      </w:r>
+      <w:r>
+        <w:t>such that both weaknesses are avoided</w:t>
       </w:r>
       <w:r>
         <w:t xml:space="preserve">. The removal of the reflector does reduce the key </w:t>
@@ -11408,10 +11588,7 @@
         <w:t>,</w:t>
       </w:r>
       <w:r>
-        <w:t xml:space="preserve"> this can be mitigated by </w:t>
-      </w:r>
-      <w:r>
-        <w:t>simpl</w:t>
+        <w:t xml:space="preserve"> this can be mitigated by simpl</w:t>
       </w:r>
       <w:r>
         <w:t>y</w:t>
@@ -11422,26 +11599,106 @@
     </w:p>
     <w:p>
       <w:pPr>
+        <w:keepNext/>
         <w:tabs>
           <w:tab w:val="left" w:pos="2556"/>
         </w:tabs>
-      </w:pPr>
-      <w:r>
-        <w:t xml:space="preserve">The design in [FIGURE 6 OF THE PAPER] was the focus of this project and “EnigmaPlus” as it corrects both weaknesses </w:t>
-      </w:r>
-      <w:r>
-        <w:t xml:space="preserve">whilst also exhibiting a similar behaviour to that of </w:t>
-      </w:r>
-      <w:r>
-        <w:rPr>
-          <w:i/>
-          <w:iCs/>
-        </w:rPr>
-        <w:t>Enigma I</w:t>
-      </w:r>
-      <w:r>
-        <w:t xml:space="preserve">. </w:t>
-      </w:r>
+        <w:jc w:val="center"/>
+      </w:pPr>
+      <w:r>
+        <w:drawing>
+          <wp:inline distT="0" distB="0" distL="0" distR="0" wp14:anchorId="7C9BD235" wp14:editId="7DB151BD">
+            <wp:extent cx="2716463" cy="2540000"/>
+            <wp:effectExtent l="0" t="0" r="8255" b="0"/>
+            <wp:docPr id="1602539656" name="Picture 1" descr="A diagram of a machine&#10;&#10;Description automatically generated"/>
+            <wp:cNvGraphicFramePr>
+              <a:graphicFrameLocks xmlns:a="http://schemas.openxmlformats.org/drawingml/2006/main" noChangeAspect="1"/>
+            </wp:cNvGraphicFramePr>
+            <a:graphic xmlns:a="http://schemas.openxmlformats.org/drawingml/2006/main">
+              <a:graphicData uri="http://schemas.openxmlformats.org/drawingml/2006/picture">
+                <pic:pic xmlns:pic="http://schemas.openxmlformats.org/drawingml/2006/picture">
+                  <pic:nvPicPr>
+                    <pic:cNvPr id="1602539656" name="Picture 1" descr="A diagram of a machine&#10;&#10;Description automatically generated"/>
+                    <pic:cNvPicPr/>
+                  </pic:nvPicPr>
+                  <pic:blipFill>
+                    <a:blip r:embed="rId16"/>
+                    <a:stretch>
+                      <a:fillRect/>
+                    </a:stretch>
+                  </pic:blipFill>
+                  <pic:spPr>
+                    <a:xfrm>
+                      <a:off x="0" y="0"/>
+                      <a:ext cx="2729362" cy="2552061"/>
+                    </a:xfrm>
+                    <a:prstGeom prst="rect">
+                      <a:avLst/>
+                    </a:prstGeom>
+                  </pic:spPr>
+                </pic:pic>
+              </a:graphicData>
+            </a:graphic>
+          </wp:inline>
+        </w:drawing>
+      </w:r>
+    </w:p>
+    <w:p>
+      <w:pPr>
+        <w:pStyle w:val="Caption"/>
+      </w:pPr>
+      <w:bookmarkStart w:id="58" w:name="_Ref159153964"/>
+      <w:r>
+        <w:t xml:space="preserve">Figure </w:t>
+      </w:r>
+      <w:r>
+        <w:fldChar w:fldCharType="begin"/>
+      </w:r>
+      <w:r>
+        <w:instrText xml:space="preserve"> SEQ Figure \* ARABIC </w:instrText>
+      </w:r>
+      <w:r>
+        <w:fldChar w:fldCharType="separate"/>
+      </w:r>
+      <w:r>
+        <w:rPr>
+          <w:noProof/>
+        </w:rPr>
+        <w:t>8</w:t>
+      </w:r>
+      <w:r>
+        <w:fldChar w:fldCharType="end"/>
+      </w:r>
+      <w:bookmarkEnd w:id="58"/>
+      <w:r>
+        <w:t xml:space="preserve"> A circuit showing an Enigma style machine avoiding both self-coding and reciprocal coding. Taken from Figure 6 </w:t>
+      </w:r>
+      <w:sdt>
+        <w:sdtPr>
+          <w:id w:val="602925090"/>
+          <w:citation/>
+        </w:sdtPr>
+        <w:sdtContent>
+          <w:r>
+            <w:fldChar w:fldCharType="begin"/>
+          </w:r>
+          <w:r>
+            <w:instrText xml:space="preserve"> CITATION Thi16 \l 2057 </w:instrText>
+          </w:r>
+          <w:r>
+            <w:fldChar w:fldCharType="separate"/>
+          </w:r>
+          <w:r>
+            <w:rPr>
+              <w:noProof/>
+            </w:rPr>
+            <w:t>(Thimbleby 2016)</w:t>
+          </w:r>
+          <w:r>
+            <w:fldChar w:fldCharType="end"/>
+          </w:r>
+        </w:sdtContent>
+      </w:sdt>
     </w:p>
     <w:p>
       <w:pPr>
@@ -11449,13 +11706,200 @@
           <w:tab w:val="left" w:pos="2556"/>
         </w:tabs>
       </w:pPr>
+      <w:r>
+        <w:t xml:space="preserve">The design in </w:t>
+      </w:r>
+      <w:r>
+        <w:fldChar w:fldCharType="begin"/>
+      </w:r>
+      <w:r>
+        <w:instrText xml:space="preserve"> REF _Ref159153964 \h </w:instrText>
+      </w:r>
+      <w:r>
+        <w:fldChar w:fldCharType="separate"/>
+      </w:r>
+      <w:r>
+        <w:t xml:space="preserve">Figure </w:t>
+      </w:r>
+      <w:r>
+        <w:rPr>
+          <w:noProof/>
+        </w:rPr>
+        <w:t>8</w:t>
+      </w:r>
+      <w:r>
+        <w:fldChar w:fldCharType="end"/>
+      </w:r>
+      <w:r>
+        <w:t xml:space="preserve"> </w:t>
+      </w:r>
+      <w:r>
+        <w:t xml:space="preserve">mainly focusses on the electrical behaviour of the hypothetical machine but </w:t>
+      </w:r>
+      <w:r>
+        <w:t>acted as</w:t>
+      </w:r>
+      <w:r>
+        <w:t xml:space="preserve"> the main inspiration for “EnigmaPlus”</w:t>
+      </w:r>
+      <w:r>
+        <w:t xml:space="preserve">. By representing this circuit as a wiring diagram </w:t>
+      </w:r>
       <w:proofErr w:type="gramStart"/>
       <w:r>
+        <w:t>similar to</w:t>
+      </w:r>
+      <w:proofErr w:type="gramEnd"/>
+      <w:r>
+        <w:t xml:space="preserve"> Figures 6-7, a logical model for this machine can be inferred</w:t>
+      </w:r>
+      <w:r>
+        <w:t xml:space="preserve"> as shown in</w:t>
+      </w:r>
+      <w:r>
+        <w:t xml:space="preserve"> </w:t>
+      </w:r>
+      <w:r>
+        <w:fldChar w:fldCharType="begin"/>
+      </w:r>
+      <w:r>
+        <w:instrText xml:space="preserve"> REF _Ref159148223 \h </w:instrText>
+      </w:r>
+      <w:r>
+        <w:fldChar w:fldCharType="separate"/>
+      </w:r>
+      <w:r>
+        <w:t xml:space="preserve">Figure </w:t>
+      </w:r>
+      <w:r>
+        <w:rPr>
+          <w:noProof/>
+        </w:rPr>
+        <w:t>9</w:t>
+      </w:r>
+      <w:r>
+        <w:fldChar w:fldCharType="end"/>
+      </w:r>
+      <w:r>
+        <w:t>.</w:t>
+      </w:r>
+    </w:p>
+    <w:p>
+      <w:pPr>
+        <w:keepNext/>
+        <w:tabs>
+          <w:tab w:val="left" w:pos="2556"/>
+        </w:tabs>
+        <w:jc w:val="center"/>
+      </w:pPr>
+      <w:r>
+        <w:rPr>
+          <w:noProof/>
+        </w:rPr>
+        <w:lastRenderedPageBreak/>
+        <w:drawing>
+          <wp:inline distT="0" distB="0" distL="0" distR="0" wp14:anchorId="472C500D" wp14:editId="7A99B9F0">
+            <wp:extent cx="3986315" cy="2441836"/>
+            <wp:effectExtent l="0" t="0" r="0" b="0"/>
+            <wp:docPr id="263374460" name="Picture 1"/>
+            <wp:cNvGraphicFramePr>
+              <a:graphicFrameLocks xmlns:a="http://schemas.openxmlformats.org/drawingml/2006/main" noChangeAspect="1"/>
+            </wp:cNvGraphicFramePr>
+            <a:graphic xmlns:a="http://schemas.openxmlformats.org/drawingml/2006/main">
+              <a:graphicData uri="http://schemas.openxmlformats.org/drawingml/2006/picture">
+                <pic:pic xmlns:pic="http://schemas.openxmlformats.org/drawingml/2006/picture">
+                  <pic:nvPicPr>
+                    <pic:cNvPr id="0" name="Picture 1"/>
+                    <pic:cNvPicPr>
+                      <a:picLocks noChangeAspect="1" noChangeArrowheads="1"/>
+                    </pic:cNvPicPr>
+                  </pic:nvPicPr>
+                  <pic:blipFill rotWithShape="1">
+                    <a:blip r:embed="rId17">
+                      <a:extLst>
+                        <a:ext uri="{28A0092B-C50C-407E-A947-70E740481C1C}">
+                          <a14:useLocalDpi xmlns:a14="http://schemas.microsoft.com/office/drawing/2010/main" val="0"/>
+                        </a:ext>
+                      </a:extLst>
+                    </a:blip>
+                    <a:srcRect t="9906" r="14050"/>
+                    <a:stretch/>
+                  </pic:blipFill>
+                  <pic:spPr bwMode="auto">
+                    <a:xfrm>
+                      <a:off x="0" y="0"/>
+                      <a:ext cx="4000954" cy="2450803"/>
+                    </a:xfrm>
+                    <a:prstGeom prst="rect">
+                      <a:avLst/>
+                    </a:prstGeom>
+                    <a:noFill/>
+                    <a:ln>
+                      <a:noFill/>
+                    </a:ln>
+                    <a:extLst>
+                      <a:ext uri="{53640926-AAD7-44D8-BBD7-CCE9431645EC}">
+                        <a14:shadowObscured xmlns:a14="http://schemas.microsoft.com/office/drawing/2010/main"/>
+                      </a:ext>
+                    </a:extLst>
+                  </pic:spPr>
+                </pic:pic>
+              </a:graphicData>
+            </a:graphic>
+          </wp:inline>
+        </w:drawing>
+      </w:r>
+    </w:p>
+    <w:p>
+      <w:pPr>
+        <w:pStyle w:val="Caption"/>
+      </w:pPr>
+      <w:bookmarkStart w:id="59" w:name="_Ref159148223"/>
+      <w:r>
+        <w:t xml:space="preserve">Figure </w:t>
+      </w:r>
+      <w:r>
+        <w:fldChar w:fldCharType="begin"/>
+      </w:r>
+      <w:r>
+        <w:instrText xml:space="preserve"> SEQ Figure \* ARABIC </w:instrText>
+      </w:r>
+      <w:r>
+        <w:fldChar w:fldCharType="separate"/>
+      </w:r>
+      <w:r>
+        <w:rPr>
+          <w:noProof/>
+        </w:rPr>
+        <w:t>9</w:t>
+      </w:r>
+      <w:r>
+        <w:fldChar w:fldCharType="end"/>
+      </w:r>
+      <w:bookmarkEnd w:id="59"/>
+      <w:r>
+        <w:t xml:space="preserve"> A wiring diagram depicting "EnigmaPlus". Note that there is no reflector </w:t>
+      </w:r>
+      <w:r>
+        <w:t xml:space="preserve">as well as </w:t>
+      </w:r>
+      <w:r>
+        <w:t>encoding and decoding take place in opposite directions.</w:t>
+      </w:r>
+    </w:p>
+    <w:p>
+      <w:pPr>
+        <w:tabs>
+          <w:tab w:val="left" w:pos="2556"/>
+        </w:tabs>
+      </w:pPr>
+      <w:proofErr w:type="gramStart"/>
+      <w:r>
         <w:t>TODO :</w:t>
       </w:r>
       <w:proofErr w:type="gramEnd"/>
       <w:r>
-        <w:t xml:space="preserve"> Expand this section – Include logical figure of “EnigmaPlus”</w:t>
+        <w:t xml:space="preserve"> Expand this section</w:t>
       </w:r>
     </w:p>
     <w:bookmarkEnd w:id="56"/>
@@ -11463,28 +11907,25 @@
     <w:p>
       <w:pPr>
         <w:pStyle w:val="Heading2"/>
-      </w:pPr>
-      <w:r>
+        <w:rPr>
+          <w:lang w:val="en-GB"/>
+        </w:rPr>
+      </w:pPr>
+      <w:r>
+        <w:rPr>
+          <w:lang w:val="en-GB"/>
+        </w:rPr>
         <w:t>Related work</w:t>
       </w:r>
     </w:p>
     <w:p>
-      <w:pPr>
-        <w:rPr>
-          <w:lang w:val="en-US"/>
-        </w:rPr>
-      </w:pPr>
-      <w:r>
-        <w:rPr>
-          <w:lang w:val="en-US"/>
-        </w:rPr>
+      <w:r>
         <w:t xml:space="preserve">Before conducting the research to this product, several similar products were found that simulated the Enigma machine. This project and much of the work done around </w:t>
       </w:r>
       <w:r>
         <w:rPr>
           <w:i/>
           <w:iCs/>
-          <w:lang w:val="en-US"/>
         </w:rPr>
         <w:t>Enigma I</w:t>
       </w:r>
@@ -11494,52 +11935,25 @@
           <w:bCs/>
           <w:i/>
           <w:iCs/>
-          <w:lang w:val="en-US"/>
         </w:rPr>
         <w:t xml:space="preserve"> </w:t>
       </w:r>
       <w:r>
-        <w:rPr>
-          <w:lang w:val="en-US"/>
-        </w:rPr>
-        <w:t xml:space="preserve">were inspired by the similar products. In addition to this, the paper written by </w:t>
-      </w:r>
-      <w:proofErr w:type="spellStart"/>
-      <w:r>
-        <w:rPr>
-          <w:lang w:val="en-US"/>
-        </w:rPr>
-        <w:t>Thimbleby</w:t>
-      </w:r>
-      <w:proofErr w:type="spellEnd"/>
-      <w:r>
-        <w:rPr>
-          <w:lang w:val="en-US"/>
-        </w:rPr>
-        <w:t xml:space="preserve"> </w:t>
+        <w:t xml:space="preserve">were inspired by the similar products. In addition to this, the paper written by Thimbleby </w:t>
       </w:r>
       <w:sdt>
         <w:sdtPr>
-          <w:rPr>
-            <w:lang w:val="en-US"/>
-          </w:rPr>
           <w:id w:val="1187643680"/>
           <w:citation/>
         </w:sdtPr>
         <w:sdtContent>
           <w:r>
-            <w:rPr>
-              <w:lang w:val="en-US"/>
-            </w:rPr>
             <w:fldChar w:fldCharType="begin"/>
           </w:r>
           <w:r>
             <w:instrText xml:space="preserve"> CITATION Thi16 \l 2057 </w:instrText>
           </w:r>
           <w:r>
-            <w:rPr>
-              <w:lang w:val="en-US"/>
-            </w:rPr>
             <w:fldChar w:fldCharType="separate"/>
           </w:r>
           <w:r>
@@ -11549,152 +11963,197 @@
             <w:t>(Thimbleby 2016)</w:t>
           </w:r>
           <w:r>
-            <w:rPr>
-              <w:lang w:val="en-US"/>
-            </w:rPr>
             <w:fldChar w:fldCharType="end"/>
           </w:r>
         </w:sdtContent>
       </w:sdt>
       <w:r>
-        <w:rPr>
-          <w:lang w:val="en-US"/>
-        </w:rPr>
-        <w:t xml:space="preserve"> gave direct inspiration into the creation of “</w:t>
-      </w:r>
-      <w:proofErr w:type="spellStart"/>
-      <w:r>
-        <w:rPr>
-          <w:lang w:val="en-US"/>
-        </w:rPr>
-        <w:t>EnigmaPlus</w:t>
-      </w:r>
-      <w:proofErr w:type="spellEnd"/>
-      <w:r>
-        <w:rPr>
-          <w:lang w:val="en-US"/>
-        </w:rPr>
-        <w:t>”.</w:t>
-      </w:r>
-    </w:p>
-    <w:p>
-      <w:pPr>
-        <w:rPr>
-          <w:lang w:val="en-US"/>
-        </w:rPr>
-      </w:pPr>
-      <w:r>
-        <w:rPr>
-          <w:lang w:val="en-US"/>
-        </w:rPr>
-        <w:t>“Enigma Machine Emulator” [CITE] is a webpage consisting of a short description about the Enigma machine as well as offering an interactive emulator for the Enigma machine. The emulator follows a skeuomorphic design aiming to present a flat image that resembles the real machine.</w:t>
-      </w:r>
-    </w:p>
-    <w:p>
-      <w:pPr>
-        <w:rPr>
-          <w:lang w:val="en-US"/>
-        </w:rPr>
-      </w:pPr>
-      <w:r>
-        <w:rPr>
-          <w:lang w:val="en-US"/>
-        </w:rPr>
+        <w:t xml:space="preserve"> gave direct inspiration into the creation of “EnigmaPlus”.</w:t>
+      </w:r>
+    </w:p>
+    <w:p>
+      <w:r>
+        <w:t xml:space="preserve">“Enigma Machine Emulator” </w:t>
+      </w:r>
+      <w:sdt>
+        <w:sdtPr>
+          <w:id w:val="1353152430"/>
+          <w:citation/>
+        </w:sdtPr>
+        <w:sdtContent>
+          <w:r>
+            <w:fldChar w:fldCharType="begin"/>
+          </w:r>
+          <w:r>
+            <w:instrText xml:space="preserve"> CITATION Eni241 \l 2057 </w:instrText>
+          </w:r>
+          <w:r>
+            <w:fldChar w:fldCharType="separate"/>
+          </w:r>
+          <w:r>
+            <w:rPr>
+              <w:noProof/>
+            </w:rPr>
+            <w:t>(Enigma Machine Emulator n.d.)</w:t>
+          </w:r>
+          <w:r>
+            <w:fldChar w:fldCharType="end"/>
+          </w:r>
+        </w:sdtContent>
+      </w:sdt>
+      <w:r>
+        <w:t xml:space="preserve"> </w:t>
+      </w:r>
+      <w:r>
+        <w:t>is a webpage consisting of a short description about the Enigma machine as well as offering an interactive emulator for the Enigma machine. The emulator follows a skeuomorphic design aiming to present a flat image that resembles the real machine.</w:t>
+      </w:r>
+    </w:p>
+    <w:p>
+      <w:r>
         <w:t>“</w:t>
       </w:r>
       <w:r>
-        <w:rPr>
-          <w:lang w:val="en-US"/>
-        </w:rPr>
-        <w:t>The Enigma Machine” [CITE] presents a sleeker UI allowing the user to configure the machine as well as encode/decode their messages. The design of this webpage strays from the original look and feel of the machine, offering a new and simpler way to interact with it. Much of the design points for my project were inspired by this page.</w:t>
-      </w:r>
-    </w:p>
-    <w:p>
-      <w:pPr>
-        <w:rPr>
-          <w:lang w:val="en-US"/>
-        </w:rPr>
-      </w:pPr>
-      <w:r>
-        <w:rPr>
-          <w:lang w:val="en-US"/>
-        </w:rPr>
-        <w:t xml:space="preserve">“Virtual Enigma” [CITE] offers extremely interactive 3D simulation of the Enigma machine. This simulation allows full control of the machine down to each minute detail. Users can open different parts of the machine with their mouse and drag and drop rotors into place on a virtual model of the machine. The level of detail in this simulation offers an authentic experience for the user and is highly recommended for those who would like to experience the </w:t>
+        <w:t xml:space="preserve">The Enigma Machine” </w:t>
+      </w:r>
+      <w:sdt>
+        <w:sdtPr>
+          <w:id w:val="484907992"/>
+          <w:citation/>
+        </w:sdtPr>
+        <w:sdtContent>
+          <w:r>
+            <w:fldChar w:fldCharType="begin"/>
+          </w:r>
+          <w:r>
+            <w:instrText xml:space="preserve"> CITATION Eni \l 2057 </w:instrText>
+          </w:r>
+          <w:r>
+            <w:fldChar w:fldCharType="separate"/>
+          </w:r>
+          <w:r>
+            <w:rPr>
+              <w:noProof/>
+            </w:rPr>
+            <w:t>(Enigma Machine n.d.)</w:t>
+          </w:r>
+          <w:r>
+            <w:fldChar w:fldCharType="end"/>
+          </w:r>
+        </w:sdtContent>
+      </w:sdt>
+      <w:r>
+        <w:t>presents a sleeker UI allowing the user to configure the machine as well as encode/decode their messages. The design of this webpage strays from the original look and feel of the machine, offering a new and simpler way to interact with it. Much of the design points for my project were inspired by this page.</w:t>
+      </w:r>
+    </w:p>
+    <w:p>
+      <w:r>
+        <w:t xml:space="preserve">“Virtual Enigma” </w:t>
+      </w:r>
+      <w:sdt>
+        <w:sdtPr>
+          <w:id w:val="-1285656418"/>
+          <w:citation/>
+        </w:sdtPr>
+        <w:sdtContent>
+          <w:r>
+            <w:fldChar w:fldCharType="begin"/>
+          </w:r>
+          <w:r>
+            <w:instrText xml:space="preserve"> CITATION Vir24 \l 2057 </w:instrText>
+          </w:r>
+          <w:r>
+            <w:fldChar w:fldCharType="separate"/>
+          </w:r>
+          <w:r>
+            <w:rPr>
+              <w:noProof/>
+            </w:rPr>
+            <w:t>(Virtual Enigma n.d.)</w:t>
+          </w:r>
+          <w:r>
+            <w:fldChar w:fldCharType="end"/>
+          </w:r>
+        </w:sdtContent>
+      </w:sdt>
+      <w:r>
+        <w:t xml:space="preserve"> </w:t>
+      </w:r>
+      <w:r>
+        <w:t xml:space="preserve">offers extremely interactive 3D simulation of the Enigma machine. This simulation allows full control of the machine down to each minute detail. Users can open different parts of the machine with their mouse and drag and drop rotors into place on a virtual model of the machine. The level of detail in this simulation offers an authentic experience for the user and is highly recommended for those who would like to experience the </w:t>
       </w:r>
       <w:proofErr w:type="gramStart"/>
       <w:r>
-        <w:rPr>
-          <w:lang w:val="en-US"/>
-        </w:rPr>
         <w:t>machine as a whole</w:t>
       </w:r>
       <w:proofErr w:type="gramEnd"/>
       <w:r>
-        <w:rPr>
-          <w:lang w:val="en-US"/>
-        </w:rPr>
         <w:t>.</w:t>
       </w:r>
     </w:p>
     <w:p>
-      <w:pPr>
-        <w:rPr>
-          <w:lang w:val="en-US"/>
-        </w:rPr>
-      </w:pPr>
-      <w:r>
-        <w:rPr>
-          <w:lang w:val="en-US"/>
-        </w:rPr>
+      <w:r>
         <w:t>“</w:t>
       </w:r>
       <w:r>
-        <w:rPr>
-          <w:lang w:val="en-US"/>
-        </w:rPr>
-        <w:t xml:space="preserve">The Enigma Machine” [CITE] is the only similar product that I came across that offers a form of visualization to the inner workings of the machine. It represents the Enigma’s encodings as a circular wiring diagram </w:t>
+        <w:t xml:space="preserve">The Enigma Machine” </w:t>
+      </w:r>
+      <w:sdt>
+        <w:sdtPr>
+          <w:id w:val="1055435439"/>
+          <w:citation/>
+        </w:sdtPr>
+        <w:sdtContent>
+          <w:r>
+            <w:fldChar w:fldCharType="begin"/>
+          </w:r>
+          <w:r>
+            <w:instrText xml:space="preserve"> CITATION Tom24 \l 2057 </w:instrText>
+          </w:r>
+          <w:r>
+            <w:fldChar w:fldCharType="separate"/>
+          </w:r>
+          <w:r>
+            <w:rPr>
+              <w:noProof/>
+            </w:rPr>
+            <w:t>(MacWright n.d.)</w:t>
+          </w:r>
+          <w:r>
+            <w:fldChar w:fldCharType="end"/>
+          </w:r>
+        </w:sdtContent>
+      </w:sdt>
+      <w:r>
+        <w:t xml:space="preserve"> </w:t>
+      </w:r>
+      <w:r>
+        <w:t xml:space="preserve">is the only similar product that I came across that offers a form of visualization to the inner workings of the machine. It represents the Enigma’s encodings as a circular wiring diagram </w:t>
+      </w:r>
+      <w:r>
+        <w:t xml:space="preserve">analogous to </w:t>
+      </w:r>
+      <w:r>
+        <w:t>Figure</w:t>
+      </w:r>
+      <w:r>
+        <w:t>s</w:t>
+      </w:r>
+      <w:r>
+        <w:t xml:space="preserve"> 3-7. This </w:t>
       </w:r>
       <w:proofErr w:type="gramStart"/>
       <w:r>
-        <w:rPr>
-          <w:lang w:val="en-US"/>
-        </w:rPr>
-        <w:t>similar to</w:t>
+        <w:t>particular page</w:t>
       </w:r>
       <w:proofErr w:type="gramEnd"/>
       <w:r>
-        <w:rPr>
-          <w:lang w:val="en-US"/>
-        </w:rPr>
-        <w:t xml:space="preserve"> the ones shown in previous sections (Figure 3-7). This </w:t>
-      </w:r>
-      <w:proofErr w:type="gramStart"/>
-      <w:r>
-        <w:rPr>
-          <w:lang w:val="en-US"/>
-        </w:rPr>
-        <w:t>particular page</w:t>
-      </w:r>
-      <w:proofErr w:type="gramEnd"/>
-      <w:r>
-        <w:rPr>
-          <w:lang w:val="en-US"/>
-        </w:rPr>
-        <w:t xml:space="preserve"> was the inspiration of the creation of my </w:t>
-      </w:r>
-      <w:proofErr w:type="spellStart"/>
-      <w:r>
-        <w:rPr>
-          <w:lang w:val="en-US"/>
-        </w:rPr>
-        <w:t>visualiser</w:t>
-      </w:r>
-      <w:proofErr w:type="spellEnd"/>
-      <w:r>
-        <w:rPr>
-          <w:lang w:val="en-US"/>
-        </w:rPr>
-        <w:t xml:space="preserve"> to provide more insight into the machine.</w:t>
+        <w:t xml:space="preserve"> was the inspiration </w:t>
+      </w:r>
+      <w:r>
+        <w:t>for the visualiser functionality for this project</w:t>
+      </w:r>
+      <w:r>
+        <w:t>.</w:t>
       </w:r>
     </w:p>
     <w:p>
@@ -11704,34 +12163,34 @@
           <w:lang w:val="en-GB"/>
         </w:rPr>
       </w:pPr>
-      <w:bookmarkStart w:id="58" w:name="_Toc154920742"/>
-      <w:bookmarkStart w:id="59" w:name="_Toc158033972"/>
+      <w:bookmarkStart w:id="60" w:name="_Toc154920742"/>
+      <w:bookmarkStart w:id="61" w:name="_Toc158033972"/>
       <w:r>
         <w:rPr>
           <w:lang w:val="en-GB"/>
         </w:rPr>
         <w:t>Design &amp; Implementation</w:t>
-      </w:r>
-      <w:bookmarkEnd w:id="58"/>
-      <w:bookmarkEnd w:id="59"/>
-    </w:p>
-    <w:p>
-      <w:pPr>
-        <w:pStyle w:val="Heading2"/>
-        <w:rPr>
-          <w:lang w:val="en-GB"/>
-        </w:rPr>
-      </w:pPr>
-      <w:bookmarkStart w:id="60" w:name="_Toc154920743"/>
-      <w:bookmarkStart w:id="61" w:name="_Toc158033973"/>
-      <w:r>
-        <w:rPr>
-          <w:lang w:val="en-GB"/>
-        </w:rPr>
-        <w:t>Tools and Technologies</w:t>
       </w:r>
       <w:bookmarkEnd w:id="60"/>
       <w:bookmarkEnd w:id="61"/>
+    </w:p>
+    <w:p>
+      <w:pPr>
+        <w:pStyle w:val="Heading2"/>
+        <w:rPr>
+          <w:lang w:val="en-GB"/>
+        </w:rPr>
+      </w:pPr>
+      <w:bookmarkStart w:id="62" w:name="_Toc154920743"/>
+      <w:bookmarkStart w:id="63" w:name="_Toc158033973"/>
+      <w:r>
+        <w:rPr>
+          <w:lang w:val="en-GB"/>
+        </w:rPr>
+        <w:t>Tools and Technologies</w:t>
+      </w:r>
+      <w:bookmarkEnd w:id="62"/>
+      <w:bookmarkEnd w:id="63"/>
     </w:p>
     <w:p>
       <w:pPr>
@@ -11868,50 +12327,13 @@
           <w:lang w:val="en-GB"/>
         </w:rPr>
       </w:pPr>
-      <w:bookmarkStart w:id="62" w:name="_Toc154920744"/>
-      <w:bookmarkStart w:id="63" w:name="_Toc158033974"/>
+      <w:bookmarkStart w:id="64" w:name="_Toc154920744"/>
+      <w:bookmarkStart w:id="65" w:name="_Toc158033974"/>
       <w:r>
         <w:rPr>
           <w:lang w:val="en-GB"/>
         </w:rPr>
         <w:t>Enigma Model Design</w:t>
-      </w:r>
-      <w:bookmarkEnd w:id="62"/>
-      <w:bookmarkEnd w:id="63"/>
-    </w:p>
-    <w:p>
-      <w:pPr>
-        <w:rPr>
-          <w:rFonts w:cs="Times New Roman"/>
-        </w:rPr>
-      </w:pPr>
-      <w:r>
-        <w:rPr>
-          <w:rFonts w:cs="Times New Roman"/>
-        </w:rPr>
-        <w:t xml:space="preserve">Talk about the idea of the package, this would be a good place for UML diagrams and a description of how this model is going to </w:t>
-      </w:r>
-      <w:r>
-        <w:rPr>
-          <w:rFonts w:cs="Times New Roman"/>
-        </w:rPr>
-        <w:t>work.</w:t>
-      </w:r>
-    </w:p>
-    <w:p>
-      <w:pPr>
-        <w:pStyle w:val="Heading3"/>
-        <w:rPr>
-          <w:lang w:val="en-GB"/>
-        </w:rPr>
-      </w:pPr>
-      <w:bookmarkStart w:id="64" w:name="_Toc154920745"/>
-      <w:bookmarkStart w:id="65" w:name="_Toc158033975"/>
-      <w:r>
-        <w:rPr>
-          <w:lang w:val="en-GB"/>
-        </w:rPr>
-        <w:t>Keyboard &amp; Lamp board</w:t>
       </w:r>
       <w:bookmarkEnd w:id="64"/>
       <w:bookmarkEnd w:id="65"/>
@@ -11926,7 +12348,13 @@
         <w:rPr>
           <w:rFonts w:cs="Times New Roman"/>
         </w:rPr>
-        <w:t>Explanation of how this part does not really need to be modelled, and instead can be represented as input and output.</w:t>
+        <w:t xml:space="preserve">Talk about the idea of the package, this would be a good place for UML diagrams and a description of how this model is going to </w:t>
+      </w:r>
+      <w:r>
+        <w:rPr>
+          <w:rFonts w:cs="Times New Roman"/>
+        </w:rPr>
+        <w:t>work.</w:t>
       </w:r>
     </w:p>
     <w:p>
@@ -11936,13 +12364,13 @@
           <w:lang w:val="en-GB"/>
         </w:rPr>
       </w:pPr>
-      <w:bookmarkStart w:id="66" w:name="_Toc154920746"/>
-      <w:bookmarkStart w:id="67" w:name="_Toc158033976"/>
+      <w:bookmarkStart w:id="66" w:name="_Toc154920745"/>
+      <w:bookmarkStart w:id="67" w:name="_Toc158033975"/>
       <w:r>
         <w:rPr>
           <w:lang w:val="en-GB"/>
         </w:rPr>
-        <w:t>Reflector</w:t>
+        <w:t>Keyboard &amp; Lamp board</w:t>
       </w:r>
       <w:bookmarkEnd w:id="66"/>
       <w:bookmarkEnd w:id="67"/>
@@ -11957,7 +12385,7 @@
         <w:rPr>
           <w:rFonts w:cs="Times New Roman"/>
         </w:rPr>
-        <w:t>Description of how this will be modelled.</w:t>
+        <w:t>Explanation of how this part does not really need to be modelled, and instead can be represented as input and output.</w:t>
       </w:r>
     </w:p>
     <w:p>
@@ -11967,13 +12395,13 @@
           <w:lang w:val="en-GB"/>
         </w:rPr>
       </w:pPr>
-      <w:bookmarkStart w:id="68" w:name="_Toc154920747"/>
-      <w:bookmarkStart w:id="69" w:name="_Toc158033977"/>
+      <w:bookmarkStart w:id="68" w:name="_Toc154920746"/>
+      <w:bookmarkStart w:id="69" w:name="_Toc158033976"/>
       <w:r>
         <w:rPr>
           <w:lang w:val="en-GB"/>
         </w:rPr>
-        <w:t>Rotors</w:t>
+        <w:t>Reflector</w:t>
       </w:r>
       <w:bookmarkEnd w:id="68"/>
       <w:bookmarkEnd w:id="69"/>
@@ -11998,13 +12426,13 @@
           <w:lang w:val="en-GB"/>
         </w:rPr>
       </w:pPr>
-      <w:bookmarkStart w:id="70" w:name="_Toc154920748"/>
-      <w:bookmarkStart w:id="71" w:name="_Toc158033978"/>
+      <w:bookmarkStart w:id="70" w:name="_Toc154920747"/>
+      <w:bookmarkStart w:id="71" w:name="_Toc158033977"/>
       <w:r>
         <w:rPr>
           <w:lang w:val="en-GB"/>
         </w:rPr>
-        <w:t>Enigma</w:t>
+        <w:t>Rotors</w:t>
       </w:r>
       <w:bookmarkEnd w:id="70"/>
       <w:bookmarkEnd w:id="71"/>
@@ -12024,18 +12452,18 @@
     </w:p>
     <w:p>
       <w:pPr>
-        <w:pStyle w:val="Heading2"/>
+        <w:pStyle w:val="Heading3"/>
         <w:rPr>
           <w:lang w:val="en-GB"/>
         </w:rPr>
       </w:pPr>
-      <w:bookmarkStart w:id="72" w:name="_Toc154920749"/>
-      <w:bookmarkStart w:id="73" w:name="_Toc158033979"/>
+      <w:bookmarkStart w:id="72" w:name="_Toc154920748"/>
+      <w:bookmarkStart w:id="73" w:name="_Toc158033978"/>
       <w:r>
         <w:rPr>
           <w:lang w:val="en-GB"/>
         </w:rPr>
-        <w:t>Design of the Application</w:t>
+        <w:t>Enigma</w:t>
       </w:r>
       <w:bookmarkEnd w:id="72"/>
       <w:bookmarkEnd w:id="73"/>
@@ -12050,29 +12478,23 @@
         <w:rPr>
           <w:rFonts w:cs="Times New Roman"/>
         </w:rPr>
-        <w:t xml:space="preserve">Explain how the application will work, show diagrams in order to show how the interfaces will interact with the </w:t>
-      </w:r>
-      <w:r>
-        <w:rPr>
-          <w:rFonts w:cs="Times New Roman"/>
-        </w:rPr>
-        <w:t>model.</w:t>
-      </w:r>
-    </w:p>
-    <w:p>
-      <w:pPr>
-        <w:pStyle w:val="Heading3"/>
+        <w:t>Description of how this will be modelled.</w:t>
+      </w:r>
+    </w:p>
+    <w:p>
+      <w:pPr>
+        <w:pStyle w:val="Heading2"/>
         <w:rPr>
           <w:lang w:val="en-GB"/>
         </w:rPr>
       </w:pPr>
-      <w:bookmarkStart w:id="74" w:name="_Toc154920750"/>
-      <w:bookmarkStart w:id="75" w:name="_Toc158033980"/>
+      <w:bookmarkStart w:id="74" w:name="_Toc154920749"/>
+      <w:bookmarkStart w:id="75" w:name="_Toc158033979"/>
       <w:r>
         <w:rPr>
           <w:lang w:val="en-GB"/>
         </w:rPr>
-        <w:t>Command Line Interface</w:t>
+        <w:t>Design of the Application</w:t>
       </w:r>
       <w:bookmarkEnd w:id="74"/>
       <w:bookmarkEnd w:id="75"/>
@@ -12087,33 +12509,27 @@
         <w:rPr>
           <w:rFonts w:cs="Times New Roman"/>
         </w:rPr>
-        <w:t xml:space="preserve">A </w:t>
+        <w:t xml:space="preserve">Explain how the application will work, show diagrams </w:t>
       </w:r>
       <w:proofErr w:type="gramStart"/>
       <w:r>
         <w:rPr>
           <w:rFonts w:cs="Times New Roman"/>
         </w:rPr>
-        <w:t>fairly</w:t>
-      </w:r>
-      <w:r>
-        <w:rPr>
-          <w:rFonts w:cs="Times New Roman"/>
-        </w:rPr>
-        <w:t xml:space="preserve"> short</w:t>
+        <w:t>in order to</w:t>
       </w:r>
       <w:proofErr w:type="gramEnd"/>
       <w:r>
         <w:rPr>
           <w:rFonts w:cs="Times New Roman"/>
         </w:rPr>
-        <w:t xml:space="preserve"> section, just explain how the interface works and what information will be </w:t>
-      </w:r>
-      <w:r>
-        <w:rPr>
-          <w:rFonts w:cs="Times New Roman"/>
-        </w:rPr>
-        <w:t>shown.</w:t>
+        <w:t xml:space="preserve"> show how the interfaces will interact with the </w:t>
+      </w:r>
+      <w:r>
+        <w:rPr>
+          <w:rFonts w:cs="Times New Roman"/>
+        </w:rPr>
+        <w:t>model.</w:t>
       </w:r>
     </w:p>
     <w:p>
@@ -12123,13 +12539,13 @@
           <w:lang w:val="en-GB"/>
         </w:rPr>
       </w:pPr>
-      <w:bookmarkStart w:id="76" w:name="_Toc154920751"/>
-      <w:bookmarkStart w:id="77" w:name="_Toc158033981"/>
+      <w:bookmarkStart w:id="76" w:name="_Toc154920750"/>
+      <w:bookmarkStart w:id="77" w:name="_Toc158033980"/>
       <w:r>
         <w:rPr>
           <w:lang w:val="en-GB"/>
         </w:rPr>
-        <w:t>GUI</w:t>
+        <w:t>Command Line Interface</w:t>
       </w:r>
       <w:bookmarkEnd w:id="76"/>
       <w:bookmarkEnd w:id="77"/>
@@ -12144,25 +12560,33 @@
         <w:rPr>
           <w:rFonts w:cs="Times New Roman"/>
         </w:rPr>
-        <w:t xml:space="preserve">Larger section explaining the various design stages of the GUI, </w:t>
-      </w:r>
-      <w:r>
-        <w:rPr>
-          <w:rFonts w:cs="Times New Roman"/>
-        </w:rPr>
-        <w:t>as well</w:t>
-      </w:r>
-      <w:r>
-        <w:rPr>
-          <w:rFonts w:cs="Times New Roman"/>
-        </w:rPr>
-        <w:t xml:space="preserve"> as explaining the MVC implementation. Important to talk about design choices in this section as this is the bulk of the </w:t>
-      </w:r>
-      <w:r>
-        <w:rPr>
-          <w:rFonts w:cs="Times New Roman"/>
-        </w:rPr>
-        <w:t>project.</w:t>
+        <w:t xml:space="preserve">A </w:t>
+      </w:r>
+      <w:proofErr w:type="gramStart"/>
+      <w:r>
+        <w:rPr>
+          <w:rFonts w:cs="Times New Roman"/>
+        </w:rPr>
+        <w:t>fairly</w:t>
+      </w:r>
+      <w:r>
+        <w:rPr>
+          <w:rFonts w:cs="Times New Roman"/>
+        </w:rPr>
+        <w:t xml:space="preserve"> short</w:t>
+      </w:r>
+      <w:proofErr w:type="gramEnd"/>
+      <w:r>
+        <w:rPr>
+          <w:rFonts w:cs="Times New Roman"/>
+        </w:rPr>
+        <w:t xml:space="preserve"> section, just explain how the interface works and what information will be </w:t>
+      </w:r>
+      <w:r>
+        <w:rPr>
+          <w:rFonts w:cs="Times New Roman"/>
+        </w:rPr>
+        <w:t>shown.</w:t>
       </w:r>
     </w:p>
     <w:p>
@@ -12172,13 +12596,13 @@
           <w:lang w:val="en-GB"/>
         </w:rPr>
       </w:pPr>
-      <w:bookmarkStart w:id="78" w:name="_Toc154920752"/>
-      <w:bookmarkStart w:id="79" w:name="_Toc158033982"/>
+      <w:bookmarkStart w:id="78" w:name="_Toc154920751"/>
+      <w:bookmarkStart w:id="79" w:name="_Toc158033981"/>
       <w:r>
         <w:rPr>
           <w:lang w:val="en-GB"/>
         </w:rPr>
-        <w:t>Visualization</w:t>
+        <w:t>GUI</w:t>
       </w:r>
       <w:bookmarkEnd w:id="78"/>
       <w:bookmarkEnd w:id="79"/>
@@ -12193,74 +12617,123 @@
         <w:rPr>
           <w:rFonts w:cs="Times New Roman"/>
         </w:rPr>
-        <w:t xml:space="preserve">A second part to the GUI, explain the design choices and </w:t>
-      </w:r>
-      <w:r>
-        <w:rPr>
-          <w:rFonts w:cs="Times New Roman"/>
-        </w:rPr>
-        <w:t>implementation as well as a section “interpreting the diagram.”</w:t>
-      </w:r>
-    </w:p>
-    <w:p>
-      <w:pPr>
-        <w:pStyle w:val="Heading1"/>
+        <w:t xml:space="preserve">Larger section explaining the various design stages of the GUI, </w:t>
+      </w:r>
+      <w:r>
+        <w:rPr>
+          <w:rFonts w:cs="Times New Roman"/>
+        </w:rPr>
+        <w:t>as well</w:t>
+      </w:r>
+      <w:r>
+        <w:rPr>
+          <w:rFonts w:cs="Times New Roman"/>
+        </w:rPr>
+        <w:t xml:space="preserve"> as explaining the MVC implementation. Important to talk about design choices in this section as this is the bulk of the </w:t>
+      </w:r>
+      <w:r>
+        <w:rPr>
+          <w:rFonts w:cs="Times New Roman"/>
+        </w:rPr>
+        <w:t>project.</w:t>
+      </w:r>
+    </w:p>
+    <w:p>
+      <w:pPr>
+        <w:pStyle w:val="Heading3"/>
         <w:rPr>
           <w:lang w:val="en-GB"/>
         </w:rPr>
       </w:pPr>
-      <w:bookmarkStart w:id="80" w:name="_Toc154920753"/>
-      <w:bookmarkStart w:id="81" w:name="_Toc158033983"/>
+      <w:bookmarkStart w:id="80" w:name="_Toc154920752"/>
+      <w:bookmarkStart w:id="81" w:name="_Toc158033982"/>
       <w:r>
         <w:rPr>
           <w:lang w:val="en-GB"/>
         </w:rPr>
-        <w:t>Results</w:t>
+        <w:t>Visualization</w:t>
       </w:r>
       <w:bookmarkEnd w:id="80"/>
       <w:bookmarkEnd w:id="81"/>
     </w:p>
     <w:p>
       <w:pPr>
+        <w:rPr>
+          <w:rFonts w:cs="Times New Roman"/>
+        </w:rPr>
+      </w:pPr>
+      <w:r>
+        <w:rPr>
+          <w:rFonts w:cs="Times New Roman"/>
+        </w:rPr>
+        <w:t xml:space="preserve">A second part to the GUI, explain the design choices and </w:t>
+      </w:r>
+      <w:r>
+        <w:rPr>
+          <w:rFonts w:cs="Times New Roman"/>
+        </w:rPr>
+        <w:t>implementation as well as a section “interpreting the diagram.”</w:t>
+      </w:r>
+    </w:p>
+    <w:p>
+      <w:pPr>
         <w:pStyle w:val="Heading1"/>
         <w:rPr>
           <w:lang w:val="en-GB"/>
         </w:rPr>
       </w:pPr>
-      <w:bookmarkStart w:id="82" w:name="_Toc154920754"/>
-      <w:bookmarkStart w:id="83" w:name="_Toc158033984"/>
+      <w:bookmarkStart w:id="82" w:name="_Toc154920753"/>
+      <w:bookmarkStart w:id="83" w:name="_Toc158033983"/>
       <w:r>
         <w:rPr>
           <w:lang w:val="en-GB"/>
         </w:rPr>
-        <w:t>Evaluation</w:t>
+        <w:t>Results</w:t>
       </w:r>
       <w:bookmarkEnd w:id="82"/>
       <w:bookmarkEnd w:id="83"/>
     </w:p>
     <w:p>
       <w:pPr>
-        <w:pStyle w:val="Heading2"/>
+        <w:pStyle w:val="Heading1"/>
         <w:rPr>
           <w:lang w:val="en-GB"/>
         </w:rPr>
       </w:pPr>
-      <w:bookmarkStart w:id="84" w:name="_Toc154920755"/>
-      <w:bookmarkStart w:id="85" w:name="_Toc158033985"/>
+      <w:bookmarkStart w:id="84" w:name="_Toc154920754"/>
+      <w:bookmarkStart w:id="85" w:name="_Toc158033984"/>
       <w:r>
         <w:rPr>
           <w:lang w:val="en-GB"/>
         </w:rPr>
-        <w:t>Model Evaluation</w:t>
-      </w:r>
-      <w:r>
-        <w:rPr>
-          <w:lang w:val="en-GB"/>
-        </w:rPr>
-        <w:t>s</w:t>
+        <w:t>Evaluation</w:t>
       </w:r>
       <w:bookmarkEnd w:id="84"/>
       <w:bookmarkEnd w:id="85"/>
+    </w:p>
+    <w:p>
+      <w:pPr>
+        <w:pStyle w:val="Heading2"/>
+        <w:rPr>
+          <w:lang w:val="en-GB"/>
+        </w:rPr>
+      </w:pPr>
+      <w:bookmarkStart w:id="86" w:name="_Toc154920755"/>
+      <w:bookmarkStart w:id="87" w:name="_Toc158033985"/>
+      <w:r>
+        <w:rPr>
+          <w:lang w:val="en-GB"/>
+        </w:rPr>
+        <w:t>Model Evaluation</w:t>
+      </w:r>
+      <w:r>
+        <w:rPr>
+          <w:lang w:val="en-GB"/>
+        </w:rPr>
+        <w:t>s</w:t>
+      </w:r>
+      <w:bookmarkEnd w:id="86"/>
+      <w:bookmarkEnd w:id="87"/>
     </w:p>
     <w:p>
       <w:pPr>
@@ -12335,16 +12808,16 @@
           <w:lang w:val="en-GB"/>
         </w:rPr>
       </w:pPr>
-      <w:bookmarkStart w:id="86" w:name="_Toc154920756"/>
-      <w:bookmarkStart w:id="87" w:name="_Toc158033986"/>
+      <w:bookmarkStart w:id="88" w:name="_Toc154920756"/>
+      <w:bookmarkStart w:id="89" w:name="_Toc158033986"/>
       <w:r>
         <w:rPr>
           <w:lang w:val="en-GB"/>
         </w:rPr>
         <w:t>GUI Evaluation</w:t>
       </w:r>
-      <w:bookmarkEnd w:id="86"/>
-      <w:bookmarkEnd w:id="87"/>
+      <w:bookmarkEnd w:id="88"/>
+      <w:bookmarkEnd w:id="89"/>
     </w:p>
     <w:p>
       <w:pPr>
@@ -12401,8 +12874,8 @@
           <w:lang w:val="en-GB"/>
         </w:rPr>
       </w:pPr>
-      <w:bookmarkStart w:id="88" w:name="_Toc154920757"/>
-      <w:bookmarkStart w:id="89" w:name="_Toc158033987"/>
+      <w:bookmarkStart w:id="90" w:name="_Toc154920757"/>
+      <w:bookmarkStart w:id="91" w:name="_Toc158033987"/>
       <w:r>
         <w:rPr>
           <w:lang w:val="en-GB"/>
@@ -12410,10 +12883,10 @@
         <w:lastRenderedPageBreak/>
         <w:t>Conclusion</w:t>
       </w:r>
-      <w:bookmarkEnd w:id="88"/>
-      <w:bookmarkEnd w:id="89"/>
-    </w:p>
-    <w:bookmarkStart w:id="90" w:name="_Toc158033988" w:displacedByCustomXml="next"/>
+      <w:bookmarkEnd w:id="90"/>
+      <w:bookmarkEnd w:id="91"/>
+    </w:p>
+    <w:bookmarkStart w:id="92" w:name="_Toc158033988" w:displacedByCustomXml="next"/>
     <w:sdt>
       <w:sdtPr>
         <w:rPr>
@@ -12442,7 +12915,7 @@
             </w:rPr>
             <w:t>References</w:t>
           </w:r>
-          <w:bookmarkEnd w:id="90"/>
+          <w:bookmarkEnd w:id="92"/>
         </w:p>
         <w:sdt>
           <w:sdtPr>
@@ -12806,14 +13279,14 @@
           <w:lang w:val="en-GB"/>
         </w:rPr>
       </w:pPr>
-      <w:bookmarkStart w:id="91" w:name="_Toc158033989"/>
+      <w:bookmarkStart w:id="93" w:name="_Toc158033989"/>
       <w:r>
         <w:rPr>
           <w:lang w:val="en-GB"/>
         </w:rPr>
         <w:t>Table of Figures</w:t>
       </w:r>
-      <w:bookmarkEnd w:id="91"/>
+      <w:bookmarkEnd w:id="93"/>
     </w:p>
     <w:p>
       <w:pPr>
@@ -13373,15 +13846,24 @@
     <w:p>
       <w:pPr>
         <w:pStyle w:val="Heading1"/>
-      </w:pPr>
-      <w:r>
+        <w:rPr>
+          <w:lang w:val="en-GB"/>
+        </w:rPr>
+      </w:pPr>
+      <w:r>
+        <w:rPr>
+          <w:lang w:val="en-GB"/>
+        </w:rPr>
         <w:t xml:space="preserve">  </w:t>
       </w:r>
-      <w:bookmarkStart w:id="92" w:name="_Toc158033990"/>
-      <w:r>
+      <w:bookmarkStart w:id="94" w:name="_Toc158033990"/>
+      <w:r>
+        <w:rPr>
+          <w:lang w:val="en-GB"/>
+        </w:rPr>
         <w:t>Tables of Tables</w:t>
       </w:r>
-      <w:bookmarkEnd w:id="92"/>
+      <w:bookmarkEnd w:id="94"/>
     </w:p>
     <w:p>
       <w:pPr>
@@ -13556,6 +14038,7 @@
         <w:pStyle w:val="Heading1"/>
         <w:rPr>
           <w:noProof/>
+          <w:lang w:val="en-GB"/>
         </w:rPr>
       </w:pPr>
       <w:r>
@@ -13565,6 +14048,7 @@
           <w:smallCaps/>
           <w:sz w:val="20"/>
           <w:szCs w:val="20"/>
+          <w:lang w:val="en-GB"/>
         </w:rPr>
         <w:fldChar w:fldCharType="end"/>
       </w:r>
@@ -13575,24 +14059,40 @@
           <w:smallCaps/>
           <w:sz w:val="20"/>
           <w:szCs w:val="20"/>
+          <w:lang w:val="en-GB"/>
         </w:rPr>
         <w:t xml:space="preserve">    </w:t>
       </w:r>
-      <w:bookmarkStart w:id="93" w:name="_Toc158033991"/>
-      <w:r>
+      <w:bookmarkStart w:id="95" w:name="_Toc158033991"/>
+      <w:r>
+        <w:rPr>
+          <w:lang w:val="en-GB"/>
+        </w:rPr>
         <w:t>Table of Equations</w:t>
       </w:r>
-      <w:bookmarkEnd w:id="93"/>
-      <w:r>
+      <w:bookmarkEnd w:id="95"/>
+      <w:r>
+        <w:rPr>
+          <w:lang w:val="en-GB"/>
+        </w:rPr>
         <w:t xml:space="preserve"> </w:t>
       </w:r>
       <w:r>
+        <w:rPr>
+          <w:lang w:val="en-GB"/>
+        </w:rPr>
         <w:fldChar w:fldCharType="begin"/>
       </w:r>
       <w:r>
+        <w:rPr>
+          <w:lang w:val="en-GB"/>
+        </w:rPr>
         <w:instrText xml:space="preserve"> TOC \h \z \c "Equation" </w:instrText>
       </w:r>
       <w:r>
+        <w:rPr>
+          <w:lang w:val="en-GB"/>
+        </w:rPr>
         <w:fldChar w:fldCharType="separate"/>
       </w:r>
     </w:p>
@@ -14057,22 +14557,7 @@
             <w:rStyle w:val="Hyperlink"/>
             <w:noProof/>
           </w:rPr>
-          <w:t xml:space="preserve">Equation 6 The number of settings (key space) of Enigma I assuming 10 plugboard cables are used. Ring setting is omitted as it was not changed by the Germans. Based on work from Tang, Lee and Russo </w:t>
-        </w:r>
-        <w:r>
-          <w:rPr>
-            <w:rStyle w:val="Hyperlink"/>
-            <w:noProof/>
-            <w:lang w:val="en-US"/>
-          </w:rPr>
-          <w:t>(Tang, Lee and Russo 2018)</w:t>
-        </w:r>
-        <w:r>
-          <w:rPr>
-            <w:rStyle w:val="Hyperlink"/>
-            <w:noProof/>
-          </w:rPr>
-          <w:t>.</w:t>
+          <w:t>Equation 6 The number of settings (key space) of Enigma I assuming 10 plugboard cables are used. Ring setting is omitted as it was not changed by the Germans. Based on work from Tang, Lee and Russo (Tang, Lee and Russo 2018).</w:t>
         </w:r>
         <w:r>
           <w:rPr>
@@ -14130,7 +14615,7 @@
       </w:r>
     </w:p>
     <w:sectPr>
-      <w:footerReference w:type="default" r:id="rId16"/>
+      <w:footerReference w:type="default" r:id="rId18"/>
       <w:pgSz w:w="11906" w:h="16838"/>
       <w:pgMar w:top="1440" w:right="1440" w:bottom="1440" w:left="1440" w:header="708" w:footer="708" w:gutter="0"/>
       <w:cols w:space="708"/>
@@ -14141,7 +14626,7 @@
 </file>
 
 <file path=word/endnotes.xml><?xml version="1.0" encoding="utf-8"?>
-<w:endnotes xmlns:wpc="http://schemas.microsoft.com/office/word/2010/wordprocessingCanvas" xmlns:cx="http://schemas.microsoft.com/office/drawing/2014/chartex" xmlns:cx1="http://schemas.microsoft.com/office/drawing/2015/9/8/chartex" xmlns:cx2="http://schemas.microsoft.com/office/drawing/2015/10/21/chartex" xmlns:cx3="http://schemas.microsoft.com/office/drawing/2016/5/9/chartex" xmlns:cx4="http://schemas.microsoft.com/office/drawing/2016/5/10/chartex" xmlns:cx5="http://schemas.microsoft.com/office/drawing/2016/5/11/chartex" xmlns:cx6="http://schemas.microsoft.com/office/drawing/2016/5/12/chartex" xmlns:cx7="http://schemas.microsoft.com/office/drawing/2016/5/13/chartex" xmlns:cx8="http://schemas.microsoft.com/office/drawing/2016/5/14/chartex" xmlns:mc="http://schemas.openxmlformats.org/markup-compatibility/2006" xmlns:aink="http://schemas.microsoft.com/office/drawing/2016/ink" xmlns:am3d="http://schemas.microsoft.com/office/drawing/2017/model3d" xmlns:o="urn:schemas-microsoft-com:office:office" xmlns:oel="http://schemas.microsoft.com/office/2019/extlst" xmlns:r="http://schemas.openxmlformats.org/officeDocument/2006/relationships" xmlns:m="http://schemas.openxmlformats.org/officeDocument/2006/math" xmlns:v="urn:schemas-microsoft-com:vml" xmlns:wp14="http://schemas.microsoft.com/office/word/2010/wordprocessingDrawing" xmlns:wp="http://schemas.openxmlformats.org/drawingml/2006/wordprocessingDrawing" xmlns:w10="urn:schemas-microsoft-com:office:word" xmlns:w="http://schemas.openxmlformats.org/wordprocessingml/2006/main" xmlns:w14="http://schemas.microsoft.com/office/word/2010/wordml" xmlns:w15="http://schemas.microsoft.com/office/word/2012/wordml" xmlns:w16cex="http://schemas.microsoft.com/office/word/2018/wordml/cex" xmlns:w16cid="http://schemas.microsoft.com/office/word/2016/wordml/cid" xmlns:w16="http://schemas.microsoft.com/office/word/2018/wordml" xmlns:w16sdtdh="http://schemas.microsoft.com/office/word/2020/wordml/sdtdatahash" xmlns:w16se="http://schemas.microsoft.com/office/word/2015/wordml/symex" xmlns:wpg="http://schemas.microsoft.com/office/word/2010/wordprocessingGroup" xmlns:wpi="http://schemas.microsoft.com/office/word/2010/wordprocessingInk" xmlns:wne="http://schemas.microsoft.com/office/word/2006/wordml" xmlns:wps="http://schemas.microsoft.com/office/word/2010/wordprocessingShape" mc:Ignorable="w14 w15 w16se w16cid w16 w16cex w16sdtdh wp14">
+<w:endnotes xmlns:wpc="http://schemas.microsoft.com/office/word/2010/wordprocessingCanvas" xmlns:cx="http://schemas.microsoft.com/office/drawing/2014/chartex" xmlns:cx1="http://schemas.microsoft.com/office/drawing/2015/9/8/chartex" xmlns:cx2="http://schemas.microsoft.com/office/drawing/2015/10/21/chartex" xmlns:cx3="http://schemas.microsoft.com/office/drawing/2016/5/9/chartex" xmlns:cx4="http://schemas.microsoft.com/office/drawing/2016/5/10/chartex" xmlns:cx5="http://schemas.microsoft.com/office/drawing/2016/5/11/chartex" xmlns:cx6="http://schemas.microsoft.com/office/drawing/2016/5/12/chartex" xmlns:cx7="http://schemas.microsoft.com/office/drawing/2016/5/13/chartex" xmlns:cx8="http://schemas.microsoft.com/office/drawing/2016/5/14/chartex" xmlns:mc="http://schemas.openxmlformats.org/markup-compatibility/2006" xmlns:aink="http://schemas.microsoft.com/office/drawing/2016/ink" xmlns:am3d="http://schemas.microsoft.com/office/drawing/2017/model3d" xmlns:o="urn:schemas-microsoft-com:office:office" xmlns:oel="http://schemas.microsoft.com/office/2019/extlst" xmlns:r="http://schemas.openxmlformats.org/officeDocument/2006/relationships" xmlns:m="http://schemas.openxmlformats.org/officeDocument/2006/math" xmlns:v="urn:schemas-microsoft-com:vml" xmlns:wp14="http://schemas.microsoft.com/office/word/2010/wordprocessingDrawing" xmlns:wp="http://schemas.openxmlformats.org/drawingml/2006/wordprocessingDrawing" xmlns:w10="urn:schemas-microsoft-com:office:word" xmlns:w="http://schemas.openxmlformats.org/wordprocessingml/2006/main" xmlns:w14="http://schemas.microsoft.com/office/word/2010/wordml" xmlns:w15="http://schemas.microsoft.com/office/word/2012/wordml" xmlns:w16cex="http://schemas.microsoft.com/office/word/2018/wordml/cex" xmlns:w16cid="http://schemas.microsoft.com/office/word/2016/wordml/cid" xmlns:w16="http://schemas.microsoft.com/office/word/2018/wordml" xmlns:w16du="http://schemas.microsoft.com/office/word/2023/wordml/word16du" xmlns:w16sdtdh="http://schemas.microsoft.com/office/word/2020/wordml/sdtdatahash" xmlns:w16se="http://schemas.microsoft.com/office/word/2015/wordml/symex" xmlns:wpg="http://schemas.microsoft.com/office/word/2010/wordprocessingGroup" xmlns:wpi="http://schemas.microsoft.com/office/word/2010/wordprocessingInk" xmlns:wne="http://schemas.microsoft.com/office/word/2006/wordml" xmlns:wps="http://schemas.microsoft.com/office/word/2010/wordprocessingShape" mc:Ignorable="w14 w15 w16se w16cid w16 w16cex w16sdtdh w16du wp14">
   <w:endnote w:type="separator" w:id="-1">
     <w:p>
       <w:pPr>
@@ -14166,7 +14651,7 @@
 </file>
 
 <file path=word/footer1.xml><?xml version="1.0" encoding="utf-8"?>
-<w:ftr xmlns:wpc="http://schemas.microsoft.com/office/word/2010/wordprocessingCanvas" xmlns:cx="http://schemas.microsoft.com/office/drawing/2014/chartex" xmlns:cx1="http://schemas.microsoft.com/office/drawing/2015/9/8/chartex" xmlns:cx2="http://schemas.microsoft.com/office/drawing/2015/10/21/chartex" xmlns:cx3="http://schemas.microsoft.com/office/drawing/2016/5/9/chartex" xmlns:cx4="http://schemas.microsoft.com/office/drawing/2016/5/10/chartex" xmlns:cx5="http://schemas.microsoft.com/office/drawing/2016/5/11/chartex" xmlns:cx6="http://schemas.microsoft.com/office/drawing/2016/5/12/chartex" xmlns:cx7="http://schemas.microsoft.com/office/drawing/2016/5/13/chartex" xmlns:cx8="http://schemas.microsoft.com/office/drawing/2016/5/14/chartex" xmlns:mc="http://schemas.openxmlformats.org/markup-compatibility/2006" xmlns:aink="http://schemas.microsoft.com/office/drawing/2016/ink" xmlns:am3d="http://schemas.microsoft.com/office/drawing/2017/model3d" xmlns:o="urn:schemas-microsoft-com:office:office" xmlns:oel="http://schemas.microsoft.com/office/2019/extlst" xmlns:r="http://schemas.openxmlformats.org/officeDocument/2006/relationships" xmlns:m="http://schemas.openxmlformats.org/officeDocument/2006/math" xmlns:v="urn:schemas-microsoft-com:vml" xmlns:wp14="http://schemas.microsoft.com/office/word/2010/wordprocessingDrawing" xmlns:wp="http://schemas.openxmlformats.org/drawingml/2006/wordprocessingDrawing" xmlns:w10="urn:schemas-microsoft-com:office:word" xmlns:w="http://schemas.openxmlformats.org/wordprocessingml/2006/main" xmlns:w14="http://schemas.microsoft.com/office/word/2010/wordml" xmlns:w15="http://schemas.microsoft.com/office/word/2012/wordml" xmlns:w16cex="http://schemas.microsoft.com/office/word/2018/wordml/cex" xmlns:w16cid="http://schemas.microsoft.com/office/word/2016/wordml/cid" xmlns:w16="http://schemas.microsoft.com/office/word/2018/wordml" xmlns:w16sdtdh="http://schemas.microsoft.com/office/word/2020/wordml/sdtdatahash" xmlns:w16se="http://schemas.microsoft.com/office/word/2015/wordml/symex" xmlns:wpg="http://schemas.microsoft.com/office/word/2010/wordprocessingGroup" xmlns:wpi="http://schemas.microsoft.com/office/word/2010/wordprocessingInk" xmlns:wne="http://schemas.microsoft.com/office/word/2006/wordml" xmlns:wps="http://schemas.microsoft.com/office/word/2010/wordprocessingShape" mc:Ignorable="w14 w15 w16se w16cid w16 w16cex w16sdtdh wp14">
+<w:ftr xmlns:wpc="http://schemas.microsoft.com/office/word/2010/wordprocessingCanvas" xmlns:cx="http://schemas.microsoft.com/office/drawing/2014/chartex" xmlns:cx1="http://schemas.microsoft.com/office/drawing/2015/9/8/chartex" xmlns:cx2="http://schemas.microsoft.com/office/drawing/2015/10/21/chartex" xmlns:cx3="http://schemas.microsoft.com/office/drawing/2016/5/9/chartex" xmlns:cx4="http://schemas.microsoft.com/office/drawing/2016/5/10/chartex" xmlns:cx5="http://schemas.microsoft.com/office/drawing/2016/5/11/chartex" xmlns:cx6="http://schemas.microsoft.com/office/drawing/2016/5/12/chartex" xmlns:cx7="http://schemas.microsoft.com/office/drawing/2016/5/13/chartex" xmlns:cx8="http://schemas.microsoft.com/office/drawing/2016/5/14/chartex" xmlns:mc="http://schemas.openxmlformats.org/markup-compatibility/2006" xmlns:aink="http://schemas.microsoft.com/office/drawing/2016/ink" xmlns:am3d="http://schemas.microsoft.com/office/drawing/2017/model3d" xmlns:o="urn:schemas-microsoft-com:office:office" xmlns:oel="http://schemas.microsoft.com/office/2019/extlst" xmlns:r="http://schemas.openxmlformats.org/officeDocument/2006/relationships" xmlns:m="http://schemas.openxmlformats.org/officeDocument/2006/math" xmlns:v="urn:schemas-microsoft-com:vml" xmlns:wp14="http://schemas.microsoft.com/office/word/2010/wordprocessingDrawing" xmlns:wp="http://schemas.openxmlformats.org/drawingml/2006/wordprocessingDrawing" xmlns:w10="urn:schemas-microsoft-com:office:word" xmlns:w="http://schemas.openxmlformats.org/wordprocessingml/2006/main" xmlns:w14="http://schemas.microsoft.com/office/word/2010/wordml" xmlns:w15="http://schemas.microsoft.com/office/word/2012/wordml" xmlns:w16cex="http://schemas.microsoft.com/office/word/2018/wordml/cex" xmlns:w16cid="http://schemas.microsoft.com/office/word/2016/wordml/cid" xmlns:w16="http://schemas.microsoft.com/office/word/2018/wordml" xmlns:w16du="http://schemas.microsoft.com/office/word/2023/wordml/word16du" xmlns:w16sdtdh="http://schemas.microsoft.com/office/word/2020/wordml/sdtdatahash" xmlns:w16se="http://schemas.microsoft.com/office/word/2015/wordml/symex" xmlns:wpg="http://schemas.microsoft.com/office/word/2010/wordprocessingGroup" xmlns:wpi="http://schemas.microsoft.com/office/word/2010/wordprocessingInk" xmlns:wne="http://schemas.microsoft.com/office/word/2006/wordml" xmlns:wps="http://schemas.microsoft.com/office/word/2010/wordprocessingShape" mc:Ignorable="w14 w15 w16se w16cid w16 w16cex w16sdtdh w16du wp14">
   <w:sdt>
     <w:sdtPr>
       <w:id w:val="-933811812"/>
@@ -14219,7 +14704,7 @@
 </file>
 
 <file path=word/footnotes.xml><?xml version="1.0" encoding="utf-8"?>
-<w:footnotes xmlns:wpc="http://schemas.microsoft.com/office/word/2010/wordprocessingCanvas" xmlns:cx="http://schemas.microsoft.com/office/drawing/2014/chartex" xmlns:cx1="http://schemas.microsoft.com/office/drawing/2015/9/8/chartex" xmlns:cx2="http://schemas.microsoft.com/office/drawing/2015/10/21/chartex" xmlns:cx3="http://schemas.microsoft.com/office/drawing/2016/5/9/chartex" xmlns:cx4="http://schemas.microsoft.com/office/drawing/2016/5/10/chartex" xmlns:cx5="http://schemas.microsoft.com/office/drawing/2016/5/11/chartex" xmlns:cx6="http://schemas.microsoft.com/office/drawing/2016/5/12/chartex" xmlns:cx7="http://schemas.microsoft.com/office/drawing/2016/5/13/chartex" xmlns:cx8="http://schemas.microsoft.com/office/drawing/2016/5/14/chartex" xmlns:mc="http://schemas.openxmlformats.org/markup-compatibility/2006" xmlns:aink="http://schemas.microsoft.com/office/drawing/2016/ink" xmlns:am3d="http://schemas.microsoft.com/office/drawing/2017/model3d" xmlns:o="urn:schemas-microsoft-com:office:office" xmlns:oel="http://schemas.microsoft.com/office/2019/extlst" xmlns:r="http://schemas.openxmlformats.org/officeDocument/2006/relationships" xmlns:m="http://schemas.openxmlformats.org/officeDocument/2006/math" xmlns:v="urn:schemas-microsoft-com:vml" xmlns:wp14="http://schemas.microsoft.com/office/word/2010/wordprocessingDrawing" xmlns:wp="http://schemas.openxmlformats.org/drawingml/2006/wordprocessingDrawing" xmlns:w10="urn:schemas-microsoft-com:office:word" xmlns:w="http://schemas.openxmlformats.org/wordprocessingml/2006/main" xmlns:w14="http://schemas.microsoft.com/office/word/2010/wordml" xmlns:w15="http://schemas.microsoft.com/office/word/2012/wordml" xmlns:w16cex="http://schemas.microsoft.com/office/word/2018/wordml/cex" xmlns:w16cid="http://schemas.microsoft.com/office/word/2016/wordml/cid" xmlns:w16="http://schemas.microsoft.com/office/word/2018/wordml" xmlns:w16sdtdh="http://schemas.microsoft.com/office/word/2020/wordml/sdtdatahash" xmlns:w16se="http://schemas.microsoft.com/office/word/2015/wordml/symex" xmlns:wpg="http://schemas.microsoft.com/office/word/2010/wordprocessingGroup" xmlns:wpi="http://schemas.microsoft.com/office/word/2010/wordprocessingInk" xmlns:wne="http://schemas.microsoft.com/office/word/2006/wordml" xmlns:wps="http://schemas.microsoft.com/office/word/2010/wordprocessingShape" mc:Ignorable="w14 w15 w16se w16cid w16 w16cex w16sdtdh wp14">
+<w:footnotes xmlns:wpc="http://schemas.microsoft.com/office/word/2010/wordprocessingCanvas" xmlns:cx="http://schemas.microsoft.com/office/drawing/2014/chartex" xmlns:cx1="http://schemas.microsoft.com/office/drawing/2015/9/8/chartex" xmlns:cx2="http://schemas.microsoft.com/office/drawing/2015/10/21/chartex" xmlns:cx3="http://schemas.microsoft.com/office/drawing/2016/5/9/chartex" xmlns:cx4="http://schemas.microsoft.com/office/drawing/2016/5/10/chartex" xmlns:cx5="http://schemas.microsoft.com/office/drawing/2016/5/11/chartex" xmlns:cx6="http://schemas.microsoft.com/office/drawing/2016/5/12/chartex" xmlns:cx7="http://schemas.microsoft.com/office/drawing/2016/5/13/chartex" xmlns:cx8="http://schemas.microsoft.com/office/drawing/2016/5/14/chartex" xmlns:mc="http://schemas.openxmlformats.org/markup-compatibility/2006" xmlns:aink="http://schemas.microsoft.com/office/drawing/2016/ink" xmlns:am3d="http://schemas.microsoft.com/office/drawing/2017/model3d" xmlns:o="urn:schemas-microsoft-com:office:office" xmlns:oel="http://schemas.microsoft.com/office/2019/extlst" xmlns:r="http://schemas.openxmlformats.org/officeDocument/2006/relationships" xmlns:m="http://schemas.openxmlformats.org/officeDocument/2006/math" xmlns:v="urn:schemas-microsoft-com:vml" xmlns:wp14="http://schemas.microsoft.com/office/word/2010/wordprocessingDrawing" xmlns:wp="http://schemas.openxmlformats.org/drawingml/2006/wordprocessingDrawing" xmlns:w10="urn:schemas-microsoft-com:office:word" xmlns:w="http://schemas.openxmlformats.org/wordprocessingml/2006/main" xmlns:w14="http://schemas.microsoft.com/office/word/2010/wordml" xmlns:w15="http://schemas.microsoft.com/office/word/2012/wordml" xmlns:w16cex="http://schemas.microsoft.com/office/word/2018/wordml/cex" xmlns:w16cid="http://schemas.microsoft.com/office/word/2016/wordml/cid" xmlns:w16="http://schemas.microsoft.com/office/word/2018/wordml" xmlns:w16du="http://schemas.microsoft.com/office/word/2023/wordml/word16du" xmlns:w16sdtdh="http://schemas.microsoft.com/office/word/2020/wordml/sdtdatahash" xmlns:w16se="http://schemas.microsoft.com/office/word/2015/wordml/symex" xmlns:wpg="http://schemas.microsoft.com/office/word/2010/wordprocessingGroup" xmlns:wpi="http://schemas.microsoft.com/office/word/2010/wordprocessingInk" xmlns:wne="http://schemas.microsoft.com/office/word/2006/wordml" xmlns:wps="http://schemas.microsoft.com/office/word/2010/wordprocessingShape" mc:Ignorable="w14 w15 w16se w16cid w16 w16cex w16sdtdh w16du wp14">
   <w:footnote w:type="separator" w:id="-1">
     <w:p>
       <w:pPr>
@@ -14244,7 +14729,7 @@
 </file>
 
 <file path=word/numbering.xml><?xml version="1.0" encoding="utf-8"?>
-<w:numbering xmlns:wpc="http://schemas.microsoft.com/office/word/2010/wordprocessingCanvas" xmlns:cx="http://schemas.microsoft.com/office/drawing/2014/chartex" xmlns:cx1="http://schemas.microsoft.com/office/drawing/2015/9/8/chartex" xmlns:cx2="http://schemas.microsoft.com/office/drawing/2015/10/21/chartex" xmlns:cx3="http://schemas.microsoft.com/office/drawing/2016/5/9/chartex" xmlns:cx4="http://schemas.microsoft.com/office/drawing/2016/5/10/chartex" xmlns:cx5="http://schemas.microsoft.com/office/drawing/2016/5/11/chartex" xmlns:cx6="http://schemas.microsoft.com/office/drawing/2016/5/12/chartex" xmlns:cx7="http://schemas.microsoft.com/office/drawing/2016/5/13/chartex" xmlns:cx8="http://schemas.microsoft.com/office/drawing/2016/5/14/chartex" xmlns:mc="http://schemas.openxmlformats.org/markup-compatibility/2006" xmlns:aink="http://schemas.microsoft.com/office/drawing/2016/ink" xmlns:am3d="http://schemas.microsoft.com/office/drawing/2017/model3d" xmlns:o="urn:schemas-microsoft-com:office:office" xmlns:oel="http://schemas.microsoft.com/office/2019/extlst" xmlns:r="http://schemas.openxmlformats.org/officeDocument/2006/relationships" xmlns:m="http://schemas.openxmlformats.org/officeDocument/2006/math" xmlns:v="urn:schemas-microsoft-com:vml" xmlns:wp14="http://schemas.microsoft.com/office/word/2010/wordprocessingDrawing" xmlns:wp="http://schemas.openxmlformats.org/drawingml/2006/wordprocessingDrawing" xmlns:w10="urn:schemas-microsoft-com:office:word" xmlns:w="http://schemas.openxmlformats.org/wordprocessingml/2006/main" xmlns:w14="http://schemas.microsoft.com/office/word/2010/wordml" xmlns:w15="http://schemas.microsoft.com/office/word/2012/wordml" xmlns:w16cex="http://schemas.microsoft.com/office/word/2018/wordml/cex" xmlns:w16cid="http://schemas.microsoft.com/office/word/2016/wordml/cid" xmlns:w16="http://schemas.microsoft.com/office/word/2018/wordml" xmlns:w16sdtdh="http://schemas.microsoft.com/office/word/2020/wordml/sdtdatahash" xmlns:w16se="http://schemas.microsoft.com/office/word/2015/wordml/symex" xmlns:wpg="http://schemas.microsoft.com/office/word/2010/wordprocessingGroup" xmlns:wpi="http://schemas.microsoft.com/office/word/2010/wordprocessingInk" xmlns:wne="http://schemas.microsoft.com/office/word/2006/wordml" xmlns:wps="http://schemas.microsoft.com/office/word/2010/wordprocessingShape" mc:Ignorable="w14 w15 w16se w16cid w16 w16cex w16sdtdh wp14">
+<w:numbering xmlns:wpc="http://schemas.microsoft.com/office/word/2010/wordprocessingCanvas" xmlns:cx="http://schemas.microsoft.com/office/drawing/2014/chartex" xmlns:cx1="http://schemas.microsoft.com/office/drawing/2015/9/8/chartex" xmlns:cx2="http://schemas.microsoft.com/office/drawing/2015/10/21/chartex" xmlns:cx3="http://schemas.microsoft.com/office/drawing/2016/5/9/chartex" xmlns:cx4="http://schemas.microsoft.com/office/drawing/2016/5/10/chartex" xmlns:cx5="http://schemas.microsoft.com/office/drawing/2016/5/11/chartex" xmlns:cx6="http://schemas.microsoft.com/office/drawing/2016/5/12/chartex" xmlns:cx7="http://schemas.microsoft.com/office/drawing/2016/5/13/chartex" xmlns:cx8="http://schemas.microsoft.com/office/drawing/2016/5/14/chartex" xmlns:mc="http://schemas.openxmlformats.org/markup-compatibility/2006" xmlns:aink="http://schemas.microsoft.com/office/drawing/2016/ink" xmlns:am3d="http://schemas.microsoft.com/office/drawing/2017/model3d" xmlns:o="urn:schemas-microsoft-com:office:office" xmlns:oel="http://schemas.microsoft.com/office/2019/extlst" xmlns:r="http://schemas.openxmlformats.org/officeDocument/2006/relationships" xmlns:m="http://schemas.openxmlformats.org/officeDocument/2006/math" xmlns:v="urn:schemas-microsoft-com:vml" xmlns:wp14="http://schemas.microsoft.com/office/word/2010/wordprocessingDrawing" xmlns:wp="http://schemas.openxmlformats.org/drawingml/2006/wordprocessingDrawing" xmlns:w10="urn:schemas-microsoft-com:office:word" xmlns:w="http://schemas.openxmlformats.org/wordprocessingml/2006/main" xmlns:w14="http://schemas.microsoft.com/office/word/2010/wordml" xmlns:w15="http://schemas.microsoft.com/office/word/2012/wordml" xmlns:w16cex="http://schemas.microsoft.com/office/word/2018/wordml/cex" xmlns:w16cid="http://schemas.microsoft.com/office/word/2016/wordml/cid" xmlns:w16="http://schemas.microsoft.com/office/word/2018/wordml" xmlns:w16du="http://schemas.microsoft.com/office/word/2023/wordml/word16du" xmlns:w16sdtdh="http://schemas.microsoft.com/office/word/2020/wordml/sdtdatahash" xmlns:w16se="http://schemas.microsoft.com/office/word/2015/wordml/symex" xmlns:wpg="http://schemas.microsoft.com/office/word/2010/wordprocessingGroup" xmlns:wpi="http://schemas.microsoft.com/office/word/2010/wordprocessingInk" xmlns:wne="http://schemas.microsoft.com/office/word/2006/wordml" xmlns:wps="http://schemas.microsoft.com/office/word/2010/wordprocessingShape" mc:Ignorable="w14 w15 w16se w16cid w16 w16cex w16sdtdh w16du wp14">
   <w:abstractNum w:abstractNumId="0" w15:restartNumberingAfterBreak="0">
     <w:nsid w:val="2D8E4C28"/>
     <w:multiLevelType w:val="hybridMultilevel"/>
@@ -14936,7 +15421,7 @@
 </file>
 
 <file path=word/styles.xml><?xml version="1.0" encoding="utf-8"?>
-<w:styles xmlns:mc="http://schemas.openxmlformats.org/markup-compatibility/2006" xmlns:r="http://schemas.openxmlformats.org/officeDocument/2006/relationships" xmlns:w="http://schemas.openxmlformats.org/wordprocessingml/2006/main" xmlns:w14="http://schemas.microsoft.com/office/word/2010/wordml" xmlns:w15="http://schemas.microsoft.com/office/word/2012/wordml" xmlns:w16cex="http://schemas.microsoft.com/office/word/2018/wordml/cex" xmlns:w16cid="http://schemas.microsoft.com/office/word/2016/wordml/cid" xmlns:w16="http://schemas.microsoft.com/office/word/2018/wordml" xmlns:w16sdtdh="http://schemas.microsoft.com/office/word/2020/wordml/sdtdatahash" xmlns:w16se="http://schemas.microsoft.com/office/word/2015/wordml/symex" mc:Ignorable="w14 w15 w16se w16cid w16 w16cex w16sdtdh">
+<w:styles xmlns:mc="http://schemas.openxmlformats.org/markup-compatibility/2006" xmlns:r="http://schemas.openxmlformats.org/officeDocument/2006/relationships" xmlns:w="http://schemas.openxmlformats.org/wordprocessingml/2006/main" xmlns:w14="http://schemas.microsoft.com/office/word/2010/wordml" xmlns:w15="http://schemas.microsoft.com/office/word/2012/wordml" xmlns:w16cex="http://schemas.microsoft.com/office/word/2018/wordml/cex" xmlns:w16cid="http://schemas.microsoft.com/office/word/2016/wordml/cid" xmlns:w16="http://schemas.microsoft.com/office/word/2018/wordml" xmlns:w16du="http://schemas.microsoft.com/office/word/2023/wordml/word16du" xmlns:w16sdtdh="http://schemas.microsoft.com/office/word/2020/wordml/sdtdatahash" xmlns:w16se="http://schemas.microsoft.com/office/word/2015/wordml/symex" mc:Ignorable="w14 w15 w16se w16cid w16 w16cex w16sdtdh w16du">
   <w:docDefaults>
     <w:rPrDefault>
       <w:rPr>
@@ -16727,11 +17212,56 @@
     </b:Author>
     <b:RefOrder>11</b:RefOrder>
   </b:Source>
+  <b:Source>
+    <b:Tag>Eni241</b:Tag>
+    <b:SourceType>InternetSite</b:SourceType>
+    <b:Guid>{0AED0CF7-1B30-40A5-A9C1-F4597A55AC41}</b:Guid>
+    <b:Title>Enigma Machine Emulator</b:Title>
+    <b:YearAccessed>2024</b:YearAccessed>
+    <b:URL>https://www.101computing.net/enigma-machine-emulator/</b:URL>
+    <b:RefOrder>13</b:RefOrder>
+  </b:Source>
+  <b:Source>
+    <b:Tag>Eni</b:Tag>
+    <b:SourceType>InternetSite</b:SourceType>
+    <b:Guid>{4076B3FA-8884-408F-BFBD-DEB9DC1A5D5F}</b:Guid>
+    <b:Title>Enigma Machine</b:Title>
+    <b:URL>https://cryptii.com/pipes/enigma-machine</b:URL>
+    <b:RefOrder>14</b:RefOrder>
+  </b:Source>
+  <b:Source>
+    <b:Tag>Vir24</b:Tag>
+    <b:SourceType>InternetSite</b:SourceType>
+    <b:Guid>{A6C524C7-5402-4CE7-9265-295F10410048}</b:Guid>
+    <b:Title>Virtual Enigma</b:Title>
+    <b:YearAccessed>2024</b:YearAccessed>
+    <b:URL>https://enigma.virtualcolossus.co.uk/VirtualEnigma/</b:URL>
+    <b:RefOrder>15</b:RefOrder>
+  </b:Source>
+  <b:Source>
+    <b:Tag>Tom24</b:Tag>
+    <b:SourceType>InternetSite</b:SourceType>
+    <b:Guid>{BDFCF5E3-FF18-47FD-934F-CAEF870DDC11}</b:Guid>
+    <b:Author>
+      <b:Author>
+        <b:NameList>
+          <b:Person>
+            <b:Last>MacWright</b:Last>
+            <b:First>Tom</b:First>
+          </b:Person>
+        </b:NameList>
+      </b:Author>
+    </b:Author>
+    <b:Title>Enigma Machine</b:Title>
+    <b:YearAccessed>2024</b:YearAccessed>
+    <b:URL>https://observablehq.com/@tmcw/enigma-machine</b:URL>
+    <b:RefOrder>16</b:RefOrder>
+  </b:Source>
 </b:Sources>
 </file>
 
 <file path=customXml/itemProps1.xml><?xml version="1.0" encoding="utf-8"?>
-<ds:datastoreItem xmlns:ds="http://schemas.openxmlformats.org/officeDocument/2006/customXml" ds:itemID="{3B126468-2B1C-B848-B8A8-0E5965A18E6B}">
+<ds:datastoreItem xmlns:ds="http://schemas.openxmlformats.org/officeDocument/2006/customXml" ds:itemID="{92D45DDB-8A15-413F-9A05-17F8024F0CEB}">
   <ds:schemaRefs>
     <ds:schemaRef ds:uri="http://schemas.openxmlformats.org/officeDocument/2006/bibliography"/>
   </ds:schemaRefs>

</xml_diff>

<commit_message>
Final changes to Background and History
</commit_message>
<xml_diff>
--- a/docs/project/Report.docx
+++ b/docs/project/Report.docx
@@ -3867,14 +3867,12 @@
         </w:rPr>
         <w:t>, I developed a second “</w:t>
       </w:r>
-      <w:proofErr w:type="spellStart"/>
       <w:r>
         <w:rPr>
           <w:rFonts w:cs="Times New Roman"/>
         </w:rPr>
         <w:t>EnimgaPlus</w:t>
       </w:r>
-      <w:proofErr w:type="spellEnd"/>
       <w:r>
         <w:rPr>
           <w:rFonts w:cs="Times New Roman"/>
@@ -4635,19 +4633,11 @@
           <w:rFonts w:cs="Times New Roman"/>
         </w:rPr>
       </w:pPr>
-      <w:proofErr w:type="gramStart"/>
-      <w:r>
-        <w:rPr>
-          <w:rFonts w:cs="Times New Roman"/>
-        </w:rPr>
-        <w:t>TODO :</w:t>
-      </w:r>
-      <w:proofErr w:type="gramEnd"/>
-      <w:r>
-        <w:rPr>
-          <w:rFonts w:cs="Times New Roman"/>
-        </w:rPr>
-        <w:t xml:space="preserve"> Add more history here </w:t>
+      <w:r>
+        <w:rPr>
+          <w:rFonts w:cs="Times New Roman"/>
+        </w:rPr>
+        <w:t xml:space="preserve">TODO : Add more history here </w:t>
       </w:r>
     </w:p>
     <w:p>
@@ -5223,15 +5213,7 @@
         <w:fldChar w:fldCharType="end"/>
       </w:r>
       <w:r>
-        <w:t xml:space="preserve"> A photo of Enigma I </w:t>
-      </w:r>
-      <w:proofErr w:type="gramStart"/>
-      <w:r>
-        <w:t>showing</w:t>
-      </w:r>
-      <w:proofErr w:type="gramEnd"/>
-      <w:r>
-        <w:t xml:space="preserve"> the plugboard, keyboard and lampboard. Only a small portion of the rotors are </w:t>
+        <w:t xml:space="preserve"> A photo of Enigma I showing the plugboard, keyboard and lampboard. Only a small portion of the rotors are </w:t>
       </w:r>
       <w:r>
         <w:t>visible,</w:t>
@@ -5871,15 +5853,7 @@
         <w:t>Enigma I</w:t>
       </w:r>
       <w:r>
-        <w:t xml:space="preserve"> </w:t>
-      </w:r>
-      <w:proofErr w:type="gramStart"/>
-      <w:r>
-        <w:t>demonstrating</w:t>
-      </w:r>
-      <w:proofErr w:type="gramEnd"/>
-      <w:r>
-        <w:t xml:space="preserve"> their internal wiring as well as the location of the notch. For example, rotor I will map A to E and B to K provided the rotor is in rest position (Position A and Ring setting A).</w:t>
+        <w:t xml:space="preserve"> demonstrating their internal wiring as well as the location of the notch. For example, rotor I will map A to E and B to K provided the rotor is in rest position (Position A and Ring setting A).</w:t>
       </w:r>
     </w:p>
     <w:tbl>
@@ -8277,7 +8251,13 @@
         </w:sdtContent>
       </w:sdt>
       <w:r>
-        <w:t xml:space="preserve"> and depict rectangles with nodes on each side to represent each letter. The connection</w:t>
+        <w:t xml:space="preserve"> and depict rectangles with nodes on each side to represent each letter</w:t>
+      </w:r>
+      <w:r>
+        <w:t xml:space="preserve"> in a truncated alphabet (A-F). </w:t>
+      </w:r>
+      <w:r>
+        <w:t>The connection</w:t>
       </w:r>
       <w:r>
         <w:t>s</w:t>
@@ -8505,27 +8485,6 @@
       </w:r>
     </w:p>
     <w:p>
-      <w:pPr>
-        <w:rPr>
-          <w:rFonts w:eastAsiaTheme="minorEastAsia"/>
-        </w:rPr>
-      </w:pPr>
-      <w:proofErr w:type="gramStart"/>
-      <w:r>
-        <w:rPr>
-          <w:rFonts w:eastAsiaTheme="minorEastAsia"/>
-        </w:rPr>
-        <w:t>TODO :</w:t>
-      </w:r>
-      <w:proofErr w:type="gramEnd"/>
-      <w:r>
-        <w:rPr>
-          <w:rFonts w:eastAsiaTheme="minorEastAsia"/>
-        </w:rPr>
-        <w:t xml:space="preserve"> Mention truncated alphabet – Colour code? Rotation effect</w:t>
-      </w:r>
-    </w:p>
-    <w:p>
       <w:r>
         <w:rPr>
           <w:rFonts w:cs="Times New Roman"/>
@@ -8560,7 +8519,6 @@
         <w:rPr>
           <w:rFonts w:cs="Times New Roman"/>
         </w:rPr>
-        <w:lastRenderedPageBreak/>
         <w:t xml:space="preserve"> </w:t>
       </w:r>
       <w:r>
@@ -8639,16 +8597,12 @@
       </w:r>
       <w:bookmarkEnd w:id="35"/>
       <w:r>
-        <w:t xml:space="preserve">A wiring diagram to show a plugboards potential </w:t>
-      </w:r>
-      <w:proofErr w:type="gramStart"/>
-      <w:r>
-        <w:t>encoding</w:t>
-      </w:r>
-      <w:proofErr w:type="gramEnd"/>
-    </w:p>
-    <w:p>
-      <w:r>
+        <w:t>A wiring diagram to show a plugboards potential encoding</w:t>
+      </w:r>
+    </w:p>
+    <w:p>
+      <w:r>
+        <w:lastRenderedPageBreak/>
         <w:t>The reflector acts as a substitution cypher with additional constraints being self-coding and reciprocal coding</w:t>
       </w:r>
       <w:r>
@@ -8864,7 +8818,6 @@
       <w:r>
         <w:t xml:space="preserve"> An equation and additional constraints to describe the behaviour of an Enigma </w:t>
       </w:r>
-      <w:proofErr w:type="gramStart"/>
       <w:r>
         <w:t>r</w:t>
       </w:r>
@@ -8872,7 +8825,6 @@
         <w:t>eflector</w:t>
       </w:r>
       <w:bookmarkEnd w:id="37"/>
-      <w:proofErr w:type="gramEnd"/>
     </w:p>
     <w:p>
       <w:pPr>
@@ -8953,13 +8905,8 @@
       </w:r>
       <w:bookmarkEnd w:id="38"/>
       <w:r>
-        <w:t xml:space="preserve">A wiring diagram to show a potential encoding for a </w:t>
-      </w:r>
-      <w:proofErr w:type="gramStart"/>
-      <w:r>
-        <w:t>reflector</w:t>
-      </w:r>
-      <w:proofErr w:type="gramEnd"/>
+        <w:t>A wiring diagram to show a potential encoding for a reflector</w:t>
+      </w:r>
     </w:p>
     <w:p>
       <w:pPr>
@@ -9010,11 +8957,7 @@
         <w:t xml:space="preserve"> whereas the ring setting will cause them to move downwards</w:t>
       </w:r>
       <w:r>
-        <w:t xml:space="preserve">. This effect is easily seen with the horizontal connection </w:t>
-      </w:r>
-      <w:r>
-        <w:lastRenderedPageBreak/>
-        <w:t>between F</w:t>
+        <w:t>. This effect is easily seen with the horizontal connection between F</w:t>
       </w:r>
       <w:r>
         <w:t xml:space="preserve"> on the left image</w:t>
@@ -9646,14 +9589,9 @@
         </m:r>
       </m:oMath>
       <w:r>
-        <w:t xml:space="preserve"> represents the ring </w:t>
-      </w:r>
-      <w:proofErr w:type="gramStart"/>
-      <w:r>
-        <w:t>setting</w:t>
+        <w:t xml:space="preserve"> represents the ring setting</w:t>
       </w:r>
       <w:bookmarkEnd w:id="40"/>
-      <w:proofErr w:type="gramEnd"/>
     </w:p>
     <w:p>
       <w:pPr>
@@ -9664,6 +9602,7 @@
         <w:rPr>
           <w:noProof/>
         </w:rPr>
+        <w:lastRenderedPageBreak/>
         <w:drawing>
           <wp:inline distT="0" distB="0" distL="0" distR="0" wp14:anchorId="2C73972E" wp14:editId="069EF413">
             <wp:extent cx="1941266" cy="3008425"/>
@@ -9799,12 +9738,10 @@
       <w:r>
         <w:t xml:space="preserve">. The diagram on the right shows the same rotor as on the left, but with a rotation of </w:t>
       </w:r>
-      <w:proofErr w:type="gramStart"/>
       <w:r>
         <w:t>one</w:t>
       </w:r>
       <w:bookmarkEnd w:id="42"/>
-      <w:proofErr w:type="gramEnd"/>
     </w:p>
     <w:p>
       <w:r>
@@ -9880,7 +9817,6 @@
         <w:rPr>
           <w:noProof/>
         </w:rPr>
-        <w:lastRenderedPageBreak/>
         <w:drawing>
           <wp:inline distT="0" distB="0" distL="0" distR="0" wp14:anchorId="2E870DCC" wp14:editId="6A2F6801">
             <wp:extent cx="5731510" cy="2127250"/>
@@ -9969,6 +9905,7 @@
         <w:rPr>
           <w:noProof/>
         </w:rPr>
+        <w:lastRenderedPageBreak/>
         <w:drawing>
           <wp:inline distT="0" distB="0" distL="0" distR="0" wp14:anchorId="1ACEBEA9" wp14:editId="72745AD9">
             <wp:extent cx="5731510" cy="2141220"/>
@@ -10289,11 +10226,9 @@
       <w:r>
         <w:t xml:space="preserve">. In fact, work from Tang, </w:t>
       </w:r>
-      <w:proofErr w:type="gramStart"/>
       <w:r>
         <w:t>Lee</w:t>
       </w:r>
-      <w:proofErr w:type="gramEnd"/>
       <w:r>
         <w:t xml:space="preserve"> and Russo </w:t>
       </w:r>
@@ -10891,7 +10826,6 @@
             <w:rPr>
               <w:rFonts w:ascii="Cambria Math" w:eastAsiaTheme="minorEastAsia" w:hAnsi="Cambria Math"/>
             </w:rPr>
-            <w:lastRenderedPageBreak/>
             <m:t>n‼=</m:t>
           </m:r>
           <m:nary>
@@ -11056,9 +10990,6 @@
       <w:bookmarkEnd w:id="53"/>
       <w:r>
         <w:t xml:space="preserve"> Definition of double factorial</w:t>
-      </w:r>
-      <w:r>
-        <w:t xml:space="preserve"> [CITE]</w:t>
       </w:r>
       <w:bookmarkEnd w:id="54"/>
     </w:p>
@@ -11365,15 +11296,7 @@
         <w:t xml:space="preserve"> plugboard</w:t>
       </w:r>
       <w:r>
-        <w:t xml:space="preserve"> cables are used. Ring setting is omitted as it was not changed by the Germans. Based on work from Tang, </w:t>
-      </w:r>
-      <w:proofErr w:type="gramStart"/>
-      <w:r>
-        <w:t>Lee</w:t>
-      </w:r>
-      <w:proofErr w:type="gramEnd"/>
-      <w:r>
-        <w:t xml:space="preserve"> and Russo </w:t>
+        <w:t xml:space="preserve"> cables are used. Ring setting is omitted as it was not changed by the Germans. Based on work from Tang, Lee and Russo </w:t>
       </w:r>
       <w:sdt>
         <w:sdtPr>
@@ -11454,7 +11377,11 @@
         <w:t xml:space="preserve">with </w:t>
       </w:r>
       <w:r>
-        <w:t xml:space="preserve">more rotors. This can be done by adding an additional slot to the machine to allow for 4 or more rotors to be in use at one time, or even using the usual 3 rotor slots but having a larger collection to choose from. In </w:t>
+        <w:t xml:space="preserve">more rotors. This can be done by adding an additional slot to the machine to allow for 4 or more rotors to be in use at one time, or even using the usual 3 rotor slots but having a larger collection to choose from. </w:t>
+      </w:r>
+      <w:r>
+        <w:lastRenderedPageBreak/>
+        <w:t xml:space="preserve">In </w:t>
       </w:r>
       <w:r>
         <w:t>fact,</w:t>
@@ -11492,15 +11419,7 @@
         </w:sdtContent>
       </w:sdt>
       <w:r>
-        <w:t xml:space="preserve"> </w:t>
-      </w:r>
-      <w:proofErr w:type="gramStart"/>
-      <w:r>
-        <w:t>in order to</w:t>
-      </w:r>
-      <w:proofErr w:type="gramEnd"/>
-      <w:r>
-        <w:t xml:space="preserve"> increase the key space. Other machines that were inspired by Enigma</w:t>
+        <w:t xml:space="preserve"> in order to increase the key space. Other machines that were inspired by Enigma</w:t>
       </w:r>
       <w:r>
         <w:t>,</w:t>
@@ -11831,7 +11750,6 @@
         </w:tabs>
       </w:pPr>
       <w:r>
-        <w:lastRenderedPageBreak/>
         <w:t xml:space="preserve">The design in </w:t>
       </w:r>
       <w:r>
@@ -11859,7 +11777,13 @@
         <w:t xml:space="preserve"> </w:t>
       </w:r>
       <w:r>
-        <w:t xml:space="preserve">mainly focusses on the electrical behaviour of the hypothetical machine but </w:t>
+        <w:t xml:space="preserve">mainly focusses on the electrical behaviour of the hypothetical machine </w:t>
+      </w:r>
+      <w:r>
+        <w:t>however it</w:t>
+      </w:r>
+      <w:r>
+        <w:t xml:space="preserve"> </w:t>
       </w:r>
       <w:r>
         <w:t>acted as</w:t>
@@ -11868,15 +11792,7 @@
         <w:t xml:space="preserve"> the main inspiration for “EnigmaPlus”</w:t>
       </w:r>
       <w:r>
-        <w:t xml:space="preserve">. By representing this circuit as a wiring diagram </w:t>
-      </w:r>
-      <w:proofErr w:type="gramStart"/>
-      <w:r>
-        <w:t>similar to</w:t>
-      </w:r>
-      <w:proofErr w:type="gramEnd"/>
-      <w:r>
-        <w:t xml:space="preserve"> Figures 6-7, a logical model for this machine can be inferred</w:t>
+        <w:t>. By representing this circuit as a wiring diagram similar to Figures 6-7, a logical model for this machine can be inferred</w:t>
       </w:r>
       <w:r>
         <w:t xml:space="preserve"> as shown in</w:t>
@@ -11921,6 +11837,7 @@
         <w:rPr>
           <w:noProof/>
         </w:rPr>
+        <w:lastRenderedPageBreak/>
         <w:drawing>
           <wp:inline distT="0" distB="0" distL="0" distR="0" wp14:anchorId="472C500D" wp14:editId="624BD16D">
             <wp:extent cx="5639333" cy="3454400"/>
@@ -12008,33 +11925,25 @@
         <w:t xml:space="preserve">as well as </w:t>
       </w:r>
       <w:r>
-        <w:t>encoding and decoding take place in opposite directions.</w:t>
-      </w:r>
-    </w:p>
-    <w:p>
-      <w:pPr>
-        <w:tabs>
-          <w:tab w:val="left" w:pos="2556"/>
-        </w:tabs>
-      </w:pPr>
-      <w:proofErr w:type="gramStart"/>
-      <w:r>
-        <w:t>TODO :</w:t>
-      </w:r>
-      <w:proofErr w:type="gramEnd"/>
-      <w:r>
-        <w:t xml:space="preserve"> Expand this section</w:t>
-      </w:r>
-    </w:p>
-    <w:p>
-      <w:pPr>
-        <w:pStyle w:val="Heading2"/>
-        <w:rPr>
-          <w:lang w:val="en-GB"/>
-        </w:rPr>
-      </w:pPr>
+        <w:t xml:space="preserve">encoding and decoding take place in </w:t>
+      </w:r>
+      <w:r>
+        <w:t>opposing</w:t>
+      </w:r>
+      <w:r>
+        <w:t xml:space="preserve"> directions.</w:t>
+      </w:r>
       <w:bookmarkStart w:id="61" w:name="_Toc159229113"/>
       <w:bookmarkEnd w:id="58"/>
+    </w:p>
+    <w:p/>
+    <w:p>
+      <w:pPr>
+        <w:pStyle w:val="Heading2"/>
+        <w:rPr>
+          <w:lang w:val="en-GB"/>
+        </w:rPr>
+      </w:pPr>
       <w:r>
         <w:rPr>
           <w:lang w:val="en-GB"/>
@@ -12207,15 +12116,7 @@
         <w:t xml:space="preserve"> </w:t>
       </w:r>
       <w:r>
-        <w:t xml:space="preserve">offers extremely interactive 3D simulation of the Enigma machine. This simulation allows full control of the machine down to each minute detail. Users can open different parts of the machine with their mouse and drag and drop rotors into place on a virtual model of the machine. The level of detail in this simulation offers an authentic experience for the user and is highly recommended for those who would like to experience the </w:t>
-      </w:r>
-      <w:proofErr w:type="gramStart"/>
-      <w:r>
-        <w:t>machine as a whole</w:t>
-      </w:r>
-      <w:proofErr w:type="gramEnd"/>
-      <w:r>
-        <w:t>.</w:t>
+        <w:t>offers extremely interactive 3D simulation of the Enigma machine. This simulation allows full control of the machine down to each minute detail. Users can open different parts of the machine with their mouse and drag and drop rotors into place on a virtual model of the machine. The level of detail in this simulation offers an authentic experience for the user and is highly recommended for those who would like to experience the machine as a whole.</w:t>
       </w:r>
     </w:p>
     <w:p>
@@ -12255,11 +12156,7 @@
         <w:t xml:space="preserve"> </w:t>
       </w:r>
       <w:r>
-        <w:t xml:space="preserve">is the only similar product that I came across that offers a form of visualization to the inner workings of the machine. It represents the Enigma’s encodings as a </w:t>
-      </w:r>
-      <w:r>
-        <w:lastRenderedPageBreak/>
-        <w:t xml:space="preserve">circular wiring diagram </w:t>
+        <w:t xml:space="preserve">is the only similar product that I came across that offers a form of visualization to the inner workings of the machine. It represents the Enigma’s encodings as a circular wiring diagram </w:t>
       </w:r>
       <w:r>
         <w:t xml:space="preserve">analogous to </w:t>
@@ -12271,15 +12168,7 @@
         <w:t>s</w:t>
       </w:r>
       <w:r>
-        <w:t xml:space="preserve"> 3-7. This </w:t>
-      </w:r>
-      <w:proofErr w:type="gramStart"/>
-      <w:r>
-        <w:t>particular page</w:t>
-      </w:r>
-      <w:proofErr w:type="gramEnd"/>
-      <w:r>
-        <w:t xml:space="preserve"> was the inspiration </w:t>
+        <w:t xml:space="preserve"> 3-7. This particular page was the inspiration </w:t>
       </w:r>
       <w:r>
         <w:t>for the visualiser functionality for this project</w:t>
@@ -12301,6 +12190,7 @@
         <w:rPr>
           <w:lang w:val="en-GB"/>
         </w:rPr>
+        <w:lastRenderedPageBreak/>
         <w:t>Design &amp; Implementation</w:t>
       </w:r>
       <w:bookmarkEnd w:id="62"/>
@@ -12640,21 +12530,7 @@
         <w:rPr>
           <w:rFonts w:cs="Times New Roman"/>
         </w:rPr>
-        <w:t xml:space="preserve">Explain how the application will work, show diagrams </w:t>
-      </w:r>
-      <w:proofErr w:type="gramStart"/>
-      <w:r>
-        <w:rPr>
-          <w:rFonts w:cs="Times New Roman"/>
-        </w:rPr>
-        <w:t>in order to</w:t>
-      </w:r>
-      <w:proofErr w:type="gramEnd"/>
-      <w:r>
-        <w:rPr>
-          <w:rFonts w:cs="Times New Roman"/>
-        </w:rPr>
-        <w:t xml:space="preserve"> show how the interfaces will interact with the </w:t>
+        <w:t xml:space="preserve">Explain how the application will work, show diagrams in order to show how the interfaces will interact with the </w:t>
       </w:r>
       <w:r>
         <w:rPr>
@@ -12691,27 +12567,13 @@
         <w:rPr>
           <w:rFonts w:cs="Times New Roman"/>
         </w:rPr>
-        <w:t xml:space="preserve">A </w:t>
-      </w:r>
-      <w:proofErr w:type="gramStart"/>
-      <w:r>
-        <w:rPr>
-          <w:rFonts w:cs="Times New Roman"/>
-        </w:rPr>
-        <w:t>fairly</w:t>
-      </w:r>
-      <w:r>
-        <w:rPr>
-          <w:rFonts w:cs="Times New Roman"/>
-        </w:rPr>
-        <w:t xml:space="preserve"> short</w:t>
-      </w:r>
-      <w:proofErr w:type="gramEnd"/>
-      <w:r>
-        <w:rPr>
-          <w:rFonts w:cs="Times New Roman"/>
-        </w:rPr>
-        <w:t xml:space="preserve"> section, just explain how the interface works and what information will be </w:t>
+        <w:t>A fairly</w:t>
+      </w:r>
+      <w:r>
+        <w:rPr>
+          <w:rFonts w:cs="Times New Roman"/>
+        </w:rPr>
+        <w:t xml:space="preserve"> short section, just explain how the interface works and what information will be </w:t>
       </w:r>
       <w:r>
         <w:rPr>
@@ -12819,7 +12681,6 @@
         <w:rPr>
           <w:lang w:val="en-GB"/>
         </w:rPr>
-        <w:lastRenderedPageBreak/>
         <w:t>Results</w:t>
       </w:r>
       <w:bookmarkEnd w:id="84"/>
@@ -12946,6 +12807,7 @@
         <w:rPr>
           <w:lang w:val="en-GB"/>
         </w:rPr>
+        <w:lastRenderedPageBreak/>
         <w:t>GUI Evaluation</w:t>
       </w:r>
       <w:bookmarkEnd w:id="90"/>
@@ -13484,7 +13346,6 @@
                 <w:rPr>
                   <w:noProof/>
                 </w:rPr>
-                <w:lastRenderedPageBreak/>
                 <w:t xml:space="preserve">n.d. </w:t>
               </w:r>
               <w:r>

</xml_diff>

<commit_message>
First draft of D&I
- Updated gitignore
</commit_message>
<xml_diff>
--- a/docs/project/Report.docx
+++ b/docs/project/Report.docx
@@ -4379,6 +4379,7 @@
       </w:pPr>
       <w:bookmarkStart w:id="7" w:name="_Toc154920732"/>
       <w:bookmarkStart w:id="8" w:name="_Toc159229100"/>
+      <w:bookmarkStart w:id="9" w:name="_Ref159748949"/>
       <w:r>
         <w:rPr>
           <w:lang w:val="en-GB"/>
@@ -4388,6 +4389,7 @@
       </w:r>
       <w:bookmarkEnd w:id="7"/>
       <w:bookmarkEnd w:id="8"/>
+      <w:bookmarkEnd w:id="9"/>
     </w:p>
     <w:p>
       <w:pPr>
@@ -4396,16 +4398,16 @@
           <w:lang w:val="en-GB"/>
         </w:rPr>
       </w:pPr>
-      <w:bookmarkStart w:id="9" w:name="_Toc154920733"/>
-      <w:bookmarkStart w:id="10" w:name="_Toc159229101"/>
+      <w:bookmarkStart w:id="10" w:name="_Toc154920733"/>
+      <w:bookmarkStart w:id="11" w:name="_Toc159229101"/>
       <w:r>
         <w:rPr>
           <w:lang w:val="en-GB"/>
         </w:rPr>
         <w:t>History of the Machine</w:t>
       </w:r>
-      <w:bookmarkEnd w:id="9"/>
       <w:bookmarkEnd w:id="10"/>
+      <w:bookmarkEnd w:id="11"/>
     </w:p>
     <w:p>
       <w:pPr>
@@ -4647,18 +4649,20 @@
           <w:lang w:val="en-GB"/>
         </w:rPr>
       </w:pPr>
-      <w:bookmarkStart w:id="11" w:name="_Toc154920734"/>
-      <w:bookmarkStart w:id="12" w:name="_Ref158209254"/>
-      <w:bookmarkStart w:id="13" w:name="_Toc159229102"/>
+      <w:bookmarkStart w:id="12" w:name="_Toc154920734"/>
+      <w:bookmarkStart w:id="13" w:name="_Ref158209254"/>
+      <w:bookmarkStart w:id="14" w:name="_Toc159229102"/>
+      <w:bookmarkStart w:id="15" w:name="_Ref159748958"/>
       <w:r>
         <w:rPr>
           <w:lang w:val="en-GB"/>
         </w:rPr>
         <w:t>Design of the Machine</w:t>
       </w:r>
-      <w:bookmarkEnd w:id="11"/>
       <w:bookmarkEnd w:id="12"/>
       <w:bookmarkEnd w:id="13"/>
+      <w:bookmarkEnd w:id="14"/>
+      <w:bookmarkEnd w:id="15"/>
     </w:p>
     <w:p>
       <w:pPr>
@@ -5123,7 +5127,7 @@
         </w:rPr>
         <w:t>.</w:t>
       </w:r>
-      <w:bookmarkStart w:id="14" w:name="_Toc154920735"/>
+      <w:bookmarkStart w:id="16" w:name="_Toc154920735"/>
     </w:p>
     <w:p>
       <w:pPr>
@@ -5187,7 +5191,7 @@
       <w:pPr>
         <w:pStyle w:val="Caption"/>
       </w:pPr>
-      <w:bookmarkStart w:id="15" w:name="_Toc158033854"/>
+      <w:bookmarkStart w:id="17" w:name="_Toc158033854"/>
       <w:r>
         <w:t xml:space="preserve">Figure </w:t>
       </w:r>
@@ -5250,7 +5254,7 @@
       <w:r>
         <w:t>.</w:t>
       </w:r>
-      <w:bookmarkEnd w:id="15"/>
+      <w:bookmarkEnd w:id="17"/>
     </w:p>
     <w:p>
       <w:pPr>
@@ -5259,15 +5263,15 @@
           <w:lang w:val="en-GB"/>
         </w:rPr>
       </w:pPr>
-      <w:bookmarkStart w:id="16" w:name="_Toc159229103"/>
+      <w:bookmarkStart w:id="18" w:name="_Toc159229103"/>
       <w:r>
         <w:rPr>
           <w:lang w:val="en-GB"/>
         </w:rPr>
         <w:t>Keyboard &amp; Lampboard</w:t>
       </w:r>
-      <w:bookmarkEnd w:id="14"/>
       <w:bookmarkEnd w:id="16"/>
+      <w:bookmarkEnd w:id="18"/>
     </w:p>
     <w:p>
       <w:pPr>
@@ -5374,18 +5378,18 @@
           <w:lang w:val="en-GB"/>
         </w:rPr>
       </w:pPr>
-      <w:bookmarkStart w:id="17" w:name="_Ref158106440"/>
-      <w:bookmarkStart w:id="18" w:name="_Ref158106444"/>
-      <w:bookmarkStart w:id="19" w:name="_Toc159229104"/>
+      <w:bookmarkStart w:id="19" w:name="_Ref158106440"/>
+      <w:bookmarkStart w:id="20" w:name="_Ref158106444"/>
+      <w:bookmarkStart w:id="21" w:name="_Toc159229104"/>
       <w:r>
         <w:rPr>
           <w:lang w:val="en-GB"/>
         </w:rPr>
         <w:t>Rotors</w:t>
       </w:r>
-      <w:bookmarkEnd w:id="17"/>
-      <w:bookmarkEnd w:id="18"/>
       <w:bookmarkEnd w:id="19"/>
+      <w:bookmarkEnd w:id="20"/>
+      <w:bookmarkEnd w:id="21"/>
     </w:p>
     <w:p>
       <w:pPr>
@@ -6416,8 +6420,8 @@
           <w:rFonts w:cs="Times New Roman"/>
         </w:rPr>
       </w:pPr>
-      <w:bookmarkStart w:id="20" w:name="_Ref158107752"/>
-      <w:bookmarkStart w:id="21" w:name="_Toc158033861"/>
+      <w:bookmarkStart w:id="22" w:name="_Ref158107752"/>
+      <w:bookmarkStart w:id="23" w:name="_Toc158033861"/>
       <w:r>
         <w:rPr>
           <w:rFonts w:cs="Times New Roman"/>
@@ -6455,7 +6459,7 @@
         </w:rPr>
         <w:fldChar w:fldCharType="end"/>
       </w:r>
-      <w:bookmarkEnd w:id="20"/>
+      <w:bookmarkEnd w:id="22"/>
       <w:r>
         <w:rPr>
           <w:rFonts w:cs="Times New Roman"/>
@@ -6510,7 +6514,7 @@
           </w:r>
         </w:sdtContent>
       </w:sdt>
-      <w:bookmarkEnd w:id="21"/>
+      <w:bookmarkEnd w:id="23"/>
     </w:p>
     <w:p>
       <w:r>
@@ -6753,9 +6757,9 @@
           <w:i w:val="0"/>
         </w:rPr>
       </w:pPr>
-      <w:bookmarkStart w:id="22" w:name="_Ref157507076"/>
-      <w:bookmarkStart w:id="23" w:name="_Toc157507019"/>
-      <w:bookmarkStart w:id="24" w:name="_Toc158213184"/>
+      <w:bookmarkStart w:id="24" w:name="_Ref157507076"/>
+      <w:bookmarkStart w:id="25" w:name="_Toc157507019"/>
+      <w:bookmarkStart w:id="26" w:name="_Toc158213184"/>
       <w:r>
         <w:t xml:space="preserve">Equation </w:t>
       </w:r>
@@ -6780,7 +6784,7 @@
         </w:rPr>
         <w:fldChar w:fldCharType="end"/>
       </w:r>
-      <w:bookmarkEnd w:id="22"/>
+      <w:bookmarkEnd w:id="24"/>
       <w:r>
         <w:t xml:space="preserve"> </w:t>
       </w:r>
@@ -6790,8 +6794,8 @@
       <w:r>
         <w:t>ermutations for rotors (excluding ring setting)</w:t>
       </w:r>
-      <w:bookmarkEnd w:id="23"/>
-      <w:bookmarkEnd w:id="24"/>
+      <w:bookmarkEnd w:id="25"/>
+      <w:bookmarkEnd w:id="26"/>
     </w:p>
     <w:p>
       <w:pPr>
@@ -6800,14 +6804,14 @@
           <w:lang w:val="en-GB"/>
         </w:rPr>
       </w:pPr>
-      <w:bookmarkStart w:id="25" w:name="_Toc159229105"/>
+      <w:bookmarkStart w:id="27" w:name="_Toc159229105"/>
       <w:r>
         <w:rPr>
           <w:lang w:val="en-GB"/>
         </w:rPr>
         <w:t>Reflector</w:t>
       </w:r>
-      <w:bookmarkEnd w:id="25"/>
+      <w:bookmarkEnd w:id="27"/>
     </w:p>
     <w:p>
       <w:r>
@@ -7152,8 +7156,8 @@
       <w:pPr>
         <w:pStyle w:val="Caption"/>
       </w:pPr>
-      <w:bookmarkStart w:id="26" w:name="_Ref158107755"/>
-      <w:bookmarkStart w:id="27" w:name="_Toc158033862"/>
+      <w:bookmarkStart w:id="28" w:name="_Ref158107755"/>
+      <w:bookmarkStart w:id="29" w:name="_Toc158033862"/>
       <w:r>
         <w:t xml:space="preserve">Table </w:t>
       </w:r>
@@ -7178,7 +7182,7 @@
         </w:rPr>
         <w:fldChar w:fldCharType="end"/>
       </w:r>
-      <w:bookmarkEnd w:id="26"/>
+      <w:bookmarkEnd w:id="28"/>
       <w:r>
         <w:t xml:space="preserve"> "Enigma I" reflector encodings </w:t>
       </w:r>
@@ -7208,7 +7212,7 @@
           </w:r>
         </w:sdtContent>
       </w:sdt>
-      <w:bookmarkEnd w:id="27"/>
+      <w:bookmarkEnd w:id="29"/>
     </w:p>
     <w:p>
       <w:pPr>
@@ -7217,14 +7221,14 @@
           <w:lang w:val="en-GB"/>
         </w:rPr>
       </w:pPr>
-      <w:bookmarkStart w:id="28" w:name="_Toc159229106"/>
+      <w:bookmarkStart w:id="30" w:name="_Toc159229106"/>
       <w:r>
         <w:rPr>
           <w:lang w:val="en-GB"/>
         </w:rPr>
         <w:t>Plugboard</w:t>
       </w:r>
-      <w:bookmarkEnd w:id="28"/>
+      <w:bookmarkEnd w:id="30"/>
     </w:p>
     <w:p>
       <w:r>
@@ -7321,7 +7325,7 @@
       <w:pPr>
         <w:pStyle w:val="Caption"/>
       </w:pPr>
-      <w:bookmarkStart w:id="29" w:name="_Toc158033855"/>
+      <w:bookmarkStart w:id="31" w:name="_Toc158033855"/>
       <w:r>
         <w:t xml:space="preserve">Figure </w:t>
       </w:r>
@@ -7375,7 +7379,7 @@
           </w:r>
         </w:sdtContent>
       </w:sdt>
-      <w:bookmarkEnd w:id="29"/>
+      <w:bookmarkEnd w:id="31"/>
     </w:p>
     <w:p>
       <w:pPr>
@@ -7384,8 +7388,8 @@
           <w:lang w:val="en-GB"/>
         </w:rPr>
       </w:pPr>
-      <w:bookmarkStart w:id="30" w:name="_Toc154920738"/>
-      <w:bookmarkStart w:id="31" w:name="_Toc159229107"/>
+      <w:bookmarkStart w:id="32" w:name="_Toc154920738"/>
+      <w:bookmarkStart w:id="33" w:name="_Toc159229107"/>
       <w:r>
         <w:rPr>
           <w:lang w:val="en-GB"/>
@@ -7398,14 +7402,14 @@
         </w:rPr>
         <w:t>Machine</w:t>
       </w:r>
-      <w:bookmarkEnd w:id="30"/>
+      <w:bookmarkEnd w:id="32"/>
       <w:r>
         <w:rPr>
           <w:lang w:val="en-GB"/>
         </w:rPr>
         <w:t xml:space="preserve"> and Abstraction</w:t>
       </w:r>
-      <w:bookmarkEnd w:id="31"/>
+      <w:bookmarkEnd w:id="33"/>
     </w:p>
     <w:p>
       <w:pPr>
@@ -7414,14 +7418,14 @@
           <w:lang w:val="en-GB"/>
         </w:rPr>
       </w:pPr>
-      <w:bookmarkStart w:id="32" w:name="_Toc159229108"/>
+      <w:bookmarkStart w:id="34" w:name="_Toc159229108"/>
       <w:r>
         <w:rPr>
           <w:lang w:val="en-GB"/>
         </w:rPr>
         <w:t>Enigma’s Encryption</w:t>
       </w:r>
-      <w:bookmarkEnd w:id="32"/>
+      <w:bookmarkEnd w:id="34"/>
     </w:p>
     <w:p>
       <w:pPr>
@@ -8087,7 +8091,7 @@
       <w:pPr>
         <w:pStyle w:val="Caption"/>
       </w:pPr>
-      <w:bookmarkStart w:id="33" w:name="_Toc158213185"/>
+      <w:bookmarkStart w:id="35" w:name="_Toc158213185"/>
       <w:r>
         <w:t xml:space="preserve">Equation </w:t>
       </w:r>
@@ -8115,7 +8119,7 @@
       <w:r>
         <w:t xml:space="preserve"> The encryption steps of Enigma I</w:t>
       </w:r>
-      <w:bookmarkEnd w:id="33"/>
+      <w:bookmarkEnd w:id="35"/>
     </w:p>
     <w:p>
       <w:pPr>
@@ -8124,14 +8128,14 @@
           <w:lang w:val="en-GB"/>
         </w:rPr>
       </w:pPr>
-      <w:bookmarkStart w:id="34" w:name="_Toc159229109"/>
+      <w:bookmarkStart w:id="36" w:name="_Toc159229109"/>
       <w:r>
         <w:rPr>
           <w:lang w:val="en-GB"/>
         </w:rPr>
         <w:t>Abstractions</w:t>
       </w:r>
-      <w:bookmarkEnd w:id="34"/>
+      <w:bookmarkEnd w:id="36"/>
     </w:p>
     <w:p>
       <w:r>
@@ -8567,7 +8571,7 @@
       <w:pPr>
         <w:pStyle w:val="Caption"/>
       </w:pPr>
-      <w:bookmarkStart w:id="35" w:name="_Toc158033856"/>
+      <w:bookmarkStart w:id="37" w:name="_Toc158033856"/>
       <w:r>
         <w:t xml:space="preserve">Figure </w:t>
       </w:r>
@@ -8595,7 +8599,7 @@
       <w:r>
         <w:t xml:space="preserve"> </w:t>
       </w:r>
-      <w:bookmarkEnd w:id="35"/>
+      <w:bookmarkEnd w:id="37"/>
       <w:r>
         <w:t>A wiring diagram to show a plugboards potential encoding</w:t>
       </w:r>
@@ -8788,8 +8792,8 @@
           <w:i w:val="0"/>
         </w:rPr>
       </w:pPr>
-      <w:bookmarkStart w:id="36" w:name="_Ref158212623"/>
-      <w:bookmarkStart w:id="37" w:name="_Toc158213186"/>
+      <w:bookmarkStart w:id="38" w:name="_Ref158212623"/>
+      <w:bookmarkStart w:id="39" w:name="_Toc158213186"/>
       <w:r>
         <w:t xml:space="preserve">Equation </w:t>
       </w:r>
@@ -8814,7 +8818,7 @@
         </w:rPr>
         <w:fldChar w:fldCharType="end"/>
       </w:r>
-      <w:bookmarkEnd w:id="36"/>
+      <w:bookmarkEnd w:id="38"/>
       <w:r>
         <w:t xml:space="preserve"> An equation and additional constraints to describe the behaviour of an Enigma </w:t>
       </w:r>
@@ -8824,7 +8828,7 @@
       <w:r>
         <w:t>eflector</w:t>
       </w:r>
-      <w:bookmarkEnd w:id="37"/>
+      <w:bookmarkEnd w:id="39"/>
     </w:p>
     <w:p>
       <w:pPr>
@@ -8875,7 +8879,7 @@
       <w:pPr>
         <w:pStyle w:val="Caption"/>
       </w:pPr>
-      <w:bookmarkStart w:id="38" w:name="_Toc158033857"/>
+      <w:bookmarkStart w:id="40" w:name="_Toc158033857"/>
       <w:r>
         <w:t xml:space="preserve">Figure </w:t>
       </w:r>
@@ -8903,7 +8907,7 @@
       <w:r>
         <w:t xml:space="preserve"> </w:t>
       </w:r>
-      <w:bookmarkEnd w:id="38"/>
+      <w:bookmarkEnd w:id="40"/>
       <w:r>
         <w:t>A wiring diagram to show a potential encoding for a reflector</w:t>
       </w:r>
@@ -9533,8 +9537,8 @@
       <w:pPr>
         <w:pStyle w:val="Caption"/>
       </w:pPr>
-      <w:bookmarkStart w:id="39" w:name="_Ref158106899"/>
-      <w:bookmarkStart w:id="40" w:name="_Toc158213187"/>
+      <w:bookmarkStart w:id="41" w:name="_Ref158106899"/>
+      <w:bookmarkStart w:id="42" w:name="_Toc158213187"/>
       <w:r>
         <w:t xml:space="preserve">Equation </w:t>
       </w:r>
@@ -9553,7 +9557,7 @@
       <w:r>
         <w:fldChar w:fldCharType="end"/>
       </w:r>
-      <w:bookmarkEnd w:id="39"/>
+      <w:bookmarkEnd w:id="41"/>
       <w:r>
         <w:t xml:space="preserve"> A function to represent the encoding behaviour of the rotor where x and x` are letters</w:t>
       </w:r>
@@ -9591,7 +9595,7 @@
       <w:r>
         <w:t xml:space="preserve"> represents the ring setting</w:t>
       </w:r>
-      <w:bookmarkEnd w:id="40"/>
+      <w:bookmarkEnd w:id="42"/>
     </w:p>
     <w:p>
       <w:pPr>
@@ -9684,8 +9688,8 @@
       <w:pPr>
         <w:pStyle w:val="Caption"/>
       </w:pPr>
-      <w:bookmarkStart w:id="41" w:name="_Ref158106695"/>
-      <w:bookmarkStart w:id="42" w:name="_Toc158033858"/>
+      <w:bookmarkStart w:id="43" w:name="_Ref158106695"/>
+      <w:bookmarkStart w:id="44" w:name="_Toc158033858"/>
       <w:r>
         <w:t xml:space="preserve">Figure </w:t>
       </w:r>
@@ -9710,7 +9714,7 @@
         </w:rPr>
         <w:fldChar w:fldCharType="end"/>
       </w:r>
-      <w:bookmarkEnd w:id="41"/>
+      <w:bookmarkEnd w:id="43"/>
       <w:r>
         <w:t xml:space="preserve"> </w:t>
       </w:r>
@@ -9741,7 +9745,7 @@
       <w:r>
         <w:t>one</w:t>
       </w:r>
-      <w:bookmarkEnd w:id="42"/>
+      <w:bookmarkEnd w:id="44"/>
     </w:p>
     <w:p>
       <w:r>
@@ -9858,7 +9862,7 @@
       <w:pPr>
         <w:pStyle w:val="Caption"/>
       </w:pPr>
-      <w:bookmarkStart w:id="43" w:name="_Toc158033859"/>
+      <w:bookmarkStart w:id="45" w:name="_Toc158033859"/>
       <w:r>
         <w:t xml:space="preserve">Figure </w:t>
       </w:r>
@@ -9895,7 +9899,7 @@
       <w:r>
         <w:t xml:space="preserve"> The names of each rotor/reflector do not match the encodings but are given as an example.</w:t>
       </w:r>
-      <w:bookmarkEnd w:id="43"/>
+      <w:bookmarkEnd w:id="45"/>
     </w:p>
     <w:p>
       <w:pPr>
@@ -9947,7 +9951,7 @@
       <w:pPr>
         <w:pStyle w:val="Caption"/>
       </w:pPr>
-      <w:bookmarkStart w:id="44" w:name="_Toc158033860"/>
+      <w:bookmarkStart w:id="46" w:name="_Toc158033860"/>
       <w:r>
         <w:t xml:space="preserve">Figure </w:t>
       </w:r>
@@ -9981,7 +9985,7 @@
       <w:r>
         <w:t>to C.</w:t>
       </w:r>
-      <w:bookmarkEnd w:id="44"/>
+      <w:bookmarkEnd w:id="46"/>
     </w:p>
     <w:p>
       <w:pPr>
@@ -9990,30 +9994,30 @@
           <w:lang w:val="en-GB"/>
         </w:rPr>
       </w:pPr>
-      <w:bookmarkStart w:id="45" w:name="_Toc154920739"/>
-      <w:bookmarkStart w:id="46" w:name="_Ref157502754"/>
-      <w:bookmarkStart w:id="47" w:name="_Ref157502803"/>
-      <w:bookmarkStart w:id="48" w:name="_Ref157502856"/>
-      <w:bookmarkStart w:id="49" w:name="_Ref157502866"/>
-      <w:bookmarkStart w:id="50" w:name="_Toc159229110"/>
+      <w:bookmarkStart w:id="47" w:name="_Toc154920739"/>
+      <w:bookmarkStart w:id="48" w:name="_Ref157502754"/>
+      <w:bookmarkStart w:id="49" w:name="_Ref157502803"/>
+      <w:bookmarkStart w:id="50" w:name="_Ref157502856"/>
+      <w:bookmarkStart w:id="51" w:name="_Ref157502866"/>
+      <w:bookmarkStart w:id="52" w:name="_Toc159229110"/>
       <w:r>
         <w:rPr>
           <w:lang w:val="en-GB"/>
         </w:rPr>
         <w:t>Design Flaws</w:t>
       </w:r>
-      <w:bookmarkEnd w:id="45"/>
-      <w:bookmarkEnd w:id="46"/>
       <w:bookmarkEnd w:id="47"/>
       <w:bookmarkEnd w:id="48"/>
       <w:bookmarkEnd w:id="49"/>
+      <w:bookmarkEnd w:id="50"/>
+      <w:bookmarkEnd w:id="51"/>
       <w:r>
         <w:rPr>
           <w:lang w:val="en-GB"/>
         </w:rPr>
         <w:t xml:space="preserve"> &amp; Remedies</w:t>
       </w:r>
-      <w:bookmarkEnd w:id="50"/>
+      <w:bookmarkEnd w:id="52"/>
     </w:p>
     <w:p>
       <w:pPr>
@@ -10022,16 +10026,16 @@
           <w:lang w:val="en-GB"/>
         </w:rPr>
       </w:pPr>
-      <w:bookmarkStart w:id="51" w:name="_Ref158720154"/>
-      <w:bookmarkStart w:id="52" w:name="_Toc159229111"/>
+      <w:bookmarkStart w:id="53" w:name="_Ref158720154"/>
+      <w:bookmarkStart w:id="54" w:name="_Toc159229111"/>
       <w:r>
         <w:rPr>
           <w:lang w:val="en-GB"/>
         </w:rPr>
         <w:t>Cypher Strength</w:t>
       </w:r>
-      <w:bookmarkEnd w:id="51"/>
-      <w:bookmarkEnd w:id="52"/>
+      <w:bookmarkEnd w:id="53"/>
+      <w:bookmarkEnd w:id="54"/>
     </w:p>
     <w:p>
       <w:r>
@@ -10961,8 +10965,8 @@
       <w:pPr>
         <w:pStyle w:val="Caption"/>
       </w:pPr>
-      <w:bookmarkStart w:id="53" w:name="_Ref158212021"/>
-      <w:bookmarkStart w:id="54" w:name="_Toc158213188"/>
+      <w:bookmarkStart w:id="55" w:name="_Ref158212021"/>
+      <w:bookmarkStart w:id="56" w:name="_Toc158213188"/>
       <w:r>
         <w:t xml:space="preserve">Equation </w:t>
       </w:r>
@@ -10987,11 +10991,11 @@
         </w:rPr>
         <w:fldChar w:fldCharType="end"/>
       </w:r>
-      <w:bookmarkEnd w:id="53"/>
+      <w:bookmarkEnd w:id="55"/>
       <w:r>
         <w:t xml:space="preserve"> Definition of double factorial</w:t>
       </w:r>
-      <w:bookmarkEnd w:id="54"/>
+      <w:bookmarkEnd w:id="56"/>
     </w:p>
     <w:p>
       <w:pPr>
@@ -11262,8 +11266,8 @@
           <w:i w:val="0"/>
         </w:rPr>
       </w:pPr>
-      <w:bookmarkStart w:id="55" w:name="_Ref158211604"/>
-      <w:bookmarkStart w:id="56" w:name="_Toc158213189"/>
+      <w:bookmarkStart w:id="57" w:name="_Ref158211604"/>
+      <w:bookmarkStart w:id="58" w:name="_Toc158213189"/>
       <w:r>
         <w:t xml:space="preserve">Equation </w:t>
       </w:r>
@@ -11288,7 +11292,7 @@
         </w:rPr>
         <w:fldChar w:fldCharType="end"/>
       </w:r>
-      <w:bookmarkEnd w:id="55"/>
+      <w:bookmarkEnd w:id="57"/>
       <w:r>
         <w:t xml:space="preserve"> The number of settings (key space) of Enigma I assuming 10</w:t>
       </w:r>
@@ -11327,7 +11331,7 @@
       <w:r>
         <w:t>.</w:t>
       </w:r>
-      <w:bookmarkEnd w:id="56"/>
+      <w:bookmarkEnd w:id="58"/>
     </w:p>
     <w:p>
       <w:pPr>
@@ -11336,14 +11340,14 @@
           <w:lang w:val="en-GB"/>
         </w:rPr>
       </w:pPr>
-      <w:bookmarkStart w:id="57" w:name="_Toc159229112"/>
+      <w:bookmarkStart w:id="59" w:name="_Toc159229112"/>
       <w:r>
         <w:rPr>
           <w:lang w:val="en-GB"/>
         </w:rPr>
         <w:t>Improving the Machine</w:t>
       </w:r>
-      <w:bookmarkEnd w:id="57"/>
+      <w:bookmarkEnd w:id="59"/>
     </w:p>
     <w:p>
       <w:pPr>
@@ -11605,7 +11609,7 @@
       <w:r>
         <w:t>demonstrates a circuit that only uses 3 rotors omitting both the reflector and the plugboard. By removing these two components, it avoids both self-coding and reciprocal coding by separating encoding and decoding into two distinct functions. For encoding, the current would pass from right to left, and vice versa for decoding. Whilst this model does not include the plugboar</w:t>
       </w:r>
-      <w:bookmarkStart w:id="58" w:name="_Toc154920741"/>
+      <w:bookmarkStart w:id="60" w:name="_Toc154920741"/>
       <w:r>
         <w:t xml:space="preserve">d, so long as it is only applied once in an encryption, it can still be </w:t>
       </w:r>
@@ -11690,7 +11694,7 @@
       <w:pPr>
         <w:pStyle w:val="Caption"/>
       </w:pPr>
-      <w:bookmarkStart w:id="59" w:name="_Ref159153964"/>
+      <w:bookmarkStart w:id="61" w:name="_Ref159153964"/>
       <w:r>
         <w:t xml:space="preserve">Figure </w:t>
       </w:r>
@@ -11712,7 +11716,7 @@
       <w:r>
         <w:fldChar w:fldCharType="end"/>
       </w:r>
-      <w:bookmarkEnd w:id="59"/>
+      <w:bookmarkEnd w:id="61"/>
       <w:r>
         <w:t xml:space="preserve"> A circuit showing an Enigma style machine avoiding both self-coding and reciprocal coding. Taken from Figure 6 </w:t>
       </w:r>
@@ -11895,7 +11899,7 @@
       <w:pPr>
         <w:pStyle w:val="Caption"/>
       </w:pPr>
-      <w:bookmarkStart w:id="60" w:name="_Ref159148223"/>
+      <w:bookmarkStart w:id="62" w:name="_Ref159148223"/>
       <w:r>
         <w:t xml:space="preserve">Figure </w:t>
       </w:r>
@@ -11917,24 +11921,24 @@
       <w:r>
         <w:fldChar w:fldCharType="end"/>
       </w:r>
+      <w:bookmarkEnd w:id="62"/>
+      <w:r>
+        <w:t xml:space="preserve"> A wiring diagram depicting "EnigmaPlus". Note that there is no reflector </w:t>
+      </w:r>
+      <w:r>
+        <w:t xml:space="preserve">as well as </w:t>
+      </w:r>
+      <w:r>
+        <w:t xml:space="preserve">encoding and decoding take place in </w:t>
+      </w:r>
+      <w:r>
+        <w:t>opposing</w:t>
+      </w:r>
+      <w:r>
+        <w:t xml:space="preserve"> directions.</w:t>
+      </w:r>
+      <w:bookmarkStart w:id="63" w:name="_Toc159229113"/>
       <w:bookmarkEnd w:id="60"/>
-      <w:r>
-        <w:t xml:space="preserve"> A wiring diagram depicting "EnigmaPlus". Note that there is no reflector </w:t>
-      </w:r>
-      <w:r>
-        <w:t xml:space="preserve">as well as </w:t>
-      </w:r>
-      <w:r>
-        <w:t xml:space="preserve">encoding and decoding take place in </w:t>
-      </w:r>
-      <w:r>
-        <w:t>opposing</w:t>
-      </w:r>
-      <w:r>
-        <w:t xml:space="preserve"> directions.</w:t>
-      </w:r>
-      <w:bookmarkStart w:id="61" w:name="_Toc159229113"/>
-      <w:bookmarkEnd w:id="58"/>
     </w:p>
     <w:p/>
     <w:p>
@@ -11950,7 +11954,7 @@
         </w:rPr>
         <w:t>Related work</w:t>
       </w:r>
-      <w:bookmarkEnd w:id="61"/>
+      <w:bookmarkEnd w:id="63"/>
     </w:p>
     <w:p>
       <w:r>
@@ -12184,8 +12188,8 @@
           <w:lang w:val="en-GB"/>
         </w:rPr>
       </w:pPr>
-      <w:bookmarkStart w:id="62" w:name="_Toc154920742"/>
-      <w:bookmarkStart w:id="63" w:name="_Toc159229114"/>
+      <w:bookmarkStart w:id="64" w:name="_Toc154920742"/>
+      <w:bookmarkStart w:id="65" w:name="_Toc159229114"/>
       <w:r>
         <w:rPr>
           <w:lang w:val="en-GB"/>
@@ -12193,38 +12197,87 @@
         <w:lastRenderedPageBreak/>
         <w:t>Design &amp; Implementation</w:t>
       </w:r>
-      <w:bookmarkEnd w:id="62"/>
-      <w:bookmarkEnd w:id="63"/>
-    </w:p>
-    <w:p>
-      <w:pPr>
-        <w:pStyle w:val="Heading2"/>
-        <w:rPr>
-          <w:lang w:val="en-GB"/>
-        </w:rPr>
-      </w:pPr>
-      <w:bookmarkStart w:id="64" w:name="_Toc154920743"/>
-      <w:bookmarkStart w:id="65" w:name="_Toc159229115"/>
-      <w:r>
-        <w:rPr>
-          <w:lang w:val="en-GB"/>
-        </w:rPr>
-        <w:t>Tools and Technologies</w:t>
-      </w:r>
       <w:bookmarkEnd w:id="64"/>
       <w:bookmarkEnd w:id="65"/>
     </w:p>
     <w:p>
-      <w:pPr>
-        <w:rPr>
-          <w:rFonts w:cs="Times New Roman"/>
-        </w:rPr>
-      </w:pPr>
-      <w:r>
-        <w:rPr>
-          <w:rFonts w:cs="Times New Roman"/>
-        </w:rPr>
-        <w:t>Description and list of tools used within this project.</w:t>
+      <w:r>
+        <w:t>The goal of this project was to simulate the Enigma machine and EnigmaPlus as well as providing an interface to interact with these models. This section gives an in-depth look into the design and implementation of the following: the Enigma model, the EnigmaPlus model, the CLI and the GUI + visualiser.</w:t>
+      </w:r>
+    </w:p>
+    <w:p>
+      <w:pPr>
+        <w:pStyle w:val="Heading2"/>
+        <w:rPr>
+          <w:lang w:val="en-GB"/>
+        </w:rPr>
+      </w:pPr>
+      <w:bookmarkStart w:id="66" w:name="_Toc154920743"/>
+      <w:bookmarkStart w:id="67" w:name="_Toc159229115"/>
+      <w:r>
+        <w:rPr>
+          <w:lang w:val="en-GB"/>
+        </w:rPr>
+        <w:t>Tools and Technologies</w:t>
+      </w:r>
+      <w:bookmarkEnd w:id="66"/>
+      <w:bookmarkEnd w:id="67"/>
+    </w:p>
+    <w:p>
+      <w:pPr>
+        <w:rPr>
+          <w:rFonts w:cs="Times New Roman"/>
+        </w:rPr>
+      </w:pPr>
+      <w:r>
+        <w:rPr>
+          <w:rFonts w:cs="Times New Roman"/>
+        </w:rPr>
+        <w:t xml:space="preserve">Throughout development of this project, multiple tools and technologies were utilised </w:t>
+      </w:r>
+      <w:r>
+        <w:rPr>
+          <w:rFonts w:cs="Times New Roman"/>
+        </w:rPr>
+        <w:t>to</w:t>
+      </w:r>
+      <w:r>
+        <w:rPr>
+          <w:rFonts w:cs="Times New Roman"/>
+        </w:rPr>
+        <w:t xml:space="preserve"> accomplish the task.</w:t>
+      </w:r>
+      <w:r>
+        <w:rPr>
+          <w:rFonts w:cs="Times New Roman"/>
+        </w:rPr>
+        <w:t xml:space="preserve"> Below shows a list of these tools with a brief description and use in this project.</w:t>
+      </w:r>
+    </w:p>
+    <w:p>
+      <w:pPr>
+        <w:pStyle w:val="ListParagraph"/>
+        <w:numPr>
+          <w:ilvl w:val="0"/>
+          <w:numId w:val="10"/>
+        </w:numPr>
+        <w:rPr>
+          <w:rFonts w:cs="Times New Roman"/>
+        </w:rPr>
+      </w:pPr>
+      <w:r>
+        <w:rPr>
+          <w:rFonts w:cs="Times New Roman"/>
+          <w:b/>
+          <w:bCs/>
+        </w:rPr>
+        <w:t>Draw.io</w:t>
+      </w:r>
+      <w:r>
+        <w:rPr>
+          <w:rFonts w:cs="Times New Roman"/>
+        </w:rPr>
+        <w:t xml:space="preserve"> – An online drawing application used for UML design and diagrams.</w:t>
       </w:r>
     </w:p>
     <w:p>
@@ -12241,8 +12294,24 @@
       <w:r>
         <w:rPr>
           <w:rFonts w:cs="Times New Roman"/>
-        </w:rPr>
-        <w:t>Java to create the application and the model.</w:t>
+          <w:b/>
+          <w:bCs/>
+        </w:rPr>
+        <w:t xml:space="preserve">Java </w:t>
+      </w:r>
+      <w:r>
+        <w:rPr>
+          <w:rFonts w:cs="Times New Roman"/>
+          <w:b/>
+          <w:bCs/>
+        </w:rPr>
+        <w:t>20</w:t>
+      </w:r>
+      <w:r>
+        <w:rPr>
+          <w:rFonts w:cs="Times New Roman"/>
+        </w:rPr>
+        <w:t xml:space="preserve"> – Java OOP language used for underlying code during the project.</w:t>
       </w:r>
     </w:p>
     <w:p>
@@ -12259,8 +12328,22 @@
       <w:r>
         <w:rPr>
           <w:rFonts w:cs="Times New Roman"/>
-        </w:rPr>
-        <w:t>JavaFX – graphics package used to create the GUI + Visualizations.</w:t>
+          <w:b/>
+          <w:bCs/>
+        </w:rPr>
+        <w:t>Maven</w:t>
+      </w:r>
+      <w:r>
+        <w:rPr>
+          <w:rFonts w:cs="Times New Roman"/>
+        </w:rPr>
+        <w:t xml:space="preserve"> – </w:t>
+      </w:r>
+      <w:r>
+        <w:rPr>
+          <w:rFonts w:cs="Times New Roman"/>
+        </w:rPr>
+        <w:t>Java build tool utilised to support multiple platforms and manage dependencies.</w:t>
       </w:r>
     </w:p>
     <w:p>
@@ -12277,8 +12360,16 @@
       <w:r>
         <w:rPr>
           <w:rFonts w:cs="Times New Roman"/>
-        </w:rPr>
-        <w:t>GitHub – version control and development tasks</w:t>
+          <w:b/>
+          <w:bCs/>
+        </w:rPr>
+        <w:t>JUnit</w:t>
+      </w:r>
+      <w:r>
+        <w:rPr>
+          <w:rFonts w:cs="Times New Roman"/>
+        </w:rPr>
+        <w:t xml:space="preserve"> – Java testing library used for creating and running unit tests.</w:t>
       </w:r>
     </w:p>
     <w:p>
@@ -12295,8 +12386,28 @@
       <w:r>
         <w:rPr>
           <w:rFonts w:cs="Times New Roman"/>
-        </w:rPr>
-        <w:t>Maven – build project across multiple platforms.</w:t>
+          <w:b/>
+          <w:bCs/>
+        </w:rPr>
+        <w:t>JavaFX</w:t>
+      </w:r>
+      <w:r>
+        <w:rPr>
+          <w:rFonts w:cs="Times New Roman"/>
+        </w:rPr>
+        <w:t xml:space="preserve"> – </w:t>
+      </w:r>
+      <w:r>
+        <w:rPr>
+          <w:rFonts w:cs="Times New Roman"/>
+        </w:rPr>
+        <w:t>Java g</w:t>
+      </w:r>
+      <w:r>
+        <w:rPr>
+          <w:rFonts w:cs="Times New Roman"/>
+        </w:rPr>
+        <w:t>raphics package exclusively used for GUI and visualisation.</w:t>
       </w:r>
     </w:p>
     <w:p>
@@ -12313,8 +12424,22 @@
       <w:r>
         <w:rPr>
           <w:rFonts w:cs="Times New Roman"/>
-        </w:rPr>
-        <w:t>XML – Custom component definitions</w:t>
+          <w:b/>
+          <w:bCs/>
+        </w:rPr>
+        <w:t>Gluon Scene Builder</w:t>
+      </w:r>
+      <w:r>
+        <w:rPr>
+          <w:rFonts w:cs="Times New Roman"/>
+        </w:rPr>
+        <w:t xml:space="preserve"> – </w:t>
+      </w:r>
+      <w:r>
+        <w:rPr>
+          <w:rFonts w:cs="Times New Roman"/>
+        </w:rPr>
+        <w:t>A “drag and drop” style UI builder that accompanies JavaFX.</w:t>
       </w:r>
     </w:p>
     <w:p>
@@ -12331,14 +12456,88 @@
       <w:r>
         <w:rPr>
           <w:rFonts w:cs="Times New Roman"/>
-        </w:rPr>
-        <w:t xml:space="preserve">Gluon Scene Builder – Used for UI building and FXML </w:t>
-      </w:r>
-      <w:r>
-        <w:rPr>
-          <w:rFonts w:cs="Times New Roman"/>
-        </w:rPr>
-        <w:t>creation.</w:t>
+          <w:b/>
+          <w:bCs/>
+        </w:rPr>
+        <w:t>XML</w:t>
+      </w:r>
+      <w:r>
+        <w:rPr>
+          <w:rFonts w:cs="Times New Roman"/>
+        </w:rPr>
+        <w:t xml:space="preserve"> – </w:t>
+      </w:r>
+      <w:r>
+        <w:rPr>
+          <w:rFonts w:cs="Times New Roman"/>
+        </w:rPr>
+        <w:t>Object description language used to define custom components.</w:t>
+      </w:r>
+    </w:p>
+    <w:p>
+      <w:pPr>
+        <w:pStyle w:val="ListParagraph"/>
+        <w:numPr>
+          <w:ilvl w:val="0"/>
+          <w:numId w:val="5"/>
+        </w:numPr>
+        <w:rPr>
+          <w:rFonts w:cs="Times New Roman"/>
+        </w:rPr>
+      </w:pPr>
+      <w:r>
+        <w:rPr>
+          <w:rFonts w:cs="Times New Roman"/>
+          <w:b/>
+          <w:bCs/>
+        </w:rPr>
+        <w:t>GitHub</w:t>
+      </w:r>
+      <w:r>
+        <w:rPr>
+          <w:rFonts w:cs="Times New Roman"/>
+          <w:b/>
+          <w:bCs/>
+        </w:rPr>
+        <w:t>/Git</w:t>
+      </w:r>
+      <w:r>
+        <w:rPr>
+          <w:rFonts w:cs="Times New Roman"/>
+        </w:rPr>
+        <w:t xml:space="preserve"> – </w:t>
+      </w:r>
+      <w:r>
+        <w:rPr>
+          <w:rFonts w:cs="Times New Roman"/>
+        </w:rPr>
+        <w:t>Version control software used throughout project for version control.</w:t>
+      </w:r>
+    </w:p>
+    <w:p>
+      <w:pPr>
+        <w:pStyle w:val="ListParagraph"/>
+        <w:numPr>
+          <w:ilvl w:val="0"/>
+          <w:numId w:val="5"/>
+        </w:numPr>
+        <w:rPr>
+          <w:rFonts w:cs="Times New Roman"/>
+        </w:rPr>
+      </w:pPr>
+      <w:r>
+        <w:rPr>
+          <w:rFonts w:cs="Times New Roman"/>
+          <w:b/>
+          <w:bCs/>
+        </w:rPr>
+        <w:t>Visual Studio Code</w:t>
+      </w:r>
+      <w:r>
+        <w:rPr>
+          <w:rFonts w:cs="Times New Roman"/>
+        </w:rPr>
+        <w:t xml:space="preserve"> – Extension-based text editor used for debugging and project management.</w:t>
       </w:r>
     </w:p>
     <w:p>
@@ -12348,67 +12547,84 @@
           <w:lang w:val="en-GB"/>
         </w:rPr>
       </w:pPr>
-      <w:bookmarkStart w:id="66" w:name="_Toc154920744"/>
-      <w:bookmarkStart w:id="67" w:name="_Toc159229116"/>
+      <w:bookmarkStart w:id="68" w:name="_Toc154920744"/>
+      <w:bookmarkStart w:id="69" w:name="_Toc159229116"/>
       <w:r>
         <w:rPr>
           <w:lang w:val="en-GB"/>
         </w:rPr>
         <w:t>Enigma Model Design</w:t>
-      </w:r>
-      <w:bookmarkEnd w:id="66"/>
-      <w:bookmarkEnd w:id="67"/>
-    </w:p>
-    <w:p>
-      <w:pPr>
-        <w:rPr>
-          <w:rFonts w:cs="Times New Roman"/>
-        </w:rPr>
-      </w:pPr>
-      <w:r>
-        <w:rPr>
-          <w:rFonts w:cs="Times New Roman"/>
-        </w:rPr>
-        <w:t xml:space="preserve">Talk about the idea of the package, this would be a good place for UML diagrams and a description of how this model is going to </w:t>
-      </w:r>
-      <w:r>
-        <w:rPr>
-          <w:rFonts w:cs="Times New Roman"/>
-        </w:rPr>
-        <w:t>work.</w:t>
-      </w:r>
-    </w:p>
-    <w:p>
-      <w:pPr>
-        <w:pStyle w:val="Heading3"/>
-        <w:rPr>
-          <w:lang w:val="en-GB"/>
-        </w:rPr>
-      </w:pPr>
-      <w:bookmarkStart w:id="68" w:name="_Toc154920745"/>
-      <w:bookmarkStart w:id="69" w:name="_Toc159229117"/>
-      <w:r>
-        <w:rPr>
-          <w:lang w:val="en-GB"/>
-        </w:rPr>
-        <w:t>Keyboard &amp; Lamp board</w:t>
       </w:r>
       <w:bookmarkEnd w:id="68"/>
       <w:bookmarkEnd w:id="69"/>
     </w:p>
     <w:p>
-      <w:pPr>
-        <w:rPr>
-          <w:rFonts w:cs="Times New Roman"/>
-        </w:rPr>
-      </w:pPr>
-      <w:r>
-        <w:rPr>
-          <w:rFonts w:cs="Times New Roman"/>
-        </w:rPr>
-        <w:t>Explanation of how this part does not really need to be modelled, and instead can be represented as input and output.</w:t>
-      </w:r>
-    </w:p>
+      <w:r>
+        <w:t xml:space="preserve">With all the information in </w:t>
+      </w:r>
+      <w:r>
+        <w:fldChar w:fldCharType="begin"/>
+      </w:r>
+      <w:r>
+        <w:instrText xml:space="preserve"> REF _Ref159748958 \r \h </w:instrText>
+      </w:r>
+      <w:r>
+        <w:fldChar w:fldCharType="separate"/>
+      </w:r>
+      <w:r>
+        <w:t>3.2</w:t>
+      </w:r>
+      <w:r>
+        <w:fldChar w:fldCharType="end"/>
+      </w:r>
+      <w:r>
+        <w:t xml:space="preserve"> in mind, I decided that building the simulation of the Enigma machine would best be done with OOP in Java. This allowed for each component to be built independently from one another and for much cleaner code.</w:t>
+      </w:r>
+    </w:p>
+    <w:p>
+      <w:r>
+        <w:t>TODO : UML Diagram here</w:t>
+      </w:r>
+    </w:p>
+    <w:p>
+      <w:r>
+        <w:t xml:space="preserve">The package that I have built contains only Enigma machine related components as well as some other features. This was decided so that any interested user </w:t>
+      </w:r>
+      <w:r>
+        <w:t>could,</w:t>
+      </w:r>
+      <w:r>
+        <w:t xml:space="preserve"> for example, use the Enigma package to create their own application that interacts with the model.</w:t>
+      </w:r>
+      <w:r>
+        <w:t xml:space="preserve"> To fortify this, the GUI and CLI applications built for this project were kept independent of the Enigma package (See TODO : Design of application). For simplicity reasons, the UML diagram shown in [FIGURE] does not contain EnigmaPlus however this will be introduced in </w:t>
+      </w:r>
+      <w:r>
+        <w:fldChar w:fldCharType="begin"/>
+      </w:r>
+      <w:r>
+        <w:instrText xml:space="preserve"> REF _Ref159749449 \r \h </w:instrText>
+      </w:r>
+      <w:r>
+        <w:fldChar w:fldCharType="separate"/>
+      </w:r>
+      <w:r>
+        <w:t>4.2.5</w:t>
+      </w:r>
+      <w:r>
+        <w:fldChar w:fldCharType="end"/>
+      </w:r>
+      <w:r>
+        <w:t xml:space="preserve">. With this general structure of the Enigma package, each component </w:t>
+      </w:r>
+      <w:r>
+        <w:t xml:space="preserve">can </w:t>
+      </w:r>
+      <w:r>
+        <w:t>be addressed in turn as in the following sections with a focus on their key behaviour and data structures.</w:t>
+      </w:r>
+    </w:p>
+    <w:p/>
     <w:p>
       <w:pPr>
         <w:pStyle w:val="Heading3"/>
@@ -12416,13 +12632,13 @@
           <w:lang w:val="en-GB"/>
         </w:rPr>
       </w:pPr>
-      <w:bookmarkStart w:id="70" w:name="_Toc154920746"/>
-      <w:bookmarkStart w:id="71" w:name="_Toc159229118"/>
+      <w:bookmarkStart w:id="70" w:name="_Toc154920745"/>
+      <w:bookmarkStart w:id="71" w:name="_Toc159229117"/>
       <w:r>
         <w:rPr>
           <w:lang w:val="en-GB"/>
         </w:rPr>
-        <w:t>Reflector</w:t>
+        <w:t>Keyboard &amp; Lamp board</w:t>
       </w:r>
       <w:bookmarkEnd w:id="70"/>
       <w:bookmarkEnd w:id="71"/>
@@ -12437,7 +12653,7 @@
         <w:rPr>
           <w:rFonts w:cs="Times New Roman"/>
         </w:rPr>
-        <w:t>Description of how this will be modelled.</w:t>
+        <w:t>Explanation of how this part does not really need to be modelled, and instead can be represented as input and output.</w:t>
       </w:r>
     </w:p>
     <w:p>
@@ -12447,13 +12663,13 @@
           <w:lang w:val="en-GB"/>
         </w:rPr>
       </w:pPr>
-      <w:bookmarkStart w:id="72" w:name="_Toc154920747"/>
-      <w:bookmarkStart w:id="73" w:name="_Toc159229119"/>
+      <w:bookmarkStart w:id="72" w:name="_Toc154920746"/>
+      <w:bookmarkStart w:id="73" w:name="_Toc159229118"/>
       <w:r>
         <w:rPr>
           <w:lang w:val="en-GB"/>
         </w:rPr>
-        <w:t>Rotors</w:t>
+        <w:t>Reflector</w:t>
       </w:r>
       <w:bookmarkEnd w:id="72"/>
       <w:bookmarkEnd w:id="73"/>
@@ -12478,13 +12694,13 @@
           <w:lang w:val="en-GB"/>
         </w:rPr>
       </w:pPr>
-      <w:bookmarkStart w:id="74" w:name="_Toc154920748"/>
-      <w:bookmarkStart w:id="75" w:name="_Toc159229120"/>
+      <w:bookmarkStart w:id="74" w:name="_Toc154920747"/>
+      <w:bookmarkStart w:id="75" w:name="_Toc159229119"/>
       <w:r>
         <w:rPr>
           <w:lang w:val="en-GB"/>
         </w:rPr>
-        <w:t>Enigma</w:t>
+        <w:t>Rotors</w:t>
       </w:r>
       <w:bookmarkEnd w:id="74"/>
       <w:bookmarkEnd w:id="75"/>
@@ -12504,18 +12720,18 @@
     </w:p>
     <w:p>
       <w:pPr>
-        <w:pStyle w:val="Heading2"/>
+        <w:pStyle w:val="Heading3"/>
         <w:rPr>
           <w:lang w:val="en-GB"/>
         </w:rPr>
       </w:pPr>
-      <w:bookmarkStart w:id="76" w:name="_Toc154920749"/>
-      <w:bookmarkStart w:id="77" w:name="_Toc159229121"/>
+      <w:bookmarkStart w:id="76" w:name="_Toc154920748"/>
+      <w:bookmarkStart w:id="77" w:name="_Toc159229120"/>
       <w:r>
         <w:rPr>
           <w:lang w:val="en-GB"/>
         </w:rPr>
-        <w:t>Design of the Application</w:t>
+        <w:t>Enigma</w:t>
       </w:r>
       <w:bookmarkEnd w:id="76"/>
       <w:bookmarkEnd w:id="77"/>
@@ -12530,6 +12746,48 @@
         <w:rPr>
           <w:rFonts w:cs="Times New Roman"/>
         </w:rPr>
+        <w:t>Description of how this will be modelled.</w:t>
+      </w:r>
+    </w:p>
+    <w:p>
+      <w:pPr>
+        <w:pStyle w:val="Heading3"/>
+      </w:pPr>
+      <w:bookmarkStart w:id="78" w:name="_Ref159749449"/>
+      <w:r>
+        <w:lastRenderedPageBreak/>
+        <w:t>EnigmaPlus</w:t>
+      </w:r>
+      <w:bookmarkEnd w:id="78"/>
+    </w:p>
+    <w:p>
+      <w:pPr>
+        <w:pStyle w:val="Heading2"/>
+        <w:rPr>
+          <w:lang w:val="en-GB"/>
+        </w:rPr>
+      </w:pPr>
+      <w:bookmarkStart w:id="79" w:name="_Toc154920749"/>
+      <w:bookmarkStart w:id="80" w:name="_Toc159229121"/>
+      <w:r>
+        <w:rPr>
+          <w:lang w:val="en-GB"/>
+        </w:rPr>
+        <w:t>Design of the Application</w:t>
+      </w:r>
+      <w:bookmarkEnd w:id="79"/>
+      <w:bookmarkEnd w:id="80"/>
+    </w:p>
+    <w:p>
+      <w:pPr>
+        <w:rPr>
+          <w:rFonts w:cs="Times New Roman"/>
+        </w:rPr>
+      </w:pPr>
+      <w:r>
+        <w:rPr>
+          <w:rFonts w:cs="Times New Roman"/>
+        </w:rPr>
         <w:t xml:space="preserve">Explain how the application will work, show diagrams in order to show how the interfaces will interact with the </w:t>
       </w:r>
       <w:r>
@@ -12546,16 +12804,16 @@
           <w:lang w:val="en-GB"/>
         </w:rPr>
       </w:pPr>
-      <w:bookmarkStart w:id="78" w:name="_Toc154920750"/>
-      <w:bookmarkStart w:id="79" w:name="_Toc159229122"/>
+      <w:bookmarkStart w:id="81" w:name="_Toc154920750"/>
+      <w:bookmarkStart w:id="82" w:name="_Toc159229122"/>
       <w:r>
         <w:rPr>
           <w:lang w:val="en-GB"/>
         </w:rPr>
         <w:t>Command Line Interface</w:t>
       </w:r>
-      <w:bookmarkEnd w:id="78"/>
-      <w:bookmarkEnd w:id="79"/>
+      <w:bookmarkEnd w:id="81"/>
+      <w:bookmarkEnd w:id="82"/>
     </w:p>
     <w:p>
       <w:pPr>
@@ -12589,16 +12847,16 @@
           <w:lang w:val="en-GB"/>
         </w:rPr>
       </w:pPr>
-      <w:bookmarkStart w:id="80" w:name="_Toc154920751"/>
-      <w:bookmarkStart w:id="81" w:name="_Toc159229123"/>
+      <w:bookmarkStart w:id="83" w:name="_Toc154920751"/>
+      <w:bookmarkStart w:id="84" w:name="_Toc159229123"/>
       <w:r>
         <w:rPr>
           <w:lang w:val="en-GB"/>
         </w:rPr>
         <w:t>GUI</w:t>
       </w:r>
-      <w:bookmarkEnd w:id="80"/>
-      <w:bookmarkEnd w:id="81"/>
+      <w:bookmarkEnd w:id="83"/>
+      <w:bookmarkEnd w:id="84"/>
     </w:p>
     <w:p>
       <w:pPr>
@@ -12638,16 +12896,16 @@
           <w:lang w:val="en-GB"/>
         </w:rPr>
       </w:pPr>
-      <w:bookmarkStart w:id="82" w:name="_Toc154920752"/>
-      <w:bookmarkStart w:id="83" w:name="_Toc159229124"/>
+      <w:bookmarkStart w:id="85" w:name="_Toc154920752"/>
+      <w:bookmarkStart w:id="86" w:name="_Toc159229124"/>
       <w:r>
         <w:rPr>
           <w:lang w:val="en-GB"/>
         </w:rPr>
         <w:t>Visualization</w:t>
       </w:r>
-      <w:bookmarkEnd w:id="82"/>
-      <w:bookmarkEnd w:id="83"/>
+      <w:bookmarkEnd w:id="85"/>
+      <w:bookmarkEnd w:id="86"/>
     </w:p>
     <w:p>
       <w:pPr>
@@ -12675,16 +12933,16 @@
           <w:lang w:val="en-GB"/>
         </w:rPr>
       </w:pPr>
-      <w:bookmarkStart w:id="84" w:name="_Toc154920753"/>
-      <w:bookmarkStart w:id="85" w:name="_Toc159229125"/>
+      <w:bookmarkStart w:id="87" w:name="_Toc154920753"/>
+      <w:bookmarkStart w:id="88" w:name="_Toc159229125"/>
       <w:r>
         <w:rPr>
           <w:lang w:val="en-GB"/>
         </w:rPr>
         <w:t>Results</w:t>
       </w:r>
-      <w:bookmarkEnd w:id="84"/>
-      <w:bookmarkEnd w:id="85"/>
+      <w:bookmarkEnd w:id="87"/>
+      <w:bookmarkEnd w:id="88"/>
     </w:p>
     <w:p>
       <w:pPr>
@@ -12693,16 +12951,16 @@
           <w:lang w:val="en-GB"/>
         </w:rPr>
       </w:pPr>
-      <w:bookmarkStart w:id="86" w:name="_Toc154920754"/>
-      <w:bookmarkStart w:id="87" w:name="_Toc159229126"/>
+      <w:bookmarkStart w:id="89" w:name="_Toc154920754"/>
+      <w:bookmarkStart w:id="90" w:name="_Toc159229126"/>
       <w:r>
         <w:rPr>
           <w:lang w:val="en-GB"/>
         </w:rPr>
         <w:t>Evaluation</w:t>
       </w:r>
-      <w:bookmarkEnd w:id="86"/>
-      <w:bookmarkEnd w:id="87"/>
+      <w:bookmarkEnd w:id="89"/>
+      <w:bookmarkEnd w:id="90"/>
     </w:p>
     <w:p>
       <w:pPr>
@@ -12711,8 +12969,8 @@
           <w:lang w:val="en-GB"/>
         </w:rPr>
       </w:pPr>
-      <w:bookmarkStart w:id="88" w:name="_Toc154920755"/>
-      <w:bookmarkStart w:id="89" w:name="_Toc159229127"/>
+      <w:bookmarkStart w:id="91" w:name="_Toc154920755"/>
+      <w:bookmarkStart w:id="92" w:name="_Toc159229127"/>
       <w:r>
         <w:rPr>
           <w:lang w:val="en-GB"/>
@@ -12725,8 +12983,8 @@
         </w:rPr>
         <w:t>s</w:t>
       </w:r>
-      <w:bookmarkEnd w:id="88"/>
-      <w:bookmarkEnd w:id="89"/>
+      <w:bookmarkEnd w:id="91"/>
+      <w:bookmarkEnd w:id="92"/>
     </w:p>
     <w:p>
       <w:pPr>
@@ -12796,22 +13054,45 @@
     </w:p>
     <w:p>
       <w:pPr>
+        <w:pStyle w:val="ListParagraph"/>
+        <w:numPr>
+          <w:ilvl w:val="0"/>
+          <w:numId w:val="3"/>
+        </w:numPr>
+        <w:rPr>
+          <w:rFonts w:cs="Times New Roman"/>
+        </w:rPr>
+      </w:pPr>
+      <w:r>
+        <w:rPr>
+          <w:rFonts w:cs="Times New Roman"/>
+        </w:rPr>
+        <w:t xml:space="preserve">Compare to other </w:t>
+      </w:r>
+      <w:r>
+        <w:rPr>
+          <w:rFonts w:cs="Times New Roman"/>
+        </w:rPr>
+        <w:t>products.</w:t>
+      </w:r>
+    </w:p>
+    <w:p>
+      <w:pPr>
         <w:pStyle w:val="Heading2"/>
         <w:rPr>
           <w:lang w:val="en-GB"/>
         </w:rPr>
       </w:pPr>
-      <w:bookmarkStart w:id="90" w:name="_Toc154920756"/>
-      <w:bookmarkStart w:id="91" w:name="_Toc159229128"/>
+      <w:bookmarkStart w:id="93" w:name="_Toc154920756"/>
+      <w:bookmarkStart w:id="94" w:name="_Toc159229128"/>
       <w:r>
         <w:rPr>
           <w:lang w:val="en-GB"/>
         </w:rPr>
-        <w:lastRenderedPageBreak/>
         <w:t>GUI Evaluation</w:t>
       </w:r>
-      <w:bookmarkEnd w:id="90"/>
-      <w:bookmarkEnd w:id="91"/>
+      <w:bookmarkEnd w:id="93"/>
+      <w:bookmarkEnd w:id="94"/>
     </w:p>
     <w:p>
       <w:pPr>
@@ -12868,18 +13149,18 @@
           <w:lang w:val="en-GB"/>
         </w:rPr>
       </w:pPr>
-      <w:bookmarkStart w:id="92" w:name="_Toc154920757"/>
-      <w:bookmarkStart w:id="93" w:name="_Toc159229129"/>
+      <w:bookmarkStart w:id="95" w:name="_Toc154920757"/>
+      <w:bookmarkStart w:id="96" w:name="_Toc159229129"/>
       <w:r>
         <w:rPr>
           <w:lang w:val="en-GB"/>
         </w:rPr>
         <w:t>Conclusion</w:t>
       </w:r>
-      <w:bookmarkEnd w:id="92"/>
-      <w:bookmarkEnd w:id="93"/>
-    </w:p>
-    <w:bookmarkStart w:id="94" w:name="_Toc159229130" w:displacedByCustomXml="next"/>
+      <w:bookmarkEnd w:id="95"/>
+      <w:bookmarkEnd w:id="96"/>
+    </w:p>
+    <w:bookmarkStart w:id="97" w:name="_Toc159229130" w:displacedByCustomXml="next"/>
     <w:sdt>
       <w:sdtPr>
         <w:rPr>
@@ -12908,7 +13189,7 @@
             </w:rPr>
             <w:t>References</w:t>
           </w:r>
-          <w:bookmarkEnd w:id="94"/>
+          <w:bookmarkEnd w:id="97"/>
         </w:p>
         <w:sdt>
           <w:sdtPr>
@@ -13142,6 +13423,7 @@
                 <w:rPr>
                   <w:noProof/>
                 </w:rPr>
+                <w:lastRenderedPageBreak/>
                 <w:t xml:space="preserve">MacWright, Tom. n.d. </w:t>
               </w:r>
               <w:r>
@@ -13390,14 +13672,14 @@
           <w:lang w:val="en-GB"/>
         </w:rPr>
       </w:pPr>
-      <w:bookmarkStart w:id="95" w:name="_Toc159229131"/>
+      <w:bookmarkStart w:id="98" w:name="_Toc159229131"/>
       <w:r>
         <w:rPr>
           <w:lang w:val="en-GB"/>
         </w:rPr>
         <w:t>Table of Figures</w:t>
       </w:r>
-      <w:bookmarkEnd w:id="95"/>
+      <w:bookmarkEnd w:id="98"/>
     </w:p>
     <w:p>
       <w:pPr>
@@ -13959,14 +14241,14 @@
         </w:rPr>
         <w:t xml:space="preserve">  </w:t>
       </w:r>
-      <w:bookmarkStart w:id="96" w:name="_Toc159229132"/>
+      <w:bookmarkStart w:id="99" w:name="_Toc159229132"/>
       <w:r>
         <w:rPr>
           <w:lang w:val="en-GB"/>
         </w:rPr>
         <w:t>Tables of Tables</w:t>
       </w:r>
-      <w:bookmarkEnd w:id="96"/>
+      <w:bookmarkEnd w:id="99"/>
     </w:p>
     <w:p>
       <w:pPr>
@@ -14153,6 +14435,7 @@
           <w:szCs w:val="20"/>
           <w:lang w:val="en-GB"/>
         </w:rPr>
+        <w:lastRenderedPageBreak/>
         <w:fldChar w:fldCharType="end"/>
       </w:r>
       <w:r>
@@ -14166,14 +14449,14 @@
         </w:rPr>
         <w:t xml:space="preserve">    </w:t>
       </w:r>
-      <w:bookmarkStart w:id="97" w:name="_Toc159229133"/>
+      <w:bookmarkStart w:id="100" w:name="_Toc159229133"/>
       <w:r>
         <w:rPr>
           <w:lang w:val="en-GB"/>
         </w:rPr>
         <w:t>Table of Equations</w:t>
       </w:r>
-      <w:bookmarkEnd w:id="97"/>
+      <w:bookmarkEnd w:id="100"/>
       <w:r>
         <w:rPr>
           <w:lang w:val="en-GB"/>
@@ -15044,7 +15327,7 @@
   <w:abstractNum w:abstractNumId="2" w15:restartNumberingAfterBreak="0">
     <w:nsid w:val="47E32346"/>
     <w:multiLevelType w:val="hybridMultilevel"/>
-    <w:tmpl w:val="E61673E4"/>
+    <w:tmpl w:val="89A05CF8"/>
     <w:lvl w:ilvl="0" w:tplc="08090001">
       <w:start w:val="1"/>
       <w:numFmt w:val="bullet"/>
@@ -15381,6 +15664,119 @@
     </w:lvl>
   </w:abstractNum>
   <w:abstractNum w:abstractNumId="5" w15:restartNumberingAfterBreak="0">
+    <w:nsid w:val="67C424D7"/>
+    <w:multiLevelType w:val="hybridMultilevel"/>
+    <w:tmpl w:val="EDEC3E98"/>
+    <w:lvl w:ilvl="0" w:tplc="08090001">
+      <w:start w:val="1"/>
+      <w:numFmt w:val="bullet"/>
+      <w:lvlText w:val=""/>
+      <w:lvlJc w:val="left"/>
+      <w:pPr>
+        <w:ind w:left="720" w:hanging="360"/>
+      </w:pPr>
+      <w:rPr>
+        <w:rFonts w:ascii="Symbol" w:hAnsi="Symbol" w:hint="default"/>
+      </w:rPr>
+    </w:lvl>
+    <w:lvl w:ilvl="1" w:tplc="08090003" w:tentative="1">
+      <w:start w:val="1"/>
+      <w:numFmt w:val="bullet"/>
+      <w:lvlText w:val="o"/>
+      <w:lvlJc w:val="left"/>
+      <w:pPr>
+        <w:ind w:left="1440" w:hanging="360"/>
+      </w:pPr>
+      <w:rPr>
+        <w:rFonts w:ascii="Courier New" w:hAnsi="Courier New" w:cs="Courier New" w:hint="default"/>
+      </w:rPr>
+    </w:lvl>
+    <w:lvl w:ilvl="2" w:tplc="08090005" w:tentative="1">
+      <w:start w:val="1"/>
+      <w:numFmt w:val="bullet"/>
+      <w:lvlText w:val=""/>
+      <w:lvlJc w:val="left"/>
+      <w:pPr>
+        <w:ind w:left="2160" w:hanging="360"/>
+      </w:pPr>
+      <w:rPr>
+        <w:rFonts w:ascii="Wingdings" w:hAnsi="Wingdings" w:hint="default"/>
+      </w:rPr>
+    </w:lvl>
+    <w:lvl w:ilvl="3" w:tplc="08090001" w:tentative="1">
+      <w:start w:val="1"/>
+      <w:numFmt w:val="bullet"/>
+      <w:lvlText w:val=""/>
+      <w:lvlJc w:val="left"/>
+      <w:pPr>
+        <w:ind w:left="2880" w:hanging="360"/>
+      </w:pPr>
+      <w:rPr>
+        <w:rFonts w:ascii="Symbol" w:hAnsi="Symbol" w:hint="default"/>
+      </w:rPr>
+    </w:lvl>
+    <w:lvl w:ilvl="4" w:tplc="08090003" w:tentative="1">
+      <w:start w:val="1"/>
+      <w:numFmt w:val="bullet"/>
+      <w:lvlText w:val="o"/>
+      <w:lvlJc w:val="left"/>
+      <w:pPr>
+        <w:ind w:left="3600" w:hanging="360"/>
+      </w:pPr>
+      <w:rPr>
+        <w:rFonts w:ascii="Courier New" w:hAnsi="Courier New" w:cs="Courier New" w:hint="default"/>
+      </w:rPr>
+    </w:lvl>
+    <w:lvl w:ilvl="5" w:tplc="08090005" w:tentative="1">
+      <w:start w:val="1"/>
+      <w:numFmt w:val="bullet"/>
+      <w:lvlText w:val=""/>
+      <w:lvlJc w:val="left"/>
+      <w:pPr>
+        <w:ind w:left="4320" w:hanging="360"/>
+      </w:pPr>
+      <w:rPr>
+        <w:rFonts w:ascii="Wingdings" w:hAnsi="Wingdings" w:hint="default"/>
+      </w:rPr>
+    </w:lvl>
+    <w:lvl w:ilvl="6" w:tplc="08090001" w:tentative="1">
+      <w:start w:val="1"/>
+      <w:numFmt w:val="bullet"/>
+      <w:lvlText w:val=""/>
+      <w:lvlJc w:val="left"/>
+      <w:pPr>
+        <w:ind w:left="5040" w:hanging="360"/>
+      </w:pPr>
+      <w:rPr>
+        <w:rFonts w:ascii="Symbol" w:hAnsi="Symbol" w:hint="default"/>
+      </w:rPr>
+    </w:lvl>
+    <w:lvl w:ilvl="7" w:tplc="08090003" w:tentative="1">
+      <w:start w:val="1"/>
+      <w:numFmt w:val="bullet"/>
+      <w:lvlText w:val="o"/>
+      <w:lvlJc w:val="left"/>
+      <w:pPr>
+        <w:ind w:left="5760" w:hanging="360"/>
+      </w:pPr>
+      <w:rPr>
+        <w:rFonts w:ascii="Courier New" w:hAnsi="Courier New" w:cs="Courier New" w:hint="default"/>
+      </w:rPr>
+    </w:lvl>
+    <w:lvl w:ilvl="8" w:tplc="08090005" w:tentative="1">
+      <w:start w:val="1"/>
+      <w:numFmt w:val="bullet"/>
+      <w:lvlText w:val=""/>
+      <w:lvlJc w:val="left"/>
+      <w:pPr>
+        <w:ind w:left="6480" w:hanging="360"/>
+      </w:pPr>
+      <w:rPr>
+        <w:rFonts w:ascii="Wingdings" w:hAnsi="Wingdings" w:hint="default"/>
+      </w:rPr>
+    </w:lvl>
+  </w:abstractNum>
+  <w:abstractNum w:abstractNumId="6" w15:restartNumberingAfterBreak="0">
     <w:nsid w:val="78C31F97"/>
     <w:multiLevelType w:val="hybridMultilevel"/>
     <w:tmpl w:val="49A6B6F4"/>
@@ -15503,7 +15899,7 @@
     <w:abstractNumId w:val="4"/>
   </w:num>
   <w:num w:numId="4" w16cid:durableId="1569488890">
-    <w:abstractNumId w:val="5"/>
+    <w:abstractNumId w:val="6"/>
   </w:num>
   <w:num w:numId="5" w16cid:durableId="1081608036">
     <w:abstractNumId w:val="2"/>
@@ -15519,6 +15915,9 @@
   </w:num>
   <w:num w:numId="9" w16cid:durableId="299696216">
     <w:abstractNumId w:val="1"/>
+  </w:num>
+  <w:num w:numId="10" w16cid:durableId="491995239">
+    <w:abstractNumId w:val="5"/>
   </w:num>
 </w:numbering>
 </file>

</xml_diff>

<commit_message>
Further writing for D&I
</commit_message>
<xml_diff>
--- a/docs/project/Report.docx
+++ b/docs/project/Report.docx
@@ -6422,6 +6422,7 @@
       </w:pPr>
       <w:bookmarkStart w:id="22" w:name="_Ref158107752"/>
       <w:bookmarkStart w:id="23" w:name="_Toc158033861"/>
+      <w:bookmarkStart w:id="24" w:name="_Toc159928316"/>
       <w:r>
         <w:rPr>
           <w:rFonts w:cs="Times New Roman"/>
@@ -6515,6 +6516,7 @@
         </w:sdtContent>
       </w:sdt>
       <w:bookmarkEnd w:id="23"/>
+      <w:bookmarkEnd w:id="24"/>
     </w:p>
     <w:p>
       <w:r>
@@ -6757,9 +6759,10 @@
           <w:i w:val="0"/>
         </w:rPr>
       </w:pPr>
-      <w:bookmarkStart w:id="24" w:name="_Ref157507076"/>
-      <w:bookmarkStart w:id="25" w:name="_Toc157507019"/>
-      <w:bookmarkStart w:id="26" w:name="_Toc158213184"/>
+      <w:bookmarkStart w:id="25" w:name="_Ref157507076"/>
+      <w:bookmarkStart w:id="26" w:name="_Toc157507019"/>
+      <w:bookmarkStart w:id="27" w:name="_Toc158213184"/>
+      <w:bookmarkStart w:id="28" w:name="_Toc159928326"/>
       <w:r>
         <w:t xml:space="preserve">Equation </w:t>
       </w:r>
@@ -6784,7 +6787,7 @@
         </w:rPr>
         <w:fldChar w:fldCharType="end"/>
       </w:r>
-      <w:bookmarkEnd w:id="24"/>
+      <w:bookmarkEnd w:id="25"/>
       <w:r>
         <w:t xml:space="preserve"> </w:t>
       </w:r>
@@ -6794,8 +6797,9 @@
       <w:r>
         <w:t>ermutations for rotors (excluding ring setting)</w:t>
       </w:r>
-      <w:bookmarkEnd w:id="25"/>
       <w:bookmarkEnd w:id="26"/>
+      <w:bookmarkEnd w:id="27"/>
+      <w:bookmarkEnd w:id="28"/>
     </w:p>
     <w:p>
       <w:pPr>
@@ -6804,14 +6808,14 @@
           <w:lang w:val="en-GB"/>
         </w:rPr>
       </w:pPr>
-      <w:bookmarkStart w:id="27" w:name="_Toc159229105"/>
+      <w:bookmarkStart w:id="29" w:name="_Toc159229105"/>
       <w:r>
         <w:rPr>
           <w:lang w:val="en-GB"/>
         </w:rPr>
         <w:t>Reflector</w:t>
       </w:r>
-      <w:bookmarkEnd w:id="27"/>
+      <w:bookmarkEnd w:id="29"/>
     </w:p>
     <w:p>
       <w:r>
@@ -7156,8 +7160,9 @@
       <w:pPr>
         <w:pStyle w:val="Caption"/>
       </w:pPr>
-      <w:bookmarkStart w:id="28" w:name="_Ref158107755"/>
-      <w:bookmarkStart w:id="29" w:name="_Toc158033862"/>
+      <w:bookmarkStart w:id="30" w:name="_Ref158107755"/>
+      <w:bookmarkStart w:id="31" w:name="_Toc158033862"/>
+      <w:bookmarkStart w:id="32" w:name="_Toc159928317"/>
       <w:r>
         <w:t xml:space="preserve">Table </w:t>
       </w:r>
@@ -7182,7 +7187,7 @@
         </w:rPr>
         <w:fldChar w:fldCharType="end"/>
       </w:r>
-      <w:bookmarkEnd w:id="28"/>
+      <w:bookmarkEnd w:id="30"/>
       <w:r>
         <w:t xml:space="preserve"> "Enigma I" reflector encodings </w:t>
       </w:r>
@@ -7212,7 +7217,8 @@
           </w:r>
         </w:sdtContent>
       </w:sdt>
-      <w:bookmarkEnd w:id="29"/>
+      <w:bookmarkEnd w:id="31"/>
+      <w:bookmarkEnd w:id="32"/>
     </w:p>
     <w:p>
       <w:pPr>
@@ -7221,14 +7227,14 @@
           <w:lang w:val="en-GB"/>
         </w:rPr>
       </w:pPr>
-      <w:bookmarkStart w:id="30" w:name="_Toc159229106"/>
+      <w:bookmarkStart w:id="33" w:name="_Toc159229106"/>
       <w:r>
         <w:rPr>
           <w:lang w:val="en-GB"/>
         </w:rPr>
         <w:t>Plugboard</w:t>
       </w:r>
-      <w:bookmarkEnd w:id="30"/>
+      <w:bookmarkEnd w:id="33"/>
     </w:p>
     <w:p>
       <w:r>
@@ -7325,7 +7331,7 @@
       <w:pPr>
         <w:pStyle w:val="Caption"/>
       </w:pPr>
-      <w:bookmarkStart w:id="31" w:name="_Toc158033855"/>
+      <w:bookmarkStart w:id="34" w:name="_Toc158033855"/>
       <w:r>
         <w:t xml:space="preserve">Figure </w:t>
       </w:r>
@@ -7379,7 +7385,7 @@
           </w:r>
         </w:sdtContent>
       </w:sdt>
-      <w:bookmarkEnd w:id="31"/>
+      <w:bookmarkEnd w:id="34"/>
     </w:p>
     <w:p>
       <w:pPr>
@@ -7388,8 +7394,8 @@
           <w:lang w:val="en-GB"/>
         </w:rPr>
       </w:pPr>
-      <w:bookmarkStart w:id="32" w:name="_Toc154920738"/>
-      <w:bookmarkStart w:id="33" w:name="_Toc159229107"/>
+      <w:bookmarkStart w:id="35" w:name="_Toc154920738"/>
+      <w:bookmarkStart w:id="36" w:name="_Toc159229107"/>
       <w:r>
         <w:rPr>
           <w:lang w:val="en-GB"/>
@@ -7402,14 +7408,14 @@
         </w:rPr>
         <w:t>Machine</w:t>
       </w:r>
-      <w:bookmarkEnd w:id="32"/>
+      <w:bookmarkEnd w:id="35"/>
       <w:r>
         <w:rPr>
           <w:lang w:val="en-GB"/>
         </w:rPr>
         <w:t xml:space="preserve"> and Abstraction</w:t>
       </w:r>
-      <w:bookmarkEnd w:id="33"/>
+      <w:bookmarkEnd w:id="36"/>
     </w:p>
     <w:p>
       <w:pPr>
@@ -7418,14 +7424,14 @@
           <w:lang w:val="en-GB"/>
         </w:rPr>
       </w:pPr>
-      <w:bookmarkStart w:id="34" w:name="_Toc159229108"/>
+      <w:bookmarkStart w:id="37" w:name="_Toc159229108"/>
       <w:r>
         <w:rPr>
           <w:lang w:val="en-GB"/>
         </w:rPr>
         <w:t>Enigma’s Encryption</w:t>
       </w:r>
-      <w:bookmarkEnd w:id="34"/>
+      <w:bookmarkEnd w:id="37"/>
     </w:p>
     <w:p>
       <w:pPr>
@@ -8091,7 +8097,8 @@
       <w:pPr>
         <w:pStyle w:val="Caption"/>
       </w:pPr>
-      <w:bookmarkStart w:id="35" w:name="_Toc158213185"/>
+      <w:bookmarkStart w:id="38" w:name="_Toc158213185"/>
+      <w:bookmarkStart w:id="39" w:name="_Toc159928327"/>
       <w:r>
         <w:t xml:space="preserve">Equation </w:t>
       </w:r>
@@ -8119,7 +8126,8 @@
       <w:r>
         <w:t xml:space="preserve"> The encryption steps of Enigma I</w:t>
       </w:r>
-      <w:bookmarkEnd w:id="35"/>
+      <w:bookmarkEnd w:id="38"/>
+      <w:bookmarkEnd w:id="39"/>
     </w:p>
     <w:p>
       <w:pPr>
@@ -8128,14 +8136,14 @@
           <w:lang w:val="en-GB"/>
         </w:rPr>
       </w:pPr>
-      <w:bookmarkStart w:id="36" w:name="_Toc159229109"/>
+      <w:bookmarkStart w:id="40" w:name="_Toc159229109"/>
       <w:r>
         <w:rPr>
           <w:lang w:val="en-GB"/>
         </w:rPr>
         <w:t>Abstractions</w:t>
       </w:r>
-      <w:bookmarkEnd w:id="36"/>
+      <w:bookmarkEnd w:id="40"/>
     </w:p>
     <w:p>
       <w:r>
@@ -8571,7 +8579,7 @@
       <w:pPr>
         <w:pStyle w:val="Caption"/>
       </w:pPr>
-      <w:bookmarkStart w:id="37" w:name="_Toc158033856"/>
+      <w:bookmarkStart w:id="41" w:name="_Toc158033856"/>
       <w:r>
         <w:t xml:space="preserve">Figure </w:t>
       </w:r>
@@ -8599,7 +8607,7 @@
       <w:r>
         <w:t xml:space="preserve"> </w:t>
       </w:r>
-      <w:bookmarkEnd w:id="37"/>
+      <w:bookmarkEnd w:id="41"/>
       <w:r>
         <w:t>A wiring diagram to show a plugboards potential encoding</w:t>
       </w:r>
@@ -8792,8 +8800,9 @@
           <w:i w:val="0"/>
         </w:rPr>
       </w:pPr>
-      <w:bookmarkStart w:id="38" w:name="_Ref158212623"/>
-      <w:bookmarkStart w:id="39" w:name="_Toc158213186"/>
+      <w:bookmarkStart w:id="42" w:name="_Ref158212623"/>
+      <w:bookmarkStart w:id="43" w:name="_Toc158213186"/>
+      <w:bookmarkStart w:id="44" w:name="_Toc159928328"/>
       <w:r>
         <w:t xml:space="preserve">Equation </w:t>
       </w:r>
@@ -8818,7 +8827,7 @@
         </w:rPr>
         <w:fldChar w:fldCharType="end"/>
       </w:r>
-      <w:bookmarkEnd w:id="38"/>
+      <w:bookmarkEnd w:id="42"/>
       <w:r>
         <w:t xml:space="preserve"> An equation and additional constraints to describe the behaviour of an Enigma </w:t>
       </w:r>
@@ -8828,7 +8837,8 @@
       <w:r>
         <w:t>eflector</w:t>
       </w:r>
-      <w:bookmarkEnd w:id="39"/>
+      <w:bookmarkEnd w:id="43"/>
+      <w:bookmarkEnd w:id="44"/>
     </w:p>
     <w:p>
       <w:pPr>
@@ -8879,7 +8889,7 @@
       <w:pPr>
         <w:pStyle w:val="Caption"/>
       </w:pPr>
-      <w:bookmarkStart w:id="40" w:name="_Toc158033857"/>
+      <w:bookmarkStart w:id="45" w:name="_Toc158033857"/>
       <w:r>
         <w:t xml:space="preserve">Figure </w:t>
       </w:r>
@@ -8907,7 +8917,7 @@
       <w:r>
         <w:t xml:space="preserve"> </w:t>
       </w:r>
-      <w:bookmarkEnd w:id="40"/>
+      <w:bookmarkEnd w:id="45"/>
       <w:r>
         <w:t>A wiring diagram to show a potential encoding for a reflector</w:t>
       </w:r>
@@ -9537,8 +9547,9 @@
       <w:pPr>
         <w:pStyle w:val="Caption"/>
       </w:pPr>
-      <w:bookmarkStart w:id="41" w:name="_Ref158106899"/>
-      <w:bookmarkStart w:id="42" w:name="_Toc158213187"/>
+      <w:bookmarkStart w:id="46" w:name="_Ref158106899"/>
+      <w:bookmarkStart w:id="47" w:name="_Toc158213187"/>
+      <w:bookmarkStart w:id="48" w:name="_Toc159928329"/>
       <w:r>
         <w:t xml:space="preserve">Equation </w:t>
       </w:r>
@@ -9557,7 +9568,7 @@
       <w:r>
         <w:fldChar w:fldCharType="end"/>
       </w:r>
-      <w:bookmarkEnd w:id="41"/>
+      <w:bookmarkEnd w:id="46"/>
       <w:r>
         <w:t xml:space="preserve"> A function to represent the encoding behaviour of the rotor where x and x` are letters</w:t>
       </w:r>
@@ -9595,7 +9606,8 @@
       <w:r>
         <w:t xml:space="preserve"> represents the ring setting</w:t>
       </w:r>
-      <w:bookmarkEnd w:id="42"/>
+      <w:bookmarkEnd w:id="47"/>
+      <w:bookmarkEnd w:id="48"/>
     </w:p>
     <w:p>
       <w:pPr>
@@ -9688,8 +9700,8 @@
       <w:pPr>
         <w:pStyle w:val="Caption"/>
       </w:pPr>
-      <w:bookmarkStart w:id="43" w:name="_Ref158106695"/>
-      <w:bookmarkStart w:id="44" w:name="_Toc158033858"/>
+      <w:bookmarkStart w:id="49" w:name="_Ref158106695"/>
+      <w:bookmarkStart w:id="50" w:name="_Toc158033858"/>
       <w:r>
         <w:t xml:space="preserve">Figure </w:t>
       </w:r>
@@ -9714,7 +9726,7 @@
         </w:rPr>
         <w:fldChar w:fldCharType="end"/>
       </w:r>
-      <w:bookmarkEnd w:id="43"/>
+      <w:bookmarkEnd w:id="49"/>
       <w:r>
         <w:t xml:space="preserve"> </w:t>
       </w:r>
@@ -9745,7 +9757,7 @@
       <w:r>
         <w:t>one</w:t>
       </w:r>
-      <w:bookmarkEnd w:id="44"/>
+      <w:bookmarkEnd w:id="50"/>
     </w:p>
     <w:p>
       <w:r>
@@ -9862,7 +9874,7 @@
       <w:pPr>
         <w:pStyle w:val="Caption"/>
       </w:pPr>
-      <w:bookmarkStart w:id="45" w:name="_Toc158033859"/>
+      <w:bookmarkStart w:id="51" w:name="_Toc158033859"/>
       <w:r>
         <w:t xml:space="preserve">Figure </w:t>
       </w:r>
@@ -9899,7 +9911,7 @@
       <w:r>
         <w:t xml:space="preserve"> The names of each rotor/reflector do not match the encodings but are given as an example.</w:t>
       </w:r>
-      <w:bookmarkEnd w:id="45"/>
+      <w:bookmarkEnd w:id="51"/>
     </w:p>
     <w:p>
       <w:pPr>
@@ -9951,7 +9963,7 @@
       <w:pPr>
         <w:pStyle w:val="Caption"/>
       </w:pPr>
-      <w:bookmarkStart w:id="46" w:name="_Toc158033860"/>
+      <w:bookmarkStart w:id="52" w:name="_Toc158033860"/>
       <w:r>
         <w:t xml:space="preserve">Figure </w:t>
       </w:r>
@@ -9985,7 +9997,7 @@
       <w:r>
         <w:t>to C.</w:t>
       </w:r>
-      <w:bookmarkEnd w:id="46"/>
+      <w:bookmarkEnd w:id="52"/>
     </w:p>
     <w:p>
       <w:pPr>
@@ -9994,48 +10006,48 @@
           <w:lang w:val="en-GB"/>
         </w:rPr>
       </w:pPr>
-      <w:bookmarkStart w:id="47" w:name="_Toc154920739"/>
-      <w:bookmarkStart w:id="48" w:name="_Ref157502754"/>
-      <w:bookmarkStart w:id="49" w:name="_Ref157502803"/>
-      <w:bookmarkStart w:id="50" w:name="_Ref157502856"/>
-      <w:bookmarkStart w:id="51" w:name="_Ref157502866"/>
-      <w:bookmarkStart w:id="52" w:name="_Toc159229110"/>
+      <w:bookmarkStart w:id="53" w:name="_Toc154920739"/>
+      <w:bookmarkStart w:id="54" w:name="_Ref157502754"/>
+      <w:bookmarkStart w:id="55" w:name="_Ref157502803"/>
+      <w:bookmarkStart w:id="56" w:name="_Ref157502856"/>
+      <w:bookmarkStart w:id="57" w:name="_Ref157502866"/>
+      <w:bookmarkStart w:id="58" w:name="_Toc159229110"/>
       <w:r>
         <w:rPr>
           <w:lang w:val="en-GB"/>
         </w:rPr>
         <w:t>Design Flaws</w:t>
-      </w:r>
-      <w:bookmarkEnd w:id="47"/>
-      <w:bookmarkEnd w:id="48"/>
-      <w:bookmarkEnd w:id="49"/>
-      <w:bookmarkEnd w:id="50"/>
-      <w:bookmarkEnd w:id="51"/>
-      <w:r>
-        <w:rPr>
-          <w:lang w:val="en-GB"/>
-        </w:rPr>
-        <w:t xml:space="preserve"> &amp; Remedies</w:t>
-      </w:r>
-      <w:bookmarkEnd w:id="52"/>
-    </w:p>
-    <w:p>
-      <w:pPr>
-        <w:pStyle w:val="Heading3"/>
-        <w:rPr>
-          <w:lang w:val="en-GB"/>
-        </w:rPr>
-      </w:pPr>
-      <w:bookmarkStart w:id="53" w:name="_Ref158720154"/>
-      <w:bookmarkStart w:id="54" w:name="_Toc159229111"/>
-      <w:r>
-        <w:rPr>
-          <w:lang w:val="en-GB"/>
-        </w:rPr>
-        <w:t>Cypher Strength</w:t>
       </w:r>
       <w:bookmarkEnd w:id="53"/>
       <w:bookmarkEnd w:id="54"/>
+      <w:bookmarkEnd w:id="55"/>
+      <w:bookmarkEnd w:id="56"/>
+      <w:bookmarkEnd w:id="57"/>
+      <w:r>
+        <w:rPr>
+          <w:lang w:val="en-GB"/>
+        </w:rPr>
+        <w:t xml:space="preserve"> &amp; Remedies</w:t>
+      </w:r>
+      <w:bookmarkEnd w:id="58"/>
+    </w:p>
+    <w:p>
+      <w:pPr>
+        <w:pStyle w:val="Heading3"/>
+        <w:rPr>
+          <w:lang w:val="en-GB"/>
+        </w:rPr>
+      </w:pPr>
+      <w:bookmarkStart w:id="59" w:name="_Ref158720154"/>
+      <w:bookmarkStart w:id="60" w:name="_Toc159229111"/>
+      <w:r>
+        <w:rPr>
+          <w:lang w:val="en-GB"/>
+        </w:rPr>
+        <w:t>Cypher Strength</w:t>
+      </w:r>
+      <w:bookmarkEnd w:id="59"/>
+      <w:bookmarkEnd w:id="60"/>
     </w:p>
     <w:p>
       <w:r>
@@ -10965,8 +10977,9 @@
       <w:pPr>
         <w:pStyle w:val="Caption"/>
       </w:pPr>
-      <w:bookmarkStart w:id="55" w:name="_Ref158212021"/>
-      <w:bookmarkStart w:id="56" w:name="_Toc158213188"/>
+      <w:bookmarkStart w:id="61" w:name="_Ref158212021"/>
+      <w:bookmarkStart w:id="62" w:name="_Toc158213188"/>
+      <w:bookmarkStart w:id="63" w:name="_Toc159928330"/>
       <w:r>
         <w:t xml:space="preserve">Equation </w:t>
       </w:r>
@@ -10991,11 +11004,12 @@
         </w:rPr>
         <w:fldChar w:fldCharType="end"/>
       </w:r>
-      <w:bookmarkEnd w:id="55"/>
+      <w:bookmarkEnd w:id="61"/>
       <w:r>
         <w:t xml:space="preserve"> Definition of double factorial</w:t>
       </w:r>
-      <w:bookmarkEnd w:id="56"/>
+      <w:bookmarkEnd w:id="62"/>
+      <w:bookmarkEnd w:id="63"/>
     </w:p>
     <w:p>
       <w:pPr>
@@ -11266,8 +11280,9 @@
           <w:i w:val="0"/>
         </w:rPr>
       </w:pPr>
-      <w:bookmarkStart w:id="57" w:name="_Ref158211604"/>
-      <w:bookmarkStart w:id="58" w:name="_Toc158213189"/>
+      <w:bookmarkStart w:id="64" w:name="_Ref158211604"/>
+      <w:bookmarkStart w:id="65" w:name="_Toc158213189"/>
+      <w:bookmarkStart w:id="66" w:name="_Toc159928331"/>
       <w:r>
         <w:t xml:space="preserve">Equation </w:t>
       </w:r>
@@ -11292,7 +11307,7 @@
         </w:rPr>
         <w:fldChar w:fldCharType="end"/>
       </w:r>
-      <w:bookmarkEnd w:id="57"/>
+      <w:bookmarkEnd w:id="64"/>
       <w:r>
         <w:t xml:space="preserve"> The number of settings (key space) of Enigma I assuming 10</w:t>
       </w:r>
@@ -11331,7 +11346,8 @@
       <w:r>
         <w:t>.</w:t>
       </w:r>
-      <w:bookmarkEnd w:id="58"/>
+      <w:bookmarkEnd w:id="65"/>
+      <w:bookmarkEnd w:id="66"/>
     </w:p>
     <w:p>
       <w:pPr>
@@ -11340,14 +11356,14 @@
           <w:lang w:val="en-GB"/>
         </w:rPr>
       </w:pPr>
-      <w:bookmarkStart w:id="59" w:name="_Toc159229112"/>
+      <w:bookmarkStart w:id="67" w:name="_Toc159229112"/>
       <w:r>
         <w:rPr>
           <w:lang w:val="en-GB"/>
         </w:rPr>
         <w:t>Improving the Machine</w:t>
       </w:r>
-      <w:bookmarkEnd w:id="59"/>
+      <w:bookmarkEnd w:id="67"/>
     </w:p>
     <w:p>
       <w:pPr>
@@ -11609,7 +11625,7 @@
       <w:r>
         <w:t>demonstrates a circuit that only uses 3 rotors omitting both the reflector and the plugboard. By removing these two components, it avoids both self-coding and reciprocal coding by separating encoding and decoding into two distinct functions. For encoding, the current would pass from right to left, and vice versa for decoding. Whilst this model does not include the plugboar</w:t>
       </w:r>
-      <w:bookmarkStart w:id="60" w:name="_Toc154920741"/>
+      <w:bookmarkStart w:id="68" w:name="_Toc154920741"/>
       <w:r>
         <w:t xml:space="preserve">d, so long as it is only applied once in an encryption, it can still be </w:t>
       </w:r>
@@ -11694,7 +11710,7 @@
       <w:pPr>
         <w:pStyle w:val="Caption"/>
       </w:pPr>
-      <w:bookmarkStart w:id="61" w:name="_Ref159153964"/>
+      <w:bookmarkStart w:id="69" w:name="_Ref159153964"/>
       <w:r>
         <w:t xml:space="preserve">Figure </w:t>
       </w:r>
@@ -11716,7 +11732,7 @@
       <w:r>
         <w:fldChar w:fldCharType="end"/>
       </w:r>
-      <w:bookmarkEnd w:id="61"/>
+      <w:bookmarkEnd w:id="69"/>
       <w:r>
         <w:t xml:space="preserve"> A circuit showing an Enigma style machine avoiding both self-coding and reciprocal coding. Taken from Figure 6 </w:t>
       </w:r>
@@ -11899,7 +11915,7 @@
       <w:pPr>
         <w:pStyle w:val="Caption"/>
       </w:pPr>
-      <w:bookmarkStart w:id="62" w:name="_Ref159148223"/>
+      <w:bookmarkStart w:id="70" w:name="_Ref159148223"/>
       <w:r>
         <w:t xml:space="preserve">Figure </w:t>
       </w:r>
@@ -11921,7 +11937,7 @@
       <w:r>
         <w:fldChar w:fldCharType="end"/>
       </w:r>
-      <w:bookmarkEnd w:id="62"/>
+      <w:bookmarkEnd w:id="70"/>
       <w:r>
         <w:t xml:space="preserve"> A wiring diagram depicting "EnigmaPlus". Note that there is no reflector </w:t>
       </w:r>
@@ -11937,8 +11953,8 @@
       <w:r>
         <w:t xml:space="preserve"> directions.</w:t>
       </w:r>
-      <w:bookmarkStart w:id="63" w:name="_Toc159229113"/>
-      <w:bookmarkEnd w:id="60"/>
+      <w:bookmarkStart w:id="71" w:name="_Toc159229113"/>
+      <w:bookmarkEnd w:id="68"/>
     </w:p>
     <w:p/>
     <w:p>
@@ -11954,7 +11970,7 @@
         </w:rPr>
         <w:t>Related work</w:t>
       </w:r>
-      <w:bookmarkEnd w:id="63"/>
+      <w:bookmarkEnd w:id="71"/>
     </w:p>
     <w:p>
       <w:r>
@@ -12188,8 +12204,8 @@
           <w:lang w:val="en-GB"/>
         </w:rPr>
       </w:pPr>
-      <w:bookmarkStart w:id="64" w:name="_Toc154920742"/>
-      <w:bookmarkStart w:id="65" w:name="_Toc159229114"/>
+      <w:bookmarkStart w:id="72" w:name="_Toc154920742"/>
+      <w:bookmarkStart w:id="73" w:name="_Toc159229114"/>
       <w:r>
         <w:rPr>
           <w:lang w:val="en-GB"/>
@@ -12197,8 +12213,8 @@
         <w:lastRenderedPageBreak/>
         <w:t>Design &amp; Implementation</w:t>
       </w:r>
-      <w:bookmarkEnd w:id="64"/>
-      <w:bookmarkEnd w:id="65"/>
+      <w:bookmarkEnd w:id="72"/>
+      <w:bookmarkEnd w:id="73"/>
     </w:p>
     <w:p>
       <w:r>
@@ -12212,16 +12228,16 @@
           <w:lang w:val="en-GB"/>
         </w:rPr>
       </w:pPr>
-      <w:bookmarkStart w:id="66" w:name="_Toc154920743"/>
-      <w:bookmarkStart w:id="67" w:name="_Toc159229115"/>
+      <w:bookmarkStart w:id="74" w:name="_Toc154920743"/>
+      <w:bookmarkStart w:id="75" w:name="_Toc159229115"/>
       <w:r>
         <w:rPr>
           <w:lang w:val="en-GB"/>
         </w:rPr>
         <w:t>Tools and Technologies</w:t>
       </w:r>
-      <w:bookmarkEnd w:id="66"/>
-      <w:bookmarkEnd w:id="67"/>
+      <w:bookmarkEnd w:id="74"/>
+      <w:bookmarkEnd w:id="75"/>
     </w:p>
     <w:p>
       <w:pPr>
@@ -12547,362 +12563,660 @@
           <w:lang w:val="en-GB"/>
         </w:rPr>
       </w:pPr>
-      <w:bookmarkStart w:id="68" w:name="_Toc154920744"/>
-      <w:bookmarkStart w:id="69" w:name="_Toc159229116"/>
+      <w:bookmarkStart w:id="76" w:name="_Toc154920744"/>
+      <w:bookmarkStart w:id="77" w:name="_Toc159229116"/>
       <w:r>
         <w:rPr>
           <w:lang w:val="en-GB"/>
         </w:rPr>
         <w:t>Enigma Model Design</w:t>
-      </w:r>
-      <w:bookmarkEnd w:id="68"/>
-      <w:bookmarkEnd w:id="69"/>
-    </w:p>
-    <w:p>
-      <w:r>
-        <w:t xml:space="preserve">With all the information in </w:t>
-      </w:r>
-      <w:r>
-        <w:fldChar w:fldCharType="begin"/>
-      </w:r>
-      <w:r>
-        <w:instrText xml:space="preserve"> REF _Ref159748958 \r \h </w:instrText>
-      </w:r>
-      <w:r>
-        <w:fldChar w:fldCharType="separate"/>
-      </w:r>
-      <w:r>
-        <w:t>3.2</w:t>
-      </w:r>
-      <w:r>
-        <w:fldChar w:fldCharType="end"/>
-      </w:r>
-      <w:r>
-        <w:t xml:space="preserve"> in mind, I decided that building the simulation of the Enigma machine would best be done with OOP in Java. This allowed for each component to be built independently from one another and for much cleaner code.</w:t>
-      </w:r>
-    </w:p>
-    <w:p>
-      <w:r>
-        <w:t>TODO : UML Diagram here</w:t>
-      </w:r>
-    </w:p>
-    <w:p>
-      <w:r>
-        <w:t xml:space="preserve">The package that I have built contains only Enigma machine related components as well as some other features. This was decided so that any interested user </w:t>
-      </w:r>
-      <w:r>
-        <w:t>could,</w:t>
-      </w:r>
-      <w:r>
-        <w:t xml:space="preserve"> for example, use the Enigma package to create their own application that interacts with the model.</w:t>
-      </w:r>
-      <w:r>
-        <w:t xml:space="preserve"> To fortify this, the GUI and CLI applications built for this project were kept independent of the Enigma package (See TODO : Design of application). For simplicity reasons, the UML diagram shown in [FIGURE] does not contain EnigmaPlus however this will be introduced in </w:t>
-      </w:r>
-      <w:r>
-        <w:fldChar w:fldCharType="begin"/>
-      </w:r>
-      <w:r>
-        <w:instrText xml:space="preserve"> REF _Ref159749449 \r \h </w:instrText>
-      </w:r>
-      <w:r>
-        <w:fldChar w:fldCharType="separate"/>
-      </w:r>
-      <w:r>
-        <w:t>4.2.5</w:t>
-      </w:r>
-      <w:r>
-        <w:fldChar w:fldCharType="end"/>
-      </w:r>
-      <w:r>
-        <w:t xml:space="preserve">. With this general structure of the Enigma package, each component </w:t>
-      </w:r>
-      <w:r>
-        <w:t xml:space="preserve">can </w:t>
-      </w:r>
-      <w:r>
-        <w:t>be addressed in turn as in the following sections with a focus on their key behaviour and data structures.</w:t>
-      </w:r>
-    </w:p>
-    <w:p/>
-    <w:p>
-      <w:pPr>
-        <w:pStyle w:val="Heading3"/>
-        <w:rPr>
-          <w:lang w:val="en-GB"/>
-        </w:rPr>
-      </w:pPr>
-      <w:bookmarkStart w:id="70" w:name="_Toc154920745"/>
-      <w:bookmarkStart w:id="71" w:name="_Toc159229117"/>
-      <w:r>
-        <w:rPr>
-          <w:lang w:val="en-GB"/>
-        </w:rPr>
-        <w:t>Keyboard &amp; Lamp board</w:t>
-      </w:r>
-      <w:bookmarkEnd w:id="70"/>
-      <w:bookmarkEnd w:id="71"/>
-    </w:p>
-    <w:p>
-      <w:pPr>
-        <w:rPr>
-          <w:rFonts w:cs="Times New Roman"/>
-        </w:rPr>
-      </w:pPr>
-      <w:r>
-        <w:rPr>
-          <w:rFonts w:cs="Times New Roman"/>
-        </w:rPr>
-        <w:t>Explanation of how this part does not really need to be modelled, and instead can be represented as input and output.</w:t>
-      </w:r>
-    </w:p>
-    <w:p>
-      <w:pPr>
-        <w:pStyle w:val="Heading3"/>
-        <w:rPr>
-          <w:lang w:val="en-GB"/>
-        </w:rPr>
-      </w:pPr>
-      <w:bookmarkStart w:id="72" w:name="_Toc154920746"/>
-      <w:bookmarkStart w:id="73" w:name="_Toc159229118"/>
-      <w:r>
-        <w:rPr>
-          <w:lang w:val="en-GB"/>
-        </w:rPr>
-        <w:t>Reflector</w:t>
-      </w:r>
-      <w:bookmarkEnd w:id="72"/>
-      <w:bookmarkEnd w:id="73"/>
-    </w:p>
-    <w:p>
-      <w:pPr>
-        <w:rPr>
-          <w:rFonts w:cs="Times New Roman"/>
-        </w:rPr>
-      </w:pPr>
-      <w:r>
-        <w:rPr>
-          <w:rFonts w:cs="Times New Roman"/>
-        </w:rPr>
-        <w:t>Description of how this will be modelled.</w:t>
-      </w:r>
-    </w:p>
-    <w:p>
-      <w:pPr>
-        <w:pStyle w:val="Heading3"/>
-        <w:rPr>
-          <w:lang w:val="en-GB"/>
-        </w:rPr>
-      </w:pPr>
-      <w:bookmarkStart w:id="74" w:name="_Toc154920747"/>
-      <w:bookmarkStart w:id="75" w:name="_Toc159229119"/>
-      <w:r>
-        <w:rPr>
-          <w:lang w:val="en-GB"/>
-        </w:rPr>
-        <w:t>Rotors</w:t>
-      </w:r>
-      <w:bookmarkEnd w:id="74"/>
-      <w:bookmarkEnd w:id="75"/>
-    </w:p>
-    <w:p>
-      <w:pPr>
-        <w:rPr>
-          <w:rFonts w:cs="Times New Roman"/>
-        </w:rPr>
-      </w:pPr>
-      <w:r>
-        <w:rPr>
-          <w:rFonts w:cs="Times New Roman"/>
-        </w:rPr>
-        <w:t>Description of how this will be modelled.</w:t>
-      </w:r>
-    </w:p>
-    <w:p>
-      <w:pPr>
-        <w:pStyle w:val="Heading3"/>
-        <w:rPr>
-          <w:lang w:val="en-GB"/>
-        </w:rPr>
-      </w:pPr>
-      <w:bookmarkStart w:id="76" w:name="_Toc154920748"/>
-      <w:bookmarkStart w:id="77" w:name="_Toc159229120"/>
-      <w:r>
-        <w:rPr>
-          <w:lang w:val="en-GB"/>
-        </w:rPr>
-        <w:t>Enigma</w:t>
       </w:r>
       <w:bookmarkEnd w:id="76"/>
       <w:bookmarkEnd w:id="77"/>
     </w:p>
     <w:p>
-      <w:pPr>
-        <w:rPr>
-          <w:rFonts w:cs="Times New Roman"/>
-        </w:rPr>
-      </w:pPr>
-      <w:r>
-        <w:rPr>
-          <w:rFonts w:cs="Times New Roman"/>
-        </w:rPr>
-        <w:t>Description of how this will be modelled.</w:t>
+      <w:r>
+        <w:t xml:space="preserve">With all the information in </w:t>
+      </w:r>
+      <w:r>
+        <w:fldChar w:fldCharType="begin"/>
+      </w:r>
+      <w:r>
+        <w:instrText xml:space="preserve"> REF _Ref159748958 \r \h </w:instrText>
+      </w:r>
+      <w:r>
+        <w:fldChar w:fldCharType="separate"/>
+      </w:r>
+      <w:r>
+        <w:t>3.2</w:t>
+      </w:r>
+      <w:r>
+        <w:fldChar w:fldCharType="end"/>
+      </w:r>
+      <w:r>
+        <w:t xml:space="preserve"> in mind, I decided that building the simulation of the Enigma machine would best be done with OOP in Java. This allowed for each component to be built independently from one another and for much cleaner code.</w:t>
+      </w:r>
+    </w:p>
+    <w:p>
+      <w:r>
+        <w:t>TODO : UML Diagram here</w:t>
+      </w:r>
+    </w:p>
+    <w:p>
+      <w:r>
+        <w:t xml:space="preserve">The package that I have built contains only Enigma machine related components as well as some other features. This was decided so that any interested user </w:t>
+      </w:r>
+      <w:r>
+        <w:t>could,</w:t>
+      </w:r>
+      <w:r>
+        <w:t xml:space="preserve"> for example, use the Enigma package to create their own application that interacts with the model.</w:t>
+      </w:r>
+      <w:r>
+        <w:t xml:space="preserve"> To fortify this, the GUI and CLI applications built for this project were kept independent of the Enigma package (See TODO : Design of application). For simplicity reasons, the UML diagram shown in [</w:t>
+      </w:r>
+      <w:r>
+        <w:t>TODO : Figure</w:t>
+      </w:r>
+      <w:r>
+        <w:t xml:space="preserve">] does not contain EnigmaPlus however this will be introduced in </w:t>
+      </w:r>
+      <w:r>
+        <w:fldChar w:fldCharType="begin"/>
+      </w:r>
+      <w:r>
+        <w:instrText xml:space="preserve"> REF _Ref159749449 \r \h </w:instrText>
+      </w:r>
+      <w:r>
+        <w:fldChar w:fldCharType="separate"/>
+      </w:r>
+      <w:r>
+        <w:t>4.2.5</w:t>
+      </w:r>
+      <w:r>
+        <w:fldChar w:fldCharType="end"/>
+      </w:r>
+      <w:r>
+        <w:t xml:space="preserve">. With this general structure of the Enigma package, each component </w:t>
+      </w:r>
+      <w:r>
+        <w:t xml:space="preserve">can </w:t>
+      </w:r>
+      <w:r>
+        <w:t>be addressed in turn as in the following sections with a focus on their key behaviour and data structures.</w:t>
       </w:r>
     </w:p>
     <w:p>
       <w:pPr>
         <w:pStyle w:val="Heading3"/>
-      </w:pPr>
-      <w:bookmarkStart w:id="78" w:name="_Ref159749449"/>
+        <w:rPr>
+          <w:lang w:val="en-GB"/>
+        </w:rPr>
+      </w:pPr>
+      <w:bookmarkStart w:id="78" w:name="_Toc154920745"/>
+      <w:bookmarkStart w:id="79" w:name="_Toc159229117"/>
+      <w:r>
+        <w:rPr>
+          <w:lang w:val="en-GB"/>
+        </w:rPr>
+        <w:t>Keyboard &amp; Lamp board</w:t>
+      </w:r>
+      <w:bookmarkEnd w:id="78"/>
+      <w:bookmarkEnd w:id="79"/>
+    </w:p>
+    <w:p>
+      <w:r>
+        <w:t>When regarding the physical machine, the keyboard and lampboard are large components</w:t>
+      </w:r>
+      <w:r>
+        <w:t xml:space="preserve">, </w:t>
+      </w:r>
+      <w:r>
+        <w:t>acting as the core interface for any given operator. In a logical sense, the keyboard and lampboard are nothing more than input and output respectively. Due to this, the Enigma model does not contain any reference to the two components. Instead, each component will allow for input and output such that any text/string modality can be used to interact with the machine.</w:t>
+      </w:r>
+    </w:p>
+    <w:p>
+      <w:pPr>
+        <w:pStyle w:val="Heading3"/>
+        <w:rPr>
+          <w:lang w:val="en-GB"/>
+        </w:rPr>
+      </w:pPr>
+      <w:bookmarkStart w:id="80" w:name="_Toc154920746"/>
+      <w:bookmarkStart w:id="81" w:name="_Toc159229118"/>
+      <w:r>
+        <w:rPr>
+          <w:lang w:val="en-GB"/>
+        </w:rPr>
+        <w:t>Reflector</w:t>
+      </w:r>
+      <w:bookmarkEnd w:id="80"/>
+      <w:bookmarkEnd w:id="81"/>
+    </w:p>
+    <w:p>
+      <w:r>
+        <w:t xml:space="preserve">As with </w:t>
+      </w:r>
+      <w:r>
+        <w:fldChar w:fldCharType="begin"/>
+      </w:r>
+      <w:r>
+        <w:instrText xml:space="preserve"> REF _Ref158212623 \h </w:instrText>
+      </w:r>
+      <w:r>
+        <w:fldChar w:fldCharType="separate"/>
+      </w:r>
+      <w:r>
+        <w:t xml:space="preserve">Equation </w:t>
+      </w:r>
+      <w:r>
+        <w:rPr>
+          <w:noProof/>
+        </w:rPr>
+        <w:t>3</w:t>
+      </w:r>
+      <w:r>
+        <w:fldChar w:fldCharType="end"/>
+      </w:r>
+      <w:r>
+        <w:t xml:space="preserve">, the reflector is a simple substitution cypher with some additional constraints. As such there were two questions to answer: how should the </w:t>
+      </w:r>
+      <w:r>
+        <w:t xml:space="preserve">reflector </w:t>
+      </w:r>
+      <w:r>
+        <w:t xml:space="preserve">encodings be represented and how should the constraints be enforced? </w:t>
+      </w:r>
+    </w:p>
+    <w:p>
+      <w:r>
+        <w:t xml:space="preserve">At first, I thought the best way to represent the encodings of any given reflector should be to use a hash-map, </w:t>
+      </w:r>
+      <w:r>
+        <w:t xml:space="preserve">assigning each output letter (value) to an input letter (key). Whilst this structure would have likely worked, the high-level nature of hash-maps brought unnecessary complexity into the </w:t>
+      </w:r>
       <w:r>
         <w:lastRenderedPageBreak/>
-        <w:t>EnigmaPlus</w:t>
-      </w:r>
-      <w:bookmarkEnd w:id="78"/>
-    </w:p>
-    <w:p>
-      <w:pPr>
-        <w:pStyle w:val="Heading2"/>
+        <w:t xml:space="preserve">representation. In </w:t>
+      </w:r>
+      <w:r>
+        <w:t>addition,</w:t>
+      </w:r>
+      <w:r>
+        <w:t xml:space="preserve"> for the standard alphabet of 26 characters, there would have needed to be 52 key-value pairs in the hash-map. As such it was decided that a simple array </w:t>
+      </w:r>
+      <w:r>
+        <w:t xml:space="preserve">(depicted as </w:t>
+      </w:r>
+      <w:r>
+        <w:rPr>
+          <w:rStyle w:val="InlineCodeChar"/>
+        </w:rPr>
+        <w:t>wiring</w:t>
+      </w:r>
+      <w:r>
+        <w:t xml:space="preserve">) </w:t>
+      </w:r>
+      <w:r>
+        <w:t>of length 26 would be used instead. In this array, each index represent</w:t>
+      </w:r>
+      <w:r>
+        <w:t>s</w:t>
+      </w:r>
+      <w:r>
+        <w:t xml:space="preserve"> the positional encoding of a letter and the value at that index would represent the positional encoding of the paired letter.</w:t>
+      </w:r>
+      <w:r>
+        <w:t xml:space="preserve"> This </w:t>
+      </w:r>
+      <w:r>
+        <w:t xml:space="preserve">method </w:t>
+      </w:r>
+      <w:r>
+        <w:t xml:space="preserve">offers simplicity </w:t>
+      </w:r>
+      <w:r>
+        <w:t>as well as quick index speeds and is also applied in the rotors and plugboard with small variations.</w:t>
+      </w:r>
+    </w:p>
+    <w:p>
+      <w:r>
+        <w:t xml:space="preserve">Building an array as above manually is not an easy task for someone to complete and so I developed a function that takes a string encoding (as the ones shown in </w:t>
+      </w:r>
+      <w:r>
+        <w:fldChar w:fldCharType="begin"/>
+      </w:r>
+      <w:r>
+        <w:instrText xml:space="preserve"> REF _Ref158107755 \h </w:instrText>
+      </w:r>
+      <w:r>
+        <w:fldChar w:fldCharType="separate"/>
+      </w:r>
+      <w:r>
+        <w:t xml:space="preserve">Table </w:t>
+      </w:r>
+      <w:r>
+        <w:rPr>
+          <w:noProof/>
+        </w:rPr>
+        <w:t>2</w:t>
+      </w:r>
+      <w:r>
+        <w:fldChar w:fldCharType="end"/>
+      </w:r>
+      <w:r>
+        <w:t xml:space="preserve">) and builds an array from this. By adding this, it allowed me to perform a check on the encoding string to account for the constraints of the </w:t>
+      </w:r>
+      <w:r>
+        <w:t>reflector</w:t>
+      </w:r>
+      <w:r>
+        <w:t xml:space="preserve"> (See </w:t>
+      </w:r>
+      <w:r>
+        <w:fldChar w:fldCharType="begin"/>
+      </w:r>
+      <w:r>
+        <w:instrText xml:space="preserve"> REF _Ref159929902 \h </w:instrText>
+      </w:r>
+      <w:r>
+        <w:fldChar w:fldCharType="separate"/>
+      </w:r>
+      <w:r>
+        <w:t xml:space="preserve">Code Block </w:t>
+      </w:r>
+      <w:r>
+        <w:rPr>
+          <w:noProof/>
+        </w:rPr>
+        <w:t>1</w:t>
+      </w:r>
+      <w:r>
+        <w:fldChar w:fldCharType="end"/>
+      </w:r>
+      <w:r>
+        <w:t>).</w:t>
+      </w:r>
+    </w:p>
+    <w:p>
+      <w:r>
+        <w:t>TODO : Ensure this is correct? This allows a reflector to not have reciprocal coding?</w:t>
+      </w:r>
+    </w:p>
+    <w:p>
+      <w:pPr>
+        <w:pStyle w:val="Code"/>
+      </w:pPr>
+      <w:r>
+        <w:t>FUNCTION</w:t>
+      </w:r>
+      <w:r>
+        <w:t xml:space="preserve"> validateEncoding(String encoding) {</w:t>
+      </w:r>
+    </w:p>
+    <w:p>
+      <w:pPr>
+        <w:pStyle w:val="Code"/>
+      </w:pPr>
+      <w:r>
+        <w:tab/>
+        <w:t>// Ensures a complete mapping</w:t>
+      </w:r>
+    </w:p>
+    <w:p>
+      <w:pPr>
+        <w:pStyle w:val="Code"/>
+      </w:pPr>
+      <w:r>
+        <w:tab/>
+        <w:t xml:space="preserve">IF (encoding.length </w:t>
+      </w:r>
+      <w:r>
+        <w:rPr>
+          <w:rFonts w:cs="Cascadia Code"/>
+        </w:rPr>
+        <w:t>≠</w:t>
+      </w:r>
+      <w:r>
+        <w:t xml:space="preserve"> 26) {</w:t>
+      </w:r>
+    </w:p>
+    <w:p>
+      <w:pPr>
+        <w:pStyle w:val="Code"/>
+      </w:pPr>
+      <w:r>
+        <w:tab/>
+      </w:r>
+      <w:r>
+        <w:tab/>
+        <w:t>RETURN false</w:t>
+      </w:r>
+    </w:p>
+    <w:p>
+      <w:pPr>
+        <w:pStyle w:val="Code"/>
+      </w:pPr>
+      <w:r>
+        <w:tab/>
+        <w:t>}</w:t>
+      </w:r>
+    </w:p>
+    <w:p>
+      <w:pPr>
+        <w:pStyle w:val="Code"/>
+      </w:pPr>
+      <w:r>
+        <w:tab/>
+        <w:t>// Ensures all mappings are 1:1</w:t>
+      </w:r>
+    </w:p>
+    <w:p>
+      <w:pPr>
+        <w:pStyle w:val="Code"/>
+      </w:pPr>
+      <w:r>
+        <w:tab/>
+        <w:t xml:space="preserve">IF (encoding CONTAINS DUPLICATE LETTERS) </w:t>
+      </w:r>
+      <w:r>
+        <w:t>{</w:t>
+      </w:r>
+    </w:p>
+    <w:p>
+      <w:pPr>
+        <w:pStyle w:val="Code"/>
+      </w:pPr>
+      <w:r>
+        <w:tab/>
+      </w:r>
+      <w:r>
+        <w:tab/>
+        <w:t>RETURN false</w:t>
+      </w:r>
+    </w:p>
+    <w:p>
+      <w:pPr>
+        <w:pStyle w:val="Code"/>
+      </w:pPr>
+      <w:r>
+        <w:tab/>
+        <w:t>}</w:t>
+      </w:r>
+    </w:p>
+    <w:p>
+      <w:pPr>
+        <w:pStyle w:val="Code"/>
+      </w:pPr>
+      <w:r>
+        <w:tab/>
+        <w:t>// Ensures self-coding weakness</w:t>
+      </w:r>
+    </w:p>
+    <w:p>
+      <w:pPr>
+        <w:pStyle w:val="Code"/>
+      </w:pPr>
+      <w:r>
+        <w:tab/>
+        <w:t>charArray = encoding.toCharArray()</w:t>
+      </w:r>
+    </w:p>
+    <w:p>
+      <w:pPr>
+        <w:pStyle w:val="Code"/>
+      </w:pPr>
+      <w:r>
+        <w:tab/>
+      </w:r>
+      <w:r>
+        <w:t>FOR</w:t>
+      </w:r>
+      <w:r>
+        <w:t xml:space="preserve"> (i IN charArray.length)</w:t>
+      </w:r>
+      <w:r>
+        <w:t xml:space="preserve"> {</w:t>
+      </w:r>
+    </w:p>
+    <w:p>
+      <w:pPr>
+        <w:pStyle w:val="Code"/>
+      </w:pPr>
+      <w:r>
+        <w:tab/>
+      </w:r>
+      <w:r>
+        <w:tab/>
+        <w:t xml:space="preserve">IF (charArray[i] == i) </w:t>
+      </w:r>
+      <w:r>
+        <w:t>{</w:t>
+      </w:r>
+    </w:p>
+    <w:p>
+      <w:pPr>
+        <w:pStyle w:val="Code"/>
+      </w:pPr>
+      <w:r>
+        <w:tab/>
+      </w:r>
+      <w:r>
+        <w:tab/>
+      </w:r>
+      <w:r>
+        <w:tab/>
+        <w:t>RETURN false</w:t>
+      </w:r>
+    </w:p>
+    <w:p>
+      <w:pPr>
+        <w:pStyle w:val="Code"/>
+      </w:pPr>
+      <w:r>
+        <w:tab/>
+      </w:r>
+      <w:r>
+        <w:tab/>
+        <w:t>}</w:t>
+      </w:r>
+    </w:p>
+    <w:p>
+      <w:pPr>
+        <w:pStyle w:val="Code"/>
+      </w:pPr>
+      <w:r>
+        <w:tab/>
+        <w:t>}</w:t>
+      </w:r>
+    </w:p>
+    <w:p>
+      <w:pPr>
+        <w:pStyle w:val="Code"/>
+      </w:pPr>
+      <w:r>
+        <w:tab/>
+        <w:t>RETURN true</w:t>
+      </w:r>
+    </w:p>
+    <w:p>
+      <w:pPr>
+        <w:pStyle w:val="Code"/>
+      </w:pPr>
+      <w:r>
+        <w:t>}</w:t>
+      </w:r>
+    </w:p>
+    <w:p>
+      <w:pPr>
+        <w:pStyle w:val="Caption"/>
+      </w:pPr>
+      <w:bookmarkStart w:id="82" w:name="_Ref159929902"/>
+      <w:bookmarkStart w:id="83" w:name="_Toc159929943"/>
+      <w:r>
+        <w:t xml:space="preserve">Code Block </w:t>
+      </w:r>
+      <w:r>
+        <w:fldChar w:fldCharType="begin"/>
+      </w:r>
+      <w:r>
+        <w:instrText xml:space="preserve"> SEQ Code_Block \* ARABIC </w:instrText>
+      </w:r>
+      <w:r>
+        <w:fldChar w:fldCharType="separate"/>
+      </w:r>
+      <w:r>
+        <w:rPr>
+          <w:noProof/>
+        </w:rPr>
+        <w:t>1</w:t>
+      </w:r>
+      <w:r>
+        <w:fldChar w:fldCharType="end"/>
+      </w:r>
+      <w:bookmarkEnd w:id="82"/>
+      <w:r>
+        <w:t xml:space="preserve"> Check reflector encoding meets </w:t>
+      </w:r>
+      <w:r>
+        <w:t>constraints</w:t>
+      </w:r>
+      <w:bookmarkEnd w:id="83"/>
+    </w:p>
+    <w:p>
+      <w:r>
+        <w:t xml:space="preserve">Once the representation of the reflector was in place, the reflector’s </w:t>
+      </w:r>
+      <w:r>
+        <w:rPr>
+          <w:rStyle w:val="InlineCodeChar"/>
+          <w:szCs w:val="18"/>
+        </w:rPr>
+        <w:t>encode</w:t>
+      </w:r>
+      <w:r>
+        <w:t xml:space="preserve"> function could be developed. Notice the similarities between </w:t>
+      </w:r>
+      <w:r>
+        <w:fldChar w:fldCharType="begin"/>
+      </w:r>
+      <w:r>
+        <w:instrText xml:space="preserve"> REF _Ref158212623 \h </w:instrText>
+      </w:r>
+      <w:r>
+        <w:fldChar w:fldCharType="separate"/>
+      </w:r>
+      <w:r>
+        <w:t xml:space="preserve">Equation </w:t>
+      </w:r>
+      <w:r>
+        <w:rPr>
+          <w:noProof/>
+        </w:rPr>
+        <w:t>3</w:t>
+      </w:r>
+      <w:r>
+        <w:fldChar w:fldCharType="end"/>
+      </w:r>
+      <w:r>
+        <w:t xml:space="preserve"> and </w:t>
+      </w:r>
+      <w:r>
+        <w:fldChar w:fldCharType="begin"/>
+      </w:r>
+      <w:r>
+        <w:instrText xml:space="preserve"> REF _Ref159930648 \h </w:instrText>
+      </w:r>
+      <w:r>
+        <w:fldChar w:fldCharType="separate"/>
+      </w:r>
+      <w:r>
+        <w:t xml:space="preserve">Code Block </w:t>
+      </w:r>
+      <w:r>
+        <w:rPr>
+          <w:noProof/>
+        </w:rPr>
+        <w:t>2</w:t>
+      </w:r>
+      <w:r>
+        <w:fldChar w:fldCharType="end"/>
+      </w:r>
+      <w:r>
+        <w:t>.</w:t>
+      </w:r>
+    </w:p>
+    <w:p>
+      <w:pPr>
+        <w:pStyle w:val="Code"/>
+      </w:pPr>
+      <w:r>
+        <w:t>FUNCTION encode(characterIndex) {</w:t>
+      </w:r>
+    </w:p>
+    <w:p>
+      <w:pPr>
+        <w:pStyle w:val="Code"/>
+      </w:pPr>
+      <w:r>
+        <w:tab/>
+        <w:t>RETURN wiring[characterIndex]</w:t>
+      </w:r>
+    </w:p>
+    <w:p>
+      <w:pPr>
+        <w:pStyle w:val="Code"/>
+      </w:pPr>
+      <w:r>
+        <w:t>}</w:t>
+      </w:r>
+    </w:p>
+    <w:p>
+      <w:pPr>
+        <w:pStyle w:val="Caption"/>
+      </w:pPr>
+      <w:bookmarkStart w:id="84" w:name="_Ref159930648"/>
+      <w:r>
+        <w:t xml:space="preserve">Code Block </w:t>
+      </w:r>
+      <w:r>
+        <w:fldChar w:fldCharType="begin"/>
+      </w:r>
+      <w:r>
+        <w:instrText xml:space="preserve"> SEQ Code_Block \* ARABIC </w:instrText>
+      </w:r>
+      <w:r>
+        <w:fldChar w:fldCharType="separate"/>
+      </w:r>
+      <w:r>
+        <w:rPr>
+          <w:noProof/>
+        </w:rPr>
+        <w:t>2</w:t>
+      </w:r>
+      <w:r>
+        <w:fldChar w:fldCharType="end"/>
+      </w:r>
+      <w:bookmarkEnd w:id="84"/>
+      <w:r>
+        <w:t xml:space="preserve"> Reflectors encode function</w:t>
+      </w:r>
+    </w:p>
+    <w:p>
+      <w:pPr>
+        <w:pStyle w:val="Heading3"/>
         <w:rPr>
           <w:lang w:val="en-GB"/>
         </w:rPr>
       </w:pPr>
-      <w:bookmarkStart w:id="79" w:name="_Toc154920749"/>
-      <w:bookmarkStart w:id="80" w:name="_Toc159229121"/>
+      <w:bookmarkStart w:id="85" w:name="_Toc154920747"/>
+      <w:bookmarkStart w:id="86" w:name="_Toc159229119"/>
       <w:r>
         <w:rPr>
           <w:lang w:val="en-GB"/>
         </w:rPr>
-        <w:t>Design of the Application</w:t>
-      </w:r>
-      <w:bookmarkEnd w:id="79"/>
-      <w:bookmarkEnd w:id="80"/>
-    </w:p>
-    <w:p>
-      <w:pPr>
-        <w:rPr>
-          <w:rFonts w:cs="Times New Roman"/>
-        </w:rPr>
-      </w:pPr>
-      <w:r>
-        <w:rPr>
-          <w:rFonts w:cs="Times New Roman"/>
-        </w:rPr>
-        <w:t xml:space="preserve">Explain how the application will work, show diagrams in order to show how the interfaces will interact with the </w:t>
-      </w:r>
-      <w:r>
-        <w:rPr>
-          <w:rFonts w:cs="Times New Roman"/>
-        </w:rPr>
-        <w:t>model.</w:t>
-      </w:r>
-    </w:p>
-    <w:p>
-      <w:pPr>
-        <w:pStyle w:val="Heading3"/>
-        <w:rPr>
-          <w:lang w:val="en-GB"/>
-        </w:rPr>
-      </w:pPr>
-      <w:bookmarkStart w:id="81" w:name="_Toc154920750"/>
-      <w:bookmarkStart w:id="82" w:name="_Toc159229122"/>
-      <w:r>
-        <w:rPr>
-          <w:lang w:val="en-GB"/>
-        </w:rPr>
-        <w:t>Command Line Interface</w:t>
-      </w:r>
-      <w:bookmarkEnd w:id="81"/>
-      <w:bookmarkEnd w:id="82"/>
-    </w:p>
-    <w:p>
-      <w:pPr>
-        <w:rPr>
-          <w:rFonts w:cs="Times New Roman"/>
-        </w:rPr>
-      </w:pPr>
-      <w:r>
-        <w:rPr>
-          <w:rFonts w:cs="Times New Roman"/>
-        </w:rPr>
-        <w:t>A fairly</w:t>
-      </w:r>
-      <w:r>
-        <w:rPr>
-          <w:rFonts w:cs="Times New Roman"/>
-        </w:rPr>
-        <w:t xml:space="preserve"> short section, just explain how the interface works and what information will be </w:t>
-      </w:r>
-      <w:r>
-        <w:rPr>
-          <w:rFonts w:cs="Times New Roman"/>
-        </w:rPr>
-        <w:t>shown.</w:t>
-      </w:r>
-    </w:p>
-    <w:p>
-      <w:pPr>
-        <w:pStyle w:val="Heading3"/>
-        <w:rPr>
-          <w:lang w:val="en-GB"/>
-        </w:rPr>
-      </w:pPr>
-      <w:bookmarkStart w:id="83" w:name="_Toc154920751"/>
-      <w:bookmarkStart w:id="84" w:name="_Toc159229123"/>
-      <w:r>
-        <w:rPr>
-          <w:lang w:val="en-GB"/>
-        </w:rPr>
-        <w:t>GUI</w:t>
-      </w:r>
-      <w:bookmarkEnd w:id="83"/>
-      <w:bookmarkEnd w:id="84"/>
-    </w:p>
-    <w:p>
-      <w:pPr>
-        <w:rPr>
-          <w:rFonts w:cs="Times New Roman"/>
-        </w:rPr>
-      </w:pPr>
-      <w:r>
-        <w:rPr>
-          <w:rFonts w:cs="Times New Roman"/>
-        </w:rPr>
-        <w:t xml:space="preserve">Larger section explaining the various design stages of the GUI, </w:t>
-      </w:r>
-      <w:r>
-        <w:rPr>
-          <w:rFonts w:cs="Times New Roman"/>
-        </w:rPr>
-        <w:t>as well</w:t>
-      </w:r>
-      <w:r>
-        <w:rPr>
-          <w:rFonts w:cs="Times New Roman"/>
-        </w:rPr>
-        <w:t xml:space="preserve"> as explaining the MVC implementation. Important to talk about design choices in this section as this is the bulk of the </w:t>
-      </w:r>
-      <w:r>
-        <w:rPr>
-          <w:rFonts w:cs="Times New Roman"/>
-        </w:rPr>
-        <w:t>project.</w:t>
-      </w:r>
-    </w:p>
-    <w:p>
-      <w:pPr>
-        <w:pStyle w:val="Heading3"/>
-        <w:rPr>
-          <w:lang w:val="en-GB"/>
-        </w:rPr>
-      </w:pPr>
-      <w:bookmarkStart w:id="85" w:name="_Toc154920752"/>
-      <w:bookmarkStart w:id="86" w:name="_Toc159229124"/>
-      <w:r>
-        <w:rPr>
-          <w:lang w:val="en-GB"/>
-        </w:rPr>
-        <w:t>Visualization</w:t>
+        <w:lastRenderedPageBreak/>
+        <w:t>Rotors</w:t>
       </w:r>
       <w:bookmarkEnd w:id="85"/>
       <w:bookmarkEnd w:id="86"/>
@@ -12917,50 +13231,251 @@
         <w:rPr>
           <w:rFonts w:cs="Times New Roman"/>
         </w:rPr>
-        <w:t xml:space="preserve">A second part to the GUI, explain the design choices and </w:t>
-      </w:r>
-      <w:r>
-        <w:rPr>
-          <w:rFonts w:cs="Times New Roman"/>
-        </w:rPr>
-        <w:t>implementation as well as a section “interpreting the diagram.”</w:t>
-      </w:r>
-    </w:p>
-    <w:p>
-      <w:pPr>
-        <w:pStyle w:val="Heading1"/>
+        <w:t>TODO : Much like the rotor, the reflector uses wiring… Must rotate… Analogous to one of the equations</w:t>
+      </w:r>
+    </w:p>
+    <w:p>
+      <w:pPr>
+        <w:pStyle w:val="Heading3"/>
         <w:rPr>
           <w:lang w:val="en-GB"/>
         </w:rPr>
       </w:pPr>
-      <w:bookmarkStart w:id="87" w:name="_Toc154920753"/>
-      <w:bookmarkStart w:id="88" w:name="_Toc159229125"/>
+      <w:bookmarkStart w:id="87" w:name="_Toc154920748"/>
+      <w:bookmarkStart w:id="88" w:name="_Toc159229120"/>
       <w:r>
         <w:rPr>
           <w:lang w:val="en-GB"/>
         </w:rPr>
-        <w:t>Results</w:t>
+        <w:t>Enigma</w:t>
       </w:r>
       <w:bookmarkEnd w:id="87"/>
       <w:bookmarkEnd w:id="88"/>
     </w:p>
     <w:p>
       <w:pPr>
+        <w:rPr>
+          <w:rFonts w:cs="Times New Roman"/>
+        </w:rPr>
+      </w:pPr>
+      <w:r>
+        <w:rPr>
+          <w:rFonts w:cs="Times New Roman"/>
+        </w:rPr>
+        <w:t>Description of how this will be modelled.</w:t>
+      </w:r>
+    </w:p>
+    <w:p>
+      <w:pPr>
+        <w:pStyle w:val="Heading3"/>
+      </w:pPr>
+      <w:bookmarkStart w:id="89" w:name="_Ref159749449"/>
+      <w:r>
+        <w:t>EnigmaPlus</w:t>
+      </w:r>
+      <w:bookmarkEnd w:id="89"/>
+    </w:p>
+    <w:p>
+      <w:pPr>
+        <w:pStyle w:val="Heading2"/>
+        <w:rPr>
+          <w:lang w:val="en-GB"/>
+        </w:rPr>
+      </w:pPr>
+      <w:bookmarkStart w:id="90" w:name="_Toc154920749"/>
+      <w:bookmarkStart w:id="91" w:name="_Toc159229121"/>
+      <w:r>
+        <w:rPr>
+          <w:lang w:val="en-GB"/>
+        </w:rPr>
+        <w:t>Design of the Application</w:t>
+      </w:r>
+      <w:bookmarkEnd w:id="90"/>
+      <w:bookmarkEnd w:id="91"/>
+    </w:p>
+    <w:p>
+      <w:pPr>
+        <w:rPr>
+          <w:rFonts w:cs="Times New Roman"/>
+        </w:rPr>
+      </w:pPr>
+      <w:r>
+        <w:rPr>
+          <w:rFonts w:cs="Times New Roman"/>
+        </w:rPr>
+        <w:t xml:space="preserve">Explain how the application will work, show diagrams in order to show how the interfaces will interact with the </w:t>
+      </w:r>
+      <w:r>
+        <w:rPr>
+          <w:rFonts w:cs="Times New Roman"/>
+        </w:rPr>
+        <w:t>model.</w:t>
+      </w:r>
+    </w:p>
+    <w:p>
+      <w:pPr>
+        <w:pStyle w:val="Heading3"/>
+        <w:rPr>
+          <w:lang w:val="en-GB"/>
+        </w:rPr>
+      </w:pPr>
+      <w:bookmarkStart w:id="92" w:name="_Toc154920750"/>
+      <w:bookmarkStart w:id="93" w:name="_Toc159229122"/>
+      <w:r>
+        <w:rPr>
+          <w:lang w:val="en-GB"/>
+        </w:rPr>
+        <w:t>Command Line Interface</w:t>
+      </w:r>
+      <w:bookmarkEnd w:id="92"/>
+      <w:bookmarkEnd w:id="93"/>
+    </w:p>
+    <w:p>
+      <w:pPr>
+        <w:rPr>
+          <w:rFonts w:cs="Times New Roman"/>
+        </w:rPr>
+      </w:pPr>
+      <w:r>
+        <w:rPr>
+          <w:rFonts w:cs="Times New Roman"/>
+        </w:rPr>
+        <w:t>A fairly</w:t>
+      </w:r>
+      <w:r>
+        <w:rPr>
+          <w:rFonts w:cs="Times New Roman"/>
+        </w:rPr>
+        <w:t xml:space="preserve"> short section, just explain how the interface works and what information will be </w:t>
+      </w:r>
+      <w:r>
+        <w:rPr>
+          <w:rFonts w:cs="Times New Roman"/>
+        </w:rPr>
+        <w:t>shown.</w:t>
+      </w:r>
+    </w:p>
+    <w:p>
+      <w:pPr>
+        <w:pStyle w:val="Heading3"/>
+        <w:rPr>
+          <w:lang w:val="en-GB"/>
+        </w:rPr>
+      </w:pPr>
+      <w:bookmarkStart w:id="94" w:name="_Toc154920751"/>
+      <w:bookmarkStart w:id="95" w:name="_Toc159229123"/>
+      <w:r>
+        <w:rPr>
+          <w:lang w:val="en-GB"/>
+        </w:rPr>
+        <w:t>GUI</w:t>
+      </w:r>
+      <w:bookmarkEnd w:id="94"/>
+      <w:bookmarkEnd w:id="95"/>
+    </w:p>
+    <w:p>
+      <w:pPr>
+        <w:rPr>
+          <w:rFonts w:cs="Times New Roman"/>
+        </w:rPr>
+      </w:pPr>
+      <w:r>
+        <w:rPr>
+          <w:rFonts w:cs="Times New Roman"/>
+        </w:rPr>
+        <w:t xml:space="preserve">Larger section explaining the various design stages of the GUI, </w:t>
+      </w:r>
+      <w:r>
+        <w:rPr>
+          <w:rFonts w:cs="Times New Roman"/>
+        </w:rPr>
+        <w:t>as well</w:t>
+      </w:r>
+      <w:r>
+        <w:rPr>
+          <w:rFonts w:cs="Times New Roman"/>
+        </w:rPr>
+        <w:t xml:space="preserve"> as explaining the MVC implementation. Important to talk about design choices in this section as this is the bulk of the </w:t>
+      </w:r>
+      <w:r>
+        <w:rPr>
+          <w:rFonts w:cs="Times New Roman"/>
+        </w:rPr>
+        <w:t>project.</w:t>
+      </w:r>
+    </w:p>
+    <w:p>
+      <w:pPr>
+        <w:pStyle w:val="Heading3"/>
+        <w:rPr>
+          <w:lang w:val="en-GB"/>
+        </w:rPr>
+      </w:pPr>
+      <w:bookmarkStart w:id="96" w:name="_Toc154920752"/>
+      <w:bookmarkStart w:id="97" w:name="_Toc159229124"/>
+      <w:r>
+        <w:rPr>
+          <w:lang w:val="en-GB"/>
+        </w:rPr>
+        <w:t>Visualization</w:t>
+      </w:r>
+      <w:bookmarkEnd w:id="96"/>
+      <w:bookmarkEnd w:id="97"/>
+    </w:p>
+    <w:p>
+      <w:pPr>
+        <w:rPr>
+          <w:rFonts w:cs="Times New Roman"/>
+        </w:rPr>
+      </w:pPr>
+      <w:r>
+        <w:rPr>
+          <w:rFonts w:cs="Times New Roman"/>
+        </w:rPr>
+        <w:t xml:space="preserve">A second part to the GUI, explain the design choices and </w:t>
+      </w:r>
+      <w:r>
+        <w:rPr>
+          <w:rFonts w:cs="Times New Roman"/>
+        </w:rPr>
+        <w:t>implementation as well as a section “interpreting the diagram.”</w:t>
+      </w:r>
+    </w:p>
+    <w:p>
+      <w:pPr>
         <w:pStyle w:val="Heading1"/>
         <w:rPr>
           <w:lang w:val="en-GB"/>
         </w:rPr>
       </w:pPr>
-      <w:bookmarkStart w:id="89" w:name="_Toc154920754"/>
-      <w:bookmarkStart w:id="90" w:name="_Toc159229126"/>
+      <w:bookmarkStart w:id="98" w:name="_Toc154920753"/>
+      <w:bookmarkStart w:id="99" w:name="_Toc159229125"/>
       <w:r>
         <w:rPr>
           <w:lang w:val="en-GB"/>
         </w:rPr>
+        <w:t>Results</w:t>
+      </w:r>
+      <w:bookmarkEnd w:id="98"/>
+      <w:bookmarkEnd w:id="99"/>
+    </w:p>
+    <w:p>
+      <w:pPr>
+        <w:pStyle w:val="Heading1"/>
+        <w:rPr>
+          <w:lang w:val="en-GB"/>
+        </w:rPr>
+      </w:pPr>
+      <w:bookmarkStart w:id="100" w:name="_Toc154920754"/>
+      <w:bookmarkStart w:id="101" w:name="_Toc159229126"/>
+      <w:r>
+        <w:rPr>
+          <w:lang w:val="en-GB"/>
+        </w:rPr>
         <w:t>Evaluation</w:t>
       </w:r>
-      <w:bookmarkEnd w:id="89"/>
-      <w:bookmarkEnd w:id="90"/>
+      <w:bookmarkEnd w:id="100"/>
+      <w:bookmarkEnd w:id="101"/>
     </w:p>
     <w:p>
       <w:pPr>
@@ -12969,8 +13484,8 @@
           <w:lang w:val="en-GB"/>
         </w:rPr>
       </w:pPr>
-      <w:bookmarkStart w:id="91" w:name="_Toc154920755"/>
-      <w:bookmarkStart w:id="92" w:name="_Toc159229127"/>
+      <w:bookmarkStart w:id="102" w:name="_Toc154920755"/>
+      <w:bookmarkStart w:id="103" w:name="_Toc159229127"/>
       <w:r>
         <w:rPr>
           <w:lang w:val="en-GB"/>
@@ -12983,8 +13498,8 @@
         </w:rPr>
         <w:t>s</w:t>
       </w:r>
-      <w:bookmarkEnd w:id="91"/>
-      <w:bookmarkEnd w:id="92"/>
+      <w:bookmarkEnd w:id="102"/>
+      <w:bookmarkEnd w:id="103"/>
     </w:p>
     <w:p>
       <w:pPr>
@@ -13083,16 +13598,16 @@
           <w:lang w:val="en-GB"/>
         </w:rPr>
       </w:pPr>
-      <w:bookmarkStart w:id="93" w:name="_Toc154920756"/>
-      <w:bookmarkStart w:id="94" w:name="_Toc159229128"/>
+      <w:bookmarkStart w:id="104" w:name="_Toc154920756"/>
+      <w:bookmarkStart w:id="105" w:name="_Toc159229128"/>
       <w:r>
         <w:rPr>
           <w:lang w:val="en-GB"/>
         </w:rPr>
         <w:t>GUI Evaluation</w:t>
       </w:r>
-      <w:bookmarkEnd w:id="93"/>
-      <w:bookmarkEnd w:id="94"/>
+      <w:bookmarkEnd w:id="104"/>
+      <w:bookmarkEnd w:id="105"/>
     </w:p>
     <w:p>
       <w:pPr>
@@ -13149,18 +13664,18 @@
           <w:lang w:val="en-GB"/>
         </w:rPr>
       </w:pPr>
-      <w:bookmarkStart w:id="95" w:name="_Toc154920757"/>
-      <w:bookmarkStart w:id="96" w:name="_Toc159229129"/>
+      <w:bookmarkStart w:id="106" w:name="_Toc154920757"/>
+      <w:bookmarkStart w:id="107" w:name="_Toc159229129"/>
       <w:r>
         <w:rPr>
           <w:lang w:val="en-GB"/>
         </w:rPr>
         <w:t>Conclusion</w:t>
       </w:r>
-      <w:bookmarkEnd w:id="95"/>
-      <w:bookmarkEnd w:id="96"/>
-    </w:p>
-    <w:bookmarkStart w:id="97" w:name="_Toc159229130" w:displacedByCustomXml="next"/>
+      <w:bookmarkEnd w:id="106"/>
+      <w:bookmarkEnd w:id="107"/>
+    </w:p>
+    <w:bookmarkStart w:id="108" w:name="_Toc159229130" w:displacedByCustomXml="next"/>
     <w:sdt>
       <w:sdtPr>
         <w:rPr>
@@ -13189,7 +13704,7 @@
             </w:rPr>
             <w:t>References</w:t>
           </w:r>
-          <w:bookmarkEnd w:id="97"/>
+          <w:bookmarkEnd w:id="108"/>
         </w:p>
         <w:sdt>
           <w:sdtPr>
@@ -13365,6 +13880,7 @@
                 <w:rPr>
                   <w:noProof/>
                 </w:rPr>
+                <w:lastRenderedPageBreak/>
                 <w:t xml:space="preserve">Hamer, David H. 1997. “Enigma: Actions involved in the ‘double stepping’of the middle rotor.” </w:t>
               </w:r>
               <w:r>
@@ -13423,7 +13939,6 @@
                 <w:rPr>
                   <w:noProof/>
                 </w:rPr>
-                <w:lastRenderedPageBreak/>
                 <w:t xml:space="preserve">MacWright, Tom. n.d. </w:t>
               </w:r>
               <w:r>
@@ -13672,14 +14187,14 @@
           <w:lang w:val="en-GB"/>
         </w:rPr>
       </w:pPr>
-      <w:bookmarkStart w:id="98" w:name="_Toc159229131"/>
+      <w:bookmarkStart w:id="109" w:name="_Toc159229131"/>
       <w:r>
         <w:rPr>
           <w:lang w:val="en-GB"/>
         </w:rPr>
         <w:t>Table of Figures</w:t>
       </w:r>
-      <w:bookmarkEnd w:id="98"/>
+      <w:bookmarkEnd w:id="109"/>
     </w:p>
     <w:p>
       <w:pPr>
@@ -14231,255 +14746,10 @@
     <w:p>
       <w:pPr>
         <w:pStyle w:val="Heading1"/>
-        <w:rPr>
-          <w:lang w:val="en-GB"/>
-        </w:rPr>
-      </w:pPr>
-      <w:r>
-        <w:rPr>
-          <w:lang w:val="en-GB"/>
-        </w:rPr>
-        <w:t xml:space="preserve">  </w:t>
-      </w:r>
-      <w:bookmarkStart w:id="99" w:name="_Toc159229132"/>
-      <w:r>
-        <w:rPr>
-          <w:lang w:val="en-GB"/>
-        </w:rPr>
+      </w:pPr>
+      <w:r>
+        <w:lastRenderedPageBreak/>
         <w:t>Tables of Tables</w:t>
-      </w:r>
-      <w:bookmarkEnd w:id="99"/>
-    </w:p>
-    <w:p>
-      <w:pPr>
-        <w:pStyle w:val="TableofFigures"/>
-        <w:tabs>
-          <w:tab w:val="right" w:pos="9016"/>
-        </w:tabs>
-        <w:rPr>
-          <w:rFonts w:eastAsiaTheme="minorEastAsia" w:cstheme="minorBidi"/>
-          <w:caps w:val="0"/>
-          <w:noProof/>
-          <w:sz w:val="22"/>
-          <w:szCs w:val="22"/>
-          <w:lang w:eastAsia="en-GB"/>
-        </w:rPr>
-      </w:pPr>
-      <w:r>
-        <w:rPr>
-          <w:caps w:val="0"/>
-          <w:smallCaps/>
-        </w:rPr>
-        <w:fldChar w:fldCharType="begin"/>
-      </w:r>
-      <w:r>
-        <w:rPr>
-          <w:caps w:val="0"/>
-          <w:smallCaps/>
-        </w:rPr>
-        <w:instrText xml:space="preserve"> TOC \h \z \c "Table" </w:instrText>
-      </w:r>
-      <w:r>
-        <w:rPr>
-          <w:caps w:val="0"/>
-          <w:smallCaps/>
-        </w:rPr>
-        <w:fldChar w:fldCharType="separate"/>
-      </w:r>
-      <w:hyperlink w:anchor="_Toc158033861" w:history="1">
-        <w:r>
-          <w:rPr>
-            <w:rStyle w:val="Hyperlink"/>
-            <w:rFonts w:cs="Times New Roman"/>
-            <w:noProof/>
-          </w:rPr>
-          <w:t>Table 1 "Enigma I" rotor encodings (Enigma wiring n.d.)</w:t>
-        </w:r>
-        <w:r>
-          <w:rPr>
-            <w:noProof/>
-            <w:webHidden/>
-          </w:rPr>
-          <w:tab/>
-        </w:r>
-        <w:r>
-          <w:rPr>
-            <w:noProof/>
-            <w:webHidden/>
-          </w:rPr>
-          <w:fldChar w:fldCharType="begin"/>
-        </w:r>
-        <w:r>
-          <w:rPr>
-            <w:noProof/>
-            <w:webHidden/>
-          </w:rPr>
-          <w:instrText xml:space="preserve"> PAGEREF _Toc158033861 \h </w:instrText>
-        </w:r>
-        <w:r>
-          <w:rPr>
-            <w:noProof/>
-            <w:webHidden/>
-          </w:rPr>
-        </w:r>
-        <w:r>
-          <w:rPr>
-            <w:noProof/>
-            <w:webHidden/>
-          </w:rPr>
-          <w:fldChar w:fldCharType="separate"/>
-        </w:r>
-        <w:r>
-          <w:rPr>
-            <w:noProof/>
-            <w:webHidden/>
-          </w:rPr>
-          <w:t>6</w:t>
-        </w:r>
-        <w:r>
-          <w:rPr>
-            <w:noProof/>
-            <w:webHidden/>
-          </w:rPr>
-          <w:fldChar w:fldCharType="end"/>
-        </w:r>
-      </w:hyperlink>
-    </w:p>
-    <w:p>
-      <w:pPr>
-        <w:pStyle w:val="TableofFigures"/>
-        <w:tabs>
-          <w:tab w:val="right" w:pos="9016"/>
-        </w:tabs>
-        <w:rPr>
-          <w:rFonts w:eastAsiaTheme="minorEastAsia" w:cstheme="minorBidi"/>
-          <w:caps w:val="0"/>
-          <w:noProof/>
-          <w:sz w:val="22"/>
-          <w:szCs w:val="22"/>
-          <w:lang w:eastAsia="en-GB"/>
-        </w:rPr>
-      </w:pPr>
-      <w:hyperlink w:anchor="_Toc158033862" w:history="1">
-        <w:r>
-          <w:rPr>
-            <w:rStyle w:val="Hyperlink"/>
-            <w:noProof/>
-          </w:rPr>
-          <w:t>Table 2 "Enigma I" reflector encodings (Enigma wiring n.d.)</w:t>
-        </w:r>
-        <w:r>
-          <w:rPr>
-            <w:noProof/>
-            <w:webHidden/>
-          </w:rPr>
-          <w:tab/>
-        </w:r>
-        <w:r>
-          <w:rPr>
-            <w:noProof/>
-            <w:webHidden/>
-          </w:rPr>
-          <w:fldChar w:fldCharType="begin"/>
-        </w:r>
-        <w:r>
-          <w:rPr>
-            <w:noProof/>
-            <w:webHidden/>
-          </w:rPr>
-          <w:instrText xml:space="preserve"> PAGEREF _Toc158033862 \h </w:instrText>
-        </w:r>
-        <w:r>
-          <w:rPr>
-            <w:noProof/>
-            <w:webHidden/>
-          </w:rPr>
-        </w:r>
-        <w:r>
-          <w:rPr>
-            <w:noProof/>
-            <w:webHidden/>
-          </w:rPr>
-          <w:fldChar w:fldCharType="separate"/>
-        </w:r>
-        <w:r>
-          <w:rPr>
-            <w:noProof/>
-            <w:webHidden/>
-          </w:rPr>
-          <w:t>7</w:t>
-        </w:r>
-        <w:r>
-          <w:rPr>
-            <w:noProof/>
-            <w:webHidden/>
-          </w:rPr>
-          <w:fldChar w:fldCharType="end"/>
-        </w:r>
-      </w:hyperlink>
-    </w:p>
-    <w:p>
-      <w:pPr>
-        <w:pStyle w:val="Heading1"/>
-        <w:rPr>
-          <w:noProof/>
-          <w:lang w:val="en-GB"/>
-        </w:rPr>
-      </w:pPr>
-      <w:r>
-        <w:rPr>
-          <w:rFonts w:asciiTheme="minorHAnsi" w:eastAsiaTheme="minorHAnsi" w:hAnsiTheme="minorHAnsi"/>
-          <w:caps/>
-          <w:smallCaps/>
-          <w:sz w:val="20"/>
-          <w:szCs w:val="20"/>
-          <w:lang w:val="en-GB"/>
-        </w:rPr>
-        <w:lastRenderedPageBreak/>
-        <w:fldChar w:fldCharType="end"/>
-      </w:r>
-      <w:r>
-        <w:rPr>
-          <w:rFonts w:asciiTheme="minorHAnsi" w:eastAsiaTheme="minorHAnsi" w:hAnsiTheme="minorHAnsi"/>
-          <w:caps/>
-          <w:smallCaps/>
-          <w:sz w:val="20"/>
-          <w:szCs w:val="20"/>
-          <w:lang w:val="en-GB"/>
-        </w:rPr>
-        <w:t xml:space="preserve">    </w:t>
-      </w:r>
-      <w:bookmarkStart w:id="100" w:name="_Toc159229133"/>
-      <w:r>
-        <w:rPr>
-          <w:lang w:val="en-GB"/>
-        </w:rPr>
-        <w:t>Table of Equations</w:t>
-      </w:r>
-      <w:bookmarkEnd w:id="100"/>
-      <w:r>
-        <w:rPr>
-          <w:lang w:val="en-GB"/>
-        </w:rPr>
-        <w:t xml:space="preserve"> </w:t>
-      </w:r>
-      <w:r>
-        <w:rPr>
-          <w:lang w:val="en-GB"/>
-        </w:rPr>
-        <w:fldChar w:fldCharType="begin"/>
-      </w:r>
-      <w:r>
-        <w:rPr>
-          <w:lang w:val="en-GB"/>
-        </w:rPr>
-        <w:instrText xml:space="preserve"> TOC \h \z \c "Equation" </w:instrText>
-      </w:r>
-      <w:r>
-        <w:rPr>
-          <w:lang w:val="en-GB"/>
-        </w:rPr>
-        <w:fldChar w:fldCharType="separate"/>
       </w:r>
     </w:p>
     <w:p>
@@ -14497,13 +14767,32 @@
           <w:lang w:eastAsia="en-GB"/>
         </w:rPr>
       </w:pPr>
-      <w:hyperlink w:anchor="_Toc158213184" w:history="1">
+      <w:r>
+        <w:rPr>
+          <w:lang w:val="en-US"/>
+        </w:rPr>
+        <w:fldChar w:fldCharType="begin"/>
+      </w:r>
+      <w:r>
+        <w:rPr>
+          <w:lang w:val="en-US"/>
+        </w:rPr>
+        <w:instrText xml:space="preserve"> TOC \h \z \c "Table" </w:instrText>
+      </w:r>
+      <w:r>
+        <w:rPr>
+          <w:lang w:val="en-US"/>
+        </w:rPr>
+        <w:fldChar w:fldCharType="separate"/>
+      </w:r>
+      <w:hyperlink w:anchor="_Toc159928316" w:history="1">
         <w:r>
           <w:rPr>
             <w:rStyle w:val="Hyperlink"/>
-            <w:noProof/>
-          </w:rPr>
-          <w:t>Equation 1 Permutations for rotors (excluding ring setting)</w:t>
+            <w:rFonts w:cs="Times New Roman"/>
+            <w:noProof/>
+          </w:rPr>
+          <w:t>Table 1 "Enigma I" rotor encodings (Enigma wiring n.d.)</w:t>
         </w:r>
         <w:r>
           <w:rPr>
@@ -14524,7 +14813,7 @@
             <w:noProof/>
             <w:webHidden/>
           </w:rPr>
-          <w:instrText xml:space="preserve"> PAGEREF _Toc158213184 \h </w:instrText>
+          <w:instrText xml:space="preserve"> PAGEREF _Toc159928316 \h </w:instrText>
         </w:r>
         <w:r>
           <w:rPr>
@@ -14570,13 +14859,13 @@
           <w:lang w:eastAsia="en-GB"/>
         </w:rPr>
       </w:pPr>
-      <w:hyperlink w:anchor="_Toc158213185" w:history="1">
+      <w:hyperlink w:anchor="_Toc159928317" w:history="1">
         <w:r>
           <w:rPr>
             <w:rStyle w:val="Hyperlink"/>
             <w:noProof/>
           </w:rPr>
-          <w:t>Equation 2 The encryption steps of Enigma I</w:t>
+          <w:t>Table 2 "Enigma I" reflector encodings (Enigma wiring n.d.)</w:t>
         </w:r>
         <w:r>
           <w:rPr>
@@ -14597,7 +14886,7 @@
             <w:noProof/>
             <w:webHidden/>
           </w:rPr>
-          <w:instrText xml:space="preserve"> PAGEREF _Toc158213185 \h </w:instrText>
+          <w:instrText xml:space="preserve"> PAGEREF _Toc159928317 \h </w:instrText>
         </w:r>
         <w:r>
           <w:rPr>
@@ -14617,7 +14906,7 @@
             <w:noProof/>
             <w:webHidden/>
           </w:rPr>
-          <w:t>9</w:t>
+          <w:t>8</w:t>
         </w:r>
         <w:r>
           <w:rPr>
@@ -14627,6 +14916,27 @@
           <w:fldChar w:fldCharType="end"/>
         </w:r>
       </w:hyperlink>
+    </w:p>
+    <w:p>
+      <w:pPr>
+        <w:rPr>
+          <w:lang w:val="en-US"/>
+        </w:rPr>
+      </w:pPr>
+      <w:r>
+        <w:rPr>
+          <w:lang w:val="en-US"/>
+        </w:rPr>
+        <w:fldChar w:fldCharType="end"/>
+      </w:r>
+    </w:p>
+    <w:p>
+      <w:pPr>
+        <w:pStyle w:val="Heading1"/>
+      </w:pPr>
+      <w:r>
+        <w:t>Table of Equations</w:t>
+      </w:r>
     </w:p>
     <w:p>
       <w:pPr>
@@ -14643,13 +14953,31 @@
           <w:lang w:eastAsia="en-GB"/>
         </w:rPr>
       </w:pPr>
-      <w:hyperlink w:anchor="_Toc158213186" w:history="1">
+      <w:r>
+        <w:rPr>
+          <w:lang w:val="en-US"/>
+        </w:rPr>
+        <w:fldChar w:fldCharType="begin"/>
+      </w:r>
+      <w:r>
+        <w:rPr>
+          <w:lang w:val="en-US"/>
+        </w:rPr>
+        <w:instrText xml:space="preserve"> TOC \h \z \c "Equation" </w:instrText>
+      </w:r>
+      <w:r>
+        <w:rPr>
+          <w:lang w:val="en-US"/>
+        </w:rPr>
+        <w:fldChar w:fldCharType="separate"/>
+      </w:r>
+      <w:hyperlink w:anchor="_Toc159928326" w:history="1">
         <w:r>
           <w:rPr>
             <w:rStyle w:val="Hyperlink"/>
             <w:noProof/>
           </w:rPr>
-          <w:t>Equation 3 An equation and additional constraints to describe the behaviour of an Enigma Reflector</w:t>
+          <w:t>Equation 1 Permutations for rotors (excluding ring setting)</w:t>
         </w:r>
         <w:r>
           <w:rPr>
@@ -14670,7 +14998,7 @@
             <w:noProof/>
             <w:webHidden/>
           </w:rPr>
-          <w:instrText xml:space="preserve"> PAGEREF _Toc158213186 \h </w:instrText>
+          <w:instrText xml:space="preserve"> PAGEREF _Toc159928326 \h </w:instrText>
         </w:r>
         <w:r>
           <w:rPr>
@@ -14690,7 +15018,7 @@
             <w:noProof/>
             <w:webHidden/>
           </w:rPr>
-          <w:t>10</w:t>
+          <w:t>7</w:t>
         </w:r>
         <w:r>
           <w:rPr>
@@ -14716,7 +15044,153 @@
           <w:lang w:eastAsia="en-GB"/>
         </w:rPr>
       </w:pPr>
-      <w:hyperlink w:anchor="_Toc158213187" w:history="1">
+      <w:hyperlink w:anchor="_Toc159928327" w:history="1">
+        <w:r>
+          <w:rPr>
+            <w:rStyle w:val="Hyperlink"/>
+            <w:noProof/>
+          </w:rPr>
+          <w:t>Equation 2 The encryption steps of Enigma I</w:t>
+        </w:r>
+        <w:r>
+          <w:rPr>
+            <w:noProof/>
+            <w:webHidden/>
+          </w:rPr>
+          <w:tab/>
+        </w:r>
+        <w:r>
+          <w:rPr>
+            <w:noProof/>
+            <w:webHidden/>
+          </w:rPr>
+          <w:fldChar w:fldCharType="begin"/>
+        </w:r>
+        <w:r>
+          <w:rPr>
+            <w:noProof/>
+            <w:webHidden/>
+          </w:rPr>
+          <w:instrText xml:space="preserve"> PAGEREF _Toc159928327 \h </w:instrText>
+        </w:r>
+        <w:r>
+          <w:rPr>
+            <w:noProof/>
+            <w:webHidden/>
+          </w:rPr>
+        </w:r>
+        <w:r>
+          <w:rPr>
+            <w:noProof/>
+            <w:webHidden/>
+          </w:rPr>
+          <w:fldChar w:fldCharType="separate"/>
+        </w:r>
+        <w:r>
+          <w:rPr>
+            <w:noProof/>
+            <w:webHidden/>
+          </w:rPr>
+          <w:t>9</w:t>
+        </w:r>
+        <w:r>
+          <w:rPr>
+            <w:noProof/>
+            <w:webHidden/>
+          </w:rPr>
+          <w:fldChar w:fldCharType="end"/>
+        </w:r>
+      </w:hyperlink>
+    </w:p>
+    <w:p>
+      <w:pPr>
+        <w:pStyle w:val="TableofFigures"/>
+        <w:tabs>
+          <w:tab w:val="right" w:pos="9016"/>
+        </w:tabs>
+        <w:rPr>
+          <w:rFonts w:eastAsiaTheme="minorEastAsia" w:cstheme="minorBidi"/>
+          <w:caps w:val="0"/>
+          <w:noProof/>
+          <w:sz w:val="24"/>
+          <w:szCs w:val="24"/>
+          <w:lang w:eastAsia="en-GB"/>
+        </w:rPr>
+      </w:pPr>
+      <w:hyperlink w:anchor="_Toc159928328" w:history="1">
+        <w:r>
+          <w:rPr>
+            <w:rStyle w:val="Hyperlink"/>
+            <w:noProof/>
+          </w:rPr>
+          <w:t>Equation 3 An equation and additional constraints to describe the behaviour of an Enigma reflector</w:t>
+        </w:r>
+        <w:r>
+          <w:rPr>
+            <w:noProof/>
+            <w:webHidden/>
+          </w:rPr>
+          <w:tab/>
+        </w:r>
+        <w:r>
+          <w:rPr>
+            <w:noProof/>
+            <w:webHidden/>
+          </w:rPr>
+          <w:fldChar w:fldCharType="begin"/>
+        </w:r>
+        <w:r>
+          <w:rPr>
+            <w:noProof/>
+            <w:webHidden/>
+          </w:rPr>
+          <w:instrText xml:space="preserve"> PAGEREF _Toc159928328 \h </w:instrText>
+        </w:r>
+        <w:r>
+          <w:rPr>
+            <w:noProof/>
+            <w:webHidden/>
+          </w:rPr>
+        </w:r>
+        <w:r>
+          <w:rPr>
+            <w:noProof/>
+            <w:webHidden/>
+          </w:rPr>
+          <w:fldChar w:fldCharType="separate"/>
+        </w:r>
+        <w:r>
+          <w:rPr>
+            <w:noProof/>
+            <w:webHidden/>
+          </w:rPr>
+          <w:t>10</w:t>
+        </w:r>
+        <w:r>
+          <w:rPr>
+            <w:noProof/>
+            <w:webHidden/>
+          </w:rPr>
+          <w:fldChar w:fldCharType="end"/>
+        </w:r>
+      </w:hyperlink>
+    </w:p>
+    <w:p>
+      <w:pPr>
+        <w:pStyle w:val="TableofFigures"/>
+        <w:tabs>
+          <w:tab w:val="right" w:pos="9016"/>
+        </w:tabs>
+        <w:rPr>
+          <w:rFonts w:eastAsiaTheme="minorEastAsia" w:cstheme="minorBidi"/>
+          <w:caps w:val="0"/>
+          <w:noProof/>
+          <w:sz w:val="24"/>
+          <w:szCs w:val="24"/>
+          <w:lang w:eastAsia="en-GB"/>
+        </w:rPr>
+      </w:pPr>
+      <w:hyperlink w:anchor="_Toc159928329" w:history="1">
         <w:r>
           <w:rPr>
             <w:rStyle w:val="Hyperlink"/>
@@ -14762,43 +15236,8 @@
             <w:rStyle w:val="Hyperlink"/>
             <w:noProof/>
           </w:rPr>
-          <w:t xml:space="preserve"> represents the ring setting. The map function returns the input letter’s mapping as if no rotational effects have taken place e.g. in Figure 5, </w:t>
-        </w:r>
-        <m:oMath>
-          <m:r>
-            <m:rPr>
-              <m:sty m:val="bi"/>
-            </m:rPr>
-            <w:rPr>
-              <w:rStyle w:val="Hyperlink"/>
-              <w:rFonts w:ascii="Cambria Math" w:hAnsi="Cambria Math"/>
-              <w:noProof/>
-            </w:rPr>
-            <m:t>mapA</m:t>
-          </m:r>
-          <m:r>
-            <m:rPr>
-              <m:sty m:val="p"/>
-            </m:rPr>
-            <w:rPr>
-              <w:rStyle w:val="Hyperlink"/>
-              <w:rFonts w:ascii="Cambria Math" w:hAnsi="Cambria Math"/>
-              <w:noProof/>
-            </w:rPr>
-            <m:t>=</m:t>
-          </m:r>
-          <m:r>
-            <m:rPr>
-              <m:sty m:val="bi"/>
-            </m:rPr>
-            <w:rPr>
-              <w:rStyle w:val="Hyperlink"/>
-              <w:rFonts w:ascii="Cambria Math" w:hAnsi="Cambria Math"/>
-              <w:noProof/>
-            </w:rPr>
-            <m:t>B</m:t>
-          </m:r>
-        </m:oMath>
+          <w:t xml:space="preserve"> represents the ring setting</w:t>
+        </w:r>
         <w:r>
           <w:rPr>
             <w:noProof/>
@@ -14818,7 +15257,7 @@
             <w:noProof/>
             <w:webHidden/>
           </w:rPr>
-          <w:instrText xml:space="preserve"> PAGEREF _Toc158213187 \h </w:instrText>
+          <w:instrText xml:space="preserve"> PAGEREF _Toc159928329 \h </w:instrText>
         </w:r>
         <w:r>
           <w:rPr>
@@ -14838,7 +15277,7 @@
             <w:noProof/>
             <w:webHidden/>
           </w:rPr>
-          <w:t>11</w:t>
+          <w:t>10</w:t>
         </w:r>
         <w:r>
           <w:rPr>
@@ -14864,13 +15303,13 @@
           <w:lang w:eastAsia="en-GB"/>
         </w:rPr>
       </w:pPr>
-      <w:hyperlink w:anchor="_Toc158213188" w:history="1">
+      <w:hyperlink w:anchor="_Toc159928330" w:history="1">
         <w:r>
           <w:rPr>
             <w:rStyle w:val="Hyperlink"/>
             <w:noProof/>
           </w:rPr>
-          <w:t>Equation 5 Definition of double factorial [CITE]</w:t>
+          <w:t>Equation 5 Definition of double factorial</w:t>
         </w:r>
         <w:r>
           <w:rPr>
@@ -14891,7 +15330,7 @@
             <w:noProof/>
             <w:webHidden/>
           </w:rPr>
-          <w:instrText xml:space="preserve"> PAGEREF _Toc158213188 \h </w:instrText>
+          <w:instrText xml:space="preserve"> PAGEREF _Toc159928330 \h </w:instrText>
         </w:r>
         <w:r>
           <w:rPr>
@@ -14911,7 +15350,7 @@
             <w:noProof/>
             <w:webHidden/>
           </w:rPr>
-          <w:t>13</w:t>
+          <w:t>12</w:t>
         </w:r>
         <w:r>
           <w:rPr>
@@ -14937,7 +15376,7 @@
           <w:lang w:eastAsia="en-GB"/>
         </w:rPr>
       </w:pPr>
-      <w:hyperlink w:anchor="_Toc158213189" w:history="1">
+      <w:hyperlink w:anchor="_Toc159928331" w:history="1">
         <w:r>
           <w:rPr>
             <w:rStyle w:val="Hyperlink"/>
@@ -14964,7 +15403,7 @@
             <w:noProof/>
             <w:webHidden/>
           </w:rPr>
-          <w:instrText xml:space="preserve"> PAGEREF _Toc158213189 \h </w:instrText>
+          <w:instrText xml:space="preserve"> PAGEREF _Toc159928331 \h </w:instrText>
         </w:r>
         <w:r>
           <w:rPr>
@@ -14984,7 +15423,7 @@
             <w:noProof/>
             <w:webHidden/>
           </w:rPr>
-          <w:t>13</w:t>
+          <w:t>12</w:t>
         </w:r>
         <w:r>
           <w:rPr>
@@ -14996,7 +15435,127 @@
       </w:hyperlink>
     </w:p>
     <w:p>
-      <w:r>
+      <w:pPr>
+        <w:rPr>
+          <w:lang w:val="en-US"/>
+        </w:rPr>
+      </w:pPr>
+      <w:r>
+        <w:rPr>
+          <w:lang w:val="en-US"/>
+        </w:rPr>
+        <w:fldChar w:fldCharType="end"/>
+      </w:r>
+    </w:p>
+    <w:p>
+      <w:pPr>
+        <w:pStyle w:val="Heading1"/>
+      </w:pPr>
+      <w:r>
+        <w:t>Table of Code Blocks</w:t>
+      </w:r>
+    </w:p>
+    <w:p>
+      <w:pPr>
+        <w:pStyle w:val="TableofFigures"/>
+        <w:tabs>
+          <w:tab w:val="right" w:pos="9016"/>
+        </w:tabs>
+        <w:rPr>
+          <w:rFonts w:eastAsiaTheme="minorEastAsia" w:cstheme="minorBidi"/>
+          <w:caps w:val="0"/>
+          <w:noProof/>
+          <w:sz w:val="24"/>
+          <w:szCs w:val="24"/>
+          <w:lang w:eastAsia="en-GB"/>
+        </w:rPr>
+      </w:pPr>
+      <w:r>
+        <w:rPr>
+          <w:lang w:val="en-US"/>
+        </w:rPr>
+        <w:fldChar w:fldCharType="begin"/>
+      </w:r>
+      <w:r>
+        <w:rPr>
+          <w:lang w:val="en-US"/>
+        </w:rPr>
+        <w:instrText xml:space="preserve"> TOC \h \z \c "Code Block" </w:instrText>
+      </w:r>
+      <w:r>
+        <w:rPr>
+          <w:lang w:val="en-US"/>
+        </w:rPr>
+        <w:fldChar w:fldCharType="separate"/>
+      </w:r>
+      <w:hyperlink w:anchor="_Toc159929943" w:history="1">
+        <w:r>
+          <w:rPr>
+            <w:rStyle w:val="Hyperlink"/>
+            <w:noProof/>
+          </w:rPr>
+          <w:t>Code Block 1 Check reflector encoding meets constraints</w:t>
+        </w:r>
+        <w:r>
+          <w:rPr>
+            <w:noProof/>
+            <w:webHidden/>
+          </w:rPr>
+          <w:tab/>
+        </w:r>
+        <w:r>
+          <w:rPr>
+            <w:noProof/>
+            <w:webHidden/>
+          </w:rPr>
+          <w:fldChar w:fldCharType="begin"/>
+        </w:r>
+        <w:r>
+          <w:rPr>
+            <w:noProof/>
+            <w:webHidden/>
+          </w:rPr>
+          <w:instrText xml:space="preserve"> PAGEREF _Toc159929943 \h </w:instrText>
+        </w:r>
+        <w:r>
+          <w:rPr>
+            <w:noProof/>
+            <w:webHidden/>
+          </w:rPr>
+        </w:r>
+        <w:r>
+          <w:rPr>
+            <w:noProof/>
+            <w:webHidden/>
+          </w:rPr>
+          <w:fldChar w:fldCharType="separate"/>
+        </w:r>
+        <w:r>
+          <w:rPr>
+            <w:noProof/>
+            <w:webHidden/>
+          </w:rPr>
+          <w:t>16</w:t>
+        </w:r>
+        <w:r>
+          <w:rPr>
+            <w:noProof/>
+            <w:webHidden/>
+          </w:rPr>
+          <w:fldChar w:fldCharType="end"/>
+        </w:r>
+      </w:hyperlink>
+    </w:p>
+    <w:p>
+      <w:pPr>
+        <w:rPr>
+          <w:lang w:val="en-US"/>
+        </w:rPr>
+      </w:pPr>
+      <w:r>
+        <w:rPr>
+          <w:lang w:val="en-US"/>
+        </w:rPr>
         <w:fldChar w:fldCharType="end"/>
       </w:r>
     </w:p>
@@ -17195,6 +17754,62 @@
       <w:color w:val="666666"/>
     </w:rPr>
   </w:style>
+  <w:style w:type="paragraph" w:customStyle="1" w:styleId="Code">
+    <w:name w:val="Code"/>
+    <w:basedOn w:val="Normal"/>
+    <w:link w:val="CodeChar"/>
+    <w:qFormat/>
+    <w:rsid w:val="00536A8D"/>
+    <w:pPr>
+      <w:pBdr>
+        <w:top w:val="single" w:sz="4" w:space="1" w:color="auto"/>
+        <w:left w:val="single" w:sz="4" w:space="4" w:color="auto"/>
+        <w:bottom w:val="single" w:sz="4" w:space="1" w:color="auto"/>
+        <w:right w:val="single" w:sz="4" w:space="4" w:color="auto"/>
+      </w:pBdr>
+    </w:pPr>
+    <w:rPr>
+      <w:rFonts w:ascii="Cascadia Code" w:hAnsi="Cascadia Code"/>
+      <w:noProof/>
+      <w:sz w:val="18"/>
+      <w:szCs w:val="18"/>
+    </w:rPr>
+  </w:style>
+  <w:style w:type="character" w:customStyle="1" w:styleId="CodeChar">
+    <w:name w:val="Code Char"/>
+    <w:basedOn w:val="DefaultParagraphFont"/>
+    <w:link w:val="Code"/>
+    <w:rsid w:val="00536A8D"/>
+    <w:rPr>
+      <w:rFonts w:ascii="Cascadia Code" w:hAnsi="Cascadia Code"/>
+      <w:noProof/>
+      <w:sz w:val="18"/>
+      <w:szCs w:val="18"/>
+    </w:rPr>
+  </w:style>
+  <w:style w:type="paragraph" w:customStyle="1" w:styleId="InlineCode">
+    <w:name w:val="Inline Code"/>
+    <w:basedOn w:val="Normal"/>
+    <w:link w:val="InlineCodeChar"/>
+    <w:qFormat/>
+    <w:rsid w:val="00132C27"/>
+    <w:rPr>
+      <w:rFonts w:ascii="Cascadia Code" w:hAnsi="Cascadia Code"/>
+      <w:noProof/>
+      <w:sz w:val="18"/>
+    </w:rPr>
+  </w:style>
+  <w:style w:type="character" w:customStyle="1" w:styleId="InlineCodeChar">
+    <w:name w:val="Inline Code Char"/>
+    <w:basedOn w:val="DefaultParagraphFont"/>
+    <w:link w:val="InlineCode"/>
+    <w:rsid w:val="00132C27"/>
+    <w:rPr>
+      <w:rFonts w:ascii="Cascadia Code" w:hAnsi="Cascadia Code"/>
+      <w:noProof/>
+      <w:sz w:val="18"/>
+    </w:rPr>
+  </w:style>
 </w:styles>
 </file>
 

</xml_diff>

<commit_message>
First draft of rotor design and implementation
</commit_message>
<xml_diff>
--- a/docs/project/Report.docx
+++ b/docs/project/Report.docx
@@ -1,6 +1,6 @@
 
 <file path=word/document.xml><?xml version="1.0" encoding="utf-8"?>
-<w:document xmlns:wpc="http://schemas.microsoft.com/office/word/2010/wordprocessingCanvas" xmlns:cx="http://schemas.microsoft.com/office/drawing/2014/chartex" xmlns:cx1="http://schemas.microsoft.com/office/drawing/2015/9/8/chartex" xmlns:cx2="http://schemas.microsoft.com/office/drawing/2015/10/21/chartex" xmlns:cx3="http://schemas.microsoft.com/office/drawing/2016/5/9/chartex" xmlns:cx4="http://schemas.microsoft.com/office/drawing/2016/5/10/chartex" xmlns:cx5="http://schemas.microsoft.com/office/drawing/2016/5/11/chartex" xmlns:cx6="http://schemas.microsoft.com/office/drawing/2016/5/12/chartex" xmlns:cx7="http://schemas.microsoft.com/office/drawing/2016/5/13/chartex" xmlns:cx8="http://schemas.microsoft.com/office/drawing/2016/5/14/chartex" xmlns:mc="http://schemas.openxmlformats.org/markup-compatibility/2006" xmlns:aink="http://schemas.microsoft.com/office/drawing/2016/ink" xmlns:am3d="http://schemas.microsoft.com/office/drawing/2017/model3d" xmlns:o="urn:schemas-microsoft-com:office:office" xmlns:oel="http://schemas.microsoft.com/office/2019/extlst" xmlns:r="http://schemas.openxmlformats.org/officeDocument/2006/relationships" xmlns:m="http://schemas.openxmlformats.org/officeDocument/2006/math" xmlns:v="urn:schemas-microsoft-com:vml" xmlns:wp14="http://schemas.microsoft.com/office/word/2010/wordprocessingDrawing" xmlns:wp="http://schemas.openxmlformats.org/drawingml/2006/wordprocessingDrawing" xmlns:w10="urn:schemas-microsoft-com:office:word" xmlns:w="http://schemas.openxmlformats.org/wordprocessingml/2006/main" xmlns:w14="http://schemas.microsoft.com/office/word/2010/wordml" xmlns:w15="http://schemas.microsoft.com/office/word/2012/wordml" xmlns:w16cex="http://schemas.microsoft.com/office/word/2018/wordml/cex" xmlns:w16cid="http://schemas.microsoft.com/office/word/2016/wordml/cid" xmlns:w16="http://schemas.microsoft.com/office/word/2018/wordml" xmlns:w16sdtdh="http://schemas.microsoft.com/office/word/2020/wordml/sdtdatahash" xmlns:w16se="http://schemas.microsoft.com/office/word/2015/wordml/symex" xmlns:wpg="http://schemas.microsoft.com/office/word/2010/wordprocessingGroup" xmlns:wpi="http://schemas.microsoft.com/office/word/2010/wordprocessingInk" xmlns:wne="http://schemas.microsoft.com/office/word/2006/wordml" xmlns:wps="http://schemas.microsoft.com/office/word/2010/wordprocessingShape" mc:Ignorable="w14 w15 w16se w16cid w16 w16cex w16sdtdh wp14">
+<w:document xmlns:wpc="http://schemas.microsoft.com/office/word/2010/wordprocessingCanvas" xmlns:cx="http://schemas.microsoft.com/office/drawing/2014/chartex" xmlns:cx1="http://schemas.microsoft.com/office/drawing/2015/9/8/chartex" xmlns:cx2="http://schemas.microsoft.com/office/drawing/2015/10/21/chartex" xmlns:cx3="http://schemas.microsoft.com/office/drawing/2016/5/9/chartex" xmlns:cx4="http://schemas.microsoft.com/office/drawing/2016/5/10/chartex" xmlns:cx5="http://schemas.microsoft.com/office/drawing/2016/5/11/chartex" xmlns:cx6="http://schemas.microsoft.com/office/drawing/2016/5/12/chartex" xmlns:cx7="http://schemas.microsoft.com/office/drawing/2016/5/13/chartex" xmlns:cx8="http://schemas.microsoft.com/office/drawing/2016/5/14/chartex" xmlns:mc="http://schemas.openxmlformats.org/markup-compatibility/2006" xmlns:aink="http://schemas.microsoft.com/office/drawing/2016/ink" xmlns:am3d="http://schemas.microsoft.com/office/drawing/2017/model3d" xmlns:o="urn:schemas-microsoft-com:office:office" xmlns:oel="http://schemas.microsoft.com/office/2019/extlst" xmlns:r="http://schemas.openxmlformats.org/officeDocument/2006/relationships" xmlns:m="http://schemas.openxmlformats.org/officeDocument/2006/math" xmlns:v="urn:schemas-microsoft-com:vml" xmlns:wp14="http://schemas.microsoft.com/office/word/2010/wordprocessingDrawing" xmlns:wp="http://schemas.openxmlformats.org/drawingml/2006/wordprocessingDrawing" xmlns:w10="urn:schemas-microsoft-com:office:word" xmlns:w="http://schemas.openxmlformats.org/wordprocessingml/2006/main" xmlns:w14="http://schemas.microsoft.com/office/word/2010/wordml" xmlns:w15="http://schemas.microsoft.com/office/word/2012/wordml" xmlns:w16cex="http://schemas.microsoft.com/office/word/2018/wordml/cex" xmlns:w16cid="http://schemas.microsoft.com/office/word/2016/wordml/cid" xmlns:w16="http://schemas.microsoft.com/office/word/2018/wordml" xmlns:w16du="http://schemas.microsoft.com/office/word/2023/wordml/word16du" xmlns:w16sdtdh="http://schemas.microsoft.com/office/word/2020/wordml/sdtdatahash" xmlns:w16se="http://schemas.microsoft.com/office/word/2015/wordml/symex" xmlns:wpg="http://schemas.microsoft.com/office/word/2010/wordprocessingGroup" xmlns:wpi="http://schemas.microsoft.com/office/word/2010/wordprocessingInk" xmlns:wne="http://schemas.microsoft.com/office/word/2006/wordml" xmlns:wps="http://schemas.microsoft.com/office/word/2010/wordprocessingShape" mc:Ignorable="w14 w15 w16se w16cid w16 w16cex w16sdtdh w16du wp14">
   <w:body>
     <w:p>
       <w:pPr>
@@ -4110,14 +4110,12 @@
               </w:rPr>
               <w:t>“</w:t>
             </w:r>
-            <w:proofErr w:type="spellStart"/>
             <w:r>
               <w:rPr>
                 <w:rFonts w:cs="Times New Roman"/>
               </w:rPr>
               <w:t>EnigmaPlus</w:t>
             </w:r>
-            <w:proofErr w:type="spellEnd"/>
             <w:r>
               <w:rPr>
                 <w:rFonts w:cs="Times New Roman"/>
@@ -4167,21 +4165,7 @@
               <w:rPr>
                 <w:rFonts w:cs="Times New Roman"/>
               </w:rPr>
-              <w:t>“</w:t>
-            </w:r>
-            <w:proofErr w:type="spellStart"/>
-            <w:r>
-              <w:rPr>
-                <w:rFonts w:cs="Times New Roman"/>
-              </w:rPr>
-              <w:t>EnigmaPlus</w:t>
-            </w:r>
-            <w:proofErr w:type="spellEnd"/>
-            <w:r>
-              <w:rPr>
-                <w:rFonts w:cs="Times New Roman"/>
-              </w:rPr>
-              <w:t xml:space="preserve">” </w:t>
+              <w:t xml:space="preserve">“EnigmaPlus” </w:t>
             </w:r>
             <w:r>
               <w:rPr>
@@ -4752,21 +4736,7 @@
         <w:rPr>
           <w:rFonts w:cs="Times New Roman"/>
         </w:rPr>
-        <w:t xml:space="preserve"> which were: the keyboard and </w:t>
-      </w:r>
-      <w:proofErr w:type="spellStart"/>
-      <w:r>
-        <w:rPr>
-          <w:rFonts w:cs="Times New Roman"/>
-        </w:rPr>
-        <w:t>lampboard</w:t>
-      </w:r>
-      <w:proofErr w:type="spellEnd"/>
-      <w:r>
-        <w:rPr>
-          <w:rFonts w:cs="Times New Roman"/>
-        </w:rPr>
-        <w:t xml:space="preserve">, the </w:t>
+        <w:t xml:space="preserve"> which were: the keyboard and lampboard, the </w:t>
       </w:r>
       <w:r>
         <w:rPr>
@@ -4979,21 +4949,7 @@
         <w:rPr>
           <w:rFonts w:cs="Times New Roman"/>
         </w:rPr>
-        <w:t xml:space="preserve">Each time a key was pressed on the keyboard, a light on the </w:t>
-      </w:r>
-      <w:proofErr w:type="spellStart"/>
-      <w:r>
-        <w:rPr>
-          <w:rFonts w:cs="Times New Roman"/>
-        </w:rPr>
-        <w:t>lampboard</w:t>
-      </w:r>
-      <w:proofErr w:type="spellEnd"/>
-      <w:r>
-        <w:rPr>
-          <w:rFonts w:cs="Times New Roman"/>
-        </w:rPr>
-        <w:t xml:space="preserve"> would emit light</w:t>
+        <w:t>Each time a key was pressed on the keyboard, a light on the lampboard would emit light</w:t>
       </w:r>
       <w:r>
         <w:rPr>
@@ -5065,21 +5021,7 @@
         <w:rPr>
           <w:rFonts w:cs="Times New Roman"/>
         </w:rPr>
-        <w:t xml:space="preserve">Due to the symmetric design of the Enigma machine, </w:t>
-      </w:r>
-      <w:proofErr w:type="gramStart"/>
-      <w:r>
-        <w:rPr>
-          <w:rFonts w:cs="Times New Roman"/>
-        </w:rPr>
-        <w:t>as long as</w:t>
-      </w:r>
-      <w:proofErr w:type="gramEnd"/>
-      <w:r>
-        <w:rPr>
-          <w:rFonts w:cs="Times New Roman"/>
-        </w:rPr>
-        <w:t xml:space="preserve"> two people had the same settings then they could simply input the cyphertext into the machine and receive the plaintext</w:t>
+        <w:t>Due to the symmetric design of the Enigma machine, as long as two people had the same settings then they could simply input the cyphertext into the machine and receive the plaintext</w:t>
       </w:r>
       <w:r>
         <w:rPr>
@@ -5256,14 +5198,27 @@
       <w:r>
         <w:t xml:space="preserve">Figure </w:t>
       </w:r>
-      <w:fldSimple w:instr=" SEQ Figure \* ARABIC ">
-        <w:r>
-          <w:rPr>
-            <w:noProof/>
-          </w:rPr>
-          <w:t>1</w:t>
-        </w:r>
-      </w:fldSimple>
+      <w:r>
+        <w:fldChar w:fldCharType="begin"/>
+      </w:r>
+      <w:r>
+        <w:instrText xml:space="preserve"> SEQ Figure \* ARABIC </w:instrText>
+      </w:r>
+      <w:r>
+        <w:fldChar w:fldCharType="separate"/>
+      </w:r>
+      <w:r>
+        <w:rPr>
+          <w:noProof/>
+        </w:rPr>
+        <w:t>1</w:t>
+      </w:r>
+      <w:r>
+        <w:rPr>
+          <w:noProof/>
+        </w:rPr>
+        <w:fldChar w:fldCharType="end"/>
+      </w:r>
       <w:r>
         <w:t xml:space="preserve"> A photo of Enigma I </w:t>
       </w:r>
@@ -5273,15 +5228,7 @@
       </w:r>
       <w:proofErr w:type="gramEnd"/>
       <w:r>
-        <w:t xml:space="preserve"> the plugboard, keyboard and </w:t>
-      </w:r>
-      <w:proofErr w:type="spellStart"/>
-      <w:r>
-        <w:t>lampboard</w:t>
-      </w:r>
-      <w:proofErr w:type="spellEnd"/>
-      <w:r>
-        <w:t xml:space="preserve">. Only a small portion of the rotors are </w:t>
+        <w:t xml:space="preserve"> the plugboard, keyboard and lampboard. Only a small portion of the rotors are </w:t>
       </w:r>
       <w:r>
         <w:t>visible,</w:t>
@@ -5314,44 +5261,22 @@
         <w:rPr>
           <w:lang w:val="en-GB"/>
         </w:rPr>
-        <w:t xml:space="preserve">Keyboard &amp; </w:t>
-      </w:r>
-      <w:proofErr w:type="spellStart"/>
-      <w:r>
-        <w:rPr>
-          <w:lang w:val="en-GB"/>
-        </w:rPr>
-        <w:t>Lampboard</w:t>
+        <w:t>Keyboard &amp; Lampboard</w:t>
       </w:r>
       <w:bookmarkEnd w:id="16"/>
       <w:bookmarkEnd w:id="18"/>
-      <w:proofErr w:type="spellEnd"/>
-    </w:p>
-    <w:p>
-      <w:pPr>
-        <w:rPr>
-          <w:rFonts w:cs="Times New Roman"/>
-        </w:rPr>
-      </w:pPr>
-      <w:r>
-        <w:rPr>
-          <w:rFonts w:cs="Times New Roman"/>
-        </w:rPr>
-        <w:t xml:space="preserve">The keyboard and </w:t>
-      </w:r>
-      <w:proofErr w:type="spellStart"/>
-      <w:r>
-        <w:rPr>
-          <w:rFonts w:cs="Times New Roman"/>
-        </w:rPr>
-        <w:t>lampboard</w:t>
-      </w:r>
-      <w:proofErr w:type="spellEnd"/>
-      <w:r>
-        <w:rPr>
-          <w:rFonts w:cs="Times New Roman"/>
-        </w:rPr>
-        <w:t xml:space="preserve"> were the interface which the user could encode/decode messages. The former was comprised of the </w:t>
+    </w:p>
+    <w:p>
+      <w:pPr>
+        <w:rPr>
+          <w:rFonts w:cs="Times New Roman"/>
+        </w:rPr>
+      </w:pPr>
+      <w:r>
+        <w:rPr>
+          <w:rFonts w:cs="Times New Roman"/>
+        </w:rPr>
+        <w:t xml:space="preserve">The keyboard and lampboard were the interface which the user could encode/decode messages. The former was comprised of the </w:t>
       </w:r>
       <w:r>
         <w:rPr>
@@ -5424,21 +5349,7 @@
         <w:rPr>
           <w:rFonts w:cs="Times New Roman"/>
         </w:rPr>
-        <w:t xml:space="preserve">. The </w:t>
-      </w:r>
-      <w:proofErr w:type="spellStart"/>
-      <w:r>
-        <w:rPr>
-          <w:rFonts w:cs="Times New Roman"/>
-        </w:rPr>
-        <w:t>lampboard</w:t>
-      </w:r>
-      <w:proofErr w:type="spellEnd"/>
-      <w:r>
-        <w:rPr>
-          <w:rFonts w:cs="Times New Roman"/>
-        </w:rPr>
-        <w:t xml:space="preserve"> was a copy of the keyboard but instead of keys, there were small glass panels which would allow the bulbs underneath to shine through. These panels were also printed with the 26-letter alphabet and upon a keypress, any given lamp could light up to show the plaintext </w:t>
+        <w:t xml:space="preserve">. The lampboard was a copy of the keyboard but instead of keys, there were small glass panels which would allow the bulbs underneath to shine through. These panels were also printed with the 26-letter alphabet and upon a keypress, any given lamp could light up to show the plaintext </w:t>
       </w:r>
       <w:r>
         <w:rPr>
@@ -6877,14 +6788,27 @@
       <w:r>
         <w:t xml:space="preserve">Equation </w:t>
       </w:r>
-      <w:fldSimple w:instr=" SEQ Equation \* ARABIC ">
-        <w:r>
-          <w:rPr>
-            <w:noProof/>
-          </w:rPr>
-          <w:t>1</w:t>
-        </w:r>
-      </w:fldSimple>
+      <w:r>
+        <w:fldChar w:fldCharType="begin"/>
+      </w:r>
+      <w:r>
+        <w:instrText xml:space="preserve"> SEQ Equation \* ARABIC </w:instrText>
+      </w:r>
+      <w:r>
+        <w:fldChar w:fldCharType="separate"/>
+      </w:r>
+      <w:r>
+        <w:rPr>
+          <w:noProof/>
+        </w:rPr>
+        <w:t>1</w:t>
+      </w:r>
+      <w:r>
+        <w:rPr>
+          <w:noProof/>
+        </w:rPr>
+        <w:fldChar w:fldCharType="end"/>
+      </w:r>
       <w:bookmarkEnd w:id="25"/>
       <w:r>
         <w:t xml:space="preserve"> </w:t>
@@ -7261,14 +7185,27 @@
       <w:r>
         <w:t xml:space="preserve">Table </w:t>
       </w:r>
-      <w:fldSimple w:instr=" SEQ Table \* ARABIC ">
-        <w:r>
-          <w:rPr>
-            <w:noProof/>
-          </w:rPr>
-          <w:t>2</w:t>
-        </w:r>
-      </w:fldSimple>
+      <w:r>
+        <w:fldChar w:fldCharType="begin"/>
+      </w:r>
+      <w:r>
+        <w:instrText xml:space="preserve"> SEQ Table \* ARABIC </w:instrText>
+      </w:r>
+      <w:r>
+        <w:fldChar w:fldCharType="separate"/>
+      </w:r>
+      <w:r>
+        <w:rPr>
+          <w:noProof/>
+        </w:rPr>
+        <w:t>2</w:t>
+      </w:r>
+      <w:r>
+        <w:rPr>
+          <w:noProof/>
+        </w:rPr>
+        <w:fldChar w:fldCharType="end"/>
+      </w:r>
       <w:bookmarkEnd w:id="30"/>
       <w:r>
         <w:t xml:space="preserve"> "Enigma I" reflector encodings </w:t>
@@ -7347,15 +7284,7 @@
         <w:t>in each</w:t>
       </w:r>
       <w:r>
-        <w:t xml:space="preserve"> encryption, once at the start of the encryption (after the keypress) and once at the end (before the lamp on the </w:t>
-      </w:r>
-      <w:proofErr w:type="spellStart"/>
-      <w:r>
-        <w:t>lampboard</w:t>
-      </w:r>
-      <w:proofErr w:type="spellEnd"/>
-      <w:r>
-        <w:t xml:space="preserve"> lights up).</w:t>
+        <w:t xml:space="preserve"> encryption, once at the start of the encryption (after the keypress) and once at the end (before the lamp on the lampboard lights up).</w:t>
       </w:r>
     </w:p>
     <w:p>
@@ -7425,14 +7354,27 @@
       <w:r>
         <w:t xml:space="preserve">Figure </w:t>
       </w:r>
-      <w:fldSimple w:instr=" SEQ Figure \* ARABIC ">
-        <w:r>
-          <w:rPr>
-            <w:noProof/>
-          </w:rPr>
-          <w:t>2</w:t>
-        </w:r>
-      </w:fldSimple>
+      <w:r>
+        <w:fldChar w:fldCharType="begin"/>
+      </w:r>
+      <w:r>
+        <w:instrText xml:space="preserve"> SEQ Figure \* ARABIC </w:instrText>
+      </w:r>
+      <w:r>
+        <w:fldChar w:fldCharType="separate"/>
+      </w:r>
+      <w:r>
+        <w:rPr>
+          <w:noProof/>
+        </w:rPr>
+        <w:t>2</w:t>
+      </w:r>
+      <w:r>
+        <w:rPr>
+          <w:noProof/>
+        </w:rPr>
+        <w:fldChar w:fldCharType="end"/>
+      </w:r>
       <w:r>
         <w:t xml:space="preserve"> A front-facing photo of the Enigma I plugboard with cables in place </w:t>
       </w:r>
@@ -7697,21 +7639,7 @@
         <w:rPr>
           <w:rFonts w:cs="Times New Roman"/>
         </w:rPr>
-        <w:t xml:space="preserve"> the plugboard again. Finally, the signal is transmitted to the </w:t>
-      </w:r>
-      <w:proofErr w:type="spellStart"/>
-      <w:r>
-        <w:rPr>
-          <w:rFonts w:cs="Times New Roman"/>
-        </w:rPr>
-        <w:t>lampboard</w:t>
-      </w:r>
-      <w:proofErr w:type="spellEnd"/>
-      <w:r>
-        <w:rPr>
-          <w:rFonts w:cs="Times New Roman"/>
-        </w:rPr>
-        <w:t xml:space="preserve"> where the cyphertext is displayed. Any plaintext letter can be scrambled up to </w:t>
+        <w:t xml:space="preserve"> the plugboard again. Finally, the signal is transmitted to the lampboard where the cyphertext is displayed. Any plaintext letter can be scrambled up to </w:t>
       </w:r>
       <w:r>
         <w:rPr>
@@ -8193,14 +8121,27 @@
       <w:r>
         <w:t xml:space="preserve">Equation </w:t>
       </w:r>
-      <w:fldSimple w:instr=" SEQ Equation \* ARABIC ">
-        <w:r>
-          <w:rPr>
-            <w:noProof/>
-          </w:rPr>
-          <w:t>2</w:t>
-        </w:r>
-      </w:fldSimple>
+      <w:r>
+        <w:fldChar w:fldCharType="begin"/>
+      </w:r>
+      <w:r>
+        <w:instrText xml:space="preserve"> SEQ Equation \* ARABIC </w:instrText>
+      </w:r>
+      <w:r>
+        <w:fldChar w:fldCharType="separate"/>
+      </w:r>
+      <w:r>
+        <w:rPr>
+          <w:noProof/>
+        </w:rPr>
+        <w:t>2</w:t>
+      </w:r>
+      <w:r>
+        <w:rPr>
+          <w:noProof/>
+        </w:rPr>
+        <w:fldChar w:fldCharType="end"/>
+      </w:r>
       <w:r>
         <w:t xml:space="preserve"> The encryption steps of Enigma I</w:t>
       </w:r>
@@ -8662,14 +8603,27 @@
       <w:r>
         <w:t xml:space="preserve">Figure </w:t>
       </w:r>
-      <w:fldSimple w:instr=" SEQ Figure \* ARABIC ">
-        <w:r>
-          <w:rPr>
-            <w:noProof/>
-          </w:rPr>
-          <w:t>3</w:t>
-        </w:r>
-      </w:fldSimple>
+      <w:r>
+        <w:fldChar w:fldCharType="begin"/>
+      </w:r>
+      <w:r>
+        <w:instrText xml:space="preserve"> SEQ Figure \* ARABIC </w:instrText>
+      </w:r>
+      <w:r>
+        <w:fldChar w:fldCharType="separate"/>
+      </w:r>
+      <w:r>
+        <w:rPr>
+          <w:noProof/>
+        </w:rPr>
+        <w:t>3</w:t>
+      </w:r>
+      <w:r>
+        <w:rPr>
+          <w:noProof/>
+        </w:rPr>
+        <w:fldChar w:fldCharType="end"/>
+      </w:r>
       <w:r>
         <w:t xml:space="preserve"> </w:t>
       </w:r>
@@ -8871,14 +8825,27 @@
       <w:r>
         <w:t xml:space="preserve">Equation </w:t>
       </w:r>
-      <w:fldSimple w:instr=" SEQ Equation \* ARABIC ">
-        <w:r>
-          <w:rPr>
-            <w:noProof/>
-          </w:rPr>
-          <w:t>3</w:t>
-        </w:r>
-      </w:fldSimple>
+      <w:r>
+        <w:fldChar w:fldCharType="begin"/>
+      </w:r>
+      <w:r>
+        <w:instrText xml:space="preserve"> SEQ Equation \* ARABIC </w:instrText>
+      </w:r>
+      <w:r>
+        <w:fldChar w:fldCharType="separate"/>
+      </w:r>
+      <w:r>
+        <w:rPr>
+          <w:noProof/>
+        </w:rPr>
+        <w:t>3</w:t>
+      </w:r>
+      <w:r>
+        <w:rPr>
+          <w:noProof/>
+        </w:rPr>
+        <w:fldChar w:fldCharType="end"/>
+      </w:r>
       <w:bookmarkEnd w:id="42"/>
       <w:r>
         <w:t xml:space="preserve"> An equation and additional constraints to describe the behaviour of an Enigma </w:t>
@@ -8945,14 +8912,27 @@
       <w:r>
         <w:t xml:space="preserve">Figure </w:t>
       </w:r>
-      <w:fldSimple w:instr=" SEQ Figure \* ARABIC ">
-        <w:r>
-          <w:rPr>
-            <w:noProof/>
-          </w:rPr>
-          <w:t>4</w:t>
-        </w:r>
-      </w:fldSimple>
+      <w:r>
+        <w:fldChar w:fldCharType="begin"/>
+      </w:r>
+      <w:r>
+        <w:instrText xml:space="preserve"> SEQ Figure \* ARABIC </w:instrText>
+      </w:r>
+      <w:r>
+        <w:fldChar w:fldCharType="separate"/>
+      </w:r>
+      <w:r>
+        <w:rPr>
+          <w:noProof/>
+        </w:rPr>
+        <w:t>4</w:t>
+      </w:r>
+      <w:r>
+        <w:rPr>
+          <w:noProof/>
+        </w:rPr>
+        <w:fldChar w:fldCharType="end"/>
+      </w:r>
       <w:r>
         <w:t xml:space="preserve"> </w:t>
       </w:r>
@@ -9596,11 +9576,21 @@
       <w:r>
         <w:t xml:space="preserve">Equation </w:t>
       </w:r>
-      <w:fldSimple w:instr=" SEQ Equation \* ARABIC ">
-        <w:r>
-          <w:t>4</w:t>
-        </w:r>
-      </w:fldSimple>
+      <w:r>
+        <w:fldChar w:fldCharType="begin"/>
+      </w:r>
+      <w:r>
+        <w:instrText xml:space="preserve"> SEQ Equation \* ARABIC </w:instrText>
+      </w:r>
+      <w:r>
+        <w:fldChar w:fldCharType="separate"/>
+      </w:r>
+      <w:r>
+        <w:t>4</w:t>
+      </w:r>
+      <w:r>
+        <w:fldChar w:fldCharType="end"/>
+      </w:r>
       <w:bookmarkEnd w:id="46"/>
       <w:r>
         <w:t xml:space="preserve"> A function to represent the encoding behaviour of the rotor where x and x` are letters</w:t>
@@ -9637,10 +9627,15 @@
         </m:r>
       </m:oMath>
       <w:r>
-        <w:t xml:space="preserve"> represents the ring setting</w:t>
+        <w:t xml:space="preserve"> represents the ring </w:t>
+      </w:r>
+      <w:proofErr w:type="gramStart"/>
+      <w:r>
+        <w:t>setting</w:t>
       </w:r>
       <w:bookmarkEnd w:id="47"/>
       <w:bookmarkEnd w:id="48"/>
+      <w:proofErr w:type="gramEnd"/>
     </w:p>
     <w:p>
       <w:pPr>
@@ -9737,14 +9732,27 @@
       <w:r>
         <w:t xml:space="preserve">Figure </w:t>
       </w:r>
-      <w:fldSimple w:instr=" SEQ Figure \* ARABIC ">
-        <w:r>
-          <w:rPr>
-            <w:noProof/>
-          </w:rPr>
-          <w:t>5</w:t>
-        </w:r>
-      </w:fldSimple>
+      <w:r>
+        <w:fldChar w:fldCharType="begin"/>
+      </w:r>
+      <w:r>
+        <w:instrText xml:space="preserve"> SEQ Figure \* ARABIC </w:instrText>
+      </w:r>
+      <w:r>
+        <w:fldChar w:fldCharType="separate"/>
+      </w:r>
+      <w:r>
+        <w:rPr>
+          <w:noProof/>
+        </w:rPr>
+        <w:t>5</w:t>
+      </w:r>
+      <w:r>
+        <w:rPr>
+          <w:noProof/>
+        </w:rPr>
+        <w:fldChar w:fldCharType="end"/>
+      </w:r>
       <w:bookmarkEnd w:id="49"/>
       <w:r>
         <w:t xml:space="preserve"> </w:t>
@@ -9898,14 +9906,27 @@
       <w:r>
         <w:t xml:space="preserve">Figure </w:t>
       </w:r>
-      <w:fldSimple w:instr=" SEQ Figure \* ARABIC ">
-        <w:r>
-          <w:rPr>
-            <w:noProof/>
-          </w:rPr>
-          <w:t>6</w:t>
-        </w:r>
-      </w:fldSimple>
+      <w:r>
+        <w:fldChar w:fldCharType="begin"/>
+      </w:r>
+      <w:r>
+        <w:instrText xml:space="preserve"> SEQ Figure \* ARABIC </w:instrText>
+      </w:r>
+      <w:r>
+        <w:fldChar w:fldCharType="separate"/>
+      </w:r>
+      <w:r>
+        <w:rPr>
+          <w:noProof/>
+        </w:rPr>
+        <w:t>6</w:t>
+      </w:r>
+      <w:r>
+        <w:rPr>
+          <w:noProof/>
+        </w:rPr>
+        <w:fldChar w:fldCharType="end"/>
+      </w:r>
       <w:r>
         <w:t xml:space="preserve"> A wiring diagram representing a single state of an Enigma I machine. Input is received on the right-hand side before being scrambled by components </w:t>
       </w:r>
@@ -9973,14 +9994,27 @@
       <w:r>
         <w:t xml:space="preserve">Figure </w:t>
       </w:r>
-      <w:fldSimple w:instr=" SEQ Figure \* ARABIC ">
-        <w:r>
-          <w:rPr>
-            <w:noProof/>
-          </w:rPr>
-          <w:t>7</w:t>
-        </w:r>
-      </w:fldSimple>
+      <w:r>
+        <w:fldChar w:fldCharType="begin"/>
+      </w:r>
+      <w:r>
+        <w:instrText xml:space="preserve"> SEQ Figure \* ARABIC </w:instrText>
+      </w:r>
+      <w:r>
+        <w:fldChar w:fldCharType="separate"/>
+      </w:r>
+      <w:r>
+        <w:rPr>
+          <w:noProof/>
+        </w:rPr>
+        <w:t>7</w:t>
+      </w:r>
+      <w:r>
+        <w:rPr>
+          <w:noProof/>
+        </w:rPr>
+        <w:fldChar w:fldCharType="end"/>
+      </w:r>
       <w:r>
         <w:t xml:space="preserve"> An example of an encryption/decryption taking place in an Enigma I machine. In this case A </w:t>
       </w:r>
@@ -10346,21 +10380,7 @@
         <w:rPr>
           <w:rFonts w:eastAsiaTheme="minorEastAsia"/>
         </w:rPr>
-        <w:t xml:space="preserve">As suggested by </w:t>
-      </w:r>
-      <w:proofErr w:type="spellStart"/>
-      <w:r>
-        <w:rPr>
-          <w:rFonts w:eastAsiaTheme="minorEastAsia"/>
-        </w:rPr>
-        <w:t>Thimbleby</w:t>
-      </w:r>
-      <w:proofErr w:type="spellEnd"/>
-      <w:r>
-        <w:rPr>
-          <w:rFonts w:eastAsiaTheme="minorEastAsia"/>
-        </w:rPr>
-        <w:t xml:space="preserve"> </w:t>
+        <w:t xml:space="preserve">As suggested by Thimbleby </w:t>
       </w:r>
       <w:sdt>
         <w:sdtPr>
@@ -11003,14 +11023,27 @@
       <w:r>
         <w:t xml:space="preserve">Equation </w:t>
       </w:r>
-      <w:fldSimple w:instr=" SEQ Equation \* ARABIC ">
-        <w:r>
-          <w:rPr>
-            <w:noProof/>
-          </w:rPr>
-          <w:t>5</w:t>
-        </w:r>
-      </w:fldSimple>
+      <w:r>
+        <w:fldChar w:fldCharType="begin"/>
+      </w:r>
+      <w:r>
+        <w:instrText xml:space="preserve"> SEQ Equation \* ARABIC </w:instrText>
+      </w:r>
+      <w:r>
+        <w:fldChar w:fldCharType="separate"/>
+      </w:r>
+      <w:r>
+        <w:rPr>
+          <w:noProof/>
+        </w:rPr>
+        <w:t>5</w:t>
+      </w:r>
+      <w:r>
+        <w:rPr>
+          <w:noProof/>
+        </w:rPr>
+        <w:fldChar w:fldCharType="end"/>
+      </w:r>
       <w:bookmarkEnd w:id="61"/>
       <w:r>
         <w:t xml:space="preserve"> Definition of double factorial</w:t>
@@ -11293,14 +11326,27 @@
       <w:r>
         <w:t xml:space="preserve">Equation </w:t>
       </w:r>
-      <w:fldSimple w:instr=" SEQ Equation \* ARABIC ">
-        <w:r>
-          <w:rPr>
-            <w:noProof/>
-          </w:rPr>
-          <w:t>6</w:t>
-        </w:r>
-      </w:fldSimple>
+      <w:r>
+        <w:fldChar w:fldCharType="begin"/>
+      </w:r>
+      <w:r>
+        <w:instrText xml:space="preserve"> SEQ Equation \* ARABIC </w:instrText>
+      </w:r>
+      <w:r>
+        <w:fldChar w:fldCharType="separate"/>
+      </w:r>
+      <w:r>
+        <w:rPr>
+          <w:noProof/>
+        </w:rPr>
+        <w:t>6</w:t>
+      </w:r>
+      <w:r>
+        <w:rPr>
+          <w:noProof/>
+        </w:rPr>
+        <w:fldChar w:fldCharType="end"/>
+      </w:r>
       <w:bookmarkEnd w:id="64"/>
       <w:r>
         <w:t xml:space="preserve"> The number of settings (key space) of Enigma I assuming 10</w:t>
@@ -11435,13 +11481,8 @@
         <w:t>,</w:t>
       </w:r>
       <w:r>
-        <w:t xml:space="preserve"> such as the British </w:t>
-      </w:r>
-      <w:proofErr w:type="spellStart"/>
-      <w:r>
-        <w:t>Typex</w:t>
-      </w:r>
-      <w:proofErr w:type="spellEnd"/>
+        <w:t xml:space="preserve"> such as the British Typex</w:t>
+      </w:r>
       <w:r>
         <w:t>,</w:t>
       </w:r>
@@ -11534,13 +11575,8 @@
           <w:tab w:val="left" w:pos="2556"/>
         </w:tabs>
       </w:pPr>
-      <w:proofErr w:type="spellStart"/>
-      <w:r>
-        <w:t>Thimbleby</w:t>
-      </w:r>
-      <w:proofErr w:type="spellEnd"/>
-      <w:r>
-        <w:t xml:space="preserve"> </w:t>
+      <w:r>
+        <w:t xml:space="preserve">Thimbleby </w:t>
       </w:r>
       <w:sdt>
         <w:sdtPr>
@@ -11593,15 +11629,7 @@
         <w:fldChar w:fldCharType="end"/>
       </w:r>
       <w:r>
-        <w:t xml:space="preserve"> demonstrating that the technology at the time period </w:t>
-      </w:r>
-      <w:proofErr w:type="gramStart"/>
-      <w:r>
-        <w:t>was capable of creating</w:t>
-      </w:r>
-      <w:proofErr w:type="gramEnd"/>
-      <w:r>
-        <w:t xml:space="preserve"> a </w:t>
+        <w:t xml:space="preserve"> demonstrating that the technology at the time period was capable of creating a </w:t>
       </w:r>
       <w:r>
         <w:t xml:space="preserve">much stronger cypher. In particular, </w:t>
@@ -11722,14 +11750,27 @@
       <w:r>
         <w:t xml:space="preserve">Figure </w:t>
       </w:r>
-      <w:fldSimple w:instr=" SEQ Figure \* ARABIC ">
-        <w:r>
-          <w:rPr>
-            <w:noProof/>
-          </w:rPr>
-          <w:t>8</w:t>
-        </w:r>
-      </w:fldSimple>
+      <w:r>
+        <w:fldChar w:fldCharType="begin"/>
+      </w:r>
+      <w:r>
+        <w:instrText xml:space="preserve"> SEQ Figure \* ARABIC </w:instrText>
+      </w:r>
+      <w:r>
+        <w:fldChar w:fldCharType="separate"/>
+      </w:r>
+      <w:r>
+        <w:rPr>
+          <w:noProof/>
+        </w:rPr>
+        <w:t>8</w:t>
+      </w:r>
+      <w:r>
+        <w:rPr>
+          <w:noProof/>
+        </w:rPr>
+        <w:fldChar w:fldCharType="end"/>
+      </w:r>
       <w:bookmarkEnd w:id="69"/>
       <w:r>
         <w:t xml:space="preserve"> A circuit showing an Enigma style machine avoiding both self-coding and reciprocal coding. Taken from Figure 6 </w:t>
@@ -11808,15 +11849,7 @@
         <w:t>acted as</w:t>
       </w:r>
       <w:r>
-        <w:t xml:space="preserve"> the main inspiration for “</w:t>
-      </w:r>
-      <w:proofErr w:type="spellStart"/>
-      <w:r>
-        <w:t>EnigmaPlus</w:t>
-      </w:r>
-      <w:proofErr w:type="spellEnd"/>
-      <w:r>
-        <w:t>”</w:t>
+        <w:t xml:space="preserve"> the main inspiration for “EnigmaPlus”</w:t>
       </w:r>
       <w:r>
         <w:t xml:space="preserve">. By representing this circuit as a wiring diagram </w:t>
@@ -11933,25 +11966,30 @@
       <w:r>
         <w:t xml:space="preserve">Figure </w:t>
       </w:r>
-      <w:fldSimple w:instr=" SEQ Figure \* ARABIC ">
-        <w:r>
-          <w:rPr>
-            <w:noProof/>
-          </w:rPr>
-          <w:t>9</w:t>
-        </w:r>
-      </w:fldSimple>
+      <w:r>
+        <w:fldChar w:fldCharType="begin"/>
+      </w:r>
+      <w:r>
+        <w:instrText xml:space="preserve"> SEQ Figure \* ARABIC </w:instrText>
+      </w:r>
+      <w:r>
+        <w:fldChar w:fldCharType="separate"/>
+      </w:r>
+      <w:r>
+        <w:rPr>
+          <w:noProof/>
+        </w:rPr>
+        <w:t>9</w:t>
+      </w:r>
+      <w:r>
+        <w:rPr>
+          <w:noProof/>
+        </w:rPr>
+        <w:fldChar w:fldCharType="end"/>
+      </w:r>
       <w:bookmarkEnd w:id="70"/>
       <w:r>
-        <w:t xml:space="preserve"> A wiring diagram depicting "</w:t>
-      </w:r>
-      <w:proofErr w:type="spellStart"/>
-      <w:r>
-        <w:t>EnigmaPlus</w:t>
-      </w:r>
-      <w:proofErr w:type="spellEnd"/>
-      <w:r>
-        <w:t xml:space="preserve">". Note that there is no reflector </w:t>
+        <w:t xml:space="preserve"> A wiring diagram depicting "EnigmaPlus". Note that there is no reflector </w:t>
       </w:r>
       <w:r>
         <w:t xml:space="preserve">as well as </w:t>
@@ -12005,15 +12043,7 @@
         <w:t xml:space="preserve"> </w:t>
       </w:r>
       <w:r>
-        <w:t xml:space="preserve">were inspired by the similar products. In addition to this, the paper written by </w:t>
-      </w:r>
-      <w:proofErr w:type="spellStart"/>
-      <w:r>
-        <w:t>Thimbleby</w:t>
-      </w:r>
-      <w:proofErr w:type="spellEnd"/>
-      <w:r>
-        <w:t xml:space="preserve"> </w:t>
+        <w:t xml:space="preserve">were inspired by the similar products. In addition to this, the paper written by Thimbleby </w:t>
       </w:r>
       <w:sdt>
         <w:sdtPr>
@@ -12042,15 +12072,7 @@
         </w:sdtContent>
       </w:sdt>
       <w:r>
-        <w:t xml:space="preserve"> gave direct inspiration into the creation of “</w:t>
-      </w:r>
-      <w:proofErr w:type="spellStart"/>
-      <w:r>
-        <w:t>EnigmaPlus</w:t>
-      </w:r>
-      <w:proofErr w:type="spellEnd"/>
-      <w:r>
-        <w:t>”.</w:t>
+        <w:t xml:space="preserve"> gave direct inspiration into the creation of “EnigmaPlus”.</w:t>
       </w:r>
     </w:p>
     <w:p>
@@ -12262,15 +12284,7 @@
     </w:p>
     <w:p>
       <w:r>
-        <w:t xml:space="preserve">The goal of this project was to simulate the Enigma machine and </w:t>
-      </w:r>
-      <w:proofErr w:type="spellStart"/>
-      <w:r>
-        <w:t>EnigmaPlus</w:t>
-      </w:r>
-      <w:proofErr w:type="spellEnd"/>
-      <w:r>
-        <w:t xml:space="preserve"> as well as providing an interface to interact with these models. This section gives an in-depth look into the design and implementation of the </w:t>
+        <w:t xml:space="preserve">The goal of this project was to simulate the Enigma machine and EnigmaPlus as well as providing an interface to interact with these models. This section gives an in-depth look into the design and implementation of the </w:t>
       </w:r>
       <w:r>
         <w:t>two models and the applications.</w:t>
@@ -12673,7 +12687,28 @@
         <w:t xml:space="preserve"> for example, use the Enigma package to create their own application that interacts with the model.</w:t>
       </w:r>
       <w:r>
-        <w:t xml:space="preserve"> To fortify this, the GUI and CLI applications built for this project were kept independent of the Enigma package (See </w:t>
+        <w:t xml:space="preserve"> To fortify this, the GUI and CLI applications built for this project were kept independent of the Enigma package (See</w:t>
+      </w:r>
+      <w:r>
+        <w:t xml:space="preserve"> </w:t>
+      </w:r>
+      <w:r>
+        <w:fldChar w:fldCharType="begin"/>
+      </w:r>
+      <w:r>
+        <w:instrText xml:space="preserve"> REF _Ref160019284 \n \h </w:instrText>
+      </w:r>
+      <w:r>
+        <w:fldChar w:fldCharType="separate"/>
+      </w:r>
+      <w:r>
+        <w:t>4.3</w:t>
+      </w:r>
+      <w:r>
+        <w:fldChar w:fldCharType="end"/>
+      </w:r>
+      <w:r>
+        <w:t>). For simplicity reasons, the UML diagram shown in [</w:t>
       </w:r>
       <w:proofErr w:type="gramStart"/>
       <w:r>
@@ -12681,26 +12716,10 @@
       </w:r>
       <w:proofErr w:type="gramEnd"/>
       <w:r>
-        <w:t xml:space="preserve"> Design of application). For simplicity reasons, the UML diagram shown in [</w:t>
-      </w:r>
-      <w:proofErr w:type="gramStart"/>
-      <w:r>
-        <w:t>TODO :</w:t>
-      </w:r>
-      <w:proofErr w:type="gramEnd"/>
-      <w:r>
         <w:t xml:space="preserve"> Figure</w:t>
       </w:r>
       <w:r>
-        <w:t xml:space="preserve">] does not contain </w:t>
-      </w:r>
-      <w:proofErr w:type="spellStart"/>
-      <w:r>
-        <w:t>EnigmaPlus</w:t>
-      </w:r>
-      <w:proofErr w:type="spellEnd"/>
-      <w:r>
-        <w:t xml:space="preserve"> however this will be introduced in </w:t>
+        <w:t xml:space="preserve">] does not contain EnigmaPlus however this will be introduced in </w:t>
       </w:r>
       <w:r>
         <w:fldChar w:fldCharType="begin"/>
@@ -12747,29 +12766,13 @@
     </w:p>
     <w:p>
       <w:r>
-        <w:t xml:space="preserve">When regarding the physical machine, the keyboard and </w:t>
-      </w:r>
-      <w:proofErr w:type="spellStart"/>
-      <w:r>
-        <w:t>lampboard</w:t>
-      </w:r>
-      <w:proofErr w:type="spellEnd"/>
-      <w:r>
-        <w:t xml:space="preserve"> are large components</w:t>
+        <w:t>When regarding the physical machine, the keyboard and lampboard are large components</w:t>
       </w:r>
       <w:r>
         <w:t xml:space="preserve">, </w:t>
       </w:r>
       <w:r>
-        <w:t xml:space="preserve">acting as the core interface for any given operator. In a logical sense, the keyboard and </w:t>
-      </w:r>
-      <w:proofErr w:type="spellStart"/>
-      <w:r>
-        <w:t>lampboard</w:t>
-      </w:r>
-      <w:proofErr w:type="spellEnd"/>
-      <w:r>
-        <w:t xml:space="preserve"> are nothing more than input and output respectively. Due to this, the Enigma model does not contain any reference to the two components. Instead, each component will allow for input and output such that any text/string modality can be used to interact with the machine.</w:t>
+        <w:t>acting as the core interface for any given operator. In a logical sense, the keyboard and lampboard are nothing more than input and output respectively. Due to this, the Enigma model does not contain any reference to the two components. Instead, each component will allow for input and output such that any text/string modality can be used to interact with the machine.</w:t>
       </w:r>
     </w:p>
     <w:p>
@@ -12879,7 +12882,13 @@
     </w:p>
     <w:p>
       <w:r>
-        <w:t xml:space="preserve">Building an array as above manually is not an easy task for someone to complete and so I developed a function that takes a string encoding (as the ones shown in </w:t>
+        <w:t xml:space="preserve">Building an array as above manually is not an easy task for someone to complete and so a function </w:t>
+      </w:r>
+      <w:r>
+        <w:t xml:space="preserve">was developed </w:t>
+      </w:r>
+      <w:r>
+        <w:t xml:space="preserve">that takes a string encoding (as the ones shown in </w:t>
       </w:r>
       <w:r>
         <w:fldChar w:fldCharType="begin"/>
@@ -12903,7 +12912,13 @@
         <w:fldChar w:fldCharType="end"/>
       </w:r>
       <w:r>
-        <w:t xml:space="preserve">) and builds an array from this. By adding this, it allowed me to perform a check on the encoding string to account for the constraints of the </w:t>
+        <w:t>) and builds an array from this.</w:t>
+      </w:r>
+      <w:r>
+        <w:t xml:space="preserve"> This same functionality is also used for the rotors.</w:t>
+      </w:r>
+      <w:r>
+        <w:t xml:space="preserve"> By adding this, it allowed me to perform a check on the encoding string to account for the constraints of the </w:t>
       </w:r>
       <w:r>
         <w:t>reflector</w:t>
@@ -13164,14 +13179,27 @@
       <w:r>
         <w:t xml:space="preserve">Code Block </w:t>
       </w:r>
-      <w:fldSimple w:instr=" SEQ Code_Block \* ARABIC ">
-        <w:r>
-          <w:rPr>
-            <w:noProof/>
-          </w:rPr>
-          <w:t>1</w:t>
-        </w:r>
-      </w:fldSimple>
+      <w:r>
+        <w:fldChar w:fldCharType="begin"/>
+      </w:r>
+      <w:r>
+        <w:instrText xml:space="preserve"> SEQ Code_Block \* ARABIC </w:instrText>
+      </w:r>
+      <w:r>
+        <w:fldChar w:fldCharType="separate"/>
+      </w:r>
+      <w:r>
+        <w:rPr>
+          <w:noProof/>
+        </w:rPr>
+        <w:t>1</w:t>
+      </w:r>
+      <w:r>
+        <w:rPr>
+          <w:noProof/>
+        </w:rPr>
+        <w:fldChar w:fldCharType="end"/>
+      </w:r>
       <w:bookmarkEnd w:id="82"/>
       <w:r>
         <w:t xml:space="preserve"> Check reflector encoding meets </w:t>
@@ -13277,14 +13305,27 @@
       <w:r>
         <w:t xml:space="preserve">Code Block </w:t>
       </w:r>
-      <w:fldSimple w:instr=" SEQ Code_Block \* ARABIC ">
-        <w:r>
-          <w:rPr>
-            <w:noProof/>
-          </w:rPr>
-          <w:t>2</w:t>
-        </w:r>
-      </w:fldSimple>
+      <w:r>
+        <w:fldChar w:fldCharType="begin"/>
+      </w:r>
+      <w:r>
+        <w:instrText xml:space="preserve"> SEQ Code_Block \* ARABIC </w:instrText>
+      </w:r>
+      <w:r>
+        <w:fldChar w:fldCharType="separate"/>
+      </w:r>
+      <w:r>
+        <w:rPr>
+          <w:noProof/>
+        </w:rPr>
+        <w:t>2</w:t>
+      </w:r>
+      <w:r>
+        <w:rPr>
+          <w:noProof/>
+        </w:rPr>
+        <w:fldChar w:fldCharType="end"/>
+      </w:r>
       <w:bookmarkEnd w:id="84"/>
       <w:r>
         <w:t xml:space="preserve"> Reflectors encode function</w:t>
@@ -13303,7 +13344,6 @@
         <w:rPr>
           <w:lang w:val="en-GB"/>
         </w:rPr>
-        <w:lastRenderedPageBreak/>
         <w:t>Rotors</w:t>
       </w:r>
       <w:bookmarkEnd w:id="85"/>
@@ -13314,7 +13354,17 @@
         <w:t xml:space="preserve">The rotor posed the </w:t>
       </w:r>
       <w:r>
-        <w:t xml:space="preserve">biggest challenge for simulating the Enigma machine, requiring the most complex representation. As with the reflector, an array of length 26 was used to represent the mappings of the rotor which is again depicted as </w:t>
+        <w:t>biggest challenge</w:t>
+      </w:r>
+      <w:r>
+        <w:t xml:space="preserve"> the Enigma model</w:t>
+      </w:r>
+      <w:r>
+        <w:t xml:space="preserve">, requiring the most complex representation. As with the reflector, an array of length 26 was used to represent the mappings of the rotor which is </w:t>
+      </w:r>
+      <w:r>
+        <w:lastRenderedPageBreak/>
+        <w:t xml:space="preserve">again depicted as </w:t>
       </w:r>
       <w:r>
         <w:rPr>
@@ -13323,12 +13373,315 @@
         <w:t>wiring</w:t>
       </w:r>
       <w:r>
-        <w:t xml:space="preserve">. The rotor also required more information for its representation to recreate its rotational effects and inverse function (See </w:t>
+        <w:t xml:space="preserve">. </w:t>
+      </w:r>
+      <w:r>
+        <w:t xml:space="preserve">The inverse </w:t>
+      </w:r>
+      <w:r>
+        <w:t>mappings were</w:t>
+      </w:r>
+      <w:r>
+        <w:t xml:space="preserve"> simple to represent as it just required another array depicted as </w:t>
+      </w:r>
+      <w:r>
+        <w:rPr>
+          <w:rStyle w:val="InlineCodeChar"/>
+        </w:rPr>
+        <w:t>reverseWiring</w:t>
+      </w:r>
+      <w:r>
+        <w:t xml:space="preserve">. This array followed the same structure as </w:t>
+      </w:r>
+      <w:r>
+        <w:rPr>
+          <w:rStyle w:val="InlineCodeChar"/>
+        </w:rPr>
+        <w:t>wiring</w:t>
+      </w:r>
+      <w:r>
+        <w:t xml:space="preserve"> with the only difference being the values in each index represented the inverse of </w:t>
+      </w:r>
+      <w:r>
+        <w:rPr>
+          <w:rStyle w:val="InlineCodeChar"/>
+        </w:rPr>
+        <w:t>wiring</w:t>
+      </w:r>
+      <w:r>
+        <w:t xml:space="preserve"> (See</w:t>
+      </w:r>
+      <w:r>
+        <w:t xml:space="preserve"> </w:t>
       </w:r>
       <w:r>
         <w:fldChar w:fldCharType="begin"/>
       </w:r>
       <w:r>
+        <w:instrText xml:space="preserve"> REF _Ref160018154 \h </w:instrText>
+      </w:r>
+      <w:r>
+        <w:fldChar w:fldCharType="separate"/>
+      </w:r>
+      <w:r>
+        <w:t xml:space="preserve">Code Block </w:t>
+      </w:r>
+      <w:r>
+        <w:rPr>
+          <w:noProof/>
+        </w:rPr>
+        <w:t>3</w:t>
+      </w:r>
+      <w:r>
+        <w:fldChar w:fldCharType="end"/>
+      </w:r>
+      <w:r>
+        <w:t>).</w:t>
+      </w:r>
+    </w:p>
+    <w:p>
+      <w:pPr>
+        <w:pStyle w:val="Code"/>
+      </w:pPr>
+      <w:r>
+        <w:t>FUNCTION configureReverseWiring() {</w:t>
+      </w:r>
+    </w:p>
+    <w:p>
+      <w:pPr>
+        <w:pStyle w:val="Code"/>
+      </w:pPr>
+      <w:r>
+        <w:tab/>
+        <w:t>reverseWiring = ARRAY[wiring.length]</w:t>
+      </w:r>
+    </w:p>
+    <w:p>
+      <w:pPr>
+        <w:pStyle w:val="Code"/>
+      </w:pPr>
+      <w:r>
+        <w:tab/>
+        <w:t>for (i IN wiring.length) {</w:t>
+      </w:r>
+    </w:p>
+    <w:p>
+      <w:pPr>
+        <w:pStyle w:val="Code"/>
+      </w:pPr>
+      <w:r>
+        <w:tab/>
+      </w:r>
+      <w:r>
+        <w:tab/>
+        <w:t>characterIndex = wiring[i]</w:t>
+      </w:r>
+    </w:p>
+    <w:p>
+      <w:pPr>
+        <w:pStyle w:val="Code"/>
+      </w:pPr>
+      <w:r>
+        <w:tab/>
+      </w:r>
+      <w:r>
+        <w:tab/>
+        <w:t>reverseWiring[characterIndex] = i</w:t>
+      </w:r>
+    </w:p>
+    <w:p>
+      <w:pPr>
+        <w:pStyle w:val="Code"/>
+      </w:pPr>
+      <w:r>
+        <w:tab/>
+        <w:t>}</w:t>
+      </w:r>
+    </w:p>
+    <w:p>
+      <w:pPr>
+        <w:pStyle w:val="Code"/>
+      </w:pPr>
+      <w:r>
+        <w:t>}</w:t>
+      </w:r>
+    </w:p>
+    <w:p>
+      <w:pPr>
+        <w:pStyle w:val="Caption"/>
+      </w:pPr>
+      <w:bookmarkStart w:id="87" w:name="_Ref160018154"/>
+      <w:r>
+        <w:t xml:space="preserve">Code Block </w:t>
+      </w:r>
+      <w:r>
+        <w:fldChar w:fldCharType="begin"/>
+      </w:r>
+      <w:r>
+        <w:instrText xml:space="preserve"> SEQ Code_Block \* ARABIC </w:instrText>
+      </w:r>
+      <w:r>
+        <w:fldChar w:fldCharType="separate"/>
+      </w:r>
+      <w:r>
+        <w:rPr>
+          <w:noProof/>
+        </w:rPr>
+        <w:t>3</w:t>
+      </w:r>
+      <w:r>
+        <w:fldChar w:fldCharType="end"/>
+      </w:r>
+      <w:bookmarkEnd w:id="87"/>
+      <w:r>
+        <w:t xml:space="preserve"> Building the reverse wiring attribute using the forward </w:t>
+      </w:r>
+      <w:proofErr w:type="gramStart"/>
+      <w:r>
+        <w:t>mappings</w:t>
+      </w:r>
+      <w:proofErr w:type="gramEnd"/>
+    </w:p>
+    <w:p>
+      <w:r>
+        <w:t xml:space="preserve">To implement the rotations of the rotors, all that was needed were attributes called </w:t>
+      </w:r>
+      <w:r>
+        <w:rPr>
+          <w:rStyle w:val="InlineCodeChar"/>
+        </w:rPr>
+        <w:t>currentRotation</w:t>
+      </w:r>
+      <w:r>
+        <w:t xml:space="preserve"> and </w:t>
+      </w:r>
+      <w:r>
+        <w:rPr>
+          <w:rStyle w:val="InlineCodeChar"/>
+        </w:rPr>
+        <w:t>ringSetting</w:t>
+      </w:r>
+      <w:r>
+        <w:t xml:space="preserve"> whose integer values kept a</w:t>
+      </w:r>
+      <w:r>
+        <w:t xml:space="preserve"> </w:t>
+      </w:r>
+      <w:r>
+        <w:t>record of these two properties. Since the ring setting of a rotor is fixed during an encryption, no additional work was required apart from allowing the user to change this value</w:t>
+      </w:r>
+      <w:r>
+        <w:t xml:space="preserve"> with setters and getters</w:t>
+      </w:r>
+      <w:r>
+        <w:t>. The rotation, however, can and will change in an encryption and so the rotor representation required a function to simulate this rotational effect (See</w:t>
+      </w:r>
+      <w:r>
+        <w:t xml:space="preserve"> </w:t>
+      </w:r>
+      <w:r>
+        <w:fldChar w:fldCharType="begin"/>
+      </w:r>
+      <w:r>
+        <w:instrText xml:space="preserve"> REF _Ref160018597 \h </w:instrText>
+      </w:r>
+      <w:r>
+        <w:fldChar w:fldCharType="separate"/>
+      </w:r>
+      <w:r>
+        <w:t xml:space="preserve">Code Block </w:t>
+      </w:r>
+      <w:r>
+        <w:rPr>
+          <w:noProof/>
+        </w:rPr>
+        <w:t>4</w:t>
+      </w:r>
+      <w:r>
+        <w:fldChar w:fldCharType="end"/>
+      </w:r>
+      <w:r>
+        <w:t>).</w:t>
+      </w:r>
+      <w:r>
+        <w:t xml:space="preserve"> Although it is not directly used in the rotor class, each rotor also had its turnover position represented as an integer which could be used for the machine model in the subsequent section.</w:t>
+      </w:r>
+    </w:p>
+    <w:p>
+      <w:pPr>
+        <w:pStyle w:val="Code"/>
+      </w:pPr>
+      <w:r>
+        <w:t>FUNCTIO</w:t>
+      </w:r>
+      <w:r>
+        <w:t>N</w:t>
+      </w:r>
+      <w:r>
+        <w:t xml:space="preserve"> rotate() {</w:t>
+      </w:r>
+    </w:p>
+    <w:p>
+      <w:pPr>
+        <w:pStyle w:val="Code"/>
+      </w:pPr>
+      <w:r>
+        <w:tab/>
+        <w:t>currentRotation = (currentRotation + 1) MOD 26</w:t>
+      </w:r>
+    </w:p>
+    <w:p>
+      <w:pPr>
+        <w:pStyle w:val="Code"/>
+      </w:pPr>
+      <w:r>
+        <w:t>}</w:t>
+      </w:r>
+    </w:p>
+    <w:p>
+      <w:pPr>
+        <w:pStyle w:val="Caption"/>
+      </w:pPr>
+      <w:bookmarkStart w:id="88" w:name="_Ref160018597"/>
+      <w:r>
+        <w:t xml:space="preserve">Code Block </w:t>
+      </w:r>
+      <w:r>
+        <w:fldChar w:fldCharType="begin"/>
+      </w:r>
+      <w:r>
+        <w:instrText xml:space="preserve"> SEQ Code_Block \* ARABIC </w:instrText>
+      </w:r>
+      <w:r>
+        <w:fldChar w:fldCharType="separate"/>
+      </w:r>
+      <w:r>
+        <w:rPr>
+          <w:noProof/>
+        </w:rPr>
+        <w:t>4</w:t>
+      </w:r>
+      <w:r>
+        <w:fldChar w:fldCharType="end"/>
+      </w:r>
+      <w:bookmarkEnd w:id="88"/>
+      <w:r>
+        <w:t xml:space="preserve"> Rotors rotate function to mimic the stepping of the </w:t>
+      </w:r>
+      <w:proofErr w:type="gramStart"/>
+      <w:r>
+        <w:t>rotor</w:t>
+      </w:r>
+      <w:proofErr w:type="gramEnd"/>
+    </w:p>
+    <w:p>
+      <w:r>
+        <w:t xml:space="preserve">With these properties implemented, a function could be implemented that applies the rotors transformation to a given letter and direction (right-to-left or vice versa). This function is analogous to that of </w:t>
+      </w:r>
+      <w:r>
+        <w:fldChar w:fldCharType="begin"/>
+      </w:r>
+      <w:r>
         <w:instrText xml:space="preserve"> REF _Ref158106899 \h </w:instrText>
       </w:r>
       <w:r>
@@ -13341,70 +13694,322 @@
         <w:fldChar w:fldCharType="end"/>
       </w:r>
       <w:r>
+        <w:t xml:space="preserve"> where </w:t>
+      </w:r>
+      <m:oMath>
+        <m:r>
+          <w:rPr>
+            <w:rFonts w:ascii="Cambria Math" w:hAnsi="Cambria Math"/>
+          </w:rPr>
+          <m:t>map</m:t>
+        </m:r>
+        <m:d>
+          <m:dPr>
+            <m:ctrlPr>
+              <w:rPr>
+                <w:rFonts w:ascii="Cambria Math" w:hAnsi="Cambria Math"/>
+                <w:i/>
+              </w:rPr>
+            </m:ctrlPr>
+          </m:dPr>
+          <m:e>
+            <m:r>
+              <w:rPr>
+                <w:rFonts w:ascii="Cambria Math" w:hAnsi="Cambria Math"/>
+              </w:rPr>
+              <m:t>x</m:t>
+            </m:r>
+          </m:e>
+        </m:d>
+      </m:oMath>
+      <w:r>
+        <w:t xml:space="preserve"> is modelled by </w:t>
+      </w:r>
+      <w:r>
+        <w:rPr>
+          <w:rStyle w:val="InlineCodeChar"/>
+        </w:rPr>
+        <w:t>wiring</w:t>
+      </w:r>
+      <w:r>
+        <w:t xml:space="preserve"> and </w:t>
+      </w:r>
+      <m:oMath>
+        <m:r>
+          <w:rPr>
+            <w:rFonts w:ascii="Cambria Math" w:hAnsi="Cambria Math"/>
+          </w:rPr>
+          <m:t>ma</m:t>
+        </m:r>
+        <m:sSup>
+          <m:sSupPr>
+            <m:ctrlPr>
+              <w:rPr>
+                <w:rFonts w:ascii="Cambria Math" w:hAnsi="Cambria Math"/>
+                <w:i/>
+              </w:rPr>
+            </m:ctrlPr>
+          </m:sSupPr>
+          <m:e>
+            <m:r>
+              <w:rPr>
+                <w:rFonts w:ascii="Cambria Math" w:hAnsi="Cambria Math"/>
+              </w:rPr>
+              <m:t>p</m:t>
+            </m:r>
+          </m:e>
+          <m:sup>
+            <m:r>
+              <w:rPr>
+                <w:rFonts w:ascii="Cambria Math" w:hAnsi="Cambria Math"/>
+              </w:rPr>
+              <m:t>-1</m:t>
+            </m:r>
+          </m:sup>
+        </m:sSup>
+        <m:d>
+          <m:dPr>
+            <m:ctrlPr>
+              <w:rPr>
+                <w:rFonts w:ascii="Cambria Math" w:hAnsi="Cambria Math"/>
+                <w:i/>
+              </w:rPr>
+            </m:ctrlPr>
+          </m:dPr>
+          <m:e>
+            <m:r>
+              <w:rPr>
+                <w:rFonts w:ascii="Cambria Math" w:hAnsi="Cambria Math"/>
+              </w:rPr>
+              <m:t>x</m:t>
+            </m:r>
+          </m:e>
+        </m:d>
+      </m:oMath>
+      <w:r>
+        <w:t xml:space="preserve"> is modelled by </w:t>
+      </w:r>
+      <w:r>
+        <w:rPr>
+          <w:rStyle w:val="InlineCodeChar"/>
+        </w:rPr>
+        <w:t>reverseWiring</w:t>
+      </w:r>
+      <w:r>
+        <w:t xml:space="preserve"> (See</w:t>
+      </w:r>
+      <w:r>
+        <w:t xml:space="preserve"> </w:t>
+      </w:r>
+      <w:r>
+        <w:fldChar w:fldCharType="begin"/>
+      </w:r>
+      <w:r>
+        <w:instrText xml:space="preserve"> REF _Ref160019135 \h </w:instrText>
+      </w:r>
+      <w:r>
+        <w:fldChar w:fldCharType="separate"/>
+      </w:r>
+      <w:r>
+        <w:t xml:space="preserve">Code Block </w:t>
+      </w:r>
+      <w:r>
+        <w:rPr>
+          <w:noProof/>
+        </w:rPr>
+        <w:t>5</w:t>
+      </w:r>
+      <w:r>
+        <w:fldChar w:fldCharType="end"/>
+      </w:r>
+      <w:r>
         <w:t>).</w:t>
       </w:r>
-      <w:r>
-        <w:t xml:space="preserve"> The inverse function was simple to represent as it just required another array depicted as </w:t>
-      </w:r>
-      <w:r>
-        <w:rPr>
-          <w:rStyle w:val="InlineCodeChar"/>
-        </w:rPr>
-        <w:t>reverseWiring</w:t>
-      </w:r>
-      <w:r>
-        <w:t xml:space="preserve">. This array followed the same structure as </w:t>
-      </w:r>
-      <w:r>
-        <w:rPr>
-          <w:rStyle w:val="InlineCodeChar"/>
-        </w:rPr>
-        <w:t>wiring</w:t>
-      </w:r>
-      <w:r>
-        <w:t xml:space="preserve"> with the only difference being the values in each index represented the inverse of </w:t>
-      </w:r>
-      <w:r>
-        <w:rPr>
-          <w:rStyle w:val="InlineCodeChar"/>
-        </w:rPr>
-        <w:t>wiring</w:t>
-      </w:r>
-      <w:r>
-        <w:t xml:space="preserve"> (See TODO Code block).</w:t>
-      </w:r>
-    </w:p>
-    <w:p>
-      <w:r>
-        <w:t xml:space="preserve">To implement the rotations of the rotors, all that was needed were attributes called </w:t>
-      </w:r>
-      <w:r>
-        <w:rPr>
-          <w:rStyle w:val="InlineCodeChar"/>
-        </w:rPr>
-        <w:t>currentRotation</w:t>
-      </w:r>
-      <w:r>
-        <w:t xml:space="preserve"> and </w:t>
-      </w:r>
-      <w:r>
-        <w:rPr>
-          <w:rStyle w:val="InlineCodeChar"/>
-        </w:rPr>
-        <w:t>ringSetting</w:t>
-      </w:r>
-      <w:r>
-        <w:t xml:space="preserve"> whose integer values kept an integer record of these two properties. Since the ring setting of a rotor is fixed during an encryption, no additional work was required apart from allowing the user to change this value. The rotation, however, can and will change in an encryption and so the rotor representation required a function to simulate this rotational effect (See </w:t>
-      </w:r>
-      <w:proofErr w:type="gramStart"/>
-      <w:r>
-        <w:t>TODO :</w:t>
-      </w:r>
-      <w:proofErr w:type="gramEnd"/>
-      <w:r>
-        <w:t xml:space="preserve"> Code block).</w:t>
-      </w:r>
-    </w:p>
+    </w:p>
+    <w:p/>
+    <w:p/>
+    <w:p/>
+    <w:p/>
+    <w:p/>
+    <w:p/>
+    <w:p/>
+    <w:p/>
+    <w:p/>
+    <w:p/>
+    <w:p/>
+    <w:p>
+      <w:pPr>
+        <w:pStyle w:val="Code"/>
+      </w:pPr>
+      <w:r>
+        <w:t>FUNCTION encode(characterIndex, DIRECTION) {</w:t>
+      </w:r>
+    </w:p>
+    <w:p>
+      <w:pPr>
+        <w:pStyle w:val="Code"/>
+      </w:pPr>
+      <w:r>
+        <w:tab/>
+        <w:t>rotationShift = currentRotation – ringSetting</w:t>
+      </w:r>
+    </w:p>
+    <w:p>
+      <w:pPr>
+        <w:pStyle w:val="Code"/>
+      </w:pPr>
+      <w:r>
+        <w:tab/>
+        <w:t>IF (DIRECTION EQUALS FORWARD) {</w:t>
+      </w:r>
+    </w:p>
+    <w:p>
+      <w:pPr>
+        <w:pStyle w:val="Code"/>
+      </w:pPr>
+      <w:r>
+        <w:tab/>
+      </w:r>
+      <w:r>
+        <w:tab/>
+        <w:t>RETURN (wiring[(characterIndex + rotationShift + 26) MOD 26] –</w:t>
+      </w:r>
+    </w:p>
+    <w:p>
+      <w:pPr>
+        <w:pStyle w:val="Code"/>
+      </w:pPr>
+      <w:r>
+        <w:tab/>
+      </w:r>
+      <w:r>
+        <w:tab/>
+      </w:r>
+      <w:r>
+        <w:tab/>
+        <w:t xml:space="preserve"> rotationShift + 26) MOD 26</w:t>
+      </w:r>
+    </w:p>
+    <w:p>
+      <w:pPr>
+        <w:pStyle w:val="Code"/>
+      </w:pPr>
+      <w:r>
+        <w:tab/>
+        <w:t>}</w:t>
+      </w:r>
+    </w:p>
+    <w:p>
+      <w:pPr>
+        <w:pStyle w:val="Code"/>
+      </w:pPr>
+      <w:r>
+        <w:tab/>
+        <w:t>IF (DIRECTION EQUALS BACKWARD) {</w:t>
+      </w:r>
+    </w:p>
+    <w:p>
+      <w:pPr>
+        <w:pStyle w:val="Code"/>
+        <w:ind w:firstLine="1440"/>
+      </w:pPr>
+      <w:r>
+        <w:t>RETURN (revrseWiring[(characterIndex + rotationShift + 26) MOD 26] –</w:t>
+      </w:r>
+    </w:p>
+    <w:p>
+      <w:pPr>
+        <w:pStyle w:val="Code"/>
+      </w:pPr>
+      <w:r>
+        <w:tab/>
+      </w:r>
+      <w:r>
+        <w:tab/>
+      </w:r>
+      <w:r>
+        <w:tab/>
+        <w:t xml:space="preserve"> rotationShift + 26) MOD 26</w:t>
+      </w:r>
+    </w:p>
+    <w:p>
+      <w:pPr>
+        <w:pStyle w:val="Code"/>
+      </w:pPr>
+    </w:p>
+    <w:p>
+      <w:pPr>
+        <w:pStyle w:val="Code"/>
+      </w:pPr>
+      <w:r>
+        <w:tab/>
+        <w:t>}</w:t>
+      </w:r>
+    </w:p>
+    <w:p>
+      <w:pPr>
+        <w:pStyle w:val="Code"/>
+      </w:pPr>
+      <w:r>
+        <w:tab/>
+        <w:t>RETURN ERROR</w:t>
+      </w:r>
+    </w:p>
+    <w:p>
+      <w:pPr>
+        <w:pStyle w:val="Code"/>
+      </w:pPr>
+      <w:r>
+        <w:t>}</w:t>
+      </w:r>
+    </w:p>
+    <w:p>
+      <w:pPr>
+        <w:pStyle w:val="Caption"/>
+      </w:pPr>
+      <w:bookmarkStart w:id="89" w:name="_Ref160019135"/>
+      <w:r>
+        <w:t xml:space="preserve">Code Block </w:t>
+      </w:r>
+      <w:r>
+        <w:fldChar w:fldCharType="begin"/>
+      </w:r>
+      <w:r>
+        <w:instrText xml:space="preserve"> SEQ Code_Block \* ARABIC </w:instrText>
+      </w:r>
+      <w:r>
+        <w:fldChar w:fldCharType="separate"/>
+      </w:r>
+      <w:r>
+        <w:rPr>
+          <w:noProof/>
+        </w:rPr>
+        <w:t>5</w:t>
+      </w:r>
+      <w:r>
+        <w:fldChar w:fldCharType="end"/>
+      </w:r>
+      <w:bookmarkEnd w:id="89"/>
+      <w:r>
+        <w:t xml:space="preserve"> Rotor encode function, analogous to </w:t>
+      </w:r>
+      <w:r>
+        <w:fldChar w:fldCharType="begin"/>
+      </w:r>
+      <w:r>
+        <w:instrText xml:space="preserve"> REF _Ref158106899 \h </w:instrText>
+      </w:r>
+      <w:r>
+        <w:fldChar w:fldCharType="separate"/>
+      </w:r>
+      <w:r>
+        <w:t>Equation 4</w:t>
+      </w:r>
+      <w:r>
+        <w:fldChar w:fldCharType="end"/>
+      </w:r>
+    </w:p>
+    <w:p/>
     <w:p>
       <w:pPr>
         <w:pStyle w:val="Heading3"/>
@@ -13412,56 +14017,13 @@
           <w:lang w:val="en-GB"/>
         </w:rPr>
       </w:pPr>
-      <w:bookmarkStart w:id="87" w:name="_Toc154920748"/>
-      <w:bookmarkStart w:id="88" w:name="_Toc159229120"/>
+      <w:bookmarkStart w:id="90" w:name="_Toc154920748"/>
+      <w:bookmarkStart w:id="91" w:name="_Toc159229120"/>
       <w:r>
         <w:rPr>
           <w:lang w:val="en-GB"/>
         </w:rPr>
         <w:t>Enigma</w:t>
-      </w:r>
-      <w:bookmarkEnd w:id="87"/>
-      <w:bookmarkEnd w:id="88"/>
-    </w:p>
-    <w:p>
-      <w:pPr>
-        <w:rPr>
-          <w:rFonts w:cs="Times New Roman"/>
-        </w:rPr>
-      </w:pPr>
-      <w:r>
-        <w:rPr>
-          <w:rFonts w:cs="Times New Roman"/>
-        </w:rPr>
-        <w:t>Description of how this will be modelled.</w:t>
-      </w:r>
-    </w:p>
-    <w:p>
-      <w:pPr>
-        <w:pStyle w:val="Heading3"/>
-      </w:pPr>
-      <w:bookmarkStart w:id="89" w:name="_Ref159749449"/>
-      <w:proofErr w:type="spellStart"/>
-      <w:r>
-        <w:t>EnigmaPlus</w:t>
-      </w:r>
-      <w:bookmarkEnd w:id="89"/>
-      <w:proofErr w:type="spellEnd"/>
-    </w:p>
-    <w:p>
-      <w:pPr>
-        <w:pStyle w:val="Heading2"/>
-        <w:rPr>
-          <w:lang w:val="en-GB"/>
-        </w:rPr>
-      </w:pPr>
-      <w:bookmarkStart w:id="90" w:name="_Toc154920749"/>
-      <w:bookmarkStart w:id="91" w:name="_Toc159229121"/>
-      <w:r>
-        <w:rPr>
-          <w:lang w:val="en-GB"/>
-        </w:rPr>
-        <w:t>Design of the Application</w:t>
       </w:r>
       <w:bookmarkEnd w:id="90"/>
       <w:bookmarkEnd w:id="91"/>
@@ -13476,87 +14038,36 @@
         <w:rPr>
           <w:rFonts w:cs="Times New Roman"/>
         </w:rPr>
-        <w:t xml:space="preserve">Explain how the application will work, show diagrams in order to show how the interfaces will interact with the </w:t>
-      </w:r>
-      <w:r>
-        <w:rPr>
-          <w:rFonts w:cs="Times New Roman"/>
-        </w:rPr>
-        <w:t>model.</w:t>
+        <w:t>Description of how this will be modelled.</w:t>
       </w:r>
     </w:p>
     <w:p>
       <w:pPr>
         <w:pStyle w:val="Heading3"/>
+      </w:pPr>
+      <w:bookmarkStart w:id="92" w:name="_Ref159749449"/>
+      <w:r>
+        <w:t>EnigmaPlus</w:t>
+      </w:r>
+      <w:bookmarkEnd w:id="92"/>
+    </w:p>
+    <w:p>
+      <w:pPr>
+        <w:pStyle w:val="Heading2"/>
         <w:rPr>
           <w:lang w:val="en-GB"/>
         </w:rPr>
       </w:pPr>
-      <w:bookmarkStart w:id="92" w:name="_Toc154920750"/>
-      <w:bookmarkStart w:id="93" w:name="_Toc159229122"/>
+      <w:bookmarkStart w:id="93" w:name="_Toc154920749"/>
+      <w:bookmarkStart w:id="94" w:name="_Toc159229121"/>
+      <w:bookmarkStart w:id="95" w:name="_Ref160019284"/>
       <w:r>
         <w:rPr>
           <w:lang w:val="en-GB"/>
         </w:rPr>
-        <w:t>Command Line Interface</w:t>
-      </w:r>
-      <w:bookmarkEnd w:id="92"/>
+        <w:t>Design of the Application</w:t>
+      </w:r>
       <w:bookmarkEnd w:id="93"/>
-    </w:p>
-    <w:p>
-      <w:pPr>
-        <w:rPr>
-          <w:rFonts w:cs="Times New Roman"/>
-        </w:rPr>
-      </w:pPr>
-      <w:r>
-        <w:rPr>
-          <w:rFonts w:cs="Times New Roman"/>
-        </w:rPr>
-        <w:t xml:space="preserve">A </w:t>
-      </w:r>
-      <w:proofErr w:type="gramStart"/>
-      <w:r>
-        <w:rPr>
-          <w:rFonts w:cs="Times New Roman"/>
-        </w:rPr>
-        <w:t>fairly</w:t>
-      </w:r>
-      <w:r>
-        <w:rPr>
-          <w:rFonts w:cs="Times New Roman"/>
-        </w:rPr>
-        <w:t xml:space="preserve"> short</w:t>
-      </w:r>
-      <w:proofErr w:type="gramEnd"/>
-      <w:r>
-        <w:rPr>
-          <w:rFonts w:cs="Times New Roman"/>
-        </w:rPr>
-        <w:t xml:space="preserve"> section, just explain how the interface works and what information will be </w:t>
-      </w:r>
-      <w:r>
-        <w:rPr>
-          <w:rFonts w:cs="Times New Roman"/>
-        </w:rPr>
-        <w:t>shown.</w:t>
-      </w:r>
-    </w:p>
-    <w:p>
-      <w:pPr>
-        <w:pStyle w:val="Heading3"/>
-        <w:rPr>
-          <w:lang w:val="en-GB"/>
-        </w:rPr>
-      </w:pPr>
-      <w:bookmarkStart w:id="94" w:name="_Toc154920751"/>
-      <w:bookmarkStart w:id="95" w:name="_Toc159229123"/>
-      <w:r>
-        <w:rPr>
-          <w:lang w:val="en-GB"/>
-        </w:rPr>
-        <w:t>GUI</w:t>
-      </w:r>
       <w:bookmarkEnd w:id="94"/>
       <w:bookmarkEnd w:id="95"/>
     </w:p>
@@ -13570,25 +14081,13 @@
         <w:rPr>
           <w:rFonts w:cs="Times New Roman"/>
         </w:rPr>
-        <w:t xml:space="preserve">Larger section explaining the various design stages of the GUI, </w:t>
-      </w:r>
-      <w:r>
-        <w:rPr>
-          <w:rFonts w:cs="Times New Roman"/>
-        </w:rPr>
-        <w:t>as well</w:t>
-      </w:r>
-      <w:r>
-        <w:rPr>
-          <w:rFonts w:cs="Times New Roman"/>
-        </w:rPr>
-        <w:t xml:space="preserve"> as explaining the MVC implementation. Important to talk about design choices in this section as this is the bulk of the </w:t>
-      </w:r>
-      <w:r>
-        <w:rPr>
-          <w:rFonts w:cs="Times New Roman"/>
-        </w:rPr>
-        <w:t>project.</w:t>
+        <w:t xml:space="preserve">Explain how the application will work, show diagrams in order to show how the interfaces will interact with the </w:t>
+      </w:r>
+      <w:r>
+        <w:rPr>
+          <w:rFonts w:cs="Times New Roman"/>
+        </w:rPr>
+        <w:t>model.</w:t>
       </w:r>
     </w:p>
     <w:p>
@@ -13598,13 +14097,13 @@
           <w:lang w:val="en-GB"/>
         </w:rPr>
       </w:pPr>
-      <w:bookmarkStart w:id="96" w:name="_Toc154920752"/>
-      <w:bookmarkStart w:id="97" w:name="_Toc159229124"/>
+      <w:bookmarkStart w:id="96" w:name="_Toc154920750"/>
+      <w:bookmarkStart w:id="97" w:name="_Toc159229122"/>
       <w:r>
         <w:rPr>
           <w:lang w:val="en-GB"/>
         </w:rPr>
-        <w:t>Visualization</w:t>
+        <w:t>Command Line Interface</w:t>
       </w:r>
       <w:bookmarkEnd w:id="96"/>
       <w:bookmarkEnd w:id="97"/>
@@ -13619,74 +14118,180 @@
         <w:rPr>
           <w:rFonts w:cs="Times New Roman"/>
         </w:rPr>
-        <w:t xml:space="preserve">A second part to the GUI, explain the design choices and </w:t>
-      </w:r>
-      <w:r>
-        <w:rPr>
-          <w:rFonts w:cs="Times New Roman"/>
-        </w:rPr>
-        <w:t>implementation as well as a section “interpreting the diagram.”</w:t>
-      </w:r>
-    </w:p>
-    <w:p>
-      <w:pPr>
-        <w:pStyle w:val="Heading1"/>
+        <w:t xml:space="preserve">A </w:t>
+      </w:r>
+      <w:proofErr w:type="gramStart"/>
+      <w:r>
+        <w:rPr>
+          <w:rFonts w:cs="Times New Roman"/>
+        </w:rPr>
+        <w:t>fairly</w:t>
+      </w:r>
+      <w:r>
+        <w:rPr>
+          <w:rFonts w:cs="Times New Roman"/>
+        </w:rPr>
+        <w:t xml:space="preserve"> short</w:t>
+      </w:r>
+      <w:proofErr w:type="gramEnd"/>
+      <w:r>
+        <w:rPr>
+          <w:rFonts w:cs="Times New Roman"/>
+        </w:rPr>
+        <w:t xml:space="preserve"> section, just explain how the interface works and what information will be </w:t>
+      </w:r>
+      <w:r>
+        <w:rPr>
+          <w:rFonts w:cs="Times New Roman"/>
+        </w:rPr>
+        <w:t>shown.</w:t>
+      </w:r>
+    </w:p>
+    <w:p>
+      <w:pPr>
+        <w:pStyle w:val="Heading3"/>
         <w:rPr>
           <w:lang w:val="en-GB"/>
         </w:rPr>
       </w:pPr>
-      <w:bookmarkStart w:id="98" w:name="_Toc154920753"/>
-      <w:bookmarkStart w:id="99" w:name="_Toc159229125"/>
+      <w:bookmarkStart w:id="98" w:name="_Toc154920751"/>
+      <w:bookmarkStart w:id="99" w:name="_Toc159229123"/>
       <w:r>
         <w:rPr>
           <w:lang w:val="en-GB"/>
         </w:rPr>
-        <w:t>Results</w:t>
+        <w:t>GUI</w:t>
       </w:r>
       <w:bookmarkEnd w:id="98"/>
       <w:bookmarkEnd w:id="99"/>
     </w:p>
     <w:p>
       <w:pPr>
-        <w:pStyle w:val="Heading1"/>
+        <w:rPr>
+          <w:rFonts w:cs="Times New Roman"/>
+        </w:rPr>
+      </w:pPr>
+      <w:r>
+        <w:rPr>
+          <w:rFonts w:cs="Times New Roman"/>
+        </w:rPr>
+        <w:t xml:space="preserve">Larger section explaining the various design stages of the GUI, </w:t>
+      </w:r>
+      <w:r>
+        <w:rPr>
+          <w:rFonts w:cs="Times New Roman"/>
+        </w:rPr>
+        <w:t>as well</w:t>
+      </w:r>
+      <w:r>
+        <w:rPr>
+          <w:rFonts w:cs="Times New Roman"/>
+        </w:rPr>
+        <w:t xml:space="preserve"> as explaining the MVC implementation. Important to talk about design choices in this section as this is the bulk of the </w:t>
+      </w:r>
+      <w:r>
+        <w:rPr>
+          <w:rFonts w:cs="Times New Roman"/>
+        </w:rPr>
+        <w:t>project.</w:t>
+      </w:r>
+    </w:p>
+    <w:p>
+      <w:pPr>
+        <w:pStyle w:val="Heading3"/>
         <w:rPr>
           <w:lang w:val="en-GB"/>
         </w:rPr>
       </w:pPr>
-      <w:bookmarkStart w:id="100" w:name="_Toc154920754"/>
-      <w:bookmarkStart w:id="101" w:name="_Toc159229126"/>
+      <w:bookmarkStart w:id="100" w:name="_Toc154920752"/>
+      <w:bookmarkStart w:id="101" w:name="_Toc159229124"/>
       <w:r>
         <w:rPr>
           <w:lang w:val="en-GB"/>
         </w:rPr>
-        <w:t>Evaluation</w:t>
+        <w:t>Visualization</w:t>
       </w:r>
       <w:bookmarkEnd w:id="100"/>
       <w:bookmarkEnd w:id="101"/>
     </w:p>
     <w:p>
       <w:pPr>
-        <w:pStyle w:val="Heading2"/>
+        <w:rPr>
+          <w:rFonts w:cs="Times New Roman"/>
+        </w:rPr>
+      </w:pPr>
+      <w:r>
+        <w:rPr>
+          <w:rFonts w:cs="Times New Roman"/>
+        </w:rPr>
+        <w:t xml:space="preserve">A second part to the GUI, explain the design choices and </w:t>
+      </w:r>
+      <w:r>
+        <w:rPr>
+          <w:rFonts w:cs="Times New Roman"/>
+        </w:rPr>
+        <w:t>implementation as well as a section “interpreting the diagram.”</w:t>
+      </w:r>
+    </w:p>
+    <w:p>
+      <w:pPr>
+        <w:pStyle w:val="Heading1"/>
         <w:rPr>
           <w:lang w:val="en-GB"/>
         </w:rPr>
       </w:pPr>
-      <w:bookmarkStart w:id="102" w:name="_Toc154920755"/>
-      <w:bookmarkStart w:id="103" w:name="_Toc159229127"/>
+      <w:bookmarkStart w:id="102" w:name="_Toc154920753"/>
+      <w:bookmarkStart w:id="103" w:name="_Toc159229125"/>
       <w:r>
         <w:rPr>
           <w:lang w:val="en-GB"/>
         </w:rPr>
-        <w:t>Model Evaluation</w:t>
-      </w:r>
-      <w:r>
-        <w:rPr>
-          <w:lang w:val="en-GB"/>
-        </w:rPr>
-        <w:t>s</w:t>
+        <w:t>Results</w:t>
       </w:r>
       <w:bookmarkEnd w:id="102"/>
       <w:bookmarkEnd w:id="103"/>
+    </w:p>
+    <w:p>
+      <w:pPr>
+        <w:pStyle w:val="Heading1"/>
+        <w:rPr>
+          <w:lang w:val="en-GB"/>
+        </w:rPr>
+      </w:pPr>
+      <w:bookmarkStart w:id="104" w:name="_Toc154920754"/>
+      <w:bookmarkStart w:id="105" w:name="_Toc159229126"/>
+      <w:r>
+        <w:rPr>
+          <w:lang w:val="en-GB"/>
+        </w:rPr>
+        <w:t>Evaluation</w:t>
+      </w:r>
+      <w:bookmarkEnd w:id="104"/>
+      <w:bookmarkEnd w:id="105"/>
+    </w:p>
+    <w:p>
+      <w:pPr>
+        <w:pStyle w:val="Heading2"/>
+        <w:rPr>
+          <w:lang w:val="en-GB"/>
+        </w:rPr>
+      </w:pPr>
+      <w:bookmarkStart w:id="106" w:name="_Toc154920755"/>
+      <w:bookmarkStart w:id="107" w:name="_Toc159229127"/>
+      <w:r>
+        <w:rPr>
+          <w:lang w:val="en-GB"/>
+        </w:rPr>
+        <w:t>Model Evaluation</w:t>
+      </w:r>
+      <w:r>
+        <w:rPr>
+          <w:lang w:val="en-GB"/>
+        </w:rPr>
+        <w:t>s</w:t>
+      </w:r>
+      <w:bookmarkEnd w:id="106"/>
+      <w:bookmarkEnd w:id="107"/>
     </w:p>
     <w:p>
       <w:pPr>
@@ -13769,6 +14374,7 @@
         <w:rPr>
           <w:rFonts w:cs="Times New Roman"/>
         </w:rPr>
+        <w:lastRenderedPageBreak/>
         <w:t xml:space="preserve">Compare to other </w:t>
       </w:r>
       <w:r>
@@ -13785,16 +14391,16 @@
           <w:lang w:val="en-GB"/>
         </w:rPr>
       </w:pPr>
-      <w:bookmarkStart w:id="104" w:name="_Toc154920756"/>
-      <w:bookmarkStart w:id="105" w:name="_Toc159229128"/>
+      <w:bookmarkStart w:id="108" w:name="_Toc154920756"/>
+      <w:bookmarkStart w:id="109" w:name="_Toc159229128"/>
       <w:r>
         <w:rPr>
           <w:lang w:val="en-GB"/>
         </w:rPr>
         <w:t>GUI Evaluation</w:t>
       </w:r>
-      <w:bookmarkEnd w:id="104"/>
-      <w:bookmarkEnd w:id="105"/>
+      <w:bookmarkEnd w:id="108"/>
+      <w:bookmarkEnd w:id="109"/>
     </w:p>
     <w:p>
       <w:pPr>
@@ -13851,19 +14457,18 @@
           <w:lang w:val="en-GB"/>
         </w:rPr>
       </w:pPr>
-      <w:bookmarkStart w:id="106" w:name="_Toc154920757"/>
-      <w:bookmarkStart w:id="107" w:name="_Toc159229129"/>
+      <w:bookmarkStart w:id="110" w:name="_Toc154920757"/>
+      <w:bookmarkStart w:id="111" w:name="_Toc159229129"/>
       <w:r>
         <w:rPr>
           <w:lang w:val="en-GB"/>
         </w:rPr>
-        <w:lastRenderedPageBreak/>
         <w:t>Conclusion</w:t>
       </w:r>
-      <w:bookmarkEnd w:id="106"/>
-      <w:bookmarkEnd w:id="107"/>
-    </w:p>
-    <w:bookmarkStart w:id="108" w:name="_Toc159229130" w:displacedByCustomXml="next"/>
+      <w:bookmarkEnd w:id="110"/>
+      <w:bookmarkEnd w:id="111"/>
+    </w:p>
+    <w:bookmarkStart w:id="112" w:name="_Toc159229130" w:displacedByCustomXml="next"/>
     <w:sdt>
       <w:sdtPr>
         <w:rPr>
@@ -13892,7 +14497,7 @@
             </w:rPr>
             <w:t>References</w:t>
           </w:r>
-          <w:bookmarkEnd w:id="108"/>
+          <w:bookmarkEnd w:id="112"/>
         </w:p>
         <w:sdt>
           <w:sdtPr>
@@ -14374,14 +14979,14 @@
           <w:lang w:val="en-GB"/>
         </w:rPr>
       </w:pPr>
-      <w:bookmarkStart w:id="109" w:name="_Toc159229131"/>
+      <w:bookmarkStart w:id="113" w:name="_Toc159229131"/>
       <w:r>
         <w:rPr>
           <w:lang w:val="en-GB"/>
         </w:rPr>
         <w:t>Table of Figures</w:t>
       </w:r>
-      <w:bookmarkEnd w:id="109"/>
+      <w:bookmarkEnd w:id="113"/>
     </w:p>
     <w:p>
       <w:pPr>
@@ -15757,7 +16362,7 @@
 </file>
 
 <file path=word/endnotes.xml><?xml version="1.0" encoding="utf-8"?>
-<w:endnotes xmlns:wpc="http://schemas.microsoft.com/office/word/2010/wordprocessingCanvas" xmlns:cx="http://schemas.microsoft.com/office/drawing/2014/chartex" xmlns:cx1="http://schemas.microsoft.com/office/drawing/2015/9/8/chartex" xmlns:cx2="http://schemas.microsoft.com/office/drawing/2015/10/21/chartex" xmlns:cx3="http://schemas.microsoft.com/office/drawing/2016/5/9/chartex" xmlns:cx4="http://schemas.microsoft.com/office/drawing/2016/5/10/chartex" xmlns:cx5="http://schemas.microsoft.com/office/drawing/2016/5/11/chartex" xmlns:cx6="http://schemas.microsoft.com/office/drawing/2016/5/12/chartex" xmlns:cx7="http://schemas.microsoft.com/office/drawing/2016/5/13/chartex" xmlns:cx8="http://schemas.microsoft.com/office/drawing/2016/5/14/chartex" xmlns:mc="http://schemas.openxmlformats.org/markup-compatibility/2006" xmlns:aink="http://schemas.microsoft.com/office/drawing/2016/ink" xmlns:am3d="http://schemas.microsoft.com/office/drawing/2017/model3d" xmlns:o="urn:schemas-microsoft-com:office:office" xmlns:oel="http://schemas.microsoft.com/office/2019/extlst" xmlns:r="http://schemas.openxmlformats.org/officeDocument/2006/relationships" xmlns:m="http://schemas.openxmlformats.org/officeDocument/2006/math" xmlns:v="urn:schemas-microsoft-com:vml" xmlns:wp14="http://schemas.microsoft.com/office/word/2010/wordprocessingDrawing" xmlns:wp="http://schemas.openxmlformats.org/drawingml/2006/wordprocessingDrawing" xmlns:w10="urn:schemas-microsoft-com:office:word" xmlns:w="http://schemas.openxmlformats.org/wordprocessingml/2006/main" xmlns:w14="http://schemas.microsoft.com/office/word/2010/wordml" xmlns:w15="http://schemas.microsoft.com/office/word/2012/wordml" xmlns:w16cex="http://schemas.microsoft.com/office/word/2018/wordml/cex" xmlns:w16cid="http://schemas.microsoft.com/office/word/2016/wordml/cid" xmlns:w16="http://schemas.microsoft.com/office/word/2018/wordml" xmlns:w16sdtdh="http://schemas.microsoft.com/office/word/2020/wordml/sdtdatahash" xmlns:w16se="http://schemas.microsoft.com/office/word/2015/wordml/symex" xmlns:wpg="http://schemas.microsoft.com/office/word/2010/wordprocessingGroup" xmlns:wpi="http://schemas.microsoft.com/office/word/2010/wordprocessingInk" xmlns:wne="http://schemas.microsoft.com/office/word/2006/wordml" xmlns:wps="http://schemas.microsoft.com/office/word/2010/wordprocessingShape" mc:Ignorable="w14 w15 w16se w16cid w16 w16cex w16sdtdh wp14">
+<w:endnotes xmlns:wpc="http://schemas.microsoft.com/office/word/2010/wordprocessingCanvas" xmlns:cx="http://schemas.microsoft.com/office/drawing/2014/chartex" xmlns:cx1="http://schemas.microsoft.com/office/drawing/2015/9/8/chartex" xmlns:cx2="http://schemas.microsoft.com/office/drawing/2015/10/21/chartex" xmlns:cx3="http://schemas.microsoft.com/office/drawing/2016/5/9/chartex" xmlns:cx4="http://schemas.microsoft.com/office/drawing/2016/5/10/chartex" xmlns:cx5="http://schemas.microsoft.com/office/drawing/2016/5/11/chartex" xmlns:cx6="http://schemas.microsoft.com/office/drawing/2016/5/12/chartex" xmlns:cx7="http://schemas.microsoft.com/office/drawing/2016/5/13/chartex" xmlns:cx8="http://schemas.microsoft.com/office/drawing/2016/5/14/chartex" xmlns:mc="http://schemas.openxmlformats.org/markup-compatibility/2006" xmlns:aink="http://schemas.microsoft.com/office/drawing/2016/ink" xmlns:am3d="http://schemas.microsoft.com/office/drawing/2017/model3d" xmlns:o="urn:schemas-microsoft-com:office:office" xmlns:oel="http://schemas.microsoft.com/office/2019/extlst" xmlns:r="http://schemas.openxmlformats.org/officeDocument/2006/relationships" xmlns:m="http://schemas.openxmlformats.org/officeDocument/2006/math" xmlns:v="urn:schemas-microsoft-com:vml" xmlns:wp14="http://schemas.microsoft.com/office/word/2010/wordprocessingDrawing" xmlns:wp="http://schemas.openxmlformats.org/drawingml/2006/wordprocessingDrawing" xmlns:w10="urn:schemas-microsoft-com:office:word" xmlns:w="http://schemas.openxmlformats.org/wordprocessingml/2006/main" xmlns:w14="http://schemas.microsoft.com/office/word/2010/wordml" xmlns:w15="http://schemas.microsoft.com/office/word/2012/wordml" xmlns:w16cex="http://schemas.microsoft.com/office/word/2018/wordml/cex" xmlns:w16cid="http://schemas.microsoft.com/office/word/2016/wordml/cid" xmlns:w16="http://schemas.microsoft.com/office/word/2018/wordml" xmlns:w16du="http://schemas.microsoft.com/office/word/2023/wordml/word16du" xmlns:w16sdtdh="http://schemas.microsoft.com/office/word/2020/wordml/sdtdatahash" xmlns:w16se="http://schemas.microsoft.com/office/word/2015/wordml/symex" xmlns:wpg="http://schemas.microsoft.com/office/word/2010/wordprocessingGroup" xmlns:wpi="http://schemas.microsoft.com/office/word/2010/wordprocessingInk" xmlns:wne="http://schemas.microsoft.com/office/word/2006/wordml" xmlns:wps="http://schemas.microsoft.com/office/word/2010/wordprocessingShape" mc:Ignorable="w14 w15 w16se w16cid w16 w16cex w16sdtdh w16du wp14">
   <w:endnote w:type="separator" w:id="-1">
     <w:p>
       <w:pPr>
@@ -15782,7 +16387,7 @@
 </file>
 
 <file path=word/footer1.xml><?xml version="1.0" encoding="utf-8"?>
-<w:ftr xmlns:wpc="http://schemas.microsoft.com/office/word/2010/wordprocessingCanvas" xmlns:cx="http://schemas.microsoft.com/office/drawing/2014/chartex" xmlns:cx1="http://schemas.microsoft.com/office/drawing/2015/9/8/chartex" xmlns:cx2="http://schemas.microsoft.com/office/drawing/2015/10/21/chartex" xmlns:cx3="http://schemas.microsoft.com/office/drawing/2016/5/9/chartex" xmlns:cx4="http://schemas.microsoft.com/office/drawing/2016/5/10/chartex" xmlns:cx5="http://schemas.microsoft.com/office/drawing/2016/5/11/chartex" xmlns:cx6="http://schemas.microsoft.com/office/drawing/2016/5/12/chartex" xmlns:cx7="http://schemas.microsoft.com/office/drawing/2016/5/13/chartex" xmlns:cx8="http://schemas.microsoft.com/office/drawing/2016/5/14/chartex" xmlns:mc="http://schemas.openxmlformats.org/markup-compatibility/2006" xmlns:aink="http://schemas.microsoft.com/office/drawing/2016/ink" xmlns:am3d="http://schemas.microsoft.com/office/drawing/2017/model3d" xmlns:o="urn:schemas-microsoft-com:office:office" xmlns:oel="http://schemas.microsoft.com/office/2019/extlst" xmlns:r="http://schemas.openxmlformats.org/officeDocument/2006/relationships" xmlns:m="http://schemas.openxmlformats.org/officeDocument/2006/math" xmlns:v="urn:schemas-microsoft-com:vml" xmlns:wp14="http://schemas.microsoft.com/office/word/2010/wordprocessingDrawing" xmlns:wp="http://schemas.openxmlformats.org/drawingml/2006/wordprocessingDrawing" xmlns:w10="urn:schemas-microsoft-com:office:word" xmlns:w="http://schemas.openxmlformats.org/wordprocessingml/2006/main" xmlns:w14="http://schemas.microsoft.com/office/word/2010/wordml" xmlns:w15="http://schemas.microsoft.com/office/word/2012/wordml" xmlns:w16cex="http://schemas.microsoft.com/office/word/2018/wordml/cex" xmlns:w16cid="http://schemas.microsoft.com/office/word/2016/wordml/cid" xmlns:w16="http://schemas.microsoft.com/office/word/2018/wordml" xmlns:w16sdtdh="http://schemas.microsoft.com/office/word/2020/wordml/sdtdatahash" xmlns:w16se="http://schemas.microsoft.com/office/word/2015/wordml/symex" xmlns:wpg="http://schemas.microsoft.com/office/word/2010/wordprocessingGroup" xmlns:wpi="http://schemas.microsoft.com/office/word/2010/wordprocessingInk" xmlns:wne="http://schemas.microsoft.com/office/word/2006/wordml" xmlns:wps="http://schemas.microsoft.com/office/word/2010/wordprocessingShape" mc:Ignorable="w14 w15 w16se w16cid w16 w16cex w16sdtdh wp14">
+<w:ftr xmlns:wpc="http://schemas.microsoft.com/office/word/2010/wordprocessingCanvas" xmlns:cx="http://schemas.microsoft.com/office/drawing/2014/chartex" xmlns:cx1="http://schemas.microsoft.com/office/drawing/2015/9/8/chartex" xmlns:cx2="http://schemas.microsoft.com/office/drawing/2015/10/21/chartex" xmlns:cx3="http://schemas.microsoft.com/office/drawing/2016/5/9/chartex" xmlns:cx4="http://schemas.microsoft.com/office/drawing/2016/5/10/chartex" xmlns:cx5="http://schemas.microsoft.com/office/drawing/2016/5/11/chartex" xmlns:cx6="http://schemas.microsoft.com/office/drawing/2016/5/12/chartex" xmlns:cx7="http://schemas.microsoft.com/office/drawing/2016/5/13/chartex" xmlns:cx8="http://schemas.microsoft.com/office/drawing/2016/5/14/chartex" xmlns:mc="http://schemas.openxmlformats.org/markup-compatibility/2006" xmlns:aink="http://schemas.microsoft.com/office/drawing/2016/ink" xmlns:am3d="http://schemas.microsoft.com/office/drawing/2017/model3d" xmlns:o="urn:schemas-microsoft-com:office:office" xmlns:oel="http://schemas.microsoft.com/office/2019/extlst" xmlns:r="http://schemas.openxmlformats.org/officeDocument/2006/relationships" xmlns:m="http://schemas.openxmlformats.org/officeDocument/2006/math" xmlns:v="urn:schemas-microsoft-com:vml" xmlns:wp14="http://schemas.microsoft.com/office/word/2010/wordprocessingDrawing" xmlns:wp="http://schemas.openxmlformats.org/drawingml/2006/wordprocessingDrawing" xmlns:w10="urn:schemas-microsoft-com:office:word" xmlns:w="http://schemas.openxmlformats.org/wordprocessingml/2006/main" xmlns:w14="http://schemas.microsoft.com/office/word/2010/wordml" xmlns:w15="http://schemas.microsoft.com/office/word/2012/wordml" xmlns:w16cex="http://schemas.microsoft.com/office/word/2018/wordml/cex" xmlns:w16cid="http://schemas.microsoft.com/office/word/2016/wordml/cid" xmlns:w16="http://schemas.microsoft.com/office/word/2018/wordml" xmlns:w16du="http://schemas.microsoft.com/office/word/2023/wordml/word16du" xmlns:w16sdtdh="http://schemas.microsoft.com/office/word/2020/wordml/sdtdatahash" xmlns:w16se="http://schemas.microsoft.com/office/word/2015/wordml/symex" xmlns:wpg="http://schemas.microsoft.com/office/word/2010/wordprocessingGroup" xmlns:wpi="http://schemas.microsoft.com/office/word/2010/wordprocessingInk" xmlns:wne="http://schemas.microsoft.com/office/word/2006/wordml" xmlns:wps="http://schemas.microsoft.com/office/word/2010/wordprocessingShape" mc:Ignorable="w14 w15 w16se w16cid w16 w16cex w16sdtdh w16du wp14">
   <w:sdt>
     <w:sdtPr>
       <w:id w:val="-933811812"/>
@@ -15835,7 +16440,7 @@
 </file>
 
 <file path=word/footnotes.xml><?xml version="1.0" encoding="utf-8"?>
-<w:footnotes xmlns:wpc="http://schemas.microsoft.com/office/word/2010/wordprocessingCanvas" xmlns:cx="http://schemas.microsoft.com/office/drawing/2014/chartex" xmlns:cx1="http://schemas.microsoft.com/office/drawing/2015/9/8/chartex" xmlns:cx2="http://schemas.microsoft.com/office/drawing/2015/10/21/chartex" xmlns:cx3="http://schemas.microsoft.com/office/drawing/2016/5/9/chartex" xmlns:cx4="http://schemas.microsoft.com/office/drawing/2016/5/10/chartex" xmlns:cx5="http://schemas.microsoft.com/office/drawing/2016/5/11/chartex" xmlns:cx6="http://schemas.microsoft.com/office/drawing/2016/5/12/chartex" xmlns:cx7="http://schemas.microsoft.com/office/drawing/2016/5/13/chartex" xmlns:cx8="http://schemas.microsoft.com/office/drawing/2016/5/14/chartex" xmlns:mc="http://schemas.openxmlformats.org/markup-compatibility/2006" xmlns:aink="http://schemas.microsoft.com/office/drawing/2016/ink" xmlns:am3d="http://schemas.microsoft.com/office/drawing/2017/model3d" xmlns:o="urn:schemas-microsoft-com:office:office" xmlns:oel="http://schemas.microsoft.com/office/2019/extlst" xmlns:r="http://schemas.openxmlformats.org/officeDocument/2006/relationships" xmlns:m="http://schemas.openxmlformats.org/officeDocument/2006/math" xmlns:v="urn:schemas-microsoft-com:vml" xmlns:wp14="http://schemas.microsoft.com/office/word/2010/wordprocessingDrawing" xmlns:wp="http://schemas.openxmlformats.org/drawingml/2006/wordprocessingDrawing" xmlns:w10="urn:schemas-microsoft-com:office:word" xmlns:w="http://schemas.openxmlformats.org/wordprocessingml/2006/main" xmlns:w14="http://schemas.microsoft.com/office/word/2010/wordml" xmlns:w15="http://schemas.microsoft.com/office/word/2012/wordml" xmlns:w16cex="http://schemas.microsoft.com/office/word/2018/wordml/cex" xmlns:w16cid="http://schemas.microsoft.com/office/word/2016/wordml/cid" xmlns:w16="http://schemas.microsoft.com/office/word/2018/wordml" xmlns:w16sdtdh="http://schemas.microsoft.com/office/word/2020/wordml/sdtdatahash" xmlns:w16se="http://schemas.microsoft.com/office/word/2015/wordml/symex" xmlns:wpg="http://schemas.microsoft.com/office/word/2010/wordprocessingGroup" xmlns:wpi="http://schemas.microsoft.com/office/word/2010/wordprocessingInk" xmlns:wne="http://schemas.microsoft.com/office/word/2006/wordml" xmlns:wps="http://schemas.microsoft.com/office/word/2010/wordprocessingShape" mc:Ignorable="w14 w15 w16se w16cid w16 w16cex w16sdtdh wp14">
+<w:footnotes xmlns:wpc="http://schemas.microsoft.com/office/word/2010/wordprocessingCanvas" xmlns:cx="http://schemas.microsoft.com/office/drawing/2014/chartex" xmlns:cx1="http://schemas.microsoft.com/office/drawing/2015/9/8/chartex" xmlns:cx2="http://schemas.microsoft.com/office/drawing/2015/10/21/chartex" xmlns:cx3="http://schemas.microsoft.com/office/drawing/2016/5/9/chartex" xmlns:cx4="http://schemas.microsoft.com/office/drawing/2016/5/10/chartex" xmlns:cx5="http://schemas.microsoft.com/office/drawing/2016/5/11/chartex" xmlns:cx6="http://schemas.microsoft.com/office/drawing/2016/5/12/chartex" xmlns:cx7="http://schemas.microsoft.com/office/drawing/2016/5/13/chartex" xmlns:cx8="http://schemas.microsoft.com/office/drawing/2016/5/14/chartex" xmlns:mc="http://schemas.openxmlformats.org/markup-compatibility/2006" xmlns:aink="http://schemas.microsoft.com/office/drawing/2016/ink" xmlns:am3d="http://schemas.microsoft.com/office/drawing/2017/model3d" xmlns:o="urn:schemas-microsoft-com:office:office" xmlns:oel="http://schemas.microsoft.com/office/2019/extlst" xmlns:r="http://schemas.openxmlformats.org/officeDocument/2006/relationships" xmlns:m="http://schemas.openxmlformats.org/officeDocument/2006/math" xmlns:v="urn:schemas-microsoft-com:vml" xmlns:wp14="http://schemas.microsoft.com/office/word/2010/wordprocessingDrawing" xmlns:wp="http://schemas.openxmlformats.org/drawingml/2006/wordprocessingDrawing" xmlns:w10="urn:schemas-microsoft-com:office:word" xmlns:w="http://schemas.openxmlformats.org/wordprocessingml/2006/main" xmlns:w14="http://schemas.microsoft.com/office/word/2010/wordml" xmlns:w15="http://schemas.microsoft.com/office/word/2012/wordml" xmlns:w16cex="http://schemas.microsoft.com/office/word/2018/wordml/cex" xmlns:w16cid="http://schemas.microsoft.com/office/word/2016/wordml/cid" xmlns:w16="http://schemas.microsoft.com/office/word/2018/wordml" xmlns:w16du="http://schemas.microsoft.com/office/word/2023/wordml/word16du" xmlns:w16sdtdh="http://schemas.microsoft.com/office/word/2020/wordml/sdtdatahash" xmlns:w16se="http://schemas.microsoft.com/office/word/2015/wordml/symex" xmlns:wpg="http://schemas.microsoft.com/office/word/2010/wordprocessingGroup" xmlns:wpi="http://schemas.microsoft.com/office/word/2010/wordprocessingInk" xmlns:wne="http://schemas.microsoft.com/office/word/2006/wordml" xmlns:wps="http://schemas.microsoft.com/office/word/2010/wordprocessingShape" mc:Ignorable="w14 w15 w16se w16cid w16 w16cex w16sdtdh w16du wp14">
   <w:footnote w:type="separator" w:id="-1">
     <w:p>
       <w:pPr>
@@ -15860,7 +16465,7 @@
 </file>
 
 <file path=word/numbering.xml><?xml version="1.0" encoding="utf-8"?>
-<w:numbering xmlns:wpc="http://schemas.microsoft.com/office/word/2010/wordprocessingCanvas" xmlns:cx="http://schemas.microsoft.com/office/drawing/2014/chartex" xmlns:cx1="http://schemas.microsoft.com/office/drawing/2015/9/8/chartex" xmlns:cx2="http://schemas.microsoft.com/office/drawing/2015/10/21/chartex" xmlns:cx3="http://schemas.microsoft.com/office/drawing/2016/5/9/chartex" xmlns:cx4="http://schemas.microsoft.com/office/drawing/2016/5/10/chartex" xmlns:cx5="http://schemas.microsoft.com/office/drawing/2016/5/11/chartex" xmlns:cx6="http://schemas.microsoft.com/office/drawing/2016/5/12/chartex" xmlns:cx7="http://schemas.microsoft.com/office/drawing/2016/5/13/chartex" xmlns:cx8="http://schemas.microsoft.com/office/drawing/2016/5/14/chartex" xmlns:mc="http://schemas.openxmlformats.org/markup-compatibility/2006" xmlns:aink="http://schemas.microsoft.com/office/drawing/2016/ink" xmlns:am3d="http://schemas.microsoft.com/office/drawing/2017/model3d" xmlns:o="urn:schemas-microsoft-com:office:office" xmlns:oel="http://schemas.microsoft.com/office/2019/extlst" xmlns:r="http://schemas.openxmlformats.org/officeDocument/2006/relationships" xmlns:m="http://schemas.openxmlformats.org/officeDocument/2006/math" xmlns:v="urn:schemas-microsoft-com:vml" xmlns:wp14="http://schemas.microsoft.com/office/word/2010/wordprocessingDrawing" xmlns:wp="http://schemas.openxmlformats.org/drawingml/2006/wordprocessingDrawing" xmlns:w10="urn:schemas-microsoft-com:office:word" xmlns:w="http://schemas.openxmlformats.org/wordprocessingml/2006/main" xmlns:w14="http://schemas.microsoft.com/office/word/2010/wordml" xmlns:w15="http://schemas.microsoft.com/office/word/2012/wordml" xmlns:w16cex="http://schemas.microsoft.com/office/word/2018/wordml/cex" xmlns:w16cid="http://schemas.microsoft.com/office/word/2016/wordml/cid" xmlns:w16="http://schemas.microsoft.com/office/word/2018/wordml" xmlns:w16sdtdh="http://schemas.microsoft.com/office/word/2020/wordml/sdtdatahash" xmlns:w16se="http://schemas.microsoft.com/office/word/2015/wordml/symex" xmlns:wpg="http://schemas.microsoft.com/office/word/2010/wordprocessingGroup" xmlns:wpi="http://schemas.microsoft.com/office/word/2010/wordprocessingInk" xmlns:wne="http://schemas.microsoft.com/office/word/2006/wordml" xmlns:wps="http://schemas.microsoft.com/office/word/2010/wordprocessingShape" mc:Ignorable="w14 w15 w16se w16cid w16 w16cex w16sdtdh wp14">
+<w:numbering xmlns:wpc="http://schemas.microsoft.com/office/word/2010/wordprocessingCanvas" xmlns:cx="http://schemas.microsoft.com/office/drawing/2014/chartex" xmlns:cx1="http://schemas.microsoft.com/office/drawing/2015/9/8/chartex" xmlns:cx2="http://schemas.microsoft.com/office/drawing/2015/10/21/chartex" xmlns:cx3="http://schemas.microsoft.com/office/drawing/2016/5/9/chartex" xmlns:cx4="http://schemas.microsoft.com/office/drawing/2016/5/10/chartex" xmlns:cx5="http://schemas.microsoft.com/office/drawing/2016/5/11/chartex" xmlns:cx6="http://schemas.microsoft.com/office/drawing/2016/5/12/chartex" xmlns:cx7="http://schemas.microsoft.com/office/drawing/2016/5/13/chartex" xmlns:cx8="http://schemas.microsoft.com/office/drawing/2016/5/14/chartex" xmlns:mc="http://schemas.openxmlformats.org/markup-compatibility/2006" xmlns:aink="http://schemas.microsoft.com/office/drawing/2016/ink" xmlns:am3d="http://schemas.microsoft.com/office/drawing/2017/model3d" xmlns:o="urn:schemas-microsoft-com:office:office" xmlns:oel="http://schemas.microsoft.com/office/2019/extlst" xmlns:r="http://schemas.openxmlformats.org/officeDocument/2006/relationships" xmlns:m="http://schemas.openxmlformats.org/officeDocument/2006/math" xmlns:v="urn:schemas-microsoft-com:vml" xmlns:wp14="http://schemas.microsoft.com/office/word/2010/wordprocessingDrawing" xmlns:wp="http://schemas.openxmlformats.org/drawingml/2006/wordprocessingDrawing" xmlns:w10="urn:schemas-microsoft-com:office:word" xmlns:w="http://schemas.openxmlformats.org/wordprocessingml/2006/main" xmlns:w14="http://schemas.microsoft.com/office/word/2010/wordml" xmlns:w15="http://schemas.microsoft.com/office/word/2012/wordml" xmlns:w16cex="http://schemas.microsoft.com/office/word/2018/wordml/cex" xmlns:w16cid="http://schemas.microsoft.com/office/word/2016/wordml/cid" xmlns:w16="http://schemas.microsoft.com/office/word/2018/wordml" xmlns:w16du="http://schemas.microsoft.com/office/word/2023/wordml/word16du" xmlns:w16sdtdh="http://schemas.microsoft.com/office/word/2020/wordml/sdtdatahash" xmlns:w16se="http://schemas.microsoft.com/office/word/2015/wordml/symex" xmlns:wpg="http://schemas.microsoft.com/office/word/2010/wordprocessingGroup" xmlns:wpi="http://schemas.microsoft.com/office/word/2010/wordprocessingInk" xmlns:wne="http://schemas.microsoft.com/office/word/2006/wordml" xmlns:wps="http://schemas.microsoft.com/office/word/2010/wordprocessingShape" mc:Ignorable="w14 w15 w16se w16cid w16 w16cex w16sdtdh w16du wp14">
   <w:abstractNum w:abstractNumId="0" w15:restartNumberingAfterBreak="0">
     <w:nsid w:val="2D8E4C28"/>
     <w:multiLevelType w:val="hybridMultilevel"/>
@@ -16668,7 +17273,7 @@
 </file>
 
 <file path=word/styles.xml><?xml version="1.0" encoding="utf-8"?>
-<w:styles xmlns:mc="http://schemas.openxmlformats.org/markup-compatibility/2006" xmlns:r="http://schemas.openxmlformats.org/officeDocument/2006/relationships" xmlns:w="http://schemas.openxmlformats.org/wordprocessingml/2006/main" xmlns:w14="http://schemas.microsoft.com/office/word/2010/wordml" xmlns:w15="http://schemas.microsoft.com/office/word/2012/wordml" xmlns:w16cex="http://schemas.microsoft.com/office/word/2018/wordml/cex" xmlns:w16cid="http://schemas.microsoft.com/office/word/2016/wordml/cid" xmlns:w16="http://schemas.microsoft.com/office/word/2018/wordml" xmlns:w16sdtdh="http://schemas.microsoft.com/office/word/2020/wordml/sdtdatahash" xmlns:w16se="http://schemas.microsoft.com/office/word/2015/wordml/symex" mc:Ignorable="w14 w15 w16se w16cid w16 w16cex w16sdtdh">
+<w:styles xmlns:mc="http://schemas.openxmlformats.org/markup-compatibility/2006" xmlns:r="http://schemas.openxmlformats.org/officeDocument/2006/relationships" xmlns:w="http://schemas.openxmlformats.org/wordprocessingml/2006/main" xmlns:w14="http://schemas.microsoft.com/office/word/2010/wordml" xmlns:w15="http://schemas.microsoft.com/office/word/2012/wordml" xmlns:w16cex="http://schemas.microsoft.com/office/word/2018/wordml/cex" xmlns:w16cid="http://schemas.microsoft.com/office/word/2016/wordml/cid" xmlns:w16="http://schemas.microsoft.com/office/word/2018/wordml" xmlns:w16du="http://schemas.microsoft.com/office/word/2023/wordml/word16du" xmlns:w16sdtdh="http://schemas.microsoft.com/office/word/2020/wordml/sdtdatahash" xmlns:w16se="http://schemas.microsoft.com/office/word/2015/wordml/symex" mc:Ignorable="w14 w15 w16se w16cid w16 w16cex w16sdtdh w16du">
   <w:docDefaults>
     <w:rPrDefault>
       <w:rPr>

</xml_diff>

<commit_message>
Further writing in D&I
</commit_message>
<xml_diff>
--- a/docs/project/Report.docx
+++ b/docs/project/Report.docx
@@ -3867,12 +3867,14 @@
         </w:rPr>
         <w:t>, I developed a second “</w:t>
       </w:r>
+      <w:proofErr w:type="spellStart"/>
       <w:r>
         <w:rPr>
           <w:rFonts w:cs="Times New Roman"/>
         </w:rPr>
         <w:t>EnimgaPlus</w:t>
       </w:r>
+      <w:proofErr w:type="spellEnd"/>
       <w:r>
         <w:rPr>
           <w:rFonts w:cs="Times New Roman"/>
@@ -4635,11 +4637,19 @@
           <w:rFonts w:cs="Times New Roman"/>
         </w:rPr>
       </w:pPr>
-      <w:r>
-        <w:rPr>
-          <w:rFonts w:cs="Times New Roman"/>
-        </w:rPr>
-        <w:t xml:space="preserve">TODO : Add more history here </w:t>
+      <w:proofErr w:type="gramStart"/>
+      <w:r>
+        <w:rPr>
+          <w:rFonts w:cs="Times New Roman"/>
+        </w:rPr>
+        <w:t>TODO :</w:t>
+      </w:r>
+      <w:proofErr w:type="gramEnd"/>
+      <w:r>
+        <w:rPr>
+          <w:rFonts w:cs="Times New Roman"/>
+        </w:rPr>
+        <w:t xml:space="preserve"> Add more history here </w:t>
       </w:r>
     </w:p>
     <w:p>
@@ -5210,7 +5220,15 @@
         <w:fldChar w:fldCharType="end"/>
       </w:r>
       <w:r>
-        <w:t xml:space="preserve"> A photo of Enigma I showing the plugboard, keyboard and lampboard. Only a small portion of the rotors are </w:t>
+        <w:t xml:space="preserve"> A photo of Enigma I </w:t>
+      </w:r>
+      <w:proofErr w:type="gramStart"/>
+      <w:r>
+        <w:t>showing</w:t>
+      </w:r>
+      <w:proofErr w:type="gramEnd"/>
+      <w:r>
+        <w:t xml:space="preserve"> the plugboard, keyboard and lampboard. Only a small portion of the rotors are </w:t>
       </w:r>
       <w:r>
         <w:t>visible,</w:t>
@@ -5220,7 +5238,15 @@
       </w:r>
       <w:bookmarkEnd w:id="17"/>
       <w:r>
-        <w:t>. TODO : Cite museum here</w:t>
+        <w:t xml:space="preserve">. </w:t>
+      </w:r>
+      <w:proofErr w:type="gramStart"/>
+      <w:r>
+        <w:t>TODO :</w:t>
+      </w:r>
+      <w:proofErr w:type="gramEnd"/>
+      <w:r>
+        <w:t xml:space="preserve"> Cite museum here</w:t>
       </w:r>
     </w:p>
     <w:p>
@@ -5476,7 +5502,19 @@
         <w:rPr>
           <w:rFonts w:cs="Times New Roman"/>
         </w:rPr>
-        <w:t>, encoding the input.</w:t>
+        <w:t xml:space="preserve">, </w:t>
+      </w:r>
+      <w:r>
+        <w:rPr>
+          <w:rFonts w:cs="Times New Roman"/>
+        </w:rPr>
+        <w:t xml:space="preserve">thereby </w:t>
+      </w:r>
+      <w:r>
+        <w:rPr>
+          <w:rFonts w:cs="Times New Roman"/>
+        </w:rPr>
+        <w:t>encoding the input.</w:t>
       </w:r>
     </w:p>
     <w:p>
@@ -5597,7 +5635,19 @@
         <w:rPr>
           <w:rFonts w:cs="Times New Roman"/>
         </w:rPr>
-        <w:t xml:space="preserve"> Once a rotor would reach its turnover position (the character shown to the user once the notch position is lined up to the pawl, the latter is not seen by the user of the machine), the rotor to left of the turnover rotor would be stepped as well. The right-most rotor would step every key press, the middle rotor would step with a period of 25</w:t>
+        <w:t xml:space="preserve"> Once a rotor reach</w:t>
+      </w:r>
+      <w:r>
+        <w:rPr>
+          <w:rFonts w:cs="Times New Roman"/>
+        </w:rPr>
+        <w:t>ed</w:t>
+      </w:r>
+      <w:r>
+        <w:rPr>
+          <w:rFonts w:cs="Times New Roman"/>
+        </w:rPr>
+        <w:t xml:space="preserve"> its turnover position (the character shown to the user once the notch position is lined up to the pawl, the latter is not seen by the user of the machine), the rotor to left of the turnover rotor would be stepped as well. The right-most rotor would step every key press, the middle rotor would step with a period of 25</w:t>
       </w:r>
       <w:r>
         <w:rPr>
@@ -5781,11 +5831,19 @@
           <w:rFonts w:cs="Times New Roman"/>
         </w:rPr>
       </w:pPr>
-      <w:r>
-        <w:rPr>
-          <w:rFonts w:cs="Times New Roman"/>
-        </w:rPr>
-        <w:t>TODO : Explain double step</w:t>
+      <w:proofErr w:type="gramStart"/>
+      <w:r>
+        <w:rPr>
+          <w:rFonts w:cs="Times New Roman"/>
+        </w:rPr>
+        <w:t>TODO :</w:t>
+      </w:r>
+      <w:proofErr w:type="gramEnd"/>
+      <w:r>
+        <w:rPr>
+          <w:rFonts w:cs="Times New Roman"/>
+        </w:rPr>
+        <w:t xml:space="preserve"> Explain double step</w:t>
       </w:r>
     </w:p>
     <w:p>
@@ -5837,7 +5895,15 @@
         <w:t>Enigma I</w:t>
       </w:r>
       <w:r>
-        <w:t xml:space="preserve"> demonstrating their internal wiring as well as the location of the notch. For example, rotor I will map A to E and B to K provided the rotor is in rest position (Position A and Ring setting A).</w:t>
+        <w:t xml:space="preserve"> </w:t>
+      </w:r>
+      <w:proofErr w:type="gramStart"/>
+      <w:r>
+        <w:t>demonstrating</w:t>
+      </w:r>
+      <w:proofErr w:type="gramEnd"/>
+      <w:r>
+        <w:t xml:space="preserve"> their internal wiring as well as the location of the notch. For example, rotor I will map A to E and B to K provided the rotor is in rest position (Position A and Ring setting A).</w:t>
       </w:r>
     </w:p>
     <w:tbl>
@@ -6524,7 +6590,13 @@
         <w:t xml:space="preserve">Whilst generally, the ring setting formed part of the key, it </w:t>
       </w:r>
       <w:r>
-        <w:t xml:space="preserve">is important to note that it had marginal strength on the strength of the cypher, only affecting the turnover position of the adjacent rotor </w:t>
+        <w:t xml:space="preserve">is important to note that it had marginal </w:t>
+      </w:r>
+      <w:r>
+        <w:t>impact</w:t>
+      </w:r>
+      <w:r>
+        <w:t xml:space="preserve"> on the strength of the cypher, only affecting the turnover position of the adjacent rotor </w:t>
       </w:r>
       <w:sdt>
         <w:sdtPr>
@@ -6823,7 +6895,13 @@
     </w:p>
     <w:p>
       <w:r>
-        <w:t xml:space="preserve">The design of the reflector was to enable whole machine to be reciprocal, </w:t>
+        <w:t>The design of the reflector was to enable</w:t>
+      </w:r>
+      <w:r>
+        <w:t xml:space="preserve"> the</w:t>
+      </w:r>
+      <w:r>
+        <w:t xml:space="preserve"> whole machine to be reciprocal, </w:t>
       </w:r>
       <w:r>
         <w:t>combining</w:t>
@@ -6884,7 +6962,13 @@
     </w:p>
     <w:p>
       <w:r>
-        <w:t xml:space="preserve">The Enigma machine came with a reflector which could be replaced with another but generally remained the same. The three that were available with the </w:t>
+        <w:t xml:space="preserve">The Enigma machine came with a reflector which could be replaced with </w:t>
+      </w:r>
+      <w:r>
+        <w:t>others</w:t>
+      </w:r>
+      <w:r>
+        <w:t xml:space="preserve"> but generally remained the same. The three that were available with the </w:t>
       </w:r>
       <w:r>
         <w:rPr>
@@ -7414,8 +7498,6 @@
       <w:pPr>
         <w:rPr>
           <w:rFonts w:cs="Times New Roman"/>
-          <w:b/>
-          <w:bCs/>
         </w:rPr>
       </w:pPr>
       <w:r>
@@ -7561,25 +7643,13 @@
         <w:rPr>
           <w:rFonts w:cs="Times New Roman"/>
         </w:rPr>
-        <w:t xml:space="preserve">to </w:t>
-      </w:r>
-      <w:r>
-        <w:rPr>
-          <w:rFonts w:cs="Times New Roman"/>
-        </w:rPr>
-        <w:t xml:space="preserve">a </w:t>
-      </w:r>
-      <w:r>
-        <w:rPr>
-          <w:rFonts w:cs="Times New Roman"/>
-        </w:rPr>
-        <w:t xml:space="preserve">different </w:t>
-      </w:r>
-      <w:r>
-        <w:rPr>
-          <w:rFonts w:cs="Times New Roman"/>
-        </w:rPr>
-        <w:t>letter’s contact</w:t>
+        <w:t>to</w:t>
+      </w:r>
+      <w:r>
+        <w:rPr>
+          <w:rFonts w:cs="Times New Roman"/>
+        </w:rPr>
+        <w:t xml:space="preserve"> the contact of a different letter</w:t>
       </w:r>
       <w:r>
         <w:rPr>
@@ -8074,8 +8144,9 @@
       <w:pPr>
         <w:pStyle w:val="Caption"/>
       </w:pPr>
-      <w:bookmarkStart w:id="38" w:name="_Toc158213185"/>
-      <w:bookmarkStart w:id="39" w:name="_Toc159928327"/>
+      <w:bookmarkStart w:id="38" w:name="_Ref160181795"/>
+      <w:bookmarkStart w:id="39" w:name="_Toc158213185"/>
+      <w:bookmarkStart w:id="40" w:name="_Toc159928327"/>
       <w:r>
         <w:t xml:space="preserve">Equation </w:t>
       </w:r>
@@ -8100,11 +8171,12 @@
         </w:rPr>
         <w:fldChar w:fldCharType="end"/>
       </w:r>
+      <w:bookmarkEnd w:id="38"/>
       <w:r>
         <w:t xml:space="preserve"> The encryption steps of Enigma I</w:t>
       </w:r>
-      <w:bookmarkEnd w:id="38"/>
       <w:bookmarkEnd w:id="39"/>
+      <w:bookmarkEnd w:id="40"/>
     </w:p>
     <w:p>
       <w:pPr>
@@ -8113,24 +8185,24 @@
           <w:lang w:val="en-GB"/>
         </w:rPr>
       </w:pPr>
-      <w:bookmarkStart w:id="40" w:name="_Toc159229109"/>
+      <w:bookmarkStart w:id="41" w:name="_Toc159229109"/>
       <w:r>
         <w:rPr>
           <w:lang w:val="en-GB"/>
         </w:rPr>
         <w:t>Abstractions</w:t>
       </w:r>
-      <w:bookmarkEnd w:id="40"/>
-    </w:p>
-    <w:p>
-      <w:r>
-        <w:t xml:space="preserve">The Enigma machine is a </w:t>
+      <w:bookmarkEnd w:id="41"/>
+    </w:p>
+    <w:p>
+      <w:r>
+        <w:t xml:space="preserve">The Enigma machine is </w:t>
       </w:r>
       <w:r>
         <w:t>complex</w:t>
       </w:r>
       <w:r>
-        <w:t xml:space="preserve"> machine. </w:t>
+        <w:t xml:space="preserve">. </w:t>
       </w:r>
       <w:r>
         <w:t>With</w:t>
@@ -8438,7 +8510,19 @@
         <w:rPr>
           <w:rFonts w:eastAsiaTheme="minorEastAsia"/>
         </w:rPr>
-        <w:t xml:space="preserve"> The reason for representing input on the right-hand side is to better reflect the workings of the Enigma machine. It is important to note that, in the case </w:t>
+        <w:t xml:space="preserve"> The reason for representing input on the right-hand side is to better reflect the </w:t>
+      </w:r>
+      <w:r>
+        <w:rPr>
+          <w:rFonts w:eastAsiaTheme="minorEastAsia"/>
+        </w:rPr>
+        <w:t xml:space="preserve">physical layout </w:t>
+      </w:r>
+      <w:r>
+        <w:rPr>
+          <w:rFonts w:eastAsiaTheme="minorEastAsia"/>
+        </w:rPr>
+        <w:t xml:space="preserve">of the Enigma machine. It is important to note that, in the case </w:t>
       </w:r>
       <w:r>
         <w:rPr>
@@ -8557,7 +8641,7 @@
       <w:pPr>
         <w:pStyle w:val="Caption"/>
       </w:pPr>
-      <w:bookmarkStart w:id="41" w:name="_Toc158033856"/>
+      <w:bookmarkStart w:id="42" w:name="_Toc158033856"/>
       <w:r>
         <w:t xml:space="preserve">Figure </w:t>
       </w:r>
@@ -8585,10 +8669,15 @@
       <w:r>
         <w:t xml:space="preserve"> </w:t>
       </w:r>
-      <w:bookmarkEnd w:id="41"/>
-      <w:r>
-        <w:t>A wiring diagram to show a plugboards potential encoding</w:t>
-      </w:r>
+      <w:bookmarkEnd w:id="42"/>
+      <w:r>
+        <w:t xml:space="preserve">A wiring diagram to show a plugboards potential </w:t>
+      </w:r>
+      <w:proofErr w:type="gramStart"/>
+      <w:r>
+        <w:t>encoding</w:t>
+      </w:r>
+      <w:proofErr w:type="gramEnd"/>
     </w:p>
     <w:p>
       <w:r>
@@ -8777,9 +8866,9 @@
           <w:i w:val="0"/>
         </w:rPr>
       </w:pPr>
-      <w:bookmarkStart w:id="42" w:name="_Ref158212623"/>
-      <w:bookmarkStart w:id="43" w:name="_Toc158213186"/>
-      <w:bookmarkStart w:id="44" w:name="_Toc159928328"/>
+      <w:bookmarkStart w:id="43" w:name="_Ref158212623"/>
+      <w:bookmarkStart w:id="44" w:name="_Toc158213186"/>
+      <w:bookmarkStart w:id="45" w:name="_Toc159928328"/>
       <w:r>
         <w:t xml:space="preserve">Equation </w:t>
       </w:r>
@@ -8804,18 +8893,20 @@
         </w:rPr>
         <w:fldChar w:fldCharType="end"/>
       </w:r>
-      <w:bookmarkEnd w:id="42"/>
+      <w:bookmarkEnd w:id="43"/>
       <w:r>
         <w:t xml:space="preserve"> An equation and additional constraints to describe the behaviour of an Enigma </w:t>
       </w:r>
+      <w:proofErr w:type="gramStart"/>
       <w:r>
         <w:t>r</w:t>
       </w:r>
       <w:r>
         <w:t>eflector</w:t>
       </w:r>
-      <w:bookmarkEnd w:id="43"/>
       <w:bookmarkEnd w:id="44"/>
+      <w:bookmarkEnd w:id="45"/>
+      <w:proofErr w:type="gramEnd"/>
     </w:p>
     <w:p>
       <w:pPr>
@@ -8866,7 +8957,7 @@
       <w:pPr>
         <w:pStyle w:val="Caption"/>
       </w:pPr>
-      <w:bookmarkStart w:id="45" w:name="_Toc158033857"/>
+      <w:bookmarkStart w:id="46" w:name="_Toc158033857"/>
       <w:r>
         <w:t xml:space="preserve">Figure </w:t>
       </w:r>
@@ -8894,10 +8985,15 @@
       <w:r>
         <w:t xml:space="preserve"> </w:t>
       </w:r>
-      <w:bookmarkEnd w:id="45"/>
-      <w:r>
-        <w:t>A wiring diagram to show a potential encoding for a reflector</w:t>
-      </w:r>
+      <w:bookmarkEnd w:id="46"/>
+      <w:r>
+        <w:t xml:space="preserve">A wiring diagram to show a potential encoding for a </w:t>
+      </w:r>
+      <w:proofErr w:type="gramStart"/>
+      <w:r>
+        <w:t>reflector</w:t>
+      </w:r>
+      <w:proofErr w:type="gramEnd"/>
     </w:p>
     <w:p>
       <w:pPr>
@@ -8942,17 +9038,23 @@
         <w:t xml:space="preserve">, </w:t>
       </w:r>
       <w:r>
-        <w:t>the image on the right depicts the same rotor displayed on the left but with a rotation of one. This leads to the connections between nodes to move upwards</w:t>
+        <w:t xml:space="preserve">the image on the right depicts the same rotor displayed on the left but with a rotation of one. This </w:t>
+      </w:r>
+      <w:r>
+        <w:t xml:space="preserve">causes </w:t>
+      </w:r>
+      <w:r>
+        <w:t>the connections between nodes to move upwards</w:t>
       </w:r>
       <w:r>
         <w:t xml:space="preserve"> whereas the ring setting will cause them to move downwards</w:t>
       </w:r>
       <w:r>
-        <w:t xml:space="preserve">. This effect is easily seen with the horizontal connection </w:t>
+        <w:t xml:space="preserve">. This effect is easily seen with the horizontal connection between </w:t>
       </w:r>
       <w:r>
         <w:lastRenderedPageBreak/>
-        <w:t>between F</w:t>
+        <w:t>F</w:t>
       </w:r>
       <w:r>
         <w:t xml:space="preserve"> on the left image</w:t>
@@ -9528,9 +9630,9 @@
       <w:pPr>
         <w:pStyle w:val="Caption"/>
       </w:pPr>
-      <w:bookmarkStart w:id="46" w:name="_Ref158106899"/>
-      <w:bookmarkStart w:id="47" w:name="_Toc158213187"/>
-      <w:bookmarkStart w:id="48" w:name="_Toc159928329"/>
+      <w:bookmarkStart w:id="47" w:name="_Ref158106899"/>
+      <w:bookmarkStart w:id="48" w:name="_Toc158213187"/>
+      <w:bookmarkStart w:id="49" w:name="_Toc159928329"/>
       <w:r>
         <w:t xml:space="preserve">Equation </w:t>
       </w:r>
@@ -9549,7 +9651,7 @@
       <w:r>
         <w:fldChar w:fldCharType="end"/>
       </w:r>
-      <w:bookmarkEnd w:id="46"/>
+      <w:bookmarkEnd w:id="47"/>
       <w:r>
         <w:t xml:space="preserve"> A function to represent the encoding behaviour of the rotor where x and x` are letters</w:t>
       </w:r>
@@ -9585,10 +9687,15 @@
         </m:r>
       </m:oMath>
       <w:r>
-        <w:t xml:space="preserve"> represents the ring setting</w:t>
-      </w:r>
-      <w:bookmarkEnd w:id="47"/>
+        <w:t xml:space="preserve"> represents the ring </w:t>
+      </w:r>
+      <w:proofErr w:type="gramStart"/>
+      <w:r>
+        <w:t>setting</w:t>
+      </w:r>
       <w:bookmarkEnd w:id="48"/>
+      <w:bookmarkEnd w:id="49"/>
+      <w:proofErr w:type="gramEnd"/>
     </w:p>
     <w:p>
       <w:pPr>
@@ -9680,8 +9787,8 @@
       <w:pPr>
         <w:pStyle w:val="Caption"/>
       </w:pPr>
-      <w:bookmarkStart w:id="49" w:name="_Ref158106695"/>
-      <w:bookmarkStart w:id="50" w:name="_Toc158033858"/>
+      <w:bookmarkStart w:id="50" w:name="_Ref158106695"/>
+      <w:bookmarkStart w:id="51" w:name="_Toc158033858"/>
       <w:r>
         <w:t xml:space="preserve">Figure </w:t>
       </w:r>
@@ -9706,7 +9813,7 @@
         </w:rPr>
         <w:fldChar w:fldCharType="end"/>
       </w:r>
-      <w:bookmarkEnd w:id="49"/>
+      <w:bookmarkEnd w:id="50"/>
       <w:r>
         <w:t xml:space="preserve"> </w:t>
       </w:r>
@@ -9734,10 +9841,12 @@
       <w:r>
         <w:t xml:space="preserve">. The diagram on the right shows the same rotor as on the left, but with a rotation of </w:t>
       </w:r>
+      <w:proofErr w:type="gramStart"/>
       <w:r>
         <w:t>one</w:t>
       </w:r>
-      <w:bookmarkEnd w:id="50"/>
+      <w:bookmarkEnd w:id="51"/>
+      <w:proofErr w:type="gramEnd"/>
     </w:p>
     <w:p>
       <w:r>
@@ -9855,7 +9964,7 @@
       <w:pPr>
         <w:pStyle w:val="Caption"/>
       </w:pPr>
-      <w:bookmarkStart w:id="51" w:name="_Toc158033859"/>
+      <w:bookmarkStart w:id="52" w:name="_Toc158033859"/>
       <w:r>
         <w:t xml:space="preserve">Figure </w:t>
       </w:r>
@@ -9892,7 +10001,7 @@
       <w:r>
         <w:t xml:space="preserve"> The names of each rotor/reflector do not match the encodings but are given as an example.</w:t>
       </w:r>
-      <w:bookmarkEnd w:id="51"/>
+      <w:bookmarkEnd w:id="52"/>
     </w:p>
     <w:p>
       <w:pPr>
@@ -9943,7 +10052,7 @@
       <w:pPr>
         <w:pStyle w:val="Caption"/>
       </w:pPr>
-      <w:bookmarkStart w:id="52" w:name="_Toc158033860"/>
+      <w:bookmarkStart w:id="53" w:name="_Toc158033860"/>
       <w:r>
         <w:t xml:space="preserve">Figure </w:t>
       </w:r>
@@ -9977,7 +10086,7 @@
       <w:r>
         <w:t>to C.</w:t>
       </w:r>
-      <w:bookmarkEnd w:id="52"/>
+      <w:bookmarkEnd w:id="53"/>
     </w:p>
     <w:p>
       <w:pPr>
@@ -9986,30 +10095,30 @@
           <w:lang w:val="en-GB"/>
         </w:rPr>
       </w:pPr>
-      <w:bookmarkStart w:id="53" w:name="_Toc154920739"/>
-      <w:bookmarkStart w:id="54" w:name="_Ref157502754"/>
-      <w:bookmarkStart w:id="55" w:name="_Ref157502803"/>
-      <w:bookmarkStart w:id="56" w:name="_Ref157502856"/>
-      <w:bookmarkStart w:id="57" w:name="_Ref157502866"/>
-      <w:bookmarkStart w:id="58" w:name="_Toc159229110"/>
+      <w:bookmarkStart w:id="54" w:name="_Toc154920739"/>
+      <w:bookmarkStart w:id="55" w:name="_Ref157502754"/>
+      <w:bookmarkStart w:id="56" w:name="_Ref157502803"/>
+      <w:bookmarkStart w:id="57" w:name="_Ref157502856"/>
+      <w:bookmarkStart w:id="58" w:name="_Ref157502866"/>
+      <w:bookmarkStart w:id="59" w:name="_Toc159229110"/>
       <w:r>
         <w:rPr>
           <w:lang w:val="en-GB"/>
         </w:rPr>
         <w:t>Design Flaws</w:t>
       </w:r>
-      <w:bookmarkEnd w:id="53"/>
       <w:bookmarkEnd w:id="54"/>
       <w:bookmarkEnd w:id="55"/>
       <w:bookmarkEnd w:id="56"/>
       <w:bookmarkEnd w:id="57"/>
+      <w:bookmarkEnd w:id="58"/>
       <w:r>
         <w:rPr>
           <w:lang w:val="en-GB"/>
         </w:rPr>
         <w:t xml:space="preserve"> &amp; Remedies</w:t>
       </w:r>
-      <w:bookmarkEnd w:id="58"/>
+      <w:bookmarkEnd w:id="59"/>
     </w:p>
     <w:p>
       <w:pPr>
@@ -10018,16 +10127,16 @@
           <w:lang w:val="en-GB"/>
         </w:rPr>
       </w:pPr>
-      <w:bookmarkStart w:id="59" w:name="_Ref158720154"/>
-      <w:bookmarkStart w:id="60" w:name="_Toc159229111"/>
+      <w:bookmarkStart w:id="60" w:name="_Ref158720154"/>
+      <w:bookmarkStart w:id="61" w:name="_Toc159229111"/>
       <w:r>
         <w:rPr>
           <w:lang w:val="en-GB"/>
         </w:rPr>
         <w:t>Cypher Strength</w:t>
       </w:r>
-      <w:bookmarkEnd w:id="59"/>
       <w:bookmarkEnd w:id="60"/>
+      <w:bookmarkEnd w:id="61"/>
     </w:p>
     <w:p>
       <w:r>
@@ -10075,7 +10184,13 @@
         <w:t>operating</w:t>
       </w:r>
       <w:r>
-        <w:t xml:space="preserve"> the machine often opting to use the same 3 rotors and neglecting to use more than one reflector </w:t>
+        <w:t xml:space="preserve"> the machine often opting to use the same 3 rotors and neglecting to </w:t>
+      </w:r>
+      <w:r>
+        <w:t xml:space="preserve">change the </w:t>
+      </w:r>
+      <w:r>
+        <w:t xml:space="preserve">reflector </w:t>
       </w:r>
       <w:sdt>
         <w:sdtPr>
@@ -10110,7 +10225,10 @@
         <w:t xml:space="preserve">between operators </w:t>
       </w:r>
       <w:r>
-        <w:t xml:space="preserve">due to factors that could have been largely avoided </w:t>
+        <w:t xml:space="preserve">by </w:t>
+      </w:r>
+      <w:r>
+        <w:t xml:space="preserve">factors that could have been largely avoided </w:t>
       </w:r>
       <w:sdt>
         <w:sdtPr>
@@ -10222,9 +10340,11 @@
       <w:r>
         <w:t xml:space="preserve">. In fact, work from Tang, </w:t>
       </w:r>
+      <w:proofErr w:type="gramStart"/>
       <w:r>
         <w:t>Lee</w:t>
       </w:r>
+      <w:proofErr w:type="gramEnd"/>
       <w:r>
         <w:t xml:space="preserve"> and Russo </w:t>
       </w:r>
@@ -10441,13 +10561,19 @@
         <w:rPr>
           <w:rFonts w:eastAsiaTheme="minorEastAsia"/>
         </w:rPr>
-        <w:t>different mappings from keyboard to lamp board. However, this assumes that there are no restrictions with</w:t>
+        <w:t xml:space="preserve">different mappings from keyboard to lamp board. However, this assumes that there are no restrictions </w:t>
       </w:r>
       <w:r>
         <w:rPr>
           <w:rFonts w:eastAsiaTheme="minorEastAsia"/>
         </w:rPr>
-        <w:t xml:space="preserve"> how the mappings can be configured</w:t>
+        <w:t xml:space="preserve">on </w:t>
+      </w:r>
+      <w:r>
+        <w:rPr>
+          <w:rFonts w:eastAsiaTheme="minorEastAsia"/>
+        </w:rPr>
+        <w:t>how the mappings can be configured</w:t>
       </w:r>
       <w:r>
         <w:rPr>
@@ -10678,7 +10804,19 @@
         <w:rPr>
           <w:rFonts w:eastAsiaTheme="minorEastAsia"/>
         </w:rPr>
-        <w:t xml:space="preserve"> is due to two features of the machine being self-coding and reciprocal coding (see </w:t>
+        <w:t xml:space="preserve"> is due to two features of the machine</w:t>
+      </w:r>
+      <w:r>
+        <w:rPr>
+          <w:rFonts w:eastAsiaTheme="minorEastAsia"/>
+        </w:rPr>
+        <w:t>:</w:t>
+      </w:r>
+      <w:r>
+        <w:rPr>
+          <w:rFonts w:eastAsiaTheme="minorEastAsia"/>
+        </w:rPr>
+        <w:t xml:space="preserve"> self-coding and reciprocal coding (see </w:t>
       </w:r>
       <w:r>
         <w:rPr>
@@ -10970,9 +11108,9 @@
       <w:pPr>
         <w:pStyle w:val="Caption"/>
       </w:pPr>
-      <w:bookmarkStart w:id="61" w:name="_Ref158212021"/>
-      <w:bookmarkStart w:id="62" w:name="_Toc158213188"/>
-      <w:bookmarkStart w:id="63" w:name="_Toc159928330"/>
+      <w:bookmarkStart w:id="62" w:name="_Ref158212021"/>
+      <w:bookmarkStart w:id="63" w:name="_Toc158213188"/>
+      <w:bookmarkStart w:id="64" w:name="_Toc159928330"/>
       <w:r>
         <w:t xml:space="preserve">Equation </w:t>
       </w:r>
@@ -10997,12 +11135,12 @@
         </w:rPr>
         <w:fldChar w:fldCharType="end"/>
       </w:r>
-      <w:bookmarkEnd w:id="61"/>
+      <w:bookmarkEnd w:id="62"/>
       <w:r>
         <w:t xml:space="preserve"> Definition of double factorial</w:t>
       </w:r>
-      <w:bookmarkEnd w:id="62"/>
       <w:bookmarkEnd w:id="63"/>
+      <w:bookmarkEnd w:id="64"/>
     </w:p>
     <w:p>
       <w:pPr>
@@ -11273,9 +11411,9 @@
           <w:i w:val="0"/>
         </w:rPr>
       </w:pPr>
-      <w:bookmarkStart w:id="64" w:name="_Ref158211604"/>
-      <w:bookmarkStart w:id="65" w:name="_Toc158213189"/>
-      <w:bookmarkStart w:id="66" w:name="_Toc159928331"/>
+      <w:bookmarkStart w:id="65" w:name="_Ref158211604"/>
+      <w:bookmarkStart w:id="66" w:name="_Toc158213189"/>
+      <w:bookmarkStart w:id="67" w:name="_Toc159928331"/>
       <w:r>
         <w:t xml:space="preserve">Equation </w:t>
       </w:r>
@@ -11300,7 +11438,7 @@
         </w:rPr>
         <w:fldChar w:fldCharType="end"/>
       </w:r>
-      <w:bookmarkEnd w:id="64"/>
+      <w:bookmarkEnd w:id="65"/>
       <w:r>
         <w:t xml:space="preserve"> The number of settings (key space) of Enigma I assuming 10</w:t>
       </w:r>
@@ -11308,7 +11446,15 @@
         <w:t xml:space="preserve"> plugboard</w:t>
       </w:r>
       <w:r>
-        <w:t xml:space="preserve"> cables are used. Ring setting is omitted as it was not changed by the Germans. Based on work from Tang, Lee and Russo </w:t>
+        <w:t xml:space="preserve"> cables are used. Ring setting is omitted as it was not changed by the Germans. Based on work from Tang, </w:t>
+      </w:r>
+      <w:proofErr w:type="gramStart"/>
+      <w:r>
+        <w:t>Lee</w:t>
+      </w:r>
+      <w:proofErr w:type="gramEnd"/>
+      <w:r>
+        <w:t xml:space="preserve"> and Russo </w:t>
       </w:r>
       <w:sdt>
         <w:sdtPr>
@@ -11339,8 +11485,8 @@
       <w:r>
         <w:t>.</w:t>
       </w:r>
-      <w:bookmarkEnd w:id="65"/>
       <w:bookmarkEnd w:id="66"/>
+      <w:bookmarkEnd w:id="67"/>
     </w:p>
     <w:p>
       <w:pPr>
@@ -11349,14 +11495,14 @@
           <w:lang w:val="en-GB"/>
         </w:rPr>
       </w:pPr>
-      <w:bookmarkStart w:id="67" w:name="_Toc159229112"/>
+      <w:bookmarkStart w:id="68" w:name="_Toc159229112"/>
       <w:r>
         <w:rPr>
           <w:lang w:val="en-GB"/>
         </w:rPr>
         <w:t>Improving the Machine</w:t>
       </w:r>
-      <w:bookmarkEnd w:id="67"/>
+      <w:bookmarkEnd w:id="68"/>
     </w:p>
     <w:p>
       <w:pPr>
@@ -11390,7 +11536,13 @@
         <w:t xml:space="preserve">with </w:t>
       </w:r>
       <w:r>
-        <w:t xml:space="preserve">more rotors. This can be done by adding an additional slot to the machine to allow for 4 or more rotors to be in use at one time, or even using the usual 3 rotor slots but having a larger collection to choose from. In </w:t>
+        <w:t>more rotors. This can be done by adding an additional slot to the machine to allow for 4 or more rotors to be in use at</w:t>
+      </w:r>
+      <w:r>
+        <w:t xml:space="preserve"> any</w:t>
+      </w:r>
+      <w:r>
+        <w:t xml:space="preserve"> one time, or even using the usual 3 rotor slots but having a larger collection to choose from. In </w:t>
       </w:r>
       <w:r>
         <w:t>fact,</w:t>
@@ -11428,7 +11580,15 @@
         </w:sdtContent>
       </w:sdt>
       <w:r>
-        <w:t xml:space="preserve"> in order to increase the key space. Other machines that were inspired by Enigma</w:t>
+        <w:t xml:space="preserve"> </w:t>
+      </w:r>
+      <w:proofErr w:type="gramStart"/>
+      <w:r>
+        <w:t>in order to</w:t>
+      </w:r>
+      <w:proofErr w:type="gramEnd"/>
+      <w:r>
+        <w:t xml:space="preserve"> increase the key space. Other machines inspired by Enigma</w:t>
       </w:r>
       <w:r>
         <w:t>,</w:t>
@@ -11614,7 +11774,7 @@
       <w:r>
         <w:t>demonstrates a circuit that only uses 3 rotors omitting both the reflector and the plugboard. By removing these two components, it avoids both self-coding and reciprocal coding by separating encoding and decoding into two distinct functions. For encoding, the current would pass from right to left, and vice versa for decoding. Whilst this model does not include the plugboar</w:t>
       </w:r>
-      <w:bookmarkStart w:id="68" w:name="_Toc154920741"/>
+      <w:bookmarkStart w:id="69" w:name="_Toc154920741"/>
       <w:r>
         <w:t xml:space="preserve">d, so long as it is only applied once in an encryption, it can still be </w:t>
       </w:r>
@@ -11622,7 +11782,10 @@
         <w:t xml:space="preserve">included </w:t>
       </w:r>
       <w:r>
-        <w:t>such that both weaknesses are avoided</w:t>
+        <w:t>so</w:t>
+      </w:r>
+      <w:r>
+        <w:t xml:space="preserve"> that both weaknesses are avoided</w:t>
       </w:r>
       <w:r>
         <w:t xml:space="preserve">. The removal of the reflector does reduce the key </w:t>
@@ -11699,7 +11862,7 @@
       <w:pPr>
         <w:pStyle w:val="Caption"/>
       </w:pPr>
-      <w:bookmarkStart w:id="69" w:name="_Ref159153964"/>
+      <w:bookmarkStart w:id="70" w:name="_Ref159153964"/>
       <w:r>
         <w:t xml:space="preserve">Figure </w:t>
       </w:r>
@@ -11724,7 +11887,7 @@
         </w:rPr>
         <w:fldChar w:fldCharType="end"/>
       </w:r>
-      <w:bookmarkEnd w:id="69"/>
+      <w:bookmarkEnd w:id="70"/>
       <w:r>
         <w:t xml:space="preserve"> A circuit showing an Enigma style machine avoiding both self-coding and reciprocal coding. Taken from Figure 6 </w:t>
       </w:r>
@@ -11805,7 +11968,15 @@
         <w:t xml:space="preserve"> the main inspiration for “EnigmaPlus”</w:t>
       </w:r>
       <w:r>
-        <w:t>. By representing this circuit as a wiring diagram similar to Figures 6-7, a logical model for this machine can be inferred</w:t>
+        <w:t xml:space="preserve">. By representing this circuit as a wiring diagram </w:t>
+      </w:r>
+      <w:proofErr w:type="gramStart"/>
+      <w:r>
+        <w:t>similar to</w:t>
+      </w:r>
+      <w:proofErr w:type="gramEnd"/>
+      <w:r>
+        <w:t xml:space="preserve"> Figures 6-7, a logical model for this machine can be inferred</w:t>
       </w:r>
       <w:r>
         <w:t xml:space="preserve"> as shown in</w:t>
@@ -11907,7 +12078,7 @@
       <w:pPr>
         <w:pStyle w:val="Caption"/>
       </w:pPr>
-      <w:bookmarkStart w:id="70" w:name="_Ref159148223"/>
+      <w:bookmarkStart w:id="71" w:name="_Ref159148223"/>
       <w:r>
         <w:t xml:space="preserve">Figure </w:t>
       </w:r>
@@ -11932,7 +12103,7 @@
         </w:rPr>
         <w:fldChar w:fldCharType="end"/>
       </w:r>
-      <w:bookmarkEnd w:id="70"/>
+      <w:bookmarkEnd w:id="71"/>
       <w:r>
         <w:t xml:space="preserve"> A wiring diagram depicting "EnigmaPlus". Note that there is no reflector </w:t>
       </w:r>
@@ -11948,8 +12119,8 @@
       <w:r>
         <w:t xml:space="preserve"> directions.</w:t>
       </w:r>
-      <w:bookmarkStart w:id="71" w:name="_Toc159229113"/>
-      <w:bookmarkEnd w:id="68"/>
+      <w:bookmarkStart w:id="72" w:name="_Toc159229113"/>
+      <w:bookmarkEnd w:id="69"/>
     </w:p>
     <w:p/>
     <w:p>
@@ -11965,7 +12136,7 @@
         </w:rPr>
         <w:t>Related work</w:t>
       </w:r>
-      <w:bookmarkEnd w:id="71"/>
+      <w:bookmarkEnd w:id="72"/>
     </w:p>
     <w:p>
       <w:r>
@@ -11988,7 +12159,13 @@
         <w:t xml:space="preserve"> </w:t>
       </w:r>
       <w:r>
-        <w:t xml:space="preserve">were inspired by the similar products. In addition to this, the paper written by Thimbleby </w:t>
+        <w:t>were inspired by the</w:t>
+      </w:r>
+      <w:r>
+        <w:t xml:space="preserve">se </w:t>
+      </w:r>
+      <w:r>
+        <w:t xml:space="preserve">products. In addition to this, the paper written by Thimbleby </w:t>
       </w:r>
       <w:sdt>
         <w:sdtPr>
@@ -12131,7 +12308,15 @@
         <w:t xml:space="preserve"> </w:t>
       </w:r>
       <w:r>
-        <w:t>offers extremely interactive 3D simulation of the Enigma machine. This simulation allows full control of the machine down to each minute detail. Users can open different parts of the machine with their mouse and drag and drop rotors into place on a virtual model of the machine. The level of detail in this simulation offers an authentic experience for the user and is highly recommended for those who would like to experience the machine as a whole.</w:t>
+        <w:t xml:space="preserve">offers extremely interactive 3D simulation of the Enigma machine. This simulation allows full control of the machine down to each minute detail. Users can open different parts of the machine with their mouse and drag and drop rotors into place on a virtual model of the machine. The level of detail in this simulation offers an authentic experience for the user and is highly recommended for those who would like to experience the </w:t>
+      </w:r>
+      <w:proofErr w:type="gramStart"/>
+      <w:r>
+        <w:t>machine as a whole</w:t>
+      </w:r>
+      <w:proofErr w:type="gramEnd"/>
+      <w:r>
+        <w:t>.</w:t>
       </w:r>
     </w:p>
     <w:p>
@@ -12183,7 +12368,15 @@
         <w:t>s</w:t>
       </w:r>
       <w:r>
-        <w:t xml:space="preserve"> 3-7. This particular page was the inspiration </w:t>
+        <w:t xml:space="preserve"> 3-7. This </w:t>
+      </w:r>
+      <w:proofErr w:type="gramStart"/>
+      <w:r>
+        <w:t>particular page</w:t>
+      </w:r>
+      <w:proofErr w:type="gramEnd"/>
+      <w:r>
+        <w:t xml:space="preserve"> was the inspiration </w:t>
       </w:r>
       <w:r>
         <w:t>for the visualiser functionality for this project</w:t>
@@ -12199,8 +12392,8 @@
           <w:lang w:val="en-GB"/>
         </w:rPr>
       </w:pPr>
-      <w:bookmarkStart w:id="72" w:name="_Toc154920742"/>
-      <w:bookmarkStart w:id="73" w:name="_Toc159229114"/>
+      <w:bookmarkStart w:id="73" w:name="_Toc154920742"/>
+      <w:bookmarkStart w:id="74" w:name="_Toc159229114"/>
       <w:r>
         <w:rPr>
           <w:lang w:val="en-GB"/>
@@ -12208,15 +12401,27 @@
         <w:lastRenderedPageBreak/>
         <w:t>Design &amp; Implementation</w:t>
       </w:r>
-      <w:bookmarkEnd w:id="72"/>
       <w:bookmarkEnd w:id="73"/>
-    </w:p>
-    <w:p>
-      <w:r>
-        <w:t xml:space="preserve">The goal of this project was to simulate the Enigma machine and EnigmaPlus as well as providing an interface to interact with these models. This section gives an in-depth look into the design and implementation of the </w:t>
-      </w:r>
-      <w:r>
-        <w:t>two models and the applications.</w:t>
+      <w:bookmarkEnd w:id="74"/>
+    </w:p>
+    <w:p>
+      <w:r>
+        <w:t xml:space="preserve">The goal of this project was to simulate the Enigma machine and EnigmaPlus as well as providing an interface to interact with these models. This section gives an in-depth </w:t>
+      </w:r>
+      <w:r>
+        <w:t xml:space="preserve">account of </w:t>
+      </w:r>
+      <w:r>
+        <w:t xml:space="preserve">the design and implementation of the </w:t>
+      </w:r>
+      <w:r>
+        <w:t xml:space="preserve">two models and the </w:t>
+      </w:r>
+      <w:r>
+        <w:t>accompanying interfaces</w:t>
+      </w:r>
+      <w:r>
+        <w:t>.</w:t>
       </w:r>
     </w:p>
     <w:p>
@@ -12226,16 +12431,16 @@
           <w:lang w:val="en-GB"/>
         </w:rPr>
       </w:pPr>
-      <w:bookmarkStart w:id="74" w:name="_Toc154920743"/>
-      <w:bookmarkStart w:id="75" w:name="_Toc159229115"/>
+      <w:bookmarkStart w:id="75" w:name="_Toc154920743"/>
+      <w:bookmarkStart w:id="76" w:name="_Toc159229115"/>
       <w:r>
         <w:rPr>
           <w:lang w:val="en-GB"/>
         </w:rPr>
         <w:t>Tools and Technologies</w:t>
       </w:r>
-      <w:bookmarkEnd w:id="74"/>
       <w:bookmarkEnd w:id="75"/>
+      <w:bookmarkEnd w:id="76"/>
     </w:p>
     <w:p>
       <w:pPr>
@@ -12561,16 +12766,16 @@
           <w:lang w:val="en-GB"/>
         </w:rPr>
       </w:pPr>
-      <w:bookmarkStart w:id="76" w:name="_Toc154920744"/>
-      <w:bookmarkStart w:id="77" w:name="_Toc159229116"/>
+      <w:bookmarkStart w:id="77" w:name="_Toc154920744"/>
+      <w:bookmarkStart w:id="78" w:name="_Toc159229116"/>
       <w:r>
         <w:rPr>
           <w:lang w:val="en-GB"/>
         </w:rPr>
         <w:t>Enigma Model Design</w:t>
       </w:r>
-      <w:bookmarkEnd w:id="76"/>
       <w:bookmarkEnd w:id="77"/>
+      <w:bookmarkEnd w:id="78"/>
     </w:p>
     <w:p>
       <w:r>
@@ -12608,8 +12813,13 @@
       </w:r>
     </w:p>
     <w:p>
-      <w:r>
-        <w:t>TODO : UML Diagram here</w:t>
+      <w:proofErr w:type="gramStart"/>
+      <w:r>
+        <w:t>TODO :</w:t>
+      </w:r>
+      <w:proofErr w:type="gramEnd"/>
+      <w:r>
+        <w:t xml:space="preserve"> UML Diagram here</w:t>
       </w:r>
     </w:p>
     <w:p>
@@ -12653,10 +12863,15 @@
         <w:fldChar w:fldCharType="end"/>
       </w:r>
       <w:r>
-        <w:t>). For simplicity reasons, the UML diagram shown in [</w:t>
-      </w:r>
-      <w:r>
-        <w:t>TODO : Figure</w:t>
+        <w:t>). For simplicity, the UML diagram shown in [</w:t>
+      </w:r>
+      <w:proofErr w:type="gramStart"/>
+      <w:r>
+        <w:t>TODO :</w:t>
+      </w:r>
+      <w:proofErr w:type="gramEnd"/>
+      <w:r>
+        <w:t xml:space="preserve"> Figure</w:t>
       </w:r>
       <w:r>
         <w:t xml:space="preserve">] does not contain EnigmaPlus </w:t>
@@ -12690,16 +12905,16 @@
           <w:lang w:val="en-GB"/>
         </w:rPr>
       </w:pPr>
-      <w:bookmarkStart w:id="78" w:name="_Toc154920745"/>
-      <w:bookmarkStart w:id="79" w:name="_Toc159229117"/>
+      <w:bookmarkStart w:id="79" w:name="_Toc154920745"/>
+      <w:bookmarkStart w:id="80" w:name="_Toc159229117"/>
       <w:r>
         <w:rPr>
           <w:lang w:val="en-GB"/>
         </w:rPr>
         <w:t>Keyboard &amp; Lamp board</w:t>
       </w:r>
-      <w:bookmarkEnd w:id="78"/>
       <w:bookmarkEnd w:id="79"/>
+      <w:bookmarkEnd w:id="80"/>
     </w:p>
     <w:p>
       <w:r>
@@ -12722,16 +12937,16 @@
           <w:lang w:val="en-GB"/>
         </w:rPr>
       </w:pPr>
-      <w:bookmarkStart w:id="80" w:name="_Toc154920746"/>
-      <w:bookmarkStart w:id="81" w:name="_Toc159229118"/>
+      <w:bookmarkStart w:id="81" w:name="_Toc154920746"/>
+      <w:bookmarkStart w:id="82" w:name="_Toc159229118"/>
       <w:r>
         <w:rPr>
           <w:lang w:val="en-GB"/>
         </w:rPr>
         <w:t>Reflector</w:t>
       </w:r>
-      <w:bookmarkEnd w:id="80"/>
       <w:bookmarkEnd w:id="81"/>
+      <w:bookmarkEnd w:id="82"/>
     </w:p>
     <w:p>
       <w:r>
@@ -12809,10 +13024,15 @@
         <w:t>addition,</w:t>
       </w:r>
       <w:r>
-        <w:t xml:space="preserve"> for the standard alphabet of 26 characters, there would have needed to be 52 key-value pairs in the hash-map. As such it was decided that a simple array </w:t>
-      </w:r>
-      <w:r>
-        <w:lastRenderedPageBreak/>
+        <w:t xml:space="preserve"> for the standard alphabet of 26 characters, there would have needed to be 52 key-value pairs in the hash-map. </w:t>
+      </w:r>
+      <w:r>
+        <w:t>I</w:t>
+      </w:r>
+      <w:r>
+        <w:t xml:space="preserve">t was decided that a simple array </w:t>
+      </w:r>
+      <w:r>
         <w:t xml:space="preserve">(depicted as </w:t>
       </w:r>
       <w:r>
@@ -12820,6 +13040,7 @@
           <w:rStyle w:val="InlineCodeChar"/>
           <w:szCs w:val="20"/>
         </w:rPr>
+        <w:lastRenderedPageBreak/>
         <w:t>wiring</w:t>
       </w:r>
       <w:r>
@@ -12961,9 +13182,19 @@
       </w:r>
     </w:p>
     <w:p>
-      <w:r>
-        <w:t>TODO : Ensure this is correct? This allows a reflector to not have reciprocal coding?</w:t>
-      </w:r>
+      <w:proofErr w:type="gramStart"/>
+      <w:r>
+        <w:t>TODO :</w:t>
+      </w:r>
+      <w:proofErr w:type="gramEnd"/>
+      <w:r>
+        <w:t xml:space="preserve"> Ensure this is correct? This allows a reflector to not have reciprocal </w:t>
+      </w:r>
+      <w:proofErr w:type="gramStart"/>
+      <w:r>
+        <w:t>coding?</w:t>
+      </w:r>
+      <w:proofErr w:type="gramEnd"/>
     </w:p>
     <w:p>
       <w:pPr>
@@ -13173,8 +13404,8 @@
       <w:pPr>
         <w:pStyle w:val="Caption"/>
       </w:pPr>
-      <w:bookmarkStart w:id="82" w:name="_Ref159929902"/>
-      <w:bookmarkStart w:id="83" w:name="_Toc159929943"/>
+      <w:bookmarkStart w:id="83" w:name="_Ref159929902"/>
+      <w:bookmarkStart w:id="84" w:name="_Toc159929943"/>
       <w:r>
         <w:t xml:space="preserve">Code Block </w:t>
       </w:r>
@@ -13199,14 +13430,16 @@
         </w:rPr>
         <w:fldChar w:fldCharType="end"/>
       </w:r>
-      <w:bookmarkEnd w:id="82"/>
+      <w:bookmarkEnd w:id="83"/>
       <w:r>
         <w:t xml:space="preserve"> Check reflector encoding meets </w:t>
       </w:r>
+      <w:proofErr w:type="gramStart"/>
       <w:r>
         <w:t>constraints</w:t>
       </w:r>
-      <w:bookmarkEnd w:id="83"/>
+      <w:bookmarkEnd w:id="84"/>
+      <w:proofErr w:type="gramEnd"/>
     </w:p>
     <w:p>
       <w:r>
@@ -13300,7 +13533,7 @@
       <w:pPr>
         <w:pStyle w:val="Caption"/>
       </w:pPr>
-      <w:bookmarkStart w:id="84" w:name="_Ref159930648"/>
+      <w:bookmarkStart w:id="85" w:name="_Ref159930648"/>
       <w:r>
         <w:t xml:space="preserve">Code Block </w:t>
       </w:r>
@@ -13325,11 +13558,18 @@
         </w:rPr>
         <w:fldChar w:fldCharType="end"/>
       </w:r>
-      <w:bookmarkEnd w:id="84"/>
-      <w:r>
-        <w:t xml:space="preserve"> Reflectors encode function</w:t>
-      </w:r>
-    </w:p>
+      <w:bookmarkEnd w:id="85"/>
+      <w:r>
+        <w:t xml:space="preserve"> Reflectors encode </w:t>
+      </w:r>
+      <w:proofErr w:type="gramStart"/>
+      <w:r>
+        <w:t>function</w:t>
+      </w:r>
+      <w:proofErr w:type="gramEnd"/>
+    </w:p>
+    <w:p/>
+    <w:p/>
     <w:p>
       <w:pPr>
         <w:pStyle w:val="Heading3"/>
@@ -13337,35 +13577,60 @@
           <w:lang w:val="en-GB"/>
         </w:rPr>
       </w:pPr>
-      <w:bookmarkStart w:id="85" w:name="_Toc154920747"/>
-      <w:bookmarkStart w:id="86" w:name="_Toc159229119"/>
+      <w:bookmarkStart w:id="86" w:name="_Toc154920747"/>
+      <w:bookmarkStart w:id="87" w:name="_Toc159229119"/>
       <w:r>
         <w:rPr>
           <w:lang w:val="en-GB"/>
         </w:rPr>
+        <w:lastRenderedPageBreak/>
+        <w:t>Plugboard</w:t>
+      </w:r>
+    </w:p>
+    <w:p>
+      <w:proofErr w:type="gramStart"/>
+      <w:r>
+        <w:t>TODO :</w:t>
+      </w:r>
+      <w:proofErr w:type="gramEnd"/>
+      <w:r>
+        <w:t xml:space="preserve"> Write about the plugboard here</w:t>
+      </w:r>
+    </w:p>
+    <w:p>
+      <w:pPr>
+        <w:pStyle w:val="Heading3"/>
+        <w:rPr>
+          <w:lang w:val="en-GB"/>
+        </w:rPr>
+      </w:pPr>
+      <w:r>
+        <w:rPr>
+          <w:lang w:val="en-GB"/>
+        </w:rPr>
         <w:t>Rotors</w:t>
       </w:r>
-      <w:bookmarkEnd w:id="85"/>
       <w:bookmarkEnd w:id="86"/>
-    </w:p>
-    <w:p>
-      <w:r>
-        <w:t xml:space="preserve">The rotor posed the </w:t>
-      </w:r>
-      <w:r>
-        <w:t>biggest challenge</w:t>
-      </w:r>
-      <w:r>
-        <w:t xml:space="preserve"> </w:t>
-      </w:r>
-      <w:r>
-        <w:t xml:space="preserve">for simulating </w:t>
-      </w:r>
-      <w:r>
-        <w:t>the Enigma model</w:t>
-      </w:r>
-      <w:r>
-        <w:t>,</w:t>
+      <w:bookmarkEnd w:id="87"/>
+    </w:p>
+    <w:p>
+      <w:r>
+        <w:t>The rotor</w:t>
+      </w:r>
+      <w:r>
+        <w:t xml:space="preserve"> for the Enigma </w:t>
+      </w:r>
+      <w:r>
+        <w:t xml:space="preserve">model </w:t>
+      </w:r>
+      <w:r>
+        <w:t>posed</w:t>
+      </w:r>
+      <w:r>
+        <w:t xml:space="preserve"> the </w:t>
+      </w:r>
+      <w:r>
+        <w:t>biggest challenge,</w:t>
       </w:r>
       <w:r>
         <w:t xml:space="preserve"> as it required the most complex representation</w:t>
@@ -13374,11 +13639,7 @@
         <w:t>.</w:t>
       </w:r>
       <w:r>
-        <w:t xml:space="preserve"> As with the reflector, an array of length 26 was used to represent the </w:t>
-      </w:r>
-      <w:r>
-        <w:lastRenderedPageBreak/>
-        <w:t xml:space="preserve">mappings of the rotor which is again depicted as </w:t>
+        <w:t xml:space="preserve"> As with the reflector, an array of length 26 was used to represent the mappings of the rotor which is again depicted as </w:t>
       </w:r>
       <w:r>
         <w:rPr>
@@ -13476,7 +13737,12 @@
       </w:pPr>
       <w:r>
         <w:tab/>
-        <w:t>for (i IN wiring.length) {</w:t>
+      </w:r>
+      <w:r>
+        <w:t>FOR</w:t>
+      </w:r>
+      <w:r>
+        <w:t xml:space="preserve"> (i IN wiring.length) {</w:t>
       </w:r>
     </w:p>
     <w:p>
@@ -13524,7 +13790,7 @@
       <w:pPr>
         <w:pStyle w:val="Caption"/>
       </w:pPr>
-      <w:bookmarkStart w:id="87" w:name="_Ref160018154"/>
+      <w:bookmarkStart w:id="88" w:name="_Ref160018154"/>
       <w:r>
         <w:t xml:space="preserve">Code Block </w:t>
       </w:r>
@@ -13546,10 +13812,15 @@
       <w:r>
         <w:fldChar w:fldCharType="end"/>
       </w:r>
-      <w:bookmarkEnd w:id="87"/>
-      <w:r>
-        <w:t xml:space="preserve"> Building the reverse wiring attribute using the forward mappings</w:t>
-      </w:r>
+      <w:bookmarkEnd w:id="88"/>
+      <w:r>
+        <w:t xml:space="preserve"> Building the reverse wiring attribute using the forward </w:t>
+      </w:r>
+      <w:proofErr w:type="gramStart"/>
+      <w:r>
+        <w:t>mappings</w:t>
+      </w:r>
+      <w:proofErr w:type="gramEnd"/>
     </w:p>
     <w:p>
       <w:r>
@@ -13595,10 +13866,10 @@
         <w:t xml:space="preserve"> with setters and getters</w:t>
       </w:r>
       <w:r>
-        <w:t>. The rotation, however, can and will change in an encryption and so the rotor representation required a function to simulate this rotational effect (See</w:t>
-      </w:r>
-      <w:r>
-        <w:t xml:space="preserve"> </w:t>
+        <w:t>. The rotation, however, can and will change in an encryption and so the rotor representation required a function to simulate this rotational effect</w:t>
+      </w:r>
+      <w:r>
+        <w:t xml:space="preserve"> as well as a method to identify once the rotor is at its turnover position (See </w:t>
       </w:r>
       <w:r>
         <w:fldChar w:fldCharType="begin"/>
@@ -13621,9 +13892,14 @@
       <w:r>
         <w:fldChar w:fldCharType="end"/>
       </w:r>
-      <w:r>
-        <w:t>).</w:t>
-      </w:r>
+      <w:proofErr w:type="gramStart"/>
+      <w:r>
+        <w:t xml:space="preserve">) </w:t>
+      </w:r>
+      <w:r>
+        <w:t>.</w:t>
+      </w:r>
+      <w:proofErr w:type="gramEnd"/>
       <w:r>
         <w:t xml:space="preserve"> Although it is not directly used in the rotor class, each rotor also had its turnover position represented as an integer which could be used for the machine model in the subsequent section.</w:t>
       </w:r>
@@ -13658,12 +13934,88 @@
       <w:r>
         <w:t>}</w:t>
       </w:r>
+      <w:r>
+        <w:br/>
+      </w:r>
+      <w:r>
+        <w:br/>
+        <w:t>FUNCTIO</w:t>
+      </w:r>
+      <w:r>
+        <w:t>N isAtTurnoverPosition() {</w:t>
+      </w:r>
+      <w:r>
+        <w:br/>
+      </w:r>
+      <w:r>
+        <w:tab/>
+        <w:t>IF (currentRotation EQUALS turnoverPosition) {</w:t>
+      </w:r>
+    </w:p>
+    <w:p>
+      <w:pPr>
+        <w:pStyle w:val="Code"/>
+      </w:pPr>
+      <w:r>
+        <w:tab/>
+      </w:r>
+      <w:r>
+        <w:tab/>
+        <w:t>RETURN true</w:t>
+      </w:r>
+    </w:p>
+    <w:p>
+      <w:pPr>
+        <w:pStyle w:val="Code"/>
+      </w:pPr>
+      <w:r>
+        <w:tab/>
+        <w:t>}</w:t>
+      </w:r>
+    </w:p>
+    <w:p>
+      <w:pPr>
+        <w:pStyle w:val="Code"/>
+      </w:pPr>
+      <w:r>
+        <w:tab/>
+        <w:t>ELSE {</w:t>
+      </w:r>
+    </w:p>
+    <w:p>
+      <w:pPr>
+        <w:pStyle w:val="Code"/>
+      </w:pPr>
+      <w:r>
+        <w:tab/>
+      </w:r>
+      <w:r>
+        <w:tab/>
+        <w:t>RETURN false</w:t>
+      </w:r>
+    </w:p>
+    <w:p>
+      <w:pPr>
+        <w:pStyle w:val="Code"/>
+      </w:pPr>
+      <w:r>
+        <w:tab/>
+        <w:t>}</w:t>
+      </w:r>
+    </w:p>
+    <w:p>
+      <w:pPr>
+        <w:pStyle w:val="Code"/>
+      </w:pPr>
+      <w:r>
+        <w:t>}</w:t>
+      </w:r>
     </w:p>
     <w:p>
       <w:pPr>
         <w:pStyle w:val="Caption"/>
       </w:pPr>
-      <w:bookmarkStart w:id="88" w:name="_Ref160018597"/>
+      <w:bookmarkStart w:id="89" w:name="_Ref160018597"/>
       <w:r>
         <w:t xml:space="preserve">Code Block </w:t>
       </w:r>
@@ -13685,14 +14037,31 @@
       <w:r>
         <w:fldChar w:fldCharType="end"/>
       </w:r>
-      <w:bookmarkEnd w:id="88"/>
-      <w:r>
-        <w:t xml:space="preserve"> Rotors rotate function to mimic the stepping of the rotor</w:t>
-      </w:r>
-    </w:p>
-    <w:p>
-      <w:r>
-        <w:t xml:space="preserve">With these properties implemented, a function could be implemented that applies the rotors transformation to a given letter and direction (right-to-left or vice versa). This function is analogous to that of </w:t>
+      <w:bookmarkEnd w:id="89"/>
+      <w:r>
+        <w:t xml:space="preserve"> </w:t>
+      </w:r>
+      <w:r>
+        <w:t xml:space="preserve">Two functions to simulate the rotors </w:t>
+      </w:r>
+      <w:proofErr w:type="gramStart"/>
+      <w:r>
+        <w:t>rotations</w:t>
+      </w:r>
+      <w:proofErr w:type="gramEnd"/>
+    </w:p>
+    <w:p/>
+    <w:p/>
+    <w:p>
+      <w:r>
+        <w:lastRenderedPageBreak/>
+        <w:t xml:space="preserve">With these properties implemented, a function could be </w:t>
+      </w:r>
+      <w:r>
+        <w:t>employed</w:t>
+      </w:r>
+      <w:r>
+        <w:t xml:space="preserve"> that applies the rotors transformation to a given letter and direction (right-to-left or vice versa). This function is analogous to that of </w:t>
       </w:r>
       <w:r>
         <w:fldChar w:fldCharType="begin"/>
@@ -13842,6 +14211,536 @@
         <w:t>).</w:t>
       </w:r>
     </w:p>
+    <w:p>
+      <w:pPr>
+        <w:pStyle w:val="Code"/>
+      </w:pPr>
+      <w:r>
+        <w:t>FUNCTION encode(characterIndex, DIRECTION) {</w:t>
+      </w:r>
+    </w:p>
+    <w:p>
+      <w:pPr>
+        <w:pStyle w:val="Code"/>
+      </w:pPr>
+      <w:r>
+        <w:tab/>
+        <w:t>rotationShift = currentRotation – ringSetting</w:t>
+      </w:r>
+    </w:p>
+    <w:p>
+      <w:pPr>
+        <w:pStyle w:val="Code"/>
+      </w:pPr>
+      <w:r>
+        <w:tab/>
+        <w:t>IF (DIRECTION EQUALS FORWARD) {</w:t>
+      </w:r>
+    </w:p>
+    <w:p>
+      <w:pPr>
+        <w:pStyle w:val="Code"/>
+      </w:pPr>
+      <w:r>
+        <w:tab/>
+      </w:r>
+      <w:r>
+        <w:tab/>
+        <w:t>RETURN (wiring[(characterIndex + rotationShift + 26) MOD 26] –</w:t>
+      </w:r>
+    </w:p>
+    <w:p>
+      <w:pPr>
+        <w:pStyle w:val="Code"/>
+      </w:pPr>
+      <w:r>
+        <w:tab/>
+      </w:r>
+      <w:r>
+        <w:tab/>
+      </w:r>
+      <w:r>
+        <w:tab/>
+        <w:t xml:space="preserve"> rotationShift + 26) MOD 26</w:t>
+      </w:r>
+    </w:p>
+    <w:p>
+      <w:pPr>
+        <w:pStyle w:val="Code"/>
+      </w:pPr>
+      <w:r>
+        <w:tab/>
+        <w:t>}</w:t>
+      </w:r>
+    </w:p>
+    <w:p>
+      <w:pPr>
+        <w:pStyle w:val="Code"/>
+      </w:pPr>
+      <w:r>
+        <w:tab/>
+        <w:t>IF (DIRECTION EQUALS BACKWARD) {</w:t>
+      </w:r>
+    </w:p>
+    <w:p>
+      <w:pPr>
+        <w:pStyle w:val="Code"/>
+        <w:ind w:firstLine="1440"/>
+      </w:pPr>
+      <w:r>
+        <w:t>RETURN (revrseWiring[(characterIndex + rotationShift + 26) MOD 26] –</w:t>
+      </w:r>
+    </w:p>
+    <w:p>
+      <w:pPr>
+        <w:pStyle w:val="Code"/>
+      </w:pPr>
+      <w:r>
+        <w:tab/>
+      </w:r>
+      <w:r>
+        <w:tab/>
+      </w:r>
+      <w:r>
+        <w:tab/>
+        <w:t xml:space="preserve"> rotationShift + 26) MOD 26</w:t>
+      </w:r>
+    </w:p>
+    <w:p>
+      <w:pPr>
+        <w:pStyle w:val="Code"/>
+      </w:pPr>
+    </w:p>
+    <w:p>
+      <w:pPr>
+        <w:pStyle w:val="Code"/>
+      </w:pPr>
+      <w:r>
+        <w:tab/>
+        <w:t>}</w:t>
+      </w:r>
+    </w:p>
+    <w:p>
+      <w:pPr>
+        <w:pStyle w:val="Code"/>
+      </w:pPr>
+      <w:r>
+        <w:tab/>
+        <w:t>RETURN ERROR</w:t>
+      </w:r>
+    </w:p>
+    <w:p>
+      <w:pPr>
+        <w:pStyle w:val="Code"/>
+      </w:pPr>
+      <w:r>
+        <w:t>}</w:t>
+      </w:r>
+    </w:p>
+    <w:p>
+      <w:pPr>
+        <w:pStyle w:val="Caption"/>
+      </w:pPr>
+      <w:bookmarkStart w:id="90" w:name="_Ref160019135"/>
+      <w:r>
+        <w:t xml:space="preserve">Code Block </w:t>
+      </w:r>
+      <w:r>
+        <w:fldChar w:fldCharType="begin"/>
+      </w:r>
+      <w:r>
+        <w:instrText xml:space="preserve"> SEQ Code_Block \* ARABIC </w:instrText>
+      </w:r>
+      <w:r>
+        <w:fldChar w:fldCharType="separate"/>
+      </w:r>
+      <w:r>
+        <w:rPr>
+          <w:noProof/>
+        </w:rPr>
+        <w:t>5</w:t>
+      </w:r>
+      <w:r>
+        <w:fldChar w:fldCharType="end"/>
+      </w:r>
+      <w:bookmarkEnd w:id="90"/>
+      <w:r>
+        <w:t xml:space="preserve"> Rotor encode function, analogous to </w:t>
+      </w:r>
+      <w:r>
+        <w:fldChar w:fldCharType="begin"/>
+      </w:r>
+      <w:r>
+        <w:instrText xml:space="preserve"> REF _Ref158106899 \h </w:instrText>
+      </w:r>
+      <w:r>
+        <w:fldChar w:fldCharType="separate"/>
+      </w:r>
+      <w:r>
+        <w:t>Equation 4</w:t>
+      </w:r>
+      <w:r>
+        <w:fldChar w:fldCharType="end"/>
+      </w:r>
+    </w:p>
+    <w:p>
+      <w:pPr>
+        <w:rPr>
+          <w:b/>
+          <w:i/>
+          <w:iCs/>
+          <w:sz w:val="18"/>
+          <w:szCs w:val="18"/>
+        </w:rPr>
+      </w:pPr>
+      <w:r>
+        <w:br w:type="page"/>
+      </w:r>
+    </w:p>
+    <w:p>
+      <w:pPr>
+        <w:pStyle w:val="Caption"/>
+      </w:pPr>
+    </w:p>
+    <w:p>
+      <w:pPr>
+        <w:pStyle w:val="Heading3"/>
+        <w:rPr>
+          <w:lang w:val="en-GB"/>
+        </w:rPr>
+      </w:pPr>
+      <w:bookmarkStart w:id="91" w:name="_Toc154920748"/>
+      <w:bookmarkStart w:id="92" w:name="_Toc159229120"/>
+      <w:r>
+        <w:rPr>
+          <w:lang w:val="en-GB"/>
+        </w:rPr>
+        <w:t>Enigma</w:t>
+      </w:r>
+      <w:bookmarkEnd w:id="91"/>
+      <w:bookmarkEnd w:id="92"/>
+    </w:p>
+    <w:p>
+      <w:r>
+        <w:t xml:space="preserve">With all the core functionality of each component in place, the Enigma model can be created. This model </w:t>
+      </w:r>
+      <w:r>
+        <w:t>c</w:t>
+      </w:r>
+      <w:r>
+        <w:t>onsist</w:t>
+      </w:r>
+      <w:r>
+        <w:t>s</w:t>
+      </w:r>
+      <w:r>
+        <w:t xml:space="preserve"> of 3 attributes: an array of rotors, a plugboard object</w:t>
+      </w:r>
+      <w:r>
+        <w:t xml:space="preserve"> and a reflector object.</w:t>
+      </w:r>
+      <w:r>
+        <w:t xml:space="preserve"> </w:t>
+      </w:r>
+      <w:proofErr w:type="gramStart"/>
+      <w:r>
+        <w:t>In order to</w:t>
+      </w:r>
+      <w:proofErr w:type="gramEnd"/>
+      <w:r>
+        <w:t xml:space="preserve"> accurately recreate the functionality of Enigma, two key functions were developed: encode and rotate. The encode function uses an input character and performs the encryption steps as shown in </w:t>
+      </w:r>
+      <w:r>
+        <w:fldChar w:fldCharType="begin"/>
+      </w:r>
+      <w:r>
+        <w:instrText xml:space="preserve"> REF _Ref160181795 \h </w:instrText>
+      </w:r>
+      <w:r>
+        <w:fldChar w:fldCharType="separate"/>
+      </w:r>
+      <w:r>
+        <w:t xml:space="preserve">Equation </w:t>
+      </w:r>
+      <w:r>
+        <w:rPr>
+          <w:noProof/>
+        </w:rPr>
+        <w:t>2</w:t>
+      </w:r>
+      <w:r>
+        <w:fldChar w:fldCharType="end"/>
+      </w:r>
+      <w:r>
+        <w:t xml:space="preserve">. Pseudocode of this function can be seen in </w:t>
+      </w:r>
+      <w:r>
+        <w:fldChar w:fldCharType="begin"/>
+      </w:r>
+      <w:r>
+        <w:instrText xml:space="preserve"> REF _Ref160182231 \h </w:instrText>
+      </w:r>
+      <w:r>
+        <w:fldChar w:fldCharType="separate"/>
+      </w:r>
+      <w:r>
+        <w:t xml:space="preserve">Code Block </w:t>
+      </w:r>
+      <w:r>
+        <w:rPr>
+          <w:noProof/>
+        </w:rPr>
+        <w:t>6</w:t>
+      </w:r>
+      <w:r>
+        <w:fldChar w:fldCharType="end"/>
+      </w:r>
+      <w:r>
+        <w:t>.</w:t>
+      </w:r>
+    </w:p>
+    <w:p>
+      <w:pPr>
+        <w:pStyle w:val="Code"/>
+      </w:pPr>
+      <w:r>
+        <w:t>FUNCTION encode(characterIndex) {</w:t>
+      </w:r>
+    </w:p>
+    <w:p>
+      <w:pPr>
+        <w:pStyle w:val="Code"/>
+      </w:pPr>
+      <w:r>
+        <w:tab/>
+        <w:t>IF (characterINDEX NOT ALPHABETIC CHARACTER) {</w:t>
+      </w:r>
+    </w:p>
+    <w:p>
+      <w:pPr>
+        <w:pStyle w:val="Code"/>
+      </w:pPr>
+      <w:r>
+        <w:tab/>
+      </w:r>
+      <w:r>
+        <w:tab/>
+        <w:t>RETURN characterIndex</w:t>
+      </w:r>
+    </w:p>
+    <w:p>
+      <w:pPr>
+        <w:pStyle w:val="Code"/>
+      </w:pPr>
+      <w:r>
+        <w:tab/>
+        <w:t>}</w:t>
+      </w:r>
+    </w:p>
+    <w:p>
+      <w:pPr>
+        <w:pStyle w:val="Code"/>
+      </w:pPr>
+      <w:r>
+        <w:tab/>
+        <w:t>rotate()</w:t>
+      </w:r>
+    </w:p>
+    <w:p>
+      <w:pPr>
+        <w:pStyle w:val="Code"/>
+      </w:pPr>
+      <w:r>
+        <w:tab/>
+        <w:t>outputCharacter = plugboard.enccode(characterIndex)</w:t>
+      </w:r>
+    </w:p>
+    <w:p>
+      <w:pPr>
+        <w:pStyle w:val="Code"/>
+      </w:pPr>
+      <w:r>
+        <w:tab/>
+        <w:t>FOR (i IN rotors.length</w:t>
+      </w:r>
+      <w:r>
+        <w:t xml:space="preserve"> ; i++</w:t>
+      </w:r>
+      <w:r>
+        <w:t>) {</w:t>
+      </w:r>
+    </w:p>
+    <w:p>
+      <w:pPr>
+        <w:pStyle w:val="Code"/>
+      </w:pPr>
+      <w:r>
+        <w:tab/>
+      </w:r>
+      <w:r>
+        <w:tab/>
+        <w:t>outputCharacter = rotors[i].encode(outputCharacter</w:t>
+      </w:r>
+      <w:r>
+        <w:t>, FORWARD</w:t>
+      </w:r>
+      <w:r>
+        <w:t>)</w:t>
+      </w:r>
+    </w:p>
+    <w:p>
+      <w:pPr>
+        <w:pStyle w:val="Code"/>
+      </w:pPr>
+      <w:r>
+        <w:tab/>
+        <w:t>}</w:t>
+      </w:r>
+    </w:p>
+    <w:p>
+      <w:pPr>
+        <w:pStyle w:val="Code"/>
+      </w:pPr>
+      <w:r>
+        <w:tab/>
+        <w:t>outputCharacter = reflector.encode(outputCharacter)</w:t>
+      </w:r>
+    </w:p>
+    <w:p>
+      <w:pPr>
+        <w:pStyle w:val="Code"/>
+      </w:pPr>
+      <w:r>
+        <w:tab/>
+        <w:t>FOR (i IN rotors.length</w:t>
+      </w:r>
+      <w:r>
+        <w:t xml:space="preserve"> ; i--</w:t>
+      </w:r>
+      <w:r>
+        <w:t>) {</w:t>
+      </w:r>
+    </w:p>
+    <w:p>
+      <w:pPr>
+        <w:pStyle w:val="Code"/>
+      </w:pPr>
+      <w:r>
+        <w:tab/>
+      </w:r>
+      <w:r>
+        <w:tab/>
+      </w:r>
+      <w:r>
+        <w:t>outputCharacter = rotors[i].encode(outputCharacter, BACKWARD)</w:t>
+      </w:r>
+    </w:p>
+    <w:p>
+      <w:pPr>
+        <w:pStyle w:val="Code"/>
+      </w:pPr>
+      <w:r>
+        <w:tab/>
+        <w:t>}</w:t>
+      </w:r>
+    </w:p>
+    <w:p>
+      <w:pPr>
+        <w:pStyle w:val="Code"/>
+      </w:pPr>
+      <w:r>
+        <w:tab/>
+        <w:t>outputCharacter = plugboard.encode(outputCharacter)</w:t>
+      </w:r>
+    </w:p>
+    <w:p>
+      <w:pPr>
+        <w:pStyle w:val="Code"/>
+      </w:pPr>
+      <w:r>
+        <w:tab/>
+        <w:t>RETURN outputCharacter</w:t>
+      </w:r>
+    </w:p>
+    <w:p>
+      <w:pPr>
+        <w:pStyle w:val="Code"/>
+      </w:pPr>
+      <w:r>
+        <w:t>}</w:t>
+      </w:r>
+    </w:p>
+    <w:p>
+      <w:pPr>
+        <w:pStyle w:val="Caption"/>
+      </w:pPr>
+      <w:bookmarkStart w:id="93" w:name="_Ref160182231"/>
+      <w:r>
+        <w:t xml:space="preserve">Code Block </w:t>
+      </w:r>
+      <w:r>
+        <w:fldChar w:fldCharType="begin"/>
+      </w:r>
+      <w:r>
+        <w:instrText xml:space="preserve"> SEQ Code_Block \* ARABIC </w:instrText>
+      </w:r>
+      <w:r>
+        <w:fldChar w:fldCharType="separate"/>
+      </w:r>
+      <w:r>
+        <w:rPr>
+          <w:noProof/>
+        </w:rPr>
+        <w:t>6</w:t>
+      </w:r>
+      <w:r>
+        <w:fldChar w:fldCharType="end"/>
+      </w:r>
+      <w:bookmarkEnd w:id="93"/>
+      <w:r>
+        <w:t xml:space="preserve"> Enigma encryption </w:t>
+      </w:r>
+      <w:proofErr w:type="gramStart"/>
+      <w:r>
+        <w:t>steps</w:t>
+      </w:r>
+      <w:proofErr w:type="gramEnd"/>
+    </w:p>
+    <w:p>
+      <w:r>
+        <w:t>As mentioned previously, the rotation turnover position of the rotor played no part in the context of the rotor. For the Enigma model however, the turnover position of each rotor dictates when the other rotors rotate. The function to control the Enigma’s rotation behaviour can be seen in</w:t>
+      </w:r>
+      <w:r>
+        <w:t xml:space="preserve"> </w:t>
+      </w:r>
+      <w:r>
+        <w:fldChar w:fldCharType="begin"/>
+      </w:r>
+      <w:r>
+        <w:instrText xml:space="preserve"> REF _Ref160182957 \h </w:instrText>
+      </w:r>
+      <w:r>
+        <w:fldChar w:fldCharType="separate"/>
+      </w:r>
+      <w:r>
+        <w:t xml:space="preserve">Code Block </w:t>
+      </w:r>
+      <w:r>
+        <w:rPr>
+          <w:noProof/>
+        </w:rPr>
+        <w:t>7</w:t>
+      </w:r>
+      <w:r>
+        <w:fldChar w:fldCharType="end"/>
+      </w:r>
+      <w:r>
+        <w:t xml:space="preserve">. </w:t>
+      </w:r>
+      <w:r>
+        <w:t>Ensuring this functionality was correct was vital for an accurate representation of Enigma, as a single out-of-place rotation would cause extremely different results.</w:t>
+      </w:r>
+    </w:p>
     <w:p/>
     <w:p/>
     <w:p/>
@@ -13850,15 +14749,13 @@
     <w:p/>
     <w:p/>
     <w:p/>
-    <w:p/>
-    <w:p/>
-    <w:p/>
     <w:p>
       <w:pPr>
         <w:pStyle w:val="Code"/>
       </w:pPr>
       <w:r>
-        <w:t>FUNCTION encode(characterIndex, DIRECTION) {</w:t>
+        <w:lastRenderedPageBreak/>
+        <w:t>FUNCTION rotate() {</w:t>
       </w:r>
     </w:p>
     <w:p>
@@ -13867,7 +14764,7 @@
       </w:pPr>
       <w:r>
         <w:tab/>
-        <w:t>rotationShift = currentRotation – ringSetting</w:t>
+        <w:t>doubleStepped = false</w:t>
       </w:r>
     </w:p>
     <w:p>
@@ -13876,7 +14773,11 @@
       </w:pPr>
       <w:r>
         <w:tab/>
-        <w:t>IF (DIRECTION EQUALS FORWARD) {</w:t>
+        <w:t xml:space="preserve">// The rare case of double stepping (the left and middle rotor rotate when the </w:t>
+      </w:r>
+      <w:r>
+        <w:tab/>
+        <w:t>middle is at a turnover</w:t>
       </w:r>
     </w:p>
     <w:p>
@@ -13885,10 +14786,19 @@
       </w:pPr>
       <w:r>
         <w:tab/>
-      </w:r>
+        <w:t>IF (rotors[MIDDLE_ROTOR].isAtTurnoverPosition()) {</w:t>
+      </w:r>
+    </w:p>
+    <w:p>
+      <w:pPr>
+        <w:pStyle w:val="Code"/>
+      </w:pPr>
       <w:r>
         <w:tab/>
-        <w:t>RETURN (wiring[(characterIndex + rotationShift + 26) MOD 26] –</w:t>
+      </w:r>
+      <w:r>
+        <w:tab/>
+        <w:t>rotors[MIDDLE_ROTOR].rotate()</w:t>
       </w:r>
     </w:p>
     <w:p>
@@ -13900,10 +14810,19 @@
       </w:r>
       <w:r>
         <w:tab/>
-      </w:r>
+        <w:t>rotors[LEFT_ROTOR].rotate()</w:t>
+      </w:r>
+    </w:p>
+    <w:p>
+      <w:pPr>
+        <w:pStyle w:val="Code"/>
+      </w:pPr>
       <w:r>
         <w:tab/>
-        <w:t xml:space="preserve"> rotationShift + 26) MOD 26</w:t>
+      </w:r>
+      <w:r>
+        <w:tab/>
+        <w:t>doubleStepped = true</w:t>
       </w:r>
     </w:p>
     <w:p>
@@ -13921,16 +14840,22 @@
       </w:pPr>
       <w:r>
         <w:tab/>
-        <w:t>IF (DIRECTION EQUALS BACKWARD) {</w:t>
+        <w:t>// Rotate middle rotor if right-most rotor is at turnover</w:t>
       </w:r>
     </w:p>
     <w:p>
       <w:pPr>
         <w:pStyle w:val="Code"/>
-        <w:ind w:firstLine="1440"/>
-      </w:pPr>
-      <w:r>
-        <w:t>RETURN (revrseWiring[(characterIndex + rotationShift + 26) MOD 26] –</w:t>
+      </w:pPr>
+      <w:r>
+        <w:tab/>
+        <w:t>IF (rotors[RIGHT_ROTOR].isAtTurnoverPosition()</w:t>
+      </w:r>
+      <w:r>
+        <w:t xml:space="preserve"> AND NOT doubleStepped</w:t>
+      </w:r>
+      <w:r>
+        <w:t>) {</w:t>
       </w:r>
     </w:p>
     <w:p>
@@ -13944,14 +14869,8 @@
         <w:tab/>
       </w:r>
       <w:r>
-        <w:tab/>
-        <w:t xml:space="preserve"> rotationShift + 26) MOD 26</w:t>
-      </w:r>
-    </w:p>
-    <w:p>
-      <w:pPr>
-        <w:pStyle w:val="Code"/>
-      </w:pPr>
+        <w:t>rotors[MIDDLE_ROTOR].rotate()</w:t>
+      </w:r>
     </w:p>
     <w:p>
       <w:pPr>
@@ -13968,7 +14887,7 @@
       </w:pPr>
       <w:r>
         <w:tab/>
-        <w:t>RETURN ERROR</w:t>
+        <w:t>// Right-most rotor rotates every key press</w:t>
       </w:r>
     </w:p>
     <w:p>
@@ -13976,6 +14895,15 @@
         <w:pStyle w:val="Code"/>
       </w:pPr>
       <w:r>
+        <w:tab/>
+        <w:t>rotors[RIGHT_ROTOR].rotate()</w:t>
+      </w:r>
+    </w:p>
+    <w:p>
+      <w:pPr>
+        <w:pStyle w:val="Code"/>
+      </w:pPr>
+      <w:r>
         <w:t>}</w:t>
       </w:r>
     </w:p>
@@ -13983,7 +14911,7 @@
       <w:pPr>
         <w:pStyle w:val="Caption"/>
       </w:pPr>
-      <w:bookmarkStart w:id="89" w:name="_Ref160019135"/>
+      <w:bookmarkStart w:id="94" w:name="_Ref160182957"/>
       <w:r>
         <w:t xml:space="preserve">Code Block </w:t>
       </w:r>
@@ -14000,147 +14928,169 @@
         <w:rPr>
           <w:noProof/>
         </w:rPr>
-        <w:t>5</w:t>
+        <w:t>7</w:t>
       </w:r>
       <w:r>
         <w:fldChar w:fldCharType="end"/>
       </w:r>
-      <w:bookmarkEnd w:id="89"/>
-      <w:r>
-        <w:t xml:space="preserve"> Rotor encode function, analogous to </w:t>
-      </w:r>
-      <w:r>
-        <w:fldChar w:fldCharType="begin"/>
-      </w:r>
-      <w:r>
-        <w:instrText xml:space="preserve"> REF _Ref158106899 \h </w:instrText>
-      </w:r>
-      <w:r>
-        <w:fldChar w:fldCharType="separate"/>
-      </w:r>
-      <w:r>
-        <w:t>Equation 4</w:t>
-      </w:r>
-      <w:r>
-        <w:fldChar w:fldCharType="end"/>
-      </w:r>
-    </w:p>
-    <w:p/>
+      <w:bookmarkEnd w:id="94"/>
+      <w:r>
+        <w:t xml:space="preserve"> The Enigma's rotation </w:t>
+      </w:r>
+      <w:proofErr w:type="gramStart"/>
+      <w:r>
+        <w:t>mechanism</w:t>
+      </w:r>
+      <w:proofErr w:type="gramEnd"/>
+    </w:p>
     <w:p>
       <w:pPr>
         <w:pStyle w:val="Heading3"/>
+      </w:pPr>
+      <w:bookmarkStart w:id="95" w:name="_Ref159749449"/>
+      <w:r>
+        <w:t>EnigmaPlus</w:t>
+      </w:r>
+      <w:bookmarkEnd w:id="95"/>
+    </w:p>
+    <w:p>
+      <w:pPr>
+        <w:rPr>
+          <w:lang w:val="en-US"/>
+        </w:rPr>
+      </w:pPr>
+    </w:p>
+    <w:p>
+      <w:pPr>
+        <w:pStyle w:val="Heading3"/>
+      </w:pPr>
+      <w:r>
+        <w:t>Additional Features</w:t>
+      </w:r>
+    </w:p>
+    <w:p>
+      <w:pPr>
+        <w:rPr>
+          <w:lang w:val="en-US"/>
+        </w:rPr>
+      </w:pPr>
+      <w:proofErr w:type="gramStart"/>
+      <w:r>
+        <w:rPr>
+          <w:lang w:val="en-US"/>
+        </w:rPr>
+        <w:t>TODO :</w:t>
+      </w:r>
+      <w:proofErr w:type="gramEnd"/>
+      <w:r>
+        <w:rPr>
+          <w:lang w:val="en-US"/>
+        </w:rPr>
+        <w:t xml:space="preserve"> talk about reflector factory, rotor factory here</w:t>
+      </w:r>
+    </w:p>
+    <w:p>
+      <w:pPr>
+        <w:pStyle w:val="Heading2"/>
         <w:rPr>
           <w:lang w:val="en-GB"/>
         </w:rPr>
       </w:pPr>
-      <w:bookmarkStart w:id="90" w:name="_Toc154920748"/>
-      <w:bookmarkStart w:id="91" w:name="_Toc159229120"/>
+      <w:bookmarkStart w:id="96" w:name="_Toc154920749"/>
+      <w:bookmarkStart w:id="97" w:name="_Toc159229121"/>
+      <w:bookmarkStart w:id="98" w:name="_Ref160019284"/>
       <w:r>
         <w:rPr>
           <w:lang w:val="en-GB"/>
         </w:rPr>
-        <w:t>Enigma</w:t>
-      </w:r>
-      <w:bookmarkEnd w:id="90"/>
-      <w:bookmarkEnd w:id="91"/>
-    </w:p>
-    <w:p>
-      <w:pPr>
-        <w:rPr>
-          <w:rFonts w:cs="Times New Roman"/>
-        </w:rPr>
-      </w:pPr>
-      <w:r>
-        <w:rPr>
-          <w:rFonts w:cs="Times New Roman"/>
-        </w:rPr>
-        <w:t>Description of how this will be modelled.</w:t>
-      </w:r>
-    </w:p>
-    <w:p>
-      <w:pPr>
-        <w:pStyle w:val="Heading3"/>
-      </w:pPr>
-      <w:bookmarkStart w:id="92" w:name="_Ref159749449"/>
-      <w:r>
-        <w:t>EnigmaPlus</w:t>
-      </w:r>
-      <w:bookmarkEnd w:id="92"/>
-    </w:p>
-    <w:p>
-      <w:pPr>
-        <w:pStyle w:val="Heading2"/>
-        <w:rPr>
-          <w:lang w:val="en-GB"/>
-        </w:rPr>
-      </w:pPr>
-      <w:bookmarkStart w:id="93" w:name="_Toc154920749"/>
-      <w:bookmarkStart w:id="94" w:name="_Toc159229121"/>
-      <w:bookmarkStart w:id="95" w:name="_Ref160019284"/>
-      <w:r>
-        <w:rPr>
-          <w:lang w:val="en-GB"/>
-        </w:rPr>
         <w:t>Design of the Application</w:t>
-      </w:r>
-      <w:bookmarkEnd w:id="93"/>
-      <w:bookmarkEnd w:id="94"/>
-      <w:bookmarkEnd w:id="95"/>
-    </w:p>
-    <w:p>
-      <w:pPr>
-        <w:rPr>
-          <w:rFonts w:cs="Times New Roman"/>
-        </w:rPr>
-      </w:pPr>
-      <w:r>
-        <w:rPr>
-          <w:rFonts w:cs="Times New Roman"/>
-        </w:rPr>
-        <w:t xml:space="preserve">Explain how the application will work, show diagrams in order to show how the interfaces will interact with the </w:t>
-      </w:r>
-      <w:r>
-        <w:rPr>
-          <w:rFonts w:cs="Times New Roman"/>
-        </w:rPr>
-        <w:t>model.</w:t>
-      </w:r>
-    </w:p>
-    <w:p>
-      <w:pPr>
-        <w:pStyle w:val="Heading3"/>
-        <w:rPr>
-          <w:lang w:val="en-GB"/>
-        </w:rPr>
-      </w:pPr>
-      <w:bookmarkStart w:id="96" w:name="_Toc154920750"/>
-      <w:bookmarkStart w:id="97" w:name="_Toc159229122"/>
-      <w:r>
-        <w:rPr>
-          <w:lang w:val="en-GB"/>
-        </w:rPr>
-        <w:t>Command Line Interface</w:t>
       </w:r>
       <w:bookmarkEnd w:id="96"/>
       <w:bookmarkEnd w:id="97"/>
-    </w:p>
-    <w:p>
-      <w:pPr>
-        <w:rPr>
-          <w:rFonts w:cs="Times New Roman"/>
-        </w:rPr>
-      </w:pPr>
-      <w:r>
-        <w:rPr>
-          <w:rFonts w:cs="Times New Roman"/>
-        </w:rPr>
-        <w:t>A fairly</w:t>
-      </w:r>
-      <w:r>
-        <w:rPr>
-          <w:rFonts w:cs="Times New Roman"/>
-        </w:rPr>
-        <w:t xml:space="preserve"> short section, just explain how the interface works and what information will be </w:t>
+      <w:bookmarkEnd w:id="98"/>
+    </w:p>
+    <w:p>
+      <w:pPr>
+        <w:rPr>
+          <w:rFonts w:cs="Times New Roman"/>
+        </w:rPr>
+      </w:pPr>
+      <w:r>
+        <w:rPr>
+          <w:rFonts w:cs="Times New Roman"/>
+        </w:rPr>
+        <w:t xml:space="preserve">Explain how the application will work, show diagrams </w:t>
+      </w:r>
+      <w:proofErr w:type="gramStart"/>
+      <w:r>
+        <w:rPr>
+          <w:rFonts w:cs="Times New Roman"/>
+        </w:rPr>
+        <w:t>in order to</w:t>
+      </w:r>
+      <w:proofErr w:type="gramEnd"/>
+      <w:r>
+        <w:rPr>
+          <w:rFonts w:cs="Times New Roman"/>
+        </w:rPr>
+        <w:t xml:space="preserve"> show how the interfaces will interact with the </w:t>
+      </w:r>
+      <w:r>
+        <w:rPr>
+          <w:rFonts w:cs="Times New Roman"/>
+        </w:rPr>
+        <w:t>model.</w:t>
+      </w:r>
+    </w:p>
+    <w:p>
+      <w:pPr>
+        <w:pStyle w:val="Heading3"/>
+        <w:rPr>
+          <w:lang w:val="en-GB"/>
+        </w:rPr>
+      </w:pPr>
+      <w:bookmarkStart w:id="99" w:name="_Toc154920750"/>
+      <w:bookmarkStart w:id="100" w:name="_Toc159229122"/>
+      <w:r>
+        <w:rPr>
+          <w:lang w:val="en-GB"/>
+        </w:rPr>
+        <w:t>Command Line Interface</w:t>
+      </w:r>
+      <w:bookmarkEnd w:id="99"/>
+      <w:bookmarkEnd w:id="100"/>
+    </w:p>
+    <w:p>
+      <w:pPr>
+        <w:rPr>
+          <w:rFonts w:cs="Times New Roman"/>
+        </w:rPr>
+      </w:pPr>
+      <w:r>
+        <w:rPr>
+          <w:rFonts w:cs="Times New Roman"/>
+        </w:rPr>
+        <w:t xml:space="preserve">A </w:t>
+      </w:r>
+      <w:proofErr w:type="gramStart"/>
+      <w:r>
+        <w:rPr>
+          <w:rFonts w:cs="Times New Roman"/>
+        </w:rPr>
+        <w:t>fairly</w:t>
+      </w:r>
+      <w:r>
+        <w:rPr>
+          <w:rFonts w:cs="Times New Roman"/>
+        </w:rPr>
+        <w:t xml:space="preserve"> short</w:t>
+      </w:r>
+      <w:proofErr w:type="gramEnd"/>
+      <w:r>
+        <w:rPr>
+          <w:rFonts w:cs="Times New Roman"/>
+        </w:rPr>
+        <w:t xml:space="preserve"> section, just explain how the interface works and what information will be </w:t>
       </w:r>
       <w:r>
         <w:rPr>
@@ -14156,16 +15106,16 @@
           <w:lang w:val="en-GB"/>
         </w:rPr>
       </w:pPr>
-      <w:bookmarkStart w:id="98" w:name="_Toc154920751"/>
-      <w:bookmarkStart w:id="99" w:name="_Toc159229123"/>
+      <w:bookmarkStart w:id="101" w:name="_Toc154920751"/>
+      <w:bookmarkStart w:id="102" w:name="_Toc159229123"/>
       <w:r>
         <w:rPr>
           <w:lang w:val="en-GB"/>
         </w:rPr>
         <w:t>GUI</w:t>
       </w:r>
-      <w:bookmarkEnd w:id="98"/>
-      <w:bookmarkEnd w:id="99"/>
+      <w:bookmarkEnd w:id="101"/>
+      <w:bookmarkEnd w:id="102"/>
     </w:p>
     <w:p>
       <w:pPr>
@@ -14205,16 +15155,16 @@
           <w:lang w:val="en-GB"/>
         </w:rPr>
       </w:pPr>
-      <w:bookmarkStart w:id="100" w:name="_Toc154920752"/>
-      <w:bookmarkStart w:id="101" w:name="_Toc159229124"/>
+      <w:bookmarkStart w:id="103" w:name="_Toc154920752"/>
+      <w:bookmarkStart w:id="104" w:name="_Toc159229124"/>
       <w:r>
         <w:rPr>
           <w:lang w:val="en-GB"/>
         </w:rPr>
         <w:t>Visualization</w:t>
       </w:r>
-      <w:bookmarkEnd w:id="100"/>
-      <w:bookmarkEnd w:id="101"/>
+      <w:bookmarkEnd w:id="103"/>
+      <w:bookmarkEnd w:id="104"/>
     </w:p>
     <w:p>
       <w:pPr>
@@ -14242,16 +15192,16 @@
           <w:lang w:val="en-GB"/>
         </w:rPr>
       </w:pPr>
-      <w:bookmarkStart w:id="102" w:name="_Toc154920753"/>
-      <w:bookmarkStart w:id="103" w:name="_Toc159229125"/>
+      <w:bookmarkStart w:id="105" w:name="_Toc154920753"/>
+      <w:bookmarkStart w:id="106" w:name="_Toc159229125"/>
       <w:r>
         <w:rPr>
           <w:lang w:val="en-GB"/>
         </w:rPr>
         <w:t>Results</w:t>
       </w:r>
-      <w:bookmarkEnd w:id="102"/>
-      <w:bookmarkEnd w:id="103"/>
+      <w:bookmarkEnd w:id="105"/>
+      <w:bookmarkEnd w:id="106"/>
     </w:p>
     <w:p>
       <w:pPr>
@@ -14260,16 +15210,16 @@
           <w:lang w:val="en-GB"/>
         </w:rPr>
       </w:pPr>
-      <w:bookmarkStart w:id="104" w:name="_Toc154920754"/>
-      <w:bookmarkStart w:id="105" w:name="_Toc159229126"/>
+      <w:bookmarkStart w:id="107" w:name="_Toc154920754"/>
+      <w:bookmarkStart w:id="108" w:name="_Toc159229126"/>
       <w:r>
         <w:rPr>
           <w:lang w:val="en-GB"/>
         </w:rPr>
         <w:t>Evaluation</w:t>
       </w:r>
-      <w:bookmarkEnd w:id="104"/>
-      <w:bookmarkEnd w:id="105"/>
+      <w:bookmarkEnd w:id="107"/>
+      <w:bookmarkEnd w:id="108"/>
     </w:p>
     <w:p>
       <w:pPr>
@@ -14278,8 +15228,8 @@
           <w:lang w:val="en-GB"/>
         </w:rPr>
       </w:pPr>
-      <w:bookmarkStart w:id="106" w:name="_Toc154920755"/>
-      <w:bookmarkStart w:id="107" w:name="_Toc159229127"/>
+      <w:bookmarkStart w:id="109" w:name="_Toc154920755"/>
+      <w:bookmarkStart w:id="110" w:name="_Toc159229127"/>
       <w:r>
         <w:rPr>
           <w:lang w:val="en-GB"/>
@@ -14292,8 +15242,8 @@
         </w:rPr>
         <w:t>s</w:t>
       </w:r>
-      <w:bookmarkEnd w:id="106"/>
-      <w:bookmarkEnd w:id="107"/>
+      <w:bookmarkEnd w:id="109"/>
+      <w:bookmarkEnd w:id="110"/>
     </w:p>
     <w:p>
       <w:pPr>
@@ -14328,6 +15278,7 @@
         <w:rPr>
           <w:rFonts w:cs="Times New Roman"/>
         </w:rPr>
+        <w:lastRenderedPageBreak/>
         <w:t>Actual German messages</w:t>
       </w:r>
     </w:p>
@@ -14376,7 +15327,6 @@
         <w:rPr>
           <w:rFonts w:cs="Times New Roman"/>
         </w:rPr>
-        <w:lastRenderedPageBreak/>
         <w:t xml:space="preserve">Compare to other </w:t>
       </w:r>
       <w:r>
@@ -14393,16 +15343,16 @@
           <w:lang w:val="en-GB"/>
         </w:rPr>
       </w:pPr>
-      <w:bookmarkStart w:id="108" w:name="_Toc154920756"/>
-      <w:bookmarkStart w:id="109" w:name="_Toc159229128"/>
+      <w:bookmarkStart w:id="111" w:name="_Toc154920756"/>
+      <w:bookmarkStart w:id="112" w:name="_Toc159229128"/>
       <w:r>
         <w:rPr>
           <w:lang w:val="en-GB"/>
         </w:rPr>
         <w:t>GUI Evaluation</w:t>
       </w:r>
-      <w:bookmarkEnd w:id="108"/>
-      <w:bookmarkEnd w:id="109"/>
+      <w:bookmarkEnd w:id="111"/>
+      <w:bookmarkEnd w:id="112"/>
     </w:p>
     <w:p>
       <w:pPr>
@@ -14459,18 +15409,18 @@
           <w:lang w:val="en-GB"/>
         </w:rPr>
       </w:pPr>
-      <w:bookmarkStart w:id="110" w:name="_Toc154920757"/>
-      <w:bookmarkStart w:id="111" w:name="_Toc159229129"/>
+      <w:bookmarkStart w:id="113" w:name="_Toc154920757"/>
+      <w:bookmarkStart w:id="114" w:name="_Toc159229129"/>
       <w:r>
         <w:rPr>
           <w:lang w:val="en-GB"/>
         </w:rPr>
         <w:t>Conclusion</w:t>
       </w:r>
-      <w:bookmarkEnd w:id="110"/>
-      <w:bookmarkEnd w:id="111"/>
-    </w:p>
-    <w:bookmarkStart w:id="112" w:name="_Toc159229130" w:displacedByCustomXml="next"/>
+      <w:bookmarkEnd w:id="113"/>
+      <w:bookmarkEnd w:id="114"/>
+    </w:p>
+    <w:bookmarkStart w:id="115" w:name="_Toc159229130" w:displacedByCustomXml="next"/>
     <w:sdt>
       <w:sdtPr>
         <w:rPr>
@@ -14499,7 +15449,7 @@
             </w:rPr>
             <w:t>References</w:t>
           </w:r>
-          <w:bookmarkEnd w:id="112"/>
+          <w:bookmarkEnd w:id="115"/>
         </w:p>
         <w:sdt>
           <w:sdtPr>
@@ -14981,14 +15931,15 @@
           <w:lang w:val="en-GB"/>
         </w:rPr>
       </w:pPr>
-      <w:bookmarkStart w:id="113" w:name="_Toc159229131"/>
+      <w:bookmarkStart w:id="116" w:name="_Toc159229131"/>
       <w:r>
         <w:rPr>
           <w:lang w:val="en-GB"/>
         </w:rPr>
+        <w:lastRenderedPageBreak/>
         <w:t>Table of Figures</w:t>
       </w:r>
-      <w:bookmarkEnd w:id="113"/>
+      <w:bookmarkEnd w:id="116"/>
     </w:p>
     <w:p>
       <w:pPr>

</xml_diff>

<commit_message>
Added plugboard section to D&I
- Further writing for d&i
</commit_message>
<xml_diff>
--- a/docs/project/Report.docx
+++ b/docs/project/Report.docx
@@ -3867,14 +3867,12 @@
         </w:rPr>
         <w:t>, I developed a second “</w:t>
       </w:r>
-      <w:proofErr w:type="spellStart"/>
       <w:r>
         <w:rPr>
           <w:rFonts w:cs="Times New Roman"/>
         </w:rPr>
         <w:t>EnimgaPlus</w:t>
       </w:r>
-      <w:proofErr w:type="spellEnd"/>
       <w:r>
         <w:rPr>
           <w:rFonts w:cs="Times New Roman"/>
@@ -4633,27 +4631,6 @@
     </w:p>
     <w:p>
       <w:pPr>
-        <w:rPr>
-          <w:rFonts w:cs="Times New Roman"/>
-        </w:rPr>
-      </w:pPr>
-      <w:proofErr w:type="gramStart"/>
-      <w:r>
-        <w:rPr>
-          <w:rFonts w:cs="Times New Roman"/>
-        </w:rPr>
-        <w:t>TODO :</w:t>
-      </w:r>
-      <w:proofErr w:type="gramEnd"/>
-      <w:r>
-        <w:rPr>
-          <w:rFonts w:cs="Times New Roman"/>
-        </w:rPr>
-        <w:t xml:space="preserve"> Add more history here </w:t>
-      </w:r>
-    </w:p>
-    <w:p>
-      <w:pPr>
         <w:pStyle w:val="Heading2"/>
         <w:rPr>
           <w:lang w:val="en-GB"/>
@@ -5220,15 +5197,7 @@
         <w:fldChar w:fldCharType="end"/>
       </w:r>
       <w:r>
-        <w:t xml:space="preserve"> A photo of Enigma I </w:t>
-      </w:r>
-      <w:proofErr w:type="gramStart"/>
-      <w:r>
-        <w:t>showing</w:t>
-      </w:r>
-      <w:proofErr w:type="gramEnd"/>
-      <w:r>
-        <w:t xml:space="preserve"> the plugboard, keyboard and lampboard. Only a small portion of the rotors are </w:t>
+        <w:t xml:space="preserve"> A photo of Enigma I showing the plugboard, keyboard and lampboard. Only a small portion of the rotors are </w:t>
       </w:r>
       <w:r>
         <w:t>visible,</w:t>
@@ -5240,14 +5209,35 @@
       <w:r>
         <w:t xml:space="preserve">. </w:t>
       </w:r>
-      <w:proofErr w:type="gramStart"/>
-      <w:r>
-        <w:t>TODO :</w:t>
-      </w:r>
-      <w:proofErr w:type="gramEnd"/>
-      <w:r>
-        <w:t xml:space="preserve"> Cite museum here</w:t>
-      </w:r>
+      <w:r>
+        <w:t xml:space="preserve">Photo taken by author at Science Museum London </w:t>
+      </w:r>
+      <w:sdt>
+        <w:sdtPr>
+          <w:id w:val="490452854"/>
+          <w:citation/>
+        </w:sdtPr>
+        <w:sdtContent>
+          <w:r>
+            <w:fldChar w:fldCharType="begin"/>
+          </w:r>
+          <w:r>
+            <w:instrText xml:space="preserve"> CITATION Sci24 \l 2057 </w:instrText>
+          </w:r>
+          <w:r>
+            <w:fldChar w:fldCharType="separate"/>
+          </w:r>
+          <w:r>
+            <w:rPr>
+              <w:noProof/>
+            </w:rPr>
+            <w:t>(Science Museum n.d.)</w:t>
+          </w:r>
+          <w:r>
+            <w:fldChar w:fldCharType="end"/>
+          </w:r>
+        </w:sdtContent>
+      </w:sdt>
     </w:p>
     <w:p>
       <w:pPr>
@@ -5294,14 +5284,7 @@
         <w:rPr>
           <w:rFonts w:cs="Times New Roman"/>
         </w:rPr>
-        <w:t xml:space="preserve">a ratchet mechanism to move a lever (pawl) to </w:t>
-      </w:r>
-      <w:r>
-        <w:rPr>
-          <w:rFonts w:cs="Times New Roman"/>
-        </w:rPr>
-        <w:lastRenderedPageBreak/>
-        <w:t xml:space="preserve">step the rotors </w:t>
+        <w:t xml:space="preserve">a ratchet mechanism to move a lever (pawl) to step the rotors </w:t>
       </w:r>
       <w:sdt>
         <w:sdtPr>
@@ -5349,7 +5332,14 @@
         <w:rPr>
           <w:rFonts w:cs="Times New Roman"/>
         </w:rPr>
-        <w:t xml:space="preserve">. The lampboard was a copy of the keyboard but instead of keys, there were small glass panels which would allow the bulbs underneath to shine through. These panels were also printed with the 26-letter alphabet and upon a keypress, any given lamp could light up to show the plaintext </w:t>
+        <w:t xml:space="preserve">. The lampboard was a copy of the keyboard but instead of keys, there </w:t>
+      </w:r>
+      <w:r>
+        <w:rPr>
+          <w:rFonts w:cs="Times New Roman"/>
+        </w:rPr>
+        <w:lastRenderedPageBreak/>
+        <w:t xml:space="preserve">were small glass panels which would allow the bulbs underneath to shine through. These panels were also printed with the 26-letter alphabet and upon a keypress, any given lamp could light up to show the plaintext </w:t>
       </w:r>
       <w:r>
         <w:rPr>
@@ -5647,7 +5637,19 @@
         <w:rPr>
           <w:rFonts w:cs="Times New Roman"/>
         </w:rPr>
-        <w:t xml:space="preserve"> its turnover position (the character shown to the user once the notch position is lined up to the pawl, the latter is not seen by the user of the machine), the rotor to left of the turnover rotor would be stepped as well. The right-most rotor would step every key press, the middle rotor would step with a period of 25</w:t>
+        <w:t xml:space="preserve"> its turnover position (the character shown to the user once the notch position is lined up to the pawl, the latter is not seen by the user of the machine), the rotor to left of the turnover rotor would be stepped as well. The right-most rotor would step every key press</w:t>
+      </w:r>
+      <w:r>
+        <w:rPr>
+          <w:rFonts w:cs="Times New Roman"/>
+        </w:rPr>
+        <w:t xml:space="preserve"> and</w:t>
+      </w:r>
+      <w:r>
+        <w:rPr>
+          <w:rFonts w:cs="Times New Roman"/>
+        </w:rPr>
+        <w:t xml:space="preserve"> the middle rotor would step with a period of 25</w:t>
       </w:r>
       <w:r>
         <w:rPr>
@@ -5749,67 +5751,103 @@
         <w:rPr>
           <w:rFonts w:cs="Times New Roman"/>
         </w:rPr>
+        <w:t xml:space="preserve"> due to a quirk of the machine known as double stepping, where the middle rotor would also step when it reached its own turnover position as demonstrated by Hamer </w:t>
+      </w:r>
+      <w:sdt>
+        <w:sdtPr>
+          <w:rPr>
+            <w:rFonts w:cs="Times New Roman"/>
+          </w:rPr>
+          <w:id w:val="-1117898948"/>
+          <w:citation/>
+        </w:sdtPr>
+        <w:sdtContent>
+          <w:r>
+            <w:rPr>
+              <w:rFonts w:cs="Times New Roman"/>
+            </w:rPr>
+            <w:fldChar w:fldCharType="begin"/>
+          </w:r>
+          <w:r>
+            <w:rPr>
+              <w:rFonts w:cs="Times New Roman"/>
+            </w:rPr>
+            <w:instrText xml:space="preserve"> CITATION Dav10 \l 2057 </w:instrText>
+          </w:r>
+          <w:r>
+            <w:rPr>
+              <w:rFonts w:cs="Times New Roman"/>
+            </w:rPr>
+            <w:fldChar w:fldCharType="separate"/>
+          </w:r>
+          <w:r>
+            <w:rPr>
+              <w:rFonts w:cs="Times New Roman"/>
+              <w:noProof/>
+            </w:rPr>
+            <w:t>(Hamer 1997)</w:t>
+          </w:r>
+          <w:r>
+            <w:rPr>
+              <w:rFonts w:cs="Times New Roman"/>
+            </w:rPr>
+            <w:fldChar w:fldCharType="end"/>
+          </w:r>
+        </w:sdtContent>
+      </w:sdt>
+      <w:r>
+        <w:rPr>
+          <w:rFonts w:cs="Times New Roman"/>
+        </w:rPr>
+        <w:t xml:space="preserve">. </w:t>
+      </w:r>
+      <w:r>
+        <w:rPr>
+          <w:rFonts w:cs="Times New Roman"/>
+        </w:rPr>
+        <w:t>T</w:t>
+      </w:r>
+      <w:r>
+        <w:rPr>
+          <w:rFonts w:cs="Times New Roman"/>
+        </w:rPr>
+        <w:t xml:space="preserve">he </w:t>
+      </w:r>
+      <w:r>
+        <w:rPr>
+          <w:rFonts w:cs="Times New Roman"/>
+        </w:rPr>
+        <w:t>left-most</w:t>
+      </w:r>
+      <w:r>
+        <w:rPr>
+          <w:rFonts w:cs="Times New Roman"/>
+        </w:rPr>
+        <w:t xml:space="preserve"> rotor would step with a period of 26</w:t>
+      </w:r>
+      <w:r>
+        <w:rPr>
+          <w:rFonts w:cs="Times New Roman"/>
+          <w:vertAlign w:val="superscript"/>
+        </w:rPr>
+        <w:t>2</w:t>
+      </w:r>
+      <w:r>
+        <w:rPr>
+          <w:rFonts w:cs="Times New Roman"/>
+        </w:rPr>
+        <w:t>.</w:t>
+      </w:r>
+      <w:r>
+        <w:rPr>
+          <w:rFonts w:cs="Times New Roman"/>
+        </w:rPr>
         <w:t xml:space="preserve"> </w:t>
       </w:r>
       <w:r>
         <w:rPr>
           <w:rFonts w:cs="Times New Roman"/>
         </w:rPr>
-        <w:t>(one might expect 26, however due to a quirk of the machine known as double stepping, the middle rotor could step twice in a row</w:t>
-      </w:r>
-      <w:r>
-        <w:rPr>
-          <w:rFonts w:cs="Times New Roman"/>
-        </w:rPr>
-        <w:t xml:space="preserve">). </w:t>
-      </w:r>
-      <w:r>
-        <w:rPr>
-          <w:rFonts w:cs="Times New Roman"/>
-        </w:rPr>
-        <w:t>T</w:t>
-      </w:r>
-      <w:r>
-        <w:rPr>
-          <w:rFonts w:cs="Times New Roman"/>
-        </w:rPr>
-        <w:t xml:space="preserve">he </w:t>
-      </w:r>
-      <w:r>
-        <w:rPr>
-          <w:rFonts w:cs="Times New Roman"/>
-        </w:rPr>
-        <w:t>left-most</w:t>
-      </w:r>
-      <w:r>
-        <w:rPr>
-          <w:rFonts w:cs="Times New Roman"/>
-        </w:rPr>
-        <w:t xml:space="preserve"> rotor would step with a period of 26</w:t>
-      </w:r>
-      <w:r>
-        <w:rPr>
-          <w:rFonts w:cs="Times New Roman"/>
-          <w:vertAlign w:val="superscript"/>
-        </w:rPr>
-        <w:t>2</w:t>
-      </w:r>
-      <w:r>
-        <w:rPr>
-          <w:rFonts w:cs="Times New Roman"/>
-        </w:rPr>
-        <w:t>.</w:t>
-      </w:r>
-      <w:r>
-        <w:rPr>
-          <w:rFonts w:cs="Times New Roman"/>
-        </w:rPr>
-        <w:t xml:space="preserve"> </w:t>
-      </w:r>
-      <w:r>
-        <w:rPr>
-          <w:rFonts w:cs="Times New Roman"/>
-        </w:rPr>
         <w:t xml:space="preserve">This rotational property of the </w:t>
       </w:r>
       <w:r>
@@ -5823,27 +5861,6 @@
           <w:rFonts w:cs="Times New Roman"/>
         </w:rPr>
         <w:t xml:space="preserve"> allowed for the encoding for a given letter to change each keypress.</w:t>
-      </w:r>
-    </w:p>
-    <w:p>
-      <w:pPr>
-        <w:rPr>
-          <w:rFonts w:cs="Times New Roman"/>
-        </w:rPr>
-      </w:pPr>
-      <w:proofErr w:type="gramStart"/>
-      <w:r>
-        <w:rPr>
-          <w:rFonts w:cs="Times New Roman"/>
-        </w:rPr>
-        <w:t>TODO :</w:t>
-      </w:r>
-      <w:proofErr w:type="gramEnd"/>
-      <w:r>
-        <w:rPr>
-          <w:rFonts w:cs="Times New Roman"/>
-        </w:rPr>
-        <w:t xml:space="preserve"> Explain double step</w:t>
       </w:r>
     </w:p>
     <w:p>
@@ -5895,15 +5912,7 @@
         <w:t>Enigma I</w:t>
       </w:r>
       <w:r>
-        <w:t xml:space="preserve"> </w:t>
-      </w:r>
-      <w:proofErr w:type="gramStart"/>
-      <w:r>
-        <w:t>demonstrating</w:t>
-      </w:r>
-      <w:proofErr w:type="gramEnd"/>
-      <w:r>
-        <w:t xml:space="preserve"> their internal wiring as well as the location of the notch. For example, rotor I will map A to E and B to K provided the rotor is in rest position (Position A and Ring setting A).</w:t>
+        <w:t xml:space="preserve"> demonstrating their internal wiring as well as the location of the notch. For example, rotor I will map A to E and B to K provided the rotor is in rest position (Position A and Ring setting A).</w:t>
       </w:r>
     </w:p>
     <w:tbl>
@@ -6865,26 +6874,29 @@
         <w:rPr>
           <w:lang w:val="en-GB"/>
         </w:rPr>
+        <w:t>Reflector</w:t>
+      </w:r>
+      <w:bookmarkEnd w:id="29"/>
+    </w:p>
+    <w:p>
+      <w:r>
+        <w:t>The reflector was a similar component to that of the rotors and</w:t>
+      </w:r>
+      <w:r>
+        <w:t xml:space="preserve"> together formed the subsystem that does most of the scrambling. </w:t>
+      </w:r>
+      <w:r>
+        <w:t xml:space="preserve">The main differences regarding the reflector are that it does not </w:t>
+      </w:r>
+      <w:r>
+        <w:t>rotate,</w:t>
+      </w:r>
+      <w:r>
+        <w:t xml:space="preserve"> </w:t>
+      </w:r>
+      <w:r>
         <w:lastRenderedPageBreak/>
-        <w:t>Reflector</w:t>
-      </w:r>
-      <w:bookmarkEnd w:id="29"/>
-    </w:p>
-    <w:p>
-      <w:r>
-        <w:t>The reflector was a similar component to that of the rotors and</w:t>
-      </w:r>
-      <w:r>
-        <w:t xml:space="preserve"> together formed the subsystem that does most of the scrambling. </w:t>
-      </w:r>
-      <w:r>
-        <w:t xml:space="preserve">The main differences regarding the reflector are that it does not </w:t>
-      </w:r>
-      <w:r>
-        <w:t>rotate,</w:t>
-      </w:r>
-      <w:r>
-        <w:t xml:space="preserve"> and the current does not pass through but rather is ‘reflected’</w:t>
+        <w:t>and the current does not pass through but rather is ‘reflected’</w:t>
       </w:r>
       <w:r>
         <w:t xml:space="preserve">, travelling </w:t>
@@ -7582,80 +7594,80 @@
         <w:rPr>
           <w:rFonts w:cs="Times New Roman"/>
         </w:rPr>
-        <w:t xml:space="preserve">. This electrical signal then passes through </w:t>
+        <w:t xml:space="preserve">. This electrical signal then passes through rotors right-to-left with the signal being redirected at each rotor. The </w:t>
+      </w:r>
+      <w:r>
+        <w:rPr>
+          <w:rFonts w:cs="Times New Roman"/>
+        </w:rPr>
+        <w:t>output</w:t>
+      </w:r>
+      <w:r>
+        <w:rPr>
+          <w:rFonts w:cs="Times New Roman"/>
+        </w:rPr>
+        <w:t xml:space="preserve"> of </w:t>
+      </w:r>
+      <w:r>
+        <w:rPr>
+          <w:rFonts w:cs="Times New Roman"/>
+        </w:rPr>
+        <w:t xml:space="preserve">the three rotor </w:t>
+      </w:r>
+      <w:r>
+        <w:rPr>
+          <w:rFonts w:cs="Times New Roman"/>
+        </w:rPr>
+        <w:t>redirections is then transmitted to the reflector where the signal</w:t>
+      </w:r>
+      <w:r>
+        <w:rPr>
+          <w:rFonts w:cs="Times New Roman"/>
+        </w:rPr>
+        <w:t>’s direction</w:t>
+      </w:r>
+      <w:r>
+        <w:rPr>
+          <w:rFonts w:cs="Times New Roman"/>
+        </w:rPr>
+        <w:t xml:space="preserve"> is </w:t>
+      </w:r>
+      <w:r>
+        <w:rPr>
+          <w:rFonts w:cs="Times New Roman"/>
+        </w:rPr>
+        <w:t>reversed and redirected</w:t>
+      </w:r>
+      <w:r>
+        <w:rPr>
+          <w:rFonts w:cs="Times New Roman"/>
+        </w:rPr>
+        <w:t xml:space="preserve"> </w:t>
+      </w:r>
+      <w:r>
+        <w:rPr>
+          <w:rFonts w:cs="Times New Roman"/>
+        </w:rPr>
+        <w:t>to</w:t>
+      </w:r>
+      <w:r>
+        <w:rPr>
+          <w:rFonts w:cs="Times New Roman"/>
+        </w:rPr>
+        <w:t xml:space="preserve"> the contact of a different letter</w:t>
+      </w:r>
+      <w:r>
+        <w:rPr>
+          <w:rFonts w:cs="Times New Roman"/>
+        </w:rPr>
+        <w:t xml:space="preserve">. The signal then passes through all three rotors for a final time, this </w:t>
       </w:r>
       <w:r>
         <w:rPr>
           <w:rFonts w:cs="Times New Roman"/>
         </w:rPr>
         <w:lastRenderedPageBreak/>
-        <w:t xml:space="preserve">rotors right-to-left with the signal being redirected at each rotor. The </w:t>
-      </w:r>
-      <w:r>
-        <w:rPr>
-          <w:rFonts w:cs="Times New Roman"/>
-        </w:rPr>
-        <w:t>output</w:t>
-      </w:r>
-      <w:r>
-        <w:rPr>
-          <w:rFonts w:cs="Times New Roman"/>
-        </w:rPr>
-        <w:t xml:space="preserve"> of </w:t>
-      </w:r>
-      <w:r>
-        <w:rPr>
-          <w:rFonts w:cs="Times New Roman"/>
-        </w:rPr>
-        <w:t xml:space="preserve">the three rotor </w:t>
-      </w:r>
-      <w:r>
-        <w:rPr>
-          <w:rFonts w:cs="Times New Roman"/>
-        </w:rPr>
-        <w:t>redirections is then transmitted to the reflector where the signal</w:t>
-      </w:r>
-      <w:r>
-        <w:rPr>
-          <w:rFonts w:cs="Times New Roman"/>
-        </w:rPr>
-        <w:t>’s direction</w:t>
-      </w:r>
-      <w:r>
-        <w:rPr>
-          <w:rFonts w:cs="Times New Roman"/>
-        </w:rPr>
-        <w:t xml:space="preserve"> is </w:t>
-      </w:r>
-      <w:r>
-        <w:rPr>
-          <w:rFonts w:cs="Times New Roman"/>
-        </w:rPr>
-        <w:t>reversed and redirected</w:t>
-      </w:r>
-      <w:r>
-        <w:rPr>
-          <w:rFonts w:cs="Times New Roman"/>
-        </w:rPr>
-        <w:t xml:space="preserve"> </w:t>
-      </w:r>
-      <w:r>
-        <w:rPr>
-          <w:rFonts w:cs="Times New Roman"/>
-        </w:rPr>
-        <w:t>to</w:t>
-      </w:r>
-      <w:r>
-        <w:rPr>
-          <w:rFonts w:cs="Times New Roman"/>
-        </w:rPr>
-        <w:t xml:space="preserve"> the contact of a different letter</w:t>
-      </w:r>
-      <w:r>
-        <w:rPr>
-          <w:rFonts w:cs="Times New Roman"/>
-        </w:rPr>
-        <w:t xml:space="preserve">. The signal then passes through all three rotors for a final time, this time from left-to-right, before </w:t>
+        <w:t xml:space="preserve">time from left-to-right, before </w:t>
       </w:r>
       <w:r>
         <w:rPr>
@@ -8592,7 +8604,6 @@
         <w:rPr>
           <w:rFonts w:cs="Times New Roman"/>
         </w:rPr>
-        <w:lastRenderedPageBreak/>
         <w:t xml:space="preserve"> </w:t>
       </w:r>
       <w:r>
@@ -8671,16 +8682,12 @@
       </w:r>
       <w:bookmarkEnd w:id="42"/>
       <w:r>
-        <w:t xml:space="preserve">A wiring diagram to show a plugboards potential </w:t>
-      </w:r>
-      <w:proofErr w:type="gramStart"/>
-      <w:r>
-        <w:t>encoding</w:t>
-      </w:r>
-      <w:proofErr w:type="gramEnd"/>
-    </w:p>
-    <w:p>
-      <w:r>
+        <w:t>A wiring diagram to show a plugboards potential encoding</w:t>
+      </w:r>
+    </w:p>
+    <w:p>
+      <w:r>
+        <w:lastRenderedPageBreak/>
         <w:t>The reflector acts as a substitution cypher with additional constraints being self-coding and reciprocal coding</w:t>
       </w:r>
       <w:r>
@@ -8897,7 +8904,6 @@
       <w:r>
         <w:t xml:space="preserve"> An equation and additional constraints to describe the behaviour of an Enigma </w:t>
       </w:r>
-      <w:proofErr w:type="gramStart"/>
       <w:r>
         <w:t>r</w:t>
       </w:r>
@@ -8906,7 +8912,6 @@
       </w:r>
       <w:bookmarkEnd w:id="44"/>
       <w:bookmarkEnd w:id="45"/>
-      <w:proofErr w:type="gramEnd"/>
     </w:p>
     <w:p>
       <w:pPr>
@@ -8987,13 +8992,8 @@
       </w:r>
       <w:bookmarkEnd w:id="46"/>
       <w:r>
-        <w:t xml:space="preserve">A wiring diagram to show a potential encoding for a </w:t>
-      </w:r>
-      <w:proofErr w:type="gramStart"/>
-      <w:r>
-        <w:t>reflector</w:t>
-      </w:r>
-      <w:proofErr w:type="gramEnd"/>
+        <w:t>A wiring diagram to show a potential encoding for a reflector</w:t>
+      </w:r>
     </w:p>
     <w:p>
       <w:pPr>
@@ -9050,11 +9050,7 @@
         <w:t xml:space="preserve"> whereas the ring setting will cause them to move downwards</w:t>
       </w:r>
       <w:r>
-        <w:t xml:space="preserve">. This effect is easily seen with the horizontal connection between </w:t>
-      </w:r>
-      <w:r>
-        <w:lastRenderedPageBreak/>
-        <w:t>F</w:t>
+        <w:t>. This effect is easily seen with the horizontal connection between F</w:t>
       </w:r>
       <w:r>
         <w:t xml:space="preserve"> on the left image</w:t>
@@ -9687,15 +9683,10 @@
         </m:r>
       </m:oMath>
       <w:r>
-        <w:t xml:space="preserve"> represents the ring </w:t>
-      </w:r>
-      <w:proofErr w:type="gramStart"/>
-      <w:r>
-        <w:t>setting</w:t>
+        <w:t xml:space="preserve"> represents the ring setting</w:t>
       </w:r>
       <w:bookmarkEnd w:id="48"/>
       <w:bookmarkEnd w:id="49"/>
-      <w:proofErr w:type="gramEnd"/>
     </w:p>
     <w:p>
       <w:pPr>
@@ -9706,6 +9697,7 @@
         <w:rPr>
           <w:noProof/>
         </w:rPr>
+        <w:lastRenderedPageBreak/>
         <w:drawing>
           <wp:inline distT="0" distB="0" distL="0" distR="0" wp14:anchorId="2C73972E" wp14:editId="069EF413">
             <wp:extent cx="1941266" cy="3008425"/>
@@ -9841,12 +9833,10 @@
       <w:r>
         <w:t xml:space="preserve">. The diagram on the right shows the same rotor as on the left, but with a rotation of </w:t>
       </w:r>
-      <w:proofErr w:type="gramStart"/>
       <w:r>
         <w:t>one</w:t>
       </w:r>
       <w:bookmarkEnd w:id="51"/>
-      <w:proofErr w:type="gramEnd"/>
     </w:p>
     <w:p>
       <w:r>
@@ -9922,7 +9912,6 @@
         <w:rPr>
           <w:noProof/>
         </w:rPr>
-        <w:lastRenderedPageBreak/>
         <w:drawing>
           <wp:inline distT="0" distB="0" distL="0" distR="0" wp14:anchorId="2E870DCC" wp14:editId="6A2F6801">
             <wp:extent cx="5731510" cy="2127250"/>
@@ -10011,6 +10000,7 @@
         <w:rPr>
           <w:noProof/>
         </w:rPr>
+        <w:lastRenderedPageBreak/>
         <w:drawing>
           <wp:inline distT="0" distB="0" distL="0" distR="0" wp14:anchorId="1ACEBEA9" wp14:editId="72745AD9">
             <wp:extent cx="5731510" cy="2141220"/>
@@ -10340,11 +10330,9 @@
       <w:r>
         <w:t xml:space="preserve">. In fact, work from Tang, </w:t>
       </w:r>
-      <w:proofErr w:type="gramStart"/>
       <w:r>
         <w:t>Lee</w:t>
       </w:r>
-      <w:proofErr w:type="gramEnd"/>
       <w:r>
         <w:t xml:space="preserve"> and Russo </w:t>
       </w:r>
@@ -10972,7 +10960,6 @@
             <w:rPr>
               <w:rFonts w:ascii="Cambria Math" w:eastAsiaTheme="minorEastAsia" w:hAnsi="Cambria Math"/>
             </w:rPr>
-            <w:lastRenderedPageBreak/>
             <m:t>n‼=</m:t>
           </m:r>
           <m:nary>
@@ -11446,15 +11433,7 @@
         <w:t xml:space="preserve"> plugboard</w:t>
       </w:r>
       <w:r>
-        <w:t xml:space="preserve"> cables are used. Ring setting is omitted as it was not changed by the Germans. Based on work from Tang, </w:t>
-      </w:r>
-      <w:proofErr w:type="gramStart"/>
-      <w:r>
-        <w:t>Lee</w:t>
-      </w:r>
-      <w:proofErr w:type="gramEnd"/>
-      <w:r>
-        <w:t xml:space="preserve"> and Russo </w:t>
+        <w:t xml:space="preserve"> cables are used. Ring setting is omitted as it was not changed by the Germans. Based on work from Tang, Lee and Russo </w:t>
       </w:r>
       <w:sdt>
         <w:sdtPr>
@@ -11542,7 +11521,11 @@
         <w:t xml:space="preserve"> any</w:t>
       </w:r>
       <w:r>
-        <w:t xml:space="preserve"> one time, or even using the usual 3 rotor slots but having a larger collection to choose from. In </w:t>
+        <w:t xml:space="preserve"> one time, or even using the usual 3 rotor slots but having a larger collection to choose </w:t>
+      </w:r>
+      <w:r>
+        <w:lastRenderedPageBreak/>
+        <w:t xml:space="preserve">from. In </w:t>
       </w:r>
       <w:r>
         <w:t>fact,</w:t>
@@ -11580,15 +11563,7 @@
         </w:sdtContent>
       </w:sdt>
       <w:r>
-        <w:t xml:space="preserve"> </w:t>
-      </w:r>
-      <w:proofErr w:type="gramStart"/>
-      <w:r>
-        <w:t>in order to</w:t>
-      </w:r>
-      <w:proofErr w:type="gramEnd"/>
-      <w:r>
-        <w:t xml:space="preserve"> increase the key space. Other machines inspired by Enigma</w:t>
+        <w:t xml:space="preserve"> in order to increase the key space. Other machines inspired by Enigma</w:t>
       </w:r>
       <w:r>
         <w:t>,</w:t>
@@ -11925,7 +11900,6 @@
         </w:tabs>
       </w:pPr>
       <w:r>
-        <w:lastRenderedPageBreak/>
         <w:t xml:space="preserve">The design in </w:t>
       </w:r>
       <w:r>
@@ -11968,15 +11942,7 @@
         <w:t xml:space="preserve"> the main inspiration for “EnigmaPlus”</w:t>
       </w:r>
       <w:r>
-        <w:t xml:space="preserve">. By representing this circuit as a wiring diagram </w:t>
-      </w:r>
-      <w:proofErr w:type="gramStart"/>
-      <w:r>
-        <w:t>similar to</w:t>
-      </w:r>
-      <w:proofErr w:type="gramEnd"/>
-      <w:r>
-        <w:t xml:space="preserve"> Figures 6-7, a logical model for this machine can be inferred</w:t>
+        <w:t>. By representing this circuit as a wiring diagram similar to Figures 6-7, a logical model for this machine can be inferred</w:t>
       </w:r>
       <w:r>
         <w:t xml:space="preserve"> as shown in</w:t>
@@ -12021,6 +11987,7 @@
         <w:rPr>
           <w:noProof/>
         </w:rPr>
+        <w:lastRenderedPageBreak/>
         <w:drawing>
           <wp:inline distT="0" distB="0" distL="0" distR="0" wp14:anchorId="472C500D" wp14:editId="7E96814E">
             <wp:extent cx="5186737" cy="3177160"/>
@@ -12308,15 +12275,7 @@
         <w:t xml:space="preserve"> </w:t>
       </w:r>
       <w:r>
-        <w:t xml:space="preserve">offers extremely interactive 3D simulation of the Enigma machine. This simulation allows full control of the machine down to each minute detail. Users can open different parts of the machine with their mouse and drag and drop rotors into place on a virtual model of the machine. The level of detail in this simulation offers an authentic experience for the user and is highly recommended for those who would like to experience the </w:t>
-      </w:r>
-      <w:proofErr w:type="gramStart"/>
-      <w:r>
-        <w:t>machine as a whole</w:t>
-      </w:r>
-      <w:proofErr w:type="gramEnd"/>
-      <w:r>
-        <w:t>.</w:t>
+        <w:t>offers extremely interactive 3D simulation of the Enigma machine. This simulation allows full control of the machine down to each minute detail. Users can open different parts of the machine with their mouse and drag and drop rotors into place on a virtual model of the machine. The level of detail in this simulation offers an authentic experience for the user and is highly recommended for those who would like to experience the machine as a whole.</w:t>
       </w:r>
     </w:p>
     <w:p>
@@ -12368,15 +12327,7 @@
         <w:t>s</w:t>
       </w:r>
       <w:r>
-        <w:t xml:space="preserve"> 3-7. This </w:t>
-      </w:r>
-      <w:proofErr w:type="gramStart"/>
-      <w:r>
-        <w:t>particular page</w:t>
-      </w:r>
-      <w:proofErr w:type="gramEnd"/>
-      <w:r>
-        <w:t xml:space="preserve"> was the inspiration </w:t>
+        <w:t xml:space="preserve"> 3-7. This particular page was the inspiration </w:t>
       </w:r>
       <w:r>
         <w:t>for the visualiser functionality for this project</w:t>
@@ -12813,13 +12764,8 @@
       </w:r>
     </w:p>
     <w:p>
-      <w:proofErr w:type="gramStart"/>
-      <w:r>
-        <w:t>TODO :</w:t>
-      </w:r>
-      <w:proofErr w:type="gramEnd"/>
-      <w:r>
-        <w:t xml:space="preserve"> UML Diagram here</w:t>
+      <w:r>
+        <w:t>TODO : UML Diagram here</w:t>
       </w:r>
     </w:p>
     <w:p>
@@ -12865,13 +12811,8 @@
       <w:r>
         <w:t>). For simplicity, the UML diagram shown in [</w:t>
       </w:r>
-      <w:proofErr w:type="gramStart"/>
-      <w:r>
-        <w:t>TODO :</w:t>
-      </w:r>
-      <w:proofErr w:type="gramEnd"/>
-      <w:r>
-        <w:t xml:space="preserve"> Figure</w:t>
+      <w:r>
+        <w:t>TODO : Figure</w:t>
       </w:r>
       <w:r>
         <w:t xml:space="preserve">] does not contain EnigmaPlus </w:t>
@@ -13182,19 +13123,9 @@
       </w:r>
     </w:p>
     <w:p>
-      <w:proofErr w:type="gramStart"/>
-      <w:r>
-        <w:t>TODO :</w:t>
-      </w:r>
-      <w:proofErr w:type="gramEnd"/>
-      <w:r>
-        <w:t xml:space="preserve"> Ensure this is correct? This allows a reflector to not have reciprocal </w:t>
-      </w:r>
-      <w:proofErr w:type="gramStart"/>
-      <w:r>
-        <w:t>coding?</w:t>
-      </w:r>
-      <w:proofErr w:type="gramEnd"/>
+      <w:r>
+        <w:t>TODO : Ensure this is correct? This allows a reflector to not have reciprocal coding?</w:t>
+      </w:r>
     </w:p>
     <w:p>
       <w:pPr>
@@ -13434,12 +13365,10 @@
       <w:r>
         <w:t xml:space="preserve"> Check reflector encoding meets </w:t>
       </w:r>
-      <w:proofErr w:type="gramStart"/>
       <w:r>
         <w:t>constraints</w:t>
       </w:r>
       <w:bookmarkEnd w:id="84"/>
-      <w:proofErr w:type="gramEnd"/>
     </w:p>
     <w:p>
       <w:r>
@@ -13560,16 +13489,9 @@
       </w:r>
       <w:bookmarkEnd w:id="85"/>
       <w:r>
-        <w:t xml:space="preserve"> Reflectors encode </w:t>
-      </w:r>
-      <w:proofErr w:type="gramStart"/>
-      <w:r>
-        <w:t>function</w:t>
-      </w:r>
-      <w:proofErr w:type="gramEnd"/>
-    </w:p>
-    <w:p/>
-    <w:p/>
+        <w:t xml:space="preserve"> Reflectors encode function</w:t>
+      </w:r>
+    </w:p>
     <w:p>
       <w:pPr>
         <w:pStyle w:val="Heading3"/>
@@ -13583,18 +13505,71 @@
         <w:rPr>
           <w:lang w:val="en-GB"/>
         </w:rPr>
+        <w:t>Plugboard</w:t>
+      </w:r>
+    </w:p>
+    <w:p>
+      <w:r>
+        <w:t>Once the practice of using an array to represent the wiring, the implementation of the plugboard beca</w:t>
+      </w:r>
+      <w:r>
+        <w:t xml:space="preserve">me clear. By initialising this array with values where each value matches its index, the plugboard is </w:t>
+      </w:r>
+      <w:r>
+        <w:t>modelled</w:t>
+      </w:r>
+      <w:r>
+        <w:t xml:space="preserve"> in an unconfigured state. Then once this has been initialised, several public </w:t>
+      </w:r>
+      <w:r>
+        <w:t>functions</w:t>
+      </w:r>
+      <w:r>
+        <w:t xml:space="preserve"> were developed for the addition and removal of connections in the plugboard as shown in [TODO </w:t>
+      </w:r>
+      <w:r>
         <w:lastRenderedPageBreak/>
-        <w:t>Plugboard</w:t>
-      </w:r>
-    </w:p>
-    <w:p>
-      <w:proofErr w:type="gramStart"/>
-      <w:r>
-        <w:t>TODO :</w:t>
-      </w:r>
-      <w:proofErr w:type="gramEnd"/>
-      <w:r>
-        <w:t xml:space="preserve"> Write about the plugboard here</w:t>
+        <w:t>Code block for adding cables plugboard]</w:t>
+      </w:r>
+      <w:r>
+        <w:t>.</w:t>
+      </w:r>
+      <w:r>
+        <w:t xml:space="preserve"> The encryption function of the plugboard could then be applied in the same way as the reflector as in </w:t>
+      </w:r>
+      <w:r>
+        <w:fldChar w:fldCharType="begin"/>
+      </w:r>
+      <w:r>
+        <w:instrText xml:space="preserve"> REF _Ref159930648 \h </w:instrText>
+      </w:r>
+      <w:r>
+        <w:fldChar w:fldCharType="separate"/>
+      </w:r>
+      <w:r>
+        <w:t xml:space="preserve">Code Block </w:t>
+      </w:r>
+      <w:r>
+        <w:rPr>
+          <w:noProof/>
+        </w:rPr>
+        <w:t>2</w:t>
+      </w:r>
+      <w:r>
+        <w:fldChar w:fldCharType="end"/>
+      </w:r>
+      <w:r>
+        <w:t>.</w:t>
+      </w:r>
+    </w:p>
+    <w:p>
+      <w:r>
+        <w:t>TODO CODE BLOCK OF PLUGBOARD ADDITION</w:t>
+      </w:r>
+    </w:p>
+    <w:p>
+      <w:r>
+        <w:t>At this point in the process, it was decided the simplest way to represent a plugboard connection in terms of input and output was as a string. For example, if there was a connection between A and B then this could be represented as “AB” or “BA”.</w:t>
       </w:r>
     </w:p>
     <w:p>
@@ -13814,13 +13789,8 @@
       </w:r>
       <w:bookmarkEnd w:id="88"/>
       <w:r>
-        <w:t xml:space="preserve"> Building the reverse wiring attribute using the forward </w:t>
-      </w:r>
-      <w:proofErr w:type="gramStart"/>
-      <w:r>
-        <w:t>mappings</w:t>
-      </w:r>
-      <w:proofErr w:type="gramEnd"/>
+        <w:t xml:space="preserve"> Building the reverse wiring attribute using the forward mappings</w:t>
+      </w:r>
     </w:p>
     <w:p>
       <w:r>
@@ -13892,16 +13862,26 @@
       <w:r>
         <w:fldChar w:fldCharType="end"/>
       </w:r>
-      <w:proofErr w:type="gramStart"/>
-      <w:r>
-        <w:t xml:space="preserve">) </w:t>
-      </w:r>
-      <w:r>
-        <w:t>.</w:t>
-      </w:r>
-      <w:proofErr w:type="gramEnd"/>
-      <w:r>
-        <w:t xml:space="preserve"> Although it is not directly used in the rotor class, each rotor also had its turnover position represented as an integer which could be used for the machine model in the subsequent section.</w:t>
+      <w:r>
+        <w:t>).</w:t>
+      </w:r>
+      <w:r>
+        <w:t xml:space="preserve"> Although it is not directly used in the rotor class, each rotor also had its turnover position</w:t>
+      </w:r>
+      <w:r>
+        <w:t xml:space="preserve"> (</w:t>
+      </w:r>
+      <w:r>
+        <w:rPr>
+          <w:rStyle w:val="InlineCodeChar"/>
+        </w:rPr>
+        <w:t>turnoverPosition</w:t>
+      </w:r>
+      <w:r>
+        <w:t>)</w:t>
+      </w:r>
+      <w:r>
+        <w:t xml:space="preserve"> represented as an integer which could be used for the machine model in the subsequent section.</w:t>
       </w:r>
     </w:p>
     <w:p>
@@ -14042,16 +14022,9 @@
         <w:t xml:space="preserve"> </w:t>
       </w:r>
       <w:r>
-        <w:t xml:space="preserve">Two functions to simulate the rotors </w:t>
-      </w:r>
-      <w:proofErr w:type="gramStart"/>
-      <w:r>
-        <w:t>rotations</w:t>
-      </w:r>
-      <w:proofErr w:type="gramEnd"/>
-    </w:p>
-    <w:p/>
-    <w:p/>
+        <w:t>Two functions to simulate the rotors rotations</w:t>
+      </w:r>
+    </w:p>
     <w:p>
       <w:r>
         <w:lastRenderedPageBreak/>
@@ -14211,6 +14184,8 @@
         <w:t>).</w:t>
       </w:r>
     </w:p>
+    <w:p/>
+    <w:p/>
     <w:p>
       <w:pPr>
         <w:pStyle w:val="Code"/>
@@ -14310,11 +14285,6 @@
       <w:pPr>
         <w:pStyle w:val="Code"/>
       </w:pPr>
-    </w:p>
-    <w:p>
-      <w:pPr>
-        <w:pStyle w:val="Code"/>
-      </w:pPr>
       <w:r>
         <w:tab/>
         <w:t>}</w:t>
@@ -14385,25 +14355,6 @@
     </w:p>
     <w:p>
       <w:pPr>
-        <w:rPr>
-          <w:b/>
-          <w:i/>
-          <w:iCs/>
-          <w:sz w:val="18"/>
-          <w:szCs w:val="18"/>
-        </w:rPr>
-      </w:pPr>
-      <w:r>
-        <w:br w:type="page"/>
-      </w:r>
-    </w:p>
-    <w:p>
-      <w:pPr>
-        <w:pStyle w:val="Caption"/>
-      </w:pPr>
-    </w:p>
-    <w:p>
-      <w:pPr>
         <w:pStyle w:val="Heading3"/>
         <w:rPr>
           <w:lang w:val="en-GB"/>
@@ -14440,15 +14391,7 @@
         <w:t xml:space="preserve"> and a reflector object.</w:t>
       </w:r>
       <w:r>
-        <w:t xml:space="preserve"> </w:t>
-      </w:r>
-      <w:proofErr w:type="gramStart"/>
-      <w:r>
-        <w:t>In order to</w:t>
-      </w:r>
-      <w:proofErr w:type="gramEnd"/>
-      <w:r>
-        <w:t xml:space="preserve"> accurately recreate the functionality of Enigma, two key functions were developed: encode and rotate. The encode function uses an input character and performs the encryption steps as shown in </w:t>
+        <w:t xml:space="preserve"> In order to accurately recreate the functionality of Enigma, two key functions were developed: encode and rotate. The encode function uses an input character and performs the encryption steps as shown in </w:t>
       </w:r>
       <w:r>
         <w:fldChar w:fldCharType="begin"/>
@@ -14658,6 +14601,7 @@
         <w:pStyle w:val="Code"/>
       </w:pPr>
       <w:r>
+        <w:lastRenderedPageBreak/>
         <w:tab/>
         <w:t>RETURN outputCharacter</w:t>
       </w:r>
@@ -14698,13 +14642,8 @@
       </w:r>
       <w:bookmarkEnd w:id="93"/>
       <w:r>
-        <w:t xml:space="preserve"> Enigma encryption </w:t>
-      </w:r>
-      <w:proofErr w:type="gramStart"/>
-      <w:r>
-        <w:t>steps</w:t>
-      </w:r>
-      <w:proofErr w:type="gramEnd"/>
+        <w:t xml:space="preserve"> Enigma encryption steps</w:t>
+      </w:r>
     </w:p>
     <w:p>
       <w:r>
@@ -14741,20 +14680,11 @@
         <w:t>Ensuring this functionality was correct was vital for an accurate representation of Enigma, as a single out-of-place rotation would cause extremely different results.</w:t>
       </w:r>
     </w:p>
-    <w:p/>
-    <w:p/>
-    <w:p/>
-    <w:p/>
-    <w:p/>
-    <w:p/>
-    <w:p/>
-    <w:p/>
     <w:p>
       <w:pPr>
         <w:pStyle w:val="Code"/>
       </w:pPr>
       <w:r>
-        <w:lastRenderedPageBreak/>
         <w:t>FUNCTION rotate() {</w:t>
       </w:r>
     </w:p>
@@ -14779,6 +14709,9 @@
         <w:tab/>
         <w:t>middle is at a turnover</w:t>
       </w:r>
+      <w:r>
+        <w:t>)</w:t>
+      </w:r>
     </w:p>
     <w:p>
       <w:pPr>
@@ -14935,19 +14868,24 @@
       </w:r>
       <w:bookmarkEnd w:id="94"/>
       <w:r>
-        <w:t xml:space="preserve"> The Enigma's rotation </w:t>
-      </w:r>
-      <w:proofErr w:type="gramStart"/>
-      <w:r>
-        <w:t>mechanism</w:t>
-      </w:r>
-      <w:proofErr w:type="gramEnd"/>
+        <w:t xml:space="preserve"> The Enigma's rotation mechanism</w:t>
+      </w:r>
+      <w:bookmarkStart w:id="95" w:name="_Ref159749449"/>
+    </w:p>
+    <w:p>
+      <w:r>
+        <w:t>Part of the requirement for this Enigma model was to also allow it to be fully configurable with its settings.</w:t>
+      </w:r>
+    </w:p>
+    <w:p>
+      <w:r>
+        <w:t>TODO : Talk about how the enigma used public methods to enable the user/system designer to interact with the current state of the enigma machine. Explain that these essentially use subsequent calls to each component to update the model.</w:t>
+      </w:r>
     </w:p>
     <w:p>
       <w:pPr>
         <w:pStyle w:val="Heading3"/>
       </w:pPr>
-      <w:bookmarkStart w:id="95" w:name="_Ref159749449"/>
       <w:r>
         <w:t>EnigmaPlus</w:t>
       </w:r>
@@ -14959,6 +14897,36 @@
           <w:lang w:val="en-US"/>
         </w:rPr>
       </w:pPr>
+      <w:r>
+        <w:rPr>
+          <w:lang w:val="en-US"/>
+        </w:rPr>
+        <w:t>TODO : Changes made to the Enigma class to accommodate for En</w:t>
+      </w:r>
+      <w:r>
+        <w:rPr>
+          <w:lang w:val="en-US"/>
+        </w:rPr>
+        <w:t>i</w:t>
+      </w:r>
+      <w:r>
+        <w:rPr>
+          <w:lang w:val="en-US"/>
+        </w:rPr>
+        <w:t>g</w:t>
+      </w:r>
+      <w:r>
+        <w:rPr>
+          <w:lang w:val="en-US"/>
+        </w:rPr>
+        <w:t>m</w:t>
+      </w:r>
+      <w:r>
+        <w:rPr>
+          <w:lang w:val="en-US"/>
+        </w:rPr>
+        <w:t>aPlus: More UML diagram, inheritance model change, differences in encryption compared to enigma</w:t>
+      </w:r>
     </w:p>
     <w:p>
       <w:pPr>
@@ -14974,19 +14942,17 @@
           <w:lang w:val="en-US"/>
         </w:rPr>
       </w:pPr>
-      <w:proofErr w:type="gramStart"/>
       <w:r>
         <w:rPr>
           <w:lang w:val="en-US"/>
         </w:rPr>
-        <w:t>TODO :</w:t>
-      </w:r>
-      <w:proofErr w:type="gramEnd"/>
+        <w:t>TODO : talk about reflector factory, rotor factory here</w:t>
+      </w:r>
       <w:r>
         <w:rPr>
           <w:lang w:val="en-US"/>
         </w:rPr>
-        <w:t xml:space="preserve"> talk about reflector factory, rotor factory here</w:t>
+        <w:t>, development of tests? Exception handling etc….</w:t>
       </w:r>
     </w:p>
     <w:p>
@@ -15019,21 +14985,7 @@
         <w:rPr>
           <w:rFonts w:cs="Times New Roman"/>
         </w:rPr>
-        <w:t xml:space="preserve">Explain how the application will work, show diagrams </w:t>
-      </w:r>
-      <w:proofErr w:type="gramStart"/>
-      <w:r>
-        <w:rPr>
-          <w:rFonts w:cs="Times New Roman"/>
-        </w:rPr>
-        <w:t>in order to</w:t>
-      </w:r>
-      <w:proofErr w:type="gramEnd"/>
-      <w:r>
-        <w:rPr>
-          <w:rFonts w:cs="Times New Roman"/>
-        </w:rPr>
-        <w:t xml:space="preserve"> show how the interfaces will interact with the </w:t>
+        <w:t xml:space="preserve">Explain how the application will work, show diagrams in order to show how the interfaces will interact with the </w:t>
       </w:r>
       <w:r>
         <w:rPr>
@@ -15055,6 +15007,7 @@
         <w:rPr>
           <w:lang w:val="en-GB"/>
         </w:rPr>
+        <w:lastRenderedPageBreak/>
         <w:t>Command Line Interface</w:t>
       </w:r>
       <w:bookmarkEnd w:id="99"/>
@@ -15070,27 +15023,13 @@
         <w:rPr>
           <w:rFonts w:cs="Times New Roman"/>
         </w:rPr>
-        <w:t xml:space="preserve">A </w:t>
-      </w:r>
-      <w:proofErr w:type="gramStart"/>
-      <w:r>
-        <w:rPr>
-          <w:rFonts w:cs="Times New Roman"/>
-        </w:rPr>
-        <w:t>fairly</w:t>
-      </w:r>
-      <w:r>
-        <w:rPr>
-          <w:rFonts w:cs="Times New Roman"/>
-        </w:rPr>
-        <w:t xml:space="preserve"> short</w:t>
-      </w:r>
-      <w:proofErr w:type="gramEnd"/>
-      <w:r>
-        <w:rPr>
-          <w:rFonts w:cs="Times New Roman"/>
-        </w:rPr>
-        <w:t xml:space="preserve"> section, just explain how the interface works and what information will be </w:t>
+        <w:t>A fairly</w:t>
+      </w:r>
+      <w:r>
+        <w:rPr>
+          <w:rFonts w:cs="Times New Roman"/>
+        </w:rPr>
+        <w:t xml:space="preserve"> short section, just explain how the interface works and what information will be </w:t>
       </w:r>
       <w:r>
         <w:rPr>
@@ -15278,7 +15217,6 @@
         <w:rPr>
           <w:rFonts w:cs="Times New Roman"/>
         </w:rPr>
-        <w:lastRenderedPageBreak/>
         <w:t>Actual German messages</w:t>
       </w:r>
     </w:p>
@@ -15756,6 +15694,7 @@
                 <w:rPr>
                   <w:noProof/>
                 </w:rPr>
+                <w:lastRenderedPageBreak/>
                 <w:t xml:space="preserve">Rejewski, Marian. 1980. “An application of the theory of permutations in breaking the Enigma cipher.” </w:t>
               </w:r>
               <w:r>
@@ -15936,7 +15875,6 @@
         <w:rPr>
           <w:lang w:val="en-GB"/>
         </w:rPr>
-        <w:lastRenderedPageBreak/>
         <w:t>Table of Figures</w:t>
       </w:r>
       <w:bookmarkEnd w:id="116"/>
@@ -19503,7 +19441,7 @@
     <w:basedOn w:val="Normal"/>
     <w:link w:val="CodeChar"/>
     <w:qFormat/>
-    <w:rsid w:val="00536A8D"/>
+    <w:rsid w:val="001838F9"/>
     <w:pPr>
       <w:pBdr>
         <w:top w:val="single" w:sz="4" w:space="1" w:color="auto"/>
@@ -19515,7 +19453,7 @@
     <w:rPr>
       <w:rFonts w:ascii="Cascadia Code" w:hAnsi="Cascadia Code"/>
       <w:noProof/>
-      <w:sz w:val="18"/>
+      <w:sz w:val="16"/>
       <w:szCs w:val="18"/>
     </w:rPr>
   </w:style>
@@ -19523,11 +19461,11 @@
     <w:name w:val="Code Char"/>
     <w:basedOn w:val="DefaultParagraphFont"/>
     <w:link w:val="Code"/>
-    <w:rsid w:val="00536A8D"/>
+    <w:rsid w:val="001838F9"/>
     <w:rPr>
       <w:rFonts w:ascii="Cascadia Code" w:hAnsi="Cascadia Code"/>
       <w:noProof/>
-      <w:sz w:val="18"/>
+      <w:sz w:val="16"/>
       <w:szCs w:val="18"/>
     </w:rPr>
   </w:style>
@@ -19875,7 +19813,7 @@
     <b:JournalName>Cryptologia 21, no. 1</b:JournalName>
     <b:Year>1997</b:Year>
     <b:Pages>47-50</b:Pages>
-    <b:RefOrder>5</b:RefOrder>
+    <b:RefOrder>6</b:RefOrder>
   </b:Source>
   <b:Source>
     <b:Tag>Thi16</b:Tag>
@@ -19916,7 +19854,7 @@
         </b:NameList>
       </b:Author>
     </b:Author>
-    <b:RefOrder>7</b:RefOrder>
+    <b:RefOrder>8</b:RefOrder>
   </b:Source>
   <b:Source>
     <b:Tag>van16</b:Tag>
@@ -19979,7 +19917,7 @@
         </b:NameList>
       </b:Author>
     </b:Author>
-    <b:RefOrder>6</b:RefOrder>
+    <b:RefOrder>7</b:RefOrder>
   </b:Source>
   <b:Source>
     <b:Tag>Cry24</b:Tag>
@@ -19999,7 +19937,7 @@
     <b:InternetSiteTitle>Crypto Museum</b:InternetSiteTitle>
     <b:YearAccessed>2024</b:YearAccessed>
     <b:URL>https://www.cryptomuseum.com/crypto/enigma/wiring.htm</b:URL>
-    <b:RefOrder>8</b:RefOrder>
+    <b:RefOrder>9</b:RefOrder>
   </b:Source>
   <b:Source>
     <b:Tag>Ost23</b:Tag>
@@ -20017,7 +19955,7 @@
         </b:NameList>
       </b:Author>
     </b:Author>
-    <b:RefOrder>12</b:RefOrder>
+    <b:RefOrder>13</b:RefOrder>
   </b:Source>
   <b:Source>
     <b:Tag>Rej80</b:Tag>
@@ -20037,7 +19975,7 @@
         </b:NameList>
       </b:Author>
     </b:Author>
-    <b:RefOrder>10</b:RefOrder>
+    <b:RefOrder>11</b:RefOrder>
   </b:Source>
   <b:Source>
     <b:Tag>htt24</b:Tag>
@@ -20047,7 +19985,7 @@
     <b:InternetSiteTitle>Crypto Museum</b:InternetSiteTitle>
     <b:YearAccessed>2024</b:YearAccessed>
     <b:URL>https://www.cryptomuseum.com/crypto/enigma/working.htm</b:URL>
-    <b:RefOrder>9</b:RefOrder>
+    <b:RefOrder>10</b:RefOrder>
   </b:Source>
   <b:Source>
     <b:Tag>Tan18</b:Tag>
@@ -20073,7 +20011,7 @@
         </b:NameList>
       </b:Author>
     </b:Author>
-    <b:RefOrder>11</b:RefOrder>
+    <b:RefOrder>12</b:RefOrder>
   </b:Source>
   <b:Source>
     <b:Tag>Eni241</b:Tag>
@@ -20082,7 +20020,7 @@
     <b:Title>Enigma Machine Emulator</b:Title>
     <b:YearAccessed>2024</b:YearAccessed>
     <b:URL>https://www.101computing.net/enigma-machine-emulator/</b:URL>
-    <b:RefOrder>13</b:RefOrder>
+    <b:RefOrder>14</b:RefOrder>
   </b:Source>
   <b:Source>
     <b:Tag>Eni</b:Tag>
@@ -20090,7 +20028,7 @@
     <b:Guid>{4076B3FA-8884-408F-BFBD-DEB9DC1A5D5F}</b:Guid>
     <b:Title>Enigma Machine</b:Title>
     <b:URL>https://cryptii.com/pipes/enigma-machine</b:URL>
-    <b:RefOrder>14</b:RefOrder>
+    <b:RefOrder>15</b:RefOrder>
   </b:Source>
   <b:Source>
     <b:Tag>Vir24</b:Tag>
@@ -20099,7 +20037,7 @@
     <b:Title>Virtual Enigma</b:Title>
     <b:YearAccessed>2024</b:YearAccessed>
     <b:URL>https://enigma.virtualcolossus.co.uk/VirtualEnigma/</b:URL>
-    <b:RefOrder>15</b:RefOrder>
+    <b:RefOrder>16</b:RefOrder>
   </b:Source>
   <b:Source>
     <b:Tag>Tom24</b:Tag>
@@ -20118,13 +20056,22 @@
     <b:Title>Enigma Machine</b:Title>
     <b:YearAccessed>2024</b:YearAccessed>
     <b:URL>https://observablehq.com/@tmcw/enigma-machine</b:URL>
-    <b:RefOrder>16</b:RefOrder>
+    <b:RefOrder>17</b:RefOrder>
+  </b:Source>
+  <b:Source>
+    <b:Tag>Sci24</b:Tag>
+    <b:SourceType>InternetSite</b:SourceType>
+    <b:Guid>{CE2FE0F1-45BE-4DF5-BE07-5F4F60F9BDD4}</b:Guid>
+    <b:Title>Science Museum</b:Title>
+    <b:YearAccessed>2024</b:YearAccessed>
+    <b:URL>https://www.sciencemuseum.org.uk/home</b:URL>
+    <b:RefOrder>5</b:RefOrder>
   </b:Source>
 </b:Sources>
 </file>
 
 <file path=customXml/itemProps1.xml><?xml version="1.0" encoding="utf-8"?>
-<ds:datastoreItem xmlns:ds="http://schemas.openxmlformats.org/officeDocument/2006/customXml" ds:itemID="{7B719E02-302F-4427-A369-87983CAB64A9}">
+<ds:datastoreItem xmlns:ds="http://schemas.openxmlformats.org/officeDocument/2006/customXml" ds:itemID="{8D695A1B-7CB2-415B-AD12-8C31C420D2E4}">
   <ds:schemaRefs>
     <ds:schemaRef ds:uri="http://schemas.openxmlformats.org/officeDocument/2006/bibliography"/>
   </ds:schemaRefs>

</xml_diff>

<commit_message>
First draft for EnigmaPlus d&i
- Further comment
- More code blocks added
</commit_message>
<xml_diff>
--- a/docs/project/Report.docx
+++ b/docs/project/Report.docx
@@ -1,6 +1,6 @@
 
 <file path=word/document.xml><?xml version="1.0" encoding="utf-8"?>
-<w:document xmlns:wpc="http://schemas.microsoft.com/office/word/2010/wordprocessingCanvas" xmlns:cx="http://schemas.microsoft.com/office/drawing/2014/chartex" xmlns:cx1="http://schemas.microsoft.com/office/drawing/2015/9/8/chartex" xmlns:cx2="http://schemas.microsoft.com/office/drawing/2015/10/21/chartex" xmlns:cx3="http://schemas.microsoft.com/office/drawing/2016/5/9/chartex" xmlns:cx4="http://schemas.microsoft.com/office/drawing/2016/5/10/chartex" xmlns:cx5="http://schemas.microsoft.com/office/drawing/2016/5/11/chartex" xmlns:cx6="http://schemas.microsoft.com/office/drawing/2016/5/12/chartex" xmlns:cx7="http://schemas.microsoft.com/office/drawing/2016/5/13/chartex" xmlns:cx8="http://schemas.microsoft.com/office/drawing/2016/5/14/chartex" xmlns:mc="http://schemas.openxmlformats.org/markup-compatibility/2006" xmlns:aink="http://schemas.microsoft.com/office/drawing/2016/ink" xmlns:am3d="http://schemas.microsoft.com/office/drawing/2017/model3d" xmlns:o="urn:schemas-microsoft-com:office:office" xmlns:oel="http://schemas.microsoft.com/office/2019/extlst" xmlns:r="http://schemas.openxmlformats.org/officeDocument/2006/relationships" xmlns:m="http://schemas.openxmlformats.org/officeDocument/2006/math" xmlns:v="urn:schemas-microsoft-com:vml" xmlns:wp14="http://schemas.microsoft.com/office/word/2010/wordprocessingDrawing" xmlns:wp="http://schemas.openxmlformats.org/drawingml/2006/wordprocessingDrawing" xmlns:w10="urn:schemas-microsoft-com:office:word" xmlns:w="http://schemas.openxmlformats.org/wordprocessingml/2006/main" xmlns:w14="http://schemas.microsoft.com/office/word/2010/wordml" xmlns:w15="http://schemas.microsoft.com/office/word/2012/wordml" xmlns:w16cex="http://schemas.microsoft.com/office/word/2018/wordml/cex" xmlns:w16cid="http://schemas.microsoft.com/office/word/2016/wordml/cid" xmlns:w16="http://schemas.microsoft.com/office/word/2018/wordml" xmlns:w16sdtdh="http://schemas.microsoft.com/office/word/2020/wordml/sdtdatahash" xmlns:w16se="http://schemas.microsoft.com/office/word/2015/wordml/symex" xmlns:wpg="http://schemas.microsoft.com/office/word/2010/wordprocessingGroup" xmlns:wpi="http://schemas.microsoft.com/office/word/2010/wordprocessingInk" xmlns:wne="http://schemas.microsoft.com/office/word/2006/wordml" xmlns:wps="http://schemas.microsoft.com/office/word/2010/wordprocessingShape" mc:Ignorable="w14 w15 w16se w16cid w16 w16cex w16sdtdh wp14">
+<w:document xmlns:wpc="http://schemas.microsoft.com/office/word/2010/wordprocessingCanvas" xmlns:cx="http://schemas.microsoft.com/office/drawing/2014/chartex" xmlns:cx1="http://schemas.microsoft.com/office/drawing/2015/9/8/chartex" xmlns:cx2="http://schemas.microsoft.com/office/drawing/2015/10/21/chartex" xmlns:cx3="http://schemas.microsoft.com/office/drawing/2016/5/9/chartex" xmlns:cx4="http://schemas.microsoft.com/office/drawing/2016/5/10/chartex" xmlns:cx5="http://schemas.microsoft.com/office/drawing/2016/5/11/chartex" xmlns:cx6="http://schemas.microsoft.com/office/drawing/2016/5/12/chartex" xmlns:cx7="http://schemas.microsoft.com/office/drawing/2016/5/13/chartex" xmlns:cx8="http://schemas.microsoft.com/office/drawing/2016/5/14/chartex" xmlns:mc="http://schemas.openxmlformats.org/markup-compatibility/2006" xmlns:aink="http://schemas.microsoft.com/office/drawing/2016/ink" xmlns:am3d="http://schemas.microsoft.com/office/drawing/2017/model3d" xmlns:o="urn:schemas-microsoft-com:office:office" xmlns:oel="http://schemas.microsoft.com/office/2019/extlst" xmlns:r="http://schemas.openxmlformats.org/officeDocument/2006/relationships" xmlns:m="http://schemas.openxmlformats.org/officeDocument/2006/math" xmlns:v="urn:schemas-microsoft-com:vml" xmlns:wp14="http://schemas.microsoft.com/office/word/2010/wordprocessingDrawing" xmlns:wp="http://schemas.openxmlformats.org/drawingml/2006/wordprocessingDrawing" xmlns:w10="urn:schemas-microsoft-com:office:word" xmlns:w="http://schemas.openxmlformats.org/wordprocessingml/2006/main" xmlns:w14="http://schemas.microsoft.com/office/word/2010/wordml" xmlns:w15="http://schemas.microsoft.com/office/word/2012/wordml" xmlns:w16cex="http://schemas.microsoft.com/office/word/2018/wordml/cex" xmlns:w16cid="http://schemas.microsoft.com/office/word/2016/wordml/cid" xmlns:w16="http://schemas.microsoft.com/office/word/2018/wordml" xmlns:w16du="http://schemas.microsoft.com/office/word/2023/wordml/word16du" xmlns:w16sdtdh="http://schemas.microsoft.com/office/word/2020/wordml/sdtdatahash" xmlns:w16se="http://schemas.microsoft.com/office/word/2015/wordml/symex" xmlns:wpg="http://schemas.microsoft.com/office/word/2010/wordprocessingGroup" xmlns:wpi="http://schemas.microsoft.com/office/word/2010/wordprocessingInk" xmlns:wne="http://schemas.microsoft.com/office/word/2006/wordml" xmlns:wps="http://schemas.microsoft.com/office/word/2010/wordprocessingShape" mc:Ignorable="w14 w15 w16se w16cid w16 w16cex w16sdtdh w16du wp14">
   <w:body>
     <w:p>
       <w:pPr>
@@ -4110,14 +4110,12 @@
               </w:rPr>
               <w:t>“</w:t>
             </w:r>
-            <w:proofErr w:type="spellStart"/>
             <w:r>
               <w:rPr>
                 <w:rFonts w:cs="Times New Roman"/>
               </w:rPr>
               <w:t>EnigmaPlus</w:t>
             </w:r>
-            <w:proofErr w:type="spellEnd"/>
             <w:r>
               <w:rPr>
                 <w:rFonts w:cs="Times New Roman"/>
@@ -4167,21 +4165,7 @@
               <w:rPr>
                 <w:rFonts w:cs="Times New Roman"/>
               </w:rPr>
-              <w:t>“</w:t>
-            </w:r>
-            <w:proofErr w:type="spellStart"/>
-            <w:r>
-              <w:rPr>
-                <w:rFonts w:cs="Times New Roman"/>
-              </w:rPr>
-              <w:t>EnigmaPlus</w:t>
-            </w:r>
-            <w:proofErr w:type="spellEnd"/>
-            <w:r>
-              <w:rPr>
-                <w:rFonts w:cs="Times New Roman"/>
-              </w:rPr>
-              <w:t xml:space="preserve">” </w:t>
+              <w:t xml:space="preserve">“EnigmaPlus” </w:t>
             </w:r>
             <w:r>
               <w:rPr>
@@ -4731,21 +4715,7 @@
         <w:rPr>
           <w:rFonts w:cs="Times New Roman"/>
         </w:rPr>
-        <w:t xml:space="preserve"> which were: the keyboard and </w:t>
-      </w:r>
-      <w:proofErr w:type="spellStart"/>
-      <w:r>
-        <w:rPr>
-          <w:rFonts w:cs="Times New Roman"/>
-        </w:rPr>
-        <w:t>lampboard</w:t>
-      </w:r>
-      <w:proofErr w:type="spellEnd"/>
-      <w:r>
-        <w:rPr>
-          <w:rFonts w:cs="Times New Roman"/>
-        </w:rPr>
-        <w:t xml:space="preserve">, the </w:t>
+        <w:t xml:space="preserve"> which were: the keyboard and lampboard, the </w:t>
       </w:r>
       <w:r>
         <w:rPr>
@@ -4958,21 +4928,7 @@
         <w:rPr>
           <w:rFonts w:cs="Times New Roman"/>
         </w:rPr>
-        <w:t xml:space="preserve">Each time a key was pressed on the keyboard, a light on the </w:t>
-      </w:r>
-      <w:proofErr w:type="spellStart"/>
-      <w:r>
-        <w:rPr>
-          <w:rFonts w:cs="Times New Roman"/>
-        </w:rPr>
-        <w:t>lampboard</w:t>
-      </w:r>
-      <w:proofErr w:type="spellEnd"/>
-      <w:r>
-        <w:rPr>
-          <w:rFonts w:cs="Times New Roman"/>
-        </w:rPr>
-        <w:t xml:space="preserve"> would emit light</w:t>
+        <w:t>Each time a key was pressed on the keyboard, a light on the lampboard would emit light</w:t>
       </w:r>
       <w:r>
         <w:rPr>
@@ -5044,21 +5000,7 @@
         <w:rPr>
           <w:rFonts w:cs="Times New Roman"/>
         </w:rPr>
-        <w:t xml:space="preserve">Due to the symmetric design of the Enigma machine, </w:t>
-      </w:r>
-      <w:proofErr w:type="gramStart"/>
-      <w:r>
-        <w:rPr>
-          <w:rFonts w:cs="Times New Roman"/>
-        </w:rPr>
-        <w:t>as long as</w:t>
-      </w:r>
-      <w:proofErr w:type="gramEnd"/>
-      <w:r>
-        <w:rPr>
-          <w:rFonts w:cs="Times New Roman"/>
-        </w:rPr>
-        <w:t xml:space="preserve"> two people had the same settings then they could simply input the cyphertext into the machine and receive the plaintext</w:t>
+        <w:t>Due to the symmetric design of the Enigma machine, as long as two people had the same settings then they could simply input the cyphertext into the machine and receive the plaintext</w:t>
       </w:r>
       <w:r>
         <w:rPr>
@@ -5235,14 +5177,27 @@
       <w:r>
         <w:t xml:space="preserve">Figure </w:t>
       </w:r>
-      <w:fldSimple w:instr=" SEQ Figure \* ARABIC ">
-        <w:r>
-          <w:rPr>
-            <w:noProof/>
-          </w:rPr>
-          <w:t>1</w:t>
-        </w:r>
-      </w:fldSimple>
+      <w:r>
+        <w:fldChar w:fldCharType="begin"/>
+      </w:r>
+      <w:r>
+        <w:instrText xml:space="preserve"> SEQ Figure \* ARABIC </w:instrText>
+      </w:r>
+      <w:r>
+        <w:fldChar w:fldCharType="separate"/>
+      </w:r>
+      <w:r>
+        <w:rPr>
+          <w:noProof/>
+        </w:rPr>
+        <w:t>1</w:t>
+      </w:r>
+      <w:r>
+        <w:rPr>
+          <w:noProof/>
+        </w:rPr>
+        <w:fldChar w:fldCharType="end"/>
+      </w:r>
       <w:r>
         <w:t xml:space="preserve"> A photo of Enigma I </w:t>
       </w:r>
@@ -5252,15 +5207,7 @@
       </w:r>
       <w:proofErr w:type="gramEnd"/>
       <w:r>
-        <w:t xml:space="preserve"> the plugboard, keyboard and </w:t>
-      </w:r>
-      <w:proofErr w:type="spellStart"/>
-      <w:r>
-        <w:t>lampboard</w:t>
-      </w:r>
-      <w:proofErr w:type="spellEnd"/>
-      <w:r>
-        <w:t xml:space="preserve">. Only a small portion of the rotors are </w:t>
+        <w:t xml:space="preserve"> the plugboard, keyboard and lampboard. Only a small portion of the rotors are </w:t>
       </w:r>
       <w:r>
         <w:t>visible,</w:t>
@@ -5314,44 +5261,22 @@
         <w:rPr>
           <w:lang w:val="en-GB"/>
         </w:rPr>
-        <w:t xml:space="preserve">Keyboard &amp; </w:t>
-      </w:r>
-      <w:proofErr w:type="spellStart"/>
-      <w:r>
-        <w:rPr>
-          <w:lang w:val="en-GB"/>
-        </w:rPr>
-        <w:t>Lampboard</w:t>
+        <w:t>Keyboard &amp; Lampboard</w:t>
       </w:r>
       <w:bookmarkEnd w:id="16"/>
       <w:bookmarkEnd w:id="18"/>
-      <w:proofErr w:type="spellEnd"/>
-    </w:p>
-    <w:p>
-      <w:pPr>
-        <w:rPr>
-          <w:rFonts w:cs="Times New Roman"/>
-        </w:rPr>
-      </w:pPr>
-      <w:r>
-        <w:rPr>
-          <w:rFonts w:cs="Times New Roman"/>
-        </w:rPr>
-        <w:t xml:space="preserve">The keyboard and </w:t>
-      </w:r>
-      <w:proofErr w:type="spellStart"/>
-      <w:r>
-        <w:rPr>
-          <w:rFonts w:cs="Times New Roman"/>
-        </w:rPr>
-        <w:t>lampboard</w:t>
-      </w:r>
-      <w:proofErr w:type="spellEnd"/>
-      <w:r>
-        <w:rPr>
-          <w:rFonts w:cs="Times New Roman"/>
-        </w:rPr>
-        <w:t xml:space="preserve"> were the interface which the user could encode/decode messages. The former was comprised of the </w:t>
+    </w:p>
+    <w:p>
+      <w:pPr>
+        <w:rPr>
+          <w:rFonts w:cs="Times New Roman"/>
+        </w:rPr>
+      </w:pPr>
+      <w:r>
+        <w:rPr>
+          <w:rFonts w:cs="Times New Roman"/>
+        </w:rPr>
+        <w:t xml:space="preserve">The keyboard and lampboard were the interface which the user could encode/decode messages. The former was comprised of the </w:t>
       </w:r>
       <w:r>
         <w:rPr>
@@ -5417,21 +5342,7 @@
         <w:rPr>
           <w:rFonts w:cs="Times New Roman"/>
         </w:rPr>
-        <w:t xml:space="preserve">. The </w:t>
-      </w:r>
-      <w:proofErr w:type="spellStart"/>
-      <w:r>
-        <w:rPr>
-          <w:rFonts w:cs="Times New Roman"/>
-        </w:rPr>
-        <w:t>lampboard</w:t>
-      </w:r>
-      <w:proofErr w:type="spellEnd"/>
-      <w:r>
-        <w:rPr>
-          <w:rFonts w:cs="Times New Roman"/>
-        </w:rPr>
-        <w:t xml:space="preserve"> was a copy of the keyboard but instead of keys, there </w:t>
+        <w:t xml:space="preserve">. The lampboard was a copy of the keyboard but instead of keys, there </w:t>
       </w:r>
       <w:r>
         <w:rPr>
@@ -6934,14 +6845,27 @@
       <w:r>
         <w:t xml:space="preserve">Equation </w:t>
       </w:r>
-      <w:fldSimple w:instr=" SEQ Equation \* ARABIC ">
-        <w:r>
-          <w:rPr>
-            <w:noProof/>
-          </w:rPr>
-          <w:t>1</w:t>
-        </w:r>
-      </w:fldSimple>
+      <w:r>
+        <w:fldChar w:fldCharType="begin"/>
+      </w:r>
+      <w:r>
+        <w:instrText xml:space="preserve"> SEQ Equation \* ARABIC </w:instrText>
+      </w:r>
+      <w:r>
+        <w:fldChar w:fldCharType="separate"/>
+      </w:r>
+      <w:r>
+        <w:rPr>
+          <w:noProof/>
+        </w:rPr>
+        <w:t>1</w:t>
+      </w:r>
+      <w:r>
+        <w:rPr>
+          <w:noProof/>
+        </w:rPr>
+        <w:fldChar w:fldCharType="end"/>
+      </w:r>
       <w:bookmarkEnd w:id="25"/>
       <w:r>
         <w:t xml:space="preserve"> </w:t>
@@ -7333,14 +7257,27 @@
       <w:r>
         <w:t xml:space="preserve">Table </w:t>
       </w:r>
-      <w:fldSimple w:instr=" SEQ Table \* ARABIC ">
-        <w:r>
-          <w:rPr>
-            <w:noProof/>
-          </w:rPr>
-          <w:t>2</w:t>
-        </w:r>
-      </w:fldSimple>
+      <w:r>
+        <w:fldChar w:fldCharType="begin"/>
+      </w:r>
+      <w:r>
+        <w:instrText xml:space="preserve"> SEQ Table \* ARABIC </w:instrText>
+      </w:r>
+      <w:r>
+        <w:fldChar w:fldCharType="separate"/>
+      </w:r>
+      <w:r>
+        <w:rPr>
+          <w:noProof/>
+        </w:rPr>
+        <w:t>2</w:t>
+      </w:r>
+      <w:r>
+        <w:rPr>
+          <w:noProof/>
+        </w:rPr>
+        <w:fldChar w:fldCharType="end"/>
+      </w:r>
       <w:bookmarkEnd w:id="30"/>
       <w:r>
         <w:t xml:space="preserve"> "Enigma I" reflector encodings </w:t>
@@ -7419,15 +7356,7 @@
         <w:t>in each</w:t>
       </w:r>
       <w:r>
-        <w:t xml:space="preserve"> encryption, once at the start of the encryption (after the keypress) and once at the end (before the lamp on the </w:t>
-      </w:r>
-      <w:proofErr w:type="spellStart"/>
-      <w:r>
-        <w:t>lampboard</w:t>
-      </w:r>
-      <w:proofErr w:type="spellEnd"/>
-      <w:r>
-        <w:t xml:space="preserve"> lights up).</w:t>
+        <w:t xml:space="preserve"> encryption, once at the start of the encryption (after the keypress) and once at the end (before the lamp on the lampboard lights up).</w:t>
       </w:r>
     </w:p>
     <w:p>
@@ -7497,14 +7426,27 @@
       <w:r>
         <w:t xml:space="preserve">Figure </w:t>
       </w:r>
-      <w:fldSimple w:instr=" SEQ Figure \* ARABIC ">
-        <w:r>
-          <w:rPr>
-            <w:noProof/>
-          </w:rPr>
-          <w:t>2</w:t>
-        </w:r>
-      </w:fldSimple>
+      <w:r>
+        <w:fldChar w:fldCharType="begin"/>
+      </w:r>
+      <w:r>
+        <w:instrText xml:space="preserve"> SEQ Figure \* ARABIC </w:instrText>
+      </w:r>
+      <w:r>
+        <w:fldChar w:fldCharType="separate"/>
+      </w:r>
+      <w:r>
+        <w:rPr>
+          <w:noProof/>
+        </w:rPr>
+        <w:t>2</w:t>
+      </w:r>
+      <w:r>
+        <w:rPr>
+          <w:noProof/>
+        </w:rPr>
+        <w:fldChar w:fldCharType="end"/>
+      </w:r>
       <w:r>
         <w:t xml:space="preserve"> A front-facing photo of the Enigma I plugboard with cables in place </w:t>
       </w:r>
@@ -7755,21 +7697,7 @@
         <w:rPr>
           <w:rFonts w:cs="Times New Roman"/>
         </w:rPr>
-        <w:t xml:space="preserve"> the plugboard again. Finally, the signal is transmitted to the </w:t>
-      </w:r>
-      <w:proofErr w:type="spellStart"/>
-      <w:r>
-        <w:rPr>
-          <w:rFonts w:cs="Times New Roman"/>
-        </w:rPr>
-        <w:t>lampboard</w:t>
-      </w:r>
-      <w:proofErr w:type="spellEnd"/>
-      <w:r>
-        <w:rPr>
-          <w:rFonts w:cs="Times New Roman"/>
-        </w:rPr>
-        <w:t xml:space="preserve"> where the cyphertext is displayed. Any plaintext letter can be scrambled up to </w:t>
+        <w:t xml:space="preserve"> the plugboard again. Finally, the signal is transmitted to the lampboard where the cyphertext is displayed. Any plaintext letter can be scrambled up to </w:t>
       </w:r>
       <w:r>
         <w:rPr>
@@ -8252,14 +8180,27 @@
       <w:r>
         <w:t xml:space="preserve">Equation </w:t>
       </w:r>
-      <w:fldSimple w:instr=" SEQ Equation \* ARABIC ">
-        <w:r>
-          <w:rPr>
-            <w:noProof/>
-          </w:rPr>
-          <w:t>2</w:t>
-        </w:r>
-      </w:fldSimple>
+      <w:r>
+        <w:fldChar w:fldCharType="begin"/>
+      </w:r>
+      <w:r>
+        <w:instrText xml:space="preserve"> SEQ Equation \* ARABIC </w:instrText>
+      </w:r>
+      <w:r>
+        <w:fldChar w:fldCharType="separate"/>
+      </w:r>
+      <w:r>
+        <w:rPr>
+          <w:noProof/>
+        </w:rPr>
+        <w:t>2</w:t>
+      </w:r>
+      <w:r>
+        <w:rPr>
+          <w:noProof/>
+        </w:rPr>
+        <w:fldChar w:fldCharType="end"/>
+      </w:r>
       <w:bookmarkEnd w:id="38"/>
       <w:r>
         <w:t xml:space="preserve"> The encryption steps of Enigma I</w:t>
@@ -8733,14 +8674,27 @@
       <w:r>
         <w:t xml:space="preserve">Figure </w:t>
       </w:r>
-      <w:fldSimple w:instr=" SEQ Figure \* ARABIC ">
-        <w:r>
-          <w:rPr>
-            <w:noProof/>
-          </w:rPr>
-          <w:t>3</w:t>
-        </w:r>
-      </w:fldSimple>
+      <w:r>
+        <w:fldChar w:fldCharType="begin"/>
+      </w:r>
+      <w:r>
+        <w:instrText xml:space="preserve"> SEQ Figure \* ARABIC </w:instrText>
+      </w:r>
+      <w:r>
+        <w:fldChar w:fldCharType="separate"/>
+      </w:r>
+      <w:r>
+        <w:rPr>
+          <w:noProof/>
+        </w:rPr>
+        <w:t>3</w:t>
+      </w:r>
+      <w:r>
+        <w:rPr>
+          <w:noProof/>
+        </w:rPr>
+        <w:fldChar w:fldCharType="end"/>
+      </w:r>
       <w:r>
         <w:t xml:space="preserve"> </w:t>
       </w:r>
@@ -8943,14 +8897,27 @@
       <w:r>
         <w:t xml:space="preserve">Equation </w:t>
       </w:r>
-      <w:fldSimple w:instr=" SEQ Equation \* ARABIC ">
-        <w:r>
-          <w:rPr>
-            <w:noProof/>
-          </w:rPr>
-          <w:t>3</w:t>
-        </w:r>
-      </w:fldSimple>
+      <w:r>
+        <w:fldChar w:fldCharType="begin"/>
+      </w:r>
+      <w:r>
+        <w:instrText xml:space="preserve"> SEQ Equation \* ARABIC </w:instrText>
+      </w:r>
+      <w:r>
+        <w:fldChar w:fldCharType="separate"/>
+      </w:r>
+      <w:r>
+        <w:rPr>
+          <w:noProof/>
+        </w:rPr>
+        <w:t>3</w:t>
+      </w:r>
+      <w:r>
+        <w:rPr>
+          <w:noProof/>
+        </w:rPr>
+        <w:fldChar w:fldCharType="end"/>
+      </w:r>
       <w:bookmarkEnd w:id="43"/>
       <w:r>
         <w:t xml:space="preserve"> An equation and additional constraints to describe the behaviour of an Enigma </w:t>
@@ -9017,14 +8984,27 @@
       <w:r>
         <w:t xml:space="preserve">Figure </w:t>
       </w:r>
-      <w:fldSimple w:instr=" SEQ Figure \* ARABIC ">
-        <w:r>
-          <w:rPr>
-            <w:noProof/>
-          </w:rPr>
-          <w:t>4</w:t>
-        </w:r>
-      </w:fldSimple>
+      <w:r>
+        <w:fldChar w:fldCharType="begin"/>
+      </w:r>
+      <w:r>
+        <w:instrText xml:space="preserve"> SEQ Figure \* ARABIC </w:instrText>
+      </w:r>
+      <w:r>
+        <w:fldChar w:fldCharType="separate"/>
+      </w:r>
+      <w:r>
+        <w:rPr>
+          <w:noProof/>
+        </w:rPr>
+        <w:t>4</w:t>
+      </w:r>
+      <w:r>
+        <w:rPr>
+          <w:noProof/>
+        </w:rPr>
+        <w:fldChar w:fldCharType="end"/>
+      </w:r>
       <w:r>
         <w:t xml:space="preserve"> </w:t>
       </w:r>
@@ -9670,11 +9650,21 @@
       <w:r>
         <w:t xml:space="preserve">Equation </w:t>
       </w:r>
-      <w:fldSimple w:instr=" SEQ Equation \* ARABIC ">
-        <w:r>
-          <w:t>4</w:t>
-        </w:r>
-      </w:fldSimple>
+      <w:r>
+        <w:fldChar w:fldCharType="begin"/>
+      </w:r>
+      <w:r>
+        <w:instrText xml:space="preserve"> SEQ Equation \* ARABIC </w:instrText>
+      </w:r>
+      <w:r>
+        <w:fldChar w:fldCharType="separate"/>
+      </w:r>
+      <w:r>
+        <w:t>4</w:t>
+      </w:r>
+      <w:r>
+        <w:fldChar w:fldCharType="end"/>
+      </w:r>
       <w:bookmarkEnd w:id="47"/>
       <w:r>
         <w:t xml:space="preserve"> A function to represent the encoding behaviour of the rotor where x and x` are letters</w:t>
@@ -9812,14 +9802,27 @@
       <w:r>
         <w:t xml:space="preserve">Figure </w:t>
       </w:r>
-      <w:fldSimple w:instr=" SEQ Figure \* ARABIC ">
-        <w:r>
-          <w:rPr>
-            <w:noProof/>
-          </w:rPr>
-          <w:t>5</w:t>
-        </w:r>
-      </w:fldSimple>
+      <w:r>
+        <w:fldChar w:fldCharType="begin"/>
+      </w:r>
+      <w:r>
+        <w:instrText xml:space="preserve"> SEQ Figure \* ARABIC </w:instrText>
+      </w:r>
+      <w:r>
+        <w:fldChar w:fldCharType="separate"/>
+      </w:r>
+      <w:r>
+        <w:rPr>
+          <w:noProof/>
+        </w:rPr>
+        <w:t>5</w:t>
+      </w:r>
+      <w:r>
+        <w:rPr>
+          <w:noProof/>
+        </w:rPr>
+        <w:fldChar w:fldCharType="end"/>
+      </w:r>
       <w:bookmarkEnd w:id="50"/>
       <w:r>
         <w:t xml:space="preserve"> </w:t>
@@ -9972,14 +9975,27 @@
       <w:r>
         <w:t xml:space="preserve">Figure </w:t>
       </w:r>
-      <w:fldSimple w:instr=" SEQ Figure \* ARABIC ">
-        <w:r>
-          <w:rPr>
-            <w:noProof/>
-          </w:rPr>
-          <w:t>6</w:t>
-        </w:r>
-      </w:fldSimple>
+      <w:r>
+        <w:fldChar w:fldCharType="begin"/>
+      </w:r>
+      <w:r>
+        <w:instrText xml:space="preserve"> SEQ Figure \* ARABIC </w:instrText>
+      </w:r>
+      <w:r>
+        <w:fldChar w:fldCharType="separate"/>
+      </w:r>
+      <w:r>
+        <w:rPr>
+          <w:noProof/>
+        </w:rPr>
+        <w:t>6</w:t>
+      </w:r>
+      <w:r>
+        <w:rPr>
+          <w:noProof/>
+        </w:rPr>
+        <w:fldChar w:fldCharType="end"/>
+      </w:r>
       <w:r>
         <w:t xml:space="preserve"> A wiring diagram representing a single state of an Enigma I machine. Input is received on the right-hand side before being scrambled by components </w:t>
       </w:r>
@@ -10048,14 +10064,27 @@
       <w:r>
         <w:t xml:space="preserve">Figure </w:t>
       </w:r>
-      <w:fldSimple w:instr=" SEQ Figure \* ARABIC ">
-        <w:r>
-          <w:rPr>
-            <w:noProof/>
-          </w:rPr>
-          <w:t>7</w:t>
-        </w:r>
-      </w:fldSimple>
+      <w:r>
+        <w:fldChar w:fldCharType="begin"/>
+      </w:r>
+      <w:r>
+        <w:instrText xml:space="preserve"> SEQ Figure \* ARABIC </w:instrText>
+      </w:r>
+      <w:r>
+        <w:fldChar w:fldCharType="separate"/>
+      </w:r>
+      <w:r>
+        <w:rPr>
+          <w:noProof/>
+        </w:rPr>
+        <w:t>7</w:t>
+      </w:r>
+      <w:r>
+        <w:rPr>
+          <w:noProof/>
+        </w:rPr>
+        <w:fldChar w:fldCharType="end"/>
+      </w:r>
       <w:r>
         <w:t xml:space="preserve"> An example of an encryption/decryption taking place in an Enigma I machine. In this case A </w:t>
       </w:r>
@@ -10430,21 +10459,7 @@
         <w:rPr>
           <w:rFonts w:eastAsiaTheme="minorEastAsia"/>
         </w:rPr>
-        <w:t xml:space="preserve">As suggested by </w:t>
-      </w:r>
-      <w:proofErr w:type="spellStart"/>
-      <w:r>
-        <w:rPr>
-          <w:rFonts w:eastAsiaTheme="minorEastAsia"/>
-        </w:rPr>
-        <w:t>Thimbleby</w:t>
-      </w:r>
-      <w:proofErr w:type="spellEnd"/>
-      <w:r>
-        <w:rPr>
-          <w:rFonts w:eastAsiaTheme="minorEastAsia"/>
-        </w:rPr>
-        <w:t xml:space="preserve"> </w:t>
+        <w:t xml:space="preserve">As suggested by Thimbleby </w:t>
       </w:r>
       <w:sdt>
         <w:sdtPr>
@@ -10552,21 +10567,7 @@
         <w:rPr>
           <w:rFonts w:eastAsiaTheme="minorEastAsia"/>
         </w:rPr>
-        <w:t>different mappings from keybo</w:t>
-      </w:r>
-      <w:proofErr w:type="spellStart"/>
-      <w:r>
-        <w:rPr>
-          <w:rFonts w:eastAsiaTheme="minorEastAsia"/>
-        </w:rPr>
-        <w:t>ard</w:t>
-      </w:r>
-      <w:proofErr w:type="spellEnd"/>
-      <w:r>
-        <w:rPr>
-          <w:rFonts w:eastAsiaTheme="minorEastAsia"/>
-        </w:rPr>
-        <w:t xml:space="preserve"> to lamp board. However, this assumes that there are no restrictions </w:t>
+        <w:t xml:space="preserve">different mappings from keyboard to lamp board. However, this assumes that there are no restrictions </w:t>
       </w:r>
       <w:r>
         <w:rPr>
@@ -11118,14 +11119,27 @@
       <w:r>
         <w:t xml:space="preserve">Equation </w:t>
       </w:r>
-      <w:fldSimple w:instr=" SEQ Equation \* ARABIC ">
-        <w:r>
-          <w:rPr>
-            <w:noProof/>
-          </w:rPr>
-          <w:t>5</w:t>
-        </w:r>
-      </w:fldSimple>
+      <w:r>
+        <w:fldChar w:fldCharType="begin"/>
+      </w:r>
+      <w:r>
+        <w:instrText xml:space="preserve"> SEQ Equation \* ARABIC </w:instrText>
+      </w:r>
+      <w:r>
+        <w:fldChar w:fldCharType="separate"/>
+      </w:r>
+      <w:r>
+        <w:rPr>
+          <w:noProof/>
+        </w:rPr>
+        <w:t>5</w:t>
+      </w:r>
+      <w:r>
+        <w:rPr>
+          <w:noProof/>
+        </w:rPr>
+        <w:fldChar w:fldCharType="end"/>
+      </w:r>
       <w:bookmarkEnd w:id="62"/>
       <w:r>
         <w:t xml:space="preserve"> Definition of double factorial</w:t>
@@ -11408,14 +11422,27 @@
       <w:r>
         <w:t xml:space="preserve">Equation </w:t>
       </w:r>
-      <w:fldSimple w:instr=" SEQ Equation \* ARABIC ">
-        <w:r>
-          <w:rPr>
-            <w:noProof/>
-          </w:rPr>
-          <w:t>6</w:t>
-        </w:r>
-      </w:fldSimple>
+      <w:r>
+        <w:fldChar w:fldCharType="begin"/>
+      </w:r>
+      <w:r>
+        <w:instrText xml:space="preserve"> SEQ Equation \* ARABIC </w:instrText>
+      </w:r>
+      <w:r>
+        <w:fldChar w:fldCharType="separate"/>
+      </w:r>
+      <w:r>
+        <w:rPr>
+          <w:noProof/>
+        </w:rPr>
+        <w:t>6</w:t>
+      </w:r>
+      <w:r>
+        <w:rPr>
+          <w:noProof/>
+        </w:rPr>
+        <w:fldChar w:fldCharType="end"/>
+      </w:r>
       <w:bookmarkEnd w:id="65"/>
       <w:r>
         <w:t xml:space="preserve"> The number of settings (key space) of Enigma I assuming 10</w:t>
@@ -11466,6 +11493,7 @@
         </w:rPr>
       </w:pPr>
       <w:bookmarkStart w:id="68" w:name="_Toc159229112"/>
+      <w:bookmarkStart w:id="69" w:name="_Ref160206385"/>
       <w:r>
         <w:rPr>
           <w:lang w:val="en-GB"/>
@@ -11473,6 +11501,7 @@
         <w:t>Improving the Machine</w:t>
       </w:r>
       <w:bookmarkEnd w:id="68"/>
+      <w:bookmarkEnd w:id="69"/>
     </w:p>
     <w:p>
       <w:pPr>
@@ -11560,13 +11589,8 @@
         <w:t>,</w:t>
       </w:r>
       <w:r>
-        <w:t xml:space="preserve"> such as the British </w:t>
-      </w:r>
-      <w:proofErr w:type="spellStart"/>
-      <w:r>
-        <w:t>Typex</w:t>
-      </w:r>
-      <w:proofErr w:type="spellEnd"/>
+        <w:t xml:space="preserve"> such as the British Typex</w:t>
+      </w:r>
       <w:r>
         <w:t>,</w:t>
       </w:r>
@@ -11659,13 +11683,8 @@
           <w:tab w:val="left" w:pos="2556"/>
         </w:tabs>
       </w:pPr>
-      <w:proofErr w:type="spellStart"/>
-      <w:r>
-        <w:t>Thimbleby</w:t>
-      </w:r>
-      <w:proofErr w:type="spellEnd"/>
-      <w:r>
-        <w:t xml:space="preserve"> </w:t>
+      <w:r>
+        <w:t xml:space="preserve">Thimbleby </w:t>
       </w:r>
       <w:sdt>
         <w:sdtPr>
@@ -11718,15 +11737,7 @@
         <w:fldChar w:fldCharType="end"/>
       </w:r>
       <w:r>
-        <w:t xml:space="preserve"> demonstrating that the technology at the time period </w:t>
-      </w:r>
-      <w:proofErr w:type="gramStart"/>
-      <w:r>
-        <w:t>was capable of creating</w:t>
-      </w:r>
-      <w:proofErr w:type="gramEnd"/>
-      <w:r>
-        <w:t xml:space="preserve"> a </w:t>
+        <w:t xml:space="preserve"> demonstrating that the technology at the time period was capable of creating a </w:t>
       </w:r>
       <w:r>
         <w:t xml:space="preserve">much stronger cypher. In particular, </w:t>
@@ -11758,7 +11769,7 @@
       <w:r>
         <w:t>demonstrates a circuit that only uses 3 rotors omitting both the reflector and the plugboard. By removing these two components, it avoids both self-coding and reciprocal coding by separating encoding and decoding into two distinct functions. For encoding, the current would pass from right to left, and vice versa for decoding. Whilst this model does not include the plugboar</w:t>
       </w:r>
-      <w:bookmarkStart w:id="69" w:name="_Toc154920741"/>
+      <w:bookmarkStart w:id="70" w:name="_Toc154920741"/>
       <w:r>
         <w:t xml:space="preserve">d, so long as it is only applied once in an encryption, it can still be </w:t>
       </w:r>
@@ -11846,19 +11857,32 @@
       <w:pPr>
         <w:pStyle w:val="Caption"/>
       </w:pPr>
-      <w:bookmarkStart w:id="70" w:name="_Ref159153964"/>
+      <w:bookmarkStart w:id="71" w:name="_Ref159153964"/>
       <w:r>
         <w:t xml:space="preserve">Figure </w:t>
       </w:r>
-      <w:fldSimple w:instr=" SEQ Figure \* ARABIC ">
-        <w:r>
-          <w:rPr>
-            <w:noProof/>
-          </w:rPr>
-          <w:t>8</w:t>
-        </w:r>
-      </w:fldSimple>
-      <w:bookmarkEnd w:id="70"/>
+      <w:r>
+        <w:fldChar w:fldCharType="begin"/>
+      </w:r>
+      <w:r>
+        <w:instrText xml:space="preserve"> SEQ Figure \* ARABIC </w:instrText>
+      </w:r>
+      <w:r>
+        <w:fldChar w:fldCharType="separate"/>
+      </w:r>
+      <w:r>
+        <w:rPr>
+          <w:noProof/>
+        </w:rPr>
+        <w:t>8</w:t>
+      </w:r>
+      <w:r>
+        <w:rPr>
+          <w:noProof/>
+        </w:rPr>
+        <w:fldChar w:fldCharType="end"/>
+      </w:r>
+      <w:bookmarkEnd w:id="71"/>
       <w:r>
         <w:t xml:space="preserve"> A circuit showing an Enigma style machine avoiding both self-coding and reciprocal coding. Taken from Figure 6 </w:t>
       </w:r>
@@ -11935,15 +11959,7 @@
         <w:t>acted as</w:t>
       </w:r>
       <w:r>
-        <w:t xml:space="preserve"> the main inspiration for “</w:t>
-      </w:r>
-      <w:proofErr w:type="spellStart"/>
-      <w:r>
-        <w:t>EnigmaPlus</w:t>
-      </w:r>
-      <w:proofErr w:type="spellEnd"/>
-      <w:r>
-        <w:t>”</w:t>
+        <w:t xml:space="preserve"> the main inspiration for “EnigmaPlus”</w:t>
       </w:r>
       <w:r>
         <w:t xml:space="preserve">. By representing this circuit as a wiring diagram </w:t>
@@ -12057,29 +12073,34 @@
       <w:pPr>
         <w:pStyle w:val="Caption"/>
       </w:pPr>
-      <w:bookmarkStart w:id="71" w:name="_Ref159148223"/>
+      <w:bookmarkStart w:id="72" w:name="_Ref159148223"/>
       <w:r>
         <w:t xml:space="preserve">Figure </w:t>
       </w:r>
-      <w:fldSimple w:instr=" SEQ Figure \* ARABIC ">
-        <w:r>
-          <w:rPr>
-            <w:noProof/>
-          </w:rPr>
-          <w:t>9</w:t>
-        </w:r>
-      </w:fldSimple>
-      <w:bookmarkEnd w:id="71"/>
-      <w:r>
-        <w:t xml:space="preserve"> A wiring diagram depicting "</w:t>
-      </w:r>
-      <w:proofErr w:type="spellStart"/>
-      <w:r>
-        <w:t>EnigmaPlus</w:t>
-      </w:r>
-      <w:proofErr w:type="spellEnd"/>
-      <w:r>
-        <w:t xml:space="preserve">". Note that there is no reflector </w:t>
+      <w:r>
+        <w:fldChar w:fldCharType="begin"/>
+      </w:r>
+      <w:r>
+        <w:instrText xml:space="preserve"> SEQ Figure \* ARABIC </w:instrText>
+      </w:r>
+      <w:r>
+        <w:fldChar w:fldCharType="separate"/>
+      </w:r>
+      <w:r>
+        <w:rPr>
+          <w:noProof/>
+        </w:rPr>
+        <w:t>9</w:t>
+      </w:r>
+      <w:r>
+        <w:rPr>
+          <w:noProof/>
+        </w:rPr>
+        <w:fldChar w:fldCharType="end"/>
+      </w:r>
+      <w:bookmarkEnd w:id="72"/>
+      <w:r>
+        <w:t xml:space="preserve"> A wiring diagram depicting "EnigmaPlus". Note that there is no reflector </w:t>
       </w:r>
       <w:r>
         <w:t xml:space="preserve">as well as </w:t>
@@ -12093,8 +12114,8 @@
       <w:r>
         <w:t xml:space="preserve"> directions.</w:t>
       </w:r>
-      <w:bookmarkStart w:id="72" w:name="_Toc159229113"/>
-      <w:bookmarkEnd w:id="69"/>
+      <w:bookmarkStart w:id="73" w:name="_Toc159229113"/>
+      <w:bookmarkEnd w:id="70"/>
     </w:p>
     <w:p/>
     <w:p>
@@ -12110,7 +12131,7 @@
         </w:rPr>
         <w:t>Related work</w:t>
       </w:r>
-      <w:bookmarkEnd w:id="72"/>
+      <w:bookmarkEnd w:id="73"/>
     </w:p>
     <w:p>
       <w:r>
@@ -12139,15 +12160,7 @@
         <w:t xml:space="preserve">se </w:t>
       </w:r>
       <w:r>
-        <w:t xml:space="preserve">products. In addition to this, the paper written by </w:t>
-      </w:r>
-      <w:proofErr w:type="spellStart"/>
-      <w:r>
-        <w:t>Thimbleby</w:t>
-      </w:r>
-      <w:proofErr w:type="spellEnd"/>
-      <w:r>
-        <w:t xml:space="preserve"> </w:t>
+        <w:t xml:space="preserve">products. In addition to this, the paper written by Thimbleby </w:t>
       </w:r>
       <w:sdt>
         <w:sdtPr>
@@ -12176,15 +12189,7 @@
         </w:sdtContent>
       </w:sdt>
       <w:r>
-        <w:t xml:space="preserve"> gave direct inspiration into the creation of “</w:t>
-      </w:r>
-      <w:proofErr w:type="spellStart"/>
-      <w:r>
-        <w:t>EnigmaPlus</w:t>
-      </w:r>
-      <w:proofErr w:type="spellEnd"/>
-      <w:r>
-        <w:t>”.</w:t>
+        <w:t xml:space="preserve"> gave direct inspiration into the creation of “EnigmaPlus”.</w:t>
       </w:r>
     </w:p>
     <w:p>
@@ -12382,8 +12387,8 @@
           <w:lang w:val="en-GB"/>
         </w:rPr>
       </w:pPr>
-      <w:bookmarkStart w:id="73" w:name="_Toc154920742"/>
-      <w:bookmarkStart w:id="74" w:name="_Toc159229114"/>
+      <w:bookmarkStart w:id="74" w:name="_Toc154920742"/>
+      <w:bookmarkStart w:id="75" w:name="_Toc159229114"/>
       <w:r>
         <w:rPr>
           <w:lang w:val="en-GB"/>
@@ -12391,20 +12396,12 @@
         <w:lastRenderedPageBreak/>
         <w:t>Design &amp; Implementation</w:t>
       </w:r>
-      <w:bookmarkEnd w:id="73"/>
       <w:bookmarkEnd w:id="74"/>
-    </w:p>
-    <w:p>
-      <w:r>
-        <w:t xml:space="preserve">The goal of this project was to simulate the Enigma machine and </w:t>
-      </w:r>
-      <w:proofErr w:type="spellStart"/>
-      <w:r>
-        <w:t>EnigmaPlus</w:t>
-      </w:r>
-      <w:proofErr w:type="spellEnd"/>
-      <w:r>
-        <w:t xml:space="preserve"> as well as providing an interface to interact with these models. This section gives an in-depth </w:t>
+      <w:bookmarkEnd w:id="75"/>
+    </w:p>
+    <w:p>
+      <w:r>
+        <w:t xml:space="preserve">The goal of this project was to simulate the Enigma machine and EnigmaPlus as well as providing an interface to interact with these models. This section gives an in-depth </w:t>
       </w:r>
       <w:r>
         <w:t xml:space="preserve">account of </w:t>
@@ -12429,16 +12426,16 @@
           <w:lang w:val="en-GB"/>
         </w:rPr>
       </w:pPr>
-      <w:bookmarkStart w:id="75" w:name="_Toc154920743"/>
-      <w:bookmarkStart w:id="76" w:name="_Toc159229115"/>
+      <w:bookmarkStart w:id="76" w:name="_Toc154920743"/>
+      <w:bookmarkStart w:id="77" w:name="_Toc159229115"/>
       <w:r>
         <w:rPr>
           <w:lang w:val="en-GB"/>
         </w:rPr>
         <w:t>Tools and Technologies</w:t>
       </w:r>
-      <w:bookmarkEnd w:id="75"/>
       <w:bookmarkEnd w:id="76"/>
+      <w:bookmarkEnd w:id="77"/>
     </w:p>
     <w:p>
       <w:pPr>
@@ -12764,16 +12761,16 @@
           <w:lang w:val="en-GB"/>
         </w:rPr>
       </w:pPr>
-      <w:bookmarkStart w:id="77" w:name="_Toc154920744"/>
-      <w:bookmarkStart w:id="78" w:name="_Toc159229116"/>
+      <w:bookmarkStart w:id="78" w:name="_Toc154920744"/>
+      <w:bookmarkStart w:id="79" w:name="_Toc159229116"/>
       <w:r>
         <w:rPr>
           <w:lang w:val="en-GB"/>
         </w:rPr>
         <w:t>Enigma Model Design</w:t>
       </w:r>
-      <w:bookmarkEnd w:id="77"/>
       <w:bookmarkEnd w:id="78"/>
+      <w:bookmarkEnd w:id="79"/>
     </w:p>
     <w:p>
       <w:r>
@@ -12872,15 +12869,7 @@
         <w:t xml:space="preserve"> Figure</w:t>
       </w:r>
       <w:r>
-        <w:t xml:space="preserve">] does not contain </w:t>
-      </w:r>
-      <w:proofErr w:type="spellStart"/>
-      <w:r>
-        <w:t>EnigmaPlus</w:t>
-      </w:r>
-      <w:proofErr w:type="spellEnd"/>
-      <w:r>
-        <w:t xml:space="preserve"> </w:t>
+        <w:t xml:space="preserve">] does not contain EnigmaPlus </w:t>
       </w:r>
       <w:r>
         <w:t xml:space="preserve">however this </w:t>
@@ -12911,45 +12900,29 @@
           <w:lang w:val="en-GB"/>
         </w:rPr>
       </w:pPr>
-      <w:bookmarkStart w:id="79" w:name="_Toc154920745"/>
-      <w:bookmarkStart w:id="80" w:name="_Toc159229117"/>
+      <w:bookmarkStart w:id="80" w:name="_Toc154920745"/>
+      <w:bookmarkStart w:id="81" w:name="_Toc159229117"/>
       <w:r>
         <w:rPr>
           <w:lang w:val="en-GB"/>
         </w:rPr>
         <w:t>Keyboard &amp; Lamp board</w:t>
       </w:r>
-      <w:bookmarkEnd w:id="79"/>
       <w:bookmarkEnd w:id="80"/>
+      <w:bookmarkEnd w:id="81"/>
     </w:p>
     <w:p>
       <w:r>
         <w:t>R</w:t>
       </w:r>
       <w:r>
-        <w:t xml:space="preserve">egarding the physical machine, the keyboard and </w:t>
-      </w:r>
-      <w:proofErr w:type="spellStart"/>
-      <w:r>
-        <w:t>lampboard</w:t>
-      </w:r>
-      <w:proofErr w:type="spellEnd"/>
-      <w:r>
-        <w:t xml:space="preserve"> are large components</w:t>
+        <w:t>egarding the physical machine, the keyboard and lampboard are large components</w:t>
       </w:r>
       <w:r>
         <w:t xml:space="preserve">, </w:t>
       </w:r>
       <w:r>
-        <w:t xml:space="preserve">acting as the core interface for any given operator. In a logical sense, the keyboard and </w:t>
-      </w:r>
-      <w:proofErr w:type="spellStart"/>
-      <w:r>
-        <w:t>lampboard</w:t>
-      </w:r>
-      <w:proofErr w:type="spellEnd"/>
-      <w:r>
-        <w:t xml:space="preserve"> are nothing more than input and output respectively. Due to this, the Enigma model does not contain any reference to the two components. Instead, each component will allow for input and output such that any text/string modality can be used to interact with the machine.</w:t>
+        <w:t>acting as the core interface for any given operator. In a logical sense, the keyboard and lampboard are nothing more than input and output respectively. Due to this, the Enigma model does not contain any reference to the two components. Instead, each component will allow for input and output such that any text/string modality can be used to interact with the machine.</w:t>
       </w:r>
     </w:p>
     <w:p>
@@ -12959,16 +12932,16 @@
           <w:lang w:val="en-GB"/>
         </w:rPr>
       </w:pPr>
-      <w:bookmarkStart w:id="81" w:name="_Toc154920746"/>
-      <w:bookmarkStart w:id="82" w:name="_Toc159229118"/>
+      <w:bookmarkStart w:id="82" w:name="_Toc154920746"/>
+      <w:bookmarkStart w:id="83" w:name="_Toc159229118"/>
       <w:r>
         <w:rPr>
           <w:lang w:val="en-GB"/>
         </w:rPr>
         <w:t>Reflector</w:t>
       </w:r>
-      <w:bookmarkEnd w:id="81"/>
       <w:bookmarkEnd w:id="82"/>
+      <w:bookmarkEnd w:id="83"/>
     </w:p>
     <w:p>
       <w:r>
@@ -13426,27 +13399,40 @@
       <w:pPr>
         <w:pStyle w:val="Caption"/>
       </w:pPr>
-      <w:bookmarkStart w:id="83" w:name="_Ref159929902"/>
-      <w:bookmarkStart w:id="84" w:name="_Toc159929943"/>
+      <w:bookmarkStart w:id="84" w:name="_Ref159929902"/>
+      <w:bookmarkStart w:id="85" w:name="_Toc159929943"/>
       <w:r>
         <w:t xml:space="preserve">Code Block </w:t>
       </w:r>
-      <w:fldSimple w:instr=" SEQ Code_Block \* ARABIC ">
-        <w:r>
-          <w:rPr>
-            <w:noProof/>
-          </w:rPr>
-          <w:t>1</w:t>
-        </w:r>
-      </w:fldSimple>
-      <w:bookmarkEnd w:id="83"/>
+      <w:r>
+        <w:fldChar w:fldCharType="begin"/>
+      </w:r>
+      <w:r>
+        <w:instrText xml:space="preserve"> SEQ Code_Block \* ARABIC </w:instrText>
+      </w:r>
+      <w:r>
+        <w:fldChar w:fldCharType="separate"/>
+      </w:r>
+      <w:r>
+        <w:rPr>
+          <w:noProof/>
+        </w:rPr>
+        <w:t>1</w:t>
+      </w:r>
+      <w:r>
+        <w:rPr>
+          <w:noProof/>
+        </w:rPr>
+        <w:fldChar w:fldCharType="end"/>
+      </w:r>
+      <w:bookmarkEnd w:id="84"/>
       <w:r>
         <w:t xml:space="preserve"> Check reflector encoding meets </w:t>
       </w:r>
       <w:r>
         <w:t>constraints</w:t>
       </w:r>
-      <w:bookmarkEnd w:id="84"/>
+      <w:bookmarkEnd w:id="85"/>
     </w:p>
     <w:p>
       <w:r>
@@ -13540,19 +13526,32 @@
       <w:pPr>
         <w:pStyle w:val="Caption"/>
       </w:pPr>
-      <w:bookmarkStart w:id="85" w:name="_Ref159930648"/>
+      <w:bookmarkStart w:id="86" w:name="_Ref159930648"/>
       <w:r>
         <w:t xml:space="preserve">Code Block </w:t>
       </w:r>
-      <w:fldSimple w:instr=" SEQ Code_Block \* ARABIC ">
-        <w:r>
-          <w:rPr>
-            <w:noProof/>
-          </w:rPr>
-          <w:t>2</w:t>
-        </w:r>
-      </w:fldSimple>
-      <w:bookmarkEnd w:id="85"/>
+      <w:r>
+        <w:fldChar w:fldCharType="begin"/>
+      </w:r>
+      <w:r>
+        <w:instrText xml:space="preserve"> SEQ Code_Block \* ARABIC </w:instrText>
+      </w:r>
+      <w:r>
+        <w:fldChar w:fldCharType="separate"/>
+      </w:r>
+      <w:r>
+        <w:rPr>
+          <w:noProof/>
+        </w:rPr>
+        <w:t>2</w:t>
+      </w:r>
+      <w:r>
+        <w:rPr>
+          <w:noProof/>
+        </w:rPr>
+        <w:fldChar w:fldCharType="end"/>
+      </w:r>
+      <w:bookmarkEnd w:id="86"/>
       <w:r>
         <w:t xml:space="preserve"> Reflectors encode function</w:t>
       </w:r>
@@ -13564,8 +13563,8 @@
           <w:lang w:val="en-GB"/>
         </w:rPr>
       </w:pPr>
-      <w:bookmarkStart w:id="86" w:name="_Toc154920747"/>
-      <w:bookmarkStart w:id="87" w:name="_Toc159229119"/>
+      <w:bookmarkStart w:id="87" w:name="_Toc154920747"/>
+      <w:bookmarkStart w:id="88" w:name="_Toc159229119"/>
       <w:r>
         <w:rPr>
           <w:lang w:val="en-GB"/>
@@ -13578,23 +13577,23 @@
         <w:t>Once the practice of using an array to represent the wiring, the implementation of the plugboard beca</w:t>
       </w:r>
       <w:r>
-        <w:t xml:space="preserve">me clear. By initialising this array with values where each value matches its index, the plugboard </w:t>
+        <w:t xml:space="preserve">me clear. By initialising this array with values where each value matches its index, the plugboard is </w:t>
+      </w:r>
+      <w:r>
+        <w:t>modelled</w:t>
+      </w:r>
+      <w:r>
+        <w:t xml:space="preserve"> in an unconfigured state. Then once this has been initialised, several public </w:t>
+      </w:r>
+      <w:r>
+        <w:t>functions</w:t>
+      </w:r>
+      <w:r>
+        <w:t xml:space="preserve"> were developed for the addition and removal of connections in the plugboard as shown in [TODO </w:t>
       </w:r>
       <w:r>
         <w:lastRenderedPageBreak/>
-        <w:t xml:space="preserve">is </w:t>
-      </w:r>
-      <w:r>
-        <w:t>modelled</w:t>
-      </w:r>
-      <w:r>
-        <w:t xml:space="preserve"> in an unconfigured state. Then once this has been initialised, several public </w:t>
-      </w:r>
-      <w:r>
-        <w:t>functions</w:t>
-      </w:r>
-      <w:r>
-        <w:t xml:space="preserve"> were developed for the addition and removal of connections in the plugboard as shown in [TODO Code block for adding cables plugboard]</w:t>
+        <w:t>Code block for adding cables plugboard]</w:t>
       </w:r>
       <w:r>
         <w:t>.</w:t>
@@ -13628,14 +13627,97 @@
       </w:r>
     </w:p>
     <w:p>
-      <w:r>
-        <w:t>TODO CODE BLOCK OF PLUGBOARD ADDITION</w:t>
-      </w:r>
+      <w:pPr>
+        <w:pStyle w:val="Code"/>
+      </w:pPr>
+      <w:r>
+        <w:t>FUNCTION addCable(firstCharacter, secondCharacter) {</w:t>
+      </w:r>
+    </w:p>
+    <w:p>
+      <w:pPr>
+        <w:pStyle w:val="Code"/>
+      </w:pPr>
+      <w:r>
+        <w:tab/>
+        <w:t>wiring[firstCharacter] = secondCharacter</w:t>
+      </w:r>
+    </w:p>
+    <w:p>
+      <w:pPr>
+        <w:pStyle w:val="Code"/>
+      </w:pPr>
+      <w:r>
+        <w:tab/>
+        <w:t>wiring[secondCharacter] = firstCharacter</w:t>
+      </w:r>
+    </w:p>
+    <w:p>
+      <w:pPr>
+        <w:pStyle w:val="Code"/>
+      </w:pPr>
+      <w:r>
+        <w:t>}</w:t>
+      </w:r>
+    </w:p>
+    <w:p>
+      <w:pPr>
+        <w:pStyle w:val="Caption"/>
+      </w:pPr>
+      <w:r>
+        <w:t xml:space="preserve">Code Block </w:t>
+      </w:r>
+      <w:r>
+        <w:fldChar w:fldCharType="begin"/>
+      </w:r>
+      <w:r>
+        <w:instrText xml:space="preserve"> SEQ Code_Block \* ARABIC </w:instrText>
+      </w:r>
+      <w:r>
+        <w:fldChar w:fldCharType="separate"/>
+      </w:r>
+      <w:r>
+        <w:rPr>
+          <w:noProof/>
+        </w:rPr>
+        <w:t>3</w:t>
+      </w:r>
+      <w:r>
+        <w:fldChar w:fldCharType="end"/>
+      </w:r>
+      <w:r>
+        <w:t xml:space="preserve"> Plugboard function to add a new </w:t>
+      </w:r>
+      <w:proofErr w:type="gramStart"/>
+      <w:r>
+        <w:t>connection</w:t>
+      </w:r>
+      <w:proofErr w:type="gramEnd"/>
     </w:p>
     <w:p>
       <w:r>
         <w:t>At this point in the process, it was decided the simplest way to represent a plugboard connection in terms of input and output was as a string. For example, if there was a connection between A and B then this could be represented as “AB” or “BA”.</w:t>
       </w:r>
+      <w:r>
+        <w:t xml:space="preserve"> This representation as input could be easily parsed and processed </w:t>
+      </w:r>
+      <w:proofErr w:type="gramStart"/>
+      <w:r>
+        <w:t>in order to</w:t>
+      </w:r>
+      <w:proofErr w:type="gramEnd"/>
+      <w:r>
+        <w:t xml:space="preserve"> reflect the connection in the </w:t>
+      </w:r>
+      <w:r>
+        <w:rPr>
+          <w:rStyle w:val="InlineCodeChar"/>
+        </w:rPr>
+        <w:t>wiring</w:t>
+      </w:r>
+      <w:r>
+        <w:t xml:space="preserve"> array.</w:t>
+      </w:r>
     </w:p>
     <w:p>
       <w:pPr>
@@ -13650,8 +13732,8 @@
         </w:rPr>
         <w:t>Rotors</w:t>
       </w:r>
-      <w:bookmarkEnd w:id="86"/>
       <w:bookmarkEnd w:id="87"/>
+      <w:bookmarkEnd w:id="88"/>
     </w:p>
     <w:p>
       <w:r>
@@ -13745,7 +13827,19 @@
         <w:rPr>
           <w:noProof/>
         </w:rPr>
-        <w:t>3</w:t>
+        <w:t>4</w:t>
+      </w:r>
+      <w:r>
+        <w:fldChar w:fldCharType="end"/>
+      </w:r>
+      <w:r>
+        <w:fldChar w:fldCharType="begin"/>
+      </w:r>
+      <w:r>
+        <w:instrText xml:space="preserve"> REF _Ref160018154 \h </w:instrText>
+      </w:r>
+      <w:r>
+        <w:fldChar w:fldCharType="separate"/>
       </w:r>
       <w:r>
         <w:fldChar w:fldCharType="end"/>
@@ -13830,19 +13924,32 @@
       <w:pPr>
         <w:pStyle w:val="Caption"/>
       </w:pPr>
-      <w:bookmarkStart w:id="88" w:name="_Ref160018154"/>
+      <w:bookmarkStart w:id="89" w:name="_Ref160018154"/>
       <w:r>
         <w:t xml:space="preserve">Code Block </w:t>
       </w:r>
-      <w:fldSimple w:instr=" SEQ Code_Block \* ARABIC ">
-        <w:r>
-          <w:rPr>
-            <w:noProof/>
-          </w:rPr>
-          <w:t>3</w:t>
-        </w:r>
-      </w:fldSimple>
-      <w:bookmarkEnd w:id="88"/>
+      <w:r>
+        <w:fldChar w:fldCharType="begin"/>
+      </w:r>
+      <w:r>
+        <w:instrText xml:space="preserve"> SEQ Code_Block \* ARABIC </w:instrText>
+      </w:r>
+      <w:r>
+        <w:fldChar w:fldCharType="separate"/>
+      </w:r>
+      <w:r>
+        <w:rPr>
+          <w:noProof/>
+        </w:rPr>
+        <w:t>4</w:t>
+      </w:r>
+      <w:r>
+        <w:rPr>
+          <w:noProof/>
+        </w:rPr>
+        <w:fldChar w:fldCharType="end"/>
+      </w:r>
+      <w:bookmarkEnd w:id="89"/>
       <w:r>
         <w:t xml:space="preserve"> Building the reverse wiring attribute using the forward mappings</w:t>
       </w:r>
@@ -13894,7 +14001,10 @@
         <w:t>. The rotation, however, can and will change in an encryption and so the rotor representation required a function to simulate this rotational effect</w:t>
       </w:r>
       <w:r>
-        <w:t xml:space="preserve"> as well as a method to identify once the rotor is at its turnover position (See </w:t>
+        <w:t xml:space="preserve"> as well as a method to identify once the rotor is at its turnover position (See</w:t>
+      </w:r>
+      <w:r>
+        <w:t xml:space="preserve"> </w:t>
       </w:r>
       <w:r>
         <w:fldChar w:fldCharType="begin"/>
@@ -13912,7 +14022,7 @@
         <w:rPr>
           <w:noProof/>
         </w:rPr>
-        <w:t>4</w:t>
+        <w:t>5</w:t>
       </w:r>
       <w:r>
         <w:fldChar w:fldCharType="end"/>
@@ -13926,14 +14036,12 @@
       <w:r>
         <w:t xml:space="preserve"> (</w:t>
       </w:r>
-      <w:proofErr w:type="spellStart"/>
       <w:r>
         <w:rPr>
           <w:rStyle w:val="InlineCodeChar"/>
         </w:rPr>
         <w:t>turnoverPosition</w:t>
       </w:r>
-      <w:proofErr w:type="spellEnd"/>
       <w:r>
         <w:t>)</w:t>
       </w:r>
@@ -14024,6 +14132,7 @@
         <w:pStyle w:val="Code"/>
       </w:pPr>
       <w:r>
+        <w:lastRenderedPageBreak/>
         <w:tab/>
       </w:r>
       <w:r>
@@ -14045,7 +14154,6 @@
         <w:pStyle w:val="Code"/>
       </w:pPr>
       <w:r>
-        <w:lastRenderedPageBreak/>
         <w:t>}</w:t>
       </w:r>
     </w:p>
@@ -14053,19 +14161,32 @@
       <w:pPr>
         <w:pStyle w:val="Caption"/>
       </w:pPr>
-      <w:bookmarkStart w:id="89" w:name="_Ref160018597"/>
+      <w:bookmarkStart w:id="90" w:name="_Ref160018597"/>
       <w:r>
         <w:t xml:space="preserve">Code Block </w:t>
       </w:r>
-      <w:fldSimple w:instr=" SEQ Code_Block \* ARABIC ">
-        <w:r>
-          <w:rPr>
-            <w:noProof/>
-          </w:rPr>
-          <w:t>4</w:t>
-        </w:r>
-      </w:fldSimple>
-      <w:bookmarkEnd w:id="89"/>
+      <w:r>
+        <w:fldChar w:fldCharType="begin"/>
+      </w:r>
+      <w:r>
+        <w:instrText xml:space="preserve"> SEQ Code_Block \* ARABIC </w:instrText>
+      </w:r>
+      <w:r>
+        <w:fldChar w:fldCharType="separate"/>
+      </w:r>
+      <w:r>
+        <w:rPr>
+          <w:noProof/>
+        </w:rPr>
+        <w:t>5</w:t>
+      </w:r>
+      <w:r>
+        <w:rPr>
+          <w:noProof/>
+        </w:rPr>
+        <w:fldChar w:fldCharType="end"/>
+      </w:r>
+      <w:bookmarkEnd w:id="90"/>
       <w:r>
         <w:t xml:space="preserve"> </w:t>
       </w:r>
@@ -14222,7 +14343,7 @@
         <w:rPr>
           <w:noProof/>
         </w:rPr>
-        <w:t>5</w:t>
+        <w:t>6</w:t>
       </w:r>
       <w:r>
         <w:fldChar w:fldCharType="end"/>
@@ -14356,19 +14477,32 @@
       <w:pPr>
         <w:pStyle w:val="Caption"/>
       </w:pPr>
-      <w:bookmarkStart w:id="90" w:name="_Ref160019135"/>
+      <w:bookmarkStart w:id="91" w:name="_Ref160019135"/>
       <w:r>
         <w:t xml:space="preserve">Code Block </w:t>
       </w:r>
-      <w:fldSimple w:instr=" SEQ Code_Block \* ARABIC ">
-        <w:r>
-          <w:rPr>
-            <w:noProof/>
-          </w:rPr>
-          <w:t>5</w:t>
-        </w:r>
-      </w:fldSimple>
-      <w:bookmarkEnd w:id="90"/>
+      <w:r>
+        <w:fldChar w:fldCharType="begin"/>
+      </w:r>
+      <w:r>
+        <w:instrText xml:space="preserve"> SEQ Code_Block \* ARABIC </w:instrText>
+      </w:r>
+      <w:r>
+        <w:fldChar w:fldCharType="separate"/>
+      </w:r>
+      <w:r>
+        <w:rPr>
+          <w:noProof/>
+        </w:rPr>
+        <w:t>6</w:t>
+      </w:r>
+      <w:r>
+        <w:rPr>
+          <w:noProof/>
+        </w:rPr>
+        <w:fldChar w:fldCharType="end"/>
+      </w:r>
+      <w:bookmarkEnd w:id="91"/>
       <w:r>
         <w:t xml:space="preserve"> Rotor encode function, analogous to </w:t>
       </w:r>
@@ -14395,16 +14529,16 @@
           <w:lang w:val="en-GB"/>
         </w:rPr>
       </w:pPr>
-      <w:bookmarkStart w:id="91" w:name="_Toc154920748"/>
-      <w:bookmarkStart w:id="92" w:name="_Toc159229120"/>
+      <w:bookmarkStart w:id="92" w:name="_Toc154920748"/>
+      <w:bookmarkStart w:id="93" w:name="_Toc159229120"/>
       <w:r>
         <w:rPr>
           <w:lang w:val="en-GB"/>
         </w:rPr>
         <w:t>Enigma</w:t>
       </w:r>
-      <w:bookmarkEnd w:id="91"/>
       <w:bookmarkEnd w:id="92"/>
+      <w:bookmarkEnd w:id="93"/>
     </w:p>
     <w:p>
       <w:r>
@@ -14450,7 +14584,10 @@
         <w:fldChar w:fldCharType="end"/>
       </w:r>
       <w:r>
-        <w:t xml:space="preserve">. Pseudocode of this function can be seen in </w:t>
+        <w:t>. Pseudocode of this function can be seen in</w:t>
+      </w:r>
+      <w:r>
+        <w:t xml:space="preserve"> </w:t>
       </w:r>
       <w:r>
         <w:fldChar w:fldCharType="begin"/>
@@ -14468,7 +14605,7 @@
         <w:rPr>
           <w:noProof/>
         </w:rPr>
-        <w:t>6</w:t>
+        <w:t>7</w:t>
       </w:r>
       <w:r>
         <w:fldChar w:fldCharType="end"/>
@@ -14491,7 +14628,13 @@
       </w:pPr>
       <w:r>
         <w:tab/>
-        <w:t>IF (characterINDEX NOT ALPHABETIC CHARACTER) {</w:t>
+        <w:t>IF (characterI</w:t>
+      </w:r>
+      <w:r>
+        <w:t>ndex IS NOT LETTER</w:t>
+      </w:r>
+      <w:r>
+        <w:t>) {</w:t>
       </w:r>
     </w:p>
     <w:p>
@@ -14618,17 +14761,17 @@
         <w:pStyle w:val="Code"/>
       </w:pPr>
       <w:r>
+        <w:tab/>
+        <w:t>}</w:t>
+      </w:r>
+    </w:p>
+    <w:p>
+      <w:pPr>
+        <w:pStyle w:val="Code"/>
+      </w:pPr>
+      <w:r>
         <w:lastRenderedPageBreak/>
         <w:tab/>
-        <w:t>}</w:t>
-      </w:r>
-    </w:p>
-    <w:p>
-      <w:pPr>
-        <w:pStyle w:val="Code"/>
-      </w:pPr>
-      <w:r>
-        <w:tab/>
         <w:t>outputCharacter = plugboard.encode(outputCharacter)</w:t>
       </w:r>
     </w:p>
@@ -14653,19 +14796,32 @@
       <w:pPr>
         <w:pStyle w:val="Caption"/>
       </w:pPr>
-      <w:bookmarkStart w:id="93" w:name="_Ref160182231"/>
+      <w:bookmarkStart w:id="94" w:name="_Ref160182231"/>
       <w:r>
         <w:t xml:space="preserve">Code Block </w:t>
       </w:r>
-      <w:fldSimple w:instr=" SEQ Code_Block \* ARABIC ">
-        <w:r>
-          <w:rPr>
-            <w:noProof/>
-          </w:rPr>
-          <w:t>6</w:t>
-        </w:r>
-      </w:fldSimple>
-      <w:bookmarkEnd w:id="93"/>
+      <w:r>
+        <w:fldChar w:fldCharType="begin"/>
+      </w:r>
+      <w:r>
+        <w:instrText xml:space="preserve"> SEQ Code_Block \* ARABIC </w:instrText>
+      </w:r>
+      <w:r>
+        <w:fldChar w:fldCharType="separate"/>
+      </w:r>
+      <w:r>
+        <w:rPr>
+          <w:noProof/>
+        </w:rPr>
+        <w:t>7</w:t>
+      </w:r>
+      <w:r>
+        <w:rPr>
+          <w:noProof/>
+        </w:rPr>
+        <w:fldChar w:fldCharType="end"/>
+      </w:r>
+      <w:bookmarkEnd w:id="94"/>
       <w:r>
         <w:t xml:space="preserve"> Enigma encryption steps</w:t>
       </w:r>
@@ -14693,7 +14849,7 @@
         <w:rPr>
           <w:noProof/>
         </w:rPr>
-        <w:t>7</w:t>
+        <w:t>8</w:t>
       </w:r>
       <w:r>
         <w:fldChar w:fldCharType="end"/>
@@ -14869,148 +15025,500 @@
       <w:pPr>
         <w:pStyle w:val="Caption"/>
       </w:pPr>
-      <w:bookmarkStart w:id="94" w:name="_Ref160182957"/>
+      <w:bookmarkStart w:id="95" w:name="_Ref160182957"/>
       <w:r>
         <w:t xml:space="preserve">Code Block </w:t>
       </w:r>
-      <w:fldSimple w:instr=" SEQ Code_Block \* ARABIC ">
-        <w:r>
-          <w:rPr>
-            <w:noProof/>
-          </w:rPr>
-          <w:t>7</w:t>
-        </w:r>
-      </w:fldSimple>
-      <w:bookmarkEnd w:id="94"/>
+      <w:r>
+        <w:fldChar w:fldCharType="begin"/>
+      </w:r>
+      <w:r>
+        <w:instrText xml:space="preserve"> SEQ Code_Block \* ARABIC </w:instrText>
+      </w:r>
+      <w:r>
+        <w:fldChar w:fldCharType="separate"/>
+      </w:r>
+      <w:r>
+        <w:rPr>
+          <w:noProof/>
+        </w:rPr>
+        <w:t>8</w:t>
+      </w:r>
+      <w:r>
+        <w:rPr>
+          <w:noProof/>
+        </w:rPr>
+        <w:fldChar w:fldCharType="end"/>
+      </w:r>
+      <w:bookmarkEnd w:id="95"/>
       <w:r>
         <w:t xml:space="preserve"> The Enigma's rotation mechanism</w:t>
       </w:r>
-      <w:bookmarkStart w:id="95" w:name="_Ref159749449"/>
+      <w:bookmarkStart w:id="96" w:name="_Ref159749449"/>
     </w:p>
     <w:p>
       <w:r>
         <w:t>Part of the requirement for this Enigma model was to also allow it to be fully configurable with its settings.</w:t>
       </w:r>
       <w:r>
-        <w:t xml:space="preserve"> To enable this, public functions within the Enigma class were created to act as an interface to interact with the machine. These functions act as an interface that makes subsequent function calls to the instances of each component stored within the Enigma instance. The functions included allow for full control over the Enigma settings such as rotor rotation, plugboard cabling and reflector selection.</w:t>
+        <w:t xml:space="preserve"> To enable this, public functions within the Enigma class were created to act as an interface to interact with the machine. These </w:t>
+      </w:r>
+      <w:r>
+        <w:t>functions make</w:t>
+      </w:r>
+      <w:r>
+        <w:t xml:space="preserve"> subsequent function calls to the instances of each component stored within the Enigma instance</w:t>
+      </w:r>
+      <w:r>
+        <w:t>,</w:t>
+      </w:r>
+      <w:r>
+        <w:t xml:space="preserve"> allow</w:t>
+      </w:r>
+      <w:r>
+        <w:t>ing</w:t>
+      </w:r>
+      <w:r>
+        <w:t xml:space="preserve"> for full control over the Enigma settings such as rotor rotation, plugboard cabling and reflector selection.</w:t>
       </w:r>
     </w:p>
     <w:p>
       <w:pPr>
         <w:pStyle w:val="Heading3"/>
       </w:pPr>
+      <w:r>
+        <w:t>EnigmaPlus</w:t>
+      </w:r>
+      <w:bookmarkEnd w:id="96"/>
+    </w:p>
+    <w:p>
+      <w:pPr>
+        <w:rPr>
+          <w:lang w:val="en-US"/>
+        </w:rPr>
+      </w:pPr>
+      <w:proofErr w:type="gramStart"/>
+      <w:r>
+        <w:rPr>
+          <w:lang w:val="en-US"/>
+        </w:rPr>
+        <w:t>In order to</w:t>
+      </w:r>
+      <w:proofErr w:type="gramEnd"/>
+      <w:r>
+        <w:rPr>
+          <w:lang w:val="en-US"/>
+        </w:rPr>
+        <w:t xml:space="preserve"> create the EnigmaPlus model posed in </w:t>
+      </w:r>
+      <w:r>
+        <w:rPr>
+          <w:lang w:val="en-US"/>
+        </w:rPr>
+        <w:fldChar w:fldCharType="begin"/>
+      </w:r>
+      <w:r>
+        <w:rPr>
+          <w:lang w:val="en-US"/>
+        </w:rPr>
+        <w:instrText xml:space="preserve"> REF _Ref160206385 \r \h </w:instrText>
+      </w:r>
+      <w:r>
+        <w:rPr>
+          <w:lang w:val="en-US"/>
+        </w:rPr>
+      </w:r>
+      <w:r>
+        <w:rPr>
+          <w:lang w:val="en-US"/>
+        </w:rPr>
+        <w:fldChar w:fldCharType="separate"/>
+      </w:r>
+      <w:r>
+        <w:rPr>
+          <w:lang w:val="en-US"/>
+        </w:rPr>
+        <w:t>3.4.2</w:t>
+      </w:r>
+      <w:r>
+        <w:rPr>
+          <w:lang w:val="en-US"/>
+        </w:rPr>
+        <w:fldChar w:fldCharType="end"/>
+      </w:r>
+      <w:r>
+        <w:rPr>
+          <w:lang w:val="en-US"/>
+        </w:rPr>
+        <w:t>, a readjustment was needed to the contents of the Enigma package. This is since the aim of EnigmaPlus was to create a stronger cypher, whilst still retaining key properties of the Enigma. Therefore, the class hierarchy shown in [TODO: FIGURE of earlier UML diagram] was reconfigured to include inheritance in which Enigma and EnigmaPlus would inherit properties from a base class [</w:t>
+      </w:r>
+      <w:proofErr w:type="gramStart"/>
+      <w:r>
+        <w:rPr>
+          <w:lang w:val="en-US"/>
+        </w:rPr>
+        <w:t>TODO :</w:t>
+      </w:r>
+      <w:proofErr w:type="gramEnd"/>
+      <w:r>
+        <w:rPr>
+          <w:lang w:val="en-US"/>
+        </w:rPr>
+        <w:t xml:space="preserve"> New UML diagram figure]. This helped reduce code duplication as well as ensuring that both models work similarly.</w:t>
+      </w:r>
+    </w:p>
+    <w:p>
+      <w:pPr>
+        <w:rPr>
+          <w:lang w:val="en-US"/>
+        </w:rPr>
+      </w:pPr>
+      <w:proofErr w:type="gramStart"/>
+      <w:r>
+        <w:rPr>
+          <w:lang w:val="en-US"/>
+        </w:rPr>
+        <w:t>TODO :</w:t>
+      </w:r>
+      <w:proofErr w:type="gramEnd"/>
+      <w:r>
+        <w:rPr>
+          <w:lang w:val="en-US"/>
+        </w:rPr>
+        <w:t xml:space="preserve"> new UML Diagram here</w:t>
+      </w:r>
+    </w:p>
+    <w:p>
+      <w:pPr>
+        <w:rPr>
+          <w:lang w:val="en-US"/>
+        </w:rPr>
+      </w:pPr>
+      <w:r>
+        <w:rPr>
+          <w:lang w:val="en-US"/>
+        </w:rPr>
+        <w:t xml:space="preserve">The encryption process of EnigmaPlus needed to work differently from that of Enigma to ensure its cryptographic strength. In this model, encoding and decoding are two distinct operations whereas in </w:t>
+      </w:r>
+      <w:r>
+        <w:rPr>
+          <w:lang w:val="en-US"/>
+        </w:rPr>
+        <w:lastRenderedPageBreak/>
+        <w:t xml:space="preserve">Enigma, they are the same. Consequently, both </w:t>
+      </w:r>
+      <w:r>
+        <w:rPr>
+          <w:rStyle w:val="InlineCodeChar"/>
+        </w:rPr>
+        <w:t>encode</w:t>
+      </w:r>
+      <w:r>
+        <w:rPr>
+          <w:lang w:val="en-US"/>
+        </w:rPr>
+        <w:t xml:space="preserve"> and </w:t>
+      </w:r>
+      <w:r>
+        <w:rPr>
+          <w:rStyle w:val="InlineCodeChar"/>
+        </w:rPr>
+        <w:t>decode</w:t>
+      </w:r>
+      <w:r>
+        <w:rPr>
+          <w:lang w:val="en-US"/>
+        </w:rPr>
+        <w:t xml:space="preserve"> functions were to be developed separately in which one is the inverse of the other. The pseudocode for </w:t>
+      </w:r>
+      <w:r>
+        <w:rPr>
+          <w:rStyle w:val="InlineCodeChar"/>
+        </w:rPr>
+        <w:t>encode</w:t>
+      </w:r>
+      <w:r>
+        <w:rPr>
+          <w:lang w:val="en-US"/>
+        </w:rPr>
+        <w:t xml:space="preserve"> can be seen in </w:t>
+      </w:r>
+      <w:r>
+        <w:rPr>
+          <w:lang w:val="en-US"/>
+        </w:rPr>
+        <w:fldChar w:fldCharType="begin"/>
+      </w:r>
+      <w:r>
+        <w:rPr>
+          <w:lang w:val="en-US"/>
+        </w:rPr>
+        <w:instrText xml:space="preserve"> REF _Ref160207368 \h </w:instrText>
+      </w:r>
+      <w:r>
+        <w:rPr>
+          <w:lang w:val="en-US"/>
+        </w:rPr>
+      </w:r>
+      <w:r>
+        <w:rPr>
+          <w:lang w:val="en-US"/>
+        </w:rPr>
+        <w:fldChar w:fldCharType="separate"/>
+      </w:r>
+      <w:r>
+        <w:t xml:space="preserve">Code Block </w:t>
+      </w:r>
+      <w:r>
+        <w:rPr>
+          <w:noProof/>
+        </w:rPr>
+        <w:t>9</w:t>
+      </w:r>
+      <w:r>
+        <w:rPr>
+          <w:lang w:val="en-US"/>
+        </w:rPr>
+        <w:fldChar w:fldCharType="end"/>
+      </w:r>
+      <w:r>
+        <w:rPr>
+          <w:lang w:val="en-US"/>
+        </w:rPr>
+        <w:t>; the decode function is nearly identical however each letter transformation is done in reverse.</w:t>
+      </w:r>
+    </w:p>
+    <w:p>
+      <w:pPr>
+        <w:pStyle w:val="Code"/>
+        <w:rPr>
+          <w:lang w:val="en-US"/>
+        </w:rPr>
+      </w:pPr>
+      <w:r>
+        <w:rPr>
+          <w:lang w:val="en-US"/>
+        </w:rPr>
+        <w:t>FUNCTION encode(characterIndex) {</w:t>
+      </w:r>
+    </w:p>
+    <w:p>
+      <w:pPr>
+        <w:pStyle w:val="Code"/>
+      </w:pPr>
+      <w:r>
+        <w:rPr>
+          <w:lang w:val="en-US"/>
+        </w:rPr>
+        <w:tab/>
+      </w:r>
+      <w:r>
+        <w:t>IF (</w:t>
+      </w:r>
+      <w:r>
+        <w:t>characterINDEX IS NOT LETTER</w:t>
+      </w:r>
+      <w:r>
+        <w:t>) {</w:t>
+      </w:r>
+    </w:p>
+    <w:p>
+      <w:pPr>
+        <w:pStyle w:val="Code"/>
+      </w:pPr>
+      <w:r>
+        <w:tab/>
+      </w:r>
+      <w:r>
+        <w:tab/>
+        <w:t>RETURN characterIndex</w:t>
+      </w:r>
+    </w:p>
+    <w:p>
+      <w:pPr>
+        <w:pStyle w:val="Code"/>
+      </w:pPr>
+      <w:r>
+        <w:tab/>
+        <w:t>}</w:t>
+      </w:r>
+    </w:p>
+    <w:p>
+      <w:pPr>
+        <w:pStyle w:val="Code"/>
+        <w:rPr>
+          <w:lang w:val="en-US"/>
+        </w:rPr>
+      </w:pPr>
+      <w:r>
+        <w:rPr>
+          <w:lang w:val="en-US"/>
+        </w:rPr>
+        <w:tab/>
+        <w:t>rotate()</w:t>
+      </w:r>
+    </w:p>
+    <w:p>
+      <w:pPr>
+        <w:pStyle w:val="Code"/>
+        <w:rPr>
+          <w:lang w:val="en-US"/>
+        </w:rPr>
+      </w:pPr>
+      <w:r>
+        <w:rPr>
+          <w:lang w:val="en-US"/>
+        </w:rPr>
+        <w:tab/>
+        <w:t>outputCharacter = plugboard.encode(characterIndex)</w:t>
+      </w:r>
+    </w:p>
+    <w:p>
+      <w:pPr>
+        <w:pStyle w:val="Code"/>
+      </w:pPr>
+      <w:r>
+        <w:tab/>
+      </w:r>
+      <w:r>
+        <w:t>FOR (i IN rotors.length ; i++) {</w:t>
+      </w:r>
+    </w:p>
+    <w:p>
+      <w:pPr>
+        <w:pStyle w:val="Code"/>
+      </w:pPr>
+      <w:r>
+        <w:tab/>
+      </w:r>
+      <w:r>
+        <w:tab/>
+        <w:t>outputCharacter = rotors[i].encode(outputCharacter, FORWARD)</w:t>
+      </w:r>
+    </w:p>
+    <w:p>
+      <w:pPr>
+        <w:pStyle w:val="Code"/>
+      </w:pPr>
+      <w:r>
+        <w:tab/>
+        <w:t>}</w:t>
+      </w:r>
+    </w:p>
+    <w:p>
+      <w:pPr>
+        <w:pStyle w:val="Code"/>
+      </w:pPr>
+      <w:r>
+        <w:tab/>
+        <w:t>RETURN outputCharacter</w:t>
+      </w:r>
+    </w:p>
+    <w:p>
+      <w:pPr>
+        <w:pStyle w:val="Code"/>
+        <w:rPr>
+          <w:lang w:val="en-US"/>
+        </w:rPr>
+      </w:pPr>
+      <w:r>
+        <w:rPr>
+          <w:lang w:val="en-US"/>
+        </w:rPr>
+        <w:t>}</w:t>
+      </w:r>
+    </w:p>
+    <w:p>
+      <w:pPr>
+        <w:pStyle w:val="Caption"/>
+        <w:rPr>
+          <w:lang w:val="en-US"/>
+        </w:rPr>
+      </w:pPr>
+      <w:bookmarkStart w:id="97" w:name="_Ref160207368"/>
+      <w:r>
+        <w:t xml:space="preserve">Code Block </w:t>
+      </w:r>
+      <w:r>
+        <w:fldChar w:fldCharType="begin"/>
+      </w:r>
+      <w:r>
+        <w:instrText xml:space="preserve"> SEQ Code_Block \* ARABIC </w:instrText>
+      </w:r>
+      <w:r>
+        <w:fldChar w:fldCharType="separate"/>
+      </w:r>
+      <w:r>
+        <w:rPr>
+          <w:noProof/>
+        </w:rPr>
+        <w:t>9</w:t>
+      </w:r>
+      <w:r>
+        <w:fldChar w:fldCharType="end"/>
+      </w:r>
+      <w:bookmarkEnd w:id="97"/>
+      <w:r>
+        <w:t xml:space="preserve"> EnigmaPlus encryption </w:t>
+      </w:r>
+      <w:proofErr w:type="gramStart"/>
+      <w:r>
+        <w:t>function</w:t>
+      </w:r>
+      <w:proofErr w:type="gramEnd"/>
+    </w:p>
+    <w:p>
+      <w:pPr>
+        <w:pStyle w:val="Heading3"/>
+      </w:pPr>
+      <w:r>
+        <w:t>Additional Features</w:t>
+      </w:r>
+    </w:p>
+    <w:p>
+      <w:pPr>
+        <w:rPr>
+          <w:lang w:val="en-US"/>
+        </w:rPr>
+      </w:pPr>
+      <w:proofErr w:type="gramStart"/>
+      <w:r>
+        <w:rPr>
+          <w:lang w:val="en-US"/>
+        </w:rPr>
+        <w:t>TODO :</w:t>
+      </w:r>
+      <w:proofErr w:type="gramEnd"/>
+      <w:r>
+        <w:rPr>
+          <w:lang w:val="en-US"/>
+        </w:rPr>
+        <w:t xml:space="preserve"> talk about reflector factory, rotor factory here</w:t>
+      </w:r>
+      <w:r>
+        <w:rPr>
+          <w:lang w:val="en-US"/>
+        </w:rPr>
+        <w:t xml:space="preserve">, development of tests? Exception handling </w:t>
+      </w:r>
+      <w:r>
+        <w:rPr>
+          <w:lang w:val="en-US"/>
+        </w:rPr>
+        <w:t xml:space="preserve">+ Loggers </w:t>
+      </w:r>
       <w:proofErr w:type="spellStart"/>
       <w:r>
-        <w:t>EnigmaPlus</w:t>
-      </w:r>
-      <w:bookmarkEnd w:id="95"/>
+        <w:rPr>
+          <w:lang w:val="en-US"/>
+        </w:rPr>
+        <w:t>etc</w:t>
+      </w:r>
       <w:proofErr w:type="spellEnd"/>
-    </w:p>
-    <w:p>
-      <w:pPr>
+      <w:r>
         <w:rPr>
           <w:lang w:val="en-US"/>
         </w:rPr>
-      </w:pPr>
-      <w:proofErr w:type="gramStart"/>
-      <w:r>
-        <w:rPr>
-          <w:lang w:val="en-US"/>
-        </w:rPr>
-        <w:t>TODO :</w:t>
-      </w:r>
-      <w:proofErr w:type="gramEnd"/>
-      <w:r>
-        <w:rPr>
-          <w:lang w:val="en-US"/>
-        </w:rPr>
-        <w:t xml:space="preserve"> Changes made to the Enigma class to accommodate for </w:t>
-      </w:r>
-      <w:proofErr w:type="spellStart"/>
-      <w:r>
-        <w:rPr>
-          <w:lang w:val="en-US"/>
-        </w:rPr>
-        <w:t>En</w:t>
-      </w:r>
-      <w:r>
-        <w:rPr>
-          <w:lang w:val="en-US"/>
-        </w:rPr>
-        <w:t>i</w:t>
-      </w:r>
-      <w:r>
-        <w:rPr>
-          <w:lang w:val="en-US"/>
-        </w:rPr>
-        <w:t>g</w:t>
-      </w:r>
-      <w:r>
-        <w:rPr>
-          <w:lang w:val="en-US"/>
-        </w:rPr>
-        <w:t>m</w:t>
-      </w:r>
-      <w:r>
-        <w:rPr>
-          <w:lang w:val="en-US"/>
-        </w:rPr>
-        <w:t>aPlus</w:t>
-      </w:r>
-      <w:proofErr w:type="spellEnd"/>
-      <w:r>
-        <w:rPr>
-          <w:lang w:val="en-US"/>
-        </w:rPr>
-        <w:t>: More UML diagram, inheritance model change, differences in encryption compared to enigma</w:t>
-      </w:r>
-    </w:p>
-    <w:p>
-      <w:pPr>
-        <w:pStyle w:val="Heading3"/>
-      </w:pPr>
-      <w:r>
-        <w:t>Additional Features</w:t>
-      </w:r>
-    </w:p>
-    <w:p>
-      <w:pPr>
-        <w:rPr>
-          <w:lang w:val="en-US"/>
-        </w:rPr>
-      </w:pPr>
-      <w:proofErr w:type="gramStart"/>
-      <w:r>
-        <w:rPr>
-          <w:lang w:val="en-US"/>
-        </w:rPr>
-        <w:t>TODO :</w:t>
-      </w:r>
-      <w:proofErr w:type="gramEnd"/>
-      <w:r>
-        <w:rPr>
-          <w:lang w:val="en-US"/>
-        </w:rPr>
-        <w:t xml:space="preserve"> talk about reflector factory, rotor factory here</w:t>
-      </w:r>
-      <w:r>
-        <w:rPr>
-          <w:lang w:val="en-US"/>
-        </w:rPr>
-        <w:t xml:space="preserve">, development of tests? Exception handling </w:t>
-      </w:r>
-      <w:proofErr w:type="spellStart"/>
-      <w:r>
-        <w:rPr>
-          <w:lang w:val="en-US"/>
-        </w:rPr>
-        <w:t>etc</w:t>
-      </w:r>
-      <w:proofErr w:type="spellEnd"/>
-      <w:r>
-        <w:rPr>
-          <w:lang w:val="en-US"/>
-        </w:rPr>
         <w:t>….</w:t>
       </w:r>
     </w:p>
@@ -15021,100 +15529,42 @@
           <w:lang w:val="en-GB"/>
         </w:rPr>
       </w:pPr>
-      <w:bookmarkStart w:id="96" w:name="_Toc154920749"/>
-      <w:bookmarkStart w:id="97" w:name="_Toc159229121"/>
-      <w:bookmarkStart w:id="98" w:name="_Ref160019284"/>
+      <w:bookmarkStart w:id="98" w:name="_Toc154920749"/>
+      <w:bookmarkStart w:id="99" w:name="_Toc159229121"/>
+      <w:bookmarkStart w:id="100" w:name="_Ref160019284"/>
       <w:r>
         <w:rPr>
           <w:lang w:val="en-GB"/>
         </w:rPr>
-        <w:lastRenderedPageBreak/>
         <w:t>Design of the Application</w:t>
       </w:r>
-      <w:bookmarkEnd w:id="96"/>
-      <w:bookmarkEnd w:id="97"/>
       <w:bookmarkEnd w:id="98"/>
-      <w:r>
-        <w:rPr>
-          <w:lang w:val="en-GB"/>
-        </w:rPr>
-        <w:t>s</w:t>
-      </w:r>
-    </w:p>
-    <w:p>
-      <w:pPr>
-        <w:rPr>
-          <w:rFonts w:cs="Times New Roman"/>
-        </w:rPr>
-      </w:pPr>
-      <w:r>
-        <w:rPr>
-          <w:rFonts w:cs="Times New Roman"/>
-        </w:rPr>
-        <w:t xml:space="preserve">Explain how the application will work, show diagrams in order to show how the interfaces will interact with the </w:t>
-      </w:r>
-      <w:r>
-        <w:rPr>
-          <w:rFonts w:cs="Times New Roman"/>
-        </w:rPr>
-        <w:t>model.</w:t>
-      </w:r>
-    </w:p>
-    <w:p>
-      <w:pPr>
-        <w:pStyle w:val="Heading3"/>
-        <w:rPr>
-          <w:lang w:val="en-GB"/>
-        </w:rPr>
-      </w:pPr>
-      <w:bookmarkStart w:id="99" w:name="_Toc154920750"/>
-      <w:bookmarkStart w:id="100" w:name="_Toc159229122"/>
-      <w:r>
-        <w:rPr>
-          <w:lang w:val="en-GB"/>
-        </w:rPr>
-        <w:t>Command Line Interface</w:t>
-      </w:r>
       <w:bookmarkEnd w:id="99"/>
       <w:bookmarkEnd w:id="100"/>
-    </w:p>
-    <w:p>
-      <w:pPr>
-        <w:rPr>
-          <w:rFonts w:cs="Times New Roman"/>
-        </w:rPr>
-      </w:pPr>
-      <w:r>
-        <w:rPr>
-          <w:rFonts w:cs="Times New Roman"/>
-        </w:rPr>
-        <w:t xml:space="preserve">A </w:t>
-      </w:r>
-      <w:proofErr w:type="gramStart"/>
-      <w:r>
-        <w:rPr>
-          <w:rFonts w:cs="Times New Roman"/>
-        </w:rPr>
-        <w:t>fairly</w:t>
-      </w:r>
-      <w:r>
-        <w:rPr>
-          <w:rFonts w:cs="Times New Roman"/>
-        </w:rPr>
-        <w:t xml:space="preserve"> short</w:t>
-      </w:r>
-      <w:proofErr w:type="gramEnd"/>
-      <w:r>
-        <w:rPr>
-          <w:rFonts w:cs="Times New Roman"/>
-        </w:rPr>
-        <w:t xml:space="preserve"> section, just explain how the interface works and what information will be </w:t>
-      </w:r>
-      <w:r>
-        <w:rPr>
-          <w:rFonts w:cs="Times New Roman"/>
-        </w:rPr>
-        <w:t>shown.</w:t>
+      <w:r>
+        <w:rPr>
+          <w:lang w:val="en-GB"/>
+        </w:rPr>
+        <w:t>s</w:t>
+      </w:r>
+    </w:p>
+    <w:p>
+      <w:pPr>
+        <w:rPr>
+          <w:rFonts w:cs="Times New Roman"/>
+        </w:rPr>
+      </w:pPr>
+      <w:r>
+        <w:rPr>
+          <w:rFonts w:cs="Times New Roman"/>
+        </w:rPr>
+        <w:t xml:space="preserve">Explain how the application will work, show diagrams in order to show how the interfaces will interact with the </w:t>
+      </w:r>
+      <w:r>
+        <w:rPr>
+          <w:rFonts w:cs="Times New Roman"/>
+        </w:rPr>
+        <w:t>model.</w:t>
       </w:r>
     </w:p>
     <w:p>
@@ -15124,13 +15574,13 @@
           <w:lang w:val="en-GB"/>
         </w:rPr>
       </w:pPr>
-      <w:bookmarkStart w:id="101" w:name="_Toc154920751"/>
-      <w:bookmarkStart w:id="102" w:name="_Toc159229123"/>
+      <w:bookmarkStart w:id="101" w:name="_Toc154920750"/>
+      <w:bookmarkStart w:id="102" w:name="_Toc159229122"/>
       <w:r>
         <w:rPr>
           <w:lang w:val="en-GB"/>
         </w:rPr>
-        <w:t>GUI</w:t>
+        <w:t>Command Line Interface</w:t>
       </w:r>
       <w:bookmarkEnd w:id="101"/>
       <w:bookmarkEnd w:id="102"/>
@@ -15145,25 +15595,33 @@
         <w:rPr>
           <w:rFonts w:cs="Times New Roman"/>
         </w:rPr>
-        <w:t xml:space="preserve">Larger section explaining the various design stages of the GUI, </w:t>
-      </w:r>
-      <w:r>
-        <w:rPr>
-          <w:rFonts w:cs="Times New Roman"/>
-        </w:rPr>
-        <w:t>as well</w:t>
-      </w:r>
-      <w:r>
-        <w:rPr>
-          <w:rFonts w:cs="Times New Roman"/>
-        </w:rPr>
-        <w:t xml:space="preserve"> as explaining the MVC implementation. Important to talk about design choices in this section as this is the bulk of the </w:t>
-      </w:r>
-      <w:r>
-        <w:rPr>
-          <w:rFonts w:cs="Times New Roman"/>
-        </w:rPr>
-        <w:t>project.</w:t>
+        <w:t xml:space="preserve">A </w:t>
+      </w:r>
+      <w:proofErr w:type="gramStart"/>
+      <w:r>
+        <w:rPr>
+          <w:rFonts w:cs="Times New Roman"/>
+        </w:rPr>
+        <w:t>fairly</w:t>
+      </w:r>
+      <w:r>
+        <w:rPr>
+          <w:rFonts w:cs="Times New Roman"/>
+        </w:rPr>
+        <w:t xml:space="preserve"> short</w:t>
+      </w:r>
+      <w:proofErr w:type="gramEnd"/>
+      <w:r>
+        <w:rPr>
+          <w:rFonts w:cs="Times New Roman"/>
+        </w:rPr>
+        <w:t xml:space="preserve"> section, just explain how the interface works and what information will be </w:t>
+      </w:r>
+      <w:r>
+        <w:rPr>
+          <w:rFonts w:cs="Times New Roman"/>
+        </w:rPr>
+        <w:t>shown.</w:t>
       </w:r>
     </w:p>
     <w:p>
@@ -15173,13 +15631,13 @@
           <w:lang w:val="en-GB"/>
         </w:rPr>
       </w:pPr>
-      <w:bookmarkStart w:id="103" w:name="_Toc154920752"/>
-      <w:bookmarkStart w:id="104" w:name="_Toc159229124"/>
+      <w:bookmarkStart w:id="103" w:name="_Toc154920751"/>
+      <w:bookmarkStart w:id="104" w:name="_Toc159229123"/>
       <w:r>
         <w:rPr>
           <w:lang w:val="en-GB"/>
         </w:rPr>
-        <w:t>Visualization</w:t>
+        <w:t>GUI</w:t>
       </w:r>
       <w:bookmarkEnd w:id="103"/>
       <w:bookmarkEnd w:id="104"/>
@@ -15194,74 +15652,123 @@
         <w:rPr>
           <w:rFonts w:cs="Times New Roman"/>
         </w:rPr>
-        <w:t xml:space="preserve">A second part to the GUI, explain the design choices and </w:t>
-      </w:r>
-      <w:r>
-        <w:rPr>
-          <w:rFonts w:cs="Times New Roman"/>
-        </w:rPr>
-        <w:t>implementation as well as a section “interpreting the diagram.”</w:t>
-      </w:r>
-    </w:p>
-    <w:p>
-      <w:pPr>
-        <w:pStyle w:val="Heading1"/>
+        <w:t xml:space="preserve">Larger section explaining the various design stages of the GUI, </w:t>
+      </w:r>
+      <w:r>
+        <w:rPr>
+          <w:rFonts w:cs="Times New Roman"/>
+        </w:rPr>
+        <w:t>as well</w:t>
+      </w:r>
+      <w:r>
+        <w:rPr>
+          <w:rFonts w:cs="Times New Roman"/>
+        </w:rPr>
+        <w:t xml:space="preserve"> as explaining the MVC implementation. Important to talk about design choices in this section as this is the bulk of the </w:t>
+      </w:r>
+      <w:r>
+        <w:rPr>
+          <w:rFonts w:cs="Times New Roman"/>
+        </w:rPr>
+        <w:t>project.</w:t>
+      </w:r>
+    </w:p>
+    <w:p>
+      <w:pPr>
+        <w:pStyle w:val="Heading3"/>
         <w:rPr>
           <w:lang w:val="en-GB"/>
         </w:rPr>
       </w:pPr>
-      <w:bookmarkStart w:id="105" w:name="_Toc154920753"/>
-      <w:bookmarkStart w:id="106" w:name="_Toc159229125"/>
+      <w:bookmarkStart w:id="105" w:name="_Toc154920752"/>
+      <w:bookmarkStart w:id="106" w:name="_Toc159229124"/>
       <w:r>
         <w:rPr>
           <w:lang w:val="en-GB"/>
         </w:rPr>
-        <w:t>Results</w:t>
+        <w:t>Visualization</w:t>
       </w:r>
       <w:bookmarkEnd w:id="105"/>
       <w:bookmarkEnd w:id="106"/>
     </w:p>
     <w:p>
       <w:pPr>
+        <w:rPr>
+          <w:rFonts w:cs="Times New Roman"/>
+        </w:rPr>
+      </w:pPr>
+      <w:r>
+        <w:rPr>
+          <w:rFonts w:cs="Times New Roman"/>
+        </w:rPr>
+        <w:t xml:space="preserve">A second part to the GUI, explain the design choices and </w:t>
+      </w:r>
+      <w:r>
+        <w:rPr>
+          <w:rFonts w:cs="Times New Roman"/>
+        </w:rPr>
+        <w:t>implementation as well as a section “interpreting the diagram.”</w:t>
+      </w:r>
+    </w:p>
+    <w:p>
+      <w:pPr>
         <w:pStyle w:val="Heading1"/>
         <w:rPr>
           <w:lang w:val="en-GB"/>
         </w:rPr>
       </w:pPr>
-      <w:bookmarkStart w:id="107" w:name="_Toc154920754"/>
-      <w:bookmarkStart w:id="108" w:name="_Toc159229126"/>
+      <w:bookmarkStart w:id="107" w:name="_Toc154920753"/>
+      <w:bookmarkStart w:id="108" w:name="_Toc159229125"/>
       <w:r>
         <w:rPr>
           <w:lang w:val="en-GB"/>
         </w:rPr>
-        <w:t>Evaluation</w:t>
+        <w:t>Results</w:t>
       </w:r>
       <w:bookmarkEnd w:id="107"/>
       <w:bookmarkEnd w:id="108"/>
     </w:p>
     <w:p>
       <w:pPr>
-        <w:pStyle w:val="Heading2"/>
+        <w:pStyle w:val="Heading1"/>
         <w:rPr>
           <w:lang w:val="en-GB"/>
         </w:rPr>
       </w:pPr>
-      <w:bookmarkStart w:id="109" w:name="_Toc154920755"/>
-      <w:bookmarkStart w:id="110" w:name="_Toc159229127"/>
+      <w:bookmarkStart w:id="109" w:name="_Toc154920754"/>
+      <w:bookmarkStart w:id="110" w:name="_Toc159229126"/>
       <w:r>
         <w:rPr>
           <w:lang w:val="en-GB"/>
         </w:rPr>
-        <w:t>Model Evaluation</w:t>
-      </w:r>
-      <w:r>
-        <w:rPr>
-          <w:lang w:val="en-GB"/>
-        </w:rPr>
-        <w:t>s</w:t>
+        <w:t>Evaluation</w:t>
       </w:r>
       <w:bookmarkEnd w:id="109"/>
       <w:bookmarkEnd w:id="110"/>
+    </w:p>
+    <w:p>
+      <w:pPr>
+        <w:pStyle w:val="Heading2"/>
+        <w:rPr>
+          <w:lang w:val="en-GB"/>
+        </w:rPr>
+      </w:pPr>
+      <w:bookmarkStart w:id="111" w:name="_Toc154920755"/>
+      <w:bookmarkStart w:id="112" w:name="_Toc159229127"/>
+      <w:r>
+        <w:rPr>
+          <w:lang w:val="en-GB"/>
+        </w:rPr>
+        <w:t>Model Evaluation</w:t>
+      </w:r>
+      <w:r>
+        <w:rPr>
+          <w:lang w:val="en-GB"/>
+        </w:rPr>
+        <w:t>s</w:t>
+      </w:r>
+      <w:bookmarkEnd w:id="111"/>
+      <w:bookmarkEnd w:id="112"/>
     </w:p>
     <w:p>
       <w:pPr>
@@ -15360,16 +15867,16 @@
           <w:lang w:val="en-GB"/>
         </w:rPr>
       </w:pPr>
-      <w:bookmarkStart w:id="111" w:name="_Toc154920756"/>
-      <w:bookmarkStart w:id="112" w:name="_Toc159229128"/>
+      <w:bookmarkStart w:id="113" w:name="_Toc154920756"/>
+      <w:bookmarkStart w:id="114" w:name="_Toc159229128"/>
       <w:r>
         <w:rPr>
           <w:lang w:val="en-GB"/>
         </w:rPr>
         <w:t>GUI Evaluation</w:t>
       </w:r>
-      <w:bookmarkEnd w:id="111"/>
-      <w:bookmarkEnd w:id="112"/>
+      <w:bookmarkEnd w:id="113"/>
+      <w:bookmarkEnd w:id="114"/>
     </w:p>
     <w:p>
       <w:pPr>
@@ -15410,6 +15917,7 @@
         <w:rPr>
           <w:rFonts w:cs="Times New Roman"/>
         </w:rPr>
+        <w:lastRenderedPageBreak/>
         <w:t>Cross-platform</w:t>
       </w:r>
       <w:r>
@@ -15426,18 +15934,18 @@
           <w:lang w:val="en-GB"/>
         </w:rPr>
       </w:pPr>
-      <w:bookmarkStart w:id="113" w:name="_Toc154920757"/>
-      <w:bookmarkStart w:id="114" w:name="_Toc159229129"/>
+      <w:bookmarkStart w:id="115" w:name="_Toc154920757"/>
+      <w:bookmarkStart w:id="116" w:name="_Toc159229129"/>
       <w:r>
         <w:rPr>
           <w:lang w:val="en-GB"/>
         </w:rPr>
         <w:t>Conclusion</w:t>
       </w:r>
-      <w:bookmarkEnd w:id="113"/>
-      <w:bookmarkEnd w:id="114"/>
-    </w:p>
-    <w:bookmarkStart w:id="115" w:name="_Toc159229130" w:displacedByCustomXml="next"/>
+      <w:bookmarkEnd w:id="115"/>
+      <w:bookmarkEnd w:id="116"/>
+    </w:p>
+    <w:bookmarkStart w:id="117" w:name="_Toc159229130" w:displacedByCustomXml="next"/>
     <w:sdt>
       <w:sdtPr>
         <w:rPr>
@@ -15466,7 +15974,7 @@
             </w:rPr>
             <w:t>References</w:t>
           </w:r>
-          <w:bookmarkEnd w:id="115"/>
+          <w:bookmarkEnd w:id="117"/>
         </w:p>
         <w:sdt>
           <w:sdtPr>
@@ -15729,7 +16237,6 @@
                 <w:rPr>
                   <w:noProof/>
                 </w:rPr>
-                <w:lastRenderedPageBreak/>
                 <w:t>Ostwald, Olaf. 2023. “Cryptographic design flaws of early Enigma.”</w:t>
               </w:r>
             </w:p>
@@ -15949,14 +16456,14 @@
           <w:lang w:val="en-GB"/>
         </w:rPr>
       </w:pPr>
-      <w:bookmarkStart w:id="116" w:name="_Toc159229131"/>
+      <w:bookmarkStart w:id="118" w:name="_Toc159229131"/>
       <w:r>
         <w:rPr>
           <w:lang w:val="en-GB"/>
         </w:rPr>
         <w:t>Table of Figures</w:t>
       </w:r>
-      <w:bookmarkEnd w:id="116"/>
+      <w:bookmarkEnd w:id="118"/>
     </w:p>
     <w:p>
       <w:pPr>
@@ -17332,7 +17839,7 @@
 </file>
 
 <file path=word/endnotes.xml><?xml version="1.0" encoding="utf-8"?>
-<w:endnotes xmlns:wpc="http://schemas.microsoft.com/office/word/2010/wordprocessingCanvas" xmlns:cx="http://schemas.microsoft.com/office/drawing/2014/chartex" xmlns:cx1="http://schemas.microsoft.com/office/drawing/2015/9/8/chartex" xmlns:cx2="http://schemas.microsoft.com/office/drawing/2015/10/21/chartex" xmlns:cx3="http://schemas.microsoft.com/office/drawing/2016/5/9/chartex" xmlns:cx4="http://schemas.microsoft.com/office/drawing/2016/5/10/chartex" xmlns:cx5="http://schemas.microsoft.com/office/drawing/2016/5/11/chartex" xmlns:cx6="http://schemas.microsoft.com/office/drawing/2016/5/12/chartex" xmlns:cx7="http://schemas.microsoft.com/office/drawing/2016/5/13/chartex" xmlns:cx8="http://schemas.microsoft.com/office/drawing/2016/5/14/chartex" xmlns:mc="http://schemas.openxmlformats.org/markup-compatibility/2006" xmlns:aink="http://schemas.microsoft.com/office/drawing/2016/ink" xmlns:am3d="http://schemas.microsoft.com/office/drawing/2017/model3d" xmlns:o="urn:schemas-microsoft-com:office:office" xmlns:oel="http://schemas.microsoft.com/office/2019/extlst" xmlns:r="http://schemas.openxmlformats.org/officeDocument/2006/relationships" xmlns:m="http://schemas.openxmlformats.org/officeDocument/2006/math" xmlns:v="urn:schemas-microsoft-com:vml" xmlns:wp14="http://schemas.microsoft.com/office/word/2010/wordprocessingDrawing" xmlns:wp="http://schemas.openxmlformats.org/drawingml/2006/wordprocessingDrawing" xmlns:w10="urn:schemas-microsoft-com:office:word" xmlns:w="http://schemas.openxmlformats.org/wordprocessingml/2006/main" xmlns:w14="http://schemas.microsoft.com/office/word/2010/wordml" xmlns:w15="http://schemas.microsoft.com/office/word/2012/wordml" xmlns:w16cex="http://schemas.microsoft.com/office/word/2018/wordml/cex" xmlns:w16cid="http://schemas.microsoft.com/office/word/2016/wordml/cid" xmlns:w16="http://schemas.microsoft.com/office/word/2018/wordml" xmlns:w16sdtdh="http://schemas.microsoft.com/office/word/2020/wordml/sdtdatahash" xmlns:w16se="http://schemas.microsoft.com/office/word/2015/wordml/symex" xmlns:wpg="http://schemas.microsoft.com/office/word/2010/wordprocessingGroup" xmlns:wpi="http://schemas.microsoft.com/office/word/2010/wordprocessingInk" xmlns:wne="http://schemas.microsoft.com/office/word/2006/wordml" xmlns:wps="http://schemas.microsoft.com/office/word/2010/wordprocessingShape" mc:Ignorable="w14 w15 w16se w16cid w16 w16cex w16sdtdh wp14">
+<w:endnotes xmlns:wpc="http://schemas.microsoft.com/office/word/2010/wordprocessingCanvas" xmlns:cx="http://schemas.microsoft.com/office/drawing/2014/chartex" xmlns:cx1="http://schemas.microsoft.com/office/drawing/2015/9/8/chartex" xmlns:cx2="http://schemas.microsoft.com/office/drawing/2015/10/21/chartex" xmlns:cx3="http://schemas.microsoft.com/office/drawing/2016/5/9/chartex" xmlns:cx4="http://schemas.microsoft.com/office/drawing/2016/5/10/chartex" xmlns:cx5="http://schemas.microsoft.com/office/drawing/2016/5/11/chartex" xmlns:cx6="http://schemas.microsoft.com/office/drawing/2016/5/12/chartex" xmlns:cx7="http://schemas.microsoft.com/office/drawing/2016/5/13/chartex" xmlns:cx8="http://schemas.microsoft.com/office/drawing/2016/5/14/chartex" xmlns:mc="http://schemas.openxmlformats.org/markup-compatibility/2006" xmlns:aink="http://schemas.microsoft.com/office/drawing/2016/ink" xmlns:am3d="http://schemas.microsoft.com/office/drawing/2017/model3d" xmlns:o="urn:schemas-microsoft-com:office:office" xmlns:oel="http://schemas.microsoft.com/office/2019/extlst" xmlns:r="http://schemas.openxmlformats.org/officeDocument/2006/relationships" xmlns:m="http://schemas.openxmlformats.org/officeDocument/2006/math" xmlns:v="urn:schemas-microsoft-com:vml" xmlns:wp14="http://schemas.microsoft.com/office/word/2010/wordprocessingDrawing" xmlns:wp="http://schemas.openxmlformats.org/drawingml/2006/wordprocessingDrawing" xmlns:w10="urn:schemas-microsoft-com:office:word" xmlns:w="http://schemas.openxmlformats.org/wordprocessingml/2006/main" xmlns:w14="http://schemas.microsoft.com/office/word/2010/wordml" xmlns:w15="http://schemas.microsoft.com/office/word/2012/wordml" xmlns:w16cex="http://schemas.microsoft.com/office/word/2018/wordml/cex" xmlns:w16cid="http://schemas.microsoft.com/office/word/2016/wordml/cid" xmlns:w16="http://schemas.microsoft.com/office/word/2018/wordml" xmlns:w16du="http://schemas.microsoft.com/office/word/2023/wordml/word16du" xmlns:w16sdtdh="http://schemas.microsoft.com/office/word/2020/wordml/sdtdatahash" xmlns:w16se="http://schemas.microsoft.com/office/word/2015/wordml/symex" xmlns:wpg="http://schemas.microsoft.com/office/word/2010/wordprocessingGroup" xmlns:wpi="http://schemas.microsoft.com/office/word/2010/wordprocessingInk" xmlns:wne="http://schemas.microsoft.com/office/word/2006/wordml" xmlns:wps="http://schemas.microsoft.com/office/word/2010/wordprocessingShape" mc:Ignorable="w14 w15 w16se w16cid w16 w16cex w16sdtdh w16du wp14">
   <w:endnote w:type="separator" w:id="-1">
     <w:p>
       <w:pPr>
@@ -17357,7 +17864,7 @@
 </file>
 
 <file path=word/footer1.xml><?xml version="1.0" encoding="utf-8"?>
-<w:ftr xmlns:wpc="http://schemas.microsoft.com/office/word/2010/wordprocessingCanvas" xmlns:cx="http://schemas.microsoft.com/office/drawing/2014/chartex" xmlns:cx1="http://schemas.microsoft.com/office/drawing/2015/9/8/chartex" xmlns:cx2="http://schemas.microsoft.com/office/drawing/2015/10/21/chartex" xmlns:cx3="http://schemas.microsoft.com/office/drawing/2016/5/9/chartex" xmlns:cx4="http://schemas.microsoft.com/office/drawing/2016/5/10/chartex" xmlns:cx5="http://schemas.microsoft.com/office/drawing/2016/5/11/chartex" xmlns:cx6="http://schemas.microsoft.com/office/drawing/2016/5/12/chartex" xmlns:cx7="http://schemas.microsoft.com/office/drawing/2016/5/13/chartex" xmlns:cx8="http://schemas.microsoft.com/office/drawing/2016/5/14/chartex" xmlns:mc="http://schemas.openxmlformats.org/markup-compatibility/2006" xmlns:aink="http://schemas.microsoft.com/office/drawing/2016/ink" xmlns:am3d="http://schemas.microsoft.com/office/drawing/2017/model3d" xmlns:o="urn:schemas-microsoft-com:office:office" xmlns:oel="http://schemas.microsoft.com/office/2019/extlst" xmlns:r="http://schemas.openxmlformats.org/officeDocument/2006/relationships" xmlns:m="http://schemas.openxmlformats.org/officeDocument/2006/math" xmlns:v="urn:schemas-microsoft-com:vml" xmlns:wp14="http://schemas.microsoft.com/office/word/2010/wordprocessingDrawing" xmlns:wp="http://schemas.openxmlformats.org/drawingml/2006/wordprocessingDrawing" xmlns:w10="urn:schemas-microsoft-com:office:word" xmlns:w="http://schemas.openxmlformats.org/wordprocessingml/2006/main" xmlns:w14="http://schemas.microsoft.com/office/word/2010/wordml" xmlns:w15="http://schemas.microsoft.com/office/word/2012/wordml" xmlns:w16cex="http://schemas.microsoft.com/office/word/2018/wordml/cex" xmlns:w16cid="http://schemas.microsoft.com/office/word/2016/wordml/cid" xmlns:w16="http://schemas.microsoft.com/office/word/2018/wordml" xmlns:w16sdtdh="http://schemas.microsoft.com/office/word/2020/wordml/sdtdatahash" xmlns:w16se="http://schemas.microsoft.com/office/word/2015/wordml/symex" xmlns:wpg="http://schemas.microsoft.com/office/word/2010/wordprocessingGroup" xmlns:wpi="http://schemas.microsoft.com/office/word/2010/wordprocessingInk" xmlns:wne="http://schemas.microsoft.com/office/word/2006/wordml" xmlns:wps="http://schemas.microsoft.com/office/word/2010/wordprocessingShape" mc:Ignorable="w14 w15 w16se w16cid w16 w16cex w16sdtdh wp14">
+<w:ftr xmlns:wpc="http://schemas.microsoft.com/office/word/2010/wordprocessingCanvas" xmlns:cx="http://schemas.microsoft.com/office/drawing/2014/chartex" xmlns:cx1="http://schemas.microsoft.com/office/drawing/2015/9/8/chartex" xmlns:cx2="http://schemas.microsoft.com/office/drawing/2015/10/21/chartex" xmlns:cx3="http://schemas.microsoft.com/office/drawing/2016/5/9/chartex" xmlns:cx4="http://schemas.microsoft.com/office/drawing/2016/5/10/chartex" xmlns:cx5="http://schemas.microsoft.com/office/drawing/2016/5/11/chartex" xmlns:cx6="http://schemas.microsoft.com/office/drawing/2016/5/12/chartex" xmlns:cx7="http://schemas.microsoft.com/office/drawing/2016/5/13/chartex" xmlns:cx8="http://schemas.microsoft.com/office/drawing/2016/5/14/chartex" xmlns:mc="http://schemas.openxmlformats.org/markup-compatibility/2006" xmlns:aink="http://schemas.microsoft.com/office/drawing/2016/ink" xmlns:am3d="http://schemas.microsoft.com/office/drawing/2017/model3d" xmlns:o="urn:schemas-microsoft-com:office:office" xmlns:oel="http://schemas.microsoft.com/office/2019/extlst" xmlns:r="http://schemas.openxmlformats.org/officeDocument/2006/relationships" xmlns:m="http://schemas.openxmlformats.org/officeDocument/2006/math" xmlns:v="urn:schemas-microsoft-com:vml" xmlns:wp14="http://schemas.microsoft.com/office/word/2010/wordprocessingDrawing" xmlns:wp="http://schemas.openxmlformats.org/drawingml/2006/wordprocessingDrawing" xmlns:w10="urn:schemas-microsoft-com:office:word" xmlns:w="http://schemas.openxmlformats.org/wordprocessingml/2006/main" xmlns:w14="http://schemas.microsoft.com/office/word/2010/wordml" xmlns:w15="http://schemas.microsoft.com/office/word/2012/wordml" xmlns:w16cex="http://schemas.microsoft.com/office/word/2018/wordml/cex" xmlns:w16cid="http://schemas.microsoft.com/office/word/2016/wordml/cid" xmlns:w16="http://schemas.microsoft.com/office/word/2018/wordml" xmlns:w16du="http://schemas.microsoft.com/office/word/2023/wordml/word16du" xmlns:w16sdtdh="http://schemas.microsoft.com/office/word/2020/wordml/sdtdatahash" xmlns:w16se="http://schemas.microsoft.com/office/word/2015/wordml/symex" xmlns:wpg="http://schemas.microsoft.com/office/word/2010/wordprocessingGroup" xmlns:wpi="http://schemas.microsoft.com/office/word/2010/wordprocessingInk" xmlns:wne="http://schemas.microsoft.com/office/word/2006/wordml" xmlns:wps="http://schemas.microsoft.com/office/word/2010/wordprocessingShape" mc:Ignorable="w14 w15 w16se w16cid w16 w16cex w16sdtdh w16du wp14">
   <w:sdt>
     <w:sdtPr>
       <w:id w:val="-933811812"/>
@@ -17410,7 +17917,7 @@
 </file>
 
 <file path=word/footnotes.xml><?xml version="1.0" encoding="utf-8"?>
-<w:footnotes xmlns:wpc="http://schemas.microsoft.com/office/word/2010/wordprocessingCanvas" xmlns:cx="http://schemas.microsoft.com/office/drawing/2014/chartex" xmlns:cx1="http://schemas.microsoft.com/office/drawing/2015/9/8/chartex" xmlns:cx2="http://schemas.microsoft.com/office/drawing/2015/10/21/chartex" xmlns:cx3="http://schemas.microsoft.com/office/drawing/2016/5/9/chartex" xmlns:cx4="http://schemas.microsoft.com/office/drawing/2016/5/10/chartex" xmlns:cx5="http://schemas.microsoft.com/office/drawing/2016/5/11/chartex" xmlns:cx6="http://schemas.microsoft.com/office/drawing/2016/5/12/chartex" xmlns:cx7="http://schemas.microsoft.com/office/drawing/2016/5/13/chartex" xmlns:cx8="http://schemas.microsoft.com/office/drawing/2016/5/14/chartex" xmlns:mc="http://schemas.openxmlformats.org/markup-compatibility/2006" xmlns:aink="http://schemas.microsoft.com/office/drawing/2016/ink" xmlns:am3d="http://schemas.microsoft.com/office/drawing/2017/model3d" xmlns:o="urn:schemas-microsoft-com:office:office" xmlns:oel="http://schemas.microsoft.com/office/2019/extlst" xmlns:r="http://schemas.openxmlformats.org/officeDocument/2006/relationships" xmlns:m="http://schemas.openxmlformats.org/officeDocument/2006/math" xmlns:v="urn:schemas-microsoft-com:vml" xmlns:wp14="http://schemas.microsoft.com/office/word/2010/wordprocessingDrawing" xmlns:wp="http://schemas.openxmlformats.org/drawingml/2006/wordprocessingDrawing" xmlns:w10="urn:schemas-microsoft-com:office:word" xmlns:w="http://schemas.openxmlformats.org/wordprocessingml/2006/main" xmlns:w14="http://schemas.microsoft.com/office/word/2010/wordml" xmlns:w15="http://schemas.microsoft.com/office/word/2012/wordml" xmlns:w16cex="http://schemas.microsoft.com/office/word/2018/wordml/cex" xmlns:w16cid="http://schemas.microsoft.com/office/word/2016/wordml/cid" xmlns:w16="http://schemas.microsoft.com/office/word/2018/wordml" xmlns:w16sdtdh="http://schemas.microsoft.com/office/word/2020/wordml/sdtdatahash" xmlns:w16se="http://schemas.microsoft.com/office/word/2015/wordml/symex" xmlns:wpg="http://schemas.microsoft.com/office/word/2010/wordprocessingGroup" xmlns:wpi="http://schemas.microsoft.com/office/word/2010/wordprocessingInk" xmlns:wne="http://schemas.microsoft.com/office/word/2006/wordml" xmlns:wps="http://schemas.microsoft.com/office/word/2010/wordprocessingShape" mc:Ignorable="w14 w15 w16se w16cid w16 w16cex w16sdtdh wp14">
+<w:footnotes xmlns:wpc="http://schemas.microsoft.com/office/word/2010/wordprocessingCanvas" xmlns:cx="http://schemas.microsoft.com/office/drawing/2014/chartex" xmlns:cx1="http://schemas.microsoft.com/office/drawing/2015/9/8/chartex" xmlns:cx2="http://schemas.microsoft.com/office/drawing/2015/10/21/chartex" xmlns:cx3="http://schemas.microsoft.com/office/drawing/2016/5/9/chartex" xmlns:cx4="http://schemas.microsoft.com/office/drawing/2016/5/10/chartex" xmlns:cx5="http://schemas.microsoft.com/office/drawing/2016/5/11/chartex" xmlns:cx6="http://schemas.microsoft.com/office/drawing/2016/5/12/chartex" xmlns:cx7="http://schemas.microsoft.com/office/drawing/2016/5/13/chartex" xmlns:cx8="http://schemas.microsoft.com/office/drawing/2016/5/14/chartex" xmlns:mc="http://schemas.openxmlformats.org/markup-compatibility/2006" xmlns:aink="http://schemas.microsoft.com/office/drawing/2016/ink" xmlns:am3d="http://schemas.microsoft.com/office/drawing/2017/model3d" xmlns:o="urn:schemas-microsoft-com:office:office" xmlns:oel="http://schemas.microsoft.com/office/2019/extlst" xmlns:r="http://schemas.openxmlformats.org/officeDocument/2006/relationships" xmlns:m="http://schemas.openxmlformats.org/officeDocument/2006/math" xmlns:v="urn:schemas-microsoft-com:vml" xmlns:wp14="http://schemas.microsoft.com/office/word/2010/wordprocessingDrawing" xmlns:wp="http://schemas.openxmlformats.org/drawingml/2006/wordprocessingDrawing" xmlns:w10="urn:schemas-microsoft-com:office:word" xmlns:w="http://schemas.openxmlformats.org/wordprocessingml/2006/main" xmlns:w14="http://schemas.microsoft.com/office/word/2010/wordml" xmlns:w15="http://schemas.microsoft.com/office/word/2012/wordml" xmlns:w16cex="http://schemas.microsoft.com/office/word/2018/wordml/cex" xmlns:w16cid="http://schemas.microsoft.com/office/word/2016/wordml/cid" xmlns:w16="http://schemas.microsoft.com/office/word/2018/wordml" xmlns:w16du="http://schemas.microsoft.com/office/word/2023/wordml/word16du" xmlns:w16sdtdh="http://schemas.microsoft.com/office/word/2020/wordml/sdtdatahash" xmlns:w16se="http://schemas.microsoft.com/office/word/2015/wordml/symex" xmlns:wpg="http://schemas.microsoft.com/office/word/2010/wordprocessingGroup" xmlns:wpi="http://schemas.microsoft.com/office/word/2010/wordprocessingInk" xmlns:wne="http://schemas.microsoft.com/office/word/2006/wordml" xmlns:wps="http://schemas.microsoft.com/office/word/2010/wordprocessingShape" mc:Ignorable="w14 w15 w16se w16cid w16 w16cex w16sdtdh w16du wp14">
   <w:footnote w:type="separator" w:id="-1">
     <w:p>
       <w:pPr>
@@ -17435,7 +17942,7 @@
 </file>
 
 <file path=word/numbering.xml><?xml version="1.0" encoding="utf-8"?>
-<w:numbering xmlns:wpc="http://schemas.microsoft.com/office/word/2010/wordprocessingCanvas" xmlns:cx="http://schemas.microsoft.com/office/drawing/2014/chartex" xmlns:cx1="http://schemas.microsoft.com/office/drawing/2015/9/8/chartex" xmlns:cx2="http://schemas.microsoft.com/office/drawing/2015/10/21/chartex" xmlns:cx3="http://schemas.microsoft.com/office/drawing/2016/5/9/chartex" xmlns:cx4="http://schemas.microsoft.com/office/drawing/2016/5/10/chartex" xmlns:cx5="http://schemas.microsoft.com/office/drawing/2016/5/11/chartex" xmlns:cx6="http://schemas.microsoft.com/office/drawing/2016/5/12/chartex" xmlns:cx7="http://schemas.microsoft.com/office/drawing/2016/5/13/chartex" xmlns:cx8="http://schemas.microsoft.com/office/drawing/2016/5/14/chartex" xmlns:mc="http://schemas.openxmlformats.org/markup-compatibility/2006" xmlns:aink="http://schemas.microsoft.com/office/drawing/2016/ink" xmlns:am3d="http://schemas.microsoft.com/office/drawing/2017/model3d" xmlns:o="urn:schemas-microsoft-com:office:office" xmlns:oel="http://schemas.microsoft.com/office/2019/extlst" xmlns:r="http://schemas.openxmlformats.org/officeDocument/2006/relationships" xmlns:m="http://schemas.openxmlformats.org/officeDocument/2006/math" xmlns:v="urn:schemas-microsoft-com:vml" xmlns:wp14="http://schemas.microsoft.com/office/word/2010/wordprocessingDrawing" xmlns:wp="http://schemas.openxmlformats.org/drawingml/2006/wordprocessingDrawing" xmlns:w10="urn:schemas-microsoft-com:office:word" xmlns:w="http://schemas.openxmlformats.org/wordprocessingml/2006/main" xmlns:w14="http://schemas.microsoft.com/office/word/2010/wordml" xmlns:w15="http://schemas.microsoft.com/office/word/2012/wordml" xmlns:w16cex="http://schemas.microsoft.com/office/word/2018/wordml/cex" xmlns:w16cid="http://schemas.microsoft.com/office/word/2016/wordml/cid" xmlns:w16="http://schemas.microsoft.com/office/word/2018/wordml" xmlns:w16sdtdh="http://schemas.microsoft.com/office/word/2020/wordml/sdtdatahash" xmlns:w16se="http://schemas.microsoft.com/office/word/2015/wordml/symex" xmlns:wpg="http://schemas.microsoft.com/office/word/2010/wordprocessingGroup" xmlns:wpi="http://schemas.microsoft.com/office/word/2010/wordprocessingInk" xmlns:wne="http://schemas.microsoft.com/office/word/2006/wordml" xmlns:wps="http://schemas.microsoft.com/office/word/2010/wordprocessingShape" mc:Ignorable="w14 w15 w16se w16cid w16 w16cex w16sdtdh wp14">
+<w:numbering xmlns:wpc="http://schemas.microsoft.com/office/word/2010/wordprocessingCanvas" xmlns:cx="http://schemas.microsoft.com/office/drawing/2014/chartex" xmlns:cx1="http://schemas.microsoft.com/office/drawing/2015/9/8/chartex" xmlns:cx2="http://schemas.microsoft.com/office/drawing/2015/10/21/chartex" xmlns:cx3="http://schemas.microsoft.com/office/drawing/2016/5/9/chartex" xmlns:cx4="http://schemas.microsoft.com/office/drawing/2016/5/10/chartex" xmlns:cx5="http://schemas.microsoft.com/office/drawing/2016/5/11/chartex" xmlns:cx6="http://schemas.microsoft.com/office/drawing/2016/5/12/chartex" xmlns:cx7="http://schemas.microsoft.com/office/drawing/2016/5/13/chartex" xmlns:cx8="http://schemas.microsoft.com/office/drawing/2016/5/14/chartex" xmlns:mc="http://schemas.openxmlformats.org/markup-compatibility/2006" xmlns:aink="http://schemas.microsoft.com/office/drawing/2016/ink" xmlns:am3d="http://schemas.microsoft.com/office/drawing/2017/model3d" xmlns:o="urn:schemas-microsoft-com:office:office" xmlns:oel="http://schemas.microsoft.com/office/2019/extlst" xmlns:r="http://schemas.openxmlformats.org/officeDocument/2006/relationships" xmlns:m="http://schemas.openxmlformats.org/officeDocument/2006/math" xmlns:v="urn:schemas-microsoft-com:vml" xmlns:wp14="http://schemas.microsoft.com/office/word/2010/wordprocessingDrawing" xmlns:wp="http://schemas.openxmlformats.org/drawingml/2006/wordprocessingDrawing" xmlns:w10="urn:schemas-microsoft-com:office:word" xmlns:w="http://schemas.openxmlformats.org/wordprocessingml/2006/main" xmlns:w14="http://schemas.microsoft.com/office/word/2010/wordml" xmlns:w15="http://schemas.microsoft.com/office/word/2012/wordml" xmlns:w16cex="http://schemas.microsoft.com/office/word/2018/wordml/cex" xmlns:w16cid="http://schemas.microsoft.com/office/word/2016/wordml/cid" xmlns:w16="http://schemas.microsoft.com/office/word/2018/wordml" xmlns:w16du="http://schemas.microsoft.com/office/word/2023/wordml/word16du" xmlns:w16sdtdh="http://schemas.microsoft.com/office/word/2020/wordml/sdtdatahash" xmlns:w16se="http://schemas.microsoft.com/office/word/2015/wordml/symex" xmlns:wpg="http://schemas.microsoft.com/office/word/2010/wordprocessingGroup" xmlns:wpi="http://schemas.microsoft.com/office/word/2010/wordprocessingInk" xmlns:wne="http://schemas.microsoft.com/office/word/2006/wordml" xmlns:wps="http://schemas.microsoft.com/office/word/2010/wordprocessingShape" mc:Ignorable="w14 w15 w16se w16cid w16 w16cex w16sdtdh w16du wp14">
   <w:abstractNum w:abstractNumId="0" w15:restartNumberingAfterBreak="0">
     <w:nsid w:val="2D8E4C28"/>
     <w:multiLevelType w:val="hybridMultilevel"/>
@@ -18243,7 +18750,7 @@
 </file>
 
 <file path=word/styles.xml><?xml version="1.0" encoding="utf-8"?>
-<w:styles xmlns:mc="http://schemas.openxmlformats.org/markup-compatibility/2006" xmlns:r="http://schemas.openxmlformats.org/officeDocument/2006/relationships" xmlns:w="http://schemas.openxmlformats.org/wordprocessingml/2006/main" xmlns:w14="http://schemas.microsoft.com/office/word/2010/wordml" xmlns:w15="http://schemas.microsoft.com/office/word/2012/wordml" xmlns:w16cex="http://schemas.microsoft.com/office/word/2018/wordml/cex" xmlns:w16cid="http://schemas.microsoft.com/office/word/2016/wordml/cid" xmlns:w16="http://schemas.microsoft.com/office/word/2018/wordml" xmlns:w16sdtdh="http://schemas.microsoft.com/office/word/2020/wordml/sdtdatahash" xmlns:w16se="http://schemas.microsoft.com/office/word/2015/wordml/symex" mc:Ignorable="w14 w15 w16se w16cid w16 w16cex w16sdtdh">
+<w:styles xmlns:mc="http://schemas.openxmlformats.org/markup-compatibility/2006" xmlns:r="http://schemas.openxmlformats.org/officeDocument/2006/relationships" xmlns:w="http://schemas.openxmlformats.org/wordprocessingml/2006/main" xmlns:w14="http://schemas.microsoft.com/office/word/2010/wordml" xmlns:w15="http://schemas.microsoft.com/office/word/2012/wordml" xmlns:w16cex="http://schemas.microsoft.com/office/word/2018/wordml/cex" xmlns:w16cid="http://schemas.microsoft.com/office/word/2016/wordml/cid" xmlns:w16="http://schemas.microsoft.com/office/word/2018/wordml" xmlns:w16du="http://schemas.microsoft.com/office/word/2023/wordml/word16du" xmlns:w16sdtdh="http://schemas.microsoft.com/office/word/2020/wordml/sdtdatahash" xmlns:w16se="http://schemas.microsoft.com/office/word/2015/wordml/symex" mc:Ignorable="w14 w15 w16se w16cid w16 w16cex w16sdtdh w16du">
   <w:docDefaults>
     <w:rPrDefault>
       <w:rPr>

</xml_diff>

<commit_message>
First draft of Designing the model
- TODO : Designing of application
</commit_message>
<xml_diff>
--- a/docs/project/Report.docx
+++ b/docs/project/Report.docx
@@ -8700,8 +8700,13 @@
       </w:r>
       <w:bookmarkEnd w:id="42"/>
       <w:r>
-        <w:t>A wiring diagram to show a plugboards potential encoding</w:t>
-      </w:r>
+        <w:t xml:space="preserve">A wiring diagram to show a plugboards potential </w:t>
+      </w:r>
+      <w:proofErr w:type="gramStart"/>
+      <w:r>
+        <w:t>encoding</w:t>
+      </w:r>
+      <w:proofErr w:type="gramEnd"/>
     </w:p>
     <w:p>
       <w:r>
@@ -8922,6 +8927,7 @@
       <w:r>
         <w:t xml:space="preserve"> An equation and additional constraints to describe the behaviour of an Enigma </w:t>
       </w:r>
+      <w:proofErr w:type="gramStart"/>
       <w:r>
         <w:t>r</w:t>
       </w:r>
@@ -8930,6 +8936,7 @@
       </w:r>
       <w:bookmarkEnd w:id="44"/>
       <w:bookmarkEnd w:id="45"/>
+      <w:proofErr w:type="gramEnd"/>
     </w:p>
     <w:p>
       <w:pPr>
@@ -9010,8 +9017,13 @@
       </w:r>
       <w:bookmarkEnd w:id="46"/>
       <w:r>
-        <w:t>A wiring diagram to show a potential encoding for a reflector</w:t>
-      </w:r>
+        <w:t xml:space="preserve">A wiring diagram to show a potential encoding for a </w:t>
+      </w:r>
+      <w:proofErr w:type="gramStart"/>
+      <w:r>
+        <w:t>reflector</w:t>
+      </w:r>
+      <w:proofErr w:type="gramEnd"/>
     </w:p>
     <w:p>
       <w:pPr>
@@ -9701,10 +9713,15 @@
         </m:r>
       </m:oMath>
       <w:r>
-        <w:t xml:space="preserve"> represents the ring setting</w:t>
+        <w:t xml:space="preserve"> represents the ring </w:t>
+      </w:r>
+      <w:proofErr w:type="gramStart"/>
+      <w:r>
+        <w:t>setting</w:t>
       </w:r>
       <w:bookmarkEnd w:id="48"/>
       <w:bookmarkEnd w:id="49"/>
+      <w:proofErr w:type="gramEnd"/>
     </w:p>
     <w:p>
       <w:pPr>
@@ -9851,10 +9868,12 @@
       <w:r>
         <w:t xml:space="preserve">. The diagram on the right shows the same rotor as on the left, but with a rotation of </w:t>
       </w:r>
+      <w:proofErr w:type="gramStart"/>
       <w:r>
         <w:t>one</w:t>
       </w:r>
       <w:bookmarkEnd w:id="51"/>
+      <w:proofErr w:type="gramEnd"/>
     </w:p>
     <w:p>
       <w:r>
@@ -10348,9 +10367,11 @@
       <w:r>
         <w:t xml:space="preserve">. In fact, work from Tang, </w:t>
       </w:r>
+      <w:proofErr w:type="gramStart"/>
       <w:r>
         <w:t>Lee</w:t>
       </w:r>
+      <w:proofErr w:type="gramEnd"/>
       <w:r>
         <w:t xml:space="preserve"> and Russo </w:t>
       </w:r>
@@ -10942,14 +10963,7 @@
               <w:rFonts w:eastAsiaTheme="minorEastAsia"/>
               <w:noProof/>
             </w:rPr>
-            <w:t xml:space="preserve"> </w:t>
-          </w:r>
-          <w:r>
-            <w:rPr>
-              <w:rFonts w:eastAsiaTheme="minorEastAsia"/>
-              <w:noProof/>
-            </w:rPr>
-            <w:t>(Thimbleby 2016)</w:t>
+            <w:t xml:space="preserve"> (Thimbleby 2016)</w:t>
           </w:r>
           <w:r>
             <w:rPr>
@@ -11451,7 +11465,15 @@
         <w:t xml:space="preserve"> plugboard</w:t>
       </w:r>
       <w:r>
-        <w:t xml:space="preserve"> cables are used. Ring setting is omitted as it was not changed by the Germans. Based on work from Tang, Lee and Russo </w:t>
+        <w:t xml:space="preserve"> cables are used. Ring setting is omitted as it was not changed by the Germans. Based on work from Tang, </w:t>
+      </w:r>
+      <w:proofErr w:type="gramStart"/>
+      <w:r>
+        <w:t>Lee</w:t>
+      </w:r>
+      <w:proofErr w:type="gramEnd"/>
+      <w:r>
+        <w:t xml:space="preserve"> and Russo </w:t>
       </w:r>
       <w:sdt>
         <w:sdtPr>
@@ -11583,7 +11605,15 @@
         </w:sdtContent>
       </w:sdt>
       <w:r>
-        <w:t xml:space="preserve"> in order to increase the key space. Other machines inspired by Enigma</w:t>
+        <w:t xml:space="preserve"> </w:t>
+      </w:r>
+      <w:proofErr w:type="gramStart"/>
+      <w:r>
+        <w:t>in order to</w:t>
+      </w:r>
+      <w:proofErr w:type="gramEnd"/>
+      <w:r>
+        <w:t xml:space="preserve"> increase the key space. Other machines inspired by Enigma</w:t>
       </w:r>
       <w:r>
         <w:t>,</w:t>
@@ -12551,13 +12581,7 @@
         <w:rPr>
           <w:rFonts w:cs="Times New Roman"/>
         </w:rPr>
-        <w:t xml:space="preserve"> – </w:t>
-      </w:r>
-      <w:r>
-        <w:rPr>
-          <w:rFonts w:cs="Times New Roman"/>
-        </w:rPr>
-        <w:t>Java build tool utilised to support multiple platforms and manage dependencies.</w:t>
+        <w:t xml:space="preserve"> – Java build tool utilised to support multiple platforms and manage dependencies.</w:t>
       </w:r>
     </w:p>
     <w:p>
@@ -12647,13 +12671,7 @@
         <w:rPr>
           <w:rFonts w:cs="Times New Roman"/>
         </w:rPr>
-        <w:t xml:space="preserve"> – </w:t>
-      </w:r>
-      <w:r>
-        <w:rPr>
-          <w:rFonts w:cs="Times New Roman"/>
-        </w:rPr>
-        <w:t>A “drag and drop” style UI builder that accompanies JavaFX.</w:t>
+        <w:t xml:space="preserve"> – A “drag and drop” style UI builder that accompanies JavaFX.</w:t>
       </w:r>
     </w:p>
     <w:p>
@@ -12679,13 +12697,7 @@
         <w:rPr>
           <w:rFonts w:cs="Times New Roman"/>
         </w:rPr>
-        <w:t xml:space="preserve"> – </w:t>
-      </w:r>
-      <w:r>
-        <w:rPr>
-          <w:rFonts w:cs="Times New Roman"/>
-        </w:rPr>
-        <w:t>Object description language used to define custom components.</w:t>
+        <w:t xml:space="preserve"> – Object description language used to define custom components.</w:t>
       </w:r>
     </w:p>
     <w:p>
@@ -12813,6 +12825,9 @@
         <w:jc w:val="center"/>
       </w:pPr>
       <w:r>
+        <w:rPr>
+          <w:noProof/>
+        </w:rPr>
         <w:drawing>
           <wp:inline distT="0" distB="0" distL="0" distR="0" wp14:anchorId="6C8F5677" wp14:editId="65C8A05C">
             <wp:extent cx="3716530" cy="3574473"/>
@@ -12958,10 +12973,7 @@
         <w:fldChar w:fldCharType="end"/>
       </w:r>
       <w:r>
-        <w:t xml:space="preserve"> does not contain EnigmaPlus </w:t>
-      </w:r>
-      <w:r>
-        <w:t xml:space="preserve">however this </w:t>
+        <w:t xml:space="preserve"> does not contain EnigmaPlus however this </w:t>
       </w:r>
       <w:r>
         <w:t>is introduced later</w:t>
@@ -13090,16 +13102,10 @@
         <w:t xml:space="preserve"> thought the best way to represent the encodings of any given reflector should be to use a hash-map, </w:t>
       </w:r>
       <w:r>
-        <w:t xml:space="preserve">assigning each output letter (value) to an input letter (key). </w:t>
-      </w:r>
-      <w:r>
-        <w:t>Whilst th</w:t>
-      </w:r>
-      <w:r>
-        <w:t>e</w:t>
-      </w:r>
-      <w:r>
-        <w:t xml:space="preserve"> same functionality would be possible with this structure</w:t>
+        <w:t>assigning each output letter (value) to an input letter (key). Whilst th</w:t>
+      </w:r>
+      <w:r>
+        <w:t>e same functionality would be possible with this structure</w:t>
       </w:r>
       <w:r>
         <w:t xml:space="preserve">, the high-level nature of hash-maps brought unnecessary complexity into the representation. In </w:t>
@@ -13237,13 +13243,13 @@
         <w:t>reflector</w:t>
       </w:r>
       <w:r>
-        <w:t xml:space="preserve"> (See </w:t>
+        <w:t xml:space="preserve">. The pseudocode in </w:t>
       </w:r>
       <w:r>
         <w:fldChar w:fldCharType="begin"/>
       </w:r>
       <w:r>
-        <w:instrText xml:space="preserve"> REF _Ref159929902 \h </w:instrText>
+        <w:instrText xml:space="preserve"> REF _Ref159930648 \h </w:instrText>
       </w:r>
       <w:r>
         <w:fldChar w:fldCharType="separate"/>
@@ -13255,13 +13261,31 @@
         <w:rPr>
           <w:noProof/>
         </w:rPr>
-        <w:t>1</w:t>
+        <w:t>2</w:t>
       </w:r>
       <w:r>
         <w:fldChar w:fldCharType="end"/>
       </w:r>
       <w:r>
-        <w:t>).</w:t>
+        <w:t xml:space="preserve"> shows this constraint checking, however it is important to note that in the final stages of implementation, this functionality was moved to a factory class as explained in </w:t>
+      </w:r>
+      <w:r>
+        <w:fldChar w:fldCharType="begin"/>
+      </w:r>
+      <w:r>
+        <w:instrText xml:space="preserve"> REF _Ref160291375 \r \h </w:instrText>
+      </w:r>
+      <w:r>
+        <w:fldChar w:fldCharType="separate"/>
+      </w:r>
+      <w:r>
+        <w:t>4.2.7</w:t>
+      </w:r>
+      <w:r>
+        <w:fldChar w:fldCharType="end"/>
+      </w:r>
+      <w:r>
+        <w:t>.</w:t>
       </w:r>
     </w:p>
     <w:p>
@@ -13403,27 +13427,27 @@
         <w:pStyle w:val="Code"/>
       </w:pPr>
       <w:r>
-        <w:tab/>
-      </w:r>
-      <w:r>
-        <w:t>FOR</w:t>
-      </w:r>
-      <w:r>
-        <w:t xml:space="preserve"> (i IN charArray.length)</w:t>
-      </w:r>
-      <w:r>
-        <w:t xml:space="preserve"> {</w:t>
-      </w:r>
-    </w:p>
-    <w:p>
-      <w:pPr>
-        <w:pStyle w:val="Code"/>
-      </w:pPr>
-      <w:r>
         <w:lastRenderedPageBreak/>
         <w:tab/>
       </w:r>
       <w:r>
+        <w:t>FOR</w:t>
+      </w:r>
+      <w:r>
+        <w:t xml:space="preserve"> (i IN charArray.length)</w:t>
+      </w:r>
+      <w:r>
+        <w:t xml:space="preserve"> {</w:t>
+      </w:r>
+    </w:p>
+    <w:p>
+      <w:pPr>
+        <w:pStyle w:val="Code"/>
+      </w:pPr>
+      <w:r>
+        <w:tab/>
+      </w:r>
+      <w:r>
         <w:tab/>
         <w:t xml:space="preserve">IF (charArray[i] == i) </w:t>
       </w:r>
@@ -13518,10 +13542,12 @@
       <w:r>
         <w:t xml:space="preserve"> Check reflector encoding meets </w:t>
       </w:r>
+      <w:proofErr w:type="gramStart"/>
       <w:r>
         <w:t>constraints</w:t>
       </w:r>
       <w:bookmarkEnd w:id="86"/>
+      <w:proofErr w:type="gramEnd"/>
     </w:p>
     <w:p>
       <w:r>
@@ -13642,8 +13668,13 @@
       </w:r>
       <w:bookmarkEnd w:id="87"/>
       <w:r>
-        <w:t xml:space="preserve"> Reflectors encode function</w:t>
-      </w:r>
+        <w:t xml:space="preserve"> Reflectors encode </w:t>
+      </w:r>
+      <w:proofErr w:type="gramStart"/>
+      <w:r>
+        <w:t>function</w:t>
+      </w:r>
+      <w:proofErr w:type="gramEnd"/>
     </w:p>
     <w:p>
       <w:pPr>
@@ -13851,10 +13882,7 @@
         <w:t xml:space="preserve"> for the Enigma </w:t>
       </w:r>
       <w:r>
-        <w:t xml:space="preserve">model </w:t>
-      </w:r>
-      <w:r>
-        <w:t>posed</w:t>
+        <w:t>model posed</w:t>
       </w:r>
       <w:r>
         <w:t xml:space="preserve"> the </w:t>
@@ -13866,10 +13894,7 @@
         <w:t xml:space="preserve"> as it required the most complex representation</w:t>
       </w:r>
       <w:r>
-        <w:t>.</w:t>
-      </w:r>
-      <w:r>
-        <w:t xml:space="preserve"> As with the reflector, an array of length 26 was used to represent the mappings of the rotor which is again depicted as </w:t>
+        <w:t xml:space="preserve">. As with the reflector, an array of length 26 was used to represent the mappings of the rotor which is again depicted as </w:t>
       </w:r>
       <w:r>
         <w:rPr>
@@ -14004,6 +14029,7 @@
         <w:pStyle w:val="Code"/>
       </w:pPr>
       <w:r>
+        <w:lastRenderedPageBreak/>
         <w:tab/>
       </w:r>
       <w:r>
@@ -14016,7 +14042,6 @@
         <w:pStyle w:val="Code"/>
       </w:pPr>
       <w:r>
-        <w:lastRenderedPageBreak/>
         <w:tab/>
         <w:t>}</w:t>
       </w:r>
@@ -14060,8 +14085,13 @@
       </w:r>
       <w:bookmarkEnd w:id="91"/>
       <w:r>
-        <w:t xml:space="preserve"> Building the reverse wiring attribute using the forward mappings</w:t>
-      </w:r>
+        <w:t xml:space="preserve"> Building the reverse wiring attribute using the forward </w:t>
+      </w:r>
+      <w:proofErr w:type="gramStart"/>
+      <w:r>
+        <w:t>mappings</w:t>
+      </w:r>
+      <w:proofErr w:type="gramEnd"/>
     </w:p>
     <w:p>
       <w:r>
@@ -14145,12 +14175,14 @@
       <w:r>
         <w:t xml:space="preserve"> (</w:t>
       </w:r>
+      <w:proofErr w:type="spellStart"/>
       <w:r>
         <w:rPr>
           <w:rStyle w:val="InlineCodeChar"/>
         </w:rPr>
         <w:t>turnoverPosition</w:t>
       </w:r>
+      <w:proofErr w:type="spellEnd"/>
       <w:r>
         <w:t>)</w:t>
       </w:r>
@@ -14299,8 +14331,13 @@
         <w:t xml:space="preserve"> </w:t>
       </w:r>
       <w:r>
-        <w:t>Two functions to simulate the rotors rotations</w:t>
-      </w:r>
+        <w:t xml:space="preserve">Two functions to simulate the rotors </w:t>
+      </w:r>
+      <w:proofErr w:type="gramStart"/>
+      <w:r>
+        <w:t>rotations</w:t>
+      </w:r>
+      <w:proofErr w:type="gramEnd"/>
     </w:p>
     <w:p>
       <w:r>
@@ -14587,6 +14624,7 @@
       </w:pPr>
       <w:bookmarkStart w:id="93" w:name="_Ref160019135"/>
       <w:r>
+        <w:lastRenderedPageBreak/>
         <w:t xml:space="preserve">Code Block </w:t>
       </w:r>
       <w:r>
@@ -14643,7 +14681,6 @@
         <w:rPr>
           <w:lang w:val="en-GB"/>
         </w:rPr>
-        <w:lastRenderedPageBreak/>
         <w:t>Enigma</w:t>
       </w:r>
       <w:bookmarkEnd w:id="94"/>
@@ -14669,7 +14706,15 @@
         <w:t xml:space="preserve"> and a reflector object.</w:t>
       </w:r>
       <w:r>
-        <w:t xml:space="preserve"> In order to accurately recreate the functionality of Enigma, two key functions were developed: encode and rotate. The encode function uses an input character and performs the encryption steps as shown in </w:t>
+        <w:t xml:space="preserve"> </w:t>
+      </w:r>
+      <w:proofErr w:type="gramStart"/>
+      <w:r>
+        <w:t>In order to</w:t>
+      </w:r>
+      <w:proofErr w:type="gramEnd"/>
+      <w:r>
+        <w:t xml:space="preserve"> accurately recreate the functionality of Enigma, two key functions were developed: encode and rotate. The encode function uses an input character and performs the encryption steps as shown in </w:t>
       </w:r>
       <w:r>
         <w:fldChar w:fldCharType="begin"/>
@@ -14931,8 +14976,13 @@
       </w:r>
       <w:bookmarkEnd w:id="96"/>
       <w:r>
-        <w:t xml:space="preserve"> Enigma encryption steps</w:t>
-      </w:r>
+        <w:t xml:space="preserve"> Enigma encryption </w:t>
+      </w:r>
+      <w:proofErr w:type="gramStart"/>
+      <w:r>
+        <w:t>steps</w:t>
+      </w:r>
+      <w:proofErr w:type="gramEnd"/>
     </w:p>
     <w:p>
       <w:r>
@@ -15085,22 +15135,22 @@
         <w:pStyle w:val="Code"/>
       </w:pPr>
       <w:r>
-        <w:tab/>
-      </w:r>
-      <w:r>
-        <w:tab/>
-      </w:r>
-      <w:r>
-        <w:t>rotors[MIDDLE_ROTOR].rotate()</w:t>
-      </w:r>
-    </w:p>
-    <w:p>
-      <w:pPr>
-        <w:pStyle w:val="Code"/>
-      </w:pPr>
-      <w:r>
         <w:lastRenderedPageBreak/>
         <w:tab/>
+      </w:r>
+      <w:r>
+        <w:tab/>
+      </w:r>
+      <w:r>
+        <w:t>rotors[MIDDLE_ROTOR].rotate()</w:t>
+      </w:r>
+    </w:p>
+    <w:p>
+      <w:pPr>
+        <w:pStyle w:val="Code"/>
+      </w:pPr>
+      <w:r>
+        <w:tab/>
         <w:t>}</w:t>
       </w:r>
     </w:p>
@@ -15161,9 +15211,14 @@
       </w:r>
       <w:bookmarkEnd w:id="97"/>
       <w:r>
-        <w:t xml:space="preserve"> The Enigma's rotation mechanism</w:t>
+        <w:t xml:space="preserve"> The Enigma's rotation </w:t>
+      </w:r>
+      <w:proofErr w:type="gramStart"/>
+      <w:r>
+        <w:t>mechanism</w:t>
       </w:r>
       <w:bookmarkStart w:id="98" w:name="_Ref159749449"/>
+      <w:proofErr w:type="gramEnd"/>
     </w:p>
     <w:p>
       <w:r>
@@ -15194,100 +15249,55 @@
     <w:p>
       <w:pPr>
         <w:pStyle w:val="Heading3"/>
-      </w:pPr>
-      <w:r>
+        <w:rPr>
+          <w:lang w:val="en-GB"/>
+        </w:rPr>
+      </w:pPr>
+      <w:r>
+        <w:rPr>
+          <w:lang w:val="en-GB"/>
+        </w:rPr>
         <w:t>EnigmaPlus</w:t>
       </w:r>
       <w:bookmarkEnd w:id="98"/>
     </w:p>
     <w:p>
-      <w:pPr>
-        <w:rPr>
-          <w:lang w:val="en-US"/>
-        </w:rPr>
-      </w:pPr>
       <w:proofErr w:type="gramStart"/>
       <w:r>
-        <w:rPr>
-          <w:lang w:val="en-US"/>
-        </w:rPr>
         <w:t>In order to</w:t>
       </w:r>
       <w:proofErr w:type="gramEnd"/>
       <w:r>
-        <w:rPr>
-          <w:lang w:val="en-US"/>
-        </w:rPr>
         <w:t xml:space="preserve"> create the EnigmaPlus model posed in </w:t>
       </w:r>
       <w:r>
-        <w:rPr>
-          <w:lang w:val="en-US"/>
-        </w:rPr>
         <w:fldChar w:fldCharType="begin"/>
       </w:r>
       <w:r>
-        <w:rPr>
-          <w:lang w:val="en-US"/>
-        </w:rPr>
         <w:instrText xml:space="preserve"> REF _Ref160206385 \r \h </w:instrText>
       </w:r>
       <w:r>
-        <w:rPr>
-          <w:lang w:val="en-US"/>
-        </w:rPr>
-      </w:r>
-      <w:r>
-        <w:rPr>
-          <w:lang w:val="en-US"/>
-        </w:rPr>
         <w:fldChar w:fldCharType="separate"/>
       </w:r>
       <w:r>
-        <w:rPr>
-          <w:lang w:val="en-US"/>
-        </w:rPr>
         <w:t>3.4.2</w:t>
       </w:r>
       <w:r>
-        <w:rPr>
-          <w:lang w:val="en-US"/>
-        </w:rPr>
         <w:fldChar w:fldCharType="end"/>
       </w:r>
       <w:r>
-        <w:rPr>
-          <w:lang w:val="en-US"/>
-        </w:rPr>
         <w:t>, a readjustment was needed to the contents of the Enigma package. This is since the aim of EnigmaPlus was to create a stronger cypher, whilst still retaining key properties of the Enigma. Therefore, the class hierarchy shown in</w:t>
       </w:r>
       <w:r>
-        <w:rPr>
-          <w:lang w:val="en-US"/>
-        </w:rPr>
         <w:t xml:space="preserve"> </w:t>
       </w:r>
       <w:r>
-        <w:rPr>
-          <w:lang w:val="en-US"/>
-        </w:rPr>
         <w:fldChar w:fldCharType="begin"/>
       </w:r>
       <w:r>
-        <w:rPr>
-          <w:lang w:val="en-US"/>
-        </w:rPr>
         <w:instrText xml:space="preserve"> REF _Ref160284072 \h </w:instrText>
       </w:r>
       <w:r>
-        <w:rPr>
-          <w:lang w:val="en-US"/>
-        </w:rPr>
-      </w:r>
-      <w:r>
-        <w:rPr>
-          <w:lang w:val="en-US"/>
-        </w:rPr>
         <w:fldChar w:fldCharType="separate"/>
       </w:r>
       <w:r>
@@ -15300,44 +15310,21 @@
         <w:t>10</w:t>
       </w:r>
       <w:r>
-        <w:rPr>
-          <w:lang w:val="en-US"/>
-        </w:rPr>
         <w:fldChar w:fldCharType="end"/>
       </w:r>
       <w:r>
-        <w:rPr>
-          <w:lang w:val="en-US"/>
-        </w:rPr>
         <w:t xml:space="preserve"> was reconfigured to include inheritance in which Enigma and EnigmaPlus would inherit properties from a base class</w:t>
       </w:r>
       <w:r>
-        <w:rPr>
-          <w:lang w:val="en-US"/>
-        </w:rPr>
         <w:t xml:space="preserve"> as in </w:t>
       </w:r>
       <w:r>
-        <w:rPr>
-          <w:lang w:val="en-US"/>
-        </w:rPr>
         <w:fldChar w:fldCharType="begin"/>
       </w:r>
       <w:r>
-        <w:rPr>
-          <w:lang w:val="en-US"/>
-        </w:rPr>
         <w:instrText xml:space="preserve"> REF _Ref160284541 \h </w:instrText>
       </w:r>
       <w:r>
-        <w:rPr>
-          <w:lang w:val="en-US"/>
-        </w:rPr>
-      </w:r>
-      <w:r>
-        <w:rPr>
-          <w:lang w:val="en-US"/>
-        </w:rPr>
         <w:fldChar w:fldCharType="separate"/>
       </w:r>
       <w:r>
@@ -15350,15 +15337,9 @@
         <w:t>11</w:t>
       </w:r>
       <w:r>
-        <w:rPr>
-          <w:lang w:val="en-US"/>
-        </w:rPr>
         <w:fldChar w:fldCharType="end"/>
       </w:r>
       <w:r>
-        <w:rPr>
-          <w:lang w:val="en-US"/>
-        </w:rPr>
         <w:t>. This helped reduce code duplication as well as ensuring that both models work similarly.</w:t>
       </w:r>
     </w:p>
@@ -15369,7 +15350,7 @@
       </w:pPr>
       <w:r>
         <w:rPr>
-          <w:lang w:val="en-US"/>
+          <w:noProof/>
         </w:rPr>
         <w:drawing>
           <wp:inline distT="0" distB="0" distL="0" distR="0" wp14:anchorId="085D98C8" wp14:editId="06EDEBEB">
@@ -15411,9 +15392,6 @@
     <w:p>
       <w:pPr>
         <w:pStyle w:val="Caption"/>
-        <w:rPr>
-          <w:lang w:val="en-US"/>
-        </w:rPr>
       </w:pPr>
       <w:bookmarkStart w:id="99" w:name="_Ref160284541"/>
       <w:r>
@@ -15443,15 +15421,7 @@
       </w:r>
     </w:p>
     <w:p>
-      <w:pPr>
-        <w:rPr>
-          <w:lang w:val="en-US"/>
-        </w:rPr>
-      </w:pPr>
-      <w:r>
-        <w:rPr>
-          <w:lang w:val="en-US"/>
-        </w:rPr>
+      <w:r>
         <w:t xml:space="preserve">The encryption process of EnigmaPlus needed to work differently from that of Enigma to ensure its cryptographic strength. In this model, encoding and decoding are two distinct operations whereas in Enigma, they are the same. Consequently, both </w:t>
       </w:r>
       <w:r>
@@ -15461,9 +15431,6 @@
         <w:t>encode</w:t>
       </w:r>
       <w:r>
-        <w:rPr>
-          <w:lang w:val="en-US"/>
-        </w:rPr>
         <w:t xml:space="preserve"> and </w:t>
       </w:r>
       <w:r>
@@ -15473,10 +15440,11 @@
         <w:t>decode</w:t>
       </w:r>
       <w:r>
-        <w:rPr>
-          <w:lang w:val="en-US"/>
-        </w:rPr>
-        <w:t xml:space="preserve"> functions were to be developed separately in which one is the inverse of the other. The pseudocode for </w:t>
+        <w:t xml:space="preserve"> functions were to be developed </w:t>
+      </w:r>
+      <w:r>
+        <w:lastRenderedPageBreak/>
+        <w:t xml:space="preserve">separately in which one is the inverse of the other. The pseudocode for </w:t>
       </w:r>
       <w:r>
         <w:rPr>
@@ -15485,32 +15453,15 @@
         <w:t>encode</w:t>
       </w:r>
       <w:r>
-        <w:rPr>
-          <w:lang w:val="en-US"/>
-        </w:rPr>
         <w:t xml:space="preserve"> can be seen in </w:t>
       </w:r>
       <w:r>
-        <w:rPr>
-          <w:lang w:val="en-US"/>
-        </w:rPr>
         <w:fldChar w:fldCharType="begin"/>
       </w:r>
       <w:r>
-        <w:rPr>
-          <w:lang w:val="en-US"/>
-        </w:rPr>
         <w:instrText xml:space="preserve"> REF _Ref160207368 \h </w:instrText>
       </w:r>
       <w:r>
-        <w:rPr>
-          <w:lang w:val="en-US"/>
-        </w:rPr>
-      </w:r>
-      <w:r>
-        <w:rPr>
-          <w:lang w:val="en-US"/>
-        </w:rPr>
         <w:fldChar w:fldCharType="separate"/>
       </w:r>
       <w:r>
@@ -15523,30 +15474,17 @@
         <w:t>9</w:t>
       </w:r>
       <w:r>
-        <w:rPr>
-          <w:lang w:val="en-US"/>
-        </w:rPr>
         <w:fldChar w:fldCharType="end"/>
       </w:r>
       <w:r>
-        <w:rPr>
-          <w:lang w:val="en-US"/>
-        </w:rPr>
         <w:t>; the decode function is nearly identical however each letter transformation is done in reverse.</w:t>
       </w:r>
     </w:p>
     <w:p>
       <w:pPr>
         <w:pStyle w:val="Code"/>
-        <w:rPr>
-          <w:lang w:val="en-US"/>
-        </w:rPr>
-      </w:pPr>
-      <w:r>
-        <w:rPr>
-          <w:lang w:val="en-US"/>
-        </w:rPr>
-        <w:lastRenderedPageBreak/>
+      </w:pPr>
+      <w:r>
         <w:t>FUNCTION encode(characterIndex) {</w:t>
       </w:r>
     </w:p>
@@ -15555,12 +15493,7 @@
         <w:pStyle w:val="Code"/>
       </w:pPr>
       <w:r>
-        <w:rPr>
-          <w:lang w:val="en-US"/>
-        </w:rPr>
         <w:tab/>
-      </w:r>
-      <w:r>
         <w:t>IF (characterINDEX IS NOT LETTER) {</w:t>
       </w:r>
     </w:p>
@@ -15588,14 +15521,8 @@
     <w:p>
       <w:pPr>
         <w:pStyle w:val="Code"/>
-        <w:rPr>
-          <w:lang w:val="en-US"/>
-        </w:rPr>
-      </w:pPr>
-      <w:r>
-        <w:rPr>
-          <w:lang w:val="en-US"/>
-        </w:rPr>
+      </w:pPr>
+      <w:r>
         <w:tab/>
         <w:t>rotate()</w:t>
       </w:r>
@@ -15603,14 +15530,8 @@
     <w:p>
       <w:pPr>
         <w:pStyle w:val="Code"/>
-        <w:rPr>
-          <w:lang w:val="en-US"/>
-        </w:rPr>
-      </w:pPr>
-      <w:r>
-        <w:rPr>
-          <w:lang w:val="en-US"/>
-        </w:rPr>
+      </w:pPr>
+      <w:r>
         <w:tab/>
         <w:t>outputCharacter = plugboard.encode(characterIndex)</w:t>
       </w:r>
@@ -15657,23 +15578,14 @@
     <w:p>
       <w:pPr>
         <w:pStyle w:val="Code"/>
-        <w:rPr>
-          <w:lang w:val="en-US"/>
-        </w:rPr>
-      </w:pPr>
-      <w:r>
-        <w:rPr>
-          <w:lang w:val="en-US"/>
-        </w:rPr>
+      </w:pPr>
+      <w:r>
         <w:t>}</w:t>
       </w:r>
     </w:p>
     <w:p>
       <w:pPr>
         <w:pStyle w:val="Caption"/>
-        <w:rPr>
-          <w:lang w:val="en-US"/>
-        </w:rPr>
       </w:pPr>
       <w:bookmarkStart w:id="100" w:name="_Ref160207368"/>
       <w:r>
@@ -15710,56 +15622,131 @@
     <w:p>
       <w:pPr>
         <w:pStyle w:val="Heading3"/>
-      </w:pPr>
-      <w:r>
+        <w:rPr>
+          <w:lang w:val="en-GB"/>
+        </w:rPr>
+      </w:pPr>
+      <w:bookmarkStart w:id="101" w:name="_Ref160291375"/>
+      <w:r>
+        <w:rPr>
+          <w:lang w:val="en-GB"/>
+        </w:rPr>
         <w:t>Additional Features</w:t>
       </w:r>
-    </w:p>
-    <w:p>
-      <w:pPr>
-        <w:rPr>
-          <w:lang w:val="en-US"/>
-        </w:rPr>
-      </w:pPr>
-      <w:proofErr w:type="gramStart"/>
-      <w:r>
-        <w:rPr>
-          <w:lang w:val="en-US"/>
-        </w:rPr>
-        <w:t>TODO :</w:t>
-      </w:r>
-      <w:proofErr w:type="gramEnd"/>
-      <w:r>
-        <w:rPr>
-          <w:lang w:val="en-US"/>
-        </w:rPr>
-        <w:t xml:space="preserve"> talk about reflector factory, rotor factory here</w:t>
-      </w:r>
-      <w:r>
-        <w:rPr>
-          <w:lang w:val="en-US"/>
-        </w:rPr>
-        <w:t xml:space="preserve">, development of tests? Exception handling </w:t>
-      </w:r>
-      <w:r>
-        <w:rPr>
-          <w:lang w:val="en-US"/>
-        </w:rPr>
-        <w:t xml:space="preserve">+ Loggers </w:t>
-      </w:r>
-      <w:proofErr w:type="spellStart"/>
-      <w:r>
-        <w:rPr>
-          <w:lang w:val="en-US"/>
-        </w:rPr>
-        <w:t>etc</w:t>
-      </w:r>
-      <w:proofErr w:type="spellEnd"/>
-      <w:r>
-        <w:rPr>
-          <w:lang w:val="en-US"/>
-        </w:rPr>
-        <w:t>….</w:t>
+      <w:bookmarkEnd w:id="101"/>
+    </w:p>
+    <w:p>
+      <w:r>
+        <w:t>In addition to the two models, numerous additional classes were added to the Enigma package to enable others to create their own code using this package more easily. Whilst these are not core components to the Enigma machine, they are still extremely useful to have and offer information regarding the machine.</w:t>
+      </w:r>
+    </w:p>
+    <w:p>
+      <w:r>
+        <w:t>T</w:t>
+      </w:r>
+      <w:r>
+        <w:t>wo logger classes were implemented that log both the Enigma and EnigmaPlus. These loggers are static classes that are utili</w:t>
+      </w:r>
+      <w:r>
+        <w:t>s</w:t>
+      </w:r>
+      <w:r>
+        <w:t>ed by both models.</w:t>
+      </w:r>
+      <w:r>
+        <w:t xml:space="preserve"> When either of the models are used for encryption/decryption, a flag can be set to log the encryption, providing </w:t>
+      </w:r>
+      <w:r>
+        <w:t>a</w:t>
+      </w:r>
+      <w:r>
+        <w:t xml:space="preserve"> step-by-step outline of the processing that took place in the operation. The information provided by these loggers includes the rotation at any given letter’s encryption, the letter scrambling that took place in each component for a given encryption and all other information regarding the state of the </w:t>
+      </w:r>
+      <w:r>
+        <w:t>model.</w:t>
+      </w:r>
+    </w:p>
+    <w:p>
+      <w:r>
+        <w:t>In addition to the loggers, additional functionality was implemented into both models, allowing a list to represent all wiring connections in the model at any given time. The algorithm that generates this list is an enumeration technique, in which each letter of the alphabet is encrypted using the model and the scrambling of the letter is recorded each time. This addition allows for a complete picture of the model to be generated at any time and in fact is used to generate the wiring diagrams in the GUI mentioned later.</w:t>
+      </w:r>
+    </w:p>
+    <w:p>
+      <w:r>
+        <w:t xml:space="preserve">Finally, two factory classes were created to provide a simple method for creating custom rotors and reflectors. These are static classes that serve only one purpose, to take the necessary parameters and build an instance of the respective object type. Whilst it allows custom component creation, they also employ </w:t>
+      </w:r>
+      <w:r>
+        <w:rPr>
+          <w:rStyle w:val="InlineCodeChar"/>
+        </w:rPr>
+        <w:t>buildPresetRotor</w:t>
+      </w:r>
+      <w:r>
+        <w:t xml:space="preserve"> and </w:t>
+      </w:r>
+      <w:r>
+        <w:rPr>
+          <w:rStyle w:val="InlineCodeChar"/>
+        </w:rPr>
+        <w:t>buildPresetReflector</w:t>
+      </w:r>
+      <w:r>
+        <w:t xml:space="preserve"> functions, that both use a name parameter to build a hard-coded component. These hard-coded components were added to reflect real-world rotors and reflectors that are mentioned in </w:t>
+      </w:r>
+      <w:r>
+        <w:fldChar w:fldCharType="begin"/>
+      </w:r>
+      <w:r>
+        <w:instrText xml:space="preserve"> REF _Ref158107752 \h </w:instrText>
+      </w:r>
+      <w:r>
+        <w:fldChar w:fldCharType="separate"/>
+      </w:r>
+      <w:r>
+        <w:rPr>
+          <w:rFonts w:cs="Times New Roman"/>
+        </w:rPr>
+        <w:t xml:space="preserve">Table </w:t>
+      </w:r>
+      <w:r>
+        <w:rPr>
+          <w:rFonts w:cs="Times New Roman"/>
+          <w:noProof/>
+        </w:rPr>
+        <w:t>1</w:t>
+      </w:r>
+      <w:r>
+        <w:fldChar w:fldCharType="end"/>
+      </w:r>
+      <w:r>
+        <w:t xml:space="preserve"> and </w:t>
+      </w:r>
+      <w:r>
+        <w:fldChar w:fldCharType="begin"/>
+      </w:r>
+      <w:r>
+        <w:instrText xml:space="preserve"> REF _Ref158107755 \h </w:instrText>
+      </w:r>
+      <w:r>
+        <w:fldChar w:fldCharType="separate"/>
+      </w:r>
+      <w:r>
+        <w:t xml:space="preserve">Table </w:t>
+      </w:r>
+      <w:r>
+        <w:rPr>
+          <w:noProof/>
+        </w:rPr>
+        <w:t>2</w:t>
+      </w:r>
+      <w:r>
+        <w:fldChar w:fldCharType="end"/>
+      </w:r>
+      <w:r>
+        <w:t xml:space="preserve"> respectively. In addition, </w:t>
+      </w:r>
+      <w:r>
+        <w:t>it was decided that these factory classes would contain all error-handling and constraint checking that is involved in the creation of components. This helps maintain the authenticity of components such that they match the real-world examples, whilst also maintaining cleaner code.</w:t>
       </w:r>
     </w:p>
     <w:p>
@@ -15769,18 +15756,18 @@
           <w:lang w:val="en-GB"/>
         </w:rPr>
       </w:pPr>
-      <w:bookmarkStart w:id="101" w:name="_Toc154920749"/>
-      <w:bookmarkStart w:id="102" w:name="_Toc159229121"/>
-      <w:bookmarkStart w:id="103" w:name="_Ref160019284"/>
+      <w:bookmarkStart w:id="102" w:name="_Toc154920749"/>
+      <w:bookmarkStart w:id="103" w:name="_Toc159229121"/>
+      <w:bookmarkStart w:id="104" w:name="_Ref160019284"/>
       <w:r>
         <w:rPr>
           <w:lang w:val="en-GB"/>
         </w:rPr>
         <w:t>Design of the Application</w:t>
       </w:r>
-      <w:bookmarkEnd w:id="101"/>
       <w:bookmarkEnd w:id="102"/>
       <w:bookmarkEnd w:id="103"/>
+      <w:bookmarkEnd w:id="104"/>
       <w:r>
         <w:rPr>
           <w:lang w:val="en-GB"/>
@@ -15798,7 +15785,21 @@
         <w:rPr>
           <w:rFonts w:cs="Times New Roman"/>
         </w:rPr>
-        <w:t xml:space="preserve">Explain how the application will work, show diagrams in order to show how the interfaces will interact with the </w:t>
+        <w:t xml:space="preserve">Explain how the application will work, show diagrams </w:t>
+      </w:r>
+      <w:proofErr w:type="gramStart"/>
+      <w:r>
+        <w:rPr>
+          <w:rFonts w:cs="Times New Roman"/>
+        </w:rPr>
+        <w:t>in order to</w:t>
+      </w:r>
+      <w:proofErr w:type="gramEnd"/>
+      <w:r>
+        <w:rPr>
+          <w:rFonts w:cs="Times New Roman"/>
+        </w:rPr>
+        <w:t xml:space="preserve"> show how the interfaces will interact with the </w:t>
       </w:r>
       <w:r>
         <w:rPr>
@@ -15814,16 +15815,17 @@
           <w:lang w:val="en-GB"/>
         </w:rPr>
       </w:pPr>
-      <w:bookmarkStart w:id="104" w:name="_Toc154920750"/>
-      <w:bookmarkStart w:id="105" w:name="_Toc159229122"/>
+      <w:bookmarkStart w:id="105" w:name="_Toc154920750"/>
+      <w:bookmarkStart w:id="106" w:name="_Toc159229122"/>
       <w:r>
         <w:rPr>
           <w:lang w:val="en-GB"/>
         </w:rPr>
+        <w:lastRenderedPageBreak/>
         <w:t>Command Line Interface</w:t>
       </w:r>
-      <w:bookmarkEnd w:id="104"/>
       <w:bookmarkEnd w:id="105"/>
+      <w:bookmarkEnd w:id="106"/>
     </w:p>
     <w:p>
       <w:pPr>
@@ -15871,16 +15873,16 @@
           <w:lang w:val="en-GB"/>
         </w:rPr>
       </w:pPr>
-      <w:bookmarkStart w:id="106" w:name="_Toc154920751"/>
-      <w:bookmarkStart w:id="107" w:name="_Toc159229123"/>
+      <w:bookmarkStart w:id="107" w:name="_Toc154920751"/>
+      <w:bookmarkStart w:id="108" w:name="_Toc159229123"/>
       <w:r>
         <w:rPr>
           <w:lang w:val="en-GB"/>
         </w:rPr>
         <w:t>GUI</w:t>
       </w:r>
-      <w:bookmarkEnd w:id="106"/>
       <w:bookmarkEnd w:id="107"/>
+      <w:bookmarkEnd w:id="108"/>
     </w:p>
     <w:p>
       <w:pPr>
@@ -15920,16 +15922,16 @@
           <w:lang w:val="en-GB"/>
         </w:rPr>
       </w:pPr>
-      <w:bookmarkStart w:id="108" w:name="_Toc154920752"/>
-      <w:bookmarkStart w:id="109" w:name="_Toc159229124"/>
+      <w:bookmarkStart w:id="109" w:name="_Toc154920752"/>
+      <w:bookmarkStart w:id="110" w:name="_Toc159229124"/>
       <w:r>
         <w:rPr>
           <w:lang w:val="en-GB"/>
         </w:rPr>
         <w:t>Visualization</w:t>
       </w:r>
-      <w:bookmarkEnd w:id="108"/>
       <w:bookmarkEnd w:id="109"/>
+      <w:bookmarkEnd w:id="110"/>
     </w:p>
     <w:p>
       <w:pPr>
@@ -15957,16 +15959,16 @@
           <w:lang w:val="en-GB"/>
         </w:rPr>
       </w:pPr>
-      <w:bookmarkStart w:id="110" w:name="_Toc154920753"/>
-      <w:bookmarkStart w:id="111" w:name="_Toc159229125"/>
+      <w:bookmarkStart w:id="111" w:name="_Toc154920753"/>
+      <w:bookmarkStart w:id="112" w:name="_Toc159229125"/>
       <w:r>
         <w:rPr>
           <w:lang w:val="en-GB"/>
         </w:rPr>
         <w:t>Results</w:t>
       </w:r>
-      <w:bookmarkEnd w:id="110"/>
       <w:bookmarkEnd w:id="111"/>
+      <w:bookmarkEnd w:id="112"/>
     </w:p>
     <w:p>
       <w:pPr>
@@ -15975,16 +15977,16 @@
           <w:lang w:val="en-GB"/>
         </w:rPr>
       </w:pPr>
-      <w:bookmarkStart w:id="112" w:name="_Toc154920754"/>
-      <w:bookmarkStart w:id="113" w:name="_Toc159229126"/>
+      <w:bookmarkStart w:id="113" w:name="_Toc154920754"/>
+      <w:bookmarkStart w:id="114" w:name="_Toc159229126"/>
       <w:r>
         <w:rPr>
           <w:lang w:val="en-GB"/>
         </w:rPr>
         <w:t>Evaluation</w:t>
       </w:r>
-      <w:bookmarkEnd w:id="112"/>
       <w:bookmarkEnd w:id="113"/>
+      <w:bookmarkEnd w:id="114"/>
     </w:p>
     <w:p>
       <w:pPr>
@@ -15993,8 +15995,8 @@
           <w:lang w:val="en-GB"/>
         </w:rPr>
       </w:pPr>
-      <w:bookmarkStart w:id="114" w:name="_Toc154920755"/>
-      <w:bookmarkStart w:id="115" w:name="_Toc159229127"/>
+      <w:bookmarkStart w:id="115" w:name="_Toc154920755"/>
+      <w:bookmarkStart w:id="116" w:name="_Toc159229127"/>
       <w:r>
         <w:rPr>
           <w:lang w:val="en-GB"/>
@@ -16007,8 +16009,8 @@
         </w:rPr>
         <w:t>s</w:t>
       </w:r>
-      <w:bookmarkEnd w:id="114"/>
       <w:bookmarkEnd w:id="115"/>
+      <w:bookmarkEnd w:id="116"/>
     </w:p>
     <w:p>
       <w:pPr>
@@ -16107,16 +16109,16 @@
           <w:lang w:val="en-GB"/>
         </w:rPr>
       </w:pPr>
-      <w:bookmarkStart w:id="116" w:name="_Toc154920756"/>
-      <w:bookmarkStart w:id="117" w:name="_Toc159229128"/>
+      <w:bookmarkStart w:id="117" w:name="_Toc154920756"/>
+      <w:bookmarkStart w:id="118" w:name="_Toc159229128"/>
       <w:r>
         <w:rPr>
           <w:lang w:val="en-GB"/>
         </w:rPr>
         <w:t>GUI Evaluation</w:t>
       </w:r>
-      <w:bookmarkEnd w:id="116"/>
       <w:bookmarkEnd w:id="117"/>
+      <w:bookmarkEnd w:id="118"/>
     </w:p>
     <w:p>
       <w:pPr>
@@ -16173,19 +16175,18 @@
           <w:lang w:val="en-GB"/>
         </w:rPr>
       </w:pPr>
-      <w:bookmarkStart w:id="118" w:name="_Toc154920757"/>
-      <w:bookmarkStart w:id="119" w:name="_Toc159229129"/>
+      <w:bookmarkStart w:id="119" w:name="_Toc154920757"/>
+      <w:bookmarkStart w:id="120" w:name="_Toc159229129"/>
       <w:r>
         <w:rPr>
           <w:lang w:val="en-GB"/>
         </w:rPr>
-        <w:lastRenderedPageBreak/>
         <w:t>Conclusion</w:t>
       </w:r>
-      <w:bookmarkEnd w:id="118"/>
       <w:bookmarkEnd w:id="119"/>
-    </w:p>
-    <w:bookmarkStart w:id="120" w:name="_Toc159229130" w:displacedByCustomXml="next"/>
+      <w:bookmarkEnd w:id="120"/>
+    </w:p>
+    <w:bookmarkStart w:id="121" w:name="_Toc159229130" w:displacedByCustomXml="next"/>
     <w:sdt>
       <w:sdtPr>
         <w:rPr>
@@ -16214,7 +16215,7 @@
             </w:rPr>
             <w:t>References</w:t>
           </w:r>
-          <w:bookmarkEnd w:id="120"/>
+          <w:bookmarkEnd w:id="121"/>
         </w:p>
         <w:sdt>
           <w:sdtPr>
@@ -16521,6 +16522,7 @@
                 <w:rPr>
                   <w:noProof/>
                 </w:rPr>
+                <w:lastRenderedPageBreak/>
                 <w:t xml:space="preserve">Rejewski, Marian. 1980. “An application of the theory of permutations in breaking the Enigma cipher.” </w:t>
               </w:r>
               <w:r>
@@ -16696,14 +16698,14 @@
           <w:lang w:val="en-GB"/>
         </w:rPr>
       </w:pPr>
-      <w:bookmarkStart w:id="121" w:name="_Toc159229131"/>
+      <w:bookmarkStart w:id="122" w:name="_Toc159229131"/>
       <w:r>
         <w:rPr>
           <w:lang w:val="en-GB"/>
         </w:rPr>
         <w:t>Table of Figures</w:t>
       </w:r>
-      <w:bookmarkEnd w:id="121"/>
+      <w:bookmarkEnd w:id="122"/>
     </w:p>
     <w:p>
       <w:pPr>
@@ -17255,8 +17257,14 @@
     <w:p>
       <w:pPr>
         <w:pStyle w:val="Heading1"/>
-      </w:pPr>
-      <w:r>
+        <w:rPr>
+          <w:lang w:val="en-GB"/>
+        </w:rPr>
+      </w:pPr>
+      <w:r>
+        <w:rPr>
+          <w:lang w:val="en-GB"/>
+        </w:rPr>
         <w:t>Tables of Tables</w:t>
       </w:r>
     </w:p>
@@ -17276,21 +17284,12 @@
         </w:rPr>
       </w:pPr>
       <w:r>
-        <w:rPr>
-          <w:lang w:val="en-US"/>
-        </w:rPr>
         <w:fldChar w:fldCharType="begin"/>
       </w:r>
       <w:r>
-        <w:rPr>
-          <w:lang w:val="en-US"/>
-        </w:rPr>
         <w:instrText xml:space="preserve"> TOC \h \z \c "Table" </w:instrText>
       </w:r>
       <w:r>
-        <w:rPr>
-          <w:lang w:val="en-US"/>
-        </w:rPr>
         <w:fldChar w:fldCharType="separate"/>
       </w:r>
       <w:hyperlink w:anchor="_Toc159928316" w:history="1">
@@ -17426,23 +17425,21 @@
       </w:hyperlink>
     </w:p>
     <w:p>
-      <w:pPr>
-        <w:rPr>
-          <w:lang w:val="en-US"/>
-        </w:rPr>
-      </w:pPr>
-      <w:r>
-        <w:rPr>
-          <w:lang w:val="en-US"/>
-        </w:rPr>
+      <w:r>
         <w:fldChar w:fldCharType="end"/>
       </w:r>
     </w:p>
     <w:p>
       <w:pPr>
         <w:pStyle w:val="Heading1"/>
-      </w:pPr>
-      <w:r>
+        <w:rPr>
+          <w:lang w:val="en-GB"/>
+        </w:rPr>
+      </w:pPr>
+      <w:r>
+        <w:rPr>
+          <w:lang w:val="en-GB"/>
+        </w:rPr>
         <w:t>Table of Equations</w:t>
       </w:r>
     </w:p>
@@ -17462,21 +17459,12 @@
         </w:rPr>
       </w:pPr>
       <w:r>
-        <w:rPr>
-          <w:lang w:val="en-US"/>
-        </w:rPr>
         <w:fldChar w:fldCharType="begin"/>
       </w:r>
       <w:r>
-        <w:rPr>
-          <w:lang w:val="en-US"/>
-        </w:rPr>
         <w:instrText xml:space="preserve"> TOC \h \z \c "Equation" </w:instrText>
       </w:r>
       <w:r>
-        <w:rPr>
-          <w:lang w:val="en-US"/>
-        </w:rPr>
         <w:fldChar w:fldCharType="separate"/>
       </w:r>
       <w:hyperlink w:anchor="_Toc159928326" w:history="1">
@@ -17943,23 +17931,21 @@
       </w:hyperlink>
     </w:p>
     <w:p>
-      <w:pPr>
-        <w:rPr>
-          <w:lang w:val="en-US"/>
-        </w:rPr>
-      </w:pPr>
-      <w:r>
-        <w:rPr>
-          <w:lang w:val="en-US"/>
-        </w:rPr>
+      <w:r>
         <w:fldChar w:fldCharType="end"/>
       </w:r>
     </w:p>
     <w:p>
       <w:pPr>
         <w:pStyle w:val="Heading1"/>
-      </w:pPr>
-      <w:r>
+        <w:rPr>
+          <w:lang w:val="en-GB"/>
+        </w:rPr>
+      </w:pPr>
+      <w:r>
+        <w:rPr>
+          <w:lang w:val="en-GB"/>
+        </w:rPr>
         <w:t>Table of Code Blocks</w:t>
       </w:r>
     </w:p>
@@ -17979,21 +17965,12 @@
         </w:rPr>
       </w:pPr>
       <w:r>
-        <w:rPr>
-          <w:lang w:val="en-US"/>
-        </w:rPr>
         <w:fldChar w:fldCharType="begin"/>
       </w:r>
       <w:r>
-        <w:rPr>
-          <w:lang w:val="en-US"/>
-        </w:rPr>
         <w:instrText xml:space="preserve"> TOC \h \z \c "Code Block" </w:instrText>
       </w:r>
       <w:r>
-        <w:rPr>
-          <w:lang w:val="en-US"/>
-        </w:rPr>
         <w:fldChar w:fldCharType="separate"/>
       </w:r>
       <w:hyperlink w:anchor="_Toc159929943" w:history="1">
@@ -18055,15 +18032,7 @@
       </w:hyperlink>
     </w:p>
     <w:p>
-      <w:pPr>
-        <w:rPr>
-          <w:lang w:val="en-US"/>
-        </w:rPr>
-      </w:pPr>
-      <w:r>
-        <w:rPr>
-          <w:lang w:val="en-US"/>
-        </w:rPr>
+      <w:r>
         <w:fldChar w:fldCharType="end"/>
       </w:r>
     </w:p>

</xml_diff>

<commit_message>
First draft of application D&I
</commit_message>
<xml_diff>
--- a/docs/project/Report.docx
+++ b/docs/project/Report.docx
@@ -5199,7 +5199,15 @@
         <w:fldChar w:fldCharType="end"/>
       </w:r>
       <w:r>
-        <w:t xml:space="preserve"> A photo of Enigma I showing the plugboard, keyboard and lampboard. Only a small portion of the rotors are </w:t>
+        <w:t xml:space="preserve"> A photo of Enigma I </w:t>
+      </w:r>
+      <w:proofErr w:type="gramStart"/>
+      <w:r>
+        <w:t>showing</w:t>
+      </w:r>
+      <w:proofErr w:type="gramEnd"/>
+      <w:r>
+        <w:t xml:space="preserve"> the plugboard, keyboard and lampboard. Only a small portion of the rotors are </w:t>
       </w:r>
       <w:r>
         <w:t>visible,</w:t>
@@ -5914,7 +5922,15 @@
         <w:t>Enigma I</w:t>
       </w:r>
       <w:r>
-        <w:t xml:space="preserve"> demonstrating their internal wiring as well as the location of the notch. For example, rotor I will map A to E and B to K provided the rotor is in rest position (Position A and Ring setting A).</w:t>
+        <w:t xml:space="preserve"> </w:t>
+      </w:r>
+      <w:proofErr w:type="gramStart"/>
+      <w:r>
+        <w:t>demonstrating</w:t>
+      </w:r>
+      <w:proofErr w:type="gramEnd"/>
+      <w:r>
+        <w:t xml:space="preserve"> their internal wiring as well as the location of the notch. For example, rotor I will map A to E and B to K provided the rotor is in rest position (Position A and Ring setting A).</w:t>
       </w:r>
     </w:p>
     <w:tbl>
@@ -8684,8 +8700,13 @@
       </w:r>
       <w:bookmarkEnd w:id="42"/>
       <w:r>
-        <w:t>A wiring diagram to show a plugboards potential encoding</w:t>
-      </w:r>
+        <w:t xml:space="preserve">A wiring diagram to show a plugboards potential </w:t>
+      </w:r>
+      <w:proofErr w:type="gramStart"/>
+      <w:r>
+        <w:t>encoding</w:t>
+      </w:r>
+      <w:proofErr w:type="gramEnd"/>
     </w:p>
     <w:p>
       <w:r>
@@ -8906,6 +8927,7 @@
       <w:r>
         <w:t xml:space="preserve"> An equation and additional constraints to describe the behaviour of an Enigma </w:t>
       </w:r>
+      <w:proofErr w:type="gramStart"/>
       <w:r>
         <w:t>r</w:t>
       </w:r>
@@ -8914,6 +8936,7 @@
       </w:r>
       <w:bookmarkEnd w:id="44"/>
       <w:bookmarkEnd w:id="45"/>
+      <w:proofErr w:type="gramEnd"/>
     </w:p>
     <w:p>
       <w:pPr>
@@ -8994,8 +9017,13 @@
       </w:r>
       <w:bookmarkEnd w:id="46"/>
       <w:r>
-        <w:t>A wiring diagram to show a potential encoding for a reflector</w:t>
-      </w:r>
+        <w:t xml:space="preserve">A wiring diagram to show a potential encoding for a </w:t>
+      </w:r>
+      <w:proofErr w:type="gramStart"/>
+      <w:r>
+        <w:t>reflector</w:t>
+      </w:r>
+      <w:proofErr w:type="gramEnd"/>
     </w:p>
     <w:p>
       <w:pPr>
@@ -9685,10 +9713,15 @@
         </m:r>
       </m:oMath>
       <w:r>
-        <w:t xml:space="preserve"> represents the ring setting</w:t>
+        <w:t xml:space="preserve"> represents the ring </w:t>
+      </w:r>
+      <w:proofErr w:type="gramStart"/>
+      <w:r>
+        <w:t>setting</w:t>
       </w:r>
       <w:bookmarkEnd w:id="48"/>
       <w:bookmarkEnd w:id="49"/>
+      <w:proofErr w:type="gramEnd"/>
     </w:p>
     <w:p>
       <w:pPr>
@@ -9835,10 +9868,12 @@
       <w:r>
         <w:t xml:space="preserve">. The diagram on the right shows the same rotor as on the left, but with a rotation of </w:t>
       </w:r>
+      <w:proofErr w:type="gramStart"/>
       <w:r>
         <w:t>one</w:t>
       </w:r>
       <w:bookmarkEnd w:id="51"/>
+      <w:proofErr w:type="gramEnd"/>
     </w:p>
     <w:p>
       <w:r>
@@ -10332,9 +10367,11 @@
       <w:r>
         <w:t xml:space="preserve">. In fact, work from Tang, </w:t>
       </w:r>
+      <w:proofErr w:type="gramStart"/>
       <w:r>
         <w:t>Lee</w:t>
       </w:r>
+      <w:proofErr w:type="gramEnd"/>
       <w:r>
         <w:t xml:space="preserve"> and Russo </w:t>
       </w:r>
@@ -11428,7 +11465,15 @@
         <w:t xml:space="preserve"> plugboard</w:t>
       </w:r>
       <w:r>
-        <w:t xml:space="preserve"> cables are used. Ring setting is omitted as it was not changed by the Germans. Based on work from Tang, Lee and Russo </w:t>
+        <w:t xml:space="preserve"> cables are used. Ring setting is omitted as it was not changed by the Germans. Based on work from Tang, </w:t>
+      </w:r>
+      <w:proofErr w:type="gramStart"/>
+      <w:r>
+        <w:t>Lee</w:t>
+      </w:r>
+      <w:proofErr w:type="gramEnd"/>
+      <w:r>
+        <w:t xml:space="preserve"> and Russo </w:t>
       </w:r>
       <w:sdt>
         <w:sdtPr>
@@ -11560,7 +11605,15 @@
         </w:sdtContent>
       </w:sdt>
       <w:r>
-        <w:t xml:space="preserve"> in order to increase the key space. Other machines inspired by Enigma</w:t>
+        <w:t xml:space="preserve"> </w:t>
+      </w:r>
+      <w:proofErr w:type="gramStart"/>
+      <w:r>
+        <w:t>in order to</w:t>
+      </w:r>
+      <w:proofErr w:type="gramEnd"/>
+      <w:r>
+        <w:t xml:space="preserve"> increase the key space. Other machines inspired by Enigma</w:t>
       </w:r>
       <w:r>
         <w:t>,</w:t>
@@ -11939,7 +11992,15 @@
         <w:t xml:space="preserve"> the main inspiration for “EnigmaPlus”</w:t>
       </w:r>
       <w:r>
-        <w:t>. By representing this circuit as a wiring diagram similar to Figures 6-7, a logical model for this machine can be inferred</w:t>
+        <w:t xml:space="preserve">. By representing this circuit as a wiring diagram </w:t>
+      </w:r>
+      <w:proofErr w:type="gramStart"/>
+      <w:r>
+        <w:t>similar to</w:t>
+      </w:r>
+      <w:proofErr w:type="gramEnd"/>
+      <w:r>
+        <w:t xml:space="preserve"> Figures 6-7, a logical model for this machine can be inferred</w:t>
       </w:r>
       <w:r>
         <w:t xml:space="preserve"> as shown in</w:t>
@@ -12272,7 +12333,15 @@
         <w:t xml:space="preserve"> </w:t>
       </w:r>
       <w:r>
-        <w:t>offers extremely interactive 3D simulation of the Enigma machine. This simulation allows full control of the machine down to each minute detail. Users can open different parts of the machine with their mouse and drag and drop rotors into place on a virtual model of the machine. The level of detail in this simulation offers an authentic experience for the user and is highly recommended for those who would like to experience the machine as a whole.</w:t>
+        <w:t xml:space="preserve">offers extremely interactive 3D simulation of the Enigma machine. This simulation allows full control of the machine down to each minute detail. Users can open different parts of the machine with their mouse and drag and drop rotors into place on a virtual model of the machine. The level of detail in this simulation offers an authentic experience for the user and is highly recommended for those who would like to experience the </w:t>
+      </w:r>
+      <w:proofErr w:type="gramStart"/>
+      <w:r>
+        <w:t>machine as a whole</w:t>
+      </w:r>
+      <w:proofErr w:type="gramEnd"/>
+      <w:r>
+        <w:t>.</w:t>
       </w:r>
     </w:p>
     <w:p>
@@ -12324,7 +12393,15 @@
         <w:t>s</w:t>
       </w:r>
       <w:r>
-        <w:t xml:space="preserve"> 3-7. This particular page was the inspiration </w:t>
+        <w:t xml:space="preserve"> 3-7. This </w:t>
+      </w:r>
+      <w:proofErr w:type="gramStart"/>
+      <w:r>
+        <w:t>particular page</w:t>
+      </w:r>
+      <w:proofErr w:type="gramEnd"/>
+      <w:r>
+        <w:t xml:space="preserve"> was the inspiration </w:t>
       </w:r>
       <w:r>
         <w:t>for the visualiser functionality for this project</w:t>
@@ -12816,8 +12893,13 @@
       </w:r>
       <w:bookmarkEnd w:id="80"/>
       <w:r>
-        <w:t xml:space="preserve"> The UML diagram for the Enigma model contained within the "Enigma" package. This diagram omits any methods for each class for simplicity</w:t>
-      </w:r>
+        <w:t xml:space="preserve"> The UML diagram for the Enigma model contained within the "Enigma" package. This diagram omits any methods for each class for </w:t>
+      </w:r>
+      <w:proofErr w:type="gramStart"/>
+      <w:r>
+        <w:t>simplicity</w:t>
+      </w:r>
+      <w:proofErr w:type="gramEnd"/>
     </w:p>
     <w:p>
       <w:r>
@@ -13207,9 +13289,19 @@
       </w:r>
     </w:p>
     <w:p>
-      <w:r>
-        <w:t>TODO : Ensure this is correct? This allows a reflector to not have reciprocal coding?</w:t>
-      </w:r>
+      <w:proofErr w:type="gramStart"/>
+      <w:r>
+        <w:t>TODO :</w:t>
+      </w:r>
+      <w:proofErr w:type="gramEnd"/>
+      <w:r>
+        <w:t xml:space="preserve"> Ensure this is correct? This allows a reflector to not have reciprocal </w:t>
+      </w:r>
+      <w:proofErr w:type="gramStart"/>
+      <w:r>
+        <w:t>coding?</w:t>
+      </w:r>
+      <w:proofErr w:type="gramEnd"/>
     </w:p>
     <w:p>
       <w:pPr>
@@ -13450,10 +13542,12 @@
       <w:r>
         <w:t xml:space="preserve"> Check reflector encoding meets </w:t>
       </w:r>
+      <w:proofErr w:type="gramStart"/>
       <w:r>
         <w:t>constraints</w:t>
       </w:r>
       <w:bookmarkEnd w:id="86"/>
+      <w:proofErr w:type="gramEnd"/>
     </w:p>
     <w:p>
       <w:r>
@@ -13574,8 +13668,13 @@
       </w:r>
       <w:bookmarkEnd w:id="87"/>
       <w:r>
-        <w:t xml:space="preserve"> Reflectors encode function</w:t>
-      </w:r>
+        <w:t xml:space="preserve"> Reflectors encode </w:t>
+      </w:r>
+      <w:proofErr w:type="gramStart"/>
+      <w:r>
+        <w:t>function</w:t>
+      </w:r>
+      <w:proofErr w:type="gramEnd"/>
     </w:p>
     <w:p>
       <w:pPr>
@@ -13726,15 +13825,28 @@
       </w:r>
       <w:bookmarkEnd w:id="90"/>
       <w:r>
-        <w:t xml:space="preserve"> Plugboard function to add a new connection</w:t>
-      </w:r>
+        <w:t xml:space="preserve"> Plugboard function to add a new </w:t>
+      </w:r>
+      <w:proofErr w:type="gramStart"/>
+      <w:r>
+        <w:t>connection</w:t>
+      </w:r>
+      <w:proofErr w:type="gramEnd"/>
     </w:p>
     <w:p>
       <w:r>
         <w:t>At this point in the process, it was decided the simplest way to represent a plugboard connection in terms of input and output was as a string. For example, if there was a connection between A and B then this could be represented as “AB” or “BA”.</w:t>
       </w:r>
       <w:r>
-        <w:t xml:space="preserve"> This representation as input could be easily parsed and processed in order to reflect the connection in the </w:t>
+        <w:t xml:space="preserve"> This representation as input could be easily parsed and processed </w:t>
+      </w:r>
+      <w:proofErr w:type="gramStart"/>
+      <w:r>
+        <w:t>in order to</w:t>
+      </w:r>
+      <w:proofErr w:type="gramEnd"/>
+      <w:r>
+        <w:t xml:space="preserve"> reflect the connection in the </w:t>
       </w:r>
       <w:r>
         <w:rPr>
@@ -13973,8 +14085,13 @@
       </w:r>
       <w:bookmarkEnd w:id="91"/>
       <w:r>
-        <w:t xml:space="preserve"> Building the reverse wiring attribute using the forward mappings</w:t>
-      </w:r>
+        <w:t xml:space="preserve"> Building the reverse wiring attribute using the forward </w:t>
+      </w:r>
+      <w:proofErr w:type="gramStart"/>
+      <w:r>
+        <w:t>mappings</w:t>
+      </w:r>
+      <w:proofErr w:type="gramEnd"/>
     </w:p>
     <w:p>
       <w:r>
@@ -14214,8 +14331,13 @@
         <w:t xml:space="preserve"> </w:t>
       </w:r>
       <w:r>
-        <w:t>Two functions to simulate the rotors rotations</w:t>
-      </w:r>
+        <w:t xml:space="preserve">Two functions to simulate the rotors </w:t>
+      </w:r>
+      <w:proofErr w:type="gramStart"/>
+      <w:r>
+        <w:t>rotations</w:t>
+      </w:r>
+      <w:proofErr w:type="gramEnd"/>
     </w:p>
     <w:p>
       <w:r>
@@ -14584,7 +14706,15 @@
         <w:t xml:space="preserve"> and a reflector object.</w:t>
       </w:r>
       <w:r>
-        <w:t xml:space="preserve"> In order to accurately recreate the functionality of Enigma, two key functions were developed: encode and rotate. The encode function uses an input character and performs the encryption steps as shown in </w:t>
+        <w:t xml:space="preserve"> </w:t>
+      </w:r>
+      <w:proofErr w:type="gramStart"/>
+      <w:r>
+        <w:t>In order to</w:t>
+      </w:r>
+      <w:proofErr w:type="gramEnd"/>
+      <w:r>
+        <w:t xml:space="preserve"> accurately recreate the functionality of Enigma, two key functions were developed: encode and rotate. The encode function uses an input character and performs the encryption steps as shown in </w:t>
       </w:r>
       <w:r>
         <w:fldChar w:fldCharType="begin"/>
@@ -14846,8 +14976,13 @@
       </w:r>
       <w:bookmarkEnd w:id="96"/>
       <w:r>
-        <w:t xml:space="preserve"> Enigma encryption steps</w:t>
-      </w:r>
+        <w:t xml:space="preserve"> Enigma encryption </w:t>
+      </w:r>
+      <w:proofErr w:type="gramStart"/>
+      <w:r>
+        <w:t>steps</w:t>
+      </w:r>
+      <w:proofErr w:type="gramEnd"/>
     </w:p>
     <w:p>
       <w:r>
@@ -15076,9 +15211,14 @@
       </w:r>
       <w:bookmarkEnd w:id="97"/>
       <w:r>
-        <w:t xml:space="preserve"> The Enigma's rotation mechanism</w:t>
+        <w:t xml:space="preserve"> The Enigma's rotation </w:t>
+      </w:r>
+      <w:proofErr w:type="gramStart"/>
+      <w:r>
+        <w:t>mechanism</w:t>
       </w:r>
       <w:bookmarkStart w:id="98" w:name="_Ref159749449"/>
+      <w:proofErr w:type="gramEnd"/>
     </w:p>
     <w:p>
       <w:r>
@@ -15122,8 +15262,13 @@
       <w:bookmarkEnd w:id="98"/>
     </w:p>
     <w:p>
-      <w:r>
-        <w:t xml:space="preserve">In order to create the EnigmaPlus model posed in </w:t>
+      <w:proofErr w:type="gramStart"/>
+      <w:r>
+        <w:t>In order to</w:t>
+      </w:r>
+      <w:proofErr w:type="gramEnd"/>
+      <w:r>
+        <w:t xml:space="preserve"> create the EnigmaPlus model posed in </w:t>
       </w:r>
       <w:r>
         <w:fldChar w:fldCharType="begin"/>
@@ -15466,8 +15611,13 @@
       </w:r>
       <w:bookmarkEnd w:id="100"/>
       <w:r>
-        <w:t xml:space="preserve"> EnigmaPlus encryption function</w:t>
-      </w:r>
+        <w:t xml:space="preserve"> EnigmaPlus encryption </w:t>
+      </w:r>
+      <w:proofErr w:type="gramStart"/>
+      <w:r>
+        <w:t>function</w:t>
+      </w:r>
+      <w:proofErr w:type="gramEnd"/>
     </w:p>
     <w:p>
       <w:pPr>
@@ -15634,25 +15784,92 @@
       </w:r>
       <w:r>
         <w:lastRenderedPageBreak/>
-        <w:t>into both applications (GUI and CLI package) however this section gives an overview of the entire system as well as common functionality. [FIGURE] provides a diagram created during the design process</w:t>
-      </w:r>
-      <w:r>
-        <w:t>, demonstrating the core packages that define the two applications.</w:t>
-      </w:r>
-    </w:p>
-    <w:p>
-      <w:pPr>
+        <w:t>into both applications (GUI and CLI package) however this section gives an overview of the entire system as well as common functionality.</w:t>
+      </w:r>
+      <w:r>
+        <w:t xml:space="preserve"> </w:t>
+      </w:r>
+      <w:r>
+        <w:fldChar w:fldCharType="begin"/>
+      </w:r>
+      <w:r>
+        <w:instrText xml:space="preserve"> REF _Ref160439502 \h </w:instrText>
+      </w:r>
+      <w:r>
+        <w:fldChar w:fldCharType="separate"/>
+      </w:r>
+      <w:r>
+        <w:t xml:space="preserve">Figure </w:t>
+      </w:r>
+      <w:r>
+        <w:rPr>
+          <w:noProof/>
+        </w:rPr>
+        <w:t>12</w:t>
+      </w:r>
+      <w:r>
+        <w:fldChar w:fldCharType="end"/>
+      </w:r>
+      <w:r>
+        <w:t xml:space="preserve"> provides a diagram created during the design process</w:t>
+      </w:r>
+      <w:r>
+        <w:t xml:space="preserve">, demonstrating the </w:t>
+      </w:r>
+      <w:r>
+        <w:t>packages that provide the core functionality to both applications.</w:t>
+      </w:r>
+      <w:r>
+        <w:t xml:space="preserve"> For each application, there was four packages associated with it. Firstly, the application package (CLI or GUI depending on the application) contained all necessary code required to create the application. Secondly, the </w:t>
+      </w:r>
+      <w:r>
+        <w:rPr>
+          <w:rStyle w:val="InlineCodeChar"/>
+        </w:rPr>
+        <w:t>Enigma</w:t>
+      </w:r>
+      <w:r>
+        <w:t xml:space="preserve"> package would be used in both applications to act as the model in the simulation.</w:t>
+      </w:r>
+      <w:r>
+        <w:t xml:space="preserve"> Finally</w:t>
+      </w:r>
+      <w:r>
+        <w:t xml:space="preserve">, the </w:t>
+      </w:r>
+      <w:r>
+        <w:rPr>
+          <w:rStyle w:val="InlineCodeChar"/>
+        </w:rPr>
+        <w:t>Config</w:t>
+      </w:r>
+      <w:r>
+        <w:t xml:space="preserve"> package would contain numerous XML files allowing to user to add, remove and configure enigma components and settings which </w:t>
+      </w:r>
+      <w:r>
+        <w:t xml:space="preserve">could then be parsed and stored in </w:t>
+      </w:r>
+      <w:r>
+        <w:rPr>
+          <w:rStyle w:val="InlineCodeChar"/>
+        </w:rPr>
+        <w:t>Parsers</w:t>
+      </w:r>
+      <w:r>
+        <w:t>.</w:t>
+      </w:r>
+    </w:p>
+    <w:p>
+      <w:pPr>
+        <w:keepNext/>
         <w:jc w:val="center"/>
       </w:pPr>
       <w:r>
-        <w:rPr>
-          <w:noProof/>
-        </w:rPr>
         <w:drawing>
-          <wp:inline distT="0" distB="0" distL="0" distR="0" wp14:anchorId="223113B0" wp14:editId="323EF91A">
-            <wp:extent cx="4695930" cy="2955637"/>
-            <wp:effectExtent l="0" t="0" r="0" b="0"/>
-            <wp:docPr id="561990914" name="Picture 1" descr="A diagram of a computer&#10;&#10;Description automatically generated"/>
+          <wp:inline distT="0" distB="0" distL="0" distR="0" wp14:anchorId="157075AD" wp14:editId="440DE791">
+            <wp:extent cx="5731510" cy="4332605"/>
+            <wp:effectExtent l="0" t="0" r="2540" b="0"/>
+            <wp:docPr id="1925070408" name="Picture 1" descr="A diagram of a computer&#10;&#10;Description automatically generated"/>
             <wp:cNvGraphicFramePr>
               <a:graphicFrameLocks xmlns:a="http://schemas.openxmlformats.org/drawingml/2006/main" noChangeAspect="1"/>
             </wp:cNvGraphicFramePr>
@@ -15660,7 +15877,7 @@
               <a:graphicData uri="http://schemas.openxmlformats.org/drawingml/2006/picture">
                 <pic:pic xmlns:pic="http://schemas.openxmlformats.org/drawingml/2006/picture">
                   <pic:nvPicPr>
-                    <pic:cNvPr id="561990914" name="Picture 1" descr="A diagram of a computer&#10;&#10;Description automatically generated"/>
+                    <pic:cNvPr id="1925070408" name="Picture 1" descr="A diagram of a computer&#10;&#10;Description automatically generated"/>
                     <pic:cNvPicPr/>
                   </pic:nvPicPr>
                   <pic:blipFill>
@@ -15672,7 +15889,7 @@
                   <pic:spPr>
                     <a:xfrm>
                       <a:off x="0" y="0"/>
-                      <a:ext cx="4699877" cy="2958121"/>
+                      <a:ext cx="5731510" cy="4332605"/>
                     </a:xfrm>
                     <a:prstGeom prst="rect">
                       <a:avLst/>
@@ -15687,26 +15904,178 @@
     </w:p>
     <w:p>
       <w:pPr>
-        <w:jc w:val="center"/>
-      </w:pPr>
-      <w:r>
-        <w:t>TODO : Caption</w:t>
-      </w:r>
-    </w:p>
-    <w:p>
-      <w:r>
-        <w:t>TODO : Talk about inter-package interactions</w:t>
-      </w:r>
-    </w:p>
-    <w:p>
-      <w:r>
-        <w:t xml:space="preserve">Whilst designing the project, it was decided that offering a system that allows for custom rotor and reflector creation would be of value to the user. For anyone who simply wanted to use the Enigma at a surface level, rotor and reflector configurations would be provided </w:t>
+        <w:pStyle w:val="Caption"/>
+      </w:pPr>
+      <w:bookmarkStart w:id="105" w:name="_Ref160439502"/>
+      <w:r>
+        <w:t xml:space="preserve">Figure </w:t>
+      </w:r>
+      <w:r>
+        <w:fldChar w:fldCharType="begin"/>
+      </w:r>
+      <w:r>
+        <w:instrText xml:space="preserve"> SEQ Figure \* ARABIC </w:instrText>
+      </w:r>
+      <w:r>
+        <w:fldChar w:fldCharType="separate"/>
+      </w:r>
+      <w:r>
+        <w:rPr>
+          <w:noProof/>
+        </w:rPr>
+        <w:t>12</w:t>
+      </w:r>
+      <w:r>
+        <w:fldChar w:fldCharType="end"/>
+      </w:r>
+      <w:bookmarkEnd w:id="105"/>
+      <w:r>
+        <w:t xml:space="preserve"> A diagram demonstrating the structure of the underlying system and interactions for both </w:t>
+      </w:r>
+      <w:proofErr w:type="gramStart"/>
+      <w:r>
+        <w:t>applications</w:t>
+      </w:r>
+      <w:proofErr w:type="gramEnd"/>
+    </w:p>
+    <w:p>
+      <w:r>
+        <w:t xml:space="preserve">Whilst designing the project, it was decided that </w:t>
+      </w:r>
+      <w:r>
+        <w:t>implementing</w:t>
+      </w:r>
+      <w:r>
+        <w:t xml:space="preserve"> a system that allow</w:t>
+      </w:r>
+      <w:r>
+        <w:t>ed</w:t>
+      </w:r>
+      <w:r>
+        <w:t xml:space="preserve"> for custom rotor and reflector creation would be of value to the user. For anyone who simply wanted to use the Enigma at a surface level, rotor and reflector configurations would be provided </w:t>
       </w:r>
       <w:r>
         <w:t>using</w:t>
       </w:r>
       <w:r>
-        <w:t xml:space="preserve"> the factory classes. If the desired to stretch themselves and customise the Enigma far beyond what the physical machine was capable of, then this system would allow it.</w:t>
+        <w:t xml:space="preserve"> the factory classes</w:t>
+      </w:r>
+      <w:r>
+        <w:t xml:space="preserve"> and the </w:t>
+      </w:r>
+      <w:r>
+        <w:rPr>
+          <w:rStyle w:val="InlineCodeChar"/>
+        </w:rPr>
+        <w:t>Config</w:t>
+      </w:r>
+      <w:r>
+        <w:t xml:space="preserve"> package could largely be ignored</w:t>
+      </w:r>
+      <w:r>
+        <w:t>. If the</w:t>
+      </w:r>
+      <w:r>
+        <w:t xml:space="preserve"> user</w:t>
+      </w:r>
+      <w:r>
+        <w:t xml:space="preserve"> desired to stretch themselves and customise the Enigma far beyond what the physical machine was capable of, </w:t>
+      </w:r>
+      <w:r>
+        <w:t>then they could do so by editing the three XML files</w:t>
+      </w:r>
+      <w:r>
+        <w:t xml:space="preserve"> (</w:t>
+      </w:r>
+      <w:r>
+        <w:rPr>
+          <w:rStyle w:val="InlineCodeChar"/>
+        </w:rPr>
+        <w:t>rotor_bank.xml</w:t>
+      </w:r>
+      <w:r>
+        <w:t xml:space="preserve">, </w:t>
+      </w:r>
+      <w:r>
+        <w:rPr>
+          <w:rStyle w:val="InlineCodeChar"/>
+        </w:rPr>
+        <w:t>reflector_bank.xml</w:t>
+      </w:r>
+      <w:r>
+        <w:t xml:space="preserve"> and </w:t>
+      </w:r>
+      <w:r>
+        <w:rPr>
+          <w:rStyle w:val="InlineCodeChar"/>
+        </w:rPr>
+        <w:t>enigma_settings.xml</w:t>
+      </w:r>
+      <w:r>
+        <w:t>)</w:t>
+      </w:r>
+      <w:r>
+        <w:t xml:space="preserve"> within the </w:t>
+      </w:r>
+      <w:r>
+        <w:rPr>
+          <w:rStyle w:val="InlineCodeChar"/>
+        </w:rPr>
+        <w:t>Config</w:t>
+      </w:r>
+      <w:r>
+        <w:t xml:space="preserve"> package. </w:t>
+      </w:r>
+      <w:r>
+        <w:t xml:space="preserve">The </w:t>
+      </w:r>
+      <w:r>
+        <w:rPr>
+          <w:rStyle w:val="InlineCodeChar"/>
+        </w:rPr>
+        <w:t>Parsers</w:t>
+      </w:r>
+      <w:r>
+        <w:t xml:space="preserve"> package was created to parse and store </w:t>
+      </w:r>
+      <w:r>
+        <w:t>the contents</w:t>
+      </w:r>
+      <w:r>
+        <w:t xml:space="preserve"> of these XML files</w:t>
+      </w:r>
+      <w:r>
+        <w:t xml:space="preserve">. The first two of these files allow the user to input their own definition of the respective component as </w:t>
+      </w:r>
+      <w:r>
+        <w:t xml:space="preserve">in </w:t>
+      </w:r>
+      <w:r>
+        <w:fldChar w:fldCharType="begin"/>
+      </w:r>
+      <w:r>
+        <w:instrText xml:space="preserve"> REF _Ref160443635 \h </w:instrText>
+      </w:r>
+      <w:r>
+        <w:fldChar w:fldCharType="separate"/>
+      </w:r>
+      <w:r>
+        <w:t xml:space="preserve">Figure </w:t>
+      </w:r>
+      <w:r>
+        <w:rPr>
+          <w:noProof/>
+        </w:rPr>
+        <w:t>13</w:t>
+      </w:r>
+      <w:r>
+        <w:fldChar w:fldCharType="end"/>
+      </w:r>
+      <w:r>
+        <w:t>.</w:t>
+      </w:r>
+      <w:r>
+        <w:t>This functionality is used in both the CLI and GUI and the information in these two XML files is read at run-time.</w:t>
       </w:r>
       <w:r>
         <w:t xml:space="preserve"> The </w:t>
@@ -15715,50 +16084,363 @@
         <w:rPr>
           <w:rStyle w:val="InlineCodeChar"/>
         </w:rPr>
-        <w:t>Parsers</w:t>
-      </w:r>
-      <w:r>
-        <w:t xml:space="preserve"> package was created to parse and store three different XML files: </w:t>
-      </w:r>
-      <w:r>
-        <w:rPr>
-          <w:rStyle w:val="InlineCodeChar"/>
-        </w:rPr>
-        <w:t>rotor_bank.xml</w:t>
-      </w:r>
-      <w:r>
-        <w:t xml:space="preserve">, </w:t>
-      </w:r>
-      <w:r>
-        <w:rPr>
-          <w:rStyle w:val="InlineCodeChar"/>
-        </w:rPr>
-        <w:t>reflector_bank.xml</w:t>
-      </w:r>
-      <w:r>
-        <w:t xml:space="preserve"> and </w:t>
-      </w:r>
-      <w:r>
-        <w:rPr>
-          <w:rStyle w:val="InlineCodeChar"/>
-        </w:rPr>
         <w:t>enigma_settings.xml</w:t>
       </w:r>
       <w:r>
-        <w:t>. The first two of these files allow the user to input their own definition of the respective component as in [TODO : Example custom component]. This functionality is used in both the CLI and GUI and the information in these two XML files is read at run-time.</w:t>
-      </w:r>
-      <w:r>
-        <w:t xml:space="preserve"> The </w:t>
-      </w:r>
-      <w:r>
-        <w:rPr>
-          <w:rStyle w:val="InlineCodeChar"/>
-        </w:rPr>
-        <w:t>enigma_settings.xml</w:t>
-      </w:r>
-      <w:r>
-        <w:t xml:space="preserve"> file is used exclusively for the CLI to allow for a simpler configuration experience.</w:t>
-      </w:r>
+        <w:t xml:space="preserve"> file is used exclusively for the CLI to allow for a simpler configuration experience</w:t>
+      </w:r>
+      <w:r>
+        <w:t xml:space="preserve">. This file also allows the use of custom components created by the user as shown in </w:t>
+      </w:r>
+      <w:r>
+        <w:fldChar w:fldCharType="begin"/>
+      </w:r>
+      <w:r>
+        <w:instrText xml:space="preserve"> REF _Ref160443645 \h </w:instrText>
+      </w:r>
+      <w:r>
+        <w:fldChar w:fldCharType="separate"/>
+      </w:r>
+      <w:r>
+        <w:t xml:space="preserve">Figure </w:t>
+      </w:r>
+      <w:r>
+        <w:rPr>
+          <w:noProof/>
+        </w:rPr>
+        <w:t>14</w:t>
+      </w:r>
+      <w:r>
+        <w:fldChar w:fldCharType="end"/>
+      </w:r>
+      <w:r>
+        <w:t xml:space="preserve"> </w:t>
+      </w:r>
+      <w:r>
+        <w:t>which shows an example of an Enigma configuration using custom components.</w:t>
+      </w:r>
+    </w:p>
+    <w:p/>
+    <w:p>
+      <w:pPr>
+        <w:pStyle w:val="Code"/>
+      </w:pPr>
+      <w:r>
+        <w:t>&lt;rotor_bank&gt;</w:t>
+      </w:r>
+    </w:p>
+    <w:p>
+      <w:pPr>
+        <w:pStyle w:val="Code"/>
+      </w:pPr>
+      <w:r>
+        <w:t xml:space="preserve">    &lt;rotor&gt;</w:t>
+      </w:r>
+    </w:p>
+    <w:p>
+      <w:pPr>
+        <w:pStyle w:val="Code"/>
+      </w:pPr>
+      <w:r>
+        <w:t xml:space="preserve">        &lt;name&gt;MyCustomRotor&lt;/name&gt;</w:t>
+      </w:r>
+    </w:p>
+    <w:p>
+      <w:pPr>
+        <w:pStyle w:val="Code"/>
+      </w:pPr>
+      <w:r>
+        <w:t xml:space="preserve">        &lt;encoding&gt;ZYXWVUTSRQPONMLKJIHGFEDCBA&lt;/encoding&gt;</w:t>
+      </w:r>
+    </w:p>
+    <w:p>
+      <w:pPr>
+        <w:pStyle w:val="Code"/>
+      </w:pPr>
+      <w:r>
+        <w:t xml:space="preserve">        &lt;turnover_position&gt;E&lt;/turnover_position&gt;</w:t>
+      </w:r>
+    </w:p>
+    <w:p>
+      <w:pPr>
+        <w:pStyle w:val="Code"/>
+      </w:pPr>
+      <w:r>
+        <w:t xml:space="preserve">    &lt;/rotor&gt;</w:t>
+      </w:r>
+    </w:p>
+    <w:p>
+      <w:pPr>
+        <w:pStyle w:val="Code"/>
+      </w:pPr>
+      <w:r>
+        <w:t>...</w:t>
+      </w:r>
+    </w:p>
+    <w:p>
+      <w:pPr>
+        <w:pStyle w:val="Code"/>
+      </w:pPr>
+      <w:r>
+        <w:t>&lt;</w:t>
+      </w:r>
+      <w:r>
+        <w:t>/</w:t>
+      </w:r>
+      <w:r>
+        <w:t>rotor_bank&gt;</w:t>
+      </w:r>
+    </w:p>
+    <w:p>
+      <w:pPr>
+        <w:pStyle w:val="Caption"/>
+      </w:pPr>
+      <w:bookmarkStart w:id="106" w:name="_Ref160443635"/>
+      <w:r>
+        <w:t xml:space="preserve">Figure </w:t>
+      </w:r>
+      <w:r>
+        <w:fldChar w:fldCharType="begin"/>
+      </w:r>
+      <w:r>
+        <w:instrText xml:space="preserve"> SEQ Figure \* ARABIC </w:instrText>
+      </w:r>
+      <w:r>
+        <w:fldChar w:fldCharType="separate"/>
+      </w:r>
+      <w:r>
+        <w:rPr>
+          <w:noProof/>
+        </w:rPr>
+        <w:t>13</w:t>
+      </w:r>
+      <w:r>
+        <w:fldChar w:fldCharType="end"/>
+      </w:r>
+      <w:bookmarkEnd w:id="106"/>
+      <w:r>
+        <w:t xml:space="preserve"> rotor_bank.xml contents showing an example custom rotor called "</w:t>
+      </w:r>
+      <w:proofErr w:type="spellStart"/>
+      <w:proofErr w:type="gramStart"/>
+      <w:r>
+        <w:t>MyCustomRotor</w:t>
+      </w:r>
+      <w:proofErr w:type="spellEnd"/>
+      <w:r>
+        <w:t>"</w:t>
+      </w:r>
+      <w:proofErr w:type="gramEnd"/>
+    </w:p>
+    <w:p>
+      <w:pPr>
+        <w:pStyle w:val="Code"/>
+      </w:pPr>
+      <w:r>
+        <w:t>&lt;enigma&gt;</w:t>
+      </w:r>
+    </w:p>
+    <w:p>
+      <w:pPr>
+        <w:pStyle w:val="Code"/>
+      </w:pPr>
+      <w:r>
+        <w:t xml:space="preserve">    &lt;plugboard encoding="AM FI NV PS TU WZ"&gt;&lt;/plugboard&gt;</w:t>
+      </w:r>
+    </w:p>
+    <w:p>
+      <w:pPr>
+        <w:pStyle w:val="Code"/>
+      </w:pPr>
+      <w:r>
+        <w:t xml:space="preserve">    &lt;rotor&gt;</w:t>
+      </w:r>
+    </w:p>
+    <w:p>
+      <w:pPr>
+        <w:pStyle w:val="Code"/>
+      </w:pPr>
+      <w:r>
+        <w:t xml:space="preserve">        &lt;name&gt;</w:t>
+      </w:r>
+      <w:r>
+        <w:t>MyCustomRotor</w:t>
+      </w:r>
+      <w:r>
+        <w:t>&lt;/name&gt;</w:t>
+      </w:r>
+    </w:p>
+    <w:p>
+      <w:pPr>
+        <w:pStyle w:val="Code"/>
+      </w:pPr>
+      <w:r>
+        <w:t xml:space="preserve">        &lt;ring_setting&gt;22&lt;/ring_setting&gt;</w:t>
+      </w:r>
+    </w:p>
+    <w:p>
+      <w:pPr>
+        <w:pStyle w:val="Code"/>
+      </w:pPr>
+      <w:r>
+        <w:t xml:space="preserve">        &lt;start_position&gt;L&lt;/start_position&gt;</w:t>
+      </w:r>
+    </w:p>
+    <w:p>
+      <w:pPr>
+        <w:pStyle w:val="Code"/>
+      </w:pPr>
+      <w:r>
+        <w:t xml:space="preserve">    &lt;/rotor&gt;</w:t>
+      </w:r>
+    </w:p>
+    <w:p>
+      <w:pPr>
+        <w:pStyle w:val="Code"/>
+      </w:pPr>
+      <w:r>
+        <w:t xml:space="preserve">    &lt;rotor&gt;</w:t>
+      </w:r>
+    </w:p>
+    <w:p>
+      <w:pPr>
+        <w:pStyle w:val="Code"/>
+      </w:pPr>
+      <w:r>
+        <w:t xml:space="preserve">        &lt;name&gt;I&lt;/name&gt;</w:t>
+      </w:r>
+    </w:p>
+    <w:p>
+      <w:pPr>
+        <w:pStyle w:val="Code"/>
+      </w:pPr>
+      <w:r>
+        <w:t xml:space="preserve">        &lt;ring_setting&gt;13&lt;/ring_setting&gt;</w:t>
+      </w:r>
+    </w:p>
+    <w:p>
+      <w:pPr>
+        <w:pStyle w:val="Code"/>
+      </w:pPr>
+      <w:r>
+        <w:t xml:space="preserve">        &lt;start_position&gt;B&lt;/start_position&gt;</w:t>
+      </w:r>
+    </w:p>
+    <w:p>
+      <w:pPr>
+        <w:pStyle w:val="Code"/>
+      </w:pPr>
+      <w:r>
+        <w:t xml:space="preserve">    &lt;/rotor&gt;</w:t>
+      </w:r>
+    </w:p>
+    <w:p>
+      <w:pPr>
+        <w:pStyle w:val="Code"/>
+      </w:pPr>
+      <w:r>
+        <w:t xml:space="preserve">    &lt;rotor&gt;</w:t>
+      </w:r>
+    </w:p>
+    <w:p>
+      <w:pPr>
+        <w:pStyle w:val="Code"/>
+      </w:pPr>
+      <w:r>
+        <w:t xml:space="preserve">        &lt;name&gt;II&lt;/name&gt;</w:t>
+      </w:r>
+    </w:p>
+    <w:p>
+      <w:pPr>
+        <w:pStyle w:val="Code"/>
+      </w:pPr>
+      <w:r>
+        <w:t xml:space="preserve">        &lt;ring_setting&gt;24&lt;/ring_setting&gt;</w:t>
+      </w:r>
+    </w:p>
+    <w:p>
+      <w:pPr>
+        <w:pStyle w:val="Code"/>
+      </w:pPr>
+      <w:r>
+        <w:t xml:space="preserve">        &lt;start_position&gt;A&lt;/start_position&gt;</w:t>
+      </w:r>
+    </w:p>
+    <w:p>
+      <w:pPr>
+        <w:pStyle w:val="Code"/>
+      </w:pPr>
+      <w:r>
+        <w:t xml:space="preserve">    &lt;/rotor&gt;</w:t>
+      </w:r>
+    </w:p>
+    <w:p>
+      <w:pPr>
+        <w:pStyle w:val="Code"/>
+      </w:pPr>
+      <w:r>
+        <w:t xml:space="preserve">    &lt;reflector&gt;</w:t>
+      </w:r>
+    </w:p>
+    <w:p>
+      <w:pPr>
+        <w:pStyle w:val="Code"/>
+      </w:pPr>
+      <w:r>
+        <w:t xml:space="preserve">        &lt;name&gt;UKW-A&lt;/name&gt;</w:t>
+      </w:r>
+    </w:p>
+    <w:p>
+      <w:pPr>
+        <w:pStyle w:val="Code"/>
+      </w:pPr>
+      <w:r>
+        <w:t xml:space="preserve">    &lt;/reflector&gt;</w:t>
+      </w:r>
+    </w:p>
+    <w:p>
+      <w:pPr>
+        <w:pStyle w:val="Code"/>
+      </w:pPr>
+      <w:r>
+        <w:t>&lt;/enigma&gt;</w:t>
+      </w:r>
+    </w:p>
+    <w:p>
+      <w:pPr>
+        <w:pStyle w:val="Caption"/>
+      </w:pPr>
+      <w:bookmarkStart w:id="107" w:name="_Ref160443645"/>
+      <w:r>
+        <w:t xml:space="preserve">Figure </w:t>
+      </w:r>
+      <w:r>
+        <w:fldChar w:fldCharType="begin"/>
+      </w:r>
+      <w:r>
+        <w:instrText xml:space="preserve"> SEQ Figure \* ARABIC </w:instrText>
+      </w:r>
+      <w:r>
+        <w:fldChar w:fldCharType="separate"/>
+      </w:r>
+      <w:r>
+        <w:rPr>
+          <w:noProof/>
+        </w:rPr>
+        <w:t>14</w:t>
+      </w:r>
+      <w:r>
+        <w:fldChar w:fldCharType="end"/>
+      </w:r>
+      <w:bookmarkEnd w:id="107"/>
+      <w:r>
+        <w:t xml:space="preserve"> enigma_settings.xml contents depicting the starting settings of the </w:t>
+      </w:r>
+      <w:proofErr w:type="gramStart"/>
+      <w:r>
+        <w:t>machine</w:t>
+      </w:r>
+      <w:proofErr w:type="gramEnd"/>
     </w:p>
     <w:p>
       <w:pPr>
@@ -15767,34 +16449,48 @@
           <w:lang w:val="en-GB"/>
         </w:rPr>
       </w:pPr>
-      <w:bookmarkStart w:id="105" w:name="_Toc154920750"/>
-      <w:bookmarkStart w:id="106" w:name="_Toc159229122"/>
+      <w:bookmarkStart w:id="108" w:name="_Toc154920750"/>
+      <w:bookmarkStart w:id="109" w:name="_Toc159229122"/>
       <w:r>
         <w:rPr>
           <w:lang w:val="en-GB"/>
         </w:rPr>
         <w:t>Command Line Interface</w:t>
       </w:r>
-      <w:bookmarkEnd w:id="105"/>
-      <w:bookmarkEnd w:id="106"/>
-    </w:p>
-    <w:p>
-      <w:pPr>
-        <w:rPr>
-          <w:rFonts w:cs="Times New Roman"/>
-        </w:rPr>
-      </w:pPr>
-      <w:r>
-        <w:rPr>
-          <w:rFonts w:cs="Times New Roman"/>
-        </w:rPr>
-        <w:t>A fairly</w:t>
-      </w:r>
-      <w:r>
-        <w:rPr>
-          <w:rFonts w:cs="Times New Roman"/>
-        </w:rPr>
-        <w:t xml:space="preserve"> short section, just explain how the interface works and what information will be </w:t>
+      <w:bookmarkEnd w:id="108"/>
+      <w:bookmarkEnd w:id="109"/>
+    </w:p>
+    <w:p>
+      <w:pPr>
+        <w:rPr>
+          <w:rFonts w:cs="Times New Roman"/>
+        </w:rPr>
+      </w:pPr>
+      <w:r>
+        <w:rPr>
+          <w:rFonts w:cs="Times New Roman"/>
+        </w:rPr>
+        <w:t xml:space="preserve">A </w:t>
+      </w:r>
+      <w:proofErr w:type="gramStart"/>
+      <w:r>
+        <w:rPr>
+          <w:rFonts w:cs="Times New Roman"/>
+        </w:rPr>
+        <w:t>fairly</w:t>
+      </w:r>
+      <w:r>
+        <w:rPr>
+          <w:rFonts w:cs="Times New Roman"/>
+        </w:rPr>
+        <w:t xml:space="preserve"> short</w:t>
+      </w:r>
+      <w:proofErr w:type="gramEnd"/>
+      <w:r>
+        <w:rPr>
+          <w:rFonts w:cs="Times New Roman"/>
+        </w:rPr>
+        <w:t xml:space="preserve"> section, just explain how the interface works and what information will be </w:t>
       </w:r>
       <w:r>
         <w:rPr>
@@ -15810,16 +16506,16 @@
           <w:lang w:val="en-GB"/>
         </w:rPr>
       </w:pPr>
-      <w:bookmarkStart w:id="107" w:name="_Toc154920751"/>
-      <w:bookmarkStart w:id="108" w:name="_Toc159229123"/>
+      <w:bookmarkStart w:id="110" w:name="_Toc154920751"/>
+      <w:bookmarkStart w:id="111" w:name="_Toc159229123"/>
       <w:r>
         <w:rPr>
           <w:lang w:val="en-GB"/>
         </w:rPr>
         <w:t>GUI</w:t>
       </w:r>
-      <w:bookmarkEnd w:id="107"/>
-      <w:bookmarkEnd w:id="108"/>
+      <w:bookmarkEnd w:id="110"/>
+      <w:bookmarkEnd w:id="111"/>
     </w:p>
     <w:p>
       <w:pPr>
@@ -15859,16 +16555,17 @@
           <w:lang w:val="en-GB"/>
         </w:rPr>
       </w:pPr>
-      <w:bookmarkStart w:id="109" w:name="_Toc154920752"/>
-      <w:bookmarkStart w:id="110" w:name="_Toc159229124"/>
+      <w:bookmarkStart w:id="112" w:name="_Toc154920752"/>
+      <w:bookmarkStart w:id="113" w:name="_Toc159229124"/>
       <w:r>
         <w:rPr>
           <w:lang w:val="en-GB"/>
         </w:rPr>
+        <w:lastRenderedPageBreak/>
         <w:t>Visualization</w:t>
       </w:r>
-      <w:bookmarkEnd w:id="109"/>
-      <w:bookmarkEnd w:id="110"/>
+      <w:bookmarkEnd w:id="112"/>
+      <w:bookmarkEnd w:id="113"/>
     </w:p>
     <w:p>
       <w:pPr>
@@ -15896,17 +16593,16 @@
           <w:lang w:val="en-GB"/>
         </w:rPr>
       </w:pPr>
-      <w:bookmarkStart w:id="111" w:name="_Toc154920753"/>
-      <w:bookmarkStart w:id="112" w:name="_Toc159229125"/>
+      <w:bookmarkStart w:id="114" w:name="_Toc154920753"/>
+      <w:bookmarkStart w:id="115" w:name="_Toc159229125"/>
       <w:r>
         <w:rPr>
           <w:lang w:val="en-GB"/>
         </w:rPr>
-        <w:lastRenderedPageBreak/>
         <w:t>Results</w:t>
       </w:r>
-      <w:bookmarkEnd w:id="111"/>
-      <w:bookmarkEnd w:id="112"/>
+      <w:bookmarkEnd w:id="114"/>
+      <w:bookmarkEnd w:id="115"/>
     </w:p>
     <w:p>
       <w:pPr>
@@ -15915,16 +16611,16 @@
           <w:lang w:val="en-GB"/>
         </w:rPr>
       </w:pPr>
-      <w:bookmarkStart w:id="113" w:name="_Toc154920754"/>
-      <w:bookmarkStart w:id="114" w:name="_Toc159229126"/>
+      <w:bookmarkStart w:id="116" w:name="_Toc154920754"/>
+      <w:bookmarkStart w:id="117" w:name="_Toc159229126"/>
       <w:r>
         <w:rPr>
           <w:lang w:val="en-GB"/>
         </w:rPr>
         <w:t>Evaluation</w:t>
       </w:r>
-      <w:bookmarkEnd w:id="113"/>
-      <w:bookmarkEnd w:id="114"/>
+      <w:bookmarkEnd w:id="116"/>
+      <w:bookmarkEnd w:id="117"/>
     </w:p>
     <w:p>
       <w:pPr>
@@ -15933,8 +16629,8 @@
           <w:lang w:val="en-GB"/>
         </w:rPr>
       </w:pPr>
-      <w:bookmarkStart w:id="115" w:name="_Toc154920755"/>
-      <w:bookmarkStart w:id="116" w:name="_Toc159229127"/>
+      <w:bookmarkStart w:id="118" w:name="_Toc154920755"/>
+      <w:bookmarkStart w:id="119" w:name="_Toc159229127"/>
       <w:r>
         <w:rPr>
           <w:lang w:val="en-GB"/>
@@ -15947,8 +16643,8 @@
         </w:rPr>
         <w:t>s</w:t>
       </w:r>
-      <w:bookmarkEnd w:id="115"/>
-      <w:bookmarkEnd w:id="116"/>
+      <w:bookmarkEnd w:id="118"/>
+      <w:bookmarkEnd w:id="119"/>
     </w:p>
     <w:p>
       <w:pPr>
@@ -16047,16 +16743,16 @@
           <w:lang w:val="en-GB"/>
         </w:rPr>
       </w:pPr>
-      <w:bookmarkStart w:id="117" w:name="_Toc154920756"/>
-      <w:bookmarkStart w:id="118" w:name="_Toc159229128"/>
+      <w:bookmarkStart w:id="120" w:name="_Toc154920756"/>
+      <w:bookmarkStart w:id="121" w:name="_Toc159229128"/>
       <w:r>
         <w:rPr>
           <w:lang w:val="en-GB"/>
         </w:rPr>
         <w:t>GUI Evaluation</w:t>
       </w:r>
-      <w:bookmarkEnd w:id="117"/>
-      <w:bookmarkEnd w:id="118"/>
+      <w:bookmarkEnd w:id="120"/>
+      <w:bookmarkEnd w:id="121"/>
     </w:p>
     <w:p>
       <w:pPr>
@@ -16113,18 +16809,18 @@
           <w:lang w:val="en-GB"/>
         </w:rPr>
       </w:pPr>
-      <w:bookmarkStart w:id="119" w:name="_Toc154920757"/>
-      <w:bookmarkStart w:id="120" w:name="_Toc159229129"/>
+      <w:bookmarkStart w:id="122" w:name="_Toc154920757"/>
+      <w:bookmarkStart w:id="123" w:name="_Toc159229129"/>
       <w:r>
         <w:rPr>
           <w:lang w:val="en-GB"/>
         </w:rPr>
         <w:t>Conclusion</w:t>
       </w:r>
-      <w:bookmarkEnd w:id="119"/>
-      <w:bookmarkEnd w:id="120"/>
-    </w:p>
-    <w:bookmarkStart w:id="121" w:name="_Toc159229130" w:displacedByCustomXml="next"/>
+      <w:bookmarkEnd w:id="122"/>
+      <w:bookmarkEnd w:id="123"/>
+    </w:p>
+    <w:bookmarkStart w:id="124" w:name="_Toc159229130" w:displacedByCustomXml="next"/>
     <w:sdt>
       <w:sdtPr>
         <w:rPr>
@@ -16153,7 +16849,7 @@
             </w:rPr>
             <w:t>References</w:t>
           </w:r>
-          <w:bookmarkEnd w:id="121"/>
+          <w:bookmarkEnd w:id="124"/>
         </w:p>
         <w:sdt>
           <w:sdtPr>
@@ -16533,6 +17229,7 @@
                 <w:rPr>
                   <w:noProof/>
                 </w:rPr>
+                <w:lastRenderedPageBreak/>
                 <w:t xml:space="preserve">Thimbleby, Harold. 2016. “Human factors and missed solutions to Enigma design weaknesses.” </w:t>
               </w:r>
               <w:r>
@@ -16591,7 +17288,6 @@
                 <w:rPr>
                   <w:noProof/>
                 </w:rPr>
-                <w:lastRenderedPageBreak/>
                 <w:t xml:space="preserve">n.d. </w:t>
               </w:r>
               <w:r>
@@ -16636,14 +17332,14 @@
           <w:lang w:val="en-GB"/>
         </w:rPr>
       </w:pPr>
-      <w:bookmarkStart w:id="122" w:name="_Toc159229131"/>
+      <w:bookmarkStart w:id="125" w:name="_Toc159229131"/>
       <w:r>
         <w:rPr>
           <w:lang w:val="en-GB"/>
         </w:rPr>
         <w:t>Table of Figures</w:t>
       </w:r>
-      <w:bookmarkEnd w:id="122"/>
+      <w:bookmarkEnd w:id="125"/>
     </w:p>
     <w:p>
       <w:pPr>
@@ -17884,6 +18580,7 @@
         <w:rPr>
           <w:lang w:val="en-GB"/>
         </w:rPr>
+        <w:lastRenderedPageBreak/>
         <w:t>Table of Code Blocks</w:t>
       </w:r>
     </w:p>

</xml_diff>

<commit_message>
CLI D&I First draft
</commit_message>
<xml_diff>
--- a/docs/project/Report.docx
+++ b/docs/project/Report.docx
@@ -9734,9 +9734,9 @@
         </w:rPr>
         <w:lastRenderedPageBreak/>
         <w:drawing>
-          <wp:inline distT="0" distB="0" distL="0" distR="0" wp14:anchorId="2C73972E" wp14:editId="069EF413">
-            <wp:extent cx="1941266" cy="3008425"/>
-            <wp:effectExtent l="0" t="0" r="1905" b="1905"/>
+          <wp:inline distT="0" distB="0" distL="0" distR="0" wp14:anchorId="2C73972E" wp14:editId="19F7117C">
+            <wp:extent cx="1625113" cy="2518475"/>
+            <wp:effectExtent l="0" t="0" r="0" b="0"/>
             <wp:docPr id="1881236570" name="Picture 1" descr="A diagram of lines and dots&#10;&#10;Description automatically generated"/>
             <wp:cNvGraphicFramePr>
               <a:graphicFrameLocks xmlns:a="http://schemas.openxmlformats.org/drawingml/2006/main" noChangeAspect="1"/>
@@ -9757,7 +9757,7 @@
                   <pic:spPr>
                     <a:xfrm>
                       <a:off x="0" y="0"/>
-                      <a:ext cx="1987458" cy="3080009"/>
+                      <a:ext cx="1671712" cy="2590691"/>
                     </a:xfrm>
                     <a:prstGeom prst="rect">
                       <a:avLst/>
@@ -9774,9 +9774,9 @@
           <w:noProof/>
         </w:rPr>
         <w:drawing>
-          <wp:inline distT="0" distB="0" distL="0" distR="0" wp14:anchorId="233315F5" wp14:editId="4CA5ECBB">
-            <wp:extent cx="1936407" cy="3000895"/>
-            <wp:effectExtent l="0" t="0" r="6985" b="9525"/>
+          <wp:inline distT="0" distB="0" distL="0" distR="0" wp14:anchorId="233315F5" wp14:editId="054DF9F2">
+            <wp:extent cx="1630113" cy="2526224"/>
+            <wp:effectExtent l="0" t="0" r="8255" b="7620"/>
             <wp:docPr id="484343283" name="Picture 1" descr="A diagram of lines and dots&#10;&#10;Description automatically generated"/>
             <wp:cNvGraphicFramePr>
               <a:graphicFrameLocks xmlns:a="http://schemas.openxmlformats.org/drawingml/2006/main" noChangeAspect="1"/>
@@ -9797,7 +9797,7 @@
                   <pic:spPr>
                     <a:xfrm>
                       <a:off x="0" y="0"/>
-                      <a:ext cx="1981397" cy="3070617"/>
+                      <a:ext cx="1680484" cy="2604285"/>
                     </a:xfrm>
                     <a:prstGeom prst="rect">
                       <a:avLst/>
@@ -9950,9 +9950,9 @@
           <w:noProof/>
         </w:rPr>
         <w:drawing>
-          <wp:inline distT="0" distB="0" distL="0" distR="0" wp14:anchorId="2E870DCC" wp14:editId="6A2F6801">
-            <wp:extent cx="5731510" cy="2127250"/>
-            <wp:effectExtent l="0" t="0" r="2540" b="6350"/>
+          <wp:inline distT="0" distB="0" distL="0" distR="0" wp14:anchorId="2E870DCC" wp14:editId="75B520B7">
+            <wp:extent cx="3918208" cy="1454243"/>
+            <wp:effectExtent l="0" t="0" r="6350" b="0"/>
             <wp:docPr id="1973614901" name="Picture 1" descr="A diagram of a network&#10;&#10;Description automatically generated"/>
             <wp:cNvGraphicFramePr>
               <a:graphicFrameLocks xmlns:a="http://schemas.openxmlformats.org/drawingml/2006/main" noChangeAspect="1"/>
@@ -9973,7 +9973,7 @@
                   <pic:spPr>
                     <a:xfrm>
                       <a:off x="0" y="0"/>
-                      <a:ext cx="5731510" cy="2127250"/>
+                      <a:ext cx="3955388" cy="1468043"/>
                     </a:xfrm>
                     <a:prstGeom prst="rect">
                       <a:avLst/>
@@ -10032,16 +10032,16 @@
     <w:p>
       <w:pPr>
         <w:keepNext/>
+        <w:jc w:val="center"/>
       </w:pPr>
       <w:r>
         <w:rPr>
           <w:noProof/>
         </w:rPr>
-        <w:lastRenderedPageBreak/>
         <w:drawing>
-          <wp:inline distT="0" distB="0" distL="0" distR="0" wp14:anchorId="1ACEBEA9" wp14:editId="72745AD9">
-            <wp:extent cx="5731510" cy="2141220"/>
-            <wp:effectExtent l="0" t="0" r="2540" b="0"/>
+          <wp:inline distT="0" distB="0" distL="0" distR="0" wp14:anchorId="1ACEBEA9" wp14:editId="2F39A0AC">
+            <wp:extent cx="3924654" cy="1466202"/>
+            <wp:effectExtent l="0" t="0" r="0" b="1270"/>
             <wp:docPr id="951006555" name="Picture 1" descr="A diagram of a network&#10;&#10;Description automatically generated"/>
             <wp:cNvGraphicFramePr>
               <a:graphicFrameLocks xmlns:a="http://schemas.openxmlformats.org/drawingml/2006/main" noChangeAspect="1"/>
@@ -10062,7 +10062,7 @@
                   <pic:spPr>
                     <a:xfrm>
                       <a:off x="0" y="0"/>
-                      <a:ext cx="5731510" cy="2141220"/>
+                      <a:ext cx="3957862" cy="1478608"/>
                     </a:xfrm>
                     <a:prstGeom prst="rect">
                       <a:avLst/>
@@ -10132,6 +10132,7 @@
         <w:rPr>
           <w:lang w:val="en-GB"/>
         </w:rPr>
+        <w:lastRenderedPageBreak/>
         <w:t>Design Flaws</w:t>
       </w:r>
       <w:bookmarkEnd w:id="54"/>
@@ -11563,11 +11564,7 @@
         <w:t xml:space="preserve"> any</w:t>
       </w:r>
       <w:r>
-        <w:t xml:space="preserve"> one time, or even using the usual 3 rotor slots but having a larger collection to choose </w:t>
-      </w:r>
-      <w:r>
-        <w:lastRenderedPageBreak/>
-        <w:t xml:space="preserve">from. In </w:t>
+        <w:t xml:space="preserve"> one time, or even using the usual 3 rotor slots but having a larger collection to choose from. In </w:t>
       </w:r>
       <w:r>
         <w:t>fact,</w:t>
@@ -11846,10 +11843,11 @@
         <w:rPr>
           <w:noProof/>
         </w:rPr>
+        <w:lastRenderedPageBreak/>
         <w:drawing>
-          <wp:inline distT="0" distB="0" distL="0" distR="0" wp14:anchorId="7C9BD235" wp14:editId="7DB151BD">
-            <wp:extent cx="2716463" cy="2540000"/>
-            <wp:effectExtent l="0" t="0" r="8255" b="0"/>
+          <wp:inline distT="0" distB="0" distL="0" distR="0" wp14:anchorId="7C9BD235" wp14:editId="158AD3A4">
+            <wp:extent cx="2925493" cy="2735451"/>
+            <wp:effectExtent l="0" t="0" r="8255" b="8255"/>
             <wp:docPr id="1602539656" name="Picture 1" descr="A diagram of a machine&#10;&#10;Description automatically generated"/>
             <wp:cNvGraphicFramePr>
               <a:graphicFrameLocks xmlns:a="http://schemas.openxmlformats.org/drawingml/2006/main" noChangeAspect="1"/>
@@ -11870,7 +11868,7 @@
                   <pic:spPr>
                     <a:xfrm>
                       <a:off x="0" y="0"/>
-                      <a:ext cx="2729362" cy="2552061"/>
+                      <a:ext cx="2946559" cy="2755149"/>
                     </a:xfrm>
                     <a:prstGeom prst="rect">
                       <a:avLst/>
@@ -12045,7 +12043,6 @@
         <w:rPr>
           <w:noProof/>
         </w:rPr>
-        <w:lastRenderedPageBreak/>
         <w:drawing>
           <wp:inline distT="0" distB="0" distL="0" distR="0" wp14:anchorId="472C500D" wp14:editId="7E96814E">
             <wp:extent cx="5186737" cy="3177160"/>
@@ -12147,7 +12144,6 @@
       <w:bookmarkStart w:id="73" w:name="_Toc159229113"/>
       <w:bookmarkEnd w:id="70"/>
     </w:p>
-    <w:p/>
     <w:p>
       <w:pPr>
         <w:pStyle w:val="Heading2"/>
@@ -12224,6 +12220,7 @@
     </w:p>
     <w:p>
       <w:r>
+        <w:lastRenderedPageBreak/>
         <w:t xml:space="preserve">“Enigma Machine Emulator” </w:t>
       </w:r>
       <w:sdt>
@@ -12423,7 +12420,6 @@
         <w:rPr>
           <w:lang w:val="en-GB"/>
         </w:rPr>
-        <w:lastRenderedPageBreak/>
         <w:t>Design &amp; Implementation</w:t>
       </w:r>
       <w:bookmarkEnd w:id="74"/>
@@ -12828,6 +12824,7 @@
         <w:rPr>
           <w:noProof/>
         </w:rPr>
+        <w:lastRenderedPageBreak/>
         <w:drawing>
           <wp:inline distT="0" distB="0" distL="0" distR="0" wp14:anchorId="6C8F5677" wp14:editId="65C8A05C">
             <wp:extent cx="3716530" cy="3574473"/>
@@ -12915,11 +12912,7 @@
         <w:t>This code was kept in a separate package such that an</w:t>
       </w:r>
       <w:r>
-        <w:t xml:space="preserve"> interested </w:t>
-      </w:r>
-      <w:r>
-        <w:lastRenderedPageBreak/>
-        <w:t xml:space="preserve">user </w:t>
+        <w:t xml:space="preserve"> interested user </w:t>
       </w:r>
       <w:r>
         <w:t>could,</w:t>
@@ -13142,7 +13135,11 @@
         <w:t>s</w:t>
       </w:r>
       <w:r>
-        <w:t xml:space="preserve"> the positional encoding of a letter and the value at that index would represent the positional encoding of the paired letter.</w:t>
+        <w:t xml:space="preserve"> the positional encoding of a letter and the value at that index would represent the positional encoding of the paired </w:t>
+      </w:r>
+      <w:r>
+        <w:lastRenderedPageBreak/>
+        <w:t>letter.</w:t>
       </w:r>
       <w:r>
         <w:t xml:space="preserve"> This </w:t>
@@ -13427,7 +13424,6 @@
         <w:pStyle w:val="Code"/>
       </w:pPr>
       <w:r>
-        <w:lastRenderedPageBreak/>
         <w:tab/>
       </w:r>
       <w:r>
@@ -13835,7 +13831,11 @@
     </w:p>
     <w:p>
       <w:r>
-        <w:t>At this point in the process, it was decided the simplest way to represent a plugboard connection in terms of input and output was as a string. For example, if there was a connection between A and B then this could be represented as “AB” or “BA”.</w:t>
+        <w:t xml:space="preserve">At this point in the process, it was decided the simplest way to represent a plugboard connection in terms of input and output was as a string. For example, if there was a connection between A and B </w:t>
+      </w:r>
+      <w:r>
+        <w:lastRenderedPageBreak/>
+        <w:t>then this could be represented as “AB” or “BA”.</w:t>
       </w:r>
       <w:r>
         <w:t xml:space="preserve"> This representation as input could be easily parsed and processed </w:t>
@@ -14029,7 +14029,6 @@
         <w:pStyle w:val="Code"/>
       </w:pPr>
       <w:r>
-        <w:lastRenderedPageBreak/>
         <w:tab/>
       </w:r>
       <w:r>
@@ -14571,7 +14570,6 @@
     <w:p>
       <w:pPr>
         <w:pStyle w:val="Code"/>
-        <w:ind w:firstLine="1440"/>
       </w:pPr>
       <w:r>
         <w:t>RETURN (revrseWiring[(characterIndex + rotationShift + 26) MOD 26] –</w:t>
@@ -14615,6 +14613,7 @@
         <w:pStyle w:val="Code"/>
       </w:pPr>
       <w:r>
+        <w:lastRenderedPageBreak/>
         <w:t>}</w:t>
       </w:r>
     </w:p>
@@ -14624,7 +14623,6 @@
       </w:pPr>
       <w:bookmarkStart w:id="93" w:name="_Ref160019135"/>
       <w:r>
-        <w:lastRenderedPageBreak/>
         <w:t xml:space="preserve">Code Block </w:t>
       </w:r>
       <w:r>
@@ -15135,7 +15133,6 @@
         <w:pStyle w:val="Code"/>
       </w:pPr>
       <w:r>
-        <w:lastRenderedPageBreak/>
         <w:tab/>
       </w:r>
       <w:r>
@@ -15257,6 +15254,7 @@
         <w:rPr>
           <w:lang w:val="en-GB"/>
         </w:rPr>
+        <w:lastRenderedPageBreak/>
         <w:t>EnigmaPlus</w:t>
       </w:r>
       <w:bookmarkEnd w:id="98"/>
@@ -15353,9 +15351,9 @@
           <w:noProof/>
         </w:rPr>
         <w:drawing>
-          <wp:inline distT="0" distB="0" distL="0" distR="0" wp14:anchorId="085D98C8" wp14:editId="06EDEBEB">
-            <wp:extent cx="3691642" cy="3962400"/>
-            <wp:effectExtent l="0" t="0" r="4445" b="0"/>
+          <wp:inline distT="0" distB="0" distL="0" distR="0" wp14:anchorId="085D98C8" wp14:editId="58D362B3">
+            <wp:extent cx="3719593" cy="3992401"/>
+            <wp:effectExtent l="0" t="0" r="0" b="8255"/>
             <wp:docPr id="1697828456" name="Picture 1" descr="A diagram of a computer program&#10;&#10;Description automatically generated"/>
             <wp:cNvGraphicFramePr>
               <a:graphicFrameLocks xmlns:a="http://schemas.openxmlformats.org/drawingml/2006/main" noChangeAspect="1"/>
@@ -15376,7 +15374,7 @@
                   <pic:spPr>
                     <a:xfrm>
                       <a:off x="0" y="0"/>
-                      <a:ext cx="3710428" cy="3982564"/>
+                      <a:ext cx="3739662" cy="4013942"/>
                     </a:xfrm>
                     <a:prstGeom prst="rect">
                       <a:avLst/>
@@ -15440,11 +15438,7 @@
         <w:t>decode</w:t>
       </w:r>
       <w:r>
-        <w:t xml:space="preserve"> functions were to be developed </w:t>
-      </w:r>
-      <w:r>
-        <w:lastRenderedPageBreak/>
-        <w:t xml:space="preserve">separately in which one is the inverse of the other. The pseudocode for </w:t>
+        <w:t xml:space="preserve"> functions were to be developed separately in which one is the inverse of the other. The pseudocode for </w:t>
       </w:r>
       <w:r>
         <w:rPr>
@@ -15631,6 +15625,7 @@
         <w:rPr>
           <w:lang w:val="en-GB"/>
         </w:rPr>
+        <w:lastRenderedPageBreak/>
         <w:t>Additional Features</w:t>
       </w:r>
       <w:bookmarkEnd w:id="101"/>
@@ -15777,14 +15772,28 @@
     </w:p>
     <w:p>
       <w:r>
-        <w:t>The applications to be implemented were a command line interface and a graphic user interface that allowed the user to interact with the simulation models.</w:t>
-      </w:r>
-      <w:r>
-        <w:t xml:space="preserve"> The subsequent sections provide further detail </w:t>
-      </w:r>
-      <w:r>
-        <w:lastRenderedPageBreak/>
-        <w:t>into both applications (GUI and CLI package) however this section gives an overview of the entire system as well as common functionality.</w:t>
+        <w:t>The applications to be implemented were a command line interface</w:t>
+      </w:r>
+      <w:r>
+        <w:t xml:space="preserve"> (CLI)</w:t>
+      </w:r>
+      <w:r>
+        <w:t xml:space="preserve"> and a graphic</w:t>
+      </w:r>
+      <w:r>
+        <w:t>al</w:t>
+      </w:r>
+      <w:r>
+        <w:t xml:space="preserve"> user interface</w:t>
+      </w:r>
+      <w:r>
+        <w:t xml:space="preserve"> (GUI)</w:t>
+      </w:r>
+      <w:r>
+        <w:t xml:space="preserve"> that allowed the user to interact with the simulation models.</w:t>
+      </w:r>
+      <w:r>
+        <w:t xml:space="preserve"> The subsequent sections provide further detail into both applications (GUI and CLI package) however this section gives an overview of the entire system as well as common functionality.</w:t>
       </w:r>
       <w:r>
         <w:t xml:space="preserve"> </w:t>
@@ -15820,7 +15829,13 @@
         <w:t>packages that provide the core functionality to both applications.</w:t>
       </w:r>
       <w:r>
-        <w:t xml:space="preserve"> For each application, there was four packages associated with it. Firstly, the application package (CLI or GUI depending on the application) contained all necessary code required to create the application. Secondly, the </w:t>
+        <w:t xml:space="preserve"> For each application, there was four packages associated with it. Firstly, the application package (CLI or GUI depending on the application) contained all necessary code to </w:t>
+      </w:r>
+      <w:r>
+        <w:t>create and control</w:t>
+      </w:r>
+      <w:r>
+        <w:t xml:space="preserve"> the application. Secondly, the </w:t>
       </w:r>
       <w:r>
         <w:rPr>
@@ -15865,10 +15880,14 @@
         <w:jc w:val="center"/>
       </w:pPr>
       <w:r>
+        <w:rPr>
+          <w:noProof/>
+        </w:rPr>
+        <w:lastRenderedPageBreak/>
         <w:drawing>
-          <wp:inline distT="0" distB="0" distL="0" distR="0" wp14:anchorId="157075AD" wp14:editId="440DE791">
-            <wp:extent cx="5731510" cy="4332605"/>
-            <wp:effectExtent l="0" t="0" r="2540" b="0"/>
+          <wp:inline distT="0" distB="0" distL="0" distR="0" wp14:anchorId="157075AD" wp14:editId="61405E5A">
+            <wp:extent cx="4305498" cy="3254644"/>
+            <wp:effectExtent l="0" t="0" r="0" b="3175"/>
             <wp:docPr id="1925070408" name="Picture 1" descr="A diagram of a computer&#10;&#10;Description automatically generated"/>
             <wp:cNvGraphicFramePr>
               <a:graphicFrameLocks xmlns:a="http://schemas.openxmlformats.org/drawingml/2006/main" noChangeAspect="1"/>
@@ -15889,7 +15908,7 @@
                   <pic:spPr>
                     <a:xfrm>
                       <a:off x="0" y="0"/>
-                      <a:ext cx="5731510" cy="4332605"/>
+                      <a:ext cx="4324295" cy="3268853"/>
                     </a:xfrm>
                     <a:prstGeom prst="rect">
                       <a:avLst/>
@@ -16048,25 +16067,28 @@
         <w:t xml:space="preserve">. The first two of these files allow the user to input their own definition of the respective component as </w:t>
       </w:r>
       <w:r>
-        <w:t xml:space="preserve">in </w:t>
+        <w:t>in</w:t>
+      </w:r>
+      <w:r>
+        <w:t xml:space="preserve"> </w:t>
       </w:r>
       <w:r>
         <w:fldChar w:fldCharType="begin"/>
       </w:r>
       <w:r>
-        <w:instrText xml:space="preserve"> REF _Ref160443635 \h </w:instrText>
+        <w:instrText xml:space="preserve"> REF _Ref160533368 \h </w:instrText>
       </w:r>
       <w:r>
         <w:fldChar w:fldCharType="separate"/>
       </w:r>
       <w:r>
-        <w:t xml:space="preserve">Figure </w:t>
+        <w:t xml:space="preserve">Code Block </w:t>
       </w:r>
       <w:r>
         <w:rPr>
           <w:noProof/>
         </w:rPr>
-        <w:t>13</w:t>
+        <w:t>10</w:t>
       </w:r>
       <w:r>
         <w:fldChar w:fldCharType="end"/>
@@ -16096,19 +16118,19 @@
         <w:fldChar w:fldCharType="begin"/>
       </w:r>
       <w:r>
-        <w:instrText xml:space="preserve"> REF _Ref160443645 \h </w:instrText>
+        <w:instrText xml:space="preserve"> REF _Ref160533354 \h </w:instrText>
       </w:r>
       <w:r>
         <w:fldChar w:fldCharType="separate"/>
       </w:r>
       <w:r>
-        <w:t xml:space="preserve">Figure </w:t>
+        <w:t xml:space="preserve">Code Block </w:t>
       </w:r>
       <w:r>
         <w:rPr>
           <w:noProof/>
         </w:rPr>
-        <w:t>14</w:t>
+        <w:t>11</w:t>
       </w:r>
       <w:r>
         <w:fldChar w:fldCharType="end"/>
@@ -16120,7 +16142,6 @@
         <w:t>which shows an example of an Enigma configuration using custom components.</w:t>
       </w:r>
     </w:p>
-    <w:p/>
     <w:p>
       <w:pPr>
         <w:pStyle w:val="Code"/>
@@ -16182,28 +16203,22 @@
         <w:pStyle w:val="Code"/>
       </w:pPr>
       <w:r>
-        <w:t>&lt;</w:t>
-      </w:r>
-      <w:r>
-        <w:t>/</w:t>
-      </w:r>
-      <w:r>
-        <w:t>rotor_bank&gt;</w:t>
+        <w:t>&lt;/rotor_bank&gt;</w:t>
       </w:r>
     </w:p>
     <w:p>
       <w:pPr>
         <w:pStyle w:val="Caption"/>
       </w:pPr>
-      <w:bookmarkStart w:id="106" w:name="_Ref160443635"/>
-      <w:r>
-        <w:t xml:space="preserve">Figure </w:t>
+      <w:bookmarkStart w:id="106" w:name="_Ref160533368"/>
+      <w:r>
+        <w:t xml:space="preserve">Code Block </w:t>
       </w:r>
       <w:r>
         <w:fldChar w:fldCharType="begin"/>
       </w:r>
       <w:r>
-        <w:instrText xml:space="preserve"> SEQ Figure \* ARABIC </w:instrText>
+        <w:instrText xml:space="preserve"> SEQ Code_Block \* ARABIC </w:instrText>
       </w:r>
       <w:r>
         <w:fldChar w:fldCharType="separate"/>
@@ -16212,14 +16227,17 @@
         <w:rPr>
           <w:noProof/>
         </w:rPr>
-        <w:t>13</w:t>
+        <w:t>10</w:t>
       </w:r>
       <w:r>
         <w:fldChar w:fldCharType="end"/>
       </w:r>
       <w:bookmarkEnd w:id="106"/>
       <w:r>
-        <w:t xml:space="preserve"> rotor_bank.xml contents showing an example custom rotor called "</w:t>
+        <w:t xml:space="preserve"> </w:t>
+      </w:r>
+      <w:r>
+        <w:t>rotor_bank.xml contents showing an example custom rotor called "</w:t>
       </w:r>
       <w:proofErr w:type="spellStart"/>
       <w:proofErr w:type="gramStart"/>
@@ -16261,13 +16279,7 @@
         <w:pStyle w:val="Code"/>
       </w:pPr>
       <w:r>
-        <w:t xml:space="preserve">        &lt;name&gt;</w:t>
-      </w:r>
-      <w:r>
-        <w:t>MyCustomRotor</w:t>
-      </w:r>
-      <w:r>
-        <w:t>&lt;/name&gt;</w:t>
+        <w:t xml:space="preserve">        &lt;name&gt;MyCustomRotor&lt;/name&gt;</w:t>
       </w:r>
     </w:p>
     <w:p>
@@ -16323,6 +16335,7 @@
         <w:pStyle w:val="Code"/>
       </w:pPr>
       <w:r>
+        <w:lastRenderedPageBreak/>
         <w:t xml:space="preserve">        &lt;start_position&gt;B&lt;/start_position&gt;</w:t>
       </w:r>
     </w:p>
@@ -16410,15 +16423,15 @@
       <w:pPr>
         <w:pStyle w:val="Caption"/>
       </w:pPr>
-      <w:bookmarkStart w:id="107" w:name="_Ref160443645"/>
-      <w:r>
-        <w:t xml:space="preserve">Figure </w:t>
+      <w:bookmarkStart w:id="107" w:name="_Ref160533354"/>
+      <w:r>
+        <w:t xml:space="preserve">Code Block </w:t>
       </w:r>
       <w:r>
         <w:fldChar w:fldCharType="begin"/>
       </w:r>
       <w:r>
-        <w:instrText xml:space="preserve"> SEQ Figure \* ARABIC </w:instrText>
+        <w:instrText xml:space="preserve"> SEQ Code_Block \* ARABIC </w:instrText>
       </w:r>
       <w:r>
         <w:fldChar w:fldCharType="separate"/>
@@ -16427,14 +16440,17 @@
         <w:rPr>
           <w:noProof/>
         </w:rPr>
-        <w:t>14</w:t>
+        <w:t>11</w:t>
       </w:r>
       <w:r>
         <w:fldChar w:fldCharType="end"/>
       </w:r>
       <w:bookmarkEnd w:id="107"/>
       <w:r>
-        <w:t xml:space="preserve"> enigma_settings.xml contents depicting the starting settings of the </w:t>
+        <w:t xml:space="preserve"> </w:t>
+      </w:r>
+      <w:r>
+        <w:t xml:space="preserve">enigma_settings.xml contents depicting the starting settings of the </w:t>
       </w:r>
       <w:proofErr w:type="gramStart"/>
       <w:r>
@@ -16461,43 +16477,291 @@
       <w:bookmarkEnd w:id="109"/>
     </w:p>
     <w:p>
-      <w:pPr>
-        <w:rPr>
-          <w:rFonts w:cs="Times New Roman"/>
-        </w:rPr>
-      </w:pPr>
-      <w:r>
-        <w:rPr>
-          <w:rFonts w:cs="Times New Roman"/>
-        </w:rPr>
-        <w:t xml:space="preserve">A </w:t>
+      <w:r>
+        <w:t xml:space="preserve">As in the requirements, the CLI was to be designed as a basic and simple application. Consequently, the code that underpins this application is short and simple. All data such as custom rotors and reflectors in the </w:t>
+      </w:r>
+      <w:r>
+        <w:rPr>
+          <w:rStyle w:val="InlineCodeChar"/>
+        </w:rPr>
+        <w:t>Config</w:t>
+      </w:r>
+      <w:r>
+        <w:t xml:space="preserve"> package is parsed and stored such that the system will recognise these components. As mentioned earlier, it was decided that the user would be required to configure the Enigma’s settings through </w:t>
+      </w:r>
+      <w:r>
+        <w:rPr>
+          <w:rStyle w:val="InlineCodeChar"/>
+        </w:rPr>
+        <w:t>enigma_settings.xml</w:t>
+      </w:r>
+      <w:r>
+        <w:t xml:space="preserve"> to </w:t>
+      </w:r>
+      <w:r>
+        <w:t xml:space="preserve">enable a simpler CLI. It was decided that the user should first be presented with the settings of the Enigma machine before encryption, and then prompted to enter a </w:t>
+      </w:r>
+      <w:r>
+        <w:t xml:space="preserve">plaintext message. This input message would then be encrypted by the Enigma model and the corresponding cyphertext is displayed. </w:t>
+      </w:r>
+      <w:r>
+        <w:fldChar w:fldCharType="begin"/>
+      </w:r>
+      <w:r>
+        <w:instrText xml:space="preserve"> REF _Ref160533261 \h </w:instrText>
+      </w:r>
+      <w:r>
+        <w:fldChar w:fldCharType="separate"/>
+      </w:r>
+      <w:r>
+        <w:t xml:space="preserve">Code Block </w:t>
+      </w:r>
+      <w:r>
+        <w:rPr>
+          <w:noProof/>
+        </w:rPr>
+        <w:t>12</w:t>
+      </w:r>
+      <w:r>
+        <w:fldChar w:fldCharType="end"/>
+      </w:r>
+      <w:r>
+        <w:t xml:space="preserve"> </w:t>
+      </w:r>
+      <w:r>
+        <w:t>shows an example of the expected interaction with the CLI</w:t>
+      </w:r>
+      <w:r>
+        <w:t xml:space="preserve"> given the settings are identical to that in</w:t>
+      </w:r>
+      <w:r>
+        <w:t xml:space="preserve"> </w:t>
+      </w:r>
+      <w:r>
+        <w:fldChar w:fldCharType="begin"/>
+      </w:r>
+      <w:r>
+        <w:instrText xml:space="preserve"> REF _Ref160533354 \h </w:instrText>
+      </w:r>
+      <w:r>
+        <w:fldChar w:fldCharType="separate"/>
+      </w:r>
+      <w:r>
+        <w:t xml:space="preserve">Code Block </w:t>
+      </w:r>
+      <w:r>
+        <w:rPr>
+          <w:noProof/>
+        </w:rPr>
+        <w:t>11</w:t>
+      </w:r>
+      <w:r>
+        <w:fldChar w:fldCharType="end"/>
+      </w:r>
+      <w:r>
+        <w:t>.</w:t>
+      </w:r>
+    </w:p>
+    <w:p>
+      <w:pPr>
+        <w:pStyle w:val="Code"/>
+      </w:pPr>
+      <w:r>
+        <w:t>Plugboard : [AM FI</w:t>
+      </w:r>
+      <w:r>
+        <w:t xml:space="preserve"> </w:t>
+      </w:r>
+      <w:r>
+        <w:t>NV PS TU WZ]</w:t>
+      </w:r>
+    </w:p>
+    <w:p>
+      <w:pPr>
+        <w:pStyle w:val="Code"/>
+      </w:pPr>
+      <w:r>
+        <w:t>Reflector : UKW-A (EJMZALYXVBWFCRQUONTSPIKHGD)</w:t>
+      </w:r>
+    </w:p>
+    <w:p>
+      <w:pPr>
+        <w:pStyle w:val="Code"/>
+      </w:pPr>
+      <w:r>
+        <w:t>Right Rotor : III</w:t>
+      </w:r>
+    </w:p>
+    <w:p>
+      <w:pPr>
+        <w:pStyle w:val="Code"/>
+      </w:pPr>
+      <w:r>
+        <w:t xml:space="preserve">    Rotation : L</w:t>
+      </w:r>
+    </w:p>
+    <w:p>
+      <w:pPr>
+        <w:pStyle w:val="Code"/>
+      </w:pPr>
+      <w:r>
+        <w:t xml:space="preserve">    Ring Setting : 22</w:t>
+      </w:r>
+    </w:p>
+    <w:p>
+      <w:pPr>
+        <w:pStyle w:val="Code"/>
+      </w:pPr>
+      <w:r>
+        <w:t xml:space="preserve">    Encoding : BDFHJLCPRTXVZNYEIWGAKMUSQO</w:t>
+      </w:r>
+    </w:p>
+    <w:p>
+      <w:pPr>
+        <w:pStyle w:val="Code"/>
+      </w:pPr>
+      <w:r>
+        <w:t>Middle Rotor : I</w:t>
+      </w:r>
+    </w:p>
+    <w:p>
+      <w:pPr>
+        <w:pStyle w:val="Code"/>
+      </w:pPr>
+      <w:r>
+        <w:t xml:space="preserve">    Rotation : B</w:t>
+      </w:r>
+    </w:p>
+    <w:p>
+      <w:pPr>
+        <w:pStyle w:val="Code"/>
+      </w:pPr>
+      <w:r>
+        <w:t xml:space="preserve">    Ring Setting : 13</w:t>
+      </w:r>
+    </w:p>
+    <w:p>
+      <w:pPr>
+        <w:pStyle w:val="Code"/>
+      </w:pPr>
+      <w:r>
+        <w:t xml:space="preserve">    Encoding : EKMFLGDQVZNTOWYHXUSPAIBRCJ</w:t>
+      </w:r>
+    </w:p>
+    <w:p>
+      <w:pPr>
+        <w:pStyle w:val="Code"/>
+      </w:pPr>
+      <w:r>
+        <w:t>Left Rotor : II</w:t>
+      </w:r>
+    </w:p>
+    <w:p>
+      <w:pPr>
+        <w:pStyle w:val="Code"/>
+      </w:pPr>
+      <w:r>
+        <w:t xml:space="preserve">    Rotation : A</w:t>
+      </w:r>
+    </w:p>
+    <w:p>
+      <w:pPr>
+        <w:pStyle w:val="Code"/>
+      </w:pPr>
+      <w:r>
+        <w:t xml:space="preserve">    Ring Setting : 24</w:t>
+      </w:r>
+    </w:p>
+    <w:p>
+      <w:pPr>
+        <w:pStyle w:val="Code"/>
+      </w:pPr>
+      <w:r>
+        <w:t xml:space="preserve">    Encoding : AJDKSIRUXBLHWTMCQGZNPYFVOE</w:t>
+      </w:r>
+    </w:p>
+    <w:p>
+      <w:pPr>
+        <w:pStyle w:val="Code"/>
+      </w:pPr>
+    </w:p>
+    <w:p>
+      <w:pPr>
+        <w:pStyle w:val="Code"/>
+      </w:pPr>
+    </w:p>
+    <w:p>
+      <w:pPr>
+        <w:pStyle w:val="Code"/>
+      </w:pPr>
+      <w:r>
+        <w:t>Enter plaintext message:</w:t>
+      </w:r>
+    </w:p>
+    <w:p>
+      <w:pPr>
+        <w:pStyle w:val="Code"/>
+      </w:pPr>
+      <w:r>
+        <w:t>HELLO WORLD</w:t>
+      </w:r>
+    </w:p>
+    <w:p>
+      <w:pPr>
+        <w:pStyle w:val="Code"/>
+      </w:pPr>
+    </w:p>
+    <w:p>
+      <w:pPr>
+        <w:pStyle w:val="Code"/>
+      </w:pPr>
+      <w:r>
+        <w:t>Cyphertext</w:t>
+      </w:r>
+    </w:p>
+    <w:p>
+      <w:pPr>
+        <w:pStyle w:val="Code"/>
+      </w:pPr>
+      <w:r>
+        <w:t>JCUGQ KVBVF</w:t>
+      </w:r>
+    </w:p>
+    <w:p>
+      <w:pPr>
+        <w:pStyle w:val="Caption"/>
+      </w:pPr>
+      <w:bookmarkStart w:id="110" w:name="_Ref160533261"/>
+      <w:r>
+        <w:t xml:space="preserve">Code Block </w:t>
+      </w:r>
+      <w:r>
+        <w:fldChar w:fldCharType="begin"/>
+      </w:r>
+      <w:r>
+        <w:instrText xml:space="preserve"> SEQ Code_Block \* ARABIC </w:instrText>
+      </w:r>
+      <w:r>
+        <w:fldChar w:fldCharType="separate"/>
+      </w:r>
+      <w:r>
+        <w:rPr>
+          <w:noProof/>
+        </w:rPr>
+        <w:t>12</w:t>
+      </w:r>
+      <w:r>
+        <w:fldChar w:fldCharType="end"/>
+      </w:r>
+      <w:bookmarkEnd w:id="110"/>
+      <w:r>
+        <w:t xml:space="preserve"> An example of the expected interaction of the </w:t>
       </w:r>
       <w:proofErr w:type="gramStart"/>
       <w:r>
-        <w:rPr>
-          <w:rFonts w:cs="Times New Roman"/>
-        </w:rPr>
-        <w:t>fairly</w:t>
-      </w:r>
-      <w:r>
-        <w:rPr>
-          <w:rFonts w:cs="Times New Roman"/>
-        </w:rPr>
-        <w:t xml:space="preserve"> short</w:t>
+        <w:t>CLI</w:t>
       </w:r>
       <w:proofErr w:type="gramEnd"/>
-      <w:r>
-        <w:rPr>
-          <w:rFonts w:cs="Times New Roman"/>
-        </w:rPr>
-        <w:t xml:space="preserve"> section, just explain how the interface works and what information will be </w:t>
-      </w:r>
-      <w:r>
-        <w:rPr>
-          <w:rFonts w:cs="Times New Roman"/>
-        </w:rPr>
-        <w:t>shown.</w:t>
-      </w:r>
     </w:p>
     <w:p>
       <w:pPr>
@@ -16506,48 +16770,18 @@
           <w:lang w:val="en-GB"/>
         </w:rPr>
       </w:pPr>
-      <w:bookmarkStart w:id="110" w:name="_Toc154920751"/>
-      <w:bookmarkStart w:id="111" w:name="_Toc159229123"/>
+      <w:bookmarkStart w:id="111" w:name="_Toc154920751"/>
+      <w:bookmarkStart w:id="112" w:name="_Toc159229123"/>
       <w:r>
         <w:rPr>
           <w:lang w:val="en-GB"/>
         </w:rPr>
         <w:t>GUI</w:t>
       </w:r>
-      <w:bookmarkEnd w:id="110"/>
       <w:bookmarkEnd w:id="111"/>
-    </w:p>
-    <w:p>
-      <w:pPr>
-        <w:rPr>
-          <w:rFonts w:cs="Times New Roman"/>
-        </w:rPr>
-      </w:pPr>
-      <w:r>
-        <w:rPr>
-          <w:rFonts w:cs="Times New Roman"/>
-        </w:rPr>
-        <w:t xml:space="preserve">Larger section explaining the various design stages of the GUI, </w:t>
-      </w:r>
-      <w:r>
-        <w:rPr>
-          <w:rFonts w:cs="Times New Roman"/>
-        </w:rPr>
-        <w:t>as well</w:t>
-      </w:r>
-      <w:r>
-        <w:rPr>
-          <w:rFonts w:cs="Times New Roman"/>
-        </w:rPr>
-        <w:t xml:space="preserve"> as explaining the MVC implementation. Important to talk about design choices in this section as this is the bulk of the </w:t>
-      </w:r>
-      <w:r>
-        <w:rPr>
-          <w:rFonts w:cs="Times New Roman"/>
-        </w:rPr>
-        <w:t>project.</w:t>
-      </w:r>
-    </w:p>
+      <w:bookmarkEnd w:id="112"/>
+    </w:p>
+    <w:p/>
     <w:p>
       <w:pPr>
         <w:pStyle w:val="Heading3"/>
@@ -16555,36 +16789,54 @@
           <w:lang w:val="en-GB"/>
         </w:rPr>
       </w:pPr>
-      <w:bookmarkStart w:id="112" w:name="_Toc154920752"/>
-      <w:bookmarkStart w:id="113" w:name="_Toc159229124"/>
+      <w:bookmarkStart w:id="113" w:name="_Toc154920752"/>
+      <w:bookmarkStart w:id="114" w:name="_Toc159229124"/>
       <w:r>
         <w:rPr>
           <w:lang w:val="en-GB"/>
         </w:rPr>
+        <w:t>Visualization</w:t>
+      </w:r>
+      <w:bookmarkEnd w:id="113"/>
+      <w:bookmarkEnd w:id="114"/>
+    </w:p>
+    <w:p>
+      <w:pPr>
+        <w:rPr>
+          <w:rFonts w:cs="Times New Roman"/>
+        </w:rPr>
+      </w:pPr>
+      <w:r>
+        <w:rPr>
+          <w:rFonts w:cs="Times New Roman"/>
+        </w:rPr>
+        <w:t xml:space="preserve">A second part to the GUI, explain the design choices and </w:t>
+      </w:r>
+      <w:r>
+        <w:rPr>
+          <w:rFonts w:cs="Times New Roman"/>
+        </w:rPr>
+        <w:t>implementation as well as a section “interpreting the diagram.”</w:t>
+      </w:r>
+    </w:p>
+    <w:p>
+      <w:pPr>
+        <w:pStyle w:val="Heading1"/>
+        <w:rPr>
+          <w:lang w:val="en-GB"/>
+        </w:rPr>
+      </w:pPr>
+      <w:bookmarkStart w:id="115" w:name="_Toc154920753"/>
+      <w:bookmarkStart w:id="116" w:name="_Toc159229125"/>
+      <w:r>
+        <w:rPr>
+          <w:lang w:val="en-GB"/>
+        </w:rPr>
         <w:lastRenderedPageBreak/>
-        <w:t>Visualization</w:t>
-      </w:r>
-      <w:bookmarkEnd w:id="112"/>
-      <w:bookmarkEnd w:id="113"/>
-    </w:p>
-    <w:p>
-      <w:pPr>
-        <w:rPr>
-          <w:rFonts w:cs="Times New Roman"/>
-        </w:rPr>
-      </w:pPr>
-      <w:r>
-        <w:rPr>
-          <w:rFonts w:cs="Times New Roman"/>
-        </w:rPr>
-        <w:t xml:space="preserve">A second part to the GUI, explain the design choices and </w:t>
-      </w:r>
-      <w:r>
-        <w:rPr>
-          <w:rFonts w:cs="Times New Roman"/>
-        </w:rPr>
-        <w:t>implementation as well as a section “interpreting the diagram.”</w:t>
-      </w:r>
+        <w:t>Results</w:t>
+      </w:r>
+      <w:bookmarkEnd w:id="115"/>
+      <w:bookmarkEnd w:id="116"/>
     </w:p>
     <w:p>
       <w:pPr>
@@ -16593,58 +16845,40 @@
           <w:lang w:val="en-GB"/>
         </w:rPr>
       </w:pPr>
-      <w:bookmarkStart w:id="114" w:name="_Toc154920753"/>
-      <w:bookmarkStart w:id="115" w:name="_Toc159229125"/>
+      <w:bookmarkStart w:id="117" w:name="_Toc154920754"/>
+      <w:bookmarkStart w:id="118" w:name="_Toc159229126"/>
       <w:r>
         <w:rPr>
           <w:lang w:val="en-GB"/>
         </w:rPr>
-        <w:t>Results</w:t>
-      </w:r>
-      <w:bookmarkEnd w:id="114"/>
-      <w:bookmarkEnd w:id="115"/>
-    </w:p>
-    <w:p>
-      <w:pPr>
-        <w:pStyle w:val="Heading1"/>
+        <w:t>Evaluation</w:t>
+      </w:r>
+      <w:bookmarkEnd w:id="117"/>
+      <w:bookmarkEnd w:id="118"/>
+    </w:p>
+    <w:p>
+      <w:pPr>
+        <w:pStyle w:val="Heading2"/>
         <w:rPr>
           <w:lang w:val="en-GB"/>
         </w:rPr>
       </w:pPr>
-      <w:bookmarkStart w:id="116" w:name="_Toc154920754"/>
-      <w:bookmarkStart w:id="117" w:name="_Toc159229126"/>
+      <w:bookmarkStart w:id="119" w:name="_Toc154920755"/>
+      <w:bookmarkStart w:id="120" w:name="_Toc159229127"/>
       <w:r>
         <w:rPr>
           <w:lang w:val="en-GB"/>
         </w:rPr>
-        <w:t>Evaluation</w:t>
-      </w:r>
-      <w:bookmarkEnd w:id="116"/>
-      <w:bookmarkEnd w:id="117"/>
-    </w:p>
-    <w:p>
-      <w:pPr>
-        <w:pStyle w:val="Heading2"/>
+        <w:t>Model Evaluation</w:t>
+      </w:r>
+      <w:r>
         <w:rPr>
           <w:lang w:val="en-GB"/>
         </w:rPr>
-      </w:pPr>
-      <w:bookmarkStart w:id="118" w:name="_Toc154920755"/>
-      <w:bookmarkStart w:id="119" w:name="_Toc159229127"/>
-      <w:r>
-        <w:rPr>
-          <w:lang w:val="en-GB"/>
-        </w:rPr>
-        <w:t>Model Evaluation</w:t>
-      </w:r>
-      <w:r>
-        <w:rPr>
-          <w:lang w:val="en-GB"/>
-        </w:rPr>
         <w:t>s</w:t>
       </w:r>
-      <w:bookmarkEnd w:id="118"/>
       <w:bookmarkEnd w:id="119"/>
+      <w:bookmarkEnd w:id="120"/>
     </w:p>
     <w:p>
       <w:pPr>
@@ -16743,16 +16977,16 @@
           <w:lang w:val="en-GB"/>
         </w:rPr>
       </w:pPr>
-      <w:bookmarkStart w:id="120" w:name="_Toc154920756"/>
-      <w:bookmarkStart w:id="121" w:name="_Toc159229128"/>
+      <w:bookmarkStart w:id="121" w:name="_Toc154920756"/>
+      <w:bookmarkStart w:id="122" w:name="_Toc159229128"/>
       <w:r>
         <w:rPr>
           <w:lang w:val="en-GB"/>
         </w:rPr>
         <w:t>GUI Evaluation</w:t>
       </w:r>
-      <w:bookmarkEnd w:id="120"/>
       <w:bookmarkEnd w:id="121"/>
+      <w:bookmarkEnd w:id="122"/>
     </w:p>
     <w:p>
       <w:pPr>
@@ -16809,18 +17043,18 @@
           <w:lang w:val="en-GB"/>
         </w:rPr>
       </w:pPr>
-      <w:bookmarkStart w:id="122" w:name="_Toc154920757"/>
-      <w:bookmarkStart w:id="123" w:name="_Toc159229129"/>
+      <w:bookmarkStart w:id="123" w:name="_Toc154920757"/>
+      <w:bookmarkStart w:id="124" w:name="_Toc159229129"/>
       <w:r>
         <w:rPr>
           <w:lang w:val="en-GB"/>
         </w:rPr>
         <w:t>Conclusion</w:t>
       </w:r>
-      <w:bookmarkEnd w:id="122"/>
       <w:bookmarkEnd w:id="123"/>
-    </w:p>
-    <w:bookmarkStart w:id="124" w:name="_Toc159229130" w:displacedByCustomXml="next"/>
+      <w:bookmarkEnd w:id="124"/>
+    </w:p>
+    <w:bookmarkStart w:id="125" w:name="_Toc159229130" w:displacedByCustomXml="next"/>
     <w:sdt>
       <w:sdtPr>
         <w:rPr>
@@ -16849,7 +17083,7 @@
             </w:rPr>
             <w:t>References</w:t>
           </w:r>
-          <w:bookmarkEnd w:id="124"/>
+          <w:bookmarkEnd w:id="125"/>
         </w:p>
         <w:sdt>
           <w:sdtPr>
@@ -17229,7 +17463,6 @@
                 <w:rPr>
                   <w:noProof/>
                 </w:rPr>
-                <w:lastRenderedPageBreak/>
                 <w:t xml:space="preserve">Thimbleby, Harold. 2016. “Human factors and missed solutions to Enigma design weaknesses.” </w:t>
               </w:r>
               <w:r>
@@ -17288,6 +17521,7 @@
                 <w:rPr>
                   <w:noProof/>
                 </w:rPr>
+                <w:lastRenderedPageBreak/>
                 <w:t xml:space="preserve">n.d. </w:t>
               </w:r>
               <w:r>
@@ -17332,14 +17566,14 @@
           <w:lang w:val="en-GB"/>
         </w:rPr>
       </w:pPr>
-      <w:bookmarkStart w:id="125" w:name="_Toc159229131"/>
+      <w:bookmarkStart w:id="126" w:name="_Toc159229131"/>
       <w:r>
         <w:rPr>
           <w:lang w:val="en-GB"/>
         </w:rPr>
         <w:t>Table of Figures</w:t>
       </w:r>
-      <w:bookmarkEnd w:id="125"/>
+      <w:bookmarkEnd w:id="126"/>
     </w:p>
     <w:p>
       <w:pPr>
@@ -18580,7 +18814,6 @@
         <w:rPr>
           <w:lang w:val="en-GB"/>
         </w:rPr>
-        <w:lastRenderedPageBreak/>
         <w:t>Table of Code Blocks</w:t>
       </w:r>
     </w:p>
@@ -20871,7 +21104,7 @@
     <w:basedOn w:val="Normal"/>
     <w:link w:val="CodeChar"/>
     <w:qFormat/>
-    <w:rsid w:val="001838F9"/>
+    <w:rsid w:val="00A17E73"/>
     <w:pPr>
       <w:pBdr>
         <w:top w:val="single" w:sz="4" w:space="1" w:color="auto"/>
@@ -20879,6 +21112,7 @@
         <w:bottom w:val="single" w:sz="4" w:space="1" w:color="auto"/>
         <w:right w:val="single" w:sz="4" w:space="4" w:color="auto"/>
       </w:pBdr>
+      <w:spacing w:after="20"/>
     </w:pPr>
     <w:rPr>
       <w:rFonts w:ascii="Cascadia Code" w:hAnsi="Cascadia Code"/>
@@ -20891,7 +21125,7 @@
     <w:name w:val="Code Char"/>
     <w:basedOn w:val="DefaultParagraphFont"/>
     <w:link w:val="Code"/>
-    <w:rsid w:val="001838F9"/>
+    <w:rsid w:val="00A17E73"/>
     <w:rPr>
       <w:rFonts w:ascii="Cascadia Code" w:hAnsi="Cascadia Code"/>
       <w:noProof/>

</xml_diff>

<commit_message>
Rewrote model section regarding enigma
- Added flowcharts
- Reduced code blocks
</commit_message>
<xml_diff>
--- a/docs/project/Report.docx
+++ b/docs/project/Report.docx
@@ -12902,10 +12902,7 @@
         <w:fldChar w:fldCharType="end"/>
       </w:r>
       <w:r>
-        <w:t xml:space="preserve"> </w:t>
-      </w:r>
-      <w:r>
-        <w:t>provides an overview of the underlying system developed throughout this project. The subsequent sections provide a detailed account of each package; however, an overview will be given in this section.</w:t>
+        <w:t xml:space="preserve"> provides an overview of the underlying system developed throughout this project. The subsequent sections provide a detailed account of each package; however, an overview will be given in this section.</w:t>
       </w:r>
     </w:p>
     <w:p>
@@ -12987,13 +12984,7 @@
     </w:p>
     <w:p>
       <w:r>
-        <w:t xml:space="preserve">The Enigma package contains all the necessary </w:t>
-      </w:r>
-      <w:r>
-        <w:t>backend functionality</w:t>
-      </w:r>
-      <w:r>
-        <w:t xml:space="preserve"> to accurately model and simulate the Enigma machine and EnigmaPlus. These models are designed to reflect the real-world machines (or hypothetical machine for EnigmaPlus), encrypting any plaintext message into cyphertext and vice versa. In addition, the package also provides pre-built rotor and reflector configurations to the </w:t>
+        <w:t xml:space="preserve">The Enigma package contains all the necessary backend functionality to accurately model and simulate the Enigma machine and EnigmaPlus. These models are designed to reflect the real-world machines (or hypothetical machine for EnigmaPlus), encrypting any plaintext message into cyphertext and vice versa. In addition, the package also provides pre-built rotor and reflector configurations to the </w:t>
       </w:r>
       <w:r>
         <w:rPr>
@@ -13020,19 +13011,7 @@
         <w:t>Config</w:t>
       </w:r>
       <w:r>
-        <w:t xml:space="preserve"> package both aim to provide custom component creation for both the CLI and GUI. They also provide a means of configuring the Enigma machine exclusively for the CLI. The CLI package contains a small demo application allowing the user to quickly configure and operate the model of the Enigma machine. Independently, the GUI package provides the user with a Model-View-Controller </w:t>
-      </w:r>
-      <w:r>
-        <w:t xml:space="preserve">(MVC) </w:t>
-      </w:r>
-      <w:r>
-        <w:t xml:space="preserve">based graphical application allowing the user to configure and operate the machine. In addition, </w:t>
-      </w:r>
-      <w:r>
-        <w:t>the GUI</w:t>
-      </w:r>
-      <w:r>
-        <w:t xml:space="preserve"> provides numerous additional tools aimed towards providing an informative representation of the encryption process.</w:t>
+        <w:t xml:space="preserve"> package both aim to provide custom component creation for both the CLI and GUI. They also provide a means of configuring the Enigma machine exclusively for the CLI. The CLI package contains a small demo application allowing the user to quickly configure and operate the model of the Enigma machine. Independently, the GUI package provides the user with a Model-View-Controller (MVC) based graphical application allowing the user to configure and operate the machine. In addition, the GUI provides numerous additional tools aimed towards providing an informative representation of the encryption process.</w:t>
       </w:r>
     </w:p>
     <w:p/>
@@ -13632,12 +13611,62 @@
         <w:rPr>
           <w:lang w:val="en-US"/>
         </w:rPr>
-        <w:t xml:space="preserve">. This function only encodes one character; however, this can be simply extended using iteration. A flowchart depicting the developed encryption process can be seen in [TODO : Flow chart of encode]. The flowchart shows a call to the rotate function which is presented </w:t>
+        <w:t>. This function only encodes one character; however, this can be simply extended using iteration. A flowchart depicting the developed encryption process can be seen in</w:t>
       </w:r>
       <w:r>
         <w:rPr>
           <w:lang w:val="en-US"/>
         </w:rPr>
+        <w:t xml:space="preserve"> </w:t>
+      </w:r>
+      <w:r>
+        <w:rPr>
+          <w:lang w:val="en-US"/>
+        </w:rPr>
+        <w:fldChar w:fldCharType="begin"/>
+      </w:r>
+      <w:r>
+        <w:rPr>
+          <w:lang w:val="en-US"/>
+        </w:rPr>
+        <w:instrText xml:space="preserve"> REF _Ref160647408 \h </w:instrText>
+      </w:r>
+      <w:r>
+        <w:rPr>
+          <w:lang w:val="en-US"/>
+        </w:rPr>
+      </w:r>
+      <w:r>
+        <w:rPr>
+          <w:lang w:val="en-US"/>
+        </w:rPr>
+        <w:fldChar w:fldCharType="separate"/>
+      </w:r>
+      <w:r>
+        <w:t xml:space="preserve">Figure </w:t>
+      </w:r>
+      <w:r>
+        <w:rPr>
+          <w:noProof/>
+        </w:rPr>
+        <w:t>12</w:t>
+      </w:r>
+      <w:r>
+        <w:rPr>
+          <w:lang w:val="en-US"/>
+        </w:rPr>
+        <w:fldChar w:fldCharType="end"/>
+      </w:r>
+      <w:r>
+        <w:rPr>
+          <w:lang w:val="en-US"/>
+        </w:rPr>
+        <w:t xml:space="preserve">. The flowchart shows a call to the rotate function which is presented </w:t>
+      </w:r>
+      <w:r>
+        <w:rPr>
+          <w:lang w:val="en-US"/>
+        </w:rPr>
         <w:t>as</w:t>
       </w:r>
       <w:r>
@@ -13699,22 +13728,93 @@
     </w:p>
     <w:p>
       <w:pPr>
+        <w:keepNext/>
+        <w:jc w:val="center"/>
+      </w:pPr>
+      <w:r>
         <w:rPr>
           <w:lang w:val="en-US"/>
         </w:rPr>
-      </w:pPr>
-      <w:r>
-        <w:rPr>
-          <w:lang w:val="en-US"/>
-        </w:rPr>
-        <w:t>TODO : Flow chart of encode function here</w:t>
-      </w:r>
-    </w:p>
+        <w:drawing>
+          <wp:inline distT="0" distB="0" distL="0" distR="0" wp14:anchorId="15AD4DEB" wp14:editId="44D26195">
+            <wp:extent cx="3226105" cy="3570136"/>
+            <wp:effectExtent l="0" t="0" r="0" b="0"/>
+            <wp:docPr id="1779536319" name="Picture 1" descr="A diagram of a character&#10;&#10;Description automatically generated"/>
+            <wp:cNvGraphicFramePr>
+              <a:graphicFrameLocks xmlns:a="http://schemas.openxmlformats.org/drawingml/2006/main" noChangeAspect="1"/>
+            </wp:cNvGraphicFramePr>
+            <a:graphic xmlns:a="http://schemas.openxmlformats.org/drawingml/2006/main">
+              <a:graphicData uri="http://schemas.openxmlformats.org/drawingml/2006/picture">
+                <pic:pic xmlns:pic="http://schemas.openxmlformats.org/drawingml/2006/picture">
+                  <pic:nvPicPr>
+                    <pic:cNvPr id="1779536319" name="Picture 1" descr="A diagram of a character&#10;&#10;Description automatically generated"/>
+                    <pic:cNvPicPr/>
+                  </pic:nvPicPr>
+                  <pic:blipFill>
+                    <a:blip r:embed="rId20"/>
+                    <a:stretch>
+                      <a:fillRect/>
+                    </a:stretch>
+                  </pic:blipFill>
+                  <pic:spPr>
+                    <a:xfrm>
+                      <a:off x="0" y="0"/>
+                      <a:ext cx="3232078" cy="3576745"/>
+                    </a:xfrm>
+                    <a:prstGeom prst="rect">
+                      <a:avLst/>
+                    </a:prstGeom>
+                  </pic:spPr>
+                </pic:pic>
+              </a:graphicData>
+            </a:graphic>
+          </wp:inline>
+        </w:drawing>
+      </w:r>
+    </w:p>
+    <w:p>
+      <w:pPr>
+        <w:pStyle w:val="Caption"/>
+      </w:pPr>
+      <w:bookmarkStart w:id="81" w:name="_Ref160647408"/>
+      <w:r>
+        <w:t xml:space="preserve">Figure </w:t>
+      </w:r>
+      <w:r>
+        <w:fldChar w:fldCharType="begin"/>
+      </w:r>
+      <w:r>
+        <w:instrText xml:space="preserve"> SEQ Figure \* ARABIC </w:instrText>
+      </w:r>
+      <w:r>
+        <w:fldChar w:fldCharType="separate"/>
+      </w:r>
+      <w:r>
+        <w:rPr>
+          <w:noProof/>
+        </w:rPr>
+        <w:t>12</w:t>
+      </w:r>
+      <w:r>
+        <w:fldChar w:fldCharType="end"/>
+      </w:r>
+      <w:bookmarkEnd w:id="81"/>
+      <w:r>
+        <w:t xml:space="preserve"> A flowchart depicting the Enigma models </w:t>
+      </w:r>
+      <w:r>
+        <w:t>encryption/decryption steps</w:t>
+      </w:r>
+    </w:p>
+    <w:p/>
+    <w:p/>
+    <w:p/>
     <w:p>
       <w:pPr>
         <w:pStyle w:val="Code"/>
       </w:pPr>
       <w:r>
+        <w:lastRenderedPageBreak/>
         <w:t>FUNCTION rotate() {</w:t>
       </w:r>
     </w:p>
@@ -13878,7 +13978,7 @@
       <w:pPr>
         <w:pStyle w:val="Caption"/>
       </w:pPr>
-      <w:bookmarkStart w:id="81" w:name="_Ref160629895"/>
+      <w:bookmarkStart w:id="82" w:name="_Ref160629895"/>
       <w:r>
         <w:t xml:space="preserve">Code Block </w:t>
       </w:r>
@@ -13900,7 +14000,7 @@
       <w:r>
         <w:fldChar w:fldCharType="end"/>
       </w:r>
-      <w:bookmarkEnd w:id="81"/>
+      <w:bookmarkEnd w:id="82"/>
       <w:r>
         <w:t xml:space="preserve"> The Enigma's rotation mechanism demonstrated by pseudocode</w:t>
       </w:r>
@@ -13923,7 +14023,7 @@
         <w:rPr>
           <w:lang w:val="en-US"/>
         </w:rPr>
-        <w:t>TODO : Talk about EnigmaPlus difference and encryption – flowcharts?</w:t>
+        <w:t>TODO : Explain differences, introduce new UML diagram and provide another flowchart to show difference.</w:t>
       </w:r>
     </w:p>
     <w:p>
@@ -13954,7 +14054,6 @@
         <w:pStyle w:val="Heading2"/>
       </w:pPr>
       <w:r>
-        <w:lastRenderedPageBreak/>
         <w:t>CLI</w:t>
       </w:r>
     </w:p>
@@ -13988,16 +14087,16 @@
           <w:lang w:val="en-GB"/>
         </w:rPr>
       </w:pPr>
-      <w:bookmarkStart w:id="82" w:name="_Toc154920753"/>
-      <w:bookmarkStart w:id="83" w:name="_Toc160610302"/>
+      <w:bookmarkStart w:id="83" w:name="_Toc154920753"/>
+      <w:bookmarkStart w:id="84" w:name="_Toc160610302"/>
       <w:r>
         <w:rPr>
           <w:lang w:val="en-GB"/>
         </w:rPr>
         <w:t>Results</w:t>
       </w:r>
-      <w:bookmarkEnd w:id="82"/>
       <w:bookmarkEnd w:id="83"/>
+      <w:bookmarkEnd w:id="84"/>
     </w:p>
     <w:p>
       <w:pPr>
@@ -14006,16 +14105,16 @@
           <w:lang w:val="en-GB"/>
         </w:rPr>
       </w:pPr>
-      <w:bookmarkStart w:id="84" w:name="_Toc154920754"/>
-      <w:bookmarkStart w:id="85" w:name="_Toc160610303"/>
+      <w:bookmarkStart w:id="85" w:name="_Toc154920754"/>
+      <w:bookmarkStart w:id="86" w:name="_Toc160610303"/>
       <w:r>
         <w:rPr>
           <w:lang w:val="en-GB"/>
         </w:rPr>
         <w:t>Evaluation</w:t>
       </w:r>
-      <w:bookmarkEnd w:id="84"/>
       <w:bookmarkEnd w:id="85"/>
+      <w:bookmarkEnd w:id="86"/>
     </w:p>
     <w:p>
       <w:pPr>
@@ -14024,8 +14123,8 @@
           <w:lang w:val="en-GB"/>
         </w:rPr>
       </w:pPr>
-      <w:bookmarkStart w:id="86" w:name="_Toc154920755"/>
-      <w:bookmarkStart w:id="87" w:name="_Toc160610304"/>
+      <w:bookmarkStart w:id="87" w:name="_Toc154920755"/>
+      <w:bookmarkStart w:id="88" w:name="_Toc160610304"/>
       <w:r>
         <w:rPr>
           <w:lang w:val="en-GB"/>
@@ -14038,8 +14137,8 @@
         </w:rPr>
         <w:t>s</w:t>
       </w:r>
-      <w:bookmarkEnd w:id="86"/>
       <w:bookmarkEnd w:id="87"/>
+      <w:bookmarkEnd w:id="88"/>
     </w:p>
     <w:p>
       <w:pPr>
@@ -14138,16 +14237,16 @@
           <w:lang w:val="en-GB"/>
         </w:rPr>
       </w:pPr>
-      <w:bookmarkStart w:id="88" w:name="_Toc154920756"/>
-      <w:bookmarkStart w:id="89" w:name="_Toc160610305"/>
+      <w:bookmarkStart w:id="89" w:name="_Toc154920756"/>
+      <w:bookmarkStart w:id="90" w:name="_Toc160610305"/>
       <w:r>
         <w:rPr>
           <w:lang w:val="en-GB"/>
         </w:rPr>
         <w:t>GUI Evaluation</w:t>
       </w:r>
-      <w:bookmarkEnd w:id="88"/>
       <w:bookmarkEnd w:id="89"/>
+      <w:bookmarkEnd w:id="90"/>
     </w:p>
     <w:p>
       <w:pPr>
@@ -14204,18 +14303,19 @@
           <w:lang w:val="en-GB"/>
         </w:rPr>
       </w:pPr>
-      <w:bookmarkStart w:id="90" w:name="_Toc154920757"/>
-      <w:bookmarkStart w:id="91" w:name="_Toc160610306"/>
+      <w:bookmarkStart w:id="91" w:name="_Toc154920757"/>
+      <w:bookmarkStart w:id="92" w:name="_Toc160610306"/>
       <w:r>
         <w:rPr>
           <w:lang w:val="en-GB"/>
         </w:rPr>
+        <w:lastRenderedPageBreak/>
         <w:t>Conclusion</w:t>
       </w:r>
-      <w:bookmarkEnd w:id="90"/>
       <w:bookmarkEnd w:id="91"/>
-    </w:p>
-    <w:bookmarkStart w:id="92" w:name="_Toc160610307" w:displacedByCustomXml="next"/>
+      <w:bookmarkEnd w:id="92"/>
+    </w:p>
+    <w:bookmarkStart w:id="93" w:name="_Toc160610307" w:displacedByCustomXml="next"/>
     <w:sdt>
       <w:sdtPr>
         <w:rPr>
@@ -14244,7 +14344,7 @@
             </w:rPr>
             <w:t>References</w:t>
           </w:r>
-          <w:bookmarkEnd w:id="92"/>
+          <w:bookmarkEnd w:id="93"/>
         </w:p>
         <w:sdt>
           <w:sdtPr>
@@ -14580,7 +14680,6 @@
                 <w:rPr>
                   <w:noProof/>
                 </w:rPr>
-                <w:lastRenderedPageBreak/>
                 <w:t xml:space="preserve">Smart, Nigel P. 2016. “The enigma machine.” </w:t>
               </w:r>
               <w:r>
@@ -14727,7 +14826,7 @@
           <w:lang w:val="en-GB"/>
         </w:rPr>
       </w:pPr>
-      <w:bookmarkStart w:id="93" w:name="_Toc160610308"/>
+      <w:bookmarkStart w:id="94" w:name="_Toc160610308"/>
       <w:r>
         <w:rPr>
           <w:lang w:val="en-GB"/>
@@ -14740,7 +14839,7 @@
         </w:rPr>
         <w:t xml:space="preserve"> of Figures</w:t>
       </w:r>
-      <w:bookmarkEnd w:id="93"/>
+      <w:bookmarkEnd w:id="94"/>
     </w:p>
     <w:p>
       <w:pPr>
@@ -15296,7 +15395,7 @@
           <w:lang w:val="en-GB"/>
         </w:rPr>
       </w:pPr>
-      <w:bookmarkStart w:id="94" w:name="_Toc160610309"/>
+      <w:bookmarkStart w:id="95" w:name="_Toc160610309"/>
       <w:r>
         <w:rPr>
           <w:lang w:val="en-GB"/>
@@ -15309,7 +15408,7 @@
         </w:rPr>
         <w:t>of Tables</w:t>
       </w:r>
-      <w:bookmarkEnd w:id="94"/>
+      <w:bookmarkEnd w:id="95"/>
     </w:p>
     <w:p>
       <w:pPr>
@@ -15479,7 +15578,7 @@
           <w:lang w:val="en-GB"/>
         </w:rPr>
       </w:pPr>
-      <w:bookmarkStart w:id="95" w:name="_Toc160610310"/>
+      <w:bookmarkStart w:id="96" w:name="_Toc160610310"/>
       <w:r>
         <w:rPr>
           <w:lang w:val="en-GB"/>
@@ -15492,7 +15591,7 @@
         </w:rPr>
         <w:t xml:space="preserve"> of Equations</w:t>
       </w:r>
-      <w:bookmarkEnd w:id="95"/>
+      <w:bookmarkEnd w:id="96"/>
     </w:p>
     <w:p>
       <w:pPr>
@@ -15993,7 +16092,7 @@
           <w:lang w:val="en-GB"/>
         </w:rPr>
       </w:pPr>
-      <w:bookmarkStart w:id="96" w:name="_Toc160610311"/>
+      <w:bookmarkStart w:id="97" w:name="_Toc160610311"/>
       <w:r>
         <w:rPr>
           <w:lang w:val="en-GB"/>
@@ -16006,7 +16105,7 @@
         </w:rPr>
         <w:t xml:space="preserve"> of Code Blocks</w:t>
       </w:r>
-      <w:bookmarkEnd w:id="96"/>
+      <w:bookmarkEnd w:id="97"/>
     </w:p>
     <w:p>
       <w:pPr>
@@ -16096,7 +16195,7 @@
       </w:r>
     </w:p>
     <w:sectPr>
-      <w:footerReference w:type="default" r:id="rId20"/>
+      <w:footerReference w:type="default" r:id="rId21"/>
       <w:pgSz w:w="11906" w:h="16838"/>
       <w:pgMar w:top="1440" w:right="1440" w:bottom="1440" w:left="1440" w:header="708" w:footer="708" w:gutter="0"/>
       <w:cols w:space="708"/>

</xml_diff>

<commit_message>
First draft of Enigma D&I
</commit_message>
<xml_diff>
--- a/docs/project/Report.docx
+++ b/docs/project/Report.docx
@@ -5715,7 +5715,15 @@
         <w:fldChar w:fldCharType="end"/>
       </w:r>
       <w:r>
-        <w:t xml:space="preserve"> A photo of Enigma I showing the plugboard, keyboard and lampboard. Only a small portion of the rotors are </w:t>
+        <w:t xml:space="preserve"> A photo of Enigma I </w:t>
+      </w:r>
+      <w:proofErr w:type="gramStart"/>
+      <w:r>
+        <w:t>showing</w:t>
+      </w:r>
+      <w:proofErr w:type="gramEnd"/>
+      <w:r>
+        <w:t xml:space="preserve"> the plugboard, keyboard and lampboard. Only a small portion of the rotors are </w:t>
       </w:r>
       <w:r>
         <w:t>visible,</w:t>
@@ -6430,7 +6438,15 @@
         <w:t>Enigma I</w:t>
       </w:r>
       <w:r>
-        <w:t xml:space="preserve"> demonstrating their internal wiring as well as the location of the notch. For example, rotor I will map A to E and B to K provided the rotor is in rest position (Position A and Ring setting A).</w:t>
+        <w:t xml:space="preserve"> </w:t>
+      </w:r>
+      <w:proofErr w:type="gramStart"/>
+      <w:r>
+        <w:t>demonstrating</w:t>
+      </w:r>
+      <w:proofErr w:type="gramEnd"/>
+      <w:r>
+        <w:t xml:space="preserve"> their internal wiring as well as the location of the notch. For example, rotor I will map A to E and B to K provided the rotor is in rest position (Position A and Ring setting A).</w:t>
       </w:r>
     </w:p>
     <w:tbl>
@@ -9206,8 +9222,13 @@
       </w:r>
       <w:bookmarkEnd w:id="45"/>
       <w:r>
-        <w:t>A wiring diagram to show a plugboards potential encoding</w:t>
-      </w:r>
+        <w:t xml:space="preserve">A wiring diagram to show a plugboards potential </w:t>
+      </w:r>
+      <w:proofErr w:type="gramStart"/>
+      <w:r>
+        <w:t>encoding</w:t>
+      </w:r>
+      <w:proofErr w:type="gramEnd"/>
     </w:p>
     <w:p>
       <w:r>
@@ -9428,6 +9449,7 @@
       <w:r>
         <w:t xml:space="preserve"> An equation and additional constraints to describe the behaviour of an Enigma </w:t>
       </w:r>
+      <w:proofErr w:type="gramStart"/>
       <w:r>
         <w:t>r</w:t>
       </w:r>
@@ -9436,6 +9458,7 @@
       </w:r>
       <w:bookmarkEnd w:id="47"/>
       <w:bookmarkEnd w:id="48"/>
+      <w:proofErr w:type="gramEnd"/>
     </w:p>
     <w:p>
       <w:pPr>
@@ -9516,8 +9539,13 @@
       </w:r>
       <w:bookmarkEnd w:id="49"/>
       <w:r>
-        <w:t>A wiring diagram to show a potential encoding for a reflector</w:t>
-      </w:r>
+        <w:t xml:space="preserve">A wiring diagram to show a potential encoding for a </w:t>
+      </w:r>
+      <w:proofErr w:type="gramStart"/>
+      <w:r>
+        <w:t>reflector</w:t>
+      </w:r>
+      <w:proofErr w:type="gramEnd"/>
     </w:p>
     <w:p>
       <w:pPr>
@@ -10207,10 +10235,15 @@
         </m:r>
       </m:oMath>
       <w:r>
-        <w:t xml:space="preserve"> represents the ring setting</w:t>
+        <w:t xml:space="preserve"> represents the ring </w:t>
+      </w:r>
+      <w:proofErr w:type="gramStart"/>
+      <w:r>
+        <w:t>setting</w:t>
       </w:r>
       <w:bookmarkEnd w:id="51"/>
       <w:bookmarkEnd w:id="52"/>
+      <w:proofErr w:type="gramEnd"/>
     </w:p>
     <w:p>
       <w:pPr>
@@ -10357,10 +10390,12 @@
       <w:r>
         <w:t xml:space="preserve">. The diagram on the right shows the same rotor as on the left, but with a rotation of </w:t>
       </w:r>
+      <w:proofErr w:type="gramStart"/>
       <w:r>
         <w:t>one</w:t>
       </w:r>
       <w:bookmarkEnd w:id="54"/>
+      <w:proofErr w:type="gramEnd"/>
     </w:p>
     <w:p>
       <w:r>
@@ -10855,9 +10890,11 @@
       <w:r>
         <w:t xml:space="preserve">. In fact, work from Tang, </w:t>
       </w:r>
+      <w:proofErr w:type="gramStart"/>
       <w:r>
         <w:t>Lee</w:t>
       </w:r>
+      <w:proofErr w:type="gramEnd"/>
       <w:r>
         <w:t xml:space="preserve"> and Russo </w:t>
       </w:r>
@@ -11951,7 +11988,15 @@
         <w:t xml:space="preserve"> plugboard</w:t>
       </w:r>
       <w:r>
-        <w:t xml:space="preserve"> cables are used. Ring setting is omitted as it was not changed by the Germans. Based on work from Tang, Lee and Russo </w:t>
+        <w:t xml:space="preserve"> cables are used. Ring setting is omitted as it was not changed by the Germans. Based on work from Tang, </w:t>
+      </w:r>
+      <w:proofErr w:type="gramStart"/>
+      <w:r>
+        <w:t>Lee</w:t>
+      </w:r>
+      <w:proofErr w:type="gramEnd"/>
+      <w:r>
+        <w:t xml:space="preserve"> and Russo </w:t>
       </w:r>
       <w:sdt>
         <w:sdtPr>
@@ -12079,7 +12124,15 @@
         </w:sdtContent>
       </w:sdt>
       <w:r>
-        <w:t xml:space="preserve"> in order to increase the key space. Other machines inspired by Enigma</w:t>
+        <w:t xml:space="preserve"> </w:t>
+      </w:r>
+      <w:proofErr w:type="gramStart"/>
+      <w:r>
+        <w:t>in order to</w:t>
+      </w:r>
+      <w:proofErr w:type="gramEnd"/>
+      <w:r>
+        <w:t xml:space="preserve"> increase the key space. Other machines inspired by Enigma</w:t>
       </w:r>
       <w:r>
         <w:t>,</w:t>
@@ -12459,7 +12512,15 @@
         <w:t xml:space="preserve"> the main inspiration for “EnigmaPlus”</w:t>
       </w:r>
       <w:r>
-        <w:t>. By representing this circuit as a wiring diagram similar to Figures 6-7, a logical model for this machine can be inferred</w:t>
+        <w:t xml:space="preserve">. By representing this circuit as a wiring diagram </w:t>
+      </w:r>
+      <w:proofErr w:type="gramStart"/>
+      <w:r>
+        <w:t>similar to</w:t>
+      </w:r>
+      <w:proofErr w:type="gramEnd"/>
+      <w:r>
+        <w:t xml:space="preserve"> Figures 6-7, a logical model for this machine can be inferred</w:t>
       </w:r>
       <w:r>
         <w:t xml:space="preserve"> as shown in</w:t>
@@ -12791,7 +12852,15 @@
         <w:t xml:space="preserve"> </w:t>
       </w:r>
       <w:r>
-        <w:t>offers extremely interactive 3D simulation of the Enigma machine. This simulation allows full control of the machine down to each minute detail. Users can open different parts of the machine with their mouse and drag and drop rotors into place on a virtual model of the machine. The level of detail in this simulation offers an authentic experience for the user and is highly recommended for those who would like to experience the machine as a whole.</w:t>
+        <w:t xml:space="preserve">offers extremely interactive 3D simulation of the Enigma machine. This simulation allows full control of the machine down to each minute detail. Users can open different parts of the machine with their mouse and drag and drop rotors into place on a virtual model of the machine. The level of detail in this simulation offers an authentic experience for the user and is highly recommended for those who would like to experience the </w:t>
+      </w:r>
+      <w:proofErr w:type="gramStart"/>
+      <w:r>
+        <w:t>machine as a whole</w:t>
+      </w:r>
+      <w:proofErr w:type="gramEnd"/>
+      <w:r>
+        <w:t>.</w:t>
       </w:r>
     </w:p>
     <w:p>
@@ -12843,7 +12912,15 @@
         <w:t>s</w:t>
       </w:r>
       <w:r>
-        <w:t xml:space="preserve"> 3-7. This particular page was the inspiration </w:t>
+        <w:t xml:space="preserve"> 3-7. This </w:t>
+      </w:r>
+      <w:proofErr w:type="gramStart"/>
+      <w:r>
+        <w:t>particular page</w:t>
+      </w:r>
+      <w:proofErr w:type="gramEnd"/>
+      <w:r>
+        <w:t xml:space="preserve"> was the inspiration </w:t>
       </w:r>
       <w:r>
         <w:t>for the visualiser functionality for this project</w:t>
@@ -12979,8 +13056,13 @@
       </w:r>
       <w:bookmarkEnd w:id="79"/>
       <w:r>
-        <w:t xml:space="preserve"> A diagram depicting the underlying system of this project</w:t>
-      </w:r>
+        <w:t xml:space="preserve"> A diagram depicting the underlying system of this </w:t>
+      </w:r>
+      <w:proofErr w:type="gramStart"/>
+      <w:r>
+        <w:t>project</w:t>
+      </w:r>
+      <w:proofErr w:type="gramEnd"/>
     </w:p>
     <w:p>
       <w:r>
@@ -13030,11 +13112,19 @@
           <w:lang w:val="en-US"/>
         </w:rPr>
       </w:pPr>
+      <w:proofErr w:type="gramStart"/>
       <w:r>
         <w:rPr>
           <w:lang w:val="en-US"/>
         </w:rPr>
-        <w:t>TODO : Give description of all tools and technologies used in this project, focus more on existing packages such as JavaFX. Justify Choices</w:t>
+        <w:t>TODO :</w:t>
+      </w:r>
+      <w:proofErr w:type="gramEnd"/>
+      <w:r>
+        <w:rPr>
+          <w:lang w:val="en-US"/>
+        </w:rPr>
+        <w:t xml:space="preserve"> Give description of all tools and technologies used in this project, focus more on existing packages such as JavaFX. Justify Choices</w:t>
       </w:r>
     </w:p>
     <w:p>
@@ -13220,8 +13310,13 @@
       </w:r>
       <w:bookmarkEnd w:id="80"/>
       <w:r>
-        <w:t xml:space="preserve"> UML diagram depicting the Enigma package, omitting EnigmaPlus</w:t>
-      </w:r>
+        <w:t xml:space="preserve"> UML diagram depicting the Enigma package, omitting </w:t>
+      </w:r>
+      <w:proofErr w:type="gramStart"/>
+      <w:r>
+        <w:t>EnigmaPlus</w:t>
+      </w:r>
+      <w:proofErr w:type="gramEnd"/>
     </w:p>
     <w:p>
       <w:pPr>
@@ -13233,7 +13328,21 @@
         <w:rPr>
           <w:lang w:val="en-US"/>
         </w:rPr>
-        <w:t xml:space="preserve">The majority of the components within enigma are some form of substitution cypher therefore a common representation was needed to represent this. At first, </w:t>
+        <w:t xml:space="preserve">The majority of the components within enigma are some </w:t>
+      </w:r>
+      <w:proofErr w:type="gramStart"/>
+      <w:r>
+        <w:rPr>
+          <w:lang w:val="en-US"/>
+        </w:rPr>
+        <w:t>form</w:t>
+      </w:r>
+      <w:proofErr w:type="gramEnd"/>
+      <w:r>
+        <w:rPr>
+          <w:lang w:val="en-US"/>
+        </w:rPr>
+        <w:t xml:space="preserve"> of substitution cypher therefore a common representation was needed to represent this. At first, </w:t>
       </w:r>
       <w:r>
         <w:rPr>
@@ -13306,12 +13415,26 @@
         <w:rPr>
           <w:lang w:val="en-US"/>
         </w:rPr>
-        <w:t xml:space="preserve">turnover position </w:t>
-      </w:r>
+        <w:t xml:space="preserve">turnover </w:t>
+      </w:r>
+      <w:proofErr w:type="gramStart"/>
       <w:r>
         <w:rPr>
           <w:lang w:val="en-US"/>
         </w:rPr>
+        <w:t>position</w:t>
+      </w:r>
+      <w:proofErr w:type="gramEnd"/>
+      <w:r>
+        <w:rPr>
+          <w:lang w:val="en-US"/>
+        </w:rPr>
+        <w:t xml:space="preserve"> </w:t>
+      </w:r>
+      <w:r>
+        <w:rPr>
+          <w:lang w:val="en-US"/>
+        </w:rPr>
         <w:t xml:space="preserve">and ring setting. Therefore, the </w:t>
       </w:r>
       <w:r>
@@ -13555,7 +13678,21 @@
         <w:rPr>
           <w:lang w:val="en-US"/>
         </w:rPr>
-        <w:t xml:space="preserve">components of the physical machine. In order to accurately recreate the encryption process, two key functions were developed, encode and rotate. The former takes a plaintext character as </w:t>
+        <w:t xml:space="preserve">components of the physical machine. </w:t>
+      </w:r>
+      <w:proofErr w:type="gramStart"/>
+      <w:r>
+        <w:rPr>
+          <w:lang w:val="en-US"/>
+        </w:rPr>
+        <w:t>In order to</w:t>
+      </w:r>
+      <w:proofErr w:type="gramEnd"/>
+      <w:r>
+        <w:rPr>
+          <w:lang w:val="en-US"/>
+        </w:rPr>
+        <w:t xml:space="preserve"> accurately recreate the encryption process, two key functions were developed, encode and rotate. The former takes a plaintext character as </w:t>
       </w:r>
       <w:r>
         <w:rPr>
@@ -13732,14 +13869,11 @@
         <w:jc w:val="center"/>
       </w:pPr>
       <w:r>
-        <w:rPr>
-          <w:lang w:val="en-US"/>
-        </w:rPr>
         <w:drawing>
-          <wp:inline distT="0" distB="0" distL="0" distR="0" wp14:anchorId="15AD4DEB" wp14:editId="44D26195">
-            <wp:extent cx="3226105" cy="3570136"/>
-            <wp:effectExtent l="0" t="0" r="0" b="0"/>
-            <wp:docPr id="1779536319" name="Picture 1" descr="A diagram of a character&#10;&#10;Description automatically generated"/>
+          <wp:inline distT="0" distB="0" distL="0" distR="0" wp14:anchorId="6E8C72D4" wp14:editId="759E1BD9">
+            <wp:extent cx="3828979" cy="4245996"/>
+            <wp:effectExtent l="0" t="0" r="635" b="2540"/>
+            <wp:docPr id="2088934454" name="Picture 1" descr="A diagram of a character&#10;&#10;Description automatically generated"/>
             <wp:cNvGraphicFramePr>
               <a:graphicFrameLocks xmlns:a="http://schemas.openxmlformats.org/drawingml/2006/main" noChangeAspect="1"/>
             </wp:cNvGraphicFramePr>
@@ -13747,7 +13881,7 @@
               <a:graphicData uri="http://schemas.openxmlformats.org/drawingml/2006/picture">
                 <pic:pic xmlns:pic="http://schemas.openxmlformats.org/drawingml/2006/picture">
                   <pic:nvPicPr>
-                    <pic:cNvPr id="1779536319" name="Picture 1" descr="A diagram of a character&#10;&#10;Description automatically generated"/>
+                    <pic:cNvPr id="2088934454" name="Picture 1" descr="A diagram of a character&#10;&#10;Description automatically generated"/>
                     <pic:cNvPicPr/>
                   </pic:nvPicPr>
                   <pic:blipFill>
@@ -13759,7 +13893,7 @@
                   <pic:spPr>
                     <a:xfrm>
                       <a:off x="0" y="0"/>
-                      <a:ext cx="3232078" cy="3576745"/>
+                      <a:ext cx="3848661" cy="4267821"/>
                     </a:xfrm>
                     <a:prstGeom prst="rect">
                       <a:avLst/>
@@ -13800,15 +13934,20 @@
       </w:r>
       <w:bookmarkEnd w:id="81"/>
       <w:r>
-        <w:t xml:space="preserve"> A flowchart depicting the Enigma models </w:t>
+        <w:t xml:space="preserve"> A flowchart depicting the Enigma </w:t>
+      </w:r>
+      <w:proofErr w:type="gramStart"/>
+      <w:r>
+        <w:t>models</w:t>
+      </w:r>
+      <w:proofErr w:type="gramEnd"/>
+      <w:r>
+        <w:t xml:space="preserve"> </w:t>
       </w:r>
       <w:r>
         <w:t>encryption/decryption steps</w:t>
       </w:r>
     </w:p>
-    <w:p/>
-    <w:p/>
-    <w:p/>
     <w:p>
       <w:pPr>
         <w:pStyle w:val="Code"/>
@@ -14002,8 +14141,13 @@
       </w:r>
       <w:bookmarkEnd w:id="82"/>
       <w:r>
-        <w:t xml:space="preserve"> The Enigma's rotation mechanism demonstrated by pseudocode</w:t>
-      </w:r>
+        <w:t xml:space="preserve"> The Enigma's rotation mechanism demonstrated by </w:t>
+      </w:r>
+      <w:proofErr w:type="gramStart"/>
+      <w:r>
+        <w:t>pseudocode</w:t>
+      </w:r>
+      <w:proofErr w:type="gramEnd"/>
     </w:p>
     <w:p>
       <w:pPr>
@@ -14023,8 +14167,252 @@
         <w:rPr>
           <w:lang w:val="en-US"/>
         </w:rPr>
-        <w:t>TODO : Explain differences, introduce new UML diagram and provide another flowchart to show difference.</w:t>
-      </w:r>
+        <w:t xml:space="preserve">At a later point in the design and implementation process, it was decided that the EnigmaPlus model would be developed alongside the original machine. As such a readjustment was made to the structure of the Enigma package as demonstrated in [Figure]. This new UML diagram shows both EnigmaPlus and Enigma </w:t>
+      </w:r>
+      <w:proofErr w:type="gramStart"/>
+      <w:r>
+        <w:rPr>
+          <w:lang w:val="en-US"/>
+        </w:rPr>
+        <w:t>inheriting</w:t>
+      </w:r>
+      <w:proofErr w:type="gramEnd"/>
+      <w:r>
+        <w:rPr>
+          <w:lang w:val="en-US"/>
+        </w:rPr>
+        <w:t xml:space="preserve"> from a base class called </w:t>
+      </w:r>
+      <w:r>
+        <w:rPr>
+          <w:rStyle w:val="InlineCodeChar"/>
+        </w:rPr>
+        <w:t>RotorMachineBase</w:t>
+      </w:r>
+      <w:r>
+        <w:rPr>
+          <w:lang w:val="en-US"/>
+        </w:rPr>
+        <w:t>. This class was included to help reduce the amount of duplicated code within the package as well as ensure the two models work in similar fashions.</w:t>
+      </w:r>
+    </w:p>
+    <w:p>
+      <w:pPr>
+        <w:keepNext/>
+        <w:jc w:val="center"/>
+      </w:pPr>
+      <w:r>
+        <w:rPr>
+          <w:noProof/>
+        </w:rPr>
+        <w:drawing>
+          <wp:inline distT="0" distB="0" distL="0" distR="0" wp14:anchorId="5D23F7E5" wp14:editId="55883031">
+            <wp:extent cx="4015122" cy="4309607"/>
+            <wp:effectExtent l="0" t="0" r="4445" b="0"/>
+            <wp:docPr id="1697828456" name="Picture 1" descr="A diagram of a computer program&#10;&#10;Description automatically generated"/>
+            <wp:cNvGraphicFramePr>
+              <a:graphicFrameLocks xmlns:a="http://schemas.openxmlformats.org/drawingml/2006/main" noChangeAspect="1"/>
+            </wp:cNvGraphicFramePr>
+            <a:graphic xmlns:a="http://schemas.openxmlformats.org/drawingml/2006/main">
+              <a:graphicData uri="http://schemas.openxmlformats.org/drawingml/2006/picture">
+                <pic:pic xmlns:pic="http://schemas.openxmlformats.org/drawingml/2006/picture">
+                  <pic:nvPicPr>
+                    <pic:cNvPr id="1697828456" name="Picture 1" descr="A diagram of a computer program&#10;&#10;Description automatically generated"/>
+                    <pic:cNvPicPr/>
+                  </pic:nvPicPr>
+                  <pic:blipFill>
+                    <a:blip r:embed="rId21"/>
+                    <a:stretch>
+                      <a:fillRect/>
+                    </a:stretch>
+                  </pic:blipFill>
+                  <pic:spPr>
+                    <a:xfrm>
+                      <a:off x="0" y="0"/>
+                      <a:ext cx="4075851" cy="4374791"/>
+                    </a:xfrm>
+                    <a:prstGeom prst="rect">
+                      <a:avLst/>
+                    </a:prstGeom>
+                  </pic:spPr>
+                </pic:pic>
+              </a:graphicData>
+            </a:graphic>
+          </wp:inline>
+        </w:drawing>
+      </w:r>
+    </w:p>
+    <w:p>
+      <w:pPr>
+        <w:pStyle w:val="Caption"/>
+      </w:pPr>
+      <w:r>
+        <w:t xml:space="preserve">Figure </w:t>
+      </w:r>
+      <w:r>
+        <w:fldChar w:fldCharType="begin"/>
+      </w:r>
+      <w:r>
+        <w:instrText xml:space="preserve"> SEQ Figure \* ARABIC </w:instrText>
+      </w:r>
+      <w:r>
+        <w:fldChar w:fldCharType="separate"/>
+      </w:r>
+      <w:r>
+        <w:rPr>
+          <w:noProof/>
+        </w:rPr>
+        <w:t>13</w:t>
+      </w:r>
+      <w:r>
+        <w:fldChar w:fldCharType="end"/>
+      </w:r>
+      <w:r>
+        <w:t xml:space="preserve"> A UML diagram showing both Enigma and EnigmaPlus</w:t>
+      </w:r>
+    </w:p>
+    <w:p>
+      <w:pPr>
+        <w:rPr>
+          <w:lang w:val="en-US"/>
+        </w:rPr>
+      </w:pPr>
+      <w:r>
+        <w:rPr>
+          <w:lang w:val="en-US"/>
+        </w:rPr>
+        <w:lastRenderedPageBreak/>
+        <w:t xml:space="preserve">The differences between Enigma and EnigmaPlus are small but important. The encryption process of EnigmaPlus worked differently, in which encoding and decoding are two distinct operations. Consequently, both an encode and decode function were developed in which one is the inverse of the other. </w:t>
+      </w:r>
+      <w:r>
+        <w:rPr>
+          <w:lang w:val="en-US"/>
+        </w:rPr>
+        <w:fldChar w:fldCharType="begin"/>
+      </w:r>
+      <w:r>
+        <w:rPr>
+          <w:lang w:val="en-US"/>
+        </w:rPr>
+        <w:instrText xml:space="preserve"> REF _Ref160953826 \h </w:instrText>
+      </w:r>
+      <w:r>
+        <w:rPr>
+          <w:lang w:val="en-US"/>
+        </w:rPr>
+      </w:r>
+      <w:r>
+        <w:rPr>
+          <w:lang w:val="en-US"/>
+        </w:rPr>
+        <w:fldChar w:fldCharType="separate"/>
+      </w:r>
+      <w:r>
+        <w:t xml:space="preserve">Figure </w:t>
+      </w:r>
+      <w:r>
+        <w:rPr>
+          <w:noProof/>
+        </w:rPr>
+        <w:t>14</w:t>
+      </w:r>
+      <w:r>
+        <w:rPr>
+          <w:lang w:val="en-US"/>
+        </w:rPr>
+        <w:fldChar w:fldCharType="end"/>
+      </w:r>
+      <w:r>
+        <w:rPr>
+          <w:lang w:val="en-US"/>
+        </w:rPr>
+        <w:t xml:space="preserve"> shows a flowchart depicting both the encode and decode function for EnigmaPlus. By observing the steps of these algorithms carefully, the inverse relationship becomes clear.</w:t>
+      </w:r>
+    </w:p>
+    <w:p>
+      <w:pPr>
+        <w:keepNext/>
+        <w:jc w:val="center"/>
+      </w:pPr>
+      <w:r>
+        <w:rPr>
+          <w:lang w:val="en-US"/>
+        </w:rPr>
+        <w:drawing>
+          <wp:inline distT="0" distB="0" distL="0" distR="0" wp14:anchorId="550B287C" wp14:editId="231733D1">
+            <wp:extent cx="4425894" cy="4794637"/>
+            <wp:effectExtent l="0" t="0" r="0" b="6350"/>
+            <wp:docPr id="1218650184" name="Picture 1" descr="A diagram of a character&#10;&#10;Description automatically generated"/>
+            <wp:cNvGraphicFramePr>
+              <a:graphicFrameLocks xmlns:a="http://schemas.openxmlformats.org/drawingml/2006/main" noChangeAspect="1"/>
+            </wp:cNvGraphicFramePr>
+            <a:graphic xmlns:a="http://schemas.openxmlformats.org/drawingml/2006/main">
+              <a:graphicData uri="http://schemas.openxmlformats.org/drawingml/2006/picture">
+                <pic:pic xmlns:pic="http://schemas.openxmlformats.org/drawingml/2006/picture">
+                  <pic:nvPicPr>
+                    <pic:cNvPr id="1218650184" name="Picture 1" descr="A diagram of a character&#10;&#10;Description automatically generated"/>
+                    <pic:cNvPicPr/>
+                  </pic:nvPicPr>
+                  <pic:blipFill>
+                    <a:blip r:embed="rId22"/>
+                    <a:stretch>
+                      <a:fillRect/>
+                    </a:stretch>
+                  </pic:blipFill>
+                  <pic:spPr>
+                    <a:xfrm>
+                      <a:off x="0" y="0"/>
+                      <a:ext cx="4432911" cy="4802239"/>
+                    </a:xfrm>
+                    <a:prstGeom prst="rect">
+                      <a:avLst/>
+                    </a:prstGeom>
+                  </pic:spPr>
+                </pic:pic>
+              </a:graphicData>
+            </a:graphic>
+          </wp:inline>
+        </w:drawing>
+      </w:r>
+    </w:p>
+    <w:p>
+      <w:pPr>
+        <w:pStyle w:val="Caption"/>
+        <w:rPr>
+          <w:lang w:val="en-US"/>
+        </w:rPr>
+      </w:pPr>
+      <w:bookmarkStart w:id="83" w:name="_Ref160953826"/>
+      <w:r>
+        <w:t xml:space="preserve">Figure </w:t>
+      </w:r>
+      <w:r>
+        <w:fldChar w:fldCharType="begin"/>
+      </w:r>
+      <w:r>
+        <w:instrText xml:space="preserve"> SEQ Figure \* ARABIC </w:instrText>
+      </w:r>
+      <w:r>
+        <w:fldChar w:fldCharType="separate"/>
+      </w:r>
+      <w:r>
+        <w:rPr>
+          <w:noProof/>
+        </w:rPr>
+        <w:t>14</w:t>
+      </w:r>
+      <w:r>
+        <w:fldChar w:fldCharType="end"/>
+      </w:r>
+      <w:bookmarkEnd w:id="83"/>
+      <w:r>
+        <w:t xml:space="preserve"> EnigmaPlus encryption and decryption </w:t>
+      </w:r>
+      <w:proofErr w:type="gramStart"/>
+      <w:r>
+        <w:t>flowcharts</w:t>
+      </w:r>
+      <w:proofErr w:type="gramEnd"/>
     </w:p>
     <w:p>
       <w:pPr>
@@ -14036,9 +14424,76 @@
     </w:p>
     <w:p>
       <w:pPr>
+        <w:rPr>
+          <w:lang w:val="en-US"/>
+        </w:rPr>
+      </w:pPr>
+      <w:r>
+        <w:rPr>
+          <w:lang w:val="en-US"/>
+        </w:rPr>
+        <w:t>In addition to the models developed in this project, numerous classes were added to the Enigma package to create ease-of-use. Whilst these features are not core components of Enigma, they were included in this section as they are useful to have whilst developing applications by offering interesting information regarding the model. Some of these features are not present in previous UML diagrams and they were added much later in the design process and are less noteworthy.</w:t>
+      </w:r>
+    </w:p>
+    <w:p>
+      <w:pPr>
+        <w:rPr>
+          <w:lang w:val="en-US"/>
+        </w:rPr>
+      </w:pPr>
+      <w:r>
+        <w:rPr>
+          <w:lang w:val="en-US"/>
+        </w:rPr>
+        <w:t>Two logger classes were implemented that log both Enigma and EnigmaPlus. These loggers are static classes which are utilized by both models so that they can provide a step-by-step outline of the encryption/decryption process. The loggers also provide information such as the current rotation at any given frame in the encryption, the effect that each component has on an input letter and all other information regarding the state of the model.</w:t>
+      </w:r>
+    </w:p>
+    <w:p>
+      <w:pPr>
+        <w:rPr>
+          <w:lang w:val="en-US"/>
+        </w:rPr>
+      </w:pPr>
+      <w:r>
+        <w:rPr>
+          <w:lang w:val="en-US"/>
+        </w:rPr>
+        <w:t>Whilst developing the GUI for this project, it was decided that additional functionality was needed for each model. This new functionality generates a list of all wiring connections in the model at any given frame by using enumeration, in which each letter of the alphabet is</w:t>
+      </w:r>
+      <w:r>
+        <w:rPr>
+          <w:lang w:val="en-US"/>
+        </w:rPr>
+        <w:t xml:space="preserve"> encrypted (without rotation </w:t>
+      </w:r>
+      <w:r>
+        <w:rPr>
+          <w:lang w:val="en-US"/>
+        </w:rPr>
+        <w:lastRenderedPageBreak/>
+        <w:t>applied in this case) and the scrambling of the letter is recorded at each component. This addition allowed for a complete picture of the model to be generated at any time and was used extensively in the GUI development.</w:t>
+      </w:r>
+    </w:p>
+    <w:p>
+      <w:pPr>
         <w:pStyle w:val="Heading2"/>
       </w:pPr>
       <w:r>
+        <w:t>Config and Parsers</w:t>
+      </w:r>
+    </w:p>
+    <w:p>
+      <w:pPr>
+        <w:rPr>
+          <w:lang w:val="en-US"/>
+        </w:rPr>
+      </w:pPr>
+    </w:p>
+    <w:p>
+      <w:pPr>
+        <w:pStyle w:val="Heading2"/>
+      </w:pPr>
+      <w:r>
         <w:t>GUI</w:t>
       </w:r>
     </w:p>
@@ -14059,86 +14514,63 @@
     </w:p>
     <w:p>
       <w:pPr>
-        <w:rPr>
-          <w:lang w:val="en-US"/>
-        </w:rPr>
-      </w:pPr>
+        <w:pStyle w:val="Heading1"/>
+        <w:rPr>
+          <w:lang w:val="en-GB"/>
+        </w:rPr>
+      </w:pPr>
+      <w:bookmarkStart w:id="84" w:name="_Toc154920753"/>
+      <w:bookmarkStart w:id="85" w:name="_Toc160610302"/>
+      <w:r>
+        <w:rPr>
+          <w:lang w:val="en-GB"/>
+        </w:rPr>
+        <w:t>Results</w:t>
+      </w:r>
+      <w:bookmarkEnd w:id="84"/>
+      <w:bookmarkEnd w:id="85"/>
+    </w:p>
+    <w:p>
+      <w:pPr>
+        <w:pStyle w:val="Heading1"/>
+        <w:rPr>
+          <w:lang w:val="en-GB"/>
+        </w:rPr>
+      </w:pPr>
+      <w:bookmarkStart w:id="86" w:name="_Toc154920754"/>
+      <w:bookmarkStart w:id="87" w:name="_Toc160610303"/>
+      <w:r>
+        <w:rPr>
+          <w:lang w:val="en-GB"/>
+        </w:rPr>
+        <w:t>Evaluation</w:t>
+      </w:r>
+      <w:bookmarkEnd w:id="86"/>
+      <w:bookmarkEnd w:id="87"/>
     </w:p>
     <w:p>
       <w:pPr>
         <w:pStyle w:val="Heading2"/>
-      </w:pPr>
-      <w:r>
-        <w:t>Config and Parsers</w:t>
-      </w:r>
-    </w:p>
-    <w:p>
-      <w:pPr>
-        <w:rPr>
-          <w:lang w:val="en-US"/>
-        </w:rPr>
-      </w:pPr>
-    </w:p>
-    <w:p/>
-    <w:p>
-      <w:pPr>
-        <w:pStyle w:val="Heading1"/>
         <w:rPr>
           <w:lang w:val="en-GB"/>
         </w:rPr>
       </w:pPr>
-      <w:bookmarkStart w:id="83" w:name="_Toc154920753"/>
-      <w:bookmarkStart w:id="84" w:name="_Toc160610302"/>
+      <w:bookmarkStart w:id="88" w:name="_Toc154920755"/>
+      <w:bookmarkStart w:id="89" w:name="_Toc160610304"/>
       <w:r>
         <w:rPr>
           <w:lang w:val="en-GB"/>
         </w:rPr>
-        <w:t>Results</w:t>
-      </w:r>
-      <w:bookmarkEnd w:id="83"/>
-      <w:bookmarkEnd w:id="84"/>
-    </w:p>
-    <w:p>
-      <w:pPr>
-        <w:pStyle w:val="Heading1"/>
+        <w:t>Model Evaluation</w:t>
+      </w:r>
+      <w:r>
         <w:rPr>
           <w:lang w:val="en-GB"/>
         </w:rPr>
-      </w:pPr>
-      <w:bookmarkStart w:id="85" w:name="_Toc154920754"/>
-      <w:bookmarkStart w:id="86" w:name="_Toc160610303"/>
-      <w:r>
-        <w:rPr>
-          <w:lang w:val="en-GB"/>
-        </w:rPr>
-        <w:t>Evaluation</w:t>
-      </w:r>
-      <w:bookmarkEnd w:id="85"/>
-      <w:bookmarkEnd w:id="86"/>
-    </w:p>
-    <w:p>
-      <w:pPr>
-        <w:pStyle w:val="Heading2"/>
-        <w:rPr>
-          <w:lang w:val="en-GB"/>
-        </w:rPr>
-      </w:pPr>
-      <w:bookmarkStart w:id="87" w:name="_Toc154920755"/>
-      <w:bookmarkStart w:id="88" w:name="_Toc160610304"/>
-      <w:r>
-        <w:rPr>
-          <w:lang w:val="en-GB"/>
-        </w:rPr>
-        <w:t>Model Evaluation</w:t>
-      </w:r>
-      <w:r>
-        <w:rPr>
-          <w:lang w:val="en-GB"/>
-        </w:rPr>
         <w:t>s</w:t>
       </w:r>
-      <w:bookmarkEnd w:id="87"/>
       <w:bookmarkEnd w:id="88"/>
+      <w:bookmarkEnd w:id="89"/>
     </w:p>
     <w:p>
       <w:pPr>
@@ -14237,16 +14669,16 @@
           <w:lang w:val="en-GB"/>
         </w:rPr>
       </w:pPr>
-      <w:bookmarkStart w:id="89" w:name="_Toc154920756"/>
-      <w:bookmarkStart w:id="90" w:name="_Toc160610305"/>
+      <w:bookmarkStart w:id="90" w:name="_Toc154920756"/>
+      <w:bookmarkStart w:id="91" w:name="_Toc160610305"/>
       <w:r>
         <w:rPr>
           <w:lang w:val="en-GB"/>
         </w:rPr>
         <w:t>GUI Evaluation</w:t>
       </w:r>
-      <w:bookmarkEnd w:id="89"/>
       <w:bookmarkEnd w:id="90"/>
+      <w:bookmarkEnd w:id="91"/>
     </w:p>
     <w:p>
       <w:pPr>
@@ -14303,19 +14735,18 @@
           <w:lang w:val="en-GB"/>
         </w:rPr>
       </w:pPr>
-      <w:bookmarkStart w:id="91" w:name="_Toc154920757"/>
-      <w:bookmarkStart w:id="92" w:name="_Toc160610306"/>
+      <w:bookmarkStart w:id="92" w:name="_Toc154920757"/>
+      <w:bookmarkStart w:id="93" w:name="_Toc160610306"/>
       <w:r>
         <w:rPr>
           <w:lang w:val="en-GB"/>
         </w:rPr>
-        <w:lastRenderedPageBreak/>
         <w:t>Conclusion</w:t>
       </w:r>
-      <w:bookmarkEnd w:id="91"/>
       <w:bookmarkEnd w:id="92"/>
-    </w:p>
-    <w:bookmarkStart w:id="93" w:name="_Toc160610307" w:displacedByCustomXml="next"/>
+      <w:bookmarkEnd w:id="93"/>
+    </w:p>
+    <w:bookmarkStart w:id="94" w:name="_Toc160610307" w:displacedByCustomXml="next"/>
     <w:sdt>
       <w:sdtPr>
         <w:rPr>
@@ -14344,7 +14775,7 @@
             </w:rPr>
             <w:t>References</w:t>
           </w:r>
-          <w:bookmarkEnd w:id="93"/>
+          <w:bookmarkEnd w:id="94"/>
         </w:p>
         <w:sdt>
           <w:sdtPr>
@@ -14622,6 +15053,7 @@
                 <w:rPr>
                   <w:noProof/>
                 </w:rPr>
+                <w:lastRenderedPageBreak/>
                 <w:t xml:space="preserve">Owen, Jaren. 2021. “How did the Enigma Machine work?” </w:t>
               </w:r>
               <w:r>
@@ -14826,7 +15258,7 @@
           <w:lang w:val="en-GB"/>
         </w:rPr>
       </w:pPr>
-      <w:bookmarkStart w:id="94" w:name="_Toc160610308"/>
+      <w:bookmarkStart w:id="95" w:name="_Toc160610308"/>
       <w:r>
         <w:rPr>
           <w:lang w:val="en-GB"/>
@@ -14839,7 +15271,7 @@
         </w:rPr>
         <w:t xml:space="preserve"> of Figures</w:t>
       </w:r>
-      <w:bookmarkEnd w:id="94"/>
+      <w:bookmarkEnd w:id="95"/>
     </w:p>
     <w:p>
       <w:pPr>
@@ -15395,7 +15827,7 @@
           <w:lang w:val="en-GB"/>
         </w:rPr>
       </w:pPr>
-      <w:bookmarkStart w:id="95" w:name="_Toc160610309"/>
+      <w:bookmarkStart w:id="96" w:name="_Toc160610309"/>
       <w:r>
         <w:rPr>
           <w:lang w:val="en-GB"/>
@@ -15408,7 +15840,7 @@
         </w:rPr>
         <w:t>of Tables</w:t>
       </w:r>
-      <w:bookmarkEnd w:id="95"/>
+      <w:bookmarkEnd w:id="96"/>
     </w:p>
     <w:p>
       <w:pPr>
@@ -15578,7 +16010,7 @@
           <w:lang w:val="en-GB"/>
         </w:rPr>
       </w:pPr>
-      <w:bookmarkStart w:id="96" w:name="_Toc160610310"/>
+      <w:bookmarkStart w:id="97" w:name="_Toc160610310"/>
       <w:r>
         <w:rPr>
           <w:lang w:val="en-GB"/>
@@ -15591,7 +16023,7 @@
         </w:rPr>
         <w:t xml:space="preserve"> of Equations</w:t>
       </w:r>
-      <w:bookmarkEnd w:id="96"/>
+      <w:bookmarkEnd w:id="97"/>
     </w:p>
     <w:p>
       <w:pPr>
@@ -16092,7 +16524,7 @@
           <w:lang w:val="en-GB"/>
         </w:rPr>
       </w:pPr>
-      <w:bookmarkStart w:id="97" w:name="_Toc160610311"/>
+      <w:bookmarkStart w:id="98" w:name="_Toc160610311"/>
       <w:r>
         <w:rPr>
           <w:lang w:val="en-GB"/>
@@ -16105,7 +16537,7 @@
         </w:rPr>
         <w:t xml:space="preserve"> of Code Blocks</w:t>
       </w:r>
-      <w:bookmarkEnd w:id="97"/>
+      <w:bookmarkEnd w:id="98"/>
     </w:p>
     <w:p>
       <w:pPr>
@@ -16195,7 +16627,7 @@
       </w:r>
     </w:p>
     <w:sectPr>
-      <w:footerReference w:type="default" r:id="rId21"/>
+      <w:footerReference w:type="default" r:id="rId23"/>
       <w:pgSz w:w="11906" w:h="16838"/>
       <w:pgMar w:top="1440" w:right="1440" w:bottom="1440" w:left="1440" w:header="708" w:footer="708" w:gutter="0"/>
       <w:cols w:space="708"/>

</xml_diff>

<commit_message>
Design and Implementation First Draft
</commit_message>
<xml_diff>
--- a/docs/project/Report.docx
+++ b/docs/project/Report.docx
@@ -4729,7 +4729,7 @@
               <w:rPr>
                 <w:rFonts w:cs="Times New Roman"/>
               </w:rPr>
-              <w:t xml:space="preserve">The CLI should be </w:t>
+              <w:t xml:space="preserve">The CLI should </w:t>
             </w:r>
             <w:r>
               <w:rPr>
@@ -4811,14 +4811,22 @@
               <w:rPr>
                 <w:rFonts w:cs="Times New Roman"/>
               </w:rPr>
-              <w:t xml:space="preserve"> In addition, it should aim to visually reflect the machine</w:t>
+              <w:t xml:space="preserve"> In addition, it should aim to </w:t>
             </w:r>
             <w:r>
               <w:rPr>
                 <w:rFonts w:cs="Times New Roman"/>
               </w:rPr>
-              <w:t xml:space="preserve">. </w:t>
+              <w:t xml:space="preserve">be easy to use and reflect the layout of the physical </w:t>
             </w:r>
+            <w:proofErr w:type="gramStart"/>
+            <w:r>
+              <w:rPr>
+                <w:rFonts w:cs="Times New Roman"/>
+              </w:rPr>
+              <w:t>machine</w:t>
+            </w:r>
+            <w:proofErr w:type="gramEnd"/>
           </w:p>
           <w:p>
             <w:pPr>
@@ -8740,6 +8748,7 @@
         </w:rPr>
       </w:pPr>
       <w:bookmarkStart w:id="44" w:name="_Toc160610283"/>
+      <w:bookmarkStart w:id="45" w:name="_Ref160976025"/>
       <w:r>
         <w:rPr>
           <w:lang w:val="en-GB"/>
@@ -8747,6 +8756,7 @@
         <w:t>Abstractions</w:t>
       </w:r>
       <w:bookmarkEnd w:id="44"/>
+      <w:bookmarkEnd w:id="45"/>
     </w:p>
     <w:p>
       <w:r>
@@ -9194,7 +9204,7 @@
       <w:pPr>
         <w:pStyle w:val="Caption"/>
       </w:pPr>
-      <w:bookmarkStart w:id="45" w:name="_Toc160964782"/>
+      <w:bookmarkStart w:id="46" w:name="_Toc160964782"/>
       <w:r>
         <w:t xml:space="preserve">Figure </w:t>
       </w:r>
@@ -9229,7 +9239,7 @@
       <w:r>
         <w:t>encoding</w:t>
       </w:r>
-      <w:bookmarkEnd w:id="45"/>
+      <w:bookmarkEnd w:id="46"/>
       <w:proofErr w:type="gramEnd"/>
     </w:p>
     <w:p>
@@ -9420,9 +9430,9 @@
           <w:i w:val="0"/>
         </w:rPr>
       </w:pPr>
-      <w:bookmarkStart w:id="46" w:name="_Ref158212623"/>
-      <w:bookmarkStart w:id="47" w:name="_Toc158213186"/>
-      <w:bookmarkStart w:id="48" w:name="_Toc160964765"/>
+      <w:bookmarkStart w:id="47" w:name="_Ref158212623"/>
+      <w:bookmarkStart w:id="48" w:name="_Toc158213186"/>
+      <w:bookmarkStart w:id="49" w:name="_Toc160964765"/>
       <w:r>
         <w:t xml:space="preserve">Equation </w:t>
       </w:r>
@@ -9447,7 +9457,7 @@
         </w:rPr>
         <w:fldChar w:fldCharType="end"/>
       </w:r>
-      <w:bookmarkEnd w:id="46"/>
+      <w:bookmarkEnd w:id="47"/>
       <w:r>
         <w:t xml:space="preserve"> An equation and additional constraints to describe the behaviour of an Enigma </w:t>
       </w:r>
@@ -9458,8 +9468,8 @@
       <w:r>
         <w:t>eflector</w:t>
       </w:r>
-      <w:bookmarkEnd w:id="47"/>
       <w:bookmarkEnd w:id="48"/>
+      <w:bookmarkEnd w:id="49"/>
       <w:proofErr w:type="gramEnd"/>
     </w:p>
     <w:p>
@@ -9511,7 +9521,7 @@
       <w:pPr>
         <w:pStyle w:val="Caption"/>
       </w:pPr>
-      <w:bookmarkStart w:id="49" w:name="_Toc160964783"/>
+      <w:bookmarkStart w:id="50" w:name="_Toc160964783"/>
       <w:r>
         <w:t xml:space="preserve">Figure </w:t>
       </w:r>
@@ -9546,7 +9556,7 @@
       <w:r>
         <w:t>reflector</w:t>
       </w:r>
-      <w:bookmarkEnd w:id="49"/>
+      <w:bookmarkEnd w:id="50"/>
       <w:proofErr w:type="gramEnd"/>
     </w:p>
     <w:p>
@@ -10180,9 +10190,9 @@
       <w:pPr>
         <w:pStyle w:val="Caption"/>
       </w:pPr>
-      <w:bookmarkStart w:id="50" w:name="_Ref158106899"/>
-      <w:bookmarkStart w:id="51" w:name="_Toc158213187"/>
-      <w:bookmarkStart w:id="52" w:name="_Toc160964766"/>
+      <w:bookmarkStart w:id="51" w:name="_Ref158106899"/>
+      <w:bookmarkStart w:id="52" w:name="_Toc158213187"/>
+      <w:bookmarkStart w:id="53" w:name="_Toc160964766"/>
       <w:r>
         <w:t xml:space="preserve">Equation </w:t>
       </w:r>
@@ -10201,7 +10211,7 @@
       <w:r>
         <w:fldChar w:fldCharType="end"/>
       </w:r>
-      <w:bookmarkEnd w:id="50"/>
+      <w:bookmarkEnd w:id="51"/>
       <w:r>
         <w:t xml:space="preserve"> A function to represent the encoding behaviour of the rotor where x and x` are letters</w:t>
       </w:r>
@@ -10243,8 +10253,8 @@
       <w:r>
         <w:t>setting</w:t>
       </w:r>
-      <w:bookmarkEnd w:id="51"/>
       <w:bookmarkEnd w:id="52"/>
+      <w:bookmarkEnd w:id="53"/>
       <w:proofErr w:type="gramEnd"/>
     </w:p>
     <w:p>
@@ -10338,8 +10348,8 @@
       <w:pPr>
         <w:pStyle w:val="Caption"/>
       </w:pPr>
-      <w:bookmarkStart w:id="53" w:name="_Ref158106695"/>
-      <w:bookmarkStart w:id="54" w:name="_Toc160964784"/>
+      <w:bookmarkStart w:id="54" w:name="_Ref158106695"/>
+      <w:bookmarkStart w:id="55" w:name="_Toc160964784"/>
       <w:r>
         <w:t xml:space="preserve">Figure </w:t>
       </w:r>
@@ -10364,7 +10374,7 @@
         </w:rPr>
         <w:fldChar w:fldCharType="end"/>
       </w:r>
-      <w:bookmarkEnd w:id="53"/>
+      <w:bookmarkEnd w:id="54"/>
       <w:r>
         <w:t xml:space="preserve"> </w:t>
       </w:r>
@@ -10396,7 +10406,7 @@
       <w:r>
         <w:t>one</w:t>
       </w:r>
-      <w:bookmarkEnd w:id="54"/>
+      <w:bookmarkEnd w:id="55"/>
       <w:proofErr w:type="gramEnd"/>
     </w:p>
     <w:p>
@@ -10514,7 +10524,7 @@
       <w:pPr>
         <w:pStyle w:val="Caption"/>
       </w:pPr>
-      <w:bookmarkStart w:id="55" w:name="_Toc160964785"/>
+      <w:bookmarkStart w:id="56" w:name="_Toc160964785"/>
       <w:r>
         <w:t xml:space="preserve">Figure </w:t>
       </w:r>
@@ -10551,7 +10561,7 @@
       <w:r>
         <w:t xml:space="preserve"> The names of each rotor/reflector do not match the encodings but are given as an example.</w:t>
       </w:r>
-      <w:bookmarkEnd w:id="55"/>
+      <w:bookmarkEnd w:id="56"/>
     </w:p>
     <w:p>
       <w:pPr>
@@ -10603,7 +10613,8 @@
       <w:pPr>
         <w:pStyle w:val="Caption"/>
       </w:pPr>
-      <w:bookmarkStart w:id="56" w:name="_Toc160964786"/>
+      <w:bookmarkStart w:id="57" w:name="_Toc160964786"/>
+      <w:bookmarkStart w:id="58" w:name="_Ref160976327"/>
       <w:r>
         <w:t xml:space="preserve">Figure </w:t>
       </w:r>
@@ -10628,6 +10639,7 @@
         </w:rPr>
         <w:fldChar w:fldCharType="end"/>
       </w:r>
+      <w:bookmarkEnd w:id="58"/>
       <w:r>
         <w:t xml:space="preserve"> An example of an encryption/decryption taking place in an Enigma I machine. In this case A </w:t>
       </w:r>
@@ -10637,7 +10649,7 @@
       <w:r>
         <w:t>to C.</w:t>
       </w:r>
-      <w:bookmarkEnd w:id="56"/>
+      <w:bookmarkEnd w:id="57"/>
     </w:p>
     <w:p>
       <w:pPr>
@@ -10646,12 +10658,12 @@
           <w:lang w:val="en-GB"/>
         </w:rPr>
       </w:pPr>
-      <w:bookmarkStart w:id="57" w:name="_Toc154920739"/>
-      <w:bookmarkStart w:id="58" w:name="_Ref157502754"/>
-      <w:bookmarkStart w:id="59" w:name="_Ref157502803"/>
-      <w:bookmarkStart w:id="60" w:name="_Ref157502856"/>
-      <w:bookmarkStart w:id="61" w:name="_Ref157502866"/>
-      <w:bookmarkStart w:id="62" w:name="_Toc160610284"/>
+      <w:bookmarkStart w:id="59" w:name="_Toc154920739"/>
+      <w:bookmarkStart w:id="60" w:name="_Ref157502754"/>
+      <w:bookmarkStart w:id="61" w:name="_Ref157502803"/>
+      <w:bookmarkStart w:id="62" w:name="_Ref157502856"/>
+      <w:bookmarkStart w:id="63" w:name="_Ref157502866"/>
+      <w:bookmarkStart w:id="64" w:name="_Toc160610284"/>
       <w:r>
         <w:rPr>
           <w:lang w:val="en-GB"/>
@@ -10659,18 +10671,18 @@
         <w:lastRenderedPageBreak/>
         <w:t>Design Flaws</w:t>
       </w:r>
-      <w:bookmarkEnd w:id="57"/>
-      <w:bookmarkEnd w:id="58"/>
       <w:bookmarkEnd w:id="59"/>
       <w:bookmarkEnd w:id="60"/>
       <w:bookmarkEnd w:id="61"/>
+      <w:bookmarkEnd w:id="62"/>
+      <w:bookmarkEnd w:id="63"/>
       <w:r>
         <w:rPr>
           <w:lang w:val="en-GB"/>
         </w:rPr>
         <w:t xml:space="preserve"> &amp; Remedies</w:t>
       </w:r>
-      <w:bookmarkEnd w:id="62"/>
+      <w:bookmarkEnd w:id="64"/>
     </w:p>
     <w:p>
       <w:pPr>
@@ -10679,16 +10691,16 @@
           <w:lang w:val="en-GB"/>
         </w:rPr>
       </w:pPr>
-      <w:bookmarkStart w:id="63" w:name="_Ref158720154"/>
-      <w:bookmarkStart w:id="64" w:name="_Toc160610285"/>
+      <w:bookmarkStart w:id="65" w:name="_Ref158720154"/>
+      <w:bookmarkStart w:id="66" w:name="_Toc160610285"/>
       <w:r>
         <w:rPr>
           <w:lang w:val="en-GB"/>
         </w:rPr>
         <w:t>Cypher Strength</w:t>
       </w:r>
-      <w:bookmarkEnd w:id="63"/>
-      <w:bookmarkEnd w:id="64"/>
+      <w:bookmarkEnd w:id="65"/>
+      <w:bookmarkEnd w:id="66"/>
     </w:p>
     <w:p>
       <w:r>
@@ -11488,14 +11500,7 @@
               <w:rFonts w:eastAsiaTheme="minorEastAsia"/>
               <w:noProof/>
             </w:rPr>
-            <w:t xml:space="preserve"> </w:t>
-          </w:r>
-          <w:r>
-            <w:rPr>
-              <w:rFonts w:eastAsiaTheme="minorEastAsia"/>
-              <w:noProof/>
-            </w:rPr>
-            <w:t>(Thimbleby 2016)</w:t>
+            <w:t xml:space="preserve"> (Thimbleby 2016)</w:t>
           </w:r>
           <w:r>
             <w:rPr>
@@ -11659,9 +11664,9 @@
       <w:pPr>
         <w:pStyle w:val="Caption"/>
       </w:pPr>
-      <w:bookmarkStart w:id="65" w:name="_Ref158212021"/>
-      <w:bookmarkStart w:id="66" w:name="_Toc158213188"/>
-      <w:bookmarkStart w:id="67" w:name="_Toc160964767"/>
+      <w:bookmarkStart w:id="67" w:name="_Ref158212021"/>
+      <w:bookmarkStart w:id="68" w:name="_Toc158213188"/>
+      <w:bookmarkStart w:id="69" w:name="_Toc160964767"/>
       <w:r>
         <w:t xml:space="preserve">Equation </w:t>
       </w:r>
@@ -11686,12 +11691,12 @@
         </w:rPr>
         <w:fldChar w:fldCharType="end"/>
       </w:r>
-      <w:bookmarkEnd w:id="65"/>
+      <w:bookmarkEnd w:id="67"/>
       <w:r>
         <w:t xml:space="preserve"> Definition of double factorial</w:t>
       </w:r>
-      <w:bookmarkEnd w:id="66"/>
-      <w:bookmarkEnd w:id="67"/>
+      <w:bookmarkEnd w:id="68"/>
+      <w:bookmarkEnd w:id="69"/>
     </w:p>
     <w:p>
       <w:pPr>
@@ -11962,9 +11967,9 @@
           <w:i w:val="0"/>
         </w:rPr>
       </w:pPr>
-      <w:bookmarkStart w:id="68" w:name="_Ref158211604"/>
-      <w:bookmarkStart w:id="69" w:name="_Toc158213189"/>
-      <w:bookmarkStart w:id="70" w:name="_Toc160964768"/>
+      <w:bookmarkStart w:id="70" w:name="_Ref158211604"/>
+      <w:bookmarkStart w:id="71" w:name="_Toc158213189"/>
+      <w:bookmarkStart w:id="72" w:name="_Toc160964768"/>
       <w:r>
         <w:t xml:space="preserve">Equation </w:t>
       </w:r>
@@ -11989,7 +11994,7 @@
         </w:rPr>
         <w:fldChar w:fldCharType="end"/>
       </w:r>
-      <w:bookmarkEnd w:id="68"/>
+      <w:bookmarkEnd w:id="70"/>
       <w:r>
         <w:t xml:space="preserve"> The number of settings (key space) of Enigma I assuming 10</w:t>
       </w:r>
@@ -12036,26 +12041,26 @@
       <w:r>
         <w:t>.</w:t>
       </w:r>
-      <w:bookmarkEnd w:id="69"/>
-      <w:bookmarkEnd w:id="70"/>
-    </w:p>
-    <w:p>
-      <w:pPr>
-        <w:pStyle w:val="Heading3"/>
-        <w:rPr>
-          <w:lang w:val="en-GB"/>
-        </w:rPr>
-      </w:pPr>
-      <w:bookmarkStart w:id="71" w:name="_Ref160206385"/>
-      <w:bookmarkStart w:id="72" w:name="_Toc160610286"/>
-      <w:r>
-        <w:rPr>
-          <w:lang w:val="en-GB"/>
-        </w:rPr>
-        <w:t>Improving the Machine</w:t>
-      </w:r>
       <w:bookmarkEnd w:id="71"/>
       <w:bookmarkEnd w:id="72"/>
+    </w:p>
+    <w:p>
+      <w:pPr>
+        <w:pStyle w:val="Heading3"/>
+        <w:rPr>
+          <w:lang w:val="en-GB"/>
+        </w:rPr>
+      </w:pPr>
+      <w:bookmarkStart w:id="73" w:name="_Ref160206385"/>
+      <w:bookmarkStart w:id="74" w:name="_Toc160610286"/>
+      <w:r>
+        <w:rPr>
+          <w:lang w:val="en-GB"/>
+        </w:rPr>
+        <w:t>Improving the Machine</w:t>
+      </w:r>
+      <w:bookmarkEnd w:id="73"/>
+      <w:bookmarkEnd w:id="74"/>
     </w:p>
     <w:p>
       <w:pPr>
@@ -12327,7 +12332,7 @@
       <w:r>
         <w:t>demonstrates a circuit that only uses 3 rotors omitting both the reflector and the plugboard. By removing these two components, it avoids both self-coding and reciprocal coding by separating encoding and decoding into two distinct functions. For encoding, the current would pass from right to left, and vice versa for decoding. Whilst this model does not include the plugboar</w:t>
       </w:r>
-      <w:bookmarkStart w:id="73" w:name="_Toc154920741"/>
+      <w:bookmarkStart w:id="75" w:name="_Toc154920741"/>
       <w:r>
         <w:t xml:space="preserve">d, so long as it is only applied once in an encryption, it can still be </w:t>
       </w:r>
@@ -12416,8 +12421,8 @@
       <w:pPr>
         <w:pStyle w:val="Caption"/>
       </w:pPr>
-      <w:bookmarkStart w:id="74" w:name="_Ref159153964"/>
-      <w:bookmarkStart w:id="75" w:name="_Toc160964787"/>
+      <w:bookmarkStart w:id="76" w:name="_Ref159153964"/>
+      <w:bookmarkStart w:id="77" w:name="_Toc160964787"/>
       <w:r>
         <w:t xml:space="preserve">Figure </w:t>
       </w:r>
@@ -12442,7 +12447,7 @@
         </w:rPr>
         <w:fldChar w:fldCharType="end"/>
       </w:r>
-      <w:bookmarkEnd w:id="74"/>
+      <w:bookmarkEnd w:id="76"/>
       <w:r>
         <w:t xml:space="preserve"> A circuit showing an Enigma style machine avoiding both self-coding and reciprocal coding. Taken from Figure 6 </w:t>
       </w:r>
@@ -12472,7 +12477,7 @@
           </w:r>
         </w:sdtContent>
       </w:sdt>
-      <w:bookmarkEnd w:id="75"/>
+      <w:bookmarkEnd w:id="77"/>
     </w:p>
     <w:p>
       <w:pPr>
@@ -12633,8 +12638,8 @@
       <w:pPr>
         <w:pStyle w:val="Caption"/>
       </w:pPr>
-      <w:bookmarkStart w:id="76" w:name="_Ref159148223"/>
-      <w:bookmarkStart w:id="77" w:name="_Toc160964788"/>
+      <w:bookmarkStart w:id="78" w:name="_Ref159148223"/>
+      <w:bookmarkStart w:id="79" w:name="_Toc160964788"/>
       <w:r>
         <w:t xml:space="preserve">Figure </w:t>
       </w:r>
@@ -12659,7 +12664,7 @@
         </w:rPr>
         <w:fldChar w:fldCharType="end"/>
       </w:r>
-      <w:bookmarkEnd w:id="76"/>
+      <w:bookmarkEnd w:id="78"/>
       <w:r>
         <w:t xml:space="preserve"> A wiring diagram depicting "EnigmaPlus". Note that there is no reflector </w:t>
       </w:r>
@@ -12675,8 +12680,8 @@
       <w:r>
         <w:t xml:space="preserve"> directions.</w:t>
       </w:r>
-      <w:bookmarkEnd w:id="73"/>
-      <w:bookmarkEnd w:id="77"/>
+      <w:bookmarkEnd w:id="75"/>
+      <w:bookmarkEnd w:id="79"/>
     </w:p>
     <w:p>
       <w:pPr>
@@ -12685,14 +12690,16 @@
           <w:lang w:val="en-GB"/>
         </w:rPr>
       </w:pPr>
-      <w:bookmarkStart w:id="78" w:name="_Toc160610287"/>
+      <w:bookmarkStart w:id="80" w:name="_Toc160610287"/>
+      <w:bookmarkStart w:id="81" w:name="_Ref160966847"/>
       <w:r>
         <w:rPr>
           <w:lang w:val="en-GB"/>
         </w:rPr>
         <w:t>Related work</w:t>
       </w:r>
-      <w:bookmarkEnd w:id="78"/>
+      <w:bookmarkEnd w:id="80"/>
+      <w:bookmarkEnd w:id="81"/>
     </w:p>
     <w:p>
       <w:r>
@@ -12828,8 +12835,16 @@
         <w:t xml:space="preserve"> </w:t>
       </w:r>
       <w:r>
-        <w:t>presents a sleeker UI allowing the user to configure the machine as well as encode/decode their messages. The design of this webpage strays from the original look and feel of the machine, offering a new and simpler way to interact with it. Much of the design points for my project were inspired by this page.</w:t>
-      </w:r>
+        <w:t xml:space="preserve">presents a sleeker UI allowing the user to configure the machine as well as encode/decode their messages. The design of this webpage strays from the original look and feel of the machine, offering a new and simpler way to interact with it. </w:t>
+      </w:r>
+      <w:r>
+        <w:t xml:space="preserve">Much of the design aspects of this projects were inspired by this </w:t>
+      </w:r>
+      <w:proofErr w:type="gramStart"/>
+      <w:r>
+        <w:t>webpage</w:t>
+      </w:r>
+      <w:proofErr w:type="gramEnd"/>
     </w:p>
     <w:p>
       <w:r>
@@ -12954,8 +12969,8 @@
           <w:lang w:val="en-GB"/>
         </w:rPr>
       </w:pPr>
-      <w:bookmarkStart w:id="79" w:name="_Toc154920742"/>
-      <w:bookmarkStart w:id="80" w:name="_Toc160610288"/>
+      <w:bookmarkStart w:id="82" w:name="_Toc154920742"/>
+      <w:bookmarkStart w:id="83" w:name="_Toc160610288"/>
       <w:r>
         <w:rPr>
           <w:lang w:val="en-GB"/>
@@ -12963,8 +12978,8 @@
         <w:lastRenderedPageBreak/>
         <w:t>Design &amp; Implementation</w:t>
       </w:r>
-      <w:bookmarkEnd w:id="79"/>
-      <w:bookmarkEnd w:id="80"/>
+      <w:bookmarkEnd w:id="82"/>
+      <w:bookmarkEnd w:id="83"/>
     </w:p>
     <w:p>
       <w:r>
@@ -13001,14 +13016,11 @@
         <w:jc w:val="center"/>
       </w:pPr>
       <w:r>
-        <w:rPr>
-          <w:noProof/>
-        </w:rPr>
         <w:drawing>
-          <wp:inline distT="0" distB="0" distL="0" distR="0" wp14:anchorId="4A7EA4E3" wp14:editId="47DF331D">
-            <wp:extent cx="5637976" cy="4261900"/>
-            <wp:effectExtent l="0" t="0" r="1270" b="5715"/>
-            <wp:docPr id="1925070408" name="Picture 1" descr="A diagram of a computer&#10;&#10;Description automatically generated"/>
+          <wp:inline distT="0" distB="0" distL="0" distR="0" wp14:anchorId="47B77082" wp14:editId="12EF369E">
+            <wp:extent cx="5731510" cy="4332605"/>
+            <wp:effectExtent l="0" t="0" r="2540" b="0"/>
+            <wp:docPr id="910633538" name="Picture 1" descr="A diagram of a computer program&#10;&#10;Description automatically generated"/>
             <wp:cNvGraphicFramePr>
               <a:graphicFrameLocks xmlns:a="http://schemas.openxmlformats.org/drawingml/2006/main" noChangeAspect="1"/>
             </wp:cNvGraphicFramePr>
@@ -13016,7 +13028,7 @@
               <a:graphicData uri="http://schemas.openxmlformats.org/drawingml/2006/picture">
                 <pic:pic xmlns:pic="http://schemas.openxmlformats.org/drawingml/2006/picture">
                   <pic:nvPicPr>
-                    <pic:cNvPr id="1925070408" name="Picture 1" descr="A diagram of a computer&#10;&#10;Description automatically generated"/>
+                    <pic:cNvPr id="910633538" name="Picture 1" descr="A diagram of a computer program&#10;&#10;Description automatically generated"/>
                     <pic:cNvPicPr/>
                   </pic:nvPicPr>
                   <pic:blipFill>
@@ -13028,7 +13040,7 @@
                   <pic:spPr>
                     <a:xfrm>
                       <a:off x="0" y="0"/>
-                      <a:ext cx="5682694" cy="4295703"/>
+                      <a:ext cx="5731510" cy="4332605"/>
                     </a:xfrm>
                     <a:prstGeom prst="rect">
                       <a:avLst/>
@@ -13045,8 +13057,8 @@
       <w:pPr>
         <w:pStyle w:val="Caption"/>
       </w:pPr>
-      <w:bookmarkStart w:id="81" w:name="_Ref160624176"/>
-      <w:bookmarkStart w:id="82" w:name="_Toc160964789"/>
+      <w:bookmarkStart w:id="84" w:name="_Ref160624176"/>
+      <w:bookmarkStart w:id="85" w:name="_Toc160964789"/>
       <w:r>
         <w:t xml:space="preserve">Figure </w:t>
       </w:r>
@@ -13068,7 +13080,7 @@
       <w:r>
         <w:fldChar w:fldCharType="end"/>
       </w:r>
-      <w:bookmarkEnd w:id="81"/>
+      <w:bookmarkEnd w:id="84"/>
       <w:r>
         <w:t xml:space="preserve"> A diagram depicting the underlying system of this </w:t>
       </w:r>
@@ -13076,7 +13088,7 @@
       <w:r>
         <w:t>project</w:t>
       </w:r>
-      <w:bookmarkEnd w:id="82"/>
+      <w:bookmarkEnd w:id="85"/>
       <w:proofErr w:type="gramEnd"/>
     </w:p>
     <w:p>
@@ -13115,118 +13127,112 @@
     <w:p>
       <w:pPr>
         <w:pStyle w:val="Heading2"/>
-      </w:pPr>
-      <w:r>
+        <w:rPr>
+          <w:lang w:val="en-GB"/>
+        </w:rPr>
+      </w:pPr>
+      <w:r>
+        <w:rPr>
+          <w:lang w:val="en-GB"/>
+        </w:rPr>
         <w:lastRenderedPageBreak/>
         <w:t>Tools &amp; Technology</w:t>
       </w:r>
     </w:p>
     <w:p>
-      <w:pPr>
-        <w:rPr>
-          <w:lang w:val="en-US"/>
-        </w:rPr>
-      </w:pPr>
-      <w:proofErr w:type="gramStart"/>
-      <w:r>
-        <w:rPr>
-          <w:lang w:val="en-US"/>
-        </w:rPr>
-        <w:t>TODO :</w:t>
-      </w:r>
-      <w:proofErr w:type="gramEnd"/>
-      <w:r>
-        <w:rPr>
-          <w:lang w:val="en-US"/>
-        </w:rPr>
-        <w:t xml:space="preserve"> Give description of all tools and technologies used in this project, focus more on existing packages such as JavaFX. Justify Choices</w:t>
+      <w:r>
+        <w:t xml:space="preserve">Throughout development of this project, multiple tools and technologies were utilised to accomplish the requirements and objectives. Below gives a brief overview of the key tools and technologies and their use in this </w:t>
+      </w:r>
+      <w:r>
+        <w:t>project.</w:t>
+      </w:r>
+    </w:p>
+    <w:p>
+      <w:r>
+        <w:t xml:space="preserve">Java was the chosen programming language used for this project due to its native support of object-oriented programming and its online support. In </w:t>
+      </w:r>
+      <w:r>
+        <w:t>addition,</w:t>
+      </w:r>
+      <w:r>
+        <w:t xml:space="preserve"> two existing Java packages were used to support development. The first of these packages was JavaFX which is a graphics package specialising in user interfaces. This package was used to create the GUI as well as provide the visualisation tool included with the GUI. The second package was JUnit which is a testing framework that enables test cases to be created and ran automatically. In this project, JUnit was used to create unit tests to validate both Enigma and EnigmaPlus and their expected outputs, tremendously supporting the development process.</w:t>
+      </w:r>
+    </w:p>
+    <w:p>
+      <w:r>
+        <w:t>Gluon Scene Builder is an external application that provides a “drag and drop” experience for GUI creation. In this project, this was used to create prototypes for, and eventually implement, the GUI. The reason this tool was chosen as it generates FXML files which is natively supported by JavaFX, creating a simpler process for the GUI implementation.</w:t>
+      </w:r>
+    </w:p>
+    <w:p>
+      <w:r>
+        <w:t>The XML language is an object description language with the soul purpose of representing data. In this project, this was used to allow the user to create and store custom components as well as configure the settings of the Enigma machine.</w:t>
+      </w:r>
+    </w:p>
+    <w:p>
+      <w:r>
+        <w:t>Maven is a Java based build tool which aims to create a simpler process for the developer to build their Java project.</w:t>
+      </w:r>
+      <w:r>
+        <w:t xml:space="preserve"> In this project, Maven was used to build the project as well as manage all other dependencies (such as JavaFX) to reduce bloat in the project.</w:t>
       </w:r>
     </w:p>
     <w:p>
       <w:pPr>
         <w:pStyle w:val="Heading2"/>
-      </w:pPr>
-      <w:r>
+        <w:rPr>
+          <w:lang w:val="en-GB"/>
+        </w:rPr>
+      </w:pPr>
+      <w:r>
+        <w:rPr>
+          <w:lang w:val="en-GB"/>
+        </w:rPr>
         <w:t>Enigma and EnigmaPlus</w:t>
       </w:r>
     </w:p>
     <w:p>
       <w:pPr>
         <w:pStyle w:val="Heading3"/>
-      </w:pPr>
-      <w:r>
+        <w:rPr>
+          <w:lang w:val="en-GB"/>
+        </w:rPr>
+      </w:pPr>
+      <w:r>
+        <w:rPr>
+          <w:lang w:val="en-GB"/>
+        </w:rPr>
         <w:t>Enigma</w:t>
       </w:r>
     </w:p>
     <w:p>
-      <w:pPr>
-        <w:rPr>
-          <w:lang w:val="en-US"/>
-        </w:rPr>
-      </w:pPr>
-      <w:r>
-        <w:rPr>
-          <w:lang w:val="en-US"/>
-        </w:rPr>
+      <w:r>
         <w:t xml:space="preserve">After conducting research on the Enigma machine, which is explained in the previous chapter, it was clear that the most elegant solution to simulating the machine was by adopting object-oriented programming. By doing so, each class can reflect the core definition of each physical component therefore </w:t>
       </w:r>
       <w:r>
-        <w:rPr>
-          <w:lang w:val="en-US"/>
-        </w:rPr>
         <w:t>creating</w:t>
       </w:r>
       <w:r>
-        <w:rPr>
-          <w:lang w:val="en-US"/>
-        </w:rPr>
         <w:t xml:space="preserve"> an accurate encryption process. Consequently, the Enigma package was </w:t>
       </w:r>
       <w:r>
-        <w:rPr>
-          <w:lang w:val="en-US"/>
-        </w:rPr>
         <w:t>created,</w:t>
       </w:r>
       <w:r>
-        <w:rPr>
-          <w:lang w:val="en-US"/>
-        </w:rPr>
         <w:t xml:space="preserve"> and </w:t>
       </w:r>
       <w:r>
-        <w:rPr>
-          <w:lang w:val="en-US"/>
-        </w:rPr>
         <w:t>its</w:t>
       </w:r>
       <w:r>
-        <w:rPr>
-          <w:lang w:val="en-US"/>
-        </w:rPr>
         <w:t xml:space="preserve"> UML diagram is demonstrated within </w:t>
       </w:r>
       <w:r>
-        <w:rPr>
-          <w:lang w:val="en-US"/>
-        </w:rPr>
         <w:fldChar w:fldCharType="begin"/>
       </w:r>
       <w:r>
-        <w:rPr>
-          <w:lang w:val="en-US"/>
-        </w:rPr>
         <w:instrText xml:space="preserve"> REF _Ref160624975 \h </w:instrText>
       </w:r>
       <w:r>
-        <w:rPr>
-          <w:lang w:val="en-US"/>
-        </w:rPr>
-      </w:r>
-      <w:r>
-        <w:rPr>
-          <w:lang w:val="en-US"/>
-        </w:rPr>
         <w:fldChar w:fldCharType="separate"/>
       </w:r>
       <w:r>
@@ -13239,15 +13245,9 @@
         <w:t>11</w:t>
       </w:r>
       <w:r>
-        <w:rPr>
-          <w:lang w:val="en-US"/>
-        </w:rPr>
         <w:fldChar w:fldCharType="end"/>
       </w:r>
       <w:r>
-        <w:rPr>
-          <w:lang w:val="en-US"/>
-        </w:rPr>
         <w:t>. This diagram does not include EnigmaPlus, as this was an additional requirement that was accommodated much later in the development process. The diagram shows the classes for each component of the Enigma which hold a composite relationship with the Enigma class, such that it cannot exist without these components. Interestingly, the UML diagram does not include any mention of the keyboard or lampboard that were covered in the background section. This is because whilst they were significant components for the physical machine, in a logical sense, they are nothing more than input and output.</w:t>
       </w:r>
     </w:p>
@@ -13260,6 +13260,7 @@
         <w:rPr>
           <w:noProof/>
         </w:rPr>
+        <w:lastRenderedPageBreak/>
         <w:drawing>
           <wp:inline distT="0" distB="0" distL="0" distR="0" wp14:anchorId="3F2CF22F" wp14:editId="3A53D6EE">
             <wp:extent cx="3716530" cy="3574473"/>
@@ -13301,8 +13302,8 @@
       <w:pPr>
         <w:pStyle w:val="Caption"/>
       </w:pPr>
-      <w:bookmarkStart w:id="83" w:name="_Ref160624975"/>
-      <w:bookmarkStart w:id="84" w:name="_Toc160964790"/>
+      <w:bookmarkStart w:id="86" w:name="_Ref160624975"/>
+      <w:bookmarkStart w:id="87" w:name="_Toc160964790"/>
       <w:r>
         <w:t xml:space="preserve">Figure </w:t>
       </w:r>
@@ -13324,7 +13325,7 @@
       <w:r>
         <w:fldChar w:fldCharType="end"/>
       </w:r>
-      <w:bookmarkEnd w:id="83"/>
+      <w:bookmarkEnd w:id="86"/>
       <w:r>
         <w:t xml:space="preserve"> UML diagram depicting the Enigma package, omitting </w:t>
       </w:r>
@@ -13332,45 +13333,25 @@
       <w:r>
         <w:t>EnigmaPlus</w:t>
       </w:r>
-      <w:bookmarkEnd w:id="84"/>
+      <w:bookmarkEnd w:id="87"/>
       <w:proofErr w:type="gramEnd"/>
     </w:p>
     <w:p>
-      <w:pPr>
-        <w:rPr>
-          <w:lang w:val="en-US"/>
-        </w:rPr>
-      </w:pPr>
-      <w:r>
-        <w:rPr>
-          <w:lang w:val="en-US"/>
-        </w:rPr>
+      <w:r>
         <w:t xml:space="preserve">The majority of the components within enigma are some </w:t>
       </w:r>
       <w:proofErr w:type="gramStart"/>
       <w:r>
-        <w:rPr>
-          <w:lang w:val="en-US"/>
-        </w:rPr>
         <w:t>form</w:t>
       </w:r>
       <w:proofErr w:type="gramEnd"/>
       <w:r>
-        <w:rPr>
-          <w:lang w:val="en-US"/>
-        </w:rPr>
         <w:t xml:space="preserve"> of substitution cypher therefore a common representation was needed to represent this. At first, </w:t>
       </w:r>
       <w:r>
-        <w:rPr>
-          <w:lang w:val="en-US"/>
-        </w:rPr>
         <w:t>it was thought the best way to represent the substitution cypher encodings would be with the use of hash-maps. Whilst this representation would have worked, there would have needed to be 52 key-value pairs in the hash-map to represent this.</w:t>
       </w:r>
       <w:r>
-        <w:rPr>
-          <w:lang w:val="en-US"/>
-        </w:rPr>
         <w:t xml:space="preserve"> In addition, hash-maps would have brought unnecessary complexity into the representation. Therefore, it was decided that a simple array for each component depicted as </w:t>
       </w:r>
       <w:r>
@@ -13380,503 +13361,277 @@
         <w:t>wiring</w:t>
       </w:r>
       <w:r>
-        <w:rPr>
-          <w:lang w:val="en-US"/>
-        </w:rPr>
         <w:t xml:space="preserve">, of length 26 integers, would be used for the representation. In such </w:t>
       </w:r>
       <w:r>
-        <w:rPr>
-          <w:lang w:val="en-US"/>
-        </w:rPr>
         <w:t>an array</w:t>
       </w:r>
       <w:r>
-        <w:rPr>
-          <w:lang w:val="en-US"/>
-        </w:rPr>
         <w:t>, each index represents the positional encoding of a letter and the value at that index would represent the positional encoding of the paired letter. This method offers much more simplicity as well as maintaining fast index speeds such as the hash-map, a process that will be abundant in an encryption.</w:t>
       </w:r>
       <w:r>
-        <w:rPr>
-          <w:lang w:val="en-US"/>
-        </w:rPr>
         <w:t xml:space="preserve"> </w:t>
       </w:r>
       <w:r>
-        <w:rPr>
-          <w:lang w:val="en-US"/>
-        </w:rPr>
-        <w:t xml:space="preserve">For most of the components, this </w:t>
-      </w:r>
-      <w:r>
-        <w:rPr>
-          <w:lang w:val="en-US"/>
-        </w:rPr>
+        <w:t xml:space="preserve">For most of the components, this representation was enough, however the rotor required </w:t>
+      </w:r>
+      <w:r>
+        <w:t>a more complex representation requiring a representation for</w:t>
+      </w:r>
+      <w:r>
+        <w:t xml:space="preserve"> its inverse wiring, rotation, </w:t>
+      </w:r>
+      <w:r>
+        <w:t xml:space="preserve">turnover </w:t>
+      </w:r>
+      <w:proofErr w:type="gramStart"/>
+      <w:r>
+        <w:t>position</w:t>
+      </w:r>
+      <w:proofErr w:type="gramEnd"/>
+      <w:r>
+        <w:t xml:space="preserve"> </w:t>
+      </w:r>
+      <w:r>
+        <w:t xml:space="preserve">and ring setting. Therefore, the </w:t>
+      </w:r>
+      <w:r>
+        <w:rPr>
+          <w:rStyle w:val="InlineCodeChar"/>
+        </w:rPr>
+        <w:t>Rotor</w:t>
+      </w:r>
+      <w:r>
+        <w:t xml:space="preserve"> class</w:t>
+      </w:r>
+      <w:r>
+        <w:t xml:space="preserve"> </w:t>
+      </w:r>
+      <w:r>
+        <w:t xml:space="preserve">exhibits additional attributes: </w:t>
+      </w:r>
+      <w:r>
+        <w:rPr>
+          <w:rStyle w:val="InlineCodeChar"/>
+        </w:rPr>
+        <w:t>reverseWiring</w:t>
+      </w:r>
+      <w:r>
+        <w:t xml:space="preserve">, </w:t>
+      </w:r>
+      <w:r>
+        <w:rPr>
+          <w:rStyle w:val="InlineCodeChar"/>
+        </w:rPr>
+        <w:t>currentRotation</w:t>
+      </w:r>
+      <w:r>
+        <w:t xml:space="preserve">, </w:t>
+      </w:r>
+      <w:r>
+        <w:rPr>
+          <w:rStyle w:val="InlineCodeChar"/>
+        </w:rPr>
+        <w:t>turnoverPosition</w:t>
+      </w:r>
+      <w:r>
+        <w:t xml:space="preserve"> </w:t>
+      </w:r>
+      <w:r>
+        <w:t xml:space="preserve">and </w:t>
+      </w:r>
+      <w:r>
+        <w:rPr>
+          <w:rStyle w:val="InlineCodeChar"/>
+        </w:rPr>
+        <w:t>ringSetting</w:t>
+      </w:r>
+      <w:r>
+        <w:t xml:space="preserve"> to represent these.</w:t>
+      </w:r>
+    </w:p>
+    <w:p>
+      <w:r>
+        <w:t xml:space="preserve">In addition to the components and the machine, the Enigma package contains two factory classes. These were implemented to encapsulate all rotor and reflector creation. This includes creation of pre-set components as shown in </w:t>
+      </w:r>
+      <w:r>
+        <w:fldChar w:fldCharType="begin"/>
+      </w:r>
+      <w:r>
+        <w:instrText xml:space="preserve"> REF _Ref158107752 \h </w:instrText>
+      </w:r>
+      <w:r>
+        <w:fldChar w:fldCharType="separate"/>
+      </w:r>
+      <w:r>
+        <w:rPr>
+          <w:rFonts w:cs="Times New Roman"/>
+        </w:rPr>
+        <w:t xml:space="preserve">Table </w:t>
+      </w:r>
+      <w:r>
+        <w:rPr>
+          <w:rFonts w:cs="Times New Roman"/>
+          <w:noProof/>
+        </w:rPr>
+        <w:t>1</w:t>
+      </w:r>
+      <w:r>
+        <w:fldChar w:fldCharType="end"/>
+      </w:r>
+      <w:r>
+        <w:t xml:space="preserve"> and </w:t>
+      </w:r>
+      <w:r>
+        <w:fldChar w:fldCharType="begin"/>
+      </w:r>
+      <w:r>
+        <w:instrText xml:space="preserve"> REF _Ref158107755 \h </w:instrText>
+      </w:r>
+      <w:r>
+        <w:fldChar w:fldCharType="separate"/>
+      </w:r>
+      <w:r>
+        <w:t xml:space="preserve">Table </w:t>
+      </w:r>
+      <w:r>
+        <w:rPr>
+          <w:noProof/>
+        </w:rPr>
+        <w:t>2</w:t>
+      </w:r>
+      <w:r>
+        <w:fldChar w:fldCharType="end"/>
+      </w:r>
+      <w:r>
+        <w:t xml:space="preserve"> which were hard coded into these factory classes, as well as creation of custom components. By encapsulating this functionality, it also allows for a clean and concise method for checking additional constraints on the component’s encodings. This is especially important for the reflector which, as previously mentioned in section </w:t>
+      </w:r>
+      <w:r>
+        <w:fldChar w:fldCharType="begin"/>
+      </w:r>
+      <w:r>
+        <w:instrText xml:space="preserve"> REF _Ref160628234 \r \h </w:instrText>
+      </w:r>
+      <w:r>
+        <w:fldChar w:fldCharType="separate"/>
+      </w:r>
+      <w:r>
+        <w:t>3.2.3</w:t>
+      </w:r>
+      <w:r>
+        <w:fldChar w:fldCharType="end"/>
+      </w:r>
+      <w:r>
+        <w:t>, cannot contain self-coding and must abide by reciprocal coding.</w:t>
+      </w:r>
+    </w:p>
+    <w:p>
+      <w:r>
+        <w:t xml:space="preserve">With the representation of each component complete, the core Enigma model could be created. The attributes for this model are a list of rotors, a plugboard and a reflector. This properly reflects the </w:t>
+      </w:r>
+      <w:r>
+        <w:t xml:space="preserve">components of the physical machine. </w:t>
+      </w:r>
+      <w:proofErr w:type="gramStart"/>
+      <w:r>
+        <w:t>In order to</w:t>
+      </w:r>
+      <w:proofErr w:type="gramEnd"/>
+      <w:r>
+        <w:t xml:space="preserve"> accurately recreate the encryption process, two key functions were developed, encode and rotate. The former takes a plaintext character as </w:t>
+      </w:r>
+      <w:r>
+        <w:t>input and</w:t>
+      </w:r>
+      <w:r>
+        <w:t xml:space="preserve"> returns a cyphertext character as output whilst following the encryption steps formulated previously in </w:t>
+      </w:r>
+      <w:r>
+        <w:fldChar w:fldCharType="begin"/>
+      </w:r>
+      <w:r>
+        <w:instrText xml:space="preserve"> REF _Ref160181795 \h </w:instrText>
+      </w:r>
+      <w:r>
+        <w:fldChar w:fldCharType="separate"/>
+      </w:r>
+      <w:r>
+        <w:t xml:space="preserve">Equation </w:t>
+      </w:r>
+      <w:r>
+        <w:rPr>
+          <w:noProof/>
+        </w:rPr>
+        <w:t>2</w:t>
+      </w:r>
+      <w:r>
+        <w:fldChar w:fldCharType="end"/>
+      </w:r>
+      <w:r>
+        <w:t xml:space="preserve">. This function only encodes one character; however, this can be simply extended using </w:t>
+      </w:r>
+      <w:r>
         <w:lastRenderedPageBreak/>
-        <w:t xml:space="preserve">representation was enough, however the rotor required </w:t>
-      </w:r>
-      <w:r>
-        <w:rPr>
-          <w:lang w:val="en-US"/>
-        </w:rPr>
-        <w:t>a more complex representation requiring a representation for</w:t>
-      </w:r>
-      <w:r>
-        <w:rPr>
-          <w:lang w:val="en-US"/>
-        </w:rPr>
-        <w:t xml:space="preserve"> its inverse wiring, rotation, </w:t>
-      </w:r>
-      <w:r>
-        <w:rPr>
-          <w:lang w:val="en-US"/>
-        </w:rPr>
-        <w:t xml:space="preserve">turnover </w:t>
-      </w:r>
-      <w:proofErr w:type="gramStart"/>
-      <w:r>
-        <w:rPr>
-          <w:lang w:val="en-US"/>
-        </w:rPr>
-        <w:t>position</w:t>
-      </w:r>
-      <w:proofErr w:type="gramEnd"/>
-      <w:r>
-        <w:rPr>
-          <w:lang w:val="en-US"/>
-        </w:rPr>
+        <w:t>iteration. A flowchart depicting the developed encryption process can be seen in</w:t>
+      </w:r>
+      <w:r>
         <w:t xml:space="preserve"> </w:t>
       </w:r>
       <w:r>
-        <w:rPr>
-          <w:lang w:val="en-US"/>
-        </w:rPr>
-        <w:t xml:space="preserve">and ring setting. Therefore, the </w:t>
-      </w:r>
-      <w:r>
-        <w:rPr>
-          <w:rStyle w:val="InlineCodeChar"/>
-        </w:rPr>
-        <w:t>Rotor</w:t>
-      </w:r>
-      <w:r>
-        <w:rPr>
-          <w:lang w:val="en-US"/>
-        </w:rPr>
-        <w:t xml:space="preserve"> class</w:t>
-      </w:r>
-      <w:r>
-        <w:rPr>
-          <w:lang w:val="en-US"/>
-        </w:rPr>
+        <w:fldChar w:fldCharType="begin"/>
+      </w:r>
+      <w:r>
+        <w:instrText xml:space="preserve"> REF _Ref160647408 \h </w:instrText>
+      </w:r>
+      <w:r>
+        <w:fldChar w:fldCharType="separate"/>
+      </w:r>
+      <w:r>
+        <w:t xml:space="preserve">Figure </w:t>
+      </w:r>
+      <w:r>
+        <w:rPr>
+          <w:noProof/>
+        </w:rPr>
+        <w:t>12</w:t>
+      </w:r>
+      <w:r>
+        <w:fldChar w:fldCharType="end"/>
+      </w:r>
+      <w:r>
+        <w:t xml:space="preserve">. The flowchart shows a call to the rotate function which is presented </w:t>
+      </w:r>
+      <w:r>
+        <w:t>as</w:t>
+      </w:r>
+      <w:r>
+        <w:t xml:space="preserve"> pseudocode in</w:t>
+      </w:r>
+      <w:r>
         <w:t xml:space="preserve"> </w:t>
       </w:r>
       <w:r>
-        <w:rPr>
-          <w:lang w:val="en-US"/>
-        </w:rPr>
-        <w:t xml:space="preserve">exhibits additional attributes: </w:t>
-      </w:r>
-      <w:r>
-        <w:rPr>
-          <w:rStyle w:val="InlineCodeChar"/>
-        </w:rPr>
-        <w:t>reverseWiring</w:t>
-      </w:r>
-      <w:r>
-        <w:rPr>
-          <w:lang w:val="en-US"/>
-        </w:rPr>
-        <w:t xml:space="preserve">, </w:t>
-      </w:r>
-      <w:r>
-        <w:rPr>
-          <w:rStyle w:val="InlineCodeChar"/>
-        </w:rPr>
-        <w:t>currentRotation</w:t>
-      </w:r>
-      <w:r>
-        <w:rPr>
-          <w:lang w:val="en-US"/>
-        </w:rPr>
-        <w:t xml:space="preserve">, </w:t>
-      </w:r>
-      <w:r>
-        <w:rPr>
-          <w:rStyle w:val="InlineCodeChar"/>
-        </w:rPr>
-        <w:t>turnoverPosition</w:t>
-      </w:r>
-      <w:r>
-        <w:rPr>
-          <w:lang w:val="en-US"/>
-        </w:rPr>
-        <w:t xml:space="preserve"> </w:t>
-      </w:r>
-      <w:r>
-        <w:rPr>
-          <w:lang w:val="en-US"/>
-        </w:rPr>
-        <w:t xml:space="preserve">and </w:t>
-      </w:r>
-      <w:r>
-        <w:rPr>
-          <w:rStyle w:val="InlineCodeChar"/>
-        </w:rPr>
-        <w:t>ringSetting</w:t>
-      </w:r>
-      <w:r>
-        <w:rPr>
-          <w:lang w:val="en-US"/>
-        </w:rPr>
-        <w:t xml:space="preserve"> to represent these.</w:t>
-      </w:r>
-    </w:p>
-    <w:p>
-      <w:pPr>
-        <w:rPr>
-          <w:lang w:val="en-US"/>
-        </w:rPr>
-      </w:pPr>
-      <w:r>
-        <w:rPr>
-          <w:lang w:val="en-US"/>
-        </w:rPr>
-        <w:t xml:space="preserve">In addition to the components and the machine, the Enigma package contains two factory classes. These were implemented to encapsulate all rotor and reflector creation. This includes creation of pre-set components as shown in </w:t>
-      </w:r>
-      <w:r>
-        <w:rPr>
-          <w:lang w:val="en-US"/>
-        </w:rPr>
         <w:fldChar w:fldCharType="begin"/>
       </w:r>
       <w:r>
-        <w:rPr>
-          <w:lang w:val="en-US"/>
-        </w:rPr>
-        <w:instrText xml:space="preserve"> REF _Ref158107752 \h </w:instrText>
-      </w:r>
-      <w:r>
-        <w:rPr>
-          <w:lang w:val="en-US"/>
-        </w:rPr>
-      </w:r>
-      <w:r>
-        <w:rPr>
-          <w:lang w:val="en-US"/>
-        </w:rPr>
+        <w:instrText xml:space="preserve"> REF _Ref160629895 \h </w:instrText>
+      </w:r>
+      <w:r>
         <w:fldChar w:fldCharType="separate"/>
       </w:r>
       <w:r>
-        <w:rPr>
-          <w:rFonts w:cs="Times New Roman"/>
-        </w:rPr>
-        <w:t xml:space="preserve">Table </w:t>
-      </w:r>
-      <w:r>
-        <w:rPr>
-          <w:rFonts w:cs="Times New Roman"/>
+        <w:t xml:space="preserve">Code Block </w:t>
+      </w:r>
+      <w:r>
+        <w:rPr>
           <w:noProof/>
         </w:rPr>
         <w:t>1</w:t>
       </w:r>
       <w:r>
-        <w:rPr>
-          <w:lang w:val="en-US"/>
-        </w:rPr>
         <w:fldChar w:fldCharType="end"/>
       </w:r>
       <w:r>
-        <w:rPr>
-          <w:lang w:val="en-US"/>
-        </w:rPr>
-        <w:t xml:space="preserve"> and </w:t>
-      </w:r>
-      <w:r>
-        <w:rPr>
-          <w:lang w:val="en-US"/>
-        </w:rPr>
-        <w:fldChar w:fldCharType="begin"/>
-      </w:r>
-      <w:r>
-        <w:rPr>
-          <w:lang w:val="en-US"/>
-        </w:rPr>
-        <w:instrText xml:space="preserve"> REF _Ref158107755 \h </w:instrText>
-      </w:r>
-      <w:r>
-        <w:rPr>
-          <w:lang w:val="en-US"/>
-        </w:rPr>
-      </w:r>
-      <w:r>
-        <w:rPr>
-          <w:lang w:val="en-US"/>
-        </w:rPr>
-        <w:fldChar w:fldCharType="separate"/>
-      </w:r>
-      <w:r>
-        <w:t xml:space="preserve">Table </w:t>
-      </w:r>
-      <w:r>
-        <w:rPr>
-          <w:noProof/>
-        </w:rPr>
-        <w:t>2</w:t>
-      </w:r>
-      <w:r>
-        <w:rPr>
-          <w:lang w:val="en-US"/>
-        </w:rPr>
-        <w:fldChar w:fldCharType="end"/>
-      </w:r>
-      <w:r>
-        <w:rPr>
-          <w:lang w:val="en-US"/>
-        </w:rPr>
-        <w:t xml:space="preserve"> which were hard coded into these factory classes, as well as creation of custom components. By encapsulating this functionality, it also allows for a clean and concise method for checking additional constraints on the component’s encodings. This is especially important for the reflector which, as previously mentioned in section </w:t>
-      </w:r>
-      <w:r>
-        <w:rPr>
-          <w:lang w:val="en-US"/>
-        </w:rPr>
-        <w:fldChar w:fldCharType="begin"/>
-      </w:r>
-      <w:r>
-        <w:rPr>
-          <w:lang w:val="en-US"/>
-        </w:rPr>
-        <w:instrText xml:space="preserve"> REF _Ref160628234 \r \h </w:instrText>
-      </w:r>
-      <w:r>
-        <w:rPr>
-          <w:lang w:val="en-US"/>
-        </w:rPr>
-      </w:r>
-      <w:r>
-        <w:rPr>
-          <w:lang w:val="en-US"/>
-        </w:rPr>
-        <w:fldChar w:fldCharType="separate"/>
-      </w:r>
-      <w:r>
-        <w:rPr>
-          <w:lang w:val="en-US"/>
-        </w:rPr>
-        <w:t>3.2.3</w:t>
-      </w:r>
-      <w:r>
-        <w:rPr>
-          <w:lang w:val="en-US"/>
-        </w:rPr>
-        <w:fldChar w:fldCharType="end"/>
-      </w:r>
-      <w:r>
-        <w:rPr>
-          <w:lang w:val="en-US"/>
-        </w:rPr>
-        <w:t>, cannot contain self-coding and must abide by reciprocal coding.</w:t>
-      </w:r>
-    </w:p>
-    <w:p>
-      <w:pPr>
-        <w:rPr>
-          <w:lang w:val="en-US"/>
-        </w:rPr>
-      </w:pPr>
-      <w:r>
-        <w:rPr>
-          <w:lang w:val="en-US"/>
-        </w:rPr>
-        <w:t xml:space="preserve">With the representation of each component complete, the core Enigma model could be created. The attributes for this model are a list of rotors, a plugboard and a reflector. This properly reflects the </w:t>
-      </w:r>
-      <w:r>
-        <w:rPr>
-          <w:lang w:val="en-US"/>
-        </w:rPr>
-        <w:t xml:space="preserve">components of the physical machine. </w:t>
-      </w:r>
-      <w:proofErr w:type="gramStart"/>
-      <w:r>
-        <w:rPr>
-          <w:lang w:val="en-US"/>
-        </w:rPr>
-        <w:t>In order to</w:t>
-      </w:r>
-      <w:proofErr w:type="gramEnd"/>
-      <w:r>
-        <w:rPr>
-          <w:lang w:val="en-US"/>
-        </w:rPr>
-        <w:t xml:space="preserve"> accurately recreate the encryption process, two key functions were developed, encode and rotate. The former takes a plaintext character as </w:t>
-      </w:r>
-      <w:r>
-        <w:rPr>
-          <w:lang w:val="en-US"/>
-        </w:rPr>
-        <w:t>input and</w:t>
-      </w:r>
-      <w:r>
-        <w:rPr>
-          <w:lang w:val="en-US"/>
-        </w:rPr>
-        <w:t xml:space="preserve"> returns a cyphertext character as output whilst following the encryption steps formulated previously in </w:t>
-      </w:r>
-      <w:r>
-        <w:rPr>
-          <w:lang w:val="en-US"/>
-        </w:rPr>
-        <w:fldChar w:fldCharType="begin"/>
-      </w:r>
-      <w:r>
-        <w:rPr>
-          <w:lang w:val="en-US"/>
-        </w:rPr>
-        <w:instrText xml:space="preserve"> REF _Ref160181795 \h </w:instrText>
-      </w:r>
-      <w:r>
-        <w:rPr>
-          <w:lang w:val="en-US"/>
-        </w:rPr>
-      </w:r>
-      <w:r>
-        <w:rPr>
-          <w:lang w:val="en-US"/>
-        </w:rPr>
-        <w:fldChar w:fldCharType="separate"/>
-      </w:r>
-      <w:r>
-        <w:t xml:space="preserve">Equation </w:t>
-      </w:r>
-      <w:r>
-        <w:rPr>
-          <w:noProof/>
-        </w:rPr>
-        <w:t>2</w:t>
-      </w:r>
-      <w:r>
-        <w:rPr>
-          <w:lang w:val="en-US"/>
-        </w:rPr>
-        <w:fldChar w:fldCharType="end"/>
-      </w:r>
-      <w:r>
-        <w:rPr>
-          <w:lang w:val="en-US"/>
-        </w:rPr>
-        <w:t>. This function only encodes one character; however, this can be simply extended using iteration. A flowchart depicting the developed encryption process can be seen in</w:t>
-      </w:r>
-      <w:r>
-        <w:rPr>
-          <w:lang w:val="en-US"/>
-        </w:rPr>
-        <w:t xml:space="preserve"> </w:t>
-      </w:r>
-      <w:r>
-        <w:rPr>
-          <w:lang w:val="en-US"/>
-        </w:rPr>
-        <w:fldChar w:fldCharType="begin"/>
-      </w:r>
-      <w:r>
-        <w:rPr>
-          <w:lang w:val="en-US"/>
-        </w:rPr>
-        <w:instrText xml:space="preserve"> REF _Ref160647408 \h </w:instrText>
-      </w:r>
-      <w:r>
-        <w:rPr>
-          <w:lang w:val="en-US"/>
-        </w:rPr>
-      </w:r>
-      <w:r>
-        <w:rPr>
-          <w:lang w:val="en-US"/>
-        </w:rPr>
-        <w:fldChar w:fldCharType="separate"/>
-      </w:r>
-      <w:r>
-        <w:t xml:space="preserve">Figure </w:t>
-      </w:r>
-      <w:r>
-        <w:rPr>
-          <w:noProof/>
-        </w:rPr>
-        <w:t>12</w:t>
-      </w:r>
-      <w:r>
-        <w:rPr>
-          <w:lang w:val="en-US"/>
-        </w:rPr>
-        <w:fldChar w:fldCharType="end"/>
-      </w:r>
-      <w:r>
-        <w:rPr>
-          <w:lang w:val="en-US"/>
-        </w:rPr>
-        <w:t xml:space="preserve">. The flowchart shows a call to the rotate function which is presented </w:t>
-      </w:r>
-      <w:r>
-        <w:rPr>
-          <w:lang w:val="en-US"/>
-        </w:rPr>
-        <w:t>as</w:t>
-      </w:r>
-      <w:r>
-        <w:rPr>
-          <w:lang w:val="en-US"/>
-        </w:rPr>
-        <w:t xml:space="preserve"> pseudocode in</w:t>
-      </w:r>
-      <w:r>
-        <w:rPr>
-          <w:lang w:val="en-US"/>
-        </w:rPr>
-        <w:t xml:space="preserve"> </w:t>
-      </w:r>
-      <w:r>
-        <w:rPr>
-          <w:lang w:val="en-US"/>
-        </w:rPr>
-        <w:fldChar w:fldCharType="begin"/>
-      </w:r>
-      <w:r>
-        <w:rPr>
-          <w:lang w:val="en-US"/>
-        </w:rPr>
-        <w:instrText xml:space="preserve"> REF _Ref160629895 \h </w:instrText>
-      </w:r>
-      <w:r>
-        <w:rPr>
-          <w:lang w:val="en-US"/>
-        </w:rPr>
-      </w:r>
-      <w:r>
-        <w:rPr>
-          <w:lang w:val="en-US"/>
-        </w:rPr>
-        <w:fldChar w:fldCharType="separate"/>
-      </w:r>
-      <w:r>
-        <w:t xml:space="preserve">Code Block </w:t>
-      </w:r>
-      <w:r>
-        <w:rPr>
-          <w:noProof/>
-        </w:rPr>
-        <w:t>1</w:t>
-      </w:r>
-      <w:r>
-        <w:rPr>
-          <w:lang w:val="en-US"/>
-        </w:rPr>
-        <w:fldChar w:fldCharType="end"/>
-      </w:r>
-      <w:r>
-        <w:rPr>
-          <w:lang w:val="en-US"/>
-        </w:rPr>
         <w:t>, before subsequently calling each components encode function (scrambling the letter) in the following order: plugboard, right rotor, middle rotor, left rotor, reflector, left rotor, middle rotor, right rotor, plugboard.</w:t>
       </w:r>
     </w:p>
@@ -13930,8 +13685,8 @@
       <w:pPr>
         <w:pStyle w:val="Caption"/>
       </w:pPr>
-      <w:bookmarkStart w:id="85" w:name="_Ref160647408"/>
-      <w:bookmarkStart w:id="86" w:name="_Toc160964791"/>
+      <w:bookmarkStart w:id="88" w:name="_Ref160647408"/>
+      <w:bookmarkStart w:id="89" w:name="_Toc160964791"/>
       <w:r>
         <w:t xml:space="preserve">Figure </w:t>
       </w:r>
@@ -13953,7 +13708,7 @@
       <w:r>
         <w:fldChar w:fldCharType="end"/>
       </w:r>
-      <w:bookmarkEnd w:id="85"/>
+      <w:bookmarkEnd w:id="88"/>
       <w:r>
         <w:t xml:space="preserve"> A flowchart depicting the Enigma </w:t>
       </w:r>
@@ -13968,14 +13723,13 @@
       <w:r>
         <w:t>encryption/decryption steps</w:t>
       </w:r>
-      <w:bookmarkEnd w:id="86"/>
+      <w:bookmarkEnd w:id="89"/>
     </w:p>
     <w:p>
       <w:pPr>
         <w:pStyle w:val="Code"/>
       </w:pPr>
       <w:r>
-        <w:lastRenderedPageBreak/>
         <w:t>FUNCTION rotate() {</w:t>
       </w:r>
     </w:p>
@@ -14139,8 +13893,8 @@
       <w:pPr>
         <w:pStyle w:val="Caption"/>
       </w:pPr>
-      <w:bookmarkStart w:id="87" w:name="_Ref160629895"/>
-      <w:bookmarkStart w:id="88" w:name="_Toc160964756"/>
+      <w:bookmarkStart w:id="90" w:name="_Ref160629895"/>
+      <w:bookmarkStart w:id="91" w:name="_Toc160964756"/>
       <w:r>
         <w:t xml:space="preserve">Code Block </w:t>
       </w:r>
@@ -14162,7 +13916,7 @@
       <w:r>
         <w:fldChar w:fldCharType="end"/>
       </w:r>
-      <w:bookmarkEnd w:id="87"/>
+      <w:bookmarkEnd w:id="90"/>
       <w:r>
         <w:t xml:space="preserve"> The Enigma's rotation mechanism demonstrated by </w:t>
       </w:r>
@@ -14170,42 +13924,54 @@
       <w:r>
         <w:t>pseudocode</w:t>
       </w:r>
-      <w:bookmarkEnd w:id="88"/>
+      <w:bookmarkEnd w:id="91"/>
       <w:proofErr w:type="gramEnd"/>
     </w:p>
     <w:p>
       <w:pPr>
         <w:pStyle w:val="Heading3"/>
-      </w:pPr>
-      <w:r>
+        <w:rPr>
+          <w:lang w:val="en-GB"/>
+        </w:rPr>
+      </w:pPr>
+      <w:r>
+        <w:rPr>
+          <w:lang w:val="en-GB"/>
+        </w:rPr>
+        <w:lastRenderedPageBreak/>
         <w:t>EnigmaPlus</w:t>
       </w:r>
     </w:p>
     <w:p>
-      <w:pPr>
-        <w:rPr>
-          <w:lang w:val="en-US"/>
-        </w:rPr>
-      </w:pPr>
-      <w:r>
-        <w:rPr>
-          <w:lang w:val="en-US"/>
-        </w:rPr>
-        <w:t xml:space="preserve">At a later point in the design and implementation process, it was decided that the EnigmaPlus model would be developed alongside the original machine. As such a readjustment was made to the structure of the Enigma package as demonstrated in [Figure]. This new UML diagram shows both EnigmaPlus and Enigma </w:t>
-      </w:r>
-      <w:proofErr w:type="gramStart"/>
-      <w:r>
-        <w:rPr>
-          <w:lang w:val="en-US"/>
-        </w:rPr>
-        <w:t>inheriting</w:t>
-      </w:r>
-      <w:proofErr w:type="gramEnd"/>
-      <w:r>
-        <w:rPr>
-          <w:lang w:val="en-US"/>
-        </w:rPr>
-        <w:t xml:space="preserve"> from a base class called </w:t>
+      <w:r>
+        <w:t>At a later point in the design and implementation process, it was decided that the EnigmaPlus model would be developed alongside the original machine. As such a readjustment was made to the structure of the Enigma package as demonstrated in</w:t>
+      </w:r>
+      <w:r>
+        <w:t xml:space="preserve"> </w:t>
+      </w:r>
+      <w:r>
+        <w:fldChar w:fldCharType="begin"/>
+      </w:r>
+      <w:r>
+        <w:instrText xml:space="preserve"> REF _Ref160974796 \h </w:instrText>
+      </w:r>
+      <w:r>
+        <w:fldChar w:fldCharType="separate"/>
+      </w:r>
+      <w:r>
+        <w:t xml:space="preserve">Figure </w:t>
+      </w:r>
+      <w:r>
+        <w:rPr>
+          <w:noProof/>
+        </w:rPr>
+        <w:t>13</w:t>
+      </w:r>
+      <w:r>
+        <w:fldChar w:fldCharType="end"/>
+      </w:r>
+      <w:r>
+        <w:t xml:space="preserve">. This new UML diagram shows both EnigmaPlus and Enigma inheriting from a base class called </w:t>
       </w:r>
       <w:r>
         <w:rPr>
@@ -14214,9 +13980,6 @@
         <w:t>RotorMachineBase</w:t>
       </w:r>
       <w:r>
-        <w:rPr>
-          <w:lang w:val="en-US"/>
-        </w:rPr>
         <w:t>. This class was included to help reduce the amount of duplicated code within the package as well as ensure the two models work in similar fashions.</w:t>
       </w:r>
     </w:p>
@@ -14270,7 +14033,8 @@
       <w:pPr>
         <w:pStyle w:val="Caption"/>
       </w:pPr>
-      <w:bookmarkStart w:id="89" w:name="_Toc160964792"/>
+      <w:bookmarkStart w:id="92" w:name="_Toc160964792"/>
+      <w:bookmarkStart w:id="93" w:name="_Ref160974796"/>
       <w:r>
         <w:t xml:space="preserve">Figure </w:t>
       </w:r>
@@ -14292,45 +14056,23 @@
       <w:r>
         <w:fldChar w:fldCharType="end"/>
       </w:r>
+      <w:bookmarkEnd w:id="93"/>
       <w:r>
         <w:t xml:space="preserve"> A UML diagram showing both Enigma and EnigmaPlus</w:t>
       </w:r>
-      <w:bookmarkEnd w:id="89"/>
-    </w:p>
-    <w:p>
-      <w:pPr>
-        <w:rPr>
-          <w:lang w:val="en-US"/>
-        </w:rPr>
-      </w:pPr>
-      <w:r>
-        <w:rPr>
-          <w:lang w:val="en-US"/>
-        </w:rPr>
-        <w:lastRenderedPageBreak/>
+      <w:bookmarkEnd w:id="92"/>
+    </w:p>
+    <w:p>
+      <w:r>
         <w:t xml:space="preserve">The differences between Enigma and EnigmaPlus are small but important. The encryption process of EnigmaPlus worked differently, in which encoding and decoding are two distinct operations. Consequently, both an encode and decode function were developed in which one is the inverse of the other. </w:t>
       </w:r>
       <w:r>
-        <w:rPr>
-          <w:lang w:val="en-US"/>
-        </w:rPr>
         <w:fldChar w:fldCharType="begin"/>
       </w:r>
       <w:r>
-        <w:rPr>
-          <w:lang w:val="en-US"/>
-        </w:rPr>
         <w:instrText xml:space="preserve"> REF _Ref160953826 \h </w:instrText>
       </w:r>
       <w:r>
-        <w:rPr>
-          <w:lang w:val="en-US"/>
-        </w:rPr>
-      </w:r>
-      <w:r>
-        <w:rPr>
-          <w:lang w:val="en-US"/>
-        </w:rPr>
         <w:fldChar w:fldCharType="separate"/>
       </w:r>
       <w:r>
@@ -14343,15 +14085,9 @@
         <w:t>14</w:t>
       </w:r>
       <w:r>
-        <w:rPr>
-          <w:lang w:val="en-US"/>
-        </w:rPr>
         <w:fldChar w:fldCharType="end"/>
       </w:r>
       <w:r>
-        <w:rPr>
-          <w:lang w:val="en-US"/>
-        </w:rPr>
         <w:t xml:space="preserve"> shows a flowchart depicting both the encode and decode function for EnigmaPlus. By observing the steps of these algorithms carefully, the inverse relationship becomes clear.</w:t>
       </w:r>
     </w:p>
@@ -14363,13 +14099,13 @@
       <w:r>
         <w:rPr>
           <w:noProof/>
-          <w:lang w:val="en-US"/>
-        </w:rPr>
+        </w:rPr>
+        <w:lastRenderedPageBreak/>
         <w:drawing>
-          <wp:inline distT="0" distB="0" distL="0" distR="0" wp14:anchorId="550B287C" wp14:editId="45B8412D">
-            <wp:extent cx="4308457" cy="4667416"/>
-            <wp:effectExtent l="0" t="0" r="0" b="0"/>
-            <wp:docPr id="1218650184" name="Picture 1" descr="A diagram of a character&#10;&#10;Description automatically generated"/>
+          <wp:inline distT="0" distB="0" distL="0" distR="0" wp14:anchorId="6EAC84DA" wp14:editId="6C95B947">
+            <wp:extent cx="4148847" cy="4494509"/>
+            <wp:effectExtent l="0" t="0" r="4445" b="1905"/>
+            <wp:docPr id="1714705911" name="Picture 1" descr="A diagram of a character&#10;&#10;Description automatically generated"/>
             <wp:cNvGraphicFramePr>
               <a:graphicFrameLocks xmlns:a="http://schemas.openxmlformats.org/drawingml/2006/main" noChangeAspect="1"/>
             </wp:cNvGraphicFramePr>
@@ -14377,7 +14113,7 @@
               <a:graphicData uri="http://schemas.openxmlformats.org/drawingml/2006/picture">
                 <pic:pic xmlns:pic="http://schemas.openxmlformats.org/drawingml/2006/picture">
                   <pic:nvPicPr>
-                    <pic:cNvPr id="1218650184" name="Picture 1" descr="A diagram of a character&#10;&#10;Description automatically generated"/>
+                    <pic:cNvPr id="1714705911" name="Picture 1" descr="A diagram of a character&#10;&#10;Description automatically generated"/>
                     <pic:cNvPicPr/>
                   </pic:nvPicPr>
                   <pic:blipFill>
@@ -14389,7 +14125,7 @@
                   <pic:spPr>
                     <a:xfrm>
                       <a:off x="0" y="0"/>
-                      <a:ext cx="4319156" cy="4679006"/>
+                      <a:ext cx="4168823" cy="4516149"/>
                     </a:xfrm>
                     <a:prstGeom prst="rect">
                       <a:avLst/>
@@ -14405,12 +14141,9 @@
     <w:p>
       <w:pPr>
         <w:pStyle w:val="Caption"/>
-        <w:rPr>
-          <w:lang w:val="en-US"/>
-        </w:rPr>
-      </w:pPr>
-      <w:bookmarkStart w:id="90" w:name="_Ref160953826"/>
-      <w:bookmarkStart w:id="91" w:name="_Toc160964793"/>
+      </w:pPr>
+      <w:bookmarkStart w:id="94" w:name="_Ref160953826"/>
+      <w:bookmarkStart w:id="95" w:name="_Toc160964793"/>
       <w:r>
         <w:t xml:space="preserve">Figure </w:t>
       </w:r>
@@ -14432,7 +14165,7 @@
       <w:r>
         <w:fldChar w:fldCharType="end"/>
       </w:r>
-      <w:bookmarkEnd w:id="90"/>
+      <w:bookmarkEnd w:id="94"/>
       <w:r>
         <w:t xml:space="preserve"> EnigmaPlus encryption and decryption </w:t>
       </w:r>
@@ -14440,112 +14173,233 @@
       <w:r>
         <w:t>flowcharts</w:t>
       </w:r>
-      <w:bookmarkEnd w:id="91"/>
+      <w:bookmarkEnd w:id="95"/>
       <w:proofErr w:type="gramEnd"/>
     </w:p>
     <w:p>
       <w:pPr>
         <w:pStyle w:val="Heading3"/>
-      </w:pPr>
-      <w:r>
+        <w:rPr>
+          <w:lang w:val="en-GB"/>
+        </w:rPr>
+      </w:pPr>
+      <w:r>
+        <w:rPr>
+          <w:lang w:val="en-GB"/>
+        </w:rPr>
         <w:t>Additional Features</w:t>
       </w:r>
     </w:p>
     <w:p>
-      <w:pPr>
-        <w:rPr>
-          <w:lang w:val="en-US"/>
-        </w:rPr>
-      </w:pPr>
-      <w:r>
-        <w:rPr>
-          <w:lang w:val="en-US"/>
-        </w:rPr>
+      <w:r>
         <w:t>In addition to the models developed in this project, numerous classes were added to the Enigma package to create ease-of-use. Whilst these features are not core components of Enigma, they were included in this section as they are useful to have whilst developing applications by offering interesting information regarding the model. Some of these features are not present in previous UML diagrams and they were added much later in the design process and are less noteworthy.</w:t>
       </w:r>
     </w:p>
     <w:p>
-      <w:pPr>
-        <w:rPr>
-          <w:lang w:val="en-US"/>
-        </w:rPr>
-      </w:pPr>
-      <w:r>
-        <w:rPr>
-          <w:lang w:val="en-US"/>
-        </w:rPr>
+      <w:r>
         <w:t>Two logger classes were implemented that log both Enigma and EnigmaPlus. These loggers are static classes which are utilized by both models so that they can provide a step-by-step outline of the encryption/decryption process. The loggers also provide information such as the current rotation at any given frame in the encryption, the effect that each component has on an input letter and all other information regarding the state of the model.</w:t>
       </w:r>
     </w:p>
     <w:p>
-      <w:pPr>
-        <w:rPr>
-          <w:lang w:val="en-US"/>
-        </w:rPr>
-      </w:pPr>
-      <w:r>
-        <w:rPr>
-          <w:lang w:val="en-US"/>
-        </w:rPr>
+      <w:r>
         <w:t>Whilst developing the GUI for this project, it was decided that additional functionality was needed for each model. This new functionality generates a list of all wiring connections in the model at any given frame by using enumeration, in which each letter of the alphabet is</w:t>
       </w:r>
       <w:r>
-        <w:rPr>
-          <w:lang w:val="en-US"/>
-        </w:rPr>
-        <w:t xml:space="preserve"> encrypted (without rotation applied in this case) and the scrambling of the letter is recorded at each component. This addition </w:t>
-      </w:r>
-      <w:r>
-        <w:rPr>
-          <w:lang w:val="en-US"/>
+        <w:t xml:space="preserve"> encrypted (without rotation applied in this case) and the scrambling of the letter is recorded at each component. This addition allowed for a complete picture of the model to be generated at any time and was used extensively in the GUI development.</w:t>
+      </w:r>
+    </w:p>
+    <w:p>
+      <w:pPr>
+        <w:pStyle w:val="Heading2"/>
+        <w:rPr>
+          <w:lang w:val="en-GB"/>
+        </w:rPr>
+      </w:pPr>
+      <w:r>
+        <w:rPr>
+          <w:lang w:val="en-GB"/>
+        </w:rPr>
+        <w:t>Config and Parsers</w:t>
+      </w:r>
+    </w:p>
+    <w:p>
+      <w:r>
+        <w:t xml:space="preserve">The </w:t>
+      </w:r>
+      <w:r>
+        <w:rPr>
+          <w:rStyle w:val="InlineCodeChar"/>
+        </w:rPr>
+        <w:t>Config</w:t>
+      </w:r>
+      <w:r>
+        <w:t xml:space="preserve"> and </w:t>
+      </w:r>
+      <w:r>
+        <w:rPr>
+          <w:rStyle w:val="InlineCodeChar"/>
+        </w:rPr>
+        <w:t>Parsers</w:t>
+      </w:r>
+      <w:r>
+        <w:t xml:space="preserve"> packages were implemented to create an XML based miniature database within the application. The Config package contained three files, </w:t>
+      </w:r>
+      <w:r>
+        <w:rPr>
+          <w:rStyle w:val="InlineCodeChar"/>
+        </w:rPr>
+        <w:t>rotor_bank.xml</w:t>
+      </w:r>
+      <w:r>
+        <w:t xml:space="preserve">, </w:t>
+      </w:r>
+      <w:r>
+        <w:rPr>
+          <w:rStyle w:val="InlineCodeChar"/>
         </w:rPr>
         <w:lastRenderedPageBreak/>
-        <w:t>allowed for a complete picture of the model to be generated at any time and was used extensively in the GUI development.</w:t>
-      </w:r>
-    </w:p>
-    <w:p>
-      <w:pPr>
-        <w:pStyle w:val="Heading2"/>
-      </w:pPr>
-      <w:r>
-        <w:t>Config and Parsers</w:t>
-      </w:r>
-    </w:p>
-    <w:p>
-      <w:pPr>
-        <w:rPr>
-          <w:lang w:val="en-US"/>
-        </w:rPr>
-      </w:pPr>
-      <w:r>
-        <w:rPr>
-          <w:lang w:val="en-US"/>
-        </w:rPr>
-        <w:t xml:space="preserve">The </w:t>
+        <w:t>reflector_bank.xml</w:t>
+      </w:r>
+      <w:r>
+        <w:t xml:space="preserve"> and </w:t>
       </w:r>
       <w:r>
         <w:rPr>
           <w:rStyle w:val="InlineCodeChar"/>
         </w:rPr>
+        <w:t>enigma_settings.xml</w:t>
+      </w:r>
+      <w:r>
+        <w:t xml:space="preserve"> which allowed the user to configure the settings for the Enigma machine. The </w:t>
+      </w:r>
+      <w:r>
+        <w:rPr>
+          <w:rStyle w:val="InlineCodeChar"/>
+        </w:rPr>
+        <w:t>Parsers</w:t>
+      </w:r>
+      <w:r>
+        <w:t xml:space="preserve"> package contained several XML parser files to parse and store the contents of the files stored within the </w:t>
+      </w:r>
+      <w:r>
+        <w:rPr>
+          <w:rStyle w:val="InlineCodeChar"/>
+        </w:rPr>
         <w:t>Config</w:t>
       </w:r>
       <w:r>
-        <w:rPr>
-          <w:lang w:val="en-US"/>
-        </w:rPr>
+        <w:t xml:space="preserve"> package. As per the requirements of this project, the machine needed to be fully configurable. However, during the implementation of the </w:t>
+      </w:r>
+      <w:r>
+        <w:rPr>
+          <w:rStyle w:val="InlineCodeChar"/>
+        </w:rPr>
+        <w:t>Enigma</w:t>
+      </w:r>
+      <w:r>
+        <w:t xml:space="preserve"> package it was decided that a system allowing the user to configure the machine beyond the capabilities of the original machine would be beneficial.</w:t>
+      </w:r>
+    </w:p>
+    <w:p>
+      <w:r>
+        <w:t xml:space="preserve">Both </w:t>
+      </w:r>
+      <w:r>
+        <w:rPr>
+          <w:rStyle w:val="InlineCodeChar"/>
+        </w:rPr>
+        <w:t>rotor_bank.xml</w:t>
+      </w:r>
+      <w:r>
         <w:t xml:space="preserve"> and </w:t>
       </w:r>
       <w:r>
         <w:rPr>
           <w:rStyle w:val="InlineCodeChar"/>
         </w:rPr>
-        <w:t>Parsers</w:t>
-      </w:r>
-      <w:r>
-        <w:rPr>
-          <w:lang w:val="en-US"/>
-        </w:rPr>
-        <w:t xml:space="preserve"> packages were implemented to create an XML based miniature database within the application. The Config package contained three files, </w:t>
+        <w:t>reflector_bank.xml</w:t>
+      </w:r>
+      <w:r>
+        <w:t xml:space="preserve"> were created to allow the user to create their own definitions of the corresponding components much like the ones shown in </w:t>
+      </w:r>
+      <w:r>
+        <w:fldChar w:fldCharType="begin"/>
+      </w:r>
+      <w:r>
+        <w:instrText xml:space="preserve"> REF _Ref158107752 \h </w:instrText>
+      </w:r>
+      <w:r>
+        <w:fldChar w:fldCharType="separate"/>
+      </w:r>
+      <w:r>
+        <w:rPr>
+          <w:rFonts w:cs="Times New Roman"/>
+        </w:rPr>
+        <w:t xml:space="preserve">Table </w:t>
+      </w:r>
+      <w:r>
+        <w:rPr>
+          <w:rFonts w:cs="Times New Roman"/>
+          <w:noProof/>
+        </w:rPr>
+        <w:t>1</w:t>
+      </w:r>
+      <w:r>
+        <w:fldChar w:fldCharType="end"/>
+      </w:r>
+      <w:r>
+        <w:t xml:space="preserve"> and </w:t>
+      </w:r>
+      <w:r>
+        <w:fldChar w:fldCharType="begin"/>
+      </w:r>
+      <w:r>
+        <w:instrText xml:space="preserve"> REF _Ref158107755 \h </w:instrText>
+      </w:r>
+      <w:r>
+        <w:fldChar w:fldCharType="separate"/>
+      </w:r>
+      <w:r>
+        <w:t xml:space="preserve">Table </w:t>
+      </w:r>
+      <w:r>
+        <w:rPr>
+          <w:noProof/>
+        </w:rPr>
+        <w:t>2</w:t>
+      </w:r>
+      <w:r>
+        <w:fldChar w:fldCharType="end"/>
+      </w:r>
+      <w:r>
+        <w:t>.</w:t>
+      </w:r>
+      <w:r>
+        <w:t xml:space="preserve"> </w:t>
+      </w:r>
+      <w:r>
+        <w:fldChar w:fldCharType="begin"/>
+      </w:r>
+      <w:r>
+        <w:instrText xml:space="preserve"> REF _Ref160964696 \h </w:instrText>
+      </w:r>
+      <w:r>
+        <w:fldChar w:fldCharType="separate"/>
+      </w:r>
+      <w:r>
+        <w:t xml:space="preserve">Code Block </w:t>
+      </w:r>
+      <w:r>
+        <w:rPr>
+          <w:noProof/>
+        </w:rPr>
+        <w:t>2</w:t>
+      </w:r>
+      <w:r>
+        <w:fldChar w:fldCharType="end"/>
+      </w:r>
+      <w:r>
+        <w:t xml:space="preserve"> shows an example of an entry a user could create in </w:t>
       </w:r>
       <w:r>
         <w:rPr>
@@ -14554,381 +14408,118 @@
         <w:t>rotor_bank.xml</w:t>
       </w:r>
       <w:r>
-        <w:rPr>
-          <w:lang w:val="en-US"/>
-        </w:rPr>
-        <w:t xml:space="preserve">, </w:t>
+        <w:t>, creating a new rotor called “</w:t>
+      </w:r>
+      <w:proofErr w:type="spellStart"/>
+      <w:r>
+        <w:t>MyCustomRotor</w:t>
+      </w:r>
+      <w:proofErr w:type="spellEnd"/>
+      <w:r>
+        <w:t xml:space="preserve">”. Once this has been done, at runtime of either the CLI or GUI application, the Parsers package will create rotor objects based on the contents of this file and store it in </w:t>
       </w:r>
       <w:r>
         <w:rPr>
           <w:rStyle w:val="InlineCodeChar"/>
         </w:rPr>
-        <w:t>reflector_bank.xml</w:t>
-      </w:r>
-      <w:r>
-        <w:rPr>
-          <w:lang w:val="en-US"/>
-        </w:rPr>
-        <w:t xml:space="preserve"> and </w:t>
-      </w:r>
-      <w:r>
-        <w:rPr>
-          <w:rStyle w:val="InlineCodeChar"/>
-        </w:rPr>
-        <w:t>enigma_settings.xml</w:t>
-      </w:r>
-      <w:r>
-        <w:rPr>
-          <w:lang w:val="en-US"/>
-        </w:rPr>
-        <w:t xml:space="preserve"> which allowed the user to configure the settings for the Enigma machine. The </w:t>
-      </w:r>
-      <w:r>
-        <w:rPr>
-          <w:rStyle w:val="InlineCodeChar"/>
-        </w:rPr>
-        <w:t>Parsers</w:t>
-      </w:r>
-      <w:r>
-        <w:rPr>
-          <w:lang w:val="en-US"/>
-        </w:rPr>
-        <w:t xml:space="preserve"> package contained several XML parser files to parse and store the contents of the files stored within the </w:t>
-      </w:r>
-      <w:r>
-        <w:rPr>
-          <w:rStyle w:val="InlineCodeChar"/>
-        </w:rPr>
-        <w:t>Config</w:t>
-      </w:r>
-      <w:r>
-        <w:rPr>
-          <w:lang w:val="en-US"/>
-        </w:rPr>
-        <w:t xml:space="preserve"> package. As per the requirements of this project, the machine needed to be fully configurable. However, during the implementation of the </w:t>
-      </w:r>
-      <w:r>
-        <w:rPr>
-          <w:rStyle w:val="InlineCodeChar"/>
-        </w:rPr>
-        <w:t>Enigma</w:t>
-      </w:r>
-      <w:r>
-        <w:rPr>
-          <w:lang w:val="en-US"/>
-        </w:rPr>
-        <w:t xml:space="preserve"> package it was decided that a system allowing the user to configure the machine beyond the capabilities of the original machine would be beneficial.</w:t>
-      </w:r>
-    </w:p>
-    <w:p>
-      <w:pPr>
-        <w:rPr>
-          <w:lang w:val="en-US"/>
-        </w:rPr>
-      </w:pPr>
-      <w:r>
-        <w:rPr>
-          <w:lang w:val="en-US"/>
-        </w:rPr>
-        <w:t xml:space="preserve">Both </w:t>
-      </w:r>
-      <w:r>
-        <w:rPr>
-          <w:rStyle w:val="InlineCodeChar"/>
-        </w:rPr>
-        <w:t>rotor_bank.xml</w:t>
-      </w:r>
-      <w:r>
-        <w:rPr>
-          <w:lang w:val="en-US"/>
-        </w:rPr>
-        <w:t xml:space="preserve"> and </w:t>
-      </w:r>
-      <w:r>
-        <w:rPr>
-          <w:rStyle w:val="InlineCodeChar"/>
-        </w:rPr>
-        <w:t>reflector_bank.xml</w:t>
-      </w:r>
-      <w:r>
-        <w:rPr>
-          <w:lang w:val="en-US"/>
-        </w:rPr>
-        <w:t xml:space="preserve"> were created to allow the user to create their own definitions of the corresponding components much like the ones shown in </w:t>
-      </w:r>
-      <w:r>
-        <w:rPr>
-          <w:lang w:val="en-US"/>
-        </w:rPr>
+        <w:t>ComponentCache</w:t>
+      </w:r>
+      <w:r>
+        <w:t xml:space="preserve"> along with pre-configured components. This cache is then used in both the CLI and GUI for configuration.</w:t>
+      </w:r>
+    </w:p>
+    <w:p>
+      <w:pPr>
+        <w:pStyle w:val="Code"/>
+      </w:pPr>
+      <w:r>
+        <w:t>&lt;rotor_bank&gt;</w:t>
+      </w:r>
+    </w:p>
+    <w:p>
+      <w:pPr>
+        <w:pStyle w:val="Code"/>
+      </w:pPr>
+      <w:r>
+        <w:t xml:space="preserve">    &lt;rotor&gt;</w:t>
+      </w:r>
+    </w:p>
+    <w:p>
+      <w:pPr>
+        <w:pStyle w:val="Code"/>
+      </w:pPr>
+      <w:r>
+        <w:t xml:space="preserve">        &lt;name&gt;MyCustomRotor&lt;/name&gt;</w:t>
+      </w:r>
+    </w:p>
+    <w:p>
+      <w:pPr>
+        <w:pStyle w:val="Code"/>
+      </w:pPr>
+      <w:r>
+        <w:t xml:space="preserve">        &lt;encoding&gt;ZYXWVUTSRQPONMLKJIHGFEDCBA&lt;/encoding&gt;</w:t>
+      </w:r>
+    </w:p>
+    <w:p>
+      <w:pPr>
+        <w:pStyle w:val="Code"/>
+      </w:pPr>
+      <w:r>
+        <w:t xml:space="preserve">        &lt;turnover_position&gt;E&lt;/turnover_position&gt;</w:t>
+      </w:r>
+    </w:p>
+    <w:p>
+      <w:pPr>
+        <w:pStyle w:val="Code"/>
+      </w:pPr>
+      <w:r>
+        <w:t xml:space="preserve">    &lt;/rotor&gt;</w:t>
+      </w:r>
+    </w:p>
+    <w:p>
+      <w:pPr>
+        <w:pStyle w:val="Code"/>
+      </w:pPr>
+      <w:r>
+        <w:t>...</w:t>
+      </w:r>
+    </w:p>
+    <w:p>
+      <w:pPr>
+        <w:pStyle w:val="Code"/>
+      </w:pPr>
+      <w:r>
+        <w:t>&lt;/rotor_bank&gt;</w:t>
+      </w:r>
+    </w:p>
+    <w:p>
+      <w:pPr>
+        <w:pStyle w:val="Caption"/>
+      </w:pPr>
+      <w:bookmarkStart w:id="96" w:name="_Ref160964696"/>
+      <w:bookmarkStart w:id="97" w:name="_Toc160964757"/>
+      <w:r>
+        <w:t xml:space="preserve">Code Block </w:t>
+      </w:r>
+      <w:r>
         <w:fldChar w:fldCharType="begin"/>
       </w:r>
       <w:r>
-        <w:rPr>
-          <w:lang w:val="en-US"/>
-        </w:rPr>
-        <w:instrText xml:space="preserve"> REF _Ref158107752 \h </w:instrText>
-      </w:r>
-      <w:r>
-        <w:rPr>
-          <w:lang w:val="en-US"/>
-        </w:rPr>
-      </w:r>
-      <w:r>
-        <w:rPr>
-          <w:lang w:val="en-US"/>
-        </w:rPr>
+        <w:instrText xml:space="preserve"> SEQ Code_Block \* ARABIC </w:instrText>
+      </w:r>
+      <w:r>
         <w:fldChar w:fldCharType="separate"/>
       </w:r>
       <w:r>
         <w:rPr>
-          <w:rFonts w:cs="Times New Roman"/>
-        </w:rPr>
-        <w:t xml:space="preserve">Table </w:t>
-      </w:r>
-      <w:r>
-        <w:rPr>
-          <w:rFonts w:cs="Times New Roman"/>
           <w:noProof/>
         </w:rPr>
-        <w:t>1</w:t>
-      </w:r>
-      <w:r>
-        <w:rPr>
-          <w:lang w:val="en-US"/>
-        </w:rPr>
+        <w:t>2</w:t>
+      </w:r>
+      <w:r>
         <w:fldChar w:fldCharType="end"/>
       </w:r>
-      <w:r>
-        <w:rPr>
-          <w:lang w:val="en-US"/>
-        </w:rPr>
-        <w:t xml:space="preserve"> and </w:t>
-      </w:r>
-      <w:r>
-        <w:rPr>
-          <w:lang w:val="en-US"/>
-        </w:rPr>
-        <w:fldChar w:fldCharType="begin"/>
-      </w:r>
-      <w:r>
-        <w:rPr>
-          <w:lang w:val="en-US"/>
-        </w:rPr>
-        <w:instrText xml:space="preserve"> REF _Ref158107755 \h </w:instrText>
-      </w:r>
-      <w:r>
-        <w:rPr>
-          <w:lang w:val="en-US"/>
-        </w:rPr>
-      </w:r>
-      <w:r>
-        <w:rPr>
-          <w:lang w:val="en-US"/>
-        </w:rPr>
-        <w:fldChar w:fldCharType="separate"/>
-      </w:r>
-      <w:r>
-        <w:t xml:space="preserve">Table </w:t>
-      </w:r>
-      <w:r>
-        <w:rPr>
-          <w:noProof/>
-        </w:rPr>
-        <w:t>2</w:t>
-      </w:r>
-      <w:r>
-        <w:rPr>
-          <w:lang w:val="en-US"/>
-        </w:rPr>
-        <w:fldChar w:fldCharType="end"/>
-      </w:r>
-      <w:r>
-        <w:rPr>
-          <w:lang w:val="en-US"/>
-        </w:rPr>
-        <w:t>.</w:t>
-      </w:r>
-      <w:r>
-        <w:rPr>
-          <w:lang w:val="en-US"/>
-        </w:rPr>
-        <w:t xml:space="preserve"> </w:t>
-      </w:r>
-      <w:r>
-        <w:rPr>
-          <w:lang w:val="en-US"/>
-        </w:rPr>
-        <w:fldChar w:fldCharType="begin"/>
-      </w:r>
-      <w:r>
-        <w:rPr>
-          <w:lang w:val="en-US"/>
-        </w:rPr>
-        <w:instrText xml:space="preserve"> REF _Ref160964696 \h </w:instrText>
-      </w:r>
-      <w:r>
-        <w:rPr>
-          <w:lang w:val="en-US"/>
-        </w:rPr>
-      </w:r>
-      <w:r>
-        <w:rPr>
-          <w:lang w:val="en-US"/>
-        </w:rPr>
-        <w:fldChar w:fldCharType="separate"/>
-      </w:r>
-      <w:r>
-        <w:t xml:space="preserve">Code Block </w:t>
-      </w:r>
-      <w:r>
-        <w:rPr>
-          <w:noProof/>
-        </w:rPr>
-        <w:t>2</w:t>
-      </w:r>
-      <w:r>
-        <w:rPr>
-          <w:lang w:val="en-US"/>
-        </w:rPr>
-        <w:fldChar w:fldCharType="end"/>
-      </w:r>
-      <w:r>
-        <w:rPr>
-          <w:lang w:val="en-US"/>
-        </w:rPr>
-        <w:t xml:space="preserve"> shows an example of an entry a user could create in </w:t>
-      </w:r>
-      <w:r>
-        <w:rPr>
-          <w:rStyle w:val="InlineCodeChar"/>
-        </w:rPr>
-        <w:t>rotor_bank.xml</w:t>
-      </w:r>
-      <w:r>
-        <w:rPr>
-          <w:lang w:val="en-US"/>
-        </w:rPr>
-        <w:t>, creating a new rotor called “</w:t>
-      </w:r>
-      <w:proofErr w:type="spellStart"/>
-      <w:r>
-        <w:rPr>
-          <w:lang w:val="en-US"/>
-        </w:rPr>
-        <w:t>MyCustomRotor</w:t>
-      </w:r>
-      <w:proofErr w:type="spellEnd"/>
-      <w:r>
-        <w:rPr>
-          <w:lang w:val="en-US"/>
-        </w:rPr>
-        <w:t xml:space="preserve">”. Once this has been done, at runtime of either the CLI or GUI application, the Parsers package will create rotor objects based on the contents of this file and store it in </w:t>
-      </w:r>
-      <w:r>
-        <w:rPr>
-          <w:rStyle w:val="InlineCodeChar"/>
-        </w:rPr>
-        <w:t>ComponentCache</w:t>
-      </w:r>
-      <w:r>
-        <w:rPr>
-          <w:lang w:val="en-US"/>
-        </w:rPr>
-        <w:t xml:space="preserve"> along with pre-configured components. This cache is then used in both the CLI and GUI for configuration.</w:t>
-      </w:r>
-    </w:p>
-    <w:p>
-      <w:pPr>
-        <w:pStyle w:val="Code"/>
-      </w:pPr>
-      <w:r>
-        <w:t>&lt;rotor_bank&gt;</w:t>
-      </w:r>
-    </w:p>
-    <w:p>
-      <w:pPr>
-        <w:pStyle w:val="Code"/>
-      </w:pPr>
-      <w:r>
-        <w:t xml:space="preserve">    &lt;rotor&gt;</w:t>
-      </w:r>
-    </w:p>
-    <w:p>
-      <w:pPr>
-        <w:pStyle w:val="Code"/>
-      </w:pPr>
-      <w:r>
-        <w:t xml:space="preserve">        &lt;name&gt;MyCustomRotor&lt;/name&gt;</w:t>
-      </w:r>
-    </w:p>
-    <w:p>
-      <w:pPr>
-        <w:pStyle w:val="Code"/>
-      </w:pPr>
-      <w:r>
-        <w:t xml:space="preserve">        &lt;encoding&gt;ZYXWVUTSRQPONMLKJIHGFEDCBA&lt;/encoding&gt;</w:t>
-      </w:r>
-    </w:p>
-    <w:p>
-      <w:pPr>
-        <w:pStyle w:val="Code"/>
-      </w:pPr>
-      <w:r>
-        <w:t xml:space="preserve">        &lt;turnover_position&gt;E&lt;/turnover_position&gt;</w:t>
-      </w:r>
-    </w:p>
-    <w:p>
-      <w:pPr>
-        <w:pStyle w:val="Code"/>
-      </w:pPr>
-      <w:r>
-        <w:t xml:space="preserve">    &lt;/rotor&gt;</w:t>
-      </w:r>
-    </w:p>
-    <w:p>
-      <w:pPr>
-        <w:pStyle w:val="Code"/>
-      </w:pPr>
-      <w:r>
-        <w:t>...</w:t>
-      </w:r>
-    </w:p>
-    <w:p>
-      <w:pPr>
-        <w:pStyle w:val="Code"/>
-      </w:pPr>
-      <w:r>
-        <w:t>&lt;/rotor_bank&gt;</w:t>
-      </w:r>
-    </w:p>
-    <w:p>
-      <w:pPr>
-        <w:pStyle w:val="Caption"/>
-      </w:pPr>
-      <w:bookmarkStart w:id="92" w:name="_Ref160964696"/>
-      <w:bookmarkStart w:id="93" w:name="_Toc160964757"/>
-      <w:r>
-        <w:t xml:space="preserve">Code Block </w:t>
-      </w:r>
-      <w:r>
-        <w:fldChar w:fldCharType="begin"/>
-      </w:r>
-      <w:r>
-        <w:instrText xml:space="preserve"> SEQ Code_Block \* ARABIC </w:instrText>
-      </w:r>
-      <w:r>
-        <w:fldChar w:fldCharType="separate"/>
-      </w:r>
-      <w:r>
-        <w:rPr>
-          <w:noProof/>
-        </w:rPr>
-        <w:t>2</w:t>
-      </w:r>
-      <w:r>
-        <w:fldChar w:fldCharType="end"/>
-      </w:r>
-      <w:bookmarkEnd w:id="92"/>
+      <w:bookmarkEnd w:id="96"/>
       <w:r>
         <w:t xml:space="preserve"> rotor_bank.xml contents showing an example custom rotor called "</w:t>
       </w:r>
@@ -14941,7 +14532,7 @@
       <w:r>
         <w:t>"</w:t>
       </w:r>
-      <w:bookmarkEnd w:id="93"/>
+      <w:bookmarkEnd w:id="97"/>
       <w:proofErr w:type="gramEnd"/>
     </w:p>
     <w:p>
@@ -15184,8 +14775,8 @@
       <w:pPr>
         <w:pStyle w:val="Caption"/>
       </w:pPr>
-      <w:bookmarkStart w:id="94" w:name="_Ref160964691"/>
-      <w:bookmarkStart w:id="95" w:name="_Toc160964758"/>
+      <w:bookmarkStart w:id="98" w:name="_Ref160964691"/>
+      <w:bookmarkStart w:id="99" w:name="_Toc160964758"/>
       <w:r>
         <w:t xml:space="preserve">Code Block </w:t>
       </w:r>
@@ -15207,7 +14798,7 @@
       <w:r>
         <w:fldChar w:fldCharType="end"/>
       </w:r>
-      <w:bookmarkEnd w:id="94"/>
+      <w:bookmarkEnd w:id="98"/>
       <w:r>
         <w:t xml:space="preserve"> enigma_settings.xml contents depicting the start settings of the </w:t>
       </w:r>
@@ -15215,17 +14806,724 @@
       <w:r>
         <w:t>machine</w:t>
       </w:r>
-      <w:bookmarkEnd w:id="95"/>
+      <w:bookmarkEnd w:id="99"/>
       <w:proofErr w:type="gramEnd"/>
     </w:p>
     <w:p>
       <w:pPr>
         <w:pStyle w:val="Heading2"/>
-      </w:pPr>
-      <w:r>
+        <w:rPr>
+          <w:lang w:val="en-GB"/>
+        </w:rPr>
+      </w:pPr>
+      <w:r>
+        <w:rPr>
+          <w:lang w:val="en-GB"/>
+        </w:rPr>
+        <w:t>CLI</w:t>
+      </w:r>
+    </w:p>
+    <w:p>
+      <w:r>
+        <w:t xml:space="preserve">As per the requirements, the CLI was to be developed as a basic and simple application which acts more like a tool than an educational experience. Consequently, the code that underpins this application is relatively short and simple. As previously mentioned, when using the CLI the configuration of the Enigma model takes place within the </w:t>
+      </w:r>
+      <w:r>
+        <w:rPr>
+          <w:rStyle w:val="InlineCodeChar"/>
+        </w:rPr>
+        <w:t>Config</w:t>
+      </w:r>
+      <w:r>
+        <w:t xml:space="preserve"> package, specifically </w:t>
+      </w:r>
+      <w:r>
+        <w:rPr>
+          <w:rStyle w:val="InlineCodeChar"/>
+        </w:rPr>
         <w:lastRenderedPageBreak/>
+        <w:t>enigma_settings.xml</w:t>
+      </w:r>
+      <w:r>
+        <w:t xml:space="preserve"> as demonstrated in </w:t>
+      </w:r>
+      <w:r>
+        <w:fldChar w:fldCharType="begin"/>
+      </w:r>
+      <w:r>
+        <w:instrText xml:space="preserve"> REF _Ref160964691 \h </w:instrText>
+      </w:r>
+      <w:r>
+        <w:fldChar w:fldCharType="separate"/>
+      </w:r>
+      <w:r>
+        <w:t xml:space="preserve">Code Block </w:t>
+      </w:r>
+      <w:r>
+        <w:rPr>
+          <w:noProof/>
+        </w:rPr>
+        <w:t>3</w:t>
+      </w:r>
+      <w:r>
+        <w:fldChar w:fldCharType="end"/>
+      </w:r>
+      <w:r>
+        <w:t xml:space="preserve">. Originally, a multi-faced menu approach was experimented with to allow for the user to configure the machine. However, due to the complexity of the Enigma’s key, this led to a tiresome and confusing experience during the setup of the model. The Config package approach allowed for </w:t>
+      </w:r>
+      <w:r>
+        <w:t xml:space="preserve">easier editing </w:t>
+      </w:r>
+      <w:r>
+        <w:t xml:space="preserve">as well as </w:t>
+      </w:r>
+      <w:r>
+        <w:t xml:space="preserve">enabling </w:t>
+      </w:r>
+      <w:r>
+        <w:t>the settings of the Enigma to be stored</w:t>
+      </w:r>
+      <w:r>
+        <w:t>.</w:t>
+      </w:r>
+    </w:p>
+    <w:p>
+      <w:r>
+        <w:t xml:space="preserve">With the configuration mechanism developed, design regarding what information the user should be provided with in the CLI could begin. Firstly, it was decided that the starting settings of the Enigma should be displayed to the user, to ensure that they understand the settings that were used to encrypt their message. Secondly, the user should be prompted to enter a message before the correct cyphertext (or plaintext if this is a decryption) is displayed. </w:t>
+      </w:r>
+      <w:r>
+        <w:fldChar w:fldCharType="begin"/>
+      </w:r>
+      <w:r>
+        <w:instrText xml:space="preserve"> REF _Ref160965712 \h </w:instrText>
+      </w:r>
+      <w:r>
+        <w:fldChar w:fldCharType="separate"/>
+      </w:r>
+      <w:r>
+        <w:t xml:space="preserve">Code Block </w:t>
+      </w:r>
+      <w:r>
+        <w:rPr>
+          <w:noProof/>
+        </w:rPr>
+        <w:t>4</w:t>
+      </w:r>
+      <w:r>
+        <w:fldChar w:fldCharType="end"/>
+      </w:r>
+      <w:r>
+        <w:t xml:space="preserve"> shown an example of the expected interaction with the CLI, showing the chosen settings for most of the figure, and showing the encryption process of the message “HELLO WORLD”. The same output would be expected if the user intended to decode a message, however the input “HELLO WORLD” would be replaced with “JCUGQ KVBVF” and </w:t>
+      </w:r>
+      <w:r>
+        <w:t>vice versa.</w:t>
+      </w:r>
+    </w:p>
+    <w:p>
+      <w:pPr>
+        <w:pStyle w:val="Code"/>
+      </w:pPr>
+      <w:r>
+        <w:t>Plugboard : [AM FI NV PS TU WZ]</w:t>
+      </w:r>
+    </w:p>
+    <w:p>
+      <w:pPr>
+        <w:pStyle w:val="Code"/>
+      </w:pPr>
+      <w:r>
+        <w:t>Reflector : UKW-A (EJMZALYXVBWFCRQUONTSPIKHGD)</w:t>
+      </w:r>
+    </w:p>
+    <w:p>
+      <w:pPr>
+        <w:pStyle w:val="Code"/>
+      </w:pPr>
+      <w:r>
+        <w:t>Right Rotor : III</w:t>
+      </w:r>
+    </w:p>
+    <w:p>
+      <w:pPr>
+        <w:pStyle w:val="Code"/>
+      </w:pPr>
+      <w:r>
+        <w:t xml:space="preserve">    Rotation : L</w:t>
+      </w:r>
+    </w:p>
+    <w:p>
+      <w:pPr>
+        <w:pStyle w:val="Code"/>
+      </w:pPr>
+      <w:r>
+        <w:t xml:space="preserve">    Ring Setting : 22</w:t>
+      </w:r>
+    </w:p>
+    <w:p>
+      <w:pPr>
+        <w:pStyle w:val="Code"/>
+      </w:pPr>
+      <w:r>
+        <w:t xml:space="preserve">    Encoding : BDFHJLCPRTXVZNYEIWGAKMUSQO</w:t>
+      </w:r>
+    </w:p>
+    <w:p>
+      <w:pPr>
+        <w:pStyle w:val="Code"/>
+      </w:pPr>
+      <w:r>
+        <w:t>Middle Rotor : I</w:t>
+      </w:r>
+    </w:p>
+    <w:p>
+      <w:pPr>
+        <w:pStyle w:val="Code"/>
+      </w:pPr>
+      <w:r>
+        <w:t xml:space="preserve">    Rotation : B</w:t>
+      </w:r>
+    </w:p>
+    <w:p>
+      <w:pPr>
+        <w:pStyle w:val="Code"/>
+      </w:pPr>
+      <w:r>
+        <w:t xml:space="preserve">    Ring Setting : 13</w:t>
+      </w:r>
+    </w:p>
+    <w:p>
+      <w:pPr>
+        <w:pStyle w:val="Code"/>
+      </w:pPr>
+      <w:r>
+        <w:t xml:space="preserve">    Encoding : EKMFLGDQVZNTOWYHXUSPAIBRCJ</w:t>
+      </w:r>
+    </w:p>
+    <w:p>
+      <w:pPr>
+        <w:pStyle w:val="Code"/>
+      </w:pPr>
+      <w:r>
+        <w:t>Left Rotor : II</w:t>
+      </w:r>
+    </w:p>
+    <w:p>
+      <w:pPr>
+        <w:pStyle w:val="Code"/>
+      </w:pPr>
+      <w:r>
+        <w:t xml:space="preserve">    Rotation : A</w:t>
+      </w:r>
+    </w:p>
+    <w:p>
+      <w:pPr>
+        <w:pStyle w:val="Code"/>
+      </w:pPr>
+      <w:r>
+        <w:t xml:space="preserve">    Ring Setting : 24</w:t>
+      </w:r>
+    </w:p>
+    <w:p>
+      <w:pPr>
+        <w:pStyle w:val="Code"/>
+      </w:pPr>
+      <w:r>
+        <w:t xml:space="preserve">    Encoding : AJDKSIRUXBLHWTMCQGZNPYFVOE</w:t>
+      </w:r>
+    </w:p>
+    <w:p>
+      <w:pPr>
+        <w:pStyle w:val="Code"/>
+      </w:pPr>
+    </w:p>
+    <w:p>
+      <w:pPr>
+        <w:pStyle w:val="Code"/>
+      </w:pPr>
+    </w:p>
+    <w:p>
+      <w:pPr>
+        <w:pStyle w:val="Code"/>
+      </w:pPr>
+      <w:r>
+        <w:t>Enter plaintext message:</w:t>
+      </w:r>
+    </w:p>
+    <w:p>
+      <w:pPr>
+        <w:pStyle w:val="Code"/>
+      </w:pPr>
+      <w:r>
+        <w:t>HELLO WORLD</w:t>
+      </w:r>
+    </w:p>
+    <w:p>
+      <w:pPr>
+        <w:pStyle w:val="Code"/>
+      </w:pPr>
+    </w:p>
+    <w:p>
+      <w:pPr>
+        <w:pStyle w:val="Code"/>
+      </w:pPr>
+      <w:r>
+        <w:t>Cyphertext</w:t>
+      </w:r>
+    </w:p>
+    <w:p>
+      <w:pPr>
+        <w:pStyle w:val="Code"/>
+      </w:pPr>
+      <w:bookmarkStart w:id="100" w:name="_Hlk160965775"/>
+      <w:r>
+        <w:t>JCUGQ KVBVF</w:t>
+      </w:r>
+    </w:p>
+    <w:p>
+      <w:pPr>
+        <w:pStyle w:val="Caption"/>
+      </w:pPr>
+      <w:bookmarkStart w:id="101" w:name="_Ref160965712"/>
+      <w:bookmarkEnd w:id="100"/>
+      <w:r>
+        <w:t xml:space="preserve">Code Block </w:t>
+      </w:r>
+      <w:r>
+        <w:fldChar w:fldCharType="begin"/>
+      </w:r>
+      <w:r>
+        <w:instrText xml:space="preserve"> SEQ Code_Block \* ARABIC </w:instrText>
+      </w:r>
+      <w:r>
+        <w:fldChar w:fldCharType="separate"/>
+      </w:r>
+      <w:r>
+        <w:rPr>
+          <w:noProof/>
+        </w:rPr>
+        <w:t>4</w:t>
+      </w:r>
+      <w:r>
+        <w:fldChar w:fldCharType="end"/>
+      </w:r>
+      <w:bookmarkEnd w:id="101"/>
+      <w:r>
+        <w:t xml:space="preserve"> An example of the expected interaction with the </w:t>
+      </w:r>
+      <w:proofErr w:type="gramStart"/>
+      <w:r>
         <w:t>CLI</w:t>
       </w:r>
+      <w:proofErr w:type="gramEnd"/>
+    </w:p>
+    <w:p>
+      <w:r>
+        <w:t xml:space="preserve">The functionality to accomplish the requirements of the CLI was achieved by creating the </w:t>
+      </w:r>
+      <w:r>
+        <w:rPr>
+          <w:rStyle w:val="InlineCodeChar"/>
+        </w:rPr>
+        <w:t>EnigmaSimulatorCLI</w:t>
+      </w:r>
+      <w:r>
+        <w:t xml:space="preserve"> class, which acted as a runnable file.</w:t>
+      </w:r>
+    </w:p>
+    <w:p>
+      <w:pPr>
+        <w:pStyle w:val="Heading2"/>
+        <w:rPr>
+          <w:lang w:val="en-GB"/>
+        </w:rPr>
+      </w:pPr>
+      <w:r>
+        <w:rPr>
+          <w:lang w:val="en-GB"/>
+        </w:rPr>
+        <w:t>GUI</w:t>
+      </w:r>
+    </w:p>
+    <w:p>
+      <w:pPr>
+        <w:pStyle w:val="Heading3"/>
+      </w:pPr>
+      <w:r>
+        <w:t>UI Design</w:t>
+      </w:r>
+    </w:p>
+    <w:p>
+      <w:r>
+        <w:t xml:space="preserve">The GUI was one of the larger requirements for this project. </w:t>
+      </w:r>
+      <w:r>
+        <w:t xml:space="preserve">The goal was to create an application that could be used to configure and operate the Enigma machine as well as exhibiting an easy-to-understand user interface. As explained in section </w:t>
+      </w:r>
+      <w:r>
+        <w:fldChar w:fldCharType="begin"/>
+      </w:r>
+      <w:r>
+        <w:instrText xml:space="preserve"> REF _Ref160966847 \r \h </w:instrText>
+      </w:r>
+      <w:r>
+        <w:fldChar w:fldCharType="separate"/>
+      </w:r>
+      <w:r>
+        <w:t>3.5</w:t>
+      </w:r>
+      <w:r>
+        <w:fldChar w:fldCharType="end"/>
+      </w:r>
+      <w:r>
+        <w:t xml:space="preserve">, numerous other products attempting to achieve the same thing exist. </w:t>
+      </w:r>
+      <w:proofErr w:type="gramStart"/>
+      <w:r>
+        <w:t xml:space="preserve">After experimenting with </w:t>
+      </w:r>
+      <w:r>
+        <w:t>the other products, it</w:t>
+      </w:r>
+      <w:proofErr w:type="gramEnd"/>
+      <w:r>
+        <w:t xml:space="preserve"> was decided that the UI would mostly avoid </w:t>
+      </w:r>
+      <w:r>
+        <w:t>reflecting</w:t>
+      </w:r>
+      <w:r>
+        <w:t xml:space="preserve"> a physical representation of the machine and adopt a simpler approach. This is </w:t>
+      </w:r>
+      <w:r>
+        <w:t>because</w:t>
+      </w:r>
+      <w:r>
+        <w:t xml:space="preserve"> the Enigma machine’s layout is rather obscure and </w:t>
+      </w:r>
+      <w:r>
+        <w:t>creating something like this approaches the limitations of the chosen graphics package.</w:t>
+      </w:r>
+      <w:r>
+        <w:t xml:space="preserve"> </w:t>
+      </w:r>
+      <w:r>
+        <w:fldChar w:fldCharType="begin"/>
+      </w:r>
+      <w:r>
+        <w:instrText xml:space="preserve"> REF _Ref160968272 \h </w:instrText>
+      </w:r>
+      <w:r>
+        <w:fldChar w:fldCharType="separate"/>
+      </w:r>
+      <w:r>
+        <w:t xml:space="preserve">Figure </w:t>
+      </w:r>
+      <w:r>
+        <w:rPr>
+          <w:noProof/>
+        </w:rPr>
+        <w:t>15</w:t>
+      </w:r>
+      <w:r>
+        <w:fldChar w:fldCharType="end"/>
+      </w:r>
+      <w:r>
+        <w:t xml:space="preserve"> </w:t>
+      </w:r>
+      <w:r>
+        <w:t>shows an early mock-up of the design of the GUI, which uses a top-to-bottom approach for user interaction.</w:t>
+      </w:r>
+      <w:r>
+        <w:t xml:space="preserve"> The idea behind this design was that the user would configure the reflector, rotors and plugboard before entering their message on an on-screen keyboard, displaying the cyphertext message below.</w:t>
+      </w:r>
+    </w:p>
+    <w:p>
+      <w:r>
+        <w:lastRenderedPageBreak/>
+        <w:t xml:space="preserve">At this point in the design, the modality of inputs needed to be considered. It was decided that rotors the reflector would be selected by drop-down menus, allowing the user to select one of the rotors stored within </w:t>
+      </w:r>
+      <w:r>
+        <w:rPr>
+          <w:rStyle w:val="InlineCodeChar"/>
+        </w:rPr>
+        <w:t>ComponentCache</w:t>
+      </w:r>
+      <w:r>
+        <w:t xml:space="preserve">. </w:t>
+      </w:r>
+      <w:proofErr w:type="gramStart"/>
+      <w:r>
+        <w:t>In order to</w:t>
+      </w:r>
+      <w:proofErr w:type="gramEnd"/>
+      <w:r>
+        <w:t xml:space="preserve"> stick with the simple design of the interface, it was decided that the plugboard would consist of a text field in which the user would have to enter cable pairs such as “AB CG OI” to represent the connections. The other option would be to create a clickable interface </w:t>
+      </w:r>
+      <w:r>
+        <w:t xml:space="preserve">like the online Enigma emulator </w:t>
+      </w:r>
+      <w:sdt>
+        <w:sdtPr>
+          <w:id w:val="-113751184"/>
+          <w:citation/>
+        </w:sdtPr>
+        <w:sdtContent>
+          <w:r>
+            <w:fldChar w:fldCharType="begin"/>
+          </w:r>
+          <w:r>
+            <w:instrText xml:space="preserve"> CITATION Eni241 \l 2057 </w:instrText>
+          </w:r>
+          <w:r>
+            <w:fldChar w:fldCharType="separate"/>
+          </w:r>
+          <w:r>
+            <w:rPr>
+              <w:noProof/>
+            </w:rPr>
+            <w:t>(Enigma Machine Emulator n.d.)</w:t>
+          </w:r>
+          <w:r>
+            <w:fldChar w:fldCharType="end"/>
+          </w:r>
+        </w:sdtContent>
+      </w:sdt>
+      <w:r>
+        <w:t xml:space="preserve"> however this would clutter the interface. Finally, it was decided that the message input would consist of an on-screen keyboard, and each </w:t>
+      </w:r>
+      <w:r>
+        <w:t>keypress</w:t>
+      </w:r>
+      <w:r>
+        <w:t xml:space="preserve"> would cause the </w:t>
+      </w:r>
+      <w:r>
+        <w:t>encoded letter to appear in the “Message Display” text field.</w:t>
+      </w:r>
+    </w:p>
+    <w:p>
+      <w:pPr>
+        <w:keepNext/>
+        <w:jc w:val="center"/>
+      </w:pPr>
+      <w:r>
+        <w:rPr>
+          <w:noProof/>
+        </w:rPr>
+        <w:drawing>
+          <wp:inline distT="0" distB="0" distL="0" distR="0" wp14:anchorId="1D534E31" wp14:editId="1B94628C">
+            <wp:extent cx="3342068" cy="3453284"/>
+            <wp:effectExtent l="0" t="0" r="0" b="0"/>
+            <wp:docPr id="1720444784" name="Picture 1" descr="A screenshot of a computer&#10;&#10;Description automatically generated"/>
+            <wp:cNvGraphicFramePr>
+              <a:graphicFrameLocks xmlns:a="http://schemas.openxmlformats.org/drawingml/2006/main" noChangeAspect="1"/>
+            </wp:cNvGraphicFramePr>
+            <a:graphic xmlns:a="http://schemas.openxmlformats.org/drawingml/2006/main">
+              <a:graphicData uri="http://schemas.openxmlformats.org/drawingml/2006/picture">
+                <pic:pic xmlns:pic="http://schemas.openxmlformats.org/drawingml/2006/picture">
+                  <pic:nvPicPr>
+                    <pic:cNvPr id="1720444784" name="Picture 1" descr="A screenshot of a computer&#10;&#10;Description automatically generated"/>
+                    <pic:cNvPicPr/>
+                  </pic:nvPicPr>
+                  <pic:blipFill>
+                    <a:blip r:embed="rId23"/>
+                    <a:stretch>
+                      <a:fillRect/>
+                    </a:stretch>
+                  </pic:blipFill>
+                  <pic:spPr>
+                    <a:xfrm>
+                      <a:off x="0" y="0"/>
+                      <a:ext cx="3357986" cy="3469732"/>
+                    </a:xfrm>
+                    <a:prstGeom prst="rect">
+                      <a:avLst/>
+                    </a:prstGeom>
+                  </pic:spPr>
+                </pic:pic>
+              </a:graphicData>
+            </a:graphic>
+          </wp:inline>
+        </w:drawing>
+      </w:r>
+    </w:p>
+    <w:p>
+      <w:pPr>
+        <w:pStyle w:val="Caption"/>
+      </w:pPr>
+      <w:bookmarkStart w:id="102" w:name="_Ref160968272"/>
+      <w:r>
+        <w:t xml:space="preserve">Figure </w:t>
+      </w:r>
+      <w:r>
+        <w:fldChar w:fldCharType="begin"/>
+      </w:r>
+      <w:r>
+        <w:instrText xml:space="preserve"> SEQ Figure \* ARABIC </w:instrText>
+      </w:r>
+      <w:r>
+        <w:fldChar w:fldCharType="separate"/>
+      </w:r>
+      <w:r>
+        <w:rPr>
+          <w:noProof/>
+        </w:rPr>
+        <w:t>15</w:t>
+      </w:r>
+      <w:r>
+        <w:fldChar w:fldCharType="end"/>
+      </w:r>
+      <w:bookmarkEnd w:id="102"/>
+      <w:r>
+        <w:t xml:space="preserve"> An early mock-up design for the </w:t>
+      </w:r>
+      <w:proofErr w:type="gramStart"/>
+      <w:r>
+        <w:t>GUI</w:t>
+      </w:r>
+      <w:proofErr w:type="gramEnd"/>
+    </w:p>
+    <w:p>
+      <w:r>
+        <w:t xml:space="preserve">To aid the development of the GUI, Gluon Scene Builder was used to quickly create a high-fidelity prototype of the user interface. This tool creates FXML files (a variation of XML) which can be used alongside JavaFX. </w:t>
+      </w:r>
+      <w:r>
+        <w:fldChar w:fldCharType="begin"/>
+      </w:r>
+      <w:r>
+        <w:instrText xml:space="preserve"> REF _Ref160974027 \h </w:instrText>
+      </w:r>
+      <w:r>
+        <w:fldChar w:fldCharType="separate"/>
+      </w:r>
+      <w:r>
+        <w:t xml:space="preserve">Figure </w:t>
+      </w:r>
+      <w:r>
+        <w:rPr>
+          <w:noProof/>
+        </w:rPr>
+        <w:t>16</w:t>
+      </w:r>
+      <w:r>
+        <w:fldChar w:fldCharType="end"/>
+      </w:r>
+      <w:r>
+        <w:t xml:space="preserve"> shows this UI prototype, which exhibits </w:t>
+      </w:r>
+      <w:proofErr w:type="gramStart"/>
+      <w:r>
+        <w:t>a number of</w:t>
+      </w:r>
+      <w:proofErr w:type="gramEnd"/>
+      <w:r>
+        <w:t xml:space="preserve"> differences to the original design. The biggest difference is the input mechanism, which was changed from an on-screen keyboard to a simple text field. Whilst trying to build this prototype, it was decided </w:t>
+      </w:r>
+      <w:r>
+        <w:t>the</w:t>
+      </w:r>
+      <w:r>
+        <w:t xml:space="preserve"> </w:t>
+      </w:r>
+      <w:r>
+        <w:t>previously envisioned</w:t>
+      </w:r>
+      <w:r>
+        <w:t xml:space="preserve"> on-screen keyboard would create too much clutter in the application as well as provide a large challenge for implementation.</w:t>
+      </w:r>
+      <w:r>
+        <w:t xml:space="preserve"> Additionally, a</w:t>
+      </w:r>
+      <w:r>
+        <w:t xml:space="preserve"> large text field was added at the bottom to display a log of the encryption. This was to provide information along each step of an encryption process and later became the foundation for the visualisation.</w:t>
+      </w:r>
+    </w:p>
+    <w:p>
+      <w:pPr>
+        <w:keepNext/>
+        <w:jc w:val="center"/>
+      </w:pPr>
+      <w:r>
+        <w:lastRenderedPageBreak/>
+        <w:drawing>
+          <wp:inline distT="0" distB="0" distL="0" distR="0" wp14:anchorId="26FA563C" wp14:editId="60871134">
+            <wp:extent cx="3895493" cy="3901536"/>
+            <wp:effectExtent l="0" t="0" r="0" b="3810"/>
+            <wp:docPr id="2081943260" name="Picture 1" descr="A screenshot of a computer&#10;&#10;Description automatically generated"/>
+            <wp:cNvGraphicFramePr>
+              <a:graphicFrameLocks xmlns:a="http://schemas.openxmlformats.org/drawingml/2006/main" noChangeAspect="1"/>
+            </wp:cNvGraphicFramePr>
+            <a:graphic xmlns:a="http://schemas.openxmlformats.org/drawingml/2006/main">
+              <a:graphicData uri="http://schemas.openxmlformats.org/drawingml/2006/picture">
+                <pic:pic xmlns:pic="http://schemas.openxmlformats.org/drawingml/2006/picture">
+                  <pic:nvPicPr>
+                    <pic:cNvPr id="2081943260" name="Picture 1" descr="A screenshot of a computer&#10;&#10;Description automatically generated"/>
+                    <pic:cNvPicPr/>
+                  </pic:nvPicPr>
+                  <pic:blipFill>
+                    <a:blip r:embed="rId24"/>
+                    <a:stretch>
+                      <a:fillRect/>
+                    </a:stretch>
+                  </pic:blipFill>
+                  <pic:spPr>
+                    <a:xfrm>
+                      <a:off x="0" y="0"/>
+                      <a:ext cx="3939444" cy="3945555"/>
+                    </a:xfrm>
+                    <a:prstGeom prst="rect">
+                      <a:avLst/>
+                    </a:prstGeom>
+                  </pic:spPr>
+                </pic:pic>
+              </a:graphicData>
+            </a:graphic>
+          </wp:inline>
+        </w:drawing>
+      </w:r>
+    </w:p>
+    <w:p>
+      <w:pPr>
+        <w:pStyle w:val="Caption"/>
+      </w:pPr>
+      <w:bookmarkStart w:id="103" w:name="_Ref160974027"/>
+      <w:r>
+        <w:t xml:space="preserve">Figure </w:t>
+      </w:r>
+      <w:r>
+        <w:fldChar w:fldCharType="begin"/>
+      </w:r>
+      <w:r>
+        <w:instrText xml:space="preserve"> SEQ Figure \* ARABIC </w:instrText>
+      </w:r>
+      <w:r>
+        <w:fldChar w:fldCharType="separate"/>
+      </w:r>
+      <w:r>
+        <w:rPr>
+          <w:noProof/>
+        </w:rPr>
+        <w:t>16</w:t>
+      </w:r>
+      <w:r>
+        <w:fldChar w:fldCharType="end"/>
+      </w:r>
+      <w:bookmarkEnd w:id="103"/>
+      <w:r>
+        <w:t xml:space="preserve"> A high-fidelity prototype of the user interface provided with the </w:t>
+      </w:r>
+      <w:proofErr w:type="gramStart"/>
+      <w:r>
+        <w:t>GUI</w:t>
+      </w:r>
+      <w:proofErr w:type="gramEnd"/>
+    </w:p>
+    <w:p>
+      <w:pPr>
+        <w:pStyle w:val="Heading3"/>
+      </w:pPr>
+      <w:r>
+        <w:t>Model-View-Controller Architecture</w:t>
+      </w:r>
     </w:p>
     <w:p>
       <w:pPr>
@@ -15233,413 +15531,441 @@
           <w:lang w:val="en-US"/>
         </w:rPr>
       </w:pPr>
+      <w:proofErr w:type="gramStart"/>
       <w:r>
         <w:rPr>
           <w:lang w:val="en-US"/>
         </w:rPr>
-        <w:t xml:space="preserve">As per the requirements, the CLI was to be developed as a basic and simple application which acts more like a tool than an educational experience. Consequently, the code that underpins this application is relatively short and simple. As previously mentioned, when using the CLI the configuration of the Enigma model takes place within the </w:t>
+        <w:t>In order to</w:t>
+      </w:r>
+      <w:proofErr w:type="gramEnd"/>
+      <w:r>
+        <w:rPr>
+          <w:lang w:val="en-US"/>
+        </w:rPr>
+        <w:t xml:space="preserve"> create clean and easily modifiable code, it was decided that the GUI should follow the model-view-controller (MVC) architecture. This architecture aims to separate an applications code into three components: model, </w:t>
+      </w:r>
+      <w:proofErr w:type="gramStart"/>
+      <w:r>
+        <w:rPr>
+          <w:lang w:val="en-US"/>
+        </w:rPr>
+        <w:t>view</w:t>
+      </w:r>
+      <w:proofErr w:type="gramEnd"/>
+      <w:r>
+        <w:rPr>
+          <w:lang w:val="en-US"/>
+        </w:rPr>
+        <w:t xml:space="preserve"> and controller. In this project’s case, the model is simply the Enigma package and so no additional work was needed here. For the view, Gluon Scene Builder combined with minimal code could provide FXML files to define and instantiate GUI components such as buttons and labels. Finally, an additional class was created within the GUI package known as </w:t>
       </w:r>
       <w:r>
         <w:rPr>
           <w:rStyle w:val="InlineCodeChar"/>
         </w:rPr>
-        <w:t>Config</w:t>
+        <w:t>EnigmaController</w:t>
       </w:r>
       <w:r>
         <w:rPr>
           <w:lang w:val="en-US"/>
         </w:rPr>
-        <w:t xml:space="preserve"> package, specifically </w:t>
+        <w:t xml:space="preserve"> which handles any communication between the view and the model.</w:t>
+      </w:r>
+      <w:r>
+        <w:rPr>
+          <w:lang w:val="en-US"/>
+        </w:rPr>
+        <w:t xml:space="preserve"> </w:t>
+      </w:r>
+      <w:r>
+        <w:rPr>
+          <w:lang w:val="en-US"/>
+        </w:rPr>
+        <w:fldChar w:fldCharType="begin"/>
+      </w:r>
+      <w:r>
+        <w:rPr>
+          <w:lang w:val="en-US"/>
+        </w:rPr>
+        <w:instrText xml:space="preserve"> REF _Ref160975626 \h </w:instrText>
+      </w:r>
+      <w:r>
+        <w:rPr>
+          <w:lang w:val="en-US"/>
+        </w:rPr>
+      </w:r>
+      <w:r>
+        <w:rPr>
+          <w:lang w:val="en-US"/>
+        </w:rPr>
+        <w:fldChar w:fldCharType="separate"/>
+      </w:r>
+      <w:r>
+        <w:t xml:space="preserve">Figure </w:t>
+      </w:r>
+      <w:r>
+        <w:rPr>
+          <w:noProof/>
+        </w:rPr>
+        <w:t>17</w:t>
+      </w:r>
+      <w:r>
+        <w:rPr>
+          <w:lang w:val="en-US"/>
+        </w:rPr>
+        <w:fldChar w:fldCharType="end"/>
+      </w:r>
+      <w:r>
+        <w:rPr>
+          <w:lang w:val="en-US"/>
+        </w:rPr>
+        <w:t xml:space="preserve"> shows how the MVC architecture has been applied to this project.</w:t>
+      </w:r>
+    </w:p>
+    <w:p>
+      <w:pPr>
+        <w:keepNext/>
+        <w:jc w:val="center"/>
+      </w:pPr>
+      <w:r>
+        <w:rPr>
+          <w:lang w:val="en-US"/>
+        </w:rPr>
+        <w:drawing>
+          <wp:inline distT="0" distB="0" distL="0" distR="0" wp14:anchorId="3DF1B1E1" wp14:editId="4B2C93E1">
+            <wp:extent cx="2587082" cy="2587082"/>
+            <wp:effectExtent l="0" t="0" r="3810" b="3810"/>
+            <wp:docPr id="205216779" name="Picture 1" descr="A diagram of a user&#10;&#10;Description automatically generated"/>
+            <wp:cNvGraphicFramePr>
+              <a:graphicFrameLocks xmlns:a="http://schemas.openxmlformats.org/drawingml/2006/main" noChangeAspect="1"/>
+            </wp:cNvGraphicFramePr>
+            <a:graphic xmlns:a="http://schemas.openxmlformats.org/drawingml/2006/main">
+              <a:graphicData uri="http://schemas.openxmlformats.org/drawingml/2006/picture">
+                <pic:pic xmlns:pic="http://schemas.openxmlformats.org/drawingml/2006/picture">
+                  <pic:nvPicPr>
+                    <pic:cNvPr id="205216779" name="Picture 1" descr="A diagram of a user&#10;&#10;Description automatically generated"/>
+                    <pic:cNvPicPr/>
+                  </pic:nvPicPr>
+                  <pic:blipFill>
+                    <a:blip r:embed="rId25"/>
+                    <a:stretch>
+                      <a:fillRect/>
+                    </a:stretch>
+                  </pic:blipFill>
+                  <pic:spPr>
+                    <a:xfrm>
+                      <a:off x="0" y="0"/>
+                      <a:ext cx="2681212" cy="2681212"/>
+                    </a:xfrm>
+                    <a:prstGeom prst="rect">
+                      <a:avLst/>
+                    </a:prstGeom>
+                  </pic:spPr>
+                </pic:pic>
+              </a:graphicData>
+            </a:graphic>
+          </wp:inline>
+        </w:drawing>
+      </w:r>
+    </w:p>
+    <w:p>
+      <w:pPr>
+        <w:pStyle w:val="Caption"/>
+        <w:rPr>
+          <w:lang w:val="en-US"/>
+        </w:rPr>
+      </w:pPr>
+      <w:bookmarkStart w:id="104" w:name="_Ref160975626"/>
+      <w:r>
+        <w:t xml:space="preserve">Figure </w:t>
+      </w:r>
+      <w:r>
+        <w:fldChar w:fldCharType="begin"/>
+      </w:r>
+      <w:r>
+        <w:instrText xml:space="preserve"> SEQ Figure \* ARABIC </w:instrText>
+      </w:r>
+      <w:r>
+        <w:fldChar w:fldCharType="separate"/>
+      </w:r>
+      <w:r>
+        <w:rPr>
+          <w:noProof/>
+        </w:rPr>
+        <w:t>17</w:t>
+      </w:r>
+      <w:r>
+        <w:fldChar w:fldCharType="end"/>
+      </w:r>
+      <w:bookmarkEnd w:id="104"/>
+      <w:r>
+        <w:t xml:space="preserve"> The MVC architecture applied to this </w:t>
+      </w:r>
+      <w:proofErr w:type="gramStart"/>
+      <w:r>
+        <w:t>project</w:t>
+      </w:r>
+      <w:proofErr w:type="gramEnd"/>
+    </w:p>
+    <w:p>
+      <w:pPr>
+        <w:pStyle w:val="Heading3"/>
+        <w:rPr>
+          <w:lang w:val="en-GB"/>
+        </w:rPr>
+      </w:pPr>
+      <w:r>
+        <w:rPr>
+          <w:lang w:val="en-GB"/>
+        </w:rPr>
+        <w:lastRenderedPageBreak/>
+        <w:t>Visualisation</w:t>
+      </w:r>
+    </w:p>
+    <w:p>
+      <w:r>
+        <w:t xml:space="preserve">The final requirement with the GUI was to </w:t>
+      </w:r>
+      <w:r>
+        <w:t xml:space="preserve">provide the user with a visualisation of the encryption process, with the aim of educating the user on the workings of Enigma. As demonstrated in section </w:t>
+      </w:r>
+      <w:r>
+        <w:fldChar w:fldCharType="begin"/>
+      </w:r>
+      <w:r>
+        <w:instrText xml:space="preserve"> REF _Ref160976025 \r \h </w:instrText>
+      </w:r>
+      <w:r>
+        <w:fldChar w:fldCharType="separate"/>
+      </w:r>
+      <w:r>
+        <w:t>3.3.2</w:t>
+      </w:r>
+      <w:r>
+        <w:fldChar w:fldCharType="end"/>
+      </w:r>
+      <w:r>
+        <w:t xml:space="preserve">, the simplest way to understand the Enigma is through abstractions, often taking the form of wiring diagrams. Therefore, a visualisation </w:t>
+      </w:r>
+      <w:r>
+        <w:t xml:space="preserve">tool was developed and implemented into the GUI which generates wiring diagrams like </w:t>
+      </w:r>
+      <w:r>
+        <w:fldChar w:fldCharType="begin"/>
+      </w:r>
+      <w:r>
+        <w:instrText xml:space="preserve"> REF _Ref160976327 \h </w:instrText>
+      </w:r>
+      <w:r>
+        <w:fldChar w:fldCharType="separate"/>
+      </w:r>
+      <w:r>
+        <w:t>Figu</w:t>
+      </w:r>
+      <w:r>
+        <w:t>r</w:t>
+      </w:r>
+      <w:r>
+        <w:t xml:space="preserve">e </w:t>
+      </w:r>
+      <w:r>
+        <w:rPr>
+          <w:noProof/>
+        </w:rPr>
+        <w:t>7</w:t>
+      </w:r>
+      <w:r>
+        <w:fldChar w:fldCharType="end"/>
+      </w:r>
+      <w:r>
+        <w:t xml:space="preserve"> for each frame of the user’s encryptions. </w:t>
+      </w:r>
+    </w:p>
+    <w:p>
+      <w:r>
+        <w:t xml:space="preserve">The first task to complete to support this visualisation was to determine how to integrate it into the currently existing GUI. It was decided that an additional tab would be added to the bottom of the interface. </w:t>
+      </w:r>
+      <w:r>
+        <w:fldChar w:fldCharType="begin"/>
+      </w:r>
+      <w:r>
+        <w:instrText xml:space="preserve"> REF _Ref160976903 \h </w:instrText>
+      </w:r>
+      <w:r>
+        <w:fldChar w:fldCharType="separate"/>
+      </w:r>
+      <w:r>
+        <w:t xml:space="preserve">Figure </w:t>
+      </w:r>
+      <w:r>
+        <w:rPr>
+          <w:noProof/>
+        </w:rPr>
+        <w:t>18</w:t>
+      </w:r>
+      <w:r>
+        <w:fldChar w:fldCharType="end"/>
+      </w:r>
+      <w:r>
+        <w:t xml:space="preserve"> </w:t>
+      </w:r>
+      <w:r>
+        <w:t xml:space="preserve">show another high-fidelity prototype including the “Visualisation” tab. The idea behind this was to display the wiring diagram of the encryption </w:t>
+      </w:r>
+      <w:r>
+        <w:t>in the large blank space, providing additional information above (encryption and current rotation) and allowing the user to switch frames and display additional wires (“&lt;” and “&gt;” buttons along with “Show all wires” toggle).</w:t>
+      </w:r>
+    </w:p>
+    <w:p>
+      <w:pPr>
+        <w:keepNext/>
+        <w:jc w:val="center"/>
+      </w:pPr>
+      <w:r>
+        <w:drawing>
+          <wp:inline distT="0" distB="0" distL="0" distR="0" wp14:anchorId="734B0D4A" wp14:editId="6A983CC5">
+            <wp:extent cx="4306529" cy="4327522"/>
+            <wp:effectExtent l="0" t="0" r="0" b="0"/>
+            <wp:docPr id="360935063" name="Picture 1" descr="A screenshot of a computer&#10;&#10;Description automatically generated"/>
+            <wp:cNvGraphicFramePr>
+              <a:graphicFrameLocks xmlns:a="http://schemas.openxmlformats.org/drawingml/2006/main" noChangeAspect="1"/>
+            </wp:cNvGraphicFramePr>
+            <a:graphic xmlns:a="http://schemas.openxmlformats.org/drawingml/2006/main">
+              <a:graphicData uri="http://schemas.openxmlformats.org/drawingml/2006/picture">
+                <pic:pic xmlns:pic="http://schemas.openxmlformats.org/drawingml/2006/picture">
+                  <pic:nvPicPr>
+                    <pic:cNvPr id="360935063" name="Picture 1" descr="A screenshot of a computer&#10;&#10;Description automatically generated"/>
+                    <pic:cNvPicPr/>
+                  </pic:nvPicPr>
+                  <pic:blipFill>
+                    <a:blip r:embed="rId26"/>
+                    <a:stretch>
+                      <a:fillRect/>
+                    </a:stretch>
+                  </pic:blipFill>
+                  <pic:spPr>
+                    <a:xfrm>
+                      <a:off x="0" y="0"/>
+                      <a:ext cx="4330016" cy="4351123"/>
+                    </a:xfrm>
+                    <a:prstGeom prst="rect">
+                      <a:avLst/>
+                    </a:prstGeom>
+                  </pic:spPr>
+                </pic:pic>
+              </a:graphicData>
+            </a:graphic>
+          </wp:inline>
+        </w:drawing>
+      </w:r>
+    </w:p>
+    <w:p>
+      <w:pPr>
+        <w:pStyle w:val="Caption"/>
+      </w:pPr>
+      <w:bookmarkStart w:id="105" w:name="_Ref160976903"/>
+      <w:r>
+        <w:t xml:space="preserve">Figure </w:t>
+      </w:r>
+      <w:r>
+        <w:fldChar w:fldCharType="begin"/>
+      </w:r>
+      <w:r>
+        <w:instrText xml:space="preserve"> SEQ Figure \* ARABIC </w:instrText>
+      </w:r>
+      <w:r>
+        <w:fldChar w:fldCharType="separate"/>
+      </w:r>
+      <w:r>
+        <w:rPr>
+          <w:noProof/>
+        </w:rPr>
+        <w:t>18</w:t>
+      </w:r>
+      <w:r>
+        <w:fldChar w:fldCharType="end"/>
+      </w:r>
+      <w:bookmarkEnd w:id="105"/>
+      <w:r>
+        <w:t xml:space="preserve"> </w:t>
+      </w:r>
+      <w:r>
+        <w:t xml:space="preserve">A high-fidelity prototype of the GUI including the “Visualisation” </w:t>
+      </w:r>
+      <w:proofErr w:type="gramStart"/>
+      <w:r>
+        <w:t>tab</w:t>
+      </w:r>
+      <w:proofErr w:type="gramEnd"/>
+    </w:p>
+    <w:p>
+      <w:r>
+        <w:t xml:space="preserve">With the placement of the visualisation decided, the visualisation could be developed. </w:t>
+      </w:r>
+      <w:proofErr w:type="gramStart"/>
+      <w:r>
+        <w:t>In order to</w:t>
+      </w:r>
+      <w:proofErr w:type="gramEnd"/>
+      <w:r>
+        <w:t xml:space="preserve"> draw a diagram programmatically with various shapes, a JavaFX canvas object had to be used. This object allows for shapes and lines to be drawn via a coordinate system</w:t>
+      </w:r>
+      <w:r>
+        <w:t xml:space="preserve"> however, all reference to any shapes created is lost</w:t>
+      </w:r>
+      <w:r>
+        <w:t>.</w:t>
+      </w:r>
+      <w:r>
+        <w:t xml:space="preserve"> To encapsulate this functionality, two additional files called </w:t>
       </w:r>
       <w:r>
         <w:rPr>
           <w:rStyle w:val="InlineCodeChar"/>
         </w:rPr>
-        <w:t>enigma_settings.xml</w:t>
-      </w:r>
-      <w:r>
-        <w:rPr>
-          <w:lang w:val="en-US"/>
-        </w:rPr>
-        <w:t xml:space="preserve"> as demonstrated in </w:t>
-      </w:r>
-      <w:r>
-        <w:rPr>
-          <w:lang w:val="en-US"/>
-        </w:rPr>
+        <w:t>EnigmaVisualiser</w:t>
+      </w:r>
+      <w:r>
+        <w:t xml:space="preserve"> and </w:t>
+      </w:r>
+      <w:r>
+        <w:rPr>
+          <w:rStyle w:val="InlineCodeChar"/>
+        </w:rPr>
+        <w:t>EnigmaPlusVisualiser</w:t>
+      </w:r>
+      <w:r>
+        <w:t xml:space="preserve"> were created to control all aspects of the visualisation. As mentioned earlier, the generated wiring diagrams had to look like that of </w:t>
+      </w:r>
+      <w:r>
         <w:fldChar w:fldCharType="begin"/>
       </w:r>
       <w:r>
-        <w:rPr>
-          <w:lang w:val="en-US"/>
-        </w:rPr>
-        <w:instrText xml:space="preserve"> REF _Ref160964691 \h </w:instrText>
-      </w:r>
-      <w:r>
-        <w:rPr>
-          <w:lang w:val="en-US"/>
-        </w:rPr>
-      </w:r>
-      <w:r>
-        <w:rPr>
-          <w:lang w:val="en-US"/>
-        </w:rPr>
+        <w:instrText xml:space="preserve"> REF _Ref160976327 \h </w:instrText>
+      </w:r>
+      <w:r>
         <w:fldChar w:fldCharType="separate"/>
       </w:r>
       <w:r>
-        <w:t xml:space="preserve">Code Block </w:t>
+        <w:t xml:space="preserve">Figure </w:t>
       </w:r>
       <w:r>
         <w:rPr>
           <w:noProof/>
         </w:rPr>
-        <w:t>3</w:t>
-      </w:r>
-      <w:r>
-        <w:rPr>
-          <w:lang w:val="en-US"/>
-        </w:rPr>
+        <w:t>7</w:t>
+      </w:r>
+      <w:r>
         <w:fldChar w:fldCharType="end"/>
       </w:r>
       <w:r>
-        <w:rPr>
-          <w:lang w:val="en-US"/>
-        </w:rPr>
-        <w:t xml:space="preserve">. Originally, a multi-faced menu approach was experimented with to allow for the user to configure the machine. However, due to the complexity of the Enigma’s key, this led to a tiresome and confusing experience during the setup of the model. The Config package approach allowed for </w:t>
-      </w:r>
-      <w:r>
-        <w:rPr>
-          <w:lang w:val="en-US"/>
-        </w:rPr>
-        <w:t xml:space="preserve">easier editing </w:t>
-      </w:r>
-      <w:r>
-        <w:rPr>
-          <w:lang w:val="en-US"/>
-        </w:rPr>
-        <w:t xml:space="preserve">as well as </w:t>
-      </w:r>
-      <w:r>
-        <w:rPr>
-          <w:lang w:val="en-US"/>
-        </w:rPr>
-        <w:t xml:space="preserve">enabling </w:t>
-      </w:r>
-      <w:r>
-        <w:rPr>
-          <w:lang w:val="en-US"/>
-        </w:rPr>
-        <w:t>the settings of the Enigma to be stored</w:t>
-      </w:r>
-      <w:r>
-        <w:rPr>
-          <w:lang w:val="en-US"/>
-        </w:rPr>
-        <w:t>.</w:t>
-      </w:r>
-    </w:p>
-    <w:p>
-      <w:pPr>
-        <w:rPr>
-          <w:lang w:val="en-US"/>
-        </w:rPr>
-      </w:pPr>
-      <w:r>
-        <w:rPr>
-          <w:lang w:val="en-US"/>
-        </w:rPr>
-        <w:t xml:space="preserve">With the configuration mechanism developed, design regarding what information the user should be provided with in the CLI could begin. Firstly, it was decided that the starting settings of the Enigma should be displayed to the user, to ensure that they understand the settings that were used to encrypt their message. Secondly, the user should be prompted to enter a message before the correct cyphertext (or plaintext if this is a decryption) is displayed. </w:t>
-      </w:r>
-      <w:r>
-        <w:rPr>
-          <w:lang w:val="en-US"/>
-        </w:rPr>
-        <w:fldChar w:fldCharType="begin"/>
-      </w:r>
-      <w:r>
-        <w:rPr>
-          <w:lang w:val="en-US"/>
-        </w:rPr>
-        <w:instrText xml:space="preserve"> REF _Ref160965712 \h </w:instrText>
-      </w:r>
-      <w:r>
-        <w:rPr>
-          <w:lang w:val="en-US"/>
-        </w:rPr>
-      </w:r>
-      <w:r>
-        <w:rPr>
-          <w:lang w:val="en-US"/>
-        </w:rPr>
-        <w:fldChar w:fldCharType="separate"/>
-      </w:r>
-      <w:r>
-        <w:t xml:space="preserve">Code Block </w:t>
-      </w:r>
-      <w:r>
-        <w:rPr>
-          <w:noProof/>
-        </w:rPr>
-        <w:t>4</w:t>
-      </w:r>
-      <w:r>
-        <w:rPr>
-          <w:lang w:val="en-US"/>
-        </w:rPr>
-        <w:fldChar w:fldCharType="end"/>
-      </w:r>
-      <w:r>
-        <w:rPr>
-          <w:lang w:val="en-US"/>
-        </w:rPr>
-        <w:t xml:space="preserve"> shown an example of the expected interaction with the CLI, showing the chosen settings for most of the figure, and showing the encryption process of the message “HELLO WORLD”. The same output would be expected if the user intended to decode a message, however the input “HELLO WORLD” would be replaced with “</w:t>
-      </w:r>
-      <w:r>
-        <w:rPr>
-          <w:lang w:val="en-US"/>
-        </w:rPr>
-        <w:t>JCUGQ KVBVF</w:t>
-      </w:r>
-      <w:r>
-        <w:rPr>
-          <w:lang w:val="en-US"/>
-        </w:rPr>
-        <w:t xml:space="preserve">” and </w:t>
-      </w:r>
-      <w:proofErr w:type="gramStart"/>
-      <w:r>
-        <w:rPr>
-          <w:lang w:val="en-US"/>
-        </w:rPr>
-        <w:t>vice versa</w:t>
-      </w:r>
-      <w:proofErr w:type="gramEnd"/>
-    </w:p>
-    <w:p>
-      <w:pPr>
-        <w:pStyle w:val="Code"/>
-      </w:pPr>
-      <w:r>
-        <w:t>Plugboard : [AM FI NV PS TU WZ]</w:t>
-      </w:r>
-    </w:p>
-    <w:p>
-      <w:pPr>
-        <w:pStyle w:val="Code"/>
-      </w:pPr>
-      <w:r>
-        <w:t>Reflector : UKW-A (EJMZALYXVBWFCRQUONTSPIKHGD)</w:t>
-      </w:r>
-    </w:p>
-    <w:p>
-      <w:pPr>
-        <w:pStyle w:val="Code"/>
-      </w:pPr>
-      <w:r>
-        <w:t>Right Rotor : III</w:t>
-      </w:r>
-    </w:p>
-    <w:p>
-      <w:pPr>
-        <w:pStyle w:val="Code"/>
-      </w:pPr>
-      <w:r>
-        <w:t xml:space="preserve">    Rotation : L</w:t>
-      </w:r>
-    </w:p>
-    <w:p>
-      <w:pPr>
-        <w:pStyle w:val="Code"/>
-      </w:pPr>
-      <w:r>
-        <w:t xml:space="preserve">    Ring Setting : 22</w:t>
-      </w:r>
-    </w:p>
-    <w:p>
-      <w:pPr>
-        <w:pStyle w:val="Code"/>
-      </w:pPr>
-      <w:r>
-        <w:t xml:space="preserve">    Encoding : BDFHJLCPRTXVZNYEIWGAKMUSQO</w:t>
-      </w:r>
-    </w:p>
-    <w:p>
-      <w:pPr>
-        <w:pStyle w:val="Code"/>
-      </w:pPr>
-      <w:r>
-        <w:t>Middle Rotor : I</w:t>
-      </w:r>
-    </w:p>
-    <w:p>
-      <w:pPr>
-        <w:pStyle w:val="Code"/>
-      </w:pPr>
-      <w:r>
-        <w:t xml:space="preserve">    Rotation : B</w:t>
-      </w:r>
-    </w:p>
-    <w:p>
-      <w:pPr>
-        <w:pStyle w:val="Code"/>
-      </w:pPr>
-      <w:r>
-        <w:t xml:space="preserve">    Ring Setting : 13</w:t>
-      </w:r>
-    </w:p>
-    <w:p>
-      <w:pPr>
-        <w:pStyle w:val="Code"/>
-      </w:pPr>
-      <w:r>
-        <w:t xml:space="preserve">    Encoding : EKMFLGDQVZNTOWYHXUSPAIBRCJ</w:t>
-      </w:r>
-    </w:p>
-    <w:p>
-      <w:pPr>
-        <w:pStyle w:val="Code"/>
-      </w:pPr>
-      <w:r>
-        <w:t>Left Rotor : II</w:t>
-      </w:r>
-    </w:p>
-    <w:p>
-      <w:pPr>
-        <w:pStyle w:val="Code"/>
-      </w:pPr>
-      <w:r>
-        <w:t xml:space="preserve">    Rotation : A</w:t>
-      </w:r>
-    </w:p>
-    <w:p>
-      <w:pPr>
-        <w:pStyle w:val="Code"/>
-      </w:pPr>
-      <w:r>
-        <w:t xml:space="preserve">    Ring Setting : 24</w:t>
-      </w:r>
-    </w:p>
-    <w:p>
-      <w:pPr>
-        <w:pStyle w:val="Code"/>
-      </w:pPr>
-      <w:r>
-        <w:t xml:space="preserve">    Encoding : AJDKSIRUXBLHWTMCQGZNPYFVOE</w:t>
-      </w:r>
-    </w:p>
-    <w:p>
-      <w:pPr>
-        <w:pStyle w:val="Code"/>
-      </w:pPr>
-    </w:p>
-    <w:p>
-      <w:pPr>
-        <w:pStyle w:val="Code"/>
-      </w:pPr>
-    </w:p>
-    <w:p>
-      <w:pPr>
-        <w:pStyle w:val="Code"/>
-      </w:pPr>
-      <w:r>
-        <w:t>Enter plaintext message:</w:t>
-      </w:r>
-    </w:p>
-    <w:p>
-      <w:pPr>
-        <w:pStyle w:val="Code"/>
-      </w:pPr>
-      <w:r>
-        <w:t>HELLO WORLD</w:t>
-      </w:r>
-    </w:p>
-    <w:p>
-      <w:pPr>
-        <w:pStyle w:val="Code"/>
-      </w:pPr>
-    </w:p>
-    <w:p>
-      <w:pPr>
-        <w:pStyle w:val="Code"/>
-      </w:pPr>
-      <w:r>
-        <w:t>Cyphertext</w:t>
-      </w:r>
-    </w:p>
-    <w:p>
-      <w:pPr>
-        <w:pStyle w:val="Code"/>
-      </w:pPr>
-      <w:bookmarkStart w:id="96" w:name="_Hlk160965775"/>
-      <w:r>
-        <w:t>JCUGQ KVBVF</w:t>
-      </w:r>
-    </w:p>
-    <w:p>
-      <w:pPr>
-        <w:pStyle w:val="Caption"/>
-      </w:pPr>
-      <w:bookmarkStart w:id="97" w:name="_Ref160965712"/>
-      <w:bookmarkEnd w:id="96"/>
-      <w:r>
-        <w:t xml:space="preserve">Code Block </w:t>
-      </w:r>
-      <w:r>
-        <w:fldChar w:fldCharType="begin"/>
-      </w:r>
-      <w:r>
-        <w:instrText xml:space="preserve"> SEQ Code_Block \* ARABIC </w:instrText>
-      </w:r>
-      <w:r>
-        <w:fldChar w:fldCharType="separate"/>
-      </w:r>
-      <w:r>
-        <w:rPr>
-          <w:noProof/>
-        </w:rPr>
-        <w:t>4</w:t>
-      </w:r>
-      <w:r>
-        <w:fldChar w:fldCharType="end"/>
-      </w:r>
-      <w:bookmarkEnd w:id="97"/>
-      <w:r>
-        <w:t xml:space="preserve"> An example of the expected interaction with the </w:t>
-      </w:r>
-      <w:proofErr w:type="gramStart"/>
-      <w:r>
-        <w:t>CLI</w:t>
-      </w:r>
-      <w:proofErr w:type="gramEnd"/>
-    </w:p>
-    <w:p>
-      <w:r>
-        <w:t xml:space="preserve">The functionality to accomplish the requirements of the CLI was achieved by creating the </w:t>
-      </w:r>
-      <w:r>
-        <w:rPr>
-          <w:rStyle w:val="InlineCodeChar"/>
-        </w:rPr>
-        <w:t>EnigmaSimulatorCLI</w:t>
-      </w:r>
-      <w:r>
-        <w:t xml:space="preserve"> class, which acted as a runnable file.</w:t>
-      </w:r>
-    </w:p>
-    <w:p>
-      <w:pPr>
-        <w:pStyle w:val="Heading2"/>
-      </w:pPr>
-      <w:r>
-        <w:t>GUI</w:t>
-      </w:r>
-    </w:p>
-    <w:p>
-      <w:pPr>
-        <w:rPr>
-          <w:lang w:val="en-US"/>
-        </w:rPr>
-      </w:pPr>
+        <w:t xml:space="preserve"> but instead showing the whole 26 letter alphabet. To create a legible and accurate diagram of the encryption proved challenging and involved lots of geometric calculations and experimentation.</w:t>
+      </w:r>
+    </w:p>
+    <w:p>
+      <w:r>
+        <w:br w:type="page"/>
+      </w:r>
     </w:p>
     <w:p>
       <w:pPr>
@@ -15648,8 +15974,8 @@
           <w:lang w:val="en-GB"/>
         </w:rPr>
       </w:pPr>
-      <w:bookmarkStart w:id="98" w:name="_Toc154920753"/>
-      <w:bookmarkStart w:id="99" w:name="_Toc160610302"/>
+      <w:bookmarkStart w:id="106" w:name="_Toc154920753"/>
+      <w:bookmarkStart w:id="107" w:name="_Toc160610302"/>
       <w:r>
         <w:rPr>
           <w:lang w:val="en-GB"/>
@@ -15657,8 +15983,8 @@
         <w:lastRenderedPageBreak/>
         <w:t>Results</w:t>
       </w:r>
-      <w:bookmarkEnd w:id="98"/>
-      <w:bookmarkEnd w:id="99"/>
+      <w:bookmarkEnd w:id="106"/>
+      <w:bookmarkEnd w:id="107"/>
     </w:p>
     <w:p>
       <w:pPr>
@@ -15667,16 +15993,16 @@
           <w:lang w:val="en-GB"/>
         </w:rPr>
       </w:pPr>
-      <w:bookmarkStart w:id="100" w:name="_Toc154920754"/>
-      <w:bookmarkStart w:id="101" w:name="_Toc160610303"/>
+      <w:bookmarkStart w:id="108" w:name="_Toc154920754"/>
+      <w:bookmarkStart w:id="109" w:name="_Toc160610303"/>
       <w:r>
         <w:rPr>
           <w:lang w:val="en-GB"/>
         </w:rPr>
         <w:t>Evaluation</w:t>
       </w:r>
-      <w:bookmarkEnd w:id="100"/>
-      <w:bookmarkEnd w:id="101"/>
+      <w:bookmarkEnd w:id="108"/>
+      <w:bookmarkEnd w:id="109"/>
     </w:p>
     <w:p>
       <w:pPr>
@@ -15685,8 +16011,8 @@
           <w:lang w:val="en-GB"/>
         </w:rPr>
       </w:pPr>
-      <w:bookmarkStart w:id="102" w:name="_Toc154920755"/>
-      <w:bookmarkStart w:id="103" w:name="_Toc160610304"/>
+      <w:bookmarkStart w:id="110" w:name="_Toc154920755"/>
+      <w:bookmarkStart w:id="111" w:name="_Toc160610304"/>
       <w:r>
         <w:rPr>
           <w:lang w:val="en-GB"/>
@@ -15699,8 +16025,8 @@
         </w:rPr>
         <w:t>s</w:t>
       </w:r>
-      <w:bookmarkEnd w:id="102"/>
-      <w:bookmarkEnd w:id="103"/>
+      <w:bookmarkEnd w:id="110"/>
+      <w:bookmarkEnd w:id="111"/>
     </w:p>
     <w:p>
       <w:pPr>
@@ -15799,16 +16125,16 @@
           <w:lang w:val="en-GB"/>
         </w:rPr>
       </w:pPr>
-      <w:bookmarkStart w:id="104" w:name="_Toc154920756"/>
-      <w:bookmarkStart w:id="105" w:name="_Toc160610305"/>
+      <w:bookmarkStart w:id="112" w:name="_Toc154920756"/>
+      <w:bookmarkStart w:id="113" w:name="_Toc160610305"/>
       <w:r>
         <w:rPr>
           <w:lang w:val="en-GB"/>
         </w:rPr>
         <w:t>GUI Evaluation</w:t>
       </w:r>
-      <w:bookmarkEnd w:id="104"/>
-      <w:bookmarkEnd w:id="105"/>
+      <w:bookmarkEnd w:id="112"/>
+      <w:bookmarkEnd w:id="113"/>
     </w:p>
     <w:p>
       <w:pPr>
@@ -15865,18 +16191,18 @@
           <w:lang w:val="en-GB"/>
         </w:rPr>
       </w:pPr>
-      <w:bookmarkStart w:id="106" w:name="_Toc154920757"/>
-      <w:bookmarkStart w:id="107" w:name="_Toc160610306"/>
+      <w:bookmarkStart w:id="114" w:name="_Toc154920757"/>
+      <w:bookmarkStart w:id="115" w:name="_Toc160610306"/>
       <w:r>
         <w:rPr>
           <w:lang w:val="en-GB"/>
         </w:rPr>
         <w:t>Conclusion</w:t>
       </w:r>
-      <w:bookmarkEnd w:id="106"/>
-      <w:bookmarkEnd w:id="107"/>
-    </w:p>
-    <w:bookmarkStart w:id="108" w:name="_Toc160610307" w:displacedByCustomXml="next"/>
+      <w:bookmarkEnd w:id="114"/>
+      <w:bookmarkEnd w:id="115"/>
+    </w:p>
+    <w:bookmarkStart w:id="116" w:name="_Toc160610307" w:displacedByCustomXml="next"/>
     <w:sdt>
       <w:sdtPr>
         <w:rPr>
@@ -15905,7 +16231,7 @@
             </w:rPr>
             <w:t>References</w:t>
           </w:r>
-          <w:bookmarkEnd w:id="108"/>
+          <w:bookmarkEnd w:id="116"/>
         </w:p>
         <w:sdt>
           <w:sdtPr>
@@ -16417,7 +16743,7 @@
           <w:lang w:val="en-GB"/>
         </w:rPr>
       </w:pPr>
-      <w:bookmarkStart w:id="109" w:name="_Toc160610308"/>
+      <w:bookmarkStart w:id="117" w:name="_Toc160610308"/>
       <w:r>
         <w:rPr>
           <w:lang w:val="en-GB"/>
@@ -16430,7 +16756,7 @@
         </w:rPr>
         <w:t xml:space="preserve"> of Figures</w:t>
       </w:r>
-      <w:bookmarkEnd w:id="109"/>
+      <w:bookmarkEnd w:id="117"/>
     </w:p>
     <w:p>
       <w:pPr>
@@ -17497,7 +17823,7 @@
           <w:lang w:val="en-GB"/>
         </w:rPr>
       </w:pPr>
-      <w:bookmarkStart w:id="110" w:name="_Toc160610309"/>
+      <w:bookmarkStart w:id="118" w:name="_Toc160610309"/>
       <w:r>
         <w:rPr>
           <w:lang w:val="en-GB"/>
@@ -17510,7 +17836,7 @@
         </w:rPr>
         <w:t>of Tables</w:t>
       </w:r>
-      <w:bookmarkEnd w:id="110"/>
+      <w:bookmarkEnd w:id="118"/>
     </w:p>
     <w:p>
       <w:pPr>
@@ -17680,7 +18006,7 @@
           <w:lang w:val="en-GB"/>
         </w:rPr>
       </w:pPr>
-      <w:bookmarkStart w:id="111" w:name="_Toc160610310"/>
+      <w:bookmarkStart w:id="119" w:name="_Toc160610310"/>
       <w:r>
         <w:rPr>
           <w:lang w:val="en-GB"/>
@@ -17693,7 +18019,7 @@
         </w:rPr>
         <w:t xml:space="preserve"> of Equations</w:t>
       </w:r>
-      <w:bookmarkEnd w:id="111"/>
+      <w:bookmarkEnd w:id="119"/>
     </w:p>
     <w:p>
       <w:pPr>
@@ -18194,7 +18520,7 @@
           <w:lang w:val="en-GB"/>
         </w:rPr>
       </w:pPr>
-      <w:bookmarkStart w:id="112" w:name="_Toc160610311"/>
+      <w:bookmarkStart w:id="120" w:name="_Toc160610311"/>
       <w:r>
         <w:rPr>
           <w:lang w:val="en-GB"/>
@@ -18208,7 +18534,7 @@
         </w:rPr>
         <w:t xml:space="preserve"> of Code Blocks</w:t>
       </w:r>
-      <w:bookmarkEnd w:id="112"/>
+      <w:bookmarkEnd w:id="120"/>
     </w:p>
     <w:p>
       <w:pPr>
@@ -18444,7 +18770,7 @@
       </w:r>
     </w:p>
     <w:sectPr>
-      <w:footerReference w:type="default" r:id="rId23"/>
+      <w:footerReference w:type="default" r:id="rId27"/>
       <w:pgSz w:w="11906" w:h="16838"/>
       <w:pgMar w:top="1440" w:right="1440" w:bottom="1440" w:left="1440" w:header="708" w:footer="708" w:gutter="0"/>
       <w:cols w:space="708"/>

</xml_diff>

<commit_message>
Feedback draft for D&I
</commit_message>
<xml_diff>
--- a/docs/project/Report.docx
+++ b/docs/project/Report.docx
@@ -1,6 +1,6 @@
 
 <file path=word/document.xml><?xml version="1.0" encoding="utf-8"?>
-<w:document xmlns:wpc="http://schemas.microsoft.com/office/word/2010/wordprocessingCanvas" xmlns:cx="http://schemas.microsoft.com/office/drawing/2014/chartex" xmlns:cx1="http://schemas.microsoft.com/office/drawing/2015/9/8/chartex" xmlns:cx2="http://schemas.microsoft.com/office/drawing/2015/10/21/chartex" xmlns:cx3="http://schemas.microsoft.com/office/drawing/2016/5/9/chartex" xmlns:cx4="http://schemas.microsoft.com/office/drawing/2016/5/10/chartex" xmlns:cx5="http://schemas.microsoft.com/office/drawing/2016/5/11/chartex" xmlns:cx6="http://schemas.microsoft.com/office/drawing/2016/5/12/chartex" xmlns:cx7="http://schemas.microsoft.com/office/drawing/2016/5/13/chartex" xmlns:cx8="http://schemas.microsoft.com/office/drawing/2016/5/14/chartex" xmlns:mc="http://schemas.openxmlformats.org/markup-compatibility/2006" xmlns:aink="http://schemas.microsoft.com/office/drawing/2016/ink" xmlns:am3d="http://schemas.microsoft.com/office/drawing/2017/model3d" xmlns:o="urn:schemas-microsoft-com:office:office" xmlns:oel="http://schemas.microsoft.com/office/2019/extlst" xmlns:r="http://schemas.openxmlformats.org/officeDocument/2006/relationships" xmlns:m="http://schemas.openxmlformats.org/officeDocument/2006/math" xmlns:v="urn:schemas-microsoft-com:vml" xmlns:wp14="http://schemas.microsoft.com/office/word/2010/wordprocessingDrawing" xmlns:wp="http://schemas.openxmlformats.org/drawingml/2006/wordprocessingDrawing" xmlns:w10="urn:schemas-microsoft-com:office:word" xmlns:w="http://schemas.openxmlformats.org/wordprocessingml/2006/main" xmlns:w14="http://schemas.microsoft.com/office/word/2010/wordml" xmlns:w15="http://schemas.microsoft.com/office/word/2012/wordml" xmlns:w16cex="http://schemas.microsoft.com/office/word/2018/wordml/cex" xmlns:w16cid="http://schemas.microsoft.com/office/word/2016/wordml/cid" xmlns:w16="http://schemas.microsoft.com/office/word/2018/wordml" xmlns:w16sdtdh="http://schemas.microsoft.com/office/word/2020/wordml/sdtdatahash" xmlns:w16se="http://schemas.microsoft.com/office/word/2015/wordml/symex" xmlns:wpg="http://schemas.microsoft.com/office/word/2010/wordprocessingGroup" xmlns:wpi="http://schemas.microsoft.com/office/word/2010/wordprocessingInk" xmlns:wne="http://schemas.microsoft.com/office/word/2006/wordml" xmlns:wps="http://schemas.microsoft.com/office/word/2010/wordprocessingShape" mc:Ignorable="w14 w15 w16se w16cid w16 w16cex w16sdtdh wp14">
+<w:document xmlns:wpc="http://schemas.microsoft.com/office/word/2010/wordprocessingCanvas" xmlns:cx="http://schemas.microsoft.com/office/drawing/2014/chartex" xmlns:cx1="http://schemas.microsoft.com/office/drawing/2015/9/8/chartex" xmlns:cx2="http://schemas.microsoft.com/office/drawing/2015/10/21/chartex" xmlns:cx3="http://schemas.microsoft.com/office/drawing/2016/5/9/chartex" xmlns:cx4="http://schemas.microsoft.com/office/drawing/2016/5/10/chartex" xmlns:cx5="http://schemas.microsoft.com/office/drawing/2016/5/11/chartex" xmlns:cx6="http://schemas.microsoft.com/office/drawing/2016/5/12/chartex" xmlns:cx7="http://schemas.microsoft.com/office/drawing/2016/5/13/chartex" xmlns:cx8="http://schemas.microsoft.com/office/drawing/2016/5/14/chartex" xmlns:mc="http://schemas.openxmlformats.org/markup-compatibility/2006" xmlns:aink="http://schemas.microsoft.com/office/drawing/2016/ink" xmlns:am3d="http://schemas.microsoft.com/office/drawing/2017/model3d" xmlns:o="urn:schemas-microsoft-com:office:office" xmlns:oel="http://schemas.microsoft.com/office/2019/extlst" xmlns:r="http://schemas.openxmlformats.org/officeDocument/2006/relationships" xmlns:m="http://schemas.openxmlformats.org/officeDocument/2006/math" xmlns:v="urn:schemas-microsoft-com:vml" xmlns:wp14="http://schemas.microsoft.com/office/word/2010/wordprocessingDrawing" xmlns:wp="http://schemas.openxmlformats.org/drawingml/2006/wordprocessingDrawing" xmlns:w10="urn:schemas-microsoft-com:office:word" xmlns:w="http://schemas.openxmlformats.org/wordprocessingml/2006/main" xmlns:w14="http://schemas.microsoft.com/office/word/2010/wordml" xmlns:w15="http://schemas.microsoft.com/office/word/2012/wordml" xmlns:w16cex="http://schemas.microsoft.com/office/word/2018/wordml/cex" xmlns:w16cid="http://schemas.microsoft.com/office/word/2016/wordml/cid" xmlns:w16="http://schemas.microsoft.com/office/word/2018/wordml" xmlns:w16du="http://schemas.microsoft.com/office/word/2023/wordml/word16du" xmlns:w16sdtdh="http://schemas.microsoft.com/office/word/2020/wordml/sdtdatahash" xmlns:w16se="http://schemas.microsoft.com/office/word/2015/wordml/symex" xmlns:wpg="http://schemas.microsoft.com/office/word/2010/wordprocessingGroup" xmlns:wpi="http://schemas.microsoft.com/office/word/2010/wordprocessingInk" xmlns:wne="http://schemas.microsoft.com/office/word/2006/wordml" xmlns:wps="http://schemas.microsoft.com/office/word/2010/wordprocessingShape" mc:Ignorable="w14 w15 w16se w16cid w16 w16cex w16sdtdh w16du wp14">
   <w:body>
     <w:p>
       <w:pPr>
@@ -5881,18 +5881,31 @@
       <w:pPr>
         <w:pStyle w:val="Caption"/>
       </w:pPr>
-      <w:bookmarkStart w:id="17" w:name="_Toc160964780"/>
+      <w:bookmarkStart w:id="17" w:name="_Toc161152530"/>
       <w:r>
         <w:t xml:space="preserve">Figure </w:t>
       </w:r>
-      <w:fldSimple w:instr=" SEQ Figure \* ARABIC ">
-        <w:r>
-          <w:rPr>
-            <w:noProof/>
-          </w:rPr>
-          <w:t>1</w:t>
-        </w:r>
-      </w:fldSimple>
+      <w:r>
+        <w:fldChar w:fldCharType="begin"/>
+      </w:r>
+      <w:r>
+        <w:instrText xml:space="preserve"> SEQ Figure \* ARABIC </w:instrText>
+      </w:r>
+      <w:r>
+        <w:fldChar w:fldCharType="separate"/>
+      </w:r>
+      <w:r>
+        <w:rPr>
+          <w:noProof/>
+        </w:rPr>
+        <w:t>1</w:t>
+      </w:r>
+      <w:r>
+        <w:rPr>
+          <w:noProof/>
+        </w:rPr>
+        <w:fldChar w:fldCharType="end"/>
+      </w:r>
       <w:r>
         <w:t xml:space="preserve"> A photo of Enigma I </w:t>
       </w:r>
@@ -7536,18 +7549,31 @@
       <w:bookmarkStart w:id="25" w:name="_Ref157507076"/>
       <w:bookmarkStart w:id="26" w:name="_Toc157507019"/>
       <w:bookmarkStart w:id="27" w:name="_Toc158213184"/>
-      <w:bookmarkStart w:id="28" w:name="_Toc160964763"/>
+      <w:bookmarkStart w:id="28" w:name="_Toc161152554"/>
       <w:r>
         <w:t xml:space="preserve">Equation </w:t>
       </w:r>
-      <w:fldSimple w:instr=" SEQ Equation \* ARABIC ">
-        <w:r>
-          <w:rPr>
-            <w:noProof/>
-          </w:rPr>
-          <w:t>1</w:t>
-        </w:r>
-      </w:fldSimple>
+      <w:r>
+        <w:fldChar w:fldCharType="begin"/>
+      </w:r>
+      <w:r>
+        <w:instrText xml:space="preserve"> SEQ Equation \* ARABIC </w:instrText>
+      </w:r>
+      <w:r>
+        <w:fldChar w:fldCharType="separate"/>
+      </w:r>
+      <w:r>
+        <w:rPr>
+          <w:noProof/>
+        </w:rPr>
+        <w:t>1</w:t>
+      </w:r>
+      <w:r>
+        <w:rPr>
+          <w:noProof/>
+        </w:rPr>
+        <w:fldChar w:fldCharType="end"/>
+      </w:r>
       <w:bookmarkEnd w:id="25"/>
       <w:r>
         <w:t xml:space="preserve"> </w:t>
@@ -7945,14 +7971,27 @@
       <w:r>
         <w:t xml:space="preserve">Table </w:t>
       </w:r>
-      <w:fldSimple w:instr=" SEQ Table \* ARABIC ">
-        <w:r>
-          <w:rPr>
-            <w:noProof/>
-          </w:rPr>
-          <w:t>2</w:t>
-        </w:r>
-      </w:fldSimple>
+      <w:r>
+        <w:fldChar w:fldCharType="begin"/>
+      </w:r>
+      <w:r>
+        <w:instrText xml:space="preserve"> SEQ Table \* ARABIC </w:instrText>
+      </w:r>
+      <w:r>
+        <w:fldChar w:fldCharType="separate"/>
+      </w:r>
+      <w:r>
+        <w:rPr>
+          <w:noProof/>
+        </w:rPr>
+        <w:t>2</w:t>
+      </w:r>
+      <w:r>
+        <w:rPr>
+          <w:noProof/>
+        </w:rPr>
+        <w:fldChar w:fldCharType="end"/>
+      </w:r>
       <w:bookmarkEnd w:id="33"/>
       <w:r>
         <w:t xml:space="preserve"> "Enigma I" reflector encodings </w:t>
@@ -8097,18 +8136,31 @@
       <w:pPr>
         <w:pStyle w:val="Caption"/>
       </w:pPr>
-      <w:bookmarkStart w:id="37" w:name="_Toc160964781"/>
+      <w:bookmarkStart w:id="37" w:name="_Toc161152531"/>
       <w:r>
         <w:t xml:space="preserve">Figure </w:t>
       </w:r>
-      <w:fldSimple w:instr=" SEQ Figure \* ARABIC ">
-        <w:r>
-          <w:rPr>
-            <w:noProof/>
-          </w:rPr>
-          <w:t>2</w:t>
-        </w:r>
-      </w:fldSimple>
+      <w:r>
+        <w:fldChar w:fldCharType="begin"/>
+      </w:r>
+      <w:r>
+        <w:instrText xml:space="preserve"> SEQ Figure \* ARABIC </w:instrText>
+      </w:r>
+      <w:r>
+        <w:fldChar w:fldCharType="separate"/>
+      </w:r>
+      <w:r>
+        <w:rPr>
+          <w:noProof/>
+        </w:rPr>
+        <w:t>2</w:t>
+      </w:r>
+      <w:r>
+        <w:rPr>
+          <w:noProof/>
+        </w:rPr>
+        <w:fldChar w:fldCharType="end"/>
+      </w:r>
       <w:r>
         <w:t xml:space="preserve"> A front-facing photo of the Enigma I plugboard with cables in place </w:t>
       </w:r>
@@ -8838,18 +8890,31 @@
       </w:pPr>
       <w:bookmarkStart w:id="41" w:name="_Ref160181795"/>
       <w:bookmarkStart w:id="42" w:name="_Toc158213185"/>
-      <w:bookmarkStart w:id="43" w:name="_Toc160964764"/>
+      <w:bookmarkStart w:id="43" w:name="_Toc161152555"/>
       <w:r>
         <w:t xml:space="preserve">Equation </w:t>
       </w:r>
-      <w:fldSimple w:instr=" SEQ Equation \* ARABIC ">
-        <w:r>
-          <w:rPr>
-            <w:noProof/>
-          </w:rPr>
-          <w:t>2</w:t>
-        </w:r>
-      </w:fldSimple>
+      <w:r>
+        <w:fldChar w:fldCharType="begin"/>
+      </w:r>
+      <w:r>
+        <w:instrText xml:space="preserve"> SEQ Equation \* ARABIC </w:instrText>
+      </w:r>
+      <w:r>
+        <w:fldChar w:fldCharType="separate"/>
+      </w:r>
+      <w:r>
+        <w:rPr>
+          <w:noProof/>
+        </w:rPr>
+        <w:t>2</w:t>
+      </w:r>
+      <w:r>
+        <w:rPr>
+          <w:noProof/>
+        </w:rPr>
+        <w:fldChar w:fldCharType="end"/>
+      </w:r>
       <w:bookmarkEnd w:id="41"/>
       <w:r>
         <w:t xml:space="preserve"> The encryption steps of Enigma I</w:t>
@@ -9321,18 +9386,31 @@
       <w:pPr>
         <w:pStyle w:val="Caption"/>
       </w:pPr>
-      <w:bookmarkStart w:id="46" w:name="_Toc160964782"/>
+      <w:bookmarkStart w:id="46" w:name="_Toc161152532"/>
       <w:r>
         <w:t xml:space="preserve">Figure </w:t>
       </w:r>
-      <w:fldSimple w:instr=" SEQ Figure \* ARABIC ">
-        <w:r>
-          <w:rPr>
-            <w:noProof/>
-          </w:rPr>
-          <w:t>3</w:t>
-        </w:r>
-      </w:fldSimple>
+      <w:r>
+        <w:fldChar w:fldCharType="begin"/>
+      </w:r>
+      <w:r>
+        <w:instrText xml:space="preserve"> SEQ Figure \* ARABIC </w:instrText>
+      </w:r>
+      <w:r>
+        <w:fldChar w:fldCharType="separate"/>
+      </w:r>
+      <w:r>
+        <w:rPr>
+          <w:noProof/>
+        </w:rPr>
+        <w:t>3</w:t>
+      </w:r>
+      <w:r>
+        <w:rPr>
+          <w:noProof/>
+        </w:rPr>
+        <w:fldChar w:fldCharType="end"/>
+      </w:r>
       <w:r>
         <w:t xml:space="preserve"> </w:t>
       </w:r>
@@ -9531,18 +9609,31 @@
       </w:pPr>
       <w:bookmarkStart w:id="47" w:name="_Ref158212623"/>
       <w:bookmarkStart w:id="48" w:name="_Toc158213186"/>
-      <w:bookmarkStart w:id="49" w:name="_Toc160964765"/>
+      <w:bookmarkStart w:id="49" w:name="_Toc161152556"/>
       <w:r>
         <w:t xml:space="preserve">Equation </w:t>
       </w:r>
-      <w:fldSimple w:instr=" SEQ Equation \* ARABIC ">
-        <w:r>
-          <w:rPr>
-            <w:noProof/>
-          </w:rPr>
-          <w:t>3</w:t>
-        </w:r>
-      </w:fldSimple>
+      <w:r>
+        <w:fldChar w:fldCharType="begin"/>
+      </w:r>
+      <w:r>
+        <w:instrText xml:space="preserve"> SEQ Equation \* ARABIC </w:instrText>
+      </w:r>
+      <w:r>
+        <w:fldChar w:fldCharType="separate"/>
+      </w:r>
+      <w:r>
+        <w:rPr>
+          <w:noProof/>
+        </w:rPr>
+        <w:t>3</w:t>
+      </w:r>
+      <w:r>
+        <w:rPr>
+          <w:noProof/>
+        </w:rPr>
+        <w:fldChar w:fldCharType="end"/>
+      </w:r>
       <w:bookmarkEnd w:id="47"/>
       <w:r>
         <w:t xml:space="preserve"> An equation and additional constraints to describe the behaviour of an Enigma </w:t>
@@ -9605,18 +9696,31 @@
       <w:pPr>
         <w:pStyle w:val="Caption"/>
       </w:pPr>
-      <w:bookmarkStart w:id="50" w:name="_Toc160964783"/>
+      <w:bookmarkStart w:id="50" w:name="_Toc161152533"/>
       <w:r>
         <w:t xml:space="preserve">Figure </w:t>
       </w:r>
-      <w:fldSimple w:instr=" SEQ Figure \* ARABIC ">
-        <w:r>
-          <w:rPr>
-            <w:noProof/>
-          </w:rPr>
-          <w:t>4</w:t>
-        </w:r>
-      </w:fldSimple>
+      <w:r>
+        <w:fldChar w:fldCharType="begin"/>
+      </w:r>
+      <w:r>
+        <w:instrText xml:space="preserve"> SEQ Figure \* ARABIC </w:instrText>
+      </w:r>
+      <w:r>
+        <w:fldChar w:fldCharType="separate"/>
+      </w:r>
+      <w:r>
+        <w:rPr>
+          <w:noProof/>
+        </w:rPr>
+        <w:t>4</w:t>
+      </w:r>
+      <w:r>
+        <w:rPr>
+          <w:noProof/>
+        </w:rPr>
+        <w:fldChar w:fldCharType="end"/>
+      </w:r>
       <w:r>
         <w:t xml:space="preserve"> </w:t>
       </w:r>
@@ -10258,15 +10362,25 @@
       </w:pPr>
       <w:bookmarkStart w:id="51" w:name="_Ref158106899"/>
       <w:bookmarkStart w:id="52" w:name="_Toc158213187"/>
-      <w:bookmarkStart w:id="53" w:name="_Toc160964766"/>
+      <w:bookmarkStart w:id="53" w:name="_Toc161152557"/>
       <w:r>
         <w:t xml:space="preserve">Equation </w:t>
       </w:r>
-      <w:fldSimple w:instr=" SEQ Equation \* ARABIC ">
-        <w:r>
-          <w:t>4</w:t>
-        </w:r>
-      </w:fldSimple>
+      <w:r>
+        <w:fldChar w:fldCharType="begin"/>
+      </w:r>
+      <w:r>
+        <w:instrText xml:space="preserve"> SEQ Equation \* ARABIC </w:instrText>
+      </w:r>
+      <w:r>
+        <w:fldChar w:fldCharType="separate"/>
+      </w:r>
+      <w:r>
+        <w:t>4</w:t>
+      </w:r>
+      <w:r>
+        <w:fldChar w:fldCharType="end"/>
+      </w:r>
       <w:bookmarkEnd w:id="51"/>
       <w:r>
         <w:t xml:space="preserve"> A function to represent the encoding behaviour of the rotor where x and x` are letters</w:t>
@@ -10400,18 +10514,31 @@
         <w:pStyle w:val="Caption"/>
       </w:pPr>
       <w:bookmarkStart w:id="54" w:name="_Ref158106695"/>
-      <w:bookmarkStart w:id="55" w:name="_Toc160964784"/>
+      <w:bookmarkStart w:id="55" w:name="_Toc161152534"/>
       <w:r>
         <w:t xml:space="preserve">Figure </w:t>
       </w:r>
-      <w:fldSimple w:instr=" SEQ Figure \* ARABIC ">
-        <w:r>
-          <w:rPr>
-            <w:noProof/>
-          </w:rPr>
-          <w:t>5</w:t>
-        </w:r>
-      </w:fldSimple>
+      <w:r>
+        <w:fldChar w:fldCharType="begin"/>
+      </w:r>
+      <w:r>
+        <w:instrText xml:space="preserve"> SEQ Figure \* ARABIC </w:instrText>
+      </w:r>
+      <w:r>
+        <w:fldChar w:fldCharType="separate"/>
+      </w:r>
+      <w:r>
+        <w:rPr>
+          <w:noProof/>
+        </w:rPr>
+        <w:t>5</w:t>
+      </w:r>
+      <w:r>
+        <w:rPr>
+          <w:noProof/>
+        </w:rPr>
+        <w:fldChar w:fldCharType="end"/>
+      </w:r>
       <w:bookmarkEnd w:id="54"/>
       <w:r>
         <w:t xml:space="preserve"> </w:t>
@@ -10560,18 +10687,31 @@
       <w:pPr>
         <w:pStyle w:val="Caption"/>
       </w:pPr>
-      <w:bookmarkStart w:id="56" w:name="_Toc160964785"/>
+      <w:bookmarkStart w:id="56" w:name="_Toc161152535"/>
       <w:r>
         <w:t xml:space="preserve">Figure </w:t>
       </w:r>
-      <w:fldSimple w:instr=" SEQ Figure \* ARABIC ">
-        <w:r>
-          <w:rPr>
-            <w:noProof/>
-          </w:rPr>
-          <w:t>6</w:t>
-        </w:r>
-      </w:fldSimple>
+      <w:r>
+        <w:fldChar w:fldCharType="begin"/>
+      </w:r>
+      <w:r>
+        <w:instrText xml:space="preserve"> SEQ Figure \* ARABIC </w:instrText>
+      </w:r>
+      <w:r>
+        <w:fldChar w:fldCharType="separate"/>
+      </w:r>
+      <w:r>
+        <w:rPr>
+          <w:noProof/>
+        </w:rPr>
+        <w:t>6</w:t>
+      </w:r>
+      <w:r>
+        <w:rPr>
+          <w:noProof/>
+        </w:rPr>
+        <w:fldChar w:fldCharType="end"/>
+      </w:r>
       <w:r>
         <w:t xml:space="preserve"> A wiring diagram representing a single state of an Enigma I machine. Input is received on the right-hand side before being scrambled by components </w:t>
       </w:r>
@@ -10637,18 +10777,31 @@
         <w:pStyle w:val="Caption"/>
       </w:pPr>
       <w:bookmarkStart w:id="57" w:name="_Ref160976327"/>
-      <w:bookmarkStart w:id="58" w:name="_Toc160964786"/>
+      <w:bookmarkStart w:id="58" w:name="_Toc161152536"/>
       <w:r>
         <w:t xml:space="preserve">Figure </w:t>
       </w:r>
-      <w:fldSimple w:instr=" SEQ Figure \* ARABIC ">
-        <w:r>
-          <w:rPr>
-            <w:noProof/>
-          </w:rPr>
-          <w:t>7</w:t>
-        </w:r>
-      </w:fldSimple>
+      <w:r>
+        <w:fldChar w:fldCharType="begin"/>
+      </w:r>
+      <w:r>
+        <w:instrText xml:space="preserve"> SEQ Figure \* ARABIC </w:instrText>
+      </w:r>
+      <w:r>
+        <w:fldChar w:fldCharType="separate"/>
+      </w:r>
+      <w:r>
+        <w:rPr>
+          <w:noProof/>
+        </w:rPr>
+        <w:t>7</w:t>
+      </w:r>
+      <w:r>
+        <w:rPr>
+          <w:noProof/>
+        </w:rPr>
+        <w:fldChar w:fldCharType="end"/>
+      </w:r>
       <w:bookmarkEnd w:id="57"/>
       <w:r>
         <w:t xml:space="preserve"> An example of an encryption/decryption taking place in an Enigma I machine. In this case A </w:t>
@@ -11508,7 +11661,14 @@
               <w:rFonts w:eastAsiaTheme="minorEastAsia"/>
               <w:noProof/>
             </w:rPr>
-            <w:t xml:space="preserve"> (Thimbleby 2016)</w:t>
+            <w:t xml:space="preserve"> </w:t>
+          </w:r>
+          <w:r>
+            <w:rPr>
+              <w:rFonts w:eastAsiaTheme="minorEastAsia"/>
+              <w:noProof/>
+            </w:rPr>
+            <w:t>(Thimbleby 2016)</w:t>
           </w:r>
           <w:r>
             <w:rPr>
@@ -11674,18 +11834,31 @@
       </w:pPr>
       <w:bookmarkStart w:id="67" w:name="_Ref158212021"/>
       <w:bookmarkStart w:id="68" w:name="_Toc158213188"/>
-      <w:bookmarkStart w:id="69" w:name="_Toc160964767"/>
+      <w:bookmarkStart w:id="69" w:name="_Toc161152558"/>
       <w:r>
         <w:t xml:space="preserve">Equation </w:t>
       </w:r>
-      <w:fldSimple w:instr=" SEQ Equation \* ARABIC ">
-        <w:r>
-          <w:rPr>
-            <w:noProof/>
-          </w:rPr>
-          <w:t>5</w:t>
-        </w:r>
-      </w:fldSimple>
+      <w:r>
+        <w:fldChar w:fldCharType="begin"/>
+      </w:r>
+      <w:r>
+        <w:instrText xml:space="preserve"> SEQ Equation \* ARABIC </w:instrText>
+      </w:r>
+      <w:r>
+        <w:fldChar w:fldCharType="separate"/>
+      </w:r>
+      <w:r>
+        <w:rPr>
+          <w:noProof/>
+        </w:rPr>
+        <w:t>5</w:t>
+      </w:r>
+      <w:r>
+        <w:rPr>
+          <w:noProof/>
+        </w:rPr>
+        <w:fldChar w:fldCharType="end"/>
+      </w:r>
       <w:bookmarkEnd w:id="67"/>
       <w:r>
         <w:t xml:space="preserve"> Definition of double factorial</w:t>
@@ -11964,18 +12137,31 @@
       </w:pPr>
       <w:bookmarkStart w:id="70" w:name="_Ref158211604"/>
       <w:bookmarkStart w:id="71" w:name="_Toc158213189"/>
-      <w:bookmarkStart w:id="72" w:name="_Toc160964768"/>
+      <w:bookmarkStart w:id="72" w:name="_Toc161152559"/>
       <w:r>
         <w:t xml:space="preserve">Equation </w:t>
       </w:r>
-      <w:fldSimple w:instr=" SEQ Equation \* ARABIC ">
-        <w:r>
-          <w:rPr>
-            <w:noProof/>
-          </w:rPr>
-          <w:t>6</w:t>
-        </w:r>
-      </w:fldSimple>
+      <w:r>
+        <w:fldChar w:fldCharType="begin"/>
+      </w:r>
+      <w:r>
+        <w:instrText xml:space="preserve"> SEQ Equation \* ARABIC </w:instrText>
+      </w:r>
+      <w:r>
+        <w:fldChar w:fldCharType="separate"/>
+      </w:r>
+      <w:r>
+        <w:rPr>
+          <w:noProof/>
+        </w:rPr>
+        <w:t>6</w:t>
+      </w:r>
+      <w:r>
+        <w:rPr>
+          <w:noProof/>
+        </w:rPr>
+        <w:fldChar w:fldCharType="end"/>
+      </w:r>
       <w:bookmarkEnd w:id="70"/>
       <w:r>
         <w:t xml:space="preserve"> The number of settings (key space) of Enigma I assuming 10</w:t>
@@ -12266,15 +12452,7 @@
         <w:fldChar w:fldCharType="end"/>
       </w:r>
       <w:r>
-        <w:t xml:space="preserve"> demonstrating that the technology at the time period </w:t>
-      </w:r>
-      <w:proofErr w:type="gramStart"/>
-      <w:r>
-        <w:t>was capable of creating</w:t>
-      </w:r>
-      <w:proofErr w:type="gramEnd"/>
-      <w:r>
-        <w:t xml:space="preserve"> a </w:t>
+        <w:t xml:space="preserve"> demonstrating that the technology at the time period was capable of creating a </w:t>
       </w:r>
       <w:r>
         <w:t xml:space="preserve">much stronger cypher. In particular, </w:t>
@@ -12396,18 +12574,31 @@
         <w:pStyle w:val="Caption"/>
       </w:pPr>
       <w:bookmarkStart w:id="76" w:name="_Ref159153964"/>
-      <w:bookmarkStart w:id="77" w:name="_Toc160964787"/>
+      <w:bookmarkStart w:id="77" w:name="_Toc161152537"/>
       <w:r>
         <w:t xml:space="preserve">Figure </w:t>
       </w:r>
-      <w:fldSimple w:instr=" SEQ Figure \* ARABIC ">
-        <w:r>
-          <w:rPr>
-            <w:noProof/>
-          </w:rPr>
-          <w:t>8</w:t>
-        </w:r>
-      </w:fldSimple>
+      <w:r>
+        <w:fldChar w:fldCharType="begin"/>
+      </w:r>
+      <w:r>
+        <w:instrText xml:space="preserve"> SEQ Figure \* ARABIC </w:instrText>
+      </w:r>
+      <w:r>
+        <w:fldChar w:fldCharType="separate"/>
+      </w:r>
+      <w:r>
+        <w:rPr>
+          <w:noProof/>
+        </w:rPr>
+        <w:t>8</w:t>
+      </w:r>
+      <w:r>
+        <w:rPr>
+          <w:noProof/>
+        </w:rPr>
+        <w:fldChar w:fldCharType="end"/>
+      </w:r>
       <w:bookmarkEnd w:id="76"/>
       <w:r>
         <w:t xml:space="preserve"> A circuit showing an Enigma style machine avoiding both self-coding and reciprocal coding. Taken from Figure 6 </w:t>
@@ -12600,18 +12791,31 @@
         <w:pStyle w:val="Caption"/>
       </w:pPr>
       <w:bookmarkStart w:id="78" w:name="_Ref159148223"/>
-      <w:bookmarkStart w:id="79" w:name="_Toc160964788"/>
+      <w:bookmarkStart w:id="79" w:name="_Toc161152538"/>
       <w:r>
         <w:t xml:space="preserve">Figure </w:t>
       </w:r>
-      <w:fldSimple w:instr=" SEQ Figure \* ARABIC ">
-        <w:r>
-          <w:rPr>
-            <w:noProof/>
-          </w:rPr>
-          <w:t>9</w:t>
-        </w:r>
-      </w:fldSimple>
+      <w:r>
+        <w:fldChar w:fldCharType="begin"/>
+      </w:r>
+      <w:r>
+        <w:instrText xml:space="preserve"> SEQ Figure \* ARABIC </w:instrText>
+      </w:r>
+      <w:r>
+        <w:fldChar w:fldCharType="separate"/>
+      </w:r>
+      <w:r>
+        <w:rPr>
+          <w:noProof/>
+        </w:rPr>
+        <w:t>9</w:t>
+      </w:r>
+      <w:r>
+        <w:rPr>
+          <w:noProof/>
+        </w:rPr>
+        <w:fldChar w:fldCharType="end"/>
+      </w:r>
       <w:bookmarkEnd w:id="78"/>
       <w:r>
         <w:t xml:space="preserve"> A wiring diagram depicting "EnigmaPlus". Note that there is no reflector </w:t>
@@ -13016,18 +13220,31 @@
         <w:pStyle w:val="Caption"/>
       </w:pPr>
       <w:bookmarkStart w:id="84" w:name="_Ref160624176"/>
-      <w:bookmarkStart w:id="85" w:name="_Toc160964789"/>
+      <w:bookmarkStart w:id="85" w:name="_Toc161152539"/>
       <w:r>
         <w:t xml:space="preserve">Figure </w:t>
       </w:r>
-      <w:fldSimple w:instr=" SEQ Figure \* ARABIC ">
-        <w:r>
-          <w:rPr>
-            <w:noProof/>
-          </w:rPr>
-          <w:t>10</w:t>
-        </w:r>
-      </w:fldSimple>
+      <w:r>
+        <w:fldChar w:fldCharType="begin"/>
+      </w:r>
+      <w:r>
+        <w:instrText xml:space="preserve"> SEQ Figure \* ARABIC </w:instrText>
+      </w:r>
+      <w:r>
+        <w:fldChar w:fldCharType="separate"/>
+      </w:r>
+      <w:r>
+        <w:rPr>
+          <w:noProof/>
+        </w:rPr>
+        <w:t>10</w:t>
+      </w:r>
+      <w:r>
+        <w:rPr>
+          <w:noProof/>
+        </w:rPr>
+        <w:fldChar w:fldCharType="end"/>
+      </w:r>
       <w:bookmarkEnd w:id="84"/>
       <w:r>
         <w:t xml:space="preserve"> A diagram depicting the underlying system of this project</w:t>
@@ -13297,18 +13514,31 @@
         <w:pStyle w:val="Caption"/>
       </w:pPr>
       <w:bookmarkStart w:id="86" w:name="_Ref160624975"/>
-      <w:bookmarkStart w:id="87" w:name="_Toc160964790"/>
+      <w:bookmarkStart w:id="87" w:name="_Toc161152540"/>
       <w:r>
         <w:t xml:space="preserve">Figure </w:t>
       </w:r>
-      <w:fldSimple w:instr=" SEQ Figure \* ARABIC ">
-        <w:r>
-          <w:rPr>
-            <w:noProof/>
-          </w:rPr>
-          <w:t>11</w:t>
-        </w:r>
-      </w:fldSimple>
+      <w:r>
+        <w:fldChar w:fldCharType="begin"/>
+      </w:r>
+      <w:r>
+        <w:instrText xml:space="preserve"> SEQ Figure \* ARABIC </w:instrText>
+      </w:r>
+      <w:r>
+        <w:fldChar w:fldCharType="separate"/>
+      </w:r>
+      <w:r>
+        <w:rPr>
+          <w:noProof/>
+        </w:rPr>
+        <w:t>11</w:t>
+      </w:r>
+      <w:r>
+        <w:rPr>
+          <w:noProof/>
+        </w:rPr>
+        <w:fldChar w:fldCharType="end"/>
+      </w:r>
       <w:bookmarkEnd w:id="86"/>
       <w:r>
         <w:t xml:space="preserve"> UML diagram depicting the Enigma package, omitting EnigmaPlus</w:t>
@@ -13709,18 +13939,31 @@
         <w:pStyle w:val="Caption"/>
       </w:pPr>
       <w:bookmarkStart w:id="88" w:name="_Ref160647408"/>
-      <w:bookmarkStart w:id="89" w:name="_Toc160964791"/>
+      <w:bookmarkStart w:id="89" w:name="_Toc161152541"/>
       <w:r>
         <w:t xml:space="preserve">Figure </w:t>
       </w:r>
-      <w:fldSimple w:instr=" SEQ Figure \* ARABIC ">
-        <w:r>
-          <w:rPr>
-            <w:noProof/>
-          </w:rPr>
-          <w:t>12</w:t>
-        </w:r>
-      </w:fldSimple>
+      <w:r>
+        <w:fldChar w:fldCharType="begin"/>
+      </w:r>
+      <w:r>
+        <w:instrText xml:space="preserve"> SEQ Figure \* ARABIC </w:instrText>
+      </w:r>
+      <w:r>
+        <w:fldChar w:fldCharType="separate"/>
+      </w:r>
+      <w:r>
+        <w:rPr>
+          <w:noProof/>
+        </w:rPr>
+        <w:t>12</w:t>
+      </w:r>
+      <w:r>
+        <w:rPr>
+          <w:noProof/>
+        </w:rPr>
+        <w:fldChar w:fldCharType="end"/>
+      </w:r>
       <w:bookmarkEnd w:id="88"/>
       <w:r>
         <w:t xml:space="preserve"> A flowchart depicting the Enigma models </w:t>
@@ -13899,18 +14142,31 @@
         <w:pStyle w:val="Caption"/>
       </w:pPr>
       <w:bookmarkStart w:id="90" w:name="_Ref160629895"/>
-      <w:bookmarkStart w:id="91" w:name="_Toc160964756"/>
+      <w:bookmarkStart w:id="91" w:name="_Toc161152550"/>
       <w:r>
         <w:t xml:space="preserve">Code Block </w:t>
       </w:r>
-      <w:fldSimple w:instr=" SEQ Code_Block \* ARABIC ">
-        <w:r>
-          <w:rPr>
-            <w:noProof/>
-          </w:rPr>
-          <w:t>1</w:t>
-        </w:r>
-      </w:fldSimple>
+      <w:r>
+        <w:fldChar w:fldCharType="begin"/>
+      </w:r>
+      <w:r>
+        <w:instrText xml:space="preserve"> SEQ Code_Block \* ARABIC </w:instrText>
+      </w:r>
+      <w:r>
+        <w:fldChar w:fldCharType="separate"/>
+      </w:r>
+      <w:r>
+        <w:rPr>
+          <w:noProof/>
+        </w:rPr>
+        <w:t>1</w:t>
+      </w:r>
+      <w:r>
+        <w:rPr>
+          <w:noProof/>
+        </w:rPr>
+        <w:fldChar w:fldCharType="end"/>
+      </w:r>
       <w:bookmarkEnd w:id="90"/>
       <w:r>
         <w:t xml:space="preserve"> The Enigma's rotation mechanism demonstrated by pseudocode</w:t>
@@ -14030,18 +14286,31 @@
         <w:pStyle w:val="Caption"/>
       </w:pPr>
       <w:bookmarkStart w:id="92" w:name="_Ref160974796"/>
-      <w:bookmarkStart w:id="93" w:name="_Toc160964792"/>
+      <w:bookmarkStart w:id="93" w:name="_Toc161152542"/>
       <w:r>
         <w:t xml:space="preserve">Figure </w:t>
       </w:r>
-      <w:fldSimple w:instr=" SEQ Figure \* ARABIC ">
-        <w:r>
-          <w:rPr>
-            <w:noProof/>
-          </w:rPr>
-          <w:t>13</w:t>
-        </w:r>
-      </w:fldSimple>
+      <w:r>
+        <w:fldChar w:fldCharType="begin"/>
+      </w:r>
+      <w:r>
+        <w:instrText xml:space="preserve"> SEQ Figure \* ARABIC </w:instrText>
+      </w:r>
+      <w:r>
+        <w:fldChar w:fldCharType="separate"/>
+      </w:r>
+      <w:r>
+        <w:rPr>
+          <w:noProof/>
+        </w:rPr>
+        <w:t>13</w:t>
+      </w:r>
+      <w:r>
+        <w:rPr>
+          <w:noProof/>
+        </w:rPr>
+        <w:fldChar w:fldCharType="end"/>
+      </w:r>
       <w:bookmarkEnd w:id="92"/>
       <w:r>
         <w:t xml:space="preserve"> A UML diagram showing both Enigma and EnigmaPlus</w:t>
@@ -14137,18 +14406,31 @@
         <w:pStyle w:val="Caption"/>
       </w:pPr>
       <w:bookmarkStart w:id="94" w:name="_Ref160953826"/>
-      <w:bookmarkStart w:id="95" w:name="_Toc160964793"/>
+      <w:bookmarkStart w:id="95" w:name="_Toc161152543"/>
       <w:r>
         <w:t xml:space="preserve">Figure </w:t>
       </w:r>
-      <w:fldSimple w:instr=" SEQ Figure \* ARABIC ">
-        <w:r>
-          <w:rPr>
-            <w:noProof/>
-          </w:rPr>
-          <w:t>14</w:t>
-        </w:r>
-      </w:fldSimple>
+      <w:r>
+        <w:fldChar w:fldCharType="begin"/>
+      </w:r>
+      <w:r>
+        <w:instrText xml:space="preserve"> SEQ Figure \* ARABIC </w:instrText>
+      </w:r>
+      <w:r>
+        <w:fldChar w:fldCharType="separate"/>
+      </w:r>
+      <w:r>
+        <w:rPr>
+          <w:noProof/>
+        </w:rPr>
+        <w:t>14</w:t>
+      </w:r>
+      <w:r>
+        <w:rPr>
+          <w:noProof/>
+        </w:rPr>
+        <w:fldChar w:fldCharType="end"/>
+      </w:r>
       <w:bookmarkEnd w:id="94"/>
       <w:r>
         <w:t xml:space="preserve"> EnigmaPlus encryption and decryption flowcharts</w:t>
@@ -14162,12 +14444,14 @@
           <w:lang w:val="en-GB"/>
         </w:rPr>
       </w:pPr>
+      <w:bookmarkStart w:id="96" w:name="_Ref161152508"/>
       <w:r>
         <w:rPr>
           <w:lang w:val="en-GB"/>
         </w:rPr>
         <w:t>Additional Features</w:t>
       </w:r>
+      <w:bookmarkEnd w:id="96"/>
     </w:p>
     <w:p>
       <w:r>
@@ -14508,20 +14792,33 @@
       <w:pPr>
         <w:pStyle w:val="Caption"/>
       </w:pPr>
-      <w:bookmarkStart w:id="96" w:name="_Ref160964696"/>
-      <w:bookmarkStart w:id="97" w:name="_Toc160964757"/>
+      <w:bookmarkStart w:id="97" w:name="_Ref160964696"/>
+      <w:bookmarkStart w:id="98" w:name="_Toc161152551"/>
       <w:r>
         <w:t xml:space="preserve">Code Block </w:t>
       </w:r>
-      <w:fldSimple w:instr=" SEQ Code_Block \* ARABIC ">
-        <w:r>
-          <w:rPr>
-            <w:noProof/>
-          </w:rPr>
-          <w:t>2</w:t>
-        </w:r>
-      </w:fldSimple>
-      <w:bookmarkEnd w:id="96"/>
+      <w:r>
+        <w:fldChar w:fldCharType="begin"/>
+      </w:r>
+      <w:r>
+        <w:instrText xml:space="preserve"> SEQ Code_Block \* ARABIC </w:instrText>
+      </w:r>
+      <w:r>
+        <w:fldChar w:fldCharType="separate"/>
+      </w:r>
+      <w:r>
+        <w:rPr>
+          <w:noProof/>
+        </w:rPr>
+        <w:t>2</w:t>
+      </w:r>
+      <w:r>
+        <w:rPr>
+          <w:noProof/>
+        </w:rPr>
+        <w:fldChar w:fldCharType="end"/>
+      </w:r>
+      <w:bookmarkEnd w:id="97"/>
       <w:r>
         <w:t xml:space="preserve"> rotor_bank.xml contents showing an example custom rotor called "</w:t>
       </w:r>
@@ -14533,7 +14830,7 @@
       <w:r>
         <w:t>"</w:t>
       </w:r>
-      <w:bookmarkEnd w:id="97"/>
+      <w:bookmarkEnd w:id="98"/>
     </w:p>
     <w:p>
       <w:r>
@@ -14775,25 +15072,386 @@
       <w:pPr>
         <w:pStyle w:val="Caption"/>
       </w:pPr>
-      <w:bookmarkStart w:id="98" w:name="_Ref160964691"/>
-      <w:bookmarkStart w:id="99" w:name="_Toc160964758"/>
-      <w:r>
+      <w:bookmarkStart w:id="99" w:name="_Ref160964691"/>
+      <w:bookmarkStart w:id="100" w:name="_Toc161152552"/>
+      <w:r>
+        <w:t xml:space="preserve">Code Block </w:t>
+      </w:r>
+      <w:r>
+        <w:fldChar w:fldCharType="begin"/>
+      </w:r>
+      <w:r>
+        <w:instrText xml:space="preserve"> SEQ Code_Block \* ARABIC </w:instrText>
+      </w:r>
+      <w:r>
+        <w:fldChar w:fldCharType="separate"/>
+      </w:r>
+      <w:r>
+        <w:rPr>
+          <w:noProof/>
+        </w:rPr>
+        <w:t>3</w:t>
+      </w:r>
+      <w:r>
+        <w:rPr>
+          <w:noProof/>
+        </w:rPr>
+        <w:fldChar w:fldCharType="end"/>
+      </w:r>
+      <w:bookmarkEnd w:id="99"/>
+      <w:r>
+        <w:t xml:space="preserve"> enigma_settings.xml contents depicting the start settings of the machine</w:t>
+      </w:r>
+      <w:bookmarkEnd w:id="100"/>
+    </w:p>
+    <w:p>
+      <w:pPr>
+        <w:pStyle w:val="Heading2"/>
+        <w:rPr>
+          <w:lang w:val="en-GB"/>
+        </w:rPr>
+      </w:pPr>
+      <w:r>
+        <w:rPr>
+          <w:lang w:val="en-GB"/>
+        </w:rPr>
         <w:lastRenderedPageBreak/>
+        <w:t>CLI</w:t>
+      </w:r>
+    </w:p>
+    <w:p>
+      <w:r>
+        <w:t>As per the requirements, the CLI was to be developed as a basic and simple application which acts more like a tool</w:t>
+      </w:r>
+      <w:r>
+        <w:t xml:space="preserve"> rather</w:t>
+      </w:r>
+      <w:r>
+        <w:t xml:space="preserve"> than an educational experience. Consequently, the code that underpins this application is relatively short and simple. As previously mentioned, when using the CLI the configuration of the Enigma model takes place within the </w:t>
+      </w:r>
+      <w:r>
+        <w:rPr>
+          <w:rStyle w:val="InlineCodeChar"/>
+        </w:rPr>
+        <w:t>Config</w:t>
+      </w:r>
+      <w:r>
+        <w:t xml:space="preserve"> package, specifically </w:t>
+      </w:r>
+      <w:r>
+        <w:rPr>
+          <w:rStyle w:val="InlineCodeChar"/>
+        </w:rPr>
+        <w:t>enigma_settings.xml</w:t>
+      </w:r>
+      <w:r>
+        <w:t xml:space="preserve"> as demonstrated in </w:t>
+      </w:r>
+      <w:r>
+        <w:fldChar w:fldCharType="begin"/>
+      </w:r>
+      <w:r>
+        <w:instrText xml:space="preserve"> REF _Ref160964691 \h </w:instrText>
+      </w:r>
+      <w:r>
+        <w:fldChar w:fldCharType="separate"/>
+      </w:r>
+      <w:r>
         <w:t xml:space="preserve">Code Block </w:t>
       </w:r>
-      <w:fldSimple w:instr=" SEQ Code_Block \* ARABIC ">
-        <w:r>
-          <w:rPr>
-            <w:noProof/>
-          </w:rPr>
-          <w:t>3</w:t>
-        </w:r>
-      </w:fldSimple>
-      <w:bookmarkEnd w:id="98"/>
-      <w:r>
-        <w:t xml:space="preserve"> enigma_settings.xml contents depicting the start settings of the machine</w:t>
-      </w:r>
-      <w:bookmarkEnd w:id="99"/>
+      <w:r>
+        <w:rPr>
+          <w:noProof/>
+        </w:rPr>
+        <w:t>3</w:t>
+      </w:r>
+      <w:r>
+        <w:fldChar w:fldCharType="end"/>
+      </w:r>
+      <w:r>
+        <w:t xml:space="preserve">. Originally, a multi-faced menu approach was experimented with to allow for the user to configure the machine. However, due to the complexity of the Enigma’s key, this led to a tiresome and confusing experience during the setup of the model. The Config package approach allowed for </w:t>
+      </w:r>
+      <w:r>
+        <w:t xml:space="preserve">easier editing </w:t>
+      </w:r>
+      <w:r>
+        <w:t xml:space="preserve">as well as </w:t>
+      </w:r>
+      <w:r>
+        <w:t xml:space="preserve">enabling </w:t>
+      </w:r>
+      <w:r>
+        <w:t>the settings of the Enigma to be stored</w:t>
+      </w:r>
+      <w:r>
+        <w:t>.</w:t>
+      </w:r>
+    </w:p>
+    <w:p>
+      <w:r>
+        <w:t xml:space="preserve">With the configuration mechanism developed, design regarding what information the user should be provided with in the CLI could begin. Firstly, it was decided that the starting settings of the Enigma should be displayed to the user, to ensure that they understand the settings that were used to encrypt their message. Secondly, the user should be prompted to enter a message before the correct cyphertext (or plaintext if this is a decryption) is displayed. </w:t>
+      </w:r>
+      <w:r>
+        <w:fldChar w:fldCharType="begin"/>
+      </w:r>
+      <w:r>
+        <w:instrText xml:space="preserve"> REF _Ref160965712 \h </w:instrText>
+      </w:r>
+      <w:r>
+        <w:fldChar w:fldCharType="separate"/>
+      </w:r>
+      <w:r>
+        <w:t xml:space="preserve">Code Block </w:t>
+      </w:r>
+      <w:r>
+        <w:rPr>
+          <w:noProof/>
+        </w:rPr>
+        <w:t>4</w:t>
+      </w:r>
+      <w:r>
+        <w:fldChar w:fldCharType="end"/>
+      </w:r>
+      <w:r>
+        <w:t xml:space="preserve"> shown an example of the expected interaction with the CLI, showing the chosen settings</w:t>
+      </w:r>
+      <w:r>
+        <w:t xml:space="preserve"> being </w:t>
+      </w:r>
+      <w:proofErr w:type="gramStart"/>
+      <w:r>
+        <w:t>the majority of</w:t>
+      </w:r>
+      <w:proofErr w:type="gramEnd"/>
+      <w:r>
+        <w:t xml:space="preserve"> the text</w:t>
+      </w:r>
+      <w:r>
+        <w:t xml:space="preserve">, and showing the encryption </w:t>
+      </w:r>
+      <w:r>
+        <w:t>result</w:t>
+      </w:r>
+      <w:r>
+        <w:t xml:space="preserve"> of the message “HELLO WORLD”. The same output would be expected if the user intended to decode a message, however the input “HELLO WORLD” would be replaced with “JCUGQ KVBVF” and </w:t>
+      </w:r>
+      <w:r>
+        <w:t>vice versa.</w:t>
+      </w:r>
+    </w:p>
+    <w:p>
+      <w:pPr>
+        <w:pStyle w:val="Code"/>
+      </w:pPr>
+      <w:r>
+        <w:t>Plugboard : [AM FI NV PS TU WZ]</w:t>
+      </w:r>
+    </w:p>
+    <w:p>
+      <w:pPr>
+        <w:pStyle w:val="Code"/>
+      </w:pPr>
+      <w:r>
+        <w:t>Reflector : UKW-A (EJMZALYXVBWFCRQUONTSPIKHGD)</w:t>
+      </w:r>
+    </w:p>
+    <w:p>
+      <w:pPr>
+        <w:pStyle w:val="Code"/>
+      </w:pPr>
+      <w:r>
+        <w:t>Right Rotor : III</w:t>
+      </w:r>
+    </w:p>
+    <w:p>
+      <w:pPr>
+        <w:pStyle w:val="Code"/>
+      </w:pPr>
+      <w:r>
+        <w:t xml:space="preserve">    Rotation : L</w:t>
+      </w:r>
+    </w:p>
+    <w:p>
+      <w:pPr>
+        <w:pStyle w:val="Code"/>
+      </w:pPr>
+      <w:r>
+        <w:t xml:space="preserve">    Ring Setting : 22</w:t>
+      </w:r>
+    </w:p>
+    <w:p>
+      <w:pPr>
+        <w:pStyle w:val="Code"/>
+      </w:pPr>
+      <w:r>
+        <w:t xml:space="preserve">    Encoding : BDFHJLCPRTXVZNYEIWGAKMUSQO</w:t>
+      </w:r>
+    </w:p>
+    <w:p>
+      <w:pPr>
+        <w:pStyle w:val="Code"/>
+      </w:pPr>
+      <w:r>
+        <w:t>Middle Rotor : I</w:t>
+      </w:r>
+    </w:p>
+    <w:p>
+      <w:pPr>
+        <w:pStyle w:val="Code"/>
+      </w:pPr>
+      <w:r>
+        <w:t xml:space="preserve">    Rotation : B</w:t>
+      </w:r>
+    </w:p>
+    <w:p>
+      <w:pPr>
+        <w:pStyle w:val="Code"/>
+      </w:pPr>
+      <w:r>
+        <w:t xml:space="preserve">    Ring Setting : 13</w:t>
+      </w:r>
+    </w:p>
+    <w:p>
+      <w:pPr>
+        <w:pStyle w:val="Code"/>
+      </w:pPr>
+      <w:r>
+        <w:t xml:space="preserve">    Encoding : EKMFLGDQVZNTOWYHXUSPAIBRCJ</w:t>
+      </w:r>
+    </w:p>
+    <w:p>
+      <w:pPr>
+        <w:pStyle w:val="Code"/>
+      </w:pPr>
+      <w:r>
+        <w:t>Left Rotor : II</w:t>
+      </w:r>
+    </w:p>
+    <w:p>
+      <w:pPr>
+        <w:pStyle w:val="Code"/>
+      </w:pPr>
+      <w:r>
+        <w:t xml:space="preserve">    Rotation : A</w:t>
+      </w:r>
+    </w:p>
+    <w:p>
+      <w:pPr>
+        <w:pStyle w:val="Code"/>
+      </w:pPr>
+      <w:r>
+        <w:t xml:space="preserve">    Ring Setting : 24</w:t>
+      </w:r>
+    </w:p>
+    <w:p>
+      <w:pPr>
+        <w:pStyle w:val="Code"/>
+      </w:pPr>
+      <w:r>
+        <w:t xml:space="preserve">    Encoding : AJDKSIRUXBLHWTMCQGZNPYFVOE</w:t>
+      </w:r>
+    </w:p>
+    <w:p>
+      <w:pPr>
+        <w:pStyle w:val="Code"/>
+      </w:pPr>
+    </w:p>
+    <w:p>
+      <w:pPr>
+        <w:pStyle w:val="Code"/>
+      </w:pPr>
+    </w:p>
+    <w:p>
+      <w:pPr>
+        <w:pStyle w:val="Code"/>
+      </w:pPr>
+      <w:r>
+        <w:t>Enter plaintext message:</w:t>
+      </w:r>
+    </w:p>
+    <w:p>
+      <w:pPr>
+        <w:pStyle w:val="Code"/>
+      </w:pPr>
+      <w:r>
+        <w:t>HELLO WORLD</w:t>
+      </w:r>
+    </w:p>
+    <w:p>
+      <w:pPr>
+        <w:pStyle w:val="Code"/>
+      </w:pPr>
+    </w:p>
+    <w:p>
+      <w:pPr>
+        <w:pStyle w:val="Code"/>
+      </w:pPr>
+      <w:r>
+        <w:t>Cyphertext</w:t>
+      </w:r>
+    </w:p>
+    <w:p>
+      <w:pPr>
+        <w:pStyle w:val="Code"/>
+      </w:pPr>
+      <w:bookmarkStart w:id="101" w:name="_Hlk160965775"/>
+      <w:r>
+        <w:t>JCUGQ KVBVF</w:t>
+      </w:r>
+    </w:p>
+    <w:p>
+      <w:pPr>
+        <w:pStyle w:val="Caption"/>
+      </w:pPr>
+      <w:bookmarkStart w:id="102" w:name="_Ref160965712"/>
+      <w:bookmarkStart w:id="103" w:name="_Toc161152553"/>
+      <w:bookmarkEnd w:id="101"/>
+      <w:r>
+        <w:t xml:space="preserve">Code Block </w:t>
+      </w:r>
+      <w:r>
+        <w:fldChar w:fldCharType="begin"/>
+      </w:r>
+      <w:r>
+        <w:instrText xml:space="preserve"> SEQ Code_Block \* ARABIC </w:instrText>
+      </w:r>
+      <w:r>
+        <w:fldChar w:fldCharType="separate"/>
+      </w:r>
+      <w:r>
+        <w:rPr>
+          <w:noProof/>
+        </w:rPr>
+        <w:t>4</w:t>
+      </w:r>
+      <w:r>
+        <w:rPr>
+          <w:noProof/>
+        </w:rPr>
+        <w:fldChar w:fldCharType="end"/>
+      </w:r>
+      <w:bookmarkEnd w:id="102"/>
+      <w:r>
+        <w:t xml:space="preserve"> An example of the expected interaction with the CLI</w:t>
+      </w:r>
+      <w:bookmarkEnd w:id="103"/>
+    </w:p>
+    <w:p>
+      <w:r>
+        <w:t xml:space="preserve">The functionality to accomplish the requirements of the CLI was achieved by creating the </w:t>
+      </w:r>
+      <w:r>
+        <w:rPr>
+          <w:rStyle w:val="InlineCodeChar"/>
+        </w:rPr>
+        <w:t>EnigmaSimulatorCLI</w:t>
+      </w:r>
+      <w:r>
+        <w:t xml:space="preserve"> class, which acted as a runnable </w:t>
+      </w:r>
+      <w:r>
+        <w:t>Java class.</w:t>
+      </w:r>
     </w:p>
     <w:p>
       <w:pPr>
@@ -14806,399 +15464,66 @@
         <w:rPr>
           <w:lang w:val="en-GB"/>
         </w:rPr>
-        <w:t>CLI</w:t>
-      </w:r>
-    </w:p>
-    <w:p>
-      <w:r>
-        <w:t>As per the requirements, the CLI was to be developed as a basic and simple application which acts more like a tool</w:t>
-      </w:r>
-      <w:r>
-        <w:t xml:space="preserve"> rather</w:t>
-      </w:r>
-      <w:r>
-        <w:t xml:space="preserve"> than an educational experience. Consequently, the code that underpins this application is relatively short and simple. As previously mentioned, when using the CLI the configuration of the Enigma model takes place within the </w:t>
-      </w:r>
-      <w:r>
-        <w:rPr>
-          <w:rStyle w:val="InlineCodeChar"/>
-        </w:rPr>
-        <w:t>Config</w:t>
-      </w:r>
-      <w:r>
-        <w:t xml:space="preserve"> package, specifically </w:t>
-      </w:r>
-      <w:r>
-        <w:rPr>
-          <w:rStyle w:val="InlineCodeChar"/>
-        </w:rPr>
-        <w:t>enigma_settings.xml</w:t>
-      </w:r>
-      <w:r>
-        <w:t xml:space="preserve"> as demonstrated in </w:t>
+        <w:t>GUI</w:t>
+      </w:r>
+    </w:p>
+    <w:p>
+      <w:pPr>
+        <w:pStyle w:val="Heading3"/>
+      </w:pPr>
+      <w:r>
+        <w:t>UI Design</w:t>
+      </w:r>
+    </w:p>
+    <w:p>
+      <w:r>
+        <w:t xml:space="preserve">The GUI was one of the larger requirements for this project. </w:t>
+      </w:r>
+      <w:r>
+        <w:t xml:space="preserve">The goal was to create an application that could be used to configure and operate the Enigma machine as well as exhibiting an easy-to-understand user interface. As explained in section </w:t>
       </w:r>
       <w:r>
         <w:fldChar w:fldCharType="begin"/>
       </w:r>
       <w:r>
-        <w:instrText xml:space="preserve"> REF _Ref160964691 \h </w:instrText>
+        <w:instrText xml:space="preserve"> REF _Ref160966847 \r \h </w:instrText>
       </w:r>
       <w:r>
         <w:fldChar w:fldCharType="separate"/>
       </w:r>
       <w:r>
-        <w:t xml:space="preserve">Code Block </w:t>
-      </w:r>
-      <w:r>
-        <w:rPr>
-          <w:noProof/>
-        </w:rPr>
-        <w:t>3</w:t>
+        <w:t>3.5</w:t>
       </w:r>
       <w:r>
         <w:fldChar w:fldCharType="end"/>
       </w:r>
       <w:r>
-        <w:t xml:space="preserve">. Originally, a multi-faced menu approach was experimented with to allow for the user to configure the machine. However, due to the complexity of the Enigma’s key, this led to a tiresome and confusing experience during the setup of the model. The Config package approach allowed for </w:t>
-      </w:r>
-      <w:r>
-        <w:t xml:space="preserve">easier editing </w:t>
-      </w:r>
-      <w:r>
-        <w:t xml:space="preserve">as well as </w:t>
-      </w:r>
-      <w:r>
-        <w:t xml:space="preserve">enabling </w:t>
-      </w:r>
-      <w:r>
-        <w:t>the settings of the Enigma to be stored</w:t>
-      </w:r>
-      <w:r>
-        <w:t>.</w:t>
-      </w:r>
-    </w:p>
-    <w:p>
-      <w:r>
-        <w:t xml:space="preserve">With the configuration mechanism developed, design regarding what information the user should be provided with in the CLI could begin. Firstly, it was decided that the starting settings of the Enigma should be displayed to the user, to ensure that they understand the settings that were used to encrypt their message. Secondly, the user should be prompted to enter a message before the correct cyphertext (or plaintext if this is a decryption) is displayed. </w:t>
-      </w:r>
-      <w:r>
-        <w:fldChar w:fldCharType="begin"/>
-      </w:r>
-      <w:r>
-        <w:instrText xml:space="preserve"> REF _Ref160965712 \h </w:instrText>
-      </w:r>
-      <w:r>
-        <w:fldChar w:fldCharType="separate"/>
-      </w:r>
-      <w:r>
-        <w:t xml:space="preserve">Code Block </w:t>
-      </w:r>
-      <w:r>
-        <w:rPr>
-          <w:noProof/>
-        </w:rPr>
-        <w:t>4</w:t>
-      </w:r>
-      <w:r>
-        <w:fldChar w:fldCharType="end"/>
-      </w:r>
-      <w:r>
-        <w:t xml:space="preserve"> shown an example of the expected interaction with the CLI, showing the chosen settings</w:t>
-      </w:r>
-      <w:r>
-        <w:t xml:space="preserve"> being </w:t>
-      </w:r>
-      <w:proofErr w:type="gramStart"/>
-      <w:r>
-        <w:t>the majority of</w:t>
-      </w:r>
-      <w:proofErr w:type="gramEnd"/>
-      <w:r>
-        <w:t xml:space="preserve"> the text</w:t>
-      </w:r>
-      <w:r>
-        <w:t xml:space="preserve">, and showing the encryption </w:t>
-      </w:r>
-      <w:r>
-        <w:t>result</w:t>
-      </w:r>
-      <w:r>
-        <w:t xml:space="preserve"> of the message “HELLO WORLD”. The same output would be expected if the user intended to decode a message, however the input “HELLO WORLD” would be replaced with “JCUGQ KVBVF” and </w:t>
-      </w:r>
-      <w:r>
-        <w:t>vice versa.</w:t>
-      </w:r>
-    </w:p>
-    <w:p>
-      <w:pPr>
-        <w:pStyle w:val="Code"/>
-      </w:pPr>
-      <w:r>
-        <w:t>Plugboard : [AM FI NV PS TU WZ]</w:t>
-      </w:r>
-    </w:p>
-    <w:p>
-      <w:pPr>
-        <w:pStyle w:val="Code"/>
-      </w:pPr>
-      <w:r>
-        <w:t>Reflector : UKW-A (EJMZALYXVBWFCRQUONTSPIKHGD)</w:t>
-      </w:r>
-    </w:p>
-    <w:p>
-      <w:pPr>
-        <w:pStyle w:val="Code"/>
-      </w:pPr>
-      <w:r>
-        <w:t>Right Rotor : III</w:t>
-      </w:r>
-    </w:p>
-    <w:p>
-      <w:pPr>
-        <w:pStyle w:val="Code"/>
-      </w:pPr>
-      <w:r>
-        <w:t xml:space="preserve">    Rotation : L</w:t>
-      </w:r>
-    </w:p>
-    <w:p>
-      <w:pPr>
-        <w:pStyle w:val="Code"/>
-      </w:pPr>
-      <w:r>
-        <w:t xml:space="preserve">    Ring Setting : 22</w:t>
-      </w:r>
-    </w:p>
-    <w:p>
-      <w:pPr>
-        <w:pStyle w:val="Code"/>
-      </w:pPr>
-      <w:r>
-        <w:t xml:space="preserve">    Encoding : BDFHJLCPRTXVZNYEIWGAKMUSQO</w:t>
-      </w:r>
-    </w:p>
-    <w:p>
-      <w:pPr>
-        <w:pStyle w:val="Code"/>
-      </w:pPr>
-      <w:r>
-        <w:t>Middle Rotor : I</w:t>
-      </w:r>
-    </w:p>
-    <w:p>
-      <w:pPr>
-        <w:pStyle w:val="Code"/>
-      </w:pPr>
-      <w:r>
-        <w:t xml:space="preserve">    Rotation : B</w:t>
-      </w:r>
-    </w:p>
-    <w:p>
-      <w:pPr>
-        <w:pStyle w:val="Code"/>
-      </w:pPr>
-      <w:r>
-        <w:t xml:space="preserve">    Ring Setting : 13</w:t>
-      </w:r>
-    </w:p>
-    <w:p>
-      <w:pPr>
-        <w:pStyle w:val="Code"/>
-      </w:pPr>
-      <w:r>
-        <w:t xml:space="preserve">    Encoding : EKMFLGDQVZNTOWYHXUSPAIBRCJ</w:t>
-      </w:r>
-    </w:p>
-    <w:p>
-      <w:pPr>
-        <w:pStyle w:val="Code"/>
-      </w:pPr>
-      <w:r>
-        <w:t>Left Rotor : II</w:t>
-      </w:r>
-    </w:p>
-    <w:p>
-      <w:pPr>
-        <w:pStyle w:val="Code"/>
-      </w:pPr>
-      <w:r>
-        <w:t xml:space="preserve">    Rotation : A</w:t>
-      </w:r>
-    </w:p>
-    <w:p>
-      <w:pPr>
-        <w:pStyle w:val="Code"/>
-      </w:pPr>
-      <w:r>
-        <w:t xml:space="preserve">    Ring Setting : 24</w:t>
-      </w:r>
-    </w:p>
-    <w:p>
-      <w:pPr>
-        <w:pStyle w:val="Code"/>
-      </w:pPr>
-      <w:r>
-        <w:t xml:space="preserve">    Encoding : AJDKSIRUXBLHWTMCQGZNPYFVOE</w:t>
-      </w:r>
-    </w:p>
-    <w:p>
-      <w:pPr>
-        <w:pStyle w:val="Code"/>
-      </w:pPr>
-    </w:p>
-    <w:p>
-      <w:pPr>
-        <w:pStyle w:val="Code"/>
-      </w:pPr>
-    </w:p>
-    <w:p>
-      <w:pPr>
-        <w:pStyle w:val="Code"/>
-      </w:pPr>
-      <w:r>
-        <w:t>Enter plaintext message:</w:t>
-      </w:r>
-    </w:p>
-    <w:p>
-      <w:pPr>
-        <w:pStyle w:val="Code"/>
-      </w:pPr>
-      <w:r>
-        <w:t>HELLO WORLD</w:t>
-      </w:r>
-    </w:p>
-    <w:p>
-      <w:pPr>
-        <w:pStyle w:val="Code"/>
-      </w:pPr>
-    </w:p>
-    <w:p>
-      <w:pPr>
-        <w:pStyle w:val="Code"/>
-      </w:pPr>
-      <w:r>
-        <w:t>Cyphertext</w:t>
-      </w:r>
-    </w:p>
-    <w:p>
-      <w:pPr>
-        <w:pStyle w:val="Code"/>
-      </w:pPr>
-      <w:bookmarkStart w:id="100" w:name="_Hlk160965775"/>
-      <w:r>
-        <w:t>JCUGQ KVBVF</w:t>
-      </w:r>
-    </w:p>
-    <w:p>
-      <w:pPr>
-        <w:pStyle w:val="Caption"/>
-      </w:pPr>
-      <w:bookmarkStart w:id="101" w:name="_Ref160965712"/>
-      <w:bookmarkEnd w:id="100"/>
-      <w:r>
-        <w:t xml:space="preserve">Code Block </w:t>
-      </w:r>
-      <w:fldSimple w:instr=" SEQ Code_Block \* ARABIC ">
-        <w:r>
-          <w:rPr>
-            <w:noProof/>
-          </w:rPr>
-          <w:t>4</w:t>
-        </w:r>
-      </w:fldSimple>
-      <w:bookmarkEnd w:id="101"/>
-      <w:r>
-        <w:t xml:space="preserve"> An example of the expected interaction with the CLI</w:t>
-      </w:r>
-    </w:p>
-    <w:p>
-      <w:r>
-        <w:t xml:space="preserve">The functionality to accomplish the requirements of the CLI was achieved by creating the </w:t>
-      </w:r>
-      <w:r>
-        <w:rPr>
-          <w:rStyle w:val="InlineCodeChar"/>
-        </w:rPr>
-        <w:t>EnigmaSimulatorCLI</w:t>
-      </w:r>
-      <w:r>
-        <w:t xml:space="preserve"> class, which acted as a runnable </w:t>
-      </w:r>
-      <w:r>
-        <w:t>Java class.</w:t>
-      </w:r>
-    </w:p>
-    <w:p>
-      <w:pPr>
-        <w:pStyle w:val="Heading2"/>
-        <w:rPr>
-          <w:lang w:val="en-GB"/>
-        </w:rPr>
-      </w:pPr>
-      <w:r>
-        <w:rPr>
-          <w:lang w:val="en-GB"/>
-        </w:rPr>
-        <w:t>GUI</w:t>
-      </w:r>
-    </w:p>
-    <w:p>
-      <w:pPr>
-        <w:pStyle w:val="Heading3"/>
-      </w:pPr>
-      <w:r>
-        <w:t>UI Design</w:t>
-      </w:r>
-    </w:p>
-    <w:p>
-      <w:r>
-        <w:t xml:space="preserve">The GUI was one of the larger requirements for this project. </w:t>
-      </w:r>
-      <w:r>
-        <w:t xml:space="preserve">The goal was to create an application that could be used to configure and operate the Enigma machine as well as exhibiting an easy-to-understand user interface. As explained in section </w:t>
-      </w:r>
-      <w:r>
-        <w:fldChar w:fldCharType="begin"/>
-      </w:r>
-      <w:r>
-        <w:instrText xml:space="preserve"> REF _Ref160966847 \r \h </w:instrText>
-      </w:r>
-      <w:r>
-        <w:fldChar w:fldCharType="separate"/>
-      </w:r>
-      <w:r>
-        <w:t>3.5</w:t>
-      </w:r>
-      <w:r>
-        <w:fldChar w:fldCharType="end"/>
-      </w:r>
-      <w:r>
-        <w:t xml:space="preserve">, numerous other products attempting to achieve </w:t>
+        <w:t xml:space="preserve">, numerous other products attempting to achieve the same thing exist. </w:t>
+      </w:r>
+      <w:r>
+        <w:t xml:space="preserve">After experimenting with </w:t>
+      </w:r>
+      <w:r>
+        <w:t xml:space="preserve">the other products, it was decided that the UI would mostly avoid </w:t>
+      </w:r>
+      <w:r>
+        <w:t>reflecting</w:t>
+      </w:r>
+      <w:r>
+        <w:t xml:space="preserve"> a physical representation of the machine and adopt a simpler approach. This is </w:t>
+      </w:r>
+      <w:r>
+        <w:t>because</w:t>
+      </w:r>
+      <w:r>
+        <w:t xml:space="preserve"> the Enigma machine’s layout is rather obscure and </w:t>
+      </w:r>
+      <w:r>
+        <w:t xml:space="preserve">creating something like this approaches </w:t>
       </w:r>
       <w:r>
         <w:lastRenderedPageBreak/>
-        <w:t xml:space="preserve">the same thing exist. </w:t>
-      </w:r>
-      <w:r>
-        <w:t xml:space="preserve">After experimenting with </w:t>
-      </w:r>
-      <w:r>
-        <w:t xml:space="preserve">the other products, it was decided that the UI would mostly avoid </w:t>
-      </w:r>
-      <w:r>
-        <w:t>reflecting</w:t>
-      </w:r>
-      <w:r>
-        <w:t xml:space="preserve"> a physical representation of the machine and adopt a simpler approach. This is </w:t>
-      </w:r>
-      <w:r>
-        <w:t>because</w:t>
-      </w:r>
-      <w:r>
-        <w:t xml:space="preserve"> the Enigma machine’s layout is rather obscure and </w:t>
-      </w:r>
-      <w:r>
-        <w:t>creating something like this approaches the limitations of the chosen graphics package.</w:t>
+        <w:t>the limitations of the chosen graphics package.</w:t>
       </w:r>
       <w:r>
         <w:t xml:space="preserve"> </w:t>
@@ -15247,9 +15572,9 @@
           <w:noProof/>
         </w:rPr>
         <w:drawing>
-          <wp:inline distT="0" distB="0" distL="0" distR="0" wp14:anchorId="1D534E31" wp14:editId="1B94628C">
-            <wp:extent cx="3342068" cy="3453284"/>
-            <wp:effectExtent l="0" t="0" r="0" b="0"/>
+          <wp:inline distT="0" distB="0" distL="0" distR="0" wp14:anchorId="1D534E31" wp14:editId="60D94327">
+            <wp:extent cx="3107473" cy="3210882"/>
+            <wp:effectExtent l="0" t="0" r="0" b="8890"/>
             <wp:docPr id="1720444784" name="Picture 1" descr="A screenshot of a computer&#10;&#10;Description automatically generated"/>
             <wp:cNvGraphicFramePr>
               <a:graphicFrameLocks xmlns:a="http://schemas.openxmlformats.org/drawingml/2006/main" noChangeAspect="1"/>
@@ -15270,7 +15595,7 @@
                   <pic:spPr>
                     <a:xfrm>
                       <a:off x="0" y="0"/>
-                      <a:ext cx="3357986" cy="3469732"/>
+                      <a:ext cx="3125364" cy="3229369"/>
                     </a:xfrm>
                     <a:prstGeom prst="rect">
                       <a:avLst/>
@@ -15287,22 +15612,37 @@
       <w:pPr>
         <w:pStyle w:val="Caption"/>
       </w:pPr>
-      <w:bookmarkStart w:id="102" w:name="_Ref160968272"/>
+      <w:bookmarkStart w:id="104" w:name="_Ref160968272"/>
+      <w:bookmarkStart w:id="105" w:name="_Toc161152544"/>
       <w:r>
         <w:t xml:space="preserve">Figure </w:t>
       </w:r>
-      <w:fldSimple w:instr=" SEQ Figure \* ARABIC ">
-        <w:r>
-          <w:rPr>
-            <w:noProof/>
-          </w:rPr>
-          <w:t>15</w:t>
-        </w:r>
-      </w:fldSimple>
-      <w:bookmarkEnd w:id="102"/>
+      <w:r>
+        <w:fldChar w:fldCharType="begin"/>
+      </w:r>
+      <w:r>
+        <w:instrText xml:space="preserve"> SEQ Figure \* ARABIC </w:instrText>
+      </w:r>
+      <w:r>
+        <w:fldChar w:fldCharType="separate"/>
+      </w:r>
+      <w:r>
+        <w:rPr>
+          <w:noProof/>
+        </w:rPr>
+        <w:t>15</w:t>
+      </w:r>
+      <w:r>
+        <w:rPr>
+          <w:noProof/>
+        </w:rPr>
+        <w:fldChar w:fldCharType="end"/>
+      </w:r>
+      <w:bookmarkEnd w:id="104"/>
       <w:r>
         <w:t xml:space="preserve"> An early mock-up design for the GUI</w:t>
       </w:r>
+      <w:bookmarkEnd w:id="105"/>
     </w:p>
     <w:p>
       <w:r>
@@ -15413,9 +15753,9 @@
         </w:rPr>
         <w:lastRenderedPageBreak/>
         <w:drawing>
-          <wp:inline distT="0" distB="0" distL="0" distR="0" wp14:anchorId="26FA563C" wp14:editId="60871134">
-            <wp:extent cx="3895493" cy="3901536"/>
-            <wp:effectExtent l="0" t="0" r="0" b="3810"/>
+          <wp:inline distT="0" distB="0" distL="0" distR="0" wp14:anchorId="26FA563C" wp14:editId="2223C111">
+            <wp:extent cx="3555441" cy="3560956"/>
+            <wp:effectExtent l="0" t="0" r="6985" b="1905"/>
             <wp:docPr id="2081943260" name="Picture 1" descr="A screenshot of a computer&#10;&#10;Description automatically generated"/>
             <wp:cNvGraphicFramePr>
               <a:graphicFrameLocks xmlns:a="http://schemas.openxmlformats.org/drawingml/2006/main" noChangeAspect="1"/>
@@ -15436,7 +15776,7 @@
                   <pic:spPr>
                     <a:xfrm>
                       <a:off x="0" y="0"/>
-                      <a:ext cx="3939444" cy="3945555"/>
+                      <a:ext cx="3598122" cy="3603703"/>
                     </a:xfrm>
                     <a:prstGeom prst="rect">
                       <a:avLst/>
@@ -15453,134 +15793,76 @@
       <w:pPr>
         <w:pStyle w:val="Caption"/>
       </w:pPr>
-      <w:bookmarkStart w:id="103" w:name="_Ref160974027"/>
+      <w:bookmarkStart w:id="106" w:name="_Ref160974027"/>
+      <w:bookmarkStart w:id="107" w:name="_Toc161152545"/>
       <w:r>
         <w:t xml:space="preserve">Figure </w:t>
       </w:r>
-      <w:fldSimple w:instr=" SEQ Figure \* ARABIC ">
-        <w:r>
-          <w:rPr>
-            <w:noProof/>
-          </w:rPr>
-          <w:t>16</w:t>
-        </w:r>
-      </w:fldSimple>
-      <w:bookmarkEnd w:id="103"/>
+      <w:r>
+        <w:fldChar w:fldCharType="begin"/>
+      </w:r>
+      <w:r>
+        <w:instrText xml:space="preserve"> SEQ Figure \* ARABIC </w:instrText>
+      </w:r>
+      <w:r>
+        <w:fldChar w:fldCharType="separate"/>
+      </w:r>
+      <w:r>
+        <w:rPr>
+          <w:noProof/>
+        </w:rPr>
+        <w:t>16</w:t>
+      </w:r>
+      <w:r>
+        <w:rPr>
+          <w:noProof/>
+        </w:rPr>
+        <w:fldChar w:fldCharType="end"/>
+      </w:r>
+      <w:bookmarkEnd w:id="106"/>
       <w:r>
         <w:t xml:space="preserve"> A high-fidelity prototype of the user interface provided with the GUI</w:t>
       </w:r>
-    </w:p>
-    <w:p>
-      <w:proofErr w:type="gramStart"/>
-      <w:r>
-        <w:t>TODO :</w:t>
-      </w:r>
-      <w:proofErr w:type="gramEnd"/>
-      <w:r>
-        <w:t xml:space="preserve"> Talk about extra UI components for </w:t>
-      </w:r>
-      <w:proofErr w:type="spellStart"/>
-      <w:r>
-        <w:t>EnigmaPlus</w:t>
-      </w:r>
-      <w:proofErr w:type="spellEnd"/>
-      <w:r>
-        <w:t xml:space="preserve"> and how this is incorporated into the UI</w:t>
-      </w:r>
-    </w:p>
-    <w:p>
-      <w:proofErr w:type="gramStart"/>
-      <w:r>
-        <w:t>TODO :</w:t>
-      </w:r>
-      <w:proofErr w:type="gramEnd"/>
-      <w:r>
-        <w:t xml:space="preserve"> Figures of UI maybe some more design? Nothing too crazy</w:t>
-      </w:r>
-    </w:p>
-    <w:p>
-      <w:pPr>
-        <w:pStyle w:val="Heading3"/>
-      </w:pPr>
-      <w:r>
-        <w:t>Model-View-Controller Architecture</w:t>
-      </w:r>
-    </w:p>
-    <w:p>
-      <w:pPr>
-        <w:rPr>
-          <w:lang w:val="en-US"/>
-        </w:rPr>
-      </w:pPr>
-      <w:r>
-        <w:rPr>
-          <w:lang w:val="en-US"/>
-        </w:rPr>
-        <w:t xml:space="preserve">In order to create clean and easily modifiable code, it was decided that the GUI should follow the model-view-controller (MVC) architecture. This architecture aims to separate an applications code into three components: model, </w:t>
-      </w:r>
-      <w:r>
-        <w:rPr>
-          <w:lang w:val="en-US"/>
-        </w:rPr>
-        <w:t>view,</w:t>
-      </w:r>
-      <w:r>
-        <w:rPr>
-          <w:lang w:val="en-US"/>
-        </w:rPr>
-        <w:t xml:space="preserve"> and controller. In this project’s case, the model is simply the Enigma package and so no additional work was needed here. For the view, Gluon Scene Builder combined with minimal code could provide FXML files to define and instantiate GUI components such as buttons and labels. Finally, an additional class was created within the GUI package known as </w:t>
-      </w:r>
-      <w:r>
-        <w:rPr>
-          <w:rStyle w:val="InlineCodeChar"/>
-        </w:rPr>
-        <w:t>EnigmaController</w:t>
-      </w:r>
-      <w:r>
-        <w:rPr>
-          <w:lang w:val="en-US"/>
-        </w:rPr>
-        <w:t xml:space="preserve"> which handles any communication between the view and the model</w:t>
-      </w:r>
-      <w:r>
-        <w:rPr>
-          <w:lang w:val="en-US"/>
-        </w:rPr>
-        <w:t>, thereby acting as the controller</w:t>
-      </w:r>
-      <w:r>
-        <w:rPr>
-          <w:lang w:val="en-US"/>
-        </w:rPr>
-        <w:t>.</w:t>
-      </w:r>
-      <w:r>
-        <w:rPr>
-          <w:lang w:val="en-US"/>
-        </w:rPr>
+      <w:bookmarkEnd w:id="107"/>
+    </w:p>
+    <w:p>
+      <w:r>
+        <w:t xml:space="preserve">To incorporate the EnigmaPlus model into the GUI, it was decided that an additional tab would be added to the top of the interface, to allow the user to switch between models. By switching models, the user is presented with a slightly different interface for the configuration of the machine. </w:t>
+      </w:r>
+      <w:r>
+        <w:fldChar w:fldCharType="begin"/>
+      </w:r>
+      <w:r>
+        <w:instrText xml:space="preserve"> REF _Ref161150576 \h </w:instrText>
+      </w:r>
+      <w:r>
+        <w:fldChar w:fldCharType="separate"/>
+      </w:r>
+      <w:r>
+        <w:t xml:space="preserve">Figure </w:t>
+      </w:r>
+      <w:r>
+        <w:rPr>
+          <w:noProof/>
+        </w:rPr>
+        <w:t>17</w:t>
+      </w:r>
+      <w:r>
+        <w:fldChar w:fldCharType="end"/>
+      </w:r>
+      <w:r>
         <w:t xml:space="preserve"> </w:t>
       </w:r>
       <w:r>
-        <w:rPr>
-          <w:lang w:val="en-US"/>
-        </w:rPr>
+        <w:t xml:space="preserve">shows a high-fidelity prototype of the setting configuration panel for EnigmaPlus, which can be compared to that of </w:t>
+      </w:r>
+      <w:r>
         <w:fldChar w:fldCharType="begin"/>
       </w:r>
       <w:r>
-        <w:rPr>
-          <w:lang w:val="en-US"/>
-        </w:rPr>
-        <w:instrText xml:space="preserve"> REF _Ref160975626 \h </w:instrText>
-      </w:r>
-      <w:r>
-        <w:rPr>
-          <w:lang w:val="en-US"/>
-        </w:rPr>
-      </w:r>
-      <w:r>
-        <w:rPr>
-          <w:lang w:val="en-US"/>
-        </w:rPr>
+        <w:instrText xml:space="preserve"> REF _Ref160974027 \h </w:instrText>
+      </w:r>
+      <w:r>
         <w:fldChar w:fldCharType="separate"/>
       </w:r>
       <w:r>
@@ -15590,19 +15872,13 @@
         <w:rPr>
           <w:noProof/>
         </w:rPr>
-        <w:t>17</w:t>
-      </w:r>
-      <w:r>
-        <w:rPr>
-          <w:lang w:val="en-US"/>
-        </w:rPr>
+        <w:t>16</w:t>
+      </w:r>
+      <w:r>
         <w:fldChar w:fldCharType="end"/>
       </w:r>
       <w:r>
-        <w:rPr>
-          <w:lang w:val="en-US"/>
-        </w:rPr>
-        <w:t xml:space="preserve"> shows how the MVC architecture has been applied to this project.</w:t>
+        <w:t>. The key different between these two panels, is that the EnigmaPlus does not refer to a reflector at all and an additional option allowing the user to choose which operation to perform on the plaintext.</w:t>
       </w:r>
     </w:p>
     <w:p>
@@ -15611,13 +15887,196 @@
         <w:jc w:val="center"/>
       </w:pPr>
       <w:r>
+        <w:drawing>
+          <wp:inline distT="0" distB="0" distL="0" distR="0" wp14:anchorId="352573C3" wp14:editId="57E43BBF">
+            <wp:extent cx="4415882" cy="1500500"/>
+            <wp:effectExtent l="0" t="0" r="3810" b="5080"/>
+            <wp:docPr id="462307691" name="Picture 1" descr="A screenshot of a computer&#10;&#10;Description automatically generated"/>
+            <wp:cNvGraphicFramePr>
+              <a:graphicFrameLocks xmlns:a="http://schemas.openxmlformats.org/drawingml/2006/main" noChangeAspect="1"/>
+            </wp:cNvGraphicFramePr>
+            <a:graphic xmlns:a="http://schemas.openxmlformats.org/drawingml/2006/main">
+              <a:graphicData uri="http://schemas.openxmlformats.org/drawingml/2006/picture">
+                <pic:pic xmlns:pic="http://schemas.openxmlformats.org/drawingml/2006/picture">
+                  <pic:nvPicPr>
+                    <pic:cNvPr id="462307691" name="Picture 1" descr="A screenshot of a computer&#10;&#10;Description automatically generated"/>
+                    <pic:cNvPicPr/>
+                  </pic:nvPicPr>
+                  <pic:blipFill>
+                    <a:blip r:embed="rId25"/>
+                    <a:stretch>
+                      <a:fillRect/>
+                    </a:stretch>
+                  </pic:blipFill>
+                  <pic:spPr>
+                    <a:xfrm>
+                      <a:off x="0" y="0"/>
+                      <a:ext cx="4451562" cy="1512624"/>
+                    </a:xfrm>
+                    <a:prstGeom prst="rect">
+                      <a:avLst/>
+                    </a:prstGeom>
+                  </pic:spPr>
+                </pic:pic>
+              </a:graphicData>
+            </a:graphic>
+          </wp:inline>
+        </w:drawing>
+      </w:r>
+    </w:p>
+    <w:p>
+      <w:pPr>
+        <w:pStyle w:val="Caption"/>
+      </w:pPr>
+      <w:bookmarkStart w:id="108" w:name="_Ref161150576"/>
+      <w:bookmarkStart w:id="109" w:name="_Toc161152546"/>
+      <w:r>
+        <w:t xml:space="preserve">Figure </w:t>
+      </w:r>
+      <w:r>
+        <w:fldChar w:fldCharType="begin"/>
+      </w:r>
+      <w:r>
+        <w:instrText xml:space="preserve"> SEQ Figure \* ARABIC </w:instrText>
+      </w:r>
+      <w:r>
+        <w:fldChar w:fldCharType="separate"/>
+      </w:r>
+      <w:r>
+        <w:rPr>
+          <w:noProof/>
+        </w:rPr>
+        <w:t>17</w:t>
+      </w:r>
+      <w:r>
+        <w:fldChar w:fldCharType="end"/>
+      </w:r>
+      <w:bookmarkEnd w:id="108"/>
+      <w:r>
+        <w:t xml:space="preserve"> The configuration settings for EnigmaPlus within the GUI</w:t>
+      </w:r>
+      <w:bookmarkEnd w:id="109"/>
+    </w:p>
+    <w:p>
+      <w:pPr>
+        <w:pStyle w:val="Heading3"/>
+      </w:pPr>
+      <w:r>
+        <w:t>Model-View-Controller Architecture</w:t>
+      </w:r>
+    </w:p>
+    <w:p>
+      <w:pPr>
+        <w:rPr>
+          <w:lang w:val="en-US"/>
+        </w:rPr>
+      </w:pPr>
+      <w:r>
+        <w:rPr>
+          <w:lang w:val="en-US"/>
+        </w:rPr>
+        <w:t xml:space="preserve">In order to create clean and easily modifiable code, it was decided that the GUI should follow the model-view-controller (MVC) architecture. This architecture aims to separate an applications code into three components: model, </w:t>
+      </w:r>
+      <w:r>
+        <w:rPr>
+          <w:lang w:val="en-US"/>
+        </w:rPr>
+        <w:t>view,</w:t>
+      </w:r>
+      <w:r>
+        <w:rPr>
+          <w:lang w:val="en-US"/>
+        </w:rPr>
+        <w:t xml:space="preserve"> and controller. In this project’s case, the model is simply the Enigma package and so no additional work was needed here. For the view, Gluon Scene Builder combined with minimal code could provide FXML files to define and instantiate GUI components such as buttons and labels. Finally, an additional class was created within the GUI package known as </w:t>
+      </w:r>
+      <w:r>
+        <w:rPr>
+          <w:rStyle w:val="InlineCodeChar"/>
+        </w:rPr>
+        <w:t>EnigmaController</w:t>
+      </w:r>
+      <w:r>
+        <w:rPr>
+          <w:lang w:val="en-US"/>
+        </w:rPr>
+        <w:t xml:space="preserve"> which handles any communication between the view and the model</w:t>
+      </w:r>
+      <w:r>
+        <w:rPr>
+          <w:lang w:val="en-US"/>
+        </w:rPr>
+        <w:t>, thereby acting as the controller</w:t>
+      </w:r>
+      <w:r>
+        <w:rPr>
+          <w:lang w:val="en-US"/>
+        </w:rPr>
+        <w:t>.</w:t>
+      </w:r>
+      <w:r>
+        <w:rPr>
+          <w:lang w:val="en-US"/>
+        </w:rPr>
+        <w:t xml:space="preserve"> </w:t>
+      </w:r>
+      <w:r>
+        <w:rPr>
+          <w:lang w:val="en-US"/>
+        </w:rPr>
+        <w:fldChar w:fldCharType="begin"/>
+      </w:r>
+      <w:r>
+        <w:rPr>
+          <w:lang w:val="en-US"/>
+        </w:rPr>
+        <w:instrText xml:space="preserve"> REF _Ref160975626 \h </w:instrText>
+      </w:r>
+      <w:r>
+        <w:rPr>
+          <w:lang w:val="en-US"/>
+        </w:rPr>
+      </w:r>
+      <w:r>
+        <w:rPr>
+          <w:lang w:val="en-US"/>
+        </w:rPr>
+        <w:fldChar w:fldCharType="separate"/>
+      </w:r>
+      <w:r>
+        <w:t xml:space="preserve">Figure </w:t>
+      </w:r>
+      <w:r>
+        <w:rPr>
+          <w:noProof/>
+        </w:rPr>
+        <w:t>18</w:t>
+      </w:r>
+      <w:r>
+        <w:rPr>
+          <w:lang w:val="en-US"/>
+        </w:rPr>
+        <w:fldChar w:fldCharType="end"/>
+      </w:r>
+      <w:r>
+        <w:rPr>
+          <w:lang w:val="en-US"/>
+        </w:rPr>
+        <w:t xml:space="preserve"> shows how the MVC architecture has been applied to this project.</w:t>
+      </w:r>
+    </w:p>
+    <w:p>
+      <w:pPr>
+        <w:keepNext/>
+        <w:jc w:val="center"/>
+      </w:pPr>
+      <w:r>
         <w:rPr>
           <w:noProof/>
         </w:rPr>
         <w:lastRenderedPageBreak/>
         <w:drawing>
-          <wp:inline distT="0" distB="0" distL="0" distR="0" wp14:anchorId="2B2921C9" wp14:editId="6B90535A">
-            <wp:extent cx="2312020" cy="2312020"/>
+          <wp:inline distT="0" distB="0" distL="0" distR="0" wp14:anchorId="2B2921C9" wp14:editId="57848C3F">
+            <wp:extent cx="2824976" cy="2824976"/>
             <wp:effectExtent l="0" t="0" r="0" b="0"/>
             <wp:docPr id="248938290" name="Picture 1" descr="A diagram of a user&#10;&#10;Description automatically generated"/>
             <wp:cNvGraphicFramePr>
@@ -15631,7 +16090,7 @@
                     <pic:cNvPicPr/>
                   </pic:nvPicPr>
                   <pic:blipFill>
-                    <a:blip r:embed="rId25"/>
+                    <a:blip r:embed="rId26"/>
                     <a:stretch>
                       <a:fillRect/>
                     </a:stretch>
@@ -15639,7 +16098,7 @@
                   <pic:spPr>
                     <a:xfrm>
                       <a:off x="0" y="0"/>
-                      <a:ext cx="2316611" cy="2316611"/>
+                      <a:ext cx="2835333" cy="2835333"/>
                     </a:xfrm>
                     <a:prstGeom prst="rect">
                       <a:avLst/>
@@ -15659,22 +16118,37 @@
           <w:lang w:val="en-US"/>
         </w:rPr>
       </w:pPr>
-      <w:bookmarkStart w:id="104" w:name="_Ref160975626"/>
+      <w:bookmarkStart w:id="110" w:name="_Ref160975626"/>
+      <w:bookmarkStart w:id="111" w:name="_Toc161152547"/>
       <w:r>
         <w:t xml:space="preserve">Figure </w:t>
       </w:r>
-      <w:fldSimple w:instr=" SEQ Figure \* ARABIC ">
-        <w:r>
-          <w:rPr>
-            <w:noProof/>
-          </w:rPr>
-          <w:t>17</w:t>
-        </w:r>
-      </w:fldSimple>
-      <w:bookmarkEnd w:id="104"/>
+      <w:r>
+        <w:fldChar w:fldCharType="begin"/>
+      </w:r>
+      <w:r>
+        <w:instrText xml:space="preserve"> SEQ Figure \* ARABIC </w:instrText>
+      </w:r>
+      <w:r>
+        <w:fldChar w:fldCharType="separate"/>
+      </w:r>
+      <w:r>
+        <w:rPr>
+          <w:noProof/>
+        </w:rPr>
+        <w:t>18</w:t>
+      </w:r>
+      <w:r>
+        <w:rPr>
+          <w:noProof/>
+        </w:rPr>
+        <w:fldChar w:fldCharType="end"/>
+      </w:r>
+      <w:bookmarkEnd w:id="110"/>
       <w:r>
         <w:t xml:space="preserve"> The MVC architecture applied to this project</w:t>
       </w:r>
+      <w:bookmarkEnd w:id="111"/>
     </w:p>
     <w:p>
       <w:pPr>
@@ -15763,7 +16237,7 @@
         <w:rPr>
           <w:noProof/>
         </w:rPr>
-        <w:t>18</w:t>
+        <w:t>19</w:t>
       </w:r>
       <w:r>
         <w:fldChar w:fldCharType="end"/>
@@ -15793,7 +16267,19 @@
         <w:t xml:space="preserve">. The idea behind this was to display the wiring diagram of the encryption </w:t>
       </w:r>
       <w:r>
-        <w:t>in the large blank space, providing additional information above (encryption and current rotation) and allowing the user to switch frames and display additional wires (“&lt;” and “&gt;” buttons along with “Show all wires” toggle).</w:t>
+        <w:t xml:space="preserve">in the large blank space, providing additional information above (encryption and current rotation) and allowing the user to switch frames and </w:t>
+      </w:r>
+      <w:r>
+        <w:t xml:space="preserve">display additional wires not directly used in the encryption </w:t>
+      </w:r>
+      <w:r>
+        <w:t xml:space="preserve">(“&lt;” and “&gt;” buttons along with “Show all wires” </w:t>
+      </w:r>
+      <w:r>
+        <w:t>check box</w:t>
+      </w:r>
+      <w:r>
+        <w:t>).</w:t>
       </w:r>
     </w:p>
     <w:p>
@@ -15822,7 +16308,7 @@
                     <pic:cNvPicPr/>
                   </pic:nvPicPr>
                   <pic:blipFill>
-                    <a:blip r:embed="rId26"/>
+                    <a:blip r:embed="rId27"/>
                     <a:stretch>
                       <a:fillRect/>
                     </a:stretch>
@@ -15847,25 +16333,40 @@
       <w:pPr>
         <w:pStyle w:val="Caption"/>
       </w:pPr>
-      <w:bookmarkStart w:id="105" w:name="_Ref160976903"/>
+      <w:bookmarkStart w:id="112" w:name="_Ref160976903"/>
+      <w:bookmarkStart w:id="113" w:name="_Toc161152548"/>
       <w:r>
         <w:t xml:space="preserve">Figure </w:t>
       </w:r>
-      <w:fldSimple w:instr=" SEQ Figure \* ARABIC ">
-        <w:r>
-          <w:rPr>
-            <w:noProof/>
-          </w:rPr>
-          <w:t>18</w:t>
-        </w:r>
-      </w:fldSimple>
-      <w:bookmarkEnd w:id="105"/>
+      <w:r>
+        <w:fldChar w:fldCharType="begin"/>
+      </w:r>
+      <w:r>
+        <w:instrText xml:space="preserve"> SEQ Figure \* ARABIC </w:instrText>
+      </w:r>
+      <w:r>
+        <w:fldChar w:fldCharType="separate"/>
+      </w:r>
+      <w:r>
+        <w:rPr>
+          <w:noProof/>
+        </w:rPr>
+        <w:t>19</w:t>
+      </w:r>
+      <w:r>
+        <w:rPr>
+          <w:noProof/>
+        </w:rPr>
+        <w:fldChar w:fldCharType="end"/>
+      </w:r>
+      <w:bookmarkEnd w:id="112"/>
       <w:r>
         <w:t xml:space="preserve"> </w:t>
       </w:r>
       <w:r>
         <w:t>A high-fidelity prototype of the GUI including the “Visualisation” tab</w:t>
       </w:r>
+      <w:bookmarkEnd w:id="113"/>
     </w:p>
     <w:p>
       <w:r>
@@ -15905,7 +16406,13 @@
         <w:t>EnigmaPlusVisualiser</w:t>
       </w:r>
       <w:r>
-        <w:t xml:space="preserve"> were created to control all aspects of the visualisation. As mentioned earlier, the generated wiring diagrams had to look like that of </w:t>
+        <w:t xml:space="preserve"> were created to control all aspects of the visualisation</w:t>
+      </w:r>
+      <w:r>
+        <w:t>. The code within these classes consisted mostly of geometric calculations to generate a legible and informative diagram</w:t>
+      </w:r>
+      <w:r>
+        <w:t xml:space="preserve">. As mentioned earlier, the generated wiring diagrams had to look like that of </w:t>
       </w:r>
       <w:r>
         <w:fldChar w:fldCharType="begin"/>
@@ -15932,42 +16439,219 @@
         <w:fldChar w:fldCharType="end"/>
       </w:r>
       <w:r>
-        <w:t xml:space="preserve"> but instead show</w:t>
-      </w:r>
-      <w:r>
-        <w:t>ed</w:t>
+        <w:t xml:space="preserve"> but instead </w:t>
+      </w:r>
+      <w:r>
+        <w:t>they must</w:t>
       </w:r>
       <w:r>
         <w:t xml:space="preserve"> the whole 26 letter alphabet. </w:t>
       </w:r>
       <w:r>
-        <w:t>[</w:t>
+        <w:fldChar w:fldCharType="begin"/>
+      </w:r>
+      <w:r>
+        <w:instrText xml:space="preserve"> REF _Ref161152424 \h </w:instrText>
+      </w:r>
+      <w:r>
+        <w:fldChar w:fldCharType="separate"/>
+      </w:r>
+      <w:r>
+        <w:t xml:space="preserve">Figure </w:t>
+      </w:r>
+      <w:r>
+        <w:rPr>
+          <w:noProof/>
+        </w:rPr>
+        <w:t>20</w:t>
+      </w:r>
+      <w:r>
+        <w:fldChar w:fldCharType="end"/>
+      </w:r>
+      <w:r>
+        <w:t xml:space="preserve"> </w:t>
+      </w:r>
+      <w:r>
+        <w:t xml:space="preserve">shows a mock-up </w:t>
+      </w:r>
+      <w:r>
+        <w:t xml:space="preserve">example </w:t>
+      </w:r>
+      <w:r>
+        <w:t>wiring diagram</w:t>
+      </w:r>
+      <w:r>
+        <w:t xml:space="preserve"> depicting the minimum requirement of the visualisation</w:t>
+      </w:r>
+      <w:r>
+        <w:t>.</w:t>
+      </w:r>
+      <w:r>
+        <w:t xml:space="preserve"> In this diagram, the red coloured lines represent current flowing </w:t>
+      </w:r>
+      <w:r>
+        <w:t>right-to-left,</w:t>
+      </w:r>
+      <w:r>
+        <w:t xml:space="preserve"> and the blue coloured lines represent current flowing left-to-right</w:t>
+      </w:r>
+      <w:r>
+        <w:t xml:space="preserve"> such that the plaintext character “A” is encoded to “W”</w:t>
+      </w:r>
+      <w:r>
+        <w:t>.</w:t>
+      </w:r>
+      <w:r>
+        <w:t xml:space="preserve"> </w:t>
+      </w:r>
+      <w:r>
+        <w:t>In addition to what is presented in the figure, it was also decided that all other internal wires in the given encryption frame should be shown as well</w:t>
+      </w:r>
+      <w:r>
+        <w:t xml:space="preserve"> (by utilising the functionality mentioned in section </w:t>
+      </w:r>
+      <w:r>
+        <w:fldChar w:fldCharType="begin"/>
+      </w:r>
+      <w:r>
+        <w:instrText xml:space="preserve"> REF _Ref161152508 \r \h </w:instrText>
+      </w:r>
+      <w:r>
+        <w:fldChar w:fldCharType="separate"/>
+      </w:r>
+      <w:r>
+        <w:t>4.2.3</w:t>
+      </w:r>
+      <w:r>
+        <w:fldChar w:fldCharType="end"/>
+      </w:r>
+      <w:r>
+        <w:t>)</w:t>
+      </w:r>
+      <w:r>
+        <w:t xml:space="preserve">, but this is not shown in the figure. </w:t>
+      </w:r>
+      <w:r>
+        <w:t xml:space="preserve">The actual results of this visualisation tool and further discussion </w:t>
+      </w:r>
+      <w:r>
+        <w:t>are</w:t>
+      </w:r>
+      <w:r>
+        <w:t xml:space="preserve"> expanded on in chapter </w:t>
+      </w:r>
+      <w:r>
+        <w:fldChar w:fldCharType="begin"/>
+      </w:r>
+      <w:r>
+        <w:instrText xml:space="preserve"> PAGEREF _Ref161151006 \h </w:instrText>
+      </w:r>
+      <w:r>
+        <w:fldChar w:fldCharType="separate"/>
+      </w:r>
+      <w:r>
+        <w:fldChar w:fldCharType="end"/>
+      </w:r>
+      <w:r>
+        <w:fldChar w:fldCharType="begin"/>
+      </w:r>
+      <w:r>
+        <w:instrText xml:space="preserve"> REF _Ref161151011 \r \h </w:instrText>
+      </w:r>
+      <w:r>
+        <w:fldChar w:fldCharType="separate"/>
+      </w:r>
+      <w:r>
+        <w:t>5</w:t>
+      </w:r>
+      <w:r>
+        <w:fldChar w:fldCharType="end"/>
+      </w:r>
+      <w:r>
+        <w:t>.</w:t>
+      </w:r>
+    </w:p>
+    <w:p>
+      <w:pPr>
+        <w:keepNext/>
+        <w:jc w:val="center"/>
+      </w:pPr>
+      <w:r>
+        <w:lastRenderedPageBreak/>
+        <w:drawing>
+          <wp:inline distT="0" distB="0" distL="0" distR="0" wp14:anchorId="3E665356" wp14:editId="3060CBAF">
+            <wp:extent cx="5071626" cy="3159512"/>
+            <wp:effectExtent l="0" t="0" r="0" b="3175"/>
+            <wp:docPr id="1433491701" name="Picture 1" descr="A diagram of a train&#10;&#10;Description automatically generated with medium confidence"/>
+            <wp:cNvGraphicFramePr>
+              <a:graphicFrameLocks xmlns:a="http://schemas.openxmlformats.org/drawingml/2006/main" noChangeAspect="1"/>
+            </wp:cNvGraphicFramePr>
+            <a:graphic xmlns:a="http://schemas.openxmlformats.org/drawingml/2006/main">
+              <a:graphicData uri="http://schemas.openxmlformats.org/drawingml/2006/picture">
+                <pic:pic xmlns:pic="http://schemas.openxmlformats.org/drawingml/2006/picture">
+                  <pic:nvPicPr>
+                    <pic:cNvPr id="1433491701" name="Picture 1" descr="A diagram of a train&#10;&#10;Description automatically generated with medium confidence"/>
+                    <pic:cNvPicPr/>
+                  </pic:nvPicPr>
+                  <pic:blipFill>
+                    <a:blip r:embed="rId28"/>
+                    <a:stretch>
+                      <a:fillRect/>
+                    </a:stretch>
+                  </pic:blipFill>
+                  <pic:spPr>
+                    <a:xfrm>
+                      <a:off x="0" y="0"/>
+                      <a:ext cx="5089881" cy="3170884"/>
+                    </a:xfrm>
+                    <a:prstGeom prst="rect">
+                      <a:avLst/>
+                    </a:prstGeom>
+                  </pic:spPr>
+                </pic:pic>
+              </a:graphicData>
+            </a:graphic>
+          </wp:inline>
+        </w:drawing>
+      </w:r>
+    </w:p>
+    <w:p>
+      <w:pPr>
+        <w:pStyle w:val="Caption"/>
+      </w:pPr>
+      <w:bookmarkStart w:id="114" w:name="_Ref161152424"/>
+      <w:bookmarkStart w:id="115" w:name="_Toc161152549"/>
+      <w:r>
+        <w:t xml:space="preserve">Figure </w:t>
+      </w:r>
+      <w:r>
+        <w:fldChar w:fldCharType="begin"/>
+      </w:r>
+      <w:r>
+        <w:instrText xml:space="preserve"> SEQ Figure \* ARABIC </w:instrText>
+      </w:r>
+      <w:r>
+        <w:fldChar w:fldCharType="separate"/>
+      </w:r>
+      <w:r>
+        <w:rPr>
+          <w:noProof/>
+        </w:rPr>
+        <w:t>20</w:t>
+      </w:r>
+      <w:r>
+        <w:fldChar w:fldCharType="end"/>
+      </w:r>
+      <w:bookmarkEnd w:id="114"/>
+      <w:r>
+        <w:t xml:space="preserve"> A mock-up example of the diagram that should be generated by the visualisation </w:t>
       </w:r>
       <w:proofErr w:type="gramStart"/>
       <w:r>
-        <w:t>TODO :</w:t>
-      </w:r>
+        <w:t>tool</w:t>
+      </w:r>
+      <w:bookmarkEnd w:id="115"/>
       <w:proofErr w:type="gramEnd"/>
-      <w:r>
-        <w:t xml:space="preserve"> Figure] shows a mock-up design of the generated wiring diagrams that should be displayed to the user upon encrypting a message.</w:t>
-      </w:r>
-      <w:r>
-        <w:t xml:space="preserve"> In this diagram, the red coloured lines represent current flowing </w:t>
-      </w:r>
-      <w:r>
-        <w:t>right-to-left,</w:t>
-      </w:r>
-      <w:r>
-        <w:t xml:space="preserve"> and the blue coloured lines represent current flowing left-to-right.</w:t>
-      </w:r>
-    </w:p>
-    <w:p>
-      <w:r>
-        <w:t>To create a legible and accurate diagram of the encryption proved challenging and involved lots of geometric calculations and experimentation</w:t>
-      </w:r>
-      <w:r>
-        <w:t>.</w:t>
-      </w:r>
     </w:p>
     <w:p>
       <w:r>
@@ -15981,8 +16665,10 @@
           <w:lang w:val="en-GB"/>
         </w:rPr>
       </w:pPr>
-      <w:bookmarkStart w:id="106" w:name="_Toc154920753"/>
-      <w:bookmarkStart w:id="107" w:name="_Toc160610302"/>
+      <w:bookmarkStart w:id="116" w:name="_Toc154920753"/>
+      <w:bookmarkStart w:id="117" w:name="_Toc160610302"/>
+      <w:bookmarkStart w:id="118" w:name="_Ref161151006"/>
+      <w:bookmarkStart w:id="119" w:name="_Ref161151011"/>
       <w:r>
         <w:rPr>
           <w:lang w:val="en-GB"/>
@@ -15990,8 +16676,89 @@
         <w:lastRenderedPageBreak/>
         <w:t>Results</w:t>
       </w:r>
-      <w:bookmarkEnd w:id="106"/>
-      <w:bookmarkEnd w:id="107"/>
+      <w:bookmarkEnd w:id="116"/>
+      <w:bookmarkEnd w:id="117"/>
+      <w:bookmarkEnd w:id="118"/>
+      <w:bookmarkEnd w:id="119"/>
+    </w:p>
+    <w:p>
+      <w:pPr>
+        <w:jc w:val="center"/>
+      </w:pPr>
+      <w:r>
+        <w:drawing>
+          <wp:inline distT="0" distB="0" distL="0" distR="0" wp14:anchorId="1D861BCC" wp14:editId="31E89B72">
+            <wp:extent cx="4742407" cy="1437013"/>
+            <wp:effectExtent l="0" t="0" r="1270" b="0"/>
+            <wp:docPr id="1243920993" name="Picture 1" descr="A diagram of a graph&#10;&#10;Description automatically generated"/>
+            <wp:cNvGraphicFramePr>
+              <a:graphicFrameLocks xmlns:a="http://schemas.openxmlformats.org/drawingml/2006/main" noChangeAspect="1"/>
+            </wp:cNvGraphicFramePr>
+            <a:graphic xmlns:a="http://schemas.openxmlformats.org/drawingml/2006/main">
+              <a:graphicData uri="http://schemas.openxmlformats.org/drawingml/2006/picture">
+                <pic:pic xmlns:pic="http://schemas.openxmlformats.org/drawingml/2006/picture">
+                  <pic:nvPicPr>
+                    <pic:cNvPr id="1243920993" name="Picture 1" descr="A diagram of a graph&#10;&#10;Description automatically generated"/>
+                    <pic:cNvPicPr/>
+                  </pic:nvPicPr>
+                  <pic:blipFill>
+                    <a:blip r:embed="rId29"/>
+                    <a:stretch>
+                      <a:fillRect/>
+                    </a:stretch>
+                  </pic:blipFill>
+                  <pic:spPr>
+                    <a:xfrm>
+                      <a:off x="0" y="0"/>
+                      <a:ext cx="4755561" cy="1440999"/>
+                    </a:xfrm>
+                    <a:prstGeom prst="rect">
+                      <a:avLst/>
+                    </a:prstGeom>
+                  </pic:spPr>
+                </pic:pic>
+              </a:graphicData>
+            </a:graphic>
+          </wp:inline>
+        </w:drawing>
+      </w:r>
+      <w:r>
+        <w:drawing>
+          <wp:inline distT="0" distB="0" distL="0" distR="0" wp14:anchorId="11B7B296" wp14:editId="6CA77A24">
+            <wp:extent cx="4720466" cy="1432980"/>
+            <wp:effectExtent l="0" t="0" r="4445" b="0"/>
+            <wp:docPr id="1688125644" name="Picture 1" descr="A diagram of a graph&#10;&#10;Description automatically generated"/>
+            <wp:cNvGraphicFramePr>
+              <a:graphicFrameLocks xmlns:a="http://schemas.openxmlformats.org/drawingml/2006/main" noChangeAspect="1"/>
+            </wp:cNvGraphicFramePr>
+            <a:graphic xmlns:a="http://schemas.openxmlformats.org/drawingml/2006/main">
+              <a:graphicData uri="http://schemas.openxmlformats.org/drawingml/2006/picture">
+                <pic:pic xmlns:pic="http://schemas.openxmlformats.org/drawingml/2006/picture">
+                  <pic:nvPicPr>
+                    <pic:cNvPr id="1688125644" name="Picture 1" descr="A diagram of a graph&#10;&#10;Description automatically generated"/>
+                    <pic:cNvPicPr/>
+                  </pic:nvPicPr>
+                  <pic:blipFill>
+                    <a:blip r:embed="rId30"/>
+                    <a:stretch>
+                      <a:fillRect/>
+                    </a:stretch>
+                  </pic:blipFill>
+                  <pic:spPr>
+                    <a:xfrm>
+                      <a:off x="0" y="0"/>
+                      <a:ext cx="4736965" cy="1437988"/>
+                    </a:xfrm>
+                    <a:prstGeom prst="rect">
+                      <a:avLst/>
+                    </a:prstGeom>
+                  </pic:spPr>
+                </pic:pic>
+              </a:graphicData>
+            </a:graphic>
+          </wp:inline>
+        </w:drawing>
+      </w:r>
     </w:p>
     <w:p>
       <w:pPr>
@@ -16000,16 +16767,16 @@
           <w:lang w:val="en-GB"/>
         </w:rPr>
       </w:pPr>
-      <w:bookmarkStart w:id="108" w:name="_Toc154920754"/>
-      <w:bookmarkStart w:id="109" w:name="_Toc160610303"/>
+      <w:bookmarkStart w:id="120" w:name="_Toc154920754"/>
+      <w:bookmarkStart w:id="121" w:name="_Toc160610303"/>
       <w:r>
         <w:rPr>
           <w:lang w:val="en-GB"/>
         </w:rPr>
         <w:t>Evaluation</w:t>
       </w:r>
-      <w:bookmarkEnd w:id="108"/>
-      <w:bookmarkEnd w:id="109"/>
+      <w:bookmarkEnd w:id="120"/>
+      <w:bookmarkEnd w:id="121"/>
     </w:p>
     <w:p>
       <w:pPr>
@@ -16018,8 +16785,8 @@
           <w:lang w:val="en-GB"/>
         </w:rPr>
       </w:pPr>
-      <w:bookmarkStart w:id="110" w:name="_Toc154920755"/>
-      <w:bookmarkStart w:id="111" w:name="_Toc160610304"/>
+      <w:bookmarkStart w:id="122" w:name="_Toc154920755"/>
+      <w:bookmarkStart w:id="123" w:name="_Toc160610304"/>
       <w:r>
         <w:rPr>
           <w:lang w:val="en-GB"/>
@@ -16032,8 +16799,8 @@
         </w:rPr>
         <w:t>s</w:t>
       </w:r>
-      <w:bookmarkEnd w:id="110"/>
-      <w:bookmarkEnd w:id="111"/>
+      <w:bookmarkEnd w:id="122"/>
+      <w:bookmarkEnd w:id="123"/>
     </w:p>
     <w:p>
       <w:pPr>
@@ -16132,16 +16899,16 @@
           <w:lang w:val="en-GB"/>
         </w:rPr>
       </w:pPr>
-      <w:bookmarkStart w:id="112" w:name="_Toc154920756"/>
-      <w:bookmarkStart w:id="113" w:name="_Toc160610305"/>
+      <w:bookmarkStart w:id="124" w:name="_Toc154920756"/>
+      <w:bookmarkStart w:id="125" w:name="_Toc160610305"/>
       <w:r>
         <w:rPr>
           <w:lang w:val="en-GB"/>
         </w:rPr>
         <w:t>GUI Evaluation</w:t>
       </w:r>
-      <w:bookmarkEnd w:id="112"/>
-      <w:bookmarkEnd w:id="113"/>
+      <w:bookmarkEnd w:id="124"/>
+      <w:bookmarkEnd w:id="125"/>
     </w:p>
     <w:p>
       <w:pPr>
@@ -16198,18 +16965,18 @@
           <w:lang w:val="en-GB"/>
         </w:rPr>
       </w:pPr>
-      <w:bookmarkStart w:id="114" w:name="_Toc154920757"/>
-      <w:bookmarkStart w:id="115" w:name="_Toc160610306"/>
+      <w:bookmarkStart w:id="126" w:name="_Toc154920757"/>
+      <w:bookmarkStart w:id="127" w:name="_Toc160610306"/>
       <w:r>
         <w:rPr>
           <w:lang w:val="en-GB"/>
         </w:rPr>
         <w:t>Conclusion</w:t>
       </w:r>
-      <w:bookmarkEnd w:id="114"/>
-      <w:bookmarkEnd w:id="115"/>
-    </w:p>
-    <w:bookmarkStart w:id="116" w:name="_Toc160610307" w:displacedByCustomXml="next"/>
+      <w:bookmarkEnd w:id="126"/>
+      <w:bookmarkEnd w:id="127"/>
+    </w:p>
+    <w:bookmarkStart w:id="128" w:name="_Toc160610307" w:displacedByCustomXml="next"/>
     <w:sdt>
       <w:sdtPr>
         <w:rPr>
@@ -16238,7 +17005,7 @@
             </w:rPr>
             <w:t>References</w:t>
           </w:r>
-          <w:bookmarkEnd w:id="116"/>
+          <w:bookmarkEnd w:id="128"/>
         </w:p>
         <w:sdt>
           <w:sdtPr>
@@ -16472,6 +17239,7 @@
                 <w:rPr>
                   <w:noProof/>
                 </w:rPr>
+                <w:lastRenderedPageBreak/>
                 <w:t xml:space="preserve">MacWright, Tom. n.d. </w:t>
               </w:r>
               <w:r>
@@ -16676,7 +17444,6 @@
                 <w:rPr>
                   <w:noProof/>
                 </w:rPr>
-                <w:lastRenderedPageBreak/>
                 <w:t xml:space="preserve">van Manen, Dirk Jan, and Johan O.A. Robertsson. 2016. “Codes and ciphers.” </w:t>
               </w:r>
               <w:r>
@@ -16750,7 +17517,7 @@
           <w:lang w:val="en-GB"/>
         </w:rPr>
       </w:pPr>
-      <w:bookmarkStart w:id="117" w:name="_Toc160610308"/>
+      <w:bookmarkStart w:id="129" w:name="_Toc160610308"/>
       <w:r>
         <w:rPr>
           <w:lang w:val="en-GB"/>
@@ -16763,7 +17530,7 @@
         </w:rPr>
         <w:t xml:space="preserve"> of Figures</w:t>
       </w:r>
-      <w:bookmarkEnd w:id="117"/>
+      <w:bookmarkEnd w:id="129"/>
     </w:p>
     <w:p>
       <w:pPr>
@@ -16798,7 +17565,7 @@
         </w:rPr>
         <w:fldChar w:fldCharType="separate"/>
       </w:r>
-      <w:hyperlink w:anchor="_Toc160964780" w:history="1">
+      <w:hyperlink w:anchor="_Toc161152530" w:history="1">
         <w:r>
           <w:rPr>
             <w:rStyle w:val="Hyperlink"/>
@@ -16825,7 +17592,7 @@
             <w:noProof/>
             <w:webHidden/>
           </w:rPr>
-          <w:instrText xml:space="preserve"> PAGEREF _Toc160964780 \h </w:instrText>
+          <w:instrText xml:space="preserve"> PAGEREF _Toc161152530 \h </w:instrText>
         </w:r>
         <w:r>
           <w:rPr>
@@ -16871,7 +17638,7 @@
           <w:lang w:eastAsia="en-GB"/>
         </w:rPr>
       </w:pPr>
-      <w:hyperlink w:anchor="_Toc160964781" w:history="1">
+      <w:hyperlink w:anchor="_Toc161152531" w:history="1">
         <w:r>
           <w:rPr>
             <w:rStyle w:val="Hyperlink"/>
@@ -16898,7 +17665,7 @@
             <w:noProof/>
             <w:webHidden/>
           </w:rPr>
-          <w:instrText xml:space="preserve"> PAGEREF _Toc160964781 \h </w:instrText>
+          <w:instrText xml:space="preserve"> PAGEREF _Toc161152531 \h </w:instrText>
         </w:r>
         <w:r>
           <w:rPr>
@@ -16944,7 +17711,7 @@
           <w:lang w:eastAsia="en-GB"/>
         </w:rPr>
       </w:pPr>
-      <w:hyperlink w:anchor="_Toc160964782" w:history="1">
+      <w:hyperlink w:anchor="_Toc161152532" w:history="1">
         <w:r>
           <w:rPr>
             <w:rStyle w:val="Hyperlink"/>
@@ -16971,7 +17738,7 @@
             <w:noProof/>
             <w:webHidden/>
           </w:rPr>
-          <w:instrText xml:space="preserve"> PAGEREF _Toc160964782 \h </w:instrText>
+          <w:instrText xml:space="preserve"> PAGEREF _Toc161152532 \h </w:instrText>
         </w:r>
         <w:r>
           <w:rPr>
@@ -17017,7 +17784,7 @@
           <w:lang w:eastAsia="en-GB"/>
         </w:rPr>
       </w:pPr>
-      <w:hyperlink w:anchor="_Toc160964783" w:history="1">
+      <w:hyperlink w:anchor="_Toc161152533" w:history="1">
         <w:r>
           <w:rPr>
             <w:rStyle w:val="Hyperlink"/>
@@ -17044,7 +17811,7 @@
             <w:noProof/>
             <w:webHidden/>
           </w:rPr>
-          <w:instrText xml:space="preserve"> PAGEREF _Toc160964783 \h </w:instrText>
+          <w:instrText xml:space="preserve"> PAGEREF _Toc161152533 \h </w:instrText>
         </w:r>
         <w:r>
           <w:rPr>
@@ -17090,7 +17857,7 @@
           <w:lang w:eastAsia="en-GB"/>
         </w:rPr>
       </w:pPr>
-      <w:hyperlink w:anchor="_Toc160964784" w:history="1">
+      <w:hyperlink w:anchor="_Toc161152534" w:history="1">
         <w:r>
           <w:rPr>
             <w:rStyle w:val="Hyperlink"/>
@@ -17117,7 +17884,7 @@
             <w:noProof/>
             <w:webHidden/>
           </w:rPr>
-          <w:instrText xml:space="preserve"> PAGEREF _Toc160964784 \h </w:instrText>
+          <w:instrText xml:space="preserve"> PAGEREF _Toc161152534 \h </w:instrText>
         </w:r>
         <w:r>
           <w:rPr>
@@ -17163,7 +17930,7 @@
           <w:lang w:eastAsia="en-GB"/>
         </w:rPr>
       </w:pPr>
-      <w:hyperlink w:anchor="_Toc160964785" w:history="1">
+      <w:hyperlink w:anchor="_Toc161152535" w:history="1">
         <w:r>
           <w:rPr>
             <w:rStyle w:val="Hyperlink"/>
@@ -17190,7 +17957,7 @@
             <w:noProof/>
             <w:webHidden/>
           </w:rPr>
-          <w:instrText xml:space="preserve"> PAGEREF _Toc160964785 \h </w:instrText>
+          <w:instrText xml:space="preserve"> PAGEREF _Toc161152535 \h </w:instrText>
         </w:r>
         <w:r>
           <w:rPr>
@@ -17236,7 +18003,7 @@
           <w:lang w:eastAsia="en-GB"/>
         </w:rPr>
       </w:pPr>
-      <w:hyperlink w:anchor="_Toc160964786" w:history="1">
+      <w:hyperlink w:anchor="_Toc161152536" w:history="1">
         <w:r>
           <w:rPr>
             <w:rStyle w:val="Hyperlink"/>
@@ -17263,7 +18030,7 @@
             <w:noProof/>
             <w:webHidden/>
           </w:rPr>
-          <w:instrText xml:space="preserve"> PAGEREF _Toc160964786 \h </w:instrText>
+          <w:instrText xml:space="preserve"> PAGEREF _Toc161152536 \h </w:instrText>
         </w:r>
         <w:r>
           <w:rPr>
@@ -17309,7 +18076,7 @@
           <w:lang w:eastAsia="en-GB"/>
         </w:rPr>
       </w:pPr>
-      <w:hyperlink w:anchor="_Toc160964787" w:history="1">
+      <w:hyperlink w:anchor="_Toc161152537" w:history="1">
         <w:r>
           <w:rPr>
             <w:rStyle w:val="Hyperlink"/>
@@ -17336,7 +18103,7 @@
             <w:noProof/>
             <w:webHidden/>
           </w:rPr>
-          <w:instrText xml:space="preserve"> PAGEREF _Toc160964787 \h </w:instrText>
+          <w:instrText xml:space="preserve"> PAGEREF _Toc161152537 \h </w:instrText>
         </w:r>
         <w:r>
           <w:rPr>
@@ -17382,7 +18149,7 @@
           <w:lang w:eastAsia="en-GB"/>
         </w:rPr>
       </w:pPr>
-      <w:hyperlink w:anchor="_Toc160964788" w:history="1">
+      <w:hyperlink w:anchor="_Toc161152538" w:history="1">
         <w:r>
           <w:rPr>
             <w:rStyle w:val="Hyperlink"/>
@@ -17409,7 +18176,7 @@
             <w:noProof/>
             <w:webHidden/>
           </w:rPr>
-          <w:instrText xml:space="preserve"> PAGEREF _Toc160964788 \h </w:instrText>
+          <w:instrText xml:space="preserve"> PAGEREF _Toc161152538 \h </w:instrText>
         </w:r>
         <w:r>
           <w:rPr>
@@ -17455,7 +18222,7 @@
           <w:lang w:eastAsia="en-GB"/>
         </w:rPr>
       </w:pPr>
-      <w:hyperlink w:anchor="_Toc160964789" w:history="1">
+      <w:hyperlink w:anchor="_Toc161152539" w:history="1">
         <w:r>
           <w:rPr>
             <w:rStyle w:val="Hyperlink"/>
@@ -17482,7 +18249,7 @@
             <w:noProof/>
             <w:webHidden/>
           </w:rPr>
-          <w:instrText xml:space="preserve"> PAGEREF _Toc160964789 \h </w:instrText>
+          <w:instrText xml:space="preserve"> PAGEREF _Toc161152539 \h </w:instrText>
         </w:r>
         <w:r>
           <w:rPr>
@@ -17528,7 +18295,7 @@
           <w:lang w:eastAsia="en-GB"/>
         </w:rPr>
       </w:pPr>
-      <w:hyperlink w:anchor="_Toc160964790" w:history="1">
+      <w:hyperlink w:anchor="_Toc161152540" w:history="1">
         <w:r>
           <w:rPr>
             <w:rStyle w:val="Hyperlink"/>
@@ -17555,7 +18322,7 @@
             <w:noProof/>
             <w:webHidden/>
           </w:rPr>
-          <w:instrText xml:space="preserve"> PAGEREF _Toc160964790 \h </w:instrText>
+          <w:instrText xml:space="preserve"> PAGEREF _Toc161152540 \h </w:instrText>
         </w:r>
         <w:r>
           <w:rPr>
@@ -17575,7 +18342,7 @@
             <w:noProof/>
             <w:webHidden/>
           </w:rPr>
-          <w:t>16</w:t>
+          <w:t>17</w:t>
         </w:r>
         <w:r>
           <w:rPr>
@@ -17601,7 +18368,7 @@
           <w:lang w:eastAsia="en-GB"/>
         </w:rPr>
       </w:pPr>
-      <w:hyperlink w:anchor="_Toc160964791" w:history="1">
+      <w:hyperlink w:anchor="_Toc161152541" w:history="1">
         <w:r>
           <w:rPr>
             <w:rStyle w:val="Hyperlink"/>
@@ -17628,7 +18395,7 @@
             <w:noProof/>
             <w:webHidden/>
           </w:rPr>
-          <w:instrText xml:space="preserve"> PAGEREF _Toc160964791 \h </w:instrText>
+          <w:instrText xml:space="preserve"> PAGEREF _Toc161152541 \h </w:instrText>
         </w:r>
         <w:r>
           <w:rPr>
@@ -17648,7 +18415,7 @@
             <w:noProof/>
             <w:webHidden/>
           </w:rPr>
-          <w:t>17</w:t>
+          <w:t>18</w:t>
         </w:r>
         <w:r>
           <w:rPr>
@@ -17674,7 +18441,7 @@
           <w:lang w:eastAsia="en-GB"/>
         </w:rPr>
       </w:pPr>
-      <w:hyperlink w:anchor="_Toc160964792" w:history="1">
+      <w:hyperlink w:anchor="_Toc161152542" w:history="1">
         <w:r>
           <w:rPr>
             <w:rStyle w:val="Hyperlink"/>
@@ -17701,7 +18468,7 @@
             <w:noProof/>
             <w:webHidden/>
           </w:rPr>
-          <w:instrText xml:space="preserve"> PAGEREF _Toc160964792 \h </w:instrText>
+          <w:instrText xml:space="preserve"> PAGEREF _Toc161152542 \h </w:instrText>
         </w:r>
         <w:r>
           <w:rPr>
@@ -17721,7 +18488,7 @@
             <w:noProof/>
             <w:webHidden/>
           </w:rPr>
-          <w:t>18</w:t>
+          <w:t>19</w:t>
         </w:r>
         <w:r>
           <w:rPr>
@@ -17747,7 +18514,7 @@
           <w:lang w:eastAsia="en-GB"/>
         </w:rPr>
       </w:pPr>
-      <w:hyperlink w:anchor="_Toc160964793" w:history="1">
+      <w:hyperlink w:anchor="_Toc161152543" w:history="1">
         <w:r>
           <w:rPr>
             <w:rStyle w:val="Hyperlink"/>
@@ -17774,7 +18541,7 @@
             <w:noProof/>
             <w:webHidden/>
           </w:rPr>
-          <w:instrText xml:space="preserve"> PAGEREF _Toc160964793 \h </w:instrText>
+          <w:instrText xml:space="preserve"> PAGEREF _Toc161152543 \h </w:instrText>
         </w:r>
         <w:r>
           <w:rPr>
@@ -17794,7 +18561,7 @@
             <w:noProof/>
             <w:webHidden/>
           </w:rPr>
-          <w:t>19</w:t>
+          <w:t>20</w:t>
         </w:r>
         <w:r>
           <w:rPr>
@@ -17804,46 +18571,6 @@
           <w:fldChar w:fldCharType="end"/>
         </w:r>
       </w:hyperlink>
-    </w:p>
-    <w:p>
-      <w:pPr>
-        <w:pStyle w:val="TableofFigures"/>
-        <w:tabs>
-          <w:tab w:val="right" w:leader="dot" w:pos="9016"/>
-        </w:tabs>
-        <w:ind w:left="0" w:firstLine="0"/>
-        <w:rPr>
-          <w:rFonts w:cs="Times New Roman"/>
-        </w:rPr>
-      </w:pPr>
-      <w:r>
-        <w:rPr>
-          <w:rFonts w:cs="Times New Roman"/>
-        </w:rPr>
-        <w:fldChar w:fldCharType="end"/>
-      </w:r>
-    </w:p>
-    <w:p>
-      <w:pPr>
-        <w:pStyle w:val="Heading1"/>
-        <w:rPr>
-          <w:lang w:val="en-GB"/>
-        </w:rPr>
-      </w:pPr>
-      <w:bookmarkStart w:id="118" w:name="_Toc160610309"/>
-      <w:r>
-        <w:rPr>
-          <w:lang w:val="en-GB"/>
-        </w:rPr>
-        <w:t xml:space="preserve"> List </w:t>
-      </w:r>
-      <w:r>
-        <w:rPr>
-          <w:lang w:val="en-GB"/>
-        </w:rPr>
-        <w:t>of Tables</w:t>
-      </w:r>
-      <w:bookmarkEnd w:id="118"/>
     </w:p>
     <w:p>
       <w:pPr>
@@ -17860,23 +18587,13 @@
           <w:lang w:eastAsia="en-GB"/>
         </w:rPr>
       </w:pPr>
-      <w:r>
-        <w:fldChar w:fldCharType="begin"/>
-      </w:r>
-      <w:r>
-        <w:instrText xml:space="preserve"> TOC \h \z \c "Table" </w:instrText>
-      </w:r>
-      <w:r>
-        <w:fldChar w:fldCharType="separate"/>
-      </w:r>
-      <w:hyperlink w:anchor="_Toc160964776" w:history="1">
+      <w:hyperlink w:anchor="_Toc161152544" w:history="1">
         <w:r>
           <w:rPr>
             <w:rStyle w:val="Hyperlink"/>
-            <w:rFonts w:cs="Times New Roman"/>
-            <w:noProof/>
-          </w:rPr>
-          <w:t>Table 1 "Enigma I" rotor encodings (Enigma wiring n.d.)</w:t>
+            <w:noProof/>
+          </w:rPr>
+          <w:t>Figure 15 An early mock-up design for the GUI</w:t>
         </w:r>
         <w:r>
           <w:rPr>
@@ -17897,7 +18614,7 @@
             <w:noProof/>
             <w:webHidden/>
           </w:rPr>
-          <w:instrText xml:space="preserve"> PAGEREF _Toc160964776 \h </w:instrText>
+          <w:instrText xml:space="preserve"> PAGEREF _Toc161152544 \h </w:instrText>
         </w:r>
         <w:r>
           <w:rPr>
@@ -17917,7 +18634,7 @@
             <w:noProof/>
             <w:webHidden/>
           </w:rPr>
-          <w:t>7</w:t>
+          <w:t>23</w:t>
         </w:r>
         <w:r>
           <w:rPr>
@@ -17943,13 +18660,13 @@
           <w:lang w:eastAsia="en-GB"/>
         </w:rPr>
       </w:pPr>
-      <w:hyperlink w:anchor="_Toc160964777" w:history="1">
+      <w:hyperlink w:anchor="_Toc161152545" w:history="1">
         <w:r>
           <w:rPr>
             <w:rStyle w:val="Hyperlink"/>
             <w:noProof/>
           </w:rPr>
-          <w:t>Table 2 "Enigma I" reflector encodings (Enigma wiring n.d.)</w:t>
+          <w:t>Figure 16 A high-fidelity prototype of the user interface provided with the GUI</w:t>
         </w:r>
         <w:r>
           <w:rPr>
@@ -17970,7 +18687,7 @@
             <w:noProof/>
             <w:webHidden/>
           </w:rPr>
-          <w:instrText xml:space="preserve"> PAGEREF _Toc160964777 \h </w:instrText>
+          <w:instrText xml:space="preserve"> PAGEREF _Toc161152545 \h </w:instrText>
         </w:r>
         <w:r>
           <w:rPr>
@@ -17990,7 +18707,7 @@
             <w:noProof/>
             <w:webHidden/>
           </w:rPr>
-          <w:t>8</w:t>
+          <w:t>24</w:t>
         </w:r>
         <w:r>
           <w:rPr>
@@ -18000,33 +18717,6 @@
           <w:fldChar w:fldCharType="end"/>
         </w:r>
       </w:hyperlink>
-    </w:p>
-    <w:p>
-      <w:r>
-        <w:fldChar w:fldCharType="end"/>
-      </w:r>
-    </w:p>
-    <w:p>
-      <w:pPr>
-        <w:pStyle w:val="Heading1"/>
-        <w:rPr>
-          <w:lang w:val="en-GB"/>
-        </w:rPr>
-      </w:pPr>
-      <w:bookmarkStart w:id="119" w:name="_Toc160610310"/>
-      <w:r>
-        <w:rPr>
-          <w:lang w:val="en-GB"/>
-        </w:rPr>
-        <w:t xml:space="preserve"> List</w:t>
-      </w:r>
-      <w:r>
-        <w:rPr>
-          <w:lang w:val="en-GB"/>
-        </w:rPr>
-        <w:t xml:space="preserve"> of Equations</w:t>
-      </w:r>
-      <w:bookmarkEnd w:id="119"/>
     </w:p>
     <w:p>
       <w:pPr>
@@ -18043,22 +18733,13 @@
           <w:lang w:eastAsia="en-GB"/>
         </w:rPr>
       </w:pPr>
-      <w:r>
-        <w:fldChar w:fldCharType="begin"/>
-      </w:r>
-      <w:r>
-        <w:instrText xml:space="preserve"> TOC \h \z \c "Equation" </w:instrText>
-      </w:r>
-      <w:r>
-        <w:fldChar w:fldCharType="separate"/>
-      </w:r>
-      <w:hyperlink w:anchor="_Toc160964763" w:history="1">
+      <w:hyperlink w:anchor="_Toc161152546" w:history="1">
         <w:r>
           <w:rPr>
             <w:rStyle w:val="Hyperlink"/>
             <w:noProof/>
           </w:rPr>
-          <w:t>Equation 1 Permutations for rotors (excluding ring setting)</w:t>
+          <w:t>Figure 17 The configuration settings for EnigmaPlus within the GUI</w:t>
         </w:r>
         <w:r>
           <w:rPr>
@@ -18079,7 +18760,7 @@
             <w:noProof/>
             <w:webHidden/>
           </w:rPr>
-          <w:instrText xml:space="preserve"> PAGEREF _Toc160964763 \h </w:instrText>
+          <w:instrText xml:space="preserve"> PAGEREF _Toc161152546 \h </w:instrText>
         </w:r>
         <w:r>
           <w:rPr>
@@ -18099,7 +18780,7 @@
             <w:noProof/>
             <w:webHidden/>
           </w:rPr>
-          <w:t>7</w:t>
+          <w:t>24</w:t>
         </w:r>
         <w:r>
           <w:rPr>
@@ -18125,13 +18806,13 @@
           <w:lang w:eastAsia="en-GB"/>
         </w:rPr>
       </w:pPr>
-      <w:hyperlink w:anchor="_Toc160964764" w:history="1">
+      <w:hyperlink w:anchor="_Toc161152547" w:history="1">
         <w:r>
           <w:rPr>
             <w:rStyle w:val="Hyperlink"/>
             <w:noProof/>
           </w:rPr>
-          <w:t>Equation 2 The encryption steps of Enigma I</w:t>
+          <w:t>Figure 18 The MVC architecture applied to this project</w:t>
         </w:r>
         <w:r>
           <w:rPr>
@@ -18152,7 +18833,7 @@
             <w:noProof/>
             <w:webHidden/>
           </w:rPr>
-          <w:instrText xml:space="preserve"> PAGEREF _Toc160964764 \h </w:instrText>
+          <w:instrText xml:space="preserve"> PAGEREF _Toc161152547 \h </w:instrText>
         </w:r>
         <w:r>
           <w:rPr>
@@ -18172,7 +18853,7 @@
             <w:noProof/>
             <w:webHidden/>
           </w:rPr>
-          <w:t>9</w:t>
+          <w:t>25</w:t>
         </w:r>
         <w:r>
           <w:rPr>
@@ -18198,13 +18879,13 @@
           <w:lang w:eastAsia="en-GB"/>
         </w:rPr>
       </w:pPr>
-      <w:hyperlink w:anchor="_Toc160964765" w:history="1">
+      <w:hyperlink w:anchor="_Toc161152548" w:history="1">
         <w:r>
           <w:rPr>
             <w:rStyle w:val="Hyperlink"/>
             <w:noProof/>
           </w:rPr>
-          <w:t>Equation 3 An equation and additional constraints to describe the behaviour of an Enigma reflector</w:t>
+          <w:t>Figure 19 A high-fidelity prototype of the GUI including the “Visualisation” tab</w:t>
         </w:r>
         <w:r>
           <w:rPr>
@@ -18225,7 +18906,7 @@
             <w:noProof/>
             <w:webHidden/>
           </w:rPr>
-          <w:instrText xml:space="preserve"> PAGEREF _Toc160964765 \h </w:instrText>
+          <w:instrText xml:space="preserve"> PAGEREF _Toc161152548 \h </w:instrText>
         </w:r>
         <w:r>
           <w:rPr>
@@ -18245,7 +18926,7 @@
             <w:noProof/>
             <w:webHidden/>
           </w:rPr>
-          <w:t>10</w:t>
+          <w:t>26</w:t>
         </w:r>
         <w:r>
           <w:rPr>
@@ -18271,7 +18952,531 @@
           <w:lang w:eastAsia="en-GB"/>
         </w:rPr>
       </w:pPr>
-      <w:hyperlink w:anchor="_Toc160964766" w:history="1">
+      <w:hyperlink w:anchor="_Toc161152549" w:history="1">
+        <w:r>
+          <w:rPr>
+            <w:rStyle w:val="Hyperlink"/>
+            <w:noProof/>
+          </w:rPr>
+          <w:t>Figure 20 A mock-up example of the diagram that should be generated by the visualisation tool</w:t>
+        </w:r>
+        <w:r>
+          <w:rPr>
+            <w:noProof/>
+            <w:webHidden/>
+          </w:rPr>
+          <w:tab/>
+        </w:r>
+        <w:r>
+          <w:rPr>
+            <w:noProof/>
+            <w:webHidden/>
+          </w:rPr>
+          <w:fldChar w:fldCharType="begin"/>
+        </w:r>
+        <w:r>
+          <w:rPr>
+            <w:noProof/>
+            <w:webHidden/>
+          </w:rPr>
+          <w:instrText xml:space="preserve"> PAGEREF _Toc161152549 \h </w:instrText>
+        </w:r>
+        <w:r>
+          <w:rPr>
+            <w:noProof/>
+            <w:webHidden/>
+          </w:rPr>
+        </w:r>
+        <w:r>
+          <w:rPr>
+            <w:noProof/>
+            <w:webHidden/>
+          </w:rPr>
+          <w:fldChar w:fldCharType="separate"/>
+        </w:r>
+        <w:r>
+          <w:rPr>
+            <w:noProof/>
+            <w:webHidden/>
+          </w:rPr>
+          <w:t>27</w:t>
+        </w:r>
+        <w:r>
+          <w:rPr>
+            <w:noProof/>
+            <w:webHidden/>
+          </w:rPr>
+          <w:fldChar w:fldCharType="end"/>
+        </w:r>
+      </w:hyperlink>
+    </w:p>
+    <w:p>
+      <w:pPr>
+        <w:pStyle w:val="TableofFigures"/>
+        <w:tabs>
+          <w:tab w:val="right" w:leader="dot" w:pos="9016"/>
+        </w:tabs>
+        <w:ind w:left="0" w:firstLine="0"/>
+        <w:rPr>
+          <w:rFonts w:cs="Times New Roman"/>
+        </w:rPr>
+      </w:pPr>
+      <w:r>
+        <w:rPr>
+          <w:rFonts w:cs="Times New Roman"/>
+        </w:rPr>
+        <w:fldChar w:fldCharType="end"/>
+      </w:r>
+    </w:p>
+    <w:p>
+      <w:pPr>
+        <w:pStyle w:val="Heading1"/>
+        <w:rPr>
+          <w:lang w:val="en-GB"/>
+        </w:rPr>
+      </w:pPr>
+      <w:bookmarkStart w:id="130" w:name="_Toc160610309"/>
+      <w:r>
+        <w:rPr>
+          <w:lang w:val="en-GB"/>
+        </w:rPr>
+        <w:t xml:space="preserve"> List </w:t>
+      </w:r>
+      <w:r>
+        <w:rPr>
+          <w:lang w:val="en-GB"/>
+        </w:rPr>
+        <w:t>of Tables</w:t>
+      </w:r>
+      <w:bookmarkEnd w:id="130"/>
+    </w:p>
+    <w:p>
+      <w:pPr>
+        <w:pStyle w:val="TableofFigures"/>
+        <w:tabs>
+          <w:tab w:val="right" w:pos="9016"/>
+        </w:tabs>
+        <w:rPr>
+          <w:rFonts w:eastAsiaTheme="minorEastAsia" w:cstheme="minorBidi"/>
+          <w:caps w:val="0"/>
+          <w:noProof/>
+          <w:sz w:val="24"/>
+          <w:szCs w:val="24"/>
+          <w:lang w:eastAsia="en-GB"/>
+        </w:rPr>
+      </w:pPr>
+      <w:r>
+        <w:fldChar w:fldCharType="begin"/>
+      </w:r>
+      <w:r>
+        <w:instrText xml:space="preserve"> TOC \h \z \c "Table" </w:instrText>
+      </w:r>
+      <w:r>
+        <w:fldChar w:fldCharType="separate"/>
+      </w:r>
+      <w:hyperlink w:anchor="_Toc160964776" w:history="1">
+        <w:r>
+          <w:rPr>
+            <w:rStyle w:val="Hyperlink"/>
+            <w:rFonts w:cs="Times New Roman"/>
+            <w:noProof/>
+          </w:rPr>
+          <w:t>Table 1 "Enigma I" rotor encodings (Enigma wiring n.d.)</w:t>
+        </w:r>
+        <w:r>
+          <w:rPr>
+            <w:noProof/>
+            <w:webHidden/>
+          </w:rPr>
+          <w:tab/>
+        </w:r>
+        <w:r>
+          <w:rPr>
+            <w:noProof/>
+            <w:webHidden/>
+          </w:rPr>
+          <w:fldChar w:fldCharType="begin"/>
+        </w:r>
+        <w:r>
+          <w:rPr>
+            <w:noProof/>
+            <w:webHidden/>
+          </w:rPr>
+          <w:instrText xml:space="preserve"> PAGEREF _Toc160964776 \h </w:instrText>
+        </w:r>
+        <w:r>
+          <w:rPr>
+            <w:noProof/>
+            <w:webHidden/>
+          </w:rPr>
+        </w:r>
+        <w:r>
+          <w:rPr>
+            <w:noProof/>
+            <w:webHidden/>
+          </w:rPr>
+          <w:fldChar w:fldCharType="separate"/>
+        </w:r>
+        <w:r>
+          <w:rPr>
+            <w:noProof/>
+            <w:webHidden/>
+          </w:rPr>
+          <w:t>7</w:t>
+        </w:r>
+        <w:r>
+          <w:rPr>
+            <w:noProof/>
+            <w:webHidden/>
+          </w:rPr>
+          <w:fldChar w:fldCharType="end"/>
+        </w:r>
+      </w:hyperlink>
+    </w:p>
+    <w:p>
+      <w:pPr>
+        <w:pStyle w:val="TableofFigures"/>
+        <w:tabs>
+          <w:tab w:val="right" w:pos="9016"/>
+        </w:tabs>
+        <w:rPr>
+          <w:rFonts w:eastAsiaTheme="minorEastAsia" w:cstheme="minorBidi"/>
+          <w:caps w:val="0"/>
+          <w:noProof/>
+          <w:sz w:val="24"/>
+          <w:szCs w:val="24"/>
+          <w:lang w:eastAsia="en-GB"/>
+        </w:rPr>
+      </w:pPr>
+      <w:hyperlink w:anchor="_Toc160964777" w:history="1">
+        <w:r>
+          <w:rPr>
+            <w:rStyle w:val="Hyperlink"/>
+            <w:noProof/>
+          </w:rPr>
+          <w:t>Table 2 "Enigma I" reflector encodings (Enigma wiring n.d.)</w:t>
+        </w:r>
+        <w:r>
+          <w:rPr>
+            <w:noProof/>
+            <w:webHidden/>
+          </w:rPr>
+          <w:tab/>
+        </w:r>
+        <w:r>
+          <w:rPr>
+            <w:noProof/>
+            <w:webHidden/>
+          </w:rPr>
+          <w:fldChar w:fldCharType="begin"/>
+        </w:r>
+        <w:r>
+          <w:rPr>
+            <w:noProof/>
+            <w:webHidden/>
+          </w:rPr>
+          <w:instrText xml:space="preserve"> PAGEREF _Toc160964777 \h </w:instrText>
+        </w:r>
+        <w:r>
+          <w:rPr>
+            <w:noProof/>
+            <w:webHidden/>
+          </w:rPr>
+        </w:r>
+        <w:r>
+          <w:rPr>
+            <w:noProof/>
+            <w:webHidden/>
+          </w:rPr>
+          <w:fldChar w:fldCharType="separate"/>
+        </w:r>
+        <w:r>
+          <w:rPr>
+            <w:noProof/>
+            <w:webHidden/>
+          </w:rPr>
+          <w:t>8</w:t>
+        </w:r>
+        <w:r>
+          <w:rPr>
+            <w:noProof/>
+            <w:webHidden/>
+          </w:rPr>
+          <w:fldChar w:fldCharType="end"/>
+        </w:r>
+      </w:hyperlink>
+    </w:p>
+    <w:p>
+      <w:r>
+        <w:fldChar w:fldCharType="end"/>
+      </w:r>
+    </w:p>
+    <w:p>
+      <w:pPr>
+        <w:pStyle w:val="Heading1"/>
+        <w:rPr>
+          <w:lang w:val="en-GB"/>
+        </w:rPr>
+      </w:pPr>
+      <w:bookmarkStart w:id="131" w:name="_Toc160610310"/>
+      <w:r>
+        <w:rPr>
+          <w:lang w:val="en-GB"/>
+        </w:rPr>
+        <w:t xml:space="preserve"> List</w:t>
+      </w:r>
+      <w:r>
+        <w:rPr>
+          <w:lang w:val="en-GB"/>
+        </w:rPr>
+        <w:t xml:space="preserve"> of Equations</w:t>
+      </w:r>
+      <w:bookmarkEnd w:id="131"/>
+    </w:p>
+    <w:p>
+      <w:pPr>
+        <w:pStyle w:val="TableofFigures"/>
+        <w:tabs>
+          <w:tab w:val="right" w:pos="9016"/>
+        </w:tabs>
+        <w:rPr>
+          <w:rFonts w:eastAsiaTheme="minorEastAsia" w:cstheme="minorBidi"/>
+          <w:caps w:val="0"/>
+          <w:noProof/>
+          <w:sz w:val="24"/>
+          <w:szCs w:val="24"/>
+          <w:lang w:eastAsia="en-GB"/>
+        </w:rPr>
+      </w:pPr>
+      <w:r>
+        <w:fldChar w:fldCharType="begin"/>
+      </w:r>
+      <w:r>
+        <w:instrText xml:space="preserve"> TOC \h \z \c "Equation" </w:instrText>
+      </w:r>
+      <w:r>
+        <w:fldChar w:fldCharType="separate"/>
+      </w:r>
+      <w:hyperlink w:anchor="_Toc161152554" w:history="1">
+        <w:r>
+          <w:rPr>
+            <w:rStyle w:val="Hyperlink"/>
+            <w:noProof/>
+          </w:rPr>
+          <w:t>Equation 1 Permutations for rotors (excluding ring setting)</w:t>
+        </w:r>
+        <w:r>
+          <w:rPr>
+            <w:noProof/>
+            <w:webHidden/>
+          </w:rPr>
+          <w:tab/>
+        </w:r>
+        <w:r>
+          <w:rPr>
+            <w:noProof/>
+            <w:webHidden/>
+          </w:rPr>
+          <w:fldChar w:fldCharType="begin"/>
+        </w:r>
+        <w:r>
+          <w:rPr>
+            <w:noProof/>
+            <w:webHidden/>
+          </w:rPr>
+          <w:instrText xml:space="preserve"> PAGEREF _Toc161152554 \h </w:instrText>
+        </w:r>
+        <w:r>
+          <w:rPr>
+            <w:noProof/>
+            <w:webHidden/>
+          </w:rPr>
+        </w:r>
+        <w:r>
+          <w:rPr>
+            <w:noProof/>
+            <w:webHidden/>
+          </w:rPr>
+          <w:fldChar w:fldCharType="separate"/>
+        </w:r>
+        <w:r>
+          <w:rPr>
+            <w:noProof/>
+            <w:webHidden/>
+          </w:rPr>
+          <w:t>7</w:t>
+        </w:r>
+        <w:r>
+          <w:rPr>
+            <w:noProof/>
+            <w:webHidden/>
+          </w:rPr>
+          <w:fldChar w:fldCharType="end"/>
+        </w:r>
+      </w:hyperlink>
+    </w:p>
+    <w:p>
+      <w:pPr>
+        <w:pStyle w:val="TableofFigures"/>
+        <w:tabs>
+          <w:tab w:val="right" w:pos="9016"/>
+        </w:tabs>
+        <w:rPr>
+          <w:rFonts w:eastAsiaTheme="minorEastAsia" w:cstheme="minorBidi"/>
+          <w:caps w:val="0"/>
+          <w:noProof/>
+          <w:sz w:val="24"/>
+          <w:szCs w:val="24"/>
+          <w:lang w:eastAsia="en-GB"/>
+        </w:rPr>
+      </w:pPr>
+      <w:hyperlink w:anchor="_Toc161152555" w:history="1">
+        <w:r>
+          <w:rPr>
+            <w:rStyle w:val="Hyperlink"/>
+            <w:noProof/>
+          </w:rPr>
+          <w:t>Equation 2 The encryption steps of Enigma I</w:t>
+        </w:r>
+        <w:r>
+          <w:rPr>
+            <w:noProof/>
+            <w:webHidden/>
+          </w:rPr>
+          <w:tab/>
+        </w:r>
+        <w:r>
+          <w:rPr>
+            <w:noProof/>
+            <w:webHidden/>
+          </w:rPr>
+          <w:fldChar w:fldCharType="begin"/>
+        </w:r>
+        <w:r>
+          <w:rPr>
+            <w:noProof/>
+            <w:webHidden/>
+          </w:rPr>
+          <w:instrText xml:space="preserve"> PAGEREF _Toc161152555 \h </w:instrText>
+        </w:r>
+        <w:r>
+          <w:rPr>
+            <w:noProof/>
+            <w:webHidden/>
+          </w:rPr>
+        </w:r>
+        <w:r>
+          <w:rPr>
+            <w:noProof/>
+            <w:webHidden/>
+          </w:rPr>
+          <w:fldChar w:fldCharType="separate"/>
+        </w:r>
+        <w:r>
+          <w:rPr>
+            <w:noProof/>
+            <w:webHidden/>
+          </w:rPr>
+          <w:t>9</w:t>
+        </w:r>
+        <w:r>
+          <w:rPr>
+            <w:noProof/>
+            <w:webHidden/>
+          </w:rPr>
+          <w:fldChar w:fldCharType="end"/>
+        </w:r>
+      </w:hyperlink>
+    </w:p>
+    <w:p>
+      <w:pPr>
+        <w:pStyle w:val="TableofFigures"/>
+        <w:tabs>
+          <w:tab w:val="right" w:pos="9016"/>
+        </w:tabs>
+        <w:rPr>
+          <w:rFonts w:eastAsiaTheme="minorEastAsia" w:cstheme="minorBidi"/>
+          <w:caps w:val="0"/>
+          <w:noProof/>
+          <w:sz w:val="24"/>
+          <w:szCs w:val="24"/>
+          <w:lang w:eastAsia="en-GB"/>
+        </w:rPr>
+      </w:pPr>
+      <w:hyperlink w:anchor="_Toc161152556" w:history="1">
+        <w:r>
+          <w:rPr>
+            <w:rStyle w:val="Hyperlink"/>
+            <w:noProof/>
+          </w:rPr>
+          <w:t>Equation 3 An equation and additional constraints to describe the behaviour of an Enigma reflector</w:t>
+        </w:r>
+        <w:r>
+          <w:rPr>
+            <w:noProof/>
+            <w:webHidden/>
+          </w:rPr>
+          <w:tab/>
+        </w:r>
+        <w:r>
+          <w:rPr>
+            <w:noProof/>
+            <w:webHidden/>
+          </w:rPr>
+          <w:fldChar w:fldCharType="begin"/>
+        </w:r>
+        <w:r>
+          <w:rPr>
+            <w:noProof/>
+            <w:webHidden/>
+          </w:rPr>
+          <w:instrText xml:space="preserve"> PAGEREF _Toc161152556 \h </w:instrText>
+        </w:r>
+        <w:r>
+          <w:rPr>
+            <w:noProof/>
+            <w:webHidden/>
+          </w:rPr>
+        </w:r>
+        <w:r>
+          <w:rPr>
+            <w:noProof/>
+            <w:webHidden/>
+          </w:rPr>
+          <w:fldChar w:fldCharType="separate"/>
+        </w:r>
+        <w:r>
+          <w:rPr>
+            <w:noProof/>
+            <w:webHidden/>
+          </w:rPr>
+          <w:t>10</w:t>
+        </w:r>
+        <w:r>
+          <w:rPr>
+            <w:noProof/>
+            <w:webHidden/>
+          </w:rPr>
+          <w:fldChar w:fldCharType="end"/>
+        </w:r>
+      </w:hyperlink>
+    </w:p>
+    <w:p>
+      <w:pPr>
+        <w:pStyle w:val="TableofFigures"/>
+        <w:tabs>
+          <w:tab w:val="right" w:pos="9016"/>
+        </w:tabs>
+        <w:rPr>
+          <w:rFonts w:eastAsiaTheme="minorEastAsia" w:cstheme="minorBidi"/>
+          <w:caps w:val="0"/>
+          <w:noProof/>
+          <w:sz w:val="24"/>
+          <w:szCs w:val="24"/>
+          <w:lang w:eastAsia="en-GB"/>
+        </w:rPr>
+      </w:pPr>
+      <w:hyperlink w:anchor="_Toc161152557" w:history="1">
         <w:r>
           <w:rPr>
             <w:rStyle w:val="Hyperlink"/>
@@ -18338,7 +19543,7 @@
             <w:noProof/>
             <w:webHidden/>
           </w:rPr>
-          <w:instrText xml:space="preserve"> PAGEREF _Toc160964766 \h </w:instrText>
+          <w:instrText xml:space="preserve"> PAGEREF _Toc161152557 \h </w:instrText>
         </w:r>
         <w:r>
           <w:rPr>
@@ -18384,7 +19589,7 @@
           <w:lang w:eastAsia="en-GB"/>
         </w:rPr>
       </w:pPr>
-      <w:hyperlink w:anchor="_Toc160964767" w:history="1">
+      <w:hyperlink w:anchor="_Toc161152558" w:history="1">
         <w:r>
           <w:rPr>
             <w:rStyle w:val="Hyperlink"/>
@@ -18411,7 +19616,7 @@
             <w:noProof/>
             <w:webHidden/>
           </w:rPr>
-          <w:instrText xml:space="preserve"> PAGEREF _Toc160964767 \h </w:instrText>
+          <w:instrText xml:space="preserve"> PAGEREF _Toc161152558 \h </w:instrText>
         </w:r>
         <w:r>
           <w:rPr>
@@ -18457,7 +19662,7 @@
           <w:lang w:eastAsia="en-GB"/>
         </w:rPr>
       </w:pPr>
-      <w:hyperlink w:anchor="_Toc160964768" w:history="1">
+      <w:hyperlink w:anchor="_Toc161152559" w:history="1">
         <w:r>
           <w:rPr>
             <w:rStyle w:val="Hyperlink"/>
@@ -18484,7 +19689,7 @@
             <w:noProof/>
             <w:webHidden/>
           </w:rPr>
-          <w:instrText xml:space="preserve"> PAGEREF _Toc160964768 \h </w:instrText>
+          <w:instrText xml:space="preserve"> PAGEREF _Toc161152559 \h </w:instrText>
         </w:r>
         <w:r>
           <w:rPr>
@@ -18527,12 +19732,11 @@
           <w:lang w:val="en-GB"/>
         </w:rPr>
       </w:pPr>
-      <w:bookmarkStart w:id="120" w:name="_Toc160610311"/>
+      <w:bookmarkStart w:id="132" w:name="_Toc160610311"/>
       <w:r>
         <w:rPr>
           <w:lang w:val="en-GB"/>
         </w:rPr>
-        <w:lastRenderedPageBreak/>
         <w:t xml:space="preserve"> List</w:t>
       </w:r>
       <w:r>
@@ -18541,7 +19745,7 @@
         </w:rPr>
         <w:t xml:space="preserve"> of Code Blocks</w:t>
       </w:r>
-      <w:bookmarkEnd w:id="120"/>
+      <w:bookmarkEnd w:id="132"/>
     </w:p>
     <w:p>
       <w:pPr>
@@ -18567,7 +19771,7 @@
       <w:r>
         <w:fldChar w:fldCharType="separate"/>
       </w:r>
-      <w:hyperlink w:anchor="_Toc160964756" w:history="1">
+      <w:hyperlink w:anchor="_Toc161152550" w:history="1">
         <w:r>
           <w:rPr>
             <w:rStyle w:val="Hyperlink"/>
@@ -18594,7 +19798,7 @@
             <w:noProof/>
             <w:webHidden/>
           </w:rPr>
-          <w:instrText xml:space="preserve"> PAGEREF _Toc160964756 \h </w:instrText>
+          <w:instrText xml:space="preserve"> PAGEREF _Toc161152550 \h </w:instrText>
         </w:r>
         <w:r>
           <w:rPr>
@@ -18640,7 +19844,7 @@
           <w:lang w:eastAsia="en-GB"/>
         </w:rPr>
       </w:pPr>
-      <w:hyperlink w:anchor="_Toc160964757" w:history="1">
+      <w:hyperlink w:anchor="_Toc161152551" w:history="1">
         <w:r>
           <w:rPr>
             <w:rStyle w:val="Hyperlink"/>
@@ -18667,7 +19871,7 @@
             <w:noProof/>
             <w:webHidden/>
           </w:rPr>
-          <w:instrText xml:space="preserve"> PAGEREF _Toc160964757 \h </w:instrText>
+          <w:instrText xml:space="preserve"> PAGEREF _Toc161152551 \h </w:instrText>
         </w:r>
         <w:r>
           <w:rPr>
@@ -18687,7 +19891,7 @@
             <w:noProof/>
             <w:webHidden/>
           </w:rPr>
-          <w:t>20</w:t>
+          <w:t>21</w:t>
         </w:r>
         <w:r>
           <w:rPr>
@@ -18713,7 +19917,7 @@
           <w:lang w:eastAsia="en-GB"/>
         </w:rPr>
       </w:pPr>
-      <w:hyperlink w:anchor="_Toc160964758" w:history="1">
+      <w:hyperlink w:anchor="_Toc161152552" w:history="1">
         <w:r>
           <w:rPr>
             <w:rStyle w:val="Hyperlink"/>
@@ -18740,7 +19944,7 @@
             <w:noProof/>
             <w:webHidden/>
           </w:rPr>
-          <w:instrText xml:space="preserve"> PAGEREF _Toc160964758 \h </w:instrText>
+          <w:instrText xml:space="preserve"> PAGEREF _Toc161152552 \h </w:instrText>
         </w:r>
         <w:r>
           <w:rPr>
@@ -18760,7 +19964,7 @@
             <w:noProof/>
             <w:webHidden/>
           </w:rPr>
-          <w:t>20</w:t>
+          <w:t>21</w:t>
         </w:r>
         <w:r>
           <w:rPr>
@@ -18772,12 +19976,85 @@
       </w:hyperlink>
     </w:p>
     <w:p>
+      <w:pPr>
+        <w:pStyle w:val="TableofFigures"/>
+        <w:tabs>
+          <w:tab w:val="right" w:pos="9016"/>
+        </w:tabs>
+        <w:rPr>
+          <w:rFonts w:eastAsiaTheme="minorEastAsia" w:cstheme="minorBidi"/>
+          <w:caps w:val="0"/>
+          <w:noProof/>
+          <w:sz w:val="24"/>
+          <w:szCs w:val="24"/>
+          <w:lang w:eastAsia="en-GB"/>
+        </w:rPr>
+      </w:pPr>
+      <w:hyperlink w:anchor="_Toc161152553" w:history="1">
+        <w:r>
+          <w:rPr>
+            <w:rStyle w:val="Hyperlink"/>
+            <w:noProof/>
+          </w:rPr>
+          <w:t>Code Block 4 An example of the expected interaction with the CLI</w:t>
+        </w:r>
+        <w:r>
+          <w:rPr>
+            <w:noProof/>
+            <w:webHidden/>
+          </w:rPr>
+          <w:tab/>
+        </w:r>
+        <w:r>
+          <w:rPr>
+            <w:noProof/>
+            <w:webHidden/>
+          </w:rPr>
+          <w:fldChar w:fldCharType="begin"/>
+        </w:r>
+        <w:r>
+          <w:rPr>
+            <w:noProof/>
+            <w:webHidden/>
+          </w:rPr>
+          <w:instrText xml:space="preserve"> PAGEREF _Toc161152553 \h </w:instrText>
+        </w:r>
+        <w:r>
+          <w:rPr>
+            <w:noProof/>
+            <w:webHidden/>
+          </w:rPr>
+        </w:r>
+        <w:r>
+          <w:rPr>
+            <w:noProof/>
+            <w:webHidden/>
+          </w:rPr>
+          <w:fldChar w:fldCharType="separate"/>
+        </w:r>
+        <w:r>
+          <w:rPr>
+            <w:noProof/>
+            <w:webHidden/>
+          </w:rPr>
+          <w:t>22</w:t>
+        </w:r>
+        <w:r>
+          <w:rPr>
+            <w:noProof/>
+            <w:webHidden/>
+          </w:rPr>
+          <w:fldChar w:fldCharType="end"/>
+        </w:r>
+      </w:hyperlink>
+    </w:p>
+    <w:p>
       <w:r>
         <w:fldChar w:fldCharType="end"/>
       </w:r>
     </w:p>
     <w:sectPr>
-      <w:footerReference w:type="default" r:id="rId27"/>
+      <w:footerReference w:type="default" r:id="rId31"/>
       <w:pgSz w:w="11906" w:h="16838"/>
       <w:pgMar w:top="1440" w:right="1440" w:bottom="1440" w:left="1440" w:header="708" w:footer="708" w:gutter="0"/>
       <w:cols w:space="708"/>
@@ -18788,7 +20065,7 @@
 </file>
 
 <file path=word/endnotes.xml><?xml version="1.0" encoding="utf-8"?>
-<w:endnotes xmlns:wpc="http://schemas.microsoft.com/office/word/2010/wordprocessingCanvas" xmlns:cx="http://schemas.microsoft.com/office/drawing/2014/chartex" xmlns:cx1="http://schemas.microsoft.com/office/drawing/2015/9/8/chartex" xmlns:cx2="http://schemas.microsoft.com/office/drawing/2015/10/21/chartex" xmlns:cx3="http://schemas.microsoft.com/office/drawing/2016/5/9/chartex" xmlns:cx4="http://schemas.microsoft.com/office/drawing/2016/5/10/chartex" xmlns:cx5="http://schemas.microsoft.com/office/drawing/2016/5/11/chartex" xmlns:cx6="http://schemas.microsoft.com/office/drawing/2016/5/12/chartex" xmlns:cx7="http://schemas.microsoft.com/office/drawing/2016/5/13/chartex" xmlns:cx8="http://schemas.microsoft.com/office/drawing/2016/5/14/chartex" xmlns:mc="http://schemas.openxmlformats.org/markup-compatibility/2006" xmlns:aink="http://schemas.microsoft.com/office/drawing/2016/ink" xmlns:am3d="http://schemas.microsoft.com/office/drawing/2017/model3d" xmlns:o="urn:schemas-microsoft-com:office:office" xmlns:oel="http://schemas.microsoft.com/office/2019/extlst" xmlns:r="http://schemas.openxmlformats.org/officeDocument/2006/relationships" xmlns:m="http://schemas.openxmlformats.org/officeDocument/2006/math" xmlns:v="urn:schemas-microsoft-com:vml" xmlns:wp14="http://schemas.microsoft.com/office/word/2010/wordprocessingDrawing" xmlns:wp="http://schemas.openxmlformats.org/drawingml/2006/wordprocessingDrawing" xmlns:w10="urn:schemas-microsoft-com:office:word" xmlns:w="http://schemas.openxmlformats.org/wordprocessingml/2006/main" xmlns:w14="http://schemas.microsoft.com/office/word/2010/wordml" xmlns:w15="http://schemas.microsoft.com/office/word/2012/wordml" xmlns:w16cex="http://schemas.microsoft.com/office/word/2018/wordml/cex" xmlns:w16cid="http://schemas.microsoft.com/office/word/2016/wordml/cid" xmlns:w16="http://schemas.microsoft.com/office/word/2018/wordml" xmlns:w16sdtdh="http://schemas.microsoft.com/office/word/2020/wordml/sdtdatahash" xmlns:w16se="http://schemas.microsoft.com/office/word/2015/wordml/symex" xmlns:wpg="http://schemas.microsoft.com/office/word/2010/wordprocessingGroup" xmlns:wpi="http://schemas.microsoft.com/office/word/2010/wordprocessingInk" xmlns:wne="http://schemas.microsoft.com/office/word/2006/wordml" xmlns:wps="http://schemas.microsoft.com/office/word/2010/wordprocessingShape" mc:Ignorable="w14 w15 w16se w16cid w16 w16cex w16sdtdh wp14">
+<w:endnotes xmlns:wpc="http://schemas.microsoft.com/office/word/2010/wordprocessingCanvas" xmlns:cx="http://schemas.microsoft.com/office/drawing/2014/chartex" xmlns:cx1="http://schemas.microsoft.com/office/drawing/2015/9/8/chartex" xmlns:cx2="http://schemas.microsoft.com/office/drawing/2015/10/21/chartex" xmlns:cx3="http://schemas.microsoft.com/office/drawing/2016/5/9/chartex" xmlns:cx4="http://schemas.microsoft.com/office/drawing/2016/5/10/chartex" xmlns:cx5="http://schemas.microsoft.com/office/drawing/2016/5/11/chartex" xmlns:cx6="http://schemas.microsoft.com/office/drawing/2016/5/12/chartex" xmlns:cx7="http://schemas.microsoft.com/office/drawing/2016/5/13/chartex" xmlns:cx8="http://schemas.microsoft.com/office/drawing/2016/5/14/chartex" xmlns:mc="http://schemas.openxmlformats.org/markup-compatibility/2006" xmlns:aink="http://schemas.microsoft.com/office/drawing/2016/ink" xmlns:am3d="http://schemas.microsoft.com/office/drawing/2017/model3d" xmlns:o="urn:schemas-microsoft-com:office:office" xmlns:oel="http://schemas.microsoft.com/office/2019/extlst" xmlns:r="http://schemas.openxmlformats.org/officeDocument/2006/relationships" xmlns:m="http://schemas.openxmlformats.org/officeDocument/2006/math" xmlns:v="urn:schemas-microsoft-com:vml" xmlns:wp14="http://schemas.microsoft.com/office/word/2010/wordprocessingDrawing" xmlns:wp="http://schemas.openxmlformats.org/drawingml/2006/wordprocessingDrawing" xmlns:w10="urn:schemas-microsoft-com:office:word" xmlns:w="http://schemas.openxmlformats.org/wordprocessingml/2006/main" xmlns:w14="http://schemas.microsoft.com/office/word/2010/wordml" xmlns:w15="http://schemas.microsoft.com/office/word/2012/wordml" xmlns:w16cex="http://schemas.microsoft.com/office/word/2018/wordml/cex" xmlns:w16cid="http://schemas.microsoft.com/office/word/2016/wordml/cid" xmlns:w16="http://schemas.microsoft.com/office/word/2018/wordml" xmlns:w16du="http://schemas.microsoft.com/office/word/2023/wordml/word16du" xmlns:w16sdtdh="http://schemas.microsoft.com/office/word/2020/wordml/sdtdatahash" xmlns:w16se="http://schemas.microsoft.com/office/word/2015/wordml/symex" xmlns:wpg="http://schemas.microsoft.com/office/word/2010/wordprocessingGroup" xmlns:wpi="http://schemas.microsoft.com/office/word/2010/wordprocessingInk" xmlns:wne="http://schemas.microsoft.com/office/word/2006/wordml" xmlns:wps="http://schemas.microsoft.com/office/word/2010/wordprocessingShape" mc:Ignorable="w14 w15 w16se w16cid w16 w16cex w16sdtdh w16du wp14">
   <w:endnote w:type="separator" w:id="-1">
     <w:p>
       <w:pPr>
@@ -18813,7 +20090,7 @@
 </file>
 
 <file path=word/footer1.xml><?xml version="1.0" encoding="utf-8"?>
-<w:ftr xmlns:wpc="http://schemas.microsoft.com/office/word/2010/wordprocessingCanvas" xmlns:cx="http://schemas.microsoft.com/office/drawing/2014/chartex" xmlns:cx1="http://schemas.microsoft.com/office/drawing/2015/9/8/chartex" xmlns:cx2="http://schemas.microsoft.com/office/drawing/2015/10/21/chartex" xmlns:cx3="http://schemas.microsoft.com/office/drawing/2016/5/9/chartex" xmlns:cx4="http://schemas.microsoft.com/office/drawing/2016/5/10/chartex" xmlns:cx5="http://schemas.microsoft.com/office/drawing/2016/5/11/chartex" xmlns:cx6="http://schemas.microsoft.com/office/drawing/2016/5/12/chartex" xmlns:cx7="http://schemas.microsoft.com/office/drawing/2016/5/13/chartex" xmlns:cx8="http://schemas.microsoft.com/office/drawing/2016/5/14/chartex" xmlns:mc="http://schemas.openxmlformats.org/markup-compatibility/2006" xmlns:aink="http://schemas.microsoft.com/office/drawing/2016/ink" xmlns:am3d="http://schemas.microsoft.com/office/drawing/2017/model3d" xmlns:o="urn:schemas-microsoft-com:office:office" xmlns:oel="http://schemas.microsoft.com/office/2019/extlst" xmlns:r="http://schemas.openxmlformats.org/officeDocument/2006/relationships" xmlns:m="http://schemas.openxmlformats.org/officeDocument/2006/math" xmlns:v="urn:schemas-microsoft-com:vml" xmlns:wp14="http://schemas.microsoft.com/office/word/2010/wordprocessingDrawing" xmlns:wp="http://schemas.openxmlformats.org/drawingml/2006/wordprocessingDrawing" xmlns:w10="urn:schemas-microsoft-com:office:word" xmlns:w="http://schemas.openxmlformats.org/wordprocessingml/2006/main" xmlns:w14="http://schemas.microsoft.com/office/word/2010/wordml" xmlns:w15="http://schemas.microsoft.com/office/word/2012/wordml" xmlns:w16cex="http://schemas.microsoft.com/office/word/2018/wordml/cex" xmlns:w16cid="http://schemas.microsoft.com/office/word/2016/wordml/cid" xmlns:w16="http://schemas.microsoft.com/office/word/2018/wordml" xmlns:w16sdtdh="http://schemas.microsoft.com/office/word/2020/wordml/sdtdatahash" xmlns:w16se="http://schemas.microsoft.com/office/word/2015/wordml/symex" xmlns:wpg="http://schemas.microsoft.com/office/word/2010/wordprocessingGroup" xmlns:wpi="http://schemas.microsoft.com/office/word/2010/wordprocessingInk" xmlns:wne="http://schemas.microsoft.com/office/word/2006/wordml" xmlns:wps="http://schemas.microsoft.com/office/word/2010/wordprocessingShape" mc:Ignorable="w14 w15 w16se w16cid w16 w16cex w16sdtdh wp14">
+<w:ftr xmlns:wpc="http://schemas.microsoft.com/office/word/2010/wordprocessingCanvas" xmlns:cx="http://schemas.microsoft.com/office/drawing/2014/chartex" xmlns:cx1="http://schemas.microsoft.com/office/drawing/2015/9/8/chartex" xmlns:cx2="http://schemas.microsoft.com/office/drawing/2015/10/21/chartex" xmlns:cx3="http://schemas.microsoft.com/office/drawing/2016/5/9/chartex" xmlns:cx4="http://schemas.microsoft.com/office/drawing/2016/5/10/chartex" xmlns:cx5="http://schemas.microsoft.com/office/drawing/2016/5/11/chartex" xmlns:cx6="http://schemas.microsoft.com/office/drawing/2016/5/12/chartex" xmlns:cx7="http://schemas.microsoft.com/office/drawing/2016/5/13/chartex" xmlns:cx8="http://schemas.microsoft.com/office/drawing/2016/5/14/chartex" xmlns:mc="http://schemas.openxmlformats.org/markup-compatibility/2006" xmlns:aink="http://schemas.microsoft.com/office/drawing/2016/ink" xmlns:am3d="http://schemas.microsoft.com/office/drawing/2017/model3d" xmlns:o="urn:schemas-microsoft-com:office:office" xmlns:oel="http://schemas.microsoft.com/office/2019/extlst" xmlns:r="http://schemas.openxmlformats.org/officeDocument/2006/relationships" xmlns:m="http://schemas.openxmlformats.org/officeDocument/2006/math" xmlns:v="urn:schemas-microsoft-com:vml" xmlns:wp14="http://schemas.microsoft.com/office/word/2010/wordprocessingDrawing" xmlns:wp="http://schemas.openxmlformats.org/drawingml/2006/wordprocessingDrawing" xmlns:w10="urn:schemas-microsoft-com:office:word" xmlns:w="http://schemas.openxmlformats.org/wordprocessingml/2006/main" xmlns:w14="http://schemas.microsoft.com/office/word/2010/wordml" xmlns:w15="http://schemas.microsoft.com/office/word/2012/wordml" xmlns:w16cex="http://schemas.microsoft.com/office/word/2018/wordml/cex" xmlns:w16cid="http://schemas.microsoft.com/office/word/2016/wordml/cid" xmlns:w16="http://schemas.microsoft.com/office/word/2018/wordml" xmlns:w16du="http://schemas.microsoft.com/office/word/2023/wordml/word16du" xmlns:w16sdtdh="http://schemas.microsoft.com/office/word/2020/wordml/sdtdatahash" xmlns:w16se="http://schemas.microsoft.com/office/word/2015/wordml/symex" xmlns:wpg="http://schemas.microsoft.com/office/word/2010/wordprocessingGroup" xmlns:wpi="http://schemas.microsoft.com/office/word/2010/wordprocessingInk" xmlns:wne="http://schemas.microsoft.com/office/word/2006/wordml" xmlns:wps="http://schemas.microsoft.com/office/word/2010/wordprocessingShape" mc:Ignorable="w14 w15 w16se w16cid w16 w16cex w16sdtdh w16du wp14">
   <w:sdt>
     <w:sdtPr>
       <w:id w:val="-933811812"/>
@@ -18866,7 +20143,7 @@
 </file>
 
 <file path=word/footnotes.xml><?xml version="1.0" encoding="utf-8"?>
-<w:footnotes xmlns:wpc="http://schemas.microsoft.com/office/word/2010/wordprocessingCanvas" xmlns:cx="http://schemas.microsoft.com/office/drawing/2014/chartex" xmlns:cx1="http://schemas.microsoft.com/office/drawing/2015/9/8/chartex" xmlns:cx2="http://schemas.microsoft.com/office/drawing/2015/10/21/chartex" xmlns:cx3="http://schemas.microsoft.com/office/drawing/2016/5/9/chartex" xmlns:cx4="http://schemas.microsoft.com/office/drawing/2016/5/10/chartex" xmlns:cx5="http://schemas.microsoft.com/office/drawing/2016/5/11/chartex" xmlns:cx6="http://schemas.microsoft.com/office/drawing/2016/5/12/chartex" xmlns:cx7="http://schemas.microsoft.com/office/drawing/2016/5/13/chartex" xmlns:cx8="http://schemas.microsoft.com/office/drawing/2016/5/14/chartex" xmlns:mc="http://schemas.openxmlformats.org/markup-compatibility/2006" xmlns:aink="http://schemas.microsoft.com/office/drawing/2016/ink" xmlns:am3d="http://schemas.microsoft.com/office/drawing/2017/model3d" xmlns:o="urn:schemas-microsoft-com:office:office" xmlns:oel="http://schemas.microsoft.com/office/2019/extlst" xmlns:r="http://schemas.openxmlformats.org/officeDocument/2006/relationships" xmlns:m="http://schemas.openxmlformats.org/officeDocument/2006/math" xmlns:v="urn:schemas-microsoft-com:vml" xmlns:wp14="http://schemas.microsoft.com/office/word/2010/wordprocessingDrawing" xmlns:wp="http://schemas.openxmlformats.org/drawingml/2006/wordprocessingDrawing" xmlns:w10="urn:schemas-microsoft-com:office:word" xmlns:w="http://schemas.openxmlformats.org/wordprocessingml/2006/main" xmlns:w14="http://schemas.microsoft.com/office/word/2010/wordml" xmlns:w15="http://schemas.microsoft.com/office/word/2012/wordml" xmlns:w16cex="http://schemas.microsoft.com/office/word/2018/wordml/cex" xmlns:w16cid="http://schemas.microsoft.com/office/word/2016/wordml/cid" xmlns:w16="http://schemas.microsoft.com/office/word/2018/wordml" xmlns:w16sdtdh="http://schemas.microsoft.com/office/word/2020/wordml/sdtdatahash" xmlns:w16se="http://schemas.microsoft.com/office/word/2015/wordml/symex" xmlns:wpg="http://schemas.microsoft.com/office/word/2010/wordprocessingGroup" xmlns:wpi="http://schemas.microsoft.com/office/word/2010/wordprocessingInk" xmlns:wne="http://schemas.microsoft.com/office/word/2006/wordml" xmlns:wps="http://schemas.microsoft.com/office/word/2010/wordprocessingShape" mc:Ignorable="w14 w15 w16se w16cid w16 w16cex w16sdtdh wp14">
+<w:footnotes xmlns:wpc="http://schemas.microsoft.com/office/word/2010/wordprocessingCanvas" xmlns:cx="http://schemas.microsoft.com/office/drawing/2014/chartex" xmlns:cx1="http://schemas.microsoft.com/office/drawing/2015/9/8/chartex" xmlns:cx2="http://schemas.microsoft.com/office/drawing/2015/10/21/chartex" xmlns:cx3="http://schemas.microsoft.com/office/drawing/2016/5/9/chartex" xmlns:cx4="http://schemas.microsoft.com/office/drawing/2016/5/10/chartex" xmlns:cx5="http://schemas.microsoft.com/office/drawing/2016/5/11/chartex" xmlns:cx6="http://schemas.microsoft.com/office/drawing/2016/5/12/chartex" xmlns:cx7="http://schemas.microsoft.com/office/drawing/2016/5/13/chartex" xmlns:cx8="http://schemas.microsoft.com/office/drawing/2016/5/14/chartex" xmlns:mc="http://schemas.openxmlformats.org/markup-compatibility/2006" xmlns:aink="http://schemas.microsoft.com/office/drawing/2016/ink" xmlns:am3d="http://schemas.microsoft.com/office/drawing/2017/model3d" xmlns:o="urn:schemas-microsoft-com:office:office" xmlns:oel="http://schemas.microsoft.com/office/2019/extlst" xmlns:r="http://schemas.openxmlformats.org/officeDocument/2006/relationships" xmlns:m="http://schemas.openxmlformats.org/officeDocument/2006/math" xmlns:v="urn:schemas-microsoft-com:vml" xmlns:wp14="http://schemas.microsoft.com/office/word/2010/wordprocessingDrawing" xmlns:wp="http://schemas.openxmlformats.org/drawingml/2006/wordprocessingDrawing" xmlns:w10="urn:schemas-microsoft-com:office:word" xmlns:w="http://schemas.openxmlformats.org/wordprocessingml/2006/main" xmlns:w14="http://schemas.microsoft.com/office/word/2010/wordml" xmlns:w15="http://schemas.microsoft.com/office/word/2012/wordml" xmlns:w16cex="http://schemas.microsoft.com/office/word/2018/wordml/cex" xmlns:w16cid="http://schemas.microsoft.com/office/word/2016/wordml/cid" xmlns:w16="http://schemas.microsoft.com/office/word/2018/wordml" xmlns:w16du="http://schemas.microsoft.com/office/word/2023/wordml/word16du" xmlns:w16sdtdh="http://schemas.microsoft.com/office/word/2020/wordml/sdtdatahash" xmlns:w16se="http://schemas.microsoft.com/office/word/2015/wordml/symex" xmlns:wpg="http://schemas.microsoft.com/office/word/2010/wordprocessingGroup" xmlns:wpi="http://schemas.microsoft.com/office/word/2010/wordprocessingInk" xmlns:wne="http://schemas.microsoft.com/office/word/2006/wordml" xmlns:wps="http://schemas.microsoft.com/office/word/2010/wordprocessingShape" mc:Ignorable="w14 w15 w16se w16cid w16 w16cex w16sdtdh w16du wp14">
   <w:footnote w:type="separator" w:id="-1">
     <w:p>
       <w:pPr>
@@ -18891,7 +20168,7 @@
 </file>
 
 <file path=word/numbering.xml><?xml version="1.0" encoding="utf-8"?>
-<w:numbering xmlns:wpc="http://schemas.microsoft.com/office/word/2010/wordprocessingCanvas" xmlns:cx="http://schemas.microsoft.com/office/drawing/2014/chartex" xmlns:cx1="http://schemas.microsoft.com/office/drawing/2015/9/8/chartex" xmlns:cx2="http://schemas.microsoft.com/office/drawing/2015/10/21/chartex" xmlns:cx3="http://schemas.microsoft.com/office/drawing/2016/5/9/chartex" xmlns:cx4="http://schemas.microsoft.com/office/drawing/2016/5/10/chartex" xmlns:cx5="http://schemas.microsoft.com/office/drawing/2016/5/11/chartex" xmlns:cx6="http://schemas.microsoft.com/office/drawing/2016/5/12/chartex" xmlns:cx7="http://schemas.microsoft.com/office/drawing/2016/5/13/chartex" xmlns:cx8="http://schemas.microsoft.com/office/drawing/2016/5/14/chartex" xmlns:mc="http://schemas.openxmlformats.org/markup-compatibility/2006" xmlns:aink="http://schemas.microsoft.com/office/drawing/2016/ink" xmlns:am3d="http://schemas.microsoft.com/office/drawing/2017/model3d" xmlns:o="urn:schemas-microsoft-com:office:office" xmlns:oel="http://schemas.microsoft.com/office/2019/extlst" xmlns:r="http://schemas.openxmlformats.org/officeDocument/2006/relationships" xmlns:m="http://schemas.openxmlformats.org/officeDocument/2006/math" xmlns:v="urn:schemas-microsoft-com:vml" xmlns:wp14="http://schemas.microsoft.com/office/word/2010/wordprocessingDrawing" xmlns:wp="http://schemas.openxmlformats.org/drawingml/2006/wordprocessingDrawing" xmlns:w10="urn:schemas-microsoft-com:office:word" xmlns:w="http://schemas.openxmlformats.org/wordprocessingml/2006/main" xmlns:w14="http://schemas.microsoft.com/office/word/2010/wordml" xmlns:w15="http://schemas.microsoft.com/office/word/2012/wordml" xmlns:w16cex="http://schemas.microsoft.com/office/word/2018/wordml/cex" xmlns:w16cid="http://schemas.microsoft.com/office/word/2016/wordml/cid" xmlns:w16="http://schemas.microsoft.com/office/word/2018/wordml" xmlns:w16sdtdh="http://schemas.microsoft.com/office/word/2020/wordml/sdtdatahash" xmlns:w16se="http://schemas.microsoft.com/office/word/2015/wordml/symex" xmlns:wpg="http://schemas.microsoft.com/office/word/2010/wordprocessingGroup" xmlns:wpi="http://schemas.microsoft.com/office/word/2010/wordprocessingInk" xmlns:wne="http://schemas.microsoft.com/office/word/2006/wordml" xmlns:wps="http://schemas.microsoft.com/office/word/2010/wordprocessingShape" mc:Ignorable="w14 w15 w16se w16cid w16 w16cex w16sdtdh wp14">
+<w:numbering xmlns:wpc="http://schemas.microsoft.com/office/word/2010/wordprocessingCanvas" xmlns:cx="http://schemas.microsoft.com/office/drawing/2014/chartex" xmlns:cx1="http://schemas.microsoft.com/office/drawing/2015/9/8/chartex" xmlns:cx2="http://schemas.microsoft.com/office/drawing/2015/10/21/chartex" xmlns:cx3="http://schemas.microsoft.com/office/drawing/2016/5/9/chartex" xmlns:cx4="http://schemas.microsoft.com/office/drawing/2016/5/10/chartex" xmlns:cx5="http://schemas.microsoft.com/office/drawing/2016/5/11/chartex" xmlns:cx6="http://schemas.microsoft.com/office/drawing/2016/5/12/chartex" xmlns:cx7="http://schemas.microsoft.com/office/drawing/2016/5/13/chartex" xmlns:cx8="http://schemas.microsoft.com/office/drawing/2016/5/14/chartex" xmlns:mc="http://schemas.openxmlformats.org/markup-compatibility/2006" xmlns:aink="http://schemas.microsoft.com/office/drawing/2016/ink" xmlns:am3d="http://schemas.microsoft.com/office/drawing/2017/model3d" xmlns:o="urn:schemas-microsoft-com:office:office" xmlns:oel="http://schemas.microsoft.com/office/2019/extlst" xmlns:r="http://schemas.openxmlformats.org/officeDocument/2006/relationships" xmlns:m="http://schemas.openxmlformats.org/officeDocument/2006/math" xmlns:v="urn:schemas-microsoft-com:vml" xmlns:wp14="http://schemas.microsoft.com/office/word/2010/wordprocessingDrawing" xmlns:wp="http://schemas.openxmlformats.org/drawingml/2006/wordprocessingDrawing" xmlns:w10="urn:schemas-microsoft-com:office:word" xmlns:w="http://schemas.openxmlformats.org/wordprocessingml/2006/main" xmlns:w14="http://schemas.microsoft.com/office/word/2010/wordml" xmlns:w15="http://schemas.microsoft.com/office/word/2012/wordml" xmlns:w16cex="http://schemas.microsoft.com/office/word/2018/wordml/cex" xmlns:w16cid="http://schemas.microsoft.com/office/word/2016/wordml/cid" xmlns:w16="http://schemas.microsoft.com/office/word/2018/wordml" xmlns:w16du="http://schemas.microsoft.com/office/word/2023/wordml/word16du" xmlns:w16sdtdh="http://schemas.microsoft.com/office/word/2020/wordml/sdtdatahash" xmlns:w16se="http://schemas.microsoft.com/office/word/2015/wordml/symex" xmlns:wpg="http://schemas.microsoft.com/office/word/2010/wordprocessingGroup" xmlns:wpi="http://schemas.microsoft.com/office/word/2010/wordprocessingInk" xmlns:wne="http://schemas.microsoft.com/office/word/2006/wordml" xmlns:wps="http://schemas.microsoft.com/office/word/2010/wordprocessingShape" mc:Ignorable="w14 w15 w16se w16cid w16 w16cex w16sdtdh w16du wp14">
   <w:abstractNum w:abstractNumId="0" w15:restartNumberingAfterBreak="0">
     <w:nsid w:val="2D8E4C28"/>
     <w:multiLevelType w:val="hybridMultilevel"/>
@@ -19699,7 +20976,7 @@
 </file>
 
 <file path=word/styles.xml><?xml version="1.0" encoding="utf-8"?>
-<w:styles xmlns:mc="http://schemas.openxmlformats.org/markup-compatibility/2006" xmlns:r="http://schemas.openxmlformats.org/officeDocument/2006/relationships" xmlns:w="http://schemas.openxmlformats.org/wordprocessingml/2006/main" xmlns:w14="http://schemas.microsoft.com/office/word/2010/wordml" xmlns:w15="http://schemas.microsoft.com/office/word/2012/wordml" xmlns:w16cex="http://schemas.microsoft.com/office/word/2018/wordml/cex" xmlns:w16cid="http://schemas.microsoft.com/office/word/2016/wordml/cid" xmlns:w16="http://schemas.microsoft.com/office/word/2018/wordml" xmlns:w16sdtdh="http://schemas.microsoft.com/office/word/2020/wordml/sdtdatahash" xmlns:w16se="http://schemas.microsoft.com/office/word/2015/wordml/symex" mc:Ignorable="w14 w15 w16se w16cid w16 w16cex w16sdtdh">
+<w:styles xmlns:mc="http://schemas.openxmlformats.org/markup-compatibility/2006" xmlns:r="http://schemas.openxmlformats.org/officeDocument/2006/relationships" xmlns:w="http://schemas.openxmlformats.org/wordprocessingml/2006/main" xmlns:w14="http://schemas.microsoft.com/office/word/2010/wordml" xmlns:w15="http://schemas.microsoft.com/office/word/2012/wordml" xmlns:w16cex="http://schemas.microsoft.com/office/word/2018/wordml/cex" xmlns:w16cid="http://schemas.microsoft.com/office/word/2016/wordml/cid" xmlns:w16="http://schemas.microsoft.com/office/word/2018/wordml" xmlns:w16du="http://schemas.microsoft.com/office/word/2023/wordml/word16du" xmlns:w16sdtdh="http://schemas.microsoft.com/office/word/2020/wordml/sdtdatahash" xmlns:w16se="http://schemas.microsoft.com/office/word/2015/wordml/symex" mc:Ignorable="w14 w15 w16se w16cid w16 w16cex w16sdtdh w16du">
   <w:docDefaults>
     <w:rPrDefault>
       <w:rPr>

</xml_diff>

<commit_message>
First development of Results section
</commit_message>
<xml_diff>
--- a/docs/project/Report.docx
+++ b/docs/project/Report.docx
@@ -4187,14 +4187,24 @@
         </w:rPr>
         <w:t>, I developed a second “</w:t>
       </w:r>
-      <w:proofErr w:type="spellStart"/>
-      <w:r>
-        <w:rPr>
-          <w:rFonts w:cs="Times New Roman"/>
-        </w:rPr>
-        <w:t>EnimgaPlus</w:t>
-      </w:r>
-      <w:proofErr w:type="spellEnd"/>
+      <w:r>
+        <w:rPr>
+          <w:rFonts w:cs="Times New Roman"/>
+        </w:rPr>
+        <w:t>Eni</w:t>
+      </w:r>
+      <w:r>
+        <w:rPr>
+          <w:rFonts w:cs="Times New Roman"/>
+        </w:rPr>
+        <w:t>gm</w:t>
+      </w:r>
+      <w:r>
+        <w:rPr>
+          <w:rFonts w:cs="Times New Roman"/>
+        </w:rPr>
+        <w:t>aPlus</w:t>
+      </w:r>
       <w:r>
         <w:rPr>
           <w:rFonts w:cs="Times New Roman"/>
@@ -4358,14 +4368,12 @@
         </w:rPr>
         <w:t xml:space="preserve"> that were </w:t>
       </w:r>
-      <w:proofErr w:type="spellStart"/>
-      <w:r>
-        <w:rPr>
-          <w:rFonts w:cs="Times New Roman"/>
-        </w:rPr>
-        <w:t>self proposed</w:t>
-      </w:r>
-      <w:proofErr w:type="spellEnd"/>
+      <w:r>
+        <w:rPr>
+          <w:rFonts w:cs="Times New Roman"/>
+        </w:rPr>
+        <w:t>self-proposed</w:t>
+      </w:r>
       <w:r>
         <w:rPr>
           <w:rFonts w:cs="Times New Roman"/>
@@ -4390,14 +4398,12 @@
         </w:rPr>
         <w:t xml:space="preserve">a </w:t>
       </w:r>
-      <w:proofErr w:type="gramStart"/>
-      <w:r>
-        <w:rPr>
-          <w:rFonts w:cs="Times New Roman"/>
-        </w:rPr>
-        <w:t>criteria</w:t>
-      </w:r>
-      <w:proofErr w:type="gramEnd"/>
+      <w:r>
+        <w:rPr>
+          <w:rFonts w:cs="Times New Roman"/>
+        </w:rPr>
+        <w:t>criterion</w:t>
+      </w:r>
       <w:r>
         <w:rPr>
           <w:rFonts w:cs="Times New Roman"/>
@@ -4757,14 +4763,12 @@
               </w:rPr>
               <w:t xml:space="preserve">be easy to use and reflect the layout of the physical </w:t>
             </w:r>
-            <w:proofErr w:type="gramStart"/>
             <w:r>
               <w:rPr>
                 <w:rFonts w:cs="Times New Roman"/>
               </w:rPr>
-              <w:t>machine</w:t>
+              <w:t>machine.</w:t>
             </w:r>
-            <w:proofErr w:type="gramEnd"/>
           </w:p>
           <w:p>
             <w:pPr>
@@ -12905,11 +12909,9 @@
       <w:r>
         <w:t xml:space="preserve">Much of the design aspects of this projects were inspired by this </w:t>
       </w:r>
-      <w:proofErr w:type="gramStart"/>
-      <w:r>
-        <w:t>webpage</w:t>
-      </w:r>
-      <w:proofErr w:type="gramEnd"/>
+      <w:r>
+        <w:t>webpage.</w:t>
+      </w:r>
     </w:p>
     <w:p>
       <w:r>
@@ -14609,10 +14611,14 @@
         <w:pStyle w:val="Heading3"/>
       </w:pPr>
       <w:bookmarkStart w:id="100" w:name="_Toc161302945"/>
+      <w:bookmarkStart w:id="101" w:name="_Ref162001766"/>
+      <w:bookmarkStart w:id="102" w:name="_Ref162001816"/>
       <w:r>
         <w:t>Model Tests</w:t>
       </w:r>
       <w:bookmarkEnd w:id="100"/>
+      <w:bookmarkEnd w:id="101"/>
+      <w:bookmarkEnd w:id="102"/>
     </w:p>
     <w:p>
       <w:pPr>
@@ -14957,6 +14963,26 @@
         </w:rPr>
         <w:t xml:space="preserve"> meet the requirements mentioned in this section.</w:t>
       </w:r>
+      <w:r>
+        <w:rPr>
+          <w:lang w:val="en-US"/>
+        </w:rPr>
+        <w:t xml:space="preserve"> It is important to note that for EnigmaPlus, the message used to test the encryption was chosen </w:t>
+      </w:r>
+      <w:proofErr w:type="gramStart"/>
+      <w:r>
+        <w:rPr>
+          <w:lang w:val="en-US"/>
+        </w:rPr>
+        <w:t>in order to</w:t>
+      </w:r>
+      <w:proofErr w:type="gramEnd"/>
+      <w:r>
+        <w:rPr>
+          <w:lang w:val="en-US"/>
+        </w:rPr>
+        <w:t xml:space="preserve"> validate the existence of self-coding.</w:t>
+      </w:r>
     </w:p>
     <w:p>
       <w:pPr>
@@ -15018,7 +15044,6 @@
               <w:rPr>
                 <w:lang w:val="en-US"/>
               </w:rPr>
-              <w:lastRenderedPageBreak/>
               <w:t>Test Case</w:t>
             </w:r>
           </w:p>
@@ -15505,8 +15530,8 @@
       <w:pPr>
         <w:pStyle w:val="Caption"/>
       </w:pPr>
-      <w:bookmarkStart w:id="101" w:name="_Ref161228295"/>
-      <w:bookmarkStart w:id="102" w:name="_Toc161302919"/>
+      <w:bookmarkStart w:id="103" w:name="_Ref161228295"/>
+      <w:bookmarkStart w:id="104" w:name="_Toc161302919"/>
       <w:r>
         <w:t xml:space="preserve">Table </w:t>
       </w:r>
@@ -15528,11 +15553,11 @@
       <w:r>
         <w:fldChar w:fldCharType="end"/>
       </w:r>
-      <w:bookmarkEnd w:id="101"/>
+      <w:bookmarkEnd w:id="103"/>
       <w:r>
         <w:t xml:space="preserve"> A snippet of a test plan for validation of the Enigma and EnigmaPlus models</w:t>
       </w:r>
-      <w:bookmarkEnd w:id="102"/>
+      <w:bookmarkEnd w:id="104"/>
     </w:p>
     <w:p>
       <w:r>
@@ -15591,16 +15616,16 @@
           <w:lang w:val="en-GB"/>
         </w:rPr>
       </w:pPr>
-      <w:bookmarkStart w:id="103" w:name="_Ref161152508"/>
-      <w:bookmarkStart w:id="104" w:name="_Toc161302946"/>
+      <w:bookmarkStart w:id="105" w:name="_Ref161152508"/>
+      <w:bookmarkStart w:id="106" w:name="_Toc161302946"/>
       <w:r>
         <w:rPr>
           <w:lang w:val="en-GB"/>
         </w:rPr>
         <w:t>Additional Features</w:t>
       </w:r>
-      <w:bookmarkEnd w:id="103"/>
-      <w:bookmarkEnd w:id="104"/>
+      <w:bookmarkEnd w:id="105"/>
+      <w:bookmarkEnd w:id="106"/>
     </w:p>
     <w:p>
       <w:r>
@@ -15669,7 +15694,7 @@
           <w:lang w:val="en-GB"/>
         </w:rPr>
       </w:pPr>
-      <w:bookmarkStart w:id="105" w:name="_Toc161302947"/>
+      <w:bookmarkStart w:id="107" w:name="_Toc161302947"/>
       <w:r>
         <w:rPr>
           <w:lang w:val="en-GB"/>
@@ -15677,7 +15702,7 @@
         <w:lastRenderedPageBreak/>
         <w:t>Config and Parsers</w:t>
       </w:r>
-      <w:bookmarkEnd w:id="105"/>
+      <w:bookmarkEnd w:id="107"/>
     </w:p>
     <w:p>
       <w:r>
@@ -15964,8 +15989,8 @@
       <w:pPr>
         <w:pStyle w:val="Caption"/>
       </w:pPr>
-      <w:bookmarkStart w:id="106" w:name="_Ref160964696"/>
-      <w:bookmarkStart w:id="107" w:name="_Toc161302908"/>
+      <w:bookmarkStart w:id="108" w:name="_Ref160964696"/>
+      <w:bookmarkStart w:id="109" w:name="_Toc161302908"/>
       <w:r>
         <w:t xml:space="preserve">Code Block </w:t>
       </w:r>
@@ -15990,7 +16015,7 @@
         </w:rPr>
         <w:fldChar w:fldCharType="end"/>
       </w:r>
-      <w:bookmarkEnd w:id="106"/>
+      <w:bookmarkEnd w:id="108"/>
       <w:r>
         <w:t xml:space="preserve"> rotor_bank.xml contents showing an example custom rotor called "</w:t>
       </w:r>
@@ -16003,294 +16028,294 @@
       <w:r>
         <w:t>"</w:t>
       </w:r>
-      <w:bookmarkEnd w:id="107"/>
-      <w:proofErr w:type="gramEnd"/>
-    </w:p>
-    <w:p>
-      <w:r>
-        <w:t xml:space="preserve">The </w:t>
-      </w:r>
-      <w:r>
-        <w:rPr>
-          <w:rStyle w:val="InlineCodeChar"/>
-        </w:rPr>
-        <w:t>enigma_settings.xml</w:t>
-      </w:r>
-      <w:r>
-        <w:t xml:space="preserve"> file was created exclusively for the CLI for a simpler configuration experience. In addition, it also allows the use of any custom components that are stored within </w:t>
-      </w:r>
-      <w:r>
-        <w:rPr>
-          <w:rStyle w:val="InlineCodeChar"/>
-        </w:rPr>
-        <w:t>ComponentCache</w:t>
-      </w:r>
-      <w:r>
-        <w:t xml:space="preserve"> at runtime. </w:t>
-      </w:r>
-      <w:r>
-        <w:fldChar w:fldCharType="begin"/>
-      </w:r>
-      <w:r>
-        <w:instrText xml:space="preserve"> REF _Ref160964691 \h </w:instrText>
-      </w:r>
-      <w:r>
-        <w:fldChar w:fldCharType="separate"/>
-      </w:r>
-      <w:r>
-        <w:t xml:space="preserve">Code Block </w:t>
-      </w:r>
-      <w:r>
-        <w:rPr>
-          <w:noProof/>
-        </w:rPr>
-        <w:t>3</w:t>
-      </w:r>
-      <w:r>
-        <w:fldChar w:fldCharType="end"/>
-      </w:r>
-      <w:r>
-        <w:t xml:space="preserve"> shows an example configuration of the Enigma using the custom component shown in </w:t>
-      </w:r>
-      <w:r>
-        <w:fldChar w:fldCharType="begin"/>
-      </w:r>
-      <w:r>
-        <w:instrText xml:space="preserve"> REF _Ref160964696 \h </w:instrText>
-      </w:r>
-      <w:r>
-        <w:fldChar w:fldCharType="separate"/>
-      </w:r>
-      <w:r>
-        <w:t xml:space="preserve">Code Block </w:t>
-      </w:r>
-      <w:r>
-        <w:rPr>
-          <w:noProof/>
-        </w:rPr>
-        <w:t>2</w:t>
-      </w:r>
-      <w:r>
-        <w:fldChar w:fldCharType="end"/>
-      </w:r>
-    </w:p>
-    <w:p>
-      <w:pPr>
-        <w:pStyle w:val="Code"/>
-      </w:pPr>
-      <w:r>
-        <w:t>&lt;enigma&gt;</w:t>
-      </w:r>
-    </w:p>
-    <w:p>
-      <w:pPr>
-        <w:pStyle w:val="Code"/>
-      </w:pPr>
-      <w:r>
-        <w:t xml:space="preserve">    &lt;plugboard encoding="AM FI NV PS TU WZ"&gt;&lt;/plugboard&gt;</w:t>
-      </w:r>
-    </w:p>
-    <w:p>
-      <w:pPr>
-        <w:pStyle w:val="Code"/>
-      </w:pPr>
-      <w:r>
-        <w:t xml:space="preserve">    &lt;rotor&gt;</w:t>
-      </w:r>
-    </w:p>
-    <w:p>
-      <w:pPr>
-        <w:pStyle w:val="Code"/>
-      </w:pPr>
-      <w:r>
-        <w:t xml:space="preserve">        &lt;name&gt;MyCustomRotor&lt;/name&gt;</w:t>
-      </w:r>
-    </w:p>
-    <w:p>
-      <w:pPr>
-        <w:pStyle w:val="Code"/>
-      </w:pPr>
-      <w:r>
-        <w:t xml:space="preserve">        &lt;ring_setting&gt;22&lt;/ring_setting&gt;</w:t>
-      </w:r>
-    </w:p>
-    <w:p>
-      <w:pPr>
-        <w:pStyle w:val="Code"/>
-      </w:pPr>
-      <w:r>
-        <w:t xml:space="preserve">        &lt;start_position&gt;L&lt;/start_position&gt;</w:t>
-      </w:r>
-    </w:p>
-    <w:p>
-      <w:pPr>
-        <w:pStyle w:val="Code"/>
-      </w:pPr>
-      <w:r>
-        <w:t xml:space="preserve">    &lt;/rotor&gt;</w:t>
-      </w:r>
-    </w:p>
-    <w:p>
-      <w:pPr>
-        <w:pStyle w:val="Code"/>
-      </w:pPr>
-      <w:r>
-        <w:t xml:space="preserve">    &lt;rotor&gt;</w:t>
-      </w:r>
-    </w:p>
-    <w:p>
-      <w:pPr>
-        <w:pStyle w:val="Code"/>
-      </w:pPr>
-      <w:r>
-        <w:t xml:space="preserve">        &lt;name&gt;I&lt;/name&gt;</w:t>
-      </w:r>
-    </w:p>
-    <w:p>
-      <w:pPr>
-        <w:pStyle w:val="Code"/>
-      </w:pPr>
-      <w:r>
-        <w:t xml:space="preserve">        &lt;ring_setting&gt;13&lt;/ring_setting&gt;</w:t>
-      </w:r>
-    </w:p>
-    <w:p>
-      <w:pPr>
-        <w:pStyle w:val="Code"/>
-      </w:pPr>
-      <w:r>
-        <w:t xml:space="preserve">        &lt;start_position&gt;B&lt;/start_position&gt;</w:t>
-      </w:r>
-    </w:p>
-    <w:p>
-      <w:pPr>
-        <w:pStyle w:val="Code"/>
-      </w:pPr>
-      <w:r>
-        <w:t xml:space="preserve">    &lt;/rotor&gt;</w:t>
-      </w:r>
-    </w:p>
-    <w:p>
-      <w:pPr>
-        <w:pStyle w:val="Code"/>
-      </w:pPr>
-      <w:r>
-        <w:t xml:space="preserve">    &lt;rotor&gt;</w:t>
-      </w:r>
-    </w:p>
-    <w:p>
-      <w:pPr>
-        <w:pStyle w:val="Code"/>
-      </w:pPr>
-      <w:r>
-        <w:t xml:space="preserve">        &lt;name&gt;II&lt;/name&gt;</w:t>
-      </w:r>
-    </w:p>
-    <w:p>
-      <w:pPr>
-        <w:pStyle w:val="Code"/>
-      </w:pPr>
-      <w:r>
-        <w:t xml:space="preserve">        &lt;ring_setting&gt;24&lt;/ring_setting&gt;</w:t>
-      </w:r>
-    </w:p>
-    <w:p>
-      <w:pPr>
-        <w:pStyle w:val="Code"/>
-      </w:pPr>
-      <w:r>
-        <w:t xml:space="preserve">        &lt;start_position&gt;A&lt;/start_position&gt;</w:t>
-      </w:r>
-    </w:p>
-    <w:p>
-      <w:pPr>
-        <w:pStyle w:val="Code"/>
-      </w:pPr>
-      <w:r>
-        <w:t xml:space="preserve">    &lt;/rotor&gt;</w:t>
-      </w:r>
-    </w:p>
-    <w:p>
-      <w:pPr>
-        <w:pStyle w:val="Code"/>
-      </w:pPr>
-      <w:r>
-        <w:t xml:space="preserve">    &lt;reflector&gt;</w:t>
-      </w:r>
-    </w:p>
-    <w:p>
-      <w:pPr>
-        <w:pStyle w:val="Code"/>
-      </w:pPr>
-      <w:r>
-        <w:t xml:space="preserve">        &lt;name&gt;UKW-A&lt;/name&gt;</w:t>
-      </w:r>
-    </w:p>
-    <w:p>
-      <w:pPr>
-        <w:pStyle w:val="Code"/>
-      </w:pPr>
-      <w:r>
-        <w:t xml:space="preserve">    &lt;/reflector&gt;</w:t>
-      </w:r>
-    </w:p>
-    <w:p>
-      <w:pPr>
-        <w:pStyle w:val="Code"/>
-      </w:pPr>
-      <w:r>
-        <w:t>&lt;/enigma&gt;</w:t>
-      </w:r>
-    </w:p>
-    <w:p>
-      <w:pPr>
-        <w:pStyle w:val="Caption"/>
-      </w:pPr>
-      <w:bookmarkStart w:id="108" w:name="_Ref160964691"/>
-      <w:bookmarkStart w:id="109" w:name="_Toc161302909"/>
-      <w:r>
-        <w:t xml:space="preserve">Code Block </w:t>
-      </w:r>
-      <w:r>
-        <w:fldChar w:fldCharType="begin"/>
-      </w:r>
-      <w:r>
-        <w:instrText xml:space="preserve"> SEQ Code_Block \* ARABIC </w:instrText>
-      </w:r>
-      <w:r>
-        <w:fldChar w:fldCharType="separate"/>
-      </w:r>
-      <w:r>
-        <w:rPr>
-          <w:noProof/>
-        </w:rPr>
-        <w:t>3</w:t>
-      </w:r>
-      <w:r>
-        <w:rPr>
-          <w:noProof/>
-        </w:rPr>
-        <w:fldChar w:fldCharType="end"/>
-      </w:r>
-      <w:bookmarkEnd w:id="108"/>
-      <w:r>
-        <w:t xml:space="preserve"> enigma_settings.xml contents depicting the start settings of the </w:t>
-      </w:r>
-      <w:proofErr w:type="gramStart"/>
-      <w:r>
-        <w:t>machine</w:t>
-      </w:r>
       <w:bookmarkEnd w:id="109"/>
       <w:proofErr w:type="gramEnd"/>
     </w:p>
     <w:p>
+      <w:r>
+        <w:t xml:space="preserve">The </w:t>
+      </w:r>
+      <w:r>
+        <w:rPr>
+          <w:rStyle w:val="InlineCodeChar"/>
+        </w:rPr>
+        <w:t>enigma_settings.xml</w:t>
+      </w:r>
+      <w:r>
+        <w:t xml:space="preserve"> file was created exclusively for the CLI for a simpler configuration experience. In addition, it also allows the use of any custom components that are stored within </w:t>
+      </w:r>
+      <w:r>
+        <w:rPr>
+          <w:rStyle w:val="InlineCodeChar"/>
+        </w:rPr>
+        <w:t>ComponentCache</w:t>
+      </w:r>
+      <w:r>
+        <w:t xml:space="preserve"> at runtime. </w:t>
+      </w:r>
+      <w:r>
+        <w:fldChar w:fldCharType="begin"/>
+      </w:r>
+      <w:r>
+        <w:instrText xml:space="preserve"> REF _Ref160964691 \h </w:instrText>
+      </w:r>
+      <w:r>
+        <w:fldChar w:fldCharType="separate"/>
+      </w:r>
+      <w:r>
+        <w:t xml:space="preserve">Code Block </w:t>
+      </w:r>
+      <w:r>
+        <w:rPr>
+          <w:noProof/>
+        </w:rPr>
+        <w:t>3</w:t>
+      </w:r>
+      <w:r>
+        <w:fldChar w:fldCharType="end"/>
+      </w:r>
+      <w:r>
+        <w:t xml:space="preserve"> shows an example configuration of the Enigma using the custom component shown in </w:t>
+      </w:r>
+      <w:r>
+        <w:fldChar w:fldCharType="begin"/>
+      </w:r>
+      <w:r>
+        <w:instrText xml:space="preserve"> REF _Ref160964696 \h </w:instrText>
+      </w:r>
+      <w:r>
+        <w:fldChar w:fldCharType="separate"/>
+      </w:r>
+      <w:r>
+        <w:t xml:space="preserve">Code Block </w:t>
+      </w:r>
+      <w:r>
+        <w:rPr>
+          <w:noProof/>
+        </w:rPr>
+        <w:t>2</w:t>
+      </w:r>
+      <w:r>
+        <w:fldChar w:fldCharType="end"/>
+      </w:r>
+    </w:p>
+    <w:p>
+      <w:pPr>
+        <w:pStyle w:val="Code"/>
+      </w:pPr>
+      <w:r>
+        <w:t>&lt;enigma&gt;</w:t>
+      </w:r>
+    </w:p>
+    <w:p>
+      <w:pPr>
+        <w:pStyle w:val="Code"/>
+      </w:pPr>
+      <w:r>
+        <w:t xml:space="preserve">    &lt;plugboard encoding="AM FI NV PS TU WZ"&gt;&lt;/plugboard&gt;</w:t>
+      </w:r>
+    </w:p>
+    <w:p>
+      <w:pPr>
+        <w:pStyle w:val="Code"/>
+      </w:pPr>
+      <w:r>
+        <w:t xml:space="preserve">    &lt;rotor&gt;</w:t>
+      </w:r>
+    </w:p>
+    <w:p>
+      <w:pPr>
+        <w:pStyle w:val="Code"/>
+      </w:pPr>
+      <w:r>
+        <w:t xml:space="preserve">        &lt;name&gt;MyCustomRotor&lt;/name&gt;</w:t>
+      </w:r>
+    </w:p>
+    <w:p>
+      <w:pPr>
+        <w:pStyle w:val="Code"/>
+      </w:pPr>
+      <w:r>
+        <w:t xml:space="preserve">        &lt;ring_setting&gt;22&lt;/ring_setting&gt;</w:t>
+      </w:r>
+    </w:p>
+    <w:p>
+      <w:pPr>
+        <w:pStyle w:val="Code"/>
+      </w:pPr>
+      <w:r>
+        <w:t xml:space="preserve">        &lt;start_position&gt;L&lt;/start_position&gt;</w:t>
+      </w:r>
+    </w:p>
+    <w:p>
+      <w:pPr>
+        <w:pStyle w:val="Code"/>
+      </w:pPr>
+      <w:r>
+        <w:t xml:space="preserve">    &lt;/rotor&gt;</w:t>
+      </w:r>
+    </w:p>
+    <w:p>
+      <w:pPr>
+        <w:pStyle w:val="Code"/>
+      </w:pPr>
+      <w:r>
+        <w:t xml:space="preserve">    &lt;rotor&gt;</w:t>
+      </w:r>
+    </w:p>
+    <w:p>
+      <w:pPr>
+        <w:pStyle w:val="Code"/>
+      </w:pPr>
+      <w:r>
+        <w:t xml:space="preserve">        &lt;name&gt;I&lt;/name&gt;</w:t>
+      </w:r>
+    </w:p>
+    <w:p>
+      <w:pPr>
+        <w:pStyle w:val="Code"/>
+      </w:pPr>
+      <w:r>
+        <w:t xml:space="preserve">        &lt;ring_setting&gt;13&lt;/ring_setting&gt;</w:t>
+      </w:r>
+    </w:p>
+    <w:p>
+      <w:pPr>
+        <w:pStyle w:val="Code"/>
+      </w:pPr>
+      <w:r>
+        <w:t xml:space="preserve">        &lt;start_position&gt;B&lt;/start_position&gt;</w:t>
+      </w:r>
+    </w:p>
+    <w:p>
+      <w:pPr>
+        <w:pStyle w:val="Code"/>
+      </w:pPr>
+      <w:r>
+        <w:t xml:space="preserve">    &lt;/rotor&gt;</w:t>
+      </w:r>
+    </w:p>
+    <w:p>
+      <w:pPr>
+        <w:pStyle w:val="Code"/>
+      </w:pPr>
+      <w:r>
+        <w:t xml:space="preserve">    &lt;rotor&gt;</w:t>
+      </w:r>
+    </w:p>
+    <w:p>
+      <w:pPr>
+        <w:pStyle w:val="Code"/>
+      </w:pPr>
+      <w:r>
+        <w:t xml:space="preserve">        &lt;name&gt;II&lt;/name&gt;</w:t>
+      </w:r>
+    </w:p>
+    <w:p>
+      <w:pPr>
+        <w:pStyle w:val="Code"/>
+      </w:pPr>
+      <w:r>
+        <w:t xml:space="preserve">        &lt;ring_setting&gt;24&lt;/ring_setting&gt;</w:t>
+      </w:r>
+    </w:p>
+    <w:p>
+      <w:pPr>
+        <w:pStyle w:val="Code"/>
+      </w:pPr>
+      <w:r>
+        <w:t xml:space="preserve">        &lt;start_position&gt;A&lt;/start_position&gt;</w:t>
+      </w:r>
+    </w:p>
+    <w:p>
+      <w:pPr>
+        <w:pStyle w:val="Code"/>
+      </w:pPr>
+      <w:r>
+        <w:t xml:space="preserve">    &lt;/rotor&gt;</w:t>
+      </w:r>
+    </w:p>
+    <w:p>
+      <w:pPr>
+        <w:pStyle w:val="Code"/>
+      </w:pPr>
+      <w:r>
+        <w:t xml:space="preserve">    &lt;reflector&gt;</w:t>
+      </w:r>
+    </w:p>
+    <w:p>
+      <w:pPr>
+        <w:pStyle w:val="Code"/>
+      </w:pPr>
+      <w:r>
+        <w:t xml:space="preserve">        &lt;name&gt;UKW-A&lt;/name&gt;</w:t>
+      </w:r>
+    </w:p>
+    <w:p>
+      <w:pPr>
+        <w:pStyle w:val="Code"/>
+      </w:pPr>
+      <w:r>
+        <w:t xml:space="preserve">    &lt;/reflector&gt;</w:t>
+      </w:r>
+    </w:p>
+    <w:p>
+      <w:pPr>
+        <w:pStyle w:val="Code"/>
+      </w:pPr>
+      <w:r>
+        <w:t>&lt;/enigma&gt;</w:t>
+      </w:r>
+    </w:p>
+    <w:p>
+      <w:pPr>
+        <w:pStyle w:val="Caption"/>
+      </w:pPr>
+      <w:bookmarkStart w:id="110" w:name="_Ref160964691"/>
+      <w:bookmarkStart w:id="111" w:name="_Toc161302909"/>
+      <w:r>
+        <w:t xml:space="preserve">Code Block </w:t>
+      </w:r>
+      <w:r>
+        <w:fldChar w:fldCharType="begin"/>
+      </w:r>
+      <w:r>
+        <w:instrText xml:space="preserve"> SEQ Code_Block \* ARABIC </w:instrText>
+      </w:r>
+      <w:r>
+        <w:fldChar w:fldCharType="separate"/>
+      </w:r>
+      <w:r>
+        <w:rPr>
+          <w:noProof/>
+        </w:rPr>
+        <w:t>3</w:t>
+      </w:r>
+      <w:r>
+        <w:rPr>
+          <w:noProof/>
+        </w:rPr>
+        <w:fldChar w:fldCharType="end"/>
+      </w:r>
+      <w:bookmarkEnd w:id="110"/>
+      <w:r>
+        <w:t xml:space="preserve"> enigma_settings.xml contents depicting the start settings of the </w:t>
+      </w:r>
+      <w:proofErr w:type="gramStart"/>
+      <w:r>
+        <w:t>machine</w:t>
+      </w:r>
+      <w:bookmarkEnd w:id="111"/>
+      <w:proofErr w:type="gramEnd"/>
+    </w:p>
+    <w:p>
       <w:pPr>
         <w:pStyle w:val="Heading2"/>
         <w:rPr>
           <w:lang w:val="en-GB"/>
         </w:rPr>
       </w:pPr>
-      <w:bookmarkStart w:id="110" w:name="_Toc161302948"/>
+      <w:bookmarkStart w:id="112" w:name="_Toc161302948"/>
       <w:r>
         <w:rPr>
           <w:lang w:val="en-GB"/>
@@ -16298,7 +16323,7 @@
         <w:lastRenderedPageBreak/>
         <w:t>CLI</w:t>
       </w:r>
-      <w:bookmarkEnd w:id="110"/>
+      <w:bookmarkEnd w:id="112"/>
     </w:p>
     <w:p>
       <w:r>
@@ -16579,7 +16604,7 @@
       <w:pPr>
         <w:pStyle w:val="Code"/>
       </w:pPr>
-      <w:bookmarkStart w:id="111" w:name="_Hlk160965775"/>
+      <w:bookmarkStart w:id="113" w:name="_Hlk160965775"/>
       <w:r>
         <w:t>JCUGQ KVBVF</w:t>
       </w:r>
@@ -16588,9 +16613,9 @@
       <w:pPr>
         <w:pStyle w:val="Caption"/>
       </w:pPr>
-      <w:bookmarkStart w:id="112" w:name="_Ref160965712"/>
-      <w:bookmarkStart w:id="113" w:name="_Toc161302910"/>
-      <w:bookmarkEnd w:id="111"/>
+      <w:bookmarkStart w:id="114" w:name="_Ref160965712"/>
+      <w:bookmarkStart w:id="115" w:name="_Toc161302910"/>
+      <w:bookmarkEnd w:id="113"/>
       <w:r>
         <w:t xml:space="preserve">Code Block </w:t>
       </w:r>
@@ -16615,7 +16640,7 @@
         </w:rPr>
         <w:fldChar w:fldCharType="end"/>
       </w:r>
-      <w:bookmarkEnd w:id="112"/>
+      <w:bookmarkEnd w:id="114"/>
       <w:r>
         <w:t xml:space="preserve"> An example of the expected interaction with the </w:t>
       </w:r>
@@ -16623,7 +16648,7 @@
       <w:r>
         <w:t>CLI</w:t>
       </w:r>
-      <w:bookmarkEnd w:id="113"/>
+      <w:bookmarkEnd w:id="115"/>
       <w:proofErr w:type="gramEnd"/>
     </w:p>
     <w:p>
@@ -16650,27 +16675,27 @@
           <w:lang w:val="en-GB"/>
         </w:rPr>
       </w:pPr>
-      <w:bookmarkStart w:id="114" w:name="_Toc161302949"/>
+      <w:bookmarkStart w:id="116" w:name="_Toc161302949"/>
       <w:r>
         <w:rPr>
           <w:lang w:val="en-GB"/>
         </w:rPr>
         <w:t>GUI</w:t>
       </w:r>
-      <w:bookmarkEnd w:id="114"/>
+      <w:bookmarkEnd w:id="116"/>
     </w:p>
     <w:p>
       <w:pPr>
         <w:pStyle w:val="Heading3"/>
       </w:pPr>
-      <w:bookmarkStart w:id="115" w:name="_Toc161302950"/>
+      <w:bookmarkStart w:id="117" w:name="_Toc161302950"/>
       <w:r>
         <w:t>G</w:t>
       </w:r>
       <w:r>
         <w:t>UI Design</w:t>
       </w:r>
-      <w:bookmarkEnd w:id="115"/>
+      <w:bookmarkEnd w:id="117"/>
     </w:p>
     <w:p>
       <w:r>
@@ -16786,9 +16811,9 @@
           <w:noProof/>
         </w:rPr>
         <w:drawing>
-          <wp:inline distT="0" distB="0" distL="0" distR="0" wp14:anchorId="1D534E31" wp14:editId="60D94327">
-            <wp:extent cx="3107473" cy="3210882"/>
-            <wp:effectExtent l="0" t="0" r="0" b="8890"/>
+          <wp:inline distT="0" distB="0" distL="0" distR="0" wp14:anchorId="1D534E31" wp14:editId="5952DB7E">
+            <wp:extent cx="3567458" cy="3686175"/>
+            <wp:effectExtent l="0" t="0" r="0" b="0"/>
             <wp:docPr id="1720444784" name="Picture 1" descr="A screenshot of a computer&#10;&#10;Description automatically generated"/>
             <wp:cNvGraphicFramePr>
               <a:graphicFrameLocks xmlns:a="http://schemas.openxmlformats.org/drawingml/2006/main" noChangeAspect="1"/>
@@ -16809,7 +16834,7 @@
                   <pic:spPr>
                     <a:xfrm>
                       <a:off x="0" y="0"/>
-                      <a:ext cx="3125364" cy="3229369"/>
+                      <a:ext cx="3595059" cy="3714695"/>
                     </a:xfrm>
                     <a:prstGeom prst="rect">
                       <a:avLst/>
@@ -16826,8 +16851,8 @@
       <w:pPr>
         <w:pStyle w:val="Caption"/>
       </w:pPr>
-      <w:bookmarkStart w:id="116" w:name="_Ref160968272"/>
-      <w:bookmarkStart w:id="117" w:name="_Toc161152544"/>
+      <w:bookmarkStart w:id="118" w:name="_Ref160968272"/>
+      <w:bookmarkStart w:id="119" w:name="_Toc161152544"/>
       <w:r>
         <w:t xml:space="preserve">Figure </w:t>
       </w:r>
@@ -16852,7 +16877,7 @@
         </w:rPr>
         <w:fldChar w:fldCharType="end"/>
       </w:r>
-      <w:bookmarkEnd w:id="116"/>
+      <w:bookmarkEnd w:id="118"/>
       <w:r>
         <w:t xml:space="preserve"> An early mock-up design for the </w:t>
       </w:r>
@@ -16860,7 +16885,7 @@
       <w:r>
         <w:t>GUI</w:t>
       </w:r>
-      <w:bookmarkEnd w:id="117"/>
+      <w:bookmarkEnd w:id="119"/>
       <w:proofErr w:type="gramEnd"/>
     </w:p>
     <w:p>
@@ -17035,8 +17060,8 @@
       <w:pPr>
         <w:pStyle w:val="Caption"/>
       </w:pPr>
-      <w:bookmarkStart w:id="118" w:name="_Ref160974027"/>
-      <w:bookmarkStart w:id="119" w:name="_Toc161152545"/>
+      <w:bookmarkStart w:id="120" w:name="_Ref160974027"/>
+      <w:bookmarkStart w:id="121" w:name="_Toc161152545"/>
       <w:r>
         <w:t xml:space="preserve">Figure </w:t>
       </w:r>
@@ -17061,7 +17086,7 @@
         </w:rPr>
         <w:fldChar w:fldCharType="end"/>
       </w:r>
-      <w:bookmarkEnd w:id="118"/>
+      <w:bookmarkEnd w:id="120"/>
       <w:r>
         <w:t xml:space="preserve"> A high-fidelity prototype of the user interface provided with the </w:t>
       </w:r>
@@ -17069,7 +17094,7 @@
       <w:r>
         <w:t>GUI</w:t>
       </w:r>
-      <w:bookmarkEnd w:id="119"/>
+      <w:bookmarkEnd w:id="121"/>
       <w:proofErr w:type="gramEnd"/>
     </w:p>
     <w:p>
@@ -17184,8 +17209,8 @@
       <w:pPr>
         <w:pStyle w:val="Caption"/>
       </w:pPr>
-      <w:bookmarkStart w:id="120" w:name="_Ref161150576"/>
-      <w:bookmarkStart w:id="121" w:name="_Toc161152546"/>
+      <w:bookmarkStart w:id="122" w:name="_Ref161150576"/>
+      <w:bookmarkStart w:id="123" w:name="_Toc161152546"/>
       <w:r>
         <w:t xml:space="preserve">Figure </w:t>
       </w:r>
@@ -17210,21 +17235,21 @@
         </w:rPr>
         <w:fldChar w:fldCharType="end"/>
       </w:r>
-      <w:bookmarkEnd w:id="120"/>
+      <w:bookmarkEnd w:id="122"/>
       <w:r>
         <w:t xml:space="preserve"> The configuration settings for EnigmaPlus within the GUI</w:t>
       </w:r>
-      <w:bookmarkEnd w:id="121"/>
+      <w:bookmarkEnd w:id="123"/>
     </w:p>
     <w:p>
       <w:pPr>
         <w:pStyle w:val="Heading3"/>
       </w:pPr>
-      <w:bookmarkStart w:id="122" w:name="_Toc161302951"/>
+      <w:bookmarkStart w:id="124" w:name="_Toc161302951"/>
       <w:r>
         <w:t>Model-View-Controller Architecture</w:t>
       </w:r>
-      <w:bookmarkEnd w:id="122"/>
+      <w:bookmarkEnd w:id="124"/>
     </w:p>
     <w:p>
       <w:pPr>
@@ -17411,8 +17436,8 @@
           <w:lang w:val="en-US"/>
         </w:rPr>
       </w:pPr>
-      <w:bookmarkStart w:id="123" w:name="_Ref160975626"/>
-      <w:bookmarkStart w:id="124" w:name="_Toc161152547"/>
+      <w:bookmarkStart w:id="125" w:name="_Ref160975626"/>
+      <w:bookmarkStart w:id="126" w:name="_Toc161152547"/>
       <w:r>
         <w:t xml:space="preserve">Figure </w:t>
       </w:r>
@@ -17437,7 +17462,7 @@
         </w:rPr>
         <w:fldChar w:fldCharType="end"/>
       </w:r>
-      <w:bookmarkEnd w:id="123"/>
+      <w:bookmarkEnd w:id="125"/>
       <w:r>
         <w:t xml:space="preserve"> The MVC architecture applied to this </w:t>
       </w:r>
@@ -17445,7 +17470,7 @@
       <w:r>
         <w:t>project</w:t>
       </w:r>
-      <w:bookmarkEnd w:id="124"/>
+      <w:bookmarkEnd w:id="126"/>
       <w:proofErr w:type="gramEnd"/>
     </w:p>
     <w:p>
@@ -17455,14 +17480,14 @@
           <w:lang w:val="en-GB"/>
         </w:rPr>
       </w:pPr>
-      <w:bookmarkStart w:id="125" w:name="_Toc161302952"/>
+      <w:bookmarkStart w:id="127" w:name="_Toc161302952"/>
       <w:r>
         <w:rPr>
           <w:lang w:val="en-GB"/>
         </w:rPr>
         <w:t>Visualisation</w:t>
       </w:r>
-      <w:bookmarkEnd w:id="125"/>
+      <w:bookmarkEnd w:id="127"/>
     </w:p>
     <w:p>
       <w:r>
@@ -17659,8 +17684,8 @@
       <w:pPr>
         <w:pStyle w:val="Caption"/>
       </w:pPr>
-      <w:bookmarkStart w:id="126" w:name="_Ref160976903"/>
-      <w:bookmarkStart w:id="127" w:name="_Toc161152548"/>
+      <w:bookmarkStart w:id="128" w:name="_Ref160976903"/>
+      <w:bookmarkStart w:id="129" w:name="_Toc161152548"/>
       <w:r>
         <w:t xml:space="preserve">Figure </w:t>
       </w:r>
@@ -17685,7 +17710,7 @@
         </w:rPr>
         <w:fldChar w:fldCharType="end"/>
       </w:r>
-      <w:bookmarkEnd w:id="126"/>
+      <w:bookmarkEnd w:id="128"/>
       <w:r>
         <w:t xml:space="preserve"> </w:t>
       </w:r>
@@ -17696,7 +17721,7 @@
       <w:r>
         <w:t>tab</w:t>
       </w:r>
-      <w:bookmarkEnd w:id="127"/>
+      <w:bookmarkEnd w:id="129"/>
       <w:proofErr w:type="gramEnd"/>
     </w:p>
     <w:p>
@@ -17973,8 +17998,8 @@
       <w:pPr>
         <w:pStyle w:val="Caption"/>
       </w:pPr>
-      <w:bookmarkStart w:id="128" w:name="_Ref161152424"/>
-      <w:bookmarkStart w:id="129" w:name="_Toc161152549"/>
+      <w:bookmarkStart w:id="130" w:name="_Ref161152424"/>
+      <w:bookmarkStart w:id="131" w:name="_Toc161152549"/>
       <w:r>
         <w:t xml:space="preserve">Figure </w:t>
       </w:r>
@@ -17999,7 +18024,7 @@
         </w:rPr>
         <w:fldChar w:fldCharType="end"/>
       </w:r>
-      <w:bookmarkEnd w:id="128"/>
+      <w:bookmarkEnd w:id="130"/>
       <w:r>
         <w:t xml:space="preserve"> A mock-up example of the diagram that should be generated by the visualisation </w:t>
       </w:r>
@@ -18007,7 +18032,7 @@
       <w:r>
         <w:t>tool</w:t>
       </w:r>
-      <w:bookmarkEnd w:id="129"/>
+      <w:bookmarkEnd w:id="131"/>
       <w:proofErr w:type="gramEnd"/>
     </w:p>
     <w:p>
@@ -18022,11 +18047,11 @@
           <w:lang w:val="en-GB"/>
         </w:rPr>
       </w:pPr>
-      <w:bookmarkStart w:id="130" w:name="_Toc154920753"/>
-      <w:bookmarkStart w:id="131" w:name="_Ref161151006"/>
-      <w:bookmarkStart w:id="132" w:name="_Ref161151011"/>
-      <w:bookmarkStart w:id="133" w:name="_Ref161217958"/>
-      <w:bookmarkStart w:id="134" w:name="_Toc161302953"/>
+      <w:bookmarkStart w:id="132" w:name="_Toc154920753"/>
+      <w:bookmarkStart w:id="133" w:name="_Ref161151006"/>
+      <w:bookmarkStart w:id="134" w:name="_Ref161151011"/>
+      <w:bookmarkStart w:id="135" w:name="_Ref161217958"/>
+      <w:bookmarkStart w:id="136" w:name="_Toc161302953"/>
       <w:r>
         <w:rPr>
           <w:lang w:val="en-GB"/>
@@ -18034,25 +18059,231 @@
         <w:lastRenderedPageBreak/>
         <w:t>Results</w:t>
       </w:r>
-      <w:bookmarkEnd w:id="130"/>
-      <w:bookmarkEnd w:id="131"/>
       <w:bookmarkEnd w:id="132"/>
       <w:bookmarkEnd w:id="133"/>
       <w:bookmarkEnd w:id="134"/>
-    </w:p>
-    <w:p>
-      <w:pPr>
+      <w:bookmarkEnd w:id="135"/>
+      <w:bookmarkEnd w:id="136"/>
+    </w:p>
+    <w:p>
+      <w:r>
+        <w:t>This chapter presents the results of the project focussing on the accuracy and strength of both Enigma models as well as demonstrating the finished product of the two applications developed within this project.</w:t>
+      </w:r>
+    </w:p>
+    <w:p>
+      <w:pPr>
+        <w:pStyle w:val="Heading2"/>
+      </w:pPr>
+      <w:r>
+        <w:t xml:space="preserve">Enigma and </w:t>
+      </w:r>
+      <w:r>
+        <w:t>EnigmaPlus</w:t>
+      </w:r>
+    </w:p>
+    <w:p>
+      <w:pPr>
+        <w:rPr>
+          <w:lang w:val="en-US"/>
+        </w:rPr>
+      </w:pPr>
+      <w:r>
+        <w:rPr>
+          <w:lang w:val="en-US"/>
+        </w:rPr>
+        <w:t>Both the Enigma and EnigmaPlus models were required to function as expected such that the same key could be used to encode and decode a message. In the case of Enigma, the model also had to reflect the functionality of the real-world machine as best as possible.</w:t>
+      </w:r>
+    </w:p>
+    <w:p>
+      <w:pPr>
+        <w:pStyle w:val="Heading3"/>
+      </w:pPr>
+      <w:r>
+        <w:t>Mo</w:t>
+      </w:r>
+      <w:r>
+        <w:t>del Testing</w:t>
+      </w:r>
+    </w:p>
+    <w:p>
+      <w:pPr>
+        <w:rPr>
+          <w:lang w:val="en-US"/>
+        </w:rPr>
+      </w:pPr>
+      <w:r>
+        <w:rPr>
+          <w:lang w:val="en-US"/>
+        </w:rPr>
+        <w:t xml:space="preserve">The Enigma and EnigmaPlus models were developed alongside unit tests </w:t>
+      </w:r>
+      <w:proofErr w:type="gramStart"/>
+      <w:r>
+        <w:rPr>
+          <w:lang w:val="en-US"/>
+        </w:rPr>
+        <w:t>in order to</w:t>
+      </w:r>
+      <w:proofErr w:type="gramEnd"/>
+      <w:r>
+        <w:rPr>
+          <w:lang w:val="en-US"/>
+        </w:rPr>
+        <w:t xml:space="preserve"> provide a test suite to validate their performance. This suite consisted of 20 different tests which were based on example encryptions processed through products </w:t>
+      </w:r>
+      <w:proofErr w:type="gramStart"/>
+      <w:r>
+        <w:rPr>
+          <w:lang w:val="en-US"/>
+        </w:rPr>
+        <w:t>similar to</w:t>
+      </w:r>
+      <w:proofErr w:type="gramEnd"/>
+      <w:r>
+        <w:rPr>
+          <w:lang w:val="en-US"/>
+        </w:rPr>
+        <w:t xml:space="preserve"> this project</w:t>
+      </w:r>
+      <w:r>
+        <w:rPr>
+          <w:lang w:val="en-US"/>
+        </w:rPr>
+        <w:t>.</w:t>
+      </w:r>
+      <w:r>
+        <w:rPr>
+          <w:lang w:val="en-US"/>
+        </w:rPr>
+        <w:t xml:space="preserve"> The model was developed such that all 20 tests would pass</w:t>
+      </w:r>
+      <w:r>
+        <w:rPr>
+          <w:lang w:val="en-US"/>
+        </w:rPr>
+        <w:t xml:space="preserve">, ensuring that the functional requirements (demonstrated in the test plan within </w:t>
+      </w:r>
+      <w:r>
+        <w:rPr>
+          <w:lang w:val="en-US"/>
+        </w:rPr>
+        <w:fldChar w:fldCharType="begin"/>
+      </w:r>
+      <w:r>
+        <w:rPr>
+          <w:lang w:val="en-US"/>
+        </w:rPr>
+        <w:instrText xml:space="preserve"> REF _Ref161228295 \h </w:instrText>
+      </w:r>
+      <w:r>
+        <w:rPr>
+          <w:lang w:val="en-US"/>
+        </w:rPr>
+      </w:r>
+      <w:r>
+        <w:rPr>
+          <w:lang w:val="en-US"/>
+        </w:rPr>
+        <w:fldChar w:fldCharType="separate"/>
+      </w:r>
+      <w:r>
+        <w:t xml:space="preserve">Table </w:t>
+      </w:r>
+      <w:r>
+        <w:rPr>
+          <w:noProof/>
+        </w:rPr>
+        <w:t>3</w:t>
+      </w:r>
+      <w:r>
+        <w:rPr>
+          <w:lang w:val="en-US"/>
+        </w:rPr>
+        <w:fldChar w:fldCharType="end"/>
+      </w:r>
+      <w:r>
+        <w:rPr>
+          <w:lang w:val="en-US"/>
+        </w:rPr>
+        <w:t>) of both models were met</w:t>
+      </w:r>
+      <w:r>
+        <w:rPr>
+          <w:lang w:val="en-US"/>
+        </w:rPr>
+        <w:t xml:space="preserve">. </w:t>
+      </w:r>
+      <w:r>
+        <w:rPr>
+          <w:lang w:val="en-US"/>
+        </w:rPr>
+        <w:fldChar w:fldCharType="begin"/>
+      </w:r>
+      <w:r>
+        <w:rPr>
+          <w:lang w:val="en-US"/>
+        </w:rPr>
+        <w:instrText xml:space="preserve"> REF _Ref162000587 \h </w:instrText>
+      </w:r>
+      <w:r>
+        <w:rPr>
+          <w:lang w:val="en-US"/>
+        </w:rPr>
+      </w:r>
+      <w:r>
+        <w:rPr>
+          <w:lang w:val="en-US"/>
+        </w:rPr>
+        <w:fldChar w:fldCharType="separate"/>
+      </w:r>
+      <w:r>
+        <w:t xml:space="preserve">Figure </w:t>
+      </w:r>
+      <w:r>
+        <w:rPr>
+          <w:noProof/>
+        </w:rPr>
+        <w:t>21</w:t>
+      </w:r>
+      <w:r>
+        <w:rPr>
+          <w:lang w:val="en-US"/>
+        </w:rPr>
+        <w:fldChar w:fldCharType="end"/>
+      </w:r>
+      <w:r>
+        <w:rPr>
+          <w:lang w:val="en-US"/>
+        </w:rPr>
+        <w:t xml:space="preserve"> </w:t>
+      </w:r>
+      <w:r>
+        <w:rPr>
+          <w:lang w:val="en-US"/>
+        </w:rPr>
+        <w:t xml:space="preserve">shows the test coverage metrics provided by Maven, providing an indication of the </w:t>
+      </w:r>
+      <w:r>
+        <w:rPr>
+          <w:lang w:val="en-US"/>
+        </w:rPr>
+        <w:t>robustness of the models, notably Enigma and EnigmaPlus both exhibit coverage scores over 75%.</w:t>
+      </w:r>
+    </w:p>
+    <w:p>
+      <w:pPr>
+        <w:keepNext/>
         <w:jc w:val="center"/>
       </w:pPr>
       <w:r>
         <w:rPr>
-          <w:noProof/>
+          <w:lang w:val="en-US"/>
         </w:rPr>
         <w:drawing>
-          <wp:inline distT="0" distB="0" distL="0" distR="0" wp14:anchorId="1D861BCC" wp14:editId="31E89B72">
-            <wp:extent cx="4742407" cy="1437013"/>
-            <wp:effectExtent l="0" t="0" r="1270" b="0"/>
-            <wp:docPr id="1243920993" name="Picture 1" descr="A diagram of a graph&#10;&#10;Description automatically generated"/>
+          <wp:inline distT="0" distB="0" distL="0" distR="0" wp14:anchorId="58EAF653" wp14:editId="5AA6FCC1">
+            <wp:extent cx="5731510" cy="2584450"/>
+            <wp:effectExtent l="0" t="0" r="2540" b="6350"/>
+            <wp:docPr id="2105381159" name="Picture 1" descr="A screenshot of a graph&#10;&#10;Description automatically generated"/>
             <wp:cNvGraphicFramePr>
               <a:graphicFrameLocks xmlns:a="http://schemas.openxmlformats.org/drawingml/2006/main" noChangeAspect="1"/>
             </wp:cNvGraphicFramePr>
@@ -18060,7 +18291,7 @@
               <a:graphicData uri="http://schemas.openxmlformats.org/drawingml/2006/picture">
                 <pic:pic xmlns:pic="http://schemas.openxmlformats.org/drawingml/2006/picture">
                   <pic:nvPicPr>
-                    <pic:cNvPr id="1243920993" name="Picture 1" descr="A diagram of a graph&#10;&#10;Description automatically generated"/>
+                    <pic:cNvPr id="2105381159" name="Picture 1" descr="A screenshot of a graph&#10;&#10;Description automatically generated"/>
                     <pic:cNvPicPr/>
                   </pic:nvPicPr>
                   <pic:blipFill>
@@ -18072,7 +18303,7 @@
                   <pic:spPr>
                     <a:xfrm>
                       <a:off x="0" y="0"/>
-                      <a:ext cx="4755561" cy="1440999"/>
+                      <a:ext cx="5731510" cy="2584450"/>
                     </a:xfrm>
                     <a:prstGeom prst="rect">
                       <a:avLst/>
@@ -18084,15 +18315,433 @@
           </wp:inline>
         </w:drawing>
       </w:r>
+    </w:p>
+    <w:p>
+      <w:pPr>
+        <w:pStyle w:val="Caption"/>
+      </w:pPr>
+      <w:bookmarkStart w:id="137" w:name="_Ref162000587"/>
+      <w:r>
+        <w:t xml:space="preserve">Figure </w:t>
+      </w:r>
+      <w:r>
+        <w:fldChar w:fldCharType="begin"/>
+      </w:r>
+      <w:r>
+        <w:instrText xml:space="preserve"> SEQ Figure \* ARABIC </w:instrText>
+      </w:r>
+      <w:r>
+        <w:fldChar w:fldCharType="separate"/>
+      </w:r>
       <w:r>
         <w:rPr>
           <w:noProof/>
         </w:rPr>
+        <w:t>21</w:t>
+      </w:r>
+      <w:r>
+        <w:fldChar w:fldCharType="end"/>
+      </w:r>
+      <w:bookmarkEnd w:id="137"/>
+      <w:r>
+        <w:t xml:space="preserve"> A generated table demonstrating the test coverage of the Enigma </w:t>
+      </w:r>
+      <w:proofErr w:type="gramStart"/>
+      <w:r>
+        <w:t>package</w:t>
+      </w:r>
+      <w:proofErr w:type="gramEnd"/>
+    </w:p>
+    <w:p>
+      <w:pPr>
+        <w:pStyle w:val="Heading3"/>
+      </w:pPr>
+      <w:r>
+        <w:t>Enigma Accuracy</w:t>
+      </w:r>
+    </w:p>
+    <w:p>
+      <w:pPr>
+        <w:rPr>
+          <w:lang w:val="en-US"/>
+        </w:rPr>
+      </w:pPr>
+      <w:r>
+        <w:rPr>
+          <w:lang w:val="en-US"/>
+        </w:rPr>
+        <w:t xml:space="preserve">As </w:t>
+      </w:r>
+      <w:r>
+        <w:rPr>
+          <w:lang w:val="en-US"/>
+        </w:rPr>
+        <w:t>explained</w:t>
+      </w:r>
+      <w:r>
+        <w:rPr>
+          <w:lang w:val="en-US"/>
+        </w:rPr>
+        <w:t xml:space="preserve"> in section </w:t>
+      </w:r>
+      <w:r>
+        <w:rPr>
+          <w:lang w:val="en-US"/>
+        </w:rPr>
+        <w:fldChar w:fldCharType="begin"/>
+      </w:r>
+      <w:r>
+        <w:rPr>
+          <w:lang w:val="en-US"/>
+        </w:rPr>
+        <w:instrText xml:space="preserve"> REF _Ref162001816 \r \h </w:instrText>
+      </w:r>
+      <w:r>
+        <w:rPr>
+          <w:lang w:val="en-US"/>
+        </w:rPr>
+      </w:r>
+      <w:r>
+        <w:rPr>
+          <w:lang w:val="en-US"/>
+        </w:rPr>
+        <w:fldChar w:fldCharType="separate"/>
+      </w:r>
+      <w:r>
+        <w:rPr>
+          <w:lang w:val="en-US"/>
+        </w:rPr>
+        <w:t>4.2.3</w:t>
+      </w:r>
+      <w:r>
+        <w:rPr>
+          <w:lang w:val="en-US"/>
+        </w:rPr>
+        <w:fldChar w:fldCharType="end"/>
+      </w:r>
+      <w:r>
+        <w:rPr>
+          <w:lang w:val="en-US"/>
+        </w:rPr>
+        <w:t xml:space="preserve">, an </w:t>
+      </w:r>
+      <w:r>
+        <w:rPr>
+          <w:lang w:val="en-US"/>
+        </w:rPr>
+        <w:t>example e</w:t>
+      </w:r>
+      <w:r>
+        <w:rPr>
+          <w:lang w:val="en-US"/>
+        </w:rPr>
+        <w:t xml:space="preserve">ncryption used in the testing was the input string “AAAAA” </w:t>
+      </w:r>
+      <w:r>
+        <w:rPr>
+          <w:lang w:val="en-US"/>
+        </w:rPr>
+        <w:t xml:space="preserve">which was encoded into </w:t>
+      </w:r>
+      <w:r>
+        <w:rPr>
+          <w:lang w:val="en-US"/>
+        </w:rPr>
+        <w:t xml:space="preserve">“BDZGO”. </w:t>
+      </w:r>
+      <w:r>
+        <w:rPr>
+          <w:lang w:val="en-US"/>
+        </w:rPr>
+        <w:fldChar w:fldCharType="begin"/>
+      </w:r>
+      <w:r>
+        <w:rPr>
+          <w:lang w:val="en-US"/>
+        </w:rPr>
+        <w:instrText xml:space="preserve"> REF _Ref162002477 \h </w:instrText>
+      </w:r>
+      <w:r>
+        <w:rPr>
+          <w:lang w:val="en-US"/>
+        </w:rPr>
+      </w:r>
+      <w:r>
+        <w:rPr>
+          <w:lang w:val="en-US"/>
+        </w:rPr>
+        <w:fldChar w:fldCharType="separate"/>
+      </w:r>
+      <w:r>
+        <w:t xml:space="preserve">Figure </w:t>
+      </w:r>
+      <w:r>
+        <w:rPr>
+          <w:noProof/>
+        </w:rPr>
+        <w:t>22</w:t>
+      </w:r>
+      <w:r>
+        <w:rPr>
+          <w:lang w:val="en-US"/>
+        </w:rPr>
+        <w:fldChar w:fldCharType="end"/>
+      </w:r>
+      <w:r>
+        <w:rPr>
+          <w:lang w:val="en-US"/>
+        </w:rPr>
+        <w:t xml:space="preserve"> </w:t>
+      </w:r>
+      <w:r>
+        <w:rPr>
+          <w:lang w:val="en-US"/>
+        </w:rPr>
+        <w:t xml:space="preserve">show a collection of screenshots demonstrating the example encryption taking place whilst using the </w:t>
+      </w:r>
+      <w:proofErr w:type="spellStart"/>
+      <w:r>
+        <w:rPr>
+          <w:lang w:val="en-US"/>
+        </w:rPr>
+        <w:t>Cryptii</w:t>
+      </w:r>
+      <w:proofErr w:type="spellEnd"/>
+      <w:r>
+        <w:rPr>
+          <w:lang w:val="en-US"/>
+        </w:rPr>
+        <w:t xml:space="preserve"> </w:t>
+      </w:r>
+      <w:sdt>
+        <w:sdtPr>
+          <w:rPr>
+            <w:lang w:val="en-US"/>
+          </w:rPr>
+          <w:id w:val="-537670010"/>
+          <w:citation/>
+        </w:sdtPr>
+        <w:sdtContent>
+          <w:r>
+            <w:rPr>
+              <w:lang w:val="en-US"/>
+            </w:rPr>
+            <w:fldChar w:fldCharType="begin"/>
+          </w:r>
+          <w:r>
+            <w:instrText xml:space="preserve"> CITATION Cry24 \l 2057 </w:instrText>
+          </w:r>
+          <w:r>
+            <w:rPr>
+              <w:lang w:val="en-US"/>
+            </w:rPr>
+            <w:fldChar w:fldCharType="separate"/>
+          </w:r>
+          <w:r>
+            <w:rPr>
+              <w:noProof/>
+            </w:rPr>
+            <w:t>(Enigma n.d.)</w:t>
+          </w:r>
+          <w:r>
+            <w:rPr>
+              <w:lang w:val="en-US"/>
+            </w:rPr>
+            <w:fldChar w:fldCharType="end"/>
+          </w:r>
+        </w:sdtContent>
+      </w:sdt>
+      <w:r>
+        <w:rPr>
+          <w:lang w:val="en-US"/>
+        </w:rPr>
+        <w:t xml:space="preserve"> </w:t>
+      </w:r>
+      <w:r>
+        <w:rPr>
+          <w:lang w:val="en-US"/>
+        </w:rPr>
+        <w:t xml:space="preserve">Enigma web application. </w:t>
+      </w:r>
+      <w:r>
+        <w:rPr>
+          <w:lang w:val="en-US"/>
+        </w:rPr>
+        <w:fldChar w:fldCharType="begin"/>
+      </w:r>
+      <w:r>
+        <w:rPr>
+          <w:lang w:val="en-US"/>
+        </w:rPr>
+        <w:instrText xml:space="preserve"> REF _Ref162002484 \h </w:instrText>
+      </w:r>
+      <w:r>
+        <w:rPr>
+          <w:lang w:val="en-US"/>
+        </w:rPr>
+      </w:r>
+      <w:r>
+        <w:rPr>
+          <w:lang w:val="en-US"/>
+        </w:rPr>
+        <w:fldChar w:fldCharType="separate"/>
+      </w:r>
+      <w:r>
+        <w:t xml:space="preserve">Figure </w:t>
+      </w:r>
+      <w:r>
+        <w:rPr>
+          <w:noProof/>
+        </w:rPr>
+        <w:t>23</w:t>
+      </w:r>
+      <w:r>
+        <w:rPr>
+          <w:lang w:val="en-US"/>
+        </w:rPr>
+        <w:fldChar w:fldCharType="end"/>
+      </w:r>
+      <w:r>
+        <w:rPr>
+          <w:lang w:val="en-US"/>
+        </w:rPr>
+        <w:t xml:space="preserve"> </w:t>
+      </w:r>
+      <w:r>
+        <w:rPr>
+          <w:lang w:val="en-US"/>
+        </w:rPr>
+        <w:t>provides the input and output of the same encryption taking place using the Enigma Emulator</w:t>
+      </w:r>
+      <w:r>
+        <w:rPr>
+          <w:lang w:val="en-US"/>
+        </w:rPr>
+        <w:t xml:space="preserve"> </w:t>
+      </w:r>
+      <w:sdt>
+        <w:sdtPr>
+          <w:rPr>
+            <w:lang w:val="en-US"/>
+          </w:rPr>
+          <w:id w:val="1235979175"/>
+          <w:citation/>
+        </w:sdtPr>
+        <w:sdtContent>
+          <w:r>
+            <w:rPr>
+              <w:lang w:val="en-US"/>
+            </w:rPr>
+            <w:fldChar w:fldCharType="begin"/>
+          </w:r>
+          <w:r>
+            <w:instrText xml:space="preserve"> CITATION Eni241 \l 2057 </w:instrText>
+          </w:r>
+          <w:r>
+            <w:rPr>
+              <w:lang w:val="en-US"/>
+            </w:rPr>
+            <w:fldChar w:fldCharType="separate"/>
+          </w:r>
+          <w:r>
+            <w:rPr>
+              <w:noProof/>
+            </w:rPr>
+            <w:t>(Enigma Machine Emulator n.d.)</w:t>
+          </w:r>
+          <w:r>
+            <w:rPr>
+              <w:lang w:val="en-US"/>
+            </w:rPr>
+            <w:fldChar w:fldCharType="end"/>
+          </w:r>
+        </w:sdtContent>
+      </w:sdt>
+      <w:r>
+        <w:rPr>
+          <w:lang w:val="en-US"/>
+        </w:rPr>
+        <w:t xml:space="preserve">.These two examples can then be compared to the output produced by the CLI </w:t>
+      </w:r>
+      <w:r>
+        <w:rPr>
+          <w:lang w:val="en-US"/>
+        </w:rPr>
+        <w:t xml:space="preserve">(see </w:t>
+      </w:r>
+      <w:r>
+        <w:rPr>
+          <w:lang w:val="en-US"/>
+        </w:rPr>
+        <w:fldChar w:fldCharType="begin"/>
+      </w:r>
+      <w:r>
+        <w:rPr>
+          <w:lang w:val="en-US"/>
+        </w:rPr>
+        <w:instrText xml:space="preserve"> REF _Ref162002551 \h </w:instrText>
+      </w:r>
+      <w:r>
+        <w:rPr>
+          <w:lang w:val="en-US"/>
+        </w:rPr>
+      </w:r>
+      <w:r>
+        <w:rPr>
+          <w:lang w:val="en-US"/>
+        </w:rPr>
+        <w:fldChar w:fldCharType="separate"/>
+      </w:r>
+      <w:r>
+        <w:t xml:space="preserve">Figure </w:t>
+      </w:r>
+      <w:r>
+        <w:rPr>
+          <w:noProof/>
+        </w:rPr>
+        <w:t>24</w:t>
+      </w:r>
+      <w:r>
+        <w:rPr>
+          <w:lang w:val="en-US"/>
+        </w:rPr>
+        <w:fldChar w:fldCharType="end"/>
+      </w:r>
+      <w:r>
+        <w:rPr>
+          <w:lang w:val="en-US"/>
+        </w:rPr>
+        <w:t xml:space="preserve"> below) showing that the Enigma model’s output is a match to the others.</w:t>
+      </w:r>
+    </w:p>
+    <w:p>
+      <w:pPr>
+        <w:rPr>
+          <w:lang w:val="en-US"/>
+        </w:rPr>
+      </w:pPr>
+      <w:r>
+        <w:rPr>
+          <w:lang w:val="en-US"/>
+        </w:rPr>
+        <w:br w:type="page"/>
+      </w:r>
+    </w:p>
+    <w:p>
+      <w:pPr>
+        <w:keepNext/>
+        <w:jc w:val="center"/>
+      </w:pPr>
+      <w:r>
+        <w:rPr>
+          <w:lang w:val="en-US"/>
+        </w:rPr>
+        <w:lastRenderedPageBreak/>
         <w:drawing>
-          <wp:inline distT="0" distB="0" distL="0" distR="0" wp14:anchorId="11B7B296" wp14:editId="6CA77A24">
-            <wp:extent cx="4720466" cy="1432980"/>
-            <wp:effectExtent l="0" t="0" r="4445" b="0"/>
-            <wp:docPr id="1688125644" name="Picture 1" descr="A diagram of a graph&#10;&#10;Description automatically generated"/>
+          <wp:inline distT="0" distB="0" distL="0" distR="0" wp14:anchorId="753D3844" wp14:editId="50595C5A">
+            <wp:extent cx="1695450" cy="2735961"/>
+            <wp:effectExtent l="0" t="0" r="0" b="7620"/>
+            <wp:docPr id="1906485725" name="Picture 1" descr="A screenshot of a computer&#10;&#10;Description automatically generated"/>
             <wp:cNvGraphicFramePr>
               <a:graphicFrameLocks xmlns:a="http://schemas.openxmlformats.org/drawingml/2006/main" noChangeAspect="1"/>
             </wp:cNvGraphicFramePr>
@@ -18100,7 +18749,7 @@
               <a:graphicData uri="http://schemas.openxmlformats.org/drawingml/2006/picture">
                 <pic:pic xmlns:pic="http://schemas.openxmlformats.org/drawingml/2006/picture">
                   <pic:nvPicPr>
-                    <pic:cNvPr id="1688125644" name="Picture 1" descr="A diagram of a graph&#10;&#10;Description automatically generated"/>
+                    <pic:cNvPr id="1906485725" name="Picture 1" descr="A screenshot of a computer&#10;&#10;Description automatically generated"/>
                     <pic:cNvPicPr/>
                   </pic:nvPicPr>
                   <pic:blipFill>
@@ -18112,7 +18761,7 @@
                   <pic:spPr>
                     <a:xfrm>
                       <a:off x="0" y="0"/>
-                      <a:ext cx="4736965" cy="1437988"/>
+                      <a:ext cx="1710678" cy="2760534"/>
                     </a:xfrm>
                     <a:prstGeom prst="rect">
                       <a:avLst/>
@@ -18124,6 +18773,844 @@
           </wp:inline>
         </w:drawing>
       </w:r>
+      <w:r>
+        <w:rPr>
+          <w:lang w:val="en-US"/>
+        </w:rPr>
+        <w:drawing>
+          <wp:inline distT="0" distB="0" distL="0" distR="0" wp14:anchorId="6C2C3204" wp14:editId="6599825E">
+            <wp:extent cx="1600200" cy="954082"/>
+            <wp:effectExtent l="0" t="0" r="0" b="0"/>
+            <wp:docPr id="877201368" name="Picture 1" descr="A close-up of a computer screen&#10;&#10;Description automatically generated"/>
+            <wp:cNvGraphicFramePr>
+              <a:graphicFrameLocks xmlns:a="http://schemas.openxmlformats.org/drawingml/2006/main" noChangeAspect="1"/>
+            </wp:cNvGraphicFramePr>
+            <a:graphic xmlns:a="http://schemas.openxmlformats.org/drawingml/2006/main">
+              <a:graphicData uri="http://schemas.openxmlformats.org/drawingml/2006/picture">
+                <pic:pic xmlns:pic="http://schemas.openxmlformats.org/drawingml/2006/picture">
+                  <pic:nvPicPr>
+                    <pic:cNvPr id="877201368" name="Picture 1" descr="A close-up of a computer screen&#10;&#10;Description automatically generated"/>
+                    <pic:cNvPicPr/>
+                  </pic:nvPicPr>
+                  <pic:blipFill>
+                    <a:blip r:embed="rId31"/>
+                    <a:stretch>
+                      <a:fillRect/>
+                    </a:stretch>
+                  </pic:blipFill>
+                  <pic:spPr>
+                    <a:xfrm>
+                      <a:off x="0" y="0"/>
+                      <a:ext cx="1609221" cy="959461"/>
+                    </a:xfrm>
+                    <a:prstGeom prst="rect">
+                      <a:avLst/>
+                    </a:prstGeom>
+                  </pic:spPr>
+                </pic:pic>
+              </a:graphicData>
+            </a:graphic>
+          </wp:inline>
+        </w:drawing>
+      </w:r>
+      <w:r>
+        <w:rPr>
+          <w:lang w:val="en-US"/>
+        </w:rPr>
+        <w:drawing>
+          <wp:inline distT="0" distB="0" distL="0" distR="0" wp14:anchorId="5600C0A5" wp14:editId="0F8DC65A">
+            <wp:extent cx="1666875" cy="989707"/>
+            <wp:effectExtent l="0" t="0" r="0" b="1270"/>
+            <wp:docPr id="2130454315" name="Picture 1" descr="A close-up of a computer screen&#10;&#10;Description automatically generated"/>
+            <wp:cNvGraphicFramePr>
+              <a:graphicFrameLocks xmlns:a="http://schemas.openxmlformats.org/drawingml/2006/main" noChangeAspect="1"/>
+            </wp:cNvGraphicFramePr>
+            <a:graphic xmlns:a="http://schemas.openxmlformats.org/drawingml/2006/main">
+              <a:graphicData uri="http://schemas.openxmlformats.org/drawingml/2006/picture">
+                <pic:pic xmlns:pic="http://schemas.openxmlformats.org/drawingml/2006/picture">
+                  <pic:nvPicPr>
+                    <pic:cNvPr id="2130454315" name="Picture 1" descr="A close-up of a computer screen&#10;&#10;Description automatically generated"/>
+                    <pic:cNvPicPr/>
+                  </pic:nvPicPr>
+                  <pic:blipFill>
+                    <a:blip r:embed="rId32"/>
+                    <a:stretch>
+                      <a:fillRect/>
+                    </a:stretch>
+                  </pic:blipFill>
+                  <pic:spPr>
+                    <a:xfrm>
+                      <a:off x="0" y="0"/>
+                      <a:ext cx="1671301" cy="992335"/>
+                    </a:xfrm>
+                    <a:prstGeom prst="rect">
+                      <a:avLst/>
+                    </a:prstGeom>
+                  </pic:spPr>
+                </pic:pic>
+              </a:graphicData>
+            </a:graphic>
+          </wp:inline>
+        </w:drawing>
+      </w:r>
+    </w:p>
+    <w:p>
+      <w:pPr>
+        <w:pStyle w:val="Caption"/>
+      </w:pPr>
+      <w:bookmarkStart w:id="138" w:name="_Ref162002477"/>
+      <w:r>
+        <w:t xml:space="preserve">Figure </w:t>
+      </w:r>
+      <w:r>
+        <w:fldChar w:fldCharType="begin"/>
+      </w:r>
+      <w:r>
+        <w:instrText xml:space="preserve"> SEQ Figure \* ARABIC </w:instrText>
+      </w:r>
+      <w:r>
+        <w:fldChar w:fldCharType="separate"/>
+      </w:r>
+      <w:r>
+        <w:rPr>
+          <w:noProof/>
+        </w:rPr>
+        <w:t>22</w:t>
+      </w:r>
+      <w:r>
+        <w:fldChar w:fldCharType="end"/>
+      </w:r>
+      <w:bookmarkEnd w:id="138"/>
+      <w:r>
+        <w:t xml:space="preserve"> A collection of screenshots to show </w:t>
+      </w:r>
+      <w:r>
+        <w:t xml:space="preserve">the “AAAAA” </w:t>
+      </w:r>
+      <w:r>
+        <w:t xml:space="preserve">encryption using the Enigma model on </w:t>
+      </w:r>
+      <w:proofErr w:type="spellStart"/>
+      <w:r>
+        <w:t>Cryptii</w:t>
+      </w:r>
+      <w:proofErr w:type="spellEnd"/>
+      <w:r>
+        <w:t xml:space="preserve"> </w:t>
+      </w:r>
+      <w:sdt>
+        <w:sdtPr>
+          <w:id w:val="1964385815"/>
+          <w:citation/>
+        </w:sdtPr>
+        <w:sdtContent>
+          <w:r>
+            <w:fldChar w:fldCharType="begin"/>
+          </w:r>
+          <w:r>
+            <w:instrText xml:space="preserve"> CITATION Cry24 \l 2057 </w:instrText>
+          </w:r>
+          <w:r>
+            <w:fldChar w:fldCharType="separate"/>
+          </w:r>
+          <w:r>
+            <w:rPr>
+              <w:noProof/>
+            </w:rPr>
+            <w:t>(Enigma n.d.)</w:t>
+          </w:r>
+          <w:r>
+            <w:fldChar w:fldCharType="end"/>
+          </w:r>
+        </w:sdtContent>
+      </w:sdt>
+    </w:p>
+    <w:p>
+      <w:pPr>
+        <w:keepNext/>
+        <w:jc w:val="center"/>
+      </w:pPr>
+      <w:r>
+        <w:rPr>
+          <w:lang w:val="en-US"/>
+        </w:rPr>
+        <w:drawing>
+          <wp:inline distT="0" distB="0" distL="0" distR="0" wp14:anchorId="354CEE00" wp14:editId="06F67BAF">
+            <wp:extent cx="4769485" cy="2058710"/>
+            <wp:effectExtent l="0" t="0" r="0" b="0"/>
+            <wp:docPr id="1575168436" name="Picture 1" descr="A book with text on it&#10;&#10;Description automatically generated"/>
+            <wp:cNvGraphicFramePr>
+              <a:graphicFrameLocks xmlns:a="http://schemas.openxmlformats.org/drawingml/2006/main" noChangeAspect="1"/>
+            </wp:cNvGraphicFramePr>
+            <a:graphic xmlns:a="http://schemas.openxmlformats.org/drawingml/2006/main">
+              <a:graphicData uri="http://schemas.openxmlformats.org/drawingml/2006/picture">
+                <pic:pic xmlns:pic="http://schemas.openxmlformats.org/drawingml/2006/picture">
+                  <pic:nvPicPr>
+                    <pic:cNvPr id="1575168436" name="Picture 1" descr="A book with text on it&#10;&#10;Description automatically generated"/>
+                    <pic:cNvPicPr/>
+                  </pic:nvPicPr>
+                  <pic:blipFill>
+                    <a:blip r:embed="rId33"/>
+                    <a:stretch>
+                      <a:fillRect/>
+                    </a:stretch>
+                  </pic:blipFill>
+                  <pic:spPr>
+                    <a:xfrm>
+                      <a:off x="0" y="0"/>
+                      <a:ext cx="4785955" cy="2065819"/>
+                    </a:xfrm>
+                    <a:prstGeom prst="rect">
+                      <a:avLst/>
+                    </a:prstGeom>
+                  </pic:spPr>
+                </pic:pic>
+              </a:graphicData>
+            </a:graphic>
+          </wp:inline>
+        </w:drawing>
+      </w:r>
+    </w:p>
+    <w:p>
+      <w:pPr>
+        <w:pStyle w:val="Caption"/>
+      </w:pPr>
+      <w:bookmarkStart w:id="139" w:name="_Ref162002484"/>
+      <w:r>
+        <w:t xml:space="preserve">Figure </w:t>
+      </w:r>
+      <w:r>
+        <w:fldChar w:fldCharType="begin"/>
+      </w:r>
+      <w:r>
+        <w:instrText xml:space="preserve"> SEQ Figure \* ARABIC </w:instrText>
+      </w:r>
+      <w:r>
+        <w:fldChar w:fldCharType="separate"/>
+      </w:r>
+      <w:r>
+        <w:rPr>
+          <w:noProof/>
+        </w:rPr>
+        <w:t>23</w:t>
+      </w:r>
+      <w:r>
+        <w:fldChar w:fldCharType="end"/>
+      </w:r>
+      <w:bookmarkEnd w:id="139"/>
+      <w:r>
+        <w:t xml:space="preserve"> </w:t>
+      </w:r>
+      <w:r>
+        <w:t xml:space="preserve">A screenshot of the Enigma Emulator </w:t>
+      </w:r>
+      <w:sdt>
+        <w:sdtPr>
+          <w:id w:val="311217310"/>
+          <w:citation/>
+        </w:sdtPr>
+        <w:sdtContent>
+          <w:r>
+            <w:fldChar w:fldCharType="begin"/>
+          </w:r>
+          <w:r>
+            <w:instrText xml:space="preserve"> CITATION Eni241 \l 2057 </w:instrText>
+          </w:r>
+          <w:r>
+            <w:fldChar w:fldCharType="separate"/>
+          </w:r>
+          <w:r>
+            <w:rPr>
+              <w:noProof/>
+            </w:rPr>
+            <w:t>(Enigma Machine Emulator n.d.)</w:t>
+          </w:r>
+          <w:r>
+            <w:fldChar w:fldCharType="end"/>
+          </w:r>
+        </w:sdtContent>
+      </w:sdt>
+      <w:r>
+        <w:t xml:space="preserve"> </w:t>
+      </w:r>
+      <w:r>
+        <w:t xml:space="preserve">to show the results </w:t>
+      </w:r>
+      <w:r>
+        <w:t xml:space="preserve">of the “AAAAA” </w:t>
+      </w:r>
+      <w:proofErr w:type="gramStart"/>
+      <w:r>
+        <w:t>encryption</w:t>
+      </w:r>
+      <w:proofErr w:type="gramEnd"/>
+    </w:p>
+    <w:p>
+      <w:pPr>
+        <w:keepNext/>
+        <w:jc w:val="center"/>
+      </w:pPr>
+      <w:r>
+        <w:rPr>
+          <w:lang w:val="en-US"/>
+        </w:rPr>
+        <w:drawing>
+          <wp:inline distT="0" distB="0" distL="0" distR="0" wp14:anchorId="303E13DC" wp14:editId="57410A99">
+            <wp:extent cx="3372681" cy="2886075"/>
+            <wp:effectExtent l="0" t="0" r="0" b="0"/>
+            <wp:docPr id="963788473" name="Picture 1" descr="A screenshot of a computer program&#10;&#10;Description automatically generated"/>
+            <wp:cNvGraphicFramePr>
+              <a:graphicFrameLocks xmlns:a="http://schemas.openxmlformats.org/drawingml/2006/main" noChangeAspect="1"/>
+            </wp:cNvGraphicFramePr>
+            <a:graphic xmlns:a="http://schemas.openxmlformats.org/drawingml/2006/main">
+              <a:graphicData uri="http://schemas.openxmlformats.org/drawingml/2006/picture">
+                <pic:pic xmlns:pic="http://schemas.openxmlformats.org/drawingml/2006/picture">
+                  <pic:nvPicPr>
+                    <pic:cNvPr id="963788473" name="Picture 1" descr="A screenshot of a computer program&#10;&#10;Description automatically generated"/>
+                    <pic:cNvPicPr/>
+                  </pic:nvPicPr>
+                  <pic:blipFill>
+                    <a:blip r:embed="rId34"/>
+                    <a:stretch>
+                      <a:fillRect/>
+                    </a:stretch>
+                  </pic:blipFill>
+                  <pic:spPr>
+                    <a:xfrm>
+                      <a:off x="0" y="0"/>
+                      <a:ext cx="3377609" cy="2890292"/>
+                    </a:xfrm>
+                    <a:prstGeom prst="rect">
+                      <a:avLst/>
+                    </a:prstGeom>
+                  </pic:spPr>
+                </pic:pic>
+              </a:graphicData>
+            </a:graphic>
+          </wp:inline>
+        </w:drawing>
+      </w:r>
+    </w:p>
+    <w:p>
+      <w:pPr>
+        <w:pStyle w:val="Caption"/>
+      </w:pPr>
+      <w:bookmarkStart w:id="140" w:name="_Ref162002551"/>
+      <w:r>
+        <w:t xml:space="preserve">Figure </w:t>
+      </w:r>
+      <w:r>
+        <w:fldChar w:fldCharType="begin"/>
+      </w:r>
+      <w:r>
+        <w:instrText xml:space="preserve"> SEQ Figure \* ARABIC </w:instrText>
+      </w:r>
+      <w:r>
+        <w:fldChar w:fldCharType="separate"/>
+      </w:r>
+      <w:r>
+        <w:rPr>
+          <w:noProof/>
+        </w:rPr>
+        <w:t>24</w:t>
+      </w:r>
+      <w:r>
+        <w:fldChar w:fldCharType="end"/>
+      </w:r>
+      <w:bookmarkEnd w:id="140"/>
+      <w:r>
+        <w:t xml:space="preserve"> A screenshot of the CLI output showing the results of the "AAAAA" </w:t>
+      </w:r>
+      <w:proofErr w:type="gramStart"/>
+      <w:r>
+        <w:t>encryption</w:t>
+      </w:r>
+      <w:proofErr w:type="gramEnd"/>
+    </w:p>
+    <w:p>
+      <w:r>
+        <w:lastRenderedPageBreak/>
+        <w:t xml:space="preserve">In addition to comparing similar products, a real, contemporary Enigma message was used from a collection of different messages </w:t>
+      </w:r>
+      <w:sdt>
+        <w:sdtPr>
+          <w:id w:val="-2044748203"/>
+          <w:citation/>
+        </w:sdtPr>
+        <w:sdtContent>
+          <w:r>
+            <w:fldChar w:fldCharType="begin"/>
+          </w:r>
+          <w:r>
+            <w:instrText xml:space="preserve"> CITATION Eni242 \l 2057 </w:instrText>
+          </w:r>
+          <w:r>
+            <w:fldChar w:fldCharType="separate"/>
+          </w:r>
+          <w:r>
+            <w:rPr>
+              <w:noProof/>
+            </w:rPr>
+            <w:t>(Enigma/Sample Messages n.d.)</w:t>
+          </w:r>
+          <w:r>
+            <w:fldChar w:fldCharType="end"/>
+          </w:r>
+        </w:sdtContent>
+      </w:sdt>
+      <w:r>
+        <w:t xml:space="preserve">. </w:t>
+      </w:r>
+      <w:r>
+        <w:t>Due to</w:t>
+      </w:r>
+      <w:r>
+        <w:t xml:space="preserve"> the limited number of messages available, only one could be used for this chapter. </w:t>
+      </w:r>
+      <w:r>
+        <w:fldChar w:fldCharType="begin"/>
+      </w:r>
+      <w:r>
+        <w:instrText xml:space="preserve"> REF _Ref162003822 \h </w:instrText>
+      </w:r>
+      <w:r>
+        <w:fldChar w:fldCharType="separate"/>
+      </w:r>
+      <w:r>
+        <w:t xml:space="preserve">Figure </w:t>
+      </w:r>
+      <w:r>
+        <w:rPr>
+          <w:noProof/>
+        </w:rPr>
+        <w:t>25</w:t>
+      </w:r>
+      <w:r>
+        <w:fldChar w:fldCharType="end"/>
+      </w:r>
+      <w:r>
+        <w:t xml:space="preserve"> shows a screenshot of the web page showing the message, and corresponding settings for this message.</w:t>
+      </w:r>
+      <w:r>
+        <w:t xml:space="preserve"> </w:t>
+      </w:r>
+      <w:r>
+        <w:fldChar w:fldCharType="begin"/>
+      </w:r>
+      <w:r>
+        <w:instrText xml:space="preserve"> REF _Ref162004353 \h </w:instrText>
+      </w:r>
+      <w:r>
+        <w:fldChar w:fldCharType="separate"/>
+      </w:r>
+      <w:r>
+        <w:t xml:space="preserve">Figure </w:t>
+      </w:r>
+      <w:r>
+        <w:rPr>
+          <w:noProof/>
+        </w:rPr>
+        <w:t>26</w:t>
+      </w:r>
+      <w:r>
+        <w:fldChar w:fldCharType="end"/>
+      </w:r>
+      <w:r>
+        <w:t xml:space="preserve"> shows a screenshot of the decryption of the message within the developed CLI.</w:t>
+      </w:r>
+      <w:r>
+        <w:t xml:space="preserve"> Due to arbitrary shorthand and typos, </w:t>
+      </w:r>
+      <w:r>
+        <w:t>the message looks illegible, however with some additional processing, the message translates to “</w:t>
+      </w:r>
+      <w:r>
+        <w:rPr>
+          <w:b/>
+          <w:bCs/>
+        </w:rPr>
+        <w:t>FEINDLICHE INFANTERIE KOLONNE BEOBACHTET. ANFANG SUEDAUSGANG BAERWALDE ENDE DREIKM OSTWAERTS NEUSTADT</w:t>
+      </w:r>
+      <w:r>
+        <w:t>”</w:t>
+      </w:r>
+      <w:r>
+        <w:t xml:space="preserve"> which again translates to English for “</w:t>
+      </w:r>
+      <w:r>
+        <w:rPr>
+          <w:b/>
+          <w:bCs/>
+        </w:rPr>
+        <w:t>ENEMY INFANTRY COLUMN OBSERVED. BEGINNING SOUTH EXIT BAERWALDE END THREE KILOMETERS EAST NEUSTADT</w:t>
+      </w:r>
+      <w:r>
+        <w:t xml:space="preserve">” </w:t>
+      </w:r>
+      <w:sdt>
+        <w:sdtPr>
+          <w:id w:val="476576255"/>
+          <w:citation/>
+        </w:sdtPr>
+        <w:sdtContent>
+          <w:r>
+            <w:fldChar w:fldCharType="begin"/>
+          </w:r>
+          <w:r>
+            <w:instrText xml:space="preserve"> CITATION Eni243 \l 2057 </w:instrText>
+          </w:r>
+          <w:r>
+            <w:fldChar w:fldCharType="separate"/>
+          </w:r>
+          <w:r>
+            <w:rPr>
+              <w:noProof/>
+            </w:rPr>
+            <w:t>(Enigma/Sample Decrypts n.d.)</w:t>
+          </w:r>
+          <w:r>
+            <w:fldChar w:fldCharType="end"/>
+          </w:r>
+        </w:sdtContent>
+      </w:sdt>
+      <w:r>
+        <w:t>.</w:t>
+      </w:r>
+    </w:p>
+    <w:p>
+      <w:pPr>
+        <w:jc w:val="center"/>
+      </w:pPr>
+      <w:r>
+        <w:drawing>
+          <wp:inline distT="0" distB="0" distL="0" distR="0" wp14:anchorId="632B8A44" wp14:editId="18644B31">
+            <wp:extent cx="3648584" cy="1371791"/>
+            <wp:effectExtent l="0" t="0" r="9525" b="0"/>
+            <wp:docPr id="965356925" name="Picture 1" descr="A white rectangular box with black text&#10;&#10;Description automatically generated"/>
+            <wp:cNvGraphicFramePr>
+              <a:graphicFrameLocks xmlns:a="http://schemas.openxmlformats.org/drawingml/2006/main" noChangeAspect="1"/>
+            </wp:cNvGraphicFramePr>
+            <a:graphic xmlns:a="http://schemas.openxmlformats.org/drawingml/2006/main">
+              <a:graphicData uri="http://schemas.openxmlformats.org/drawingml/2006/picture">
+                <pic:pic xmlns:pic="http://schemas.openxmlformats.org/drawingml/2006/picture">
+                  <pic:nvPicPr>
+                    <pic:cNvPr id="965356925" name="Picture 1" descr="A white rectangular box with black text&#10;&#10;Description automatically generated"/>
+                    <pic:cNvPicPr/>
+                  </pic:nvPicPr>
+                  <pic:blipFill>
+                    <a:blip r:embed="rId35"/>
+                    <a:stretch>
+                      <a:fillRect/>
+                    </a:stretch>
+                  </pic:blipFill>
+                  <pic:spPr>
+                    <a:xfrm>
+                      <a:off x="0" y="0"/>
+                      <a:ext cx="3648584" cy="1371791"/>
+                    </a:xfrm>
+                    <a:prstGeom prst="rect">
+                      <a:avLst/>
+                    </a:prstGeom>
+                  </pic:spPr>
+                </pic:pic>
+              </a:graphicData>
+            </a:graphic>
+          </wp:inline>
+        </w:drawing>
+      </w:r>
+      <w:r>
+        <w:t>.</w:t>
+      </w:r>
+    </w:p>
+    <w:p>
+      <w:pPr>
+        <w:jc w:val="center"/>
+      </w:pPr>
+      <w:r>
+        <w:drawing>
+          <wp:inline distT="0" distB="0" distL="0" distR="0" wp14:anchorId="755F351A" wp14:editId="13AE8019">
+            <wp:extent cx="5283835" cy="590670"/>
+            <wp:effectExtent l="0" t="0" r="0" b="0"/>
+            <wp:docPr id="230924668" name="Picture 1" descr="A black and white text&#10;&#10;Description automatically generated"/>
+            <wp:cNvGraphicFramePr>
+              <a:graphicFrameLocks xmlns:a="http://schemas.openxmlformats.org/drawingml/2006/main" noChangeAspect="1"/>
+            </wp:cNvGraphicFramePr>
+            <a:graphic xmlns:a="http://schemas.openxmlformats.org/drawingml/2006/main">
+              <a:graphicData uri="http://schemas.openxmlformats.org/drawingml/2006/picture">
+                <pic:pic xmlns:pic="http://schemas.openxmlformats.org/drawingml/2006/picture">
+                  <pic:nvPicPr>
+                    <pic:cNvPr id="230924668" name="Picture 1" descr="A black and white text&#10;&#10;Description automatically generated"/>
+                    <pic:cNvPicPr/>
+                  </pic:nvPicPr>
+                  <pic:blipFill>
+                    <a:blip r:embed="rId36"/>
+                    <a:stretch>
+                      <a:fillRect/>
+                    </a:stretch>
+                  </pic:blipFill>
+                  <pic:spPr>
+                    <a:xfrm>
+                      <a:off x="0" y="0"/>
+                      <a:ext cx="5316224" cy="594291"/>
+                    </a:xfrm>
+                    <a:prstGeom prst="rect">
+                      <a:avLst/>
+                    </a:prstGeom>
+                  </pic:spPr>
+                </pic:pic>
+              </a:graphicData>
+            </a:graphic>
+          </wp:inline>
+        </w:drawing>
+      </w:r>
+    </w:p>
+    <w:p>
+      <w:pPr>
+        <w:pStyle w:val="Caption"/>
+      </w:pPr>
+      <w:bookmarkStart w:id="141" w:name="_Ref162003822"/>
+      <w:r>
+        <w:t xml:space="preserve">Figure </w:t>
+      </w:r>
+      <w:r>
+        <w:fldChar w:fldCharType="begin"/>
+      </w:r>
+      <w:r>
+        <w:instrText xml:space="preserve"> SEQ Figure \* ARABIC </w:instrText>
+      </w:r>
+      <w:r>
+        <w:fldChar w:fldCharType="separate"/>
+      </w:r>
+      <w:r>
+        <w:rPr>
+          <w:noProof/>
+        </w:rPr>
+        <w:t>25</w:t>
+      </w:r>
+      <w:r>
+        <w:fldChar w:fldCharType="end"/>
+      </w:r>
+      <w:bookmarkEnd w:id="141"/>
+      <w:r>
+        <w:t xml:space="preserve"> A </w:t>
+      </w:r>
+      <w:r>
+        <w:t>genuine</w:t>
+      </w:r>
+      <w:r>
+        <w:t xml:space="preserve"> message encrypted by Enigma, taken from a collection of contemporary messages </w:t>
+      </w:r>
+      <w:sdt>
+        <w:sdtPr>
+          <w:id w:val="747544922"/>
+          <w:citation/>
+        </w:sdtPr>
+        <w:sdtContent>
+          <w:r>
+            <w:fldChar w:fldCharType="begin"/>
+          </w:r>
+          <w:r>
+            <w:instrText xml:space="preserve"> CITATION Eni242 \l 2057 </w:instrText>
+          </w:r>
+          <w:r>
+            <w:fldChar w:fldCharType="separate"/>
+          </w:r>
+          <w:r>
+            <w:rPr>
+              <w:noProof/>
+            </w:rPr>
+            <w:t>(Enigma/Sample Messages n.d.)</w:t>
+          </w:r>
+          <w:r>
+            <w:fldChar w:fldCharType="end"/>
+          </w:r>
+        </w:sdtContent>
+      </w:sdt>
+    </w:p>
+    <w:p>
+      <w:pPr>
+        <w:keepNext/>
+        <w:jc w:val="center"/>
+      </w:pPr>
+      <w:r>
+        <w:drawing>
+          <wp:inline distT="0" distB="0" distL="0" distR="0" wp14:anchorId="25AF99B6" wp14:editId="3DE425DA">
+            <wp:extent cx="5026660" cy="2659240"/>
+            <wp:effectExtent l="0" t="0" r="2540" b="8255"/>
+            <wp:docPr id="1531300265" name="Picture 1" descr="A screenshot of a computer&#10;&#10;Description automatically generated"/>
+            <wp:cNvGraphicFramePr>
+              <a:graphicFrameLocks xmlns:a="http://schemas.openxmlformats.org/drawingml/2006/main" noChangeAspect="1"/>
+            </wp:cNvGraphicFramePr>
+            <a:graphic xmlns:a="http://schemas.openxmlformats.org/drawingml/2006/main">
+              <a:graphicData uri="http://schemas.openxmlformats.org/drawingml/2006/picture">
+                <pic:pic xmlns:pic="http://schemas.openxmlformats.org/drawingml/2006/picture">
+                  <pic:nvPicPr>
+                    <pic:cNvPr id="1531300265" name="Picture 1" descr="A screenshot of a computer&#10;&#10;Description automatically generated"/>
+                    <pic:cNvPicPr/>
+                  </pic:nvPicPr>
+                  <pic:blipFill>
+                    <a:blip r:embed="rId37"/>
+                    <a:stretch>
+                      <a:fillRect/>
+                    </a:stretch>
+                  </pic:blipFill>
+                  <pic:spPr>
+                    <a:xfrm>
+                      <a:off x="0" y="0"/>
+                      <a:ext cx="5032370" cy="2662261"/>
+                    </a:xfrm>
+                    <a:prstGeom prst="rect">
+                      <a:avLst/>
+                    </a:prstGeom>
+                  </pic:spPr>
+                </pic:pic>
+              </a:graphicData>
+            </a:graphic>
+          </wp:inline>
+        </w:drawing>
+      </w:r>
+    </w:p>
+    <w:p>
+      <w:pPr>
+        <w:pStyle w:val="Caption"/>
+      </w:pPr>
+      <w:bookmarkStart w:id="142" w:name="_Ref162004353"/>
+      <w:r>
+        <w:t xml:space="preserve">Figure </w:t>
+      </w:r>
+      <w:r>
+        <w:fldChar w:fldCharType="begin"/>
+      </w:r>
+      <w:r>
+        <w:instrText xml:space="preserve"> SEQ Figure \* ARABIC </w:instrText>
+      </w:r>
+      <w:r>
+        <w:fldChar w:fldCharType="separate"/>
+      </w:r>
+      <w:r>
+        <w:rPr>
+          <w:noProof/>
+        </w:rPr>
+        <w:t>26</w:t>
+      </w:r>
+      <w:r>
+        <w:fldChar w:fldCharType="end"/>
+      </w:r>
+      <w:bookmarkEnd w:id="142"/>
+      <w:r>
+        <w:t xml:space="preserve"> A screenshot of the CLI depicting the decryption of a genuine Enigma </w:t>
+      </w:r>
+      <w:proofErr w:type="gramStart"/>
+      <w:r>
+        <w:t>message</w:t>
+      </w:r>
+      <w:proofErr w:type="gramEnd"/>
+    </w:p>
+    <w:p>
+      <w:pPr>
+        <w:rPr>
+          <w:lang w:val="en-US"/>
+        </w:rPr>
+      </w:pPr>
+      <w:r>
+        <w:rPr>
+          <w:lang w:val="en-US"/>
+        </w:rPr>
+        <w:br w:type="page"/>
+      </w:r>
+    </w:p>
+    <w:p>
+      <w:pPr>
+        <w:pStyle w:val="Heading2"/>
+        <w:rPr>
+          <w:lang w:val="en-GB"/>
+        </w:rPr>
+      </w:pPr>
+      <w:r>
+        <w:rPr>
+          <w:lang w:val="en-GB"/>
+        </w:rPr>
+        <w:lastRenderedPageBreak/>
+        <w:t>CLI</w:t>
+      </w:r>
+      <w:r>
+        <w:rPr>
+          <w:lang w:val="en-GB"/>
+        </w:rPr>
+        <w:t>, GUI and Visualisation</w:t>
+      </w:r>
+    </w:p>
+    <w:p>
+      <w:r>
+        <w:t xml:space="preserve">The CLI developed for this project was designed to be simple and lightweight. As such the finished product of the CLI is close to its original design and development. The configuration of the machine takes place within the previously mentioned enigma_settings.xml and the output of the CLI can be seen in </w:t>
+      </w:r>
+      <w:r>
+        <w:fldChar w:fldCharType="begin"/>
+      </w:r>
+      <w:r>
+        <w:instrText xml:space="preserve"> REF _Ref162004353 \h </w:instrText>
+      </w:r>
+      <w:r>
+        <w:fldChar w:fldCharType="separate"/>
+      </w:r>
+      <w:r>
+        <w:t xml:space="preserve">Figure </w:t>
+      </w:r>
+      <w:r>
+        <w:rPr>
+          <w:noProof/>
+        </w:rPr>
+        <w:t>26</w:t>
+      </w:r>
+      <w:r>
+        <w:fldChar w:fldCharType="end"/>
+      </w:r>
+      <w:r>
+        <w:t xml:space="preserve"> and </w:t>
+      </w:r>
+      <w:r>
+        <w:fldChar w:fldCharType="begin"/>
+      </w:r>
+      <w:r>
+        <w:instrText xml:space="preserve"> REF _Ref162002551 \h </w:instrText>
+      </w:r>
+      <w:r>
+        <w:fldChar w:fldCharType="separate"/>
+      </w:r>
+      <w:r>
+        <w:t xml:space="preserve">Figure </w:t>
+      </w:r>
+      <w:r>
+        <w:rPr>
+          <w:noProof/>
+        </w:rPr>
+        <w:t>24</w:t>
+      </w:r>
+      <w:r>
+        <w:fldChar w:fldCharType="end"/>
+      </w:r>
+      <w:r>
+        <w:t xml:space="preserve"> shown above.</w:t>
+      </w:r>
+    </w:p>
+    <w:p>
+      <w:proofErr w:type="gramStart"/>
+      <w:r>
+        <w:t>TODO :</w:t>
+      </w:r>
+      <w:proofErr w:type="gramEnd"/>
+      <w:r>
+        <w:t xml:space="preserve"> Show the GUI and its notable changes (Skin and step-through mode). Show both Enigma and Enigma plus and some examples of the </w:t>
+      </w:r>
+      <w:r>
+        <w:t>visualisation.</w:t>
+      </w:r>
+    </w:p>
+    <w:p/>
+    <w:p>
+      <w:pPr>
+        <w:jc w:val="center"/>
+      </w:pPr>
     </w:p>
     <w:p>
       <w:pPr>
@@ -18132,16 +19619,16 @@
           <w:lang w:val="en-GB"/>
         </w:rPr>
       </w:pPr>
-      <w:bookmarkStart w:id="135" w:name="_Toc154920754"/>
-      <w:bookmarkStart w:id="136" w:name="_Toc161302954"/>
+      <w:bookmarkStart w:id="143" w:name="_Toc154920754"/>
+      <w:bookmarkStart w:id="144" w:name="_Toc161302954"/>
       <w:r>
         <w:rPr>
           <w:lang w:val="en-GB"/>
         </w:rPr>
         <w:t>Evaluation</w:t>
       </w:r>
-      <w:bookmarkEnd w:id="135"/>
-      <w:bookmarkEnd w:id="136"/>
+      <w:bookmarkEnd w:id="143"/>
+      <w:bookmarkEnd w:id="144"/>
     </w:p>
     <w:p>
       <w:pPr>
@@ -18150,8 +19637,8 @@
           <w:lang w:val="en-GB"/>
         </w:rPr>
       </w:pPr>
-      <w:bookmarkStart w:id="137" w:name="_Toc154920755"/>
-      <w:bookmarkStart w:id="138" w:name="_Toc161302955"/>
+      <w:bookmarkStart w:id="145" w:name="_Toc154920755"/>
+      <w:bookmarkStart w:id="146" w:name="_Toc161302955"/>
       <w:r>
         <w:rPr>
           <w:lang w:val="en-GB"/>
@@ -18164,8 +19651,8 @@
         </w:rPr>
         <w:t>s</w:t>
       </w:r>
-      <w:bookmarkEnd w:id="137"/>
-      <w:bookmarkEnd w:id="138"/>
+      <w:bookmarkEnd w:id="145"/>
+      <w:bookmarkEnd w:id="146"/>
     </w:p>
     <w:p>
       <w:pPr>
@@ -18264,16 +19751,16 @@
           <w:lang w:val="en-GB"/>
         </w:rPr>
       </w:pPr>
-      <w:bookmarkStart w:id="139" w:name="_Toc154920756"/>
-      <w:bookmarkStart w:id="140" w:name="_Toc161302956"/>
+      <w:bookmarkStart w:id="147" w:name="_Toc154920756"/>
+      <w:bookmarkStart w:id="148" w:name="_Toc161302956"/>
       <w:r>
         <w:rPr>
           <w:lang w:val="en-GB"/>
         </w:rPr>
         <w:t>GUI Evaluation</w:t>
       </w:r>
-      <w:bookmarkEnd w:id="139"/>
-      <w:bookmarkEnd w:id="140"/>
+      <w:bookmarkEnd w:id="147"/>
+      <w:bookmarkEnd w:id="148"/>
     </w:p>
     <w:p>
       <w:pPr>
@@ -18330,18 +19817,18 @@
           <w:lang w:val="en-GB"/>
         </w:rPr>
       </w:pPr>
-      <w:bookmarkStart w:id="141" w:name="_Toc154920757"/>
-      <w:bookmarkStart w:id="142" w:name="_Toc161302957"/>
+      <w:bookmarkStart w:id="149" w:name="_Toc154920757"/>
+      <w:bookmarkStart w:id="150" w:name="_Toc161302957"/>
       <w:r>
         <w:rPr>
           <w:lang w:val="en-GB"/>
         </w:rPr>
         <w:t>Conclusion</w:t>
       </w:r>
-      <w:bookmarkEnd w:id="141"/>
-      <w:bookmarkEnd w:id="142"/>
-    </w:p>
-    <w:bookmarkStart w:id="143" w:name="_Toc161302958" w:displacedByCustomXml="next"/>
+      <w:bookmarkEnd w:id="149"/>
+      <w:bookmarkEnd w:id="150"/>
+    </w:p>
+    <w:bookmarkStart w:id="151" w:name="_Toc161302958" w:displacedByCustomXml="next"/>
     <w:sdt>
       <w:sdtPr>
         <w:rPr>
@@ -18370,7 +19857,7 @@
             </w:rPr>
             <w:t>References</w:t>
           </w:r>
-          <w:bookmarkEnd w:id="143"/>
+          <w:bookmarkEnd w:id="151"/>
         </w:p>
         <w:sdt>
           <w:sdtPr>
@@ -18604,7 +20091,6 @@
                 <w:rPr>
                   <w:noProof/>
                 </w:rPr>
-                <w:lastRenderedPageBreak/>
                 <w:t xml:space="preserve">MacWright, Tom. n.d. </w:t>
               </w:r>
               <w:r>
@@ -18678,6 +20164,7 @@
                 <w:rPr>
                   <w:noProof/>
                 </w:rPr>
+                <w:lastRenderedPageBreak/>
                 <w:t xml:space="preserve">Rejewski, Marian. 1980. “An application of the theory of permutations in breaking the Enigma cipher.” </w:t>
               </w:r>
               <w:r>
@@ -18882,7 +20369,7 @@
           <w:lang w:val="en-GB"/>
         </w:rPr>
       </w:pPr>
-      <w:bookmarkStart w:id="144" w:name="_Toc161302959"/>
+      <w:bookmarkStart w:id="152" w:name="_Toc161302959"/>
       <w:r>
         <w:rPr>
           <w:lang w:val="en-GB"/>
@@ -18895,7 +20382,7 @@
         </w:rPr>
         <w:t xml:space="preserve"> of Figures</w:t>
       </w:r>
-      <w:bookmarkEnd w:id="144"/>
+      <w:bookmarkEnd w:id="152"/>
     </w:p>
     <w:p>
       <w:pPr>
@@ -20404,9 +21891,10 @@
         <w:rPr>
           <w:lang w:val="en-GB"/>
         </w:rPr>
+        <w:lastRenderedPageBreak/>
         <w:t xml:space="preserve"> </w:t>
       </w:r>
-      <w:bookmarkStart w:id="145" w:name="_Toc161302960"/>
+      <w:bookmarkStart w:id="153" w:name="_Toc161302960"/>
       <w:r>
         <w:rPr>
           <w:lang w:val="en-GB"/>
@@ -20419,7 +21907,7 @@
         </w:rPr>
         <w:t>of Tables</w:t>
       </w:r>
-      <w:bookmarkEnd w:id="145"/>
+      <w:bookmarkEnd w:id="153"/>
     </w:p>
     <w:p>
       <w:pPr>
@@ -20668,7 +22156,7 @@
         </w:rPr>
         <w:t xml:space="preserve"> </w:t>
       </w:r>
-      <w:bookmarkStart w:id="146" w:name="_Toc161302961"/>
+      <w:bookmarkStart w:id="154" w:name="_Toc161302961"/>
       <w:r>
         <w:rPr>
           <w:lang w:val="en-GB"/>
@@ -20681,7 +22169,7 @@
         </w:rPr>
         <w:t xml:space="preserve"> of Equations</w:t>
       </w:r>
-      <w:bookmarkEnd w:id="146"/>
+      <w:bookmarkEnd w:id="154"/>
     </w:p>
     <w:p>
       <w:pPr>
@@ -21188,7 +22676,7 @@
         </w:rPr>
         <w:t xml:space="preserve"> </w:t>
       </w:r>
-      <w:bookmarkStart w:id="147" w:name="_Toc161302962"/>
+      <w:bookmarkStart w:id="155" w:name="_Toc161302962"/>
       <w:r>
         <w:rPr>
           <w:lang w:val="en-GB"/>
@@ -21201,7 +22689,7 @@
         </w:rPr>
         <w:t xml:space="preserve"> of Code Blocks</w:t>
       </w:r>
-      <w:bookmarkEnd w:id="147"/>
+      <w:bookmarkEnd w:id="155"/>
     </w:p>
     <w:p>
       <w:pPr>
@@ -21510,7 +22998,7 @@
       </w:r>
     </w:p>
     <w:sectPr>
-      <w:footerReference w:type="default" r:id="rId31"/>
+      <w:footerReference w:type="default" r:id="rId38"/>
       <w:pgSz w:w="11906" w:h="16838"/>
       <w:pgMar w:top="1440" w:right="1440" w:bottom="1440" w:left="1440" w:header="708" w:footer="708" w:gutter="0"/>
       <w:cols w:space="708"/>
@@ -24888,11 +26376,31 @@
     <b:URL>https://www.sciencemuseum.org.uk/home</b:URL>
     <b:RefOrder>5</b:RefOrder>
   </b:Source>
+  <b:Source>
+    <b:Tag>Eni242</b:Tag>
+    <b:SourceType>DocumentFromInternetSite</b:SourceType>
+    <b:Guid>{C3B39965-20D4-495C-A865-F81F71FDC785}</b:Guid>
+    <b:Title>Enigma/Sample Messages</b:Title>
+    <b:YearAccessed>2024</b:YearAccessed>
+    <b:URL>http://wiki.franklinheath.co.uk/index.php/Enigma/Sample_Messages</b:URL>
+    <b:InternetSiteTitle>MediaWiki</b:InternetSiteTitle>
+    <b:RefOrder>18</b:RefOrder>
+  </b:Source>
+  <b:Source>
+    <b:Tag>Eni243</b:Tag>
+    <b:SourceType>DocumentFromInternetSite</b:SourceType>
+    <b:Guid>{5E65DA6C-F2C0-415E-A90E-32AD17C12B43}</b:Guid>
+    <b:Title>Enigma/Sample Decrypts</b:Title>
+    <b:InternetSiteTitle>MediaWiki</b:InternetSiteTitle>
+    <b:YearAccessed>2024</b:YearAccessed>
+    <b:URL>http://wiki.franklinheath.co.uk/index.php/Enigma/Sample_Decrypts</b:URL>
+    <b:RefOrder>19</b:RefOrder>
+  </b:Source>
 </b:Sources>
 </file>
 
 <file path=customXml/itemProps1.xml><?xml version="1.0" encoding="utf-8"?>
-<ds:datastoreItem xmlns:ds="http://schemas.openxmlformats.org/officeDocument/2006/customXml" ds:itemID="{8D695A1B-7CB2-415B-AD12-8C31C420D2E4}">
+<ds:datastoreItem xmlns:ds="http://schemas.openxmlformats.org/officeDocument/2006/customXml" ds:itemID="{184D7B9E-5F29-4588-B31A-E2AE9DA68B23}">
   <ds:schemaRefs>
     <ds:schemaRef ds:uri="http://schemas.openxmlformats.org/officeDocument/2006/bibliography"/>
   </ds:schemaRefs>

</xml_diff>

<commit_message>
First draft of entire report
- TODO : Check results, evaluation and conclusion
- TODO : Write abstract
- TODO : Read and correct all sections
</commit_message>
<xml_diff>
--- a/docs/project/Report.docx
+++ b/docs/project/Report.docx
@@ -125,8 +125,8 @@
       </w:r>
       <w:bookmarkStart w:id="0" w:name="_Toc154920729"/>
       <w:bookmarkStart w:id="1" w:name="_Ref157502811"/>
-      <w:bookmarkStart w:id="2" w:name="_Toc161302923"/>
-      <w:bookmarkStart w:id="3" w:name="_Ref162362261"/>
+      <w:bookmarkStart w:id="2" w:name="_Ref162362261"/>
+      <w:bookmarkStart w:id="3" w:name="_Toc162692968"/>
       <w:r>
         <w:rPr>
           <w:lang w:val="en-GB"/>
@@ -181,8 +181,10 @@
           <w:rFonts w:asciiTheme="minorHAnsi" w:eastAsiaTheme="minorEastAsia" w:hAnsiTheme="minorHAnsi"/>
           <w:b w:val="0"/>
           <w:noProof/>
+          <w:kern w:val="0"/>
           <w:szCs w:val="24"/>
           <w:lang w:eastAsia="en-GB"/>
+          <w14:ligatures w14:val="none"/>
         </w:rPr>
       </w:pPr>
       <w:r>
@@ -206,7 +208,7 @@
         </w:rPr>
         <w:fldChar w:fldCharType="separate"/>
       </w:r>
-      <w:hyperlink w:anchor="_Toc161302923" w:history="1">
+      <w:hyperlink w:anchor="_Toc162692968" w:history="1">
         <w:r>
           <w:rPr>
             <w:rStyle w:val="Hyperlink"/>
@@ -219,8 +221,10 @@
             <w:rFonts w:asciiTheme="minorHAnsi" w:eastAsiaTheme="minorEastAsia" w:hAnsiTheme="minorHAnsi"/>
             <w:b w:val="0"/>
             <w:noProof/>
+            <w:kern w:val="0"/>
             <w:szCs w:val="24"/>
             <w:lang w:eastAsia="en-GB"/>
+            <w14:ligatures w14:val="none"/>
           </w:rPr>
           <w:tab/>
         </w:r>
@@ -250,7 +254,7 @@
             <w:noProof/>
             <w:webHidden/>
           </w:rPr>
-          <w:instrText xml:space="preserve"> PAGEREF _Toc161302923 \h </w:instrText>
+          <w:instrText xml:space="preserve"> PAGEREF _Toc162692968 \h </w:instrText>
         </w:r>
         <w:r>
           <w:rPr>
@@ -292,11 +296,13 @@
           <w:rFonts w:asciiTheme="minorHAnsi" w:eastAsiaTheme="minorEastAsia" w:hAnsiTheme="minorHAnsi"/>
           <w:b w:val="0"/>
           <w:noProof/>
+          <w:kern w:val="0"/>
           <w:szCs w:val="24"/>
           <w:lang w:eastAsia="en-GB"/>
-        </w:rPr>
-      </w:pPr>
-      <w:hyperlink w:anchor="_Toc161302924" w:history="1">
+          <w14:ligatures w14:val="none"/>
+        </w:rPr>
+      </w:pPr>
+      <w:hyperlink w:anchor="_Toc162692969" w:history="1">
         <w:r>
           <w:rPr>
             <w:rStyle w:val="Hyperlink"/>
@@ -309,8 +315,10 @@
             <w:rFonts w:asciiTheme="minorHAnsi" w:eastAsiaTheme="minorEastAsia" w:hAnsiTheme="minorHAnsi"/>
             <w:b w:val="0"/>
             <w:noProof/>
+            <w:kern w:val="0"/>
             <w:szCs w:val="24"/>
             <w:lang w:eastAsia="en-GB"/>
+            <w14:ligatures w14:val="none"/>
           </w:rPr>
           <w:tab/>
         </w:r>
@@ -340,7 +348,7 @@
             <w:noProof/>
             <w:webHidden/>
           </w:rPr>
-          <w:instrText xml:space="preserve"> PAGEREF _Toc161302924 \h </w:instrText>
+          <w:instrText xml:space="preserve"> PAGEREF _Toc162692969 \h </w:instrText>
         </w:r>
         <w:r>
           <w:rPr>
@@ -381,11 +389,13 @@
         <w:rPr>
           <w:rFonts w:asciiTheme="minorHAnsi" w:eastAsiaTheme="minorEastAsia" w:hAnsiTheme="minorHAnsi"/>
           <w:noProof/>
+          <w:kern w:val="0"/>
           <w:szCs w:val="24"/>
           <w:lang w:eastAsia="en-GB"/>
-        </w:rPr>
-      </w:pPr>
-      <w:hyperlink w:anchor="_Toc161302925" w:history="1">
+          <w14:ligatures w14:val="none"/>
+        </w:rPr>
+      </w:pPr>
+      <w:hyperlink w:anchor="_Toc162692970" w:history="1">
         <w:r>
           <w:rPr>
             <w:rStyle w:val="Hyperlink"/>
@@ -397,8 +407,10 @@
           <w:rPr>
             <w:rFonts w:asciiTheme="minorHAnsi" w:eastAsiaTheme="minorEastAsia" w:hAnsiTheme="minorHAnsi"/>
             <w:noProof/>
+            <w:kern w:val="0"/>
             <w:szCs w:val="24"/>
             <w:lang w:eastAsia="en-GB"/>
+            <w14:ligatures w14:val="none"/>
           </w:rPr>
           <w:tab/>
         </w:r>
@@ -428,7 +440,7 @@
             <w:noProof/>
             <w:webHidden/>
           </w:rPr>
-          <w:instrText xml:space="preserve"> PAGEREF _Toc161302925 \h </w:instrText>
+          <w:instrText xml:space="preserve"> PAGEREF _Toc162692970 \h </w:instrText>
         </w:r>
         <w:r>
           <w:rPr>
@@ -470,11 +482,13 @@
           <w:rFonts w:asciiTheme="minorHAnsi" w:eastAsiaTheme="minorEastAsia" w:hAnsiTheme="minorHAnsi"/>
           <w:b w:val="0"/>
           <w:noProof/>
+          <w:kern w:val="0"/>
           <w:szCs w:val="24"/>
           <w:lang w:eastAsia="en-GB"/>
-        </w:rPr>
-      </w:pPr>
-      <w:hyperlink w:anchor="_Toc161302926" w:history="1">
+          <w14:ligatures w14:val="none"/>
+        </w:rPr>
+      </w:pPr>
+      <w:hyperlink w:anchor="_Toc162692971" w:history="1">
         <w:r>
           <w:rPr>
             <w:rStyle w:val="Hyperlink"/>
@@ -487,8 +501,10 @@
             <w:rFonts w:asciiTheme="minorHAnsi" w:eastAsiaTheme="minorEastAsia" w:hAnsiTheme="minorHAnsi"/>
             <w:b w:val="0"/>
             <w:noProof/>
+            <w:kern w:val="0"/>
             <w:szCs w:val="24"/>
             <w:lang w:eastAsia="en-GB"/>
+            <w14:ligatures w14:val="none"/>
           </w:rPr>
           <w:tab/>
         </w:r>
@@ -518,7 +534,7 @@
             <w:noProof/>
             <w:webHidden/>
           </w:rPr>
-          <w:instrText xml:space="preserve"> PAGEREF _Toc161302926 \h </w:instrText>
+          <w:instrText xml:space="preserve"> PAGEREF _Toc162692971 \h </w:instrText>
         </w:r>
         <w:r>
           <w:rPr>
@@ -559,11 +575,13 @@
         <w:rPr>
           <w:rFonts w:asciiTheme="minorHAnsi" w:eastAsiaTheme="minorEastAsia" w:hAnsiTheme="minorHAnsi"/>
           <w:noProof/>
+          <w:kern w:val="0"/>
           <w:szCs w:val="24"/>
           <w:lang w:eastAsia="en-GB"/>
-        </w:rPr>
-      </w:pPr>
-      <w:hyperlink w:anchor="_Toc161302927" w:history="1">
+          <w14:ligatures w14:val="none"/>
+        </w:rPr>
+      </w:pPr>
+      <w:hyperlink w:anchor="_Toc162692972" w:history="1">
         <w:r>
           <w:rPr>
             <w:rStyle w:val="Hyperlink"/>
@@ -575,8 +593,10 @@
           <w:rPr>
             <w:rFonts w:asciiTheme="minorHAnsi" w:eastAsiaTheme="minorEastAsia" w:hAnsiTheme="minorHAnsi"/>
             <w:noProof/>
+            <w:kern w:val="0"/>
             <w:szCs w:val="24"/>
             <w:lang w:eastAsia="en-GB"/>
+            <w14:ligatures w14:val="none"/>
           </w:rPr>
           <w:tab/>
         </w:r>
@@ -606,7 +626,7 @@
             <w:noProof/>
             <w:webHidden/>
           </w:rPr>
-          <w:instrText xml:space="preserve"> PAGEREF _Toc161302927 \h </w:instrText>
+          <w:instrText xml:space="preserve"> PAGEREF _Toc162692972 \h </w:instrText>
         </w:r>
         <w:r>
           <w:rPr>
@@ -647,11 +667,13 @@
         <w:rPr>
           <w:rFonts w:asciiTheme="minorHAnsi" w:eastAsiaTheme="minorEastAsia" w:hAnsiTheme="minorHAnsi"/>
           <w:noProof/>
+          <w:kern w:val="0"/>
           <w:szCs w:val="24"/>
           <w:lang w:eastAsia="en-GB"/>
-        </w:rPr>
-      </w:pPr>
-      <w:hyperlink w:anchor="_Toc161302928" w:history="1">
+          <w14:ligatures w14:val="none"/>
+        </w:rPr>
+      </w:pPr>
+      <w:hyperlink w:anchor="_Toc162692973" w:history="1">
         <w:r>
           <w:rPr>
             <w:rStyle w:val="Hyperlink"/>
@@ -663,8 +685,10 @@
           <w:rPr>
             <w:rFonts w:asciiTheme="minorHAnsi" w:eastAsiaTheme="minorEastAsia" w:hAnsiTheme="minorHAnsi"/>
             <w:noProof/>
+            <w:kern w:val="0"/>
             <w:szCs w:val="24"/>
             <w:lang w:eastAsia="en-GB"/>
+            <w14:ligatures w14:val="none"/>
           </w:rPr>
           <w:tab/>
         </w:r>
@@ -694,7 +718,7 @@
             <w:noProof/>
             <w:webHidden/>
           </w:rPr>
-          <w:instrText xml:space="preserve"> PAGEREF _Toc161302928 \h </w:instrText>
+          <w:instrText xml:space="preserve"> PAGEREF _Toc162692973 \h </w:instrText>
         </w:r>
         <w:r>
           <w:rPr>
@@ -735,11 +759,13 @@
         <w:rPr>
           <w:rFonts w:asciiTheme="minorHAnsi" w:eastAsiaTheme="minorEastAsia" w:hAnsiTheme="minorHAnsi"/>
           <w:noProof/>
+          <w:kern w:val="0"/>
           <w:szCs w:val="24"/>
           <w:lang w:eastAsia="en-GB"/>
-        </w:rPr>
-      </w:pPr>
-      <w:hyperlink w:anchor="_Toc161302929" w:history="1">
+          <w14:ligatures w14:val="none"/>
+        </w:rPr>
+      </w:pPr>
+      <w:hyperlink w:anchor="_Toc162692974" w:history="1">
         <w:r>
           <w:rPr>
             <w:rStyle w:val="Hyperlink"/>
@@ -751,8 +777,10 @@
           <w:rPr>
             <w:rFonts w:asciiTheme="minorHAnsi" w:eastAsiaTheme="minorEastAsia" w:hAnsiTheme="minorHAnsi"/>
             <w:noProof/>
+            <w:kern w:val="0"/>
             <w:szCs w:val="24"/>
             <w:lang w:eastAsia="en-GB"/>
+            <w14:ligatures w14:val="none"/>
           </w:rPr>
           <w:tab/>
         </w:r>
@@ -782,7 +810,7 @@
             <w:noProof/>
             <w:webHidden/>
           </w:rPr>
-          <w:instrText xml:space="preserve"> PAGEREF _Toc161302929 \h </w:instrText>
+          <w:instrText xml:space="preserve"> PAGEREF _Toc162692974 \h </w:instrText>
         </w:r>
         <w:r>
           <w:rPr>
@@ -823,11 +851,13 @@
         <w:rPr>
           <w:rFonts w:asciiTheme="minorHAnsi" w:eastAsiaTheme="minorEastAsia" w:hAnsiTheme="minorHAnsi"/>
           <w:noProof/>
+          <w:kern w:val="0"/>
           <w:szCs w:val="24"/>
           <w:lang w:eastAsia="en-GB"/>
-        </w:rPr>
-      </w:pPr>
-      <w:hyperlink w:anchor="_Toc161302930" w:history="1">
+          <w14:ligatures w14:val="none"/>
+        </w:rPr>
+      </w:pPr>
+      <w:hyperlink w:anchor="_Toc162692975" w:history="1">
         <w:r>
           <w:rPr>
             <w:rStyle w:val="Hyperlink"/>
@@ -839,8 +869,10 @@
           <w:rPr>
             <w:rFonts w:asciiTheme="minorHAnsi" w:eastAsiaTheme="minorEastAsia" w:hAnsiTheme="minorHAnsi"/>
             <w:noProof/>
+            <w:kern w:val="0"/>
             <w:szCs w:val="24"/>
             <w:lang w:eastAsia="en-GB"/>
+            <w14:ligatures w14:val="none"/>
           </w:rPr>
           <w:tab/>
         </w:r>
@@ -870,7 +902,7 @@
             <w:noProof/>
             <w:webHidden/>
           </w:rPr>
-          <w:instrText xml:space="preserve"> PAGEREF _Toc161302930 \h </w:instrText>
+          <w:instrText xml:space="preserve"> PAGEREF _Toc162692975 \h </w:instrText>
         </w:r>
         <w:r>
           <w:rPr>
@@ -911,11 +943,13 @@
         <w:rPr>
           <w:rFonts w:asciiTheme="minorHAnsi" w:eastAsiaTheme="minorEastAsia" w:hAnsiTheme="minorHAnsi"/>
           <w:noProof/>
+          <w:kern w:val="0"/>
           <w:szCs w:val="24"/>
           <w:lang w:eastAsia="en-GB"/>
-        </w:rPr>
-      </w:pPr>
-      <w:hyperlink w:anchor="_Toc161302931" w:history="1">
+          <w14:ligatures w14:val="none"/>
+        </w:rPr>
+      </w:pPr>
+      <w:hyperlink w:anchor="_Toc162692976" w:history="1">
         <w:r>
           <w:rPr>
             <w:rStyle w:val="Hyperlink"/>
@@ -927,8 +961,10 @@
           <w:rPr>
             <w:rFonts w:asciiTheme="minorHAnsi" w:eastAsiaTheme="minorEastAsia" w:hAnsiTheme="minorHAnsi"/>
             <w:noProof/>
+            <w:kern w:val="0"/>
             <w:szCs w:val="24"/>
             <w:lang w:eastAsia="en-GB"/>
+            <w14:ligatures w14:val="none"/>
           </w:rPr>
           <w:tab/>
         </w:r>
@@ -958,7 +994,7 @@
             <w:noProof/>
             <w:webHidden/>
           </w:rPr>
-          <w:instrText xml:space="preserve"> PAGEREF _Toc161302931 \h </w:instrText>
+          <w:instrText xml:space="preserve"> PAGEREF _Toc162692976 \h </w:instrText>
         </w:r>
         <w:r>
           <w:rPr>
@@ -999,11 +1035,13 @@
         <w:rPr>
           <w:rFonts w:asciiTheme="minorHAnsi" w:eastAsiaTheme="minorEastAsia" w:hAnsiTheme="minorHAnsi"/>
           <w:noProof/>
+          <w:kern w:val="0"/>
           <w:szCs w:val="24"/>
           <w:lang w:eastAsia="en-GB"/>
-        </w:rPr>
-      </w:pPr>
-      <w:hyperlink w:anchor="_Toc161302932" w:history="1">
+          <w14:ligatures w14:val="none"/>
+        </w:rPr>
+      </w:pPr>
+      <w:hyperlink w:anchor="_Toc162692977" w:history="1">
         <w:r>
           <w:rPr>
             <w:rStyle w:val="Hyperlink"/>
@@ -1015,8 +1053,10 @@
           <w:rPr>
             <w:rFonts w:asciiTheme="minorHAnsi" w:eastAsiaTheme="minorEastAsia" w:hAnsiTheme="minorHAnsi"/>
             <w:noProof/>
+            <w:kern w:val="0"/>
             <w:szCs w:val="24"/>
             <w:lang w:eastAsia="en-GB"/>
+            <w14:ligatures w14:val="none"/>
           </w:rPr>
           <w:tab/>
         </w:r>
@@ -1046,7 +1086,7 @@
             <w:noProof/>
             <w:webHidden/>
           </w:rPr>
-          <w:instrText xml:space="preserve"> PAGEREF _Toc161302932 \h </w:instrText>
+          <w:instrText xml:space="preserve"> PAGEREF _Toc162692977 \h </w:instrText>
         </w:r>
         <w:r>
           <w:rPr>
@@ -1087,11 +1127,13 @@
         <w:rPr>
           <w:rFonts w:asciiTheme="minorHAnsi" w:eastAsiaTheme="minorEastAsia" w:hAnsiTheme="minorHAnsi"/>
           <w:noProof/>
+          <w:kern w:val="0"/>
           <w:szCs w:val="24"/>
           <w:lang w:eastAsia="en-GB"/>
-        </w:rPr>
-      </w:pPr>
-      <w:hyperlink w:anchor="_Toc161302933" w:history="1">
+          <w14:ligatures w14:val="none"/>
+        </w:rPr>
+      </w:pPr>
+      <w:hyperlink w:anchor="_Toc162692978" w:history="1">
         <w:r>
           <w:rPr>
             <w:rStyle w:val="Hyperlink"/>
@@ -1103,8 +1145,10 @@
           <w:rPr>
             <w:rFonts w:asciiTheme="minorHAnsi" w:eastAsiaTheme="minorEastAsia" w:hAnsiTheme="minorHAnsi"/>
             <w:noProof/>
+            <w:kern w:val="0"/>
             <w:szCs w:val="24"/>
             <w:lang w:eastAsia="en-GB"/>
+            <w14:ligatures w14:val="none"/>
           </w:rPr>
           <w:tab/>
         </w:r>
@@ -1134,7 +1178,7 @@
             <w:noProof/>
             <w:webHidden/>
           </w:rPr>
-          <w:instrText xml:space="preserve"> PAGEREF _Toc161302933 \h </w:instrText>
+          <w:instrText xml:space="preserve"> PAGEREF _Toc162692978 \h </w:instrText>
         </w:r>
         <w:r>
           <w:rPr>
@@ -1175,11 +1219,13 @@
         <w:rPr>
           <w:rFonts w:asciiTheme="minorHAnsi" w:eastAsiaTheme="minorEastAsia" w:hAnsiTheme="minorHAnsi"/>
           <w:noProof/>
+          <w:kern w:val="0"/>
           <w:szCs w:val="24"/>
           <w:lang w:eastAsia="en-GB"/>
-        </w:rPr>
-      </w:pPr>
-      <w:hyperlink w:anchor="_Toc161302934" w:history="1">
+          <w14:ligatures w14:val="none"/>
+        </w:rPr>
+      </w:pPr>
+      <w:hyperlink w:anchor="_Toc162692979" w:history="1">
         <w:r>
           <w:rPr>
             <w:rStyle w:val="Hyperlink"/>
@@ -1191,8 +1237,10 @@
           <w:rPr>
             <w:rFonts w:asciiTheme="minorHAnsi" w:eastAsiaTheme="minorEastAsia" w:hAnsiTheme="minorHAnsi"/>
             <w:noProof/>
+            <w:kern w:val="0"/>
             <w:szCs w:val="24"/>
             <w:lang w:eastAsia="en-GB"/>
+            <w14:ligatures w14:val="none"/>
           </w:rPr>
           <w:tab/>
         </w:r>
@@ -1222,7 +1270,7 @@
             <w:noProof/>
             <w:webHidden/>
           </w:rPr>
-          <w:instrText xml:space="preserve"> PAGEREF _Toc161302934 \h </w:instrText>
+          <w:instrText xml:space="preserve"> PAGEREF _Toc162692979 \h </w:instrText>
         </w:r>
         <w:r>
           <w:rPr>
@@ -1263,11 +1311,13 @@
         <w:rPr>
           <w:rFonts w:asciiTheme="minorHAnsi" w:eastAsiaTheme="minorEastAsia" w:hAnsiTheme="minorHAnsi"/>
           <w:noProof/>
+          <w:kern w:val="0"/>
           <w:szCs w:val="24"/>
           <w:lang w:eastAsia="en-GB"/>
-        </w:rPr>
-      </w:pPr>
-      <w:hyperlink w:anchor="_Toc161302935" w:history="1">
+          <w14:ligatures w14:val="none"/>
+        </w:rPr>
+      </w:pPr>
+      <w:hyperlink w:anchor="_Toc162692980" w:history="1">
         <w:r>
           <w:rPr>
             <w:rStyle w:val="Hyperlink"/>
@@ -1279,8 +1329,10 @@
           <w:rPr>
             <w:rFonts w:asciiTheme="minorHAnsi" w:eastAsiaTheme="minorEastAsia" w:hAnsiTheme="minorHAnsi"/>
             <w:noProof/>
+            <w:kern w:val="0"/>
             <w:szCs w:val="24"/>
             <w:lang w:eastAsia="en-GB"/>
+            <w14:ligatures w14:val="none"/>
           </w:rPr>
           <w:tab/>
         </w:r>
@@ -1310,7 +1362,7 @@
             <w:noProof/>
             <w:webHidden/>
           </w:rPr>
-          <w:instrText xml:space="preserve"> PAGEREF _Toc161302935 \h </w:instrText>
+          <w:instrText xml:space="preserve"> PAGEREF _Toc162692980 \h </w:instrText>
         </w:r>
         <w:r>
           <w:rPr>
@@ -1351,11 +1403,13 @@
         <w:rPr>
           <w:rFonts w:asciiTheme="minorHAnsi" w:eastAsiaTheme="minorEastAsia" w:hAnsiTheme="minorHAnsi"/>
           <w:noProof/>
+          <w:kern w:val="0"/>
           <w:szCs w:val="24"/>
           <w:lang w:eastAsia="en-GB"/>
-        </w:rPr>
-      </w:pPr>
-      <w:hyperlink w:anchor="_Toc161302936" w:history="1">
+          <w14:ligatures w14:val="none"/>
+        </w:rPr>
+      </w:pPr>
+      <w:hyperlink w:anchor="_Toc162692981" w:history="1">
         <w:r>
           <w:rPr>
             <w:rStyle w:val="Hyperlink"/>
@@ -1367,8 +1421,10 @@
           <w:rPr>
             <w:rFonts w:asciiTheme="minorHAnsi" w:eastAsiaTheme="minorEastAsia" w:hAnsiTheme="minorHAnsi"/>
             <w:noProof/>
+            <w:kern w:val="0"/>
             <w:szCs w:val="24"/>
             <w:lang w:eastAsia="en-GB"/>
+            <w14:ligatures w14:val="none"/>
           </w:rPr>
           <w:tab/>
         </w:r>
@@ -1398,7 +1454,7 @@
             <w:noProof/>
             <w:webHidden/>
           </w:rPr>
-          <w:instrText xml:space="preserve"> PAGEREF _Toc161302936 \h </w:instrText>
+          <w:instrText xml:space="preserve"> PAGEREF _Toc162692981 \h </w:instrText>
         </w:r>
         <w:r>
           <w:rPr>
@@ -1439,11 +1495,13 @@
         <w:rPr>
           <w:rFonts w:asciiTheme="minorHAnsi" w:eastAsiaTheme="minorEastAsia" w:hAnsiTheme="minorHAnsi"/>
           <w:noProof/>
+          <w:kern w:val="0"/>
           <w:szCs w:val="24"/>
           <w:lang w:eastAsia="en-GB"/>
-        </w:rPr>
-      </w:pPr>
-      <w:hyperlink w:anchor="_Toc161302937" w:history="1">
+          <w14:ligatures w14:val="none"/>
+        </w:rPr>
+      </w:pPr>
+      <w:hyperlink w:anchor="_Toc162692982" w:history="1">
         <w:r>
           <w:rPr>
             <w:rStyle w:val="Hyperlink"/>
@@ -1455,8 +1513,10 @@
           <w:rPr>
             <w:rFonts w:asciiTheme="minorHAnsi" w:eastAsiaTheme="minorEastAsia" w:hAnsiTheme="minorHAnsi"/>
             <w:noProof/>
+            <w:kern w:val="0"/>
             <w:szCs w:val="24"/>
             <w:lang w:eastAsia="en-GB"/>
+            <w14:ligatures w14:val="none"/>
           </w:rPr>
           <w:tab/>
         </w:r>
@@ -1486,7 +1546,7 @@
             <w:noProof/>
             <w:webHidden/>
           </w:rPr>
-          <w:instrText xml:space="preserve"> PAGEREF _Toc161302937 \h </w:instrText>
+          <w:instrText xml:space="preserve"> PAGEREF _Toc162692982 \h </w:instrText>
         </w:r>
         <w:r>
           <w:rPr>
@@ -1527,11 +1587,13 @@
         <w:rPr>
           <w:rFonts w:asciiTheme="minorHAnsi" w:eastAsiaTheme="minorEastAsia" w:hAnsiTheme="minorHAnsi"/>
           <w:noProof/>
+          <w:kern w:val="0"/>
           <w:szCs w:val="24"/>
           <w:lang w:eastAsia="en-GB"/>
-        </w:rPr>
-      </w:pPr>
-      <w:hyperlink w:anchor="_Toc161302938" w:history="1">
+          <w14:ligatures w14:val="none"/>
+        </w:rPr>
+      </w:pPr>
+      <w:hyperlink w:anchor="_Toc162692983" w:history="1">
         <w:r>
           <w:rPr>
             <w:rStyle w:val="Hyperlink"/>
@@ -1543,8 +1605,10 @@
           <w:rPr>
             <w:rFonts w:asciiTheme="minorHAnsi" w:eastAsiaTheme="minorEastAsia" w:hAnsiTheme="minorHAnsi"/>
             <w:noProof/>
+            <w:kern w:val="0"/>
             <w:szCs w:val="24"/>
             <w:lang w:eastAsia="en-GB"/>
+            <w14:ligatures w14:val="none"/>
           </w:rPr>
           <w:tab/>
         </w:r>
@@ -1574,7 +1638,7 @@
             <w:noProof/>
             <w:webHidden/>
           </w:rPr>
-          <w:instrText xml:space="preserve"> PAGEREF _Toc161302938 \h </w:instrText>
+          <w:instrText xml:space="preserve"> PAGEREF _Toc162692983 \h </w:instrText>
         </w:r>
         <w:r>
           <w:rPr>
@@ -1615,11 +1679,13 @@
         <w:rPr>
           <w:rFonts w:asciiTheme="minorHAnsi" w:eastAsiaTheme="minorEastAsia" w:hAnsiTheme="minorHAnsi"/>
           <w:noProof/>
+          <w:kern w:val="0"/>
           <w:szCs w:val="24"/>
           <w:lang w:eastAsia="en-GB"/>
-        </w:rPr>
-      </w:pPr>
-      <w:hyperlink w:anchor="_Toc161302939" w:history="1">
+          <w14:ligatures w14:val="none"/>
+        </w:rPr>
+      </w:pPr>
+      <w:hyperlink w:anchor="_Toc162692984" w:history="1">
         <w:r>
           <w:rPr>
             <w:rStyle w:val="Hyperlink"/>
@@ -1631,8 +1697,10 @@
           <w:rPr>
             <w:rFonts w:asciiTheme="minorHAnsi" w:eastAsiaTheme="minorEastAsia" w:hAnsiTheme="minorHAnsi"/>
             <w:noProof/>
+            <w:kern w:val="0"/>
             <w:szCs w:val="24"/>
             <w:lang w:eastAsia="en-GB"/>
+            <w14:ligatures w14:val="none"/>
           </w:rPr>
           <w:tab/>
         </w:r>
@@ -1662,7 +1730,7 @@
             <w:noProof/>
             <w:webHidden/>
           </w:rPr>
-          <w:instrText xml:space="preserve"> PAGEREF _Toc161302939 \h </w:instrText>
+          <w:instrText xml:space="preserve"> PAGEREF _Toc162692984 \h </w:instrText>
         </w:r>
         <w:r>
           <w:rPr>
@@ -1704,11 +1772,13 @@
           <w:rFonts w:asciiTheme="minorHAnsi" w:eastAsiaTheme="minorEastAsia" w:hAnsiTheme="minorHAnsi"/>
           <w:b w:val="0"/>
           <w:noProof/>
+          <w:kern w:val="0"/>
           <w:szCs w:val="24"/>
           <w:lang w:eastAsia="en-GB"/>
-        </w:rPr>
-      </w:pPr>
-      <w:hyperlink w:anchor="_Toc161302940" w:history="1">
+          <w14:ligatures w14:val="none"/>
+        </w:rPr>
+      </w:pPr>
+      <w:hyperlink w:anchor="_Toc162692985" w:history="1">
         <w:r>
           <w:rPr>
             <w:rStyle w:val="Hyperlink"/>
@@ -1721,8 +1791,10 @@
             <w:rFonts w:asciiTheme="minorHAnsi" w:eastAsiaTheme="minorEastAsia" w:hAnsiTheme="minorHAnsi"/>
             <w:b w:val="0"/>
             <w:noProof/>
+            <w:kern w:val="0"/>
             <w:szCs w:val="24"/>
             <w:lang w:eastAsia="en-GB"/>
+            <w14:ligatures w14:val="none"/>
           </w:rPr>
           <w:tab/>
         </w:r>
@@ -1752,7 +1824,7 @@
             <w:noProof/>
             <w:webHidden/>
           </w:rPr>
-          <w:instrText xml:space="preserve"> PAGEREF _Toc161302940 \h </w:instrText>
+          <w:instrText xml:space="preserve"> PAGEREF _Toc162692985 \h </w:instrText>
         </w:r>
         <w:r>
           <w:rPr>
@@ -1793,11 +1865,13 @@
         <w:rPr>
           <w:rFonts w:asciiTheme="minorHAnsi" w:eastAsiaTheme="minorEastAsia" w:hAnsiTheme="minorHAnsi"/>
           <w:noProof/>
+          <w:kern w:val="0"/>
           <w:szCs w:val="24"/>
           <w:lang w:eastAsia="en-GB"/>
-        </w:rPr>
-      </w:pPr>
-      <w:hyperlink w:anchor="_Toc161302941" w:history="1">
+          <w14:ligatures w14:val="none"/>
+        </w:rPr>
+      </w:pPr>
+      <w:hyperlink w:anchor="_Toc162692986" w:history="1">
         <w:r>
           <w:rPr>
             <w:rStyle w:val="Hyperlink"/>
@@ -1809,8 +1883,10 @@
           <w:rPr>
             <w:rFonts w:asciiTheme="minorHAnsi" w:eastAsiaTheme="minorEastAsia" w:hAnsiTheme="minorHAnsi"/>
             <w:noProof/>
+            <w:kern w:val="0"/>
             <w:szCs w:val="24"/>
             <w:lang w:eastAsia="en-GB"/>
+            <w14:ligatures w14:val="none"/>
           </w:rPr>
           <w:tab/>
         </w:r>
@@ -1840,7 +1916,7 @@
             <w:noProof/>
             <w:webHidden/>
           </w:rPr>
-          <w:instrText xml:space="preserve"> PAGEREF _Toc161302941 \h </w:instrText>
+          <w:instrText xml:space="preserve"> PAGEREF _Toc162692986 \h </w:instrText>
         </w:r>
         <w:r>
           <w:rPr>
@@ -1881,11 +1957,13 @@
         <w:rPr>
           <w:rFonts w:asciiTheme="minorHAnsi" w:eastAsiaTheme="minorEastAsia" w:hAnsiTheme="minorHAnsi"/>
           <w:noProof/>
+          <w:kern w:val="0"/>
           <w:szCs w:val="24"/>
           <w:lang w:eastAsia="en-GB"/>
-        </w:rPr>
-      </w:pPr>
-      <w:hyperlink w:anchor="_Toc161302942" w:history="1">
+          <w14:ligatures w14:val="none"/>
+        </w:rPr>
+      </w:pPr>
+      <w:hyperlink w:anchor="_Toc162692987" w:history="1">
         <w:r>
           <w:rPr>
             <w:rStyle w:val="Hyperlink"/>
@@ -1897,8 +1975,10 @@
           <w:rPr>
             <w:rFonts w:asciiTheme="minorHAnsi" w:eastAsiaTheme="minorEastAsia" w:hAnsiTheme="minorHAnsi"/>
             <w:noProof/>
+            <w:kern w:val="0"/>
             <w:szCs w:val="24"/>
             <w:lang w:eastAsia="en-GB"/>
+            <w14:ligatures w14:val="none"/>
           </w:rPr>
           <w:tab/>
         </w:r>
@@ -1928,7 +2008,7 @@
             <w:noProof/>
             <w:webHidden/>
           </w:rPr>
-          <w:instrText xml:space="preserve"> PAGEREF _Toc161302942 \h </w:instrText>
+          <w:instrText xml:space="preserve"> PAGEREF _Toc162692987 \h </w:instrText>
         </w:r>
         <w:r>
           <w:rPr>
@@ -1969,11 +2049,13 @@
         <w:rPr>
           <w:rFonts w:asciiTheme="minorHAnsi" w:eastAsiaTheme="minorEastAsia" w:hAnsiTheme="minorHAnsi"/>
           <w:noProof/>
+          <w:kern w:val="0"/>
           <w:szCs w:val="24"/>
           <w:lang w:eastAsia="en-GB"/>
-        </w:rPr>
-      </w:pPr>
-      <w:hyperlink w:anchor="_Toc161302943" w:history="1">
+          <w14:ligatures w14:val="none"/>
+        </w:rPr>
+      </w:pPr>
+      <w:hyperlink w:anchor="_Toc162692988" w:history="1">
         <w:r>
           <w:rPr>
             <w:rStyle w:val="Hyperlink"/>
@@ -1985,8 +2067,10 @@
           <w:rPr>
             <w:rFonts w:asciiTheme="minorHAnsi" w:eastAsiaTheme="minorEastAsia" w:hAnsiTheme="minorHAnsi"/>
             <w:noProof/>
+            <w:kern w:val="0"/>
             <w:szCs w:val="24"/>
             <w:lang w:eastAsia="en-GB"/>
+            <w14:ligatures w14:val="none"/>
           </w:rPr>
           <w:tab/>
         </w:r>
@@ -2016,7 +2100,7 @@
             <w:noProof/>
             <w:webHidden/>
           </w:rPr>
-          <w:instrText xml:space="preserve"> PAGEREF _Toc161302943 \h </w:instrText>
+          <w:instrText xml:space="preserve"> PAGEREF _Toc162692988 \h </w:instrText>
         </w:r>
         <w:r>
           <w:rPr>
@@ -2057,11 +2141,13 @@
         <w:rPr>
           <w:rFonts w:asciiTheme="minorHAnsi" w:eastAsiaTheme="minorEastAsia" w:hAnsiTheme="minorHAnsi"/>
           <w:noProof/>
+          <w:kern w:val="0"/>
           <w:szCs w:val="24"/>
           <w:lang w:eastAsia="en-GB"/>
-        </w:rPr>
-      </w:pPr>
-      <w:hyperlink w:anchor="_Toc161302944" w:history="1">
+          <w14:ligatures w14:val="none"/>
+        </w:rPr>
+      </w:pPr>
+      <w:hyperlink w:anchor="_Toc162692989" w:history="1">
         <w:r>
           <w:rPr>
             <w:rStyle w:val="Hyperlink"/>
@@ -2073,8 +2159,10 @@
           <w:rPr>
             <w:rFonts w:asciiTheme="minorHAnsi" w:eastAsiaTheme="minorEastAsia" w:hAnsiTheme="minorHAnsi"/>
             <w:noProof/>
+            <w:kern w:val="0"/>
             <w:szCs w:val="24"/>
             <w:lang w:eastAsia="en-GB"/>
+            <w14:ligatures w14:val="none"/>
           </w:rPr>
           <w:tab/>
         </w:r>
@@ -2104,7 +2192,7 @@
             <w:noProof/>
             <w:webHidden/>
           </w:rPr>
-          <w:instrText xml:space="preserve"> PAGEREF _Toc161302944 \h </w:instrText>
+          <w:instrText xml:space="preserve"> PAGEREF _Toc162692989 \h </w:instrText>
         </w:r>
         <w:r>
           <w:rPr>
@@ -2145,11 +2233,13 @@
         <w:rPr>
           <w:rFonts w:asciiTheme="minorHAnsi" w:eastAsiaTheme="minorEastAsia" w:hAnsiTheme="minorHAnsi"/>
           <w:noProof/>
+          <w:kern w:val="0"/>
           <w:szCs w:val="24"/>
           <w:lang w:eastAsia="en-GB"/>
-        </w:rPr>
-      </w:pPr>
-      <w:hyperlink w:anchor="_Toc161302945" w:history="1">
+          <w14:ligatures w14:val="none"/>
+        </w:rPr>
+      </w:pPr>
+      <w:hyperlink w:anchor="_Toc162692990" w:history="1">
         <w:r>
           <w:rPr>
             <w:rStyle w:val="Hyperlink"/>
@@ -2161,8 +2251,10 @@
           <w:rPr>
             <w:rFonts w:asciiTheme="minorHAnsi" w:eastAsiaTheme="minorEastAsia" w:hAnsiTheme="minorHAnsi"/>
             <w:noProof/>
+            <w:kern w:val="0"/>
             <w:szCs w:val="24"/>
             <w:lang w:eastAsia="en-GB"/>
+            <w14:ligatures w14:val="none"/>
           </w:rPr>
           <w:tab/>
         </w:r>
@@ -2192,7 +2284,7 @@
             <w:noProof/>
             <w:webHidden/>
           </w:rPr>
-          <w:instrText xml:space="preserve"> PAGEREF _Toc161302945 \h </w:instrText>
+          <w:instrText xml:space="preserve"> PAGEREF _Toc162692990 \h </w:instrText>
         </w:r>
         <w:r>
           <w:rPr>
@@ -2233,11 +2325,13 @@
         <w:rPr>
           <w:rFonts w:asciiTheme="minorHAnsi" w:eastAsiaTheme="minorEastAsia" w:hAnsiTheme="minorHAnsi"/>
           <w:noProof/>
+          <w:kern w:val="0"/>
           <w:szCs w:val="24"/>
           <w:lang w:eastAsia="en-GB"/>
-        </w:rPr>
-      </w:pPr>
-      <w:hyperlink w:anchor="_Toc161302946" w:history="1">
+          <w14:ligatures w14:val="none"/>
+        </w:rPr>
+      </w:pPr>
+      <w:hyperlink w:anchor="_Toc162692991" w:history="1">
         <w:r>
           <w:rPr>
             <w:rStyle w:val="Hyperlink"/>
@@ -2249,8 +2343,10 @@
           <w:rPr>
             <w:rFonts w:asciiTheme="minorHAnsi" w:eastAsiaTheme="minorEastAsia" w:hAnsiTheme="minorHAnsi"/>
             <w:noProof/>
+            <w:kern w:val="0"/>
             <w:szCs w:val="24"/>
             <w:lang w:eastAsia="en-GB"/>
+            <w14:ligatures w14:val="none"/>
           </w:rPr>
           <w:tab/>
         </w:r>
@@ -2280,7 +2376,7 @@
             <w:noProof/>
             <w:webHidden/>
           </w:rPr>
-          <w:instrText xml:space="preserve"> PAGEREF _Toc161302946 \h </w:instrText>
+          <w:instrText xml:space="preserve"> PAGEREF _Toc162692991 \h </w:instrText>
         </w:r>
         <w:r>
           <w:rPr>
@@ -2321,11 +2417,13 @@
         <w:rPr>
           <w:rFonts w:asciiTheme="minorHAnsi" w:eastAsiaTheme="minorEastAsia" w:hAnsiTheme="minorHAnsi"/>
           <w:noProof/>
+          <w:kern w:val="0"/>
           <w:szCs w:val="24"/>
           <w:lang w:eastAsia="en-GB"/>
-        </w:rPr>
-      </w:pPr>
-      <w:hyperlink w:anchor="_Toc161302947" w:history="1">
+          <w14:ligatures w14:val="none"/>
+        </w:rPr>
+      </w:pPr>
+      <w:hyperlink w:anchor="_Toc162692992" w:history="1">
         <w:r>
           <w:rPr>
             <w:rStyle w:val="Hyperlink"/>
@@ -2337,8 +2435,10 @@
           <w:rPr>
             <w:rFonts w:asciiTheme="minorHAnsi" w:eastAsiaTheme="minorEastAsia" w:hAnsiTheme="minorHAnsi"/>
             <w:noProof/>
+            <w:kern w:val="0"/>
             <w:szCs w:val="24"/>
             <w:lang w:eastAsia="en-GB"/>
+            <w14:ligatures w14:val="none"/>
           </w:rPr>
           <w:tab/>
         </w:r>
@@ -2368,7 +2468,7 @@
             <w:noProof/>
             <w:webHidden/>
           </w:rPr>
-          <w:instrText xml:space="preserve"> PAGEREF _Toc161302947 \h </w:instrText>
+          <w:instrText xml:space="preserve"> PAGEREF _Toc162692992 \h </w:instrText>
         </w:r>
         <w:r>
           <w:rPr>
@@ -2409,11 +2509,13 @@
         <w:rPr>
           <w:rFonts w:asciiTheme="minorHAnsi" w:eastAsiaTheme="minorEastAsia" w:hAnsiTheme="minorHAnsi"/>
           <w:noProof/>
+          <w:kern w:val="0"/>
           <w:szCs w:val="24"/>
           <w:lang w:eastAsia="en-GB"/>
-        </w:rPr>
-      </w:pPr>
-      <w:hyperlink w:anchor="_Toc161302948" w:history="1">
+          <w14:ligatures w14:val="none"/>
+        </w:rPr>
+      </w:pPr>
+      <w:hyperlink w:anchor="_Toc162692993" w:history="1">
         <w:r>
           <w:rPr>
             <w:rStyle w:val="Hyperlink"/>
@@ -2425,8 +2527,10 @@
           <w:rPr>
             <w:rFonts w:asciiTheme="minorHAnsi" w:eastAsiaTheme="minorEastAsia" w:hAnsiTheme="minorHAnsi"/>
             <w:noProof/>
+            <w:kern w:val="0"/>
             <w:szCs w:val="24"/>
             <w:lang w:eastAsia="en-GB"/>
+            <w14:ligatures w14:val="none"/>
           </w:rPr>
           <w:tab/>
         </w:r>
@@ -2456,7 +2560,7 @@
             <w:noProof/>
             <w:webHidden/>
           </w:rPr>
-          <w:instrText xml:space="preserve"> PAGEREF _Toc161302948 \h </w:instrText>
+          <w:instrText xml:space="preserve"> PAGEREF _Toc162692993 \h </w:instrText>
         </w:r>
         <w:r>
           <w:rPr>
@@ -2497,11 +2601,13 @@
         <w:rPr>
           <w:rFonts w:asciiTheme="minorHAnsi" w:eastAsiaTheme="minorEastAsia" w:hAnsiTheme="minorHAnsi"/>
           <w:noProof/>
+          <w:kern w:val="0"/>
           <w:szCs w:val="24"/>
           <w:lang w:eastAsia="en-GB"/>
-        </w:rPr>
-      </w:pPr>
-      <w:hyperlink w:anchor="_Toc161302949" w:history="1">
+          <w14:ligatures w14:val="none"/>
+        </w:rPr>
+      </w:pPr>
+      <w:hyperlink w:anchor="_Toc162692994" w:history="1">
         <w:r>
           <w:rPr>
             <w:rStyle w:val="Hyperlink"/>
@@ -2513,8 +2619,10 @@
           <w:rPr>
             <w:rFonts w:asciiTheme="minorHAnsi" w:eastAsiaTheme="minorEastAsia" w:hAnsiTheme="minorHAnsi"/>
             <w:noProof/>
+            <w:kern w:val="0"/>
             <w:szCs w:val="24"/>
             <w:lang w:eastAsia="en-GB"/>
+            <w14:ligatures w14:val="none"/>
           </w:rPr>
           <w:tab/>
         </w:r>
@@ -2544,7 +2652,7 @@
             <w:noProof/>
             <w:webHidden/>
           </w:rPr>
-          <w:instrText xml:space="preserve"> PAGEREF _Toc161302949 \h </w:instrText>
+          <w:instrText xml:space="preserve"> PAGEREF _Toc162692994 \h </w:instrText>
         </w:r>
         <w:r>
           <w:rPr>
@@ -2585,11 +2693,13 @@
         <w:rPr>
           <w:rFonts w:asciiTheme="minorHAnsi" w:eastAsiaTheme="minorEastAsia" w:hAnsiTheme="minorHAnsi"/>
           <w:noProof/>
+          <w:kern w:val="0"/>
           <w:szCs w:val="24"/>
           <w:lang w:eastAsia="en-GB"/>
-        </w:rPr>
-      </w:pPr>
-      <w:hyperlink w:anchor="_Toc161302950" w:history="1">
+          <w14:ligatures w14:val="none"/>
+        </w:rPr>
+      </w:pPr>
+      <w:hyperlink w:anchor="_Toc162692995" w:history="1">
         <w:r>
           <w:rPr>
             <w:rStyle w:val="Hyperlink"/>
@@ -2601,8 +2711,10 @@
           <w:rPr>
             <w:rFonts w:asciiTheme="minorHAnsi" w:eastAsiaTheme="minorEastAsia" w:hAnsiTheme="minorHAnsi"/>
             <w:noProof/>
+            <w:kern w:val="0"/>
             <w:szCs w:val="24"/>
             <w:lang w:eastAsia="en-GB"/>
+            <w14:ligatures w14:val="none"/>
           </w:rPr>
           <w:tab/>
         </w:r>
@@ -2632,7 +2744,7 @@
             <w:noProof/>
             <w:webHidden/>
           </w:rPr>
-          <w:instrText xml:space="preserve"> PAGEREF _Toc161302950 \h </w:instrText>
+          <w:instrText xml:space="preserve"> PAGEREF _Toc162692995 \h </w:instrText>
         </w:r>
         <w:r>
           <w:rPr>
@@ -2673,11 +2785,13 @@
         <w:rPr>
           <w:rFonts w:asciiTheme="minorHAnsi" w:eastAsiaTheme="minorEastAsia" w:hAnsiTheme="minorHAnsi"/>
           <w:noProof/>
+          <w:kern w:val="0"/>
           <w:szCs w:val="24"/>
           <w:lang w:eastAsia="en-GB"/>
-        </w:rPr>
-      </w:pPr>
-      <w:hyperlink w:anchor="_Toc161302951" w:history="1">
+          <w14:ligatures w14:val="none"/>
+        </w:rPr>
+      </w:pPr>
+      <w:hyperlink w:anchor="_Toc162692996" w:history="1">
         <w:r>
           <w:rPr>
             <w:rStyle w:val="Hyperlink"/>
@@ -2689,8 +2803,10 @@
           <w:rPr>
             <w:rFonts w:asciiTheme="minorHAnsi" w:eastAsiaTheme="minorEastAsia" w:hAnsiTheme="minorHAnsi"/>
             <w:noProof/>
+            <w:kern w:val="0"/>
             <w:szCs w:val="24"/>
             <w:lang w:eastAsia="en-GB"/>
+            <w14:ligatures w14:val="none"/>
           </w:rPr>
           <w:tab/>
         </w:r>
@@ -2720,7 +2836,7 @@
             <w:noProof/>
             <w:webHidden/>
           </w:rPr>
-          <w:instrText xml:space="preserve"> PAGEREF _Toc161302951 \h </w:instrText>
+          <w:instrText xml:space="preserve"> PAGEREF _Toc162692996 \h </w:instrText>
         </w:r>
         <w:r>
           <w:rPr>
@@ -2761,11 +2877,13 @@
         <w:rPr>
           <w:rFonts w:asciiTheme="minorHAnsi" w:eastAsiaTheme="minorEastAsia" w:hAnsiTheme="minorHAnsi"/>
           <w:noProof/>
+          <w:kern w:val="0"/>
           <w:szCs w:val="24"/>
           <w:lang w:eastAsia="en-GB"/>
-        </w:rPr>
-      </w:pPr>
-      <w:hyperlink w:anchor="_Toc161302952" w:history="1">
+          <w14:ligatures w14:val="none"/>
+        </w:rPr>
+      </w:pPr>
+      <w:hyperlink w:anchor="_Toc162692997" w:history="1">
         <w:r>
           <w:rPr>
             <w:rStyle w:val="Hyperlink"/>
@@ -2777,8 +2895,10 @@
           <w:rPr>
             <w:rFonts w:asciiTheme="minorHAnsi" w:eastAsiaTheme="minorEastAsia" w:hAnsiTheme="minorHAnsi"/>
             <w:noProof/>
+            <w:kern w:val="0"/>
             <w:szCs w:val="24"/>
             <w:lang w:eastAsia="en-GB"/>
+            <w14:ligatures w14:val="none"/>
           </w:rPr>
           <w:tab/>
         </w:r>
@@ -2808,7 +2928,7 @@
             <w:noProof/>
             <w:webHidden/>
           </w:rPr>
-          <w:instrText xml:space="preserve"> PAGEREF _Toc161302952 \h </w:instrText>
+          <w:instrText xml:space="preserve"> PAGEREF _Toc162692997 \h </w:instrText>
         </w:r>
         <w:r>
           <w:rPr>
@@ -2850,11 +2970,13 @@
           <w:rFonts w:asciiTheme="minorHAnsi" w:eastAsiaTheme="minorEastAsia" w:hAnsiTheme="minorHAnsi"/>
           <w:b w:val="0"/>
           <w:noProof/>
+          <w:kern w:val="0"/>
           <w:szCs w:val="24"/>
           <w:lang w:eastAsia="en-GB"/>
-        </w:rPr>
-      </w:pPr>
-      <w:hyperlink w:anchor="_Toc161302953" w:history="1">
+          <w14:ligatures w14:val="none"/>
+        </w:rPr>
+      </w:pPr>
+      <w:hyperlink w:anchor="_Toc162692998" w:history="1">
         <w:r>
           <w:rPr>
             <w:rStyle w:val="Hyperlink"/>
@@ -2867,8 +2989,10 @@
             <w:rFonts w:asciiTheme="minorHAnsi" w:eastAsiaTheme="minorEastAsia" w:hAnsiTheme="minorHAnsi"/>
             <w:b w:val="0"/>
             <w:noProof/>
+            <w:kern w:val="0"/>
             <w:szCs w:val="24"/>
             <w:lang w:eastAsia="en-GB"/>
+            <w14:ligatures w14:val="none"/>
           </w:rPr>
           <w:tab/>
         </w:r>
@@ -2898,7 +3022,7 @@
             <w:noProof/>
             <w:webHidden/>
           </w:rPr>
-          <w:instrText xml:space="preserve"> PAGEREF _Toc161302953 \h </w:instrText>
+          <w:instrText xml:space="preserve"> PAGEREF _Toc162692998 \h </w:instrText>
         </w:r>
         <w:r>
           <w:rPr>
@@ -2919,6 +3043,466 @@
             <w:webHidden/>
           </w:rPr>
           <w:t>29</w:t>
+        </w:r>
+        <w:r>
+          <w:rPr>
+            <w:noProof/>
+            <w:webHidden/>
+          </w:rPr>
+          <w:fldChar w:fldCharType="end"/>
+        </w:r>
+      </w:hyperlink>
+    </w:p>
+    <w:p>
+      <w:pPr>
+        <w:pStyle w:val="TOC2"/>
+        <w:tabs>
+          <w:tab w:val="left" w:pos="960"/>
+          <w:tab w:val="right" w:pos="9016"/>
+        </w:tabs>
+        <w:rPr>
+          <w:rFonts w:asciiTheme="minorHAnsi" w:eastAsiaTheme="minorEastAsia" w:hAnsiTheme="minorHAnsi"/>
+          <w:noProof/>
+          <w:kern w:val="0"/>
+          <w:szCs w:val="24"/>
+          <w:lang w:eastAsia="en-GB"/>
+          <w14:ligatures w14:val="none"/>
+        </w:rPr>
+      </w:pPr>
+      <w:hyperlink w:anchor="_Toc162692999" w:history="1">
+        <w:r>
+          <w:rPr>
+            <w:rStyle w:val="Hyperlink"/>
+            <w:noProof/>
+          </w:rPr>
+          <w:t>5.1</w:t>
+        </w:r>
+        <w:r>
+          <w:rPr>
+            <w:rFonts w:asciiTheme="minorHAnsi" w:eastAsiaTheme="minorEastAsia" w:hAnsiTheme="minorHAnsi"/>
+            <w:noProof/>
+            <w:kern w:val="0"/>
+            <w:szCs w:val="24"/>
+            <w:lang w:eastAsia="en-GB"/>
+            <w14:ligatures w14:val="none"/>
+          </w:rPr>
+          <w:tab/>
+        </w:r>
+        <w:r>
+          <w:rPr>
+            <w:rStyle w:val="Hyperlink"/>
+            <w:noProof/>
+          </w:rPr>
+          <w:t>Enigma and EnigmaPlus</w:t>
+        </w:r>
+        <w:r>
+          <w:rPr>
+            <w:noProof/>
+            <w:webHidden/>
+          </w:rPr>
+          <w:tab/>
+        </w:r>
+        <w:r>
+          <w:rPr>
+            <w:noProof/>
+            <w:webHidden/>
+          </w:rPr>
+          <w:fldChar w:fldCharType="begin"/>
+        </w:r>
+        <w:r>
+          <w:rPr>
+            <w:noProof/>
+            <w:webHidden/>
+          </w:rPr>
+          <w:instrText xml:space="preserve"> PAGEREF _Toc162692999 \h </w:instrText>
+        </w:r>
+        <w:r>
+          <w:rPr>
+            <w:noProof/>
+            <w:webHidden/>
+          </w:rPr>
+        </w:r>
+        <w:r>
+          <w:rPr>
+            <w:noProof/>
+            <w:webHidden/>
+          </w:rPr>
+          <w:fldChar w:fldCharType="separate"/>
+        </w:r>
+        <w:r>
+          <w:rPr>
+            <w:noProof/>
+            <w:webHidden/>
+          </w:rPr>
+          <w:t>29</w:t>
+        </w:r>
+        <w:r>
+          <w:rPr>
+            <w:noProof/>
+            <w:webHidden/>
+          </w:rPr>
+          <w:fldChar w:fldCharType="end"/>
+        </w:r>
+      </w:hyperlink>
+    </w:p>
+    <w:p>
+      <w:pPr>
+        <w:pStyle w:val="TOC3"/>
+        <w:tabs>
+          <w:tab w:val="left" w:pos="1200"/>
+          <w:tab w:val="right" w:pos="9016"/>
+        </w:tabs>
+        <w:rPr>
+          <w:rFonts w:asciiTheme="minorHAnsi" w:eastAsiaTheme="minorEastAsia" w:hAnsiTheme="minorHAnsi"/>
+          <w:noProof/>
+          <w:kern w:val="0"/>
+          <w:szCs w:val="24"/>
+          <w:lang w:eastAsia="en-GB"/>
+          <w14:ligatures w14:val="none"/>
+        </w:rPr>
+      </w:pPr>
+      <w:hyperlink w:anchor="_Toc162693000" w:history="1">
+        <w:r>
+          <w:rPr>
+            <w:rStyle w:val="Hyperlink"/>
+            <w:noProof/>
+          </w:rPr>
+          <w:t>5.1.1</w:t>
+        </w:r>
+        <w:r>
+          <w:rPr>
+            <w:rFonts w:asciiTheme="minorHAnsi" w:eastAsiaTheme="minorEastAsia" w:hAnsiTheme="minorHAnsi"/>
+            <w:noProof/>
+            <w:kern w:val="0"/>
+            <w:szCs w:val="24"/>
+            <w:lang w:eastAsia="en-GB"/>
+            <w14:ligatures w14:val="none"/>
+          </w:rPr>
+          <w:tab/>
+        </w:r>
+        <w:r>
+          <w:rPr>
+            <w:rStyle w:val="Hyperlink"/>
+            <w:noProof/>
+          </w:rPr>
+          <w:t>Model Testing</w:t>
+        </w:r>
+        <w:r>
+          <w:rPr>
+            <w:noProof/>
+            <w:webHidden/>
+          </w:rPr>
+          <w:tab/>
+        </w:r>
+        <w:r>
+          <w:rPr>
+            <w:noProof/>
+            <w:webHidden/>
+          </w:rPr>
+          <w:fldChar w:fldCharType="begin"/>
+        </w:r>
+        <w:r>
+          <w:rPr>
+            <w:noProof/>
+            <w:webHidden/>
+          </w:rPr>
+          <w:instrText xml:space="preserve"> PAGEREF _Toc162693000 \h </w:instrText>
+        </w:r>
+        <w:r>
+          <w:rPr>
+            <w:noProof/>
+            <w:webHidden/>
+          </w:rPr>
+        </w:r>
+        <w:r>
+          <w:rPr>
+            <w:noProof/>
+            <w:webHidden/>
+          </w:rPr>
+          <w:fldChar w:fldCharType="separate"/>
+        </w:r>
+        <w:r>
+          <w:rPr>
+            <w:noProof/>
+            <w:webHidden/>
+          </w:rPr>
+          <w:t>29</w:t>
+        </w:r>
+        <w:r>
+          <w:rPr>
+            <w:noProof/>
+            <w:webHidden/>
+          </w:rPr>
+          <w:fldChar w:fldCharType="end"/>
+        </w:r>
+      </w:hyperlink>
+    </w:p>
+    <w:p>
+      <w:pPr>
+        <w:pStyle w:val="TOC3"/>
+        <w:tabs>
+          <w:tab w:val="left" w:pos="1200"/>
+          <w:tab w:val="right" w:pos="9016"/>
+        </w:tabs>
+        <w:rPr>
+          <w:rFonts w:asciiTheme="minorHAnsi" w:eastAsiaTheme="minorEastAsia" w:hAnsiTheme="minorHAnsi"/>
+          <w:noProof/>
+          <w:kern w:val="0"/>
+          <w:szCs w:val="24"/>
+          <w:lang w:eastAsia="en-GB"/>
+          <w14:ligatures w14:val="none"/>
+        </w:rPr>
+      </w:pPr>
+      <w:hyperlink w:anchor="_Toc162693001" w:history="1">
+        <w:r>
+          <w:rPr>
+            <w:rStyle w:val="Hyperlink"/>
+            <w:noProof/>
+          </w:rPr>
+          <w:t>5.1.2</w:t>
+        </w:r>
+        <w:r>
+          <w:rPr>
+            <w:rFonts w:asciiTheme="minorHAnsi" w:eastAsiaTheme="minorEastAsia" w:hAnsiTheme="minorHAnsi"/>
+            <w:noProof/>
+            <w:kern w:val="0"/>
+            <w:szCs w:val="24"/>
+            <w:lang w:eastAsia="en-GB"/>
+            <w14:ligatures w14:val="none"/>
+          </w:rPr>
+          <w:tab/>
+        </w:r>
+        <w:r>
+          <w:rPr>
+            <w:rStyle w:val="Hyperlink"/>
+            <w:noProof/>
+          </w:rPr>
+          <w:t>Enigma Accuracy</w:t>
+        </w:r>
+        <w:r>
+          <w:rPr>
+            <w:noProof/>
+            <w:webHidden/>
+          </w:rPr>
+          <w:tab/>
+        </w:r>
+        <w:r>
+          <w:rPr>
+            <w:noProof/>
+            <w:webHidden/>
+          </w:rPr>
+          <w:fldChar w:fldCharType="begin"/>
+        </w:r>
+        <w:r>
+          <w:rPr>
+            <w:noProof/>
+            <w:webHidden/>
+          </w:rPr>
+          <w:instrText xml:space="preserve"> PAGEREF _Toc162693001 \h </w:instrText>
+        </w:r>
+        <w:r>
+          <w:rPr>
+            <w:noProof/>
+            <w:webHidden/>
+          </w:rPr>
+        </w:r>
+        <w:r>
+          <w:rPr>
+            <w:noProof/>
+            <w:webHidden/>
+          </w:rPr>
+          <w:fldChar w:fldCharType="separate"/>
+        </w:r>
+        <w:r>
+          <w:rPr>
+            <w:noProof/>
+            <w:webHidden/>
+          </w:rPr>
+          <w:t>29</w:t>
+        </w:r>
+        <w:r>
+          <w:rPr>
+            <w:noProof/>
+            <w:webHidden/>
+          </w:rPr>
+          <w:fldChar w:fldCharType="end"/>
+        </w:r>
+      </w:hyperlink>
+    </w:p>
+    <w:p>
+      <w:pPr>
+        <w:pStyle w:val="TOC2"/>
+        <w:tabs>
+          <w:tab w:val="left" w:pos="960"/>
+          <w:tab w:val="right" w:pos="9016"/>
+        </w:tabs>
+        <w:rPr>
+          <w:rFonts w:asciiTheme="minorHAnsi" w:eastAsiaTheme="minorEastAsia" w:hAnsiTheme="minorHAnsi"/>
+          <w:noProof/>
+          <w:kern w:val="0"/>
+          <w:szCs w:val="24"/>
+          <w:lang w:eastAsia="en-GB"/>
+          <w14:ligatures w14:val="none"/>
+        </w:rPr>
+      </w:pPr>
+      <w:hyperlink w:anchor="_Toc162693002" w:history="1">
+        <w:r>
+          <w:rPr>
+            <w:rStyle w:val="Hyperlink"/>
+            <w:noProof/>
+          </w:rPr>
+          <w:t>5.2</w:t>
+        </w:r>
+        <w:r>
+          <w:rPr>
+            <w:rFonts w:asciiTheme="minorHAnsi" w:eastAsiaTheme="minorEastAsia" w:hAnsiTheme="minorHAnsi"/>
+            <w:noProof/>
+            <w:kern w:val="0"/>
+            <w:szCs w:val="24"/>
+            <w:lang w:eastAsia="en-GB"/>
+            <w14:ligatures w14:val="none"/>
+          </w:rPr>
+          <w:tab/>
+        </w:r>
+        <w:r>
+          <w:rPr>
+            <w:rStyle w:val="Hyperlink"/>
+            <w:noProof/>
+          </w:rPr>
+          <w:t>CLI, GUI and Visualisation</w:t>
+        </w:r>
+        <w:r>
+          <w:rPr>
+            <w:noProof/>
+            <w:webHidden/>
+          </w:rPr>
+          <w:tab/>
+        </w:r>
+        <w:r>
+          <w:rPr>
+            <w:noProof/>
+            <w:webHidden/>
+          </w:rPr>
+          <w:fldChar w:fldCharType="begin"/>
+        </w:r>
+        <w:r>
+          <w:rPr>
+            <w:noProof/>
+            <w:webHidden/>
+          </w:rPr>
+          <w:instrText xml:space="preserve"> PAGEREF _Toc162693002 \h </w:instrText>
+        </w:r>
+        <w:r>
+          <w:rPr>
+            <w:noProof/>
+            <w:webHidden/>
+          </w:rPr>
+        </w:r>
+        <w:r>
+          <w:rPr>
+            <w:noProof/>
+            <w:webHidden/>
+          </w:rPr>
+          <w:fldChar w:fldCharType="separate"/>
+        </w:r>
+        <w:r>
+          <w:rPr>
+            <w:noProof/>
+            <w:webHidden/>
+          </w:rPr>
+          <w:t>32</w:t>
+        </w:r>
+        <w:r>
+          <w:rPr>
+            <w:noProof/>
+            <w:webHidden/>
+          </w:rPr>
+          <w:fldChar w:fldCharType="end"/>
+        </w:r>
+      </w:hyperlink>
+    </w:p>
+    <w:p>
+      <w:pPr>
+        <w:pStyle w:val="TOC2"/>
+        <w:tabs>
+          <w:tab w:val="left" w:pos="960"/>
+          <w:tab w:val="right" w:pos="9016"/>
+        </w:tabs>
+        <w:rPr>
+          <w:rFonts w:asciiTheme="minorHAnsi" w:eastAsiaTheme="minorEastAsia" w:hAnsiTheme="minorHAnsi"/>
+          <w:noProof/>
+          <w:kern w:val="0"/>
+          <w:szCs w:val="24"/>
+          <w:lang w:eastAsia="en-GB"/>
+          <w14:ligatures w14:val="none"/>
+        </w:rPr>
+      </w:pPr>
+      <w:hyperlink w:anchor="_Toc162693003" w:history="1">
+        <w:r>
+          <w:rPr>
+            <w:rStyle w:val="Hyperlink"/>
+            <w:noProof/>
+          </w:rPr>
+          <w:t>5.3</w:t>
+        </w:r>
+        <w:r>
+          <w:rPr>
+            <w:rFonts w:asciiTheme="minorHAnsi" w:eastAsiaTheme="minorEastAsia" w:hAnsiTheme="minorHAnsi"/>
+            <w:noProof/>
+            <w:kern w:val="0"/>
+            <w:szCs w:val="24"/>
+            <w:lang w:eastAsia="en-GB"/>
+            <w14:ligatures w14:val="none"/>
+          </w:rPr>
+          <w:tab/>
+        </w:r>
+        <w:r>
+          <w:rPr>
+            <w:rStyle w:val="Hyperlink"/>
+            <w:noProof/>
+          </w:rPr>
+          <w:t>Additional Accomplishments</w:t>
+        </w:r>
+        <w:r>
+          <w:rPr>
+            <w:noProof/>
+            <w:webHidden/>
+          </w:rPr>
+          <w:tab/>
+        </w:r>
+        <w:r>
+          <w:rPr>
+            <w:noProof/>
+            <w:webHidden/>
+          </w:rPr>
+          <w:fldChar w:fldCharType="begin"/>
+        </w:r>
+        <w:r>
+          <w:rPr>
+            <w:noProof/>
+            <w:webHidden/>
+          </w:rPr>
+          <w:instrText xml:space="preserve"> PAGEREF _Toc162693003 \h </w:instrText>
+        </w:r>
+        <w:r>
+          <w:rPr>
+            <w:noProof/>
+            <w:webHidden/>
+          </w:rPr>
+        </w:r>
+        <w:r>
+          <w:rPr>
+            <w:noProof/>
+            <w:webHidden/>
+          </w:rPr>
+          <w:fldChar w:fldCharType="separate"/>
+        </w:r>
+        <w:r>
+          <w:rPr>
+            <w:noProof/>
+            <w:webHidden/>
+          </w:rPr>
+          <w:t>34</w:t>
         </w:r>
         <w:r>
           <w:rPr>
@@ -2940,11 +3524,13 @@
           <w:rFonts w:asciiTheme="minorHAnsi" w:eastAsiaTheme="minorEastAsia" w:hAnsiTheme="minorHAnsi"/>
           <w:b w:val="0"/>
           <w:noProof/>
+          <w:kern w:val="0"/>
           <w:szCs w:val="24"/>
           <w:lang w:eastAsia="en-GB"/>
-        </w:rPr>
-      </w:pPr>
-      <w:hyperlink w:anchor="_Toc161302954" w:history="1">
+          <w14:ligatures w14:val="none"/>
+        </w:rPr>
+      </w:pPr>
+      <w:hyperlink w:anchor="_Toc162693004" w:history="1">
         <w:r>
           <w:rPr>
             <w:rStyle w:val="Hyperlink"/>
@@ -2957,8 +3543,10 @@
             <w:rFonts w:asciiTheme="minorHAnsi" w:eastAsiaTheme="minorEastAsia" w:hAnsiTheme="minorHAnsi"/>
             <w:b w:val="0"/>
             <w:noProof/>
+            <w:kern w:val="0"/>
             <w:szCs w:val="24"/>
             <w:lang w:eastAsia="en-GB"/>
+            <w14:ligatures w14:val="none"/>
           </w:rPr>
           <w:tab/>
         </w:r>
@@ -2988,7 +3576,7 @@
             <w:noProof/>
             <w:webHidden/>
           </w:rPr>
-          <w:instrText xml:space="preserve"> PAGEREF _Toc161302954 \h </w:instrText>
+          <w:instrText xml:space="preserve"> PAGEREF _Toc162693004 \h </w:instrText>
         </w:r>
         <w:r>
           <w:rPr>
@@ -3008,7 +3596,7 @@
             <w:noProof/>
             <w:webHidden/>
           </w:rPr>
-          <w:t>29</w:t>
+          <w:t>35</w:t>
         </w:r>
         <w:r>
           <w:rPr>
@@ -3029,11 +3617,13 @@
         <w:rPr>
           <w:rFonts w:asciiTheme="minorHAnsi" w:eastAsiaTheme="minorEastAsia" w:hAnsiTheme="minorHAnsi"/>
           <w:noProof/>
+          <w:kern w:val="0"/>
           <w:szCs w:val="24"/>
           <w:lang w:eastAsia="en-GB"/>
-        </w:rPr>
-      </w:pPr>
-      <w:hyperlink w:anchor="_Toc161302955" w:history="1">
+          <w14:ligatures w14:val="none"/>
+        </w:rPr>
+      </w:pPr>
+      <w:hyperlink w:anchor="_Toc162693005" w:history="1">
         <w:r>
           <w:rPr>
             <w:rStyle w:val="Hyperlink"/>
@@ -3045,8 +3635,10 @@
           <w:rPr>
             <w:rFonts w:asciiTheme="minorHAnsi" w:eastAsiaTheme="minorEastAsia" w:hAnsiTheme="minorHAnsi"/>
             <w:noProof/>
+            <w:kern w:val="0"/>
             <w:szCs w:val="24"/>
             <w:lang w:eastAsia="en-GB"/>
+            <w14:ligatures w14:val="none"/>
           </w:rPr>
           <w:tab/>
         </w:r>
@@ -3055,7 +3647,7 @@
             <w:rStyle w:val="Hyperlink"/>
             <w:noProof/>
           </w:rPr>
-          <w:t>Model Evaluations</w:t>
+          <w:t>Enigma Model Evaluation</w:t>
         </w:r>
         <w:r>
           <w:rPr>
@@ -3076,7 +3668,7 @@
             <w:noProof/>
             <w:webHidden/>
           </w:rPr>
-          <w:instrText xml:space="preserve"> PAGEREF _Toc161302955 \h </w:instrText>
+          <w:instrText xml:space="preserve"> PAGEREF _Toc162693005 \h </w:instrText>
         </w:r>
         <w:r>
           <w:rPr>
@@ -3096,7 +3688,7 @@
             <w:noProof/>
             <w:webHidden/>
           </w:rPr>
-          <w:t>29</w:t>
+          <w:t>35</w:t>
         </w:r>
         <w:r>
           <w:rPr>
@@ -3117,11 +3709,13 @@
         <w:rPr>
           <w:rFonts w:asciiTheme="minorHAnsi" w:eastAsiaTheme="minorEastAsia" w:hAnsiTheme="minorHAnsi"/>
           <w:noProof/>
+          <w:kern w:val="0"/>
           <w:szCs w:val="24"/>
           <w:lang w:eastAsia="en-GB"/>
-        </w:rPr>
-      </w:pPr>
-      <w:hyperlink w:anchor="_Toc161302956" w:history="1">
+          <w14:ligatures w14:val="none"/>
+        </w:rPr>
+      </w:pPr>
+      <w:hyperlink w:anchor="_Toc162693006" w:history="1">
         <w:r>
           <w:rPr>
             <w:rStyle w:val="Hyperlink"/>
@@ -3133,8 +3727,10 @@
           <w:rPr>
             <w:rFonts w:asciiTheme="minorHAnsi" w:eastAsiaTheme="minorEastAsia" w:hAnsiTheme="minorHAnsi"/>
             <w:noProof/>
+            <w:kern w:val="0"/>
             <w:szCs w:val="24"/>
             <w:lang w:eastAsia="en-GB"/>
+            <w14:ligatures w14:val="none"/>
           </w:rPr>
           <w:tab/>
         </w:r>
@@ -3143,7 +3739,7 @@
             <w:rStyle w:val="Hyperlink"/>
             <w:noProof/>
           </w:rPr>
-          <w:t>GUI Evaluation</w:t>
+          <w:t>CLI and GUI Evaluation</w:t>
         </w:r>
         <w:r>
           <w:rPr>
@@ -3164,7 +3760,7 @@
             <w:noProof/>
             <w:webHidden/>
           </w:rPr>
-          <w:instrText xml:space="preserve"> PAGEREF _Toc161302956 \h </w:instrText>
+          <w:instrText xml:space="preserve"> PAGEREF _Toc162693006 \h </w:instrText>
         </w:r>
         <w:r>
           <w:rPr>
@@ -3184,7 +3780,99 @@
             <w:noProof/>
             <w:webHidden/>
           </w:rPr>
-          <w:t>29</w:t>
+          <w:t>35</w:t>
+        </w:r>
+        <w:r>
+          <w:rPr>
+            <w:noProof/>
+            <w:webHidden/>
+          </w:rPr>
+          <w:fldChar w:fldCharType="end"/>
+        </w:r>
+      </w:hyperlink>
+    </w:p>
+    <w:p>
+      <w:pPr>
+        <w:pStyle w:val="TOC2"/>
+        <w:tabs>
+          <w:tab w:val="left" w:pos="960"/>
+          <w:tab w:val="right" w:pos="9016"/>
+        </w:tabs>
+        <w:rPr>
+          <w:rFonts w:asciiTheme="minorHAnsi" w:eastAsiaTheme="minorEastAsia" w:hAnsiTheme="minorHAnsi"/>
+          <w:noProof/>
+          <w:kern w:val="0"/>
+          <w:szCs w:val="24"/>
+          <w:lang w:eastAsia="en-GB"/>
+          <w14:ligatures w14:val="none"/>
+        </w:rPr>
+      </w:pPr>
+      <w:hyperlink w:anchor="_Toc162693007" w:history="1">
+        <w:r>
+          <w:rPr>
+            <w:rStyle w:val="Hyperlink"/>
+            <w:noProof/>
+          </w:rPr>
+          <w:t>6.3</w:t>
+        </w:r>
+        <w:r>
+          <w:rPr>
+            <w:rFonts w:asciiTheme="minorHAnsi" w:eastAsiaTheme="minorEastAsia" w:hAnsiTheme="minorHAnsi"/>
+            <w:noProof/>
+            <w:kern w:val="0"/>
+            <w:szCs w:val="24"/>
+            <w:lang w:eastAsia="en-GB"/>
+            <w14:ligatures w14:val="none"/>
+          </w:rPr>
+          <w:tab/>
+        </w:r>
+        <w:r>
+          <w:rPr>
+            <w:rStyle w:val="Hyperlink"/>
+            <w:noProof/>
+          </w:rPr>
+          <w:t>An Educational Perspective</w:t>
+        </w:r>
+        <w:r>
+          <w:rPr>
+            <w:noProof/>
+            <w:webHidden/>
+          </w:rPr>
+          <w:tab/>
+        </w:r>
+        <w:r>
+          <w:rPr>
+            <w:noProof/>
+            <w:webHidden/>
+          </w:rPr>
+          <w:fldChar w:fldCharType="begin"/>
+        </w:r>
+        <w:r>
+          <w:rPr>
+            <w:noProof/>
+            <w:webHidden/>
+          </w:rPr>
+          <w:instrText xml:space="preserve"> PAGEREF _Toc162693007 \h </w:instrText>
+        </w:r>
+        <w:r>
+          <w:rPr>
+            <w:noProof/>
+            <w:webHidden/>
+          </w:rPr>
+        </w:r>
+        <w:r>
+          <w:rPr>
+            <w:noProof/>
+            <w:webHidden/>
+          </w:rPr>
+          <w:fldChar w:fldCharType="separate"/>
+        </w:r>
+        <w:r>
+          <w:rPr>
+            <w:noProof/>
+            <w:webHidden/>
+          </w:rPr>
+          <w:t>36</w:t>
         </w:r>
         <w:r>
           <w:rPr>
@@ -3206,11 +3894,13 @@
           <w:rFonts w:asciiTheme="minorHAnsi" w:eastAsiaTheme="minorEastAsia" w:hAnsiTheme="minorHAnsi"/>
           <w:b w:val="0"/>
           <w:noProof/>
+          <w:kern w:val="0"/>
           <w:szCs w:val="24"/>
           <w:lang w:eastAsia="en-GB"/>
-        </w:rPr>
-      </w:pPr>
-      <w:hyperlink w:anchor="_Toc161302957" w:history="1">
+          <w14:ligatures w14:val="none"/>
+        </w:rPr>
+      </w:pPr>
+      <w:hyperlink w:anchor="_Toc162693008" w:history="1">
         <w:r>
           <w:rPr>
             <w:rStyle w:val="Hyperlink"/>
@@ -3223,8 +3913,10 @@
             <w:rFonts w:asciiTheme="minorHAnsi" w:eastAsiaTheme="minorEastAsia" w:hAnsiTheme="minorHAnsi"/>
             <w:b w:val="0"/>
             <w:noProof/>
+            <w:kern w:val="0"/>
             <w:szCs w:val="24"/>
             <w:lang w:eastAsia="en-GB"/>
+            <w14:ligatures w14:val="none"/>
           </w:rPr>
           <w:tab/>
         </w:r>
@@ -3254,7 +3946,7 @@
             <w:noProof/>
             <w:webHidden/>
           </w:rPr>
-          <w:instrText xml:space="preserve"> PAGEREF _Toc161302957 \h </w:instrText>
+          <w:instrText xml:space="preserve"> PAGEREF _Toc162693008 \h </w:instrText>
         </w:r>
         <w:r>
           <w:rPr>
@@ -3274,7 +3966,7 @@
             <w:noProof/>
             <w:webHidden/>
           </w:rPr>
-          <w:t>29</w:t>
+          <w:t>36</w:t>
         </w:r>
         <w:r>
           <w:rPr>
@@ -3296,11 +3988,13 @@
           <w:rFonts w:asciiTheme="minorHAnsi" w:eastAsiaTheme="minorEastAsia" w:hAnsiTheme="minorHAnsi"/>
           <w:b w:val="0"/>
           <w:noProof/>
+          <w:kern w:val="0"/>
           <w:szCs w:val="24"/>
           <w:lang w:eastAsia="en-GB"/>
-        </w:rPr>
-      </w:pPr>
-      <w:hyperlink w:anchor="_Toc161302958" w:history="1">
+          <w14:ligatures w14:val="none"/>
+        </w:rPr>
+      </w:pPr>
+      <w:hyperlink w:anchor="_Toc162693009" w:history="1">
         <w:r>
           <w:rPr>
             <w:rStyle w:val="Hyperlink"/>
@@ -3313,8 +4007,10 @@
             <w:rFonts w:asciiTheme="minorHAnsi" w:eastAsiaTheme="minorEastAsia" w:hAnsiTheme="minorHAnsi"/>
             <w:b w:val="0"/>
             <w:noProof/>
+            <w:kern w:val="0"/>
             <w:szCs w:val="24"/>
             <w:lang w:eastAsia="en-GB"/>
+            <w14:ligatures w14:val="none"/>
           </w:rPr>
           <w:tab/>
         </w:r>
@@ -3344,7 +4040,7 @@
             <w:noProof/>
             <w:webHidden/>
           </w:rPr>
-          <w:instrText xml:space="preserve"> PAGEREF _Toc161302958 \h </w:instrText>
+          <w:instrText xml:space="preserve"> PAGEREF _Toc162693009 \h </w:instrText>
         </w:r>
         <w:r>
           <w:rPr>
@@ -3364,7 +4060,7 @@
             <w:noProof/>
             <w:webHidden/>
           </w:rPr>
-          <w:t>29</w:t>
+          <w:t>36</w:t>
         </w:r>
         <w:r>
           <w:rPr>
@@ -3386,11 +4082,13 @@
           <w:rFonts w:asciiTheme="minorHAnsi" w:eastAsiaTheme="minorEastAsia" w:hAnsiTheme="minorHAnsi"/>
           <w:b w:val="0"/>
           <w:noProof/>
+          <w:kern w:val="0"/>
           <w:szCs w:val="24"/>
           <w:lang w:eastAsia="en-GB"/>
-        </w:rPr>
-      </w:pPr>
-      <w:hyperlink w:anchor="_Toc161302959" w:history="1">
+          <w14:ligatures w14:val="none"/>
+        </w:rPr>
+      </w:pPr>
+      <w:hyperlink w:anchor="_Toc162693010" w:history="1">
         <w:r>
           <w:rPr>
             <w:rStyle w:val="Hyperlink"/>
@@ -3403,8 +4101,10 @@
             <w:rFonts w:asciiTheme="minorHAnsi" w:eastAsiaTheme="minorEastAsia" w:hAnsiTheme="minorHAnsi"/>
             <w:b w:val="0"/>
             <w:noProof/>
+            <w:kern w:val="0"/>
             <w:szCs w:val="24"/>
             <w:lang w:eastAsia="en-GB"/>
+            <w14:ligatures w14:val="none"/>
           </w:rPr>
           <w:tab/>
         </w:r>
@@ -3434,7 +4134,7 @@
             <w:noProof/>
             <w:webHidden/>
           </w:rPr>
-          <w:instrText xml:space="preserve"> PAGEREF _Toc161302959 \h </w:instrText>
+          <w:instrText xml:space="preserve"> PAGEREF _Toc162693010 \h </w:instrText>
         </w:r>
         <w:r>
           <w:rPr>
@@ -3454,7 +4154,7 @@
             <w:noProof/>
             <w:webHidden/>
           </w:rPr>
-          <w:t>30</w:t>
+          <w:t>37</w:t>
         </w:r>
         <w:r>
           <w:rPr>
@@ -3476,11 +4176,13 @@
           <w:rFonts w:asciiTheme="minorHAnsi" w:eastAsiaTheme="minorEastAsia" w:hAnsiTheme="minorHAnsi"/>
           <w:b w:val="0"/>
           <w:noProof/>
+          <w:kern w:val="0"/>
           <w:szCs w:val="24"/>
           <w:lang w:eastAsia="en-GB"/>
-        </w:rPr>
-      </w:pPr>
-      <w:hyperlink w:anchor="_Toc161302960" w:history="1">
+          <w14:ligatures w14:val="none"/>
+        </w:rPr>
+      </w:pPr>
+      <w:hyperlink w:anchor="_Toc162693011" w:history="1">
         <w:r>
           <w:rPr>
             <w:rStyle w:val="Hyperlink"/>
@@ -3493,8 +4195,10 @@
             <w:rFonts w:asciiTheme="minorHAnsi" w:eastAsiaTheme="minorEastAsia" w:hAnsiTheme="minorHAnsi"/>
             <w:b w:val="0"/>
             <w:noProof/>
+            <w:kern w:val="0"/>
             <w:szCs w:val="24"/>
             <w:lang w:eastAsia="en-GB"/>
+            <w14:ligatures w14:val="none"/>
           </w:rPr>
           <w:tab/>
         </w:r>
@@ -3524,7 +4228,7 @@
             <w:noProof/>
             <w:webHidden/>
           </w:rPr>
-          <w:instrText xml:space="preserve"> PAGEREF _Toc161302960 \h </w:instrText>
+          <w:instrText xml:space="preserve"> PAGEREF _Toc162693011 \h </w:instrText>
         </w:r>
         <w:r>
           <w:rPr>
@@ -3544,7 +4248,7 @@
             <w:noProof/>
             <w:webHidden/>
           </w:rPr>
-          <w:t>31</w:t>
+          <w:t>37</w:t>
         </w:r>
         <w:r>
           <w:rPr>
@@ -3566,11 +4270,13 @@
           <w:rFonts w:asciiTheme="minorHAnsi" w:eastAsiaTheme="minorEastAsia" w:hAnsiTheme="minorHAnsi"/>
           <w:b w:val="0"/>
           <w:noProof/>
+          <w:kern w:val="0"/>
           <w:szCs w:val="24"/>
           <w:lang w:eastAsia="en-GB"/>
-        </w:rPr>
-      </w:pPr>
-      <w:hyperlink w:anchor="_Toc161302961" w:history="1">
+          <w14:ligatures w14:val="none"/>
+        </w:rPr>
+      </w:pPr>
+      <w:hyperlink w:anchor="_Toc162693012" w:history="1">
         <w:r>
           <w:rPr>
             <w:rStyle w:val="Hyperlink"/>
@@ -3583,8 +4289,10 @@
             <w:rFonts w:asciiTheme="minorHAnsi" w:eastAsiaTheme="minorEastAsia" w:hAnsiTheme="minorHAnsi"/>
             <w:b w:val="0"/>
             <w:noProof/>
+            <w:kern w:val="0"/>
             <w:szCs w:val="24"/>
             <w:lang w:eastAsia="en-GB"/>
+            <w14:ligatures w14:val="none"/>
           </w:rPr>
           <w:tab/>
         </w:r>
@@ -3614,7 +4322,7 @@
             <w:noProof/>
             <w:webHidden/>
           </w:rPr>
-          <w:instrText xml:space="preserve"> PAGEREF _Toc161302961 \h </w:instrText>
+          <w:instrText xml:space="preserve"> PAGEREF _Toc162693012 \h </w:instrText>
         </w:r>
         <w:r>
           <w:rPr>
@@ -3634,7 +4342,7 @@
             <w:noProof/>
             <w:webHidden/>
           </w:rPr>
-          <w:t>31</w:t>
+          <w:t>38</w:t>
         </w:r>
         <w:r>
           <w:rPr>
@@ -3656,11 +4364,13 @@
           <w:rFonts w:asciiTheme="minorHAnsi" w:eastAsiaTheme="minorEastAsia" w:hAnsiTheme="minorHAnsi"/>
           <w:b w:val="0"/>
           <w:noProof/>
+          <w:kern w:val="0"/>
           <w:szCs w:val="24"/>
           <w:lang w:eastAsia="en-GB"/>
-        </w:rPr>
-      </w:pPr>
-      <w:hyperlink w:anchor="_Toc161302962" w:history="1">
+          <w14:ligatures w14:val="none"/>
+        </w:rPr>
+      </w:pPr>
+      <w:hyperlink w:anchor="_Toc162693013" w:history="1">
         <w:r>
           <w:rPr>
             <w:rStyle w:val="Hyperlink"/>
@@ -3673,8 +4383,10 @@
             <w:rFonts w:asciiTheme="minorHAnsi" w:eastAsiaTheme="minorEastAsia" w:hAnsiTheme="minorHAnsi"/>
             <w:b w:val="0"/>
             <w:noProof/>
+            <w:kern w:val="0"/>
             <w:szCs w:val="24"/>
             <w:lang w:eastAsia="en-GB"/>
+            <w14:ligatures w14:val="none"/>
           </w:rPr>
           <w:tab/>
         </w:r>
@@ -3704,7 +4416,7 @@
             <w:noProof/>
             <w:webHidden/>
           </w:rPr>
-          <w:instrText xml:space="preserve"> PAGEREF _Toc161302962 \h </w:instrText>
+          <w:instrText xml:space="preserve"> PAGEREF _Toc162693013 \h </w:instrText>
         </w:r>
         <w:r>
           <w:rPr>
@@ -3724,7 +4436,7 @@
             <w:noProof/>
             <w:webHidden/>
           </w:rPr>
-          <w:t>31</w:t>
+          <w:t>38</w:t>
         </w:r>
         <w:r>
           <w:rPr>
@@ -3777,7 +4489,7 @@
         </w:rPr>
       </w:pPr>
       <w:bookmarkStart w:id="4" w:name="_Toc154920730"/>
-      <w:bookmarkStart w:id="5" w:name="_Toc161302924"/>
+      <w:bookmarkStart w:id="5" w:name="_Toc162692969"/>
       <w:r>
         <w:rPr>
           <w:lang w:val="en-GB"/>
@@ -4332,7 +5044,7 @@
         </w:rPr>
       </w:pPr>
       <w:bookmarkStart w:id="6" w:name="_Toc154920731"/>
-      <w:bookmarkStart w:id="7" w:name="_Toc161302925"/>
+      <w:bookmarkStart w:id="7" w:name="_Toc162692970"/>
       <w:r>
         <w:rPr>
           <w:lang w:val="en-GB"/>
@@ -4801,7 +5513,33 @@
               <w:rPr>
                 <w:rFonts w:cs="Times New Roman"/>
               </w:rPr>
-              <w:t>The visualisation tool should provide a simplified and informative representation of the encryption</w:t>
+              <w:t xml:space="preserve">The visualisation tool should provide </w:t>
+            </w:r>
+            <w:proofErr w:type="gramStart"/>
+            <w:r>
+              <w:rPr>
+                <w:rFonts w:cs="Times New Roman"/>
+              </w:rPr>
+              <w:t>a</w:t>
+            </w:r>
+            <w:proofErr w:type="gramEnd"/>
+            <w:r>
+              <w:rPr>
+                <w:rFonts w:cs="Times New Roman"/>
+              </w:rPr>
+              <w:t xml:space="preserve"> </w:t>
+            </w:r>
+            <w:r>
+              <w:rPr>
+                <w:rFonts w:cs="Times New Roman"/>
+              </w:rPr>
+              <w:t>abstracted</w:t>
+            </w:r>
+            <w:r>
+              <w:rPr>
+                <w:rFonts w:cs="Times New Roman"/>
+              </w:rPr>
+              <w:t xml:space="preserve"> and informative representation of the encryption</w:t>
             </w:r>
             <w:r>
               <w:rPr>
@@ -4869,8 +5607,8 @@
       </w:pPr>
       <w:bookmarkStart w:id="8" w:name="_Toc154920732"/>
       <w:bookmarkStart w:id="9" w:name="_Ref159748949"/>
-      <w:bookmarkStart w:id="10" w:name="_Toc161302926"/>
-      <w:bookmarkStart w:id="11" w:name="_Ref162611524"/>
+      <w:bookmarkStart w:id="10" w:name="_Ref162611524"/>
+      <w:bookmarkStart w:id="11" w:name="_Toc162692971"/>
       <w:r>
         <w:rPr>
           <w:lang w:val="en-GB"/>
@@ -4891,7 +5629,7 @@
         </w:rPr>
       </w:pPr>
       <w:bookmarkStart w:id="12" w:name="_Toc154920733"/>
-      <w:bookmarkStart w:id="13" w:name="_Toc161302927"/>
+      <w:bookmarkStart w:id="13" w:name="_Toc162692972"/>
       <w:r>
         <w:rPr>
           <w:lang w:val="en-GB"/>
@@ -5131,7 +5869,7 @@
       <w:bookmarkStart w:id="14" w:name="_Toc154920734"/>
       <w:bookmarkStart w:id="15" w:name="_Ref158209254"/>
       <w:bookmarkStart w:id="16" w:name="_Ref159748958"/>
-      <w:bookmarkStart w:id="17" w:name="_Toc161302928"/>
+      <w:bookmarkStart w:id="17" w:name="_Toc162692973"/>
       <w:r>
         <w:rPr>
           <w:lang w:val="en-GB"/>
@@ -5733,27 +6471,14 @@
       <w:r>
         <w:t xml:space="preserve">Figure </w:t>
       </w:r>
-      <w:r>
-        <w:fldChar w:fldCharType="begin"/>
-      </w:r>
-      <w:r>
-        <w:instrText xml:space="preserve"> SEQ Figure \* ARABIC </w:instrText>
-      </w:r>
-      <w:r>
-        <w:fldChar w:fldCharType="separate"/>
-      </w:r>
-      <w:r>
-        <w:rPr>
-          <w:noProof/>
-        </w:rPr>
-        <w:t>1</w:t>
-      </w:r>
-      <w:r>
-        <w:rPr>
-          <w:noProof/>
-        </w:rPr>
-        <w:fldChar w:fldCharType="end"/>
-      </w:r>
+      <w:fldSimple w:instr=" SEQ Figure \* ARABIC ">
+        <w:r>
+          <w:rPr>
+            <w:noProof/>
+          </w:rPr>
+          <w:t>1</w:t>
+        </w:r>
+      </w:fldSimple>
       <w:r>
         <w:t xml:space="preserve"> A photo of Enigma I </w:t>
       </w:r>
@@ -5820,7 +6545,7 @@
           <w:lang w:val="en-GB"/>
         </w:rPr>
       </w:pPr>
-      <w:bookmarkStart w:id="20" w:name="_Toc161302929"/>
+      <w:bookmarkStart w:id="20" w:name="_Toc162692974"/>
       <w:r>
         <w:rPr>
           <w:lang w:val="en-GB"/>
@@ -5973,7 +6698,7 @@
       </w:pPr>
       <w:bookmarkStart w:id="21" w:name="_Ref158106440"/>
       <w:bookmarkStart w:id="22" w:name="_Ref158106444"/>
-      <w:bookmarkStart w:id="23" w:name="_Toc161302930"/>
+      <w:bookmarkStart w:id="23" w:name="_Toc162692975"/>
       <w:r>
         <w:rPr>
           <w:lang w:val="en-GB"/>
@@ -7463,27 +8188,14 @@
       <w:r>
         <w:t xml:space="preserve">Equation </w:t>
       </w:r>
-      <w:r>
-        <w:fldChar w:fldCharType="begin"/>
-      </w:r>
-      <w:r>
-        <w:instrText xml:space="preserve"> SEQ Equation \* ARABIC </w:instrText>
-      </w:r>
-      <w:r>
-        <w:fldChar w:fldCharType="separate"/>
-      </w:r>
-      <w:r>
-        <w:rPr>
-          <w:noProof/>
-        </w:rPr>
-        <w:t>1</w:t>
-      </w:r>
-      <w:r>
-        <w:rPr>
-          <w:noProof/>
-        </w:rPr>
-        <w:fldChar w:fldCharType="end"/>
-      </w:r>
+      <w:fldSimple w:instr=" SEQ Equation \* ARABIC ">
+        <w:r>
+          <w:rPr>
+            <w:noProof/>
+          </w:rPr>
+          <w:t>1</w:t>
+        </w:r>
+      </w:fldSimple>
       <w:bookmarkEnd w:id="27"/>
       <w:r>
         <w:t xml:space="preserve"> </w:t>
@@ -7508,7 +8220,7 @@
       <w:bookmarkStart w:id="31" w:name="_Ref160628214"/>
       <w:bookmarkStart w:id="32" w:name="_Ref160628234"/>
       <w:bookmarkStart w:id="33" w:name="_Ref160628235"/>
-      <w:bookmarkStart w:id="34" w:name="_Toc161302931"/>
+      <w:bookmarkStart w:id="34" w:name="_Toc162692976"/>
       <w:r>
         <w:rPr>
           <w:lang w:val="en-GB"/>
@@ -7881,27 +8593,14 @@
       <w:r>
         <w:t xml:space="preserve">Table </w:t>
       </w:r>
-      <w:r>
-        <w:fldChar w:fldCharType="begin"/>
-      </w:r>
-      <w:r>
-        <w:instrText xml:space="preserve"> SEQ Table \* ARABIC </w:instrText>
-      </w:r>
-      <w:r>
-        <w:fldChar w:fldCharType="separate"/>
-      </w:r>
-      <w:r>
-        <w:rPr>
-          <w:noProof/>
-        </w:rPr>
-        <w:t>2</w:t>
-      </w:r>
-      <w:r>
-        <w:rPr>
-          <w:noProof/>
-        </w:rPr>
-        <w:fldChar w:fldCharType="end"/>
-      </w:r>
+      <w:fldSimple w:instr=" SEQ Table \* ARABIC ">
+        <w:r>
+          <w:rPr>
+            <w:noProof/>
+          </w:rPr>
+          <w:t>2</w:t>
+        </w:r>
+      </w:fldSimple>
       <w:bookmarkEnd w:id="35"/>
       <w:r>
         <w:t xml:space="preserve"> "Enigma I" reflector encodings </w:t>
@@ -7942,7 +8641,7 @@
           <w:lang w:val="en-GB"/>
         </w:rPr>
       </w:pPr>
-      <w:bookmarkStart w:id="38" w:name="_Toc161302932"/>
+      <w:bookmarkStart w:id="38" w:name="_Toc162692977"/>
       <w:r>
         <w:rPr>
           <w:lang w:val="en-GB"/>
@@ -8058,27 +8757,14 @@
       <w:r>
         <w:t xml:space="preserve">Figure </w:t>
       </w:r>
-      <w:r>
-        <w:fldChar w:fldCharType="begin"/>
-      </w:r>
-      <w:r>
-        <w:instrText xml:space="preserve"> SEQ Figure \* ARABIC </w:instrText>
-      </w:r>
-      <w:r>
-        <w:fldChar w:fldCharType="separate"/>
-      </w:r>
-      <w:r>
-        <w:rPr>
-          <w:noProof/>
-        </w:rPr>
-        <w:t>2</w:t>
-      </w:r>
-      <w:r>
-        <w:rPr>
-          <w:noProof/>
-        </w:rPr>
-        <w:fldChar w:fldCharType="end"/>
-      </w:r>
+      <w:fldSimple w:instr=" SEQ Figure \* ARABIC ">
+        <w:r>
+          <w:rPr>
+            <w:noProof/>
+          </w:rPr>
+          <w:t>2</w:t>
+        </w:r>
+      </w:fldSimple>
       <w:r>
         <w:t xml:space="preserve"> A front-facing photo of the Enigma I plugboard with cables in place </w:t>
       </w:r>
@@ -8118,7 +8804,7 @@
         </w:rPr>
       </w:pPr>
       <w:bookmarkStart w:id="40" w:name="_Toc154920738"/>
-      <w:bookmarkStart w:id="41" w:name="_Toc161302933"/>
+      <w:bookmarkStart w:id="41" w:name="_Toc162692978"/>
       <w:r>
         <w:rPr>
           <w:lang w:val="en-GB"/>
@@ -8147,7 +8833,7 @@
           <w:lang w:val="en-GB"/>
         </w:rPr>
       </w:pPr>
-      <w:bookmarkStart w:id="42" w:name="_Toc161302934"/>
+      <w:bookmarkStart w:id="42" w:name="_Toc162692979"/>
       <w:r>
         <w:rPr>
           <w:lang w:val="en-GB"/>
@@ -8838,27 +9524,14 @@
       <w:r>
         <w:t xml:space="preserve">Equation </w:t>
       </w:r>
-      <w:r>
-        <w:fldChar w:fldCharType="begin"/>
-      </w:r>
-      <w:r>
-        <w:instrText xml:space="preserve"> SEQ Equation \* ARABIC </w:instrText>
-      </w:r>
-      <w:r>
-        <w:fldChar w:fldCharType="separate"/>
-      </w:r>
-      <w:r>
-        <w:rPr>
-          <w:noProof/>
-        </w:rPr>
-        <w:t>2</w:t>
-      </w:r>
-      <w:r>
-        <w:rPr>
-          <w:noProof/>
-        </w:rPr>
-        <w:fldChar w:fldCharType="end"/>
-      </w:r>
+      <w:fldSimple w:instr=" SEQ Equation \* ARABIC ">
+        <w:r>
+          <w:rPr>
+            <w:noProof/>
+          </w:rPr>
+          <w:t>2</w:t>
+        </w:r>
+      </w:fldSimple>
       <w:bookmarkEnd w:id="43"/>
       <w:r>
         <w:t xml:space="preserve"> The encryption steps of Enigma I</w:t>
@@ -8874,7 +9547,7 @@
         </w:rPr>
       </w:pPr>
       <w:bookmarkStart w:id="46" w:name="_Ref160976025"/>
-      <w:bookmarkStart w:id="47" w:name="_Toc161302935"/>
+      <w:bookmarkStart w:id="47" w:name="_Toc162692980"/>
       <w:r>
         <w:rPr>
           <w:lang w:val="en-GB"/>
@@ -9334,27 +10007,14 @@
       <w:r>
         <w:t xml:space="preserve">Figure </w:t>
       </w:r>
-      <w:r>
-        <w:fldChar w:fldCharType="begin"/>
-      </w:r>
-      <w:r>
-        <w:instrText xml:space="preserve"> SEQ Figure \* ARABIC </w:instrText>
-      </w:r>
-      <w:r>
-        <w:fldChar w:fldCharType="separate"/>
-      </w:r>
-      <w:r>
-        <w:rPr>
-          <w:noProof/>
-        </w:rPr>
-        <w:t>3</w:t>
-      </w:r>
-      <w:r>
-        <w:rPr>
-          <w:noProof/>
-        </w:rPr>
-        <w:fldChar w:fldCharType="end"/>
-      </w:r>
+      <w:fldSimple w:instr=" SEQ Figure \* ARABIC ">
+        <w:r>
+          <w:rPr>
+            <w:noProof/>
+          </w:rPr>
+          <w:t>3</w:t>
+        </w:r>
+      </w:fldSimple>
       <w:r>
         <w:t xml:space="preserve"> </w:t>
       </w:r>
@@ -9563,27 +10223,14 @@
       <w:r>
         <w:t xml:space="preserve">Equation </w:t>
       </w:r>
-      <w:r>
-        <w:fldChar w:fldCharType="begin"/>
-      </w:r>
-      <w:r>
-        <w:instrText xml:space="preserve"> SEQ Equation \* ARABIC </w:instrText>
-      </w:r>
-      <w:r>
-        <w:fldChar w:fldCharType="separate"/>
-      </w:r>
-      <w:r>
-        <w:rPr>
-          <w:noProof/>
-        </w:rPr>
-        <w:t>3</w:t>
-      </w:r>
-      <w:r>
-        <w:rPr>
-          <w:noProof/>
-        </w:rPr>
-        <w:fldChar w:fldCharType="end"/>
-      </w:r>
+      <w:fldSimple w:instr=" SEQ Equation \* ARABIC ">
+        <w:r>
+          <w:rPr>
+            <w:noProof/>
+          </w:rPr>
+          <w:t>3</w:t>
+        </w:r>
+      </w:fldSimple>
       <w:bookmarkEnd w:id="49"/>
       <w:r>
         <w:t xml:space="preserve"> An equation and additional constraints to describe the behaviour of an Enigma </w:t>
@@ -9650,27 +10297,14 @@
       <w:r>
         <w:t xml:space="preserve">Figure </w:t>
       </w:r>
-      <w:r>
-        <w:fldChar w:fldCharType="begin"/>
-      </w:r>
-      <w:r>
-        <w:instrText xml:space="preserve"> SEQ Figure \* ARABIC </w:instrText>
-      </w:r>
-      <w:r>
-        <w:fldChar w:fldCharType="separate"/>
-      </w:r>
-      <w:r>
-        <w:rPr>
-          <w:noProof/>
-        </w:rPr>
-        <w:t>4</w:t>
-      </w:r>
-      <w:r>
-        <w:rPr>
-          <w:noProof/>
-        </w:rPr>
-        <w:fldChar w:fldCharType="end"/>
-      </w:r>
+      <w:fldSimple w:instr=" SEQ Figure \* ARABIC ">
+        <w:r>
+          <w:rPr>
+            <w:noProof/>
+          </w:rPr>
+          <w:t>4</w:t>
+        </w:r>
+      </w:fldSimple>
       <w:r>
         <w:t xml:space="preserve"> </w:t>
       </w:r>
@@ -10328,21 +10962,11 @@
       <w:r>
         <w:t xml:space="preserve">Equation </w:t>
       </w:r>
-      <w:r>
-        <w:fldChar w:fldCharType="begin"/>
-      </w:r>
-      <w:r>
-        <w:instrText xml:space="preserve"> SEQ Equation \* ARABIC </w:instrText>
-      </w:r>
-      <w:r>
-        <w:fldChar w:fldCharType="separate"/>
-      </w:r>
-      <w:r>
-        <w:t>4</w:t>
-      </w:r>
-      <w:r>
-        <w:fldChar w:fldCharType="end"/>
-      </w:r>
+      <w:fldSimple w:instr=" SEQ Equation \* ARABIC ">
+        <w:r>
+          <w:t>4</w:t>
+        </w:r>
+      </w:fldSimple>
       <w:bookmarkEnd w:id="53"/>
       <w:r>
         <w:t xml:space="preserve"> A function to represent the encoding behaviour of the rotor where x and x` are letters</w:t>
@@ -10480,27 +11104,14 @@
       <w:r>
         <w:t xml:space="preserve">Figure </w:t>
       </w:r>
-      <w:r>
-        <w:fldChar w:fldCharType="begin"/>
-      </w:r>
-      <w:r>
-        <w:instrText xml:space="preserve"> SEQ Figure \* ARABIC </w:instrText>
-      </w:r>
-      <w:r>
-        <w:fldChar w:fldCharType="separate"/>
-      </w:r>
-      <w:r>
-        <w:rPr>
-          <w:noProof/>
-        </w:rPr>
-        <w:t>5</w:t>
-      </w:r>
-      <w:r>
-        <w:rPr>
-          <w:noProof/>
-        </w:rPr>
-        <w:fldChar w:fldCharType="end"/>
-      </w:r>
+      <w:fldSimple w:instr=" SEQ Figure \* ARABIC ">
+        <w:r>
+          <w:rPr>
+            <w:noProof/>
+          </w:rPr>
+          <w:t>5</w:t>
+        </w:r>
+      </w:fldSimple>
       <w:bookmarkEnd w:id="56"/>
       <w:r>
         <w:t xml:space="preserve"> </w:t>
@@ -10653,27 +11264,14 @@
       <w:r>
         <w:t xml:space="preserve">Figure </w:t>
       </w:r>
-      <w:r>
-        <w:fldChar w:fldCharType="begin"/>
-      </w:r>
-      <w:r>
-        <w:instrText xml:space="preserve"> SEQ Figure \* ARABIC </w:instrText>
-      </w:r>
-      <w:r>
-        <w:fldChar w:fldCharType="separate"/>
-      </w:r>
-      <w:r>
-        <w:rPr>
-          <w:noProof/>
-        </w:rPr>
-        <w:t>6</w:t>
-      </w:r>
-      <w:r>
-        <w:rPr>
-          <w:noProof/>
-        </w:rPr>
-        <w:fldChar w:fldCharType="end"/>
-      </w:r>
+      <w:fldSimple w:instr=" SEQ Figure \* ARABIC ">
+        <w:r>
+          <w:rPr>
+            <w:noProof/>
+          </w:rPr>
+          <w:t>6</w:t>
+        </w:r>
+      </w:fldSimple>
       <w:r>
         <w:t xml:space="preserve"> A wiring diagram representing a single state of an Enigma I machine. Input is received on the right-hand side before being scrambled by components </w:t>
       </w:r>
@@ -10749,27 +11347,14 @@
       <w:r>
         <w:t xml:space="preserve">Figure </w:t>
       </w:r>
-      <w:r>
-        <w:fldChar w:fldCharType="begin"/>
-      </w:r>
-      <w:r>
-        <w:instrText xml:space="preserve"> SEQ Figure \* ARABIC </w:instrText>
-      </w:r>
-      <w:r>
-        <w:fldChar w:fldCharType="separate"/>
-      </w:r>
-      <w:r>
-        <w:rPr>
-          <w:noProof/>
-        </w:rPr>
-        <w:t>7</w:t>
-      </w:r>
-      <w:r>
-        <w:rPr>
-          <w:noProof/>
-        </w:rPr>
-        <w:fldChar w:fldCharType="end"/>
-      </w:r>
+      <w:fldSimple w:instr=" SEQ Figure \* ARABIC ">
+        <w:r>
+          <w:rPr>
+            <w:noProof/>
+          </w:rPr>
+          <w:t>7</w:t>
+        </w:r>
+      </w:fldSimple>
       <w:bookmarkEnd w:id="59"/>
       <w:r>
         <w:t xml:space="preserve"> An example of an encryption/decryption taking place in an Enigma I machine. In this case A </w:t>
@@ -10794,7 +11379,7 @@
       <w:bookmarkStart w:id="63" w:name="_Ref157502803"/>
       <w:bookmarkStart w:id="64" w:name="_Ref157502856"/>
       <w:bookmarkStart w:id="65" w:name="_Ref157502866"/>
-      <w:bookmarkStart w:id="66" w:name="_Toc161302936"/>
+      <w:bookmarkStart w:id="66" w:name="_Toc162692981"/>
       <w:r>
         <w:rPr>
           <w:lang w:val="en-GB"/>
@@ -10823,7 +11408,7 @@
         </w:rPr>
       </w:pPr>
       <w:bookmarkStart w:id="67" w:name="_Ref158720154"/>
-      <w:bookmarkStart w:id="68" w:name="_Toc161302937"/>
+      <w:bookmarkStart w:id="68" w:name="_Toc162692982"/>
       <w:r>
         <w:rPr>
           <w:lang w:val="en-GB"/>
@@ -11831,27 +12416,14 @@
       <w:r>
         <w:t xml:space="preserve">Equation </w:t>
       </w:r>
-      <w:r>
-        <w:fldChar w:fldCharType="begin"/>
-      </w:r>
-      <w:r>
-        <w:instrText xml:space="preserve"> SEQ Equation \* ARABIC </w:instrText>
-      </w:r>
-      <w:r>
-        <w:fldChar w:fldCharType="separate"/>
-      </w:r>
-      <w:r>
-        <w:rPr>
-          <w:noProof/>
-        </w:rPr>
-        <w:t>5</w:t>
-      </w:r>
-      <w:r>
-        <w:rPr>
-          <w:noProof/>
-        </w:rPr>
-        <w:fldChar w:fldCharType="end"/>
-      </w:r>
+      <w:fldSimple w:instr=" SEQ Equation \* ARABIC ">
+        <w:r>
+          <w:rPr>
+            <w:noProof/>
+          </w:rPr>
+          <w:t>5</w:t>
+        </w:r>
+      </w:fldSimple>
       <w:bookmarkEnd w:id="69"/>
       <w:r>
         <w:t xml:space="preserve"> Definition of double factorial</w:t>
@@ -12134,27 +12706,14 @@
       <w:r>
         <w:t xml:space="preserve">Equation </w:t>
       </w:r>
-      <w:r>
-        <w:fldChar w:fldCharType="begin"/>
-      </w:r>
-      <w:r>
-        <w:instrText xml:space="preserve"> SEQ Equation \* ARABIC </w:instrText>
-      </w:r>
-      <w:r>
-        <w:fldChar w:fldCharType="separate"/>
-      </w:r>
-      <w:r>
-        <w:rPr>
-          <w:noProof/>
-        </w:rPr>
-        <w:t>6</w:t>
-      </w:r>
-      <w:r>
-        <w:rPr>
-          <w:noProof/>
-        </w:rPr>
-        <w:fldChar w:fldCharType="end"/>
-      </w:r>
+      <w:fldSimple w:instr=" SEQ Equation \* ARABIC ">
+        <w:r>
+          <w:rPr>
+            <w:noProof/>
+          </w:rPr>
+          <w:t>6</w:t>
+        </w:r>
+      </w:fldSimple>
       <w:bookmarkEnd w:id="72"/>
       <w:r>
         <w:t xml:space="preserve"> The number of settings (key space) of Enigma I assuming 10</w:t>
@@ -12205,7 +12764,7 @@
         </w:rPr>
       </w:pPr>
       <w:bookmarkStart w:id="75" w:name="_Ref160206385"/>
-      <w:bookmarkStart w:id="76" w:name="_Toc161302938"/>
+      <w:bookmarkStart w:id="76" w:name="_Toc162692983"/>
       <w:r>
         <w:rPr>
           <w:lang w:val="en-GB"/>
@@ -12613,27 +13172,14 @@
       <w:r>
         <w:t xml:space="preserve">Figure </w:t>
       </w:r>
-      <w:r>
-        <w:fldChar w:fldCharType="begin"/>
-      </w:r>
-      <w:r>
-        <w:instrText xml:space="preserve"> SEQ Figure \* ARABIC </w:instrText>
-      </w:r>
-      <w:r>
-        <w:fldChar w:fldCharType="separate"/>
-      </w:r>
-      <w:r>
-        <w:rPr>
-          <w:noProof/>
-        </w:rPr>
-        <w:t>8</w:t>
-      </w:r>
-      <w:r>
-        <w:rPr>
-          <w:noProof/>
-        </w:rPr>
-        <w:fldChar w:fldCharType="end"/>
-      </w:r>
+      <w:fldSimple w:instr=" SEQ Figure \* ARABIC ">
+        <w:r>
+          <w:rPr>
+            <w:noProof/>
+          </w:rPr>
+          <w:t>8</w:t>
+        </w:r>
+      </w:fldSimple>
       <w:bookmarkEnd w:id="78"/>
       <w:r>
         <w:t xml:space="preserve"> A circuit showing an Enigma style machine avoiding both self-coding and reciprocal coding. Taken from Figure 6 </w:t>
@@ -12838,27 +13384,14 @@
       <w:r>
         <w:t xml:space="preserve">Figure </w:t>
       </w:r>
-      <w:r>
-        <w:fldChar w:fldCharType="begin"/>
-      </w:r>
-      <w:r>
-        <w:instrText xml:space="preserve"> SEQ Figure \* ARABIC </w:instrText>
-      </w:r>
-      <w:r>
-        <w:fldChar w:fldCharType="separate"/>
-      </w:r>
-      <w:r>
-        <w:rPr>
-          <w:noProof/>
-        </w:rPr>
-        <w:t>9</w:t>
-      </w:r>
-      <w:r>
-        <w:rPr>
-          <w:noProof/>
-        </w:rPr>
-        <w:fldChar w:fldCharType="end"/>
-      </w:r>
+      <w:fldSimple w:instr=" SEQ Figure \* ARABIC ">
+        <w:r>
+          <w:rPr>
+            <w:noProof/>
+          </w:rPr>
+          <w:t>9</w:t>
+        </w:r>
+      </w:fldSimple>
       <w:bookmarkEnd w:id="80"/>
       <w:r>
         <w:t xml:space="preserve"> A wiring diagram depicting "</w:t>
@@ -12894,7 +13427,7 @@
         </w:rPr>
       </w:pPr>
       <w:bookmarkStart w:id="82" w:name="_Ref160966847"/>
-      <w:bookmarkStart w:id="83" w:name="_Toc161302939"/>
+      <w:bookmarkStart w:id="83" w:name="_Toc162692984"/>
       <w:r>
         <w:rPr>
           <w:lang w:val="en-GB"/>
@@ -13187,7 +13720,7 @@
         </w:rPr>
       </w:pPr>
       <w:bookmarkStart w:id="84" w:name="_Toc154920742"/>
-      <w:bookmarkStart w:id="85" w:name="_Toc161302940"/>
+      <w:bookmarkStart w:id="85" w:name="_Toc162692985"/>
       <w:r>
         <w:rPr>
           <w:lang w:val="en-GB"/>
@@ -13329,27 +13862,14 @@
       <w:r>
         <w:t xml:space="preserve">Figure </w:t>
       </w:r>
-      <w:r>
-        <w:fldChar w:fldCharType="begin"/>
-      </w:r>
-      <w:r>
-        <w:instrText xml:space="preserve"> SEQ Figure \* ARABIC </w:instrText>
-      </w:r>
-      <w:r>
-        <w:fldChar w:fldCharType="separate"/>
-      </w:r>
-      <w:r>
-        <w:rPr>
-          <w:noProof/>
-        </w:rPr>
-        <w:t>10</w:t>
-      </w:r>
-      <w:r>
-        <w:rPr>
-          <w:noProof/>
-        </w:rPr>
-        <w:fldChar w:fldCharType="end"/>
-      </w:r>
+      <w:fldSimple w:instr=" SEQ Figure \* ARABIC ">
+        <w:r>
+          <w:rPr>
+            <w:noProof/>
+          </w:rPr>
+          <w:t>10</w:t>
+        </w:r>
+      </w:fldSimple>
       <w:bookmarkEnd w:id="86"/>
       <w:r>
         <w:t xml:space="preserve"> A diagram </w:t>
@@ -13427,7 +13947,7 @@
           <w:lang w:val="en-GB"/>
         </w:rPr>
       </w:pPr>
-      <w:bookmarkStart w:id="88" w:name="_Toc161302941"/>
+      <w:bookmarkStart w:id="88" w:name="_Toc162692986"/>
       <w:r>
         <w:rPr>
           <w:lang w:val="en-GB"/>
@@ -13576,7 +14096,7 @@
           <w:lang w:val="en-GB"/>
         </w:rPr>
       </w:pPr>
-      <w:bookmarkStart w:id="89" w:name="_Toc161302942"/>
+      <w:bookmarkStart w:id="89" w:name="_Toc162692987"/>
       <w:r>
         <w:rPr>
           <w:lang w:val="en-GB"/>
@@ -13600,7 +14120,7 @@
           <w:lang w:val="en-GB"/>
         </w:rPr>
       </w:pPr>
-      <w:bookmarkStart w:id="90" w:name="_Toc161302943"/>
+      <w:bookmarkStart w:id="90" w:name="_Toc162692988"/>
       <w:r>
         <w:rPr>
           <w:lang w:val="en-GB"/>
@@ -13752,27 +14272,14 @@
       <w:r>
         <w:t xml:space="preserve">Figure </w:t>
       </w:r>
-      <w:r>
-        <w:fldChar w:fldCharType="begin"/>
-      </w:r>
-      <w:r>
-        <w:instrText xml:space="preserve"> SEQ Figure \* ARABIC </w:instrText>
-      </w:r>
-      <w:r>
-        <w:fldChar w:fldCharType="separate"/>
-      </w:r>
-      <w:r>
-        <w:rPr>
-          <w:noProof/>
-        </w:rPr>
-        <w:t>11</w:t>
-      </w:r>
-      <w:r>
-        <w:rPr>
-          <w:noProof/>
-        </w:rPr>
-        <w:fldChar w:fldCharType="end"/>
-      </w:r>
+      <w:fldSimple w:instr=" SEQ Figure \* ARABIC ">
+        <w:r>
+          <w:rPr>
+            <w:noProof/>
+          </w:rPr>
+          <w:t>11</w:t>
+        </w:r>
+      </w:fldSimple>
       <w:bookmarkEnd w:id="91"/>
       <w:r>
         <w:t xml:space="preserve"> UML diagram depicting the Enigma package, omitting </w:t>
@@ -14248,27 +14755,14 @@
       <w:r>
         <w:t xml:space="preserve">Figure </w:t>
       </w:r>
-      <w:r>
-        <w:fldChar w:fldCharType="begin"/>
-      </w:r>
-      <w:r>
-        <w:instrText xml:space="preserve"> SEQ Figure \* ARABIC </w:instrText>
-      </w:r>
-      <w:r>
-        <w:fldChar w:fldCharType="separate"/>
-      </w:r>
-      <w:r>
-        <w:rPr>
-          <w:noProof/>
-        </w:rPr>
-        <w:t>12</w:t>
-      </w:r>
-      <w:r>
-        <w:rPr>
-          <w:noProof/>
-        </w:rPr>
-        <w:fldChar w:fldCharType="end"/>
-      </w:r>
+      <w:fldSimple w:instr=" SEQ Figure \* ARABIC ">
+        <w:r>
+          <w:rPr>
+            <w:noProof/>
+          </w:rPr>
+          <w:t>12</w:t>
+        </w:r>
+      </w:fldSimple>
       <w:bookmarkEnd w:id="93"/>
       <w:r>
         <w:t xml:space="preserve"> A flowchart depicting the Enigma models </w:t>
@@ -14447,27 +14941,14 @@
       <w:r>
         <w:t xml:space="preserve">Code Block </w:t>
       </w:r>
-      <w:r>
-        <w:fldChar w:fldCharType="begin"/>
-      </w:r>
-      <w:r>
-        <w:instrText xml:space="preserve"> SEQ Code_Block \* ARABIC </w:instrText>
-      </w:r>
-      <w:r>
-        <w:fldChar w:fldCharType="separate"/>
-      </w:r>
-      <w:r>
-        <w:rPr>
-          <w:noProof/>
-        </w:rPr>
-        <w:t>1</w:t>
-      </w:r>
-      <w:r>
-        <w:rPr>
-          <w:noProof/>
-        </w:rPr>
-        <w:fldChar w:fldCharType="end"/>
-      </w:r>
+      <w:fldSimple w:instr=" SEQ Code_Block \* ARABIC ">
+        <w:r>
+          <w:rPr>
+            <w:noProof/>
+          </w:rPr>
+          <w:t>1</w:t>
+        </w:r>
+      </w:fldSimple>
       <w:bookmarkEnd w:id="95"/>
       <w:r>
         <w:t xml:space="preserve"> The Enigma's rotation mechanism demonstrated by pseudocode</w:t>
@@ -14481,7 +14962,7 @@
           <w:lang w:val="en-GB"/>
         </w:rPr>
       </w:pPr>
-      <w:bookmarkStart w:id="97" w:name="_Toc161302944"/>
+      <w:bookmarkStart w:id="97" w:name="_Toc162692989"/>
       <w:proofErr w:type="spellStart"/>
       <w:r>
         <w:rPr>
@@ -14617,27 +15098,14 @@
       <w:r>
         <w:t xml:space="preserve">Figure </w:t>
       </w:r>
-      <w:r>
-        <w:fldChar w:fldCharType="begin"/>
-      </w:r>
-      <w:r>
-        <w:instrText xml:space="preserve"> SEQ Figure \* ARABIC </w:instrText>
-      </w:r>
-      <w:r>
-        <w:fldChar w:fldCharType="separate"/>
-      </w:r>
-      <w:r>
-        <w:rPr>
-          <w:noProof/>
-        </w:rPr>
-        <w:t>13</w:t>
-      </w:r>
-      <w:r>
-        <w:rPr>
-          <w:noProof/>
-        </w:rPr>
-        <w:fldChar w:fldCharType="end"/>
-      </w:r>
+      <w:fldSimple w:instr=" SEQ Figure \* ARABIC ">
+        <w:r>
+          <w:rPr>
+            <w:noProof/>
+          </w:rPr>
+          <w:t>13</w:t>
+        </w:r>
+      </w:fldSimple>
       <w:bookmarkEnd w:id="98"/>
       <w:r>
         <w:t xml:space="preserve"> A UML diagram showing both Enigma and </w:t>
@@ -14778,27 +15246,14 @@
       <w:r>
         <w:t xml:space="preserve">Figure </w:t>
       </w:r>
-      <w:r>
-        <w:fldChar w:fldCharType="begin"/>
-      </w:r>
-      <w:r>
-        <w:instrText xml:space="preserve"> SEQ Figure \* ARABIC </w:instrText>
-      </w:r>
-      <w:r>
-        <w:fldChar w:fldCharType="separate"/>
-      </w:r>
-      <w:r>
-        <w:rPr>
-          <w:noProof/>
-        </w:rPr>
-        <w:t>14</w:t>
-      </w:r>
-      <w:r>
-        <w:rPr>
-          <w:noProof/>
-        </w:rPr>
-        <w:fldChar w:fldCharType="end"/>
-      </w:r>
+      <w:fldSimple w:instr=" SEQ Figure \* ARABIC ">
+        <w:r>
+          <w:rPr>
+            <w:noProof/>
+          </w:rPr>
+          <w:t>14</w:t>
+        </w:r>
+      </w:fldSimple>
       <w:bookmarkEnd w:id="100"/>
       <w:r>
         <w:t xml:space="preserve"> </w:t>
@@ -14820,9 +15275,9 @@
           <w:lang w:val="en-GB"/>
         </w:rPr>
       </w:pPr>
-      <w:bookmarkStart w:id="102" w:name="_Toc161302945"/>
-      <w:bookmarkStart w:id="103" w:name="_Ref162001766"/>
-      <w:bookmarkStart w:id="104" w:name="_Ref162001816"/>
+      <w:bookmarkStart w:id="102" w:name="_Ref162001766"/>
+      <w:bookmarkStart w:id="103" w:name="_Ref162001816"/>
+      <w:bookmarkStart w:id="104" w:name="_Toc162692990"/>
       <w:r>
         <w:rPr>
           <w:lang w:val="en-GB"/>
@@ -15420,16 +15875,48 @@
       <w:r>
         <w:t xml:space="preserve">Table </w:t>
       </w:r>
+      <w:fldSimple w:instr=" SEQ Table \* ARABIC ">
+        <w:r>
+          <w:rPr>
+            <w:noProof/>
+          </w:rPr>
+          <w:t>3</w:t>
+        </w:r>
+      </w:fldSimple>
+      <w:bookmarkEnd w:id="105"/>
+      <w:r>
+        <w:t xml:space="preserve"> A snippet of a test plan for validation of the Enigma and </w:t>
+      </w:r>
+      <w:proofErr w:type="spellStart"/>
+      <w:r>
+        <w:t>EnigmaPlus</w:t>
+      </w:r>
+      <w:proofErr w:type="spellEnd"/>
+      <w:r>
+        <w:t xml:space="preserve"> models</w:t>
+      </w:r>
+      <w:bookmarkEnd w:id="106"/>
+    </w:p>
+    <w:p>
+      <w:r>
+        <w:t>To implement these tests, the Java testing framework JUnit was used to create a test package</w:t>
+      </w:r>
+      <w:r>
+        <w:t xml:space="preserve"> with the focus of testing the components of the project. This package exists outside the scope of the overview of the project given at the beginning of this chapter. The contents of </w:t>
+      </w:r>
       <w:r>
         <w:fldChar w:fldCharType="begin"/>
       </w:r>
       <w:r>
-        <w:instrText xml:space="preserve"> SEQ Table \* ARABIC </w:instrText>
+        <w:instrText xml:space="preserve"> REF _Ref161228295 \h </w:instrText>
       </w:r>
       <w:r>
         <w:fldChar w:fldCharType="separate"/>
       </w:r>
       <w:r>
+        <w:t xml:space="preserve">Table </w:t>
+      </w:r>
+      <w:r>
         <w:rPr>
           <w:noProof/>
         </w:rPr>
@@ -15438,48 +15925,6 @@
       <w:r>
         <w:fldChar w:fldCharType="end"/>
       </w:r>
-      <w:bookmarkEnd w:id="105"/>
-      <w:r>
-        <w:t xml:space="preserve"> A snippet of a test plan for validation of the Enigma and </w:t>
-      </w:r>
-      <w:proofErr w:type="spellStart"/>
-      <w:r>
-        <w:t>EnigmaPlus</w:t>
-      </w:r>
-      <w:proofErr w:type="spellEnd"/>
-      <w:r>
-        <w:t xml:space="preserve"> models</w:t>
-      </w:r>
-      <w:bookmarkEnd w:id="106"/>
-    </w:p>
-    <w:p>
-      <w:r>
-        <w:t>To implement these tests, the Java testing framework JUnit was used to create a test package</w:t>
-      </w:r>
-      <w:r>
-        <w:t xml:space="preserve"> with the focus of testing the components of the project. This package exists outside the scope of the overview of the project given at the beginning of this chapter. The contents of </w:t>
-      </w:r>
-      <w:r>
-        <w:fldChar w:fldCharType="begin"/>
-      </w:r>
-      <w:r>
-        <w:instrText xml:space="preserve"> REF _Ref161228295 \h </w:instrText>
-      </w:r>
-      <w:r>
-        <w:fldChar w:fldCharType="separate"/>
-      </w:r>
-      <w:r>
-        <w:t xml:space="preserve">Table </w:t>
-      </w:r>
-      <w:r>
-        <w:rPr>
-          <w:noProof/>
-        </w:rPr>
-        <w:t>3</w:t>
-      </w:r>
-      <w:r>
-        <w:fldChar w:fldCharType="end"/>
-      </w:r>
       <w:r>
         <w:t xml:space="preserve"> is not exhaustive, and simply provides a snippet of the tests included in two Java test classes named </w:t>
       </w:r>
@@ -15510,7 +15955,7 @@
         </w:rPr>
       </w:pPr>
       <w:bookmarkStart w:id="107" w:name="_Ref161152508"/>
-      <w:bookmarkStart w:id="108" w:name="_Toc161302946"/>
+      <w:bookmarkStart w:id="108" w:name="_Toc162692991"/>
       <w:r>
         <w:rPr>
           <w:lang w:val="en-GB"/>
@@ -15595,7 +16040,7 @@
           <w:lang w:val="en-GB"/>
         </w:rPr>
       </w:pPr>
-      <w:bookmarkStart w:id="109" w:name="_Toc161302947"/>
+      <w:bookmarkStart w:id="109" w:name="_Toc162692992"/>
       <w:r>
         <w:rPr>
           <w:lang w:val="en-GB"/>
@@ -15865,27 +16310,14 @@
       <w:r>
         <w:t xml:space="preserve">Code Block </w:t>
       </w:r>
-      <w:r>
-        <w:fldChar w:fldCharType="begin"/>
-      </w:r>
-      <w:r>
-        <w:instrText xml:space="preserve"> SEQ Code_Block \* ARABIC </w:instrText>
-      </w:r>
-      <w:r>
-        <w:fldChar w:fldCharType="separate"/>
-      </w:r>
-      <w:r>
-        <w:rPr>
-          <w:noProof/>
-        </w:rPr>
-        <w:t>2</w:t>
-      </w:r>
-      <w:r>
-        <w:rPr>
-          <w:noProof/>
-        </w:rPr>
-        <w:fldChar w:fldCharType="end"/>
-      </w:r>
+      <w:fldSimple w:instr=" SEQ Code_Block \* ARABIC ">
+        <w:r>
+          <w:rPr>
+            <w:noProof/>
+          </w:rPr>
+          <w:t>2</w:t>
+        </w:r>
+      </w:fldSimple>
       <w:bookmarkEnd w:id="110"/>
       <w:r>
         <w:t xml:space="preserve"> rotor_bank.xml contents showing an example custom rotor called "</w:t>
@@ -16146,27 +16578,14 @@
         <w:lastRenderedPageBreak/>
         <w:t xml:space="preserve">Code Block </w:t>
       </w:r>
-      <w:r>
-        <w:fldChar w:fldCharType="begin"/>
-      </w:r>
-      <w:r>
-        <w:instrText xml:space="preserve"> SEQ Code_Block \* ARABIC </w:instrText>
-      </w:r>
-      <w:r>
-        <w:fldChar w:fldCharType="separate"/>
-      </w:r>
-      <w:r>
-        <w:rPr>
-          <w:noProof/>
-        </w:rPr>
-        <w:t>3</w:t>
-      </w:r>
-      <w:r>
-        <w:rPr>
-          <w:noProof/>
-        </w:rPr>
-        <w:fldChar w:fldCharType="end"/>
-      </w:r>
+      <w:fldSimple w:instr=" SEQ Code_Block \* ARABIC ">
+        <w:r>
+          <w:rPr>
+            <w:noProof/>
+          </w:rPr>
+          <w:t>3</w:t>
+        </w:r>
+      </w:fldSimple>
       <w:bookmarkEnd w:id="112"/>
       <w:r>
         <w:t xml:space="preserve"> enigma_settings.xml contents depicting the start settings of the machine</w:t>
@@ -16180,8 +16599,8 @@
           <w:lang w:val="en-GB"/>
         </w:rPr>
       </w:pPr>
-      <w:bookmarkStart w:id="114" w:name="_Toc161302948"/>
-      <w:bookmarkStart w:id="115" w:name="_Ref162611610"/>
+      <w:bookmarkStart w:id="114" w:name="_Ref162611610"/>
+      <w:bookmarkStart w:id="115" w:name="_Toc162692993"/>
       <w:r>
         <w:rPr>
           <w:lang w:val="en-GB"/>
@@ -16485,27 +16904,14 @@
       <w:r>
         <w:t xml:space="preserve">Code Block </w:t>
       </w:r>
-      <w:r>
-        <w:fldChar w:fldCharType="begin"/>
-      </w:r>
-      <w:r>
-        <w:instrText xml:space="preserve"> SEQ Code_Block \* ARABIC </w:instrText>
-      </w:r>
-      <w:r>
-        <w:fldChar w:fldCharType="separate"/>
-      </w:r>
-      <w:r>
-        <w:rPr>
-          <w:noProof/>
-        </w:rPr>
-        <w:t>4</w:t>
-      </w:r>
-      <w:r>
-        <w:rPr>
-          <w:noProof/>
-        </w:rPr>
-        <w:fldChar w:fldCharType="end"/>
-      </w:r>
+      <w:fldSimple w:instr=" SEQ Code_Block \* ARABIC ">
+        <w:r>
+          <w:rPr>
+            <w:noProof/>
+          </w:rPr>
+          <w:t>4</w:t>
+        </w:r>
+      </w:fldSimple>
       <w:bookmarkEnd w:id="117"/>
       <w:r>
         <w:t xml:space="preserve"> An example of the expected interaction with the CLI</w:t>
@@ -16536,7 +16942,7 @@
           <w:lang w:val="en-GB"/>
         </w:rPr>
       </w:pPr>
-      <w:bookmarkStart w:id="119" w:name="_Toc161302949"/>
+      <w:bookmarkStart w:id="119" w:name="_Toc162692994"/>
       <w:r>
         <w:rPr>
           <w:lang w:val="en-GB"/>
@@ -16552,7 +16958,7 @@
           <w:lang w:val="en-GB"/>
         </w:rPr>
       </w:pPr>
-      <w:bookmarkStart w:id="120" w:name="_Toc161302950"/>
+      <w:bookmarkStart w:id="120" w:name="_Toc162692995"/>
       <w:r>
         <w:rPr>
           <w:lang w:val="en-GB"/>
@@ -16718,27 +17124,14 @@
       <w:r>
         <w:t xml:space="preserve">Figure </w:t>
       </w:r>
-      <w:r>
-        <w:fldChar w:fldCharType="begin"/>
-      </w:r>
-      <w:r>
-        <w:instrText xml:space="preserve"> SEQ Figure \* ARABIC </w:instrText>
-      </w:r>
-      <w:r>
-        <w:fldChar w:fldCharType="separate"/>
-      </w:r>
-      <w:r>
-        <w:rPr>
-          <w:noProof/>
-        </w:rPr>
-        <w:t>15</w:t>
-      </w:r>
-      <w:r>
-        <w:rPr>
-          <w:noProof/>
-        </w:rPr>
-        <w:fldChar w:fldCharType="end"/>
-      </w:r>
+      <w:fldSimple w:instr=" SEQ Figure \* ARABIC ">
+        <w:r>
+          <w:rPr>
+            <w:noProof/>
+          </w:rPr>
+          <w:t>15</w:t>
+        </w:r>
+      </w:fldSimple>
       <w:bookmarkEnd w:id="121"/>
       <w:r>
         <w:t xml:space="preserve"> An early mock-up design for the GUI</w:t>
@@ -16917,27 +17310,14 @@
       <w:r>
         <w:t xml:space="preserve">Figure </w:t>
       </w:r>
-      <w:r>
-        <w:fldChar w:fldCharType="begin"/>
-      </w:r>
-      <w:r>
-        <w:instrText xml:space="preserve"> SEQ Figure \* ARABIC </w:instrText>
-      </w:r>
-      <w:r>
-        <w:fldChar w:fldCharType="separate"/>
-      </w:r>
-      <w:r>
-        <w:rPr>
-          <w:noProof/>
-        </w:rPr>
-        <w:t>16</w:t>
-      </w:r>
-      <w:r>
-        <w:rPr>
-          <w:noProof/>
-        </w:rPr>
-        <w:fldChar w:fldCharType="end"/>
-      </w:r>
+      <w:fldSimple w:instr=" SEQ Figure \* ARABIC ">
+        <w:r>
+          <w:rPr>
+            <w:noProof/>
+          </w:rPr>
+          <w:t>16</w:t>
+        </w:r>
+      </w:fldSimple>
       <w:bookmarkEnd w:id="123"/>
       <w:r>
         <w:t xml:space="preserve"> A high-fidelity prototype of the user interface provided with the GUI</w:t>
@@ -17085,27 +17465,14 @@
       <w:r>
         <w:t xml:space="preserve">Figure </w:t>
       </w:r>
-      <w:r>
-        <w:fldChar w:fldCharType="begin"/>
-      </w:r>
-      <w:r>
-        <w:instrText xml:space="preserve"> SEQ Figure \* ARABIC </w:instrText>
-      </w:r>
-      <w:r>
-        <w:fldChar w:fldCharType="separate"/>
-      </w:r>
-      <w:r>
-        <w:rPr>
-          <w:noProof/>
-        </w:rPr>
-        <w:t>17</w:t>
-      </w:r>
-      <w:r>
-        <w:rPr>
-          <w:noProof/>
-        </w:rPr>
-        <w:fldChar w:fldCharType="end"/>
-      </w:r>
+      <w:fldSimple w:instr=" SEQ Figure \* ARABIC ">
+        <w:r>
+          <w:rPr>
+            <w:noProof/>
+          </w:rPr>
+          <w:t>17</w:t>
+        </w:r>
+      </w:fldSimple>
       <w:bookmarkEnd w:id="125"/>
       <w:r>
         <w:t xml:space="preserve"> The configuration settings for </w:t>
@@ -17127,7 +17494,7 @@
           <w:lang w:val="en-GB"/>
         </w:rPr>
       </w:pPr>
-      <w:bookmarkStart w:id="127" w:name="_Toc161302951"/>
+      <w:bookmarkStart w:id="127" w:name="_Toc162692996"/>
       <w:r>
         <w:rPr>
           <w:lang w:val="en-GB"/>
@@ -17257,27 +17624,14 @@
       <w:r>
         <w:t xml:space="preserve">Figure </w:t>
       </w:r>
-      <w:r>
-        <w:fldChar w:fldCharType="begin"/>
-      </w:r>
-      <w:r>
-        <w:instrText xml:space="preserve"> SEQ Figure \* ARABIC </w:instrText>
-      </w:r>
-      <w:r>
-        <w:fldChar w:fldCharType="separate"/>
-      </w:r>
-      <w:r>
-        <w:rPr>
-          <w:noProof/>
-        </w:rPr>
-        <w:t>18</w:t>
-      </w:r>
-      <w:r>
-        <w:rPr>
-          <w:noProof/>
-        </w:rPr>
-        <w:fldChar w:fldCharType="end"/>
-      </w:r>
+      <w:fldSimple w:instr=" SEQ Figure \* ARABIC ">
+        <w:r>
+          <w:rPr>
+            <w:noProof/>
+          </w:rPr>
+          <w:t>18</w:t>
+        </w:r>
+      </w:fldSimple>
       <w:bookmarkEnd w:id="128"/>
       <w:r>
         <w:t xml:space="preserve"> The MVC architecture applied to this project</w:t>
@@ -17291,7 +17645,7 @@
           <w:lang w:val="en-GB"/>
         </w:rPr>
       </w:pPr>
-      <w:bookmarkStart w:id="130" w:name="_Toc161302952"/>
+      <w:bookmarkStart w:id="130" w:name="_Toc162692997"/>
       <w:r>
         <w:rPr>
           <w:lang w:val="en-GB"/>
@@ -17500,27 +17854,14 @@
       <w:r>
         <w:t xml:space="preserve">Figure </w:t>
       </w:r>
-      <w:r>
-        <w:fldChar w:fldCharType="begin"/>
-      </w:r>
-      <w:r>
-        <w:instrText xml:space="preserve"> SEQ Figure \* ARABIC </w:instrText>
-      </w:r>
-      <w:r>
-        <w:fldChar w:fldCharType="separate"/>
-      </w:r>
-      <w:r>
-        <w:rPr>
-          <w:noProof/>
-        </w:rPr>
-        <w:t>19</w:t>
-      </w:r>
-      <w:r>
-        <w:rPr>
-          <w:noProof/>
-        </w:rPr>
-        <w:fldChar w:fldCharType="end"/>
-      </w:r>
+      <w:fldSimple w:instr=" SEQ Figure \* ARABIC ">
+        <w:r>
+          <w:rPr>
+            <w:noProof/>
+          </w:rPr>
+          <w:t>19</w:t>
+        </w:r>
+      </w:fldSimple>
       <w:bookmarkEnd w:id="131"/>
       <w:r>
         <w:t xml:space="preserve"> </w:t>
@@ -17798,27 +18139,14 @@
       <w:r>
         <w:t xml:space="preserve">Figure </w:t>
       </w:r>
-      <w:r>
-        <w:fldChar w:fldCharType="begin"/>
-      </w:r>
-      <w:r>
-        <w:instrText xml:space="preserve"> SEQ Figure \* ARABIC </w:instrText>
-      </w:r>
-      <w:r>
-        <w:fldChar w:fldCharType="separate"/>
-      </w:r>
-      <w:r>
-        <w:rPr>
-          <w:noProof/>
-        </w:rPr>
-        <w:t>20</w:t>
-      </w:r>
-      <w:r>
-        <w:rPr>
-          <w:noProof/>
-        </w:rPr>
-        <w:fldChar w:fldCharType="end"/>
-      </w:r>
+      <w:fldSimple w:instr=" SEQ Figure \* ARABIC ">
+        <w:r>
+          <w:rPr>
+            <w:noProof/>
+          </w:rPr>
+          <w:t>20</w:t>
+        </w:r>
+      </w:fldSimple>
       <w:bookmarkEnd w:id="133"/>
       <w:r>
         <w:t xml:space="preserve"> A mock-up example of the diagram that should be generated by the visualisation tool</w:t>
@@ -17841,7 +18169,7 @@
       <w:bookmarkStart w:id="136" w:name="_Ref161151006"/>
       <w:bookmarkStart w:id="137" w:name="_Ref161151011"/>
       <w:bookmarkStart w:id="138" w:name="_Ref161217958"/>
-      <w:bookmarkStart w:id="139" w:name="_Toc161302953"/>
+      <w:bookmarkStart w:id="139" w:name="_Toc162692998"/>
       <w:r>
         <w:rPr>
           <w:lang w:val="en-GB"/>
@@ -17867,6 +18195,7 @@
           <w:lang w:val="en-GB"/>
         </w:rPr>
       </w:pPr>
+      <w:bookmarkStart w:id="140" w:name="_Toc162692999"/>
       <w:r>
         <w:rPr>
           <w:lang w:val="en-GB"/>
@@ -17880,6 +18209,7 @@
         </w:rPr>
         <w:t>EnigmaPlus</w:t>
       </w:r>
+      <w:bookmarkEnd w:id="140"/>
       <w:proofErr w:type="spellEnd"/>
     </w:p>
     <w:p>
@@ -17902,6 +18232,7 @@
           <w:lang w:val="en-GB"/>
         </w:rPr>
       </w:pPr>
+      <w:bookmarkStart w:id="141" w:name="_Toc162693000"/>
       <w:r>
         <w:rPr>
           <w:lang w:val="en-GB"/>
@@ -17914,6 +18245,7 @@
         </w:rPr>
         <w:t>del Testing</w:t>
       </w:r>
+      <w:bookmarkEnd w:id="141"/>
     </w:p>
     <w:p>
       <w:r>
@@ -18070,29 +18402,19 @@
       <w:pPr>
         <w:pStyle w:val="Caption"/>
       </w:pPr>
-      <w:bookmarkStart w:id="140" w:name="_Ref162000587"/>
+      <w:bookmarkStart w:id="142" w:name="_Ref162000587"/>
       <w:r>
         <w:t xml:space="preserve">Figure </w:t>
       </w:r>
-      <w:r>
-        <w:fldChar w:fldCharType="begin"/>
-      </w:r>
-      <w:r>
-        <w:instrText xml:space="preserve"> SEQ Figure \* ARABIC </w:instrText>
-      </w:r>
-      <w:r>
-        <w:fldChar w:fldCharType="separate"/>
-      </w:r>
-      <w:r>
-        <w:rPr>
-          <w:noProof/>
-        </w:rPr>
-        <w:t>21</w:t>
-      </w:r>
-      <w:r>
-        <w:fldChar w:fldCharType="end"/>
-      </w:r>
-      <w:bookmarkEnd w:id="140"/>
+      <w:fldSimple w:instr=" SEQ Figure \* ARABIC ">
+        <w:r>
+          <w:rPr>
+            <w:noProof/>
+          </w:rPr>
+          <w:t>21</w:t>
+        </w:r>
+      </w:fldSimple>
+      <w:bookmarkEnd w:id="142"/>
       <w:r>
         <w:t xml:space="preserve"> A generated table demonstrating the test coverage of the Enigma package</w:t>
       </w:r>
@@ -18104,12 +18426,14 @@
           <w:lang w:val="en-GB"/>
         </w:rPr>
       </w:pPr>
+      <w:bookmarkStart w:id="143" w:name="_Toc162693001"/>
       <w:r>
         <w:rPr>
           <w:lang w:val="en-GB"/>
         </w:rPr>
         <w:t>Enigma Accuracy</w:t>
       </w:r>
+      <w:bookmarkEnd w:id="143"/>
     </w:p>
     <w:p>
       <w:r>
@@ -18456,29 +18780,19 @@
       <w:pPr>
         <w:pStyle w:val="Caption"/>
       </w:pPr>
-      <w:bookmarkStart w:id="141" w:name="_Ref162002477"/>
+      <w:bookmarkStart w:id="144" w:name="_Ref162002477"/>
       <w:r>
         <w:t xml:space="preserve">Figure </w:t>
       </w:r>
-      <w:r>
-        <w:fldChar w:fldCharType="begin"/>
-      </w:r>
-      <w:r>
-        <w:instrText xml:space="preserve"> SEQ Figure \* ARABIC </w:instrText>
-      </w:r>
-      <w:r>
-        <w:fldChar w:fldCharType="separate"/>
-      </w:r>
-      <w:r>
-        <w:rPr>
-          <w:noProof/>
-        </w:rPr>
-        <w:t>22</w:t>
-      </w:r>
-      <w:r>
-        <w:fldChar w:fldCharType="end"/>
-      </w:r>
-      <w:bookmarkEnd w:id="141"/>
+      <w:fldSimple w:instr=" SEQ Figure \* ARABIC ">
+        <w:r>
+          <w:rPr>
+            <w:noProof/>
+          </w:rPr>
+          <w:t>22</w:t>
+        </w:r>
+      </w:fldSimple>
+      <w:bookmarkEnd w:id="144"/>
       <w:r>
         <w:t xml:space="preserve"> A collection of screenshots to show </w:t>
       </w:r>
@@ -18573,29 +18887,19 @@
       <w:pPr>
         <w:pStyle w:val="Caption"/>
       </w:pPr>
-      <w:bookmarkStart w:id="142" w:name="_Ref162002484"/>
+      <w:bookmarkStart w:id="145" w:name="_Ref162002484"/>
       <w:r>
         <w:t xml:space="preserve">Figure </w:t>
       </w:r>
-      <w:r>
-        <w:fldChar w:fldCharType="begin"/>
-      </w:r>
-      <w:r>
-        <w:instrText xml:space="preserve"> SEQ Figure \* ARABIC </w:instrText>
-      </w:r>
-      <w:r>
-        <w:fldChar w:fldCharType="separate"/>
-      </w:r>
-      <w:r>
-        <w:rPr>
-          <w:noProof/>
-        </w:rPr>
-        <w:t>23</w:t>
-      </w:r>
-      <w:r>
-        <w:fldChar w:fldCharType="end"/>
-      </w:r>
-      <w:bookmarkEnd w:id="142"/>
+      <w:fldSimple w:instr=" SEQ Figure \* ARABIC ">
+        <w:r>
+          <w:rPr>
+            <w:noProof/>
+          </w:rPr>
+          <w:t>23</w:t>
+        </w:r>
+      </w:fldSimple>
+      <w:bookmarkEnd w:id="145"/>
       <w:r>
         <w:t xml:space="preserve"> </w:t>
       </w:r>
@@ -18688,29 +18992,19 @@
       <w:pPr>
         <w:pStyle w:val="Caption"/>
       </w:pPr>
-      <w:bookmarkStart w:id="143" w:name="_Ref162002551"/>
+      <w:bookmarkStart w:id="146" w:name="_Ref162002551"/>
       <w:r>
         <w:t xml:space="preserve">Figure </w:t>
       </w:r>
-      <w:r>
-        <w:fldChar w:fldCharType="begin"/>
-      </w:r>
-      <w:r>
-        <w:instrText xml:space="preserve"> SEQ Figure \* ARABIC </w:instrText>
-      </w:r>
-      <w:r>
-        <w:fldChar w:fldCharType="separate"/>
-      </w:r>
-      <w:r>
-        <w:rPr>
-          <w:noProof/>
-        </w:rPr>
-        <w:t>24</w:t>
-      </w:r>
-      <w:r>
-        <w:fldChar w:fldCharType="end"/>
-      </w:r>
-      <w:bookmarkEnd w:id="143"/>
+      <w:fldSimple w:instr=" SEQ Figure \* ARABIC ">
+        <w:r>
+          <w:rPr>
+            <w:noProof/>
+          </w:rPr>
+          <w:t>24</w:t>
+        </w:r>
+      </w:fldSimple>
+      <w:bookmarkEnd w:id="146"/>
       <w:r>
         <w:t xml:space="preserve"> A screenshot of the CLI output showing the results of the "AAAAA" encryption</w:t>
       </w:r>
@@ -18983,29 +19277,19 @@
       <w:pPr>
         <w:pStyle w:val="Caption"/>
       </w:pPr>
-      <w:bookmarkStart w:id="144" w:name="_Ref162003822"/>
+      <w:bookmarkStart w:id="147" w:name="_Ref162003822"/>
       <w:r>
         <w:t xml:space="preserve">Figure </w:t>
       </w:r>
-      <w:r>
-        <w:fldChar w:fldCharType="begin"/>
-      </w:r>
-      <w:r>
-        <w:instrText xml:space="preserve"> SEQ Figure \* ARABIC </w:instrText>
-      </w:r>
-      <w:r>
-        <w:fldChar w:fldCharType="separate"/>
-      </w:r>
-      <w:r>
-        <w:rPr>
-          <w:noProof/>
-        </w:rPr>
-        <w:t>25</w:t>
-      </w:r>
-      <w:r>
-        <w:fldChar w:fldCharType="end"/>
-      </w:r>
-      <w:bookmarkEnd w:id="144"/>
+      <w:fldSimple w:instr=" SEQ Figure \* ARABIC ">
+        <w:r>
+          <w:rPr>
+            <w:noProof/>
+          </w:rPr>
+          <w:t>25</w:t>
+        </w:r>
+      </w:fldSimple>
+      <w:bookmarkEnd w:id="147"/>
       <w:r>
         <w:t xml:space="preserve"> A </w:t>
       </w:r>
@@ -19092,29 +19376,19 @@
       <w:pPr>
         <w:pStyle w:val="Caption"/>
       </w:pPr>
-      <w:bookmarkStart w:id="145" w:name="_Ref162004353"/>
+      <w:bookmarkStart w:id="148" w:name="_Ref162004353"/>
       <w:r>
         <w:t xml:space="preserve">Figure </w:t>
       </w:r>
-      <w:r>
-        <w:fldChar w:fldCharType="begin"/>
-      </w:r>
-      <w:r>
-        <w:instrText xml:space="preserve"> SEQ Figure \* ARABIC </w:instrText>
-      </w:r>
-      <w:r>
-        <w:fldChar w:fldCharType="separate"/>
-      </w:r>
-      <w:r>
-        <w:rPr>
-          <w:noProof/>
-        </w:rPr>
-        <w:t>26</w:t>
-      </w:r>
-      <w:r>
-        <w:fldChar w:fldCharType="end"/>
-      </w:r>
-      <w:bookmarkEnd w:id="145"/>
+      <w:fldSimple w:instr=" SEQ Figure \* ARABIC ">
+        <w:r>
+          <w:rPr>
+            <w:noProof/>
+          </w:rPr>
+          <w:t>26</w:t>
+        </w:r>
+      </w:fldSimple>
+      <w:bookmarkEnd w:id="148"/>
       <w:r>
         <w:t xml:space="preserve"> A screenshot of the CLI depicting the decryption of a genuine Enigma message</w:t>
       </w:r>
@@ -19131,6 +19405,7 @@
           <w:lang w:val="en-GB"/>
         </w:rPr>
       </w:pPr>
+      <w:bookmarkStart w:id="149" w:name="_Toc162693002"/>
       <w:r>
         <w:rPr>
           <w:lang w:val="en-GB"/>
@@ -19144,6 +19419,7 @@
         </w:rPr>
         <w:t>, GUI and Visualisation</w:t>
       </w:r>
+      <w:bookmarkEnd w:id="149"/>
     </w:p>
     <w:p>
       <w:r>
@@ -19484,29 +19760,19 @@
       <w:pPr>
         <w:pStyle w:val="Caption"/>
       </w:pPr>
-      <w:bookmarkStart w:id="146" w:name="_Ref162252512"/>
+      <w:bookmarkStart w:id="150" w:name="_Ref162252512"/>
       <w:r>
         <w:t xml:space="preserve">Figure </w:t>
       </w:r>
-      <w:r>
-        <w:fldChar w:fldCharType="begin"/>
-      </w:r>
-      <w:r>
-        <w:instrText xml:space="preserve"> SEQ Figure \* ARABIC </w:instrText>
-      </w:r>
-      <w:r>
-        <w:fldChar w:fldCharType="separate"/>
-      </w:r>
-      <w:r>
-        <w:rPr>
-          <w:noProof/>
-        </w:rPr>
-        <w:t>27</w:t>
-      </w:r>
-      <w:r>
-        <w:fldChar w:fldCharType="end"/>
-      </w:r>
-      <w:bookmarkEnd w:id="146"/>
+      <w:fldSimple w:instr=" SEQ Figure \* ARABIC ">
+        <w:r>
+          <w:rPr>
+            <w:noProof/>
+          </w:rPr>
+          <w:t>27</w:t>
+        </w:r>
+      </w:fldSimple>
+      <w:bookmarkEnd w:id="150"/>
       <w:r>
         <w:t xml:space="preserve"> An example of the developed GUI being used for an Enigma encryptio</w:t>
       </w:r>
@@ -19565,29 +19831,19 @@
       <w:pPr>
         <w:pStyle w:val="Caption"/>
       </w:pPr>
-      <w:bookmarkStart w:id="147" w:name="_Ref162252522"/>
+      <w:bookmarkStart w:id="151" w:name="_Ref162252522"/>
       <w:r>
         <w:t xml:space="preserve">Figure </w:t>
       </w:r>
-      <w:r>
-        <w:fldChar w:fldCharType="begin"/>
-      </w:r>
-      <w:r>
-        <w:instrText xml:space="preserve"> SEQ Figure \* ARABIC </w:instrText>
-      </w:r>
-      <w:r>
-        <w:fldChar w:fldCharType="separate"/>
-      </w:r>
-      <w:r>
-        <w:rPr>
-          <w:noProof/>
-        </w:rPr>
-        <w:t>28</w:t>
-      </w:r>
-      <w:r>
-        <w:fldChar w:fldCharType="end"/>
-      </w:r>
-      <w:bookmarkEnd w:id="147"/>
+      <w:fldSimple w:instr=" SEQ Figure \* ARABIC ">
+        <w:r>
+          <w:rPr>
+            <w:noProof/>
+          </w:rPr>
+          <w:t>28</w:t>
+        </w:r>
+      </w:fldSimple>
+      <w:bookmarkEnd w:id="151"/>
       <w:r>
         <w:t xml:space="preserve"> A generated wiring diagram, showing all wire configurations </w:t>
       </w:r>
@@ -19650,29 +19906,19 @@
       <w:pPr>
         <w:pStyle w:val="Caption"/>
       </w:pPr>
-      <w:bookmarkStart w:id="148" w:name="_Ref162253077"/>
+      <w:bookmarkStart w:id="152" w:name="_Ref162253077"/>
       <w:r>
         <w:t xml:space="preserve">Figure </w:t>
       </w:r>
-      <w:r>
-        <w:fldChar w:fldCharType="begin"/>
-      </w:r>
-      <w:r>
-        <w:instrText xml:space="preserve"> SEQ Figure \* ARABIC </w:instrText>
-      </w:r>
-      <w:r>
-        <w:fldChar w:fldCharType="separate"/>
-      </w:r>
-      <w:r>
-        <w:rPr>
-          <w:noProof/>
-        </w:rPr>
-        <w:t>29</w:t>
-      </w:r>
-      <w:r>
-        <w:fldChar w:fldCharType="end"/>
-      </w:r>
-      <w:bookmarkEnd w:id="148"/>
+      <w:fldSimple w:instr=" SEQ Figure \* ARABIC ">
+        <w:r>
+          <w:rPr>
+            <w:noProof/>
+          </w:rPr>
+          <w:t>29</w:t>
+        </w:r>
+      </w:fldSimple>
+      <w:bookmarkEnd w:id="152"/>
       <w:r>
         <w:t xml:space="preserve"> An example of the developed GUI being used to perform an </w:t>
       </w:r>
@@ -19694,6 +19940,9 @@
         <w:jc w:val="center"/>
       </w:pPr>
       <w:r>
+        <w:rPr>
+          <w:noProof/>
+        </w:rPr>
         <w:lastRenderedPageBreak/>
         <w:drawing>
           <wp:inline distT="0" distB="0" distL="0" distR="0" wp14:anchorId="7BAB7109" wp14:editId="05AC6AB5">
@@ -19739,24 +19988,14 @@
       <w:r>
         <w:t xml:space="preserve">Figure </w:t>
       </w:r>
-      <w:r>
-        <w:fldChar w:fldCharType="begin"/>
-      </w:r>
-      <w:r>
-        <w:instrText xml:space="preserve"> SEQ Figure \* ARABIC </w:instrText>
-      </w:r>
-      <w:r>
-        <w:fldChar w:fldCharType="separate"/>
-      </w:r>
-      <w:r>
-        <w:rPr>
-          <w:noProof/>
-        </w:rPr>
-        <w:t>30</w:t>
-      </w:r>
-      <w:r>
-        <w:fldChar w:fldCharType="end"/>
-      </w:r>
+      <w:fldSimple w:instr=" SEQ Figure \* ARABIC ">
+        <w:r>
+          <w:rPr>
+            <w:noProof/>
+          </w:rPr>
+          <w:t>30</w:t>
+        </w:r>
+      </w:fldSimple>
       <w:r>
         <w:t xml:space="preserve"> A screenshot of the UI demonstrating rotor selection (MacOS)</w:t>
       </w:r>
@@ -19768,12 +20007,14 @@
           <w:lang w:val="en-GB"/>
         </w:rPr>
       </w:pPr>
+      <w:bookmarkStart w:id="153" w:name="_Toc162693003"/>
       <w:r>
         <w:rPr>
           <w:lang w:val="en-GB"/>
         </w:rPr>
         <w:t>Additional Accomplishments</w:t>
       </w:r>
+      <w:bookmarkEnd w:id="153"/>
     </w:p>
     <w:p>
       <w:r>
@@ -19807,8 +20048,8 @@
           <w:lang w:val="en-GB"/>
         </w:rPr>
       </w:pPr>
-      <w:bookmarkStart w:id="149" w:name="_Toc154920754"/>
-      <w:bookmarkStart w:id="150" w:name="_Toc161302954"/>
+      <w:bookmarkStart w:id="154" w:name="_Toc154920754"/>
+      <w:bookmarkStart w:id="155" w:name="_Toc162693004"/>
       <w:r>
         <w:rPr>
           <w:lang w:val="en-GB"/>
@@ -19816,8 +20057,8 @@
         <w:lastRenderedPageBreak/>
         <w:t>Evaluation</w:t>
       </w:r>
-      <w:bookmarkEnd w:id="149"/>
-      <w:bookmarkEnd w:id="150"/>
+      <w:bookmarkEnd w:id="154"/>
+      <w:bookmarkEnd w:id="155"/>
     </w:p>
     <w:p>
       <w:r>
@@ -19831,6 +20072,9 @@
       <w:r>
         <w:t>. The following chapter reflects on the development process as well as the results providing a discussion of the work completed</w:t>
       </w:r>
+      <w:r>
+        <w:t>.</w:t>
+      </w:r>
     </w:p>
     <w:p>
       <w:pPr>
@@ -19839,34 +20083,21 @@
           <w:lang w:val="en-GB"/>
         </w:rPr>
       </w:pPr>
+      <w:bookmarkStart w:id="156" w:name="_Toc162693005"/>
       <w:r>
         <w:rPr>
           <w:lang w:val="en-GB"/>
         </w:rPr>
         <w:t>Enigma Model Evaluation</w:t>
       </w:r>
-    </w:p>
-    <w:p>
-      <w:r>
-        <w:t xml:space="preserve">The developed Enigma model performs extremely well, correctly matching the inputs and outputs of the similar products mentioned previously. In addition, the fact that genuine Enigma messages can be decrypted greatly raises the confidence that the developed model is authentic. It would have been much better to have compared the results to the genuine physical machine, however access to the Enigma is limited and so only the thorough research presented in chapter </w:t>
-      </w:r>
-      <w:r>
-        <w:fldChar w:fldCharType="begin"/>
-      </w:r>
-      <w:r>
-        <w:instrText xml:space="preserve"> REF _Ref162611524 \r \h </w:instrText>
-      </w:r>
-      <w:r>
-        <w:fldChar w:fldCharType="separate"/>
-      </w:r>
-      <w:r>
-        <w:t>3</w:t>
-      </w:r>
-      <w:r>
-        <w:fldChar w:fldCharType="end"/>
-      </w:r>
-      <w:r>
-        <w:t xml:space="preserve"> could be used for reference.</w:t>
+      <w:bookmarkEnd w:id="156"/>
+    </w:p>
+    <w:p>
+      <w:r>
+        <w:t xml:space="preserve">The developed Enigma model performs extremely well, correctly matching the inputs and outputs of the similar products mentioned previously. In addition, the fact that genuine Enigma messages can be decrypted greatly raises the confidence that the developed model is authentic. It would have been much better to have compared the results to the genuine physical machine, however access to the Enigma is limited and so only </w:t>
+      </w:r>
+      <w:r>
+        <w:t>secondary sources could be used to validate the model.</w:t>
       </w:r>
     </w:p>
     <w:p>
@@ -19925,7 +20156,13 @@
       </w:r>
       <w:proofErr w:type="spellEnd"/>
       <w:r>
-        <w:t xml:space="preserve"> are well-tested, ensuring that their behaviour is correct. In addition, numerous test cases and error handling were implemented to help improve the robustness of these two models. Despite this, there is still room for improvement regarding the test coverage and the results show that some less important functionality remains untested.</w:t>
+        <w:t xml:space="preserve"> are well-tested, ensuring that their behaviour is correct. In addition, numerous test cases and error handling were implemented to help </w:t>
+      </w:r>
+      <w:r>
+        <w:t>ensure</w:t>
+      </w:r>
+      <w:r>
+        <w:t xml:space="preserve"> the robustness of these two models. Despite this, there is still room for improvement regarding the test coverage and the results show that some less important functionality remains untested.</w:t>
       </w:r>
     </w:p>
     <w:p>
@@ -19935,6 +20172,7 @@
           <w:lang w:val="en-GB"/>
         </w:rPr>
       </w:pPr>
+      <w:bookmarkStart w:id="157" w:name="_Toc162693006"/>
       <w:r>
         <w:rPr>
           <w:lang w:val="en-GB"/>
@@ -19947,81 +20185,233 @@
         </w:rPr>
         <w:t>GUI Evaluation</w:t>
       </w:r>
-    </w:p>
-    <w:p>
-      <w:r>
-        <w:t>As mentioned previously, the CLI provides a simple tool allowing for quick configuration and message encoding. Whilst simplicity was the goal for this application, it could have bene improved with some more interactive aspects such as being able to generate a log of the encryption or allowing a file to be exported, reflecting a traditional setting sheet used for the physical machine.</w:t>
-      </w:r>
-    </w:p>
-    <w:p>
+      <w:bookmarkEnd w:id="157"/>
+    </w:p>
+    <w:p>
+      <w:r>
+        <w:t>As mentioned previously, the CLI provides a simple tool allowing for quick configuration and message encoding. Whilst simplicity was the goal for this application, it could have be</w:t>
+      </w:r>
+      <w:r>
+        <w:t>en</w:t>
+      </w:r>
+      <w:r>
+        <w:t xml:space="preserve"> improved with some more interactive aspects such as being able to generate a log of the encryption or allowing a file to be exported, reflecting a traditional setting sheet used for the physical machine.</w:t>
+      </w:r>
+    </w:p>
+    <w:p>
+      <w:r>
+        <w:t>The developed GUI exhibits a sleek aesthetic attempting to offer a simpler experience operating Enigma than the physical machine. The design of the GUI follows a top-to-bottom</w:t>
+      </w:r>
+      <w:r>
+        <w:t xml:space="preserve"> approach, attempting to create a natural feel for the user</w:t>
+      </w:r>
+      <w:r>
+        <w:t>. Despite the pleasing design, it does however lose some authenticity, and without being properly informed, it could introduce more confusion to the user.</w:t>
+      </w:r>
+      <w:r>
+        <w:t xml:space="preserve"> Other similar products such as the Enigma Emulator [</w:t>
+      </w:r>
       <w:proofErr w:type="gramStart"/>
       <w:r>
         <w:t>TODO :</w:t>
       </w:r>
       <w:proofErr w:type="gramEnd"/>
       <w:r>
-        <w:t xml:space="preserve"> Compare to GUI to other project – mention cleaner aesthetic – less reflective of the physical machine (confusing input modalities)</w:t>
-      </w:r>
-    </w:p>
-    <w:p>
+        <w:t xml:space="preserve"> Cite] offer more skeuomorphic designs, which can help the user understand the relationship between the GUI and the physical machine. This aspect was originally considered in the design however, due to the limitations of the technology used, it was decided that it would prove too complicated. An additional drawback to the provided GUI design is that the input modalities vary from the physical machine. The most notable example of this is the plugboard, in which the implementation of this in the GUI avoids the use of cables or sockets.</w:t>
+      </w:r>
+    </w:p>
+    <w:p>
+      <w:r>
+        <w:t>The visualisation provided with the GUI offers a</w:t>
+      </w:r>
+      <w:r>
+        <w:t>n</w:t>
+      </w:r>
+      <w:r>
+        <w:t xml:space="preserve"> </w:t>
+      </w:r>
+      <w:r>
+        <w:t xml:space="preserve">accurate, </w:t>
+      </w:r>
+      <w:r>
+        <w:t xml:space="preserve">real-time of abstraction of the encryption process taking place. As mentioned in section </w:t>
+      </w:r>
+      <w:r>
+        <w:fldChar w:fldCharType="begin"/>
+      </w:r>
+      <w:r>
+        <w:instrText xml:space="preserve"> REF _Ref160976025 \r \h </w:instrText>
+      </w:r>
+      <w:r>
+        <w:fldChar w:fldCharType="separate"/>
+      </w:r>
+      <w:r>
+        <w:t>3.3.2</w:t>
+      </w:r>
+      <w:r>
+        <w:fldChar w:fldCharType="end"/>
+      </w:r>
+      <w:r>
+        <w:t>, by abstracting the machine into wiring diagrams the workings of Enigma become much clearer.</w:t>
+      </w:r>
+      <w:r>
+        <w:t xml:space="preserve"> Consequently, the visualisation feature brings significant value to a user </w:t>
+      </w:r>
+      <w:r>
+        <w:t>desiring</w:t>
+      </w:r>
+      <w:r>
+        <w:t xml:space="preserve"> to gain an understanding of how the machine works. Despite this, without the contents of this report or further research, it is not clear how to interpret the diagrams of both Enigma and </w:t>
+      </w:r>
+      <w:proofErr w:type="spellStart"/>
+      <w:r>
+        <w:t>EnigmaPlus</w:t>
+      </w:r>
+      <w:proofErr w:type="spellEnd"/>
+      <w:r>
+        <w:t>. To improve this, additional materials in the form of</w:t>
+      </w:r>
+      <w:r>
+        <w:t xml:space="preserve"> guides or in-application help could prove useful for making the GUI easily understood.</w:t>
+      </w:r>
+    </w:p>
+    <w:p>
+      <w:pPr>
+        <w:pStyle w:val="Heading2"/>
+        <w:rPr>
+          <w:lang w:val="en-GB"/>
+        </w:rPr>
+      </w:pPr>
+      <w:bookmarkStart w:id="158" w:name="_Toc162693007"/>
+      <w:r>
+        <w:rPr>
+          <w:lang w:val="en-GB"/>
+        </w:rPr>
+        <w:lastRenderedPageBreak/>
+        <w:t>An Educational Perspective</w:t>
+      </w:r>
+      <w:bookmarkEnd w:id="158"/>
+    </w:p>
+    <w:p>
+      <w:r>
+        <w:t>During the development of this project, t</w:t>
+      </w:r>
+      <w:r>
+        <w:t>he educational value of this project was clear and is something that was catered for in the later stages of development. The developed solution to the specification provides an interactive experience with Enigma, encouraging exploration.</w:t>
+      </w:r>
+      <w:r>
+        <w:t xml:space="preserve"> In contrast</w:t>
+      </w:r>
+      <w:r>
+        <w:t xml:space="preserve">, the project fails to provide background information which may hinder the user’s learning. In </w:t>
+      </w:r>
+      <w:r>
+        <w:t>its</w:t>
+      </w:r>
+      <w:r>
+        <w:t xml:space="preserve"> current state, the project is likely catered towards those who already have an interest of the machine and want to learn more about it.</w:t>
+      </w:r>
+      <w:r>
+        <w:t xml:space="preserve"> To improve the learning experience, as mentioned before, additional materials could be included with the project which could be aimed to provide information that could be helpful for the likes of a museum.</w:t>
+      </w:r>
+    </w:p>
+    <w:p>
+      <w:pPr>
+        <w:pStyle w:val="Heading1"/>
+        <w:rPr>
+          <w:lang w:val="en-GB"/>
+        </w:rPr>
+      </w:pPr>
+      <w:bookmarkStart w:id="159" w:name="_Toc154920757"/>
+      <w:bookmarkStart w:id="160" w:name="_Toc162693008"/>
+      <w:r>
+        <w:rPr>
+          <w:lang w:val="en-GB"/>
+        </w:rPr>
+        <w:t>Conclusion</w:t>
+      </w:r>
+      <w:bookmarkEnd w:id="159"/>
+      <w:bookmarkEnd w:id="160"/>
+    </w:p>
+    <w:p>
+      <w:r>
+        <w:t>This project is a passion driven exploration into the Enigma machine and its history. It attempts to recreate the Enigma machine in a meaningful and interesting manner to inspire others to learn about this important part of history. The project has also been a tremendous learning experience for the author, further developing their engineering skills as well as providing one of the biggest research projects for them to tackle.</w:t>
+      </w:r>
+    </w:p>
+    <w:p>
+      <w:r>
+        <w:t xml:space="preserve">The original specification for this project only required a configurable simulation of the Enigma machine. </w:t>
+      </w:r>
+      <w:r>
+        <w:t xml:space="preserve">Due to the acquired personal interest in this project, </w:t>
+      </w:r>
+      <w:r>
+        <w:t>additional requirements were introduced</w:t>
+      </w:r>
+      <w:r>
+        <w:t xml:space="preserve"> to provide numerous tools to interact with the model such as the GUI and the visualisation</w:t>
+      </w:r>
+      <w:r>
+        <w:t>, whilst also providing an additional</w:t>
+      </w:r>
+      <w:r>
+        <w:t>,</w:t>
+      </w:r>
+      <w:r>
+        <w:t xml:space="preserve"> more cryptographically secure model known as </w:t>
+      </w:r>
+      <w:proofErr w:type="spellStart"/>
+      <w:r>
+        <w:t>EnigmaPlus</w:t>
+      </w:r>
+      <w:proofErr w:type="spellEnd"/>
+      <w:r>
+        <w:t xml:space="preserve">. </w:t>
+      </w:r>
       <w:proofErr w:type="gramStart"/>
       <w:r>
-        <w:t>TODO :</w:t>
+        <w:t>All of</w:t>
       </w:r>
       <w:proofErr w:type="gramEnd"/>
       <w:r>
-        <w:t xml:space="preserve"> Evaluate the visualisation, is it clear? How could it be clearer? Is it accurate?</w:t>
-      </w:r>
-    </w:p>
-    <w:p>
-      <w:pPr>
-        <w:pStyle w:val="Heading2"/>
-        <w:rPr>
-          <w:lang w:val="en-GB"/>
-        </w:rPr>
-      </w:pPr>
-      <w:r>
-        <w:rPr>
-          <w:lang w:val="en-GB"/>
-        </w:rPr>
-        <w:t>An Educational Perspective</w:t>
-      </w:r>
-    </w:p>
-    <w:p>
-      <w:proofErr w:type="gramStart"/>
-      <w:r>
-        <w:t>TODO :</w:t>
-      </w:r>
-      <w:proofErr w:type="gramEnd"/>
-      <w:r>
-        <w:t xml:space="preserve"> The educational benefit of the GUI application in particular, could be improved for children with additional material, other products and how some do it better, possibly better aimed towards </w:t>
-      </w:r>
-      <w:r>
-        <w:t>cryptography</w:t>
-      </w:r>
-      <w:r>
-        <w:t xml:space="preserve"> or a museum exhibit?</w:t>
-      </w:r>
-    </w:p>
-    <w:p>
-      <w:pPr>
-        <w:pStyle w:val="Heading1"/>
-        <w:rPr>
-          <w:lang w:val="en-GB"/>
-        </w:rPr>
-      </w:pPr>
-      <w:bookmarkStart w:id="151" w:name="_Toc154920757"/>
-      <w:bookmarkStart w:id="152" w:name="_Toc161302957"/>
-      <w:r>
-        <w:rPr>
-          <w:lang w:val="en-GB"/>
-        </w:rPr>
-        <w:t>Conclusion</w:t>
-      </w:r>
-      <w:bookmarkEnd w:id="151"/>
-      <w:bookmarkEnd w:id="152"/>
-    </w:p>
-    <w:bookmarkStart w:id="153" w:name="_Toc161302958" w:displacedByCustomXml="next"/>
+        <w:t xml:space="preserve"> these requirements were met to a good standard by adopting modern software engineering practices such as OOP</w:t>
+      </w:r>
+      <w:r>
+        <w:t xml:space="preserve">, </w:t>
+      </w:r>
+      <w:r>
+        <w:t>MVC architecture</w:t>
+      </w:r>
+      <w:r>
+        <w:t xml:space="preserve"> and well tested code</w:t>
+      </w:r>
+      <w:r>
+        <w:t>. The visual and interactive design for both the CLI and GUI were designed well to provide a complete Enigma experience. In addition, the inclusion of the visualisation tool provides a more informative and insightful look into the workings of Enigma</w:t>
+      </w:r>
+      <w:r>
+        <w:t>, whilst also providing the most challenging and rewarding implemented feature for the author.</w:t>
+      </w:r>
+    </w:p>
+    <w:p>
+      <w:r>
+        <w:t>Whilst the developed solution provides a complete set of features which are comparable to similar products, there are numerous improvements that could be made to assist in educating the user on Enigma. The most notable improvement to be made is to allow for the user to understand and operate Enigma without the need to research additional background information, which can be done by modifying the project to be more self-descriptive.</w:t>
+      </w:r>
+      <w:r>
+        <w:t xml:space="preserve"> </w:t>
+      </w:r>
+      <w:r>
+        <w:t>For any future work, this would likely be the key focus, along with expanding the list of models to simulate. In addition to this, this project could spark interest in another project in which the goal is to create an algorithm to crack the code, or even simulate the Turing-</w:t>
+      </w:r>
+      <w:proofErr w:type="spellStart"/>
+      <w:r>
+        <w:t>Welchman</w:t>
+      </w:r>
+      <w:proofErr w:type="spellEnd"/>
+      <w:r>
+        <w:t xml:space="preserve"> Bombe.</w:t>
+      </w:r>
+    </w:p>
+    <w:bookmarkStart w:id="161" w:name="_Toc162693009" w:displacedByCustomXml="next"/>
     <w:sdt>
       <w:sdtPr>
         <w:rPr>
@@ -20050,7 +20440,7 @@
             </w:rPr>
             <w:t>References</w:t>
           </w:r>
-          <w:bookmarkEnd w:id="153"/>
+          <w:bookmarkEnd w:id="161"/>
         </w:p>
         <w:sdt>
           <w:sdtPr>
@@ -20153,7 +20543,6 @@
                 <w:rPr>
                   <w:noProof/>
                 </w:rPr>
-                <w:lastRenderedPageBreak/>
                 <w:t xml:space="preserve">n.d. </w:t>
               </w:r>
               <w:r>
@@ -20270,6 +20659,7 @@
                 <w:rPr>
                   <w:noProof/>
                 </w:rPr>
+                <w:lastRenderedPageBreak/>
                 <w:t>Grime, J. 2013. “Maths from the talk "Alan Turing and the Enigma Machine".”</w:t>
               </w:r>
             </w:p>
@@ -20620,7 +21010,7 @@
           <w:lang w:val="en-GB"/>
         </w:rPr>
       </w:pPr>
-      <w:bookmarkStart w:id="154" w:name="_Toc161302959"/>
+      <w:bookmarkStart w:id="162" w:name="_Toc162693010"/>
       <w:r>
         <w:rPr>
           <w:lang w:val="en-GB"/>
@@ -20633,7 +21023,7 @@
         </w:rPr>
         <w:t xml:space="preserve"> of Figures</w:t>
       </w:r>
-      <w:bookmarkEnd w:id="154"/>
+      <w:bookmarkEnd w:id="162"/>
     </w:p>
     <w:p>
       <w:pPr>
@@ -21039,15 +21429,7 @@
             <w:rStyle w:val="Hyperlink"/>
             <w:noProof/>
           </w:rPr>
-          <w:t xml:space="preserve">Figure 6 A wiring diagram representing a single state of an Enigma I machine. Input is received on the right-hand side before being scrambled by components performing a loop. The </w:t>
-        </w:r>
-        <w:r>
-          <w:rPr>
-            <w:rStyle w:val="Hyperlink"/>
-            <w:noProof/>
-          </w:rPr>
-          <w:lastRenderedPageBreak/>
-          <w:t>electrical signal received back from the plugboard represents the encoded letter. The names of each rotor/reflector do not match the encodings but are given as an example.</w:t>
+          <w:t>Figure 6 A wiring diagram representing a single state of an Enigma I machine. Input is received on the right-hand side before being scrambled by components performing a loop. The electrical signal received back from the plugboard represents the encoded letter. The names of each rotor/reflector do not match the encodings but are given as an example.</w:t>
         </w:r>
         <w:r>
           <w:rPr>
@@ -22152,7 +22534,7 @@
         </w:rPr>
         <w:t xml:space="preserve"> </w:t>
       </w:r>
-      <w:bookmarkStart w:id="155" w:name="_Toc161302960"/>
+      <w:bookmarkStart w:id="163" w:name="_Toc162693011"/>
       <w:r>
         <w:rPr>
           <w:lang w:val="en-GB"/>
@@ -22165,7 +22547,7 @@
         </w:rPr>
         <w:t>of Tables</w:t>
       </w:r>
-      <w:bookmarkEnd w:id="155"/>
+      <w:bookmarkEnd w:id="163"/>
     </w:p>
     <w:p>
       <w:pPr>
@@ -22414,7 +22796,7 @@
         </w:rPr>
         <w:t xml:space="preserve"> </w:t>
       </w:r>
-      <w:bookmarkStart w:id="156" w:name="_Toc161302961"/>
+      <w:bookmarkStart w:id="164" w:name="_Toc162693012"/>
       <w:r>
         <w:rPr>
           <w:lang w:val="en-GB"/>
@@ -22427,7 +22809,7 @@
         </w:rPr>
         <w:t xml:space="preserve"> of Equations</w:t>
       </w:r>
-      <w:bookmarkEnd w:id="156"/>
+      <w:bookmarkEnd w:id="164"/>
     </w:p>
     <w:p>
       <w:pPr>
@@ -22934,7 +23316,7 @@
         </w:rPr>
         <w:t xml:space="preserve"> </w:t>
       </w:r>
-      <w:bookmarkStart w:id="157" w:name="_Toc161302962"/>
+      <w:bookmarkStart w:id="165" w:name="_Toc162693013"/>
       <w:r>
         <w:rPr>
           <w:lang w:val="en-GB"/>
@@ -22947,7 +23329,7 @@
         </w:rPr>
         <w:t xml:space="preserve"> of Code Blocks</w:t>
       </w:r>
-      <w:bookmarkEnd w:id="157"/>
+      <w:bookmarkEnd w:id="165"/>
     </w:p>
     <w:p>
       <w:pPr>

</xml_diff>

<commit_message>
Updates to Report and First draft of presentation
</commit_message>
<xml_diff>
--- a/docs/project/Report.docx
+++ b/docs/project/Report.docx
@@ -1,6 +1,6 @@
 
 <file path=word/document.xml><?xml version="1.0" encoding="utf-8"?>
-<w:document xmlns:wpc="http://schemas.microsoft.com/office/word/2010/wordprocessingCanvas" xmlns:cx="http://schemas.microsoft.com/office/drawing/2014/chartex" xmlns:cx1="http://schemas.microsoft.com/office/drawing/2015/9/8/chartex" xmlns:cx2="http://schemas.microsoft.com/office/drawing/2015/10/21/chartex" xmlns:cx3="http://schemas.microsoft.com/office/drawing/2016/5/9/chartex" xmlns:cx4="http://schemas.microsoft.com/office/drawing/2016/5/10/chartex" xmlns:cx5="http://schemas.microsoft.com/office/drawing/2016/5/11/chartex" xmlns:cx6="http://schemas.microsoft.com/office/drawing/2016/5/12/chartex" xmlns:cx7="http://schemas.microsoft.com/office/drawing/2016/5/13/chartex" xmlns:cx8="http://schemas.microsoft.com/office/drawing/2016/5/14/chartex" xmlns:mc="http://schemas.openxmlformats.org/markup-compatibility/2006" xmlns:aink="http://schemas.microsoft.com/office/drawing/2016/ink" xmlns:am3d="http://schemas.microsoft.com/office/drawing/2017/model3d" xmlns:o="urn:schemas-microsoft-com:office:office" xmlns:oel="http://schemas.microsoft.com/office/2019/extlst" xmlns:r="http://schemas.openxmlformats.org/officeDocument/2006/relationships" xmlns:m="http://schemas.openxmlformats.org/officeDocument/2006/math" xmlns:v="urn:schemas-microsoft-com:vml" xmlns:wp14="http://schemas.microsoft.com/office/word/2010/wordprocessingDrawing" xmlns:wp="http://schemas.openxmlformats.org/drawingml/2006/wordprocessingDrawing" xmlns:w10="urn:schemas-microsoft-com:office:word" xmlns:w="http://schemas.openxmlformats.org/wordprocessingml/2006/main" xmlns:w14="http://schemas.microsoft.com/office/word/2010/wordml" xmlns:w15="http://schemas.microsoft.com/office/word/2012/wordml" xmlns:w16cex="http://schemas.microsoft.com/office/word/2018/wordml/cex" xmlns:w16cid="http://schemas.microsoft.com/office/word/2016/wordml/cid" xmlns:w16="http://schemas.microsoft.com/office/word/2018/wordml" xmlns:w16sdtdh="http://schemas.microsoft.com/office/word/2020/wordml/sdtdatahash" xmlns:w16se="http://schemas.microsoft.com/office/word/2015/wordml/symex" xmlns:wpg="http://schemas.microsoft.com/office/word/2010/wordprocessingGroup" xmlns:wpi="http://schemas.microsoft.com/office/word/2010/wordprocessingInk" xmlns:wne="http://schemas.microsoft.com/office/word/2006/wordml" xmlns:wps="http://schemas.microsoft.com/office/word/2010/wordprocessingShape" mc:Ignorable="w14 w15 w16se w16cid w16 w16cex w16sdtdh wp14">
+<w:document xmlns:wpc="http://schemas.microsoft.com/office/word/2010/wordprocessingCanvas" xmlns:cx="http://schemas.microsoft.com/office/drawing/2014/chartex" xmlns:cx1="http://schemas.microsoft.com/office/drawing/2015/9/8/chartex" xmlns:cx2="http://schemas.microsoft.com/office/drawing/2015/10/21/chartex" xmlns:cx3="http://schemas.microsoft.com/office/drawing/2016/5/9/chartex" xmlns:cx4="http://schemas.microsoft.com/office/drawing/2016/5/10/chartex" xmlns:cx5="http://schemas.microsoft.com/office/drawing/2016/5/11/chartex" xmlns:cx6="http://schemas.microsoft.com/office/drawing/2016/5/12/chartex" xmlns:cx7="http://schemas.microsoft.com/office/drawing/2016/5/13/chartex" xmlns:cx8="http://schemas.microsoft.com/office/drawing/2016/5/14/chartex" xmlns:mc="http://schemas.openxmlformats.org/markup-compatibility/2006" xmlns:aink="http://schemas.microsoft.com/office/drawing/2016/ink" xmlns:am3d="http://schemas.microsoft.com/office/drawing/2017/model3d" xmlns:o="urn:schemas-microsoft-com:office:office" xmlns:oel="http://schemas.microsoft.com/office/2019/extlst" xmlns:r="http://schemas.openxmlformats.org/officeDocument/2006/relationships" xmlns:m="http://schemas.openxmlformats.org/officeDocument/2006/math" xmlns:v="urn:schemas-microsoft-com:vml" xmlns:wp14="http://schemas.microsoft.com/office/word/2010/wordprocessingDrawing" xmlns:wp="http://schemas.openxmlformats.org/drawingml/2006/wordprocessingDrawing" xmlns:w10="urn:schemas-microsoft-com:office:word" xmlns:w="http://schemas.openxmlformats.org/wordprocessingml/2006/main" xmlns:w14="http://schemas.microsoft.com/office/word/2010/wordml" xmlns:w15="http://schemas.microsoft.com/office/word/2012/wordml" xmlns:w16cex="http://schemas.microsoft.com/office/word/2018/wordml/cex" xmlns:w16cid="http://schemas.microsoft.com/office/word/2016/wordml/cid" xmlns:w16="http://schemas.microsoft.com/office/word/2018/wordml" xmlns:w16du="http://schemas.microsoft.com/office/word/2023/wordml/word16du" xmlns:w16sdtdh="http://schemas.microsoft.com/office/word/2020/wordml/sdtdatahash" xmlns:w16se="http://schemas.microsoft.com/office/word/2015/wordml/symex" xmlns:wpg="http://schemas.microsoft.com/office/word/2010/wordprocessingGroup" xmlns:wpi="http://schemas.microsoft.com/office/word/2010/wordprocessingInk" xmlns:wne="http://schemas.microsoft.com/office/word/2006/wordml" xmlns:wps="http://schemas.microsoft.com/office/word/2010/wordprocessingShape" mc:Ignorable="w14 w15 w16se w16cid w16 w16cex w16sdtdh w16du wp14">
   <w:body>
     <w:p>
       <w:pPr>
@@ -6187,14 +6187,27 @@
       <w:r>
         <w:t xml:space="preserve">Figure </w:t>
       </w:r>
-      <w:fldSimple w:instr=" SEQ Figure \* ARABIC ">
-        <w:r>
-          <w:rPr>
-            <w:noProof/>
-          </w:rPr>
-          <w:t>1</w:t>
-        </w:r>
-      </w:fldSimple>
+      <w:r>
+        <w:fldChar w:fldCharType="begin"/>
+      </w:r>
+      <w:r>
+        <w:instrText xml:space="preserve"> SEQ Figure \* ARABIC </w:instrText>
+      </w:r>
+      <w:r>
+        <w:fldChar w:fldCharType="separate"/>
+      </w:r>
+      <w:r>
+        <w:rPr>
+          <w:noProof/>
+        </w:rPr>
+        <w:t>1</w:t>
+      </w:r>
+      <w:r>
+        <w:rPr>
+          <w:noProof/>
+        </w:rPr>
+        <w:fldChar w:fldCharType="end"/>
+      </w:r>
       <w:r>
         <w:t xml:space="preserve"> A photo of Enigma I </w:t>
       </w:r>
@@ -7943,14 +7956,27 @@
       <w:r>
         <w:t xml:space="preserve">Equation </w:t>
       </w:r>
-      <w:fldSimple w:instr=" SEQ Equation \* ARABIC ">
-        <w:r>
-          <w:rPr>
-            <w:noProof/>
-          </w:rPr>
-          <w:t>1</w:t>
-        </w:r>
-      </w:fldSimple>
+      <w:r>
+        <w:fldChar w:fldCharType="begin"/>
+      </w:r>
+      <w:r>
+        <w:instrText xml:space="preserve"> SEQ Equation \* ARABIC </w:instrText>
+      </w:r>
+      <w:r>
+        <w:fldChar w:fldCharType="separate"/>
+      </w:r>
+      <w:r>
+        <w:rPr>
+          <w:noProof/>
+        </w:rPr>
+        <w:t>1</w:t>
+      </w:r>
+      <w:r>
+        <w:rPr>
+          <w:noProof/>
+        </w:rPr>
+        <w:fldChar w:fldCharType="end"/>
+      </w:r>
       <w:bookmarkEnd w:id="29"/>
       <w:r>
         <w:t xml:space="preserve"> </w:t>
@@ -8363,14 +8389,27 @@
       <w:r>
         <w:t xml:space="preserve">Table </w:t>
       </w:r>
-      <w:fldSimple w:instr=" SEQ Table \* ARABIC ">
-        <w:r>
-          <w:rPr>
-            <w:noProof/>
-          </w:rPr>
-          <w:t>2</w:t>
-        </w:r>
-      </w:fldSimple>
+      <w:r>
+        <w:fldChar w:fldCharType="begin"/>
+      </w:r>
+      <w:r>
+        <w:instrText xml:space="preserve"> SEQ Table \* ARABIC </w:instrText>
+      </w:r>
+      <w:r>
+        <w:fldChar w:fldCharType="separate"/>
+      </w:r>
+      <w:r>
+        <w:rPr>
+          <w:noProof/>
+        </w:rPr>
+        <w:t>2</w:t>
+      </w:r>
+      <w:r>
+        <w:rPr>
+          <w:noProof/>
+        </w:rPr>
+        <w:fldChar w:fldCharType="end"/>
+      </w:r>
       <w:bookmarkEnd w:id="37"/>
       <w:r>
         <w:t xml:space="preserve"> "Enigma I" reflector encodings </w:t>
@@ -8525,14 +8564,27 @@
       <w:r>
         <w:t xml:space="preserve">Figure </w:t>
       </w:r>
-      <w:fldSimple w:instr=" SEQ Figure \* ARABIC ">
-        <w:r>
-          <w:rPr>
-            <w:noProof/>
-          </w:rPr>
-          <w:t>2</w:t>
-        </w:r>
-      </w:fldSimple>
+      <w:r>
+        <w:fldChar w:fldCharType="begin"/>
+      </w:r>
+      <w:r>
+        <w:instrText xml:space="preserve"> SEQ Figure \* ARABIC </w:instrText>
+      </w:r>
+      <w:r>
+        <w:fldChar w:fldCharType="separate"/>
+      </w:r>
+      <w:r>
+        <w:rPr>
+          <w:noProof/>
+        </w:rPr>
+        <w:t>2</w:t>
+      </w:r>
+      <w:r>
+        <w:rPr>
+          <w:noProof/>
+        </w:rPr>
+        <w:fldChar w:fldCharType="end"/>
+      </w:r>
       <w:r>
         <w:t xml:space="preserve"> A front-facing photo of the Enigma I plugboard with cables in place </w:t>
       </w:r>
@@ -9302,14 +9354,27 @@
       <w:r>
         <w:t xml:space="preserve">Equation </w:t>
       </w:r>
-      <w:fldSimple w:instr=" SEQ Equation \* ARABIC ">
-        <w:r>
-          <w:rPr>
-            <w:noProof/>
-          </w:rPr>
-          <w:t>2</w:t>
-        </w:r>
-      </w:fldSimple>
+      <w:r>
+        <w:fldChar w:fldCharType="begin"/>
+      </w:r>
+      <w:r>
+        <w:instrText xml:space="preserve"> SEQ Equation \* ARABIC </w:instrText>
+      </w:r>
+      <w:r>
+        <w:fldChar w:fldCharType="separate"/>
+      </w:r>
+      <w:r>
+        <w:rPr>
+          <w:noProof/>
+        </w:rPr>
+        <w:t>2</w:t>
+      </w:r>
+      <w:r>
+        <w:rPr>
+          <w:noProof/>
+        </w:rPr>
+        <w:fldChar w:fldCharType="end"/>
+      </w:r>
       <w:bookmarkEnd w:id="45"/>
       <w:r>
         <w:t xml:space="preserve"> The encryption steps of Enigma I</w:t>
@@ -9843,14 +9908,27 @@
       <w:r>
         <w:t xml:space="preserve">Figure </w:t>
       </w:r>
-      <w:fldSimple w:instr=" SEQ Figure \* ARABIC ">
-        <w:r>
-          <w:rPr>
-            <w:noProof/>
-          </w:rPr>
-          <w:t>3</w:t>
-        </w:r>
-      </w:fldSimple>
+      <w:r>
+        <w:fldChar w:fldCharType="begin"/>
+      </w:r>
+      <w:r>
+        <w:instrText xml:space="preserve"> SEQ Figure \* ARABIC </w:instrText>
+      </w:r>
+      <w:r>
+        <w:fldChar w:fldCharType="separate"/>
+      </w:r>
+      <w:r>
+        <w:rPr>
+          <w:noProof/>
+        </w:rPr>
+        <w:t>3</w:t>
+      </w:r>
+      <w:r>
+        <w:rPr>
+          <w:noProof/>
+        </w:rPr>
+        <w:fldChar w:fldCharType="end"/>
+      </w:r>
       <w:r>
         <w:t xml:space="preserve"> </w:t>
       </w:r>
@@ -10144,14 +10222,27 @@
       <w:r>
         <w:t xml:space="preserve">Equation </w:t>
       </w:r>
-      <w:fldSimple w:instr=" SEQ Equation \* ARABIC ">
-        <w:r>
-          <w:rPr>
-            <w:noProof/>
-          </w:rPr>
-          <w:t>3</w:t>
-        </w:r>
-      </w:fldSimple>
+      <w:r>
+        <w:fldChar w:fldCharType="begin"/>
+      </w:r>
+      <w:r>
+        <w:instrText xml:space="preserve"> SEQ Equation \* ARABIC </w:instrText>
+      </w:r>
+      <w:r>
+        <w:fldChar w:fldCharType="separate"/>
+      </w:r>
+      <w:r>
+        <w:rPr>
+          <w:noProof/>
+        </w:rPr>
+        <w:t>3</w:t>
+      </w:r>
+      <w:r>
+        <w:rPr>
+          <w:noProof/>
+        </w:rPr>
+        <w:fldChar w:fldCharType="end"/>
+      </w:r>
       <w:bookmarkEnd w:id="51"/>
       <w:r>
         <w:t xml:space="preserve"> An equation and additional constraints to describe the behaviour of an Enigma </w:t>
@@ -10218,14 +10309,27 @@
       <w:r>
         <w:t xml:space="preserve">Figure </w:t>
       </w:r>
-      <w:fldSimple w:instr=" SEQ Figure \* ARABIC ">
-        <w:r>
-          <w:rPr>
-            <w:noProof/>
-          </w:rPr>
-          <w:t>4</w:t>
-        </w:r>
-      </w:fldSimple>
+      <w:r>
+        <w:fldChar w:fldCharType="begin"/>
+      </w:r>
+      <w:r>
+        <w:instrText xml:space="preserve"> SEQ Figure \* ARABIC </w:instrText>
+      </w:r>
+      <w:r>
+        <w:fldChar w:fldCharType="separate"/>
+      </w:r>
+      <w:r>
+        <w:rPr>
+          <w:noProof/>
+        </w:rPr>
+        <w:t>4</w:t>
+      </w:r>
+      <w:r>
+        <w:rPr>
+          <w:noProof/>
+        </w:rPr>
+        <w:fldChar w:fldCharType="end"/>
+      </w:r>
       <w:r>
         <w:t xml:space="preserve"> </w:t>
       </w:r>
@@ -10941,11 +11045,21 @@
       <w:r>
         <w:t xml:space="preserve">Equation </w:t>
       </w:r>
-      <w:fldSimple w:instr=" SEQ Equation \* ARABIC ">
-        <w:r>
-          <w:t>4</w:t>
-        </w:r>
-      </w:fldSimple>
+      <w:r>
+        <w:fldChar w:fldCharType="begin"/>
+      </w:r>
+      <w:r>
+        <w:instrText xml:space="preserve"> SEQ Equation \* ARABIC </w:instrText>
+      </w:r>
+      <w:r>
+        <w:fldChar w:fldCharType="separate"/>
+      </w:r>
+      <w:r>
+        <w:t>4</w:t>
+      </w:r>
+      <w:r>
+        <w:fldChar w:fldCharType="end"/>
+      </w:r>
       <w:bookmarkEnd w:id="55"/>
       <w:r>
         <w:t xml:space="preserve"> A function to represent the encoding behaviour of the rotor where x and x` are letters</w:t>
@@ -11082,14 +11196,27 @@
       <w:r>
         <w:t xml:space="preserve">Figure </w:t>
       </w:r>
-      <w:fldSimple w:instr=" SEQ Figure \* ARABIC ">
-        <w:r>
-          <w:rPr>
-            <w:noProof/>
-          </w:rPr>
-          <w:t>5</w:t>
-        </w:r>
-      </w:fldSimple>
+      <w:r>
+        <w:fldChar w:fldCharType="begin"/>
+      </w:r>
+      <w:r>
+        <w:instrText xml:space="preserve"> SEQ Figure \* ARABIC </w:instrText>
+      </w:r>
+      <w:r>
+        <w:fldChar w:fldCharType="separate"/>
+      </w:r>
+      <w:r>
+        <w:rPr>
+          <w:noProof/>
+        </w:rPr>
+        <w:t>5</w:t>
+      </w:r>
+      <w:r>
+        <w:rPr>
+          <w:noProof/>
+        </w:rPr>
+        <w:fldChar w:fldCharType="end"/>
+      </w:r>
       <w:bookmarkEnd w:id="58"/>
       <w:r>
         <w:t xml:space="preserve"> </w:t>
@@ -11244,14 +11371,27 @@
       <w:r>
         <w:t xml:space="preserve">Figure </w:t>
       </w:r>
-      <w:fldSimple w:instr=" SEQ Figure \* ARABIC ">
-        <w:r>
-          <w:rPr>
-            <w:noProof/>
-          </w:rPr>
-          <w:t>6</w:t>
-        </w:r>
-      </w:fldSimple>
+      <w:r>
+        <w:fldChar w:fldCharType="begin"/>
+      </w:r>
+      <w:r>
+        <w:instrText xml:space="preserve"> SEQ Figure \* ARABIC </w:instrText>
+      </w:r>
+      <w:r>
+        <w:fldChar w:fldCharType="separate"/>
+      </w:r>
+      <w:r>
+        <w:rPr>
+          <w:noProof/>
+        </w:rPr>
+        <w:t>6</w:t>
+      </w:r>
+      <w:r>
+        <w:rPr>
+          <w:noProof/>
+        </w:rPr>
+        <w:fldChar w:fldCharType="end"/>
+      </w:r>
       <w:r>
         <w:t xml:space="preserve"> A wiring diagram representing a single state of an Enigma I machine. Input is received on the right-hand side before being scrambled by components </w:t>
       </w:r>
@@ -11327,14 +11467,27 @@
       <w:r>
         <w:t xml:space="preserve">Figure </w:t>
       </w:r>
-      <w:fldSimple w:instr=" SEQ Figure \* ARABIC ">
-        <w:r>
-          <w:rPr>
-            <w:noProof/>
-          </w:rPr>
-          <w:t>7</w:t>
-        </w:r>
-      </w:fldSimple>
+      <w:r>
+        <w:fldChar w:fldCharType="begin"/>
+      </w:r>
+      <w:r>
+        <w:instrText xml:space="preserve"> SEQ Figure \* ARABIC </w:instrText>
+      </w:r>
+      <w:r>
+        <w:fldChar w:fldCharType="separate"/>
+      </w:r>
+      <w:r>
+        <w:rPr>
+          <w:noProof/>
+        </w:rPr>
+        <w:t>7</w:t>
+      </w:r>
+      <w:r>
+        <w:rPr>
+          <w:noProof/>
+        </w:rPr>
+        <w:fldChar w:fldCharType="end"/>
+      </w:r>
       <w:bookmarkEnd w:id="61"/>
       <w:r>
         <w:t xml:space="preserve"> An example of an encryption/decryption taking place in an Enigma I machine. In this case A </w:t>
@@ -12285,7 +12438,14 @@
               <w:rFonts w:eastAsiaTheme="minorEastAsia"/>
               <w:noProof/>
             </w:rPr>
-            <w:t xml:space="preserve"> (Thimbleby 2016)</w:t>
+            <w:t xml:space="preserve"> </w:t>
+          </w:r>
+          <w:r>
+            <w:rPr>
+              <w:rFonts w:eastAsiaTheme="minorEastAsia"/>
+              <w:noProof/>
+            </w:rPr>
+            <w:t>(Thimbleby 2016)</w:t>
           </w:r>
           <w:r>
             <w:rPr>
@@ -12455,14 +12615,27 @@
       <w:r>
         <w:t xml:space="preserve">Equation </w:t>
       </w:r>
-      <w:fldSimple w:instr=" SEQ Equation \* ARABIC ">
-        <w:r>
-          <w:rPr>
-            <w:noProof/>
-          </w:rPr>
-          <w:t>5</w:t>
-        </w:r>
-      </w:fldSimple>
+      <w:r>
+        <w:fldChar w:fldCharType="begin"/>
+      </w:r>
+      <w:r>
+        <w:instrText xml:space="preserve"> SEQ Equation \* ARABIC </w:instrText>
+      </w:r>
+      <w:r>
+        <w:fldChar w:fldCharType="separate"/>
+      </w:r>
+      <w:r>
+        <w:rPr>
+          <w:noProof/>
+        </w:rPr>
+        <w:t>5</w:t>
+      </w:r>
+      <w:r>
+        <w:rPr>
+          <w:noProof/>
+        </w:rPr>
+        <w:fldChar w:fldCharType="end"/>
+      </w:r>
       <w:bookmarkEnd w:id="71"/>
       <w:r>
         <w:t xml:space="preserve"> Definition of double factorial</w:t>
@@ -12745,14 +12918,27 @@
       <w:r>
         <w:t xml:space="preserve">Equation </w:t>
       </w:r>
-      <w:fldSimple w:instr=" SEQ Equation \* ARABIC ">
-        <w:r>
-          <w:rPr>
-            <w:noProof/>
-          </w:rPr>
-          <w:t>6</w:t>
-        </w:r>
-      </w:fldSimple>
+      <w:r>
+        <w:fldChar w:fldCharType="begin"/>
+      </w:r>
+      <w:r>
+        <w:instrText xml:space="preserve"> SEQ Equation \* ARABIC </w:instrText>
+      </w:r>
+      <w:r>
+        <w:fldChar w:fldCharType="separate"/>
+      </w:r>
+      <w:r>
+        <w:rPr>
+          <w:noProof/>
+        </w:rPr>
+        <w:t>6</w:t>
+      </w:r>
+      <w:r>
+        <w:rPr>
+          <w:noProof/>
+        </w:rPr>
+        <w:fldChar w:fldCharType="end"/>
+      </w:r>
       <w:bookmarkEnd w:id="74"/>
       <w:r>
         <w:t xml:space="preserve"> The number of settings (key space) of Enigma I assuming 10</w:t>
@@ -13061,15 +13247,7 @@
         <w:fldChar w:fldCharType="end"/>
       </w:r>
       <w:r>
-        <w:t xml:space="preserve"> demonstrating that the technology at the time period </w:t>
-      </w:r>
-      <w:proofErr w:type="gramStart"/>
-      <w:r>
-        <w:t>was capable of creating</w:t>
-      </w:r>
-      <w:proofErr w:type="gramEnd"/>
-      <w:r>
-        <w:t xml:space="preserve"> a </w:t>
+        <w:t xml:space="preserve"> demonstrating that the technology at the time period was capable of creating a </w:t>
       </w:r>
       <w:r>
         <w:t xml:space="preserve">much stronger cypher. In particular, </w:t>
@@ -13201,14 +13379,27 @@
       <w:r>
         <w:t xml:space="preserve">Figure </w:t>
       </w:r>
-      <w:fldSimple w:instr=" SEQ Figure \* ARABIC ">
-        <w:r>
-          <w:rPr>
-            <w:noProof/>
-          </w:rPr>
-          <w:t>8</w:t>
-        </w:r>
-      </w:fldSimple>
+      <w:r>
+        <w:fldChar w:fldCharType="begin"/>
+      </w:r>
+      <w:r>
+        <w:instrText xml:space="preserve"> SEQ Figure \* ARABIC </w:instrText>
+      </w:r>
+      <w:r>
+        <w:fldChar w:fldCharType="separate"/>
+      </w:r>
+      <w:r>
+        <w:rPr>
+          <w:noProof/>
+        </w:rPr>
+        <w:t>8</w:t>
+      </w:r>
+      <w:r>
+        <w:rPr>
+          <w:noProof/>
+        </w:rPr>
+        <w:fldChar w:fldCharType="end"/>
+      </w:r>
       <w:bookmarkEnd w:id="80"/>
       <w:r>
         <w:t xml:space="preserve"> A circuit showing an Enigma style machine avoiding both self-coding and reciprocal coding. Taken from Figure 6 </w:t>
@@ -13409,14 +13600,27 @@
       <w:r>
         <w:t xml:space="preserve">Figure </w:t>
       </w:r>
-      <w:fldSimple w:instr=" SEQ Figure \* ARABIC ">
-        <w:r>
-          <w:rPr>
-            <w:noProof/>
-          </w:rPr>
-          <w:t>9</w:t>
-        </w:r>
-      </w:fldSimple>
+      <w:r>
+        <w:fldChar w:fldCharType="begin"/>
+      </w:r>
+      <w:r>
+        <w:instrText xml:space="preserve"> SEQ Figure \* ARABIC </w:instrText>
+      </w:r>
+      <w:r>
+        <w:fldChar w:fldCharType="separate"/>
+      </w:r>
+      <w:r>
+        <w:rPr>
+          <w:noProof/>
+        </w:rPr>
+        <w:t>9</w:t>
+      </w:r>
+      <w:r>
+        <w:rPr>
+          <w:noProof/>
+        </w:rPr>
+        <w:fldChar w:fldCharType="end"/>
+      </w:r>
       <w:bookmarkEnd w:id="82"/>
       <w:r>
         <w:t xml:space="preserve"> A wiring diagram depicting "EnigmaPlus". Note that there is no reflector </w:t>
@@ -13863,14 +14067,27 @@
       <w:r>
         <w:t xml:space="preserve">Figure </w:t>
       </w:r>
-      <w:fldSimple w:instr=" SEQ Figure \* ARABIC ">
-        <w:r>
-          <w:rPr>
-            <w:noProof/>
-          </w:rPr>
-          <w:t>10</w:t>
-        </w:r>
-      </w:fldSimple>
+      <w:r>
+        <w:fldChar w:fldCharType="begin"/>
+      </w:r>
+      <w:r>
+        <w:instrText xml:space="preserve"> SEQ Figure \* ARABIC </w:instrText>
+      </w:r>
+      <w:r>
+        <w:fldChar w:fldCharType="separate"/>
+      </w:r>
+      <w:r>
+        <w:rPr>
+          <w:noProof/>
+        </w:rPr>
+        <w:t>10</w:t>
+      </w:r>
+      <w:r>
+        <w:rPr>
+          <w:noProof/>
+        </w:rPr>
+        <w:fldChar w:fldCharType="end"/>
+      </w:r>
       <w:bookmarkEnd w:id="88"/>
       <w:r>
         <w:t xml:space="preserve"> A diagram </w:t>
@@ -14276,14 +14493,27 @@
       <w:r>
         <w:t xml:space="preserve">Figure </w:t>
       </w:r>
-      <w:fldSimple w:instr=" SEQ Figure \* ARABIC ">
-        <w:r>
-          <w:rPr>
-            <w:noProof/>
-          </w:rPr>
-          <w:t>11</w:t>
-        </w:r>
-      </w:fldSimple>
+      <w:r>
+        <w:fldChar w:fldCharType="begin"/>
+      </w:r>
+      <w:r>
+        <w:instrText xml:space="preserve"> SEQ Figure \* ARABIC </w:instrText>
+      </w:r>
+      <w:r>
+        <w:fldChar w:fldCharType="separate"/>
+      </w:r>
+      <w:r>
+        <w:rPr>
+          <w:noProof/>
+        </w:rPr>
+        <w:t>11</w:t>
+      </w:r>
+      <w:r>
+        <w:rPr>
+          <w:noProof/>
+        </w:rPr>
+        <w:fldChar w:fldCharType="end"/>
+      </w:r>
       <w:bookmarkEnd w:id="93"/>
       <w:r>
         <w:t xml:space="preserve"> UML diagram depicting the Enigma package, omitting EnigmaPlus</w:t>
@@ -14814,14 +15044,27 @@
       <w:r>
         <w:t xml:space="preserve">Figure </w:t>
       </w:r>
-      <w:fldSimple w:instr=" SEQ Figure \* ARABIC ">
-        <w:r>
-          <w:rPr>
-            <w:noProof/>
-          </w:rPr>
-          <w:t>12</w:t>
-        </w:r>
-      </w:fldSimple>
+      <w:r>
+        <w:fldChar w:fldCharType="begin"/>
+      </w:r>
+      <w:r>
+        <w:instrText xml:space="preserve"> SEQ Figure \* ARABIC </w:instrText>
+      </w:r>
+      <w:r>
+        <w:fldChar w:fldCharType="separate"/>
+      </w:r>
+      <w:r>
+        <w:rPr>
+          <w:noProof/>
+        </w:rPr>
+        <w:t>12</w:t>
+      </w:r>
+      <w:r>
+        <w:rPr>
+          <w:noProof/>
+        </w:rPr>
+        <w:fldChar w:fldCharType="end"/>
+      </w:r>
       <w:bookmarkEnd w:id="95"/>
       <w:r>
         <w:t xml:space="preserve"> A flowchart depicting the Enigma models </w:t>
@@ -15002,14 +15245,27 @@
       <w:r>
         <w:t xml:space="preserve">Code Block </w:t>
       </w:r>
-      <w:fldSimple w:instr=" SEQ Code_Block \* ARABIC ">
-        <w:r>
-          <w:rPr>
-            <w:noProof/>
-          </w:rPr>
-          <w:t>1</w:t>
-        </w:r>
-      </w:fldSimple>
+      <w:r>
+        <w:fldChar w:fldCharType="begin"/>
+      </w:r>
+      <w:r>
+        <w:instrText xml:space="preserve"> SEQ Code_Block \* ARABIC </w:instrText>
+      </w:r>
+      <w:r>
+        <w:fldChar w:fldCharType="separate"/>
+      </w:r>
+      <w:r>
+        <w:rPr>
+          <w:noProof/>
+        </w:rPr>
+        <w:t>1</w:t>
+      </w:r>
+      <w:r>
+        <w:rPr>
+          <w:noProof/>
+        </w:rPr>
+        <w:fldChar w:fldCharType="end"/>
+      </w:r>
       <w:bookmarkEnd w:id="97"/>
       <w:r>
         <w:t xml:space="preserve"> The Enigma's rotation mechanism demonstrated by pseudocode</w:t>
@@ -15179,14 +15435,27 @@
       <w:r>
         <w:t xml:space="preserve">Figure </w:t>
       </w:r>
-      <w:fldSimple w:instr=" SEQ Figure \* ARABIC ">
-        <w:r>
-          <w:rPr>
-            <w:noProof/>
-          </w:rPr>
-          <w:t>13</w:t>
-        </w:r>
-      </w:fldSimple>
+      <w:r>
+        <w:fldChar w:fldCharType="begin"/>
+      </w:r>
+      <w:r>
+        <w:instrText xml:space="preserve"> SEQ Figure \* ARABIC </w:instrText>
+      </w:r>
+      <w:r>
+        <w:fldChar w:fldCharType="separate"/>
+      </w:r>
+      <w:r>
+        <w:rPr>
+          <w:noProof/>
+        </w:rPr>
+        <w:t>13</w:t>
+      </w:r>
+      <w:r>
+        <w:rPr>
+          <w:noProof/>
+        </w:rPr>
+        <w:fldChar w:fldCharType="end"/>
+      </w:r>
       <w:bookmarkEnd w:id="100"/>
       <w:r>
         <w:t xml:space="preserve"> A UML diagram showing both Enigma and EnigmaPlus</w:t>
@@ -15302,14 +15571,27 @@
       <w:r>
         <w:t xml:space="preserve">Figure </w:t>
       </w:r>
-      <w:fldSimple w:instr=" SEQ Figure \* ARABIC ">
-        <w:r>
-          <w:rPr>
-            <w:noProof/>
-          </w:rPr>
-          <w:t>14</w:t>
-        </w:r>
-      </w:fldSimple>
+      <w:r>
+        <w:fldChar w:fldCharType="begin"/>
+      </w:r>
+      <w:r>
+        <w:instrText xml:space="preserve"> SEQ Figure \* ARABIC </w:instrText>
+      </w:r>
+      <w:r>
+        <w:fldChar w:fldCharType="separate"/>
+      </w:r>
+      <w:r>
+        <w:rPr>
+          <w:noProof/>
+        </w:rPr>
+        <w:t>14</w:t>
+      </w:r>
+      <w:r>
+        <w:rPr>
+          <w:noProof/>
+        </w:rPr>
+        <w:fldChar w:fldCharType="end"/>
+      </w:r>
       <w:bookmarkEnd w:id="102"/>
       <w:r>
         <w:t xml:space="preserve"> EnigmaPlus encryption and decryption flowcharts</w:t>
@@ -15496,13 +15778,7 @@
         <w:fldChar w:fldCharType="separate"/>
       </w:r>
       <w:r>
-        <w:t>Ta</w:t>
-      </w:r>
-      <w:r>
-        <w:t>b</w:t>
-      </w:r>
-      <w:r>
-        <w:t xml:space="preserve">le </w:t>
+        <w:t xml:space="preserve">Table </w:t>
       </w:r>
       <w:r>
         <w:rPr>
@@ -15535,7 +15811,15 @@
         <w:t xml:space="preserve">developed and </w:t>
       </w:r>
       <w:r>
-        <w:t>followed in order to meet the requirements mentioned in this section.</w:t>
+        <w:t xml:space="preserve">followed </w:t>
+      </w:r>
+      <w:proofErr w:type="gramStart"/>
+      <w:r>
+        <w:t>in order to</w:t>
+      </w:r>
+      <w:proofErr w:type="gramEnd"/>
+      <w:r>
+        <w:t xml:space="preserve"> meet the requirements mentioned in this section.</w:t>
       </w:r>
       <w:r>
         <w:t xml:space="preserve"> It is important to note that for EnigmaPlus, the message used to test the encryption was </w:t>
@@ -15932,14 +16216,27 @@
       <w:r>
         <w:t xml:space="preserve">Table </w:t>
       </w:r>
-      <w:fldSimple w:instr=" SEQ Table \* ARABIC ">
-        <w:r>
-          <w:rPr>
-            <w:noProof/>
-          </w:rPr>
-          <w:t>3</w:t>
-        </w:r>
-      </w:fldSimple>
+      <w:r>
+        <w:fldChar w:fldCharType="begin"/>
+      </w:r>
+      <w:r>
+        <w:instrText xml:space="preserve"> SEQ Table \* ARABIC </w:instrText>
+      </w:r>
+      <w:r>
+        <w:fldChar w:fldCharType="separate"/>
+      </w:r>
+      <w:r>
+        <w:rPr>
+          <w:noProof/>
+        </w:rPr>
+        <w:t>3</w:t>
+      </w:r>
+      <w:r>
+        <w:rPr>
+          <w:noProof/>
+        </w:rPr>
+        <w:fldChar w:fldCharType="end"/>
+      </w:r>
       <w:bookmarkEnd w:id="107"/>
       <w:r>
         <w:t xml:space="preserve"> A snippet of a test plan for validation of the Enigma and EnigmaPlus models</w:t>
@@ -16209,10 +16506,7 @@
         <w:t xml:space="preserve">system allowing the user to configure the machine beyond the capabilities of the original machine </w:t>
       </w:r>
       <w:r>
-        <w:t>was developed to</w:t>
-      </w:r>
-      <w:r>
-        <w:t xml:space="preserve"> provide a more explorative experience for the user. </w:t>
+        <w:t xml:space="preserve">was developed to provide a more explorative experience for the user. </w:t>
       </w:r>
       <w:r>
         <w:t xml:space="preserve">Both </w:t>
@@ -16432,14 +16726,27 @@
       <w:r>
         <w:t xml:space="preserve">Code Block </w:t>
       </w:r>
-      <w:fldSimple w:instr=" SEQ Code_Block \* ARABIC ">
-        <w:r>
-          <w:rPr>
-            <w:noProof/>
-          </w:rPr>
-          <w:t>2</w:t>
-        </w:r>
-      </w:fldSimple>
+      <w:r>
+        <w:fldChar w:fldCharType="begin"/>
+      </w:r>
+      <w:r>
+        <w:instrText xml:space="preserve"> SEQ Code_Block \* ARABIC </w:instrText>
+      </w:r>
+      <w:r>
+        <w:fldChar w:fldCharType="separate"/>
+      </w:r>
+      <w:r>
+        <w:rPr>
+          <w:noProof/>
+        </w:rPr>
+        <w:t>2</w:t>
+      </w:r>
+      <w:r>
+        <w:rPr>
+          <w:noProof/>
+        </w:rPr>
+        <w:fldChar w:fldCharType="end"/>
+      </w:r>
       <w:bookmarkEnd w:id="112"/>
       <w:r>
         <w:t xml:space="preserve"> rotor_bank.xml contents showing an example custom rotor called "</w:t>
@@ -16535,15 +16842,15 @@
         <w:pStyle w:val="Code"/>
       </w:pPr>
       <w:r>
+        <w:t>&lt;enigma&gt;</w:t>
+      </w:r>
+    </w:p>
+    <w:p>
+      <w:pPr>
+        <w:pStyle w:val="Code"/>
+      </w:pPr>
+      <w:r>
         <w:lastRenderedPageBreak/>
-        <w:t>&lt;enigma&gt;</w:t>
-      </w:r>
-    </w:p>
-    <w:p>
-      <w:pPr>
-        <w:pStyle w:val="Code"/>
-      </w:pPr>
-      <w:r>
         <w:t xml:space="preserve">    &lt;plugboard encoding="AM FI NV PS TU WZ"&gt;&lt;/plugboard&gt;</w:t>
       </w:r>
     </w:p>
@@ -16708,14 +17015,27 @@
       <w:r>
         <w:t xml:space="preserve">Code Block </w:t>
       </w:r>
-      <w:fldSimple w:instr=" SEQ Code_Block \* ARABIC ">
-        <w:r>
-          <w:rPr>
-            <w:noProof/>
-          </w:rPr>
-          <w:t>3</w:t>
-        </w:r>
-      </w:fldSimple>
+      <w:r>
+        <w:fldChar w:fldCharType="begin"/>
+      </w:r>
+      <w:r>
+        <w:instrText xml:space="preserve"> SEQ Code_Block \* ARABIC </w:instrText>
+      </w:r>
+      <w:r>
+        <w:fldChar w:fldCharType="separate"/>
+      </w:r>
+      <w:r>
+        <w:rPr>
+          <w:noProof/>
+        </w:rPr>
+        <w:t>3</w:t>
+      </w:r>
+      <w:r>
+        <w:rPr>
+          <w:noProof/>
+        </w:rPr>
+        <w:fldChar w:fldCharType="end"/>
+      </w:r>
       <w:bookmarkEnd w:id="114"/>
       <w:r>
         <w:t xml:space="preserve"> enigma_settings.xml contents depicting the start settings of the machine</w:t>
@@ -16896,6 +17216,8 @@
     <w:p/>
     <w:p/>
     <w:p/>
+    <w:p/>
+    <w:p/>
     <w:p>
       <w:pPr>
         <w:pStyle w:val="Code"/>
@@ -17067,14 +17389,27 @@
       <w:r>
         <w:t xml:space="preserve">Code Block </w:t>
       </w:r>
-      <w:fldSimple w:instr=" SEQ Code_Block \* ARABIC ">
-        <w:r>
-          <w:rPr>
-            <w:noProof/>
-          </w:rPr>
-          <w:t>4</w:t>
-        </w:r>
-      </w:fldSimple>
+      <w:r>
+        <w:fldChar w:fldCharType="begin"/>
+      </w:r>
+      <w:r>
+        <w:instrText xml:space="preserve"> SEQ Code_Block \* ARABIC </w:instrText>
+      </w:r>
+      <w:r>
+        <w:fldChar w:fldCharType="separate"/>
+      </w:r>
+      <w:r>
+        <w:rPr>
+          <w:noProof/>
+        </w:rPr>
+        <w:t>4</w:t>
+      </w:r>
+      <w:r>
+        <w:rPr>
+          <w:noProof/>
+        </w:rPr>
+        <w:fldChar w:fldCharType="end"/>
+      </w:r>
       <w:bookmarkEnd w:id="119"/>
       <w:r>
         <w:t xml:space="preserve"> An example of the expected interaction with the CLI</w:t>
@@ -17290,14 +17625,27 @@
       <w:r>
         <w:t xml:space="preserve">Figure </w:t>
       </w:r>
-      <w:fldSimple w:instr=" SEQ Figure \* ARABIC ">
-        <w:r>
-          <w:rPr>
-            <w:noProof/>
-          </w:rPr>
-          <w:t>15</w:t>
-        </w:r>
-      </w:fldSimple>
+      <w:r>
+        <w:fldChar w:fldCharType="begin"/>
+      </w:r>
+      <w:r>
+        <w:instrText xml:space="preserve"> SEQ Figure \* ARABIC </w:instrText>
+      </w:r>
+      <w:r>
+        <w:fldChar w:fldCharType="separate"/>
+      </w:r>
+      <w:r>
+        <w:rPr>
+          <w:noProof/>
+        </w:rPr>
+        <w:t>15</w:t>
+      </w:r>
+      <w:r>
+        <w:rPr>
+          <w:noProof/>
+        </w:rPr>
+        <w:fldChar w:fldCharType="end"/>
+      </w:r>
       <w:bookmarkEnd w:id="123"/>
       <w:r>
         <w:t xml:space="preserve"> An early mock-up design for the GUI</w:t>
@@ -17494,14 +17842,27 @@
       <w:r>
         <w:t xml:space="preserve">Figure </w:t>
       </w:r>
-      <w:fldSimple w:instr=" SEQ Figure \* ARABIC ">
-        <w:r>
-          <w:rPr>
-            <w:noProof/>
-          </w:rPr>
-          <w:t>16</w:t>
-        </w:r>
-      </w:fldSimple>
+      <w:r>
+        <w:fldChar w:fldCharType="begin"/>
+      </w:r>
+      <w:r>
+        <w:instrText xml:space="preserve"> SEQ Figure \* ARABIC </w:instrText>
+      </w:r>
+      <w:r>
+        <w:fldChar w:fldCharType="separate"/>
+      </w:r>
+      <w:r>
+        <w:rPr>
+          <w:noProof/>
+        </w:rPr>
+        <w:t>16</w:t>
+      </w:r>
+      <w:r>
+        <w:rPr>
+          <w:noProof/>
+        </w:rPr>
+        <w:fldChar w:fldCharType="end"/>
+      </w:r>
       <w:bookmarkEnd w:id="125"/>
       <w:r>
         <w:t xml:space="preserve"> A high-fidelity prototype of the user interface provided with the GUI</w:t>
@@ -17578,13 +17939,8 @@
       <w:r>
         <w:t xml:space="preserve"> </w:t>
       </w:r>
-      <w:proofErr w:type="spellStart"/>
-      <w:r>
-        <w:t>EnigmaPlus</w:t>
-      </w:r>
-      <w:proofErr w:type="spellEnd"/>
-      <w:r>
-        <w:t xml:space="preserve"> does not </w:t>
+      <w:r>
+        <w:t xml:space="preserve">EnigmaPlus does not </w:t>
       </w:r>
       <w:r>
         <w:t>require</w:t>
@@ -17652,14 +18008,27 @@
       <w:r>
         <w:t xml:space="preserve">Figure </w:t>
       </w:r>
-      <w:fldSimple w:instr=" SEQ Figure \* ARABIC ">
-        <w:r>
-          <w:rPr>
-            <w:noProof/>
-          </w:rPr>
-          <w:t>17</w:t>
-        </w:r>
-      </w:fldSimple>
+      <w:r>
+        <w:fldChar w:fldCharType="begin"/>
+      </w:r>
+      <w:r>
+        <w:instrText xml:space="preserve"> SEQ Figure \* ARABIC </w:instrText>
+      </w:r>
+      <w:r>
+        <w:fldChar w:fldCharType="separate"/>
+      </w:r>
+      <w:r>
+        <w:rPr>
+          <w:noProof/>
+        </w:rPr>
+        <w:t>17</w:t>
+      </w:r>
+      <w:r>
+        <w:rPr>
+          <w:noProof/>
+        </w:rPr>
+        <w:fldChar w:fldCharType="end"/>
+      </w:r>
       <w:bookmarkEnd w:id="127"/>
       <w:r>
         <w:t xml:space="preserve"> The configuration settings for EnigmaPlus within the GUI</w:t>
@@ -17705,15 +18074,7 @@
         <w:t>the model is</w:t>
       </w:r>
       <w:r>
-        <w:t xml:space="preserve"> the developed Enigma/</w:t>
-      </w:r>
-      <w:proofErr w:type="spellStart"/>
-      <w:r>
-        <w:t>EnigmaPlus</w:t>
-      </w:r>
-      <w:proofErr w:type="spellEnd"/>
-      <w:r>
-        <w:t xml:space="preserve"> class</w:t>
+        <w:t xml:space="preserve"> the developed Enigma/EnigmaPlus class</w:t>
       </w:r>
       <w:r>
         <w:t>. For the view, Gluon Scene Builder combined with minimal code could provide FXML files to define</w:t>
@@ -17842,14 +18203,27 @@
       <w:r>
         <w:t xml:space="preserve">Figure </w:t>
       </w:r>
-      <w:fldSimple w:instr=" SEQ Figure \* ARABIC ">
-        <w:r>
-          <w:rPr>
-            <w:noProof/>
-          </w:rPr>
-          <w:t>18</w:t>
-        </w:r>
-      </w:fldSimple>
+      <w:r>
+        <w:fldChar w:fldCharType="begin"/>
+      </w:r>
+      <w:r>
+        <w:instrText xml:space="preserve"> SEQ Figure \* ARABIC </w:instrText>
+      </w:r>
+      <w:r>
+        <w:fldChar w:fldCharType="separate"/>
+      </w:r>
+      <w:r>
+        <w:rPr>
+          <w:noProof/>
+        </w:rPr>
+        <w:t>18</w:t>
+      </w:r>
+      <w:r>
+        <w:rPr>
+          <w:noProof/>
+        </w:rPr>
+        <w:fldChar w:fldCharType="end"/>
+      </w:r>
       <w:bookmarkEnd w:id="130"/>
       <w:r>
         <w:t xml:space="preserve"> The MVC architecture applied to this project</w:t>
@@ -18082,14 +18456,27 @@
       <w:r>
         <w:t xml:space="preserve">Figure </w:t>
       </w:r>
-      <w:fldSimple w:instr=" SEQ Figure \* ARABIC ">
-        <w:r>
-          <w:rPr>
-            <w:noProof/>
-          </w:rPr>
-          <w:t>19</w:t>
-        </w:r>
-      </w:fldSimple>
+      <w:r>
+        <w:fldChar w:fldCharType="begin"/>
+      </w:r>
+      <w:r>
+        <w:instrText xml:space="preserve"> SEQ Figure \* ARABIC </w:instrText>
+      </w:r>
+      <w:r>
+        <w:fldChar w:fldCharType="separate"/>
+      </w:r>
+      <w:r>
+        <w:rPr>
+          <w:noProof/>
+        </w:rPr>
+        <w:t>19</w:t>
+      </w:r>
+      <w:r>
+        <w:rPr>
+          <w:noProof/>
+        </w:rPr>
+        <w:fldChar w:fldCharType="end"/>
+      </w:r>
       <w:bookmarkEnd w:id="133"/>
       <w:r>
         <w:t xml:space="preserve"> </w:t>
@@ -18364,14 +18751,27 @@
       <w:r>
         <w:t xml:space="preserve">Figure </w:t>
       </w:r>
-      <w:fldSimple w:instr=" SEQ Figure \* ARABIC ">
-        <w:r>
-          <w:rPr>
-            <w:noProof/>
-          </w:rPr>
-          <w:t>20</w:t>
-        </w:r>
-      </w:fldSimple>
+      <w:r>
+        <w:fldChar w:fldCharType="begin"/>
+      </w:r>
+      <w:r>
+        <w:instrText xml:space="preserve"> SEQ Figure \* ARABIC </w:instrText>
+      </w:r>
+      <w:r>
+        <w:fldChar w:fldCharType="separate"/>
+      </w:r>
+      <w:r>
+        <w:rPr>
+          <w:noProof/>
+        </w:rPr>
+        <w:t>20</w:t>
+      </w:r>
+      <w:r>
+        <w:rPr>
+          <w:noProof/>
+        </w:rPr>
+        <w:fldChar w:fldCharType="end"/>
+      </w:r>
       <w:bookmarkEnd w:id="135"/>
       <w:r>
         <w:t xml:space="preserve"> A mock-up example of the diagram that should be generated by the visualisation tool</w:t>
@@ -18410,7 +18810,10 @@
     </w:p>
     <w:p>
       <w:r>
-        <w:t>This chapter presents the results of the project focussing on the accuracy of both Enigma models as well as demonstrating the finished product of the two applications developed within this project.</w:t>
+        <w:t xml:space="preserve">This chapter presents the results of the project focussing on the accuracy of both Enigma models as well as demonstrating the finished product of </w:t>
+      </w:r>
+      <w:r>
+        <w:t>both the CLI and GUI.</w:t>
       </w:r>
     </w:p>
     <w:p>
@@ -18437,7 +18840,13 @@
     </w:p>
     <w:p>
       <w:r>
-        <w:t>Both the Enigma and EnigmaPlus models were required to function as expected such that the same key could be used to encode and decode a message. In the case of Enigma, the model also had to reflect the functionality of the real-world machine as best as possible.</w:t>
+        <w:t>Both the Enigma and EnigmaPlus models were required</w:t>
+      </w:r>
+      <w:r>
+        <w:t xml:space="preserve"> to be fully functional, where a message could be encoded and decoded using the same key</w:t>
+      </w:r>
+      <w:r>
+        <w:t>. In the case of Enigma, the model also had to reflect the functionality of the real-world machine as best as possible.</w:t>
       </w:r>
     </w:p>
     <w:p>
@@ -18464,31 +18873,60 @@
     </w:p>
     <w:p>
       <w:r>
-        <w:t>The Enigma and EnigmaPlus models were developed alongside unit tests in order to provide a test suite to validate their performance. This suite consisted of 20 different tests which were based on example encryptions processed through</w:t>
-      </w:r>
-      <w:r>
-        <w:t xml:space="preserve"> the similar products mentioned in section </w:t>
-      </w:r>
-      <w:r>
-        <w:fldChar w:fldCharType="begin"/>
-      </w:r>
-      <w:r>
-        <w:instrText xml:space="preserve"> REF _Ref160966847 \r \h </w:instrText>
-      </w:r>
-      <w:r>
-        <w:fldChar w:fldCharType="separate"/>
-      </w:r>
-      <w:r>
-        <w:t>3.5</w:t>
-      </w:r>
-      <w:r>
-        <w:fldChar w:fldCharType="end"/>
+        <w:t xml:space="preserve">The Enigma and EnigmaPlus models were developed alongside unit tests </w:t>
+      </w:r>
+      <w:proofErr w:type="gramStart"/>
+      <w:r>
+        <w:t>in order to</w:t>
+      </w:r>
+      <w:proofErr w:type="gramEnd"/>
+      <w:r>
+        <w:t xml:space="preserve"> provide a test suite to validate their </w:t>
+      </w:r>
+      <w:r>
+        <w:t>accuracy</w:t>
+      </w:r>
+      <w:r>
+        <w:t>. This suite consisted of 20 different tests which were based on example</w:t>
+      </w:r>
+      <w:r>
+        <w:t>s</w:t>
+      </w:r>
+      <w:r>
+        <w:t xml:space="preserve"> </w:t>
+      </w:r>
+      <w:r>
+        <w:t>from</w:t>
+      </w:r>
+      <w:r>
+        <w:t xml:space="preserve"> similar products</w:t>
       </w:r>
       <w:r>
         <w:t>.</w:t>
       </w:r>
       <w:r>
-        <w:t xml:space="preserve"> The model was developed such that all 20 tests would pass</w:t>
+        <w:t xml:space="preserve"> </w:t>
+      </w:r>
+      <w:r>
+        <w:t>Both</w:t>
+      </w:r>
+      <w:r>
+        <w:t xml:space="preserve"> model</w:t>
+      </w:r>
+      <w:r>
+        <w:t>s</w:t>
+      </w:r>
+      <w:r>
+        <w:t xml:space="preserve"> w</w:t>
+      </w:r>
+      <w:r>
+        <w:t>ere</w:t>
+      </w:r>
+      <w:r>
+        <w:t xml:space="preserve"> developed such that all 20 tests pass</w:t>
+      </w:r>
+      <w:r>
+        <w:t>ed</w:t>
       </w:r>
       <w:r>
         <w:t xml:space="preserve">, ensuring that the functional requirements (demonstrated in the test plan within </w:t>
@@ -18606,14 +19044,27 @@
       <w:r>
         <w:t xml:space="preserve">Figure </w:t>
       </w:r>
-      <w:fldSimple w:instr=" SEQ Figure \* ARABIC ">
-        <w:r>
-          <w:rPr>
-            <w:noProof/>
-          </w:rPr>
-          <w:t>21</w:t>
-        </w:r>
-      </w:fldSimple>
+      <w:r>
+        <w:fldChar w:fldCharType="begin"/>
+      </w:r>
+      <w:r>
+        <w:instrText xml:space="preserve"> SEQ Figure \* ARABIC </w:instrText>
+      </w:r>
+      <w:r>
+        <w:fldChar w:fldCharType="separate"/>
+      </w:r>
+      <w:r>
+        <w:rPr>
+          <w:noProof/>
+        </w:rPr>
+        <w:t>21</w:t>
+      </w:r>
+      <w:r>
+        <w:rPr>
+          <w:noProof/>
+        </w:rPr>
+        <w:fldChar w:fldCharType="end"/>
+      </w:r>
       <w:bookmarkEnd w:id="144"/>
       <w:r>
         <w:t xml:space="preserve"> A table demonstrating the test coverage of the Enigma package</w:t>
@@ -18986,14 +19437,27 @@
       <w:r>
         <w:t xml:space="preserve">Figure </w:t>
       </w:r>
-      <w:fldSimple w:instr=" SEQ Figure \* ARABIC ">
-        <w:r>
-          <w:rPr>
-            <w:noProof/>
-          </w:rPr>
-          <w:t>22</w:t>
-        </w:r>
-      </w:fldSimple>
+      <w:r>
+        <w:fldChar w:fldCharType="begin"/>
+      </w:r>
+      <w:r>
+        <w:instrText xml:space="preserve"> SEQ Figure \* ARABIC </w:instrText>
+      </w:r>
+      <w:r>
+        <w:fldChar w:fldCharType="separate"/>
+      </w:r>
+      <w:r>
+        <w:rPr>
+          <w:noProof/>
+        </w:rPr>
+        <w:t>22</w:t>
+      </w:r>
+      <w:r>
+        <w:rPr>
+          <w:noProof/>
+        </w:rPr>
+        <w:fldChar w:fldCharType="end"/>
+      </w:r>
       <w:bookmarkEnd w:id="147"/>
       <w:r>
         <w:t xml:space="preserve"> A collection of screenshots to show </w:t>
@@ -19095,14 +19559,27 @@
       <w:r>
         <w:t xml:space="preserve">Figure </w:t>
       </w:r>
-      <w:fldSimple w:instr=" SEQ Figure \* ARABIC ">
-        <w:r>
-          <w:rPr>
-            <w:noProof/>
-          </w:rPr>
-          <w:t>23</w:t>
-        </w:r>
-      </w:fldSimple>
+      <w:r>
+        <w:fldChar w:fldCharType="begin"/>
+      </w:r>
+      <w:r>
+        <w:instrText xml:space="preserve"> SEQ Figure \* ARABIC </w:instrText>
+      </w:r>
+      <w:r>
+        <w:fldChar w:fldCharType="separate"/>
+      </w:r>
+      <w:r>
+        <w:rPr>
+          <w:noProof/>
+        </w:rPr>
+        <w:t>23</w:t>
+      </w:r>
+      <w:r>
+        <w:rPr>
+          <w:noProof/>
+        </w:rPr>
+        <w:fldChar w:fldCharType="end"/>
+      </w:r>
       <w:bookmarkEnd w:id="149"/>
       <w:r>
         <w:t xml:space="preserve"> </w:t>
@@ -19203,14 +19680,27 @@
       <w:r>
         <w:t xml:space="preserve">Figure </w:t>
       </w:r>
-      <w:fldSimple w:instr=" SEQ Figure \* ARABIC ">
-        <w:r>
-          <w:rPr>
-            <w:noProof/>
-          </w:rPr>
-          <w:t>24</w:t>
-        </w:r>
-      </w:fldSimple>
+      <w:r>
+        <w:fldChar w:fldCharType="begin"/>
+      </w:r>
+      <w:r>
+        <w:instrText xml:space="preserve"> SEQ Figure \* ARABIC </w:instrText>
+      </w:r>
+      <w:r>
+        <w:fldChar w:fldCharType="separate"/>
+      </w:r>
+      <w:r>
+        <w:rPr>
+          <w:noProof/>
+        </w:rPr>
+        <w:t>24</w:t>
+      </w:r>
+      <w:r>
+        <w:rPr>
+          <w:noProof/>
+        </w:rPr>
+        <w:fldChar w:fldCharType="end"/>
+      </w:r>
       <w:bookmarkEnd w:id="151"/>
       <w:r>
         <w:t xml:space="preserve"> A screenshot of the CLI output showing the results of the "AAAAA" encryption</w:t>
@@ -19254,7 +19744,13 @@
         <w:t>Due to</w:t>
       </w:r>
       <w:r>
-        <w:t xml:space="preserve"> the limited number of messages available, only one could be used for this chapter. </w:t>
+        <w:t xml:space="preserve"> the limited number of messages available, only one could be used for </w:t>
+      </w:r>
+      <w:r>
+        <w:t>comparison</w:t>
+      </w:r>
+      <w:r>
+        <w:t xml:space="preserve">. </w:t>
       </w:r>
       <w:r>
         <w:fldChar w:fldCharType="begin"/>
@@ -19489,14 +19985,27 @@
       <w:r>
         <w:t xml:space="preserve">Figure </w:t>
       </w:r>
-      <w:fldSimple w:instr=" SEQ Figure \* ARABIC ">
-        <w:r>
-          <w:rPr>
-            <w:noProof/>
-          </w:rPr>
-          <w:t>25</w:t>
-        </w:r>
-      </w:fldSimple>
+      <w:r>
+        <w:fldChar w:fldCharType="begin"/>
+      </w:r>
+      <w:r>
+        <w:instrText xml:space="preserve"> SEQ Figure \* ARABIC </w:instrText>
+      </w:r>
+      <w:r>
+        <w:fldChar w:fldCharType="separate"/>
+      </w:r>
+      <w:r>
+        <w:rPr>
+          <w:noProof/>
+        </w:rPr>
+        <w:t>25</w:t>
+      </w:r>
+      <w:r>
+        <w:rPr>
+          <w:noProof/>
+        </w:rPr>
+        <w:fldChar w:fldCharType="end"/>
+      </w:r>
       <w:bookmarkEnd w:id="153"/>
       <w:r>
         <w:t xml:space="preserve"> A </w:t>
@@ -19591,21 +20100,38 @@
       <w:r>
         <w:t xml:space="preserve">Figure </w:t>
       </w:r>
-      <w:fldSimple w:instr=" SEQ Figure \* ARABIC ">
-        <w:r>
-          <w:rPr>
-            <w:noProof/>
-          </w:rPr>
-          <w:t>26</w:t>
-        </w:r>
-      </w:fldSimple>
+      <w:r>
+        <w:fldChar w:fldCharType="begin"/>
+      </w:r>
+      <w:r>
+        <w:instrText xml:space="preserve"> SEQ Figure \* ARABIC </w:instrText>
+      </w:r>
+      <w:r>
+        <w:fldChar w:fldCharType="separate"/>
+      </w:r>
+      <w:r>
+        <w:rPr>
+          <w:noProof/>
+        </w:rPr>
+        <w:t>26</w:t>
+      </w:r>
+      <w:r>
+        <w:rPr>
+          <w:noProof/>
+        </w:rPr>
+        <w:fldChar w:fldCharType="end"/>
+      </w:r>
       <w:bookmarkEnd w:id="155"/>
       <w:r>
-        <w:t xml:space="preserve"> A screenshot of the CLI depicting the decryption of a genuine Enigma message</w:t>
+        <w:t xml:space="preserve"> A screenshot of the CLI depicting the decryption of a genuine Enigma </w:t>
+      </w:r>
+      <w:proofErr w:type="gramStart"/>
+      <w:r>
+        <w:t>message</w:t>
       </w:r>
       <w:bookmarkEnd w:id="156"/>
-    </w:p>
-    <w:p/>
+      <w:proofErr w:type="gramEnd"/>
+    </w:p>
     <w:p>
       <w:pPr>
         <w:pStyle w:val="Heading2"/>
@@ -19630,7 +20156,13 @@
     </w:p>
     <w:p>
       <w:r>
-        <w:t xml:space="preserve">The CLI developed for this project was designed to be simple and lightweight. As such the finished product of the CLI is close to its original design </w:t>
+        <w:t>The CLI developed for this project was designed to be simple</w:t>
+      </w:r>
+      <w:r>
+        <w:t xml:space="preserve"> and quick to use</w:t>
+      </w:r>
+      <w:r>
+        <w:t xml:space="preserve">. As such the finished product of the CLI is close to its original design </w:t>
       </w:r>
       <w:r>
         <w:t xml:space="preserve">demonstrated in section </w:t>
@@ -19713,16 +20245,42 @@
     </w:p>
     <w:p>
       <w:r>
-        <w:t>The GUI developed allow</w:t>
-      </w:r>
-      <w:r>
-        <w:t>ed</w:t>
+        <w:t>The GUI allow</w:t>
+      </w:r>
+      <w:r>
+        <w:t>s</w:t>
       </w:r>
       <w:r>
         <w:t xml:space="preserve"> interactions with both Enigma and EnigmaPlus</w:t>
       </w:r>
       <w:r>
-        <w:t xml:space="preserve">, ensuring the user could operate and configure both machines (see Figure 30 below). In addition, the application supports </w:t>
+        <w:t xml:space="preserve">, ensuring the user </w:t>
+      </w:r>
+      <w:r>
+        <w:t>can</w:t>
+      </w:r>
+      <w:r>
+        <w:t xml:space="preserve"> operate and configure both machines</w:t>
+      </w:r>
+      <w:r>
+        <w:t xml:space="preserve"> beyond their physical capabilities</w:t>
+      </w:r>
+      <w:r>
+        <w:t xml:space="preserve"> (see Figure 30 below</w:t>
+      </w:r>
+      <w:r>
+        <w:t>, which includes “</w:t>
+      </w:r>
+      <w:proofErr w:type="spellStart"/>
+      <w:r>
+        <w:t>MyCustomRotor</w:t>
+      </w:r>
+      <w:proofErr w:type="spellEnd"/>
+      <w:r>
+        <w:t>” in the drop-down menu</w:t>
+      </w:r>
+      <w:r>
+        <w:t xml:space="preserve">). In addition, the application supports </w:t>
       </w:r>
       <w:r>
         <w:t>Windows, MacOS and Linux machines</w:t>
@@ -19746,13 +20304,25 @@
         <w:t>additions</w:t>
       </w:r>
       <w:r>
-        <w:t>. Most notably, the application has been skinned to have a more modern aesthetic. Secondly, an additional feature has been implemented to allow the user to automatically step through the encryption, changing the wiring diagram at each step. Finally, a label called “Machine Permutation</w:t>
+        <w:t xml:space="preserve">. Most notably, the application </w:t>
+      </w:r>
+      <w:r>
+        <w:t xml:space="preserve">is </w:t>
+      </w:r>
+      <w:r>
+        <w:t>skinned to have a more modern aesthetic. Secondly, an additional feature has been implemented to allow the user to automatically step through the encryption, changing the wiring diagram at each step. Finally, a label called “Machine Permutation</w:t>
       </w:r>
       <w:r>
         <w:t>s</w:t>
       </w:r>
       <w:r>
-        <w:t>” has been added which aims to indicate the cryptographic strength of the chosen model.</w:t>
+        <w:t xml:space="preserve">” </w:t>
+      </w:r>
+      <w:r>
+        <w:t xml:space="preserve">is present, </w:t>
+      </w:r>
+      <w:r>
+        <w:t>which aims to indicate the cryptographic strength of the chosen model.</w:t>
       </w:r>
     </w:p>
     <w:p>
@@ -19828,7 +20398,13 @@
         <w:t xml:space="preserve"> from the previous chapter</w:t>
       </w:r>
       <w:r>
-        <w:t xml:space="preserve">. Compare this to </w:t>
+        <w:t xml:space="preserve">. </w:t>
+      </w:r>
+      <w:r>
+        <w:t>This can be compared</w:t>
+      </w:r>
+      <w:r>
+        <w:t xml:space="preserve"> to </w:t>
       </w:r>
       <w:r>
         <w:fldChar w:fldCharType="begin"/>
@@ -19852,16 +20428,25 @@
         <w:fldChar w:fldCharType="end"/>
       </w:r>
       <w:r>
+        <w:t>,</w:t>
+      </w:r>
+      <w:r>
         <w:t xml:space="preserve"> which shows the same generated wiring diagram, but with all other wires also being visualised. These additional wires can be shown and hidden at any time by selecting the “Show all wires” check box.</w:t>
       </w:r>
       <w:r>
-        <w:t xml:space="preserve"> The EnigmaPlus GUI can be </w:t>
-      </w:r>
-      <w:r>
-        <w:t xml:space="preserve">enabled </w:t>
-      </w:r>
-      <w:r>
-        <w:t xml:space="preserve">by clicking the “EnigmaPlus” tab at the top of the screen. </w:t>
+        <w:t xml:space="preserve"> The EnigmaPlus </w:t>
+      </w:r>
+      <w:r>
+        <w:t xml:space="preserve">model can be interacted with </w:t>
+      </w:r>
+      <w:r>
+        <w:t>by clicking the “EnigmaPlus” tab at the top of the screen</w:t>
+      </w:r>
+      <w:r>
+        <w:t xml:space="preserve"> and then proceeding as usual</w:t>
+      </w:r>
+      <w:r>
+        <w:t xml:space="preserve">. </w:t>
       </w:r>
       <w:r>
         <w:fldChar w:fldCharType="begin"/>
@@ -19944,14 +20529,27 @@
       <w:r>
         <w:t xml:space="preserve">Figure </w:t>
       </w:r>
-      <w:fldSimple w:instr=" SEQ Figure \* ARABIC ">
-        <w:r>
-          <w:rPr>
-            <w:noProof/>
-          </w:rPr>
-          <w:t>27</w:t>
-        </w:r>
-      </w:fldSimple>
+      <w:r>
+        <w:fldChar w:fldCharType="begin"/>
+      </w:r>
+      <w:r>
+        <w:instrText xml:space="preserve"> SEQ Figure \* ARABIC </w:instrText>
+      </w:r>
+      <w:r>
+        <w:fldChar w:fldCharType="separate"/>
+      </w:r>
+      <w:r>
+        <w:rPr>
+          <w:noProof/>
+        </w:rPr>
+        <w:t>27</w:t>
+      </w:r>
+      <w:r>
+        <w:rPr>
+          <w:noProof/>
+        </w:rPr>
+        <w:fldChar w:fldCharType="end"/>
+      </w:r>
       <w:bookmarkEnd w:id="158"/>
       <w:r>
         <w:t xml:space="preserve"> An example of the developed GUI being used for an Enigma encryptio</w:t>
@@ -20016,27 +20614,37 @@
       <w:r>
         <w:t xml:space="preserve">Figure </w:t>
       </w:r>
-      <w:fldSimple w:instr=" SEQ Figure \* ARABIC ">
-        <w:r>
-          <w:rPr>
-            <w:noProof/>
-          </w:rPr>
-          <w:t>28</w:t>
-        </w:r>
-      </w:fldSimple>
+      <w:r>
+        <w:fldChar w:fldCharType="begin"/>
+      </w:r>
+      <w:r>
+        <w:instrText xml:space="preserve"> SEQ Figure \* ARABIC </w:instrText>
+      </w:r>
+      <w:r>
+        <w:fldChar w:fldCharType="separate"/>
+      </w:r>
+      <w:r>
+        <w:rPr>
+          <w:noProof/>
+        </w:rPr>
+        <w:t>28</w:t>
+      </w:r>
+      <w:r>
+        <w:rPr>
+          <w:noProof/>
+        </w:rPr>
+        <w:fldChar w:fldCharType="end"/>
+      </w:r>
       <w:bookmarkEnd w:id="160"/>
       <w:r>
-        <w:t xml:space="preserve"> A generated wiring diagram, showing all wire configurations </w:t>
+        <w:t xml:space="preserve"> A generated wiring diagram, showing all wire configurations in a given </w:t>
       </w:r>
       <w:proofErr w:type="gramStart"/>
       <w:r>
-        <w:t>in a given</w:t>
-      </w:r>
+        <w:t>frame</w:t>
+      </w:r>
+      <w:bookmarkEnd w:id="161"/>
       <w:proofErr w:type="gramEnd"/>
-      <w:r>
-        <w:t xml:space="preserve"> frame</w:t>
-      </w:r>
-      <w:bookmarkEnd w:id="161"/>
     </w:p>
     <w:p>
       <w:pPr>
@@ -20094,14 +20702,27 @@
       <w:r>
         <w:t xml:space="preserve">Figure </w:t>
       </w:r>
-      <w:fldSimple w:instr=" SEQ Figure \* ARABIC ">
-        <w:r>
-          <w:rPr>
-            <w:noProof/>
-          </w:rPr>
-          <w:t>29</w:t>
-        </w:r>
-      </w:fldSimple>
+      <w:r>
+        <w:fldChar w:fldCharType="begin"/>
+      </w:r>
+      <w:r>
+        <w:instrText xml:space="preserve"> SEQ Figure \* ARABIC </w:instrText>
+      </w:r>
+      <w:r>
+        <w:fldChar w:fldCharType="separate"/>
+      </w:r>
+      <w:r>
+        <w:rPr>
+          <w:noProof/>
+        </w:rPr>
+        <w:t>29</w:t>
+      </w:r>
+      <w:r>
+        <w:rPr>
+          <w:noProof/>
+        </w:rPr>
+        <w:fldChar w:fldCharType="end"/>
+      </w:r>
       <w:bookmarkEnd w:id="162"/>
       <w:r>
         <w:t xml:space="preserve"> An example of the developed GUI being used to perform an EnigmaPlus encryption</w:t>
@@ -20166,14 +20787,27 @@
       <w:r>
         <w:t xml:space="preserve">Figure </w:t>
       </w:r>
-      <w:fldSimple w:instr=" SEQ Figure \* ARABIC ">
-        <w:r>
-          <w:rPr>
-            <w:noProof/>
-          </w:rPr>
-          <w:t>30</w:t>
-        </w:r>
-      </w:fldSimple>
+      <w:r>
+        <w:fldChar w:fldCharType="begin"/>
+      </w:r>
+      <w:r>
+        <w:instrText xml:space="preserve"> SEQ Figure \* ARABIC </w:instrText>
+      </w:r>
+      <w:r>
+        <w:fldChar w:fldCharType="separate"/>
+      </w:r>
+      <w:r>
+        <w:rPr>
+          <w:noProof/>
+        </w:rPr>
+        <w:t>30</w:t>
+      </w:r>
+      <w:r>
+        <w:rPr>
+          <w:noProof/>
+        </w:rPr>
+        <w:fldChar w:fldCharType="end"/>
+      </w:r>
       <w:r>
         <w:t xml:space="preserve"> A screenshot of the UI demonstrating rotor selection (MacOS)</w:t>
       </w:r>
@@ -20197,7 +20831,25 @@
     </w:p>
     <w:p>
       <w:r>
-        <w:t xml:space="preserve">Along with the delivery of the core requirements, the development of this project was aided using GitHub, allowing for tasks to be planned and tracked. As well as this, in some cases additional branches were used for the implementation of larger features such as the GUI. This GitHub page of this project </w:t>
+        <w:t xml:space="preserve">Along with the delivery of the core requirements, the development of this </w:t>
+      </w:r>
+      <w:r>
+        <w:t xml:space="preserve">took place within </w:t>
+      </w:r>
+      <w:r>
+        <w:t xml:space="preserve">GitHub, allowing for tasks to be planned and tracked. </w:t>
+      </w:r>
+      <w:r>
+        <w:t>In addition</w:t>
+      </w:r>
+      <w:r>
+        <w:t xml:space="preserve">, in some cases additional branches were used for the implementation of larger features such as the GUI. </w:t>
+      </w:r>
+      <w:r>
+        <w:t>The</w:t>
+      </w:r>
+      <w:r>
+        <w:t xml:space="preserve"> GitHub page of this project </w:t>
       </w:r>
       <w:sdt>
         <w:sdtPr>
@@ -20313,10 +20965,10 @@
         <w:t xml:space="preserve">compare </w:t>
       </w:r>
       <w:r>
-        <w:t xml:space="preserve">the results to the genuine physical machine, however access to the Enigma is limited and so only </w:t>
-      </w:r>
-      <w:r>
-        <w:t>secondary sources could be used to validate the model.</w:t>
+        <w:t>the results to the genuine physical machine, however access to the Enigma is limited</w:t>
+      </w:r>
+      <w:r>
+        <w:t>.</w:t>
       </w:r>
     </w:p>
     <w:p>
@@ -20362,7 +21014,10 @@
         <w:t>Enigma I</w:t>
       </w:r>
       <w:r>
-        <w:t xml:space="preserve"> included more complicated rotor mechanisms and additional rotor slots. The model developed in this project is limited in this sense and would require significant refactoring and development to allow these additional features.</w:t>
+        <w:t xml:space="preserve"> included more complicated rotor mechanisms and additional rotor slots. The model developed in this project is limited in this sense and would require significant refactoring and development </w:t>
+      </w:r>
+      <w:r>
+        <w:t>to accommodate these changes.</w:t>
       </w:r>
     </w:p>
     <w:p>
@@ -20379,10 +21034,13 @@
         <w:t xml:space="preserve">the </w:t>
       </w:r>
       <w:r>
-        <w:t>two models. Despite this, there is still room for improvement regarding the test coverage and the results show that some less important functionality remains untested.</w:t>
-      </w:r>
-      <w:r>
-        <w:t xml:space="preserve"> This however does not affect the accuracy of the models.</w:t>
+        <w:t xml:space="preserve">two models. Despite this, there is still room for improvement regarding the test coverage </w:t>
+      </w:r>
+      <w:r>
+        <w:t xml:space="preserve">as </w:t>
+      </w:r>
+      <w:r>
+        <w:t>some less important functionality remains untested.</w:t>
       </w:r>
     </w:p>
     <w:p>
@@ -20409,13 +21067,22 @@
     </w:p>
     <w:p>
       <w:r>
-        <w:t>As mentioned previously, the CLI provides a simple tool allowing for quick configuration and message encoding. Whilst simplicity was the goal for this application, it could have be</w:t>
-      </w:r>
-      <w:r>
-        <w:t>en</w:t>
-      </w:r>
-      <w:r>
-        <w:t xml:space="preserve"> improved with some more interactive aspects such as generat</w:t>
+        <w:t xml:space="preserve">The </w:t>
+      </w:r>
+      <w:r>
+        <w:t xml:space="preserve">CLI provides a simple tool allowing for quick configuration and message </w:t>
+      </w:r>
+      <w:r>
+        <w:t>encoding. In addition, it provides helpful information to the user to demonstrate what settings are being used. Whilst</w:t>
+      </w:r>
+      <w:r>
+        <w:t xml:space="preserve"> simplicity was the goal for this application, it could </w:t>
+      </w:r>
+      <w:r>
+        <w:t xml:space="preserve">be </w:t>
+      </w:r>
+      <w:r>
+        <w:t>improved with some more interactive aspects such as generat</w:t>
       </w:r>
       <w:r>
         <w:t>ing</w:t>
@@ -20479,148 +21146,171 @@
         <w:t xml:space="preserve"> </w:t>
       </w:r>
       <w:r>
-        <w:t xml:space="preserve">offer more skeuomorphic designs, which can help the user understand the relationship between the GUI and the physical machine. This aspect was originally considered in the design however, </w:t>
-      </w:r>
-      <w:r>
-        <w:t>due to limitations of the chosen technology and simplicity for the user</w:t>
-      </w:r>
-      <w:r>
-        <w:t>, it was decided that it would prove too complicated. An additional drawback to the provided GUI design is that the input modalities vary from the physical machine. The most notable example of this is the plugboard, in which the implementation of this in the GUI avoids the use of cables or sockets.</w:t>
-      </w:r>
-    </w:p>
-    <w:p>
+        <w:t>offer more skeuomorphic designs, which can help the user understand the relationship between the GUI and the physical machine. This aspect was originally considered in the design however, it was decided that it would prove too complicated</w:t>
+      </w:r>
+      <w:r>
+        <w:t xml:space="preserve"> with the chosen technology</w:t>
+      </w:r>
+      <w:r>
+        <w:t>. An additional drawback to the provided GUI design is that the input modalities vary from the physical machine. The most notable example of this is the plugboard, in which the implementation of this in the GUI avoids the use of cables or sockets.</w:t>
+      </w:r>
+    </w:p>
+    <w:p>
+      <w:r>
+        <w:t>The visualisation provided with the GUI offers a</w:t>
+      </w:r>
+      <w:r>
+        <w:t>n</w:t>
+      </w:r>
+      <w:r>
+        <w:t xml:space="preserve"> </w:t>
+      </w:r>
+      <w:r>
+        <w:t xml:space="preserve">accurate, </w:t>
+      </w:r>
+      <w:r>
+        <w:t xml:space="preserve">real-time abstraction of the encryption process taking place. As mentioned in section </w:t>
+      </w:r>
+      <w:r>
+        <w:fldChar w:fldCharType="begin"/>
+      </w:r>
+      <w:r>
+        <w:instrText xml:space="preserve"> REF _Ref160976025 \r \h </w:instrText>
+      </w:r>
+      <w:r>
+        <w:fldChar w:fldCharType="separate"/>
+      </w:r>
+      <w:r>
+        <w:t>3.3.2</w:t>
+      </w:r>
+      <w:r>
+        <w:fldChar w:fldCharType="end"/>
+      </w:r>
+      <w:r>
+        <w:t xml:space="preserve">, by abstracting the machine </w:t>
+      </w:r>
       <w:r>
         <w:lastRenderedPageBreak/>
-        <w:t>The visualisation provided with the GUI offers a</w:t>
-      </w:r>
-      <w:r>
-        <w:t>n</w:t>
+        <w:t>into wiring diagrams the workings of Enigma become much clearer.</w:t>
+      </w:r>
+      <w:r>
+        <w:t xml:space="preserve"> Consequently, the visualisation feature brings significant value to a user </w:t>
+      </w:r>
+      <w:r>
+        <w:t>wanting to understand</w:t>
+      </w:r>
+      <w:r>
+        <w:t xml:space="preserve"> how the machine works. Despite this, without the contents of this report or further research, it is not clear how to interpret the diagrams of both Enigma and EnigmaPlus. </w:t>
+      </w:r>
+      <w:r>
+        <w:t>This limitation could be improved by re-designing the wiring diagrams to be more self-descriptive, potentially also including animations to support this.</w:t>
+      </w:r>
+    </w:p>
+    <w:p>
+      <w:pPr>
+        <w:pStyle w:val="Heading2"/>
+        <w:rPr>
+          <w:lang w:val="en-GB"/>
+        </w:rPr>
+      </w:pPr>
+      <w:bookmarkStart w:id="170" w:name="_Toc162960225"/>
+      <w:r>
+        <w:rPr>
+          <w:lang w:val="en-GB"/>
+        </w:rPr>
+        <w:t>An Educational Perspective</w:t>
+      </w:r>
+      <w:bookmarkEnd w:id="170"/>
+    </w:p>
+    <w:p>
+      <w:r>
+        <w:t>During the development of this project, t</w:t>
+      </w:r>
+      <w:r>
+        <w:t>he educational value of this project was clea</w:t>
+      </w:r>
+      <w:r>
+        <w:t>r</w:t>
+      </w:r>
+      <w:r>
+        <w:t xml:space="preserve">. The developed solution to the specification provides an interactive experience with </w:t>
+      </w:r>
+      <w:r>
+        <w:t>Enigma, allowing the user to operate the machine and encourages the user to explore Enigma with the use of custom components. This provides an enriching experience for the user, without over complicating the CLI and GUI.</w:t>
+      </w:r>
+    </w:p>
+    <w:p>
+      <w:r>
+        <w:t xml:space="preserve">To further support the user’s learning, </w:t>
+      </w:r>
+      <w:r>
+        <w:t xml:space="preserve">the project </w:t>
+      </w:r>
+      <w:r>
+        <w:t>could</w:t>
+      </w:r>
+      <w:r>
+        <w:t xml:space="preserve"> provide </w:t>
+      </w:r>
+      <w:r>
+        <w:t xml:space="preserve">further </w:t>
+      </w:r>
+      <w:r>
+        <w:t xml:space="preserve">background. In </w:t>
+      </w:r>
+      <w:r>
+        <w:t>its</w:t>
+      </w:r>
+      <w:r>
+        <w:t xml:space="preserve"> current </w:t>
+      </w:r>
+      <w:r>
+        <w:t>form</w:t>
+      </w:r>
+      <w:r>
+        <w:t xml:space="preserve">, the project is likely catered towards those who </w:t>
+      </w:r>
+      <w:r>
+        <w:t xml:space="preserve">already have some knowledge of the physical machine or the similar </w:t>
+      </w:r>
+      <w:r>
+        <w:t>products and</w:t>
+      </w:r>
+      <w:r>
+        <w:t xml:space="preserve"> want to learn more. </w:t>
+      </w:r>
+      <w:r>
+        <w:t xml:space="preserve">To improve the learning experience, </w:t>
+      </w:r>
+      <w:r>
+        <w:t xml:space="preserve">the </w:t>
+      </w:r>
+      <w:r>
+        <w:t>additional materials could be included with the project</w:t>
+      </w:r>
+      <w:r>
+        <w:t xml:space="preserve"> in forms such as in-application tutorials or </w:t>
+      </w:r>
+      <w:r>
+        <w:t>a guide</w:t>
+      </w:r>
+      <w:r>
+        <w:t>.</w:t>
       </w:r>
       <w:r>
         <w:t xml:space="preserve"> </w:t>
       </w:r>
       <w:r>
-        <w:t xml:space="preserve">accurate, </w:t>
-      </w:r>
-      <w:r>
-        <w:t xml:space="preserve">real-time abstraction of the encryption process taking place. As mentioned in section </w:t>
-      </w:r>
-      <w:r>
-        <w:fldChar w:fldCharType="begin"/>
-      </w:r>
-      <w:r>
-        <w:instrText xml:space="preserve"> REF _Ref160976025 \r \h </w:instrText>
-      </w:r>
-      <w:r>
-        <w:fldChar w:fldCharType="separate"/>
-      </w:r>
-      <w:r>
-        <w:t>3.3.2</w:t>
-      </w:r>
-      <w:r>
-        <w:fldChar w:fldCharType="end"/>
-      </w:r>
-      <w:r>
-        <w:t>, by abstracting the machine into wiring diagrams the workings of Enigma become much clearer.</w:t>
-      </w:r>
-      <w:r>
-        <w:t xml:space="preserve"> Consequently, the visualisation feature brings significant value to a user </w:t>
-      </w:r>
-      <w:r>
-        <w:t>wanting to understand</w:t>
-      </w:r>
-      <w:r>
-        <w:t xml:space="preserve"> how the machine works. Despite this, without the contents of this report or further research, it is not clear how to interpret the diagrams of both Enigma and EnigmaPlus. To improve this, additional materials in the form of</w:t>
-      </w:r>
-      <w:r>
-        <w:t xml:space="preserve"> guides or in-application help could prove useful for making the GUI easily understood.</w:t>
-      </w:r>
-    </w:p>
-    <w:p>
-      <w:pPr>
-        <w:pStyle w:val="Heading2"/>
-        <w:rPr>
-          <w:lang w:val="en-GB"/>
-        </w:rPr>
-      </w:pPr>
-      <w:bookmarkStart w:id="170" w:name="_Toc162960225"/>
-      <w:r>
-        <w:rPr>
-          <w:lang w:val="en-GB"/>
-        </w:rPr>
-        <w:t>An Educational Perspective</w:t>
-      </w:r>
-      <w:bookmarkEnd w:id="170"/>
-    </w:p>
-    <w:p>
-      <w:r>
-        <w:t>During the development of this project, t</w:t>
-      </w:r>
-      <w:r>
-        <w:t>he educational value of this project was clear and is something that was catered for in the later stages of development. The developed solution to the specification provides an interactive experience with Enigma, encouraging exploration</w:t>
-      </w:r>
-      <w:r>
-        <w:t xml:space="preserve">. To further support the user’s learning, </w:t>
-      </w:r>
-      <w:r>
-        <w:t xml:space="preserve">the project </w:t>
-      </w:r>
-      <w:r>
-        <w:t>could</w:t>
-      </w:r>
-      <w:r>
-        <w:t xml:space="preserve"> provide </w:t>
-      </w:r>
-      <w:r>
-        <w:t xml:space="preserve">further </w:t>
-      </w:r>
-      <w:r>
-        <w:t xml:space="preserve">background. In </w:t>
-      </w:r>
-      <w:r>
-        <w:t>its</w:t>
-      </w:r>
-      <w:r>
-        <w:t xml:space="preserve"> current </w:t>
-      </w:r>
-      <w:r>
-        <w:t>form</w:t>
-      </w:r>
-      <w:r>
-        <w:t xml:space="preserve">, the project is likely catered towards those who </w:t>
-      </w:r>
-      <w:r>
-        <w:t xml:space="preserve">already have some knowledge of the physical machine or the similar </w:t>
-      </w:r>
-      <w:r>
-        <w:t>products and</w:t>
-      </w:r>
-      <w:r>
-        <w:t xml:space="preserve"> want to learn more. </w:t>
-      </w:r>
-      <w:r>
-        <w:t xml:space="preserve">To improve the learning experience, </w:t>
-      </w:r>
-      <w:r>
-        <w:t xml:space="preserve">the </w:t>
-      </w:r>
-      <w:r>
-        <w:t>additional materials could be included with the project</w:t>
-      </w:r>
-      <w:r>
-        <w:t>.</w:t>
-      </w:r>
-      <w:r>
-        <w:t xml:space="preserve"> </w:t>
-      </w:r>
-      <w:r>
-        <w:t>This</w:t>
+        <w:t>These materials</w:t>
       </w:r>
       <w:r>
         <w:t xml:space="preserve"> could be aimed </w:t>
       </w:r>
       <w:r>
-        <w:t>at, for example, a museum, where the GUI could be exhibited alongside the physical machine.</w:t>
+        <w:t>at</w:t>
+      </w:r>
+      <w:r>
+        <w:t xml:space="preserve"> multiple demographics, such as a museum, where the GUI could be presented alongside additional materials.</w:t>
       </w:r>
     </w:p>
     <w:p>
@@ -20670,15 +21360,21 @@
         <w:t xml:space="preserve"> engineering skills as well as providing one of the biggest research projects </w:t>
       </w:r>
       <w:r>
-        <w:t xml:space="preserve">I have had </w:t>
-      </w:r>
-      <w:r>
-        <w:t>to tackle.</w:t>
-      </w:r>
-    </w:p>
-    <w:p>
-      <w:r>
-        <w:t xml:space="preserve">The original specification for this project only required a configurable simulation of the Enigma machine. </w:t>
+        <w:t xml:space="preserve">I have </w:t>
+      </w:r>
+      <w:r>
+        <w:t>taken on.</w:t>
+      </w:r>
+    </w:p>
+    <w:p>
+      <w:r>
+        <w:t>The original specification for this project only required a configurable simulation of the Enigma machine</w:t>
+      </w:r>
+      <w:r>
+        <w:t xml:space="preserve"> along with a simple CLI or GUI</w:t>
+      </w:r>
+      <w:r>
+        <w:t xml:space="preserve">. </w:t>
       </w:r>
       <w:r>
         <w:t xml:space="preserve">Due to the acquired personal interest in this project, </w:t>
@@ -20687,19 +21383,37 @@
         <w:t>additional requirements were introduced</w:t>
       </w:r>
       <w:r>
-        <w:t xml:space="preserve"> to provide numerous tools </w:t>
-      </w:r>
-      <w:r>
-        <w:t xml:space="preserve">allowing interaction </w:t>
-      </w:r>
-      <w:r>
-        <w:t>with the model such as the GUI and the visualisation</w:t>
-      </w:r>
-      <w:r>
-        <w:t>. The extension of this project was to include the more cryptographically secure model known as EnigmaPlus</w:t>
-      </w:r>
-      <w:r>
-        <w:t xml:space="preserve">. </w:t>
+        <w:t>,</w:t>
+      </w:r>
+      <w:r>
+        <w:t xml:space="preserve"> </w:t>
+      </w:r>
+      <w:r>
+        <w:t>providing</w:t>
+      </w:r>
+      <w:r>
+        <w:t xml:space="preserve"> unique aspects to the project</w:t>
+      </w:r>
+      <w:r>
+        <w:t>,</w:t>
+      </w:r>
+      <w:r>
+        <w:t xml:space="preserve"> such as EnigmaPlus</w:t>
+      </w:r>
+      <w:r>
+        <w:t xml:space="preserve">, the </w:t>
+      </w:r>
+      <w:r>
+        <w:t>visualisation tool</w:t>
+      </w:r>
+      <w:r>
+        <w:t xml:space="preserve"> and enabling further configuration to Enigma</w:t>
+      </w:r>
+      <w:r>
+        <w:t>.</w:t>
+      </w:r>
+      <w:r>
+        <w:t xml:space="preserve"> </w:t>
       </w:r>
       <w:r>
         <w:t>All</w:t>
@@ -20717,10 +21431,19 @@
         <w:t xml:space="preserve"> and well tested code</w:t>
       </w:r>
       <w:r>
-        <w:t>. The visual and interactive design for both the CLI and GUI were designed well to provide a complete Enigma experience. In addition, the inclusion of the visualisation tool provides a more informative and insightful look into the workings of Enigma</w:t>
-      </w:r>
-      <w:r>
-        <w:t>, whilst also providing the most challenging and rewarding implemented feature for the author.</w:t>
+        <w:t xml:space="preserve">. The visual and interactive design for both the CLI and GUI </w:t>
+      </w:r>
+      <w:r>
+        <w:t>are easy to understand, aesthetically pleasing, and fully functional,</w:t>
+      </w:r>
+      <w:r>
+        <w:t xml:space="preserve"> provi</w:t>
+      </w:r>
+      <w:r>
+        <w:t>ding</w:t>
+      </w:r>
+      <w:r>
+        <w:t xml:space="preserve"> a complete Enigma experience.</w:t>
       </w:r>
     </w:p>
     <w:p>
@@ -20728,7 +21451,13 @@
         <w:t>Whilst the developed solution provides a complete set of features which are comparable to similar products,</w:t>
       </w:r>
       <w:r>
-        <w:t xml:space="preserve"> it provides other features that extend and enhance the understanding of Enigma.</w:t>
+        <w:t xml:space="preserve"> it provides other features that enhance the</w:t>
+      </w:r>
+      <w:r>
+        <w:t xml:space="preserve"> users</w:t>
+      </w:r>
+      <w:r>
+        <w:t xml:space="preserve"> understanding of Enigma.</w:t>
       </w:r>
       <w:r>
         <w:t xml:space="preserve"> </w:t>
@@ -20758,37 +21487,31 @@
         <w:t xml:space="preserve"> Enigma without the need to research additional background information</w:t>
       </w:r>
       <w:r>
-        <w:t xml:space="preserve">. This </w:t>
-      </w:r>
-      <w:r>
-        <w:t xml:space="preserve">can be done by </w:t>
-      </w:r>
-      <w:r>
-        <w:t>extending the project further</w:t>
-      </w:r>
-      <w:r>
-        <w:t xml:space="preserve"> the project to be more self-descriptive.</w:t>
-      </w:r>
-      <w:r>
-        <w:t xml:space="preserve"> </w:t>
-      </w:r>
-      <w:r>
-        <w:t xml:space="preserve">For any future work, this would likely be the key focus, along with expanding the list of models to simulate. In addition to this, </w:t>
+        <w:t>.</w:t>
+      </w:r>
+    </w:p>
+    <w:p>
+      <w:r>
+        <w:t>For any future work,</w:t>
+      </w:r>
+      <w:r>
+        <w:t xml:space="preserve"> many of the mentioned improvements could be implemented </w:t>
+      </w:r>
+      <w:r>
+        <w:t>with relative ease</w:t>
+      </w:r>
+      <w:r>
+        <w:t xml:space="preserve">. In addition to this, </w:t>
       </w:r>
       <w:r>
         <w:t xml:space="preserve">this project naturally suggests further work </w:t>
       </w:r>
       <w:r>
-        <w:t xml:space="preserve">in which the goal </w:t>
-      </w:r>
-      <w:r>
-        <w:t>would be</w:t>
-      </w:r>
-      <w:r>
-        <w:t xml:space="preserve"> to create an algorithm to crack the code, or even simulate the Turing-Welchman Bombe.</w:t>
-      </w:r>
-    </w:p>
-    <w:p>
+        <w:t xml:space="preserve">regarding the events surrounding Enigma. For example, a future project could investigate </w:t>
+      </w:r>
+      <w:r>
+        <w:t>the breaking of Enigma, providing an algorithm to break Enigma or even simulating the Turing-Welchman Bombe.</w:t>
+      </w:r>
       <w:r>
         <w:br w:type="page"/>
       </w:r>
@@ -20867,6 +21590,35 @@
                 </w:rPr>
                 <w:fldChar w:fldCharType="separate"/>
               </w:r>
+              <w:r>
+                <w:rPr>
+                  <w:noProof/>
+                </w:rPr>
+                <w:t xml:space="preserve">Brooks, Elliot. 2024. </w:t>
+              </w:r>
+              <w:r>
+                <w:rPr>
+                  <w:i/>
+                  <w:iCs/>
+                  <w:noProof/>
+                </w:rPr>
+                <w:t>enigma-simulator.</w:t>
+              </w:r>
+              <w:r>
+                <w:rPr>
+                  <w:noProof/>
+                </w:rPr>
+                <w:t xml:space="preserve"> https://github.com/elliot-brooks/enigma-simulator.</w:t>
+              </w:r>
+            </w:p>
+            <w:p>
+              <w:pPr>
+                <w:pStyle w:val="Bibliography"/>
+                <w:ind w:left="720" w:hanging="720"/>
+                <w:rPr>
+                  <w:noProof/>
+                </w:rPr>
+              </w:pPr>
               <w:r>
                 <w:rPr>
                   <w:noProof/>
@@ -24765,7 +25517,7 @@
 </file>
 
 <file path=word/endnotes.xml><?xml version="1.0" encoding="utf-8"?>
-<w:endnotes xmlns:wpc="http://schemas.microsoft.com/office/word/2010/wordprocessingCanvas" xmlns:cx="http://schemas.microsoft.com/office/drawing/2014/chartex" xmlns:cx1="http://schemas.microsoft.com/office/drawing/2015/9/8/chartex" xmlns:cx2="http://schemas.microsoft.com/office/drawing/2015/10/21/chartex" xmlns:cx3="http://schemas.microsoft.com/office/drawing/2016/5/9/chartex" xmlns:cx4="http://schemas.microsoft.com/office/drawing/2016/5/10/chartex" xmlns:cx5="http://schemas.microsoft.com/office/drawing/2016/5/11/chartex" xmlns:cx6="http://schemas.microsoft.com/office/drawing/2016/5/12/chartex" xmlns:cx7="http://schemas.microsoft.com/office/drawing/2016/5/13/chartex" xmlns:cx8="http://schemas.microsoft.com/office/drawing/2016/5/14/chartex" xmlns:mc="http://schemas.openxmlformats.org/markup-compatibility/2006" xmlns:aink="http://schemas.microsoft.com/office/drawing/2016/ink" xmlns:am3d="http://schemas.microsoft.com/office/drawing/2017/model3d" xmlns:o="urn:schemas-microsoft-com:office:office" xmlns:oel="http://schemas.microsoft.com/office/2019/extlst" xmlns:r="http://schemas.openxmlformats.org/officeDocument/2006/relationships" xmlns:m="http://schemas.openxmlformats.org/officeDocument/2006/math" xmlns:v="urn:schemas-microsoft-com:vml" xmlns:wp14="http://schemas.microsoft.com/office/word/2010/wordprocessingDrawing" xmlns:wp="http://schemas.openxmlformats.org/drawingml/2006/wordprocessingDrawing" xmlns:w10="urn:schemas-microsoft-com:office:word" xmlns:w="http://schemas.openxmlformats.org/wordprocessingml/2006/main" xmlns:w14="http://schemas.microsoft.com/office/word/2010/wordml" xmlns:w15="http://schemas.microsoft.com/office/word/2012/wordml" xmlns:w16cex="http://schemas.microsoft.com/office/word/2018/wordml/cex" xmlns:w16cid="http://schemas.microsoft.com/office/word/2016/wordml/cid" xmlns:w16="http://schemas.microsoft.com/office/word/2018/wordml" xmlns:w16sdtdh="http://schemas.microsoft.com/office/word/2020/wordml/sdtdatahash" xmlns:w16se="http://schemas.microsoft.com/office/word/2015/wordml/symex" xmlns:wpg="http://schemas.microsoft.com/office/word/2010/wordprocessingGroup" xmlns:wpi="http://schemas.microsoft.com/office/word/2010/wordprocessingInk" xmlns:wne="http://schemas.microsoft.com/office/word/2006/wordml" xmlns:wps="http://schemas.microsoft.com/office/word/2010/wordprocessingShape" mc:Ignorable="w14 w15 w16se w16cid w16 w16cex w16sdtdh wp14">
+<w:endnotes xmlns:wpc="http://schemas.microsoft.com/office/word/2010/wordprocessingCanvas" xmlns:cx="http://schemas.microsoft.com/office/drawing/2014/chartex" xmlns:cx1="http://schemas.microsoft.com/office/drawing/2015/9/8/chartex" xmlns:cx2="http://schemas.microsoft.com/office/drawing/2015/10/21/chartex" xmlns:cx3="http://schemas.microsoft.com/office/drawing/2016/5/9/chartex" xmlns:cx4="http://schemas.microsoft.com/office/drawing/2016/5/10/chartex" xmlns:cx5="http://schemas.microsoft.com/office/drawing/2016/5/11/chartex" xmlns:cx6="http://schemas.microsoft.com/office/drawing/2016/5/12/chartex" xmlns:cx7="http://schemas.microsoft.com/office/drawing/2016/5/13/chartex" xmlns:cx8="http://schemas.microsoft.com/office/drawing/2016/5/14/chartex" xmlns:mc="http://schemas.openxmlformats.org/markup-compatibility/2006" xmlns:aink="http://schemas.microsoft.com/office/drawing/2016/ink" xmlns:am3d="http://schemas.microsoft.com/office/drawing/2017/model3d" xmlns:o="urn:schemas-microsoft-com:office:office" xmlns:oel="http://schemas.microsoft.com/office/2019/extlst" xmlns:r="http://schemas.openxmlformats.org/officeDocument/2006/relationships" xmlns:m="http://schemas.openxmlformats.org/officeDocument/2006/math" xmlns:v="urn:schemas-microsoft-com:vml" xmlns:wp14="http://schemas.microsoft.com/office/word/2010/wordprocessingDrawing" xmlns:wp="http://schemas.openxmlformats.org/drawingml/2006/wordprocessingDrawing" xmlns:w10="urn:schemas-microsoft-com:office:word" xmlns:w="http://schemas.openxmlformats.org/wordprocessingml/2006/main" xmlns:w14="http://schemas.microsoft.com/office/word/2010/wordml" xmlns:w15="http://schemas.microsoft.com/office/word/2012/wordml" xmlns:w16cex="http://schemas.microsoft.com/office/word/2018/wordml/cex" xmlns:w16cid="http://schemas.microsoft.com/office/word/2016/wordml/cid" xmlns:w16="http://schemas.microsoft.com/office/word/2018/wordml" xmlns:w16du="http://schemas.microsoft.com/office/word/2023/wordml/word16du" xmlns:w16sdtdh="http://schemas.microsoft.com/office/word/2020/wordml/sdtdatahash" xmlns:w16se="http://schemas.microsoft.com/office/word/2015/wordml/symex" xmlns:wpg="http://schemas.microsoft.com/office/word/2010/wordprocessingGroup" xmlns:wpi="http://schemas.microsoft.com/office/word/2010/wordprocessingInk" xmlns:wne="http://schemas.microsoft.com/office/word/2006/wordml" xmlns:wps="http://schemas.microsoft.com/office/word/2010/wordprocessingShape" mc:Ignorable="w14 w15 w16se w16cid w16 w16cex w16sdtdh w16du wp14">
   <w:endnote w:type="separator" w:id="-1">
     <w:p>
       <w:pPr>
@@ -24790,7 +25542,7 @@
 </file>
 
 <file path=word/footer1.xml><?xml version="1.0" encoding="utf-8"?>
-<w:ftr xmlns:wpc="http://schemas.microsoft.com/office/word/2010/wordprocessingCanvas" xmlns:cx="http://schemas.microsoft.com/office/drawing/2014/chartex" xmlns:cx1="http://schemas.microsoft.com/office/drawing/2015/9/8/chartex" xmlns:cx2="http://schemas.microsoft.com/office/drawing/2015/10/21/chartex" xmlns:cx3="http://schemas.microsoft.com/office/drawing/2016/5/9/chartex" xmlns:cx4="http://schemas.microsoft.com/office/drawing/2016/5/10/chartex" xmlns:cx5="http://schemas.microsoft.com/office/drawing/2016/5/11/chartex" xmlns:cx6="http://schemas.microsoft.com/office/drawing/2016/5/12/chartex" xmlns:cx7="http://schemas.microsoft.com/office/drawing/2016/5/13/chartex" xmlns:cx8="http://schemas.microsoft.com/office/drawing/2016/5/14/chartex" xmlns:mc="http://schemas.openxmlformats.org/markup-compatibility/2006" xmlns:aink="http://schemas.microsoft.com/office/drawing/2016/ink" xmlns:am3d="http://schemas.microsoft.com/office/drawing/2017/model3d" xmlns:o="urn:schemas-microsoft-com:office:office" xmlns:oel="http://schemas.microsoft.com/office/2019/extlst" xmlns:r="http://schemas.openxmlformats.org/officeDocument/2006/relationships" xmlns:m="http://schemas.openxmlformats.org/officeDocument/2006/math" xmlns:v="urn:schemas-microsoft-com:vml" xmlns:wp14="http://schemas.microsoft.com/office/word/2010/wordprocessingDrawing" xmlns:wp="http://schemas.openxmlformats.org/drawingml/2006/wordprocessingDrawing" xmlns:w10="urn:schemas-microsoft-com:office:word" xmlns:w="http://schemas.openxmlformats.org/wordprocessingml/2006/main" xmlns:w14="http://schemas.microsoft.com/office/word/2010/wordml" xmlns:w15="http://schemas.microsoft.com/office/word/2012/wordml" xmlns:w16cex="http://schemas.microsoft.com/office/word/2018/wordml/cex" xmlns:w16cid="http://schemas.microsoft.com/office/word/2016/wordml/cid" xmlns:w16="http://schemas.microsoft.com/office/word/2018/wordml" xmlns:w16sdtdh="http://schemas.microsoft.com/office/word/2020/wordml/sdtdatahash" xmlns:w16se="http://schemas.microsoft.com/office/word/2015/wordml/symex" xmlns:wpg="http://schemas.microsoft.com/office/word/2010/wordprocessingGroup" xmlns:wpi="http://schemas.microsoft.com/office/word/2010/wordprocessingInk" xmlns:wne="http://schemas.microsoft.com/office/word/2006/wordml" xmlns:wps="http://schemas.microsoft.com/office/word/2010/wordprocessingShape" mc:Ignorable="w14 w15 w16se w16cid w16 w16cex w16sdtdh wp14">
+<w:ftr xmlns:wpc="http://schemas.microsoft.com/office/word/2010/wordprocessingCanvas" xmlns:cx="http://schemas.microsoft.com/office/drawing/2014/chartex" xmlns:cx1="http://schemas.microsoft.com/office/drawing/2015/9/8/chartex" xmlns:cx2="http://schemas.microsoft.com/office/drawing/2015/10/21/chartex" xmlns:cx3="http://schemas.microsoft.com/office/drawing/2016/5/9/chartex" xmlns:cx4="http://schemas.microsoft.com/office/drawing/2016/5/10/chartex" xmlns:cx5="http://schemas.microsoft.com/office/drawing/2016/5/11/chartex" xmlns:cx6="http://schemas.microsoft.com/office/drawing/2016/5/12/chartex" xmlns:cx7="http://schemas.microsoft.com/office/drawing/2016/5/13/chartex" xmlns:cx8="http://schemas.microsoft.com/office/drawing/2016/5/14/chartex" xmlns:mc="http://schemas.openxmlformats.org/markup-compatibility/2006" xmlns:aink="http://schemas.microsoft.com/office/drawing/2016/ink" xmlns:am3d="http://schemas.microsoft.com/office/drawing/2017/model3d" xmlns:o="urn:schemas-microsoft-com:office:office" xmlns:oel="http://schemas.microsoft.com/office/2019/extlst" xmlns:r="http://schemas.openxmlformats.org/officeDocument/2006/relationships" xmlns:m="http://schemas.openxmlformats.org/officeDocument/2006/math" xmlns:v="urn:schemas-microsoft-com:vml" xmlns:wp14="http://schemas.microsoft.com/office/word/2010/wordprocessingDrawing" xmlns:wp="http://schemas.openxmlformats.org/drawingml/2006/wordprocessingDrawing" xmlns:w10="urn:schemas-microsoft-com:office:word" xmlns:w="http://schemas.openxmlformats.org/wordprocessingml/2006/main" xmlns:w14="http://schemas.microsoft.com/office/word/2010/wordml" xmlns:w15="http://schemas.microsoft.com/office/word/2012/wordml" xmlns:w16cex="http://schemas.microsoft.com/office/word/2018/wordml/cex" xmlns:w16cid="http://schemas.microsoft.com/office/word/2016/wordml/cid" xmlns:w16="http://schemas.microsoft.com/office/word/2018/wordml" xmlns:w16du="http://schemas.microsoft.com/office/word/2023/wordml/word16du" xmlns:w16sdtdh="http://schemas.microsoft.com/office/word/2020/wordml/sdtdatahash" xmlns:w16se="http://schemas.microsoft.com/office/word/2015/wordml/symex" xmlns:wpg="http://schemas.microsoft.com/office/word/2010/wordprocessingGroup" xmlns:wpi="http://schemas.microsoft.com/office/word/2010/wordprocessingInk" xmlns:wne="http://schemas.microsoft.com/office/word/2006/wordml" xmlns:wps="http://schemas.microsoft.com/office/word/2010/wordprocessingShape" mc:Ignorable="w14 w15 w16se w16cid w16 w16cex w16sdtdh w16du wp14">
   <w:sdt>
     <w:sdtPr>
       <w:id w:val="-933811812"/>
@@ -24843,7 +25595,7 @@
 </file>
 
 <file path=word/footnotes.xml><?xml version="1.0" encoding="utf-8"?>
-<w:footnotes xmlns:wpc="http://schemas.microsoft.com/office/word/2010/wordprocessingCanvas" xmlns:cx="http://schemas.microsoft.com/office/drawing/2014/chartex" xmlns:cx1="http://schemas.microsoft.com/office/drawing/2015/9/8/chartex" xmlns:cx2="http://schemas.microsoft.com/office/drawing/2015/10/21/chartex" xmlns:cx3="http://schemas.microsoft.com/office/drawing/2016/5/9/chartex" xmlns:cx4="http://schemas.microsoft.com/office/drawing/2016/5/10/chartex" xmlns:cx5="http://schemas.microsoft.com/office/drawing/2016/5/11/chartex" xmlns:cx6="http://schemas.microsoft.com/office/drawing/2016/5/12/chartex" xmlns:cx7="http://schemas.microsoft.com/office/drawing/2016/5/13/chartex" xmlns:cx8="http://schemas.microsoft.com/office/drawing/2016/5/14/chartex" xmlns:mc="http://schemas.openxmlformats.org/markup-compatibility/2006" xmlns:aink="http://schemas.microsoft.com/office/drawing/2016/ink" xmlns:am3d="http://schemas.microsoft.com/office/drawing/2017/model3d" xmlns:o="urn:schemas-microsoft-com:office:office" xmlns:oel="http://schemas.microsoft.com/office/2019/extlst" xmlns:r="http://schemas.openxmlformats.org/officeDocument/2006/relationships" xmlns:m="http://schemas.openxmlformats.org/officeDocument/2006/math" xmlns:v="urn:schemas-microsoft-com:vml" xmlns:wp14="http://schemas.microsoft.com/office/word/2010/wordprocessingDrawing" xmlns:wp="http://schemas.openxmlformats.org/drawingml/2006/wordprocessingDrawing" xmlns:w10="urn:schemas-microsoft-com:office:word" xmlns:w="http://schemas.openxmlformats.org/wordprocessingml/2006/main" xmlns:w14="http://schemas.microsoft.com/office/word/2010/wordml" xmlns:w15="http://schemas.microsoft.com/office/word/2012/wordml" xmlns:w16cex="http://schemas.microsoft.com/office/word/2018/wordml/cex" xmlns:w16cid="http://schemas.microsoft.com/office/word/2016/wordml/cid" xmlns:w16="http://schemas.microsoft.com/office/word/2018/wordml" xmlns:w16sdtdh="http://schemas.microsoft.com/office/word/2020/wordml/sdtdatahash" xmlns:w16se="http://schemas.microsoft.com/office/word/2015/wordml/symex" xmlns:wpg="http://schemas.microsoft.com/office/word/2010/wordprocessingGroup" xmlns:wpi="http://schemas.microsoft.com/office/word/2010/wordprocessingInk" xmlns:wne="http://schemas.microsoft.com/office/word/2006/wordml" xmlns:wps="http://schemas.microsoft.com/office/word/2010/wordprocessingShape" mc:Ignorable="w14 w15 w16se w16cid w16 w16cex w16sdtdh wp14">
+<w:footnotes xmlns:wpc="http://schemas.microsoft.com/office/word/2010/wordprocessingCanvas" xmlns:cx="http://schemas.microsoft.com/office/drawing/2014/chartex" xmlns:cx1="http://schemas.microsoft.com/office/drawing/2015/9/8/chartex" xmlns:cx2="http://schemas.microsoft.com/office/drawing/2015/10/21/chartex" xmlns:cx3="http://schemas.microsoft.com/office/drawing/2016/5/9/chartex" xmlns:cx4="http://schemas.microsoft.com/office/drawing/2016/5/10/chartex" xmlns:cx5="http://schemas.microsoft.com/office/drawing/2016/5/11/chartex" xmlns:cx6="http://schemas.microsoft.com/office/drawing/2016/5/12/chartex" xmlns:cx7="http://schemas.microsoft.com/office/drawing/2016/5/13/chartex" xmlns:cx8="http://schemas.microsoft.com/office/drawing/2016/5/14/chartex" xmlns:mc="http://schemas.openxmlformats.org/markup-compatibility/2006" xmlns:aink="http://schemas.microsoft.com/office/drawing/2016/ink" xmlns:am3d="http://schemas.microsoft.com/office/drawing/2017/model3d" xmlns:o="urn:schemas-microsoft-com:office:office" xmlns:oel="http://schemas.microsoft.com/office/2019/extlst" xmlns:r="http://schemas.openxmlformats.org/officeDocument/2006/relationships" xmlns:m="http://schemas.openxmlformats.org/officeDocument/2006/math" xmlns:v="urn:schemas-microsoft-com:vml" xmlns:wp14="http://schemas.microsoft.com/office/word/2010/wordprocessingDrawing" xmlns:wp="http://schemas.openxmlformats.org/drawingml/2006/wordprocessingDrawing" xmlns:w10="urn:schemas-microsoft-com:office:word" xmlns:w="http://schemas.openxmlformats.org/wordprocessingml/2006/main" xmlns:w14="http://schemas.microsoft.com/office/word/2010/wordml" xmlns:w15="http://schemas.microsoft.com/office/word/2012/wordml" xmlns:w16cex="http://schemas.microsoft.com/office/word/2018/wordml/cex" xmlns:w16cid="http://schemas.microsoft.com/office/word/2016/wordml/cid" xmlns:w16="http://schemas.microsoft.com/office/word/2018/wordml" xmlns:w16du="http://schemas.microsoft.com/office/word/2023/wordml/word16du" xmlns:w16sdtdh="http://schemas.microsoft.com/office/word/2020/wordml/sdtdatahash" xmlns:w16se="http://schemas.microsoft.com/office/word/2015/wordml/symex" xmlns:wpg="http://schemas.microsoft.com/office/word/2010/wordprocessingGroup" xmlns:wpi="http://schemas.microsoft.com/office/word/2010/wordprocessingInk" xmlns:wne="http://schemas.microsoft.com/office/word/2006/wordml" xmlns:wps="http://schemas.microsoft.com/office/word/2010/wordprocessingShape" mc:Ignorable="w14 w15 w16se w16cid w16 w16cex w16sdtdh w16du wp14">
   <w:footnote w:type="separator" w:id="-1">
     <w:p>
       <w:pPr>
@@ -24868,7 +25620,7 @@
 </file>
 
 <file path=word/numbering.xml><?xml version="1.0" encoding="utf-8"?>
-<w:numbering xmlns:wpc="http://schemas.microsoft.com/office/word/2010/wordprocessingCanvas" xmlns:cx="http://schemas.microsoft.com/office/drawing/2014/chartex" xmlns:cx1="http://schemas.microsoft.com/office/drawing/2015/9/8/chartex" xmlns:cx2="http://schemas.microsoft.com/office/drawing/2015/10/21/chartex" xmlns:cx3="http://schemas.microsoft.com/office/drawing/2016/5/9/chartex" xmlns:cx4="http://schemas.microsoft.com/office/drawing/2016/5/10/chartex" xmlns:cx5="http://schemas.microsoft.com/office/drawing/2016/5/11/chartex" xmlns:cx6="http://schemas.microsoft.com/office/drawing/2016/5/12/chartex" xmlns:cx7="http://schemas.microsoft.com/office/drawing/2016/5/13/chartex" xmlns:cx8="http://schemas.microsoft.com/office/drawing/2016/5/14/chartex" xmlns:mc="http://schemas.openxmlformats.org/markup-compatibility/2006" xmlns:aink="http://schemas.microsoft.com/office/drawing/2016/ink" xmlns:am3d="http://schemas.microsoft.com/office/drawing/2017/model3d" xmlns:o="urn:schemas-microsoft-com:office:office" xmlns:oel="http://schemas.microsoft.com/office/2019/extlst" xmlns:r="http://schemas.openxmlformats.org/officeDocument/2006/relationships" xmlns:m="http://schemas.openxmlformats.org/officeDocument/2006/math" xmlns:v="urn:schemas-microsoft-com:vml" xmlns:wp14="http://schemas.microsoft.com/office/word/2010/wordprocessingDrawing" xmlns:wp="http://schemas.openxmlformats.org/drawingml/2006/wordprocessingDrawing" xmlns:w10="urn:schemas-microsoft-com:office:word" xmlns:w="http://schemas.openxmlformats.org/wordprocessingml/2006/main" xmlns:w14="http://schemas.microsoft.com/office/word/2010/wordml" xmlns:w15="http://schemas.microsoft.com/office/word/2012/wordml" xmlns:w16cex="http://schemas.microsoft.com/office/word/2018/wordml/cex" xmlns:w16cid="http://schemas.microsoft.com/office/word/2016/wordml/cid" xmlns:w16="http://schemas.microsoft.com/office/word/2018/wordml" xmlns:w16sdtdh="http://schemas.microsoft.com/office/word/2020/wordml/sdtdatahash" xmlns:w16se="http://schemas.microsoft.com/office/word/2015/wordml/symex" xmlns:wpg="http://schemas.microsoft.com/office/word/2010/wordprocessingGroup" xmlns:wpi="http://schemas.microsoft.com/office/word/2010/wordprocessingInk" xmlns:wne="http://schemas.microsoft.com/office/word/2006/wordml" xmlns:wps="http://schemas.microsoft.com/office/word/2010/wordprocessingShape" mc:Ignorable="w14 w15 w16se w16cid w16 w16cex w16sdtdh wp14">
+<w:numbering xmlns:wpc="http://schemas.microsoft.com/office/word/2010/wordprocessingCanvas" xmlns:cx="http://schemas.microsoft.com/office/drawing/2014/chartex" xmlns:cx1="http://schemas.microsoft.com/office/drawing/2015/9/8/chartex" xmlns:cx2="http://schemas.microsoft.com/office/drawing/2015/10/21/chartex" xmlns:cx3="http://schemas.microsoft.com/office/drawing/2016/5/9/chartex" xmlns:cx4="http://schemas.microsoft.com/office/drawing/2016/5/10/chartex" xmlns:cx5="http://schemas.microsoft.com/office/drawing/2016/5/11/chartex" xmlns:cx6="http://schemas.microsoft.com/office/drawing/2016/5/12/chartex" xmlns:cx7="http://schemas.microsoft.com/office/drawing/2016/5/13/chartex" xmlns:cx8="http://schemas.microsoft.com/office/drawing/2016/5/14/chartex" xmlns:mc="http://schemas.openxmlformats.org/markup-compatibility/2006" xmlns:aink="http://schemas.microsoft.com/office/drawing/2016/ink" xmlns:am3d="http://schemas.microsoft.com/office/drawing/2017/model3d" xmlns:o="urn:schemas-microsoft-com:office:office" xmlns:oel="http://schemas.microsoft.com/office/2019/extlst" xmlns:r="http://schemas.openxmlformats.org/officeDocument/2006/relationships" xmlns:m="http://schemas.openxmlformats.org/officeDocument/2006/math" xmlns:v="urn:schemas-microsoft-com:vml" xmlns:wp14="http://schemas.microsoft.com/office/word/2010/wordprocessingDrawing" xmlns:wp="http://schemas.openxmlformats.org/drawingml/2006/wordprocessingDrawing" xmlns:w10="urn:schemas-microsoft-com:office:word" xmlns:w="http://schemas.openxmlformats.org/wordprocessingml/2006/main" xmlns:w14="http://schemas.microsoft.com/office/word/2010/wordml" xmlns:w15="http://schemas.microsoft.com/office/word/2012/wordml" xmlns:w16cex="http://schemas.microsoft.com/office/word/2018/wordml/cex" xmlns:w16cid="http://schemas.microsoft.com/office/word/2016/wordml/cid" xmlns:w16="http://schemas.microsoft.com/office/word/2018/wordml" xmlns:w16du="http://schemas.microsoft.com/office/word/2023/wordml/word16du" xmlns:w16sdtdh="http://schemas.microsoft.com/office/word/2020/wordml/sdtdatahash" xmlns:w16se="http://schemas.microsoft.com/office/word/2015/wordml/symex" xmlns:wpg="http://schemas.microsoft.com/office/word/2010/wordprocessingGroup" xmlns:wpi="http://schemas.microsoft.com/office/word/2010/wordprocessingInk" xmlns:wne="http://schemas.microsoft.com/office/word/2006/wordml" xmlns:wps="http://schemas.microsoft.com/office/word/2010/wordprocessingShape" mc:Ignorable="w14 w15 w16se w16cid w16 w16cex w16sdtdh w16du wp14">
   <w:abstractNum w:abstractNumId="0" w15:restartNumberingAfterBreak="0">
     <w:nsid w:val="2D8E4C28"/>
     <w:multiLevelType w:val="hybridMultilevel"/>
@@ -26228,7 +26980,7 @@
 </file>
 
 <file path=word/styles.xml><?xml version="1.0" encoding="utf-8"?>
-<w:styles xmlns:mc="http://schemas.openxmlformats.org/markup-compatibility/2006" xmlns:r="http://schemas.openxmlformats.org/officeDocument/2006/relationships" xmlns:w="http://schemas.openxmlformats.org/wordprocessingml/2006/main" xmlns:w14="http://schemas.microsoft.com/office/word/2010/wordml" xmlns:w15="http://schemas.microsoft.com/office/word/2012/wordml" xmlns:w16cex="http://schemas.microsoft.com/office/word/2018/wordml/cex" xmlns:w16cid="http://schemas.microsoft.com/office/word/2016/wordml/cid" xmlns:w16="http://schemas.microsoft.com/office/word/2018/wordml" xmlns:w16sdtdh="http://schemas.microsoft.com/office/word/2020/wordml/sdtdatahash" xmlns:w16se="http://schemas.microsoft.com/office/word/2015/wordml/symex" mc:Ignorable="w14 w15 w16se w16cid w16 w16cex w16sdtdh">
+<w:styles xmlns:mc="http://schemas.openxmlformats.org/markup-compatibility/2006" xmlns:r="http://schemas.openxmlformats.org/officeDocument/2006/relationships" xmlns:w="http://schemas.openxmlformats.org/wordprocessingml/2006/main" xmlns:w14="http://schemas.microsoft.com/office/word/2010/wordml" xmlns:w15="http://schemas.microsoft.com/office/word/2012/wordml" xmlns:w16cex="http://schemas.microsoft.com/office/word/2018/wordml/cex" xmlns:w16cid="http://schemas.microsoft.com/office/word/2016/wordml/cid" xmlns:w16="http://schemas.microsoft.com/office/word/2018/wordml" xmlns:w16du="http://schemas.microsoft.com/office/word/2023/wordml/word16du" xmlns:w16sdtdh="http://schemas.microsoft.com/office/word/2020/wordml/sdtdatahash" xmlns:w16se="http://schemas.microsoft.com/office/word/2015/wordml/symex" mc:Ignorable="w14 w15 w16se w16cid w16 w16cex w16sdtdh w16du">
   <w:docDefaults>
     <w:rPrDefault>
       <w:rPr>

</xml_diff>